<commit_message>
version of manuscrip supplied to co-athours
</commit_message>
<xml_diff>
--- a/reports/article.docx
+++ b/reports/article.docx
@@ -177,6 +177,90 @@
         <w:t xml:space="preserve"> </w:t>
       </w:r>
       <w:r>
+        <w:t xml:space="preserve">Erik</w:t>
+      </w:r>
+      <w:r>
+        <w:t xml:space="preserve"> </w:t>
+      </w:r>
+      <w:r>
+        <w:t xml:space="preserve">Lenguerrand</w:t>
+      </w:r>
+      <w:r>
+        <w:rPr>
+          <w:vertAlign w:val="superscript"/>
+        </w:rPr>
+        <w:t xml:space="preserve">5</w:t>
+      </w:r>
+      <w:r>
+        <w:t xml:space="preserve">,</w:t>
+      </w:r>
+      <w:r>
+        <w:t xml:space="preserve"> </w:t>
+      </w:r>
+      <w:r>
+        <w:t xml:space="preserve">Ashley</w:t>
+      </w:r>
+      <w:r>
+        <w:t xml:space="preserve"> </w:t>
+      </w:r>
+      <w:r>
+        <w:t xml:space="preserve">Blom</w:t>
+      </w:r>
+      <w:r>
+        <w:rPr>
+          <w:vertAlign w:val="superscript"/>
+        </w:rPr>
+        <w:t xml:space="preserve">6</w:t>
+      </w:r>
+      <w:r>
+        <w:t xml:space="preserve">,</w:t>
+      </w:r>
+      <w:r>
+        <w:t xml:space="preserve"> </w:t>
+      </w:r>
+      <w:r>
+        <w:t xml:space="preserve">Mark</w:t>
+      </w:r>
+      <w:r>
+        <w:t xml:space="preserve"> </w:t>
+      </w:r>
+      <w:r>
+        <w:t xml:space="preserve">Wilkinson</w:t>
+      </w:r>
+      <w:r>
+        <w:rPr>
+          <w:vertAlign w:val="superscript"/>
+        </w:rPr>
+        <w:t xml:space="preserve">7</w:t>
+      </w:r>
+      <w:r>
+        <w:t xml:space="preserve">,</w:t>
+      </w:r>
+      <w:r>
+        <w:t xml:space="preserve"> </w:t>
+      </w:r>
+      <w:r>
+        <w:t xml:space="preserve">Adrian</w:t>
+      </w:r>
+      <w:r>
+        <w:t xml:space="preserve"> </w:t>
+      </w:r>
+      <w:r>
+        <w:t xml:space="preserve">Sayers</w:t>
+      </w:r>
+      <w:r>
+        <w:rPr>
+          <w:vertAlign w:val="superscript"/>
+        </w:rPr>
+        <w:t xml:space="preserve">8</w:t>
+      </w:r>
+      <w:r>
+        <w:t xml:space="preserve">,</w:t>
+      </w:r>
+      <w:r>
+        <w:t xml:space="preserve"> </w:t>
+      </w:r>
+      <w:r>
         <w:t xml:space="preserve">Szilard</w:t>
       </w:r>
       <w:r>
@@ -239,40 +323,13 @@
         </w:rPr>
         <w:t xml:space="preserve">1,2</w:t>
       </w:r>
-      <w:r>
-        <w:t xml:space="preserve">,</w:t>
-      </w:r>
-      <w:r>
-        <w:t xml:space="preserve"> </w:t>
-      </w:r>
-      <w:r>
-        <w:t xml:space="preserve">…</w:t>
-      </w:r>
-      <w:r>
-        <w:t xml:space="preserve"> </w:t>
-      </w:r>
-      <w:r>
-        <w:t xml:space="preserve">Erik</w:t>
-      </w:r>
-      <w:r>
-        <w:t xml:space="preserve"> </w:t>
-      </w:r>
-      <w:r>
-        <w:t xml:space="preserve">L,</w:t>
-      </w:r>
-      <w:r>
-        <w:t xml:space="preserve"> </w:t>
-      </w:r>
-      <w:r>
-        <w:t xml:space="preserve">…</w:t>
-      </w:r>
     </w:p>
     <w:p>
       <w:pPr>
         <w:pStyle w:val="Date"/>
       </w:pPr>
       <w:r>
-        <w:t xml:space="preserve">2019-03-12</w:t>
+        <w:t xml:space="preserve">2019-10-02</w:t>
       </w:r>
     </w:p>
     <w:p>
@@ -334,6 +391,30 @@
       </w:pPr>
       <w:r>
         <w:t xml:space="preserve">Department of Orthopaedics, Institute of Clinical Sciences, The Sahlgrenska Academy, University of Gothenburg, Gothenburg, Sweden</w:t>
+      </w:r>
+    </w:p>
+    <w:p>
+      <w:pPr>
+        <w:pStyle w:val="Compact"/>
+        <w:numPr>
+          <w:numId w:val="1001"/>
+          <w:ilvl w:val="0"/>
+        </w:numPr>
+      </w:pPr>
+      <w:r>
+        <w:t xml:space="preserve">Translational Health Sciences, Bristol Medical School, University of Bristol, England.</w:t>
+      </w:r>
+    </w:p>
+    <w:p>
+      <w:pPr>
+        <w:pStyle w:val="Compact"/>
+        <w:numPr>
+          <w:numId w:val="1001"/>
+          <w:ilvl w:val="0"/>
+        </w:numPr>
+      </w:pPr>
+      <w:r>
+        <w:t xml:space="preserve">…</w:t>
       </w:r>
     </w:p>
     <w:p>
@@ -388,7 +469,7 @@
         </w:r>
       </w:hyperlink>
       <w:r>
-        <w:t xml:space="preserve">, Phone: +46 498 26 80 00, Postal: Orthopeadic Department, Visby Hospital, St Goransgatan 10, 621 84 Visby, Sweden</w:t>
+        <w:t xml:space="preserve">, Phone: +46 498 26 80 00, Postal: Orthopedic Department, Visby Hospital, St Goransgatan 10, 621 84 Visby, Sweden</w:t>
       </w:r>
       <w:r>
         <w:br w:type="textWrapping"/>
@@ -466,7 +547,7 @@
         <w:t xml:space="preserve"> </w:t>
       </w:r>
       <w:r>
-        <w:t xml:space="preserve">Early mortality after total hip arthroplasty (THA) is associated with comorbidity. Diagnosis-based tools such as the Charlson or Elixhauser Comorbidity indices have been used to quantify this. Those instruments are however complex and requires the use of extensive data sets not routinely available in most doctor-patient settings. We investigated if a simplified model, could substitute those complex indices to predict early mortality after THA.</w:t>
+        <w:t xml:space="preserve">Early mortality after total hip arthroplasty (THA) is associated with comorbidity. Diagnosis-based tools such as the Charlson or Elixhauser comorbidity indices have been used to quantify this. Those instruments are however complex and requires extensive data sets not routinely available in most doctor-patient settings. We searched for a simplified model to substitute those complex indices in predicting early mortality after THA.</w:t>
       </w:r>
     </w:p>
     <w:p>
@@ -483,7 +564,7 @@
         <w:t xml:space="preserve"> </w:t>
       </w:r>
       <w:r>
-        <w:t xml:space="preserve">We studied 53099 patients with THA due to primary osteoarthritis 2008 - 2015 from the Swedish Hip Arthroplasty Register, linked to the national population register, the National Patient Register and the longitudinal integration database for health insurance and labour market studies from Statistics Sweden. We used a bootstrap ranking procedure using a LASSO-type penalty to develop a prediction model for patient deaths within 90 days after surgery. Predictive power was assessed by the area under the reciever operating characteristic curve (AUC). The final model was applied to British data for external validation.</w:t>
+        <w:t xml:space="preserve">We studied 53,099 patients with THA due to primary osteoarthritis 2008 - 2015 from the Swedish Hip Arthroplasty Register, linked to the national population register, the National Patient Register and the longitudinal integration database for health insurance and labor market studies from Statistics Sweden. We used a bootstrap ranking procedure with logistic regression and a LASSO-type penalty to develop a prediction model for patient deaths within 90 days after surgery. Predictive power was assessed by the area under the receiver operating characteristic curve (AUC). The final model was applied to British data for external validation.</w:t>
       </w:r>
     </w:p>
     <w:p>
@@ -500,7 +581,7 @@
         <w:t xml:space="preserve"> </w:t>
       </w:r>
       <w:r>
-        <w:t xml:space="preserve">The unadjusted cumulative 90-day survival was 99.67 (95 % CI: 99.62 - 99.72). Best predictive performance for 90-day mortality was found for a model combining cancer, CNS, kidney disease, ASA, ECI obesity, male sex, Age, anemia and heart condition (AUC = ). This mdoel was superior to the established but complex Charlson comorbidity index (AUC = 0.66 (0.62-0.70)), and the Elixhauser comorbidity score (AUC = 0.64 (0.59-0.68)). A web calculater to aid estimation of similar probabilities is available at</w:t>
+        <w:t xml:space="preserve">The unadjusted cumulative 90-day survival was 99.7 % (95 % CI: 99.6 - 99.7). Best predictive performance for 90-day mortality was found for a model combining age, sex, ASA, cancer, CNS, kidney disease, obesity, anemia and heart condition (AUC = 0.78 (0.75-0.82)). This model was superior to the established but complex Charlson comorbidity index (AUC = 0.66 (0.62-0.70)), and the Elixhauser comorbidity score (AUC = 0.64 (0.59-0.68)). A web calculator to aid clinical usage was published at</w:t>
       </w:r>
       <w:r>
         <w:t xml:space="preserve"> </w:t>
@@ -549,13 +630,13 @@
         <w:pStyle w:val="FirstParagraph"/>
       </w:pPr>
       <w:r>
-        <w:t xml:space="preserve">The presence of pre-surgery comorbidity is associated with poorer outcome after the insertion of total hip arthroplasty (THA). Increased comorbidity is associated with an increased risk of early postoperative mortality and revision</w:t>
-      </w:r>
-      <w:r>
-        <w:t xml:space="preserve"> </w:t>
-      </w:r>
-      <w:r>
-        <w:t xml:space="preserve">(Inacio et al. 2015; Gordon et al. 2013)</w:t>
+        <w:t xml:space="preserve">The presence of pre-surgery comorbidity is associated with poorer outcome after the insertion of total hip arthroplasty (THA)</w:t>
+      </w:r>
+      <w:r>
+        <w:t xml:space="preserve"> </w:t>
+      </w:r>
+      <w:r>
+        <w:t xml:space="preserve">(Inacio et al. 2015)</w:t>
       </w:r>
       <w:r>
         <w:t xml:space="preserve">, as well as inferior patient-reported outcomes</w:t>
@@ -567,7 +648,7 @@
         <w:t xml:space="preserve">(Gordon et al. 2013; Hofstede et al. 2016)</w:t>
       </w:r>
       <w:r>
-        <w:t xml:space="preserve">. In research settings, comorbidity is commonly measured using multi-facetted diagnosis- or prescription-based coding algorithms</w:t>
+        <w:t xml:space="preserve">. In research settings, comorbidity is commonly measured using multi-faceted diagnosis- or prescription-based coding algorithms</w:t>
       </w:r>
       <w:r>
         <w:t xml:space="preserve"> </w:t>
@@ -588,7 +669,7 @@
         <w:t xml:space="preserve"> </w:t>
       </w:r>
       <w:r>
-        <w:t xml:space="preserve">studied the ability of three commonly used coding algorithms to predict mortality after THA and total knee arthroplasty: the Charlson (CCI) and Elixhauser (ECI) Comorbidity Indices, as well as RxRiskV. These comorbidity measures are quite complex to estimate and are based on the availability of extensive datasets including in- and outpatient data on ICD-codes, or detailed information on drug prescriptions prior to surgery. Oftentimes, such datasets can only be created by linking several population-based registries, raising both ethical and practical concerns. Also, each of the comorbidity indices exist in numerous versions</w:t>
+        <w:t xml:space="preserve">studied the ability of the Charlson (CCI) and Elixhauser (ECI) Comorbidity indices to to predict mortality after THA and total knee arthroplasty. These comorbidity measures are quite complex to estimate and are based on the availability of extensive data sets including in- and outpatient data on ICD-codes. Oftentimes, such data sets can only be created by linking several population-based registries, raising both ethical and practical concerns. Also, each of the comorbidity indices exist in numerous versions</w:t>
       </w:r>
       <w:r>
         <w:t xml:space="preserve"> </w:t>
@@ -599,9 +680,11 @@
       <w:r>
         <w:t xml:space="preserve">. Interpretation and comparison between different studies is therefore difficult.</w:t>
       </w:r>
-      <w:r>
-        <w:t xml:space="preserve"> </w:t>
-      </w:r>
+    </w:p>
+    <w:p>
+      <w:pPr>
+        <w:pStyle w:val="BodyText"/>
+      </w:pPr>
       <w:r>
         <w:t xml:space="preserve">Comorbidity data have also been used in several universal and arthroplasty-specific risk prediction tools to make risk profiles for individual patients. In the context of trauma, prediction tools are common, and it has been possible to reduce the number of variables without losing predictive power</w:t>
       </w:r>
@@ -621,7 +704,7 @@
         <w:t xml:space="preserve">(Manning, Edelstein, and Alvi 2016; Bülow et al. 2017)</w:t>
       </w:r>
       <w:r>
-        <w:t xml:space="preserve">. An easily applicable tool with few dimensions is thus needed, both in research and in clinical practice. We aimed to find such a model to predict the risk of 90-day postoperative mortality after THA.</w:t>
+        <w:t xml:space="preserve">. An easily applicable tool with few dimensions is thus needed, both in research and in clinical practice. We aimed to find such a model to predict the risk of 90-day postoperative mortality after elective THA.</w:t>
       </w:r>
     </w:p>
     <w:p>
@@ -633,6 +716,38 @@
         <w:t xml:space="preserve">Patients and Methods</w:t>
       </w:r>
       <w:bookmarkEnd w:id="28"/>
+    </w:p>
+    <w:p>
+      <w:pPr>
+        <w:pStyle w:val="FirstParagraph"/>
+      </w:pPr>
+      <w:r>
+        <w:t xml:space="preserve">Patients recorded in the Swedish Hip Arthroplasty Register (SHAR) with cemented primary hip osteoarthritis 2008 - 2015 were included in the development phase of the study (Figure</w:t>
+      </w:r>
+      <w:r>
+        <w:t xml:space="preserve"> </w:t>
+      </w:r>
+      <w:r>
+        <w:t xml:space="preserve">1</w:t>
+      </w:r>
+      <w:r>
+        <w:t xml:space="preserve">).</w:t>
+      </w:r>
+      <w:r>
+        <w:t xml:space="preserve"> </w:t>
+      </w:r>
+      <w:r>
+        <w:t xml:space="preserve">Only the last operated hip was accounted for in patients with bilateral THA</w:t>
+      </w:r>
+      <w:r>
+        <w:t xml:space="preserve"> </w:t>
+      </w:r>
+      <w:r>
+        <w:t xml:space="preserve">(Bülow 2019)</w:t>
+      </w:r>
+      <w:r>
+        <w:t xml:space="preserve">.</w:t>
+      </w:r>
     </w:p>
     <w:p>
       <w:pPr>
@@ -694,31 +809,25 @@
         <w:pStyle w:val="BodyText"/>
       </w:pPr>
       <w:r>
-        <w:t xml:space="preserve">Patients recorded in the Swedish Hip Arthroplasty Register (SHAR) with cemented primary osteoarthritis 2008 - 2015 were included in the development phase of the study (Figure</w:t>
-      </w:r>
-      <w:r>
-        <w:t xml:space="preserve"> </w:t>
-      </w:r>
-      <w:r>
-        <w:t xml:space="preserve">1</w:t>
-      </w:r>
-      <w:r>
-        <w:t xml:space="preserve">).</w:t>
-      </w:r>
-      <w:r>
-        <w:t xml:space="preserve"> </w:t>
-      </w:r>
-      <w:r>
-        <w:t xml:space="preserve">Only the last operated hip was accounted for in patients with bilateral THA</w:t>
-      </w:r>
-      <w:r>
-        <w:t xml:space="preserve"> </w:t>
-      </w:r>
-      <w:r>
-        <w:t xml:space="preserve">(Bülow 2019)</w:t>
-      </w:r>
-      <w:r>
-        <w:t xml:space="preserve">. Follow-up started on the day of surgery and ended at death, emigration, or December 31st 2015, whichever came first.</w:t>
+        <w:t xml:space="preserve">Data linkage, based on the unique identity numbers assigned to all Swedish residents</w:t>
+      </w:r>
+      <w:r>
+        <w:t xml:space="preserve"> </w:t>
+      </w:r>
+      <w:r>
+        <w:t xml:space="preserve">(Ludvigsson et al. 2009)</w:t>
+      </w:r>
+      <w:r>
+        <w:t xml:space="preserve">, were used to collect data from a variety of sources, as previously described by</w:t>
+      </w:r>
+      <w:r>
+        <w:t xml:space="preserve"> </w:t>
+      </w:r>
+      <w:r>
+        <w:t xml:space="preserve">Cnudde et al. (2016)</w:t>
+      </w:r>
+      <w:r>
+        <w:t xml:space="preserve">.</w:t>
       </w:r>
     </w:p>
     <w:p>
@@ -726,25 +835,34 @@
         <w:pStyle w:val="BodyText"/>
       </w:pPr>
       <w:r>
-        <w:t xml:space="preserve">Data linkage, based on the unique identity numbers assigned to all Swedish residents</w:t>
-      </w:r>
-      <w:r>
-        <w:t xml:space="preserve"> </w:t>
-      </w:r>
-      <w:r>
-        <w:t xml:space="preserve">(Ludvigsson et al. 2009)</w:t>
-      </w:r>
-      <w:r>
-        <w:t xml:space="preserve">, were used to collect data from a variaty of sources, as previsouly described by</w:t>
-      </w:r>
-      <w:r>
-        <w:t xml:space="preserve"> </w:t>
-      </w:r>
-      <w:r>
-        <w:t xml:space="preserve">Cnudde et al. (2016)</w:t>
-      </w:r>
-      <w:r>
-        <w:t xml:space="preserve">.</w:t>
+        <w:t xml:space="preserve">Age, sex, body mass index (BMI), ASA class, type of hospital (university/county/rural/private) and year of surgery were collected from SHAR, with a completeness of 96-98 %</w:t>
+      </w:r>
+      <w:r>
+        <w:t xml:space="preserve"> </w:t>
+      </w:r>
+      <w:r>
+        <w:t xml:space="preserve">(Kärrholm et al. 2019)</w:t>
+      </w:r>
+      <w:r>
+        <w:t xml:space="preserve">. Data on education level (low/middle/high) and civil status (married/un-married/divorced/widow[er]), were collected from the longitudinal integration database for health insurance and labor market studies from Statistics Sweden</w:t>
+      </w:r>
+      <w:r>
+        <w:t xml:space="preserve"> </w:t>
+      </w:r>
+      <w:r>
+        <w:t xml:space="preserve">(Ludvigsson et al. 2019)</w:t>
+      </w:r>
+      <w:r>
+        <w:t xml:space="preserve">. The Swedish National Patient Register was used for comorbidity data during one year before surgery. The register contains all relevant diagnoses coded by ICD-10, as well as admissions and discharge dates for in- and outpatient visits in all private and public hospitals</w:t>
+      </w:r>
+      <w:r>
+        <w:t xml:space="preserve"> </w:t>
+      </w:r>
+      <w:r>
+        <w:t xml:space="preserve">(Ludvigsson et al. 2011)</w:t>
+      </w:r>
+      <w:r>
+        <w:t xml:space="preserve">. Death dates were linked from the national population register.</w:t>
       </w:r>
     </w:p>
     <w:p>
@@ -752,41 +870,6 @@
         <w:pStyle w:val="BodyText"/>
       </w:pPr>
       <w:r>
-        <w:t xml:space="preserve">Age, sex, body mass index (BMI), ASA class, type of hospital (university/county/rural/private) and year of surgery were collected from SHAR, with a completeness of 96-98%</w:t>
-      </w:r>
-      <w:r>
-        <w:t xml:space="preserve"> </w:t>
-      </w:r>
-      <w:r>
-        <w:t xml:space="preserve">(Kärrholm et al. 2019)</w:t>
-      </w:r>
-      <w:r>
-        <w:t xml:space="preserve">. Data on education level (low/middle/high) and civil status, were collected from the longitudinal integration database for health insurance and labour market studies from Statistics Sweden</w:t>
-      </w:r>
-      <w:r>
-        <w:t xml:space="preserve"> </w:t>
-      </w:r>
-      <w:r>
-        <w:t xml:space="preserve">(Ludvigsson et al. 2019)</w:t>
-      </w:r>
-      <w:r>
-        <w:t xml:space="preserve">. The Swedish National Patient Register was used for comorbidity data during one year before surgery. The register contains all relevant diagnoses coded by ICD-10, as well as admissions and discharge dates for in- and outpatient visits in all private and public hospitals</w:t>
-      </w:r>
-      <w:r>
-        <w:t xml:space="preserve"> </w:t>
-      </w:r>
-      <w:r>
-        <w:t xml:space="preserve">(Ludvigsson et al. 2011)</w:t>
-      </w:r>
-      <w:r>
-        <w:t xml:space="preserve">. Death dates were linked from the national population register.</w:t>
-      </w:r>
-    </w:p>
-    <w:p>
-      <w:pPr>
-        <w:pStyle w:val="BodyText"/>
-      </w:pPr>
-      <w:r>
         <w:t xml:space="preserve">Comorbidity was recognized by individual ICD-10 grouped into 17 categories according to CCI</w:t>
       </w:r>
       <w:r>
@@ -799,13 +882,16 @@
         <w:t xml:space="preserve"> </w:t>
       </w:r>
       <w:r>
-        <w:t xml:space="preserve">and 31 categories according to ECI [</w:t>
-      </w:r>
-      <w:r>
-        <w:t xml:space="preserve">Elixhauser et al. (1998)</w:t>
-      </w:r>
-      <w:r>
-        <w:t xml:space="preserve">; @???Quan2005]. Patients with no recorded hospital visits during one year before surgery, were assumed to have no comorbidity.</w:t>
+        <w:t xml:space="preserve">and 31 categories according to ECI</w:t>
+      </w:r>
+      <w:r>
+        <w:t xml:space="preserve"> </w:t>
+      </w:r>
+      <w:r>
+        <w:t xml:space="preserve">(Elixhauser et al. 1998; Quan et al. 2005)</w:t>
+      </w:r>
+      <w:r>
+        <w:t xml:space="preserve">. Patients with no recorded hospital visits during one year before surgery, were assumed to have no comorbidity.</w:t>
       </w:r>
     </w:p>
     <w:p>
@@ -937,20 +1023,20 @@
               <w:jc w:val="left"/>
             </w:pPr>
             <w:r>
-              <w:t xml:space="preserve">blood loss anemia</w:t>
-            </w:r>
-          </w:p>
-        </w:tc>
-      </w:tr>
-      <w:tr>
-        <w:tc>
-          <w:p>
-            <w:pPr>
-              <w:pStyle w:val="Compact"/>
-              <w:jc w:val="left"/>
-            </w:pPr>
-            <w:r>
-              <w:t xml:space="preserve">deficiency anemia</w:t>
+              <w:t xml:space="preserve">blood loss anemia, deficiency anemia</w:t>
+            </w:r>
+          </w:p>
+        </w:tc>
+      </w:tr>
+      <w:tr>
+        <w:tc>
+          <w:p>
+            <w:pPr>
+              <w:pStyle w:val="Compact"/>
+              <w:jc w:val="left"/>
+            </w:pPr>
+            <w:r>
+              <w:t xml:space="preserve">Arrhythmia</w:t>
             </w:r>
           </w:p>
         </w:tc>
@@ -958,499 +1044,236 @@
           <w:p/>
         </w:tc>
         <w:tc>
+          <w:p>
+            <w:pPr>
+              <w:pStyle w:val="Compact"/>
+              <w:jc w:val="left"/>
+            </w:pPr>
+            <w:r>
+              <w:t xml:space="preserve">cardiac arrhythmias</w:t>
+            </w:r>
+          </w:p>
+        </w:tc>
+      </w:tr>
+      <w:tr>
+        <w:tc>
+          <w:p>
+            <w:pPr>
+              <w:pStyle w:val="Compact"/>
+              <w:jc w:val="left"/>
+            </w:pPr>
+            <w:r>
+              <w:t xml:space="preserve">Cancer</w:t>
+            </w:r>
+          </w:p>
+        </w:tc>
+        <w:tc>
+          <w:p>
+            <w:pPr>
+              <w:pStyle w:val="Compact"/>
+              <w:jc w:val="left"/>
+            </w:pPr>
+            <w:r>
+              <w:t xml:space="preserve">malignancy, metastatic solid tumor</w:t>
+            </w:r>
+          </w:p>
+        </w:tc>
+        <w:tc>
+          <w:p>
+            <w:pPr>
+              <w:pStyle w:val="Compact"/>
+              <w:jc w:val="left"/>
+            </w:pPr>
+            <w:r>
+              <w:t xml:space="preserve">lymphoma, metastatic cancer, solid tumor</w:t>
+            </w:r>
+          </w:p>
+        </w:tc>
+      </w:tr>
+      <w:tr>
+        <w:tc>
+          <w:p>
+            <w:pPr>
+              <w:pStyle w:val="Compact"/>
+              <w:jc w:val="left"/>
+            </w:pPr>
+            <w:r>
+              <w:t xml:space="preserve">CNS</w:t>
+            </w:r>
+          </w:p>
+        </w:tc>
+        <w:tc>
+          <w:p>
+            <w:pPr>
+              <w:pStyle w:val="Compact"/>
+              <w:jc w:val="left"/>
+            </w:pPr>
+            <w:r>
+              <w:t xml:space="preserve">dementia, hemiplegia or paraplegia</w:t>
+            </w:r>
+          </w:p>
+        </w:tc>
+        <w:tc>
+          <w:p>
+            <w:pPr>
+              <w:pStyle w:val="Compact"/>
+              <w:jc w:val="left"/>
+            </w:pPr>
+            <w:r>
+              <w:t xml:space="preserve">depression, paralysis, other neurological disorders, psychoses</w:t>
+            </w:r>
+          </w:p>
+        </w:tc>
+      </w:tr>
+      <w:tr>
+        <w:tc>
+          <w:p>
+            <w:pPr>
+              <w:pStyle w:val="Compact"/>
+              <w:jc w:val="left"/>
+            </w:pPr>
+            <w:r>
+              <w:t xml:space="preserve">Diabetes</w:t>
+            </w:r>
+          </w:p>
+        </w:tc>
+        <w:tc>
+          <w:p>
+            <w:pPr>
+              <w:pStyle w:val="Compact"/>
+              <w:jc w:val="left"/>
+            </w:pPr>
+            <w:r>
+              <w:t xml:space="preserve">diabetes without complication, diabetes complication</w:t>
+            </w:r>
+          </w:p>
+        </w:tc>
+        <w:tc>
+          <w:p>
+            <w:pPr>
+              <w:pStyle w:val="Compact"/>
+              <w:jc w:val="left"/>
+            </w:pPr>
+            <w:r>
+              <w:t xml:space="preserve">diabetes uncomplicated, diabetes complicated</w:t>
+            </w:r>
+          </w:p>
+        </w:tc>
+      </w:tr>
+      <w:tr>
+        <w:tc>
+          <w:p>
+            <w:pPr>
+              <w:pStyle w:val="Compact"/>
+              <w:jc w:val="left"/>
+            </w:pPr>
+            <w:r>
+              <w:t xml:space="preserve">Drug alcohol abuse</w:t>
+            </w:r>
+          </w:p>
+        </w:tc>
+        <w:tc>
           <w:p/>
         </w:tc>
-      </w:tr>
-      <w:tr>
-        <w:tc>
-          <w:p>
-            <w:pPr>
-              <w:pStyle w:val="Compact"/>
-              <w:jc w:val="left"/>
-            </w:pPr>
-            <w:r>
-              <w:t xml:space="preserve">Arrhythmia</w:t>
+        <w:tc>
+          <w:p>
+            <w:pPr>
+              <w:pStyle w:val="Compact"/>
+              <w:jc w:val="left"/>
+            </w:pPr>
+            <w:r>
+              <w:t xml:space="preserve">alcohol abuse, drug abuse</w:t>
+            </w:r>
+          </w:p>
+        </w:tc>
+      </w:tr>
+      <w:tr>
+        <w:tc>
+          <w:p>
+            <w:pPr>
+              <w:pStyle w:val="Compact"/>
+              <w:jc w:val="left"/>
+            </w:pPr>
+            <w:r>
+              <w:t xml:space="preserve">Heart condition</w:t>
+            </w:r>
+          </w:p>
+        </w:tc>
+        <w:tc>
+          <w:p>
+            <w:pPr>
+              <w:pStyle w:val="Compact"/>
+              <w:jc w:val="left"/>
+            </w:pPr>
+            <w:r>
+              <w:t xml:space="preserve">congestive heart failure</w:t>
+            </w:r>
+          </w:p>
+        </w:tc>
+        <w:tc>
+          <w:p>
+            <w:pPr>
+              <w:pStyle w:val="Compact"/>
+              <w:jc w:val="left"/>
+            </w:pPr>
+            <w:r>
+              <w:t xml:space="preserve">congestive heart failure, valvular disease</w:t>
+            </w:r>
+          </w:p>
+        </w:tc>
+      </w:tr>
+      <w:tr>
+        <w:tc>
+          <w:p>
+            <w:pPr>
+              <w:pStyle w:val="Compact"/>
+              <w:jc w:val="left"/>
+            </w:pPr>
+            <w:r>
+              <w:t xml:space="preserve">Heart infarct</w:t>
+            </w:r>
+          </w:p>
+        </w:tc>
+        <w:tc>
+          <w:p>
+            <w:pPr>
+              <w:pStyle w:val="Compact"/>
+              <w:jc w:val="left"/>
+            </w:pPr>
+            <w:r>
+              <w:t xml:space="preserve">myocardial infarction</w:t>
             </w:r>
           </w:p>
         </w:tc>
         <w:tc>
           <w:p/>
         </w:tc>
-        <w:tc>
-          <w:p>
-            <w:pPr>
-              <w:pStyle w:val="Compact"/>
-              <w:jc w:val="left"/>
-            </w:pPr>
-            <w:r>
-              <w:t xml:space="preserve">cardiac arrhythmias</w:t>
-            </w:r>
-          </w:p>
-        </w:tc>
-      </w:tr>
-      <w:tr>
-        <w:tc>
-          <w:p>
-            <w:pPr>
-              <w:pStyle w:val="Compact"/>
-              <w:jc w:val="left"/>
-            </w:pPr>
-            <w:r>
-              <w:t xml:space="preserve">Cancer</w:t>
-            </w:r>
-          </w:p>
-        </w:tc>
-        <w:tc>
-          <w:p>
-            <w:pPr>
-              <w:pStyle w:val="Compact"/>
-              <w:jc w:val="left"/>
-            </w:pPr>
-            <w:r>
-              <w:t xml:space="preserve">malignancy</w:t>
+      </w:tr>
+      <w:tr>
+        <w:tc>
+          <w:p>
+            <w:pPr>
+              <w:pStyle w:val="Compact"/>
+              <w:jc w:val="left"/>
+            </w:pPr>
+            <w:r>
+              <w:t xml:space="preserve">Hypertoni</w:t>
             </w:r>
           </w:p>
         </w:tc>
         <w:tc>
           <w:p/>
         </w:tc>
-      </w:tr>
-      <w:tr>
-        <w:tc>
-          <w:p>
-            <w:pPr>
-              <w:pStyle w:val="Compact"/>
-              <w:jc w:val="left"/>
-            </w:pPr>
-            <w:r>
-              <w:t xml:space="preserve">metastatic solid tumor</w:t>
-            </w:r>
-          </w:p>
-        </w:tc>
-        <w:tc>
-          <w:p>
-            <w:pPr>
-              <w:pStyle w:val="Compact"/>
-              <w:jc w:val="left"/>
-            </w:pPr>
-            <w:r>
-              <w:t xml:space="preserve">lymphoma</w:t>
-            </w:r>
-          </w:p>
-        </w:tc>
-        <w:tc>
-          <w:p/>
-        </w:tc>
-      </w:tr>
-      <w:tr>
-        <w:tc>
-          <w:p>
-            <w:pPr>
-              <w:pStyle w:val="Compact"/>
-              <w:jc w:val="left"/>
-            </w:pPr>
-            <w:r>
-              <w:t xml:space="preserve">metastatic cancer</w:t>
-            </w:r>
-          </w:p>
-        </w:tc>
-        <w:tc>
-          <w:p/>
-        </w:tc>
-        <w:tc>
-          <w:p/>
-        </w:tc>
-      </w:tr>
-      <w:tr>
-        <w:tc>
-          <w:p>
-            <w:pPr>
-              <w:pStyle w:val="Compact"/>
-              <w:jc w:val="left"/>
-            </w:pPr>
-            <w:r>
-              <w:t xml:space="preserve">solid tumor</w:t>
-            </w:r>
-          </w:p>
-        </w:tc>
-        <w:tc>
-          <w:p/>
-        </w:tc>
-        <w:tc>
-          <w:p/>
-        </w:tc>
-      </w:tr>
-      <w:tr>
-        <w:tc>
-          <w:p>
-            <w:pPr>
-              <w:pStyle w:val="Compact"/>
-              <w:jc w:val="left"/>
-            </w:pPr>
-            <w:r>
-              <w:t xml:space="preserve">CNS</w:t>
-            </w:r>
-          </w:p>
-        </w:tc>
-        <w:tc>
-          <w:p>
-            <w:pPr>
-              <w:pStyle w:val="Compact"/>
-              <w:jc w:val="left"/>
-            </w:pPr>
-            <w:r>
-              <w:t xml:space="preserve">dementia</w:t>
-            </w:r>
-          </w:p>
-        </w:tc>
-        <w:tc>
-          <w:p/>
-        </w:tc>
-      </w:tr>
-      <w:tr>
-        <w:tc>
-          <w:p>
-            <w:pPr>
-              <w:pStyle w:val="Compact"/>
-              <w:jc w:val="left"/>
-            </w:pPr>
-            <w:r>
-              <w:t xml:space="preserve">hemiplegia or parapleg</w:t>
-            </w:r>
-          </w:p>
-        </w:tc>
-        <w:tc>
-          <w:p>
-            <w:pPr>
-              <w:pStyle w:val="Compact"/>
-              <w:jc w:val="left"/>
-            </w:pPr>
-            <w:r>
-              <w:t xml:space="preserve">ia depression</w:t>
-            </w:r>
-          </w:p>
-        </w:tc>
-        <w:tc>
-          <w:p/>
-        </w:tc>
-      </w:tr>
-      <w:tr>
-        <w:tc>
-          <w:p>
-            <w:pPr>
-              <w:pStyle w:val="Compact"/>
-              <w:jc w:val="left"/>
-            </w:pPr>
-            <w:r>
-              <w:t xml:space="preserve">paralysis</w:t>
-            </w:r>
-          </w:p>
-        </w:tc>
-        <w:tc>
-          <w:p/>
-        </w:tc>
-        <w:tc>
-          <w:p/>
-        </w:tc>
-      </w:tr>
-      <w:tr>
-        <w:tc>
-          <w:p>
-            <w:pPr>
-              <w:pStyle w:val="Compact"/>
-              <w:jc w:val="left"/>
-            </w:pPr>
-            <w:r>
-              <w:t xml:space="preserve">other neurological dis</w:t>
-            </w:r>
-          </w:p>
-        </w:tc>
-        <w:tc>
-          <w:p>
-            <w:pPr>
-              <w:pStyle w:val="Compact"/>
-              <w:jc w:val="left"/>
-            </w:pPr>
-            <w:r>
-              <w:t xml:space="preserve">orders</w:t>
-            </w:r>
-          </w:p>
-        </w:tc>
-        <w:tc>
-          <w:p/>
-        </w:tc>
-      </w:tr>
-      <w:tr>
-        <w:tc>
-          <w:p>
-            <w:pPr>
-              <w:pStyle w:val="Compact"/>
-              <w:jc w:val="left"/>
-            </w:pPr>
-            <w:r>
-              <w:t xml:space="preserve">psychoses</w:t>
-            </w:r>
-          </w:p>
-        </w:tc>
-        <w:tc>
-          <w:p/>
-        </w:tc>
-        <w:tc>
-          <w:p/>
-        </w:tc>
-      </w:tr>
-      <w:tr>
-        <w:tc>
-          <w:p>
-            <w:pPr>
-              <w:pStyle w:val="Compact"/>
-              <w:jc w:val="left"/>
-            </w:pPr>
-            <w:r>
-              <w:t xml:space="preserve">Diabetes</w:t>
-            </w:r>
-          </w:p>
-        </w:tc>
-        <w:tc>
-          <w:p>
-            <w:pPr>
-              <w:pStyle w:val="Compact"/>
-              <w:jc w:val="left"/>
-            </w:pPr>
-            <w:r>
-              <w:t xml:space="preserve">diabetes without complication</w:t>
-            </w:r>
-          </w:p>
-        </w:tc>
-        <w:tc>
-          <w:p/>
-        </w:tc>
-      </w:tr>
-      <w:tr>
-        <w:tc>
-          <w:p>
-            <w:pPr>
-              <w:pStyle w:val="Compact"/>
-              <w:jc w:val="left"/>
-            </w:pPr>
-            <w:r>
-              <w:t xml:space="preserve">diabetes complication</w:t>
-            </w:r>
-          </w:p>
-        </w:tc>
-        <w:tc>
-          <w:p>
-            <w:pPr>
-              <w:pStyle w:val="Compact"/>
-              <w:jc w:val="left"/>
-            </w:pPr>
-            <w:r>
-              <w:t xml:space="preserve">diabetes uncomplicated</w:t>
-            </w:r>
-          </w:p>
-        </w:tc>
-        <w:tc>
-          <w:p/>
-        </w:tc>
-      </w:tr>
-      <w:tr>
-        <w:tc>
-          <w:p>
-            <w:pPr>
-              <w:pStyle w:val="Compact"/>
-              <w:jc w:val="left"/>
-            </w:pPr>
-            <w:r>
-              <w:t xml:space="preserve">diabetes complicated</w:t>
-            </w:r>
-          </w:p>
-        </w:tc>
-        <w:tc>
-          <w:p/>
-        </w:tc>
-        <w:tc>
-          <w:p/>
-        </w:tc>
-      </w:tr>
-      <w:tr>
-        <w:tc>
-          <w:p>
-            <w:pPr>
-              <w:pStyle w:val="Compact"/>
-              <w:jc w:val="left"/>
-            </w:pPr>
-            <w:r>
-              <w:t xml:space="preserve">Drug alcohol abuse</w:t>
-            </w:r>
-          </w:p>
-        </w:tc>
-        <w:tc>
-          <w:p/>
-        </w:tc>
-        <w:tc>
-          <w:p>
-            <w:pPr>
-              <w:pStyle w:val="Compact"/>
-              <w:jc w:val="left"/>
-            </w:pPr>
-            <w:r>
-              <w:t xml:space="preserve">alcohol abuse</w:t>
-            </w:r>
-          </w:p>
-        </w:tc>
-      </w:tr>
-      <w:tr>
-        <w:tc>
-          <w:p>
-            <w:pPr>
-              <w:pStyle w:val="Compact"/>
-              <w:jc w:val="left"/>
-            </w:pPr>
-            <w:r>
-              <w:t xml:space="preserve">drug abuse</w:t>
-            </w:r>
-          </w:p>
-        </w:tc>
-        <w:tc>
-          <w:p/>
-        </w:tc>
-        <w:tc>
-          <w:p/>
-        </w:tc>
-      </w:tr>
-      <w:tr>
-        <w:tc>
-          <w:p>
-            <w:pPr>
-              <w:pStyle w:val="Compact"/>
-              <w:jc w:val="left"/>
-            </w:pPr>
-            <w:r>
-              <w:t xml:space="preserve">Heart condition</w:t>
-            </w:r>
-          </w:p>
-        </w:tc>
-        <w:tc>
-          <w:p>
-            <w:pPr>
-              <w:pStyle w:val="Compact"/>
-              <w:jc w:val="left"/>
-            </w:pPr>
-            <w:r>
-              <w:t xml:space="preserve">congestive heart failure</w:t>
-            </w:r>
-          </w:p>
-        </w:tc>
-        <w:tc>
-          <w:p>
-            <w:pPr>
-              <w:pStyle w:val="Compact"/>
-              <w:jc w:val="left"/>
-            </w:pPr>
-            <w:r>
-              <w:t xml:space="preserve">congestive heart failure</w:t>
-            </w:r>
-          </w:p>
-        </w:tc>
-      </w:tr>
-      <w:tr>
-        <w:tc>
-          <w:p>
-            <w:pPr>
-              <w:pStyle w:val="Compact"/>
-              <w:jc w:val="left"/>
-            </w:pPr>
-            <w:r>
-              <w:t xml:space="preserve">valvular disease</w:t>
-            </w:r>
-          </w:p>
-        </w:tc>
-        <w:tc>
-          <w:p/>
-        </w:tc>
-        <w:tc>
-          <w:p/>
-        </w:tc>
-      </w:tr>
-      <w:tr>
-        <w:tc>
-          <w:p>
-            <w:pPr>
-              <w:pStyle w:val="Compact"/>
-              <w:jc w:val="left"/>
-            </w:pPr>
-            <w:r>
-              <w:t xml:space="preserve">Heart infarct</w:t>
-            </w:r>
-          </w:p>
-        </w:tc>
-        <w:tc>
-          <w:p>
-            <w:pPr>
-              <w:pStyle w:val="Compact"/>
-              <w:jc w:val="left"/>
-            </w:pPr>
-            <w:r>
-              <w:t xml:space="preserve">myocardial infarction</w:t>
-            </w:r>
-          </w:p>
-        </w:tc>
-        <w:tc>
-          <w:p/>
-        </w:tc>
-      </w:tr>
-      <w:tr>
-        <w:tc>
-          <w:p>
-            <w:pPr>
-              <w:pStyle w:val="Compact"/>
-              <w:jc w:val="left"/>
-            </w:pPr>
-            <w:r>
-              <w:t xml:space="preserve">Hypertoni</w:t>
-            </w:r>
-          </w:p>
-        </w:tc>
-        <w:tc>
-          <w:p/>
-        </w:tc>
-        <w:tc>
-          <w:p>
-            <w:pPr>
-              <w:pStyle w:val="Compact"/>
-              <w:jc w:val="left"/>
-            </w:pPr>
-            <w:r>
-              <w:t xml:space="preserve">hypertension uncomplicated</w:t>
-            </w:r>
-          </w:p>
-        </w:tc>
-      </w:tr>
-      <w:tr>
-        <w:tc>
-          <w:p>
-            <w:pPr>
-              <w:pStyle w:val="Compact"/>
-              <w:jc w:val="left"/>
-            </w:pPr>
-            <w:r>
-              <w:t xml:space="preserve">hypertension complicat</w:t>
-            </w:r>
-          </w:p>
-        </w:tc>
-        <w:tc>
-          <w:p>
-            <w:pPr>
-              <w:pStyle w:val="Compact"/>
-              <w:jc w:val="left"/>
-            </w:pPr>
-            <w:r>
-              <w:t xml:space="preserve">ed</w:t>
-            </w:r>
-          </w:p>
-        </w:tc>
-        <w:tc>
-          <w:p/>
+        <w:tc>
+          <w:p>
+            <w:pPr>
+              <w:pStyle w:val="Compact"/>
+              <w:jc w:val="left"/>
+            </w:pPr>
+            <w:r>
+              <w:t xml:space="preserve">hypertension uncomplicated, hypertension complicated</w:t>
+            </w:r>
+          </w:p>
         </w:tc>
       </w:tr>
       <w:tr>
@@ -1507,39 +1330,20 @@
               <w:jc w:val="left"/>
             </w:pPr>
             <w:r>
-              <w:t xml:space="preserve">mild liver disease</w:t>
-            </w:r>
-          </w:p>
-        </w:tc>
-        <w:tc>
-          <w:p/>
-        </w:tc>
-      </w:tr>
-      <w:tr>
-        <w:tc>
-          <w:p>
-            <w:pPr>
-              <w:pStyle w:val="Compact"/>
-              <w:jc w:val="left"/>
-            </w:pPr>
-            <w:r>
-              <w:t xml:space="preserve">moderate or severe liv</w:t>
-            </w:r>
-          </w:p>
-        </w:tc>
-        <w:tc>
-          <w:p>
-            <w:pPr>
-              <w:pStyle w:val="Compact"/>
-              <w:jc w:val="left"/>
-            </w:pPr>
-            <w:r>
-              <w:t xml:space="preserve">er disease liver disease</w:t>
-            </w:r>
-          </w:p>
-        </w:tc>
-        <w:tc>
-          <w:p/>
+              <w:t xml:space="preserve">mild liver disease, moderate or severe liver disease</w:t>
+            </w:r>
+          </w:p>
+        </w:tc>
+        <w:tc>
+          <w:p>
+            <w:pPr>
+              <w:pStyle w:val="Compact"/>
+              <w:jc w:val="left"/>
+            </w:pPr>
+            <w:r>
+              <w:t xml:space="preserve">liver disease</w:t>
+            </w:r>
+          </w:p>
         </w:tc>
       </w:tr>
       <w:tr>
@@ -1572,36 +1376,9 @@
               <w:jc w:val="left"/>
             </w:pPr>
             <w:r>
-              <w:t xml:space="preserve">chronic pulmonary disease</w:t>
-            </w:r>
-          </w:p>
-        </w:tc>
-      </w:tr>
-      <w:tr>
-        <w:tc>
-          <w:p>
-            <w:pPr>
-              <w:pStyle w:val="Compact"/>
-              <w:jc w:val="left"/>
-            </w:pPr>
-            <w:r>
-              <w:t xml:space="preserve">pulmonary circulation</w:t>
-            </w:r>
-          </w:p>
-        </w:tc>
-        <w:tc>
-          <w:p>
-            <w:pPr>
-              <w:pStyle w:val="Compact"/>
-              <w:jc w:val="left"/>
-            </w:pPr>
-            <w:r>
-              <w:t xml:space="preserve">disorder</w:t>
-            </w:r>
-          </w:p>
-        </w:tc>
-        <w:tc>
-          <w:p/>
+              <w:t xml:space="preserve">chronic pulmonary disease, pulmonary circulation disorder</w:t>
+            </w:r>
+          </w:p>
         </w:tc>
       </w:tr>
       <w:tr>
@@ -1693,39 +1470,20 @@
               <w:jc w:val="left"/>
             </w:pPr>
             <w:r>
-              <w:t xml:space="preserve">peripheral vascular disease</w:t>
-            </w:r>
-          </w:p>
-        </w:tc>
-        <w:tc>
-          <w:p/>
-        </w:tc>
-      </w:tr>
-      <w:tr>
-        <w:tc>
-          <w:p>
-            <w:pPr>
-              <w:pStyle w:val="Compact"/>
-              <w:jc w:val="left"/>
-            </w:pPr>
-            <w:r>
-              <w:t xml:space="preserve">cerebrovascular diseas</w:t>
-            </w:r>
-          </w:p>
-        </w:tc>
-        <w:tc>
-          <w:p>
-            <w:pPr>
-              <w:pStyle w:val="Compact"/>
-              <w:jc w:val="left"/>
-            </w:pPr>
-            <w:r>
-              <w:t xml:space="preserve">e peripheral vascular disorder</w:t>
-            </w:r>
-          </w:p>
-        </w:tc>
-        <w:tc>
-          <w:p/>
+              <w:t xml:space="preserve">peripheral vascular disease, cerebrovascular disease</w:t>
+            </w:r>
+          </w:p>
+        </w:tc>
+        <w:tc>
+          <w:p>
+            <w:pPr>
+              <w:pStyle w:val="Compact"/>
+              <w:jc w:val="left"/>
+            </w:pPr>
+            <w:r>
+              <w:t xml:space="preserve">peripheral vascular disorder</w:t>
+            </w:r>
+          </w:p>
         </w:tc>
       </w:tr>
     </w:tbl>
@@ -1734,7 +1492,7 @@
         <w:pStyle w:val="BodyText"/>
       </w:pPr>
       <w:r>
-        <w:t xml:space="preserve">Some comorbidities were identified by both CCI and ECI, and some distinct comorbidities were closely related (such as hypertension with and without complications, or abuse of either drugs or alcohol). We identified 16 broader categories (Table</w:t>
+        <w:t xml:space="preserve">Some comorbidities were identified by both CCI and ECI, and some distinct comorbidities were closely related (such as hypertension with and without complications, or abuse of either drugs or alcohol). We used those categories to establish 16 broader categories (Table</w:t>
       </w:r>
       <w:r>
         <w:t xml:space="preserve"> </w:t>
@@ -1743,7 +1501,7 @@
         <w:t xml:space="preserve">1</w:t>
       </w:r>
       <w:r>
-        <w:t xml:space="preserve">) in addition to 5 standalone ECI classes that were kept unchanged (hypothyroidism, coagulopathy, obesity, weight loss and fluid electrolyte disorders). Groups were merged according to clinical relevance as to be recognized in a patient-doctor meeting without access to external register data. Comorbidities recorded for at least one patient who died within 90 days, and one who did not, were included in the modelling process described below.</w:t>
+        <w:t xml:space="preserve">) in addition to 5 standalone ECI classes that were kept unchanged (hypothyroidism, coagulopathy, obesity, weight loss and fluid electrolyte disorders). Groups were merged according to clinical relevance as to be recognized in a patient-doctor meeting without access to external register data. Comorbidities recorded for at least one patient who died within 90 days, and one who did not, were included in the modelling process described below. The final model was also altered to not include cancer as a predictor. Patients with cancer are sometimes treated differently in the clinical setting, introducing difficulties in interpretation of this variable.</w:t>
       </w:r>
     </w:p>
     <w:p>
@@ -1769,7 +1527,7 @@
         <w:pStyle w:val="BodyText"/>
       </w:pPr>
       <w:r>
-        <w:t xml:space="preserve">Further analysis were based on logistic regression since no censoring occoured within the 90 day study period. We used a modelling procedure described by</w:t>
+        <w:t xml:space="preserve">Further analysis were based on logistic regression since no censoring occurred within the 90 day study period. We used a modelling procedure described by</w:t>
       </w:r>
       <w:r>
         <w:t xml:space="preserve"> </w:t>
@@ -1781,7 +1539,7 @@
         <w:t xml:space="preserve"> </w:t>
       </w:r>
       <w:r>
-        <w:t xml:space="preserve">as a bootstrap ranking procedure with a logistic LASSO-type penalty.</w:t>
+        <w:t xml:space="preserve">as a bootstrap ranking procedure with a logistic least absolute shrinkage and selection operator (LASSO) model.</w:t>
       </w:r>
       <w:r>
         <w:t xml:space="preserve"> </w:t>
@@ -1802,7 +1560,7 @@
         <w:t xml:space="preserve">(Austin and Tu 2004)</w:t>
       </w:r>
       <w:r>
-        <w:t xml:space="preserve">. We used 10-fold cross validation for every boot-strap sample with a broad range of potential penalty values (</w:t>
+        <w:t xml:space="preserve">. We used 10-fold cross validation for every bootstrap sample with a broad range of potential penalty values (</w:t>
       </w:r>
       <m:oMath>
         <m:r>
@@ -1810,7 +1568,7 @@
         </m:r>
       </m:oMath>
       <w:r>
-        <w:t xml:space="preserve">:s) in a logistic least absolute shrinkage and selection operator (LASSO) model. We then only kept the</w:t>
+        <w:t xml:space="preserve">:s) in a logistic LASSO model. We then only kept</w:t>
       </w:r>
       <w:r>
         <w:t xml:space="preserve"> </w:t>
@@ -1821,7 +1579,7 @@
         </m:r>
       </m:oMath>
       <w:r>
-        <w:t xml:space="preserve">:s minimizing the mean cross-validated deviances. Those</w:t>
+        <w:t xml:space="preserve">:s minimizing the mean cross-validated deviances in each sample. Those</w:t>
       </w:r>
       <w:r>
         <w:t xml:space="preserve"> </w:t>
@@ -1832,7 +1590,7 @@
         </m:r>
       </m:oMath>
       <w:r>
-        <w:t xml:space="preserve">:s were used to estimate coefficients for each of the 1,000 bootstrap samples. Absolute values from those estimates were used as a measure of variable importance. Piecewise linear regression was then used to detect a break point at witch a significant drop in variable importance were observed. Potential predictors with variable importance above this break point were considered important and kept as model candidates. The whole process was repeated ten times.</w:t>
+        <w:t xml:space="preserve">:s were used to estimate model coefficients for each potential predictor. Absolute values from those estimates were used as a measure of variable importance. Piece-wise linear regression was then used to detect a break point where a significant drop in variable importance were observed. Potential predictors with variable importance above this break point were considered important and kept as model candidates. The whole process was repeated ten times.</w:t>
       </w:r>
     </w:p>
     <w:p>
@@ -1840,7 +1598,7 @@
         <w:pStyle w:val="BodyText"/>
       </w:pPr>
       <w:r>
-        <w:t xml:space="preserve">Covariates that were selected each of the ten times were used in a main effects model of multivariable logistic regression without penalty, and without pre-normalization of numeric variables. We will call this modell</w:t>
+        <w:t xml:space="preserve">Covariates that were selected each of the ten times were used in a main effects model of multivariable logistic regression without penalty, and without pre-normalization of numeric variables. We will call this model</w:t>
       </w:r>
       <w:r>
         <w:t xml:space="preserve"> </w:t>
@@ -1870,7 +1628,7 @@
         <w:t xml:space="preserve">”</w:t>
       </w:r>
       <w:r>
-        <w:t xml:space="preserve">. Univariable models with the ASA score, CCI and ECI were used for comparion, as well as a multivariable model with age and sex. Each model including age where fitted three times, once with age as a main effect and twice with restricted cubic splines, either by two or three knots.</w:t>
+        <w:t xml:space="preserve">. Univariable models with the ASA score, CCI and ECI were used for comparison, as well as a multivariable model with age and sex. Each model including age where fitted three times, once with age as a main effect and twice with restricted cubic splines, either by two or three knots.</w:t>
       </w:r>
     </w:p>
     <w:p>
@@ -1878,7 +1636,7 @@
         <w:pStyle w:val="BodyText"/>
       </w:pPr>
       <w:r>
-        <w:t xml:space="preserve">Each of those models were used to predict the probability of death within 90 days for each patient. Sensitivity and specificity were estimated to form reciever operating characteristic (ROC) curves and the area under those curves (AUC) were used as a measure of predicitve power for each model. Models with a lower 95 % confidence limit</w:t>
+        <w:t xml:space="preserve">Each of those models were used to predict the probability of death within 90 days for each patient. Sensitivity and specificity were estimated to form receiver operating characteristic (ROC) curves and the area under those curves (AUC) were used as a measure of predicitve power. Models with a lower 95 % confidence limit</w:t>
       </w:r>
       <w:r>
         <w:t xml:space="preserve"> </w:t>
@@ -1890,7 +1648,7 @@
         <w:t xml:space="preserve"> </w:t>
       </w:r>
       <w:r>
-        <w:t xml:space="preserve">exceeding 0.7, were considered good.</w:t>
+        <w:t xml:space="preserve">above 0.7, were considered good.</w:t>
       </w:r>
     </w:p>
     <w:p>
@@ -1915,18 +1673,38 @@
         <w:pStyle w:val="BodyText"/>
       </w:pPr>
       <w:r>
-        <w:t xml:space="preserve">We used R version 3.6.1 (R Foundation for Statistical Computing, Vienna, Austria) with significant packages tidyverse, tidymodels, furrr and pROC. We also build an online web calculator using the shiny package.</w:t>
+        <w:t xml:space="preserve">We used R version 3.6.1 (R Foundation for Statistical Computing, Vienna, Austria) with significant packages tidyverse, tidymodels, furrr and pROC. We build an online web calculator using the shiny package. All R-scripts and necessary software (but no personal data) is available as a live Binder environment (</w:t>
+      </w:r>
+      <w:hyperlink r:id="rId31">
+        <w:r>
+          <w:rPr>
+            <w:rStyle w:val="Hyperlink"/>
+          </w:rPr>
+          <w:t xml:space="preserve">https://mybinder.org/v2/gh/eribul/thamortpred/master?urlpath=rstudio</w:t>
+        </w:r>
+      </w:hyperlink>
+      <w:r>
+        <w:t xml:space="preserve">). A static archived version is also available at zenodo.org/XXX.</w:t>
+      </w:r>
+      <w:r>
+        <w:t xml:space="preserve"> </w:t>
+      </w:r>
+      <w:r>
+        <w:rPr>
+          <w:b/>
+        </w:rPr>
+        <w:t xml:space="preserve">Prepared but non-public until paper is accepted/published!</w:t>
       </w:r>
     </w:p>
     <w:p>
       <w:pPr>
         <w:pStyle w:val="Heading2"/>
       </w:pPr>
-      <w:bookmarkStart w:id="31" w:name="ethical-approval"/>
+      <w:bookmarkStart w:id="32" w:name="ethical-approval"/>
       <w:r>
         <w:t xml:space="preserve">Ethical approval</w:t>
       </w:r>
-      <w:bookmarkEnd w:id="31"/>
+      <w:bookmarkEnd w:id="32"/>
     </w:p>
     <w:p>
       <w:pPr>
@@ -1940,18 +1718,18 @@
       <w:pPr>
         <w:pStyle w:val="Heading1"/>
       </w:pPr>
-      <w:bookmarkStart w:id="32" w:name="results"/>
+      <w:bookmarkStart w:id="33" w:name="results"/>
       <w:r>
         <w:t xml:space="preserve">Results</w:t>
       </w:r>
-      <w:bookmarkEnd w:id="32"/>
+      <w:bookmarkEnd w:id="33"/>
     </w:p>
     <w:p>
       <w:pPr>
         <w:pStyle w:val="FirstParagraph"/>
       </w:pPr>
       <w:r>
-        <w:t xml:space="preserve">There were 53, 099 patients (Figure</w:t>
+        <w:t xml:space="preserve">We found 53, 099 patients (Figure</w:t>
       </w:r>
       <w:r>
         <w:t xml:space="preserve"> </w:t>
@@ -1960,7 +1738,7 @@
         <w:t xml:space="preserve">1</w:t>
       </w:r>
       <w:r>
-        <w:t xml:space="preserve">), 35 - 99 years old, whereof 61 % were female. 175 (0.33 %) patients died within 90 days and no one was censored before that. The unadjusted cummulative 90-day survival was 99.67 (95 % CI: 99.62 - 99.72).</w:t>
+        <w:t xml:space="preserve">), 35 - 99 years old, whereof 61 % were female. 175 (0.33 %) patients died within 90 days and no one was censored before that. The unadjusted cumulative 90-day survival was 99.7 % (95 % CI: 99.6 - 99.7).</w:t>
       </w:r>
     </w:p>
     <w:p>
@@ -1977,7 +1755,7 @@
         <w:t xml:space="preserve">2</w:t>
       </w:r>
       <w:r>
-        <w:t xml:space="preserve">. 26.1 % of all patients had at least one pre-surgery comorbidity according to CCI, and 47.7 % according to ECI. The proportion of patients with ASA class 3 was 18.1 %. Most individual comorbidities were more common among patients who died.</w:t>
+        <w:t xml:space="preserve">. 26 % of all patients had at least one pre-surgery comorbidity according to CCI, and 48 % according to ECI. The proportion of patients with ASA class 3 was 18 %. Most individual comorbidities were more common among patients who died.</w:t>
       </w:r>
     </w:p>
     <w:p>
@@ -1985,7 +1763,7 @@
         <w:pStyle w:val="TableCaption"/>
       </w:pPr>
       <w:r>
-        <w:t xml:space="preserve">Table 2: Baseline demographics. CCI/ECI = Charlson/Elixhauser comorbidity indices. Comorbidities prefixed with ECI are defined by the Elixhauser classification. Remaining comorbidities are based on the previously described combination of CCI and ECI. Comorbidities recorded for at least one patient who survived 90 days, and one who did not, were modelled as potential predictors.</w:t>
+        <w:t xml:space="preserve">Table 2: Baseline demographics. CCI/ECI = Charlson/Elixhauser comorbidity indices. Comorbidities prefixed with ECI are defined by the Elixhauser classification. Remaining comorbidities are based on the previously described combination of CCI and ECI. Comorbidities recorded for at least one patient who survived 90 days, and one who did not, were modeled as potential predictors.</w:t>
       </w:r>
     </w:p>
     <w:tbl>
@@ -1993,7 +1771,7 @@
         <w:tblStyle w:val="Table"/>
         <w:tblW w:type="pct" w:w="0.0"/>
         <w:tblLook w:firstRow="1"/>
-        <w:tblCaption w:val="Table 2: Baseline demographics. CCI/ECI = Charlson/Elixhauser comorbidity indices. Comorbidities prefixed with ECI are defined by the Elixhauser classification. Remaining comorbidities are based on the previously described combination of CCI and ECI. Comorbidities recorded for at least one patient who survived 90 days, and one who did not, were modelled as potential predictors."/>
+        <w:tblCaption w:val="Table 2: Baseline demographics. CCI/ECI = Charlson/Elixhauser comorbidity indices. Comorbidities prefixed with ECI are defined by the Elixhauser classification. Remaining comorbidities are based on the previously described combination of CCI and ECI. Comorbidities recorded for at least one patient who survived 90 days, and one who did not, were modeled as potential predictors."/>
       </w:tblPr>
       <w:tblGrid/>
       <w:tr>
@@ -4001,7 +3779,7 @@
         <w:pStyle w:val="BodyText"/>
       </w:pPr>
       <w:r>
-        <w:t xml:space="preserve">There were no observed differences for two versus three knots in models with age modelled by restricted cubic splines. We will therefore only present results for three knots. No use of splines however improved the observed AUCs compared to simpler main effect models. The</w:t>
+        <w:t xml:space="preserve">The</w:t>
       </w:r>
       <w:r>
         <w:t xml:space="preserve"> </w:t>
@@ -4019,7 +3797,15 @@
         <w:t xml:space="preserve"> </w:t>
       </w:r>
       <w:r>
-        <w:t xml:space="preserve">model had an estimated AUC (95 % CI) of 0.78 (0.75-0.82). This model was significantly better than the</w:t>
+        <w:t xml:space="preserve">model included age, sex, ASA, cancer, CNS, kidney disease, obesity, anemia and heart condition. The "BRL all model only included ASA, cancer, CNS and kidney disease.</w:t>
+      </w:r>
+    </w:p>
+    <w:p>
+      <w:pPr>
+        <w:pStyle w:val="BodyText"/>
+      </w:pPr>
+      <w:r>
+        <w:t xml:space="preserve">There were no observed differences for two versus three knots in models with age modeled by restricted cubic splines. We will therefore only present results for three knots. No use of splines however improved the observed AUCs compared to simpler main effect models. The</w:t>
       </w:r>
       <w:r>
         <w:t xml:space="preserve"> </w:t>
@@ -4028,6 +3814,42 @@
         <w:t xml:space="preserve">“</w:t>
       </w:r>
       <w:r>
+        <w:t xml:space="preserve">BRL any</w:t>
+      </w:r>
+      <w:r>
+        <w:t xml:space="preserve">”</w:t>
+      </w:r>
+      <w:r>
+        <w:t xml:space="preserve"> </w:t>
+      </w:r>
+      <w:r>
+        <w:t xml:space="preserve">model had an estimated AUC (95 % CI) of 0.78 (0.75-0.82). The altered version without cancer performed equally good. The</w:t>
+      </w:r>
+      <w:r>
+        <w:t xml:space="preserve"> </w:t>
+      </w:r>
+      <w:r>
+        <w:t xml:space="preserve">“</w:t>
+      </w:r>
+      <w:r>
+        <w:t xml:space="preserve">BRL any</w:t>
+      </w:r>
+      <w:r>
+        <w:t xml:space="preserve">”</w:t>
+      </w:r>
+      <w:r>
+        <w:t xml:space="preserve"> </w:t>
+      </w:r>
+      <w:r>
+        <w:t xml:space="preserve">model was significantly better than the</w:t>
+      </w:r>
+      <w:r>
+        <w:t xml:space="preserve"> </w:t>
+      </w:r>
+      <w:r>
+        <w:t xml:space="preserve">“</w:t>
+      </w:r>
+      <w:r>
         <w:t xml:space="preserve">BRL all</w:t>
       </w:r>
       <w:r>
@@ -4037,7 +3859,7 @@
         <w:t xml:space="preserve"> </w:t>
       </w:r>
       <w:r>
-        <w:t xml:space="preserve">model with 0.70 (0.66-0.74). Univariable models with either ASA, CCI or ECI performed relatively poor. The model with age and sex was better but still with an AUC not significantly higher than 0.7 (Table</w:t>
+        <w:t xml:space="preserve">model with AUC 0.70 (0.66-0.74). Univariable models with ASA, CCI or ECI performed poorly with AUC lower than, or at least not distinguishable from 0.7. The model with age and sex performed better but still with AUC not significantly higher than 0.7 (Table</w:t>
       </w:r>
       <w:r>
         <w:t xml:space="preserve"> </w:t>
@@ -4087,7 +3909,7 @@
         <w:t xml:space="preserve">’</w:t>
       </w:r>
       <w:r>
-        <w:t xml:space="preserve">, a model including the independent variables included in all of the bootstrao ranking models, a simpler model with age and sex, as well as univariable models with ASA score and the Charlson (CCI) or Elixhauser (ECI) comorbidity indices. Age was included as either a main effect, or in the form of restricted cubic splines (RCS) with three knots.</w:t>
+        <w:t xml:space="preserve">, a simpler model with age and sex, as well as univariable models with ASA score and the Charlson (CCI) or Elixhauser (ECI) comorbidity indices. Age was included as either a main effect, or in the form of restricted cubic splines (RCS) with three knots.</w:t>
       </w:r>
     </w:p>
     <w:tbl>
@@ -4095,7 +3917,7 @@
         <w:tblStyle w:val="Table"/>
         <w:tblW w:type="pct" w:w="0.0"/>
         <w:tblLook w:firstRow="1"/>
-        <w:tblCaption w:val="Table 3: Area Under the Curve (AUC) as a measure of predictive power for the ‘BRL any’ model compared to ‘BRL all’, a model including the independent variables included in all of the bootstrao ranking models, a simpler model with age and sex, as well as univariable models with ASA score and the Charlson (CCI) or Elixhauser (ECI) comorbidity indices. Age was included as either a main effect, or in the form of restricted cubic splines (RCS) with three knots."/>
+        <w:tblCaption w:val="Table 3: Area Under the Curve (AUC) as a measure of predictive power for the ‘BRL any’ model compared to ‘BRL all’, a simpler model with age and sex, as well as univariable models with ASA score and the Charlson (CCI) or Elixhauser (ECI) comorbidity indices. Age was included as either a main effect, or in the form of restricted cubic splines (RCS) with three knots."/>
       </w:tblPr>
       <w:tblGrid/>
       <w:tr>
@@ -4193,6 +4015,30 @@
               <w:jc w:val="left"/>
             </w:pPr>
             <w:r>
+              <w:t xml:space="preserve">BRL any-cancer</w:t>
+            </w:r>
+          </w:p>
+        </w:tc>
+        <w:tc>
+          <w:p>
+            <w:pPr>
+              <w:pStyle w:val="Compact"/>
+              <w:jc w:val="left"/>
+            </w:pPr>
+            <w:r>
+              <w:t xml:space="preserve">0.78 (0.74-0.81)</w:t>
+            </w:r>
+          </w:p>
+        </w:tc>
+      </w:tr>
+      <w:tr>
+        <w:tc>
+          <w:p>
+            <w:pPr>
+              <w:pStyle w:val="Compact"/>
+              <w:jc w:val="left"/>
+            </w:pPr>
+            <w:r>
               <w:t xml:space="preserve">Age and sex (RCS)</w:t>
             </w:r>
           </w:p>
@@ -4362,7 +4208,7 @@
         <w:t xml:space="preserve"> </w:t>
       </w:r>
       <w:r>
-        <w:t xml:space="preserve">model is superior to all other models, although some of the others are intertwined in some areas of the plot.</w:t>
+        <w:t xml:space="preserve">model is superior to all other models.</w:t>
       </w:r>
     </w:p>
     <w:p>
@@ -4385,7 +4231,7 @@
                     </pic:cNvPicPr>
                   </pic:nvPicPr>
                   <pic:blipFill>
-                    <a:blip r:embed="rId33"/>
+                    <a:blip r:embed="rId34"/>
                     <a:stretch>
                       <a:fillRect/>
                     </a:stretch>
@@ -4443,7 +4289,7 @@
         <w:pStyle w:val="BodyText"/>
       </w:pPr>
       <w:r>
-        <w:t xml:space="preserve">AUCs and 95 % confidence intervals are illustrated for the same models in</w:t>
+        <w:t xml:space="preserve">AUCs and 95 % confidence intervals are illustrated for the same models in Figure</w:t>
       </w:r>
       <w:r>
         <w:t xml:space="preserve"> </w:t>
@@ -4462,7 +4308,7 @@
       <w:r>
         <w:drawing>
           <wp:inline>
-            <wp:extent cx="5334000" cy="4790229"/>
+            <wp:extent cx="5334000" cy="5334000"/>
             <wp:effectExtent b="0" l="0" r="0" t="0"/>
             <wp:docPr descr="Figure 3: Area Under the Curve (AUC) as a measure of predictive power for the ‘BRL any’ model compared to a simpler model with age and sex, as well as univariable models with ASA score and the Charlson (CCI) or Elixhauser (ECI) comorbidity indices." title="" id="1" name="Picture"/>
             <a:graphic>
@@ -4475,7 +4321,7 @@
                     </pic:cNvPicPr>
                   </pic:nvPicPr>
                   <pic:blipFill>
-                    <a:blip r:embed="rId34"/>
+                    <a:blip r:embed="rId35"/>
                     <a:stretch>
                       <a:fillRect/>
                     </a:stretch>
@@ -4483,7 +4329,7 @@
                   <pic:spPr bwMode="auto">
                     <a:xfrm>
                       <a:off x="0" y="0"/>
-                      <a:ext cx="5334000" cy="4790229"/>
+                      <a:ext cx="5334000" cy="5334000"/>
                     </a:xfrm>
                     <a:prstGeom prst="rect">
                       <a:avLst/>
@@ -4551,7 +4397,7 @@
         <w:t xml:space="preserve"> </w:t>
       </w:r>
       <w:r>
-        <w:t xml:space="preserve">to distinguish patients who died within 90 days is illustrated in Figure</w:t>
+        <w:t xml:space="preserve">to estimate probabilities of death within 90 days is illustrated in Figure</w:t>
       </w:r>
       <w:r>
         <w:t xml:space="preserve"> </w:t>
@@ -4560,7 +4406,7 @@
         <w:t xml:space="preserve">4</w:t>
       </w:r>
       <w:r>
-        <w:t xml:space="preserve">. We can see that patients who did die within 90 days (blue color) had, on average, higher predicted probabilities to do so.</w:t>
+        <w:t xml:space="preserve">. Patients who died had, on average, higher predicted probabilities to do so.</w:t>
       </w:r>
     </w:p>
     <w:p>
@@ -4570,7 +4416,7 @@
       <w:r>
         <w:drawing>
           <wp:inline>
-            <wp:extent cx="5334000" cy="4790229"/>
+            <wp:extent cx="5334000" cy="5334000"/>
             <wp:effectExtent b="0" l="0" r="0" t="0"/>
             <wp:docPr descr="Figure 4: Patients who died within 90 days (blue) were, on average, estimated to have a higher probability to do so." title="" id="1" name="Picture"/>
             <a:graphic>
@@ -4583,7 +4429,7 @@
                     </pic:cNvPicPr>
                   </pic:nvPicPr>
                   <pic:blipFill>
-                    <a:blip r:embed="rId35"/>
+                    <a:blip r:embed="rId36"/>
                     <a:stretch>
                       <a:fillRect/>
                     </a:stretch>
@@ -4591,7 +4437,7 @@
                   <pic:spPr bwMode="auto">
                     <a:xfrm>
                       <a:off x="0" y="0"/>
-                      <a:ext cx="5334000" cy="4790229"/>
+                      <a:ext cx="5334000" cy="5334000"/>
                     </a:xfrm>
                     <a:prstGeom prst="rect">
                       <a:avLst/>
@@ -4623,7 +4469,7 @@
         <w:pStyle w:val="BodyText"/>
       </w:pPr>
       <w:r>
-        <w:t xml:space="preserve">Estimated coefficients and correspondnig odds ratios for the</w:t>
+        <w:t xml:space="preserve">Estimated coefficients and corresponding odds ratios for the</w:t>
       </w:r>
       <w:r>
         <w:t xml:space="preserve"> </w:t>
@@ -4676,7 +4522,7 @@
         <w:t xml:space="preserve"> </w:t>
       </w:r>
       <w:r>
-        <w:t xml:space="preserve">model.</w:t>
+        <w:t xml:space="preserve">model. Notations from the X-column is used in the formula in the disussion section.</w:t>
       </w:r>
     </w:p>
     <w:tbl>
@@ -4684,7 +4530,7 @@
         <w:tblStyle w:val="Table"/>
         <w:tblW w:type="pct" w:w="0.0"/>
         <w:tblLook w:firstRow="1"/>
-        <w:tblCaption w:val="Table 4: Estimated coefficients and odds ratios with 95 % confidence intervals for the “BRL any” model."/>
+        <w:tblCaption w:val="Table 4: Estimated coefficients and odds ratios with 95 % confidence intervals for the “BRL any” model. Notations from the X-column is used in the formula in the disussion section."/>
       </w:tblPr>
       <w:tblGrid/>
       <w:tr>
@@ -4735,10 +4581,10 @@
           <w:p>
             <w:pPr>
               <w:pStyle w:val="Compact"/>
-              <w:jc w:val="left"/>
-            </w:pPr>
-            <w:r>
-              <w:t xml:space="preserve">X_math</w:t>
+              <w:jc w:val="right"/>
+            </w:pPr>
+            <w:r>
+              <w:t xml:space="preserve">beta</w:t>
             </w:r>
           </w:p>
         </w:tc>
@@ -4752,10 +4598,10 @@
           <w:p>
             <w:pPr>
               <w:pStyle w:val="Compact"/>
-              <w:jc w:val="right"/>
-            </w:pPr>
-            <w:r>
-              <w:t xml:space="preserve">beta</w:t>
+              <w:jc w:val="left"/>
+            </w:pPr>
+            <w:r>
+              <w:t xml:space="preserve">OR</w:t>
             </w:r>
           </w:p>
         </w:tc>
@@ -4772,23 +4618,6 @@
               <w:jc w:val="left"/>
             </w:pPr>
             <w:r>
-              <w:t xml:space="preserve">OR</w:t>
-            </w:r>
-          </w:p>
-        </w:tc>
-        <w:tc>
-          <w:tcPr>
-            <w:tcBorders>
-              <w:bottom w:val="single"/>
-            </w:tcBorders>
-            <w:vAlign w:val="bottom"/>
-          </w:tcPr>
-          <w:p>
-            <w:pPr>
-              <w:pStyle w:val="Compact"/>
-              <w:jc w:val="left"/>
-            </w:pPr>
-            <w:r>
               <w:t xml:space="preserve">p</w:t>
             </w:r>
           </w:p>
@@ -4810,25 +4639,22 @@
           <w:p/>
         </w:tc>
         <w:tc>
+          <w:p>
+            <w:pPr>
+              <w:pStyle w:val="Compact"/>
+              <w:jc w:val="right"/>
+            </w:pPr>
+            <w:r>
+              <w:t xml:space="preserve">-13</w:t>
+            </w:r>
+          </w:p>
+        </w:tc>
+        <w:tc>
           <w:p/>
         </w:tc>
         <w:tc>
-          <w:p>
-            <w:pPr>
-              <w:pStyle w:val="Compact"/>
-              <w:jc w:val="right"/>
-            </w:pPr>
-            <w:r>
-              <w:t xml:space="preserve">-13.1</w:t>
-            </w:r>
-          </w:p>
-        </w:tc>
-        <w:tc>
           <w:p/>
         </w:tc>
-        <w:tc>
-          <w:p/>
-        </w:tc>
       </w:tr>
       <w:tr>
         <w:tc>
@@ -4839,17 +4665,6 @@
             </w:pPr>
             <w:r>
               <w:t xml:space="preserve">cancer</w:t>
-            </w:r>
-          </w:p>
-        </w:tc>
-        <w:tc>
-          <w:p>
-            <w:pPr>
-              <w:pStyle w:val="Compact"/>
-              <w:jc w:val="left"/>
-            </w:pPr>
-            <w:r>
-              <w:t xml:space="preserve">X_1</w:t>
             </w:r>
           </w:p>
         </w:tc>
@@ -4882,7 +4697,7 @@
               <w:jc w:val="right"/>
             </w:pPr>
             <w:r>
-              <w:t xml:space="preserve">0.7</w:t>
+              <w:t xml:space="preserve">1</w:t>
             </w:r>
           </w:p>
         </w:tc>
@@ -4918,17 +4733,6 @@
             </w:pPr>
             <w:r>
               <w:t xml:space="preserve">cns</w:t>
-            </w:r>
-          </w:p>
-        </w:tc>
-        <w:tc>
-          <w:p>
-            <w:pPr>
-              <w:pStyle w:val="Compact"/>
-              <w:jc w:val="left"/>
-            </w:pPr>
-            <w:r>
-              <w:t xml:space="preserve">X_2</w:t>
             </w:r>
           </w:p>
         </w:tc>
@@ -4961,7 +4765,7 @@
               <w:jc w:val="right"/>
             </w:pPr>
             <w:r>
-              <w:t xml:space="preserve">0.9</w:t>
+              <w:t xml:space="preserve">1</w:t>
             </w:r>
           </w:p>
         </w:tc>
@@ -4997,17 +4801,6 @@
             </w:pPr>
             <w:r>
               <w:t xml:space="preserve">kidney disease</w:t>
-            </w:r>
-          </w:p>
-        </w:tc>
-        <w:tc>
-          <w:p>
-            <w:pPr>
-              <w:pStyle w:val="Compact"/>
-              <w:jc w:val="left"/>
-            </w:pPr>
-            <w:r>
-              <w:t xml:space="preserve">X_3</w:t>
             </w:r>
           </w:p>
         </w:tc>
@@ -5040,7 +4833,7 @@
               <w:jc w:val="right"/>
             </w:pPr>
             <w:r>
-              <w:t xml:space="preserve">1.2</w:t>
+              <w:t xml:space="preserve">1</w:t>
             </w:r>
           </w:p>
         </w:tc>
@@ -5076,17 +4869,6 @@
             </w:pPr>
             <w:r>
               <w:t xml:space="preserve">ASA2</w:t>
-            </w:r>
-          </w:p>
-        </w:tc>
-        <w:tc>
-          <w:p>
-            <w:pPr>
-              <w:pStyle w:val="Compact"/>
-              <w:jc w:val="left"/>
-            </w:pPr>
-            <w:r>
-              <w:t xml:space="preserve">X_4</w:t>
             </w:r>
           </w:p>
         </w:tc>
@@ -5119,7 +4901,7 @@
               <w:jc w:val="right"/>
             </w:pPr>
             <w:r>
-              <w:t xml:space="preserve">0.9</w:t>
+              <w:t xml:space="preserve">1</w:t>
             </w:r>
           </w:p>
         </w:tc>
@@ -5155,17 +4937,6 @@
             </w:pPr>
             <w:r>
               <w:t xml:space="preserve">ASA3</w:t>
-            </w:r>
-          </w:p>
-        </w:tc>
-        <w:tc>
-          <w:p>
-            <w:pPr>
-              <w:pStyle w:val="Compact"/>
-              <w:jc w:val="left"/>
-            </w:pPr>
-            <w:r>
-              <w:t xml:space="preserve">X_5</w:t>
             </w:r>
           </w:p>
         </w:tc>
@@ -5198,7 +4969,7 @@
               <w:jc w:val="right"/>
             </w:pPr>
             <w:r>
-              <w:t xml:space="preserve">1.6</w:t>
+              <w:t xml:space="preserve">2</w:t>
             </w:r>
           </w:p>
         </w:tc>
@@ -5234,17 +5005,6 @@
             </w:pPr>
             <w:r>
               <w:t xml:space="preserve">ECI obesity</w:t>
-            </w:r>
-          </w:p>
-        </w:tc>
-        <w:tc>
-          <w:p>
-            <w:pPr>
-              <w:pStyle w:val="Compact"/>
-              <w:jc w:val="left"/>
-            </w:pPr>
-            <w:r>
-              <w:t xml:space="preserve">X_6</w:t>
             </w:r>
           </w:p>
         </w:tc>
@@ -5277,7 +5037,7 @@
               <w:jc w:val="right"/>
             </w:pPr>
             <w:r>
-              <w:t xml:space="preserve">0.7</w:t>
+              <w:t xml:space="preserve">1</w:t>
             </w:r>
           </w:p>
         </w:tc>
@@ -5313,17 +5073,6 @@
             </w:pPr>
             <w:r>
               <w:t xml:space="preserve">GenderMan</w:t>
-            </w:r>
-          </w:p>
-        </w:tc>
-        <w:tc>
-          <w:p>
-            <w:pPr>
-              <w:pStyle w:val="Compact"/>
-              <w:jc w:val="left"/>
-            </w:pPr>
-            <w:r>
-              <w:t xml:space="preserve">X_7</w:t>
             </w:r>
           </w:p>
         </w:tc>
@@ -5356,7 +5105,7 @@
               <w:jc w:val="right"/>
             </w:pPr>
             <w:r>
-              <w:t xml:space="preserve">0.6</w:t>
+              <w:t xml:space="preserve">1</w:t>
             </w:r>
           </w:p>
         </w:tc>
@@ -5392,17 +5141,6 @@
             </w:pPr>
             <w:r>
               <w:t xml:space="preserve">Age</w:t>
-            </w:r>
-          </w:p>
-        </w:tc>
-        <w:tc>
-          <w:p>
-            <w:pPr>
-              <w:pStyle w:val="Compact"/>
-              <w:jc w:val="left"/>
-            </w:pPr>
-            <w:r>
-              <w:t xml:space="preserve">X_8</w:t>
             </w:r>
           </w:p>
         </w:tc>
@@ -5435,7 +5173,7 @@
               <w:jc w:val="right"/>
             </w:pPr>
             <w:r>
-              <w:t xml:space="preserve">0.1</w:t>
+              <w:t xml:space="preserve">0</w:t>
             </w:r>
           </w:p>
         </w:tc>
@@ -5471,17 +5209,6 @@
             </w:pPr>
             <w:r>
               <w:t xml:space="preserve">anemia</w:t>
-            </w:r>
-          </w:p>
-        </w:tc>
-        <w:tc>
-          <w:p>
-            <w:pPr>
-              <w:pStyle w:val="Compact"/>
-              <w:jc w:val="left"/>
-            </w:pPr>
-            <w:r>
-              <w:t xml:space="preserve">X_9</w:t>
             </w:r>
           </w:p>
         </w:tc>
@@ -5514,7 +5241,7 @@
               <w:jc w:val="right"/>
             </w:pPr>
             <w:r>
-              <w:t xml:space="preserve">0.6</w:t>
+              <w:t xml:space="preserve">1</w:t>
             </w:r>
           </w:p>
         </w:tc>
@@ -5550,17 +5277,6 @@
             </w:pPr>
             <w:r>
               <w:t xml:space="preserve">heart condition</w:t>
-            </w:r>
-          </w:p>
-        </w:tc>
-        <w:tc>
-          <w:p>
-            <w:pPr>
-              <w:pStyle w:val="Compact"/>
-              <w:jc w:val="left"/>
-            </w:pPr>
-            <w:r>
-              <w:t xml:space="preserve">X_10</w:t>
             </w:r>
           </w:p>
         </w:tc>
@@ -5593,7 +5309,7 @@
               <w:jc w:val="right"/>
             </w:pPr>
             <w:r>
-              <w:t xml:space="preserve">0.5</w:t>
+              <w:t xml:space="preserve">1</w:t>
             </w:r>
           </w:p>
         </w:tc>
@@ -5621,6 +5337,43 @@
         </w:tc>
       </w:tr>
     </w:tbl>
+    <w:p>
+      <w:pPr>
+        <w:pStyle w:val="BodyText"/>
+      </w:pPr>
+      <w:r>
+        <w:t xml:space="preserve">We have provided a web calculator to aid clinical model usage in practice (</w:t>
+      </w:r>
+      <w:hyperlink r:id="rId26">
+        <w:r>
+          <w:rPr>
+            <w:rStyle w:val="Hyperlink"/>
+          </w:rPr>
+          <w:t xml:space="preserve">https://erikbulow.shinyapps.io/thamortpred/</w:t>
+        </w:r>
+      </w:hyperlink>
+      <w:r>
+        <w:t xml:space="preserve">).</w:t>
+      </w:r>
+    </w:p>
+    <w:p>
+      <w:pPr>
+        <w:pStyle w:val="Heading1"/>
+      </w:pPr>
+      <w:bookmarkStart w:id="37" w:name="discussion"/>
+      <w:r>
+        <w:t xml:space="preserve">Discussion</w:t>
+      </w:r>
+      <w:bookmarkEnd w:id="37"/>
+    </w:p>
+    <w:p>
+      <w:pPr>
+        <w:pStyle w:val="FirstParagraph"/>
+      </w:pPr>
+      <w:r>
+        <w:t xml:space="preserve">In this nationwide cohort study we intended to compare the performance of a set of easily accessible data that are routinely collected in daily clinical practice with the complex comorbidity coding algorithms suggested by Charlson and Elixhauser. We found that a multivariable main effects logistic regression model with age, sex, ASA, cancer, CNS, kidney disease, obesity, anemia and heart condition was able to make better predictions than either CCI or ECI.</w:t>
+      </w:r>
+    </w:p>
     <w:p>
       <w:pPr>
         <w:pStyle w:val="BodyText"/>
@@ -5962,7 +5715,7 @@
         <w:t xml:space="preserve"> </w:t>
       </w:r>
       <w:r>
-        <w:t xml:space="preserve">Note however that this formula is only valid for patients within the observed age range (35 - 99 years).</w:t>
+        <w:t xml:space="preserve">This formula is valid for patients within the observed age range (35 - 99 years).</w:t>
       </w:r>
     </w:p>
     <w:p>
@@ -5970,7 +5723,7 @@
         <w:pStyle w:val="BodyText"/>
       </w:pPr>
       <w:r>
-        <w:t xml:space="preserve">A 35 yer old woman with ASA = 1 and none of the important comorbidities would have a 0.0032 % risk to die. If she was instead 67 year old (the first age quantlie), her risk would have increased to 0.038 %. An older and sicker man, 78 years old (the third age quantile) with ASA = 3 and a previsous heart condition would have a risk of 1.3 %. The perhaps unrealistic case of a 99 year old man with ASA = 3 and all listed comorbidities would have a theoretical risk as high as 82 %. Note however that this extreme case relies on extrapolation and is highly unreliable, since no such person was actually observed in the data.</w:t>
+        <w:t xml:space="preserve">For example a 35 yer old woman with ASA = 1 and none of the important comorbidities would only have a 0.0032 % risk to die within 90 days after elective THA surgery. Another woman, 67 years old (the first age quantile), have a higher risk of 0.038 %. A man, 78 years old (the third age quantile) with ASA = 3 and a previous heart condition would have a risk of 1.3 % risk. The perhaps unrealistic case of a 99 year old man with ASA = 3 and all listed comorbidities would have a theoretical risk as high as 82 %. Note however that this extreme case relies on extrapolation which is highly unreliable, since no such person was actually observed.</w:t>
       </w:r>
     </w:p>
     <w:p>
@@ -5978,275 +5731,185 @@
         <w:pStyle w:val="BodyText"/>
       </w:pPr>
       <w:r>
-        <w:t xml:space="preserve">We have provided a web calculater to aid estimation of similar probabilities (</w:t>
-      </w:r>
-      <w:hyperlink r:id="rId26">
-        <w:r>
-          <w:rPr>
-            <w:rStyle w:val="Hyperlink"/>
-          </w:rPr>
-          <w:t xml:space="preserve">https://erikbulow.shinyapps.io/thamortpred/</w:t>
-        </w:r>
-      </w:hyperlink>
-      <w:r>
-        <w:t xml:space="preserve">).</w:t>
+        <w:t xml:space="preserve">Some covariates in the</w:t>
+      </w:r>
+      <w:r>
+        <w:t xml:space="preserve"> </w:t>
+      </w:r>
+      <w:r>
+        <w:t xml:space="preserve">“</w:t>
+      </w:r>
+      <w:r>
+        <w:t xml:space="preserve">BRL any</w:t>
+      </w:r>
+      <w:r>
+        <w:t xml:space="preserve">”</w:t>
+      </w:r>
+      <w:r>
+        <w:t xml:space="preserve"> </w:t>
+      </w:r>
+      <w:r>
+        <w:t xml:space="preserve">model were not statistically significant by themselves but were still relevant due to unobserved heterogeneity</w:t>
+      </w:r>
+      <w:r>
+        <w:t xml:space="preserve"> </w:t>
+      </w:r>
+      <w:r>
+        <w:t xml:space="preserve">(Mood 2010)</w:t>
+      </w:r>
+      <w:r>
+        <w:t xml:space="preserve">. Obesity for example is known to be associated with a higher risk of morbidity and all-cause mortality</w:t>
+      </w:r>
+      <w:r>
+        <w:t xml:space="preserve"> </w:t>
+      </w:r>
+      <w:r>
+        <w:t xml:space="preserve">(Must and McKeown 2000)</w:t>
+      </w:r>
+      <w:r>
+        <w:t xml:space="preserve">. However, previous studies on primary THA cohorts have not indicated a higher risk of mortality in obese patients</w:t>
+      </w:r>
+      <w:r>
+        <w:t xml:space="preserve"> </w:t>
+      </w:r>
+      <w:r>
+        <w:t xml:space="preserve">(Wallace et al. 2014)</w:t>
+      </w:r>
+      <w:r>
+        <w:t xml:space="preserve">. An explanation could be that obese patients selected for THA are comparably healthy and often younger.</w:t>
+      </w:r>
+    </w:p>
+    <w:p>
+      <w:pPr>
+        <w:pStyle w:val="BodyText"/>
+      </w:pPr>
+      <w:r>
+        <w:t xml:space="preserve">Cancer could also be dropped as a predictor without any loss of predictive power. It was also encouraging that socio-demographic factors such as education and civil status, or organizational factors such as type of hospital, did not have a strong enough influence of death to be included in the final model.</w:t>
+      </w:r>
+    </w:p>
+    <w:p>
+      <w:pPr>
+        <w:pStyle w:val="BodyText"/>
+      </w:pPr>
+      <w:r>
+        <w:t xml:space="preserve">It is known that male sex is associated with earlier deaths and that the remaining life span will decrease with increased age. It is less obvious that this relation must be linear. We used restricted cubic splines to allow a more flexible relation, but found that a linear relationship was equally good. Our model includes ASA class which is routinely assessed pre-operatively in most developed countries. It is however known to have a high degree of internal variability</w:t>
+      </w:r>
+      <w:r>
+        <w:t xml:space="preserve"> </w:t>
+      </w:r>
+      <w:r>
+        <w:t xml:space="preserve">(Haynes and Lawler 1995)</w:t>
+      </w:r>
+      <w:r>
+        <w:t xml:space="preserve">. It has previously been compared to the CCI, but not with respect to mortality after THA</w:t>
+      </w:r>
+      <w:r>
+        <w:t xml:space="preserve"> </w:t>
+      </w:r>
+      <w:r>
+        <w:t xml:space="preserve">(Whitmore et al. 2014; Kork et al. 2015)</w:t>
+      </w:r>
+      <w:r>
+        <w:t xml:space="preserve">. Patients with ASA 4-6 were excluded since those categories describe severe disease, moribund and brain-dead individuals. It can be questioned whether such classification is correct for our cohort. Comorbidities are also known to influence the outcome after THA</w:t>
+      </w:r>
+      <w:r>
+        <w:t xml:space="preserve"> </w:t>
+      </w:r>
+      <w:r>
+        <w:t xml:space="preserve">(Inacio et al. 2015; Gordon et al. 2013; Hofstede et al. 2016)</w:t>
+      </w:r>
+      <w:r>
+        <w:t xml:space="preserve">. Coding algorithms on the other hand are complex and not used in clinical settings since the administrative burden is too high. CCI comprise 1,178 ICD-10 codes and ECI 1,516. Therefore, such indices are only used by researchers.</w:t>
+      </w:r>
+    </w:p>
+    <w:p>
+      <w:pPr>
+        <w:pStyle w:val="BodyText"/>
+      </w:pPr>
+      <w:r>
+        <w:t xml:space="preserve">Risk prediction may be useful in the process of patient selection prior to surgery, in the preoperative risk management including a review of current medications, and in perioperative anesthesia management. A number of risk prediction tools of various complexity for adverse outcomes after total joint replacements have been introduced but none has been broadly accepted</w:t>
+      </w:r>
+      <w:r>
+        <w:t xml:space="preserve"> </w:t>
+      </w:r>
+      <w:r>
+        <w:t xml:space="preserve">(Manning, Edelstein, and Alvi 2016)</w:t>
+      </w:r>
+      <w:r>
+        <w:t xml:space="preserve">. In the context of trauma surgery outcome prediction tools are common, and it seems possible to reduce the number of items without losing predictive power</w:t>
+      </w:r>
+      <w:r>
+        <w:t xml:space="preserve"> </w:t>
+      </w:r>
+      <w:r>
+        <w:t xml:space="preserve">(Gerdin et al. 2016)</w:t>
+      </w:r>
+      <w:r>
+        <w:t xml:space="preserve">. Our results indicate that the risk of early postoperative mortality after THA could be assessed by a relatively simple prediction model.</w:t>
+      </w:r>
+    </w:p>
+    <w:p>
+      <w:pPr>
+        <w:pStyle w:val="BodyText"/>
+      </w:pPr>
+      <w:r>
+        <w:t xml:space="preserve">A strength of this study is the nationwide design with a large cohort of primary THA patients. We were able to use exact data linkage by the Swedish unique identity numbers and had no censoring. Our data sources are valid with low proportions of missing data</w:t>
+      </w:r>
+      <w:r>
+        <w:t xml:space="preserve"> </w:t>
+      </w:r>
+      <w:r>
+        <w:t xml:space="preserve">(Söderman et al. 2000, 2001; Kärrholm et al. 2019; Ludvigsson et al. 2011)</w:t>
+      </w:r>
+      <w:r>
+        <w:t xml:space="preserve">.</w:t>
+      </w:r>
+    </w:p>
+    <w:p>
+      <w:pPr>
+        <w:pStyle w:val="BodyText"/>
+      </w:pPr>
+      <w:r>
+        <w:t xml:space="preserve">The risk of coding errors might be a limitation to the study, especially so if coding routines might change over time. It should also be remembered that the risk model does not study THA as an observed intervention. We merely followed the cohort who did already have THA. Hence, deaths within 90 days might occur for the patients regardless if THA is inserted or not. The proximity in dates however, the maximum of 90 days from THA to death, is an indication that the operation might have influenced the deaths observed. The insertion of an elective THA is always preceded by a clinical judgement. Hence, no patient with a foreseen death near-by is given THA to begin with. We therefore believe that at least a non-significant proportion of deaths within 90 days are related to the THA surgery, or with complications thereafter.</w:t>
+      </w:r>
+    </w:p>
+    <w:p>
+      <w:pPr>
+        <w:pStyle w:val="BodyText"/>
+      </w:pPr>
+      <w:r>
+        <w:t xml:space="preserve">We hope that the supplied web calculator and the transparent reporting of this model might lead to clinical usage that can be part of a pre-surgery discussion between doctors and patients in need of THA.</w:t>
       </w:r>
     </w:p>
     <w:p>
       <w:pPr>
         <w:pStyle w:val="Heading1"/>
       </w:pPr>
-      <w:bookmarkStart w:id="36" w:name="discussion"/>
-      <w:r>
-        <w:t xml:space="preserve">Discussion</w:t>
-      </w:r>
-      <w:bookmarkEnd w:id="36"/>
+      <w:bookmarkStart w:id="38" w:name="contribution-of-authors"/>
+      <w:r>
+        <w:t xml:space="preserve">Contribution of authors</w:t>
+      </w:r>
+      <w:bookmarkEnd w:id="38"/>
     </w:p>
     <w:p>
       <w:pPr>
         <w:pStyle w:val="FirstParagraph"/>
       </w:pPr>
       <w:r>
-        <w:t xml:space="preserve">We found that a multivariable main effects logistic regression model with cancer, CNS, kidney disease, ASA, ECI obesity, male sex, Age, anemia and heart condition was able to predict death within 90 days after insertion of elective THA. Some covariates ni the model were not statistically significant by themselves but were still relevant due to unobserved heteregeneity</w:t>
-      </w:r>
-      <w:r>
-        <w:t xml:space="preserve"> </w:t>
-      </w:r>
-      <w:r>
-        <w:t xml:space="preserve">(Mood 2010)</w:t>
-      </w:r>
-      <w:r>
-        <w:t xml:space="preserve">.</w:t>
-      </w:r>
-    </w:p>
-    <w:p>
-      <w:pPr>
-        <w:pStyle w:val="BodyText"/>
-      </w:pPr>
-      <w:r>
-        <w:t xml:space="preserve">It is well known that male sex is associated with earlier deaths. It is also well known that the remaining life span will decrease with incresed age. It is however not obvious that this relation must be striclty linear. We therefore allowed for a more flexible relation based on restricted cubic splines, but found that a linear relationship was equally good.</w:t>
-      </w:r>
-    </w:p>
-    <w:p>
-      <w:pPr>
-        <w:pStyle w:val="BodyText"/>
-      </w:pPr>
-      <w:r>
-        <w:t xml:space="preserve">ASA class is routinely assessed pre-operatively in most developed countries. It is however known to have a high degree of internal variability</w:t>
-      </w:r>
-      <w:r>
-        <w:t xml:space="preserve"> </w:t>
-      </w:r>
-      <w:r>
-        <w:t xml:space="preserve">(Haynes and Lawler 1995)</w:t>
-      </w:r>
-      <w:r>
-        <w:t xml:space="preserve">. It has previously been compared to the CCI, but not with respect to mortality after THA</w:t>
-      </w:r>
-      <w:r>
-        <w:t xml:space="preserve"> </w:t>
-      </w:r>
-      <w:r>
-        <w:t xml:space="preserve">(Whitmore et al. 2014; Kork et al. 2015)</w:t>
-      </w:r>
-      <w:r>
-        <w:t xml:space="preserve">.</w:t>
+        <w:t xml:space="preserve">AG and NH initiated the study and managed the ethical review board application. EB, EL and SN performed the statistical analyses. AG and EB drafted the manuscript. All authors edited and finalized the manuscript.</w:t>
       </w:r>
     </w:p>
     <w:p>
       <w:pPr>
         <w:pStyle w:val="Heading1"/>
       </w:pPr>
-      <w:bookmarkStart w:id="37" w:name="Xf3460c28ad7cfeb92a0f28fe4832e2df2eec5c4"/>
-      <w:r>
-        <w:t xml:space="preserve">Further discussion from Garland not yet adjusted to new models</w:t>
-      </w:r>
-      <w:bookmarkEnd w:id="37"/>
-    </w:p>
-    <w:p>
-      <w:pPr>
-        <w:pStyle w:val="FirstParagraph"/>
-      </w:pPr>
-      <w:r>
-        <w:t xml:space="preserve">A set of easily accessible data is a better predictor of early mortality after major surgery than complex coding algorithms</w:t>
-      </w:r>
-      <w:r>
-        <w:t xml:space="preserve"> </w:t>
-      </w:r>
-      <w:r>
-        <w:t xml:space="preserve">In this nationwide cohort study we intended to compare the performance of a set of easily accessible data that are routinely collected in daily clinical practice with complex comorbidity coding algorithms (ie CCI, Elixhauser Score and RxRiskV). The best predictive strength was found for a relatively simple model including age, gender, presence of cardiac infarction or renal disease during the last 12 months prior to THA surgery, and ASA grade (c=0.81). Thios simple model was also better than the above mentioned comorbidity measures at predicting one-year mortality (Supplementary Figure 1 and Supplementary Table 3).</w:t>
-      </w:r>
-      <w:r>
-        <w:t xml:space="preserve"> </w:t>
-      </w:r>
-      <w:r>
-        <w:t xml:space="preserve">Comorbidities are known to influence the outcome after THA</w:t>
-      </w:r>
-      <w:r>
-        <w:t xml:space="preserve"> </w:t>
-      </w:r>
-      <w:r>
-        <w:t xml:space="preserve">(Inacio et al. 2015; Gordon et al. 2013; Hofstede et al. 2016)</w:t>
-      </w:r>
-      <w:r>
-        <w:t xml:space="preserve">. In order to assess the effect of comorbidity on early mortality after THA different coding algorithms have been proposed in research settings. The coding algorithms are complex, and hence they demand a merge of information on ICD-ocdes and medication prescriptions from several data sources. These coding algorithms are not used in clinical settings since the administrative burden associated with identifying some 30 ICD- or ATC-codes for every patient is not realistic. Thus, comorbidity measures based on patient administrative data are only accessible to researchers, but - even then -observational study designs are hampered by the usual limitations such as incompleteness and inaccuracy of coding</w:t>
-      </w:r>
-      <w:r>
-        <w:t xml:space="preserve"> </w:t>
-      </w:r>
-      <w:r>
-        <w:t xml:space="preserve">(Bozic et al. 2013)</w:t>
-      </w:r>
-      <w:r>
-        <w:t xml:space="preserve">.</w:t>
-      </w:r>
-      <w:r>
-        <w:t xml:space="preserve"> </w:t>
-      </w:r>
-      <w:r>
-        <w:t xml:space="preserve">In this present study we found that the prescription-based RxRiskV Score performed better than the diagnosis-based comorbidity comorbidity measures CCI and Elixhauser Score in predicting 90-day mortality. The original CCI was somewhat better than the Elixhauser Score in predicting 90-day mortality. This differs from earlier findings by Inacio et al. where the RxRiskV did not perform as well as the CCI and the Elixhauser Score, and where the c- statistics were generally higher than in our study</w:t>
-      </w:r>
-      <w:r>
-        <w:t xml:space="preserve"> </w:t>
-      </w:r>
-      <w:r>
-        <w:t xml:space="preserve">(Inacio et al. 2016)</w:t>
-      </w:r>
-      <w:r>
-        <w:t xml:space="preserve">. Such dissimilarities could be explained by the facts that our study population was younger, included more women, and that we only included diagnoses and prescriptions registered one year prior to surgery. Overall, the predictive strength of all investigated diagnose- or prescription-based comorbidity measures was better than the included dimensions investigated separately. To put it differently, in terms of predicting mortality, each comorbidity measure was an improvement over the separate items included in each measure.</w:t>
-      </w:r>
-      <w:r>
-        <w:t xml:space="preserve"> </w:t>
-      </w:r>
-      <w:r>
-        <w:t xml:space="preserve">We also found that the ASA classification was better at predicting both 90-day and one-year mortality than the more complex coding algorithms, with a c- statistic of 0.70. The ASA classification has been repeatedly compared to the CCI, but no consensus as to which one is superior has been reached, and, to our knowledge, such comparisons have not been performed on THA population</w:t>
-      </w:r>
-      <w:r>
-        <w:t xml:space="preserve"> </w:t>
-      </w:r>
-      <w:r>
-        <w:t xml:space="preserve">(Whitmore et al. 2014; Kork et al. 2015)</w:t>
-      </w:r>
-      <w:r>
-        <w:t xml:space="preserve">. Individuals with an ASA grade of 4 to 6 were excluded from our study since those categories describe severe disease, moribund and brain-dead individuals, and it can be questioned whether the classification is correct, and - if it is - whether these patients should ever have received a THA. We thus excluded this very small group.</w:t>
-      </w:r>
-      <w:r>
-        <w:t xml:space="preserve"> </w:t>
-      </w:r>
-      <w:r>
-        <w:t xml:space="preserve">Obesity is generally known to be associated with a higher risk of morbidity and all-cause mortality</w:t>
-      </w:r>
-      <w:r>
-        <w:t xml:space="preserve"> </w:t>
-      </w:r>
-      <w:r>
-        <w:t xml:space="preserve">(Must and McKeown 2000)</w:t>
-      </w:r>
-      <w:r>
-        <w:t xml:space="preserve">. However, previous studies on primary THA cohorts have not indicated a higher risk of mortality in obese patients, a result that is confirmed in our study (Supplementary Table 1)</w:t>
-      </w:r>
-      <w:r>
-        <w:t xml:space="preserve"> </w:t>
-      </w:r>
-      <w:r>
-        <w:t xml:space="preserve">(Wallace et al. 2014)</w:t>
-      </w:r>
-      <w:r>
-        <w:t xml:space="preserve">. An explanation could be that obese patients selected for THA are comparably healthy.</w:t>
-      </w:r>
-    </w:p>
-    <w:p>
-      <w:pPr>
-        <w:pStyle w:val="BodyText"/>
-      </w:pPr>
-      <w:r>
-        <w:t xml:space="preserve">Risk prediction may be useful in the process of patient selection prior to surgery, in the preoperative risk management including a review of current medications, and in perioperative anaesthesia management. A number of risk prediction tools of various complexity for adverse outcomes after total joint replacements have been introduced but none has been broadly accepted</w:t>
-      </w:r>
-      <w:r>
-        <w:t xml:space="preserve"> </w:t>
-      </w:r>
-      <w:r>
-        <w:t xml:space="preserve">(Manning, Edelstein, and Alvi 2016)</w:t>
-      </w:r>
-      <w:r>
-        <w:t xml:space="preserve">. In the context of trauma surgery outcome prediction tools are common, and it is seems possible to reduce the number of items without losing predictive power</w:t>
-      </w:r>
-      <w:r>
-        <w:t xml:space="preserve"> </w:t>
-      </w:r>
-      <w:r>
-        <w:t xml:space="preserve">(Gerdin et al. 2016)</w:t>
-      </w:r>
-      <w:r>
-        <w:t xml:space="preserve">. Our results indicate that the risk of early postoperative mortality after THA could be assessed by a relatively simple prediction model.</w:t>
-      </w:r>
-    </w:p>
-    <w:p>
-      <w:pPr>
-        <w:pStyle w:val="BodyText"/>
-      </w:pPr>
-      <w:r>
-        <w:t xml:space="preserve">A strength of this study is its nationwide design with a large cohort of primary THA patients with a reasonable number of events, rendering estimation relatively precise. Our sources of data are highly valid, and the proportion of missing data in our cohort was low</w:t>
-      </w:r>
-      <w:r>
-        <w:t xml:space="preserve"> </w:t>
-      </w:r>
-      <w:r>
-        <w:t xml:space="preserve">(Söderman et al. 2000, 2001; Garellick et al. 2014; Ludvigsson et al. 2011)</w:t>
-      </w:r>
-      <w:r>
-        <w:t xml:space="preserve">. Limitations to this study are the potential biases at different levels that are commonly associated with observational data, and the risk of coding errors as expected when dealing with patient administrative data. Selection bias is also an issue in this study, since patients who died on the table during attempted THA surgery may not have been reported to the SHAR, but, judging from clinical experience, such events are extremely uncommon in a population of patients scheduled for elective THA surgery for osteoarthritis. The much higher expected frequency of fatal events during THA surgery on hip fracture patients was one of the main reasons to exclude this group from the present analyses.</w:t>
-      </w:r>
-      <w:r>
-        <w:t xml:space="preserve"> </w:t>
-      </w:r>
-      <w:r>
-        <w:t xml:space="preserve">It is important to distinguish between explanatory observational research and attempts at predicting individual events such as early mortality after surgical interventions. The combination of parameters in the best-performing model described in the present study may serve as a predictor of mortality on an individual level, but the described combination of parameters would need to be validated in a different sample of individuals. Since this has not yet been done we cannot extrapolate our findings to prediction models in a clinical setting, but aim at performing such additional studies</w:t>
-      </w:r>
-      <w:r>
-        <w:t xml:space="preserve"> </w:t>
-      </w:r>
-      <w:r>
-        <w:t xml:space="preserve">Our results indicate that in research on mortality after a very common surgical intervention a less complex comorbidity measure consisting of easily accessible data that are routinely collected in daily clinical practice is superior to some of the commonly used diagnose- or prescription-based coding algorithms. It would be interesting to evaluate the ability of our novel set of parameters to predict adverse events and revision rates.</w:t>
-      </w:r>
-    </w:p>
-    <w:p>
-      <w:pPr>
-        <w:pStyle w:val="BodyText"/>
-      </w:pPr>
-      <w:r>
-        <w:t xml:space="preserve">Our results derived from a nationwide cohort study indicate that a less data demanding comorbidity measure, the combination of age, gender, presence of heart infarction or renal disease and ASA grade, serves is better at predicting early postoperative mortality after THA than comorbidity measures based on more complex coding algorithms.</w:t>
-      </w:r>
-    </w:p>
-    <w:p>
-      <w:pPr>
-        <w:pStyle w:val="Heading1"/>
-      </w:pPr>
-      <w:bookmarkStart w:id="38" w:name="contribution-of-authors"/>
-      <w:r>
-        <w:t xml:space="preserve">Contribution of authors</w:t>
-      </w:r>
-      <w:bookmarkEnd w:id="38"/>
-    </w:p>
-    <w:p>
-      <w:pPr>
-        <w:pStyle w:val="FirstParagraph"/>
-      </w:pPr>
-      <w:r>
-        <w:t xml:space="preserve">AG and NH initiated the study and managed the ethical review board application. EB, EL and SN performed the statistical analyses. AG and EB drafted the manuscript. All athours edited and finalized the manuscript.</w:t>
-      </w:r>
-    </w:p>
-    <w:p>
-      <w:pPr>
-        <w:pStyle w:val="Heading1"/>
-      </w:pPr>
       <w:bookmarkStart w:id="39" w:name="bibliography"/>
       <w:r>
         <w:t xml:space="preserve">Bibliography</w:t>
       </w:r>
       <w:bookmarkEnd w:id="39"/>
     </w:p>
-    <w:bookmarkStart w:id="104" w:name="refs"/>
+    <w:bookmarkStart w:id="102" w:name="refs"/>
     <w:bookmarkStart w:id="41" w:name="ref-Austin2004"/>
     <w:p>
       <w:pPr>
@@ -6592,31 +6255,7 @@
       </w:r>
     </w:p>
     <w:bookmarkEnd w:id="56"/>
-    <w:bookmarkStart w:id="58" w:name="ref-shpr2014"/>
-    <w:p>
-      <w:pPr>
-        <w:pStyle w:val="Bibliography"/>
-      </w:pPr>
-      <w:r>
-        <w:t xml:space="preserve">Garellick, Göran, Johan Kärrholm, Hans Lindahl, Henrik Malchau, Cecilia Rogmark, and Ola Rolfson. 2014. “Svenska Höftprotesregistret: Årsrapport 2014.” Gothenburg, Sweden.</w:t>
-      </w:r>
-      <w:r>
-        <w:t xml:space="preserve"> </w:t>
-      </w:r>
-      <w:hyperlink r:id="rId57">
-        <w:r>
-          <w:rPr>
-            <w:rStyle w:val="Hyperlink"/>
-          </w:rPr>
-          <w:t xml:space="preserve">https://doi.org/10.18158/SJhEVmKcb</w:t>
-        </w:r>
-      </w:hyperlink>
-      <w:r>
-        <w:t xml:space="preserve">.</w:t>
-      </w:r>
-    </w:p>
-    <w:bookmarkEnd w:id="58"/>
-    <w:bookmarkStart w:id="60" w:name="ref-Gerdin2016"/>
+    <w:bookmarkStart w:id="58" w:name="ref-Gerdin2016"/>
     <w:p>
       <w:pPr>
         <w:pStyle w:val="Bibliography"/>
@@ -6642,7 +6281,7 @@
       <w:r>
         <w:t xml:space="preserve"> </w:t>
       </w:r>
-      <w:hyperlink r:id="rId59">
+      <w:hyperlink r:id="rId57">
         <w:r>
           <w:rPr>
             <w:rStyle w:val="Hyperlink"/>
@@ -6654,8 +6293,8 @@
         <w:t xml:space="preserve">.</w:t>
       </w:r>
     </w:p>
-    <w:bookmarkEnd w:id="60"/>
-    <w:bookmarkStart w:id="62" w:name="ref-Gordon2013"/>
+    <w:bookmarkEnd w:id="58"/>
+    <w:bookmarkStart w:id="60" w:name="ref-Gordon2013"/>
     <w:p>
       <w:pPr>
         <w:pStyle w:val="Bibliography"/>
@@ -6681,7 +6320,7 @@
       <w:r>
         <w:t xml:space="preserve"> </w:t>
       </w:r>
-      <w:hyperlink r:id="rId61">
+      <w:hyperlink r:id="rId59">
         <w:r>
           <w:rPr>
             <w:rStyle w:val="Hyperlink"/>
@@ -6693,8 +6332,8 @@
         <w:t xml:space="preserve">.</w:t>
       </w:r>
     </w:p>
-    <w:bookmarkEnd w:id="62"/>
-    <w:bookmarkStart w:id="64" w:name="ref-Guo2015"/>
+    <w:bookmarkEnd w:id="60"/>
+    <w:bookmarkStart w:id="62" w:name="ref-Guo2015"/>
     <w:p>
       <w:pPr>
         <w:pStyle w:val="Bibliography"/>
@@ -6720,7 +6359,7 @@
       <w:r>
         <w:t xml:space="preserve"> </w:t>
       </w:r>
-      <w:hyperlink r:id="rId63">
+      <w:hyperlink r:id="rId61">
         <w:r>
           <w:rPr>
             <w:rStyle w:val="Hyperlink"/>
@@ -6732,8 +6371,8 @@
         <w:t xml:space="preserve">.</w:t>
       </w:r>
     </w:p>
-    <w:bookmarkEnd w:id="64"/>
-    <w:bookmarkStart w:id="66" w:name="ref-Haynes1995"/>
+    <w:bookmarkEnd w:id="62"/>
+    <w:bookmarkStart w:id="64" w:name="ref-Haynes1995"/>
     <w:p>
       <w:pPr>
         <w:pStyle w:val="Bibliography"/>
@@ -6759,7 +6398,7 @@
       <w:r>
         <w:t xml:space="preserve"> </w:t>
       </w:r>
-      <w:hyperlink r:id="rId65">
+      <w:hyperlink r:id="rId63">
         <w:r>
           <w:rPr>
             <w:rStyle w:val="Hyperlink"/>
@@ -6771,8 +6410,8 @@
         <w:t xml:space="preserve">.</w:t>
       </w:r>
     </w:p>
-    <w:bookmarkEnd w:id="66"/>
-    <w:bookmarkStart w:id="68" w:name="ref-Hofstede2016"/>
+    <w:bookmarkEnd w:id="64"/>
+    <w:bookmarkStart w:id="66" w:name="ref-Hofstede2016"/>
     <w:p>
       <w:pPr>
         <w:pStyle w:val="Bibliography"/>
@@ -6798,7 +6437,7 @@
       <w:r>
         <w:t xml:space="preserve"> </w:t>
       </w:r>
-      <w:hyperlink r:id="rId67">
+      <w:hyperlink r:id="rId65">
         <w:r>
           <w:rPr>
             <w:rStyle w:val="Hyperlink"/>
@@ -6810,8 +6449,8 @@
         <w:t xml:space="preserve">.</w:t>
       </w:r>
     </w:p>
-    <w:bookmarkEnd w:id="68"/>
-    <w:bookmarkStart w:id="70" w:name="ref-Inacio2015"/>
+    <w:bookmarkEnd w:id="66"/>
+    <w:bookmarkStart w:id="68" w:name="ref-Inacio2015"/>
     <w:p>
       <w:pPr>
         <w:pStyle w:val="Bibliography"/>
@@ -6837,7 +6476,7 @@
       <w:r>
         <w:t xml:space="preserve"> </w:t>
       </w:r>
-      <w:hyperlink r:id="rId69">
+      <w:hyperlink r:id="rId67">
         <w:r>
           <w:rPr>
             <w:rStyle w:val="Hyperlink"/>
@@ -6849,8 +6488,8 @@
         <w:t xml:space="preserve">.</w:t>
       </w:r>
     </w:p>
-    <w:bookmarkEnd w:id="70"/>
-    <w:bookmarkStart w:id="72" w:name="ref-Inacio2016"/>
+    <w:bookmarkEnd w:id="68"/>
+    <w:bookmarkStart w:id="70" w:name="ref-Inacio2016"/>
     <w:p>
       <w:pPr>
         <w:pStyle w:val="Bibliography"/>
@@ -6876,7 +6515,7 @@
       <w:r>
         <w:t xml:space="preserve"> </w:t>
       </w:r>
-      <w:hyperlink r:id="rId71">
+      <w:hyperlink r:id="rId69">
         <w:r>
           <w:rPr>
             <w:rStyle w:val="Hyperlink"/>
@@ -6888,8 +6527,8 @@
         <w:t xml:space="preserve">.</w:t>
       </w:r>
     </w:p>
-    <w:bookmarkEnd w:id="72"/>
-    <w:bookmarkStart w:id="73" w:name="ref-shpr2018"/>
+    <w:bookmarkEnd w:id="70"/>
+    <w:bookmarkStart w:id="71" w:name="ref-shpr2018"/>
     <w:p>
       <w:pPr>
         <w:pStyle w:val="Bibliography"/>
@@ -6898,8 +6537,8 @@
         <w:t xml:space="preserve">Kärrholm, Johan, Cecilia Rogmark, Emma Nauclér, Johanna Vinblad, Maziar Mohaddes, and Ola Rolfson. 2019. “Svenska Höftprotesregistret Årsrapport 2018.”</w:t>
       </w:r>
     </w:p>
-    <w:bookmarkEnd w:id="73"/>
-    <w:bookmarkStart w:id="75" w:name="ref-Kork2015"/>
+    <w:bookmarkEnd w:id="71"/>
+    <w:bookmarkStart w:id="73" w:name="ref-Kork2015"/>
     <w:p>
       <w:pPr>
         <w:pStyle w:val="Bibliography"/>
@@ -6925,7 +6564,7 @@
       <w:r>
         <w:t xml:space="preserve"> </w:t>
       </w:r>
-      <w:hyperlink r:id="rId74">
+      <w:hyperlink r:id="rId72">
         <w:r>
           <w:rPr>
             <w:rStyle w:val="Hyperlink"/>
@@ -6937,8 +6576,8 @@
         <w:t xml:space="preserve">.</w:t>
       </w:r>
     </w:p>
-    <w:bookmarkEnd w:id="75"/>
-    <w:bookmarkStart w:id="77" w:name="ref-Ludvigsson2011"/>
+    <w:bookmarkEnd w:id="73"/>
+    <w:bookmarkStart w:id="75" w:name="ref-Ludvigsson2011"/>
     <w:p>
       <w:pPr>
         <w:pStyle w:val="Bibliography"/>
@@ -6964,7 +6603,7 @@
       <w:r>
         <w:t xml:space="preserve"> </w:t>
       </w:r>
-      <w:hyperlink r:id="rId76">
+      <w:hyperlink r:id="rId74">
         <w:r>
           <w:rPr>
             <w:rStyle w:val="Hyperlink"/>
@@ -6976,8 +6615,8 @@
         <w:t xml:space="preserve">.</w:t>
       </w:r>
     </w:p>
-    <w:bookmarkEnd w:id="77"/>
-    <w:bookmarkStart w:id="79" w:name="ref-Ludvigsson2009"/>
+    <w:bookmarkEnd w:id="75"/>
+    <w:bookmarkStart w:id="77" w:name="ref-Ludvigsson2009"/>
     <w:p>
       <w:pPr>
         <w:pStyle w:val="Bibliography"/>
@@ -7003,7 +6642,7 @@
       <w:r>
         <w:t xml:space="preserve"> </w:t>
       </w:r>
-      <w:hyperlink r:id="rId78">
+      <w:hyperlink r:id="rId76">
         <w:r>
           <w:rPr>
             <w:rStyle w:val="Hyperlink"/>
@@ -7015,8 +6654,8 @@
         <w:t xml:space="preserve">.</w:t>
       </w:r>
     </w:p>
-    <w:bookmarkEnd w:id="79"/>
-    <w:bookmarkStart w:id="81" w:name="ref-Ludvigsson2019"/>
+    <w:bookmarkEnd w:id="77"/>
+    <w:bookmarkStart w:id="79" w:name="ref-Ludvigsson2019"/>
     <w:p>
       <w:pPr>
         <w:pStyle w:val="Bibliography"/>
@@ -7042,7 +6681,7 @@
       <w:r>
         <w:t xml:space="preserve"> </w:t>
       </w:r>
-      <w:hyperlink r:id="rId80">
+      <w:hyperlink r:id="rId78">
         <w:r>
           <w:rPr>
             <w:rStyle w:val="Hyperlink"/>
@@ -7054,8 +6693,8 @@
         <w:t xml:space="preserve">.</w:t>
       </w:r>
     </w:p>
-    <w:bookmarkEnd w:id="81"/>
-    <w:bookmarkStart w:id="83" w:name="ref-Manning2016"/>
+    <w:bookmarkEnd w:id="79"/>
+    <w:bookmarkStart w:id="81" w:name="ref-Manning2016"/>
     <w:p>
       <w:pPr>
         <w:pStyle w:val="Bibliography"/>
@@ -7081,7 +6720,7 @@
       <w:r>
         <w:t xml:space="preserve"> </w:t>
       </w:r>
-      <w:hyperlink r:id="rId82">
+      <w:hyperlink r:id="rId80">
         <w:r>
           <w:rPr>
             <w:rStyle w:val="Hyperlink"/>
@@ -7093,8 +6732,8 @@
         <w:t xml:space="preserve">.</w:t>
       </w:r>
     </w:p>
-    <w:bookmarkEnd w:id="83"/>
-    <w:bookmarkStart w:id="85" w:name="ref-Mood2010"/>
+    <w:bookmarkEnd w:id="81"/>
+    <w:bookmarkStart w:id="83" w:name="ref-Mood2010"/>
     <w:p>
       <w:pPr>
         <w:pStyle w:val="Bibliography"/>
@@ -7120,7 +6759,7 @@
       <w:r>
         <w:t xml:space="preserve"> </w:t>
       </w:r>
-      <w:hyperlink r:id="rId84">
+      <w:hyperlink r:id="rId82">
         <w:r>
           <w:rPr>
             <w:rStyle w:val="Hyperlink"/>
@@ -7132,8 +6771,8 @@
         <w:t xml:space="preserve">.</w:t>
       </w:r>
     </w:p>
-    <w:bookmarkEnd w:id="85"/>
-    <w:bookmarkStart w:id="87" w:name="ref-Must2000"/>
+    <w:bookmarkEnd w:id="83"/>
+    <w:bookmarkStart w:id="85" w:name="ref-Must2000"/>
     <w:p>
       <w:pPr>
         <w:pStyle w:val="Bibliography"/>
@@ -7156,7 +6795,7 @@
       <w:r>
         <w:t xml:space="preserve"> </w:t>
       </w:r>
-      <w:hyperlink r:id="rId86">
+      <w:hyperlink r:id="rId84">
         <w:r>
           <w:rPr>
             <w:rStyle w:val="Hyperlink"/>
@@ -7168,8 +6807,8 @@
         <w:t xml:space="preserve">.</w:t>
       </w:r>
     </w:p>
-    <w:bookmarkEnd w:id="87"/>
-    <w:bookmarkStart w:id="89" w:name="ref-Quan2011"/>
+    <w:bookmarkEnd w:id="85"/>
+    <w:bookmarkStart w:id="87" w:name="ref-Quan2011"/>
     <w:p>
       <w:pPr>
         <w:pStyle w:val="Bibliography"/>
@@ -7195,7 +6834,7 @@
       <w:r>
         <w:t xml:space="preserve"> </w:t>
       </w:r>
-      <w:hyperlink r:id="rId88">
+      <w:hyperlink r:id="rId86">
         <w:r>
           <w:rPr>
             <w:rStyle w:val="Hyperlink"/>
@@ -7207,8 +6846,8 @@
         <w:t xml:space="preserve">.</w:t>
       </w:r>
     </w:p>
-    <w:bookmarkEnd w:id="89"/>
-    <w:bookmarkStart w:id="91" w:name="ref-Quan2005"/>
+    <w:bookmarkEnd w:id="87"/>
+    <w:bookmarkStart w:id="89" w:name="ref-Quan2005"/>
     <w:p>
       <w:pPr>
         <w:pStyle w:val="Bibliography"/>
@@ -7234,7 +6873,7 @@
       <w:r>
         <w:t xml:space="preserve"> </w:t>
       </w:r>
-      <w:hyperlink r:id="rId90">
+      <w:hyperlink r:id="rId88">
         <w:r>
           <w:rPr>
             <w:rStyle w:val="Hyperlink"/>
@@ -7246,8 +6885,8 @@
         <w:t xml:space="preserve">.</w:t>
       </w:r>
     </w:p>
-    <w:bookmarkEnd w:id="91"/>
-    <w:bookmarkStart w:id="93" w:name="ref-Soderman2000"/>
+    <w:bookmarkEnd w:id="89"/>
+    <w:bookmarkStart w:id="91" w:name="ref-Soderman2000"/>
     <w:p>
       <w:pPr>
         <w:pStyle w:val="Bibliography"/>
@@ -7273,7 +6912,7 @@
       <w:r>
         <w:t xml:space="preserve"> </w:t>
       </w:r>
-      <w:hyperlink r:id="rId92">
+      <w:hyperlink r:id="rId90">
         <w:r>
           <w:rPr>
             <w:rStyle w:val="Hyperlink"/>
@@ -7285,8 +6924,8 @@
         <w:t xml:space="preserve">.</w:t>
       </w:r>
     </w:p>
-    <w:bookmarkEnd w:id="93"/>
-    <w:bookmarkStart w:id="95" w:name="ref-Soderman2001"/>
+    <w:bookmarkEnd w:id="91"/>
+    <w:bookmarkStart w:id="93" w:name="ref-Soderman2001"/>
     <w:p>
       <w:pPr>
         <w:pStyle w:val="Bibliography"/>
@@ -7312,7 +6951,7 @@
       <w:r>
         <w:t xml:space="preserve"> </w:t>
       </w:r>
-      <w:hyperlink r:id="rId94">
+      <w:hyperlink r:id="rId92">
         <w:r>
           <w:rPr>
             <w:rStyle w:val="Hyperlink"/>
@@ -7324,8 +6963,8 @@
         <w:t xml:space="preserve">.</w:t>
       </w:r>
     </w:p>
-    <w:bookmarkEnd w:id="95"/>
-    <w:bookmarkStart w:id="97" w:name="ref-Sundararajan2004"/>
+    <w:bookmarkEnd w:id="93"/>
+    <w:bookmarkStart w:id="95" w:name="ref-Sundararajan2004"/>
     <w:p>
       <w:pPr>
         <w:pStyle w:val="Bibliography"/>
@@ -7351,7 +6990,7 @@
       <w:r>
         <w:t xml:space="preserve"> </w:t>
       </w:r>
-      <w:hyperlink r:id="rId96">
+      <w:hyperlink r:id="rId94">
         <w:r>
           <w:rPr>
             <w:rStyle w:val="Hyperlink"/>
@@ -7363,8 +7002,8 @@
         <w:t xml:space="preserve">.</w:t>
       </w:r>
     </w:p>
-    <w:bookmarkEnd w:id="97"/>
-    <w:bookmarkStart w:id="98" w:name="ref-Ripley2002"/>
+    <w:bookmarkEnd w:id="95"/>
+    <w:bookmarkStart w:id="96" w:name="ref-Ripley2002"/>
     <w:p>
       <w:pPr>
         <w:pStyle w:val="Bibliography"/>
@@ -7385,8 +7024,8 @@
         <w:t xml:space="preserve">. Springer, New York.</w:t>
       </w:r>
     </w:p>
-    <w:bookmarkEnd w:id="98"/>
-    <w:bookmarkStart w:id="100" w:name="ref-Wallace2014"/>
+    <w:bookmarkEnd w:id="96"/>
+    <w:bookmarkStart w:id="98" w:name="ref-Wallace2014"/>
     <w:p>
       <w:pPr>
         <w:pStyle w:val="Bibliography"/>
@@ -7412,7 +7051,7 @@
       <w:r>
         <w:t xml:space="preserve"> </w:t>
       </w:r>
-      <w:hyperlink r:id="rId99">
+      <w:hyperlink r:id="rId97">
         <w:r>
           <w:rPr>
             <w:rStyle w:val="Hyperlink"/>
@@ -7424,8 +7063,8 @@
         <w:t xml:space="preserve">.</w:t>
       </w:r>
     </w:p>
-    <w:bookmarkEnd w:id="100"/>
-    <w:bookmarkStart w:id="101" w:name="ref-Walraven2009"/>
+    <w:bookmarkEnd w:id="98"/>
+    <w:bookmarkStart w:id="99" w:name="ref-Walraven2009"/>
     <w:p>
       <w:pPr>
         <w:pStyle w:val="Bibliography"/>
@@ -7449,8 +7088,8 @@
         <w:t xml:space="preserve">47 (6): 626–33.</w:t>
       </w:r>
     </w:p>
-    <w:bookmarkEnd w:id="101"/>
-    <w:bookmarkStart w:id="103" w:name="ref-Whitmore2014"/>
+    <w:bookmarkEnd w:id="99"/>
+    <w:bookmarkStart w:id="101" w:name="ref-Whitmore2014"/>
     <w:p>
       <w:pPr>
         <w:pStyle w:val="Bibliography"/>
@@ -7476,7 +7115,7 @@
       <w:r>
         <w:t xml:space="preserve"> </w:t>
       </w:r>
-      <w:hyperlink r:id="rId102">
+      <w:hyperlink r:id="rId100">
         <w:r>
           <w:rPr>
             <w:rStyle w:val="Hyperlink"/>
@@ -7488,8 +7127,8 @@
         <w:t xml:space="preserve">.</w:t>
       </w:r>
     </w:p>
-    <w:bookmarkEnd w:id="103"/>
-    <w:bookmarkEnd w:id="104"/>
+    <w:bookmarkEnd w:id="101"/>
+    <w:bookmarkEnd w:id="102"/>
     <w:sectPr/>
   </w:body>
 </w:document>

</xml_diff>

<commit_message>
last version before asking for external validation
</commit_message>
<xml_diff>
--- a/reports/article.docx
+++ b/reports/article.docx
@@ -109,7 +109,7 @@
         <w:t xml:space="preserve"> </w:t>
       </w:r>
       <w:r>
-        <w:t xml:space="preserve">register</w:t>
+        <w:t xml:space="preserve">registry</w:t>
       </w:r>
       <w:r>
         <w:t xml:space="preserve"> </w:t>
@@ -326,7 +326,7 @@
         <w:pStyle w:val="Datum"/>
       </w:pPr>
       <w:r>
-        <w:t xml:space="preserve">2019-10-17</w:t>
+        <w:t xml:space="preserve">2019-10-22</w:t>
       </w:r>
     </w:p>
     <w:p>
@@ -1045,7 +1045,7 @@
         </w:r>
       </w:hyperlink>
       <w:r>
-        <w:t xml:space="preserve">. Patients can use it to easily estimate their own risk of mortality. This estimate can be used in a discussion of shared decision making on whether to operate or not.</w:t>
+        <w:t xml:space="preserve">.</w:t>
       </w:r>
     </w:p>
     <w:p>
@@ -1407,6 +1407,9 @@
         </m:r>
         <m:r>
           <m:t>(</m:t>
+        </m:r>
+        <m:r>
+          <m:t>−</m:t>
         </m:r>
         <m:r>
           <m:t>β</m:t>
@@ -1657,7 +1660,7 @@
         <w:pStyle w:val="Brdtext"/>
       </w:pPr>
       <w:r>
-        <w:t xml:space="preserve">For example a 35 year old woman with ASA grade = 1 and none of the important comorbidities would have a 0.0028 % risk to die within 90 days of surgery. Another woman, 67 years old (the first age quantile), have an elevated risk of 0.037 %. A 78 years old man (the third age quantile) with ASA grade = 3 and a previous heart condition would have a risk of 0.87 %. If that man was instead 99 years old (the maximum observed age), with cancer as well, his risk would be 8.8 %. Note however that observed covariate patters with predicted probabilities above 3% were rare. Only 0.48% (253 patients) had those (Figure</w:t>
+        <w:t xml:space="preserve">For example a 35 year old woman with ASA grade = 1 and none of the important comorbidities would have a 0.0028 % risk to die within 90 days of surgery. Another woman, 67 years old (the first age quantile), have an elevated risk of 0.037 %. A 99 years old man (the maximum observed age) with ASA grade = 3 and cancer, would have a risk of 8.8 %. Note however that observed covariate patters with predicted probabilities above 3% were rare. Only 0.48% (253 patients) had those (Figure</w:t>
       </w:r>
       <w:r>
         <w:t xml:space="preserve"> </w:t>
@@ -1718,7 +1721,7 @@
         <w:t xml:space="preserve"> </w:t>
       </w:r>
       <w:r>
-        <w:t xml:space="preserve">0.050) but is relevant as a predictor due to unobserved heterogeneity.</w:t>
+        <w:t xml:space="preserve">0.05) but is relevant as a predictor due to unobserved heterogeneity.</w:t>
       </w:r>
       <w:r>
         <w:rPr>
@@ -1730,7 +1733,7 @@
         <w:t xml:space="preserve"> </w:t>
       </w:r>
       <w:r>
-        <w:t xml:space="preserve">We note that the proportion of patients with BMI above 30, the definition of obisity (23.23%) is much higher than the proportion of patients with ICD-10 = E66* (obesity) from the national patient register (1.88%). This proportion corresponds to patients with BMI of at least 39. Thus, obesity might be indicated in the risk calculator only if the condition is severe.</w:t>
+        <w:t xml:space="preserve">We note that the proportion of patients with BMI above 30, the definition of obesity (23.23%) is much higher than the proportion of patients with ICD-10 = E66* (obesity) from the National Patient Register (1.88%). This proportion corresponds to patients with BMI of at least 39. Thus, obesity might be indicated in the risk calculator only if the condition is severe.</w:t>
       </w:r>
     </w:p>
     <w:p>
@@ -1788,7 +1791,7 @@
         <w:t xml:space="preserve"> </w:t>
       </w:r>
       <w:r>
-        <w:t xml:space="preserve">Patients with ASA grade 4-6 were excluded since those categories describe severe disease, moribund and brain-dead individuals. Patients with those conditions are unlikely to get elective THA.</w:t>
+        <w:t xml:space="preserve">Patients with ASA grade 4-6 were excluded since those categories describe severe disease, moribund and brain-dead individuals. We suspect that patients with those ASA grades might be misclassified. Their true grade could either be lower, or they could have recieved THA due to a femoral hip fracture instead of osteoarthritis.</w:t>
       </w:r>
     </w:p>
     <w:p>
@@ -1935,7 +1938,7 @@
       <w:r>
         <w:drawing>
           <wp:inline>
-            <wp:extent cx="5969000" cy="6860852"/>
+            <wp:extent cx="5969000" cy="7309693"/>
             <wp:effectExtent b="0" l="0" r="0" t="0"/>
             <wp:docPr descr="Figure 1: Flowchart depicting inclusion criteria and number of patients included in the development and internal validation phase of the model." title="" id="1" name="Picture"/>
             <a:graphic>
@@ -1956,7 +1959,7 @@
                   <pic:spPr bwMode="auto">
                     <a:xfrm>
                       <a:off x="0" y="0"/>
-                      <a:ext cx="5969000" cy="6860852"/>
+                      <a:ext cx="5969000" cy="7309693"/>
                     </a:xfrm>
                     <a:prstGeom prst="rect">
                       <a:avLst/>
@@ -2148,9 +2151,9 @@
       <w:r>
         <w:drawing>
           <wp:inline>
-            <wp:extent cx="5969000" cy="5969000"/>
+            <wp:extent cx="5819743" cy="5226453"/>
             <wp:effectExtent b="0" l="0" r="0" t="0"/>
-            <wp:docPr descr="Figure 4: Most patients survived more than 90 days after THA, wherefore the blue bars totally dominate the histogram (upper panel). A standardized density plot however reveals that patients who died within 90 days (pink) were, on average, estimated to have a higher probability to do so (lower panel). There were very few observations with covariate patterns resultnig in death probabilities higher than 3%." title="" id="1" name="Picture"/>
+            <wp:docPr descr="Figure 4: Most patients survived more than 90 days after THA, wherefore the blue bars totally dominate the histogram (upper panel; note the square-root scale on the y-axis, that was necessary to distinguish the pink bars from the horisontal line). A normalized density plot however reveals that patients who died within 90 days (pink) were, on average, estimated to have a higher probability to do so (lower panel). There were very few observations with covariate patterns resultnig in death probabilities higher than 3%." title="" id="1" name="Picture"/>
             <a:graphic>
               <a:graphicData uri="http://schemas.openxmlformats.org/drawingml/2006/picture">
                 <pic:pic>
@@ -2169,7 +2172,7 @@
                   <pic:spPr bwMode="auto">
                     <a:xfrm>
                       <a:off x="0" y="0"/>
-                      <a:ext cx="5969000" cy="5969000"/>
+                      <a:ext cx="5819743" cy="5226453"/>
                     </a:xfrm>
                     <a:prstGeom prst="rect">
                       <a:avLst/>
@@ -2193,7 +2196,7 @@
         <w:pStyle w:val="ImageCaption"/>
       </w:pPr>
       <w:r>
-        <w:t xml:space="preserve">Figure 4: Most patients survived more than 90 days after THA, wherefore the blue bars totally dominate the histogram (upper panel). A standardized density plot however reveals that patients who died within 90 days (pink) were, on average, estimated to have a higher probability to do so (lower panel). There were very few observations with covariate patterns resultnig in death probabilities higher than 3%.</w:t>
+        <w:t xml:space="preserve">Figure 4: Most patients survived more than 90 days after THA, wherefore the blue bars totally dominate the histogram (upper panel; note the square-root scale on the y-axis, that was necessary to distinguish the pink bars from the horisontal line). A normalized density plot however reveals that patients who died within 90 days (pink) were, on average, estimated to have a higher probability to do so (lower panel). There were very few observations with covariate patterns resultnig in death probabilities higher than 3%.</w:t>
       </w:r>
     </w:p>
     <w:p>
@@ -2215,7 +2218,7 @@
           <wp:inline>
             <wp:extent cx="5969000" cy="5969000"/>
             <wp:effectExtent b="0" l="0" r="0" t="0"/>
-            <wp:docPr descr="Figure 5: Calibration belts at 80% and 95% (light and dark grey). The predicted probabilities do not deviate from the observed ones by any statistical significance. The risk of over-estimation is however clear above 3%." title="" id="1" name="Picture"/>
+            <wp:docPr descr="Figure 5: Calibration belts based on deciles of fitted probabilities and loess smoothers at 80% and 95% confidence levels (light and dark grey). The predicted probabilities do not deviate much from the observed ones up to approximately 3%. A predicted risk of 6% however could correspond to observed probabilities between 2 and 8% (the width of the 95% belt). The higher the predicted probability gets, the more it over-estimates the observed probabilities." title="" id="1" name="Picture"/>
             <a:graphic>
               <a:graphicData uri="http://schemas.openxmlformats.org/drawingml/2006/picture">
                 <pic:pic>
@@ -2258,7 +2261,7 @@
         <w:pStyle w:val="ImageCaption"/>
       </w:pPr>
       <w:r>
-        <w:t xml:space="preserve">Figure 5: Calibration belts at 80% and 95% (light and dark grey). The predicted probabilities do not deviate from the observed ones by any statistical significance. The risk of over-estimation is however clear above 3%.</w:t>
+        <w:t xml:space="preserve">Figure 5: Calibration belts based on deciles of fitted probabilities and loess smoothers at 80% and 95% confidence levels (light and dark grey). The predicted probabilities do not deviate much from the observed ones up to approximately 3%. A predicted risk of 6% however could correspond to observed probabilities between 2 and 8% (the width of the 95% belt). The higher the predicted probability gets, the more it over-estimates the observed probabilities.</w:t>
       </w:r>
     </w:p>
     <w:p>
@@ -6055,7 +6058,7 @@
               <w:jc w:val="left"/>
             </w:pPr>
             <w:r>
-              <w:t xml:space="preserve">0.001</w:t>
+              <w:t xml:space="preserve">&lt;0.01</w:t>
             </w:r>
           </w:p>
         </w:tc>
@@ -6101,7 +6104,7 @@
               <w:jc w:val="left"/>
             </w:pPr>
             <w:r>
-              <w:t xml:space="preserve">0.002</w:t>
+              <w:t xml:space="preserve">&lt;0.01</w:t>
             </w:r>
           </w:p>
         </w:tc>
@@ -6147,7 +6150,7 @@
               <w:jc w:val="left"/>
             </w:pPr>
             <w:r>
-              <w:t xml:space="preserve">&lt;0.001</w:t>
+              <w:t xml:space="preserve">&lt;0.01</w:t>
             </w:r>
           </w:p>
         </w:tc>
@@ -6193,7 +6196,7 @@
               <w:jc w:val="left"/>
             </w:pPr>
             <w:r>
-              <w:t xml:space="preserve">0.026</w:t>
+              <w:t xml:space="preserve">0.03</w:t>
             </w:r>
           </w:p>
         </w:tc>
@@ -6239,7 +6242,7 @@
               <w:jc w:val="left"/>
             </w:pPr>
             <w:r>
-              <w:t xml:space="preserve">&lt;0.001</w:t>
+              <w:t xml:space="preserve">&lt;0.01</w:t>
             </w:r>
           </w:p>
         </w:tc>
@@ -6285,7 +6288,7 @@
               <w:jc w:val="left"/>
             </w:pPr>
             <w:r>
-              <w:t xml:space="preserve">&lt;0.001</w:t>
+              <w:t xml:space="preserve">&lt;0.01</w:t>
             </w:r>
           </w:p>
         </w:tc>
@@ -6331,7 +6334,7 @@
               <w:jc w:val="left"/>
             </w:pPr>
             <w:r>
-              <w:t xml:space="preserve">0.050</w:t>
+              <w:t xml:space="preserve">0.05</w:t>
             </w:r>
           </w:p>
         </w:tc>
@@ -6377,7 +6380,7 @@
               <w:jc w:val="left"/>
             </w:pPr>
             <w:r>
-              <w:t xml:space="preserve">&lt;0.001</w:t>
+              <w:t xml:space="preserve">&lt;0.01</w:t>
             </w:r>
           </w:p>
         </w:tc>

</xml_diff>

<commit_message>
version after international revision and improved figure resolution.
</commit_message>
<xml_diff>
--- a/reports/article.docx
+++ b/reports/article.docx
@@ -338,7 +338,7 @@
         <w:pStyle w:val="Datum"/>
       </w:pPr>
       <w:r>
-        <w:t xml:space="preserve">2020-03-09</w:t>
+        <w:t xml:space="preserve">2020-03-24</w:t>
       </w:r>
     </w:p>
     <w:p>
@@ -505,7 +505,7 @@
         <w:t xml:space="preserve"> </w:t>
       </w:r>
       <w:r>
-        <w:t xml:space="preserve">Shared individualized decision making prior to total hip arthroplasty (THA) includes discussions of the risk of mortality. However, no prediction tools based on European populations are available, diagnosis code-based instruments such as the Charlson co-morbidity index are impossible to use in clinical practice, and the American Society for Anesthesiologists (ASA) class is imprecise. We thus developed a simple model to predict 90-day mortality after elective THA.</w:t>
+        <w:t xml:space="preserve">Shared individualized decision making prior to total hip arthroplasty (THA) includes discussions of the risk of mortality. However, diagnosis code-based instruments such as the Charlson co-morbidity index are impossible to use in clinical practice, and the American Society for Anesthesiologists (ASA) class is imprecise. We thus developed a simple model to predict 90-day mortality after elective THA.</w:t>
       </w:r>
     </w:p>
     <w:p>
@@ -539,7 +539,7 @@
         <w:t xml:space="preserve"> </w:t>
       </w:r>
       <w:r>
-        <w:t xml:space="preserve">The unadjusted cumulative 90-day mortality was 0.33 % (95 % CI: 0.28 - 0.38) in Sweden and 0.52 % (95 % CI: 0.48-0.56) in England and Wales. We propose a simple main effects model combining age, sex, ASA class, the presence of cancer, disease of the central nervous system, kidney disease, and diagnosed obesity. This model had good discriminatory ability both internally (AUC = 0.78, 95% CI: 0.75-0.81) and externally (AUC = 0.75, 95% CI: 0.73-0.76), rendering it superioir to traditional models based on the ASA class (AUC = 0.68, 95% CI: 0.64-0.71), the Charlson co-morbitiy index (AUC = 0.66, 95% CI: 0.62-0.70), and the Elixhauser com-morbidity index (AUC = 0.64, 95% CI: 0.59-0.68). Our model was well calibrated for predicted probabilities up to 5 %. A web calculator to aid clinical usage was published at</w:t>
+        <w:t xml:space="preserve">The unadjusted cumulative 90-day mortality was 0.33 % (95 % CI: 0.28 - 0.38) in Sweden and 0.52 % (95 % CI: 0.48-0.56) in England and Wales. We propose a simple main effects model combining age, sex, ASA class, the presence of cancer, disease of the central nervous system, kidney disease, and diagnosed obesity. This model had good discriminatory ability both internally (AUC = 0.78, 95% CI: 0.75 to 0.81) and externally (AUC = 0.75, 95% CI: 0.73 to 0.76), rendering it superioir to traditional models based on the Charlson (AUC = 0.66, 95% CI: 0.62 to 0.70), and the Elixhauser co-morbidity indices (AUC = 0.64, 95% CI: 0.59 to 0.68). Our model was well calibrated for predicted probabilities up to 5 %. A web calculator to aid clinical usage was published at</w:t>
       </w:r>
       <w:r>
         <w:t xml:space="preserve"> </w:t>
@@ -656,25 +656,30 @@
         <w:rPr>
           <w:vertAlign w:val="superscript"/>
         </w:rPr>
-        <w:t xml:space="preserve">9–14</w:t>
-      </w:r>
-      <w:r>
-        <w:t xml:space="preserve"> </w:t>
-      </w:r>
-      <w:r>
-        <w:t xml:space="preserve">Due to limited, often single-center based samples, a lack of reported calibration abilities, the absence of external validation and the use of extrapolation there is still no widely accepted model for the prediction of early mortality.</w:t>
+        <w:t xml:space="preserve">9–15</w:t>
+      </w:r>
+      <w:r>
+        <w:t xml:space="preserve"> </w:t>
+      </w:r>
+      <w:r>
+        <w:t xml:space="preserve">The first prediction model based on a European cohort was the Patient Decision support tool for joint remplacement in the UK (</w:t>
+      </w:r>
+      <w:hyperlink r:id="rId27">
+        <w:r>
+          <w:rPr>
+            <w:rStyle w:val="Hyperlnk"/>
+          </w:rPr>
+          <w:t xml:space="preserve">https://jointcalc.shef.ac.uk/</w:t>
+        </w:r>
+      </w:hyperlink>
+      <w:r>
+        <w:t xml:space="preserve">). Due to limited, often single-center based samples, a lack of reported calibration abilities, the absence of external validation, and the use of extrapolation, there is still room for improved prediction models of early mortality.</w:t>
       </w:r>
       <w:r>
         <w:rPr>
           <w:vertAlign w:val="superscript"/>
         </w:rPr>
-        <w:t xml:space="preserve">15</w:t>
-      </w:r>
-      <w:r>
-        <w:t xml:space="preserve"> </w:t>
-      </w:r>
-      <w:r>
-        <w:t xml:space="preserve">Importantly, to our knowledge, no reported model has been developed or validated on a European population.</w:t>
+        <w:t xml:space="preserve">16</w:t>
       </w:r>
     </w:p>
     <w:p>
@@ -689,11 +694,11 @@
       <w:pPr>
         <w:pStyle w:val="Rubrik1"/>
       </w:pPr>
-      <w:bookmarkStart w:id="27" w:name="patients-and-methods"/>
+      <w:bookmarkStart w:id="28" w:name="patients-and-methods"/>
       <w:r>
         <w:t xml:space="preserve">Patients and Methods</w:t>
       </w:r>
-      <w:bookmarkEnd w:id="27"/>
+      <w:bookmarkEnd w:id="28"/>
     </w:p>
     <w:p>
       <w:pPr>
@@ -706,7 +711,7 @@
         <w:rPr>
           <w:vertAlign w:val="superscript"/>
         </w:rPr>
-        <w:t xml:space="preserve">16</w:t>
+        <w:t xml:space="preserve">17</w:t>
       </w:r>
       <w:r>
         <w:t xml:space="preserve"> </w:t>
@@ -728,11 +733,11 @@
       <w:pPr>
         <w:pStyle w:val="Rubrik2"/>
       </w:pPr>
-      <w:bookmarkStart w:id="28" w:name="derivation-cohort-sweden"/>
+      <w:bookmarkStart w:id="29" w:name="derivation-cohort-sweden"/>
       <w:r>
         <w:t xml:space="preserve">Derivation cohort (Sweden)</w:t>
       </w:r>
-      <w:bookmarkEnd w:id="28"/>
+      <w:bookmarkEnd w:id="29"/>
     </w:p>
     <w:p>
       <w:pPr>
@@ -745,7 +750,7 @@
         <w:rPr>
           <w:vertAlign w:val="superscript"/>
         </w:rPr>
-        <w:t xml:space="preserve">17</w:t>
+        <w:t xml:space="preserve">18</w:t>
       </w:r>
       <w:r>
         <w:t xml:space="preserve"> </w:t>
@@ -757,7 +762,7 @@
         <w:rPr>
           <w:vertAlign w:val="superscript"/>
         </w:rPr>
-        <w:t xml:space="preserve">18</w:t>
+        <w:t xml:space="preserve">19</w:t>
       </w:r>
       <w:r>
         <w:t xml:space="preserve"> </w:t>
@@ -769,7 +774,7 @@
         <w:rPr>
           <w:vertAlign w:val="superscript"/>
         </w:rPr>
-        <w:t xml:space="preserve">19</w:t>
+        <w:t xml:space="preserve">20</w:t>
       </w:r>
       <w:r>
         <w:t xml:space="preserve"> </w:t>
@@ -781,7 +786,7 @@
         <w:rPr>
           <w:vertAlign w:val="superscript"/>
         </w:rPr>
-        <w:t xml:space="preserve">20</w:t>
+        <w:t xml:space="preserve">21</w:t>
       </w:r>
       <w:r>
         <w:t xml:space="preserve"> </w:t>
@@ -793,7 +798,7 @@
         <w:rPr>
           <w:vertAlign w:val="superscript"/>
         </w:rPr>
-        <w:t xml:space="preserve">21</w:t>
+        <w:t xml:space="preserve">22</w:t>
       </w:r>
       <w:r>
         <w:t xml:space="preserve"> </w:t>
@@ -814,11 +819,11 @@
       <w:pPr>
         <w:pStyle w:val="Rubrik2"/>
       </w:pPr>
-      <w:bookmarkStart w:id="29" w:name="X607666395c53d4d7bffb9fa48f5a07f249542af"/>
+      <w:bookmarkStart w:id="30" w:name="X607666395c53d4d7bffb9fa48f5a07f249542af"/>
       <w:r>
         <w:t xml:space="preserve">External validation cohort (England and Wales)</w:t>
       </w:r>
-      <w:bookmarkEnd w:id="29"/>
+      <w:bookmarkEnd w:id="30"/>
     </w:p>
     <w:p>
       <w:pPr>
@@ -831,7 +836,7 @@
         <w:rPr>
           <w:vertAlign w:val="superscript"/>
         </w:rPr>
-        <w:t xml:space="preserve">22–26</w:t>
+        <w:t xml:space="preserve">23–27</w:t>
       </w:r>
       <w:r>
         <w:t xml:space="preserve"> </w:t>
@@ -843,18 +848,18 @@
         <w:rPr>
           <w:vertAlign w:val="superscript"/>
         </w:rPr>
-        <w:t xml:space="preserve">27</w:t>
+        <w:t xml:space="preserve">28</w:t>
       </w:r>
     </w:p>
     <w:p>
       <w:pPr>
         <w:pStyle w:val="Rubrik2"/>
       </w:pPr>
-      <w:bookmarkStart w:id="30" w:name="defining-co-morbidity"/>
+      <w:bookmarkStart w:id="31" w:name="defining-co-morbidity"/>
       <w:r>
         <w:t xml:space="preserve">Defining co-morbidity</w:t>
       </w:r>
-      <w:bookmarkEnd w:id="30"/>
+      <w:bookmarkEnd w:id="31"/>
     </w:p>
     <w:p>
       <w:pPr>
@@ -867,7 +872,7 @@
         <w:rPr>
           <w:vertAlign w:val="superscript"/>
         </w:rPr>
-        <w:t xml:space="preserve">28–30</w:t>
+        <w:t xml:space="preserve">29–31</w:t>
       </w:r>
       <w:r>
         <w:t xml:space="preserve"> </w:t>
@@ -879,7 +884,7 @@
         <w:rPr>
           <w:vertAlign w:val="superscript"/>
         </w:rPr>
-        <w:t xml:space="preserve">30,31</w:t>
+        <w:t xml:space="preserve">31,32</w:t>
       </w:r>
       <w:r>
         <w:t xml:space="preserve"> </w:t>
@@ -901,36 +906,36 @@
       <w:pPr>
         <w:pStyle w:val="Rubrik2"/>
       </w:pPr>
-      <w:bookmarkStart w:id="31" w:name="X3dfb8ce663a1fc2d82d471b5d62397660058101"/>
+      <w:bookmarkStart w:id="32" w:name="X3dfb8ce663a1fc2d82d471b5d62397660058101"/>
       <w:r>
         <w:t xml:space="preserve">Statistical analysis for model development</w:t>
       </w:r>
-      <w:bookmarkEnd w:id="31"/>
+      <w:bookmarkEnd w:id="32"/>
     </w:p>
     <w:p>
       <w:pPr>
         <w:pStyle w:val="FirstParagraph"/>
       </w:pPr>
       <w:r>
-        <w:t xml:space="preserve">We used the Kaplan-Meier estimator to assess unadjusted mortality after cemented THA as background knowledge. Further analysis was based on logistic regression since no censoring occurred within the 90 day study period. We used a modelling procedure with bootstrap ranking and a logistic least absolute shrinkage and selection operator (LASSO).</w:t>
+        <w:t xml:space="preserve">We used the Kaplan-Meier estimator to assess unadjusted mortality after cemented THA as background knowledge. Further analysis was based on logistic regression, since no censoring occurred in the Swedish cohort within the first 90 days, and we assumed the same was true for patients from England and Wales. We used a modelling procedure with bootstrap ranking and a logistic least absolute shrinkage and selection operator (LASSO).</w:t>
       </w:r>
       <w:r>
         <w:rPr>
           <w:vertAlign w:val="superscript"/>
         </w:rPr>
-        <w:t xml:space="preserve">32,33</w:t>
-      </w:r>
-      <w:r>
-        <w:t xml:space="preserve"> </w:t>
-      </w:r>
-      <w:r>
-        <w:t xml:space="preserve">Numeric variables (age and BMI) were normalized before modelling to have mean = 0 and standard deviation = 1. Co-morbidities recorded for at least one patient who died within 90 days, and one who did not, were included in the modelling process. 1,000 bootstrap samples were drawn from the observed data set.</w:t>
+        <w:t xml:space="preserve">33,34</w:t>
+      </w:r>
+      <w:r>
+        <w:t xml:space="preserve"> </w:t>
+      </w:r>
+      <w:r>
+        <w:t xml:space="preserve">Numeric variables (age and BMI) were normalized before modelling to have mean = 0 and standard deviation = 1. This way, the magnitude (absolute values) of their estimated coefficients would indicate variable importance on the same scale as the categorical variables. Co-morbidities recorded for at least one patient who died within 90 days, and one who did not, were included in the modelling process. 1,000 bootstrap samples were drawn from the observed data set.</w:t>
       </w:r>
       <w:r>
         <w:rPr>
           <w:vertAlign w:val="superscript"/>
         </w:rPr>
-        <w:t xml:space="preserve">34</w:t>
+        <w:t xml:space="preserve">35</w:t>
       </w:r>
       <w:r>
         <w:t xml:space="preserve"> </w:t>
@@ -972,18 +977,18 @@
         <w:rPr>
           <w:vertAlign w:val="superscript"/>
         </w:rPr>
-        <w:t xml:space="preserve">35</w:t>
+        <w:t xml:space="preserve">36</w:t>
       </w:r>
     </w:p>
     <w:p>
       <w:pPr>
         <w:pStyle w:val="Rubrik2"/>
       </w:pPr>
-      <w:bookmarkStart w:id="32" w:name="Xff1047e633f212e7c4888ec1ef4e1c3504bdbf7"/>
+      <w:bookmarkStart w:id="33" w:name="Xff1047e633f212e7c4888ec1ef4e1c3504bdbf7"/>
       <w:r>
         <w:t xml:space="preserve">Statistical analysis for model validation</w:t>
       </w:r>
-      <w:bookmarkEnd w:id="32"/>
+      <w:bookmarkEnd w:id="33"/>
     </w:p>
     <w:p>
       <w:pPr>
@@ -996,7 +1001,7 @@
         <w:rPr>
           <w:vertAlign w:val="superscript"/>
         </w:rPr>
-        <w:t xml:space="preserve">36</w:t>
+        <w:t xml:space="preserve">37</w:t>
       </w:r>
       <w:r>
         <w:t xml:space="preserve"> </w:t>
@@ -1034,7 +1039,7 @@
         <w:rPr>
           <w:vertAlign w:val="superscript"/>
         </w:rPr>
-        <w:t xml:space="preserve">37</w:t>
+        <w:t xml:space="preserve">38</w:t>
       </w:r>
       <w:r>
         <w:t xml:space="preserve"> </w:t>
@@ -1046,7 +1051,7 @@
         <w:rPr>
           <w:vertAlign w:val="superscript"/>
         </w:rPr>
-        <w:t xml:space="preserve">38</w:t>
+        <w:t xml:space="preserve">39</w:t>
       </w:r>
       <w:r>
         <w:t xml:space="preserve"> </w:t>
@@ -1058,7 +1063,7 @@
         <w:rPr>
           <w:vertAlign w:val="superscript"/>
         </w:rPr>
-        <w:t xml:space="preserve">39</w:t>
+        <w:t xml:space="preserve">40</w:t>
       </w:r>
       <w:r>
         <w:t xml:space="preserve"> </w:t>
@@ -1071,11 +1076,11 @@
       <w:pPr>
         <w:pStyle w:val="Rubrik2"/>
       </w:pPr>
-      <w:bookmarkStart w:id="33" w:name="statistical-tools"/>
+      <w:bookmarkStart w:id="34" w:name="statistical-tools"/>
       <w:r>
         <w:t xml:space="preserve">Statistical tools</w:t>
       </w:r>
-      <w:bookmarkEnd w:id="33"/>
+      <w:bookmarkEnd w:id="34"/>
     </w:p>
     <w:p>
       <w:pPr>
@@ -1126,11 +1131,11 @@
       <w:pPr>
         <w:pStyle w:val="Rubrik2"/>
       </w:pPr>
-      <w:bookmarkStart w:id="34" w:name="ethical-approval"/>
+      <w:bookmarkStart w:id="35" w:name="ethical-approval"/>
       <w:r>
         <w:t xml:space="preserve">Ethical approval</w:t>
       </w:r>
-      <w:bookmarkEnd w:id="34"/>
+      <w:bookmarkEnd w:id="35"/>
     </w:p>
     <w:p>
       <w:pPr>
@@ -1144,21 +1149,21 @@
       <w:pPr>
         <w:pStyle w:val="Rubrik1"/>
       </w:pPr>
-      <w:bookmarkStart w:id="35" w:name="results"/>
+      <w:bookmarkStart w:id="36" w:name="results"/>
       <w:r>
         <w:t xml:space="preserve">Results</w:t>
       </w:r>
-      <w:bookmarkEnd w:id="35"/>
+      <w:bookmarkEnd w:id="36"/>
     </w:p>
     <w:p>
       <w:pPr>
         <w:pStyle w:val="Rubrik2"/>
       </w:pPr>
-      <w:bookmarkStart w:id="36" w:name="study-participants"/>
+      <w:bookmarkStart w:id="37" w:name="study-participants"/>
       <w:r>
         <w:t xml:space="preserve">Study participants</w:t>
       </w:r>
-      <w:bookmarkEnd w:id="36"/>
+      <w:bookmarkEnd w:id="37"/>
     </w:p>
     <w:p>
       <w:pPr>
@@ -1213,11 +1218,11 @@
       <w:pPr>
         <w:pStyle w:val="Rubrik2"/>
       </w:pPr>
-      <w:bookmarkStart w:id="37" w:name="X97f55da61655794c4500bb5dee5b0e7e0a00da4"/>
+      <w:bookmarkStart w:id="38" w:name="X97f55da61655794c4500bb5dee5b0e7e0a00da4"/>
       <w:r>
         <w:t xml:space="preserve">Model development and internal validation</w:t>
       </w:r>
-      <w:bookmarkEnd w:id="37"/>
+      <w:bookmarkEnd w:id="38"/>
     </w:p>
     <w:p>
       <w:pPr>
@@ -1249,7 +1254,7 @@
         <w:pStyle w:val="Brdtext"/>
       </w:pPr>
       <w:r>
-        <w:t xml:space="preserve">The main and reduced models were no different regarding discriminative power, (AUC = 0.79, 95% CI: 0.75-0.82 versus AUC = 0.78, 95% CI: 0.75-0.81). We therefore considered the reduced model as superior due to simplicity. Traditional models performed poorly with 95 % confidence intervals not above 0.7: ASA class (AUC = 0.68, 95% CI: 0.64-0.71), the Charlson co-morbitiy index (AUC = 0.66, 95% CI: 0.62-0.70), and the Elixhauser com-morbidity index (AUC = 0.64, 95% CI: 0.59-0.68) (Figure</w:t>
+        <w:t xml:space="preserve">The main and reduced models were no different regarding discriminative power, (AUC = 0.79, 95% CI: 0.75 to 0.82 versus AUC = 0.78, 95% CI: 0.75 to 0.81). We therefore considered the reduced model as superior due to simplicity. Traditional models performed poorly with 95 % confidence intervals not above 0.7: the Charlson co-morbitiy index (AUC = 0.66, 95% CI: 0.62 to 0.70), and the Elixhauser com-morbidity index (AUC = 0.64, 95% CI: 0.59 to 0.68) (Figure</w:t>
       </w:r>
       <w:r>
         <w:t xml:space="preserve"> </w:t>
@@ -1328,18 +1333,18 @@
       <w:pPr>
         <w:pStyle w:val="Rubrik2"/>
       </w:pPr>
-      <w:bookmarkStart w:id="38" w:name="external-validation"/>
+      <w:bookmarkStart w:id="39" w:name="external-validation"/>
       <w:r>
         <w:t xml:space="preserve">External validation</w:t>
       </w:r>
-      <w:bookmarkEnd w:id="38"/>
+      <w:bookmarkEnd w:id="39"/>
     </w:p>
     <w:p>
       <w:pPr>
         <w:pStyle w:val="FirstParagraph"/>
       </w:pPr>
       <w:r>
-        <w:t xml:space="preserve">The discriminative ability for the reduced model was not statistically significantly different when applied to the external validation cohort (AUC = 0.75, 95% CI: 0.73-0.76) compared to the internal (AUC = 0.78, 95% CI: 0.75-0.81) (Figure</w:t>
+        <w:t xml:space="preserve">The discriminative ability for the reduced model was not statistically significantly different when applied to the external validation cohort (AUC = 0.75, 95% CI: 0.73 to 0.76) compared to the internal (AUC = 0.78, 95% CI: 0.75 to 0.81) (Figure</w:t>
       </w:r>
       <w:r>
         <w:t xml:space="preserve"> </w:t>
@@ -1376,18 +1381,18 @@
       <w:pPr>
         <w:pStyle w:val="Rubrik1"/>
       </w:pPr>
-      <w:bookmarkStart w:id="39" w:name="discussion"/>
+      <w:bookmarkStart w:id="40" w:name="discussion"/>
       <w:r>
         <w:t xml:space="preserve">Discussion</w:t>
       </w:r>
-      <w:bookmarkEnd w:id="39"/>
+      <w:bookmarkEnd w:id="40"/>
     </w:p>
     <w:p>
       <w:pPr>
         <w:pStyle w:val="FirstParagraph"/>
       </w:pPr>
       <w:r>
-        <w:t xml:space="preserve">We found that a multivariable main effects logistic regression model with age, sex, ASA class, the presence of cancer, disease of the central nervous system, kidney disease, and diagnosed obesity better discriminated patients who died within 90 days after THA, from patients who survived, compared to traditional models with only ASA class or the Charlson or Elixhauser co-morbidity indices.</w:t>
+        <w:t xml:space="preserve">We found that a multivariable main effects logistic regression model with age, sex, ASA class, the presence of cancer, disease of the central nervous system, kidney disease, and diagnosed obesity better discriminated patients who died within 90 days after THA, from patients who survived, compared to traditional models with the Charlson or Elixhauser co-morbidity indices.</w:t>
       </w:r>
     </w:p>
     <w:p>
@@ -1509,11 +1514,11 @@
       <w:pPr>
         <w:pStyle w:val="Rubrik2"/>
       </w:pPr>
-      <w:bookmarkStart w:id="40" w:name="practical-usage"/>
+      <w:bookmarkStart w:id="41" w:name="practical-usage"/>
       <w:r>
         <w:t xml:space="preserve">Practical usage</w:t>
       </w:r>
-      <w:bookmarkEnd w:id="40"/>
+      <w:bookmarkEnd w:id="41"/>
     </w:p>
     <w:p>
       <w:pPr>
@@ -1546,7 +1551,7 @@
         <w:rPr>
           <w:vertAlign w:val="superscript"/>
         </w:rPr>
-        <w:t xml:space="preserve">9,14</w:t>
+        <w:t xml:space="preserve">9,15</w:t>
       </w:r>
       <w:r>
         <w:t xml:space="preserve"> </w:t>
@@ -1559,11 +1564,11 @@
       <w:pPr>
         <w:pStyle w:val="Rubrik2"/>
       </w:pPr>
-      <w:bookmarkStart w:id="41" w:name="model-predictors"/>
+      <w:bookmarkStart w:id="42" w:name="model-predictors"/>
       <w:r>
         <w:t xml:space="preserve">Model predictors</w:t>
       </w:r>
-      <w:bookmarkEnd w:id="41"/>
+      <w:bookmarkEnd w:id="42"/>
     </w:p>
     <w:p>
       <w:pPr>
@@ -1576,7 +1581,7 @@
         <w:rPr>
           <w:vertAlign w:val="superscript"/>
         </w:rPr>
-        <w:t xml:space="preserve">40</w:t>
+        <w:t xml:space="preserve">41</w:t>
       </w:r>
       <w:r>
         <w:t xml:space="preserve"> </w:t>
@@ -1614,7 +1619,7 @@
         <w:rPr>
           <w:vertAlign w:val="superscript"/>
         </w:rPr>
-        <w:t xml:space="preserve">41</w:t>
+        <w:t xml:space="preserve">42</w:t>
       </w:r>
       <w:r>
         <w:t xml:space="preserve"> </w:t>
@@ -1626,7 +1631,7 @@
         <w:rPr>
           <w:vertAlign w:val="superscript"/>
         </w:rPr>
-        <w:t xml:space="preserve">42,43</w:t>
+        <w:t xml:space="preserve">43,44</w:t>
       </w:r>
       <w:r>
         <w:t xml:space="preserve"> </w:t>
@@ -1660,7 +1665,7 @@
         <w:rPr>
           <w:vertAlign w:val="superscript"/>
         </w:rPr>
-        <w:t xml:space="preserve">44</w:t>
+        <w:t xml:space="preserve">45</w:t>
       </w:r>
       <w:r>
         <w:t xml:space="preserve"> </w:t>
@@ -1673,11 +1678,11 @@
       <w:pPr>
         <w:pStyle w:val="Rubrik2"/>
       </w:pPr>
-      <w:bookmarkStart w:id="42" w:name="strengths-and-limitations"/>
+      <w:bookmarkStart w:id="43" w:name="strengths-and-limitations"/>
       <w:r>
         <w:t xml:space="preserve">Strengths and limitations</w:t>
       </w:r>
-      <w:bookmarkEnd w:id="42"/>
+      <w:bookmarkEnd w:id="43"/>
     </w:p>
     <w:p>
       <w:pPr>
@@ -1690,7 +1695,7 @@
         <w:rPr>
           <w:vertAlign w:val="superscript"/>
         </w:rPr>
-        <w:t xml:space="preserve">19,21,45,46</w:t>
+        <w:t xml:space="preserve">20,22,46,47</w:t>
       </w:r>
       <w:r>
         <w:t xml:space="preserve"> </w:t>
@@ -1702,7 +1707,7 @@
         <w:rPr>
           <w:vertAlign w:val="superscript"/>
         </w:rPr>
-        <w:t xml:space="preserve">47–49</w:t>
+        <w:t xml:space="preserve">48–50</w:t>
       </w:r>
       <w:r>
         <w:t xml:space="preserve"> </w:t>
@@ -1714,7 +1719,7 @@
         <w:rPr>
           <w:vertAlign w:val="superscript"/>
         </w:rPr>
-        <w:t xml:space="preserve">23</w:t>
+        <w:t xml:space="preserve">24</w:t>
       </w:r>
       <w:r>
         <w:t xml:space="preserve"> </w:t>
@@ -1740,7 +1745,7 @@
         <w:rPr>
           <w:vertAlign w:val="superscript"/>
         </w:rPr>
-        <w:t xml:space="preserve">50</w:t>
+        <w:t xml:space="preserve">51</w:t>
       </w:r>
       <w:r>
         <w:t xml:space="preserve"> </w:t>
@@ -1762,6 +1767,65 @@
         <w:pStyle w:val="Brdtext"/>
       </w:pPr>
       <w:r>
+        <w:t xml:space="preserve">We investigated wether the effect of age on mortality was non-linear using splines. A similar approach might be relevant for BMI as well, which we only modelled as a linear main effect. A U-shaped association between BMI categorized as underweight (below 18.5 kg/m</w:t>
+      </w:r>
+      <w:r>
+        <w:rPr>
+          <w:vertAlign w:val="superscript"/>
+        </w:rPr>
+        <w:t xml:space="preserve">2</w:t>
+      </w:r>
+      <w:r>
+        <w:t xml:space="preserve">), normal (18.5 to 25 kg/m</w:t>
+      </w:r>
+      <w:r>
+        <w:rPr>
+          <w:vertAlign w:val="superscript"/>
+        </w:rPr>
+        <w:t xml:space="preserve">2</w:t>
+      </w:r>
+      <w:r>
+        <w:t xml:space="preserve">), or obese (above 25 kg/m</w:t>
+      </w:r>
+      <w:r>
+        <w:rPr>
+          <w:vertAlign w:val="superscript"/>
+        </w:rPr>
+        <w:t xml:space="preserve">2</w:t>
+      </w:r>
+      <w:r>
+        <w:t xml:space="preserve">) has been showed for example in England and Wales.</w:t>
+      </w:r>
+      <w:r>
+        <w:rPr>
+          <w:vertAlign w:val="superscript"/>
+        </w:rPr>
+        <w:t xml:space="preserve">52</w:t>
+      </w:r>
+      <w:r>
+        <w:t xml:space="preserve"> </w:t>
+      </w:r>
+      <w:r>
+        <w:t xml:space="preserve">Our recordings of BMI might be imprecise however.</w:t>
+      </w:r>
+      <w:r>
+        <w:rPr>
+          <w:vertAlign w:val="superscript"/>
+        </w:rPr>
+        <w:t xml:space="preserve">53</w:t>
+      </w:r>
+      <w:r>
+        <w:t xml:space="preserve"> </w:t>
+      </w:r>
+      <w:r>
+        <w:t xml:space="preserve">Some h○ospitals might report actual measurements but it is unknown to what extent those data are self-estmiated by the patients. Therefore, we aimed to avoid overfitting BMI based on too elaborate modelling.</w:t>
+      </w:r>
+    </w:p>
+    <w:p>
+      <w:pPr>
+        <w:pStyle w:val="Brdtext"/>
+      </w:pPr>
+      <w:r>
         <w:t xml:space="preserve">It should be noted that the risk model does not study THA as an observed intervention. We merely followed the cohort who already had THA. Hence, deaths within 90 days might occur for those patients regardless if THA is inserted or not. The proximity in time however, the maximum of 90 days from THA to death, is an indication that the operation might have influenced the observed mortality. Insertion of an elective THA is always preceded by a clinical judgement. Hence, no patient with a foreseen death near-by is given elective THA. We therefore believe that at least a non-significant proportion of deaths within 90 days are related to the THA itself.</w:t>
       </w:r>
     </w:p>
@@ -1769,11 +1833,11 @@
       <w:pPr>
         <w:pStyle w:val="Rubrik2"/>
       </w:pPr>
-      <w:bookmarkStart w:id="43" w:name="conclusion"/>
+      <w:bookmarkStart w:id="44" w:name="conclusion"/>
       <w:r>
         <w:t xml:space="preserve">Conclusion</w:t>
       </w:r>
-      <w:bookmarkEnd w:id="43"/>
+      <w:bookmarkEnd w:id="44"/>
     </w:p>
     <w:p>
       <w:pPr>
@@ -1787,11 +1851,11 @@
       <w:pPr>
         <w:pStyle w:val="Rubrik1"/>
       </w:pPr>
-      <w:bookmarkStart w:id="44" w:name="contribution-of-authors"/>
+      <w:bookmarkStart w:id="45" w:name="contribution-of-authors"/>
       <w:r>
         <w:t xml:space="preserve">Contribution of authors</w:t>
       </w:r>
-      <w:bookmarkEnd w:id="44"/>
+      <w:bookmarkEnd w:id="45"/>
     </w:p>
     <w:p>
       <w:pPr>
@@ -1814,11 +1878,11 @@
       <w:pPr>
         <w:pStyle w:val="Rubrik1"/>
       </w:pPr>
-      <w:bookmarkStart w:id="45" w:name="acknowledgement"/>
+      <w:bookmarkStart w:id="46" w:name="acknowledgement"/>
       <w:r>
         <w:t xml:space="preserve">Acknowledgement</w:t>
       </w:r>
-      <w:bookmarkEnd w:id="45"/>
+      <w:bookmarkEnd w:id="46"/>
     </w:p>
     <w:p>
       <w:pPr>
@@ -1832,11 +1896,11 @@
       <w:pPr>
         <w:pStyle w:val="Rubrik5"/>
       </w:pPr>
-      <w:bookmarkStart w:id="46" w:name="page-break-2"/>
+      <w:bookmarkStart w:id="47" w:name="page-break-2"/>
       <w:r>
         <w:t xml:space="preserve">PAGE BREAK</w:t>
       </w:r>
-      <w:bookmarkEnd w:id="46"/>
+      <w:bookmarkEnd w:id="47"/>
     </w:p>
     <w:p>
       <w:pPr>
@@ -1858,7 +1922,7 @@
                     </pic:cNvPicPr>
                   </pic:nvPicPr>
                   <pic:blipFill>
-                    <a:blip r:embed="rId47"/>
+                    <a:blip r:embed="rId48"/>
                     <a:stretch>
                       <a:fillRect/>
                     </a:stretch>
@@ -1897,11 +1961,11 @@
       <w:pPr>
         <w:pStyle w:val="Rubrik5"/>
       </w:pPr>
-      <w:bookmarkStart w:id="48" w:name="page-break-3"/>
+      <w:bookmarkStart w:id="49" w:name="page-break-3"/>
       <w:r>
         <w:t xml:space="preserve">PAGE BREAK</w:t>
       </w:r>
-      <w:bookmarkEnd w:id="48"/>
+      <w:bookmarkEnd w:id="49"/>
     </w:p>
     <w:p>
       <w:pPr>
@@ -1923,7 +1987,7 @@
                     </pic:cNvPicPr>
                   </pic:nvPicPr>
                   <pic:blipFill>
-                    <a:blip r:embed="rId49"/>
+                    <a:blip r:embed="rId50"/>
                     <a:stretch>
                       <a:fillRect/>
                     </a:stretch>
@@ -1962,11 +2026,11 @@
       <w:pPr>
         <w:pStyle w:val="Rubrik5"/>
       </w:pPr>
-      <w:bookmarkStart w:id="50" w:name="page-break-4"/>
+      <w:bookmarkStart w:id="51" w:name="page-break-4"/>
       <w:r>
         <w:t xml:space="preserve">PAGE BREAK</w:t>
       </w:r>
-      <w:bookmarkEnd w:id="50"/>
+      <w:bookmarkEnd w:id="51"/>
     </w:p>
     <w:p>
       <w:pPr>
@@ -1988,7 +2052,7 @@
                     </pic:cNvPicPr>
                   </pic:nvPicPr>
                   <pic:blipFill>
-                    <a:blip r:embed="rId51"/>
+                    <a:blip r:embed="rId52"/>
                     <a:stretch>
                       <a:fillRect/>
                     </a:stretch>
@@ -2027,11 +2091,11 @@
       <w:pPr>
         <w:pStyle w:val="Rubrik5"/>
       </w:pPr>
-      <w:bookmarkStart w:id="52" w:name="page-break-5"/>
+      <w:bookmarkStart w:id="53" w:name="page-break-5"/>
       <w:r>
         <w:t xml:space="preserve">PAGE BREAK</w:t>
       </w:r>
-      <w:bookmarkEnd w:id="52"/>
+      <w:bookmarkEnd w:id="53"/>
     </w:p>
     <w:p>
       <w:pPr>
@@ -2053,7 +2117,7 @@
                     </pic:cNvPicPr>
                   </pic:nvPicPr>
                   <pic:blipFill>
-                    <a:blip r:embed="rId53"/>
+                    <a:blip r:embed="rId54"/>
                     <a:stretch>
                       <a:fillRect/>
                     </a:stretch>
@@ -2092,11 +2156,11 @@
       <w:pPr>
         <w:pStyle w:val="Rubrik5"/>
       </w:pPr>
-      <w:bookmarkStart w:id="54" w:name="page-break-6"/>
+      <w:bookmarkStart w:id="55" w:name="page-break-6"/>
       <w:r>
         <w:t xml:space="preserve">PAGE BREAK</w:t>
       </w:r>
-      <w:bookmarkEnd w:id="54"/>
+      <w:bookmarkEnd w:id="55"/>
     </w:p>
     <w:p>
       <w:pPr>
@@ -2118,7 +2182,7 @@
                     </pic:cNvPicPr>
                   </pic:nvPicPr>
                   <pic:blipFill>
-                    <a:blip r:embed="rId55"/>
+                    <a:blip r:embed="rId56"/>
                     <a:stretch>
                       <a:fillRect/>
                     </a:stretch>
@@ -2157,11 +2221,11 @@
       <w:pPr>
         <w:pStyle w:val="Rubrik5"/>
       </w:pPr>
-      <w:bookmarkStart w:id="56" w:name="page-break-7"/>
+      <w:bookmarkStart w:id="57" w:name="page-break-7"/>
       <w:r>
         <w:t xml:space="preserve">PAGE BREAK</w:t>
       </w:r>
-      <w:bookmarkEnd w:id="56"/>
+      <w:bookmarkEnd w:id="57"/>
     </w:p>
     <w:p>
       <w:pPr>
@@ -2895,11 +2959,11 @@
       <w:pPr>
         <w:pStyle w:val="Rubrik5"/>
       </w:pPr>
-      <w:bookmarkStart w:id="57" w:name="page-break-8"/>
+      <w:bookmarkStart w:id="58" w:name="page-break-8"/>
       <w:r>
         <w:t xml:space="preserve">PAGE BREAK</w:t>
       </w:r>
-      <w:bookmarkEnd w:id="57"/>
+      <w:bookmarkEnd w:id="58"/>
     </w:p>
     <w:p>
       <w:pPr>
@@ -5465,11 +5529,11 @@
       <w:pPr>
         <w:pStyle w:val="Rubrik5"/>
       </w:pPr>
-      <w:bookmarkStart w:id="58" w:name="page-break-9"/>
+      <w:bookmarkStart w:id="59" w:name="page-break-9"/>
       <w:r>
         <w:t xml:space="preserve">PAGE BREAK</w:t>
       </w:r>
-      <w:bookmarkEnd w:id="58"/>
+      <w:bookmarkEnd w:id="59"/>
     </w:p>
     <w:p>
       <w:pPr>
@@ -5795,11 +5859,11 @@
       <w:pPr>
         <w:pStyle w:val="Rubrik5"/>
       </w:pPr>
-      <w:bookmarkStart w:id="59" w:name="page-break-10"/>
+      <w:bookmarkStart w:id="60" w:name="page-break-10"/>
       <w:r>
         <w:t xml:space="preserve">PAGE BREAK</w:t>
       </w:r>
-      <w:bookmarkEnd w:id="59"/>
+      <w:bookmarkEnd w:id="60"/>
     </w:p>
     <w:p>
       <w:pPr>
@@ -6293,24 +6357,24 @@
       <w:pPr>
         <w:pStyle w:val="Rubrik5"/>
       </w:pPr>
-      <w:bookmarkStart w:id="60" w:name="page-break-11"/>
+      <w:bookmarkStart w:id="61" w:name="page-break-11"/>
       <w:r>
         <w:t xml:space="preserve">PAGE BREAK</w:t>
       </w:r>
-      <w:bookmarkEnd w:id="60"/>
+      <w:bookmarkEnd w:id="61"/>
     </w:p>
     <w:p>
       <w:pPr>
         <w:pStyle w:val="Rubrik1"/>
       </w:pPr>
-      <w:bookmarkStart w:id="61" w:name="bibliography"/>
+      <w:bookmarkStart w:id="62" w:name="bibliography"/>
       <w:r>
         <w:t xml:space="preserve">Bibliography</w:t>
       </w:r>
-      <w:bookmarkEnd w:id="61"/>
-    </w:p>
-    <w:bookmarkStart w:id="116" w:name="refs"/>
-    <w:bookmarkStart w:id="62" w:name="ref-Hunt2013"/>
+      <w:bookmarkEnd w:id="62"/>
+    </w:p>
+    <w:bookmarkStart w:id="120" w:name="refs"/>
+    <w:bookmarkStart w:id="63" w:name="ref-Hunt2013"/>
     <w:p>
       <w:pPr>
         <w:pStyle w:val="Litteraturfrteckning"/>
@@ -6331,7 +6395,7 @@
         <w:t xml:space="preserve"> </w:t>
       </w:r>
       <w:r>
-        <w:t xml:space="preserve">90-day mortality after 409 096 total hip replacements for osteoarthritis, from the National Joint Registry for England and Wales: a retrospective analysis.</w:t>
+        <w:t xml:space="preserve">90-day mortality after 409 096 total hip replacements for osteoarthritis, from the National Joint Registry for England and Wales: A retrospective analysis.</w:t>
       </w:r>
       <w:r>
         <w:t xml:space="preserve"> </w:t>
@@ -6361,8 +6425,8 @@
         <w:t xml:space="preserve">: 1097–104.</w:t>
       </w:r>
     </w:p>
-    <w:bookmarkEnd w:id="62"/>
-    <w:bookmarkStart w:id="63" w:name="ref-Garland2017"/>
+    <w:bookmarkEnd w:id="63"/>
+    <w:bookmarkStart w:id="64" w:name="ref-Garland2017"/>
     <w:p>
       <w:pPr>
         <w:pStyle w:val="Litteraturfrteckning"/>
@@ -6398,14 +6462,14 @@
         <w:t xml:space="preserve">: 37–43.</w:t>
       </w:r>
     </w:p>
-    <w:bookmarkEnd w:id="63"/>
-    <w:bookmarkStart w:id="64" w:name="ref-Inacio2015"/>
+    <w:bookmarkEnd w:id="64"/>
+    <w:bookmarkStart w:id="65" w:name="ref-Inacio2015"/>
     <w:p>
       <w:pPr>
         <w:pStyle w:val="Litteraturfrteckning"/>
       </w:pPr>
       <w:r>
-        <w:t xml:space="preserve">3 Inacio MCS, Pratt NL, Roughead EE, Graves SE. Using Medications for Prediction of Revision after Total Joint Arthroplasty.</w:t>
+        <w:t xml:space="preserve">3 Inacio MCS, Pratt NL, Roughead EE, Graves SE. Using medications for prediction of revision after total joint arthroplasty.</w:t>
       </w:r>
       <w:r>
         <w:t xml:space="preserve"> </w:t>
@@ -6435,14 +6499,14 @@
         <w:t xml:space="preserve">: 2061–70.</w:t>
       </w:r>
     </w:p>
-    <w:bookmarkEnd w:id="64"/>
-    <w:bookmarkStart w:id="65" w:name="ref-Gordon2013"/>
+    <w:bookmarkEnd w:id="65"/>
+    <w:bookmarkStart w:id="66" w:name="ref-Gordon2013"/>
     <w:p>
       <w:pPr>
         <w:pStyle w:val="Litteraturfrteckning"/>
       </w:pPr>
       <w:r>
-        <w:t xml:space="preserve">4 Gordon M, Stark A, Sköldenberg OG, Kärrholm J, Garellick G. The influence of comorbidity scores on re-operations following primary total hip replacement: comparison and validation of three comorbidity measures.</w:t>
+        <w:t xml:space="preserve">4 Gordon M, Stark A, Sköldenberg OG, Kärrholm J, Garellick G. The influence of comorbidity scores on re-operations following primary total hip replacement: Comparison and validation of three comorbidity measures.</w:t>
       </w:r>
       <w:r>
         <w:t xml:space="preserve"> </w:t>
@@ -6472,14 +6536,14 @@
         <w:t xml:space="preserve">: 1184–91.</w:t>
       </w:r>
     </w:p>
-    <w:bookmarkEnd w:id="65"/>
-    <w:bookmarkStart w:id="66" w:name="ref-Hofstede2016"/>
+    <w:bookmarkEnd w:id="66"/>
+    <w:bookmarkStart w:id="67" w:name="ref-Hofstede2016"/>
     <w:p>
       <w:pPr>
         <w:pStyle w:val="Litteraturfrteckning"/>
       </w:pPr>
       <w:r>
-        <w:t xml:space="preserve">5 Hofstede SN, Gademan MGJ, Vliet Vlieland TPM, Nelissen RGHH, Marang-van de Mheen PJ. Preoperative predictors for outcomes after total hip replacement in patients with osteoarthritis: a systematic review.</w:t>
+        <w:t xml:space="preserve">5 Hofstede SN, Gademan MGJ, Vlieland TPMV, Nelissen RGHH, de Mheen PJM-v. Preoperative predictors for outcomes after total hip replacement in patients with osteoarthritis: A systematic review.</w:t>
       </w:r>
       <w:r>
         <w:t xml:space="preserve"> </w:t>
@@ -6509,8 +6573,8 @@
         <w:t xml:space="preserve">: 212.</w:t>
       </w:r>
     </w:p>
-    <w:bookmarkEnd w:id="66"/>
-    <w:bookmarkStart w:id="67" w:name="ref-Bulow2017"/>
+    <w:bookmarkEnd w:id="67"/>
+    <w:bookmarkStart w:id="68" w:name="ref-Bulow2017"/>
     <w:p>
       <w:pPr>
         <w:pStyle w:val="Litteraturfrteckning"/>
@@ -6546,14 +6610,14 @@
         <w:t xml:space="preserve">: 1–6.</w:t>
       </w:r>
     </w:p>
-    <w:bookmarkEnd w:id="67"/>
-    <w:bookmarkStart w:id="68" w:name="ref-Brusselaers2017"/>
+    <w:bookmarkEnd w:id="68"/>
+    <w:bookmarkStart w:id="69" w:name="ref-Brusselaers2017"/>
     <w:p>
       <w:pPr>
         <w:pStyle w:val="Litteraturfrteckning"/>
       </w:pPr>
       <w:r>
-        <w:t xml:space="preserve">7 Brusselaers N, Lagergren J. The Charlson Comorbidity Index in Registry-based Research.</w:t>
+        <w:t xml:space="preserve">7 Brusselaers N, Lagergren J. The charlson comorbidity index in registry-based research.</w:t>
       </w:r>
       <w:r>
         <w:t xml:space="preserve"> </w:t>
@@ -6583,8 +6647,8 @@
         <w:t xml:space="preserve">: 401–6.</w:t>
       </w:r>
     </w:p>
-    <w:bookmarkEnd w:id="68"/>
-    <w:bookmarkStart w:id="69" w:name="ref-Walraven2009"/>
+    <w:bookmarkEnd w:id="69"/>
+    <w:bookmarkStart w:id="70" w:name="ref-Walraven2009"/>
     <w:p>
       <w:pPr>
         <w:pStyle w:val="Litteraturfrteckning"/>
@@ -6605,7 +6669,7 @@
         <w:t xml:space="preserve"> </w:t>
       </w:r>
       <w:r>
-        <w:t xml:space="preserve">A Modification of the Elixhauser Comorbidity Measures into a Point System for Hospital Death Using Administrative Data.</w:t>
+        <w:t xml:space="preserve">A modification of the elixhauser comorbidity measures into a point system for hospital death using administrative data.</w:t>
       </w:r>
       <w:r>
         <w:t xml:space="preserve"> </w:t>
@@ -6635,8 +6699,8 @@
         <w:t xml:space="preserve">: 626–33.</w:t>
       </w:r>
     </w:p>
-    <w:bookmarkEnd w:id="69"/>
-    <w:bookmarkStart w:id="70" w:name="ref-Bozic2013a"/>
+    <w:bookmarkEnd w:id="70"/>
+    <w:bookmarkStart w:id="71" w:name="ref-Bozic2013a"/>
     <w:p>
       <w:pPr>
         <w:pStyle w:val="Litteraturfrteckning"/>
@@ -6657,7 +6721,7 @@
         <w:t xml:space="preserve"> </w:t>
       </w:r>
       <w:r>
-        <w:t xml:space="preserve">Estimating Risk in Medicare Patients With THA: An Electronic Risk Calculator for Periprosthetic Joint Infection and Mortality.</w:t>
+        <w:t xml:space="preserve">Estimating risk in medicare patients with THA: An electronic risk calculator for periprosthetic joint infection and mortality.</w:t>
       </w:r>
       <w:r>
         <w:t xml:space="preserve"> </w:t>
@@ -6687,14 +6751,14 @@
         <w:t xml:space="preserve">: 574–83.</w:t>
       </w:r>
     </w:p>
-    <w:bookmarkEnd w:id="70"/>
-    <w:bookmarkStart w:id="71" w:name="ref-Harris2018"/>
+    <w:bookmarkEnd w:id="71"/>
+    <w:bookmarkStart w:id="72" w:name="ref-Bozic2013b"/>
     <w:p>
       <w:pPr>
         <w:pStyle w:val="Litteraturfrteckning"/>
       </w:pPr>
       <w:r>
-        <w:t xml:space="preserve">10 Harris AH, Kuo AC, Bowe T, Gupta S, Nordin D, Giori NJ. Prediction Models for 30-Day Mortality and Complications After Total Knee and Hip Arthroplasties for Veteran Health Administration Patients With Osteoarthritis.</w:t>
+        <w:t xml:space="preserve">10 Bozic KJ. Orthopaedic healthcare worldwide: Shared medical decision making in orthopaedics.</w:t>
       </w:r>
       <w:r>
         <w:t xml:space="preserve"> </w:t>
@@ -6703,6 +6767,95 @@
         <w:rPr>
           <w:i/>
         </w:rPr>
+        <w:t xml:space="preserve">Clinical Orthopaedics and Related Research</w:t>
+      </w:r>
+      <w:r>
+        <w:t xml:space="preserve"> </w:t>
+      </w:r>
+      <w:r>
+        <w:t xml:space="preserve">2013;</w:t>
+      </w:r>
+      <w:r>
+        <w:t xml:space="preserve"> </w:t>
+      </w:r>
+      <w:r>
+        <w:rPr>
+          <w:b/>
+        </w:rPr>
+        <w:t xml:space="preserve">471</w:t>
+      </w:r>
+      <w:r>
+        <w:t xml:space="preserve">: 1412–4.</w:t>
+      </w:r>
+    </w:p>
+    <w:bookmarkEnd w:id="72"/>
+    <w:bookmarkStart w:id="73" w:name="ref-Harris2018"/>
+    <w:p>
+      <w:pPr>
+        <w:pStyle w:val="Litteraturfrteckning"/>
+      </w:pPr>
+      <w:r>
+        <w:t xml:space="preserve">11 Harris AHS, Kuo AC, Bozic KJ</w:t>
+      </w:r>
+      <w:r>
+        <w:t xml:space="preserve"> </w:t>
+      </w:r>
+      <w:r>
+        <w:rPr>
+          <w:i/>
+        </w:rPr>
+        <w:t xml:space="preserve">et al.</w:t>
+      </w:r>
+      <w:r>
+        <w:t xml:space="preserve"> </w:t>
+      </w:r>
+      <w:r>
+        <w:t xml:space="preserve">American joint replacement registry risk calculator does not predict 90-day mortality in veterans undergoing total joint replacement.</w:t>
+      </w:r>
+      <w:r>
+        <w:t xml:space="preserve"> </w:t>
+      </w:r>
+      <w:r>
+        <w:rPr>
+          <w:i/>
+        </w:rPr>
+        <w:t xml:space="preserve">Clinical Orthopaedics and Related Research</w:t>
+      </w:r>
+      <w:r>
+        <w:t xml:space="preserve"> </w:t>
+      </w:r>
+      <w:r>
+        <w:t xml:space="preserve">2018;</w:t>
+      </w:r>
+      <w:r>
+        <w:t xml:space="preserve"> </w:t>
+      </w:r>
+      <w:r>
+        <w:rPr>
+          <w:b/>
+        </w:rPr>
+        <w:t xml:space="preserve">476</w:t>
+      </w:r>
+      <w:r>
+        <w:t xml:space="preserve">: 1869–75.</w:t>
+      </w:r>
+    </w:p>
+    <w:bookmarkEnd w:id="73"/>
+    <w:bookmarkStart w:id="74" w:name="ref-Harris2018a"/>
+    <w:p>
+      <w:pPr>
+        <w:pStyle w:val="Litteraturfrteckning"/>
+      </w:pPr>
+      <w:r>
+        <w:t xml:space="preserve">12 Harris AH, Kuo AC, Bowe T, Gupta S, Nordin D, Giori NJ. Prediction models for 30-Day mortality and complications after total knee and hip arthroplasties for veteran health administration patients with osteoarthritis.</w:t>
+      </w:r>
+      <w:r>
+        <w:t xml:space="preserve"> </w:t>
+      </w:r>
+      <w:r>
+        <w:rPr>
+          <w:i/>
+        </w:rPr>
         <w:t xml:space="preserve">The Journal of Arthroplasty</w:t>
       </w:r>
       <w:r>
@@ -6724,14 +6877,14 @@
         <w:t xml:space="preserve">: 1539–45.</w:t>
       </w:r>
     </w:p>
-    <w:bookmarkEnd w:id="71"/>
-    <w:bookmarkStart w:id="72" w:name="ref-Harris2018a"/>
+    <w:bookmarkEnd w:id="74"/>
+    <w:bookmarkStart w:id="75" w:name="ref-Inacio2016"/>
     <w:p>
       <w:pPr>
         <w:pStyle w:val="Litteraturfrteckning"/>
       </w:pPr>
       <w:r>
-        <w:t xml:space="preserve">11 Harris AHS, Kuo AC, Bozic KJ</w:t>
+        <w:t xml:space="preserve">13 Inacio MCCS, Pratt NLL, Roughead EEE, Graves SEE. Evaluation of three co-morbidity measures to predict mortality in patients undergoing total joint arthroplasty.</w:t>
       </w:r>
       <w:r>
         <w:t xml:space="preserve"> </w:t>
@@ -6740,13 +6893,50 @@
         <w:rPr>
           <w:i/>
         </w:rPr>
+        <w:t xml:space="preserve">Osteoarthritis and cartilage</w:t>
+      </w:r>
+      <w:r>
+        <w:t xml:space="preserve"> </w:t>
+      </w:r>
+      <w:r>
+        <w:t xml:space="preserve">2016;</w:t>
+      </w:r>
+      <w:r>
+        <w:t xml:space="preserve"> </w:t>
+      </w:r>
+      <w:r>
+        <w:rPr>
+          <w:b/>
+        </w:rPr>
+        <w:t xml:space="preserve">24</w:t>
+      </w:r>
+      <w:r>
+        <w:t xml:space="preserve">: 1718–26.</w:t>
+      </w:r>
+    </w:p>
+    <w:bookmarkEnd w:id="75"/>
+    <w:bookmarkStart w:id="76" w:name="ref-Price2019"/>
+    <w:p>
+      <w:pPr>
+        <w:pStyle w:val="Litteraturfrteckning"/>
+      </w:pPr>
+      <w:r>
+        <w:t xml:space="preserve">14 Price A, Smith J, Dakin H</w:t>
+      </w:r>
+      <w:r>
+        <w:t xml:space="preserve"> </w:t>
+      </w:r>
+      <w:r>
+        <w:rPr>
+          <w:i/>
+        </w:rPr>
         <w:t xml:space="preserve">et al.</w:t>
       </w:r>
       <w:r>
         <w:t xml:space="preserve"> </w:t>
       </w:r>
       <w:r>
-        <w:t xml:space="preserve">American Joint Replacement Registry Risk Calculator Does Not Predict 90-day Mortality in Veterans Undergoing Total Joint Replacement.</w:t>
+        <w:t xml:space="preserve">The Arthroplasty Candidacy Help Engine tool to select candidates for hip and knee replacement surgery: Development and economic modelling.</w:t>
       </w:r>
       <w:r>
         <w:t xml:space="preserve"> </w:t>
@@ -6755,13 +6945,50 @@
         <w:rPr>
           <w:i/>
         </w:rPr>
+        <w:t xml:space="preserve">Health Technology Assessment</w:t>
+      </w:r>
+      <w:r>
+        <w:t xml:space="preserve"> </w:t>
+      </w:r>
+      <w:r>
+        <w:t xml:space="preserve">2019;</w:t>
+      </w:r>
+      <w:r>
+        <w:t xml:space="preserve"> </w:t>
+      </w:r>
+      <w:r>
+        <w:rPr>
+          <w:b/>
+        </w:rPr>
+        <w:t xml:space="preserve">23</w:t>
+      </w:r>
+      <w:r>
+        <w:t xml:space="preserve">: 1–216.</w:t>
+      </w:r>
+    </w:p>
+    <w:bookmarkEnd w:id="76"/>
+    <w:bookmarkStart w:id="77" w:name="ref-Harris2019"/>
+    <w:p>
+      <w:pPr>
+        <w:pStyle w:val="Litteraturfrteckning"/>
+      </w:pPr>
+      <w:r>
+        <w:t xml:space="preserve">15 Harris AHS, Kuo AC, Weng Y, Trickey AW, Bowe T, Giori NJ. Can machine learning methods produce accurate and easy-to-use prediction models of 30-day complications and mortality after knee or hip arthroplasty?</w:t>
+      </w:r>
+      <w:r>
+        <w:t xml:space="preserve"> </w:t>
+      </w:r>
+      <w:r>
+        <w:rPr>
+          <w:i/>
+        </w:rPr>
         <w:t xml:space="preserve">Clinical Orthopaedics and Related Research</w:t>
       </w:r>
       <w:r>
         <w:t xml:space="preserve"> </w:t>
       </w:r>
       <w:r>
-        <w:t xml:space="preserve">2018;</w:t>
+        <w:t xml:space="preserve">2019;</w:t>
       </w:r>
       <w:r>
         <w:t xml:space="preserve"> </w:t>
@@ -6770,20 +6997,20 @@
         <w:rPr>
           <w:b/>
         </w:rPr>
-        <w:t xml:space="preserve">476</w:t>
-      </w:r>
-      <w:r>
-        <w:t xml:space="preserve">: 1869–75.</w:t>
-      </w:r>
-    </w:p>
-    <w:bookmarkEnd w:id="72"/>
-    <w:bookmarkStart w:id="73" w:name="ref-Inacio2016"/>
+        <w:t xml:space="preserve">477</w:t>
+      </w:r>
+      <w:r>
+        <w:t xml:space="preserve">: 452–60.</w:t>
+      </w:r>
+    </w:p>
+    <w:bookmarkEnd w:id="77"/>
+    <w:bookmarkStart w:id="78" w:name="ref-Manning2016"/>
     <w:p>
       <w:pPr>
         <w:pStyle w:val="Litteraturfrteckning"/>
       </w:pPr>
       <w:r>
-        <w:t xml:space="preserve">12 Inacio MCCS, Pratt NLL, Roughead EEE, Graves SEE. Evaluation of three co-morbidity measures to predict mortality in patients undergoing total joint arthroplasty.</w:t>
+        <w:t xml:space="preserve">16 Manning DW, Edelstein AI, Alvi HM. Risk prediction tools for hip and knee arthroplasty.</w:t>
       </w:r>
       <w:r>
         <w:t xml:space="preserve"> </w:t>
@@ -6792,7 +7019,7 @@
         <w:rPr>
           <w:i/>
         </w:rPr>
-        <w:t xml:space="preserve">Osteoarthritis and cartilage</w:t>
+        <w:t xml:space="preserve">The Journal of the American Academy of Orthopaedic Surgeons</w:t>
       </w:r>
       <w:r>
         <w:t xml:space="preserve"> </w:t>
@@ -6810,17 +7037,17 @@
         <w:t xml:space="preserve">24</w:t>
       </w:r>
       <w:r>
-        <w:t xml:space="preserve">: 1718–26.</w:t>
-      </w:r>
-    </w:p>
-    <w:bookmarkEnd w:id="73"/>
-    <w:bookmarkStart w:id="74" w:name="ref-Price2019"/>
+        <w:t xml:space="preserve">: 19–27.</w:t>
+      </w:r>
+    </w:p>
+    <w:bookmarkEnd w:id="78"/>
+    <w:bookmarkStart w:id="79" w:name="ref-Bulow2020"/>
     <w:p>
       <w:pPr>
         <w:pStyle w:val="Litteraturfrteckning"/>
       </w:pPr>
       <w:r>
-        <w:t xml:space="preserve">13 Price A, Smith J, Dakin H</w:t>
+        <w:t xml:space="preserve">17 Bülow E, Nemes S, Rolfson O. Are the first or the second hips of staged bilateral THAs more similar to unilateral procedures? A study from the swedish hip arthroplasty register.</w:t>
       </w:r>
       <w:r>
         <w:t xml:space="preserve"> </w:t>
@@ -6829,13 +7056,75 @@
         <w:rPr>
           <w:i/>
         </w:rPr>
+        <w:t xml:space="preserve">Clinical Orthopaedics and Related Research</w:t>
+      </w:r>
+      <w:r>
+        <w:t xml:space="preserve"> </w:t>
+      </w:r>
+      <w:r>
+        <w:t xml:space="preserve">2020;: 1.</w:t>
+      </w:r>
+    </w:p>
+    <w:bookmarkEnd w:id="79"/>
+    <w:bookmarkStart w:id="80" w:name="ref-Ludvigsson2009"/>
+    <w:p>
+      <w:pPr>
+        <w:pStyle w:val="Litteraturfrteckning"/>
+      </w:pPr>
+      <w:r>
+        <w:t xml:space="preserve">18 Ludvigsson JF, Otterblad-Olausson P, Pettersson BU, Ekbom A. The Swedish personal identity number: Possibilities and pitfalls in healthcare and medical research.</w:t>
+      </w:r>
+      <w:r>
+        <w:t xml:space="preserve"> </w:t>
+      </w:r>
+      <w:r>
+        <w:rPr>
+          <w:i/>
+        </w:rPr>
+        <w:t xml:space="preserve">European Journal of Epidemiology</w:t>
+      </w:r>
+      <w:r>
+        <w:t xml:space="preserve"> </w:t>
+      </w:r>
+      <w:r>
+        <w:t xml:space="preserve">2009;</w:t>
+      </w:r>
+      <w:r>
+        <w:t xml:space="preserve"> </w:t>
+      </w:r>
+      <w:r>
+        <w:rPr>
+          <w:b/>
+        </w:rPr>
+        <w:t xml:space="preserve">24</w:t>
+      </w:r>
+      <w:r>
+        <w:t xml:space="preserve">: 659–67.</w:t>
+      </w:r>
+    </w:p>
+    <w:bookmarkEnd w:id="80"/>
+    <w:bookmarkStart w:id="81" w:name="ref-Cnudde2016"/>
+    <w:p>
+      <w:pPr>
+        <w:pStyle w:val="Litteraturfrteckning"/>
+      </w:pPr>
+      <w:r>
+        <w:t xml:space="preserve">19 Cnudde P, Rolfson O, Nemes S</w:t>
+      </w:r>
+      <w:r>
+        <w:t xml:space="preserve"> </w:t>
+      </w:r>
+      <w:r>
+        <w:rPr>
+          <w:i/>
+        </w:rPr>
         <w:t xml:space="preserve">et al.</w:t>
       </w:r>
       <w:r>
         <w:t xml:space="preserve"> </w:t>
       </w:r>
       <w:r>
-        <w:t xml:space="preserve">The Arthroplasty Candidacy Help Engine tool to select candidates for hip and knee replacement surgery: development and economic modelling.</w:t>
+        <w:t xml:space="preserve">Linking Swedish health data registers to establish a research database and a shared decision-making tool in hip replacement.</w:t>
       </w:r>
       <w:r>
         <w:t xml:space="preserve"> </w:t>
@@ -6844,7 +7133,54 @@
         <w:rPr>
           <w:i/>
         </w:rPr>
-        <w:t xml:space="preserve">Health Technology Assessment</w:t>
+        <w:t xml:space="preserve">BMC Musculoskeletal Disorders</w:t>
+      </w:r>
+      <w:r>
+        <w:t xml:space="preserve"> </w:t>
+      </w:r>
+      <w:r>
+        <w:t xml:space="preserve">2016;</w:t>
+      </w:r>
+      <w:r>
+        <w:t xml:space="preserve"> </w:t>
+      </w:r>
+      <w:r>
+        <w:rPr>
+          <w:b/>
+        </w:rPr>
+        <w:t xml:space="preserve">17</w:t>
+      </w:r>
+      <w:r>
+        <w:t xml:space="preserve">: 414.</w:t>
+      </w:r>
+    </w:p>
+    <w:bookmarkEnd w:id="81"/>
+    <w:bookmarkStart w:id="82" w:name="ref-Karrholm2018"/>
+    <w:p>
+      <w:pPr>
+        <w:pStyle w:val="Litteraturfrteckning"/>
+      </w:pPr>
+      <w:r>
+        <w:t xml:space="preserve">20 Kärrholm J, Mohaddes M, Odin D, Vinblad J, Rogmark C, Rolfson O. Svenska höftprotesregistret Årsrapport 2017. 2018.</w:t>
+      </w:r>
+    </w:p>
+    <w:bookmarkEnd w:id="82"/>
+    <w:bookmarkStart w:id="83" w:name="ref-Ludvigsson2019"/>
+    <w:p>
+      <w:pPr>
+        <w:pStyle w:val="Litteraturfrteckning"/>
+      </w:pPr>
+      <w:r>
+        <w:t xml:space="preserve">21 Ludvigsson JF, Svedberg P, Olén O, Bruze G, Neovius M. The longitudinal integrated database for health insurance and labour market studies (LISA) and its use in medical research.</w:t>
+      </w:r>
+      <w:r>
+        <w:t xml:space="preserve"> </w:t>
+      </w:r>
+      <w:r>
+        <w:rPr>
+          <w:i/>
+        </w:rPr>
+        <w:t xml:space="preserve">European Journal of Epidemiology</w:t>
       </w:r>
       <w:r>
         <w:t xml:space="preserve"> </w:t>
@@ -6859,20 +7195,198 @@
         <w:rPr>
           <w:b/>
         </w:rPr>
+        <w:t xml:space="preserve">34</w:t>
+      </w:r>
+      <w:r>
+        <w:t xml:space="preserve">: 423–37.</w:t>
+      </w:r>
+    </w:p>
+    <w:bookmarkEnd w:id="83"/>
+    <w:bookmarkStart w:id="84" w:name="ref-Ludvigsson2011"/>
+    <w:p>
+      <w:pPr>
+        <w:pStyle w:val="Litteraturfrteckning"/>
+      </w:pPr>
+      <w:r>
+        <w:t xml:space="preserve">22 Ludvigsson JF, Andersson E, Ekbom A</w:t>
+      </w:r>
+      <w:r>
+        <w:t xml:space="preserve"> </w:t>
+      </w:r>
+      <w:r>
+        <w:rPr>
+          <w:i/>
+        </w:rPr>
+        <w:t xml:space="preserve">et al.</w:t>
+      </w:r>
+      <w:r>
+        <w:t xml:space="preserve"> </w:t>
+      </w:r>
+      <w:r>
+        <w:t xml:space="preserve">External review and validation of the Swedish national inpatient register.</w:t>
+      </w:r>
+      <w:r>
+        <w:t xml:space="preserve"> </w:t>
+      </w:r>
+      <w:r>
+        <w:rPr>
+          <w:i/>
+        </w:rPr>
+        <w:t xml:space="preserve">BMC Public Health</w:t>
+      </w:r>
+      <w:r>
+        <w:t xml:space="preserve"> </w:t>
+      </w:r>
+      <w:r>
+        <w:t xml:space="preserve">2011;</w:t>
+      </w:r>
+      <w:r>
+        <w:t xml:space="preserve"> </w:t>
+      </w:r>
+      <w:r>
+        <w:rPr>
+          <w:b/>
+        </w:rPr>
+        <w:t xml:space="preserve">11</w:t>
+      </w:r>
+      <w:r>
+        <w:t xml:space="preserve">: 450.</w:t>
+      </w:r>
+    </w:p>
+    <w:bookmarkEnd w:id="84"/>
+    <w:bookmarkStart w:id="85" w:name="ref-Brophy2006"/>
+    <w:p>
+      <w:pPr>
+        <w:pStyle w:val="Litteraturfrteckning"/>
+      </w:pPr>
+      <w:r>
+        <w:t xml:space="preserve">23 Brophy S, John G, Evans E, Lyons RA. Methodological issues in the identification of hip fractures using routine hospital data: A database study.</w:t>
+      </w:r>
+      <w:r>
+        <w:t xml:space="preserve"> </w:t>
+      </w:r>
+      <w:r>
+        <w:rPr>
+          <w:i/>
+        </w:rPr>
+        <w:t xml:space="preserve">Osteoporosis International</w:t>
+      </w:r>
+      <w:r>
+        <w:t xml:space="preserve"> </w:t>
+      </w:r>
+      <w:r>
+        <w:t xml:space="preserve">2006;</w:t>
+      </w:r>
+      <w:r>
+        <w:t xml:space="preserve"> </w:t>
+      </w:r>
+      <w:r>
+        <w:rPr>
+          <w:b/>
+        </w:rPr>
+        <w:t xml:space="preserve">17</w:t>
+      </w:r>
+      <w:r>
+        <w:t xml:space="preserve">: 405–9.</w:t>
+      </w:r>
+    </w:p>
+    <w:bookmarkEnd w:id="85"/>
+    <w:bookmarkStart w:id="86" w:name="ref-Burns2012"/>
+    <w:p>
+      <w:pPr>
+        <w:pStyle w:val="Litteraturfrteckning"/>
+      </w:pPr>
+      <w:r>
+        <w:t xml:space="preserve">24 Burns EM, Rigby E, Mamidanna R</w:t>
+      </w:r>
+      <w:r>
+        <w:t xml:space="preserve"> </w:t>
+      </w:r>
+      <w:r>
+        <w:rPr>
+          <w:i/>
+        </w:rPr>
+        <w:t xml:space="preserve">et al.</w:t>
+      </w:r>
+      <w:r>
+        <w:t xml:space="preserve"> </w:t>
+      </w:r>
+      <w:r>
+        <w:t xml:space="preserve">Systematic review of discharge coding accuracy.</w:t>
+      </w:r>
+      <w:r>
+        <w:t xml:space="preserve"> </w:t>
+      </w:r>
+      <w:r>
+        <w:rPr>
+          <w:i/>
+        </w:rPr>
+        <w:t xml:space="preserve">Journal of Public Health</w:t>
+      </w:r>
+      <w:r>
+        <w:t xml:space="preserve"> </w:t>
+      </w:r>
+      <w:r>
+        <w:t xml:space="preserve">2012;</w:t>
+      </w:r>
+      <w:r>
+        <w:t xml:space="preserve"> </w:t>
+      </w:r>
+      <w:r>
+        <w:rPr>
+          <w:b/>
+        </w:rPr>
+        <w:t xml:space="preserve">34</w:t>
+      </w:r>
+      <w:r>
+        <w:t xml:space="preserve">: 138–48.</w:t>
+      </w:r>
+    </w:p>
+    <w:bookmarkEnd w:id="86"/>
+    <w:bookmarkStart w:id="87" w:name="ref-Sinha2013"/>
+    <w:p>
+      <w:pPr>
+        <w:pStyle w:val="Litteraturfrteckning"/>
+      </w:pPr>
+      <w:r>
+        <w:t xml:space="preserve">25 Sinha S, Peach G, Poloniecki JD, Thompson MM, Holt PJ. Studies using English administrative data (Hospital Episode Statistics) to assess health-care outcomesSystematic review and recommendations for reporting.</w:t>
+      </w:r>
+      <w:r>
+        <w:t xml:space="preserve"> </w:t>
+      </w:r>
+      <w:r>
+        <w:rPr>
+          <w:i/>
+        </w:rPr>
+        <w:t xml:space="preserve">European Journal of Public Health</w:t>
+      </w:r>
+      <w:r>
+        <w:t xml:space="preserve"> </w:t>
+      </w:r>
+      <w:r>
+        <w:t xml:space="preserve">2013;</w:t>
+      </w:r>
+      <w:r>
+        <w:t xml:space="preserve"> </w:t>
+      </w:r>
+      <w:r>
+        <w:rPr>
+          <w:b/>
+        </w:rPr>
         <w:t xml:space="preserve">23</w:t>
       </w:r>
       <w:r>
-        <w:t xml:space="preserve">: 1–216.</w:t>
-      </w:r>
-    </w:p>
-    <w:bookmarkEnd w:id="74"/>
-    <w:bookmarkStart w:id="75" w:name="ref-Harris2019"/>
+        <w:t xml:space="preserve">: 86–92.</w:t>
+      </w:r>
+    </w:p>
+    <w:bookmarkEnd w:id="87"/>
+    <w:bookmarkStart w:id="88" w:name="ref-Simmonds2014"/>
     <w:p>
       <w:pPr>
         <w:pStyle w:val="Litteraturfrteckning"/>
       </w:pPr>
       <w:r>
-        <w:t xml:space="preserve">14 Harris AHS, Kuo AC, Weng Y, Trickey AW, Bowe T, Giori NJ. Can Machine Learning Methods Produce Accurate and Easy-to-use Prediction Models of 30-day Complications and Mortality After Knee or Hip Arthroplasty?</w:t>
+        <w:t xml:space="preserve">26 Simmonds SJ, Syddall HE, Walsh B</w:t>
       </w:r>
       <w:r>
         <w:t xml:space="preserve"> </w:t>
@@ -6881,13 +7395,28 @@
         <w:rPr>
           <w:i/>
         </w:rPr>
-        <w:t xml:space="preserve">Clinical Orthopaedics and Related Research</w:t>
-      </w:r>
-      <w:r>
-        <w:t xml:space="preserve"> </w:t>
-      </w:r>
-      <w:r>
-        <w:t xml:space="preserve">2019;</w:t>
+        <w:t xml:space="preserve">et al.</w:t>
+      </w:r>
+      <w:r>
+        <w:t xml:space="preserve"> </w:t>
+      </w:r>
+      <w:r>
+        <w:t xml:space="preserve">Understanding NHS hospital admissions in england: Linkage of hospital episode statistics to the hertfordshire cohort study.</w:t>
+      </w:r>
+      <w:r>
+        <w:t xml:space="preserve"> </w:t>
+      </w:r>
+      <w:r>
+        <w:rPr>
+          <w:i/>
+        </w:rPr>
+        <w:t xml:space="preserve">Age and Ageing</w:t>
+      </w:r>
+      <w:r>
+        <w:t xml:space="preserve"> </w:t>
+      </w:r>
+      <w:r>
+        <w:t xml:space="preserve">2014;</w:t>
       </w:r>
       <w:r>
         <w:t xml:space="preserve"> </w:t>
@@ -6896,20 +7425,20 @@
         <w:rPr>
           <w:b/>
         </w:rPr>
-        <w:t xml:space="preserve">477</w:t>
-      </w:r>
-      <w:r>
-        <w:t xml:space="preserve">: 452–60.</w:t>
-      </w:r>
-    </w:p>
-    <w:bookmarkEnd w:id="75"/>
-    <w:bookmarkStart w:id="76" w:name="ref-Manning2016"/>
+        <w:t xml:space="preserve">43</w:t>
+      </w:r>
+      <w:r>
+        <w:t xml:space="preserve">: 653–60.</w:t>
+      </w:r>
+    </w:p>
+    <w:bookmarkEnd w:id="88"/>
+    <w:bookmarkStart w:id="89" w:name="ref-Thorn2016"/>
     <w:p>
       <w:pPr>
         <w:pStyle w:val="Litteraturfrteckning"/>
       </w:pPr>
       <w:r>
-        <w:t xml:space="preserve">15 Manning DW, Edelstein AI, Alvi HM. Risk Prediction Tools for Hip and Knee Arthroplasty.</w:t>
+        <w:t xml:space="preserve">27 Thorn JC, Turner E, Hounsome L</w:t>
       </w:r>
       <w:r>
         <w:t xml:space="preserve"> </w:t>
@@ -6918,7 +7447,22 @@
         <w:rPr>
           <w:i/>
         </w:rPr>
-        <w:t xml:space="preserve">The Journal of the American Academy of Orthopaedic Surgeons</w:t>
+        <w:t xml:space="preserve">et al.</w:t>
+      </w:r>
+      <w:r>
+        <w:t xml:space="preserve"> </w:t>
+      </w:r>
+      <w:r>
+        <w:t xml:space="preserve">Validation of the hospital episode statistics outpatient dataset in england.</w:t>
+      </w:r>
+      <w:r>
+        <w:t xml:space="preserve"> </w:t>
+      </w:r>
+      <w:r>
+        <w:rPr>
+          <w:i/>
+        </w:rPr>
+        <w:t xml:space="preserve">PharmacoEconomics</w:t>
       </w:r>
       <w:r>
         <w:t xml:space="preserve"> </w:t>
@@ -6933,30 +7477,57 @@
         <w:rPr>
           <w:b/>
         </w:rPr>
-        <w:t xml:space="preserve">24</w:t>
-      </w:r>
-      <w:r>
-        <w:t xml:space="preserve">: 19–27.</w:t>
-      </w:r>
-    </w:p>
-    <w:bookmarkEnd w:id="76"/>
-    <w:bookmarkStart w:id="77" w:name="ref-Bulow2019a"/>
+        <w:t xml:space="preserve">34</w:t>
+      </w:r>
+      <w:r>
+        <w:t xml:space="preserve">: 161–8.</w:t>
+      </w:r>
+    </w:p>
+    <w:bookmarkEnd w:id="89"/>
+    <w:bookmarkStart w:id="90" w:name="ref-Sayers2016"/>
     <w:p>
       <w:pPr>
         <w:pStyle w:val="Litteraturfrteckning"/>
       </w:pPr>
       <w:r>
-        <w:t xml:space="preserve">16 Bülow E. Second is better! Large similarities between unilateral and second two-stage bilateral total hip arthroplasty for 70,694 patients with osteoarthritis. In: 8th international congress of arthroplasty registries. Leiden, 2019: No 14.</w:t>
-      </w:r>
-    </w:p>
-    <w:bookmarkEnd w:id="77"/>
-    <w:bookmarkStart w:id="78" w:name="ref-Ludvigsson2009"/>
+        <w:t xml:space="preserve">28 Sayers A, Ben-Shlomo Y, Blom AW, Steele F. Probabilistic record linkage.</w:t>
+      </w:r>
+      <w:r>
+        <w:t xml:space="preserve"> </w:t>
+      </w:r>
+      <w:r>
+        <w:rPr>
+          <w:i/>
+        </w:rPr>
+        <w:t xml:space="preserve">International Journal of Epidemiology</w:t>
+      </w:r>
+      <w:r>
+        <w:t xml:space="preserve"> </w:t>
+      </w:r>
+      <w:r>
+        <w:t xml:space="preserve">2016;</w:t>
+      </w:r>
+      <w:r>
+        <w:t xml:space="preserve"> </w:t>
+      </w:r>
+      <w:r>
+        <w:rPr>
+          <w:b/>
+        </w:rPr>
+        <w:t xml:space="preserve">45</w:t>
+      </w:r>
+      <w:r>
+        <w:t xml:space="preserve">: 954–64.</w:t>
+      </w:r>
+    </w:p>
+    <w:bookmarkEnd w:id="90"/>
+    <w:bookmarkStart w:id="91" w:name="ref-Charlson1987"/>
     <w:p>
       <w:pPr>
         <w:pStyle w:val="Litteraturfrteckning"/>
       </w:pPr>
       <w:r>
-        <w:t xml:space="preserve">17 Ludvigsson JF, Otterblad-Olausson P, Pettersson BU, Ekbom A. The Swedish personal identity number: Possibilities and pitfalls in healthcare and medical research.</w:t>
+        <w:t xml:space="preserve">29 Charlson ME, Pompei P, Ales KL, MacKenzie CR. A new method of classifying prognostic comorbidity in longitudinal studies: Development and validation.</w:t>
       </w:r>
       <w:r>
         <w:t xml:space="preserve"> </w:t>
@@ -6965,13 +7536,13 @@
         <w:rPr>
           <w:i/>
         </w:rPr>
-        <w:t xml:space="preserve">European Journal of Epidemiology</w:t>
-      </w:r>
-      <w:r>
-        <w:t xml:space="preserve"> </w:t>
-      </w:r>
-      <w:r>
-        <w:t xml:space="preserve">2009;</w:t>
+        <w:t xml:space="preserve">Journal of Chronic Diseases</w:t>
+      </w:r>
+      <w:r>
+        <w:t xml:space="preserve"> </w:t>
+      </w:r>
+      <w:r>
+        <w:t xml:space="preserve">1987;</w:t>
       </w:r>
       <w:r>
         <w:t xml:space="preserve"> </w:t>
@@ -6980,20 +7551,20 @@
         <w:rPr>
           <w:b/>
         </w:rPr>
-        <w:t xml:space="preserve">24</w:t>
-      </w:r>
-      <w:r>
-        <w:t xml:space="preserve">: 659–67.</w:t>
-      </w:r>
-    </w:p>
-    <w:bookmarkEnd w:id="78"/>
-    <w:bookmarkStart w:id="79" w:name="ref-Cnudde2016"/>
+        <w:t xml:space="preserve">40</w:t>
+      </w:r>
+      <w:r>
+        <w:t xml:space="preserve">: 373–83.</w:t>
+      </w:r>
+    </w:p>
+    <w:bookmarkEnd w:id="91"/>
+    <w:bookmarkStart w:id="92" w:name="ref-Deyo1992"/>
     <w:p>
       <w:pPr>
         <w:pStyle w:val="Litteraturfrteckning"/>
       </w:pPr>
       <w:r>
-        <w:t xml:space="preserve">18 Cnudde P, Rolfson O, Nemes S</w:t>
+        <w:t xml:space="preserve">30 Deyo RA, Cherkin DC, Ciol MA. Adapting a clinical comorbidity index for use with ICD-9-CM administrative databases.</w:t>
       </w:r>
       <w:r>
         <w:t xml:space="preserve"> </w:t>
@@ -7002,13 +7573,50 @@
         <w:rPr>
           <w:i/>
         </w:rPr>
+        <w:t xml:space="preserve">Journal of Clinical Epidemiology</w:t>
+      </w:r>
+      <w:r>
+        <w:t xml:space="preserve"> </w:t>
+      </w:r>
+      <w:r>
+        <w:t xml:space="preserve">1992;</w:t>
+      </w:r>
+      <w:r>
+        <w:t xml:space="preserve"> </w:t>
+      </w:r>
+      <w:r>
+        <w:rPr>
+          <w:b/>
+        </w:rPr>
+        <w:t xml:space="preserve">45</w:t>
+      </w:r>
+      <w:r>
+        <w:t xml:space="preserve">: 613–9.</w:t>
+      </w:r>
+    </w:p>
+    <w:bookmarkEnd w:id="92"/>
+    <w:bookmarkStart w:id="93" w:name="ref-Quan2005"/>
+    <w:p>
+      <w:pPr>
+        <w:pStyle w:val="Litteraturfrteckning"/>
+      </w:pPr>
+      <w:r>
+        <w:t xml:space="preserve">31 Quan H, Sundararajan V, Halfon P</w:t>
+      </w:r>
+      <w:r>
+        <w:t xml:space="preserve"> </w:t>
+      </w:r>
+      <w:r>
+        <w:rPr>
+          <w:i/>
+        </w:rPr>
         <w:t xml:space="preserve">et al.</w:t>
       </w:r>
       <w:r>
         <w:t xml:space="preserve"> </w:t>
       </w:r>
       <w:r>
-        <w:t xml:space="preserve">Linking Swedish health data registers to establish a research database and a shared decision-making tool in hip replacement.</w:t>
+        <w:t xml:space="preserve">Coding algorithms for defining comorbidities in ICD-9-CM and ICD-10 administrative data.</w:t>
       </w:r>
       <w:r>
         <w:t xml:space="preserve"> </w:t>
@@ -7017,13 +7625,13 @@
         <w:rPr>
           <w:i/>
         </w:rPr>
-        <w:t xml:space="preserve">BMC Musculoskeletal Disorders</w:t>
-      </w:r>
-      <w:r>
-        <w:t xml:space="preserve"> </w:t>
-      </w:r>
-      <w:r>
-        <w:t xml:space="preserve">2016;</w:t>
+        <w:t xml:space="preserve">Medical care</w:t>
+      </w:r>
+      <w:r>
+        <w:t xml:space="preserve"> </w:t>
+      </w:r>
+      <w:r>
+        <w:t xml:space="preserve">2005;</w:t>
       </w:r>
       <w:r>
         <w:t xml:space="preserve"> </w:t>
@@ -7032,30 +7640,57 @@
         <w:rPr>
           <w:b/>
         </w:rPr>
-        <w:t xml:space="preserve">17</w:t>
-      </w:r>
-      <w:r>
-        <w:t xml:space="preserve">: 414.</w:t>
-      </w:r>
-    </w:p>
-    <w:bookmarkEnd w:id="79"/>
-    <w:bookmarkStart w:id="80" w:name="ref-shpr2018"/>
+        <w:t xml:space="preserve">43</w:t>
+      </w:r>
+      <w:r>
+        <w:t xml:space="preserve">: 1130–9.</w:t>
+      </w:r>
+    </w:p>
+    <w:bookmarkEnd w:id="93"/>
+    <w:bookmarkStart w:id="94" w:name="ref-Elixhauser1998"/>
     <w:p>
       <w:pPr>
         <w:pStyle w:val="Litteraturfrteckning"/>
       </w:pPr>
       <w:r>
-        <w:t xml:space="preserve">19 Kärrholm J, Rogmark C, Nauclér E, Vinblad J, Mohaddes M, Rolfson O. Svenska Höftprotesregistret Årsrapport 2018. 2019.</w:t>
-      </w:r>
-    </w:p>
-    <w:bookmarkEnd w:id="80"/>
-    <w:bookmarkStart w:id="81" w:name="ref-Ludvigsson2019"/>
+        <w:t xml:space="preserve">32 Elixhauser A, Steiner C, Harris DR, Coffey RM. Comorbidity measures for use with administrative data.</w:t>
+      </w:r>
+      <w:r>
+        <w:t xml:space="preserve"> </w:t>
+      </w:r>
+      <w:r>
+        <w:rPr>
+          <w:i/>
+        </w:rPr>
+        <w:t xml:space="preserve">Medical care</w:t>
+      </w:r>
+      <w:r>
+        <w:t xml:space="preserve"> </w:t>
+      </w:r>
+      <w:r>
+        <w:t xml:space="preserve">1998;</w:t>
+      </w:r>
+      <w:r>
+        <w:t xml:space="preserve"> </w:t>
+      </w:r>
+      <w:r>
+        <w:rPr>
+          <w:b/>
+        </w:rPr>
+        <w:t xml:space="preserve">36</w:t>
+      </w:r>
+      <w:r>
+        <w:t xml:space="preserve">: 8–27.</w:t>
+      </w:r>
+    </w:p>
+    <w:bookmarkEnd w:id="94"/>
+    <w:bookmarkStart w:id="95" w:name="ref-Guo2015"/>
     <w:p>
       <w:pPr>
         <w:pStyle w:val="Litteraturfrteckning"/>
       </w:pPr>
       <w:r>
-        <w:t xml:space="preserve">20 Ludvigsson JF, Svedberg P, Olén O, Bruze G, Neovius M. The longitudinal integrated database for health insurance and labour market studies (LISA) and its use in medical research.</w:t>
+        <w:t xml:space="preserve">33 Guo P, Zeng F, Hu X</w:t>
       </w:r>
       <w:r>
         <w:t xml:space="preserve"> </w:t>
@@ -7064,13 +7699,28 @@
         <w:rPr>
           <w:i/>
         </w:rPr>
-        <w:t xml:space="preserve">European Journal of Epidemiology</w:t>
-      </w:r>
-      <w:r>
-        <w:t xml:space="preserve"> </w:t>
-      </w:r>
-      <w:r>
-        <w:t xml:space="preserve">2019;</w:t>
+        <w:t xml:space="preserve">et al.</w:t>
+      </w:r>
+      <w:r>
+        <w:t xml:space="preserve"> </w:t>
+      </w:r>
+      <w:r>
+        <w:t xml:space="preserve">Improved variable selection algorithm using a LASSO-Type penalty, with an application to assessing hepatitis b infection relevant factors in community residents.</w:t>
+      </w:r>
+      <w:r>
+        <w:t xml:space="preserve"> </w:t>
+      </w:r>
+      <w:r>
+        <w:rPr>
+          <w:i/>
+        </w:rPr>
+        <w:t xml:space="preserve">PLOS ONE</w:t>
+      </w:r>
+      <w:r>
+        <w:t xml:space="preserve"> </w:t>
+      </w:r>
+      <w:r>
+        <w:t xml:space="preserve">2015;</w:t>
       </w:r>
       <w:r>
         <w:t xml:space="preserve"> </w:t>
@@ -7079,20 +7729,20 @@
         <w:rPr>
           <w:b/>
         </w:rPr>
-        <w:t xml:space="preserve">34</w:t>
-      </w:r>
-      <w:r>
-        <w:t xml:space="preserve">: 423–37.</w:t>
-      </w:r>
-    </w:p>
-    <w:bookmarkEnd w:id="81"/>
-    <w:bookmarkStart w:id="82" w:name="ref-Ludvigsson2011"/>
+        <w:t xml:space="preserve">10</w:t>
+      </w:r>
+      <w:r>
+        <w:t xml:space="preserve">: e0134151.</w:t>
+      </w:r>
+    </w:p>
+    <w:bookmarkEnd w:id="95"/>
+    <w:bookmarkStart w:id="97" w:name="ref-Baranowski2020"/>
     <w:p>
       <w:pPr>
         <w:pStyle w:val="Litteraturfrteckning"/>
       </w:pPr>
       <w:r>
-        <w:t xml:space="preserve">21 Ludvigsson JF, Andersson E, Ekbom A</w:t>
+        <w:t xml:space="preserve">34 Baranowski R, Chen Y, Fryzlewicz P. Ranking-based variable selection for high-dimensional data.</w:t>
       </w:r>
       <w:r>
         <w:t xml:space="preserve"> </w:t>
@@ -7101,540 +7751,6 @@
         <w:rPr>
           <w:i/>
         </w:rPr>
-        <w:t xml:space="preserve">et al.</w:t>
-      </w:r>
-      <w:r>
-        <w:t xml:space="preserve"> </w:t>
-      </w:r>
-      <w:r>
-        <w:t xml:space="preserve">External review and validation of the Swedish national inpatient register.</w:t>
-      </w:r>
-      <w:r>
-        <w:t xml:space="preserve"> </w:t>
-      </w:r>
-      <w:r>
-        <w:rPr>
-          <w:i/>
-        </w:rPr>
-        <w:t xml:space="preserve">BMC Public Health</w:t>
-      </w:r>
-      <w:r>
-        <w:t xml:space="preserve"> </w:t>
-      </w:r>
-      <w:r>
-        <w:t xml:space="preserve">2011;</w:t>
-      </w:r>
-      <w:r>
-        <w:t xml:space="preserve"> </w:t>
-      </w:r>
-      <w:r>
-        <w:rPr>
-          <w:b/>
-        </w:rPr>
-        <w:t xml:space="preserve">11</w:t>
-      </w:r>
-      <w:r>
-        <w:t xml:space="preserve">: 450.</w:t>
-      </w:r>
-    </w:p>
-    <w:bookmarkEnd w:id="82"/>
-    <w:bookmarkStart w:id="83" w:name="ref-Brophy2006"/>
-    <w:p>
-      <w:pPr>
-        <w:pStyle w:val="Litteraturfrteckning"/>
-      </w:pPr>
-      <w:r>
-        <w:t xml:space="preserve">22 Brophy S, John G, Evans E, Lyons RA. Methodological issues in the identification of hip fractures using routine hospital data: A database study.</w:t>
-      </w:r>
-      <w:r>
-        <w:t xml:space="preserve"> </w:t>
-      </w:r>
-      <w:r>
-        <w:rPr>
-          <w:i/>
-        </w:rPr>
-        <w:t xml:space="preserve">Osteoporosis International</w:t>
-      </w:r>
-      <w:r>
-        <w:t xml:space="preserve"> </w:t>
-      </w:r>
-      <w:r>
-        <w:t xml:space="preserve">2006;</w:t>
-      </w:r>
-      <w:r>
-        <w:t xml:space="preserve"> </w:t>
-      </w:r>
-      <w:r>
-        <w:rPr>
-          <w:b/>
-        </w:rPr>
-        <w:t xml:space="preserve">17</w:t>
-      </w:r>
-      <w:r>
-        <w:t xml:space="preserve">: 405–9.</w:t>
-      </w:r>
-    </w:p>
-    <w:bookmarkEnd w:id="83"/>
-    <w:bookmarkStart w:id="84" w:name="ref-Burns2012"/>
-    <w:p>
-      <w:pPr>
-        <w:pStyle w:val="Litteraturfrteckning"/>
-      </w:pPr>
-      <w:r>
-        <w:t xml:space="preserve">23 Burns EM, Rigby E, Mamidanna R</w:t>
-      </w:r>
-      <w:r>
-        <w:t xml:space="preserve"> </w:t>
-      </w:r>
-      <w:r>
-        <w:rPr>
-          <w:i/>
-        </w:rPr>
-        <w:t xml:space="preserve">et al.</w:t>
-      </w:r>
-      <w:r>
-        <w:t xml:space="preserve"> </w:t>
-      </w:r>
-      <w:r>
-        <w:t xml:space="preserve">Systematic review of discharge coding accuracy.</w:t>
-      </w:r>
-      <w:r>
-        <w:t xml:space="preserve"> </w:t>
-      </w:r>
-      <w:r>
-        <w:rPr>
-          <w:i/>
-        </w:rPr>
-        <w:t xml:space="preserve">Journal of Public Health</w:t>
-      </w:r>
-      <w:r>
-        <w:t xml:space="preserve"> </w:t>
-      </w:r>
-      <w:r>
-        <w:t xml:space="preserve">2012;</w:t>
-      </w:r>
-      <w:r>
-        <w:t xml:space="preserve"> </w:t>
-      </w:r>
-      <w:r>
-        <w:rPr>
-          <w:b/>
-        </w:rPr>
-        <w:t xml:space="preserve">34</w:t>
-      </w:r>
-      <w:r>
-        <w:t xml:space="preserve">: 138–48.</w:t>
-      </w:r>
-    </w:p>
-    <w:bookmarkEnd w:id="84"/>
-    <w:bookmarkStart w:id="85" w:name="ref-Sinha2013"/>
-    <w:p>
-      <w:pPr>
-        <w:pStyle w:val="Litteraturfrteckning"/>
-      </w:pPr>
-      <w:r>
-        <w:t xml:space="preserve">24 Sinha S, Peach G, Poloniecki JD, Thompson MM, Holt PJ. Studies using English administrative data (Hospital Episode Statistics) to assess health-care outcomes—systematic review and recommendations for reporting.</w:t>
-      </w:r>
-      <w:r>
-        <w:t xml:space="preserve"> </w:t>
-      </w:r>
-      <w:r>
-        <w:rPr>
-          <w:i/>
-        </w:rPr>
-        <w:t xml:space="preserve">European Journal of Public Health</w:t>
-      </w:r>
-      <w:r>
-        <w:t xml:space="preserve"> </w:t>
-      </w:r>
-      <w:r>
-        <w:t xml:space="preserve">2013;</w:t>
-      </w:r>
-      <w:r>
-        <w:t xml:space="preserve"> </w:t>
-      </w:r>
-      <w:r>
-        <w:rPr>
-          <w:b/>
-        </w:rPr>
-        <w:t xml:space="preserve">23</w:t>
-      </w:r>
-      <w:r>
-        <w:t xml:space="preserve">: 86–92.</w:t>
-      </w:r>
-    </w:p>
-    <w:bookmarkEnd w:id="85"/>
-    <w:bookmarkStart w:id="86" w:name="ref-Simmonds2014"/>
-    <w:p>
-      <w:pPr>
-        <w:pStyle w:val="Litteraturfrteckning"/>
-      </w:pPr>
-      <w:r>
-        <w:t xml:space="preserve">25 Simmonds SJ, Syddall HE, Walsh B</w:t>
-      </w:r>
-      <w:r>
-        <w:t xml:space="preserve"> </w:t>
-      </w:r>
-      <w:r>
-        <w:rPr>
-          <w:i/>
-        </w:rPr>
-        <w:t xml:space="preserve">et al.</w:t>
-      </w:r>
-      <w:r>
-        <w:t xml:space="preserve"> </w:t>
-      </w:r>
-      <w:r>
-        <w:t xml:space="preserve">Understanding NHS hospital admissions in England: linkage of Hospital Episode Statistics to the Hertfordshire Cohort Study.</w:t>
-      </w:r>
-      <w:r>
-        <w:t xml:space="preserve"> </w:t>
-      </w:r>
-      <w:r>
-        <w:rPr>
-          <w:i/>
-        </w:rPr>
-        <w:t xml:space="preserve">Age and Ageing</w:t>
-      </w:r>
-      <w:r>
-        <w:t xml:space="preserve"> </w:t>
-      </w:r>
-      <w:r>
-        <w:t xml:space="preserve">2014;</w:t>
-      </w:r>
-      <w:r>
-        <w:t xml:space="preserve"> </w:t>
-      </w:r>
-      <w:r>
-        <w:rPr>
-          <w:b/>
-        </w:rPr>
-        <w:t xml:space="preserve">43</w:t>
-      </w:r>
-      <w:r>
-        <w:t xml:space="preserve">: 653–60.</w:t>
-      </w:r>
-    </w:p>
-    <w:bookmarkEnd w:id="86"/>
-    <w:bookmarkStart w:id="87" w:name="ref-Thorn2016"/>
-    <w:p>
-      <w:pPr>
-        <w:pStyle w:val="Litteraturfrteckning"/>
-      </w:pPr>
-      <w:r>
-        <w:t xml:space="preserve">26 Thorn JC, Turner E, Hounsome L</w:t>
-      </w:r>
-      <w:r>
-        <w:t xml:space="preserve"> </w:t>
-      </w:r>
-      <w:r>
-        <w:rPr>
-          <w:i/>
-        </w:rPr>
-        <w:t xml:space="preserve">et al.</w:t>
-      </w:r>
-      <w:r>
-        <w:t xml:space="preserve"> </w:t>
-      </w:r>
-      <w:r>
-        <w:t xml:space="preserve">Validation of the Hospital Episode Statistics Outpatient Dataset in England.</w:t>
-      </w:r>
-      <w:r>
-        <w:t xml:space="preserve"> </w:t>
-      </w:r>
-      <w:r>
-        <w:rPr>
-          <w:i/>
-        </w:rPr>
-        <w:t xml:space="preserve">PharmacoEconomics</w:t>
-      </w:r>
-      <w:r>
-        <w:t xml:space="preserve"> </w:t>
-      </w:r>
-      <w:r>
-        <w:t xml:space="preserve">2016;</w:t>
-      </w:r>
-      <w:r>
-        <w:t xml:space="preserve"> </w:t>
-      </w:r>
-      <w:r>
-        <w:rPr>
-          <w:b/>
-        </w:rPr>
-        <w:t xml:space="preserve">34</w:t>
-      </w:r>
-      <w:r>
-        <w:t xml:space="preserve">: 161–8.</w:t>
-      </w:r>
-    </w:p>
-    <w:bookmarkEnd w:id="87"/>
-    <w:bookmarkStart w:id="88" w:name="ref-Sayers2016"/>
-    <w:p>
-      <w:pPr>
-        <w:pStyle w:val="Litteraturfrteckning"/>
-      </w:pPr>
-      <w:r>
-        <w:t xml:space="preserve">27 Sayers A, Ben-Shlomo Y, Blom AW, Steele F. Probabilistic record linkage.</w:t>
-      </w:r>
-      <w:r>
-        <w:t xml:space="preserve"> </w:t>
-      </w:r>
-      <w:r>
-        <w:rPr>
-          <w:i/>
-        </w:rPr>
-        <w:t xml:space="preserve">International Journal of Epidemiology</w:t>
-      </w:r>
-      <w:r>
-        <w:t xml:space="preserve"> </w:t>
-      </w:r>
-      <w:r>
-        <w:t xml:space="preserve">2016;</w:t>
-      </w:r>
-      <w:r>
-        <w:t xml:space="preserve"> </w:t>
-      </w:r>
-      <w:r>
-        <w:rPr>
-          <w:b/>
-        </w:rPr>
-        <w:t xml:space="preserve">45</w:t>
-      </w:r>
-      <w:r>
-        <w:t xml:space="preserve">: 954–64.</w:t>
-      </w:r>
-    </w:p>
-    <w:bookmarkEnd w:id="88"/>
-    <w:bookmarkStart w:id="89" w:name="ref-Charlson1987"/>
-    <w:p>
-      <w:pPr>
-        <w:pStyle w:val="Litteraturfrteckning"/>
-      </w:pPr>
-      <w:r>
-        <w:t xml:space="preserve">28 Charlson ME, Pompei P, Ales KL, MacKenzie CR. A new method of classifying prognostic comorbidity in longitudinal studies: Development and validation.</w:t>
-      </w:r>
-      <w:r>
-        <w:t xml:space="preserve"> </w:t>
-      </w:r>
-      <w:r>
-        <w:rPr>
-          <w:i/>
-        </w:rPr>
-        <w:t xml:space="preserve">Journal of Chronic Diseases</w:t>
-      </w:r>
-      <w:r>
-        <w:t xml:space="preserve"> </w:t>
-      </w:r>
-      <w:r>
-        <w:t xml:space="preserve">1987;</w:t>
-      </w:r>
-      <w:r>
-        <w:t xml:space="preserve"> </w:t>
-      </w:r>
-      <w:r>
-        <w:rPr>
-          <w:b/>
-        </w:rPr>
-        <w:t xml:space="preserve">40</w:t>
-      </w:r>
-      <w:r>
-        <w:t xml:space="preserve">: 373–83.</w:t>
-      </w:r>
-    </w:p>
-    <w:bookmarkEnd w:id="89"/>
-    <w:bookmarkStart w:id="90" w:name="ref-Deyo1992"/>
-    <w:p>
-      <w:pPr>
-        <w:pStyle w:val="Litteraturfrteckning"/>
-      </w:pPr>
-      <w:r>
-        <w:t xml:space="preserve">29 Deyo RA, Cherkin DC, Ciol MA. Adapting a clinical comorbidity index for use with ICD-9-CM administrative databases.</w:t>
-      </w:r>
-      <w:r>
-        <w:t xml:space="preserve"> </w:t>
-      </w:r>
-      <w:r>
-        <w:rPr>
-          <w:i/>
-        </w:rPr>
-        <w:t xml:space="preserve">Journal of Clinical Epidemiology</w:t>
-      </w:r>
-      <w:r>
-        <w:t xml:space="preserve"> </w:t>
-      </w:r>
-      <w:r>
-        <w:t xml:space="preserve">1992;</w:t>
-      </w:r>
-      <w:r>
-        <w:t xml:space="preserve"> </w:t>
-      </w:r>
-      <w:r>
-        <w:rPr>
-          <w:b/>
-        </w:rPr>
-        <w:t xml:space="preserve">45</w:t>
-      </w:r>
-      <w:r>
-        <w:t xml:space="preserve">: 613–9.</w:t>
-      </w:r>
-    </w:p>
-    <w:bookmarkEnd w:id="90"/>
-    <w:bookmarkStart w:id="91" w:name="ref-Quan2005"/>
-    <w:p>
-      <w:pPr>
-        <w:pStyle w:val="Litteraturfrteckning"/>
-      </w:pPr>
-      <w:r>
-        <w:t xml:space="preserve">30 Quan H, Sundararajan V, Halfon P</w:t>
-      </w:r>
-      <w:r>
-        <w:t xml:space="preserve"> </w:t>
-      </w:r>
-      <w:r>
-        <w:rPr>
-          <w:i/>
-        </w:rPr>
-        <w:t xml:space="preserve">et al.</w:t>
-      </w:r>
-      <w:r>
-        <w:t xml:space="preserve"> </w:t>
-      </w:r>
-      <w:r>
-        <w:t xml:space="preserve">Coding algorithms for defining comorbidities in ICD-9-CM and ICD-10 administrative data.</w:t>
-      </w:r>
-      <w:r>
-        <w:t xml:space="preserve"> </w:t>
-      </w:r>
-      <w:r>
-        <w:rPr>
-          <w:i/>
-        </w:rPr>
-        <w:t xml:space="preserve">Medical care</w:t>
-      </w:r>
-      <w:r>
-        <w:t xml:space="preserve"> </w:t>
-      </w:r>
-      <w:r>
-        <w:t xml:space="preserve">2005;</w:t>
-      </w:r>
-      <w:r>
-        <w:t xml:space="preserve"> </w:t>
-      </w:r>
-      <w:r>
-        <w:rPr>
-          <w:b/>
-        </w:rPr>
-        <w:t xml:space="preserve">43</w:t>
-      </w:r>
-      <w:r>
-        <w:t xml:space="preserve">: 1130–9.</w:t>
-      </w:r>
-    </w:p>
-    <w:bookmarkEnd w:id="91"/>
-    <w:bookmarkStart w:id="92" w:name="ref-Elixhauser1998"/>
-    <w:p>
-      <w:pPr>
-        <w:pStyle w:val="Litteraturfrteckning"/>
-      </w:pPr>
-      <w:r>
-        <w:t xml:space="preserve">31 Elixhauser A, Steiner C, Harris DR, Coffey RM. Comorbidity Measures for Use with Administrative Data.</w:t>
-      </w:r>
-      <w:r>
-        <w:t xml:space="preserve"> </w:t>
-      </w:r>
-      <w:r>
-        <w:rPr>
-          <w:i/>
-        </w:rPr>
-        <w:t xml:space="preserve">Medical care</w:t>
-      </w:r>
-      <w:r>
-        <w:t xml:space="preserve"> </w:t>
-      </w:r>
-      <w:r>
-        <w:t xml:space="preserve">1998;</w:t>
-      </w:r>
-      <w:r>
-        <w:t xml:space="preserve"> </w:t>
-      </w:r>
-      <w:r>
-        <w:rPr>
-          <w:b/>
-        </w:rPr>
-        <w:t xml:space="preserve">36</w:t>
-      </w:r>
-      <w:r>
-        <w:t xml:space="preserve">: 8–27.</w:t>
-      </w:r>
-    </w:p>
-    <w:bookmarkEnd w:id="92"/>
-    <w:bookmarkStart w:id="93" w:name="ref-Guo2015"/>
-    <w:p>
-      <w:pPr>
-        <w:pStyle w:val="Litteraturfrteckning"/>
-      </w:pPr>
-      <w:r>
-        <w:t xml:space="preserve">32 Guo P, Zeng F, Hu X</w:t>
-      </w:r>
-      <w:r>
-        <w:t xml:space="preserve"> </w:t>
-      </w:r>
-      <w:r>
-        <w:rPr>
-          <w:i/>
-        </w:rPr>
-        <w:t xml:space="preserve">et al.</w:t>
-      </w:r>
-      <w:r>
-        <w:t xml:space="preserve"> </w:t>
-      </w:r>
-      <w:r>
-        <w:t xml:space="preserve">Improved Variable Selection Algorithm Using a LASSO-Type Penalty, with an Application to Assessing Hepatitis B Infection Relevant Factors in Community Residents.</w:t>
-      </w:r>
-      <w:r>
-        <w:t xml:space="preserve"> </w:t>
-      </w:r>
-      <w:r>
-        <w:rPr>
-          <w:i/>
-        </w:rPr>
-        <w:t xml:space="preserve">PLOS ONE</w:t>
-      </w:r>
-      <w:r>
-        <w:t xml:space="preserve"> </w:t>
-      </w:r>
-      <w:r>
-        <w:t xml:space="preserve">2015;</w:t>
-      </w:r>
-      <w:r>
-        <w:t xml:space="preserve"> </w:t>
-      </w:r>
-      <w:r>
-        <w:rPr>
-          <w:b/>
-        </w:rPr>
-        <w:t xml:space="preserve">10</w:t>
-      </w:r>
-      <w:r>
-        <w:t xml:space="preserve">: e0134151.</w:t>
-      </w:r>
-    </w:p>
-    <w:bookmarkEnd w:id="93"/>
-    <w:bookmarkStart w:id="95" w:name="ref-Baranowski2020"/>
-    <w:p>
-      <w:pPr>
-        <w:pStyle w:val="Litteraturfrteckning"/>
-      </w:pPr>
-      <w:r>
-        <w:t xml:space="preserve">33 Baranowski R, Chen Y, Fryzlewicz P. Ranking-Based Variable Selection for high-dimensional data.</w:t>
-      </w:r>
-      <w:r>
-        <w:t xml:space="preserve"> </w:t>
-      </w:r>
-      <w:r>
-        <w:rPr>
-          <w:i/>
-        </w:rPr>
         <w:t xml:space="preserve">Statistica Sinica</w:t>
       </w:r>
       <w:r>
@@ -7643,7 +7759,7 @@
       <w:r>
         <w:t xml:space="preserve">2020. DOI:</w:t>
       </w:r>
-      <w:hyperlink r:id="rId94">
+      <w:hyperlink r:id="rId96">
         <w:r>
           <w:rPr>
             <w:rStyle w:val="Hyperlnk"/>
@@ -7655,14 +7771,14 @@
         <w:t xml:space="preserve">.</w:t>
       </w:r>
     </w:p>
-    <w:bookmarkEnd w:id="95"/>
-    <w:bookmarkStart w:id="96" w:name="ref-Austin2004"/>
+    <w:bookmarkEnd w:id="97"/>
+    <w:bookmarkStart w:id="98" w:name="ref-Austin2004"/>
     <w:p>
       <w:pPr>
         <w:pStyle w:val="Litteraturfrteckning"/>
       </w:pPr>
       <w:r>
-        <w:t xml:space="preserve">34 Austin PC, Tu JV. Bootstrap Methods for Developing Predictive Models.</w:t>
+        <w:t xml:space="preserve">35 Austin PC, Tu JV. Bootstrap methods for developing predictive models.</w:t>
       </w:r>
       <w:r>
         <w:t xml:space="preserve"> </w:t>
@@ -7692,24 +7808,24 @@
         <w:t xml:space="preserve">: 131–7.</w:t>
       </w:r>
     </w:p>
-    <w:bookmarkEnd w:id="96"/>
-    <w:bookmarkStart w:id="97" w:name="ref-Ripley2002"/>
+    <w:bookmarkEnd w:id="98"/>
+    <w:bookmarkStart w:id="99" w:name="ref-Ripley2002"/>
     <w:p>
       <w:pPr>
         <w:pStyle w:val="Litteraturfrteckning"/>
       </w:pPr>
       <w:r>
-        <w:t xml:space="preserve">35 Venables WN, Ripley B. Modern applied statistics with S. Springer, New York, 2002.</w:t>
-      </w:r>
-    </w:p>
-    <w:bookmarkEnd w:id="97"/>
-    <w:bookmarkStart w:id="98" w:name="ref-Fawcett2006"/>
+        <w:t xml:space="preserve">36 Ripley B, Venables WN. Modern applied statistics with S. Springer, New York, 2002.</w:t>
+      </w:r>
+    </w:p>
+    <w:bookmarkEnd w:id="99"/>
+    <w:bookmarkStart w:id="100" w:name="ref-Fawcett2006"/>
     <w:p>
       <w:pPr>
         <w:pStyle w:val="Litteraturfrteckning"/>
       </w:pPr>
       <w:r>
-        <w:t xml:space="preserve">36 Fawcett T. An introduction to ROC analysis.</w:t>
+        <w:t xml:space="preserve">37 Fawcett T. An introduction to ROC analysis.</w:t>
       </w:r>
       <w:r>
         <w:t xml:space="preserve"> </w:t>
@@ -7739,14 +7855,14 @@
         <w:t xml:space="preserve">: 861–74.</w:t>
       </w:r>
     </w:p>
-    <w:bookmarkEnd w:id="98"/>
-    <w:bookmarkStart w:id="99" w:name="ref-Miller1991"/>
+    <w:bookmarkEnd w:id="100"/>
+    <w:bookmarkStart w:id="101" w:name="ref-Miller1991"/>
     <w:p>
       <w:pPr>
         <w:pStyle w:val="Litteraturfrteckning"/>
       </w:pPr>
       <w:r>
-        <w:t xml:space="preserve">37 Miller ME, Hui SL, Tierney WM. Validation techniques for logistic regression models.</w:t>
+        <w:t xml:space="preserve">38 Miller ME, Hui SL, Tierney WM. Validation techniques for logistic regression models.</w:t>
       </w:r>
       <w:r>
         <w:t xml:space="preserve"> </w:t>
@@ -7776,14 +7892,14 @@
         <w:t xml:space="preserve">: 1213–26.</w:t>
       </w:r>
     </w:p>
-    <w:bookmarkEnd w:id="99"/>
-    <w:bookmarkStart w:id="100" w:name="ref-Nattino2016"/>
+    <w:bookmarkEnd w:id="101"/>
+    <w:bookmarkStart w:id="102" w:name="ref-Nattino2016"/>
     <w:p>
       <w:pPr>
         <w:pStyle w:val="Litteraturfrteckning"/>
       </w:pPr>
       <w:r>
-        <w:t xml:space="preserve">38 Nattino G, Finazzi S, Bertolini G. A new test and graphical tool to assess the goodness of fit of logistic regression models.</w:t>
+        <w:t xml:space="preserve">39 Nattino G, Finazzi S, Bertolini G. A new test and graphical tool to assess the goodness of fit of logistic regression models.</w:t>
       </w:r>
       <w:r>
         <w:t xml:space="preserve"> </w:t>
@@ -7813,14 +7929,14 @@
         <w:t xml:space="preserve">: 709–20.</w:t>
       </w:r>
     </w:p>
-    <w:bookmarkEnd w:id="100"/>
-    <w:bookmarkStart w:id="101" w:name="ref-Steyerberg2004"/>
+    <w:bookmarkEnd w:id="102"/>
+    <w:bookmarkStart w:id="103" w:name="ref-Steyerberg2004"/>
     <w:p>
       <w:pPr>
         <w:pStyle w:val="Litteraturfrteckning"/>
       </w:pPr>
       <w:r>
-        <w:t xml:space="preserve">39 Steyerberg EW, Borsboom GJJM, Houwelingen HC van, Eijkemans MJC, Habbema JDF. Validation and updating of predictive logistic regression models: a study on sample size and shrinkage.</w:t>
+        <w:t xml:space="preserve">40 Steyerberg EW, Borsboom GJJM, van Houwelingen HC, Eijkemans MJC, Habbema JDF. Validation and updating of predictive logistic regression models: A study on sample size and shrinkage.</w:t>
       </w:r>
       <w:r>
         <w:t xml:space="preserve"> </w:t>
@@ -7850,14 +7966,14 @@
         <w:t xml:space="preserve">: 2567–86.</w:t>
       </w:r>
     </w:p>
-    <w:bookmarkEnd w:id="101"/>
-    <w:bookmarkStart w:id="102" w:name="ref-Breiman2001"/>
+    <w:bookmarkEnd w:id="103"/>
+    <w:bookmarkStart w:id="104" w:name="ref-Breiman2001"/>
     <w:p>
       <w:pPr>
         <w:pStyle w:val="Litteraturfrteckning"/>
       </w:pPr>
       <w:r>
-        <w:t xml:space="preserve">40 Breiman L. Statistical modeling: the two cultures.</w:t>
+        <w:t xml:space="preserve">41 Breiman L. Statistical modeling: The two cultures.</w:t>
       </w:r>
       <w:r>
         <w:t xml:space="preserve"> </w:t>
@@ -7887,14 +8003,14 @@
         <w:t xml:space="preserve">: 199–215.</w:t>
       </w:r>
     </w:p>
-    <w:bookmarkEnd w:id="102"/>
-    <w:bookmarkStart w:id="103" w:name="ref-Haynes1995"/>
+    <w:bookmarkEnd w:id="104"/>
+    <w:bookmarkStart w:id="105" w:name="ref-Haynes1995"/>
     <w:p>
       <w:pPr>
         <w:pStyle w:val="Litteraturfrteckning"/>
       </w:pPr>
       <w:r>
-        <w:t xml:space="preserve">41 Haynes SR, Lawler PG. An assessment of the consistency of ASA physical status classification allocation.</w:t>
+        <w:t xml:space="preserve">42 Haynes SR, Lawler PG. An assessment of the consistency of ASA physical status classification allocation.</w:t>
       </w:r>
       <w:r>
         <w:t xml:space="preserve"> </w:t>
@@ -7924,14 +8040,14 @@
         <w:t xml:space="preserve">: 195–9.</w:t>
       </w:r>
     </w:p>
-    <w:bookmarkEnd w:id="103"/>
-    <w:bookmarkStart w:id="104" w:name="ref-Whitmore2014"/>
+    <w:bookmarkEnd w:id="105"/>
+    <w:bookmarkStart w:id="106" w:name="ref-Whitmore2014"/>
     <w:p>
       <w:pPr>
         <w:pStyle w:val="Litteraturfrteckning"/>
       </w:pPr>
       <w:r>
-        <w:t xml:space="preserve">42 Whitmore RG, Stephen JH, Vernick C</w:t>
+        <w:t xml:space="preserve">43 Whitmore RG, Stephen JH, Vernick C</w:t>
       </w:r>
       <w:r>
         <w:t xml:space="preserve"> </w:t>
@@ -7946,7 +8062,7 @@
         <w:t xml:space="preserve"> </w:t>
       </w:r>
       <w:r>
-        <w:t xml:space="preserve">ASA grade and Charlson Comorbidity Index of spinal surgery patients: correlation with complications and societal costs.</w:t>
+        <w:t xml:space="preserve">ASA grade and Charlson Comorbidity Index of spinal surgery patients: Correlation with complications and societal costs.</w:t>
       </w:r>
       <w:r>
         <w:t xml:space="preserve"> </w:t>
@@ -7976,14 +8092,14 @@
         <w:t xml:space="preserve">: 31–8.</w:t>
       </w:r>
     </w:p>
-    <w:bookmarkEnd w:id="104"/>
-    <w:bookmarkStart w:id="105" w:name="ref-Kork2015"/>
+    <w:bookmarkEnd w:id="106"/>
+    <w:bookmarkStart w:id="107" w:name="ref-Kork2015"/>
     <w:p>
       <w:pPr>
         <w:pStyle w:val="Litteraturfrteckning"/>
       </w:pPr>
       <w:r>
-        <w:t xml:space="preserve">43 Kork F, Balzer F, Krannich A, Weiss B, Wernecke K-D, Spies C. Association of comorbidities with postoperative in-hospital mortality: a retrospective cohort study.</w:t>
+        <w:t xml:space="preserve">44 Kork F, Balzer F, Krannich A, Weiss B, Wernecke K-D, Spies C. Association of comorbidities with postoperative in-hospital mortality: A retrospective cohort study.</w:t>
       </w:r>
       <w:r>
         <w:t xml:space="preserve"> </w:t>
@@ -8013,14 +8129,14 @@
         <w:t xml:space="preserve">: e576.</w:t>
       </w:r>
     </w:p>
-    <w:bookmarkEnd w:id="105"/>
-    <w:bookmarkStart w:id="106" w:name="ref-Mood2010"/>
+    <w:bookmarkEnd w:id="107"/>
+    <w:bookmarkStart w:id="108" w:name="ref-Mood2010"/>
     <w:p>
       <w:pPr>
         <w:pStyle w:val="Litteraturfrteckning"/>
       </w:pPr>
       <w:r>
-        <w:t xml:space="preserve">44 Mood C. Logistic Regression: Why We Cannot Do What We Think We Can Do, and What We Can Do About It.</w:t>
+        <w:t xml:space="preserve">45 Mood C. Logistic regression: Why we cannot do what we think we can do, and what we can do about it.</w:t>
       </w:r>
       <w:r>
         <w:t xml:space="preserve"> </w:t>
@@ -8050,14 +8166,14 @@
         <w:t xml:space="preserve">: 67–82.</w:t>
       </w:r>
     </w:p>
-    <w:bookmarkEnd w:id="106"/>
-    <w:bookmarkStart w:id="107" w:name="ref-Soderman2000"/>
+    <w:bookmarkEnd w:id="108"/>
+    <w:bookmarkStart w:id="109" w:name="ref-Soderman2000"/>
     <w:p>
       <w:pPr>
         <w:pStyle w:val="Litteraturfrteckning"/>
       </w:pPr>
       <w:r>
-        <w:t xml:space="preserve">45 Söderman P, Malchau H, Herberts P, Johnell O. Are the findings in the Swedish National Total Hip Arthroplasty Register valid? A comparison between the Swedish National Total Hip Arthroplasty Register, the National Discharge Register, and the National Death Register.</w:t>
+        <w:t xml:space="preserve">46 Söderman P, Malchau H, Herberts P, Johnell O. Are the findings in the swedish national total hip arthroplasty register valid? A comparison between the swedish national total hip arthroplasty register, the national discharge register, and the national death register.</w:t>
       </w:r>
       <w:r>
         <w:t xml:space="preserve"> </w:t>
@@ -8087,14 +8203,14 @@
         <w:t xml:space="preserve">: 884–9.</w:t>
       </w:r>
     </w:p>
-    <w:bookmarkEnd w:id="107"/>
-    <w:bookmarkStart w:id="108" w:name="ref-Soderman2001"/>
+    <w:bookmarkEnd w:id="109"/>
+    <w:bookmarkStart w:id="110" w:name="ref-Soderman2001"/>
     <w:p>
       <w:pPr>
         <w:pStyle w:val="Litteraturfrteckning"/>
       </w:pPr>
       <w:r>
-        <w:t xml:space="preserve">46 Söderman P, Malchau H, Herberts P, Zügner R, Regnér H, Garellick G. Outcome after total hip arthroplasty: Part II. Disease-specific follow-up and the Swedish National Total Hip Arthroplasty Register.</w:t>
+        <w:t xml:space="preserve">47 Söderman P, Malchau H, Herberts P, Zügner R, Regnér H, Garellick G. Outcome after total hip arthroplasty: Part II. Disease-specific follow-up and the swedish national total hip arthroplasty register.</w:t>
       </w:r>
       <w:r>
         <w:t xml:space="preserve"> </w:t>
@@ -8124,14 +8240,14 @@
         <w:t xml:space="preserve">: 113–9.</w:t>
       </w:r>
     </w:p>
-    <w:bookmarkEnd w:id="108"/>
-    <w:bookmarkStart w:id="110" w:name="ref-Spencer2012"/>
+    <w:bookmarkEnd w:id="110"/>
+    <w:bookmarkStart w:id="112" w:name="ref-Spencer2012"/>
     <w:p>
       <w:pPr>
         <w:pStyle w:val="Litteraturfrteckning"/>
       </w:pPr>
       <w:r>
-        <w:t xml:space="preserve">47 Spencer SA, Davies MP. Hospital episode statistics: Improving the quality and value of hospital data: A national internet e-survey of hospital consultants.</w:t>
+        <w:t xml:space="preserve">48 Spencer SA, Davies MP. Hospital episode statistics: Improving the quality and value of hospital data: A national internet e-survey of hospital consultants.</w:t>
       </w:r>
       <w:r>
         <w:t xml:space="preserve"> </w:t>
@@ -8160,7 +8276,7 @@
       <w:r>
         <w:t xml:space="preserve">. DOI:</w:t>
       </w:r>
-      <w:hyperlink r:id="rId109">
+      <w:hyperlink r:id="rId111">
         <w:r>
           <w:rPr>
             <w:rStyle w:val="Hyperlnk"/>
@@ -8172,14 +8288,14 @@
         <w:t xml:space="preserve">.</w:t>
       </w:r>
     </w:p>
-    <w:bookmarkEnd w:id="110"/>
-    <w:bookmarkStart w:id="111" w:name="ref-Williams2002"/>
+    <w:bookmarkEnd w:id="112"/>
+    <w:bookmarkStart w:id="113" w:name="ref-Williams2002"/>
     <w:p>
       <w:pPr>
         <w:pStyle w:val="Litteraturfrteckning"/>
       </w:pPr>
       <w:r>
-        <w:t xml:space="preserve">48 Williams JG, Mann RY. Hospital episode statistics: time for clinicians to get involved?</w:t>
+        <w:t xml:space="preserve">49 Williams JG, Mann RY. Hospital episode statistics: Time for clinicians to get involved?</w:t>
       </w:r>
       <w:r>
         <w:t xml:space="preserve"> </w:t>
@@ -8209,14 +8325,14 @@
         <w:t xml:space="preserve">: 34–7.</w:t>
       </w:r>
     </w:p>
-    <w:bookmarkEnd w:id="111"/>
-    <w:bookmarkStart w:id="113" w:name="ref-Brennan2012"/>
+    <w:bookmarkEnd w:id="113"/>
+    <w:bookmarkStart w:id="115" w:name="ref-Brennan2012"/>
     <w:p>
       <w:pPr>
         <w:pStyle w:val="Litteraturfrteckning"/>
       </w:pPr>
       <w:r>
-        <w:t xml:space="preserve">49 Brennan L, Watson M, Klaber R, Charles T. The importance of knowing context of hospital episode statistics when reconfiguring the NHS.</w:t>
+        <w:t xml:space="preserve">50 Brennan L, Watson M, Klaber R, Charles T. The importance of knowing context of hospital episode statistics when reconfiguring the NHS.</w:t>
       </w:r>
       <w:r>
         <w:t xml:space="preserve"> </w:t>
@@ -8245,7 +8361,7 @@
       <w:r>
         <w:t xml:space="preserve">. DOI:</w:t>
       </w:r>
-      <w:hyperlink r:id="rId112">
+      <w:hyperlink r:id="rId114">
         <w:r>
           <w:rPr>
             <w:rStyle w:val="Hyperlnk"/>
@@ -8257,14 +8373,14 @@
         <w:t xml:space="preserve">.</w:t>
       </w:r>
     </w:p>
-    <w:bookmarkEnd w:id="113"/>
-    <w:bookmarkStart w:id="115" w:name="ref-Smith2012"/>
+    <w:bookmarkEnd w:id="115"/>
+    <w:bookmarkStart w:id="117" w:name="ref-Smith2012"/>
     <w:p>
       <w:pPr>
         <w:pStyle w:val="Litteraturfrteckning"/>
       </w:pPr>
       <w:r>
-        <w:t xml:space="preserve">50 Smith AJ, Dieppe P, Porter M, Blom AW. Risk of cancer in first seven years after metal-on-metal hip replacement compared with other bearings and general population: Linkage study between the National Joint Registry of England and Wales and hospital episode statistics.</w:t>
+        <w:t xml:space="preserve">51 Smith AJ, Dieppe P, Porter M, Blom AW. Risk of cancer in first seven years after metal-on-metal hip replacement compared with other bearings and general population: Linkage study between the National Joint Registry of England and Wales and hospital episode statistics.</w:t>
       </w:r>
       <w:r>
         <w:t xml:space="preserve"> </w:t>
@@ -8293,7 +8409,7 @@
       <w:r>
         <w:t xml:space="preserve">. DOI:</w:t>
       </w:r>
-      <w:hyperlink r:id="rId114">
+      <w:hyperlink r:id="rId116">
         <w:r>
           <w:rPr>
             <w:rStyle w:val="Hyperlnk"/>
@@ -8305,8 +8421,82 @@
         <w:t xml:space="preserve">.</w:t>
       </w:r>
     </w:p>
-    <w:bookmarkEnd w:id="115"/>
-    <w:bookmarkEnd w:id="116"/>
+    <w:bookmarkEnd w:id="117"/>
+    <w:bookmarkStart w:id="118" w:name="ref-Mouchti2018"/>
+    <w:p>
+      <w:pPr>
+        <w:pStyle w:val="Litteraturfrteckning"/>
+      </w:pPr>
+      <w:r>
+        <w:t xml:space="preserve">52 Mouchti S, Whitehouse MR, Sayers A, Hunt LP, MacGregor A, Blom AW. The association of body mass index with risk of long-term revision and 90-Day mortality following primary total hip replacement.</w:t>
+      </w:r>
+      <w:r>
+        <w:t xml:space="preserve"> </w:t>
+      </w:r>
+      <w:r>
+        <w:rPr>
+          <w:i/>
+        </w:rPr>
+        <w:t xml:space="preserve">The Journal of Bone and Joint Surgery</w:t>
+      </w:r>
+      <w:r>
+        <w:t xml:space="preserve"> </w:t>
+      </w:r>
+      <w:r>
+        <w:t xml:space="preserve">2018;</w:t>
+      </w:r>
+      <w:r>
+        <w:t xml:space="preserve"> </w:t>
+      </w:r>
+      <w:r>
+        <w:rPr>
+          <w:b/>
+        </w:rPr>
+        <w:t xml:space="preserve">100</w:t>
+      </w:r>
+      <w:r>
+        <w:t xml:space="preserve">: 2140–52.</w:t>
+      </w:r>
+    </w:p>
+    <w:bookmarkEnd w:id="118"/>
+    <w:bookmarkStart w:id="119" w:name="ref-Stommel2009"/>
+    <w:p>
+      <w:pPr>
+        <w:pStyle w:val="Litteraturfrteckning"/>
+      </w:pPr>
+      <w:r>
+        <w:t xml:space="preserve">53 Stommel M, Schoenborn CA. Accuracy and usefulness of BMI measures based on self-reported weight and height: Findings from the NHANES &amp; NHIS 2001-2006.</w:t>
+      </w:r>
+      <w:r>
+        <w:t xml:space="preserve"> </w:t>
+      </w:r>
+      <w:r>
+        <w:rPr>
+          <w:i/>
+        </w:rPr>
+        <w:t xml:space="preserve">BMC Public Health</w:t>
+      </w:r>
+      <w:r>
+        <w:t xml:space="preserve"> </w:t>
+      </w:r>
+      <w:r>
+        <w:t xml:space="preserve">2009;</w:t>
+      </w:r>
+      <w:r>
+        <w:t xml:space="preserve"> </w:t>
+      </w:r>
+      <w:r>
+        <w:rPr>
+          <w:b/>
+        </w:rPr>
+        <w:t xml:space="preserve">9</w:t>
+      </w:r>
+      <w:r>
+        <w:t xml:space="preserve">: 1–10.</w:t>
+      </w:r>
+    </w:p>
+    <w:bookmarkEnd w:id="119"/>
+    <w:bookmarkEnd w:id="120"/>
     <w:sectPr>
       <w:headerReference w:type="default" r:id="rId9"/>
       <w:pgSz w:w="12240" w:h="15840"/>

</xml_diff>

<commit_message>
Ethical details. Correct affiliations and minor edits.
</commit_message>
<xml_diff>
--- a/reports/article.docx
+++ b/reports/article.docx
@@ -240,6 +240,54 @@
         <w:rPr>
           <w:vertAlign w:val="superscript"/>
         </w:rPr>
+        <w:t xml:space="preserve">5,6</w:t>
+      </w:r>
+      <w:r>
+        <w:t xml:space="preserve">,</w:t>
+      </w:r>
+      <w:r>
+        <w:t xml:space="preserve"> </w:t>
+      </w:r>
+      <w:r>
+        <w:t xml:space="preserve">J.</w:t>
+      </w:r>
+      <w:r>
+        <w:t xml:space="preserve"> </w:t>
+      </w:r>
+      <w:r>
+        <w:t xml:space="preserve">Mark</w:t>
+      </w:r>
+      <w:r>
+        <w:t xml:space="preserve"> </w:t>
+      </w:r>
+      <w:r>
+        <w:t xml:space="preserve">Wilkinson</w:t>
+      </w:r>
+      <w:r>
+        <w:rPr>
+          <w:vertAlign w:val="superscript"/>
+        </w:rPr>
+        <w:t xml:space="preserve">7</w:t>
+      </w:r>
+      <w:r>
+        <w:t xml:space="preserve">,</w:t>
+      </w:r>
+      <w:r>
+        <w:t xml:space="preserve"> </w:t>
+      </w:r>
+      <w:r>
+        <w:t xml:space="preserve">Adrian</w:t>
+      </w:r>
+      <w:r>
+        <w:t xml:space="preserve"> </w:t>
+      </w:r>
+      <w:r>
+        <w:t xml:space="preserve">Sayers</w:t>
+      </w:r>
+      <w:r>
+        <w:rPr>
+          <w:vertAlign w:val="superscript"/>
+        </w:rPr>
         <w:t xml:space="preserve">5</w:t>
       </w:r>
       <w:r>
@@ -249,19 +297,19 @@
         <w:t xml:space="preserve"> </w:t>
       </w:r>
       <w:r>
-        <w:t xml:space="preserve">Mark</w:t>
-      </w:r>
-      <w:r>
-        <w:t xml:space="preserve"> </w:t>
-      </w:r>
-      <w:r>
-        <w:t xml:space="preserve">Wilkinson</w:t>
+        <w:t xml:space="preserve">Ola</w:t>
+      </w:r>
+      <w:r>
+        <w:t xml:space="preserve"> </w:t>
+      </w:r>
+      <w:r>
+        <w:t xml:space="preserve">Rolfson</w:t>
       </w:r>
       <w:r>
         <w:rPr>
           <w:vertAlign w:val="superscript"/>
         </w:rPr>
-        <w:t xml:space="preserve">6</w:t>
+        <w:t xml:space="preserve">2,4</w:t>
       </w:r>
       <w:r>
         <w:t xml:space="preserve">,</w:t>
@@ -270,66 +318,24 @@
         <w:t xml:space="preserve"> </w:t>
       </w:r>
       <w:r>
-        <w:t xml:space="preserve">Adrian</w:t>
-      </w:r>
-      <w:r>
-        <w:t xml:space="preserve"> </w:t>
-      </w:r>
-      <w:r>
-        <w:t xml:space="preserve">Sayers</w:t>
+        <w:t xml:space="preserve">Nils</w:t>
+      </w:r>
+      <w:r>
+        <w:t xml:space="preserve"> </w:t>
+      </w:r>
+      <w:r>
+        <w:t xml:space="preserve">P.</w:t>
+      </w:r>
+      <w:r>
+        <w:t xml:space="preserve"> </w:t>
+      </w:r>
+      <w:r>
+        <w:t xml:space="preserve">Hailer</w:t>
       </w:r>
       <w:r>
         <w:rPr>
           <w:vertAlign w:val="superscript"/>
         </w:rPr>
-        <w:t xml:space="preserve">5</w:t>
-      </w:r>
-      <w:r>
-        <w:t xml:space="preserve">,</w:t>
-      </w:r>
-      <w:r>
-        <w:t xml:space="preserve"> </w:t>
-      </w:r>
-      <w:r>
-        <w:t xml:space="preserve">Ola</w:t>
-      </w:r>
-      <w:r>
-        <w:t xml:space="preserve"> </w:t>
-      </w:r>
-      <w:r>
-        <w:t xml:space="preserve">Rolfson</w:t>
-      </w:r>
-      <w:r>
-        <w:rPr>
-          <w:vertAlign w:val="superscript"/>
-        </w:rPr>
-        <w:t xml:space="preserve">2,4</w:t>
-      </w:r>
-      <w:r>
-        <w:t xml:space="preserve">,</w:t>
-      </w:r>
-      <w:r>
-        <w:t xml:space="preserve"> </w:t>
-      </w:r>
-      <w:r>
-        <w:t xml:space="preserve">Nils</w:t>
-      </w:r>
-      <w:r>
-        <w:t xml:space="preserve"> </w:t>
-      </w:r>
-      <w:r>
-        <w:t xml:space="preserve">P.</w:t>
-      </w:r>
-      <w:r>
-        <w:t xml:space="preserve"> </w:t>
-      </w:r>
-      <w:r>
-        <w:t xml:space="preserve">Hailer</w:t>
-      </w:r>
-      <w:r>
-        <w:rPr>
-          <w:vertAlign w:val="superscript"/>
-        </w:rPr>
         <w:t xml:space="preserve">1,2</w:t>
       </w:r>
     </w:p>
@@ -338,7 +344,7 @@
         <w:pStyle w:val="Date"/>
       </w:pPr>
       <w:r>
-        <w:t xml:space="preserve">2020-03-27</w:t>
+        <w:t xml:space="preserve">2020-03-30</w:t>
       </w:r>
     </w:p>
     <w:p>
@@ -409,6 +415,18 @@
       </w:pPr>
       <w:r>
         <w:t xml:space="preserve">Translational Health Sciences, Bristol Medical School, University of Bristol, UK.</w:t>
+      </w:r>
+    </w:p>
+    <w:p>
+      <w:pPr>
+        <w:pStyle w:val="Compact"/>
+        <w:numPr>
+          <w:numId w:val="1001"/>
+          <w:ilvl w:val="0"/>
+        </w:numPr>
+      </w:pPr>
+      <w:r>
+        <w:t xml:space="preserve">The National Institute of Health Research Biomedical Research Centre Bristol</w:t>
       </w:r>
     </w:p>
     <w:p>
@@ -673,21 +691,21 @@
         </w:r>
       </w:hyperlink>
       <w:r>
-        <w:t xml:space="preserve">), which is in the process of validation. Due to limited, often single-center based samples, a lack of reported calibration abilities, the absence of external validation, and the use of extrapolation, there is an urgent need for improved prediction models of early mortality.</w:t>
+        <w:t xml:space="preserve">). However, it remains unclear to what level the depth of co-morbidity characterization influences the accuracy of mortality prediction models.</w:t>
+      </w:r>
+    </w:p>
+    <w:p>
+      <w:pPr>
+        <w:pStyle w:val="BodyText"/>
+      </w:pPr>
+      <w:r>
+        <w:t xml:space="preserve">Here we aimed to develop a parsimonious prediction model of 90-day postoperative mortality after THA with internal and external validation of discrimination and calibration, and to compare this to the accuracy of prediction models based on existing co-morbidity measures.</w:t>
       </w:r>
       <w:r>
         <w:rPr>
           <w:vertAlign w:val="superscript"/>
         </w:rPr>
         <w:t xml:space="preserve">16</w:t>
-      </w:r>
-    </w:p>
-    <w:p>
-      <w:pPr>
-        <w:pStyle w:val="BodyText"/>
-      </w:pPr>
-      <w:r>
-        <w:t xml:space="preserve">We therefore aimed to develop a parsimonious prediction model of 90-day postoperative mortality after THA with internal and external validation of discrimination and calibration, and to compare this to the accuracy of prediction models based on existing co-morbidity measures.</w:t>
       </w:r>
     </w:p>
     <w:p>
@@ -1136,19 +1154,7 @@
         <w:pStyle w:val="FirstParagraph"/>
       </w:pPr>
       <w:r>
-        <w:t xml:space="preserve">Ethical approval for this study was obtained from the Regional Ethical Review Board in Gothenburg (360-13) and</w:t>
-      </w:r>
-      <w:r>
-        <w:t xml:space="preserve"> </w:t>
-      </w:r>
-      <w:r>
-        <w:rPr>
-          <w:b/>
-        </w:rPr>
-        <w:t xml:space="preserve">XXXX in the UK (RSC2017/21 ???)</w:t>
-      </w:r>
-      <w:r>
-        <w:t xml:space="preserve">. Informed consent was not mandatory according to the Swedish patient data law from 2009.</w:t>
+        <w:t xml:space="preserve">Ethical approval for this study was obtained from the Regional Ethical Review Board in Gothenburg (360-13) and by the NJR in the UK (RSC2017/21). Informed consent was not mandatory according to the Swedish patient data law from 2009, and the UK law for pseudonymised data.</w:t>
       </w:r>
     </w:p>
     <w:p>
@@ -1874,16 +1880,7 @@
         <w:pStyle w:val="FirstParagraph"/>
       </w:pPr>
       <w:r>
-        <w:rPr>
-          <w:b/>
-        </w:rPr>
-        <w:t xml:space="preserve">[ARE THOSE CORRECT?]</w:t>
-      </w:r>
-      <w:r>
-        <w:t xml:space="preserve"> </w:t>
-      </w:r>
-      <w:r>
-        <w:t xml:space="preserve">AG and NH initiated the study and managed the ethical review board application in Sweden. AB and MW conceptualized the external validation and managed the ethical review board application in the UK.</w:t>
+        <w:t xml:space="preserve">AG and NH initiated the study and managed the ethical review board application in Sweden. AB and JMW conceptualized the external validation and managed the ethical review board application in the UK.</w:t>
       </w:r>
       <w:r>
         <w:t xml:space="preserve"> </w:t>
@@ -1896,38 +1893,47 @@
       <w:pPr>
         <w:pStyle w:val="Heading1"/>
       </w:pPr>
-      <w:bookmarkStart w:id="47" w:name="competing-interests-statement"/>
+      <w:bookmarkStart w:id="47" w:name="exclusive-licence"/>
+      <w:r>
+        <w:t xml:space="preserve">Exclusive licence</w:t>
+      </w:r>
+      <w:bookmarkEnd w:id="47"/>
+    </w:p>
+    <w:p>
+      <w:pPr>
+        <w:pStyle w:val="FirstParagraph"/>
+      </w:pPr>
+      <w:r>
+        <w:t xml:space="preserve">We grant a worldwide licence to the publishers and its licensees in perpetuity, in all forms, formats and media (whether known now or created in the future), to i) publish, reproduce, distribute, display and store the Contribution, ii) translate the Contribution into other languages, create adaptations, reprints, include within collections and create summaries, extracts and/or, abstracts of the Contribution and convert or allow conversion into any format including without limitation audio, iii) create any other derivative work(s) based in whole or part on the on the Contribution, iv) to exploit all subsidiary rights to exploit all subsidiary rights that currently exist or as may exist in the future in the Contribution, v) the inclusion of electronic links from the Contribution to third party material where-ever it may be located; and, vi) licence any third party to do any or all of the above.</w:t>
+      </w:r>
+    </w:p>
+    <w:p>
+      <w:pPr>
+        <w:pStyle w:val="Heading1"/>
+      </w:pPr>
+      <w:bookmarkStart w:id="48" w:name="competing-interests-statement"/>
       <w:r>
         <w:t xml:space="preserve">Competing interests statement</w:t>
       </w:r>
-      <w:bookmarkEnd w:id="47"/>
+      <w:bookmarkEnd w:id="48"/>
     </w:p>
     <w:p>
       <w:pPr>
         <w:pStyle w:val="FirstParagraph"/>
       </w:pPr>
       <w:r>
-        <w:t xml:space="preserve">All authors have completed the ICMJE uniform disclosure form at www.icmje.org/coi_disclosure.pdf and declare</w:t>
-      </w:r>
-      <w:r>
-        <w:t xml:space="preserve"> </w:t>
-      </w:r>
-      <w:r>
-        <w:rPr>
-          <w:b/>
-        </w:rPr>
-        <w:t xml:space="preserve">[… SUMMARIZE STATEMANT AFTER ALL COI:s RETURNED]</w:t>
+        <w:t xml:space="preserve">All authors have completed the ICMJE uniform disclosure form at www.icmje.org/coi_disclosure.pdf and declare no financial relationships with any organisations that might have an interest in the submitted work in the previous three years, and no other relationships or activities that could appear to have influenced the submitted work.</w:t>
       </w:r>
     </w:p>
     <w:p>
       <w:pPr>
         <w:pStyle w:val="Heading1"/>
       </w:pPr>
-      <w:bookmarkStart w:id="48" w:name="transparency-statement"/>
+      <w:bookmarkStart w:id="49" w:name="transparency-statement"/>
       <w:r>
         <w:t xml:space="preserve">Transparency Statement</w:t>
       </w:r>
-      <w:bookmarkEnd w:id="48"/>
+      <w:bookmarkEnd w:id="49"/>
     </w:p>
     <w:p>
       <w:pPr>
@@ -1941,11 +1947,11 @@
       <w:pPr>
         <w:pStyle w:val="Heading1"/>
       </w:pPr>
-      <w:bookmarkStart w:id="49" w:name="data-sharing-statement"/>
+      <w:bookmarkStart w:id="50" w:name="data-sharing-statement"/>
       <w:r>
         <w:t xml:space="preserve">Data sharing statement</w:t>
       </w:r>
-      <w:bookmarkEnd w:id="49"/>
+      <w:bookmarkEnd w:id="50"/>
     </w:p>
     <w:p>
       <w:pPr>
@@ -1959,11 +1965,11 @@
       <w:pPr>
         <w:pStyle w:val="Heading1"/>
       </w:pPr>
-      <w:bookmarkStart w:id="50" w:name="acknowledgement"/>
+      <w:bookmarkStart w:id="51" w:name="acknowledgement"/>
       <w:r>
         <w:t xml:space="preserve">Acknowledgement</w:t>
       </w:r>
-      <w:bookmarkEnd w:id="50"/>
+      <w:bookmarkEnd w:id="51"/>
     </w:p>
     <w:p>
       <w:pPr>
@@ -1977,11 +1983,11 @@
       <w:pPr>
         <w:pStyle w:val="Heading1"/>
       </w:pPr>
-      <w:bookmarkStart w:id="51" w:name="summary-box"/>
+      <w:bookmarkStart w:id="52" w:name="summary-box"/>
       <w:r>
         <w:t xml:space="preserve">Summary box</w:t>
       </w:r>
-      <w:bookmarkEnd w:id="51"/>
+      <w:bookmarkEnd w:id="52"/>
     </w:p>
     <w:p>
       <w:pPr>
@@ -2051,11 +2057,11 @@
       <w:pPr>
         <w:pStyle w:val="Heading5"/>
       </w:pPr>
-      <w:bookmarkStart w:id="52" w:name="page-break-2"/>
+      <w:bookmarkStart w:id="53" w:name="page-break-2"/>
       <w:r>
         <w:t xml:space="preserve">PAGE BREAK</w:t>
       </w:r>
-      <w:bookmarkEnd w:id="52"/>
+      <w:bookmarkEnd w:id="53"/>
     </w:p>
     <w:p>
       <w:pPr>
@@ -2077,7 +2083,7 @@
                     </pic:cNvPicPr>
                   </pic:nvPicPr>
                   <pic:blipFill>
-                    <a:blip r:embed="rId53"/>
+                    <a:blip r:embed="rId54"/>
                     <a:stretch>
                       <a:fillRect/>
                     </a:stretch>
@@ -2116,11 +2122,11 @@
       <w:pPr>
         <w:pStyle w:val="Heading5"/>
       </w:pPr>
-      <w:bookmarkStart w:id="54" w:name="page-break-3"/>
+      <w:bookmarkStart w:id="55" w:name="page-break-3"/>
       <w:r>
         <w:t xml:space="preserve">PAGE BREAK</w:t>
       </w:r>
-      <w:bookmarkEnd w:id="54"/>
+      <w:bookmarkEnd w:id="55"/>
     </w:p>
     <w:p>
       <w:pPr>
@@ -2142,7 +2148,7 @@
                     </pic:cNvPicPr>
                   </pic:nvPicPr>
                   <pic:blipFill>
-                    <a:blip r:embed="rId55"/>
+                    <a:blip r:embed="rId56"/>
                     <a:stretch>
                       <a:fillRect/>
                     </a:stretch>
@@ -2181,11 +2187,11 @@
       <w:pPr>
         <w:pStyle w:val="Heading5"/>
       </w:pPr>
-      <w:bookmarkStart w:id="56" w:name="page-break-4"/>
+      <w:bookmarkStart w:id="57" w:name="page-break-4"/>
       <w:r>
         <w:t xml:space="preserve">PAGE BREAK</w:t>
       </w:r>
-      <w:bookmarkEnd w:id="56"/>
+      <w:bookmarkEnd w:id="57"/>
     </w:p>
     <w:p>
       <w:pPr>
@@ -2207,7 +2213,7 @@
                     </pic:cNvPicPr>
                   </pic:nvPicPr>
                   <pic:blipFill>
-                    <a:blip r:embed="rId57"/>
+                    <a:blip r:embed="rId58"/>
                     <a:stretch>
                       <a:fillRect/>
                     </a:stretch>
@@ -2246,11 +2252,11 @@
       <w:pPr>
         <w:pStyle w:val="Heading5"/>
       </w:pPr>
-      <w:bookmarkStart w:id="58" w:name="page-break-5"/>
+      <w:bookmarkStart w:id="59" w:name="page-break-5"/>
       <w:r>
         <w:t xml:space="preserve">PAGE BREAK</w:t>
       </w:r>
-      <w:bookmarkEnd w:id="58"/>
+      <w:bookmarkEnd w:id="59"/>
     </w:p>
     <w:p>
       <w:pPr>
@@ -2272,7 +2278,7 @@
                     </pic:cNvPicPr>
                   </pic:nvPicPr>
                   <pic:blipFill>
-                    <a:blip r:embed="rId59"/>
+                    <a:blip r:embed="rId60"/>
                     <a:stretch>
                       <a:fillRect/>
                     </a:stretch>
@@ -2311,11 +2317,11 @@
       <w:pPr>
         <w:pStyle w:val="Heading5"/>
       </w:pPr>
-      <w:bookmarkStart w:id="60" w:name="page-break-6"/>
+      <w:bookmarkStart w:id="61" w:name="page-break-6"/>
       <w:r>
         <w:t xml:space="preserve">PAGE BREAK</w:t>
       </w:r>
-      <w:bookmarkEnd w:id="60"/>
+      <w:bookmarkEnd w:id="61"/>
     </w:p>
     <w:p>
       <w:pPr>
@@ -2337,7 +2343,7 @@
                     </pic:cNvPicPr>
                   </pic:nvPicPr>
                   <pic:blipFill>
-                    <a:blip r:embed="rId61"/>
+                    <a:blip r:embed="rId62"/>
                     <a:stretch>
                       <a:fillRect/>
                     </a:stretch>
@@ -2376,11 +2382,11 @@
       <w:pPr>
         <w:pStyle w:val="Heading5"/>
       </w:pPr>
-      <w:bookmarkStart w:id="62" w:name="page-break-7"/>
+      <w:bookmarkStart w:id="63" w:name="page-break-7"/>
       <w:r>
         <w:t xml:space="preserve">PAGE BREAK</w:t>
       </w:r>
-      <w:bookmarkEnd w:id="62"/>
+      <w:bookmarkEnd w:id="63"/>
     </w:p>
     <w:p>
       <w:pPr>
@@ -3114,11 +3120,11 @@
       <w:pPr>
         <w:pStyle w:val="Heading5"/>
       </w:pPr>
-      <w:bookmarkStart w:id="63" w:name="page-break-8"/>
+      <w:bookmarkStart w:id="64" w:name="page-break-8"/>
       <w:r>
         <w:t xml:space="preserve">PAGE BREAK</w:t>
       </w:r>
-      <w:bookmarkEnd w:id="63"/>
+      <w:bookmarkEnd w:id="64"/>
     </w:p>
     <w:p>
       <w:pPr>
@@ -5044,11 +5050,11 @@
       <w:pPr>
         <w:pStyle w:val="Heading5"/>
       </w:pPr>
-      <w:bookmarkStart w:id="64" w:name="page-break-9"/>
+      <w:bookmarkStart w:id="65" w:name="page-break-9"/>
       <w:r>
         <w:t xml:space="preserve">PAGE BREAK</w:t>
       </w:r>
-      <w:bookmarkEnd w:id="64"/>
+      <w:bookmarkEnd w:id="65"/>
     </w:p>
     <w:p>
       <w:pPr>
@@ -5374,11 +5380,11 @@
       <w:pPr>
         <w:pStyle w:val="Heading5"/>
       </w:pPr>
-      <w:bookmarkStart w:id="65" w:name="page-break-10"/>
+      <w:bookmarkStart w:id="66" w:name="page-break-10"/>
       <w:r>
         <w:t xml:space="preserve">PAGE BREAK</w:t>
       </w:r>
-      <w:bookmarkEnd w:id="65"/>
+      <w:bookmarkEnd w:id="66"/>
     </w:p>
     <w:p>
       <w:pPr>
@@ -5872,24 +5878,24 @@
       <w:pPr>
         <w:pStyle w:val="Heading5"/>
       </w:pPr>
-      <w:bookmarkStart w:id="66" w:name="page-break-11"/>
+      <w:bookmarkStart w:id="67" w:name="page-break-11"/>
       <w:r>
         <w:t xml:space="preserve">PAGE BREAK</w:t>
       </w:r>
-      <w:bookmarkEnd w:id="66"/>
+      <w:bookmarkEnd w:id="67"/>
     </w:p>
     <w:p>
       <w:pPr>
         <w:pStyle w:val="Heading1"/>
       </w:pPr>
-      <w:bookmarkStart w:id="67" w:name="bibliography"/>
+      <w:bookmarkStart w:id="68" w:name="bibliography"/>
       <w:r>
         <w:t xml:space="preserve">Bibliography</w:t>
       </w:r>
-      <w:bookmarkEnd w:id="67"/>
-    </w:p>
-    <w:bookmarkStart w:id="125" w:name="refs"/>
-    <w:bookmarkStart w:id="68" w:name="ref-Hunt2013"/>
+      <w:bookmarkEnd w:id="68"/>
+    </w:p>
+    <w:bookmarkStart w:id="126" w:name="refs"/>
+    <w:bookmarkStart w:id="69" w:name="ref-Hunt2013"/>
     <w:p>
       <w:pPr>
         <w:pStyle w:val="Bibliography"/>
@@ -5940,8 +5946,8 @@
         <w:t xml:space="preserve">: 1097–104.</w:t>
       </w:r>
     </w:p>
-    <w:bookmarkEnd w:id="68"/>
-    <w:bookmarkStart w:id="69" w:name="ref-Garland2017"/>
+    <w:bookmarkEnd w:id="69"/>
+    <w:bookmarkStart w:id="70" w:name="ref-Garland2017"/>
     <w:p>
       <w:pPr>
         <w:pStyle w:val="Bibliography"/>
@@ -5977,8 +5983,8 @@
         <w:t xml:space="preserve">: 37–43.</w:t>
       </w:r>
     </w:p>
-    <w:bookmarkEnd w:id="69"/>
-    <w:bookmarkStart w:id="70" w:name="ref-Inacio2015"/>
+    <w:bookmarkEnd w:id="70"/>
+    <w:bookmarkStart w:id="71" w:name="ref-Inacio2015"/>
     <w:p>
       <w:pPr>
         <w:pStyle w:val="Bibliography"/>
@@ -6014,8 +6020,8 @@
         <w:t xml:space="preserve">: 2061–70.</w:t>
       </w:r>
     </w:p>
-    <w:bookmarkEnd w:id="70"/>
-    <w:bookmarkStart w:id="71" w:name="ref-Gordon2013"/>
+    <w:bookmarkEnd w:id="71"/>
+    <w:bookmarkStart w:id="72" w:name="ref-Gordon2013"/>
     <w:p>
       <w:pPr>
         <w:pStyle w:val="Bibliography"/>
@@ -6051,8 +6057,8 @@
         <w:t xml:space="preserve">: 1184–91.</w:t>
       </w:r>
     </w:p>
-    <w:bookmarkEnd w:id="71"/>
-    <w:bookmarkStart w:id="72" w:name="ref-Hofstede2016"/>
+    <w:bookmarkEnd w:id="72"/>
+    <w:bookmarkStart w:id="73" w:name="ref-Hofstede2016"/>
     <w:p>
       <w:pPr>
         <w:pStyle w:val="Bibliography"/>
@@ -6088,8 +6094,8 @@
         <w:t xml:space="preserve">: 212.</w:t>
       </w:r>
     </w:p>
-    <w:bookmarkEnd w:id="72"/>
-    <w:bookmarkStart w:id="73" w:name="ref-Bulow2017"/>
+    <w:bookmarkEnd w:id="73"/>
+    <w:bookmarkStart w:id="74" w:name="ref-Bulow2017"/>
     <w:p>
       <w:pPr>
         <w:pStyle w:val="Bibliography"/>
@@ -6125,8 +6131,8 @@
         <w:t xml:space="preserve">: 1–6.</w:t>
       </w:r>
     </w:p>
-    <w:bookmarkEnd w:id="73"/>
-    <w:bookmarkStart w:id="74" w:name="ref-Brusselaers2017"/>
+    <w:bookmarkEnd w:id="74"/>
+    <w:bookmarkStart w:id="75" w:name="ref-Brusselaers2017"/>
     <w:p>
       <w:pPr>
         <w:pStyle w:val="Bibliography"/>
@@ -6162,8 +6168,8 @@
         <w:t xml:space="preserve">: 401–6.</w:t>
       </w:r>
     </w:p>
-    <w:bookmarkEnd w:id="74"/>
-    <w:bookmarkStart w:id="75" w:name="ref-Walraven2009"/>
+    <w:bookmarkEnd w:id="75"/>
+    <w:bookmarkStart w:id="76" w:name="ref-Walraven2009"/>
     <w:p>
       <w:pPr>
         <w:pStyle w:val="Bibliography"/>
@@ -6214,8 +6220,8 @@
         <w:t xml:space="preserve">: 626–33.</w:t>
       </w:r>
     </w:p>
-    <w:bookmarkEnd w:id="75"/>
-    <w:bookmarkStart w:id="76" w:name="ref-Bozic2013a"/>
+    <w:bookmarkEnd w:id="76"/>
+    <w:bookmarkStart w:id="77" w:name="ref-Bozic2013a"/>
     <w:p>
       <w:pPr>
         <w:pStyle w:val="Bibliography"/>
@@ -6266,8 +6272,8 @@
         <w:t xml:space="preserve">: 574–83.</w:t>
       </w:r>
     </w:p>
-    <w:bookmarkEnd w:id="76"/>
-    <w:bookmarkStart w:id="77" w:name="ref-Bozic2013b"/>
+    <w:bookmarkEnd w:id="77"/>
+    <w:bookmarkStart w:id="78" w:name="ref-Bozic2013b"/>
     <w:p>
       <w:pPr>
         <w:pStyle w:val="Bibliography"/>
@@ -6303,8 +6309,8 @@
         <w:t xml:space="preserve">: 1412–4.</w:t>
       </w:r>
     </w:p>
-    <w:bookmarkEnd w:id="77"/>
-    <w:bookmarkStart w:id="78" w:name="ref-Harris2018"/>
+    <w:bookmarkEnd w:id="78"/>
+    <w:bookmarkStart w:id="79" w:name="ref-Harris2018"/>
     <w:p>
       <w:pPr>
         <w:pStyle w:val="Bibliography"/>
@@ -6355,8 +6361,8 @@
         <w:t xml:space="preserve">: 1869–75.</w:t>
       </w:r>
     </w:p>
-    <w:bookmarkEnd w:id="78"/>
-    <w:bookmarkStart w:id="79" w:name="ref-Harris2018a"/>
+    <w:bookmarkEnd w:id="79"/>
+    <w:bookmarkStart w:id="80" w:name="ref-Harris2018a"/>
     <w:p>
       <w:pPr>
         <w:pStyle w:val="Bibliography"/>
@@ -6392,8 +6398,8 @@
         <w:t xml:space="preserve">: 1539–45.</w:t>
       </w:r>
     </w:p>
-    <w:bookmarkEnd w:id="79"/>
-    <w:bookmarkStart w:id="80" w:name="ref-Inacio2016"/>
+    <w:bookmarkEnd w:id="80"/>
+    <w:bookmarkStart w:id="81" w:name="ref-Inacio2016"/>
     <w:p>
       <w:pPr>
         <w:pStyle w:val="Bibliography"/>
@@ -6429,8 +6435,8 @@
         <w:t xml:space="preserve">: 1718–26.</w:t>
       </w:r>
     </w:p>
-    <w:bookmarkEnd w:id="80"/>
-    <w:bookmarkStart w:id="81" w:name="ref-Price2019"/>
+    <w:bookmarkEnd w:id="81"/>
+    <w:bookmarkStart w:id="82" w:name="ref-Price2019"/>
     <w:p>
       <w:pPr>
         <w:pStyle w:val="Bibliography"/>
@@ -6481,8 +6487,8 @@
         <w:t xml:space="preserve">: 1–216.</w:t>
       </w:r>
     </w:p>
-    <w:bookmarkEnd w:id="81"/>
-    <w:bookmarkStart w:id="82" w:name="ref-Harris2019"/>
+    <w:bookmarkEnd w:id="82"/>
+    <w:bookmarkStart w:id="83" w:name="ref-Harris2019"/>
     <w:p>
       <w:pPr>
         <w:pStyle w:val="Bibliography"/>
@@ -6518,8 +6524,8 @@
         <w:t xml:space="preserve">: 452–60.</w:t>
       </w:r>
     </w:p>
-    <w:bookmarkEnd w:id="82"/>
-    <w:bookmarkStart w:id="83" w:name="ref-Manning2016"/>
+    <w:bookmarkEnd w:id="83"/>
+    <w:bookmarkStart w:id="84" w:name="ref-Manning2016"/>
     <w:p>
       <w:pPr>
         <w:pStyle w:val="Bibliography"/>
@@ -6555,8 +6561,8 @@
         <w:t xml:space="preserve">: 19–27.</w:t>
       </w:r>
     </w:p>
-    <w:bookmarkEnd w:id="83"/>
-    <w:bookmarkStart w:id="84" w:name="ref-Bulow2020"/>
+    <w:bookmarkEnd w:id="84"/>
+    <w:bookmarkStart w:id="85" w:name="ref-Bulow2020"/>
     <w:p>
       <w:pPr>
         <w:pStyle w:val="Bibliography"/>
@@ -6580,8 +6586,8 @@
         <w:t xml:space="preserve">2020;: 1.</w:t>
       </w:r>
     </w:p>
-    <w:bookmarkEnd w:id="84"/>
-    <w:bookmarkStart w:id="85" w:name="ref-Ludvigsson2009"/>
+    <w:bookmarkEnd w:id="85"/>
+    <w:bookmarkStart w:id="86" w:name="ref-Ludvigsson2009"/>
     <w:p>
       <w:pPr>
         <w:pStyle w:val="Bibliography"/>
@@ -6617,8 +6623,8 @@
         <w:t xml:space="preserve">: 659–67.</w:t>
       </w:r>
     </w:p>
-    <w:bookmarkEnd w:id="85"/>
-    <w:bookmarkStart w:id="86" w:name="ref-Cnudde2016"/>
+    <w:bookmarkEnd w:id="86"/>
+    <w:bookmarkStart w:id="87" w:name="ref-Cnudde2016"/>
     <w:p>
       <w:pPr>
         <w:pStyle w:val="Bibliography"/>
@@ -6669,8 +6675,8 @@
         <w:t xml:space="preserve">: 414.</w:t>
       </w:r>
     </w:p>
-    <w:bookmarkEnd w:id="86"/>
-    <w:bookmarkStart w:id="87" w:name="ref-Karrholm2018"/>
+    <w:bookmarkEnd w:id="87"/>
+    <w:bookmarkStart w:id="88" w:name="ref-Karrholm2018"/>
     <w:p>
       <w:pPr>
         <w:pStyle w:val="Bibliography"/>
@@ -6679,8 +6685,8 @@
         <w:t xml:space="preserve">20 Kärrholm J, Mohaddes M, Odin D, Vinblad J, Rogmark C, Rolfson O. Svenska höftprotesregistret Årsrapport 2017. 2018.</w:t>
       </w:r>
     </w:p>
-    <w:bookmarkEnd w:id="87"/>
-    <w:bookmarkStart w:id="88" w:name="ref-Ludvigsson2019"/>
+    <w:bookmarkEnd w:id="88"/>
+    <w:bookmarkStart w:id="89" w:name="ref-Ludvigsson2019"/>
     <w:p>
       <w:pPr>
         <w:pStyle w:val="Bibliography"/>
@@ -6716,8 +6722,8 @@
         <w:t xml:space="preserve">: 423–37.</w:t>
       </w:r>
     </w:p>
-    <w:bookmarkEnd w:id="88"/>
-    <w:bookmarkStart w:id="89" w:name="ref-Ludvigsson2011"/>
+    <w:bookmarkEnd w:id="89"/>
+    <w:bookmarkStart w:id="90" w:name="ref-Ludvigsson2011"/>
     <w:p>
       <w:pPr>
         <w:pStyle w:val="Bibliography"/>
@@ -6768,8 +6774,8 @@
         <w:t xml:space="preserve">: 450.</w:t>
       </w:r>
     </w:p>
-    <w:bookmarkEnd w:id="89"/>
-    <w:bookmarkStart w:id="90" w:name="ref-Brophy2006"/>
+    <w:bookmarkEnd w:id="90"/>
+    <w:bookmarkStart w:id="91" w:name="ref-Brophy2006"/>
     <w:p>
       <w:pPr>
         <w:pStyle w:val="Bibliography"/>
@@ -6805,8 +6811,8 @@
         <w:t xml:space="preserve">: 405–9.</w:t>
       </w:r>
     </w:p>
-    <w:bookmarkEnd w:id="90"/>
-    <w:bookmarkStart w:id="91" w:name="ref-Burns2012"/>
+    <w:bookmarkEnd w:id="91"/>
+    <w:bookmarkStart w:id="92" w:name="ref-Burns2012"/>
     <w:p>
       <w:pPr>
         <w:pStyle w:val="Bibliography"/>
@@ -6857,8 +6863,8 @@
         <w:t xml:space="preserve">: 138–48.</w:t>
       </w:r>
     </w:p>
-    <w:bookmarkEnd w:id="91"/>
-    <w:bookmarkStart w:id="92" w:name="ref-Sinha2013"/>
+    <w:bookmarkEnd w:id="92"/>
+    <w:bookmarkStart w:id="93" w:name="ref-Sinha2013"/>
     <w:p>
       <w:pPr>
         <w:pStyle w:val="Bibliography"/>
@@ -6894,8 +6900,8 @@
         <w:t xml:space="preserve">: 86–92.</w:t>
       </w:r>
     </w:p>
-    <w:bookmarkEnd w:id="92"/>
-    <w:bookmarkStart w:id="93" w:name="ref-Simmonds2014"/>
+    <w:bookmarkEnd w:id="93"/>
+    <w:bookmarkStart w:id="94" w:name="ref-Simmonds2014"/>
     <w:p>
       <w:pPr>
         <w:pStyle w:val="Bibliography"/>
@@ -6946,8 +6952,8 @@
         <w:t xml:space="preserve">: 653–60.</w:t>
       </w:r>
     </w:p>
-    <w:bookmarkEnd w:id="93"/>
-    <w:bookmarkStart w:id="94" w:name="ref-Thorn2016"/>
+    <w:bookmarkEnd w:id="94"/>
+    <w:bookmarkStart w:id="95" w:name="ref-Thorn2016"/>
     <w:p>
       <w:pPr>
         <w:pStyle w:val="Bibliography"/>
@@ -6998,8 +7004,8 @@
         <w:t xml:space="preserve">: 161–8.</w:t>
       </w:r>
     </w:p>
-    <w:bookmarkEnd w:id="94"/>
-    <w:bookmarkStart w:id="95" w:name="ref-Sayers2016"/>
+    <w:bookmarkEnd w:id="95"/>
+    <w:bookmarkStart w:id="96" w:name="ref-Sayers2016"/>
     <w:p>
       <w:pPr>
         <w:pStyle w:val="Bibliography"/>
@@ -7035,8 +7041,8 @@
         <w:t xml:space="preserve">: 954–64.</w:t>
       </w:r>
     </w:p>
-    <w:bookmarkEnd w:id="95"/>
-    <w:bookmarkStart w:id="96" w:name="ref-Charlson1987"/>
+    <w:bookmarkEnd w:id="96"/>
+    <w:bookmarkStart w:id="97" w:name="ref-Charlson1987"/>
     <w:p>
       <w:pPr>
         <w:pStyle w:val="Bibliography"/>
@@ -7072,8 +7078,8 @@
         <w:t xml:space="preserve">: 373–83.</w:t>
       </w:r>
     </w:p>
-    <w:bookmarkEnd w:id="96"/>
-    <w:bookmarkStart w:id="97" w:name="ref-Deyo1992"/>
+    <w:bookmarkEnd w:id="97"/>
+    <w:bookmarkStart w:id="98" w:name="ref-Deyo1992"/>
     <w:p>
       <w:pPr>
         <w:pStyle w:val="Bibliography"/>
@@ -7109,8 +7115,8 @@
         <w:t xml:space="preserve">: 613–9.</w:t>
       </w:r>
     </w:p>
-    <w:bookmarkEnd w:id="97"/>
-    <w:bookmarkStart w:id="98" w:name="ref-Quan2005"/>
+    <w:bookmarkEnd w:id="98"/>
+    <w:bookmarkStart w:id="99" w:name="ref-Quan2005"/>
     <w:p>
       <w:pPr>
         <w:pStyle w:val="Bibliography"/>
@@ -7161,8 +7167,8 @@
         <w:t xml:space="preserve">: 1130–9.</w:t>
       </w:r>
     </w:p>
-    <w:bookmarkEnd w:id="98"/>
-    <w:bookmarkStart w:id="99" w:name="ref-Elixhauser1998"/>
+    <w:bookmarkEnd w:id="99"/>
+    <w:bookmarkStart w:id="100" w:name="ref-Elixhauser1998"/>
     <w:p>
       <w:pPr>
         <w:pStyle w:val="Bibliography"/>
@@ -7198,8 +7204,8 @@
         <w:t xml:space="preserve">: 8–27.</w:t>
       </w:r>
     </w:p>
-    <w:bookmarkEnd w:id="99"/>
-    <w:bookmarkStart w:id="100" w:name="ref-Guo2015"/>
+    <w:bookmarkEnd w:id="100"/>
+    <w:bookmarkStart w:id="101" w:name="ref-Guo2015"/>
     <w:p>
       <w:pPr>
         <w:pStyle w:val="Bibliography"/>
@@ -7250,8 +7256,8 @@
         <w:t xml:space="preserve">: e0134151.</w:t>
       </w:r>
     </w:p>
-    <w:bookmarkEnd w:id="100"/>
-    <w:bookmarkStart w:id="102" w:name="ref-Baranowski2020"/>
+    <w:bookmarkEnd w:id="101"/>
+    <w:bookmarkStart w:id="103" w:name="ref-Baranowski2020"/>
     <w:p>
       <w:pPr>
         <w:pStyle w:val="Bibliography"/>
@@ -7274,7 +7280,7 @@
       <w:r>
         <w:t xml:space="preserve">2020. DOI:</w:t>
       </w:r>
-      <w:hyperlink r:id="rId101">
+      <w:hyperlink r:id="rId102">
         <w:r>
           <w:rPr>
             <w:rStyle w:val="Hyperlink"/>
@@ -7286,8 +7292,8 @@
         <w:t xml:space="preserve">.</w:t>
       </w:r>
     </w:p>
-    <w:bookmarkEnd w:id="102"/>
-    <w:bookmarkStart w:id="103" w:name="ref-Austin2004"/>
+    <w:bookmarkEnd w:id="103"/>
+    <w:bookmarkStart w:id="104" w:name="ref-Austin2004"/>
     <w:p>
       <w:pPr>
         <w:pStyle w:val="Bibliography"/>
@@ -7323,8 +7329,8 @@
         <w:t xml:space="preserve">: 131–7.</w:t>
       </w:r>
     </w:p>
-    <w:bookmarkEnd w:id="103"/>
-    <w:bookmarkStart w:id="104" w:name="ref-Ripley2002"/>
+    <w:bookmarkEnd w:id="104"/>
+    <w:bookmarkStart w:id="105" w:name="ref-Ripley2002"/>
     <w:p>
       <w:pPr>
         <w:pStyle w:val="Bibliography"/>
@@ -7333,8 +7339,8 @@
         <w:t xml:space="preserve">36 Ripley B, Venables WN. Modern applied statistics with S. Springer, New York, 2002.</w:t>
       </w:r>
     </w:p>
-    <w:bookmarkEnd w:id="104"/>
-    <w:bookmarkStart w:id="105" w:name="ref-Fawcett2006"/>
+    <w:bookmarkEnd w:id="105"/>
+    <w:bookmarkStart w:id="106" w:name="ref-Fawcett2006"/>
     <w:p>
       <w:pPr>
         <w:pStyle w:val="Bibliography"/>
@@ -7370,8 +7376,8 @@
         <w:t xml:space="preserve">: 861–74.</w:t>
       </w:r>
     </w:p>
-    <w:bookmarkEnd w:id="105"/>
-    <w:bookmarkStart w:id="106" w:name="ref-Miller1991"/>
+    <w:bookmarkEnd w:id="106"/>
+    <w:bookmarkStart w:id="107" w:name="ref-Miller1991"/>
     <w:p>
       <w:pPr>
         <w:pStyle w:val="Bibliography"/>
@@ -7407,8 +7413,8 @@
         <w:t xml:space="preserve">: 1213–26.</w:t>
       </w:r>
     </w:p>
-    <w:bookmarkEnd w:id="106"/>
-    <w:bookmarkStart w:id="107" w:name="ref-Nattino2016"/>
+    <w:bookmarkEnd w:id="107"/>
+    <w:bookmarkStart w:id="108" w:name="ref-Nattino2016"/>
     <w:p>
       <w:pPr>
         <w:pStyle w:val="Bibliography"/>
@@ -7444,8 +7450,8 @@
         <w:t xml:space="preserve">: 709–20.</w:t>
       </w:r>
     </w:p>
-    <w:bookmarkEnd w:id="107"/>
-    <w:bookmarkStart w:id="108" w:name="ref-Steyerberg2004"/>
+    <w:bookmarkEnd w:id="108"/>
+    <w:bookmarkStart w:id="109" w:name="ref-Steyerberg2004"/>
     <w:p>
       <w:pPr>
         <w:pStyle w:val="Bibliography"/>
@@ -7481,8 +7487,8 @@
         <w:t xml:space="preserve">: 2567–86.</w:t>
       </w:r>
     </w:p>
-    <w:bookmarkEnd w:id="108"/>
-    <w:bookmarkStart w:id="109" w:name="ref-Breiman2001"/>
+    <w:bookmarkEnd w:id="109"/>
+    <w:bookmarkStart w:id="110" w:name="ref-Breiman2001"/>
     <w:p>
       <w:pPr>
         <w:pStyle w:val="Bibliography"/>
@@ -7518,8 +7524,8 @@
         <w:t xml:space="preserve">: 199–215.</w:t>
       </w:r>
     </w:p>
-    <w:bookmarkEnd w:id="109"/>
-    <w:bookmarkStart w:id="110" w:name="ref-Haynes1995"/>
+    <w:bookmarkEnd w:id="110"/>
+    <w:bookmarkStart w:id="111" w:name="ref-Haynes1995"/>
     <w:p>
       <w:pPr>
         <w:pStyle w:val="Bibliography"/>
@@ -7555,8 +7561,8 @@
         <w:t xml:space="preserve">: 195–9.</w:t>
       </w:r>
     </w:p>
-    <w:bookmarkEnd w:id="110"/>
-    <w:bookmarkStart w:id="111" w:name="ref-Whitmore2014"/>
+    <w:bookmarkEnd w:id="111"/>
+    <w:bookmarkStart w:id="112" w:name="ref-Whitmore2014"/>
     <w:p>
       <w:pPr>
         <w:pStyle w:val="Bibliography"/>
@@ -7607,8 +7613,8 @@
         <w:t xml:space="preserve">: 31–8.</w:t>
       </w:r>
     </w:p>
-    <w:bookmarkEnd w:id="111"/>
-    <w:bookmarkStart w:id="112" w:name="ref-Kork2015"/>
+    <w:bookmarkEnd w:id="112"/>
+    <w:bookmarkStart w:id="113" w:name="ref-Kork2015"/>
     <w:p>
       <w:pPr>
         <w:pStyle w:val="Bibliography"/>
@@ -7644,8 +7650,8 @@
         <w:t xml:space="preserve">: e576.</w:t>
       </w:r>
     </w:p>
-    <w:bookmarkEnd w:id="112"/>
-    <w:bookmarkStart w:id="113" w:name="ref-Mood2010"/>
+    <w:bookmarkEnd w:id="113"/>
+    <w:bookmarkStart w:id="114" w:name="ref-Mood2010"/>
     <w:p>
       <w:pPr>
         <w:pStyle w:val="Bibliography"/>
@@ -7681,8 +7687,8 @@
         <w:t xml:space="preserve">: 67–82.</w:t>
       </w:r>
     </w:p>
-    <w:bookmarkEnd w:id="113"/>
-    <w:bookmarkStart w:id="114" w:name="ref-Soderman2000"/>
+    <w:bookmarkEnd w:id="114"/>
+    <w:bookmarkStart w:id="115" w:name="ref-Soderman2000"/>
     <w:p>
       <w:pPr>
         <w:pStyle w:val="Bibliography"/>
@@ -7718,8 +7724,8 @@
         <w:t xml:space="preserve">: 884–9.</w:t>
       </w:r>
     </w:p>
-    <w:bookmarkEnd w:id="114"/>
-    <w:bookmarkStart w:id="115" w:name="ref-Soderman2001"/>
+    <w:bookmarkEnd w:id="115"/>
+    <w:bookmarkStart w:id="116" w:name="ref-Soderman2001"/>
     <w:p>
       <w:pPr>
         <w:pStyle w:val="Bibliography"/>
@@ -7755,8 +7761,8 @@
         <w:t xml:space="preserve">: 113–9.</w:t>
       </w:r>
     </w:p>
-    <w:bookmarkEnd w:id="115"/>
-    <w:bookmarkStart w:id="117" w:name="ref-Spencer2012"/>
+    <w:bookmarkEnd w:id="116"/>
+    <w:bookmarkStart w:id="118" w:name="ref-Spencer2012"/>
     <w:p>
       <w:pPr>
         <w:pStyle w:val="Bibliography"/>
@@ -7791,7 +7797,7 @@
       <w:r>
         <w:t xml:space="preserve">. DOI:</w:t>
       </w:r>
-      <w:hyperlink r:id="rId116">
+      <w:hyperlink r:id="rId117">
         <w:r>
           <w:rPr>
             <w:rStyle w:val="Hyperlink"/>
@@ -7803,8 +7809,8 @@
         <w:t xml:space="preserve">.</w:t>
       </w:r>
     </w:p>
-    <w:bookmarkEnd w:id="117"/>
-    <w:bookmarkStart w:id="118" w:name="ref-Williams2002"/>
+    <w:bookmarkEnd w:id="118"/>
+    <w:bookmarkStart w:id="119" w:name="ref-Williams2002"/>
     <w:p>
       <w:pPr>
         <w:pStyle w:val="Bibliography"/>
@@ -7840,8 +7846,8 @@
         <w:t xml:space="preserve">: 34–7.</w:t>
       </w:r>
     </w:p>
-    <w:bookmarkEnd w:id="118"/>
-    <w:bookmarkStart w:id="120" w:name="ref-Brennan2012"/>
+    <w:bookmarkEnd w:id="119"/>
+    <w:bookmarkStart w:id="121" w:name="ref-Brennan2012"/>
     <w:p>
       <w:pPr>
         <w:pStyle w:val="Bibliography"/>
@@ -7876,7 +7882,7 @@
       <w:r>
         <w:t xml:space="preserve">. DOI:</w:t>
       </w:r>
-      <w:hyperlink r:id="rId119">
+      <w:hyperlink r:id="rId120">
         <w:r>
           <w:rPr>
             <w:rStyle w:val="Hyperlink"/>
@@ -7888,8 +7894,8 @@
         <w:t xml:space="preserve">.</w:t>
       </w:r>
     </w:p>
-    <w:bookmarkEnd w:id="120"/>
-    <w:bookmarkStart w:id="122" w:name="ref-Smith2012"/>
+    <w:bookmarkEnd w:id="121"/>
+    <w:bookmarkStart w:id="123" w:name="ref-Smith2012"/>
     <w:p>
       <w:pPr>
         <w:pStyle w:val="Bibliography"/>
@@ -7924,7 +7930,7 @@
       <w:r>
         <w:t xml:space="preserve">. DOI:</w:t>
       </w:r>
-      <w:hyperlink r:id="rId121">
+      <w:hyperlink r:id="rId122">
         <w:r>
           <w:rPr>
             <w:rStyle w:val="Hyperlink"/>
@@ -7936,8 +7942,8 @@
         <w:t xml:space="preserve">.</w:t>
       </w:r>
     </w:p>
-    <w:bookmarkEnd w:id="122"/>
-    <w:bookmarkStart w:id="123" w:name="ref-Mouchti2018"/>
+    <w:bookmarkEnd w:id="123"/>
+    <w:bookmarkStart w:id="124" w:name="ref-Mouchti2018"/>
     <w:p>
       <w:pPr>
         <w:pStyle w:val="Bibliography"/>
@@ -7973,8 +7979,8 @@
         <w:t xml:space="preserve">: 2140–52.</w:t>
       </w:r>
     </w:p>
-    <w:bookmarkEnd w:id="123"/>
-    <w:bookmarkStart w:id="124" w:name="ref-Stommel2009"/>
+    <w:bookmarkEnd w:id="124"/>
+    <w:bookmarkStart w:id="125" w:name="ref-Stommel2009"/>
     <w:p>
       <w:pPr>
         <w:pStyle w:val="Bibliography"/>
@@ -8010,8 +8016,8 @@
         <w:t xml:space="preserve">: 1–10.</w:t>
       </w:r>
     </w:p>
-    <w:bookmarkEnd w:id="124"/>
     <w:bookmarkEnd w:id="125"/>
+    <w:bookmarkEnd w:id="126"/>
     <w:sectPr>
       <w:headerReference w:type="default" r:id="rId9"/>
       <w:pgSz w:w="12240" w:h="15840"/>

</xml_diff>

<commit_message>
Updated Shiny app with help texts in English and Swedish.
</commit_message>
<xml_diff>
--- a/reports/article.docx
+++ b/reports/article.docx
@@ -344,7 +344,7 @@
         <w:pStyle w:val="Date"/>
       </w:pPr>
       <w:r>
-        <w:t xml:space="preserve">2020-03-30</w:t>
+        <w:t xml:space="preserve">2020-03-31</w:t>
       </w:r>
     </w:p>
     <w:p>
@@ -517,13 +517,13 @@
         <w:rPr>
           <w:b/>
         </w:rPr>
-        <w:t xml:space="preserve">OBJECTIVE:</w:t>
-      </w:r>
-      <w:r>
-        <w:t xml:space="preserve"> </w:t>
-      </w:r>
-      <w:r>
-        <w:t xml:space="preserve">Shared individualized decision making prior to total hip arthroplasty (THA) includes discussions of the risk of mortality. However, diagnosis code-based co-morbidity instruments such as the Charlson index are impossible to use in clinical practice, and the American Society for Anesthesiologists (ASA) classification is imprecise. We thus developed a parsimonious model to predict 90-day mortality after elective THA.</w:t>
+        <w:t xml:space="preserve">OBJECTIVES</w:t>
+      </w:r>
+      <w:r>
+        <w:t xml:space="preserve"> </w:t>
+      </w:r>
+      <w:r>
+        <w:t xml:space="preserve">We developed and validated a statistical model to predict 90-day mortality after total hip arthroplasty (THA) due to osteoarthritis.</w:t>
       </w:r>
     </w:p>
     <w:p>
@@ -534,13 +534,13 @@
         <w:rPr>
           <w:b/>
         </w:rPr>
-        <w:t xml:space="preserve">PARTICIPANTS AND METHODS:</w:t>
-      </w:r>
-      <w:r>
-        <w:t xml:space="preserve"> </w:t>
-      </w:r>
-      <w:r>
-        <w:t xml:space="preserve">We studied 53,099 Swedish patients operated with a cemented THA due to primary osteoarthritis 2008 - 2015 and used personal identity numbers for data linkage. We used a bootstrap ranking procedure together with logistic least absolute shrinkage and selection operator (LASSO) regression to develop a prediction model for death within 90 days after surgery. The model was internally validated by bootstrapping, and externally validated on a cohort of 125,428 patients from the National Joint Registry for England and Wales. Model performance was assessed by the area under the receiver operation characteristics curve (AUC) for discrimination, and by calibration belt plots.</w:t>
+        <w:t xml:space="preserve">DESIGN</w:t>
+      </w:r>
+      <w:r>
+        <w:t xml:space="preserve"> </w:t>
+      </w:r>
+      <w:r>
+        <w:t xml:space="preserve">A multi-national observational registry study with prospective data collection and data linkage. We used a bootstrap ranking procedure together with logistic LASSO-regression, evaluated by the area under the receiver operation characteristics curve (AUC), and calibration belt plots.</w:t>
       </w:r>
     </w:p>
     <w:p>
@@ -551,13 +551,64 @@
         <w:rPr>
           <w:b/>
         </w:rPr>
-        <w:t xml:space="preserve">RESULTS:</w:t>
-      </w:r>
-      <w:r>
-        <w:t xml:space="preserve"> </w:t>
-      </w:r>
-      <w:r>
-        <w:t xml:space="preserve">The unadjusted cumulative 90-day mortality was 0.33 % (95 % CI: 0.28 to 0.38) in Sweden and 0.52 % (95 % CI: 0.49 to 0.56) in England and Wales. We propose a simple main effects model combining age, sex, ASA class, the presence of cancer, diseases of the central nervous system, kidney disease, and diagnosed obesity. This model had good discriminatory ability both internally (AUC = 0.78, 95 % CI: 0.75 to 0.81) and externally (AUC = 0.75, 95 % CI: 0.73 to 0.76), rendering it superior to traditional models based on the Charlson (AUC = 0.66, 95 % CI: 0.62 to 0.70), and the Elixhauser (AUC = 0.64, 95 % CI: 0.59 to 0.68) co-morbidity indices. Our model was well calibrated for predicted probabilities up to 5 %. A web calculator to aid clinical usage was published at</w:t>
+        <w:t xml:space="preserve">SETTING</w:t>
+      </w:r>
+      <w:r>
+        <w:t xml:space="preserve"> </w:t>
+      </w:r>
+      <w:r>
+        <w:t xml:space="preserve">Patients operated 2008 - 2015 and identified through the Swedish Hip Arthroplasty Register, including all private and public hospitals in Sweden, for model derivation and internal validation. Similar patients from England and Wales, recorded in the National Joint Register, for external model validation.</w:t>
+      </w:r>
+    </w:p>
+    <w:p>
+      <w:pPr>
+        <w:pStyle w:val="BodyText"/>
+      </w:pPr>
+      <w:r>
+        <w:rPr>
+          <w:b/>
+        </w:rPr>
+        <w:t xml:space="preserve">PARTICIPANTS</w:t>
+      </w:r>
+      <w:r>
+        <w:t xml:space="preserve"> </w:t>
+      </w:r>
+      <w:r>
+        <w:t xml:space="preserve">53,099 patients with cemented total hip arthroplasty (THA) due to osteoarthritis, and ASA class I-III, for model derivation and internal validation (mean [range] age 73 [35 - 99]; 61 % [32,440 of 53,099] females; 0.33 % [175 of 53,099] deaths within 90 days). An additional 125,428 patients for external validation (mean [range] age 74 [35 - 99]; 65 % [82,247 of 125,428] females; 0.52 % [654 of 125,428] deaths within 90 days).</w:t>
+      </w:r>
+    </w:p>
+    <w:p>
+      <w:pPr>
+        <w:pStyle w:val="BodyText"/>
+      </w:pPr>
+      <w:r>
+        <w:rPr>
+          <w:b/>
+        </w:rPr>
+        <w:t xml:space="preserve">MAIN OUTCOME MEASURES</w:t>
+      </w:r>
+      <w:r>
+        <w:t xml:space="preserve"> </w:t>
+      </w:r>
+      <w:r>
+        <w:t xml:space="preserve">Predicted probability of death due to any reason within 90 days after THA.</w:t>
+      </w:r>
+    </w:p>
+    <w:p>
+      <w:pPr>
+        <w:pStyle w:val="BodyText"/>
+      </w:pPr>
+      <w:r>
+        <w:rPr>
+          <w:b/>
+        </w:rPr>
+        <w:t xml:space="preserve">RESULTS</w:t>
+      </w:r>
+      <w:r>
+        <w:t xml:space="preserve"> </w:t>
+      </w:r>
+      <w:r>
+        <w:t xml:space="preserve">A simple main effects model combining age, sex, ASA class, the presence of cancer, diseases of the central nervous system, kidney disease, and diagnosed obesity, with good internal discrimination (AUC = 0.78, 95 % CI: 0.75 to 0.81), as well as externally (AUC = 0.75, 95 % CI: 0.73 to 0.76). This model was superior to traditional models based on the Charlson (AUC = 0.66, 95 % CI: 0.62 to 0.70), and the Elixhauser (AUC = 0.64, 95 % CI: 0.59 to 0.68) co-morbidity indices. The model was well calibrated for predicted probabilities up to 5 %. A web calculator to aid clinical usage was published at</w:t>
       </w:r>
       <w:r>
         <w:t xml:space="preserve"> </w:t>
@@ -605,11 +656,95 @@
       <w:pPr>
         <w:pStyle w:val="Heading1"/>
       </w:pPr>
-      <w:bookmarkStart w:id="26" w:name="introduction"/>
+      <w:bookmarkStart w:id="26" w:name="summary-box"/>
+      <w:r>
+        <w:t xml:space="preserve">Summary box</w:t>
+      </w:r>
+      <w:bookmarkEnd w:id="26"/>
+    </w:p>
+    <w:p>
+      <w:pPr>
+        <w:pStyle w:val="FirstParagraph"/>
+      </w:pPr>
+      <w:r>
+        <w:t xml:space="preserve">What is already known:</w:t>
+      </w:r>
+    </w:p>
+    <w:p>
+      <w:pPr>
+        <w:pStyle w:val="Compact"/>
+        <w:numPr>
+          <w:numId w:val="1002"/>
+          <w:ilvl w:val="0"/>
+        </w:numPr>
+      </w:pPr>
+      <w:r>
+        <w:t xml:space="preserve">Shared individualized decision making prior to total hip arthroplasty (THA) includes discussions of the risk of mortality.</w:t>
+      </w:r>
+    </w:p>
+    <w:p>
+      <w:pPr>
+        <w:pStyle w:val="Compact"/>
+        <w:numPr>
+          <w:numId w:val="1002"/>
+          <w:ilvl w:val="0"/>
+        </w:numPr>
+      </w:pPr>
+      <w:r>
+        <w:t xml:space="preserve">Available diagnosis code-based co-morbidity instruments are impossible to use in clinical practice, and the American Society for Anesthesiologists (ASA) classification is imprecise.</w:t>
+      </w:r>
+    </w:p>
+    <w:p>
+      <w:pPr>
+        <w:pStyle w:val="FirstParagraph"/>
+      </w:pPr>
+      <w:r>
+        <w:t xml:space="preserve">What this study adds:</w:t>
+      </w:r>
+    </w:p>
+    <w:p>
+      <w:pPr>
+        <w:pStyle w:val="Compact"/>
+        <w:numPr>
+          <w:numId w:val="1003"/>
+          <w:ilvl w:val="0"/>
+        </w:numPr>
+      </w:pPr>
+      <w:r>
+        <w:t xml:space="preserve">Our results indicate that the risk of early postoperative mortality after cemented THA can be pre-operatively assessed by a parsimonious prediction model.</w:t>
+      </w:r>
+    </w:p>
+    <w:p>
+      <w:pPr>
+        <w:pStyle w:val="Compact"/>
+        <w:numPr>
+          <w:numId w:val="1003"/>
+          <w:ilvl w:val="0"/>
+        </w:numPr>
+      </w:pPr>
+      <w:r>
+        <w:t xml:space="preserve">The presented model, with its accompanying web calculator, could facilitate a shared decision-making between physicians and their patients in need of THA.</w:t>
+      </w:r>
+    </w:p>
+    <w:p>
+      <w:pPr>
+        <w:pStyle w:val="Heading5"/>
+      </w:pPr>
+      <w:bookmarkStart w:id="27" w:name="page-break-2"/>
+      <w:r>
+        <w:t xml:space="preserve">PAGE BREAK</w:t>
+      </w:r>
+      <w:bookmarkEnd w:id="27"/>
+    </w:p>
+    <w:p>
+      <w:pPr>
+        <w:pStyle w:val="Heading1"/>
+      </w:pPr>
+      <w:bookmarkStart w:id="28" w:name="introduction"/>
       <w:r>
         <w:t xml:space="preserve">Introduction</w:t>
       </w:r>
-      <w:bookmarkEnd w:id="26"/>
+      <w:bookmarkEnd w:id="28"/>
     </w:p>
     <w:p>
       <w:pPr>
@@ -682,7 +817,7 @@
       <w:r>
         <w:t xml:space="preserve">The first prediction model based on a European cohort was the patient decision support tool for joint remplacement in the UK (</w:t>
       </w:r>
-      <w:hyperlink r:id="rId27">
+      <w:hyperlink r:id="rId29">
         <w:r>
           <w:rPr>
             <w:rStyle w:val="Hyperlink"/>
@@ -712,11 +847,11 @@
       <w:pPr>
         <w:pStyle w:val="Heading1"/>
       </w:pPr>
-      <w:bookmarkStart w:id="28" w:name="participants-and-methods"/>
+      <w:bookmarkStart w:id="30" w:name="participants-and-methods"/>
       <w:r>
         <w:t xml:space="preserve">Participants and Methods</w:t>
       </w:r>
-      <w:bookmarkEnd w:id="28"/>
+      <w:bookmarkEnd w:id="30"/>
     </w:p>
     <w:p>
       <w:pPr>
@@ -745,11 +880,11 @@
       <w:pPr>
         <w:pStyle w:val="Heading2"/>
       </w:pPr>
-      <w:bookmarkStart w:id="29" w:name="derivation-cohort-sweden"/>
+      <w:bookmarkStart w:id="31" w:name="derivation-cohort-sweden"/>
       <w:r>
         <w:t xml:space="preserve">Derivation cohort (Sweden)</w:t>
       </w:r>
-      <w:bookmarkEnd w:id="29"/>
+      <w:bookmarkEnd w:id="31"/>
     </w:p>
     <w:p>
       <w:pPr>
@@ -831,11 +966,11 @@
       <w:pPr>
         <w:pStyle w:val="Heading2"/>
       </w:pPr>
-      <w:bookmarkStart w:id="30" w:name="X607666395c53d4d7bffb9fa48f5a07f249542af"/>
+      <w:bookmarkStart w:id="32" w:name="X607666395c53d4d7bffb9fa48f5a07f249542af"/>
       <w:r>
         <w:t xml:space="preserve">External validation cohort (England and Wales)</w:t>
       </w:r>
-      <w:bookmarkEnd w:id="30"/>
+      <w:bookmarkEnd w:id="32"/>
     </w:p>
     <w:p>
       <w:pPr>
@@ -867,11 +1002,11 @@
       <w:pPr>
         <w:pStyle w:val="Heading2"/>
       </w:pPr>
-      <w:bookmarkStart w:id="31" w:name="defining-co-morbidity"/>
+      <w:bookmarkStart w:id="33" w:name="defining-co-morbidity"/>
       <w:r>
         <w:t xml:space="preserve">Defining co-morbidity</w:t>
       </w:r>
-      <w:bookmarkEnd w:id="31"/>
+      <w:bookmarkEnd w:id="33"/>
     </w:p>
     <w:p>
       <w:pPr>
@@ -918,11 +1053,11 @@
       <w:pPr>
         <w:pStyle w:val="Heading2"/>
       </w:pPr>
-      <w:bookmarkStart w:id="32" w:name="X3dfb8ce663a1fc2d82d471b5d62397660058101"/>
+      <w:bookmarkStart w:id="34" w:name="X3dfb8ce663a1fc2d82d471b5d62397660058101"/>
       <w:r>
         <w:t xml:space="preserve">Statistical analysis for model development</w:t>
       </w:r>
-      <w:bookmarkEnd w:id="32"/>
+      <w:bookmarkEnd w:id="34"/>
     </w:p>
     <w:p>
       <w:pPr>
@@ -996,11 +1131,11 @@
       <w:pPr>
         <w:pStyle w:val="Heading2"/>
       </w:pPr>
-      <w:bookmarkStart w:id="33" w:name="Xff1047e633f212e7c4888ec1ef4e1c3504bdbf7"/>
+      <w:bookmarkStart w:id="35" w:name="Xff1047e633f212e7c4888ec1ef4e1c3504bdbf7"/>
       <w:r>
         <w:t xml:space="preserve">Statistical analysis for model validation</w:t>
       </w:r>
-      <w:bookmarkEnd w:id="33"/>
+      <w:bookmarkEnd w:id="35"/>
     </w:p>
     <w:p>
       <w:pPr>
@@ -1088,11 +1223,11 @@
       <w:pPr>
         <w:pStyle w:val="Heading2"/>
       </w:pPr>
-      <w:bookmarkStart w:id="34" w:name="statistical-tools"/>
+      <w:bookmarkStart w:id="36" w:name="statistical-tools"/>
       <w:r>
         <w:t xml:space="preserve">Statistical tools</w:t>
       </w:r>
-      <w:bookmarkEnd w:id="34"/>
+      <w:bookmarkEnd w:id="36"/>
     </w:p>
     <w:p>
       <w:pPr>
@@ -1124,17 +1259,19 @@
         <w:pStyle w:val="BodyText"/>
       </w:pPr>
       <w:r>
-        <w:t xml:space="preserve">We used R version 3.6.1 (R Foundation for Statistical Computing, Vienna, Austria) with significant packages tidyverse, tidymodels, furrr, pROC and shiny. All R-scripts and necessary configurations (but no personal data) is available at zenodo.org/XXX</w:t>
-      </w:r>
-      <w:r>
-        <w:t xml:space="preserve"> </w:t>
-      </w:r>
-      <w:r>
-        <w:rPr>
-          <w:b/>
-        </w:rPr>
-        <w:t xml:space="preserve">[Add!]</w:t>
-      </w:r>
+        <w:t xml:space="preserve">We used R version 3.6.1 (R Foundation for Statistical Computing, Vienna, Austria) with significant packages tidyverse, tidymodels, furrr, pROC and shiny. All R-scripts and necessary configurations (but no personal data) is available at</w:t>
+      </w:r>
+      <w:r>
+        <w:t xml:space="preserve"> </w:t>
+      </w:r>
+      <w:hyperlink r:id="rId37">
+        <w:r>
+          <w:rPr>
+            <w:rStyle w:val="Hyperlink"/>
+          </w:rPr>
+          <w:t xml:space="preserve">http://doi.org/10.5281/zenodo.3732852</w:t>
+        </w:r>
+      </w:hyperlink>
       <w:r>
         <w:t xml:space="preserve">. A linked Binder environment is also available for interactive usage.</w:t>
       </w:r>
@@ -1143,11 +1280,11 @@
       <w:pPr>
         <w:pStyle w:val="Heading2"/>
       </w:pPr>
-      <w:bookmarkStart w:id="35" w:name="ethical-approval"/>
+      <w:bookmarkStart w:id="38" w:name="ethical-approval"/>
       <w:r>
         <w:t xml:space="preserve">Ethical approval</w:t>
       </w:r>
-      <w:bookmarkEnd w:id="35"/>
+      <w:bookmarkEnd w:id="38"/>
     </w:p>
     <w:p>
       <w:pPr>
@@ -1161,11 +1298,11 @@
       <w:pPr>
         <w:pStyle w:val="Heading1"/>
       </w:pPr>
-      <w:bookmarkStart w:id="36" w:name="indirect-patient-and-public-involvement"/>
+      <w:bookmarkStart w:id="39" w:name="indirect-patient-and-public-involvement"/>
       <w:r>
         <w:t xml:space="preserve">Indirect Patient and Public Involvement</w:t>
       </w:r>
-      <w:bookmarkEnd w:id="36"/>
+      <w:bookmarkEnd w:id="39"/>
     </w:p>
     <w:p>
       <w:pPr>
@@ -1179,21 +1316,21 @@
       <w:pPr>
         <w:pStyle w:val="Heading1"/>
       </w:pPr>
-      <w:bookmarkStart w:id="37" w:name="results"/>
+      <w:bookmarkStart w:id="40" w:name="results"/>
       <w:r>
         <w:t xml:space="preserve">Results</w:t>
       </w:r>
-      <w:bookmarkEnd w:id="37"/>
+      <w:bookmarkEnd w:id="40"/>
     </w:p>
     <w:p>
       <w:pPr>
         <w:pStyle w:val="Heading2"/>
       </w:pPr>
-      <w:bookmarkStart w:id="38" w:name="study-participants"/>
+      <w:bookmarkStart w:id="41" w:name="study-participants"/>
       <w:r>
         <w:t xml:space="preserve">Study participants</w:t>
       </w:r>
-      <w:bookmarkEnd w:id="38"/>
+      <w:bookmarkEnd w:id="41"/>
     </w:p>
     <w:p>
       <w:pPr>
@@ -1248,11 +1385,11 @@
       <w:pPr>
         <w:pStyle w:val="Heading2"/>
       </w:pPr>
-      <w:bookmarkStart w:id="39" w:name="X97f55da61655794c4500bb5dee5b0e7e0a00da4"/>
+      <w:bookmarkStart w:id="42" w:name="X97f55da61655794c4500bb5dee5b0e7e0a00da4"/>
       <w:r>
         <w:t xml:space="preserve">Model development and internal validation</w:t>
       </w:r>
-      <w:bookmarkEnd w:id="39"/>
+      <w:bookmarkEnd w:id="42"/>
     </w:p>
     <w:p>
       <w:pPr>
@@ -1363,11 +1500,11 @@
       <w:pPr>
         <w:pStyle w:val="Heading2"/>
       </w:pPr>
-      <w:bookmarkStart w:id="40" w:name="external-validation"/>
+      <w:bookmarkStart w:id="43" w:name="external-validation"/>
       <w:r>
         <w:t xml:space="preserve">External validation</w:t>
       </w:r>
-      <w:bookmarkEnd w:id="40"/>
+      <w:bookmarkEnd w:id="43"/>
     </w:p>
     <w:p>
       <w:pPr>
@@ -1411,21 +1548,21 @@
       <w:pPr>
         <w:pStyle w:val="Heading1"/>
       </w:pPr>
-      <w:bookmarkStart w:id="41" w:name="discussion"/>
+      <w:bookmarkStart w:id="44" w:name="discussion"/>
       <w:r>
         <w:t xml:space="preserve">Discussion</w:t>
       </w:r>
-      <w:bookmarkEnd w:id="41"/>
+      <w:bookmarkEnd w:id="44"/>
     </w:p>
     <w:p>
       <w:pPr>
         <w:pStyle w:val="Heading2"/>
       </w:pPr>
-      <w:bookmarkStart w:id="42" w:name="principal-findings"/>
+      <w:bookmarkStart w:id="45" w:name="principal-findings"/>
       <w:r>
         <w:t xml:space="preserve">Principal findings</w:t>
       </w:r>
-      <w:bookmarkEnd w:id="42"/>
+      <w:bookmarkEnd w:id="45"/>
     </w:p>
     <w:p>
       <w:pPr>
@@ -1554,11 +1691,11 @@
       <w:pPr>
         <w:pStyle w:val="Heading2"/>
       </w:pPr>
-      <w:bookmarkStart w:id="43" w:name="clinical-usage"/>
+      <w:bookmarkStart w:id="46" w:name="clinical-usage"/>
       <w:r>
         <w:t xml:space="preserve">Clinical usage</w:t>
       </w:r>
-      <w:bookmarkEnd w:id="43"/>
+      <w:bookmarkEnd w:id="46"/>
     </w:p>
     <w:p>
       <w:pPr>
@@ -1702,11 +1839,11 @@
       <w:pPr>
         <w:pStyle w:val="Heading2"/>
       </w:pPr>
-      <w:bookmarkStart w:id="44" w:name="strengths-and-limitations"/>
+      <w:bookmarkStart w:id="47" w:name="strengths-and-limitations"/>
       <w:r>
         <w:t xml:space="preserve">Strengths and limitations</w:t>
       </w:r>
-      <w:bookmarkEnd w:id="44"/>
+      <w:bookmarkEnd w:id="47"/>
     </w:p>
     <w:p>
       <w:pPr>
@@ -1851,11 +1988,11 @@
       <w:pPr>
         <w:pStyle w:val="Heading2"/>
       </w:pPr>
-      <w:bookmarkStart w:id="45" w:name="conclusion"/>
+      <w:bookmarkStart w:id="48" w:name="conclusion"/>
       <w:r>
         <w:t xml:space="preserve">Conclusion</w:t>
       </w:r>
-      <w:bookmarkEnd w:id="45"/>
+      <w:bookmarkEnd w:id="48"/>
     </w:p>
     <w:p>
       <w:pPr>
@@ -1867,20 +2004,30 @@
     </w:p>
     <w:p>
       <w:pPr>
+        <w:pStyle w:val="Heading5"/>
+      </w:pPr>
+      <w:bookmarkStart w:id="49" w:name="page-break-3"/>
+      <w:r>
+        <w:t xml:space="preserve">PAGE BREAK</w:t>
+      </w:r>
+      <w:bookmarkEnd w:id="49"/>
+    </w:p>
+    <w:p>
+      <w:pPr>
         <w:pStyle w:val="Heading1"/>
       </w:pPr>
-      <w:bookmarkStart w:id="46" w:name="contribution-of-authors"/>
+      <w:bookmarkStart w:id="50" w:name="contribution-of-authors"/>
       <w:r>
         <w:t xml:space="preserve">Contribution of authors</w:t>
       </w:r>
-      <w:bookmarkEnd w:id="46"/>
+      <w:bookmarkEnd w:id="50"/>
     </w:p>
     <w:p>
       <w:pPr>
         <w:pStyle w:val="FirstParagraph"/>
       </w:pPr>
       <w:r>
-        <w:t xml:space="preserve">AG and NH initiated the study and managed the ethical review board application in Sweden. AB and JMW conceptualized the external validation and managed the ethical review board application in the UK.</w:t>
+        <w:t xml:space="preserve">AG and NPH initiated the study and managed the ethical review board application in Sweden. AB and JMW conceptualized the external validation and managed the ethical review board application in the UK.</w:t>
       </w:r>
       <w:r>
         <w:t xml:space="preserve"> </w:t>
@@ -1893,11 +2040,11 @@
       <w:pPr>
         <w:pStyle w:val="Heading1"/>
       </w:pPr>
-      <w:bookmarkStart w:id="47" w:name="exclusive-licence"/>
+      <w:bookmarkStart w:id="51" w:name="exclusive-licence"/>
       <w:r>
         <w:t xml:space="preserve">Exclusive licence</w:t>
       </w:r>
-      <w:bookmarkEnd w:id="47"/>
+      <w:bookmarkEnd w:id="51"/>
     </w:p>
     <w:p>
       <w:pPr>
@@ -1911,11 +2058,11 @@
       <w:pPr>
         <w:pStyle w:val="Heading1"/>
       </w:pPr>
-      <w:bookmarkStart w:id="48" w:name="competing-interests-statement"/>
+      <w:bookmarkStart w:id="52" w:name="competing-interests-statement"/>
       <w:r>
         <w:t xml:space="preserve">Competing interests statement</w:t>
       </w:r>
-      <w:bookmarkEnd w:id="48"/>
+      <w:bookmarkEnd w:id="52"/>
     </w:p>
     <w:p>
       <w:pPr>
@@ -1929,11 +2076,11 @@
       <w:pPr>
         <w:pStyle w:val="Heading1"/>
       </w:pPr>
-      <w:bookmarkStart w:id="49" w:name="transparency-statement"/>
+      <w:bookmarkStart w:id="53" w:name="transparency-statement"/>
       <w:r>
         <w:t xml:space="preserve">Transparency Statement</w:t>
       </w:r>
-      <w:bookmarkEnd w:id="49"/>
+      <w:bookmarkEnd w:id="53"/>
     </w:p>
     <w:p>
       <w:pPr>
@@ -1947,11 +2094,11 @@
       <w:pPr>
         <w:pStyle w:val="Heading1"/>
       </w:pPr>
-      <w:bookmarkStart w:id="50" w:name="data-sharing-statement"/>
+      <w:bookmarkStart w:id="54" w:name="data-sharing-statement"/>
       <w:r>
         <w:t xml:space="preserve">Data sharing statement</w:t>
       </w:r>
-      <w:bookmarkEnd w:id="50"/>
+      <w:bookmarkEnd w:id="54"/>
     </w:p>
     <w:p>
       <w:pPr>
@@ -1965,103 +2112,29 @@
       <w:pPr>
         <w:pStyle w:val="Heading1"/>
       </w:pPr>
-      <w:bookmarkStart w:id="51" w:name="acknowledgement"/>
+      <w:bookmarkStart w:id="55" w:name="acknowledgement"/>
       <w:r>
         <w:t xml:space="preserve">Acknowledgement</w:t>
       </w:r>
-      <w:bookmarkEnd w:id="51"/>
+      <w:bookmarkEnd w:id="55"/>
     </w:p>
     <w:p>
       <w:pPr>
         <w:pStyle w:val="FirstParagraph"/>
       </w:pPr>
       <w:r>
-        <w:t xml:space="preserve">We would like to thank Szilard Nemes, previous senior statistician at the Swedish Hip Arthroplasty Register, for involvement in planning and interpreting the study.</w:t>
-      </w:r>
-    </w:p>
-    <w:p>
-      <w:pPr>
-        <w:pStyle w:val="Heading1"/>
-      </w:pPr>
-      <w:bookmarkStart w:id="52" w:name="summary-box"/>
-      <w:r>
-        <w:t xml:space="preserve">Summary box</w:t>
-      </w:r>
-      <w:bookmarkEnd w:id="52"/>
-    </w:p>
-    <w:p>
-      <w:pPr>
-        <w:pStyle w:val="FirstParagraph"/>
-      </w:pPr>
-      <w:r>
-        <w:t xml:space="preserve">What is already known:</w:t>
-      </w:r>
-    </w:p>
-    <w:p>
-      <w:pPr>
-        <w:pStyle w:val="Compact"/>
-        <w:numPr>
-          <w:numId w:val="1002"/>
-          <w:ilvl w:val="0"/>
-        </w:numPr>
-      </w:pPr>
-      <w:r>
-        <w:t xml:space="preserve">Shared individualized decision making prior to total hip arthroplasty (THA) includes discussions of the risk of mortality.</w:t>
-      </w:r>
-    </w:p>
-    <w:p>
-      <w:pPr>
-        <w:pStyle w:val="Compact"/>
-        <w:numPr>
-          <w:numId w:val="1002"/>
-          <w:ilvl w:val="0"/>
-        </w:numPr>
-      </w:pPr>
-      <w:r>
-        <w:t xml:space="preserve">Available diagnosis code-based co-morbidity instruments are impossible to use in clinical practice, and the American Society for Anesthesiologists (ASA) classification is imprecise.</w:t>
-      </w:r>
-    </w:p>
-    <w:p>
-      <w:pPr>
-        <w:pStyle w:val="FirstParagraph"/>
-      </w:pPr>
-      <w:r>
-        <w:t xml:space="preserve">What this study adds:</w:t>
-      </w:r>
-    </w:p>
-    <w:p>
-      <w:pPr>
-        <w:pStyle w:val="Compact"/>
-        <w:numPr>
-          <w:numId w:val="1003"/>
-          <w:ilvl w:val="0"/>
-        </w:numPr>
-      </w:pPr>
-      <w:r>
-        <w:t xml:space="preserve">Our results indicate that the risk of early postoperative mortality after cemented THA can be pre-operatively assessed by a parsimonious prediction model.</w:t>
-      </w:r>
-    </w:p>
-    <w:p>
-      <w:pPr>
-        <w:pStyle w:val="Compact"/>
-        <w:numPr>
-          <w:numId w:val="1003"/>
-          <w:ilvl w:val="0"/>
-        </w:numPr>
-      </w:pPr>
-      <w:r>
-        <w:t xml:space="preserve">The presented model, with its accompanying web calculator, could facilitate a shared decision-making between physicians and their patients in need of THA.</w:t>
+        <w:t xml:space="preserve">We thank the patients and staff of all the hospitals in England, Wales and Northern Ireland who have contributed data to the National Joint Registry. We are grateful to the Healthcare Quality Improvement Partnership (HQIP), the NJR Research Committee and staff at the NJR Centre for facilitating this work. We also thank all contributers to the Swedish Hip Arthroplasty Register (SHAR), especially Szilard Nemes, previous senior statistician, for his involvement in the study. The authors have conformed to the NJR’s standard protocol for data access and publication. The views expressed represent those of the authors and do not necessarily reflect those of the National Joint Registry Steering Committee or the Healthcare Quality Improvement Partnership (HQIP) who do not vouch for how the information is presented.</w:t>
       </w:r>
     </w:p>
     <w:p>
       <w:pPr>
         <w:pStyle w:val="Heading5"/>
       </w:pPr>
-      <w:bookmarkStart w:id="53" w:name="page-break-2"/>
+      <w:bookmarkStart w:id="56" w:name="page-break-4"/>
       <w:r>
         <w:t xml:space="preserve">PAGE BREAK</w:t>
       </w:r>
-      <w:bookmarkEnd w:id="53"/>
+      <w:bookmarkEnd w:id="56"/>
     </w:p>
     <w:p>
       <w:pPr>
@@ -2083,7 +2156,7 @@
                     </pic:cNvPicPr>
                   </pic:nvPicPr>
                   <pic:blipFill>
-                    <a:blip r:embed="rId54"/>
+                    <a:blip r:embed="rId57"/>
                     <a:stretch>
                       <a:fillRect/>
                     </a:stretch>
@@ -2122,11 +2195,11 @@
       <w:pPr>
         <w:pStyle w:val="Heading5"/>
       </w:pPr>
-      <w:bookmarkStart w:id="55" w:name="page-break-3"/>
+      <w:bookmarkStart w:id="58" w:name="page-break-5"/>
       <w:r>
         <w:t xml:space="preserve">PAGE BREAK</w:t>
       </w:r>
-      <w:bookmarkEnd w:id="55"/>
+      <w:bookmarkEnd w:id="58"/>
     </w:p>
     <w:p>
       <w:pPr>
@@ -2148,7 +2221,7 @@
                     </pic:cNvPicPr>
                   </pic:nvPicPr>
                   <pic:blipFill>
-                    <a:blip r:embed="rId56"/>
+                    <a:blip r:embed="rId59"/>
                     <a:stretch>
                       <a:fillRect/>
                     </a:stretch>
@@ -2187,11 +2260,11 @@
       <w:pPr>
         <w:pStyle w:val="Heading5"/>
       </w:pPr>
-      <w:bookmarkStart w:id="57" w:name="page-break-4"/>
+      <w:bookmarkStart w:id="60" w:name="page-break-6"/>
       <w:r>
         <w:t xml:space="preserve">PAGE BREAK</w:t>
       </w:r>
-      <w:bookmarkEnd w:id="57"/>
+      <w:bookmarkEnd w:id="60"/>
     </w:p>
     <w:p>
       <w:pPr>
@@ -2213,7 +2286,7 @@
                     </pic:cNvPicPr>
                   </pic:nvPicPr>
                   <pic:blipFill>
-                    <a:blip r:embed="rId58"/>
+                    <a:blip r:embed="rId61"/>
                     <a:stretch>
                       <a:fillRect/>
                     </a:stretch>
@@ -2252,11 +2325,11 @@
       <w:pPr>
         <w:pStyle w:val="Heading5"/>
       </w:pPr>
-      <w:bookmarkStart w:id="59" w:name="page-break-5"/>
+      <w:bookmarkStart w:id="62" w:name="page-break-7"/>
       <w:r>
         <w:t xml:space="preserve">PAGE BREAK</w:t>
       </w:r>
-      <w:bookmarkEnd w:id="59"/>
+      <w:bookmarkEnd w:id="62"/>
     </w:p>
     <w:p>
       <w:pPr>
@@ -2278,7 +2351,7 @@
                     </pic:cNvPicPr>
                   </pic:nvPicPr>
                   <pic:blipFill>
-                    <a:blip r:embed="rId60"/>
+                    <a:blip r:embed="rId63"/>
                     <a:stretch>
                       <a:fillRect/>
                     </a:stretch>
@@ -2317,11 +2390,11 @@
       <w:pPr>
         <w:pStyle w:val="Heading5"/>
       </w:pPr>
-      <w:bookmarkStart w:id="61" w:name="page-break-6"/>
+      <w:bookmarkStart w:id="64" w:name="page-break-8"/>
       <w:r>
         <w:t xml:space="preserve">PAGE BREAK</w:t>
       </w:r>
-      <w:bookmarkEnd w:id="61"/>
+      <w:bookmarkEnd w:id="64"/>
     </w:p>
     <w:p>
       <w:pPr>
@@ -2343,7 +2416,7 @@
                     </pic:cNvPicPr>
                   </pic:nvPicPr>
                   <pic:blipFill>
-                    <a:blip r:embed="rId62"/>
+                    <a:blip r:embed="rId65"/>
                     <a:stretch>
                       <a:fillRect/>
                     </a:stretch>
@@ -2382,11 +2455,11 @@
       <w:pPr>
         <w:pStyle w:val="Heading5"/>
       </w:pPr>
-      <w:bookmarkStart w:id="63" w:name="page-break-7"/>
+      <w:bookmarkStart w:id="66" w:name="page-break-9"/>
       <w:r>
         <w:t xml:space="preserve">PAGE BREAK</w:t>
       </w:r>
-      <w:bookmarkEnd w:id="63"/>
+      <w:bookmarkEnd w:id="66"/>
     </w:p>
     <w:p>
       <w:pPr>
@@ -3120,11 +3193,11 @@
       <w:pPr>
         <w:pStyle w:val="Heading5"/>
       </w:pPr>
-      <w:bookmarkStart w:id="64" w:name="page-break-8"/>
+      <w:bookmarkStart w:id="67" w:name="page-break-10"/>
       <w:r>
         <w:t xml:space="preserve">PAGE BREAK</w:t>
       </w:r>
-      <w:bookmarkEnd w:id="64"/>
+      <w:bookmarkEnd w:id="67"/>
     </w:p>
     <w:p>
       <w:pPr>
@@ -5050,11 +5123,11 @@
       <w:pPr>
         <w:pStyle w:val="Heading5"/>
       </w:pPr>
-      <w:bookmarkStart w:id="65" w:name="page-break-9"/>
+      <w:bookmarkStart w:id="68" w:name="page-break-11"/>
       <w:r>
         <w:t xml:space="preserve">PAGE BREAK</w:t>
       </w:r>
-      <w:bookmarkEnd w:id="65"/>
+      <w:bookmarkEnd w:id="68"/>
     </w:p>
     <w:p>
       <w:pPr>
@@ -5380,11 +5453,11 @@
       <w:pPr>
         <w:pStyle w:val="Heading5"/>
       </w:pPr>
-      <w:bookmarkStart w:id="66" w:name="page-break-10"/>
+      <w:bookmarkStart w:id="69" w:name="page-break-12"/>
       <w:r>
         <w:t xml:space="preserve">PAGE BREAK</w:t>
       </w:r>
-      <w:bookmarkEnd w:id="66"/>
+      <w:bookmarkEnd w:id="69"/>
     </w:p>
     <w:p>
       <w:pPr>
@@ -5878,24 +5951,24 @@
       <w:pPr>
         <w:pStyle w:val="Heading5"/>
       </w:pPr>
-      <w:bookmarkStart w:id="67" w:name="page-break-11"/>
+      <w:bookmarkStart w:id="70" w:name="page-break-13"/>
       <w:r>
         <w:t xml:space="preserve">PAGE BREAK</w:t>
       </w:r>
-      <w:bookmarkEnd w:id="67"/>
+      <w:bookmarkEnd w:id="70"/>
     </w:p>
     <w:p>
       <w:pPr>
         <w:pStyle w:val="Heading1"/>
       </w:pPr>
-      <w:bookmarkStart w:id="68" w:name="bibliography"/>
+      <w:bookmarkStart w:id="71" w:name="bibliography"/>
       <w:r>
         <w:t xml:space="preserve">Bibliography</w:t>
       </w:r>
-      <w:bookmarkEnd w:id="68"/>
-    </w:p>
-    <w:bookmarkStart w:id="126" w:name="refs"/>
-    <w:bookmarkStart w:id="69" w:name="ref-Hunt2013"/>
+      <w:bookmarkEnd w:id="71"/>
+    </w:p>
+    <w:bookmarkStart w:id="129" w:name="refs"/>
+    <w:bookmarkStart w:id="72" w:name="ref-Hunt2013"/>
     <w:p>
       <w:pPr>
         <w:pStyle w:val="Bibliography"/>
@@ -5946,8 +6019,8 @@
         <w:t xml:space="preserve">: 1097–104.</w:t>
       </w:r>
     </w:p>
-    <w:bookmarkEnd w:id="69"/>
-    <w:bookmarkStart w:id="70" w:name="ref-Garland2017"/>
+    <w:bookmarkEnd w:id="72"/>
+    <w:bookmarkStart w:id="73" w:name="ref-Garland2017"/>
     <w:p>
       <w:pPr>
         <w:pStyle w:val="Bibliography"/>
@@ -5983,8 +6056,8 @@
         <w:t xml:space="preserve">: 37–43.</w:t>
       </w:r>
     </w:p>
-    <w:bookmarkEnd w:id="70"/>
-    <w:bookmarkStart w:id="71" w:name="ref-Inacio2015"/>
+    <w:bookmarkEnd w:id="73"/>
+    <w:bookmarkStart w:id="74" w:name="ref-Inacio2015"/>
     <w:p>
       <w:pPr>
         <w:pStyle w:val="Bibliography"/>
@@ -6020,8 +6093,8 @@
         <w:t xml:space="preserve">: 2061–70.</w:t>
       </w:r>
     </w:p>
-    <w:bookmarkEnd w:id="71"/>
-    <w:bookmarkStart w:id="72" w:name="ref-Gordon2013"/>
+    <w:bookmarkEnd w:id="74"/>
+    <w:bookmarkStart w:id="75" w:name="ref-Gordon2013"/>
     <w:p>
       <w:pPr>
         <w:pStyle w:val="Bibliography"/>
@@ -6057,8 +6130,8 @@
         <w:t xml:space="preserve">: 1184–91.</w:t>
       </w:r>
     </w:p>
-    <w:bookmarkEnd w:id="72"/>
-    <w:bookmarkStart w:id="73" w:name="ref-Hofstede2016"/>
+    <w:bookmarkEnd w:id="75"/>
+    <w:bookmarkStart w:id="76" w:name="ref-Hofstede2016"/>
     <w:p>
       <w:pPr>
         <w:pStyle w:val="Bibliography"/>
@@ -6094,8 +6167,8 @@
         <w:t xml:space="preserve">: 212.</w:t>
       </w:r>
     </w:p>
-    <w:bookmarkEnd w:id="73"/>
-    <w:bookmarkStart w:id="74" w:name="ref-Bulow2017"/>
+    <w:bookmarkEnd w:id="76"/>
+    <w:bookmarkStart w:id="77" w:name="ref-Bulow2017"/>
     <w:p>
       <w:pPr>
         <w:pStyle w:val="Bibliography"/>
@@ -6131,8 +6204,8 @@
         <w:t xml:space="preserve">: 1–6.</w:t>
       </w:r>
     </w:p>
-    <w:bookmarkEnd w:id="74"/>
-    <w:bookmarkStart w:id="75" w:name="ref-Brusselaers2017"/>
+    <w:bookmarkEnd w:id="77"/>
+    <w:bookmarkStart w:id="78" w:name="ref-Brusselaers2017"/>
     <w:p>
       <w:pPr>
         <w:pStyle w:val="Bibliography"/>
@@ -6168,8 +6241,8 @@
         <w:t xml:space="preserve">: 401–6.</w:t>
       </w:r>
     </w:p>
-    <w:bookmarkEnd w:id="75"/>
-    <w:bookmarkStart w:id="76" w:name="ref-Walraven2009"/>
+    <w:bookmarkEnd w:id="78"/>
+    <w:bookmarkStart w:id="79" w:name="ref-Walraven2009"/>
     <w:p>
       <w:pPr>
         <w:pStyle w:val="Bibliography"/>
@@ -6220,8 +6293,8 @@
         <w:t xml:space="preserve">: 626–33.</w:t>
       </w:r>
     </w:p>
-    <w:bookmarkEnd w:id="76"/>
-    <w:bookmarkStart w:id="77" w:name="ref-Bozic2013a"/>
+    <w:bookmarkEnd w:id="79"/>
+    <w:bookmarkStart w:id="80" w:name="ref-Bozic2013a"/>
     <w:p>
       <w:pPr>
         <w:pStyle w:val="Bibliography"/>
@@ -6272,8 +6345,8 @@
         <w:t xml:space="preserve">: 574–83.</w:t>
       </w:r>
     </w:p>
-    <w:bookmarkEnd w:id="77"/>
-    <w:bookmarkStart w:id="78" w:name="ref-Bozic2013b"/>
+    <w:bookmarkEnd w:id="80"/>
+    <w:bookmarkStart w:id="81" w:name="ref-Bozic2013b"/>
     <w:p>
       <w:pPr>
         <w:pStyle w:val="Bibliography"/>
@@ -6309,8 +6382,8 @@
         <w:t xml:space="preserve">: 1412–4.</w:t>
       </w:r>
     </w:p>
-    <w:bookmarkEnd w:id="78"/>
-    <w:bookmarkStart w:id="79" w:name="ref-Harris2018"/>
+    <w:bookmarkEnd w:id="81"/>
+    <w:bookmarkStart w:id="82" w:name="ref-Harris2018"/>
     <w:p>
       <w:pPr>
         <w:pStyle w:val="Bibliography"/>
@@ -6361,8 +6434,8 @@
         <w:t xml:space="preserve">: 1869–75.</w:t>
       </w:r>
     </w:p>
-    <w:bookmarkEnd w:id="79"/>
-    <w:bookmarkStart w:id="80" w:name="ref-Harris2018a"/>
+    <w:bookmarkEnd w:id="82"/>
+    <w:bookmarkStart w:id="83" w:name="ref-Harris2018a"/>
     <w:p>
       <w:pPr>
         <w:pStyle w:val="Bibliography"/>
@@ -6398,8 +6471,8 @@
         <w:t xml:space="preserve">: 1539–45.</w:t>
       </w:r>
     </w:p>
-    <w:bookmarkEnd w:id="80"/>
-    <w:bookmarkStart w:id="81" w:name="ref-Inacio2016"/>
+    <w:bookmarkEnd w:id="83"/>
+    <w:bookmarkStart w:id="84" w:name="ref-Inacio2016"/>
     <w:p>
       <w:pPr>
         <w:pStyle w:val="Bibliography"/>
@@ -6435,8 +6508,8 @@
         <w:t xml:space="preserve">: 1718–26.</w:t>
       </w:r>
     </w:p>
-    <w:bookmarkEnd w:id="81"/>
-    <w:bookmarkStart w:id="82" w:name="ref-Price2019"/>
+    <w:bookmarkEnd w:id="84"/>
+    <w:bookmarkStart w:id="85" w:name="ref-Price2019"/>
     <w:p>
       <w:pPr>
         <w:pStyle w:val="Bibliography"/>
@@ -6487,8 +6560,8 @@
         <w:t xml:space="preserve">: 1–216.</w:t>
       </w:r>
     </w:p>
-    <w:bookmarkEnd w:id="82"/>
-    <w:bookmarkStart w:id="83" w:name="ref-Harris2019"/>
+    <w:bookmarkEnd w:id="85"/>
+    <w:bookmarkStart w:id="86" w:name="ref-Harris2019"/>
     <w:p>
       <w:pPr>
         <w:pStyle w:val="Bibliography"/>
@@ -6524,8 +6597,8 @@
         <w:t xml:space="preserve">: 452–60.</w:t>
       </w:r>
     </w:p>
-    <w:bookmarkEnd w:id="83"/>
-    <w:bookmarkStart w:id="84" w:name="ref-Manning2016"/>
+    <w:bookmarkEnd w:id="86"/>
+    <w:bookmarkStart w:id="87" w:name="ref-Manning2016"/>
     <w:p>
       <w:pPr>
         <w:pStyle w:val="Bibliography"/>
@@ -6561,8 +6634,8 @@
         <w:t xml:space="preserve">: 19–27.</w:t>
       </w:r>
     </w:p>
-    <w:bookmarkEnd w:id="84"/>
-    <w:bookmarkStart w:id="85" w:name="ref-Bulow2020"/>
+    <w:bookmarkEnd w:id="87"/>
+    <w:bookmarkStart w:id="88" w:name="ref-Bulow2020"/>
     <w:p>
       <w:pPr>
         <w:pStyle w:val="Bibliography"/>
@@ -6586,8 +6659,8 @@
         <w:t xml:space="preserve">2020;: 1.</w:t>
       </w:r>
     </w:p>
-    <w:bookmarkEnd w:id="85"/>
-    <w:bookmarkStart w:id="86" w:name="ref-Ludvigsson2009"/>
+    <w:bookmarkEnd w:id="88"/>
+    <w:bookmarkStart w:id="89" w:name="ref-Ludvigsson2009"/>
     <w:p>
       <w:pPr>
         <w:pStyle w:val="Bibliography"/>
@@ -6623,8 +6696,8 @@
         <w:t xml:space="preserve">: 659–67.</w:t>
       </w:r>
     </w:p>
-    <w:bookmarkEnd w:id="86"/>
-    <w:bookmarkStart w:id="87" w:name="ref-Cnudde2016"/>
+    <w:bookmarkEnd w:id="89"/>
+    <w:bookmarkStart w:id="90" w:name="ref-Cnudde2016"/>
     <w:p>
       <w:pPr>
         <w:pStyle w:val="Bibliography"/>
@@ -6675,8 +6748,8 @@
         <w:t xml:space="preserve">: 414.</w:t>
       </w:r>
     </w:p>
-    <w:bookmarkEnd w:id="87"/>
-    <w:bookmarkStart w:id="88" w:name="ref-Karrholm2018"/>
+    <w:bookmarkEnd w:id="90"/>
+    <w:bookmarkStart w:id="91" w:name="ref-Karrholm2018"/>
     <w:p>
       <w:pPr>
         <w:pStyle w:val="Bibliography"/>
@@ -6685,8 +6758,8 @@
         <w:t xml:space="preserve">20 Kärrholm J, Mohaddes M, Odin D, Vinblad J, Rogmark C, Rolfson O. Svenska höftprotesregistret Årsrapport 2017. 2018.</w:t>
       </w:r>
     </w:p>
-    <w:bookmarkEnd w:id="88"/>
-    <w:bookmarkStart w:id="89" w:name="ref-Ludvigsson2019"/>
+    <w:bookmarkEnd w:id="91"/>
+    <w:bookmarkStart w:id="92" w:name="ref-Ludvigsson2019"/>
     <w:p>
       <w:pPr>
         <w:pStyle w:val="Bibliography"/>
@@ -6722,8 +6795,8 @@
         <w:t xml:space="preserve">: 423–37.</w:t>
       </w:r>
     </w:p>
-    <w:bookmarkEnd w:id="89"/>
-    <w:bookmarkStart w:id="90" w:name="ref-Ludvigsson2011"/>
+    <w:bookmarkEnd w:id="92"/>
+    <w:bookmarkStart w:id="93" w:name="ref-Ludvigsson2011"/>
     <w:p>
       <w:pPr>
         <w:pStyle w:val="Bibliography"/>
@@ -6774,8 +6847,8 @@
         <w:t xml:space="preserve">: 450.</w:t>
       </w:r>
     </w:p>
-    <w:bookmarkEnd w:id="90"/>
-    <w:bookmarkStart w:id="91" w:name="ref-Brophy2006"/>
+    <w:bookmarkEnd w:id="93"/>
+    <w:bookmarkStart w:id="94" w:name="ref-Brophy2006"/>
     <w:p>
       <w:pPr>
         <w:pStyle w:val="Bibliography"/>
@@ -6811,8 +6884,8 @@
         <w:t xml:space="preserve">: 405–9.</w:t>
       </w:r>
     </w:p>
-    <w:bookmarkEnd w:id="91"/>
-    <w:bookmarkStart w:id="92" w:name="ref-Burns2012"/>
+    <w:bookmarkEnd w:id="94"/>
+    <w:bookmarkStart w:id="95" w:name="ref-Burns2012"/>
     <w:p>
       <w:pPr>
         <w:pStyle w:val="Bibliography"/>
@@ -6863,8 +6936,8 @@
         <w:t xml:space="preserve">: 138–48.</w:t>
       </w:r>
     </w:p>
-    <w:bookmarkEnd w:id="92"/>
-    <w:bookmarkStart w:id="93" w:name="ref-Sinha2013"/>
+    <w:bookmarkEnd w:id="95"/>
+    <w:bookmarkStart w:id="96" w:name="ref-Sinha2013"/>
     <w:p>
       <w:pPr>
         <w:pStyle w:val="Bibliography"/>
@@ -6900,8 +6973,8 @@
         <w:t xml:space="preserve">: 86–92.</w:t>
       </w:r>
     </w:p>
-    <w:bookmarkEnd w:id="93"/>
-    <w:bookmarkStart w:id="94" w:name="ref-Simmonds2014"/>
+    <w:bookmarkEnd w:id="96"/>
+    <w:bookmarkStart w:id="97" w:name="ref-Simmonds2014"/>
     <w:p>
       <w:pPr>
         <w:pStyle w:val="Bibliography"/>
@@ -6952,8 +7025,8 @@
         <w:t xml:space="preserve">: 653–60.</w:t>
       </w:r>
     </w:p>
-    <w:bookmarkEnd w:id="94"/>
-    <w:bookmarkStart w:id="95" w:name="ref-Thorn2016"/>
+    <w:bookmarkEnd w:id="97"/>
+    <w:bookmarkStart w:id="98" w:name="ref-Thorn2016"/>
     <w:p>
       <w:pPr>
         <w:pStyle w:val="Bibliography"/>
@@ -7004,8 +7077,8 @@
         <w:t xml:space="preserve">: 161–8.</w:t>
       </w:r>
     </w:p>
-    <w:bookmarkEnd w:id="95"/>
-    <w:bookmarkStart w:id="96" w:name="ref-Sayers2016"/>
+    <w:bookmarkEnd w:id="98"/>
+    <w:bookmarkStart w:id="99" w:name="ref-Sayers2016"/>
     <w:p>
       <w:pPr>
         <w:pStyle w:val="Bibliography"/>
@@ -7041,8 +7114,8 @@
         <w:t xml:space="preserve">: 954–64.</w:t>
       </w:r>
     </w:p>
-    <w:bookmarkEnd w:id="96"/>
-    <w:bookmarkStart w:id="97" w:name="ref-Charlson1987"/>
+    <w:bookmarkEnd w:id="99"/>
+    <w:bookmarkStart w:id="100" w:name="ref-Charlson1987"/>
     <w:p>
       <w:pPr>
         <w:pStyle w:val="Bibliography"/>
@@ -7078,8 +7151,8 @@
         <w:t xml:space="preserve">: 373–83.</w:t>
       </w:r>
     </w:p>
-    <w:bookmarkEnd w:id="97"/>
-    <w:bookmarkStart w:id="98" w:name="ref-Deyo1992"/>
+    <w:bookmarkEnd w:id="100"/>
+    <w:bookmarkStart w:id="101" w:name="ref-Deyo1992"/>
     <w:p>
       <w:pPr>
         <w:pStyle w:val="Bibliography"/>
@@ -7115,8 +7188,8 @@
         <w:t xml:space="preserve">: 613–9.</w:t>
       </w:r>
     </w:p>
-    <w:bookmarkEnd w:id="98"/>
-    <w:bookmarkStart w:id="99" w:name="ref-Quan2005"/>
+    <w:bookmarkEnd w:id="101"/>
+    <w:bookmarkStart w:id="102" w:name="ref-Quan2005"/>
     <w:p>
       <w:pPr>
         <w:pStyle w:val="Bibliography"/>
@@ -7167,8 +7240,8 @@
         <w:t xml:space="preserve">: 1130–9.</w:t>
       </w:r>
     </w:p>
-    <w:bookmarkEnd w:id="99"/>
-    <w:bookmarkStart w:id="100" w:name="ref-Elixhauser1998"/>
+    <w:bookmarkEnd w:id="102"/>
+    <w:bookmarkStart w:id="103" w:name="ref-Elixhauser1998"/>
     <w:p>
       <w:pPr>
         <w:pStyle w:val="Bibliography"/>
@@ -7204,8 +7277,8 @@
         <w:t xml:space="preserve">: 8–27.</w:t>
       </w:r>
     </w:p>
-    <w:bookmarkEnd w:id="100"/>
-    <w:bookmarkStart w:id="101" w:name="ref-Guo2015"/>
+    <w:bookmarkEnd w:id="103"/>
+    <w:bookmarkStart w:id="104" w:name="ref-Guo2015"/>
     <w:p>
       <w:pPr>
         <w:pStyle w:val="Bibliography"/>
@@ -7256,8 +7329,8 @@
         <w:t xml:space="preserve">: e0134151.</w:t>
       </w:r>
     </w:p>
-    <w:bookmarkEnd w:id="101"/>
-    <w:bookmarkStart w:id="103" w:name="ref-Baranowski2020"/>
+    <w:bookmarkEnd w:id="104"/>
+    <w:bookmarkStart w:id="106" w:name="ref-Baranowski2020"/>
     <w:p>
       <w:pPr>
         <w:pStyle w:val="Bibliography"/>
@@ -7280,7 +7353,7 @@
       <w:r>
         <w:t xml:space="preserve">2020. DOI:</w:t>
       </w:r>
-      <w:hyperlink r:id="rId102">
+      <w:hyperlink r:id="rId105">
         <w:r>
           <w:rPr>
             <w:rStyle w:val="Hyperlink"/>
@@ -7292,8 +7365,8 @@
         <w:t xml:space="preserve">.</w:t>
       </w:r>
     </w:p>
-    <w:bookmarkEnd w:id="103"/>
-    <w:bookmarkStart w:id="104" w:name="ref-Austin2004"/>
+    <w:bookmarkEnd w:id="106"/>
+    <w:bookmarkStart w:id="107" w:name="ref-Austin2004"/>
     <w:p>
       <w:pPr>
         <w:pStyle w:val="Bibliography"/>
@@ -7329,8 +7402,8 @@
         <w:t xml:space="preserve">: 131–7.</w:t>
       </w:r>
     </w:p>
-    <w:bookmarkEnd w:id="104"/>
-    <w:bookmarkStart w:id="105" w:name="ref-Ripley2002"/>
+    <w:bookmarkEnd w:id="107"/>
+    <w:bookmarkStart w:id="108" w:name="ref-Ripley2002"/>
     <w:p>
       <w:pPr>
         <w:pStyle w:val="Bibliography"/>
@@ -7339,8 +7412,8 @@
         <w:t xml:space="preserve">36 Ripley B, Venables WN. Modern applied statistics with S. Springer, New York, 2002.</w:t>
       </w:r>
     </w:p>
-    <w:bookmarkEnd w:id="105"/>
-    <w:bookmarkStart w:id="106" w:name="ref-Fawcett2006"/>
+    <w:bookmarkEnd w:id="108"/>
+    <w:bookmarkStart w:id="109" w:name="ref-Fawcett2006"/>
     <w:p>
       <w:pPr>
         <w:pStyle w:val="Bibliography"/>
@@ -7376,8 +7449,8 @@
         <w:t xml:space="preserve">: 861–74.</w:t>
       </w:r>
     </w:p>
-    <w:bookmarkEnd w:id="106"/>
-    <w:bookmarkStart w:id="107" w:name="ref-Miller1991"/>
+    <w:bookmarkEnd w:id="109"/>
+    <w:bookmarkStart w:id="110" w:name="ref-Miller1991"/>
     <w:p>
       <w:pPr>
         <w:pStyle w:val="Bibliography"/>
@@ -7413,8 +7486,8 @@
         <w:t xml:space="preserve">: 1213–26.</w:t>
       </w:r>
     </w:p>
-    <w:bookmarkEnd w:id="107"/>
-    <w:bookmarkStart w:id="108" w:name="ref-Nattino2016"/>
+    <w:bookmarkEnd w:id="110"/>
+    <w:bookmarkStart w:id="111" w:name="ref-Nattino2016"/>
     <w:p>
       <w:pPr>
         <w:pStyle w:val="Bibliography"/>
@@ -7450,8 +7523,8 @@
         <w:t xml:space="preserve">: 709–20.</w:t>
       </w:r>
     </w:p>
-    <w:bookmarkEnd w:id="108"/>
-    <w:bookmarkStart w:id="109" w:name="ref-Steyerberg2004"/>
+    <w:bookmarkEnd w:id="111"/>
+    <w:bookmarkStart w:id="112" w:name="ref-Steyerberg2004"/>
     <w:p>
       <w:pPr>
         <w:pStyle w:val="Bibliography"/>
@@ -7487,8 +7560,8 @@
         <w:t xml:space="preserve">: 2567–86.</w:t>
       </w:r>
     </w:p>
-    <w:bookmarkEnd w:id="109"/>
-    <w:bookmarkStart w:id="110" w:name="ref-Breiman2001"/>
+    <w:bookmarkEnd w:id="112"/>
+    <w:bookmarkStart w:id="113" w:name="ref-Breiman2001"/>
     <w:p>
       <w:pPr>
         <w:pStyle w:val="Bibliography"/>
@@ -7524,8 +7597,8 @@
         <w:t xml:space="preserve">: 199–215.</w:t>
       </w:r>
     </w:p>
-    <w:bookmarkEnd w:id="110"/>
-    <w:bookmarkStart w:id="111" w:name="ref-Haynes1995"/>
+    <w:bookmarkEnd w:id="113"/>
+    <w:bookmarkStart w:id="114" w:name="ref-Haynes1995"/>
     <w:p>
       <w:pPr>
         <w:pStyle w:val="Bibliography"/>
@@ -7561,8 +7634,8 @@
         <w:t xml:space="preserve">: 195–9.</w:t>
       </w:r>
     </w:p>
-    <w:bookmarkEnd w:id="111"/>
-    <w:bookmarkStart w:id="112" w:name="ref-Whitmore2014"/>
+    <w:bookmarkEnd w:id="114"/>
+    <w:bookmarkStart w:id="115" w:name="ref-Whitmore2014"/>
     <w:p>
       <w:pPr>
         <w:pStyle w:val="Bibliography"/>
@@ -7613,8 +7686,8 @@
         <w:t xml:space="preserve">: 31–8.</w:t>
       </w:r>
     </w:p>
-    <w:bookmarkEnd w:id="112"/>
-    <w:bookmarkStart w:id="113" w:name="ref-Kork2015"/>
+    <w:bookmarkEnd w:id="115"/>
+    <w:bookmarkStart w:id="116" w:name="ref-Kork2015"/>
     <w:p>
       <w:pPr>
         <w:pStyle w:val="Bibliography"/>
@@ -7650,8 +7723,8 @@
         <w:t xml:space="preserve">: e576.</w:t>
       </w:r>
     </w:p>
-    <w:bookmarkEnd w:id="113"/>
-    <w:bookmarkStart w:id="114" w:name="ref-Mood2010"/>
+    <w:bookmarkEnd w:id="116"/>
+    <w:bookmarkStart w:id="117" w:name="ref-Mood2010"/>
     <w:p>
       <w:pPr>
         <w:pStyle w:val="Bibliography"/>
@@ -7687,8 +7760,8 @@
         <w:t xml:space="preserve">: 67–82.</w:t>
       </w:r>
     </w:p>
-    <w:bookmarkEnd w:id="114"/>
-    <w:bookmarkStart w:id="115" w:name="ref-Soderman2000"/>
+    <w:bookmarkEnd w:id="117"/>
+    <w:bookmarkStart w:id="118" w:name="ref-Soderman2000"/>
     <w:p>
       <w:pPr>
         <w:pStyle w:val="Bibliography"/>
@@ -7724,8 +7797,8 @@
         <w:t xml:space="preserve">: 884–9.</w:t>
       </w:r>
     </w:p>
-    <w:bookmarkEnd w:id="115"/>
-    <w:bookmarkStart w:id="116" w:name="ref-Soderman2001"/>
+    <w:bookmarkEnd w:id="118"/>
+    <w:bookmarkStart w:id="119" w:name="ref-Soderman2001"/>
     <w:p>
       <w:pPr>
         <w:pStyle w:val="Bibliography"/>
@@ -7761,8 +7834,8 @@
         <w:t xml:space="preserve">: 113–9.</w:t>
       </w:r>
     </w:p>
-    <w:bookmarkEnd w:id="116"/>
-    <w:bookmarkStart w:id="118" w:name="ref-Spencer2012"/>
+    <w:bookmarkEnd w:id="119"/>
+    <w:bookmarkStart w:id="121" w:name="ref-Spencer2012"/>
     <w:p>
       <w:pPr>
         <w:pStyle w:val="Bibliography"/>
@@ -7797,7 +7870,7 @@
       <w:r>
         <w:t xml:space="preserve">. DOI:</w:t>
       </w:r>
-      <w:hyperlink r:id="rId117">
+      <w:hyperlink r:id="rId120">
         <w:r>
           <w:rPr>
             <w:rStyle w:val="Hyperlink"/>
@@ -7809,8 +7882,8 @@
         <w:t xml:space="preserve">.</w:t>
       </w:r>
     </w:p>
-    <w:bookmarkEnd w:id="118"/>
-    <w:bookmarkStart w:id="119" w:name="ref-Williams2002"/>
+    <w:bookmarkEnd w:id="121"/>
+    <w:bookmarkStart w:id="122" w:name="ref-Williams2002"/>
     <w:p>
       <w:pPr>
         <w:pStyle w:val="Bibliography"/>
@@ -7846,8 +7919,8 @@
         <w:t xml:space="preserve">: 34–7.</w:t>
       </w:r>
     </w:p>
-    <w:bookmarkEnd w:id="119"/>
-    <w:bookmarkStart w:id="121" w:name="ref-Brennan2012"/>
+    <w:bookmarkEnd w:id="122"/>
+    <w:bookmarkStart w:id="124" w:name="ref-Brennan2012"/>
     <w:p>
       <w:pPr>
         <w:pStyle w:val="Bibliography"/>
@@ -7882,7 +7955,7 @@
       <w:r>
         <w:t xml:space="preserve">. DOI:</w:t>
       </w:r>
-      <w:hyperlink r:id="rId120">
+      <w:hyperlink r:id="rId123">
         <w:r>
           <w:rPr>
             <w:rStyle w:val="Hyperlink"/>
@@ -7894,8 +7967,8 @@
         <w:t xml:space="preserve">.</w:t>
       </w:r>
     </w:p>
-    <w:bookmarkEnd w:id="121"/>
-    <w:bookmarkStart w:id="123" w:name="ref-Smith2012"/>
+    <w:bookmarkEnd w:id="124"/>
+    <w:bookmarkStart w:id="126" w:name="ref-Smith2012"/>
     <w:p>
       <w:pPr>
         <w:pStyle w:val="Bibliography"/>
@@ -7930,7 +8003,7 @@
       <w:r>
         <w:t xml:space="preserve">. DOI:</w:t>
       </w:r>
-      <w:hyperlink r:id="rId122">
+      <w:hyperlink r:id="rId125">
         <w:r>
           <w:rPr>
             <w:rStyle w:val="Hyperlink"/>
@@ -7942,8 +8015,8 @@
         <w:t xml:space="preserve">.</w:t>
       </w:r>
     </w:p>
-    <w:bookmarkEnd w:id="123"/>
-    <w:bookmarkStart w:id="124" w:name="ref-Mouchti2018"/>
+    <w:bookmarkEnd w:id="126"/>
+    <w:bookmarkStart w:id="127" w:name="ref-Mouchti2018"/>
     <w:p>
       <w:pPr>
         <w:pStyle w:val="Bibliography"/>
@@ -7979,8 +8052,8 @@
         <w:t xml:space="preserve">: 2140–52.</w:t>
       </w:r>
     </w:p>
-    <w:bookmarkEnd w:id="124"/>
-    <w:bookmarkStart w:id="125" w:name="ref-Stommel2009"/>
+    <w:bookmarkEnd w:id="127"/>
+    <w:bookmarkStart w:id="128" w:name="ref-Stommel2009"/>
     <w:p>
       <w:pPr>
         <w:pStyle w:val="Bibliography"/>
@@ -8016,8 +8089,8 @@
         <w:t xml:space="preserve">: 1–10.</w:t>
       </w:r>
     </w:p>
-    <w:bookmarkEnd w:id="125"/>
-    <w:bookmarkEnd w:id="126"/>
+    <w:bookmarkEnd w:id="128"/>
+    <w:bookmarkEnd w:id="129"/>
     <w:sectPr>
       <w:headerReference w:type="default" r:id="rId9"/>
       <w:pgSz w:w="12240" w:h="15840"/>

</xml_diff>

<commit_message>
adjusted CI to LR format. Fix #10.
</commit_message>
<xml_diff>
--- a/reports/article.docx
+++ b/reports/article.docx
@@ -696,7 +696,7 @@
         <w:t xml:space="preserve"> </w:t>
       </w:r>
       <w:r>
-        <w:t xml:space="preserve">We found a parsimonious main effects model combining age, sex, American Society for Anesthesiologists (ASA) class, the presence of cancer, diseases of the central nervous system, kidney disease, and obesity. The model had good discrimination, both internally (AUC = 0·78, 95 % CI: 0·75 to 0·81) and externally (AUC = 0·75, 95 % CI: 0·73 to 0·76). This model was superior to traditional models based on the Charlson (AUC = 0·66, 95 % CI: 0·62 to 0·70) and Elixhauser (AUC = 0·64, 95 % CI: 0·59 to 0·68) co-morbidity indices. The model was well calibrated for predicted probabilities up to 5%.</w:t>
+        <w:t xml:space="preserve">We found a parsimonious main effects model combining age, sex, American Society for Anesthesiologists (ASA) class, the presence of cancer, diseases of the central nervous system, kidney disease, and obesity. The model had good discrimination, both internally (AUC = 0·78, 95 % CI 0·75 - 0·81) and externally (AUC = 0·75, 95 % CI 0·73 - 0·76). This model was superior to traditional models based on the Charlson (AUC = 0·66, 95 % CI 0·62 - 0·70) and Elixhauser (AUC = 0·64, 95 % CI 0·59 - 0·68) co-morbidity indices. The model was well calibrated for predicted probabilities up to 5%.</w:t>
       </w:r>
     </w:p>
     <w:p>
@@ -1463,7 +1463,7 @@
         <w:t xml:space="preserve"> </w:t>
       </w:r>
       <w:r>
-        <w:t xml:space="preserve">left panel). 175 (0·33 %) of those patients died within 90 days and no one was censored before that. The unadjusted risk of 90-day mortality was therefore 0·33 % (95 % CI: 0·28 to 0·38). Further characteristics of the study population are presented in Table</w:t>
+        <w:t xml:space="preserve">left panel). 175 (0·33 %) of those patients died within 90 days and no one was censored before that. The unadjusted risk of 90-day mortality was therefore 0·33 % (95 % CI 0·28 - 0·38). Further characteristics of the study population are presented in Table</w:t>
       </w:r>
       <w:r>
         <w:t xml:space="preserve"> </w:t>
@@ -1492,7 +1492,7 @@
         <w:t xml:space="preserve"> </w:t>
       </w:r>
       <w:r>
-        <w:t xml:space="preserve">right panel). Their unadjusted risk of 90 day mortality was 0·52 % (95 % CI: 0·49 to 0·56), which was higher compared to the derivation cohort from Sweden.</w:t>
+        <w:t xml:space="preserve">right panel). Their unadjusted risk of 90 day mortality was 0·52 % (95 % CI 0·49 - 0·56), which was higher compared to the derivation cohort from Sweden.</w:t>
       </w:r>
     </w:p>
     <w:p>
@@ -1535,7 +1535,7 @@
         <w:pStyle w:val="BodyText"/>
       </w:pPr>
       <w:r>
-        <w:t xml:space="preserve">The main and reduced models were no different regarding discriminative power (AUC = 0·79, 95 % CI: 0·75 to 0·82 versus AUC = 0·78, 95 % CI: 0·75 to 0·81). We therefore considered the reduced model as superior due to its simplicity. Traditional models performed poorly with 95 % confidence intervals not above 0.7: The Charlson co-morbitiy index had an AUC of 0·66 (95 % CI: 0·62 to 0·70) and the Elixhauser co-morbidity an AUC of 0·64 (95 % CI: 0·59 to 0·68; Figure</w:t>
+        <w:t xml:space="preserve">The main and reduced models were no different regarding discriminative power (AUC = 0·79, 95 % CI 0·75 - 0·82 versus AUC = 0·78, 95 % CI 0·75 - 0·81). We therefore considered the reduced model as superior due to its simplicity. Traditional models performed poorly with 95 % confidence intervals not above 0.7: The Charlson co-morbitiy index had an AUC of (AUC = 0·66, 95 % CI 0·62 - 0·70) and the Elixhauser co-morbidity an AUC of (AUC = 0·64, 95 % CI 0·59 - 0·68; Figure</w:t>
       </w:r>
       <w:r>
         <w:t xml:space="preserve"> </w:t>
@@ -1625,7 +1625,7 @@
         <w:pStyle w:val="FirstParagraph"/>
       </w:pPr>
       <w:r>
-        <w:t xml:space="preserve">The discriminative ability for the reduced model was not statistically significantly different when applied to the external validation cohort (AUC = 0·75, 95 % CI: 0·73 to 0·76) compared to the internal validation (AUC = 0·78, 95 % CI: 0·75 to 0·81) (Figure</w:t>
+        <w:t xml:space="preserve">The discriminative ability for the reduced model was not statistically significantly different when applied to the external validation cohort (AUC = 0·75, 95 % CI 0·73 - 0·76) compared to the internal validation (AUC = 0·78, 95 % CI 0·75 - 0·81) (Figure</w:t>
       </w:r>
       <w:r>
         <w:t xml:space="preserve"> </w:t>

</xml_diff>

<commit_message>
Cut down to 30 references. Fix #6.
</commit_message>
<xml_diff>
--- a/reports/article.docx
+++ b/reports/article.docx
@@ -871,7 +871,7 @@
         <w:rPr>
           <w:vertAlign w:val="superscript"/>
         </w:rPr>
-        <w:t xml:space="preserve">1,2</w:t>
+        <w:t xml:space="preserve">1</w:t>
       </w:r>
       <w:r>
         <w:t xml:space="preserve"> </w:t>
@@ -891,7 +891,7 @@
         <w:rPr>
           <w:vertAlign w:val="superscript"/>
         </w:rPr>
-        <w:t xml:space="preserve">2,3,3–6</w:t>
+        <w:t xml:space="preserve">1,2,2–5</w:t>
       </w:r>
       <w:r>
         <w:t xml:space="preserve"> </w:t>
@@ -903,7 +903,7 @@
         <w:rPr>
           <w:vertAlign w:val="superscript"/>
         </w:rPr>
-        <w:t xml:space="preserve">7,8</w:t>
+        <w:t xml:space="preserve">6</w:t>
       </w:r>
       <w:r>
         <w:t xml:space="preserve"> </w:t>
@@ -923,7 +923,7 @@
         <w:rPr>
           <w:vertAlign w:val="superscript"/>
         </w:rPr>
-        <w:t xml:space="preserve">9–15</w:t>
+        <w:t xml:space="preserve">7–13</w:t>
       </w:r>
       <w:r>
         <w:t xml:space="preserve"> </w:t>
@@ -954,25 +954,180 @@
         <w:rPr>
           <w:vertAlign w:val="superscript"/>
         </w:rPr>
+        <w:t xml:space="preserve">14</w:t>
+      </w:r>
+    </w:p>
+    <w:p>
+      <w:pPr>
+        <w:pStyle w:val="Heading1"/>
+      </w:pPr>
+      <w:bookmarkStart w:id="32" w:name="participants-and-methods"/>
+      <w:r>
+        <w:t xml:space="preserve">Participants and Methods</w:t>
+      </w:r>
+      <w:bookmarkEnd w:id="32"/>
+    </w:p>
+    <w:p>
+      <w:pPr>
+        <w:pStyle w:val="FirstParagraph"/>
+      </w:pPr>
+      <w:r>
+        <w:t xml:space="preserve">We used data from the Swedish Hip Arthroplasty Register (SHAR) for model derivation and internal validation of discrimination and calibration. The best model was then validated externally on patients from England and Wales recorded in the National Joint Registry for England, Wales, Northern Ireland, the Isle of Man and the States of Guernsey (NJR). We focused on patients with cemented THA due to osteoarthritis. Cementation is the most common fixation technique used in Sweden, thus used as inclusion criteria to decrease heterogeneity. Only the last operated hip was accounted for in patients with bilateral THA, since those are more likely to resemble patients with unilateral THA (Figure</w:t>
+      </w:r>
+      <w:r>
+        <w:t xml:space="preserve"> </w:t>
+      </w:r>
+      <w:r>
+        <w:t xml:space="preserve">1</w:t>
+      </w:r>
+      <w:r>
+        <w:t xml:space="preserve">).</w:t>
+      </w:r>
+      <w:r>
+        <w:rPr>
+          <w:vertAlign w:val="superscript"/>
+        </w:rPr>
+        <w:t xml:space="preserve">15</w:t>
+      </w:r>
+    </w:p>
+    <w:p>
+      <w:pPr>
+        <w:pStyle w:val="Heading2"/>
+      </w:pPr>
+      <w:bookmarkStart w:id="33" w:name="derivation-cohort-sweden"/>
+      <w:r>
+        <w:t xml:space="preserve">Derivation cohort (Sweden)</w:t>
+      </w:r>
+      <w:bookmarkEnd w:id="33"/>
+    </w:p>
+    <w:p>
+      <w:pPr>
+        <w:pStyle w:val="FirstParagraph"/>
+      </w:pPr>
+      <w:r>
+        <w:t xml:space="preserve">The patient cohort was identified from the SHAR. The inclusion period started 2008 since the American Society for Anesthesiologists (ASA) class and Body Mass Index (BMI) were systematically recorded from then on. The observation period ended 2015, since we had access to co-morbidity from the national patient register up to this point. Deterministic data linkage was performed by 10-digit identity numbers, assigned to all Swedish residents at birth or immigration. We used data from a variety of sources, as previously described.</w:t>
+      </w:r>
+      <w:r>
+        <w:rPr>
+          <w:vertAlign w:val="superscript"/>
+        </w:rPr>
         <w:t xml:space="preserve">16</w:t>
       </w:r>
-    </w:p>
-    <w:p>
-      <w:pPr>
-        <w:pStyle w:val="Heading1"/>
-      </w:pPr>
-      <w:bookmarkStart w:id="32" w:name="participants-and-methods"/>
-      <w:r>
-        <w:t xml:space="preserve">Participants and Methods</w:t>
-      </w:r>
-      <w:bookmarkEnd w:id="32"/>
+      <w:r>
+        <w:t xml:space="preserve"> </w:t>
+      </w:r>
+      <w:r>
+        <w:t xml:space="preserve">Age, sex, BMI, ASA class, type of hospital (university/county/rural/private) and year of surgery were collected from the SHAR, with a completeness of 96-98 %.</w:t>
+      </w:r>
+      <w:r>
+        <w:rPr>
+          <w:vertAlign w:val="superscript"/>
+        </w:rPr>
+        <w:t xml:space="preserve">17</w:t>
+      </w:r>
+      <w:r>
+        <w:t xml:space="preserve"> </w:t>
+      </w:r>
+      <w:r>
+        <w:t xml:space="preserve">Data on educational level (low = up to 9 years/middle = 10-12 years/high = at least 12 years) was recorded for more than 98 % of the population with 85 % accuracy in the longitudinal integration database for health insurance and labor market studies (LISA) from Statistics Sweden.</w:t>
+      </w:r>
+      <w:r>
+        <w:rPr>
+          <w:vertAlign w:val="superscript"/>
+        </w:rPr>
+        <w:t xml:space="preserve">18</w:t>
+      </w:r>
+      <w:r>
+        <w:t xml:space="preserve"> </w:t>
+      </w:r>
+      <w:r>
+        <w:t xml:space="preserve">Civil status (married/un-married/divorced/widow[er]), were also collected from LISA. The Swedish national patient register (NPR) was used to assess co-morbidity during the year preceding index surgery. This register contains all relevant diagnoses coded by ICD-10, as well as dates of admission and discharge for in- and outpatient episodes in all private and public hospitals. Completeness for NPR is above 99 % and 85-95 % of all diagnostic codes are valid.</w:t>
+      </w:r>
+      <w:r>
+        <w:rPr>
+          <w:vertAlign w:val="superscript"/>
+        </w:rPr>
+        <w:t xml:space="preserve">19</w:t>
+      </w:r>
+      <w:r>
+        <w:t xml:space="preserve"> </w:t>
+      </w:r>
+      <w:r>
+        <w:t xml:space="preserve">Death dates were linked from the national population register.</w:t>
+      </w:r>
+    </w:p>
+    <w:p>
+      <w:pPr>
+        <w:pStyle w:val="BodyText"/>
+      </w:pPr>
+      <w:r>
+        <w:t xml:space="preserve">Patients with missing information on BMI or a measurement above 50 were excluded, as were patients with missing information on ASA class or class IV and above, as well as patients with unknown educational level or type of hospital.</w:t>
+      </w:r>
+    </w:p>
+    <w:p>
+      <w:pPr>
+        <w:pStyle w:val="Heading2"/>
+      </w:pPr>
+      <w:bookmarkStart w:id="34" w:name="X607666395c53d4d7bffb9fa48f5a07f249542af"/>
+      <w:r>
+        <w:t xml:space="preserve">External validation cohort (England and Wales)</w:t>
+      </w:r>
+      <w:bookmarkEnd w:id="34"/>
     </w:p>
     <w:p>
       <w:pPr>
         <w:pStyle w:val="FirstParagraph"/>
       </w:pPr>
       <w:r>
-        <w:t xml:space="preserve">We used data from the Swedish Hip Arthroplasty Register (SHAR) for model derivation and internal validation of discrimination and calibration. The best model was then validated externally on patients from England and Wales recorded in the National Joint Registry for England, Wales, Northern Ireland, the Isle of Man and the States of Guernsey (NJR). We focused on patients with cemented THA due to osteoarthritis. Cementation is the most common fixation technique used in Sweden, thus used as inclusion criteria to decrease heterogeneity. Only the last operated hip was accounted for in patients with bilateral THA, since those are more likely to resemble patients with unilateral THA (Figure</w:t>
+        <w:t xml:space="preserve">Similar inclusion criteria were applied to the validation cohort from England and Wales. We excluded no patients based on missing information on BMI, educational level, or civil status however, since those variables were not used in the final model. The validation cohort was created by linking NJR data to the secondary uses service database from the National Health Service (NHS). This database includes co-morbidity recorded in the admitted patient care module of the hospital episode statistics (HES) database in England, and the patient episode database for Wales.</w:t>
+      </w:r>
+      <w:r>
+        <w:rPr>
+          <w:vertAlign w:val="superscript"/>
+        </w:rPr>
+        <w:t xml:space="preserve">20</w:t>
+      </w:r>
+      <w:r>
+        <w:t xml:space="preserve"> </w:t>
+      </w:r>
+      <w:r>
+        <w:t xml:space="preserve">Out-patient deaths were linked from the office of national statistics. Data linkage used NHS-numbers, as well as patient name, age, sex and address.</w:t>
+      </w:r>
+      <w:r>
+        <w:rPr>
+          <w:vertAlign w:val="superscript"/>
+        </w:rPr>
+        <w:t xml:space="preserve">21</w:t>
+      </w:r>
+    </w:p>
+    <w:p>
+      <w:pPr>
+        <w:pStyle w:val="Heading2"/>
+      </w:pPr>
+      <w:bookmarkStart w:id="35" w:name="defining-co-morbidity"/>
+      <w:r>
+        <w:t xml:space="preserve">Defining co-morbidity</w:t>
+      </w:r>
+      <w:bookmarkEnd w:id="35"/>
+    </w:p>
+    <w:p>
+      <w:pPr>
+        <w:pStyle w:val="FirstParagraph"/>
+      </w:pPr>
+      <w:r>
+        <w:t xml:space="preserve">Co-morbidity was defined by individual ICD-10 codes grouped into 17 categories according to Charlson and 31 categories according to Elixhauser.</w:t>
+      </w:r>
+      <w:r>
+        <w:rPr>
+          <w:vertAlign w:val="superscript"/>
+        </w:rPr>
+        <w:t xml:space="preserve">22</w:t>
+      </w:r>
+      <w:r>
+        <w:t xml:space="preserve"> </w:t>
+      </w:r>
+      <w:r>
+        <w:t xml:space="preserve">Some co-morbidities were identified in both indices, and some distinct co-morbidities were closely related (such as hypertension with and without complications, or abuse of either drugs or alcohol). We combined individual diagnostic groups to establish 21 broader categories of co-morbidity (Table</w:t>
       </w:r>
       <w:r>
         <w:t xml:space="preserve"> </w:t>
@@ -981,228 +1136,37 @@
         <w:t xml:space="preserve">1</w:t>
       </w:r>
       <w:r>
-        <w:t xml:space="preserve">).</w:t>
+        <w:t xml:space="preserve">). Conditions were merged according to clinical relevance as to be recognized in a patient-physician meeting without access to external register data.</w:t>
+      </w:r>
+    </w:p>
+    <w:p>
+      <w:pPr>
+        <w:pStyle w:val="Heading2"/>
+      </w:pPr>
+      <w:bookmarkStart w:id="36" w:name="X3dfb8ce663a1fc2d82d471b5d62397660058101"/>
+      <w:r>
+        <w:t xml:space="preserve">Statistical analysis for model development</w:t>
+      </w:r>
+      <w:bookmarkEnd w:id="36"/>
+    </w:p>
+    <w:p>
+      <w:pPr>
+        <w:pStyle w:val="FirstParagraph"/>
+      </w:pPr>
+      <w:r>
+        <w:t xml:space="preserve">We used the Kaplan-Meier estimator to assess unadjusted mortality after cemented THA. Further analysis was based on logistic regression, since no loss to follow up occurred in the Swedish cohort within the first 90 days, and we assumed the same was true for patients from England and Wales. We used a modelling procedure with bootstrap ranking and a logistic least absolute shrinkage and selection operator (LASSO).</w:t>
       </w:r>
       <w:r>
         <w:rPr>
           <w:vertAlign w:val="superscript"/>
         </w:rPr>
-        <w:t xml:space="preserve">17</w:t>
-      </w:r>
-    </w:p>
-    <w:p>
-      <w:pPr>
-        <w:pStyle w:val="Heading2"/>
-      </w:pPr>
-      <w:bookmarkStart w:id="33" w:name="derivation-cohort-sweden"/>
-      <w:r>
-        <w:t xml:space="preserve">Derivation cohort (Sweden)</w:t>
-      </w:r>
-      <w:bookmarkEnd w:id="33"/>
-    </w:p>
-    <w:p>
-      <w:pPr>
-        <w:pStyle w:val="FirstParagraph"/>
-      </w:pPr>
-      <w:r>
-        <w:t xml:space="preserve">The patient cohort was identified from the SHAR. The inclusion period started 2008 since the American Society for Anesthesiologists (ASA) class and Body Mass Index (BMI) were systematically recorded from then on. The observation period ended 2015, since we had access to co-morbidity from the national patient register up to this point. Deterministic data linkage was performed by 10-digit identity numbers, assigned to all Swedish residents at birth or immigration.</w:t>
-      </w:r>
-      <w:r>
-        <w:rPr>
-          <w:vertAlign w:val="superscript"/>
-        </w:rPr>
-        <w:t xml:space="preserve">18</w:t>
-      </w:r>
-      <w:r>
-        <w:t xml:space="preserve"> </w:t>
-      </w:r>
-      <w:r>
-        <w:t xml:space="preserve">We used data from a variety of sources, as previously described.</w:t>
-      </w:r>
-      <w:r>
-        <w:rPr>
-          <w:vertAlign w:val="superscript"/>
-        </w:rPr>
-        <w:t xml:space="preserve">19</w:t>
-      </w:r>
-      <w:r>
-        <w:t xml:space="preserve"> </w:t>
-      </w:r>
-      <w:r>
-        <w:t xml:space="preserve">Age, sex, BMI, ASA class, type of hospital (university/county/rural/private) and year of surgery were collected from the SHAR, with a completeness of 96-98 %.</w:t>
-      </w:r>
-      <w:r>
-        <w:rPr>
-          <w:vertAlign w:val="superscript"/>
-        </w:rPr>
-        <w:t xml:space="preserve">20</w:t>
-      </w:r>
-      <w:r>
-        <w:t xml:space="preserve"> </w:t>
-      </w:r>
-      <w:r>
-        <w:t xml:space="preserve">Data on educational level (low = up to 9 years/middle = 10-12 years/high = at least 12 years) was recorded for more than 98 % of the population with 85 % accuracy in the longitudinal integration database for health insurance and labor market studies (LISA) from Statistics Sweden.</w:t>
-      </w:r>
-      <w:r>
-        <w:rPr>
-          <w:vertAlign w:val="superscript"/>
-        </w:rPr>
-        <w:t xml:space="preserve">21</w:t>
-      </w:r>
-      <w:r>
-        <w:t xml:space="preserve"> </w:t>
-      </w:r>
-      <w:r>
-        <w:t xml:space="preserve">Civil status (married/un-married/divorced/widow[er]), were also collected from LISA. The Swedish national patient register (NPR) was used to assess co-morbidity during the year preceding index surgery. This register contains all relevant diagnoses coded by ICD-10, as well as dates of admission and discharge for in- and outpatient episodes in all private and public hospitals. Completeness for NPR is above 99 % and 85-95 % of all diagnostic codes are valid.</w:t>
-      </w:r>
-      <w:r>
-        <w:rPr>
-          <w:vertAlign w:val="superscript"/>
-        </w:rPr>
-        <w:t xml:space="preserve">22</w:t>
-      </w:r>
-      <w:r>
-        <w:t xml:space="preserve"> </w:t>
-      </w:r>
-      <w:r>
-        <w:t xml:space="preserve">Death dates were linked from the national population register.</w:t>
-      </w:r>
-    </w:p>
-    <w:p>
-      <w:pPr>
-        <w:pStyle w:val="BodyText"/>
-      </w:pPr>
-      <w:r>
-        <w:t xml:space="preserve">Patients with missing information on BMI or a measurement above 50 were excluded, as were patients with missing information on ASA class or class IV and above, as well as patients with unknown educational level or type of hospital.</w:t>
-      </w:r>
-    </w:p>
-    <w:p>
-      <w:pPr>
-        <w:pStyle w:val="Heading2"/>
-      </w:pPr>
-      <w:bookmarkStart w:id="34" w:name="X607666395c53d4d7bffb9fa48f5a07f249542af"/>
-      <w:r>
-        <w:t xml:space="preserve">External validation cohort (England and Wales)</w:t>
-      </w:r>
-      <w:bookmarkEnd w:id="34"/>
-    </w:p>
-    <w:p>
-      <w:pPr>
-        <w:pStyle w:val="FirstParagraph"/>
-      </w:pPr>
-      <w:r>
-        <w:t xml:space="preserve">Similar inclusion criteria were applied to the validation cohort from England and Wales. We excluded no patients based on missing information on BMI, educational level, or civil status however, since those variables were not used in the final model. The validation cohort was created by linking NJR data to the secondary uses service database from the National Health Service (NHS). This database includes co-morbidity recorded in the admitted patient care module of the hospital episode statistics (HES) database in England, and the patient episode database for Wales.</w:t>
-      </w:r>
-      <w:r>
-        <w:rPr>
-          <w:vertAlign w:val="superscript"/>
-        </w:rPr>
-        <w:t xml:space="preserve">23–27</w:t>
-      </w:r>
-      <w:r>
-        <w:t xml:space="preserve"> </w:t>
-      </w:r>
-      <w:r>
-        <w:t xml:space="preserve">Out-patient deaths were linked from the office of national statistics. Data linkage used NHS-numbers, as well as patient name, age, sex and address.</w:t>
-      </w:r>
-      <w:r>
-        <w:rPr>
-          <w:vertAlign w:val="superscript"/>
-        </w:rPr>
-        <w:t xml:space="preserve">28</w:t>
-      </w:r>
-    </w:p>
-    <w:p>
-      <w:pPr>
-        <w:pStyle w:val="Heading2"/>
-      </w:pPr>
-      <w:bookmarkStart w:id="35" w:name="defining-co-morbidity"/>
-      <w:r>
-        <w:t xml:space="preserve">Defining co-morbidity</w:t>
-      </w:r>
-      <w:bookmarkEnd w:id="35"/>
-    </w:p>
-    <w:p>
-      <w:pPr>
-        <w:pStyle w:val="FirstParagraph"/>
-      </w:pPr>
-      <w:r>
-        <w:t xml:space="preserve">Co-morbidity was defined by individual ICD-10 codes grouped into 17 categories according to Charlson</w:t>
-      </w:r>
-      <w:r>
-        <w:rPr>
-          <w:vertAlign w:val="superscript"/>
-        </w:rPr>
-        <w:t xml:space="preserve">29–31</w:t>
-      </w:r>
-      <w:r>
-        <w:t xml:space="preserve"> </w:t>
-      </w:r>
-      <w:r>
-        <w:t xml:space="preserve">and 31 categories according to Elixhauser.</w:t>
-      </w:r>
-      <w:r>
-        <w:rPr>
-          <w:vertAlign w:val="superscript"/>
-        </w:rPr>
-        <w:t xml:space="preserve">31,32</w:t>
-      </w:r>
-      <w:r>
-        <w:t xml:space="preserve"> </w:t>
-      </w:r>
-      <w:r>
-        <w:t xml:space="preserve">Some co-morbidities were identified in both indices, and some distinct co-morbidities were closely related (such as hypertension with and without complications, or abuse of either drugs or alcohol). We combined individual diagnostic groups to establish 21 broader categories of co-morbidity (Table</w:t>
-      </w:r>
-      <w:r>
-        <w:t xml:space="preserve"> </w:t>
-      </w:r>
-      <w:r>
-        <w:t xml:space="preserve">1</w:t>
-      </w:r>
-      <w:r>
-        <w:t xml:space="preserve">). Conditions were merged according to clinical relevance as to be recognized in a patient-physician meeting without access to external register data.</w:t>
-      </w:r>
-    </w:p>
-    <w:p>
-      <w:pPr>
-        <w:pStyle w:val="Heading2"/>
-      </w:pPr>
-      <w:bookmarkStart w:id="36" w:name="X3dfb8ce663a1fc2d82d471b5d62397660058101"/>
-      <w:r>
-        <w:t xml:space="preserve">Statistical analysis for model development</w:t>
-      </w:r>
-      <w:bookmarkEnd w:id="36"/>
-    </w:p>
-    <w:p>
-      <w:pPr>
-        <w:pStyle w:val="FirstParagraph"/>
-      </w:pPr>
-      <w:r>
-        <w:t xml:space="preserve">We used the Kaplan-Meier estimator to assess unadjusted mortality after cemented THA. Further analysis was based on logistic regression, since no loss to follow up occurred in the Swedish cohort within the first 90 days, and we assumed the same was true for patients from England and Wales. We used a modelling procedure with bootstrap ranking and a logistic least absolute shrinkage and selection operator (LASSO).</w:t>
-      </w:r>
-      <w:r>
-        <w:rPr>
-          <w:vertAlign w:val="superscript"/>
-        </w:rPr>
-        <w:t xml:space="preserve">33,34</w:t>
-      </w:r>
-      <w:r>
-        <w:t xml:space="preserve"> </w:t>
-      </w:r>
-      <w:r>
-        <w:t xml:space="preserve">Numeric variables (age and BMI) were normalized before modelling to have mean = 0 and standard deviation = 1. Thus, the magnitude (absolute values) of their estimated coefficients would indicate variable importance on the same scale as the categorical variables. Co-morbidities recorded for at least one patient who died within 90 days, and one who did not, were included in the modelling process. 1,000 bootstrap samples were drawn from the observed data set.</w:t>
-      </w:r>
-      <w:r>
-        <w:rPr>
-          <w:vertAlign w:val="superscript"/>
-        </w:rPr>
-        <w:t xml:space="preserve">35</w:t>
-      </w:r>
-      <w:r>
-        <w:t xml:space="preserve"> </w:t>
-      </w:r>
-      <w:r>
-        <w:t xml:space="preserve">We used 10-fold cross validation for every bootstrap sample with a broad range of potential penalty values (</w:t>
+        <w:t xml:space="preserve">23</w:t>
+      </w:r>
+      <w:r>
+        <w:t xml:space="preserve"> </w:t>
+      </w:r>
+      <w:r>
+        <w:t xml:space="preserve">Numeric variables (age and BMI) were normalized before modelling to have mean = 0 and standard deviation = 1. Thus, the magnitude (absolute values) of their estimated coefficients would indicate variable importance on the same scale as the categorical variables. Co-morbidities recorded for at least one patient who died within 90 days, and one who did not, were included in the modelling process. 1,000 bootstrap samples were drawn from the observed data set. We used 10-fold cross validation for every bootstrap sample with a broad range of potential penalty values (</w:t>
       </w:r>
       <m:oMath>
         <m:r>
@@ -1234,12 +1198,6 @@
       <w:r>
         <w:t xml:space="preserve">:s were used to estimate model coefficients for each potential predictor. The magnitude (absolute values) of those estimates were used as a measure of variable importance. Piece-wise linear regression was used to detect a breaking point where a significant drop in variable importance was observed. Potential predictors with variable importance above this breaking point were considered important and kept as model candidates. The whole process was repeated 100 times. Covariates that were selected at least once out of the 100 times were used in a main effects model of multivariable logistic regression without penalty, and without pre-normalization of numeric variables (main model). A reduced model with variables chosen at least 33 out of the 100 times was used as a simpler alternative for comparison. This model, without cancer as a predictor, was also evaluated separately, considering that medical indications for THA surgery may be different for patients with cancer compared to patients without malignancies. Univariable models with the ASA class, Charlson or Elixhauser co-morbidity indices were used for benchmarking, as well as a multivariable model including only age and sex. Each model including age was fitted three times, once with age as a main effect and twice with restricted cubic splines, either by two or three knots. Odds ratios for the final model were estimated with 95 % confidence intervals.</w:t>
       </w:r>
-      <w:r>
-        <w:rPr>
-          <w:vertAlign w:val="superscript"/>
-        </w:rPr>
-        <w:t xml:space="preserve">36</w:t>
-      </w:r>
     </w:p>
     <w:p>
       <w:pPr>
@@ -1256,19 +1214,7 @@
         <w:pStyle w:val="FirstParagraph"/>
       </w:pPr>
       <w:r>
-        <w:t xml:space="preserve">Each model was used to predict the probability of death within 90 days for patients from the SHAR (internal validation). Sensitivity and specificity were estimated to form receiver operating characteristic (ROC) curves and the area under those curves (AUC) were used as a measure of discriminative ability.</w:t>
-      </w:r>
-      <w:r>
-        <w:rPr>
-          <w:vertAlign w:val="superscript"/>
-        </w:rPr>
-        <w:t xml:space="preserve">37</w:t>
-      </w:r>
-      <w:r>
-        <w:t xml:space="preserve"> </w:t>
-      </w:r>
-      <w:r>
-        <w:t xml:space="preserve">Models with a lower 95 % confidence limit above 0·7, were considered good. Those intervals were based on percentiles from 2,000 non-parametric bootstrap samples. We used the bias-corrected Somers’</w:t>
+        <w:t xml:space="preserve">Each model was used to predict the probability of death within 90 days for patients from the SHAR (internal validation). Sensitivity and specificity were estimated to form receiver operating characteristic (ROC) curves and the area under those curves (AUC) were used as a measure of discriminative ability. Models with a lower 95 % confidence limit above 0·7, were considered good. Those intervals were based on percentiles from 2,000 non-parametric bootstrap samples. We used the bias-corrected Somers’</w:t>
       </w:r>
       <w:r>
         <w:t xml:space="preserve"> </w:t>
@@ -1300,7 +1246,7 @@
         <w:rPr>
           <w:vertAlign w:val="superscript"/>
         </w:rPr>
-        <w:t xml:space="preserve">38</w:t>
+        <w:t xml:space="preserve">24</w:t>
       </w:r>
       <w:r>
         <w:t xml:space="preserve"> </w:t>
@@ -1312,7 +1258,7 @@
         <w:rPr>
           <w:vertAlign w:val="superscript"/>
         </w:rPr>
-        <w:t xml:space="preserve">39</w:t>
+        <w:t xml:space="preserve">25</w:t>
       </w:r>
       <w:r>
         <w:t xml:space="preserve"> </w:t>
@@ -1324,7 +1270,7 @@
         <w:rPr>
           <w:vertAlign w:val="superscript"/>
         </w:rPr>
-        <w:t xml:space="preserve">40</w:t>
+        <w:t xml:space="preserve">26</w:t>
       </w:r>
       <w:r>
         <w:t xml:space="preserve"> </w:t>
@@ -1842,7 +1788,7 @@
         <w:rPr>
           <w:vertAlign w:val="superscript"/>
         </w:rPr>
-        <w:t xml:space="preserve">9,15</w:t>
+        <w:t xml:space="preserve">7,13</w:t>
       </w:r>
       <w:r>
         <w:t xml:space="preserve"> </w:t>
@@ -1858,61 +1804,43 @@
       <w:r>
         <w:t xml:space="preserve">Variables in our model were chosen based on statistical properties and not due to clinical relevance. Variables and estimated coefficients should therefore not be assigned any exact epidemiological and/or causal meaning per se.</w:t>
       </w:r>
+    </w:p>
+    <w:p>
+      <w:pPr>
+        <w:pStyle w:val="BodyText"/>
+      </w:pPr>
+      <w:r>
+        <w:t xml:space="preserve">Age and sex are well-known predictors of remaining life span, but it is less obvious that this relation must be linear. We used restricted cubic splines to allow a more flexible relation, but found no difference in AUC compared to simpler main effect models. ASA class III has the largest estimated coefficient among all predictors, indicating large relative importance. This is clinically reasonable since a label of</w:t>
+      </w:r>
+      <w:r>
+        <w:t xml:space="preserve"> </w:t>
+      </w:r>
+      <w:r>
+        <w:t xml:space="preserve">“</w:t>
+      </w:r>
+      <w:r>
+        <w:t xml:space="preserve">severe systemic disease</w:t>
+      </w:r>
+      <w:r>
+        <w:t xml:space="preserve">”</w:t>
+      </w:r>
+      <w:r>
+        <w:t xml:space="preserve"> </w:t>
+      </w:r>
+      <w:r>
+        <w:t xml:space="preserve">should be based on a relevant patient assessment prior to surgery. ASA class is nevertheless known to have a high degree of internal variability.</w:t>
+      </w:r>
       <w:r>
         <w:rPr>
           <w:vertAlign w:val="superscript"/>
         </w:rPr>
-        <w:t xml:space="preserve">41</w:t>
-      </w:r>
-    </w:p>
-    <w:p>
-      <w:pPr>
-        <w:pStyle w:val="BodyText"/>
-      </w:pPr>
-      <w:r>
-        <w:t xml:space="preserve">Age and sex are well-known predictors of remaining life span, but it is less obvious that this relation must be linear. We used restricted cubic splines to allow a more flexible relation, but found no difference in AUC compared to simpler main effect models. ASA class III has the largest estimated coefficient among all predictors, indicating large relative importance. This is clinically reasonable since a label of</w:t>
-      </w:r>
-      <w:r>
-        <w:t xml:space="preserve"> </w:t>
-      </w:r>
-      <w:r>
-        <w:t xml:space="preserve">“</w:t>
-      </w:r>
-      <w:r>
-        <w:t xml:space="preserve">severe systemic disease</w:t>
-      </w:r>
-      <w:r>
-        <w:t xml:space="preserve">”</w:t>
-      </w:r>
-      <w:r>
-        <w:t xml:space="preserve"> </w:t>
-      </w:r>
-      <w:r>
-        <w:t xml:space="preserve">should be based on a relevant patient assessment prior to surgery. ASA class is nevertheless known to have a high degree of internal variability.</w:t>
-      </w:r>
-      <w:r>
-        <w:rPr>
-          <w:vertAlign w:val="superscript"/>
-        </w:rPr>
-        <w:t xml:space="preserve">42</w:t>
-      </w:r>
-      <w:r>
-        <w:t xml:space="preserve"> </w:t>
-      </w:r>
-      <w:r>
-        <w:t xml:space="preserve">It has previously been compared to the Charlson co-morbidity index, but not with respect to mortality after THA.</w:t>
-      </w:r>
-      <w:r>
-        <w:rPr>
-          <w:vertAlign w:val="superscript"/>
-        </w:rPr>
-        <w:t xml:space="preserve">43,44</w:t>
-      </w:r>
-      <w:r>
-        <w:t xml:space="preserve"> </w:t>
-      </w:r>
-      <w:r>
-        <w:t xml:space="preserve">Patients with ASA class IV-VI were excluded since those categories describe severe disease, moribund and brain-dead individuals. We suspect that patients with such conditions might have been misclassified.</w:t>
+        <w:t xml:space="preserve">27</w:t>
+      </w:r>
+      <w:r>
+        <w:t xml:space="preserve"> </w:t>
+      </w:r>
+      <w:r>
+        <w:t xml:space="preserve">It has been compared to the Charlson co-morbidity index, but not with respect to mortality after THA. Patients with ASA class IV-VI were excluded since those categories describe severe disease, moribund and brain-dead individuals. We suspect that patients with such conditions might have been misclassified.</w:t>
       </w:r>
     </w:p>
     <w:p>
@@ -1934,109 +1862,103 @@
         <w:t xml:space="preserve"> </w:t>
       </w:r>
       <w:r>
-        <w:t xml:space="preserve">0·05) but was still relevant as a predictor due to unobserved heterogeneity.</w:t>
+        <w:t xml:space="preserve">0·05) but was still relevant as a predictor due to unobserved heterogeneity. We noted that the proportion of patients with BMI above 30, the WHO definition of obesity was much higher (23 %) in the Swedish cohort than the proportion of patients with a diagnosis code for obesity (ICD-10 = E66) recorded in the national patient register (1·9 %). We believe this might be due to the fact that BMI is systematically recorded in the SHAR, but the diagnosis of obesity might not have been made during previous contacts with the healthcare system.</w:t>
+      </w:r>
+    </w:p>
+    <w:p>
+      <w:pPr>
+        <w:pStyle w:val="Heading2"/>
+      </w:pPr>
+      <w:bookmarkStart w:id="49" w:name="strengths-and-limitations"/>
+      <w:r>
+        <w:t xml:space="preserve">Strengths and limitations</w:t>
+      </w:r>
+      <w:bookmarkEnd w:id="49"/>
+    </w:p>
+    <w:p>
+      <w:pPr>
+        <w:pStyle w:val="FirstParagraph"/>
+      </w:pPr>
+      <w:r>
+        <w:t xml:space="preserve">A strength of this study is its nationwide design with data from both Sweden, England and Wales. The Swedish registers are valid with low proportions of missing data.</w:t>
       </w:r>
       <w:r>
         <w:rPr>
           <w:vertAlign w:val="superscript"/>
         </w:rPr>
-        <w:t xml:space="preserve">45</w:t>
-      </w:r>
-      <w:r>
-        <w:t xml:space="preserve"> </w:t>
-      </w:r>
-      <w:r>
-        <w:t xml:space="preserve">We noted that the proportion of patients with BMI above 30, the WHO definition of obesity was much higher (23 %) in the Swedish cohort than the proportion of patients with a diagnosis code for obesity (ICD-10 = E66) recorded in the national patient register (1·9 %). We believe this might be due to the fact that BMI is systematically recorded in the SHAR, but the diagnosis of obesity might not have been made during previous contacts with the healthcare system.</w:t>
-      </w:r>
-    </w:p>
-    <w:p>
-      <w:pPr>
-        <w:pStyle w:val="Heading2"/>
-      </w:pPr>
-      <w:bookmarkStart w:id="49" w:name="strengths-and-limitations"/>
-      <w:r>
-        <w:t xml:space="preserve">Strengths and limitations</w:t>
-      </w:r>
-      <w:bookmarkEnd w:id="49"/>
-    </w:p>
-    <w:p>
-      <w:pPr>
-        <w:pStyle w:val="FirstParagraph"/>
-      </w:pPr>
-      <w:r>
-        <w:t xml:space="preserve">A strength of this study is its nationwide design with data from both Sweden, England and Wales. The Swedish registers are valid with low proportions of missing data.</w:t>
+        <w:t xml:space="preserve">17,19</w:t>
+      </w:r>
+      <w:r>
+        <w:t xml:space="preserve"> </w:t>
+      </w:r>
+      <w:r>
+        <w:t xml:space="preserve">Some concerns have been raised regarding validity of the hospital episodes statistics (HES) database from England and Wales however. A systematic review found that the overall median diagnostic accuracy (comparing ICD-codes from HES to individual case notes) was 80 %.</w:t>
       </w:r>
       <w:r>
         <w:rPr>
           <w:vertAlign w:val="superscript"/>
         </w:rPr>
-        <w:t xml:space="preserve">20,22,46,47</w:t>
-      </w:r>
-      <w:r>
-        <w:t xml:space="preserve"> </w:t>
-      </w:r>
-      <w:r>
-        <w:t xml:space="preserve">Some concerns have been raised regarding validity of the hospital episodes statistics (HES) database from England and Wales however.</w:t>
+        <w:t xml:space="preserve">28</w:t>
+      </w:r>
+      <w:r>
+        <w:t xml:space="preserve"> </w:t>
+      </w:r>
+      <w:r>
+        <w:t xml:space="preserve">Both in- and outpatient co-morbidity data were available for Sweden, but only in-patient data for England and Wales. We did not have access to any data from primary care or nursing homes in any of the counties.</w:t>
+      </w:r>
+    </w:p>
+    <w:p>
+      <w:pPr>
+        <w:pStyle w:val="BodyText"/>
+      </w:pPr>
+      <w:r>
+        <w:t xml:space="preserve">The linkage procedure between NJR and HES has been previously described,</w:t>
       </w:r>
       <w:r>
         <w:rPr>
           <w:vertAlign w:val="superscript"/>
         </w:rPr>
-        <w:t xml:space="preserve">48–50</w:t>
-      </w:r>
-      <w:r>
-        <w:t xml:space="preserve"> </w:t>
-      </w:r>
-      <w:r>
-        <w:t xml:space="preserve">A systematic review found that the overall median diagnostic accuracy (comparing ICD-codes from HES to individual case notes) was 80 %.</w:t>
+        <w:t xml:space="preserve">29</w:t>
+      </w:r>
+      <w:r>
+        <w:t xml:space="preserve"> </w:t>
+      </w:r>
+      <w:r>
+        <w:t xml:space="preserve">where it was noted that privately funded patients were not included in HES. 17 % of the patients had missing personal data or did not allow linkage, and 6 % were not found in HES although their data were available from the NJR.</w:t>
+      </w:r>
+    </w:p>
+    <w:p>
+      <w:pPr>
+        <w:pStyle w:val="BodyText"/>
+      </w:pPr>
+      <w:r>
+        <w:t xml:space="preserve">In addition to data validity, the indications for choosing between different fixation techniques differ in Sweden compared to England and Wales. Cementation is the most commonly used fixation principle in Sweden but not so in England and Wales, where younger patients are more likely to be operated with cementless implants. To only include cemented THA therefore implies an over-representation of older and frailer patients from England and Wales compared to Sweden. Those patients might be more likely to die within 90 days, and this assumption would be in agreement with the calibration plot where estimated probabilities below 1·5 % underestimated the observed proportion of deaths in the external validation cohort from the NJR.</w:t>
+      </w:r>
+    </w:p>
+    <w:p>
+      <w:pPr>
+        <w:pStyle w:val="BodyText"/>
+      </w:pPr>
+      <w:r>
+        <w:t xml:space="preserve">We investigated whether the effect of age on mortality was non-linear using restricted cubic splines. A similar approach might be relevant for BMI, which we only modelled as a linear main effect. A U-shaped association between mortality and BMI categorized as underweight (below 18·5 kg/m</w:t>
       </w:r>
       <w:r>
         <w:rPr>
           <w:vertAlign w:val="superscript"/>
         </w:rPr>
-        <w:t xml:space="preserve">24</w:t>
-      </w:r>
-      <w:r>
-        <w:t xml:space="preserve"> </w:t>
-      </w:r>
-      <w:r>
-        <w:t xml:space="preserve">Both in- and outpatient co-morbidity data were available for Sweden, but only in-patient data for England and Wales. We did not have access to any data from primary care or nursing homes in any of the counties.</w:t>
-      </w:r>
-    </w:p>
-    <w:p>
-      <w:pPr>
-        <w:pStyle w:val="BodyText"/>
-      </w:pPr>
-      <w:r>
-        <w:t xml:space="preserve">The linkage procedure between NJR and HES has been previously described,</w:t>
+        <w:t xml:space="preserve">2</w:t>
+      </w:r>
+      <w:r>
+        <w:t xml:space="preserve">), normal (8·5 to 25 kg/m</w:t>
       </w:r>
       <w:r>
         <w:rPr>
           <w:vertAlign w:val="superscript"/>
         </w:rPr>
-        <w:t xml:space="preserve">51</w:t>
-      </w:r>
-      <w:r>
-        <w:t xml:space="preserve"> </w:t>
-      </w:r>
-      <w:r>
-        <w:t xml:space="preserve">where it was noted that privately funded patients were not included in HES. 17 % of the patients had missing personal data or did not allow linkage, and 6 % were not found in HES although their data were available from the NJR.</w:t>
-      </w:r>
-    </w:p>
-    <w:p>
-      <w:pPr>
-        <w:pStyle w:val="BodyText"/>
-      </w:pPr>
-      <w:r>
-        <w:t xml:space="preserve">In addition to data validity, the indications for choosing between different fixation techniques differ in Sweden compared to England and Wales. Cementation is the most commonly used fixation principle in Sweden but not so in England and Wales, where younger patients are more likely to be operated with cementless implants. To only include cemented THA therefore implies an over-representation of older and frailer patients from England and Wales compared to Sweden. Those patients might be more likely to die within 90 days, and this assumption would be in agreement with the calibration plot where estimated probabilities below 1·5 % underestimated the observed proportion of deaths in the external validation cohort from the NJR.</w:t>
-      </w:r>
-    </w:p>
-    <w:p>
-      <w:pPr>
-        <w:pStyle w:val="BodyText"/>
-      </w:pPr>
-      <w:r>
-        <w:t xml:space="preserve">We investigated whether the effect of age on mortality was non-linear using restricted cubic splines. A similar approach might be relevant for BMI, which we only modelled as a linear main effect. A U-shaped association between mortality and BMI categorized as underweight (below 18·5 kg/m</w:t>
+        <w:t xml:space="preserve">2</w:t>
+      </w:r>
+      <w:r>
+        <w:t xml:space="preserve">), or obese (above 25 kg/m</w:t>
       </w:r>
       <w:r>
         <w:rPr>
@@ -2045,49 +1967,19 @@
         <w:t xml:space="preserve">2</w:t>
       </w:r>
       <w:r>
-        <w:t xml:space="preserve">), normal (8·5 to 25 kg/m</w:t>
+        <w:t xml:space="preserve">) has been found for example in England and Wales.</w:t>
       </w:r>
       <w:r>
         <w:rPr>
           <w:vertAlign w:val="superscript"/>
         </w:rPr>
-        <w:t xml:space="preserve">2</w:t>
-      </w:r>
-      <w:r>
-        <w:t xml:space="preserve">), or obese (above 25 kg/m</w:t>
-      </w:r>
-      <w:r>
-        <w:rPr>
-          <w:vertAlign w:val="superscript"/>
-        </w:rPr>
-        <w:t xml:space="preserve">2</w:t>
-      </w:r>
-      <w:r>
-        <w:t xml:space="preserve">) has been found for example in England and Wales.</w:t>
-      </w:r>
-      <w:r>
-        <w:rPr>
-          <w:vertAlign w:val="superscript"/>
-        </w:rPr>
-        <w:t xml:space="preserve">52</w:t>
-      </w:r>
-      <w:r>
-        <w:t xml:space="preserve"> </w:t>
-      </w:r>
-      <w:r>
-        <w:t xml:space="preserve">Our recordings of BMI might be imprecise however.</w:t>
-      </w:r>
-      <w:r>
-        <w:rPr>
-          <w:vertAlign w:val="superscript"/>
-        </w:rPr>
-        <w:t xml:space="preserve">53</w:t>
-      </w:r>
-      <w:r>
-        <w:t xml:space="preserve"> </w:t>
-      </w:r>
-      <w:r>
-        <w:t xml:space="preserve">Some hospitals might report actual measurements but it is unknown to what extent those data are self-estimated by the patients or estimated by health care personnel. Therefore, we aimed to avoid overfitting BMI based on too elaborate transformations.</w:t>
+        <w:t xml:space="preserve">30</w:t>
+      </w:r>
+      <w:r>
+        <w:t xml:space="preserve"> </w:t>
+      </w:r>
+      <w:r>
+        <w:t xml:space="preserve">Our recordings of BMI might be imprecise however. Some hospitals report actual measurements but it is unknown to what extent those data are self-estimated by the patients or by health care personnel. Therefore, we aimed to avoid overfitting BMI based on too elaborate transformations.</w:t>
       </w:r>
     </w:p>
     <w:p>
@@ -5609,7 +5501,7 @@
               <w:jc w:val="left"/>
             </w:pPr>
             <w:r>
-              <w:t xml:space="preserve">-13·2805279103814</w:t>
+              <w:t xml:space="preserve">-13·28</w:t>
             </w:r>
           </w:p>
         </w:tc>
@@ -5639,7 +5531,7 @@
               <w:jc w:val="left"/>
             </w:pPr>
             <w:r>
-              <w:t xml:space="preserve">0·710689444651089</w:t>
+              <w:t xml:space="preserve">0·71</w:t>
             </w:r>
           </w:p>
         </w:tc>
@@ -5685,7 +5577,7 @@
               <w:jc w:val="left"/>
             </w:pPr>
             <w:r>
-              <w:t xml:space="preserve">0·896964439650344</w:t>
+              <w:t xml:space="preserve">0·9</w:t>
             </w:r>
           </w:p>
         </w:tc>
@@ -5731,7 +5623,7 @@
               <w:jc w:val="left"/>
             </w:pPr>
             <w:r>
-              <w:t xml:space="preserve">1·33212612994576</w:t>
+              <w:t xml:space="preserve">1·33</w:t>
             </w:r>
           </w:p>
         </w:tc>
@@ -5777,7 +5669,7 @@
               <w:jc w:val="left"/>
             </w:pPr>
             <w:r>
-              <w:t xml:space="preserve">0·882650308019064</w:t>
+              <w:t xml:space="preserve">0·88</w:t>
             </w:r>
           </w:p>
         </w:tc>
@@ -5823,7 +5715,7 @@
               <w:jc w:val="left"/>
             </w:pPr>
             <w:r>
-              <w:t xml:space="preserve">1·66288431356027</w:t>
+              <w:t xml:space="preserve">1·66</w:t>
             </w:r>
           </w:p>
         </w:tc>
@@ -5869,7 +5761,7 @@
               <w:jc w:val="left"/>
             </w:pPr>
             <w:r>
-              <w:t xml:space="preserve">0·0803438716952248</w:t>
+              <w:t xml:space="preserve">0·08</w:t>
             </w:r>
           </w:p>
         </w:tc>
@@ -5915,7 +5807,7 @@
               <w:jc w:val="left"/>
             </w:pPr>
             <w:r>
-              <w:t xml:space="preserve">0·772618523467229</w:t>
+              <w:t xml:space="preserve">0·77</w:t>
             </w:r>
           </w:p>
         </w:tc>
@@ -5961,7 +5853,7 @@
               <w:jc w:val="left"/>
             </w:pPr>
             <w:r>
-              <w:t xml:space="preserve">0·614480260042977</w:t>
+              <w:t xml:space="preserve">0·61</w:t>
             </w:r>
           </w:p>
         </w:tc>
@@ -6009,14 +5901,14 @@
       </w:r>
       <w:bookmarkEnd w:id="69"/>
     </w:p>
-    <w:bookmarkStart w:id="128" w:name="refs"/>
-    <w:bookmarkStart w:id="70" w:name="ref-Hunt2013"/>
+    <w:bookmarkStart w:id="102" w:name="refs"/>
+    <w:bookmarkStart w:id="70" w:name="ref-Garland2017"/>
     <w:p>
       <w:pPr>
         <w:pStyle w:val="Bibliography"/>
       </w:pPr>
       <w:r>
-        <w:t xml:space="preserve">1 Hunt LP, Ben-Shlomo Y, Clark EM</w:t>
+        <w:t xml:space="preserve">1 Garland A, Gordon M, Garellick G, Kärrholm J, Sköldenberg O, Hailer NP. Risk of early mortality after cemented compared with cementless total hip arthroplasty.</w:t>
       </w:r>
       <w:r>
         <w:t xml:space="preserve"> </w:t>
@@ -6025,13 +5917,235 @@
         <w:rPr>
           <w:i/>
         </w:rPr>
+        <w:t xml:space="preserve">The Bone &amp; Joint Journal</w:t>
+      </w:r>
+      <w:r>
+        <w:t xml:space="preserve"> </w:t>
+      </w:r>
+      <w:r>
+        <w:t xml:space="preserve">2017;</w:t>
+      </w:r>
+      <w:r>
+        <w:t xml:space="preserve"> </w:t>
+      </w:r>
+      <w:r>
+        <w:rPr>
+          <w:b/>
+        </w:rPr>
+        <w:t xml:space="preserve">99-B</w:t>
+      </w:r>
+      <w:r>
+        <w:t xml:space="preserve">: 37–43.</w:t>
+      </w:r>
+    </w:p>
+    <w:bookmarkEnd w:id="70"/>
+    <w:bookmarkStart w:id="71" w:name="ref-Inacio2015"/>
+    <w:p>
+      <w:pPr>
+        <w:pStyle w:val="Bibliography"/>
+      </w:pPr>
+      <w:r>
+        <w:t xml:space="preserve">2 Inacio MCS, Pratt NL, Roughead EE, Graves SE. Using medications for prediction of revision after total joint arthroplasty.</w:t>
+      </w:r>
+      <w:r>
+        <w:t xml:space="preserve"> </w:t>
+      </w:r>
+      <w:r>
+        <w:rPr>
+          <w:i/>
+        </w:rPr>
+        <w:t xml:space="preserve">The Journal of arthroplasty</w:t>
+      </w:r>
+      <w:r>
+        <w:t xml:space="preserve"> </w:t>
+      </w:r>
+      <w:r>
+        <w:t xml:space="preserve">2015;</w:t>
+      </w:r>
+      <w:r>
+        <w:t xml:space="preserve"> </w:t>
+      </w:r>
+      <w:r>
+        <w:rPr>
+          <w:b/>
+        </w:rPr>
+        <w:t xml:space="preserve">30</w:t>
+      </w:r>
+      <w:r>
+        <w:t xml:space="preserve">: 2061–70.</w:t>
+      </w:r>
+    </w:p>
+    <w:bookmarkEnd w:id="71"/>
+    <w:bookmarkStart w:id="72" w:name="ref-Gordon2013"/>
+    <w:p>
+      <w:pPr>
+        <w:pStyle w:val="Bibliography"/>
+      </w:pPr>
+      <w:r>
+        <w:t xml:space="preserve">3 Gordon M, Stark A, Sköldenberg OG, Kärrholm J, Garellick G. The influence of comorbidity scores on re-operations following primary total hip replacement: Comparison and validation of three comorbidity measures.</w:t>
+      </w:r>
+      <w:r>
+        <w:t xml:space="preserve"> </w:t>
+      </w:r>
+      <w:r>
+        <w:rPr>
+          <w:i/>
+        </w:rPr>
+        <w:t xml:space="preserve">The bone &amp; joint journal</w:t>
+      </w:r>
+      <w:r>
+        <w:t xml:space="preserve"> </w:t>
+      </w:r>
+      <w:r>
+        <w:t xml:space="preserve">2013;</w:t>
+      </w:r>
+      <w:r>
+        <w:t xml:space="preserve"> </w:t>
+      </w:r>
+      <w:r>
+        <w:rPr>
+          <w:b/>
+        </w:rPr>
+        <w:t xml:space="preserve">95-B</w:t>
+      </w:r>
+      <w:r>
+        <w:t xml:space="preserve">: 1184–91.</w:t>
+      </w:r>
+    </w:p>
+    <w:bookmarkEnd w:id="72"/>
+    <w:bookmarkStart w:id="73" w:name="ref-Hofstede2016"/>
+    <w:p>
+      <w:pPr>
+        <w:pStyle w:val="Bibliography"/>
+      </w:pPr>
+      <w:r>
+        <w:t xml:space="preserve">4 Hofstede SN, Gademan MGJ, Vlieland TPMV, Nelissen RGHH, de Mheen PJM-v. Preoperative predictors for outcomes after total hip replacement in patients with osteoarthritis: A systematic review.</w:t>
+      </w:r>
+      <w:r>
+        <w:t xml:space="preserve"> </w:t>
+      </w:r>
+      <w:r>
+        <w:rPr>
+          <w:i/>
+        </w:rPr>
+        <w:t xml:space="preserve">BMC musculoskeletal disorders</w:t>
+      </w:r>
+      <w:r>
+        <w:t xml:space="preserve"> </w:t>
+      </w:r>
+      <w:r>
+        <w:t xml:space="preserve">2016;</w:t>
+      </w:r>
+      <w:r>
+        <w:t xml:space="preserve"> </w:t>
+      </w:r>
+      <w:r>
+        <w:rPr>
+          <w:b/>
+        </w:rPr>
+        <w:t xml:space="preserve">17</w:t>
+      </w:r>
+      <w:r>
+        <w:t xml:space="preserve">: 212.</w:t>
+      </w:r>
+    </w:p>
+    <w:bookmarkEnd w:id="73"/>
+    <w:bookmarkStart w:id="74" w:name="ref-Bulow2017"/>
+    <w:p>
+      <w:pPr>
+        <w:pStyle w:val="Bibliography"/>
+      </w:pPr>
+      <w:r>
+        <w:t xml:space="preserve">5 Bülow E, Rolfson O, Cnudde P, Rogmark C, Garellick G, Nemes S. Comorbidity does not predict long-term mortality after total hip arthroplasty.</w:t>
+      </w:r>
+      <w:r>
+        <w:t xml:space="preserve"> </w:t>
+      </w:r>
+      <w:r>
+        <w:rPr>
+          <w:i/>
+        </w:rPr>
+        <w:t xml:space="preserve">Acta Orthopaedica</w:t>
+      </w:r>
+      <w:r>
+        <w:t xml:space="preserve"> </w:t>
+      </w:r>
+      <w:r>
+        <w:t xml:space="preserve">2017;</w:t>
+      </w:r>
+      <w:r>
+        <w:t xml:space="preserve"> </w:t>
+      </w:r>
+      <w:r>
+        <w:rPr>
+          <w:b/>
+        </w:rPr>
+        <w:t xml:space="preserve">88</w:t>
+      </w:r>
+      <w:r>
+        <w:t xml:space="preserve">: 1–6.</w:t>
+      </w:r>
+    </w:p>
+    <w:bookmarkEnd w:id="74"/>
+    <w:bookmarkStart w:id="75" w:name="ref-Brusselaers2017"/>
+    <w:p>
+      <w:pPr>
+        <w:pStyle w:val="Bibliography"/>
+      </w:pPr>
+      <w:r>
+        <w:t xml:space="preserve">6 Brusselaers N, Lagergren J. The charlson comorbidity index in registry-based research.</w:t>
+      </w:r>
+      <w:r>
+        <w:t xml:space="preserve"> </w:t>
+      </w:r>
+      <w:r>
+        <w:rPr>
+          <w:i/>
+        </w:rPr>
+        <w:t xml:space="preserve">Methods of Information in Medicine</w:t>
+      </w:r>
+      <w:r>
+        <w:t xml:space="preserve"> </w:t>
+      </w:r>
+      <w:r>
+        <w:t xml:space="preserve">2017;</w:t>
+      </w:r>
+      <w:r>
+        <w:t xml:space="preserve"> </w:t>
+      </w:r>
+      <w:r>
+        <w:rPr>
+          <w:b/>
+        </w:rPr>
+        <w:t xml:space="preserve">56</w:t>
+      </w:r>
+      <w:r>
+        <w:t xml:space="preserve">: 401–6.</w:t>
+      </w:r>
+    </w:p>
+    <w:bookmarkEnd w:id="75"/>
+    <w:bookmarkStart w:id="76" w:name="ref-Bozic2013a"/>
+    <w:p>
+      <w:pPr>
+        <w:pStyle w:val="Bibliography"/>
+      </w:pPr>
+      <w:r>
+        <w:t xml:space="preserve">7 Bozic KJ, Ong K, Lau E</w:t>
+      </w:r>
+      <w:r>
+        <w:t xml:space="preserve"> </w:t>
+      </w:r>
+      <w:r>
+        <w:rPr>
+          <w:i/>
+        </w:rPr>
         <w:t xml:space="preserve">et al.</w:t>
       </w:r>
       <w:r>
         <w:t xml:space="preserve"> </w:t>
       </w:r>
       <w:r>
-        <w:t xml:space="preserve">90-day mortality after 409 096 total hip replacements for osteoarthritis, from the National Joint Registry for England and Wales: A retrospective analysis.</w:t>
+        <w:t xml:space="preserve">Estimating risk in medicare patients with THA: An electronic risk calculator for periprosthetic joint infection and mortality.</w:t>
       </w:r>
       <w:r>
         <w:t xml:space="preserve"> </w:t>
@@ -6040,7 +6154,7 @@
         <w:rPr>
           <w:i/>
         </w:rPr>
-        <w:t xml:space="preserve">The Lancet</w:t>
+        <w:t xml:space="preserve">Clinical Orthopaedics and Related Research®</w:t>
       </w:r>
       <w:r>
         <w:t xml:space="preserve"> </w:t>
@@ -6055,20 +6169,20 @@
         <w:rPr>
           <w:b/>
         </w:rPr>
-        <w:t xml:space="preserve">382</w:t>
-      </w:r>
-      <w:r>
-        <w:t xml:space="preserve">: 1097–104.</w:t>
-      </w:r>
-    </w:p>
-    <w:bookmarkEnd w:id="70"/>
-    <w:bookmarkStart w:id="71" w:name="ref-Garland2017"/>
+        <w:t xml:space="preserve">471</w:t>
+      </w:r>
+      <w:r>
+        <w:t xml:space="preserve">: 574–83.</w:t>
+      </w:r>
+    </w:p>
+    <w:bookmarkEnd w:id="76"/>
+    <w:bookmarkStart w:id="77" w:name="ref-Bozic2013b"/>
     <w:p>
       <w:pPr>
         <w:pStyle w:val="Bibliography"/>
       </w:pPr>
       <w:r>
-        <w:t xml:space="preserve">2 Garland A, Gordon M, Garellick G, Kärrholm J, Sköldenberg O, Hailer NP. Risk of early mortality after cemented compared with cementless total hip arthroplasty.</w:t>
+        <w:t xml:space="preserve">8 Bozic KJ. Orthopaedic healthcare worldwide: Shared medical decision making in orthopaedics.</w:t>
       </w:r>
       <w:r>
         <w:t xml:space="preserve"> </w:t>
@@ -6077,13 +6191,13 @@
         <w:rPr>
           <w:i/>
         </w:rPr>
-        <w:t xml:space="preserve">The Bone &amp; Joint Journal</w:t>
-      </w:r>
-      <w:r>
-        <w:t xml:space="preserve"> </w:t>
-      </w:r>
-      <w:r>
-        <w:t xml:space="preserve">2017;</w:t>
+        <w:t xml:space="preserve">Clinical Orthopaedics and Related Research</w:t>
+      </w:r>
+      <w:r>
+        <w:t xml:space="preserve"> </w:t>
+      </w:r>
+      <w:r>
+        <w:t xml:space="preserve">2013;</w:t>
       </w:r>
       <w:r>
         <w:t xml:space="preserve"> </w:t>
@@ -6092,20 +6206,20 @@
         <w:rPr>
           <w:b/>
         </w:rPr>
-        <w:t xml:space="preserve">99-B</w:t>
-      </w:r>
-      <w:r>
-        <w:t xml:space="preserve">: 37–43.</w:t>
-      </w:r>
-    </w:p>
-    <w:bookmarkEnd w:id="71"/>
-    <w:bookmarkStart w:id="72" w:name="ref-Inacio2015"/>
+        <w:t xml:space="preserve">471</w:t>
+      </w:r>
+      <w:r>
+        <w:t xml:space="preserve">: 1412–4.</w:t>
+      </w:r>
+    </w:p>
+    <w:bookmarkEnd w:id="77"/>
+    <w:bookmarkStart w:id="78" w:name="ref-Harris2018"/>
     <w:p>
       <w:pPr>
         <w:pStyle w:val="Bibliography"/>
       </w:pPr>
       <w:r>
-        <w:t xml:space="preserve">3 Inacio MCS, Pratt NL, Roughead EE, Graves SE. Using medications for prediction of revision after total joint arthroplasty.</w:t>
+        <w:t xml:space="preserve">9 Harris AHS, Kuo AC, Bozic KJ</w:t>
       </w:r>
       <w:r>
         <w:t xml:space="preserve"> </w:t>
@@ -6114,13 +6228,28 @@
         <w:rPr>
           <w:i/>
         </w:rPr>
-        <w:t xml:space="preserve">The Journal of arthroplasty</w:t>
-      </w:r>
-      <w:r>
-        <w:t xml:space="preserve"> </w:t>
-      </w:r>
-      <w:r>
-        <w:t xml:space="preserve">2015;</w:t>
+        <w:t xml:space="preserve">et al.</w:t>
+      </w:r>
+      <w:r>
+        <w:t xml:space="preserve"> </w:t>
+      </w:r>
+      <w:r>
+        <w:t xml:space="preserve">American joint replacement registry risk calculator does not predict 90-day mortality in veterans undergoing total joint replacement.</w:t>
+      </w:r>
+      <w:r>
+        <w:t xml:space="preserve"> </w:t>
+      </w:r>
+      <w:r>
+        <w:rPr>
+          <w:i/>
+        </w:rPr>
+        <w:t xml:space="preserve">Clinical Orthopaedics and Related Research</w:t>
+      </w:r>
+      <w:r>
+        <w:t xml:space="preserve"> </w:t>
+      </w:r>
+      <w:r>
+        <w:t xml:space="preserve">2018;</w:t>
       </w:r>
       <w:r>
         <w:t xml:space="preserve"> </w:t>
@@ -6129,20 +6258,20 @@
         <w:rPr>
           <w:b/>
         </w:rPr>
-        <w:t xml:space="preserve">30</w:t>
-      </w:r>
-      <w:r>
-        <w:t xml:space="preserve">: 2061–70.</w:t>
-      </w:r>
-    </w:p>
-    <w:bookmarkEnd w:id="72"/>
-    <w:bookmarkStart w:id="73" w:name="ref-Gordon2013"/>
+        <w:t xml:space="preserve">476</w:t>
+      </w:r>
+      <w:r>
+        <w:t xml:space="preserve">: 1869–75.</w:t>
+      </w:r>
+    </w:p>
+    <w:bookmarkEnd w:id="78"/>
+    <w:bookmarkStart w:id="79" w:name="ref-Harris2018a"/>
     <w:p>
       <w:pPr>
         <w:pStyle w:val="Bibliography"/>
       </w:pPr>
       <w:r>
-        <w:t xml:space="preserve">4 Gordon M, Stark A, Sköldenberg OG, Kärrholm J, Garellick G. The influence of comorbidity scores on re-operations following primary total hip replacement: Comparison and validation of three comorbidity measures.</w:t>
+        <w:t xml:space="preserve">10 Harris AH, Kuo AC, Bowe T, Gupta S, Nordin D, Giori NJ. Prediction models for 30-Day mortality and complications after total knee and hip arthroplasties for veteran health administration patients with osteoarthritis.</w:t>
       </w:r>
       <w:r>
         <w:t xml:space="preserve"> </w:t>
@@ -6151,13 +6280,13 @@
         <w:rPr>
           <w:i/>
         </w:rPr>
-        <w:t xml:space="preserve">The bone &amp; joint journal</w:t>
-      </w:r>
-      <w:r>
-        <w:t xml:space="preserve"> </w:t>
-      </w:r>
-      <w:r>
-        <w:t xml:space="preserve">2013;</w:t>
+        <w:t xml:space="preserve">The Journal of Arthroplasty</w:t>
+      </w:r>
+      <w:r>
+        <w:t xml:space="preserve"> </w:t>
+      </w:r>
+      <w:r>
+        <w:t xml:space="preserve">2018;</w:t>
       </w:r>
       <w:r>
         <w:t xml:space="preserve"> </w:t>
@@ -6166,20 +6295,20 @@
         <w:rPr>
           <w:b/>
         </w:rPr>
-        <w:t xml:space="preserve">95-B</w:t>
-      </w:r>
-      <w:r>
-        <w:t xml:space="preserve">: 1184–91.</w:t>
-      </w:r>
-    </w:p>
-    <w:bookmarkEnd w:id="73"/>
-    <w:bookmarkStart w:id="74" w:name="ref-Hofstede2016"/>
+        <w:t xml:space="preserve">33</w:t>
+      </w:r>
+      <w:r>
+        <w:t xml:space="preserve">: 1539–45.</w:t>
+      </w:r>
+    </w:p>
+    <w:bookmarkEnd w:id="79"/>
+    <w:bookmarkStart w:id="80" w:name="ref-Inacio2016"/>
     <w:p>
       <w:pPr>
         <w:pStyle w:val="Bibliography"/>
       </w:pPr>
       <w:r>
-        <w:t xml:space="preserve">5 Hofstede SN, Gademan MGJ, Vlieland TPMV, Nelissen RGHH, de Mheen PJM-v. Preoperative predictors for outcomes after total hip replacement in patients with osteoarthritis: A systematic review.</w:t>
+        <w:t xml:space="preserve">11 Inacio MCCS, Pratt NLL, Roughead EEE, Graves SEE. Evaluation of three co-morbidity measures to predict mortality in patients undergoing total joint arthroplasty.</w:t>
       </w:r>
       <w:r>
         <w:t xml:space="preserve"> </w:t>
@@ -6188,7 +6317,7 @@
         <w:rPr>
           <w:i/>
         </w:rPr>
-        <w:t xml:space="preserve">BMC musculoskeletal disorders</w:t>
+        <w:t xml:space="preserve">Osteoarthritis and cartilage</w:t>
       </w:r>
       <w:r>
         <w:t xml:space="preserve"> </w:t>
@@ -6203,606 +6332,228 @@
         <w:rPr>
           <w:b/>
         </w:rPr>
+        <w:t xml:space="preserve">24</w:t>
+      </w:r>
+      <w:r>
+        <w:t xml:space="preserve">: 1718–26.</w:t>
+      </w:r>
+    </w:p>
+    <w:bookmarkEnd w:id="80"/>
+    <w:bookmarkStart w:id="81" w:name="ref-Price2019"/>
+    <w:p>
+      <w:pPr>
+        <w:pStyle w:val="Bibliography"/>
+      </w:pPr>
+      <w:r>
+        <w:t xml:space="preserve">12 Price A, Smith J, Dakin H</w:t>
+      </w:r>
+      <w:r>
+        <w:t xml:space="preserve"> </w:t>
+      </w:r>
+      <w:r>
+        <w:rPr>
+          <w:i/>
+        </w:rPr>
+        <w:t xml:space="preserve">et al.</w:t>
+      </w:r>
+      <w:r>
+        <w:t xml:space="preserve"> </w:t>
+      </w:r>
+      <w:r>
+        <w:t xml:space="preserve">The Arthroplasty Candidacy Help Engine tool to select candidates for hip and knee replacement surgery: Development and economic modelling.</w:t>
+      </w:r>
+      <w:r>
+        <w:t xml:space="preserve"> </w:t>
+      </w:r>
+      <w:r>
+        <w:rPr>
+          <w:i/>
+        </w:rPr>
+        <w:t xml:space="preserve">Health Technology Assessment</w:t>
+      </w:r>
+      <w:r>
+        <w:t xml:space="preserve"> </w:t>
+      </w:r>
+      <w:r>
+        <w:t xml:space="preserve">2019;</w:t>
+      </w:r>
+      <w:r>
+        <w:t xml:space="preserve"> </w:t>
+      </w:r>
+      <w:r>
+        <w:rPr>
+          <w:b/>
+        </w:rPr>
+        <w:t xml:space="preserve">23</w:t>
+      </w:r>
+      <w:r>
+        <w:t xml:space="preserve">: 1–216.</w:t>
+      </w:r>
+    </w:p>
+    <w:bookmarkEnd w:id="81"/>
+    <w:bookmarkStart w:id="82" w:name="ref-Harris2019"/>
+    <w:p>
+      <w:pPr>
+        <w:pStyle w:val="Bibliography"/>
+      </w:pPr>
+      <w:r>
+        <w:t xml:space="preserve">13 Harris AHS, Kuo AC, Weng Y, Trickey AW, Bowe T, Giori NJ. Can machine learning methods produce accurate and easy-to-use prediction models of 30-day complications and mortality after knee or hip arthroplasty?</w:t>
+      </w:r>
+      <w:r>
+        <w:t xml:space="preserve"> </w:t>
+      </w:r>
+      <w:r>
+        <w:rPr>
+          <w:i/>
+        </w:rPr>
+        <w:t xml:space="preserve">Clinical Orthopaedics and Related Research</w:t>
+      </w:r>
+      <w:r>
+        <w:t xml:space="preserve"> </w:t>
+      </w:r>
+      <w:r>
+        <w:t xml:space="preserve">2019;</w:t>
+      </w:r>
+      <w:r>
+        <w:t xml:space="preserve"> </w:t>
+      </w:r>
+      <w:r>
+        <w:rPr>
+          <w:b/>
+        </w:rPr>
+        <w:t xml:space="preserve">477</w:t>
+      </w:r>
+      <w:r>
+        <w:t xml:space="preserve">: 452–60.</w:t>
+      </w:r>
+    </w:p>
+    <w:bookmarkEnd w:id="82"/>
+    <w:bookmarkStart w:id="83" w:name="ref-Manning2016"/>
+    <w:p>
+      <w:pPr>
+        <w:pStyle w:val="Bibliography"/>
+      </w:pPr>
+      <w:r>
+        <w:t xml:space="preserve">14 Manning DW, Edelstein AI, Alvi HM. Risk prediction tools for hip and knee arthroplasty.</w:t>
+      </w:r>
+      <w:r>
+        <w:t xml:space="preserve"> </w:t>
+      </w:r>
+      <w:r>
+        <w:rPr>
+          <w:i/>
+        </w:rPr>
+        <w:t xml:space="preserve">The Journal of the American Academy of Orthopaedic Surgeons</w:t>
+      </w:r>
+      <w:r>
+        <w:t xml:space="preserve"> </w:t>
+      </w:r>
+      <w:r>
+        <w:t xml:space="preserve">2016;</w:t>
+      </w:r>
+      <w:r>
+        <w:t xml:space="preserve"> </w:t>
+      </w:r>
+      <w:r>
+        <w:rPr>
+          <w:b/>
+        </w:rPr>
+        <w:t xml:space="preserve">24</w:t>
+      </w:r>
+      <w:r>
+        <w:t xml:space="preserve">: 19–27.</w:t>
+      </w:r>
+    </w:p>
+    <w:bookmarkEnd w:id="83"/>
+    <w:bookmarkStart w:id="84" w:name="ref-Bulow2020"/>
+    <w:p>
+      <w:pPr>
+        <w:pStyle w:val="Bibliography"/>
+      </w:pPr>
+      <w:r>
+        <w:t xml:space="preserve">15 Bülow E, Nemes S, Rolfson O. Are the first or the second hips of staged bilateral THAs more similar to unilateral procedures? A study from the swedish hip arthroplasty register.</w:t>
+      </w:r>
+      <w:r>
+        <w:t xml:space="preserve"> </w:t>
+      </w:r>
+      <w:r>
+        <w:rPr>
+          <w:i/>
+        </w:rPr>
+        <w:t xml:space="preserve">Clinical Orthopaedics and Related Research</w:t>
+      </w:r>
+      <w:r>
+        <w:t xml:space="preserve"> </w:t>
+      </w:r>
+      <w:r>
+        <w:t xml:space="preserve">2020;: 1.</w:t>
+      </w:r>
+    </w:p>
+    <w:bookmarkEnd w:id="84"/>
+    <w:bookmarkStart w:id="85" w:name="ref-Cnudde2016"/>
+    <w:p>
+      <w:pPr>
+        <w:pStyle w:val="Bibliography"/>
+      </w:pPr>
+      <w:r>
+        <w:t xml:space="preserve">16 Cnudde P, Rolfson O, Nemes S</w:t>
+      </w:r>
+      <w:r>
+        <w:t xml:space="preserve"> </w:t>
+      </w:r>
+      <w:r>
+        <w:rPr>
+          <w:i/>
+        </w:rPr>
+        <w:t xml:space="preserve">et al.</w:t>
+      </w:r>
+      <w:r>
+        <w:t xml:space="preserve"> </w:t>
+      </w:r>
+      <w:r>
+        <w:t xml:space="preserve">Linking Swedish health data registers to establish a research database and a shared decision-making tool in hip replacement.</w:t>
+      </w:r>
+      <w:r>
+        <w:t xml:space="preserve"> </w:t>
+      </w:r>
+      <w:r>
+        <w:rPr>
+          <w:i/>
+        </w:rPr>
+        <w:t xml:space="preserve">BMC Musculoskeletal Disorders</w:t>
+      </w:r>
+      <w:r>
+        <w:t xml:space="preserve"> </w:t>
+      </w:r>
+      <w:r>
+        <w:t xml:space="preserve">2016;</w:t>
+      </w:r>
+      <w:r>
+        <w:t xml:space="preserve"> </w:t>
+      </w:r>
+      <w:r>
+        <w:rPr>
+          <w:b/>
+        </w:rPr>
         <w:t xml:space="preserve">17</w:t>
       </w:r>
       <w:r>
-        <w:t xml:space="preserve">: 212.</w:t>
-      </w:r>
-    </w:p>
-    <w:bookmarkEnd w:id="74"/>
-    <w:bookmarkStart w:id="75" w:name="ref-Bulow2017"/>
+        <w:t xml:space="preserve">: 414.</w:t>
+      </w:r>
+    </w:p>
+    <w:bookmarkEnd w:id="85"/>
+    <w:bookmarkStart w:id="87" w:name="ref-Karrholm2018"/>
     <w:p>
       <w:pPr>
         <w:pStyle w:val="Bibliography"/>
       </w:pPr>
       <w:r>
-        <w:t xml:space="preserve">6 Bülow E, Rolfson O, Cnudde P, Rogmark C, Garellick G, Nemes S. Comorbidity does not predict long-term mortality after total hip arthroplasty.</w:t>
-      </w:r>
-      <w:r>
-        <w:t xml:space="preserve"> </w:t>
-      </w:r>
-      <w:r>
-        <w:rPr>
-          <w:i/>
-        </w:rPr>
-        <w:t xml:space="preserve">Acta Orthopaedica</w:t>
-      </w:r>
-      <w:r>
-        <w:t xml:space="preserve"> </w:t>
-      </w:r>
-      <w:r>
-        <w:t xml:space="preserve">2017;</w:t>
-      </w:r>
-      <w:r>
-        <w:t xml:space="preserve"> </w:t>
-      </w:r>
-      <w:r>
-        <w:rPr>
-          <w:b/>
-        </w:rPr>
-        <w:t xml:space="preserve">88</w:t>
-      </w:r>
-      <w:r>
-        <w:t xml:space="preserve">: 1–6.</w:t>
-      </w:r>
-    </w:p>
-    <w:bookmarkEnd w:id="75"/>
-    <w:bookmarkStart w:id="76" w:name="ref-Brusselaers2017"/>
-    <w:p>
-      <w:pPr>
-        <w:pStyle w:val="Bibliography"/>
-      </w:pPr>
-      <w:r>
-        <w:t xml:space="preserve">7 Brusselaers N, Lagergren J. The charlson comorbidity index in registry-based research.</w:t>
-      </w:r>
-      <w:r>
-        <w:t xml:space="preserve"> </w:t>
-      </w:r>
-      <w:r>
-        <w:rPr>
-          <w:i/>
-        </w:rPr>
-        <w:t xml:space="preserve">Methods of Information in Medicine</w:t>
-      </w:r>
-      <w:r>
-        <w:t xml:space="preserve"> </w:t>
-      </w:r>
-      <w:r>
-        <w:t xml:space="preserve">2017;</w:t>
-      </w:r>
-      <w:r>
-        <w:t xml:space="preserve"> </w:t>
-      </w:r>
-      <w:r>
-        <w:rPr>
-          <w:b/>
-        </w:rPr>
-        <w:t xml:space="preserve">56</w:t>
-      </w:r>
-      <w:r>
-        <w:t xml:space="preserve">: 401–6.</w:t>
-      </w:r>
-    </w:p>
-    <w:bookmarkEnd w:id="76"/>
-    <w:bookmarkStart w:id="77" w:name="ref-Walraven2009"/>
-    <w:p>
-      <w:pPr>
-        <w:pStyle w:val="Bibliography"/>
-      </w:pPr>
-      <w:r>
-        <w:t xml:space="preserve">8 Walraven CV, Austin PC, Jennings A</w:t>
-      </w:r>
-      <w:r>
-        <w:t xml:space="preserve"> </w:t>
-      </w:r>
-      <w:r>
-        <w:rPr>
-          <w:i/>
-        </w:rPr>
-        <w:t xml:space="preserve">et al.</w:t>
-      </w:r>
-      <w:r>
-        <w:t xml:space="preserve"> </w:t>
-      </w:r>
-      <w:r>
-        <w:t xml:space="preserve">A modification of the elixhauser comorbidity measures into a point system for hospital death using administrative data.</w:t>
-      </w:r>
-      <w:r>
-        <w:t xml:space="preserve"> </w:t>
-      </w:r>
-      <w:r>
-        <w:rPr>
-          <w:i/>
-        </w:rPr>
-        <w:t xml:space="preserve">Med</w:t>
-      </w:r>
-      <w:r>
-        <w:t xml:space="preserve"> </w:t>
-      </w:r>
-      <w:r>
-        <w:t xml:space="preserve">2009;</w:t>
-      </w:r>
-      <w:r>
-        <w:t xml:space="preserve"> </w:t>
-      </w:r>
-      <w:r>
-        <w:rPr>
-          <w:b/>
-        </w:rPr>
-        <w:t xml:space="preserve">47</w:t>
-      </w:r>
-      <w:r>
-        <w:t xml:space="preserve">: 626–33.</w:t>
-      </w:r>
-    </w:p>
-    <w:bookmarkEnd w:id="77"/>
-    <w:bookmarkStart w:id="78" w:name="ref-Bozic2013a"/>
-    <w:p>
-      <w:pPr>
-        <w:pStyle w:val="Bibliography"/>
-      </w:pPr>
-      <w:r>
-        <w:t xml:space="preserve">9 Bozic KJ, Ong K, Lau E</w:t>
-      </w:r>
-      <w:r>
-        <w:t xml:space="preserve"> </w:t>
-      </w:r>
-      <w:r>
-        <w:rPr>
-          <w:i/>
-        </w:rPr>
-        <w:t xml:space="preserve">et al.</w:t>
-      </w:r>
-      <w:r>
-        <w:t xml:space="preserve"> </w:t>
-      </w:r>
-      <w:r>
-        <w:t xml:space="preserve">Estimating risk in medicare patients with THA: An electronic risk calculator for periprosthetic joint infection and mortality.</w:t>
-      </w:r>
-      <w:r>
-        <w:t xml:space="preserve"> </w:t>
-      </w:r>
-      <w:r>
-        <w:rPr>
-          <w:i/>
-        </w:rPr>
-        <w:t xml:space="preserve">Clinical Orthopaedics and Related Research®</w:t>
-      </w:r>
-      <w:r>
-        <w:t xml:space="preserve"> </w:t>
-      </w:r>
-      <w:r>
-        <w:t xml:space="preserve">2013;</w:t>
-      </w:r>
-      <w:r>
-        <w:t xml:space="preserve"> </w:t>
-      </w:r>
-      <w:r>
-        <w:rPr>
-          <w:b/>
-        </w:rPr>
-        <w:t xml:space="preserve">471</w:t>
-      </w:r>
-      <w:r>
-        <w:t xml:space="preserve">: 574–83.</w:t>
-      </w:r>
-    </w:p>
-    <w:bookmarkEnd w:id="78"/>
-    <w:bookmarkStart w:id="79" w:name="ref-Bozic2013b"/>
-    <w:p>
-      <w:pPr>
-        <w:pStyle w:val="Bibliography"/>
-      </w:pPr>
-      <w:r>
-        <w:t xml:space="preserve">10 Bozic KJ. Orthopaedic healthcare worldwide: Shared medical decision making in orthopaedics.</w:t>
-      </w:r>
-      <w:r>
-        <w:t xml:space="preserve"> </w:t>
-      </w:r>
-      <w:r>
-        <w:rPr>
-          <w:i/>
-        </w:rPr>
-        <w:t xml:space="preserve">Clinical Orthopaedics and Related Research</w:t>
-      </w:r>
-      <w:r>
-        <w:t xml:space="preserve"> </w:t>
-      </w:r>
-      <w:r>
-        <w:t xml:space="preserve">2013;</w:t>
-      </w:r>
-      <w:r>
-        <w:t xml:space="preserve"> </w:t>
-      </w:r>
-      <w:r>
-        <w:rPr>
-          <w:b/>
-        </w:rPr>
-        <w:t xml:space="preserve">471</w:t>
-      </w:r>
-      <w:r>
-        <w:t xml:space="preserve">: 1412–4.</w:t>
-      </w:r>
-    </w:p>
-    <w:bookmarkEnd w:id="79"/>
-    <w:bookmarkStart w:id="80" w:name="ref-Harris2018"/>
-    <w:p>
-      <w:pPr>
-        <w:pStyle w:val="Bibliography"/>
-      </w:pPr>
-      <w:r>
-        <w:t xml:space="preserve">11 Harris AHS, Kuo AC, Bozic KJ</w:t>
-      </w:r>
-      <w:r>
-        <w:t xml:space="preserve"> </w:t>
-      </w:r>
-      <w:r>
-        <w:rPr>
-          <w:i/>
-        </w:rPr>
-        <w:t xml:space="preserve">et al.</w:t>
-      </w:r>
-      <w:r>
-        <w:t xml:space="preserve"> </w:t>
-      </w:r>
-      <w:r>
-        <w:t xml:space="preserve">American joint replacement registry risk calculator does not predict 90-day mortality in veterans undergoing total joint replacement.</w:t>
-      </w:r>
-      <w:r>
-        <w:t xml:space="preserve"> </w:t>
-      </w:r>
-      <w:r>
-        <w:rPr>
-          <w:i/>
-        </w:rPr>
-        <w:t xml:space="preserve">Clinical Orthopaedics and Related Research</w:t>
-      </w:r>
-      <w:r>
-        <w:t xml:space="preserve"> </w:t>
-      </w:r>
-      <w:r>
-        <w:t xml:space="preserve">2018;</w:t>
-      </w:r>
-      <w:r>
-        <w:t xml:space="preserve"> </w:t>
-      </w:r>
-      <w:r>
-        <w:rPr>
-          <w:b/>
-        </w:rPr>
-        <w:t xml:space="preserve">476</w:t>
-      </w:r>
-      <w:r>
-        <w:t xml:space="preserve">: 1869–75.</w:t>
-      </w:r>
-    </w:p>
-    <w:bookmarkEnd w:id="80"/>
-    <w:bookmarkStart w:id="81" w:name="ref-Harris2018a"/>
-    <w:p>
-      <w:pPr>
-        <w:pStyle w:val="Bibliography"/>
-      </w:pPr>
-      <w:r>
-        <w:t xml:space="preserve">12 Harris AH, Kuo AC, Bowe T, Gupta S, Nordin D, Giori NJ. Prediction models for 30-Day mortality and complications after total knee and hip arthroplasties for veteran health administration patients with osteoarthritis.</w:t>
-      </w:r>
-      <w:r>
-        <w:t xml:space="preserve"> </w:t>
-      </w:r>
-      <w:r>
-        <w:rPr>
-          <w:i/>
-        </w:rPr>
-        <w:t xml:space="preserve">The Journal of Arthroplasty</w:t>
-      </w:r>
-      <w:r>
-        <w:t xml:space="preserve"> </w:t>
-      </w:r>
-      <w:r>
-        <w:t xml:space="preserve">2018;</w:t>
-      </w:r>
-      <w:r>
-        <w:t xml:space="preserve"> </w:t>
-      </w:r>
-      <w:r>
-        <w:rPr>
-          <w:b/>
-        </w:rPr>
-        <w:t xml:space="preserve">33</w:t>
-      </w:r>
-      <w:r>
-        <w:t xml:space="preserve">: 1539–45.</w:t>
-      </w:r>
-    </w:p>
-    <w:bookmarkEnd w:id="81"/>
-    <w:bookmarkStart w:id="82" w:name="ref-Inacio2016"/>
-    <w:p>
-      <w:pPr>
-        <w:pStyle w:val="Bibliography"/>
-      </w:pPr>
-      <w:r>
-        <w:t xml:space="preserve">13 Inacio MCCS, Pratt NLL, Roughead EEE, Graves SEE. Evaluation of three co-morbidity measures to predict mortality in patients undergoing total joint arthroplasty.</w:t>
-      </w:r>
-      <w:r>
-        <w:t xml:space="preserve"> </w:t>
-      </w:r>
-      <w:r>
-        <w:rPr>
-          <w:i/>
-        </w:rPr>
-        <w:t xml:space="preserve">Osteoarthritis and cartilage</w:t>
-      </w:r>
-      <w:r>
-        <w:t xml:space="preserve"> </w:t>
-      </w:r>
-      <w:r>
-        <w:t xml:space="preserve">2016;</w:t>
-      </w:r>
-      <w:r>
-        <w:t xml:space="preserve"> </w:t>
-      </w:r>
-      <w:r>
-        <w:rPr>
-          <w:b/>
-        </w:rPr>
-        <w:t xml:space="preserve">24</w:t>
-      </w:r>
-      <w:r>
-        <w:t xml:space="preserve">: 1718–26.</w:t>
-      </w:r>
-    </w:p>
-    <w:bookmarkEnd w:id="82"/>
-    <w:bookmarkStart w:id="83" w:name="ref-Price2019"/>
-    <w:p>
-      <w:pPr>
-        <w:pStyle w:val="Bibliography"/>
-      </w:pPr>
-      <w:r>
-        <w:t xml:space="preserve">14 Price A, Smith J, Dakin H</w:t>
-      </w:r>
-      <w:r>
-        <w:t xml:space="preserve"> </w:t>
-      </w:r>
-      <w:r>
-        <w:rPr>
-          <w:i/>
-        </w:rPr>
-        <w:t xml:space="preserve">et al.</w:t>
-      </w:r>
-      <w:r>
-        <w:t xml:space="preserve"> </w:t>
-      </w:r>
-      <w:r>
-        <w:t xml:space="preserve">The Arthroplasty Candidacy Help Engine tool to select candidates for hip and knee replacement surgery: Development and economic modelling.</w:t>
-      </w:r>
-      <w:r>
-        <w:t xml:space="preserve"> </w:t>
-      </w:r>
-      <w:r>
-        <w:rPr>
-          <w:i/>
-        </w:rPr>
-        <w:t xml:space="preserve">Health Technology Assessment</w:t>
-      </w:r>
-      <w:r>
-        <w:t xml:space="preserve"> </w:t>
-      </w:r>
-      <w:r>
-        <w:t xml:space="preserve">2019;</w:t>
-      </w:r>
-      <w:r>
-        <w:t xml:space="preserve"> </w:t>
-      </w:r>
-      <w:r>
-        <w:rPr>
-          <w:b/>
-        </w:rPr>
-        <w:t xml:space="preserve">23</w:t>
-      </w:r>
-      <w:r>
-        <w:t xml:space="preserve">: 1–216.</w:t>
-      </w:r>
-    </w:p>
-    <w:bookmarkEnd w:id="83"/>
-    <w:bookmarkStart w:id="84" w:name="ref-Harris2019"/>
-    <w:p>
-      <w:pPr>
-        <w:pStyle w:val="Bibliography"/>
-      </w:pPr>
-      <w:r>
-        <w:t xml:space="preserve">15 Harris AHS, Kuo AC, Weng Y, Trickey AW, Bowe T, Giori NJ. Can machine learning methods produce accurate and easy-to-use prediction models of 30-day complications and mortality after knee or hip arthroplasty?</w:t>
-      </w:r>
-      <w:r>
-        <w:t xml:space="preserve"> </w:t>
-      </w:r>
-      <w:r>
-        <w:rPr>
-          <w:i/>
-        </w:rPr>
-        <w:t xml:space="preserve">Clinical Orthopaedics and Related Research</w:t>
-      </w:r>
-      <w:r>
-        <w:t xml:space="preserve"> </w:t>
-      </w:r>
-      <w:r>
-        <w:t xml:space="preserve">2019;</w:t>
-      </w:r>
-      <w:r>
-        <w:t xml:space="preserve"> </w:t>
-      </w:r>
-      <w:r>
-        <w:rPr>
-          <w:b/>
-        </w:rPr>
-        <w:t xml:space="preserve">477</w:t>
-      </w:r>
-      <w:r>
-        <w:t xml:space="preserve">: 452–60.</w:t>
-      </w:r>
-    </w:p>
-    <w:bookmarkEnd w:id="84"/>
-    <w:bookmarkStart w:id="85" w:name="ref-Manning2016"/>
-    <w:p>
-      <w:pPr>
-        <w:pStyle w:val="Bibliography"/>
-      </w:pPr>
-      <w:r>
-        <w:t xml:space="preserve">16 Manning DW, Edelstein AI, Alvi HM. Risk prediction tools for hip and knee arthroplasty.</w:t>
-      </w:r>
-      <w:r>
-        <w:t xml:space="preserve"> </w:t>
-      </w:r>
-      <w:r>
-        <w:rPr>
-          <w:i/>
-        </w:rPr>
-        <w:t xml:space="preserve">The Journal of the American Academy of Orthopaedic Surgeons</w:t>
-      </w:r>
-      <w:r>
-        <w:t xml:space="preserve"> </w:t>
-      </w:r>
-      <w:r>
-        <w:t xml:space="preserve">2016;</w:t>
-      </w:r>
-      <w:r>
-        <w:t xml:space="preserve"> </w:t>
-      </w:r>
-      <w:r>
-        <w:rPr>
-          <w:b/>
-        </w:rPr>
-        <w:t xml:space="preserve">24</w:t>
-      </w:r>
-      <w:r>
-        <w:t xml:space="preserve">: 19–27.</w:t>
-      </w:r>
-    </w:p>
-    <w:bookmarkEnd w:id="85"/>
-    <w:bookmarkStart w:id="86" w:name="ref-Bulow2020"/>
-    <w:p>
-      <w:pPr>
-        <w:pStyle w:val="Bibliography"/>
-      </w:pPr>
-      <w:r>
-        <w:t xml:space="preserve">17 Bülow E, Nemes S, Rolfson O. Are the first or the second hips of staged bilateral THAs more similar to unilateral procedures? A study from the swedish hip arthroplasty register.</w:t>
-      </w:r>
-      <w:r>
-        <w:t xml:space="preserve"> </w:t>
-      </w:r>
-      <w:r>
-        <w:rPr>
-          <w:i/>
-        </w:rPr>
-        <w:t xml:space="preserve">Clinical Orthopaedics and Related Research</w:t>
-      </w:r>
-      <w:r>
-        <w:t xml:space="preserve"> </w:t>
-      </w:r>
-      <w:r>
-        <w:t xml:space="preserve">2020;: 1.</w:t>
-      </w:r>
-    </w:p>
-    <w:bookmarkEnd w:id="86"/>
-    <w:bookmarkStart w:id="87" w:name="ref-Ludvigsson2009"/>
-    <w:p>
-      <w:pPr>
-        <w:pStyle w:val="Bibliography"/>
-      </w:pPr>
-      <w:r>
-        <w:t xml:space="preserve">18 Ludvigsson JF, Otterblad-Olausson P, Pettersson BU, Ekbom A. The Swedish personal identity number: Possibilities and pitfalls in healthcare and medical research.</w:t>
-      </w:r>
-      <w:r>
-        <w:t xml:space="preserve"> </w:t>
-      </w:r>
-      <w:r>
-        <w:rPr>
-          <w:i/>
-        </w:rPr>
-        <w:t xml:space="preserve">European Journal of Epidemiology</w:t>
-      </w:r>
-      <w:r>
-        <w:t xml:space="preserve"> </w:t>
-      </w:r>
-      <w:r>
-        <w:t xml:space="preserve">2009;</w:t>
-      </w:r>
-      <w:r>
-        <w:t xml:space="preserve"> </w:t>
-      </w:r>
-      <w:r>
-        <w:rPr>
-          <w:b/>
-        </w:rPr>
-        <w:t xml:space="preserve">24</w:t>
-      </w:r>
-      <w:r>
-        <w:t xml:space="preserve">: 659–67.</w:t>
-      </w:r>
-    </w:p>
-    <w:bookmarkEnd w:id="87"/>
-    <w:bookmarkStart w:id="88" w:name="ref-Cnudde2016"/>
-    <w:p>
-      <w:pPr>
-        <w:pStyle w:val="Bibliography"/>
-      </w:pPr>
-      <w:r>
-        <w:t xml:space="preserve">19 Cnudde P, Rolfson O, Nemes S</w:t>
-      </w:r>
-      <w:r>
-        <w:t xml:space="preserve"> </w:t>
-      </w:r>
-      <w:r>
-        <w:rPr>
-          <w:i/>
-        </w:rPr>
-        <w:t xml:space="preserve">et al.</w:t>
-      </w:r>
-      <w:r>
-        <w:t xml:space="preserve"> </w:t>
-      </w:r>
-      <w:r>
-        <w:t xml:space="preserve">Linking Swedish health data registers to establish a research database and a shared decision-making tool in hip replacement.</w:t>
-      </w:r>
-      <w:r>
-        <w:t xml:space="preserve"> </w:t>
-      </w:r>
-      <w:r>
-        <w:rPr>
-          <w:i/>
-        </w:rPr>
-        <w:t xml:space="preserve">BMC Musculoskeletal Disorders</w:t>
-      </w:r>
-      <w:r>
-        <w:t xml:space="preserve"> </w:t>
-      </w:r>
-      <w:r>
-        <w:t xml:space="preserve">2016;</w:t>
-      </w:r>
-      <w:r>
-        <w:t xml:space="preserve"> </w:t>
-      </w:r>
-      <w:r>
-        <w:rPr>
-          <w:b/>
-        </w:rPr>
-        <w:t xml:space="preserve">17</w:t>
-      </w:r>
-      <w:r>
-        <w:t xml:space="preserve">: 414.</w:t>
-      </w:r>
-    </w:p>
-    <w:bookmarkEnd w:id="88"/>
-    <w:bookmarkStart w:id="90" w:name="ref-Karrholm2018"/>
-    <w:p>
-      <w:pPr>
-        <w:pStyle w:val="Bibliography"/>
-      </w:pPr>
-      <w:r>
-        <w:t xml:space="preserve">20 Kärrholm J, Mohaddes M, Odin D, Vinblad J, Rogmark C, Rolfson O. Svenska höftprotesregistret årsrapport 2017. 2018</w:t>
-      </w:r>
-      <w:r>
-        <w:t xml:space="preserve"> </w:t>
-      </w:r>
-      <w:hyperlink r:id="rId89">
+        <w:t xml:space="preserve">17 Kärrholm J, Mohaddes M, Odin D, Vinblad J, Rogmark C, Rolfson O. Svenska höftprotesregistret årsrapport 2017. 2018</w:t>
+      </w:r>
+      <w:r>
+        <w:t xml:space="preserve"> </w:t>
+      </w:r>
+      <w:hyperlink r:id="rId86">
         <w:r>
           <w:rPr>
             <w:rStyle w:val="Hyperlink"/>
@@ -6814,14 +6565,155 @@
         <w:t xml:space="preserve">.</w:t>
       </w:r>
     </w:p>
+    <w:bookmarkEnd w:id="87"/>
+    <w:bookmarkStart w:id="88" w:name="ref-Ludvigsson2019"/>
+    <w:p>
+      <w:pPr>
+        <w:pStyle w:val="Bibliography"/>
+      </w:pPr>
+      <w:r>
+        <w:t xml:space="preserve">18 Ludvigsson JF, Svedberg P, Olén O, Bruze G, Neovius M. The longitudinal integrated database for health insurance and labour market studies (LISA) and its use in medical research.</w:t>
+      </w:r>
+      <w:r>
+        <w:t xml:space="preserve"> </w:t>
+      </w:r>
+      <w:r>
+        <w:rPr>
+          <w:i/>
+        </w:rPr>
+        <w:t xml:space="preserve">European Journal of Epidemiology</w:t>
+      </w:r>
+      <w:r>
+        <w:t xml:space="preserve"> </w:t>
+      </w:r>
+      <w:r>
+        <w:t xml:space="preserve">2019;</w:t>
+      </w:r>
+      <w:r>
+        <w:t xml:space="preserve"> </w:t>
+      </w:r>
+      <w:r>
+        <w:rPr>
+          <w:b/>
+        </w:rPr>
+        <w:t xml:space="preserve">34</w:t>
+      </w:r>
+      <w:r>
+        <w:t xml:space="preserve">: 423–37.</w:t>
+      </w:r>
+    </w:p>
+    <w:bookmarkEnd w:id="88"/>
+    <w:bookmarkStart w:id="89" w:name="ref-Ludvigsson2011"/>
+    <w:p>
+      <w:pPr>
+        <w:pStyle w:val="Bibliography"/>
+      </w:pPr>
+      <w:r>
+        <w:t xml:space="preserve">19 Ludvigsson JF, Andersson E, Ekbom A</w:t>
+      </w:r>
+      <w:r>
+        <w:t xml:space="preserve"> </w:t>
+      </w:r>
+      <w:r>
+        <w:rPr>
+          <w:i/>
+        </w:rPr>
+        <w:t xml:space="preserve">et al.</w:t>
+      </w:r>
+      <w:r>
+        <w:t xml:space="preserve"> </w:t>
+      </w:r>
+      <w:r>
+        <w:t xml:space="preserve">External review and validation of the Swedish national inpatient register.</w:t>
+      </w:r>
+      <w:r>
+        <w:t xml:space="preserve"> </w:t>
+      </w:r>
+      <w:r>
+        <w:rPr>
+          <w:i/>
+        </w:rPr>
+        <w:t xml:space="preserve">BMC Public Health</w:t>
+      </w:r>
+      <w:r>
+        <w:t xml:space="preserve"> </w:t>
+      </w:r>
+      <w:r>
+        <w:t xml:space="preserve">2011;</w:t>
+      </w:r>
+      <w:r>
+        <w:t xml:space="preserve"> </w:t>
+      </w:r>
+      <w:r>
+        <w:rPr>
+          <w:b/>
+        </w:rPr>
+        <w:t xml:space="preserve">11</w:t>
+      </w:r>
+      <w:r>
+        <w:t xml:space="preserve">: 450.</w:t>
+      </w:r>
+    </w:p>
+    <w:bookmarkEnd w:id="89"/>
+    <w:bookmarkStart w:id="90" w:name="ref-Thorn2016"/>
+    <w:p>
+      <w:pPr>
+        <w:pStyle w:val="Bibliography"/>
+      </w:pPr>
+      <w:r>
+        <w:t xml:space="preserve">20 Thorn JC, Turner E, Hounsome L</w:t>
+      </w:r>
+      <w:r>
+        <w:t xml:space="preserve"> </w:t>
+      </w:r>
+      <w:r>
+        <w:rPr>
+          <w:i/>
+        </w:rPr>
+        <w:t xml:space="preserve">et al.</w:t>
+      </w:r>
+      <w:r>
+        <w:t xml:space="preserve"> </w:t>
+      </w:r>
+      <w:r>
+        <w:t xml:space="preserve">Validation of the hospital episode statistics outpatient dataset in england.</w:t>
+      </w:r>
+      <w:r>
+        <w:t xml:space="preserve"> </w:t>
+      </w:r>
+      <w:r>
+        <w:rPr>
+          <w:i/>
+        </w:rPr>
+        <w:t xml:space="preserve">PharmacoEconomics</w:t>
+      </w:r>
+      <w:r>
+        <w:t xml:space="preserve"> </w:t>
+      </w:r>
+      <w:r>
+        <w:t xml:space="preserve">2016;</w:t>
+      </w:r>
+      <w:r>
+        <w:t xml:space="preserve"> </w:t>
+      </w:r>
+      <w:r>
+        <w:rPr>
+          <w:b/>
+        </w:rPr>
+        <w:t xml:space="preserve">34</w:t>
+      </w:r>
+      <w:r>
+        <w:t xml:space="preserve">: 161–8.</w:t>
+      </w:r>
+    </w:p>
     <w:bookmarkEnd w:id="90"/>
-    <w:bookmarkStart w:id="91" w:name="ref-Ludvigsson2019"/>
+    <w:bookmarkStart w:id="91" w:name="ref-Sayers2016"/>
     <w:p>
       <w:pPr>
         <w:pStyle w:val="Bibliography"/>
       </w:pPr>
       <w:r>
-        <w:t xml:space="preserve">21 Ludvigsson JF, Svedberg P, Olén O, Bruze G, Neovius M. The longitudinal integrated database for health insurance and labour market studies (LISA) and its use in medical research.</w:t>
+        <w:t xml:space="preserve">21 Sayers A, Ben-Shlomo Y, Blom AW, Steele F. Probabilistic record linkage.</w:t>
       </w:r>
       <w:r>
         <w:t xml:space="preserve"> </w:t>
@@ -6830,13 +6722,13 @@
         <w:rPr>
           <w:i/>
         </w:rPr>
-        <w:t xml:space="preserve">European Journal of Epidemiology</w:t>
-      </w:r>
-      <w:r>
-        <w:t xml:space="preserve"> </w:t>
-      </w:r>
-      <w:r>
-        <w:t xml:space="preserve">2019;</w:t>
+        <w:t xml:space="preserve">International Journal of Epidemiology</w:t>
+      </w:r>
+      <w:r>
+        <w:t xml:space="preserve"> </w:t>
+      </w:r>
+      <w:r>
+        <w:t xml:space="preserve">2016;</w:t>
       </w:r>
       <w:r>
         <w:t xml:space="preserve"> </w:t>
@@ -6845,20 +6737,324 @@
         <w:rPr>
           <w:b/>
         </w:rPr>
+        <w:t xml:space="preserve">45</w:t>
+      </w:r>
+      <w:r>
+        <w:t xml:space="preserve">: 954–64.</w:t>
+      </w:r>
+    </w:p>
+    <w:bookmarkEnd w:id="91"/>
+    <w:bookmarkStart w:id="92" w:name="ref-Quan2005"/>
+    <w:p>
+      <w:pPr>
+        <w:pStyle w:val="Bibliography"/>
+      </w:pPr>
+      <w:r>
+        <w:t xml:space="preserve">22 Quan H, Sundararajan V, Halfon P</w:t>
+      </w:r>
+      <w:r>
+        <w:t xml:space="preserve"> </w:t>
+      </w:r>
+      <w:r>
+        <w:rPr>
+          <w:i/>
+        </w:rPr>
+        <w:t xml:space="preserve">et al.</w:t>
+      </w:r>
+      <w:r>
+        <w:t xml:space="preserve"> </w:t>
+      </w:r>
+      <w:r>
+        <w:t xml:space="preserve">Coding algorithms for defining comorbidities in ICD-9-CM and ICD-10 administrative data.</w:t>
+      </w:r>
+      <w:r>
+        <w:t xml:space="preserve"> </w:t>
+      </w:r>
+      <w:r>
+        <w:rPr>
+          <w:i/>
+        </w:rPr>
+        <w:t xml:space="preserve">Medical care</w:t>
+      </w:r>
+      <w:r>
+        <w:t xml:space="preserve"> </w:t>
+      </w:r>
+      <w:r>
+        <w:t xml:space="preserve">2005;</w:t>
+      </w:r>
+      <w:r>
+        <w:t xml:space="preserve"> </w:t>
+      </w:r>
+      <w:r>
+        <w:rPr>
+          <w:b/>
+        </w:rPr>
+        <w:t xml:space="preserve">43</w:t>
+      </w:r>
+      <w:r>
+        <w:t xml:space="preserve">: 1130–9.</w:t>
+      </w:r>
+    </w:p>
+    <w:bookmarkEnd w:id="92"/>
+    <w:bookmarkStart w:id="93" w:name="ref-Guo2015"/>
+    <w:p>
+      <w:pPr>
+        <w:pStyle w:val="Bibliography"/>
+      </w:pPr>
+      <w:r>
+        <w:t xml:space="preserve">23 Guo P, Zeng F, Hu X</w:t>
+      </w:r>
+      <w:r>
+        <w:t xml:space="preserve"> </w:t>
+      </w:r>
+      <w:r>
+        <w:rPr>
+          <w:i/>
+        </w:rPr>
+        <w:t xml:space="preserve">et al.</w:t>
+      </w:r>
+      <w:r>
+        <w:t xml:space="preserve"> </w:t>
+      </w:r>
+      <w:r>
+        <w:t xml:space="preserve">Improved variable selection algorithm using a LASSO-Type penalty, with an application to assessing hepatitis b infection relevant factors in community residents.</w:t>
+      </w:r>
+      <w:r>
+        <w:t xml:space="preserve"> </w:t>
+      </w:r>
+      <w:r>
+        <w:rPr>
+          <w:i/>
+        </w:rPr>
+        <w:t xml:space="preserve">PLOS ONE</w:t>
+      </w:r>
+      <w:r>
+        <w:t xml:space="preserve"> </w:t>
+      </w:r>
+      <w:r>
+        <w:t xml:space="preserve">2015;</w:t>
+      </w:r>
+      <w:r>
+        <w:t xml:space="preserve"> </w:t>
+      </w:r>
+      <w:r>
+        <w:rPr>
+          <w:b/>
+        </w:rPr>
+        <w:t xml:space="preserve">10</w:t>
+      </w:r>
+      <w:r>
+        <w:t xml:space="preserve">: e0134151.</w:t>
+      </w:r>
+    </w:p>
+    <w:bookmarkEnd w:id="93"/>
+    <w:bookmarkStart w:id="94" w:name="ref-Miller1991"/>
+    <w:p>
+      <w:pPr>
+        <w:pStyle w:val="Bibliography"/>
+      </w:pPr>
+      <w:r>
+        <w:t xml:space="preserve">24 Miller ME, Hui SL, Tierney WM. Validation techniques for logistic regression models.</w:t>
+      </w:r>
+      <w:r>
+        <w:t xml:space="preserve"> </w:t>
+      </w:r>
+      <w:r>
+        <w:rPr>
+          <w:i/>
+        </w:rPr>
+        <w:t xml:space="preserve">Statistics in Medicine</w:t>
+      </w:r>
+      <w:r>
+        <w:t xml:space="preserve"> </w:t>
+      </w:r>
+      <w:r>
+        <w:t xml:space="preserve">1991;</w:t>
+      </w:r>
+      <w:r>
+        <w:t xml:space="preserve"> </w:t>
+      </w:r>
+      <w:r>
+        <w:rPr>
+          <w:b/>
+        </w:rPr>
+        <w:t xml:space="preserve">10</w:t>
+      </w:r>
+      <w:r>
+        <w:t xml:space="preserve">: 1213–26.</w:t>
+      </w:r>
+    </w:p>
+    <w:bookmarkEnd w:id="94"/>
+    <w:bookmarkStart w:id="95" w:name="ref-Nattino2016"/>
+    <w:p>
+      <w:pPr>
+        <w:pStyle w:val="Bibliography"/>
+      </w:pPr>
+      <w:r>
+        <w:t xml:space="preserve">25 Nattino G, Finazzi S, Bertolini G. A new test and graphical tool to assess the goodness of fit of logistic regression models.</w:t>
+      </w:r>
+      <w:r>
+        <w:t xml:space="preserve"> </w:t>
+      </w:r>
+      <w:r>
+        <w:rPr>
+          <w:i/>
+        </w:rPr>
+        <w:t xml:space="preserve">Statistics in Medicine</w:t>
+      </w:r>
+      <w:r>
+        <w:t xml:space="preserve"> </w:t>
+      </w:r>
+      <w:r>
+        <w:t xml:space="preserve">2016;</w:t>
+      </w:r>
+      <w:r>
+        <w:t xml:space="preserve"> </w:t>
+      </w:r>
+      <w:r>
+        <w:rPr>
+          <w:b/>
+        </w:rPr>
+        <w:t xml:space="preserve">35</w:t>
+      </w:r>
+      <w:r>
+        <w:t xml:space="preserve">: 709–20.</w:t>
+      </w:r>
+    </w:p>
+    <w:bookmarkEnd w:id="95"/>
+    <w:bookmarkStart w:id="96" w:name="ref-Steyerberg2004"/>
+    <w:p>
+      <w:pPr>
+        <w:pStyle w:val="Bibliography"/>
+      </w:pPr>
+      <w:r>
+        <w:t xml:space="preserve">26 Steyerberg EW, Borsboom GJJM, van Houwelingen HC, Eijkemans MJC, Habbema JDF. Validation and updating of predictive logistic regression models: A study on sample size and shrinkage.</w:t>
+      </w:r>
+      <w:r>
+        <w:t xml:space="preserve"> </w:t>
+      </w:r>
+      <w:r>
+        <w:rPr>
+          <w:i/>
+        </w:rPr>
+        <w:t xml:space="preserve">Statistics in Medicine</w:t>
+      </w:r>
+      <w:r>
+        <w:t xml:space="preserve"> </w:t>
+      </w:r>
+      <w:r>
+        <w:t xml:space="preserve">2004;</w:t>
+      </w:r>
+      <w:r>
+        <w:t xml:space="preserve"> </w:t>
+      </w:r>
+      <w:r>
+        <w:rPr>
+          <w:b/>
+        </w:rPr>
+        <w:t xml:space="preserve">23</w:t>
+      </w:r>
+      <w:r>
+        <w:t xml:space="preserve">: 2567–86.</w:t>
+      </w:r>
+    </w:p>
+    <w:bookmarkEnd w:id="96"/>
+    <w:bookmarkStart w:id="97" w:name="ref-Haynes1995"/>
+    <w:p>
+      <w:pPr>
+        <w:pStyle w:val="Bibliography"/>
+      </w:pPr>
+      <w:r>
+        <w:t xml:space="preserve">27 Haynes SR, Lawler PG. An assessment of the consistency of ASA physical status classification allocation.</w:t>
+      </w:r>
+      <w:r>
+        <w:t xml:space="preserve"> </w:t>
+      </w:r>
+      <w:r>
+        <w:rPr>
+          <w:i/>
+        </w:rPr>
+        <w:t xml:space="preserve">Anaesthesia</w:t>
+      </w:r>
+      <w:r>
+        <w:t xml:space="preserve"> </w:t>
+      </w:r>
+      <w:r>
+        <w:t xml:space="preserve">1995;</w:t>
+      </w:r>
+      <w:r>
+        <w:t xml:space="preserve"> </w:t>
+      </w:r>
+      <w:r>
+        <w:rPr>
+          <w:b/>
+        </w:rPr>
+        <w:t xml:space="preserve">50</w:t>
+      </w:r>
+      <w:r>
+        <w:t xml:space="preserve">: 195–9.</w:t>
+      </w:r>
+    </w:p>
+    <w:bookmarkEnd w:id="97"/>
+    <w:bookmarkStart w:id="98" w:name="ref-Burns2012"/>
+    <w:p>
+      <w:pPr>
+        <w:pStyle w:val="Bibliography"/>
+      </w:pPr>
+      <w:r>
+        <w:t xml:space="preserve">28 Burns EM, Rigby E, Mamidanna R</w:t>
+      </w:r>
+      <w:r>
+        <w:t xml:space="preserve"> </w:t>
+      </w:r>
+      <w:r>
+        <w:rPr>
+          <w:i/>
+        </w:rPr>
+        <w:t xml:space="preserve">et al.</w:t>
+      </w:r>
+      <w:r>
+        <w:t xml:space="preserve"> </w:t>
+      </w:r>
+      <w:r>
+        <w:t xml:space="preserve">Systematic review of discharge coding accuracy.</w:t>
+      </w:r>
+      <w:r>
+        <w:t xml:space="preserve"> </w:t>
+      </w:r>
+      <w:r>
+        <w:rPr>
+          <w:i/>
+        </w:rPr>
+        <w:t xml:space="preserve">Journal of Public Health</w:t>
+      </w:r>
+      <w:r>
+        <w:t xml:space="preserve"> </w:t>
+      </w:r>
+      <w:r>
+        <w:t xml:space="preserve">2012;</w:t>
+      </w:r>
+      <w:r>
+        <w:t xml:space="preserve"> </w:t>
+      </w:r>
+      <w:r>
+        <w:rPr>
+          <w:b/>
+        </w:rPr>
         <w:t xml:space="preserve">34</w:t>
       </w:r>
       <w:r>
-        <w:t xml:space="preserve">: 423–37.</w:t>
-      </w:r>
-    </w:p>
-    <w:bookmarkEnd w:id="91"/>
-    <w:bookmarkStart w:id="92" w:name="ref-Ludvigsson2011"/>
+        <w:t xml:space="preserve">: 138–48.</w:t>
+      </w:r>
+    </w:p>
+    <w:bookmarkEnd w:id="98"/>
+    <w:bookmarkStart w:id="100" w:name="ref-Smith2012"/>
     <w:p>
       <w:pPr>
         <w:pStyle w:val="Bibliography"/>
       </w:pPr>
       <w:r>
-        <w:t xml:space="preserve">22 Ludvigsson JF, Andersson E, Ekbom A</w:t>
+        <w:t xml:space="preserve">29 Smith AJ, Dieppe P, Porter M, Blom AW. Risk of cancer in first seven years after metal-on-metal hip replacement compared with other bearings and general population: Linkage study between the National Joint Registry of England and Wales and hospital episode statistics.</w:t>
       </w:r>
       <w:r>
         <w:t xml:space="preserve"> </w:t>
@@ -6867,28 +7063,13 @@
         <w:rPr>
           <w:i/>
         </w:rPr>
-        <w:t xml:space="preserve">et al.</w:t>
-      </w:r>
-      <w:r>
-        <w:t xml:space="preserve"> </w:t>
-      </w:r>
-      <w:r>
-        <w:t xml:space="preserve">External review and validation of the Swedish national inpatient register.</w:t>
-      </w:r>
-      <w:r>
-        <w:t xml:space="preserve"> </w:t>
-      </w:r>
-      <w:r>
-        <w:rPr>
-          <w:i/>
-        </w:rPr>
-        <w:t xml:space="preserve">BMC Public Health</w:t>
-      </w:r>
-      <w:r>
-        <w:t xml:space="preserve"> </w:t>
-      </w:r>
-      <w:r>
-        <w:t xml:space="preserve">2011;</w:t>
+        <w:t xml:space="preserve">BMJ (Online)</w:t>
+      </w:r>
+      <w:r>
+        <w:t xml:space="preserve"> </w:t>
+      </w:r>
+      <w:r>
+        <w:t xml:space="preserve">2012;</w:t>
       </w:r>
       <w:r>
         <w:t xml:space="preserve"> </w:t>
@@ -6897,1169 +7078,12 @@
         <w:rPr>
           <w:b/>
         </w:rPr>
-        <w:t xml:space="preserve">11</w:t>
-      </w:r>
-      <w:r>
-        <w:t xml:space="preserve">: 450.</w:t>
-      </w:r>
-    </w:p>
-    <w:bookmarkEnd w:id="92"/>
-    <w:bookmarkStart w:id="93" w:name="ref-Brophy2006"/>
-    <w:p>
-      <w:pPr>
-        <w:pStyle w:val="Bibliography"/>
-      </w:pPr>
-      <w:r>
-        <w:t xml:space="preserve">23 Brophy S, John G, Evans E, Lyons RA. Methodological issues in the identification of hip fractures using routine hospital data: A database study.</w:t>
-      </w:r>
-      <w:r>
-        <w:t xml:space="preserve"> </w:t>
-      </w:r>
-      <w:r>
-        <w:rPr>
-          <w:i/>
-        </w:rPr>
-        <w:t xml:space="preserve">Osteoporosis International</w:t>
-      </w:r>
-      <w:r>
-        <w:t xml:space="preserve"> </w:t>
-      </w:r>
-      <w:r>
-        <w:t xml:space="preserve">2006;</w:t>
-      </w:r>
-      <w:r>
-        <w:t xml:space="preserve"> </w:t>
-      </w:r>
-      <w:r>
-        <w:rPr>
-          <w:b/>
-        </w:rPr>
-        <w:t xml:space="preserve">17</w:t>
-      </w:r>
-      <w:r>
-        <w:t xml:space="preserve">: 405–9.</w:t>
-      </w:r>
-    </w:p>
-    <w:bookmarkEnd w:id="93"/>
-    <w:bookmarkStart w:id="94" w:name="ref-Burns2012"/>
-    <w:p>
-      <w:pPr>
-        <w:pStyle w:val="Bibliography"/>
-      </w:pPr>
-      <w:r>
-        <w:t xml:space="preserve">24 Burns EM, Rigby E, Mamidanna R</w:t>
-      </w:r>
-      <w:r>
-        <w:t xml:space="preserve"> </w:t>
-      </w:r>
-      <w:r>
-        <w:rPr>
-          <w:i/>
-        </w:rPr>
-        <w:t xml:space="preserve">et al.</w:t>
-      </w:r>
-      <w:r>
-        <w:t xml:space="preserve"> </w:t>
-      </w:r>
-      <w:r>
-        <w:t xml:space="preserve">Systematic review of discharge coding accuracy.</w:t>
-      </w:r>
-      <w:r>
-        <w:t xml:space="preserve"> </w:t>
-      </w:r>
-      <w:r>
-        <w:rPr>
-          <w:i/>
-        </w:rPr>
-        <w:t xml:space="preserve">Journal of Public Health</w:t>
-      </w:r>
-      <w:r>
-        <w:t xml:space="preserve"> </w:t>
-      </w:r>
-      <w:r>
-        <w:t xml:space="preserve">2012;</w:t>
-      </w:r>
-      <w:r>
-        <w:t xml:space="preserve"> </w:t>
-      </w:r>
-      <w:r>
-        <w:rPr>
-          <w:b/>
-        </w:rPr>
-        <w:t xml:space="preserve">34</w:t>
-      </w:r>
-      <w:r>
-        <w:t xml:space="preserve">: 138–48.</w:t>
-      </w:r>
-    </w:p>
-    <w:bookmarkEnd w:id="94"/>
-    <w:bookmarkStart w:id="95" w:name="ref-Sinha2013"/>
-    <w:p>
-      <w:pPr>
-        <w:pStyle w:val="Bibliography"/>
-      </w:pPr>
-      <w:r>
-        <w:t xml:space="preserve">25 Sinha S, Peach G, Poloniecki JD, Thompson MM, Holt PJ. Studies using English administrative data (Hospital Episode Statistics) to assess health-care outcomes—systematic review and recommendations for reporting.</w:t>
-      </w:r>
-      <w:r>
-        <w:t xml:space="preserve"> </w:t>
-      </w:r>
-      <w:r>
-        <w:rPr>
-          <w:i/>
-        </w:rPr>
-        <w:t xml:space="preserve">European Journal of Public Health</w:t>
-      </w:r>
-      <w:r>
-        <w:t xml:space="preserve"> </w:t>
-      </w:r>
-      <w:r>
-        <w:t xml:space="preserve">2013;</w:t>
-      </w:r>
-      <w:r>
-        <w:t xml:space="preserve"> </w:t>
-      </w:r>
-      <w:r>
-        <w:rPr>
-          <w:b/>
-        </w:rPr>
-        <w:t xml:space="preserve">23</w:t>
-      </w:r>
-      <w:r>
-        <w:t xml:space="preserve">: 86–92.</w:t>
-      </w:r>
-    </w:p>
-    <w:bookmarkEnd w:id="95"/>
-    <w:bookmarkStart w:id="96" w:name="ref-Simmonds2014"/>
-    <w:p>
-      <w:pPr>
-        <w:pStyle w:val="Bibliography"/>
-      </w:pPr>
-      <w:r>
-        <w:t xml:space="preserve">26 Simmonds SJ, Syddall HE, Walsh B</w:t>
-      </w:r>
-      <w:r>
-        <w:t xml:space="preserve"> </w:t>
-      </w:r>
-      <w:r>
-        <w:rPr>
-          <w:i/>
-        </w:rPr>
-        <w:t xml:space="preserve">et al.</w:t>
-      </w:r>
-      <w:r>
-        <w:t xml:space="preserve"> </w:t>
-      </w:r>
-      <w:r>
-        <w:t xml:space="preserve">Understanding NHS hospital admissions in england: Linkage of hospital episode statistics to the hertfordshire cohort study.</w:t>
-      </w:r>
-      <w:r>
-        <w:t xml:space="preserve"> </w:t>
-      </w:r>
-      <w:r>
-        <w:rPr>
-          <w:i/>
-        </w:rPr>
-        <w:t xml:space="preserve">Age and Ageing</w:t>
-      </w:r>
-      <w:r>
-        <w:t xml:space="preserve"> </w:t>
-      </w:r>
-      <w:r>
-        <w:t xml:space="preserve">2014;</w:t>
-      </w:r>
-      <w:r>
-        <w:t xml:space="preserve"> </w:t>
-      </w:r>
-      <w:r>
-        <w:rPr>
-          <w:b/>
-        </w:rPr>
-        <w:t xml:space="preserve">43</w:t>
-      </w:r>
-      <w:r>
-        <w:t xml:space="preserve">: 653–60.</w:t>
-      </w:r>
-    </w:p>
-    <w:bookmarkEnd w:id="96"/>
-    <w:bookmarkStart w:id="97" w:name="ref-Thorn2016"/>
-    <w:p>
-      <w:pPr>
-        <w:pStyle w:val="Bibliography"/>
-      </w:pPr>
-      <w:r>
-        <w:t xml:space="preserve">27 Thorn JC, Turner E, Hounsome L</w:t>
-      </w:r>
-      <w:r>
-        <w:t xml:space="preserve"> </w:t>
-      </w:r>
-      <w:r>
-        <w:rPr>
-          <w:i/>
-        </w:rPr>
-        <w:t xml:space="preserve">et al.</w:t>
-      </w:r>
-      <w:r>
-        <w:t xml:space="preserve"> </w:t>
-      </w:r>
-      <w:r>
-        <w:t xml:space="preserve">Validation of the hospital episode statistics outpatient dataset in england.</w:t>
-      </w:r>
-      <w:r>
-        <w:t xml:space="preserve"> </w:t>
-      </w:r>
-      <w:r>
-        <w:rPr>
-          <w:i/>
-        </w:rPr>
-        <w:t xml:space="preserve">PharmacoEconomics</w:t>
-      </w:r>
-      <w:r>
-        <w:t xml:space="preserve"> </w:t>
-      </w:r>
-      <w:r>
-        <w:t xml:space="preserve">2016;</w:t>
-      </w:r>
-      <w:r>
-        <w:t xml:space="preserve"> </w:t>
-      </w:r>
-      <w:r>
-        <w:rPr>
-          <w:b/>
-        </w:rPr>
-        <w:t xml:space="preserve">34</w:t>
-      </w:r>
-      <w:r>
-        <w:t xml:space="preserve">: 161–8.</w:t>
-      </w:r>
-    </w:p>
-    <w:bookmarkEnd w:id="97"/>
-    <w:bookmarkStart w:id="98" w:name="ref-Sayers2016"/>
-    <w:p>
-      <w:pPr>
-        <w:pStyle w:val="Bibliography"/>
-      </w:pPr>
-      <w:r>
-        <w:t xml:space="preserve">28 Sayers A, Ben-Shlomo Y, Blom AW, Steele F. Probabilistic record linkage.</w:t>
-      </w:r>
-      <w:r>
-        <w:t xml:space="preserve"> </w:t>
-      </w:r>
-      <w:r>
-        <w:rPr>
-          <w:i/>
-        </w:rPr>
-        <w:t xml:space="preserve">International Journal of Epidemiology</w:t>
-      </w:r>
-      <w:r>
-        <w:t xml:space="preserve"> </w:t>
-      </w:r>
-      <w:r>
-        <w:t xml:space="preserve">2016;</w:t>
-      </w:r>
-      <w:r>
-        <w:t xml:space="preserve"> </w:t>
-      </w:r>
-      <w:r>
-        <w:rPr>
-          <w:b/>
-        </w:rPr>
-        <w:t xml:space="preserve">45</w:t>
-      </w:r>
-      <w:r>
-        <w:t xml:space="preserve">: 954–64.</w:t>
-      </w:r>
-    </w:p>
-    <w:bookmarkEnd w:id="98"/>
-    <w:bookmarkStart w:id="99" w:name="ref-Charlson1987"/>
-    <w:p>
-      <w:pPr>
-        <w:pStyle w:val="Bibliography"/>
-      </w:pPr>
-      <w:r>
-        <w:t xml:space="preserve">29 Charlson ME, Pompei P, Ales KL, MacKenzie CR. A new method of classifying prognostic comorbidity in longitudinal studies: Development and validation.</w:t>
-      </w:r>
-      <w:r>
-        <w:t xml:space="preserve"> </w:t>
-      </w:r>
-      <w:r>
-        <w:rPr>
-          <w:i/>
-        </w:rPr>
-        <w:t xml:space="preserve">Journal of Chronic Diseases</w:t>
-      </w:r>
-      <w:r>
-        <w:t xml:space="preserve"> </w:t>
-      </w:r>
-      <w:r>
-        <w:t xml:space="preserve">1987;</w:t>
-      </w:r>
-      <w:r>
-        <w:t xml:space="preserve"> </w:t>
-      </w:r>
-      <w:r>
-        <w:rPr>
-          <w:b/>
-        </w:rPr>
-        <w:t xml:space="preserve">40</w:t>
-      </w:r>
-      <w:r>
-        <w:t xml:space="preserve">: 373–83.</w:t>
-      </w:r>
-    </w:p>
-    <w:bookmarkEnd w:id="99"/>
-    <w:bookmarkStart w:id="100" w:name="ref-Deyo1992"/>
-    <w:p>
-      <w:pPr>
-        <w:pStyle w:val="Bibliography"/>
-      </w:pPr>
-      <w:r>
-        <w:t xml:space="preserve">30 Deyo RA, Cherkin DC, Ciol MA. Adapting a clinical comorbidity index for use with ICD-9-CM administrative databases.</w:t>
-      </w:r>
-      <w:r>
-        <w:t xml:space="preserve"> </w:t>
-      </w:r>
-      <w:r>
-        <w:rPr>
-          <w:i/>
-        </w:rPr>
-        <w:t xml:space="preserve">Journal of Clinical Epidemiology</w:t>
-      </w:r>
-      <w:r>
-        <w:t xml:space="preserve"> </w:t>
-      </w:r>
-      <w:r>
-        <w:t xml:space="preserve">1992;</w:t>
-      </w:r>
-      <w:r>
-        <w:t xml:space="preserve"> </w:t>
-      </w:r>
-      <w:r>
-        <w:rPr>
-          <w:b/>
-        </w:rPr>
-        <w:t xml:space="preserve">45</w:t>
-      </w:r>
-      <w:r>
-        <w:t xml:space="preserve">: 613–9.</w:t>
-      </w:r>
-    </w:p>
-    <w:bookmarkEnd w:id="100"/>
-    <w:bookmarkStart w:id="101" w:name="ref-Quan2005"/>
-    <w:p>
-      <w:pPr>
-        <w:pStyle w:val="Bibliography"/>
-      </w:pPr>
-      <w:r>
-        <w:t xml:space="preserve">31 Quan H, Sundararajan V, Halfon P</w:t>
-      </w:r>
-      <w:r>
-        <w:t xml:space="preserve"> </w:t>
-      </w:r>
-      <w:r>
-        <w:rPr>
-          <w:i/>
-        </w:rPr>
-        <w:t xml:space="preserve">et al.</w:t>
-      </w:r>
-      <w:r>
-        <w:t xml:space="preserve"> </w:t>
-      </w:r>
-      <w:r>
-        <w:t xml:space="preserve">Coding algorithms for defining comorbidities in ICD-9-CM and ICD-10 administrative data.</w:t>
-      </w:r>
-      <w:r>
-        <w:t xml:space="preserve"> </w:t>
-      </w:r>
-      <w:r>
-        <w:rPr>
-          <w:i/>
-        </w:rPr>
-        <w:t xml:space="preserve">Medical care</w:t>
-      </w:r>
-      <w:r>
-        <w:t xml:space="preserve"> </w:t>
-      </w:r>
-      <w:r>
-        <w:t xml:space="preserve">2005;</w:t>
-      </w:r>
-      <w:r>
-        <w:t xml:space="preserve"> </w:t>
-      </w:r>
-      <w:r>
-        <w:rPr>
-          <w:b/>
-        </w:rPr>
-        <w:t xml:space="preserve">43</w:t>
-      </w:r>
-      <w:r>
-        <w:t xml:space="preserve">: 1130–9.</w:t>
-      </w:r>
-    </w:p>
-    <w:bookmarkEnd w:id="101"/>
-    <w:bookmarkStart w:id="102" w:name="ref-Elixhauser1998"/>
-    <w:p>
-      <w:pPr>
-        <w:pStyle w:val="Bibliography"/>
-      </w:pPr>
-      <w:r>
-        <w:t xml:space="preserve">32 Elixhauser A, Steiner C, Harris DR, Coffey RM. Comorbidity measures for use with administrative data.</w:t>
-      </w:r>
-      <w:r>
-        <w:t xml:space="preserve"> </w:t>
-      </w:r>
-      <w:r>
-        <w:rPr>
-          <w:i/>
-        </w:rPr>
-        <w:t xml:space="preserve">Medical care</w:t>
-      </w:r>
-      <w:r>
-        <w:t xml:space="preserve"> </w:t>
-      </w:r>
-      <w:r>
-        <w:t xml:space="preserve">1998;</w:t>
-      </w:r>
-      <w:r>
-        <w:t xml:space="preserve"> </w:t>
-      </w:r>
-      <w:r>
-        <w:rPr>
-          <w:b/>
-        </w:rPr>
-        <w:t xml:space="preserve">36</w:t>
-      </w:r>
-      <w:r>
-        <w:t xml:space="preserve">: 8–27.</w:t>
-      </w:r>
-    </w:p>
-    <w:bookmarkEnd w:id="102"/>
-    <w:bookmarkStart w:id="103" w:name="ref-Guo2015"/>
-    <w:p>
-      <w:pPr>
-        <w:pStyle w:val="Bibliography"/>
-      </w:pPr>
-      <w:r>
-        <w:t xml:space="preserve">33 Guo P, Zeng F, Hu X</w:t>
-      </w:r>
-      <w:r>
-        <w:t xml:space="preserve"> </w:t>
-      </w:r>
-      <w:r>
-        <w:rPr>
-          <w:i/>
-        </w:rPr>
-        <w:t xml:space="preserve">et al.</w:t>
-      </w:r>
-      <w:r>
-        <w:t xml:space="preserve"> </w:t>
-      </w:r>
-      <w:r>
-        <w:t xml:space="preserve">Improved variable selection algorithm using a LASSO-Type penalty, with an application to assessing hepatitis b infection relevant factors in community residents.</w:t>
-      </w:r>
-      <w:r>
-        <w:t xml:space="preserve"> </w:t>
-      </w:r>
-      <w:r>
-        <w:rPr>
-          <w:i/>
-        </w:rPr>
-        <w:t xml:space="preserve">PLOS ONE</w:t>
-      </w:r>
-      <w:r>
-        <w:t xml:space="preserve"> </w:t>
-      </w:r>
-      <w:r>
-        <w:t xml:space="preserve">2015;</w:t>
-      </w:r>
-      <w:r>
-        <w:t xml:space="preserve"> </w:t>
-      </w:r>
-      <w:r>
-        <w:rPr>
-          <w:b/>
-        </w:rPr>
-        <w:t xml:space="preserve">10</w:t>
-      </w:r>
-      <w:r>
-        <w:t xml:space="preserve">: e0134151.</w:t>
-      </w:r>
-    </w:p>
-    <w:bookmarkEnd w:id="103"/>
-    <w:bookmarkStart w:id="105" w:name="ref-Baranowski2020"/>
-    <w:p>
-      <w:pPr>
-        <w:pStyle w:val="Bibliography"/>
-      </w:pPr>
-      <w:r>
-        <w:t xml:space="preserve">34 Baranowski R, Chen Y, Fryzlewicz P. Ranking-based variable selection for high-dimensional data.</w:t>
-      </w:r>
-      <w:r>
-        <w:t xml:space="preserve"> </w:t>
-      </w:r>
-      <w:r>
-        <w:rPr>
-          <w:i/>
-        </w:rPr>
-        <w:t xml:space="preserve">Statistica Sinica</w:t>
-      </w:r>
-      <w:r>
-        <w:t xml:space="preserve"> </w:t>
-      </w:r>
-      <w:r>
-        <w:t xml:space="preserve">2020. DOI:</w:t>
-      </w:r>
-      <w:hyperlink r:id="rId104">
-        <w:r>
-          <w:rPr>
-            <w:rStyle w:val="Hyperlink"/>
-          </w:rPr>
-          <w:t xml:space="preserve">10.5705/ss.202017.0139</w:t>
-        </w:r>
-      </w:hyperlink>
-      <w:r>
-        <w:t xml:space="preserve">.</w:t>
-      </w:r>
-    </w:p>
-    <w:bookmarkEnd w:id="105"/>
-    <w:bookmarkStart w:id="106" w:name="ref-Austin2004"/>
-    <w:p>
-      <w:pPr>
-        <w:pStyle w:val="Bibliography"/>
-      </w:pPr>
-      <w:r>
-        <w:t xml:space="preserve">35 Austin PC, Tu JV. Bootstrap methods for developing predictive models.</w:t>
-      </w:r>
-      <w:r>
-        <w:t xml:space="preserve"> </w:t>
-      </w:r>
-      <w:r>
-        <w:rPr>
-          <w:i/>
-        </w:rPr>
-        <w:t xml:space="preserve">The American Statistician</w:t>
-      </w:r>
-      <w:r>
-        <w:t xml:space="preserve"> </w:t>
-      </w:r>
-      <w:r>
-        <w:t xml:space="preserve">2004;</w:t>
-      </w:r>
-      <w:r>
-        <w:t xml:space="preserve"> </w:t>
-      </w:r>
-      <w:r>
-        <w:rPr>
-          <w:b/>
-        </w:rPr>
-        <w:t xml:space="preserve">58</w:t>
-      </w:r>
-      <w:r>
-        <w:t xml:space="preserve">: 131–7.</w:t>
-      </w:r>
-    </w:p>
-    <w:bookmarkEnd w:id="106"/>
-    <w:bookmarkStart w:id="107" w:name="ref-Ripley2002"/>
-    <w:p>
-      <w:pPr>
-        <w:pStyle w:val="Bibliography"/>
-      </w:pPr>
-      <w:r>
-        <w:t xml:space="preserve">36 Ripley B, Venables WN. Modern applied statistics with S. Springer, New York, 2002.</w:t>
-      </w:r>
-    </w:p>
-    <w:bookmarkEnd w:id="107"/>
-    <w:bookmarkStart w:id="108" w:name="ref-Fawcett2006"/>
-    <w:p>
-      <w:pPr>
-        <w:pStyle w:val="Bibliography"/>
-      </w:pPr>
-      <w:r>
-        <w:t xml:space="preserve">37 Fawcett T. An introduction to ROC analysis.</w:t>
-      </w:r>
-      <w:r>
-        <w:t xml:space="preserve"> </w:t>
-      </w:r>
-      <w:r>
-        <w:rPr>
-          <w:i/>
-        </w:rPr>
-        <w:t xml:space="preserve">Pattern Recognition Letters</w:t>
-      </w:r>
-      <w:r>
-        <w:t xml:space="preserve"> </w:t>
-      </w:r>
-      <w:r>
-        <w:t xml:space="preserve">2006;</w:t>
-      </w:r>
-      <w:r>
-        <w:t xml:space="preserve"> </w:t>
-      </w:r>
-      <w:r>
-        <w:rPr>
-          <w:b/>
-        </w:rPr>
-        <w:t xml:space="preserve">27</w:t>
-      </w:r>
-      <w:r>
-        <w:t xml:space="preserve">: 861–74.</w:t>
-      </w:r>
-    </w:p>
-    <w:bookmarkEnd w:id="108"/>
-    <w:bookmarkStart w:id="109" w:name="ref-Miller1991"/>
-    <w:p>
-      <w:pPr>
-        <w:pStyle w:val="Bibliography"/>
-      </w:pPr>
-      <w:r>
-        <w:t xml:space="preserve">38 Miller ME, Hui SL, Tierney WM. Validation techniques for logistic regression models.</w:t>
-      </w:r>
-      <w:r>
-        <w:t xml:space="preserve"> </w:t>
-      </w:r>
-      <w:r>
-        <w:rPr>
-          <w:i/>
-        </w:rPr>
-        <w:t xml:space="preserve">Statistics in Medicine</w:t>
-      </w:r>
-      <w:r>
-        <w:t xml:space="preserve"> </w:t>
-      </w:r>
-      <w:r>
-        <w:t xml:space="preserve">1991;</w:t>
-      </w:r>
-      <w:r>
-        <w:t xml:space="preserve"> </w:t>
-      </w:r>
-      <w:r>
-        <w:rPr>
-          <w:b/>
-        </w:rPr>
-        <w:t xml:space="preserve">10</w:t>
-      </w:r>
-      <w:r>
-        <w:t xml:space="preserve">: 1213–26.</w:t>
-      </w:r>
-    </w:p>
-    <w:bookmarkEnd w:id="109"/>
-    <w:bookmarkStart w:id="110" w:name="ref-Nattino2016"/>
-    <w:p>
-      <w:pPr>
-        <w:pStyle w:val="Bibliography"/>
-      </w:pPr>
-      <w:r>
-        <w:t xml:space="preserve">39 Nattino G, Finazzi S, Bertolini G. A new test and graphical tool to assess the goodness of fit of logistic regression models.</w:t>
-      </w:r>
-      <w:r>
-        <w:t xml:space="preserve"> </w:t>
-      </w:r>
-      <w:r>
-        <w:rPr>
-          <w:i/>
-        </w:rPr>
-        <w:t xml:space="preserve">Statistics in Medicine</w:t>
-      </w:r>
-      <w:r>
-        <w:t xml:space="preserve"> </w:t>
-      </w:r>
-      <w:r>
-        <w:t xml:space="preserve">2016;</w:t>
-      </w:r>
-      <w:r>
-        <w:t xml:space="preserve"> </w:t>
-      </w:r>
-      <w:r>
-        <w:rPr>
-          <w:b/>
-        </w:rPr>
-        <w:t xml:space="preserve">35</w:t>
-      </w:r>
-      <w:r>
-        <w:t xml:space="preserve">: 709–20.</w:t>
-      </w:r>
-    </w:p>
-    <w:bookmarkEnd w:id="110"/>
-    <w:bookmarkStart w:id="111" w:name="ref-Steyerberg2004"/>
-    <w:p>
-      <w:pPr>
-        <w:pStyle w:val="Bibliography"/>
-      </w:pPr>
-      <w:r>
-        <w:t xml:space="preserve">40 Steyerberg EW, Borsboom GJJM, van Houwelingen HC, Eijkemans MJC, Habbema JDF. Validation and updating of predictive logistic regression models: A study on sample size and shrinkage.</w:t>
-      </w:r>
-      <w:r>
-        <w:t xml:space="preserve"> </w:t>
-      </w:r>
-      <w:r>
-        <w:rPr>
-          <w:i/>
-        </w:rPr>
-        <w:t xml:space="preserve">Statistics in Medicine</w:t>
-      </w:r>
-      <w:r>
-        <w:t xml:space="preserve"> </w:t>
-      </w:r>
-      <w:r>
-        <w:t xml:space="preserve">2004;</w:t>
-      </w:r>
-      <w:r>
-        <w:t xml:space="preserve"> </w:t>
-      </w:r>
-      <w:r>
-        <w:rPr>
-          <w:b/>
-        </w:rPr>
-        <w:t xml:space="preserve">23</w:t>
-      </w:r>
-      <w:r>
-        <w:t xml:space="preserve">: 2567–86.</w:t>
-      </w:r>
-    </w:p>
-    <w:bookmarkEnd w:id="111"/>
-    <w:bookmarkStart w:id="112" w:name="ref-Breiman2001"/>
-    <w:p>
-      <w:pPr>
-        <w:pStyle w:val="Bibliography"/>
-      </w:pPr>
-      <w:r>
-        <w:t xml:space="preserve">41 Breiman L. Statistical modeling: The two cultures.</w:t>
-      </w:r>
-      <w:r>
-        <w:t xml:space="preserve"> </w:t>
-      </w:r>
-      <w:r>
-        <w:rPr>
-          <w:i/>
-        </w:rPr>
-        <w:t xml:space="preserve">Statistical Science</w:t>
-      </w:r>
-      <w:r>
-        <w:t xml:space="preserve"> </w:t>
-      </w:r>
-      <w:r>
-        <w:t xml:space="preserve">2001;</w:t>
-      </w:r>
-      <w:r>
-        <w:t xml:space="preserve"> </w:t>
-      </w:r>
-      <w:r>
-        <w:rPr>
-          <w:b/>
-        </w:rPr>
-        <w:t xml:space="preserve">16</w:t>
-      </w:r>
-      <w:r>
-        <w:t xml:space="preserve">: 199–215.</w:t>
-      </w:r>
-    </w:p>
-    <w:bookmarkEnd w:id="112"/>
-    <w:bookmarkStart w:id="113" w:name="ref-Haynes1995"/>
-    <w:p>
-      <w:pPr>
-        <w:pStyle w:val="Bibliography"/>
-      </w:pPr>
-      <w:r>
-        <w:t xml:space="preserve">42 Haynes SR, Lawler PG. An assessment of the consistency of ASA physical status classification allocation.</w:t>
-      </w:r>
-      <w:r>
-        <w:t xml:space="preserve"> </w:t>
-      </w:r>
-      <w:r>
-        <w:rPr>
-          <w:i/>
-        </w:rPr>
-        <w:t xml:space="preserve">Anaesthesia</w:t>
-      </w:r>
-      <w:r>
-        <w:t xml:space="preserve"> </w:t>
-      </w:r>
-      <w:r>
-        <w:t xml:space="preserve">1995;</w:t>
-      </w:r>
-      <w:r>
-        <w:t xml:space="preserve"> </w:t>
-      </w:r>
-      <w:r>
-        <w:rPr>
-          <w:b/>
-        </w:rPr>
-        <w:t xml:space="preserve">50</w:t>
-      </w:r>
-      <w:r>
-        <w:t xml:space="preserve">: 195–9.</w:t>
-      </w:r>
-    </w:p>
-    <w:bookmarkEnd w:id="113"/>
-    <w:bookmarkStart w:id="114" w:name="ref-Whitmore2014"/>
-    <w:p>
-      <w:pPr>
-        <w:pStyle w:val="Bibliography"/>
-      </w:pPr>
-      <w:r>
-        <w:t xml:space="preserve">43 Whitmore RG, Stephen JH, Vernick C</w:t>
-      </w:r>
-      <w:r>
-        <w:t xml:space="preserve"> </w:t>
-      </w:r>
-      <w:r>
-        <w:rPr>
-          <w:i/>
-        </w:rPr>
-        <w:t xml:space="preserve">et al.</w:t>
-      </w:r>
-      <w:r>
-        <w:t xml:space="preserve"> </w:t>
-      </w:r>
-      <w:r>
-        <w:t xml:space="preserve">ASA grade and Charlson Comorbidity Index of spinal surgery patients: Correlation with complications and societal costs.</w:t>
-      </w:r>
-      <w:r>
-        <w:t xml:space="preserve"> </w:t>
-      </w:r>
-      <w:r>
-        <w:rPr>
-          <w:i/>
-        </w:rPr>
-        <w:t xml:space="preserve">The spine journal : official journal of the North American Spine Society</w:t>
-      </w:r>
-      <w:r>
-        <w:t xml:space="preserve"> </w:t>
-      </w:r>
-      <w:r>
-        <w:t xml:space="preserve">2014;</w:t>
-      </w:r>
-      <w:r>
-        <w:t xml:space="preserve"> </w:t>
-      </w:r>
-      <w:r>
-        <w:rPr>
-          <w:b/>
-        </w:rPr>
-        <w:t xml:space="preserve">14</w:t>
-      </w:r>
-      <w:r>
-        <w:t xml:space="preserve">: 31–8.</w:t>
-      </w:r>
-    </w:p>
-    <w:bookmarkEnd w:id="114"/>
-    <w:bookmarkStart w:id="115" w:name="ref-Kork2015"/>
-    <w:p>
-      <w:pPr>
-        <w:pStyle w:val="Bibliography"/>
-      </w:pPr>
-      <w:r>
-        <w:t xml:space="preserve">44 Kork F, Balzer F, Krannich A, Weiss B, Wernecke K-D, Spies C. Association of comorbidities with postoperative in-hospital mortality: A retrospective cohort study.</w:t>
-      </w:r>
-      <w:r>
-        <w:t xml:space="preserve"> </w:t>
-      </w:r>
-      <w:r>
-        <w:rPr>
-          <w:i/>
-        </w:rPr>
-        <w:t xml:space="preserve">Medicine</w:t>
-      </w:r>
-      <w:r>
-        <w:t xml:space="preserve"> </w:t>
-      </w:r>
-      <w:r>
-        <w:t xml:space="preserve">2015;</w:t>
-      </w:r>
-      <w:r>
-        <w:t xml:space="preserve"> </w:t>
-      </w:r>
-      <w:r>
-        <w:rPr>
-          <w:b/>
-        </w:rPr>
-        <w:t xml:space="preserve">94</w:t>
-      </w:r>
-      <w:r>
-        <w:t xml:space="preserve">: e576.</w:t>
-      </w:r>
-    </w:p>
-    <w:bookmarkEnd w:id="115"/>
-    <w:bookmarkStart w:id="116" w:name="ref-Mood2010"/>
-    <w:p>
-      <w:pPr>
-        <w:pStyle w:val="Bibliography"/>
-      </w:pPr>
-      <w:r>
-        <w:t xml:space="preserve">45 Mood C. Logistic regression: Why we cannot do what we think we can do, and what we can do about it.</w:t>
-      </w:r>
-      <w:r>
-        <w:t xml:space="preserve"> </w:t>
-      </w:r>
-      <w:r>
-        <w:rPr>
-          <w:i/>
-        </w:rPr>
-        <w:t xml:space="preserve">European Sociological Review</w:t>
-      </w:r>
-      <w:r>
-        <w:t xml:space="preserve"> </w:t>
-      </w:r>
-      <w:r>
-        <w:t xml:space="preserve">2010;</w:t>
-      </w:r>
-      <w:r>
-        <w:t xml:space="preserve"> </w:t>
-      </w:r>
-      <w:r>
-        <w:rPr>
-          <w:b/>
-        </w:rPr>
-        <w:t xml:space="preserve">26</w:t>
-      </w:r>
-      <w:r>
-        <w:t xml:space="preserve">: 67–82.</w:t>
-      </w:r>
-    </w:p>
-    <w:bookmarkEnd w:id="116"/>
-    <w:bookmarkStart w:id="117" w:name="ref-Soderman2000"/>
-    <w:p>
-      <w:pPr>
-        <w:pStyle w:val="Bibliography"/>
-      </w:pPr>
-      <w:r>
-        <w:t xml:space="preserve">46 Söderman P, Malchau H, Herberts P, Johnell O. Are the findings in the swedish national total hip arthroplasty register valid? A comparison between the swedish national total hip arthroplasty register, the national discharge register, and the national death register.</w:t>
-      </w:r>
-      <w:r>
-        <w:t xml:space="preserve"> </w:t>
-      </w:r>
-      <w:r>
-        <w:rPr>
-          <w:i/>
-        </w:rPr>
-        <w:t xml:space="preserve">The Journal of arthroplasty</w:t>
-      </w:r>
-      <w:r>
-        <w:t xml:space="preserve"> </w:t>
-      </w:r>
-      <w:r>
-        <w:t xml:space="preserve">2000;</w:t>
-      </w:r>
-      <w:r>
-        <w:t xml:space="preserve"> </w:t>
-      </w:r>
-      <w:r>
-        <w:rPr>
-          <w:b/>
-        </w:rPr>
-        <w:t xml:space="preserve">15</w:t>
-      </w:r>
-      <w:r>
-        <w:t xml:space="preserve">: 884–9.</w:t>
-      </w:r>
-    </w:p>
-    <w:bookmarkEnd w:id="117"/>
-    <w:bookmarkStart w:id="118" w:name="ref-Soderman2001"/>
-    <w:p>
-      <w:pPr>
-        <w:pStyle w:val="Bibliography"/>
-      </w:pPr>
-      <w:r>
-        <w:t xml:space="preserve">47 Söderman P, Malchau H, Herberts P, Zügner R, Regnér H, Garellick G. Outcome after total hip arthroplasty: Part II. Disease-specific follow-up and the swedish national total hip arthroplasty register.</w:t>
-      </w:r>
-      <w:r>
-        <w:t xml:space="preserve"> </w:t>
-      </w:r>
-      <w:r>
-        <w:rPr>
-          <w:i/>
-        </w:rPr>
-        <w:t xml:space="preserve">Acta orthopaedica Scandinavica</w:t>
-      </w:r>
-      <w:r>
-        <w:t xml:space="preserve"> </w:t>
-      </w:r>
-      <w:r>
-        <w:t xml:space="preserve">2001;</w:t>
-      </w:r>
-      <w:r>
-        <w:t xml:space="preserve"> </w:t>
-      </w:r>
-      <w:r>
-        <w:rPr>
-          <w:b/>
-        </w:rPr>
-        <w:t xml:space="preserve">72</w:t>
-      </w:r>
-      <w:r>
-        <w:t xml:space="preserve">: 113–9.</w:t>
-      </w:r>
-    </w:p>
-    <w:bookmarkEnd w:id="118"/>
-    <w:bookmarkStart w:id="120" w:name="ref-Spencer2012"/>
-    <w:p>
-      <w:pPr>
-        <w:pStyle w:val="Bibliography"/>
-      </w:pPr>
-      <w:r>
-        <w:t xml:space="preserve">48 Spencer SA, Davies MP. Hospital episode statistics: Improving the quality and value of hospital data: A national internet e-survey of hospital consultants.</w:t>
-      </w:r>
-      <w:r>
-        <w:t xml:space="preserve"> </w:t>
-      </w:r>
-      <w:r>
-        <w:rPr>
-          <w:i/>
-        </w:rPr>
-        <w:t xml:space="preserve">BMJ Open</w:t>
-      </w:r>
-      <w:r>
-        <w:t xml:space="preserve"> </w:t>
-      </w:r>
-      <w:r>
-        <w:t xml:space="preserve">2012;</w:t>
-      </w:r>
-      <w:r>
-        <w:t xml:space="preserve"> </w:t>
-      </w:r>
-      <w:r>
-        <w:rPr>
-          <w:b/>
-        </w:rPr>
-        <w:t xml:space="preserve">2</w:t>
+        <w:t xml:space="preserve">344</w:t>
       </w:r>
       <w:r>
         <w:t xml:space="preserve">. DOI:</w:t>
       </w:r>
-      <w:hyperlink r:id="rId119">
-        <w:r>
-          <w:rPr>
-            <w:rStyle w:val="Hyperlink"/>
-          </w:rPr>
-          <w:t xml:space="preserve">10.1136/bmjopen-2012-001651</w:t>
-        </w:r>
-      </w:hyperlink>
-      <w:r>
-        <w:t xml:space="preserve">.</w:t>
-      </w:r>
-    </w:p>
-    <w:bookmarkEnd w:id="120"/>
-    <w:bookmarkStart w:id="121" w:name="ref-Williams2002"/>
-    <w:p>
-      <w:pPr>
-        <w:pStyle w:val="Bibliography"/>
-      </w:pPr>
-      <w:r>
-        <w:t xml:space="preserve">49 Williams JG, Mann RY. Hospital episode statistics: Time for clinicians to get involved?</w:t>
-      </w:r>
-      <w:r>
-        <w:t xml:space="preserve"> </w:t>
-      </w:r>
-      <w:r>
-        <w:rPr>
-          <w:i/>
-        </w:rPr>
-        <w:t xml:space="preserve">Clinical medicine (London, England)</w:t>
-      </w:r>
-      <w:r>
-        <w:t xml:space="preserve"> </w:t>
-      </w:r>
-      <w:r>
-        <w:t xml:space="preserve">2002;</w:t>
-      </w:r>
-      <w:r>
-        <w:t xml:space="preserve"> </w:t>
-      </w:r>
-      <w:r>
-        <w:rPr>
-          <w:b/>
-        </w:rPr>
-        <w:t xml:space="preserve">2</w:t>
-      </w:r>
-      <w:r>
-        <w:t xml:space="preserve">: 34–7.</w:t>
-      </w:r>
-    </w:p>
-    <w:bookmarkEnd w:id="121"/>
-    <w:bookmarkStart w:id="123" w:name="ref-Brennan2012"/>
-    <w:p>
-      <w:pPr>
-        <w:pStyle w:val="Bibliography"/>
-      </w:pPr>
-      <w:r>
-        <w:t xml:space="preserve">50 Brennan L, Watson M, Klaber R, Charles T. The importance of knowing context of hospital episode statistics when reconfiguring the NHS.</w:t>
-      </w:r>
-      <w:r>
-        <w:t xml:space="preserve"> </w:t>
-      </w:r>
-      <w:r>
-        <w:rPr>
-          <w:i/>
-        </w:rPr>
-        <w:t xml:space="preserve">BMJ (Online)</w:t>
-      </w:r>
-      <w:r>
-        <w:t xml:space="preserve"> </w:t>
-      </w:r>
-      <w:r>
-        <w:t xml:space="preserve">2012;</w:t>
-      </w:r>
-      <w:r>
-        <w:t xml:space="preserve"> </w:t>
-      </w:r>
-      <w:r>
-        <w:rPr>
-          <w:b/>
-        </w:rPr>
-        <w:t xml:space="preserve">344</w:t>
-      </w:r>
-      <w:r>
-        <w:t xml:space="preserve">. DOI:</w:t>
-      </w:r>
-      <w:hyperlink r:id="rId122">
-        <w:r>
-          <w:rPr>
-            <w:rStyle w:val="Hyperlink"/>
-          </w:rPr>
-          <w:t xml:space="preserve">10.1136/bmj.e2432</w:t>
-        </w:r>
-      </w:hyperlink>
-      <w:r>
-        <w:t xml:space="preserve">.</w:t>
-      </w:r>
-    </w:p>
-    <w:bookmarkEnd w:id="123"/>
-    <w:bookmarkStart w:id="125" w:name="ref-Smith2012"/>
-    <w:p>
-      <w:pPr>
-        <w:pStyle w:val="Bibliography"/>
-      </w:pPr>
-      <w:r>
-        <w:t xml:space="preserve">51 Smith AJ, Dieppe P, Porter M, Blom AW. Risk of cancer in first seven years after metal-on-metal hip replacement compared with other bearings and general population: Linkage study between the National Joint Registry of England and Wales and hospital episode statistics.</w:t>
-      </w:r>
-      <w:r>
-        <w:t xml:space="preserve"> </w:t>
-      </w:r>
-      <w:r>
-        <w:rPr>
-          <w:i/>
-        </w:rPr>
-        <w:t xml:space="preserve">BMJ (Online)</w:t>
-      </w:r>
-      <w:r>
-        <w:t xml:space="preserve"> </w:t>
-      </w:r>
-      <w:r>
-        <w:t xml:space="preserve">2012;</w:t>
-      </w:r>
-      <w:r>
-        <w:t xml:space="preserve"> </w:t>
-      </w:r>
-      <w:r>
-        <w:rPr>
-          <w:b/>
-        </w:rPr>
-        <w:t xml:space="preserve">344</w:t>
-      </w:r>
-      <w:r>
-        <w:t xml:space="preserve">. DOI:</w:t>
-      </w:r>
-      <w:hyperlink r:id="rId124">
+      <w:hyperlink r:id="rId99">
         <w:r>
           <w:rPr>
             <w:rStyle w:val="Hyperlink"/>
@@ -8071,14 +7095,14 @@
         <w:t xml:space="preserve">.</w:t>
       </w:r>
     </w:p>
-    <w:bookmarkEnd w:id="125"/>
-    <w:bookmarkStart w:id="126" w:name="ref-Mouchti2018"/>
+    <w:bookmarkEnd w:id="100"/>
+    <w:bookmarkStart w:id="101" w:name="ref-Mouchti2018"/>
     <w:p>
       <w:pPr>
         <w:pStyle w:val="Bibliography"/>
       </w:pPr>
       <w:r>
-        <w:t xml:space="preserve">52 Mouchti S, Whitehouse MR, Sayers A, Hunt LP, MacGregor A, Blom AW. The association of body mass index with risk of long-term revision and 90-Day mortality following primary total hip replacement.</w:t>
+        <w:t xml:space="preserve">30 Mouchti S, Whitehouse MR, Sayers A, Hunt LP, MacGregor A, Blom AW. The association of body mass index with risk of long-term revision and 90-Day mortality following primary total hip replacement.</w:t>
       </w:r>
       <w:r>
         <w:t xml:space="preserve"> </w:t>
@@ -8108,45 +7132,8 @@
         <w:t xml:space="preserve">: 2140–52.</w:t>
       </w:r>
     </w:p>
-    <w:bookmarkEnd w:id="126"/>
-    <w:bookmarkStart w:id="127" w:name="ref-Stommel2009"/>
-    <w:p>
-      <w:pPr>
-        <w:pStyle w:val="Bibliography"/>
-      </w:pPr>
-      <w:r>
-        <w:t xml:space="preserve">53 Stommel M, Schoenborn CA. Accuracy and usefulness of BMI measures based on self-reported weight and height: Findings from the NHANES &amp; NHIS 2001-2006.</w:t>
-      </w:r>
-      <w:r>
-        <w:t xml:space="preserve"> </w:t>
-      </w:r>
-      <w:r>
-        <w:rPr>
-          <w:i/>
-        </w:rPr>
-        <w:t xml:space="preserve">BMC Public Health</w:t>
-      </w:r>
-      <w:r>
-        <w:t xml:space="preserve"> </w:t>
-      </w:r>
-      <w:r>
-        <w:t xml:space="preserve">2009;</w:t>
-      </w:r>
-      <w:r>
-        <w:t xml:space="preserve"> </w:t>
-      </w:r>
-      <w:r>
-        <w:rPr>
-          <w:b/>
-        </w:rPr>
-        <w:t xml:space="preserve">9</w:t>
-      </w:r>
-      <w:r>
-        <w:t xml:space="preserve">: 1–10.</w:t>
-      </w:r>
-    </w:p>
-    <w:bookmarkEnd w:id="127"/>
-    <w:bookmarkEnd w:id="128"/>
+    <w:bookmarkEnd w:id="101"/>
+    <w:bookmarkEnd w:id="102"/>
     <w:sectPr>
       <w:headerReference w:type="default" r:id="rId9"/>
       <w:pgSz w:w="12240" w:h="15840"/>

</xml_diff>

<commit_message>
Adjustments after NH:s comments. Fix #17.
</commit_message>
<xml_diff>
--- a/reports/article.docx
+++ b/reports/article.docx
@@ -402,7 +402,7 @@
         <w:t xml:space="preserve"> </w:t>
       </w:r>
       <w:r>
-        <w:t xml:space="preserve">PhD</w:t>
+        <w:t xml:space="preserve">MD</w:t>
       </w:r>
       <w:r>
         <w:rPr>
@@ -416,7 +416,7 @@
         <w:pStyle w:val="Date"/>
       </w:pPr>
       <w:r>
-        <w:t xml:space="preserve">2020-05-11</w:t>
+        <w:t xml:space="preserve">2020-05-13</w:t>
       </w:r>
     </w:p>
     <w:p>
@@ -534,69 +534,91 @@
       <w:pPr>
         <w:pStyle w:val="Heading2"/>
       </w:pPr>
-      <w:bookmarkStart w:id="21" w:name="addrasses"/>
-      <w:r>
-        <w:t xml:space="preserve">Addrasses</w:t>
+      <w:bookmarkStart w:id="21" w:name="addresses"/>
+      <w:r>
+        <w:t xml:space="preserve">Addresses</w:t>
       </w:r>
       <w:bookmarkEnd w:id="21"/>
     </w:p>
     <w:p>
       <w:pPr>
+        <w:pStyle w:val="Compact"/>
+        <w:numPr>
+          <w:numId w:val="1002"/>
+          <w:ilvl w:val="0"/>
+        </w:numPr>
+      </w:pPr>
+      <w:r>
+        <w:t xml:space="preserve">AG: Andersrogatan 5, SE-621 45 Visby, SWEDEN</w:t>
+      </w:r>
+    </w:p>
+    <w:p>
+      <w:pPr>
+        <w:pStyle w:val="Compact"/>
+        <w:numPr>
+          <w:numId w:val="1002"/>
+          <w:ilvl w:val="0"/>
+        </w:numPr>
+      </w:pPr>
+      <w:r>
+        <w:t xml:space="preserve">EB/OR: Svenska Hoftprotesregistret, Registercentrum Vastra Gotaland, SE-413 45 Gothenbutg, SWEDEN</w:t>
+      </w:r>
+    </w:p>
+    <w:p>
+      <w:pPr>
+        <w:pStyle w:val="Compact"/>
+        <w:numPr>
+          <w:numId w:val="1002"/>
+          <w:ilvl w:val="0"/>
+        </w:numPr>
+      </w:pPr>
+      <w:r>
+        <w:t xml:space="preserve">EL/AB/AS: Musculoskeletal Research Unit, University of Bristol, Beacon House, Queens Road, Bristol, BS8 1QU, UK</w:t>
+      </w:r>
+    </w:p>
+    <w:p>
+      <w:pPr>
+        <w:pStyle w:val="Compact"/>
+        <w:numPr>
+          <w:numId w:val="1002"/>
+          <w:ilvl w:val="0"/>
+        </w:numPr>
+      </w:pPr>
+      <w:r>
+        <w:t xml:space="preserve">JMW: Department of Oncology and Metabolism, The Medical School, Beech Hill Road, Sheffield, S10 2RX, UK</w:t>
+      </w:r>
+    </w:p>
+    <w:p>
+      <w:pPr>
+        <w:pStyle w:val="Compact"/>
+        <w:numPr>
+          <w:numId w:val="1002"/>
+          <w:ilvl w:val="0"/>
+        </w:numPr>
+      </w:pPr>
+      <w:r>
+        <w:t xml:space="preserve">NPH: Akademiska sjukhuset, 751 85 Uppsala, SWEDEN</w:t>
+      </w:r>
+    </w:p>
+    <w:p>
+      <w:pPr>
+        <w:pStyle w:val="Heading2"/>
+      </w:pPr>
+      <w:bookmarkStart w:id="22" w:name="correspondence"/>
+      <w:r>
+        <w:t xml:space="preserve">Correspondence</w:t>
+      </w:r>
+      <w:bookmarkEnd w:id="22"/>
+    </w:p>
+    <w:p>
+      <w:pPr>
         <w:pStyle w:val="FirstParagraph"/>
       </w:pPr>
       <w:r>
-        <w:t xml:space="preserve">AG: Andersrogatan 5, SE-621 45 Visby, SWEDEN</w:t>
-      </w:r>
-      <w:r>
-        <w:br/>
-      </w:r>
-      <w:r>
-        <w:t xml:space="preserve">EB/OR: Svenska Hoftprotesregistret, Registercentrum Vastra Gotaland, SE-413 45 Gothenbutg, SWEDEN</w:t>
-      </w:r>
-      <w:r>
-        <w:br/>
-      </w:r>
-      <w:r>
-        <w:t xml:space="preserve">EL/AB/AS: Musculoskeletal Research Unit, University of Bristol, Beacon House, Queens Road, Bristol, BS8 1QU, UK</w:t>
-      </w:r>
-      <w:r>
-        <w:br/>
-      </w:r>
-      <w:r>
-        <w:t xml:space="preserve">JMW: Department of Oncology and Metabolism, The Medical School, Beech Hill Road, Sheffield, S10 2RX, UK</w:t>
-      </w:r>
-      <w:r>
-        <w:br/>
-      </w:r>
-      <w:r>
-        <w:t xml:space="preserve">NPH: Akademiska sjukhuset, 751 85 Uppsala, SWEDEN</w:t>
-      </w:r>
-    </w:p>
-    <w:p>
-      <w:pPr>
-        <w:pStyle w:val="Heading2"/>
-      </w:pPr>
-      <w:bookmarkStart w:id="22" w:name="correspondence"/>
-      <w:r>
-        <w:t xml:space="preserve">Correspondence</w:t>
-      </w:r>
-      <w:bookmarkEnd w:id="22"/>
-    </w:p>
-    <w:p>
-      <w:pPr>
-        <w:pStyle w:val="FirstParagraph"/>
-      </w:pPr>
-      <w:r>
-        <w:t xml:space="preserve">Erik Bulow</w:t>
-      </w:r>
-      <w:r>
-        <w:br/>
-      </w:r>
-      <w:r>
-        <w:t xml:space="preserve">+ 46 70 08 234 28</w:t>
-      </w:r>
-      <w:r>
-        <w:br/>
+        <w:t xml:space="preserve">Erik Bulow. + 46 70 08 234 28.</w:t>
+      </w:r>
+      <w:r>
+        <w:t xml:space="preserve"> </w:t>
       </w:r>
       <w:hyperlink r:id="rId23">
         <w:r>
@@ -607,10 +629,7 @@
         </w:r>
       </w:hyperlink>
       <w:r>
-        <w:br/>
-      </w:r>
-      <w:r>
-        <w:t xml:space="preserve">Postal: Svenska Hoftprotesregistret, Registercentrum Vastra Gotaland, SE-413 45 Gothenburg, SWEDEN</w:t>
+        <w:t xml:space="preserve">. Postal: Svenska Hoftprotesregistret, Registercentrum Vastra Gotaland, SE-413 45 Gothenburg, SWEDEN</w:t>
       </w:r>
     </w:p>
     <w:p>
@@ -653,7 +672,7 @@
         <w:t xml:space="preserve"> </w:t>
       </w:r>
       <w:r>
-        <w:t xml:space="preserve">Mortality within 90 days after total hip arthroplasty (THA) due to osteoarthritis is low, but the risk of short-term mortality is nevertheless essential to discuss preoperative between patients and surgeons. We aimed to develop a parsimonious prediction model with internal and external validation of discrimination and calibration, and to compare it to prediction models based on existing co-morbidity indices.</w:t>
+        <w:t xml:space="preserve">Shared individualized decision making prior to total hip arthroplasty (THA) includes discussions of the risk of mortality. However, diagnosis code-based instruments such as the Charlson co-morbidity index are impossible to use in clinical practice, and the American Society for Anesthesiologists (ASA) class is imprecise. We thus developed a simple model to predict 90-day mortality after elective THA.</w:t>
       </w:r>
     </w:p>
     <w:p>
@@ -684,7 +703,7 @@
         <w:rPr>
           <w:b/>
         </w:rPr>
-        <w:t xml:space="preserve">Finindgs:</w:t>
+        <w:t xml:space="preserve">Findings:</w:t>
       </w:r>
       <w:r>
         <w:rPr>
@@ -696,7 +715,7 @@
         <w:t xml:space="preserve"> </w:t>
       </w:r>
       <w:r>
-        <w:t xml:space="preserve">We found a parsimonious main effects model combining age, sex, American Society for Anesthesiologists (ASA) class, the presence of cancer, diseases of the central nervous system, kidney disease, and obesity. The model had good discrimination, both internally (AUC = 0·78, 95 % CI 0·75 - 0·81) and externally (AUC = 0·75, 95 % CI 0·73 - 0·76). This model was superior to traditional models based on the Charlson (AUC = 0·66, 95 % CI 0·62 - 0·70) and Elixhauser (AUC = 0·64, 95 % CI 0·59 - 0·68) co-morbidity indices. The model was well calibrated for predicted probabilities up to 5%.</w:t>
+        <w:t xml:space="preserve">We propose a parsimonious main effects model combining age, sex, American Society for Anesthesiologists (ASA) class, the presence of cancer, diseases of the central nervous system, kidney disease, and obesity. The model had good discrimination, both internally (AUC = 0·78, 95 % CI 0·75 - 0·81) and externally (AUC = 0·75, 95 % CI 0·73 - 0·76). This model was superior to traditional models based on the Charlson (AUC = 0·66, 95 % CI 0·62 - 0·70) and Elixhauser (AUC = 0·64, 95 % CI 0·59 - 0·68) co-morbidity indices. The model was well calibrated for predicted probabilities up to 5%.</w:t>
       </w:r>
     </w:p>
     <w:p>
@@ -719,7 +738,7 @@
         <w:t xml:space="preserve"> </w:t>
       </w:r>
       <w:r>
-        <w:t xml:space="preserve">We developed a model of 90-day mortality after THA based on age, sex, and the presence of four defined co-morbidities. This may facilitate individualized risk assessment prior to one of the most common surgical interventions. We published a web-calculator to aid clinical decision-making (</w:t>
+        <w:t xml:space="preserve">We developed a parsimonious model to predict 90-day mortality after elective cemented THA based on easily available demographic data and the presence of four defined co-morbidities. This may facilitate individualized risk assessment prior to one of the most common surgical interventions. We published a web-calculator to aid clinical decision-making (</w:t>
       </w:r>
       <w:hyperlink r:id="rId26">
         <w:r>
@@ -770,95 +789,184 @@
       <w:pPr>
         <w:pStyle w:val="Heading1"/>
       </w:pPr>
-      <w:bookmarkStart w:id="28" w:name="summary-box"/>
-      <w:r>
-        <w:t xml:space="preserve">Summary box</w:t>
+      <w:bookmarkStart w:id="28" w:name="research-in-context"/>
+      <w:r>
+        <w:t xml:space="preserve">Research in context</w:t>
       </w:r>
       <w:bookmarkEnd w:id="28"/>
     </w:p>
     <w:p>
       <w:pPr>
+        <w:pStyle w:val="Heading2"/>
+      </w:pPr>
+      <w:bookmarkStart w:id="29" w:name="evidence-before-this-study"/>
+      <w:r>
+        <w:t xml:space="preserve">Evidence before this study</w:t>
+      </w:r>
+      <w:bookmarkEnd w:id="29"/>
+    </w:p>
+    <w:p>
+      <w:pPr>
         <w:pStyle w:val="FirstParagraph"/>
       </w:pPr>
       <w:r>
-        <w:t xml:space="preserve">What is already known:</w:t>
-      </w:r>
-    </w:p>
-    <w:p>
-      <w:pPr>
-        <w:pStyle w:val="Compact"/>
-        <w:numPr>
-          <w:numId w:val="1002"/>
-          <w:ilvl w:val="0"/>
-        </w:numPr>
-      </w:pPr>
-      <w:r>
-        <w:t xml:space="preserve">Shared individualized decision making prior to total hip arthroplasty (THA) includes discussions of the risk of mortality.</w:t>
-      </w:r>
-    </w:p>
-    <w:p>
-      <w:pPr>
-        <w:pStyle w:val="Compact"/>
-        <w:numPr>
-          <w:numId w:val="1002"/>
-          <w:ilvl w:val="0"/>
-        </w:numPr>
-      </w:pPr>
-      <w:r>
-        <w:t xml:space="preserve">Available diagnosis code-based co-morbidity instruments are impossible to use in clinical practice, and the American Society for Anesthesiologists (ASA) classification is imprecise.</w:t>
-      </w:r>
+        <w:t xml:space="preserve">We performed an initial ad hoc literature review based on Google Scholar, personal recommendations and relevant references. We then used 2Dsearch (</w:t>
+      </w:r>
+      <w:hyperlink r:id="rId30">
+        <w:r>
+          <w:rPr>
+            <w:rStyle w:val="Hyperlink"/>
+          </w:rPr>
+          <w:t xml:space="preserve">https://2dsearch.com</w:t>
+        </w:r>
+      </w:hyperlink>
+      <w:r>
+        <w:t xml:space="preserve"> </w:t>
+      </w:r>
+      <w:r>
+        <w:t xml:space="preserve">accessed 2020-05-11) to build a search query for a more systematic review:</w:t>
+      </w:r>
+      <w:r>
+        <w:t xml:space="preserve"> </w:t>
+      </w:r>
+      <w:r>
+        <w:rPr>
+          <w:rStyle w:val="VerbatimChar"/>
+        </w:rPr>
+        <w:t xml:space="preserve">(femur OR hip OR bone OR bones OR osteoarthritis OR rheumatoid OR rheumatism) AND (prognostic OR prediction OR forecast OR forecasting OR forecasts OR predict OR predicted OR predicting OR predictions OR predicts OR projections) AND (death OR mortality OR deaths OR survival OR survive) AND (replacement OR replaced OR replacements OR arthroplasty OR "Arthroplasty, Replacement" OR prosthesis OR implant OR prostheses OR prosthetic OR prosthetics) AND (calibration OR calibrate OR calibrated OR validation OR validate OR validated OR validating OR validity OR precision OR accuracy OR accurate OR precise OR "external validation" OR evaluation OR verification OR internal) AND (build OR building OR construct OR create OR develop OR establish OR train OR derive OR derivation) AND (models OR modelling OR "statistical model" OR modeling) AND (comorbidity OR comorbid OR co-morbid OR co-occurring OR diagnoses OR co-morbidity OR Elixhauser OR Charlson OR "comorbidity index" OR "comorbidity score" OR "Rx Risk V" OR ASA)</w:t>
+      </w:r>
+      <w:r>
+        <w:t xml:space="preserve">. We used no time or language constraints and used this query in PubMed (</w:t>
+      </w:r>
+      <w:hyperlink r:id="rId31">
+        <w:r>
+          <w:rPr>
+            <w:rStyle w:val="Hyperlink"/>
+          </w:rPr>
+          <w:t xml:space="preserve">https://pubmed.gov</w:t>
+        </w:r>
+      </w:hyperlink>
+      <w:r>
+        <w:t xml:space="preserve"> </w:t>
+      </w:r>
+      <w:r>
+        <w:t xml:space="preserve">accessed 2020-05-11), and identified 143 articles, whereof one was a duplicate. We performed an article screening with Rayyan (</w:t>
+      </w:r>
+      <w:hyperlink r:id="rId32">
+        <w:r>
+          <w:rPr>
+            <w:rStyle w:val="Hyperlink"/>
+          </w:rPr>
+          <w:t xml:space="preserve">https://rayyan.qcri.org/</w:t>
+        </w:r>
+      </w:hyperlink>
+      <w:r>
+        <w:t xml:space="preserve"> </w:t>
+      </w:r>
+      <w:r>
+        <w:t xml:space="preserve">accessed 2020-05-12). 131 articles were excluded based on titles, and an additional 6 after reading the abstracts. 5 articles remained, whereof 3 were already considered during the ad hoc review process. Research on cadavers, canines, and patients with diagnoses other than elective hip disorders (including hip fractures) were excluded during the screening process, as were prediction models with outcomes other than mortality. In addition, we used Open Grey (</w:t>
+      </w:r>
+      <w:hyperlink r:id="rId33">
+        <w:r>
+          <w:rPr>
+            <w:rStyle w:val="Hyperlink"/>
+          </w:rPr>
+          <w:t xml:space="preserve">https://opengrey.eu</w:t>
+        </w:r>
+      </w:hyperlink>
+      <w:r>
+        <w:t xml:space="preserve"> </w:t>
+      </w:r>
+      <w:r>
+        <w:t xml:space="preserve">accessed 2020-05-12) with the query above, as well as a simpler query (</w:t>
+      </w:r>
+      <w:r>
+        <w:rPr>
+          <w:rStyle w:val="VerbatimChar"/>
+        </w:rPr>
+        <w:t xml:space="preserve">hip AND prediction</w:t>
+      </w:r>
+      <w:r>
+        <w:t xml:space="preserve">). We found 9 items, whereof none was considered relevant. The same queries were used with Epistemonikos (</w:t>
+      </w:r>
+      <w:hyperlink r:id="rId34">
+        <w:r>
+          <w:rPr>
+            <w:rStyle w:val="Hyperlink"/>
+          </w:rPr>
+          <w:t xml:space="preserve">https://epistemonikos.org</w:t>
+        </w:r>
+      </w:hyperlink>
+      <w:r>
+        <w:t xml:space="preserve"> </w:t>
+      </w:r>
+      <w:r>
+        <w:t xml:space="preserve">accessed 2020-05-12). No items were found using the longer query, but 33 systematic reviews based on the shorter. 30 where excluded after title screening, and the remaining 3 after screening of abstracts.</w:t>
+      </w:r>
+    </w:p>
+    <w:p>
+      <w:pPr>
+        <w:pStyle w:val="BodyText"/>
+      </w:pPr>
+      <w:r>
+        <w:t xml:space="preserve">In summary, several prediction models have been developed for short-term mortality in patients operated with total hip arthroplasty (THA). Most of them are based on small sample sizes, make use of too elaborate predictors based on data that are unavailable in a clinical setting, only consider in-hospital deaths, are inadequately internally or externally validated or not validated at all, or have no national population coverage. Only few model descriptions are accompanied by a practical tool for use in clinical practice (often only nomograms or a mathematical formula are supplied). Some relevant models are further described in the main text. Meta-analysis is most relevant for pooling individual effect estimates or measures of predictive power for a model validated on different cohorts. Hence, no relevant meta-analysis was applicable to our study.</w:t>
+      </w:r>
+    </w:p>
+    <w:p>
+      <w:pPr>
+        <w:pStyle w:val="Heading2"/>
+      </w:pPr>
+      <w:bookmarkStart w:id="35" w:name="added-value-of-this-study"/>
+      <w:r>
+        <w:t xml:space="preserve">Added value of this study</w:t>
+      </w:r>
+      <w:bookmarkEnd w:id="35"/>
     </w:p>
     <w:p>
       <w:pPr>
         <w:pStyle w:val="FirstParagraph"/>
       </w:pPr>
       <w:r>
-        <w:t xml:space="preserve">What this study adds:</w:t>
-      </w:r>
-    </w:p>
-    <w:p>
-      <w:pPr>
-        <w:pStyle w:val="Compact"/>
-        <w:numPr>
-          <w:numId w:val="1003"/>
-          <w:ilvl w:val="0"/>
-        </w:numPr>
-      </w:pPr>
-      <w:r>
-        <w:t xml:space="preserve">Our results indicate that the risk of early postoperative mortality after cemented THA can be pre-operatively assessed by a parsimonious prediction model.</w:t>
-      </w:r>
-    </w:p>
-    <w:p>
-      <w:pPr>
-        <w:pStyle w:val="Compact"/>
-        <w:numPr>
-          <w:numId w:val="1003"/>
-          <w:ilvl w:val="0"/>
-        </w:numPr>
-      </w:pPr>
-      <w:r>
-        <w:t xml:space="preserve">The presented model, with its accompanying web calculator, could facilitate a shared decision-making between physicians and their patients in need of THA.</w:t>
+        <w:t xml:space="preserve">Our study is the first to develop and externally validate a parsimonious prediction model for early mortality after THA based on two European cohorts, and to simultaneously provide a simple web-calculator for use in clinical practice.</w:t>
+      </w:r>
+    </w:p>
+    <w:p>
+      <w:pPr>
+        <w:pStyle w:val="Heading2"/>
+      </w:pPr>
+      <w:bookmarkStart w:id="36" w:name="X063c91067dfd6e13a339814ca2b7c9463a0788b"/>
+      <w:r>
+        <w:t xml:space="preserve">Implications of all the available evidence</w:t>
+      </w:r>
+      <w:bookmarkEnd w:id="36"/>
+    </w:p>
+    <w:p>
+      <w:pPr>
+        <w:pStyle w:val="FirstParagraph"/>
+      </w:pPr>
+      <w:r>
+        <w:t xml:space="preserve">Prediction models must consider all aspects of the relevant cohorts, including different health care systems, population demographics, and treatment traditions. Our tool was derived on a Swedish cohort and then validated on a similar cohort from England and Wales. We believe that the model might have broader clinical relevance and is suitable for clinical usage.</w:t>
       </w:r>
     </w:p>
     <w:p>
       <w:pPr>
         <w:pStyle w:val="Heading5"/>
       </w:pPr>
-      <w:bookmarkStart w:id="29" w:name="page-break-2"/>
+      <w:bookmarkStart w:id="37" w:name="page-break-2"/>
       <w:r>
         <w:t xml:space="preserve">PAGE BREAK</w:t>
       </w:r>
-      <w:bookmarkEnd w:id="29"/>
+      <w:bookmarkEnd w:id="37"/>
     </w:p>
     <w:p>
       <w:pPr>
         <w:pStyle w:val="Heading1"/>
       </w:pPr>
-      <w:bookmarkStart w:id="30" w:name="introduction"/>
+      <w:bookmarkStart w:id="38" w:name="introduction"/>
       <w:r>
         <w:t xml:space="preserve">Introduction</w:t>
       </w:r>
-      <w:bookmarkEnd w:id="30"/>
+      <w:bookmarkEnd w:id="38"/>
     </w:p>
     <w:p>
       <w:pPr>
@@ -929,9 +1037,9 @@
         <w:t xml:space="preserve"> </w:t>
       </w:r>
       <w:r>
-        <w:t xml:space="preserve">The first prediction model based on a European cohort was the patient decision support tool for joint remplacement in the UK (</w:t>
-      </w:r>
-      <w:hyperlink r:id="rId31">
+        <w:t xml:space="preserve">The first prediction model based on a European cohort was the patient decision support tool for joint replacement in the UK (</w:t>
+      </w:r>
+      <w:hyperlink r:id="rId39">
         <w:r>
           <w:rPr>
             <w:rStyle w:val="Hyperlink"/>
@@ -961,11 +1069,11 @@
       <w:pPr>
         <w:pStyle w:val="Heading1"/>
       </w:pPr>
-      <w:bookmarkStart w:id="32" w:name="participants-and-methods"/>
+      <w:bookmarkStart w:id="40" w:name="participants-and-methods"/>
       <w:r>
         <w:t xml:space="preserve">Participants and Methods</w:t>
       </w:r>
-      <w:bookmarkEnd w:id="32"/>
+      <w:bookmarkEnd w:id="40"/>
     </w:p>
     <w:p>
       <w:pPr>
@@ -994,11 +1102,11 @@
       <w:pPr>
         <w:pStyle w:val="Heading2"/>
       </w:pPr>
-      <w:bookmarkStart w:id="33" w:name="derivation-cohort-sweden"/>
+      <w:bookmarkStart w:id="41" w:name="derivation-cohort-sweden"/>
       <w:r>
         <w:t xml:space="preserve">Derivation cohort (Sweden)</w:t>
       </w:r>
-      <w:bookmarkEnd w:id="33"/>
+      <w:bookmarkEnd w:id="41"/>
     </w:p>
     <w:p>
       <w:pPr>
@@ -1068,11 +1176,11 @@
       <w:pPr>
         <w:pStyle w:val="Heading2"/>
       </w:pPr>
-      <w:bookmarkStart w:id="34" w:name="X607666395c53d4d7bffb9fa48f5a07f249542af"/>
+      <w:bookmarkStart w:id="42" w:name="X607666395c53d4d7bffb9fa48f5a07f249542af"/>
       <w:r>
         <w:t xml:space="preserve">External validation cohort (England and Wales)</w:t>
       </w:r>
-      <w:bookmarkEnd w:id="34"/>
+      <w:bookmarkEnd w:id="42"/>
     </w:p>
     <w:p>
       <w:pPr>
@@ -1104,11 +1212,11 @@
       <w:pPr>
         <w:pStyle w:val="Heading2"/>
       </w:pPr>
-      <w:bookmarkStart w:id="35" w:name="defining-co-morbidity"/>
+      <w:bookmarkStart w:id="43" w:name="defining-co-morbidity"/>
       <w:r>
         <w:t xml:space="preserve">Defining co-morbidity</w:t>
       </w:r>
-      <w:bookmarkEnd w:id="35"/>
+      <w:bookmarkEnd w:id="43"/>
     </w:p>
     <w:p>
       <w:pPr>
@@ -1143,11 +1251,11 @@
       <w:pPr>
         <w:pStyle w:val="Heading2"/>
       </w:pPr>
-      <w:bookmarkStart w:id="36" w:name="X3dfb8ce663a1fc2d82d471b5d62397660058101"/>
+      <w:bookmarkStart w:id="44" w:name="X3dfb8ce663a1fc2d82d471b5d62397660058101"/>
       <w:r>
         <w:t xml:space="preserve">Statistical analysis for model development</w:t>
       </w:r>
-      <w:bookmarkEnd w:id="36"/>
+      <w:bookmarkEnd w:id="44"/>
     </w:p>
     <w:p>
       <w:pPr>
@@ -1203,11 +1311,11 @@
       <w:pPr>
         <w:pStyle w:val="Heading2"/>
       </w:pPr>
-      <w:bookmarkStart w:id="37" w:name="Xff1047e633f212e7c4888ec1ef4e1c3504bdbf7"/>
+      <w:bookmarkStart w:id="45" w:name="Xff1047e633f212e7c4888ec1ef4e1c3504bdbf7"/>
       <w:r>
         <w:t xml:space="preserve">Statistical analysis for model validation</w:t>
       </w:r>
-      <w:bookmarkEnd w:id="37"/>
+      <w:bookmarkEnd w:id="45"/>
     </w:p>
     <w:p>
       <w:pPr>
@@ -1283,11 +1391,11 @@
       <w:pPr>
         <w:pStyle w:val="Heading2"/>
       </w:pPr>
-      <w:bookmarkStart w:id="38" w:name="statistical-tools"/>
+      <w:bookmarkStart w:id="46" w:name="statistical-tools"/>
       <w:r>
         <w:t xml:space="preserve">Statistical tools</w:t>
       </w:r>
-      <w:bookmarkEnd w:id="38"/>
+      <w:bookmarkEnd w:id="46"/>
     </w:p>
     <w:p>
       <w:pPr>
@@ -1324,7 +1432,7 @@
       <w:r>
         <w:t xml:space="preserve"> </w:t>
       </w:r>
-      <w:hyperlink r:id="rId39">
+      <w:hyperlink r:id="rId47">
         <w:r>
           <w:rPr>
             <w:rStyle w:val="Hyperlink"/>
@@ -1340,11 +1448,11 @@
       <w:pPr>
         <w:pStyle w:val="Heading2"/>
       </w:pPr>
-      <w:bookmarkStart w:id="40" w:name="ethical-approval"/>
+      <w:bookmarkStart w:id="48" w:name="ethical-approval"/>
       <w:r>
         <w:t xml:space="preserve">Ethical approval</w:t>
       </w:r>
-      <w:bookmarkEnd w:id="40"/>
+      <w:bookmarkEnd w:id="48"/>
     </w:p>
     <w:p>
       <w:pPr>
@@ -1358,11 +1466,11 @@
       <w:pPr>
         <w:pStyle w:val="Heading1"/>
       </w:pPr>
-      <w:bookmarkStart w:id="41" w:name="indirect-patient-and-public-involvement"/>
+      <w:bookmarkStart w:id="49" w:name="indirect-patient-and-public-involvement"/>
       <w:r>
         <w:t xml:space="preserve">Indirect Patient and Public Involvement</w:t>
       </w:r>
-      <w:bookmarkEnd w:id="41"/>
+      <w:bookmarkEnd w:id="49"/>
     </w:p>
     <w:p>
       <w:pPr>
@@ -1376,21 +1484,21 @@
       <w:pPr>
         <w:pStyle w:val="Heading1"/>
       </w:pPr>
-      <w:bookmarkStart w:id="42" w:name="results"/>
+      <w:bookmarkStart w:id="50" w:name="results"/>
       <w:r>
         <w:t xml:space="preserve">Results</w:t>
       </w:r>
-      <w:bookmarkEnd w:id="42"/>
+      <w:bookmarkEnd w:id="50"/>
     </w:p>
     <w:p>
       <w:pPr>
         <w:pStyle w:val="Heading2"/>
       </w:pPr>
-      <w:bookmarkStart w:id="43" w:name="study-participants"/>
+      <w:bookmarkStart w:id="51" w:name="study-participants"/>
       <w:r>
         <w:t xml:space="preserve">Study participants</w:t>
       </w:r>
-      <w:bookmarkEnd w:id="43"/>
+      <w:bookmarkEnd w:id="51"/>
     </w:p>
     <w:p>
       <w:pPr>
@@ -1445,11 +1553,11 @@
       <w:pPr>
         <w:pStyle w:val="Heading2"/>
       </w:pPr>
-      <w:bookmarkStart w:id="44" w:name="X97f55da61655794c4500bb5dee5b0e7e0a00da4"/>
+      <w:bookmarkStart w:id="52" w:name="X97f55da61655794c4500bb5dee5b0e7e0a00da4"/>
       <w:r>
         <w:t xml:space="preserve">Model development and internal validation</w:t>
       </w:r>
-      <w:bookmarkEnd w:id="44"/>
+      <w:bookmarkEnd w:id="52"/>
     </w:p>
     <w:p>
       <w:pPr>
@@ -1560,11 +1668,11 @@
       <w:pPr>
         <w:pStyle w:val="Heading2"/>
       </w:pPr>
-      <w:bookmarkStart w:id="45" w:name="external-validation"/>
+      <w:bookmarkStart w:id="53" w:name="external-validation"/>
       <w:r>
         <w:t xml:space="preserve">External validation</w:t>
       </w:r>
-      <w:bookmarkEnd w:id="45"/>
+      <w:bookmarkEnd w:id="53"/>
     </w:p>
     <w:p>
       <w:pPr>
@@ -1592,7 +1700,7 @@
         <w:t xml:space="preserve">3</w:t>
       </w:r>
       <w:r>
-        <w:t xml:space="preserve">). Calibration of the re-calibrated model was slightly inferior compared to the internal calibration. Predicted probabilities between 0·5 % and 1·5 % were lower than observed proportions and the estimated 95 % confidence bands were wider. Over-all, calibration was still good however for predicted probabilities below 3 % and acceptable below 5 % (Figure</w:t>
+        <w:t xml:space="preserve">). Calibration of the re-calibrated model was slightly inferior compared to the internal calibration. Predicted probabilities between 0·5 % and 1·5 % were lower than observed proportions and the estimated 95 % confidence bands were wider. Over-all, calibration was good for predicted probabilities below 3 % and acceptable below 5 % (Figure</w:t>
       </w:r>
       <w:r>
         <w:t xml:space="preserve"> </w:t>
@@ -1608,28 +1716,28 @@
       <w:pPr>
         <w:pStyle w:val="Heading1"/>
       </w:pPr>
-      <w:bookmarkStart w:id="46" w:name="discussion"/>
+      <w:bookmarkStart w:id="54" w:name="discussion"/>
       <w:r>
         <w:t xml:space="preserve">Discussion</w:t>
       </w:r>
-      <w:bookmarkEnd w:id="46"/>
+      <w:bookmarkEnd w:id="54"/>
     </w:p>
     <w:p>
       <w:pPr>
         <w:pStyle w:val="Heading2"/>
       </w:pPr>
-      <w:bookmarkStart w:id="47" w:name="principal-findings"/>
+      <w:bookmarkStart w:id="55" w:name="principal-findings"/>
       <w:r>
         <w:t xml:space="preserve">Principal findings</w:t>
       </w:r>
-      <w:bookmarkEnd w:id="47"/>
+      <w:bookmarkEnd w:id="55"/>
     </w:p>
     <w:p>
       <w:pPr>
         <w:pStyle w:val="FirstParagraph"/>
       </w:pPr>
       <w:r>
-        <w:t xml:space="preserve">We found that a multivariable main effects logistic regression model with age, sex, ASA class, the presence of cancer, diseases of the central nervous system, kidney disease, and diagnosed obesity was considerably better at predicting death within 90 days after THA when compared to traditional models based on the Charlson or Elixhauser co-morbidity indices.</w:t>
+        <w:t xml:space="preserve">We found that a multivariable main effects logistic regression model with age, sex, ASA class, the presence of cancer, diseases of the central nervous system, kidney disease, and diagnosed obesity was considerably better at predicting death within 90 days after THA than traditional models based on the Charlson or Elixhauser co-morbidity indices.</w:t>
       </w:r>
     </w:p>
     <w:p>
@@ -1751,11 +1859,11 @@
       <w:pPr>
         <w:pStyle w:val="Heading2"/>
       </w:pPr>
-      <w:bookmarkStart w:id="48" w:name="clinical-usage"/>
+      <w:bookmarkStart w:id="56" w:name="clinical-usage"/>
       <w:r>
         <w:t xml:space="preserve">Clinical usage</w:t>
       </w:r>
-      <w:bookmarkEnd w:id="48"/>
+      <w:bookmarkEnd w:id="56"/>
     </w:p>
     <w:p>
       <w:pPr>
@@ -1773,7 +1881,7 @@
         </w:r>
       </w:hyperlink>
       <w:r>
-        <w:t xml:space="preserve">). For example, a 35 year old woman with ASA class I and none of the important co-morbidities would have a 0·028 ‰ risk to die within 90 days of surgery. A woman, 67 years old, i.e. the first age quantile, would have an elevated risk of 0·37 ‰. A 99 year old man, i.e. the maximum observed age, with ASA class III and cancer, would have a risk of 8·8 %. Note, however, that covariate patters with observed probabilities above 5 % were rare (0·13 %, n = 70), and estimated mortality risks above 5 % are therefore subject to extrapolation. The observed proportions of deaths for patients with similar characteristics is likely lower (as indicated by Figure</w:t>
+        <w:t xml:space="preserve">). For example, a 35-year-old woman with ASA class I and none of the important co-morbidities would have a 0·028 ‰ risk to die within 90 days of surgery. A woman, 67 years old, i.e. the first age quantile, would have an elevated risk of 0·37 ‰. A 99-year-old man, i.e. the maximum observed age, with ASA class III and cancer, would have a risk of 8·8 %. Note, however, that covariate patters with observed probabilities above 5 % were rare (0·13 %, n = 70), and estimated mortality risks above 5 % are therefore subject to extrapolation. The observed proportions of deaths for patients with similar characteristics is likely lower (as indicated by Figure</w:t>
       </w:r>
       <w:r>
         <w:t xml:space="preserve"> </w:t>
@@ -1862,18 +1970,18 @@
         <w:t xml:space="preserve"> </w:t>
       </w:r>
       <w:r>
-        <w:t xml:space="preserve">0·05) but was still relevant as a predictor due to unobserved heterogeneity. We noted that the proportion of patients with BMI above 30, the WHO definition of obesity was much higher (23 %) in the Swedish cohort than the proportion of patients with a diagnosis code for obesity (ICD-10 = E66) recorded in the national patient register (1·9 %). We believe this might be due to the fact that BMI is systematically recorded in the SHAR, but the diagnosis of obesity might not have been made during previous contacts with the healthcare system.</w:t>
+        <w:t xml:space="preserve">0·05) but was still relevant as a predictor due to unobserved heterogeneity. We noted that the proportion of patients registered in the SHAR with BMI above 30, the WHO definition of obesity, was much higher (23 %) than the proportion of patients with a diagnosis code for obesity (ICD-10 = E66) recorded in the Swedish national patient register (1·9 %). We believe this might be due to the fact that BMI is systematically recorded in the SHAR, but the diagnosis of obesity might not have been made during previous contacts with the healthcare system.</w:t>
       </w:r>
     </w:p>
     <w:p>
       <w:pPr>
         <w:pStyle w:val="Heading2"/>
       </w:pPr>
-      <w:bookmarkStart w:id="49" w:name="strengths-and-limitations"/>
+      <w:bookmarkStart w:id="57" w:name="strengths-and-limitations"/>
       <w:r>
         <w:t xml:space="preserve">Strengths and limitations</w:t>
       </w:r>
-      <w:bookmarkEnd w:id="49"/>
+      <w:bookmarkEnd w:id="57"/>
     </w:p>
     <w:p>
       <w:pPr>
@@ -1994,11 +2102,11 @@
       <w:pPr>
         <w:pStyle w:val="Heading2"/>
       </w:pPr>
-      <w:bookmarkStart w:id="50" w:name="conclusion"/>
+      <w:bookmarkStart w:id="58" w:name="conclusion"/>
       <w:r>
         <w:t xml:space="preserve">Conclusion</w:t>
       </w:r>
-      <w:bookmarkEnd w:id="50"/>
+      <w:bookmarkEnd w:id="58"/>
     </w:p>
     <w:p>
       <w:pPr>
@@ -2012,21 +2120,21 @@
       <w:pPr>
         <w:pStyle w:val="Heading5"/>
       </w:pPr>
-      <w:bookmarkStart w:id="51" w:name="page-break-3"/>
+      <w:bookmarkStart w:id="59" w:name="page-break-3"/>
       <w:r>
         <w:t xml:space="preserve">PAGE BREAK</w:t>
       </w:r>
-      <w:bookmarkEnd w:id="51"/>
+      <w:bookmarkEnd w:id="59"/>
     </w:p>
     <w:p>
       <w:pPr>
         <w:pStyle w:val="Heading1"/>
       </w:pPr>
-      <w:bookmarkStart w:id="52" w:name="contribution-of-authors"/>
+      <w:bookmarkStart w:id="60" w:name="contribution-of-authors"/>
       <w:r>
         <w:t xml:space="preserve">Contribution of authors</w:t>
       </w:r>
-      <w:bookmarkEnd w:id="52"/>
+      <w:bookmarkEnd w:id="60"/>
     </w:p>
     <w:p>
       <w:pPr>
@@ -2046,29 +2154,29 @@
       <w:pPr>
         <w:pStyle w:val="Heading1"/>
       </w:pPr>
-      <w:bookmarkStart w:id="53" w:name="acknowledgement"/>
+      <w:bookmarkStart w:id="61" w:name="acknowledgement"/>
       <w:r>
         <w:t xml:space="preserve">Acknowledgement</w:t>
       </w:r>
-      <w:bookmarkEnd w:id="53"/>
+      <w:bookmarkEnd w:id="61"/>
     </w:p>
     <w:p>
       <w:pPr>
         <w:pStyle w:val="FirstParagraph"/>
       </w:pPr>
       <w:r>
-        <w:t xml:space="preserve">We thank the patients and staff of all the hospitals in England, Wales and Northern Ireland who have contributed data to the National Joint Registry. We are grateful to the Healthcare Quality Improvement Partnership (HQIP), the NJR Research Committee and staff at the NJR Centre for facilitating this work. We also thank all contributers to the Swedish Hip Arthroplasty Register (SHAR), especially Szilard Nemes, previous senior statistician, for his involvement in the study. The authors have conformed to the NJR’s standard protocol for data access and publication. The views expressed represent those of the authors and do not necessarily reflect those of the National Joint Registry Steering Committee or the Healthcare Quality Improvement Partnership (HQIP) who do not vouch for how the information is presented.</w:t>
+        <w:t xml:space="preserve">We thank the patients and staff of all the hospitals in England, Wales and Northern Ireland who have contributed data to the National Joint Registry. We are grateful to the Healthcare Quality Improvement Partnership (HQIP), the NJR Research Committee and staff at the NJR Centre for facilitating this work. We also thank all contributors to the Swedish Hip Arthroplasty Register (SHAR), especially Szilard Nemes, previous senior statistician, for his involvement in the study. The authors have conformed to the NJR’s standard protocol for data access and publication. The views expressed represent those of the authors and do not necessarily reflect those of the National Joint Registry Steering Committee or the Healthcare Quality Improvement Partnership (HQIP) who do not vouch for how the information is presented.</w:t>
       </w:r>
     </w:p>
     <w:p>
       <w:pPr>
         <w:pStyle w:val="Heading5"/>
       </w:pPr>
-      <w:bookmarkStart w:id="54" w:name="page-break-4"/>
+      <w:bookmarkStart w:id="62" w:name="page-break-4"/>
       <w:r>
         <w:t xml:space="preserve">PAGE BREAK</w:t>
       </w:r>
-      <w:bookmarkEnd w:id="54"/>
+      <w:bookmarkEnd w:id="62"/>
     </w:p>
     <w:p>
       <w:pPr>
@@ -2090,7 +2198,7 @@
                     </pic:cNvPicPr>
                   </pic:nvPicPr>
                   <pic:blipFill>
-                    <a:blip r:embed="rId55"/>
+                    <a:blip r:embed="rId63"/>
                     <a:stretch>
                       <a:fillRect/>
                     </a:stretch>
@@ -2129,11 +2237,11 @@
       <w:pPr>
         <w:pStyle w:val="Heading5"/>
       </w:pPr>
-      <w:bookmarkStart w:id="56" w:name="page-break-5"/>
+      <w:bookmarkStart w:id="64" w:name="page-break-5"/>
       <w:r>
         <w:t xml:space="preserve">PAGE BREAK</w:t>
       </w:r>
-      <w:bookmarkEnd w:id="56"/>
+      <w:bookmarkEnd w:id="64"/>
     </w:p>
     <w:p>
       <w:pPr>
@@ -2155,7 +2263,7 @@
                     </pic:cNvPicPr>
                   </pic:nvPicPr>
                   <pic:blipFill>
-                    <a:blip r:embed="rId57"/>
+                    <a:blip r:embed="rId65"/>
                     <a:stretch>
                       <a:fillRect/>
                     </a:stretch>
@@ -2194,11 +2302,11 @@
       <w:pPr>
         <w:pStyle w:val="Heading5"/>
       </w:pPr>
-      <w:bookmarkStart w:id="58" w:name="page-break-6"/>
+      <w:bookmarkStart w:id="66" w:name="page-break-6"/>
       <w:r>
         <w:t xml:space="preserve">PAGE BREAK</w:t>
       </w:r>
-      <w:bookmarkEnd w:id="58"/>
+      <w:bookmarkEnd w:id="66"/>
     </w:p>
     <w:p>
       <w:pPr>
@@ -2220,7 +2328,7 @@
                     </pic:cNvPicPr>
                   </pic:nvPicPr>
                   <pic:blipFill>
-                    <a:blip r:embed="rId59"/>
+                    <a:blip r:embed="rId67"/>
                     <a:stretch>
                       <a:fillRect/>
                     </a:stretch>
@@ -2259,11 +2367,11 @@
       <w:pPr>
         <w:pStyle w:val="Heading5"/>
       </w:pPr>
-      <w:bookmarkStart w:id="60" w:name="page-break-7"/>
+      <w:bookmarkStart w:id="68" w:name="page-break-7"/>
       <w:r>
         <w:t xml:space="preserve">PAGE BREAK</w:t>
       </w:r>
-      <w:bookmarkEnd w:id="60"/>
+      <w:bookmarkEnd w:id="68"/>
     </w:p>
     <w:p>
       <w:pPr>
@@ -2285,7 +2393,7 @@
                     </pic:cNvPicPr>
                   </pic:nvPicPr>
                   <pic:blipFill>
-                    <a:blip r:embed="rId61"/>
+                    <a:blip r:embed="rId69"/>
                     <a:stretch>
                       <a:fillRect/>
                     </a:stretch>
@@ -2324,11 +2432,11 @@
       <w:pPr>
         <w:pStyle w:val="Heading5"/>
       </w:pPr>
-      <w:bookmarkStart w:id="62" w:name="page-break-8"/>
+      <w:bookmarkStart w:id="70" w:name="page-break-8"/>
       <w:r>
         <w:t xml:space="preserve">PAGE BREAK</w:t>
       </w:r>
-      <w:bookmarkEnd w:id="62"/>
+      <w:bookmarkEnd w:id="70"/>
     </w:p>
     <w:p>
       <w:pPr>
@@ -2350,7 +2458,7 @@
                     </pic:cNvPicPr>
                   </pic:nvPicPr>
                   <pic:blipFill>
-                    <a:blip r:embed="rId63"/>
+                    <a:blip r:embed="rId71"/>
                     <a:stretch>
                       <a:fillRect/>
                     </a:stretch>
@@ -2389,11 +2497,11 @@
       <w:pPr>
         <w:pStyle w:val="Heading5"/>
       </w:pPr>
-      <w:bookmarkStart w:id="64" w:name="page-break-9"/>
+      <w:bookmarkStart w:id="72" w:name="page-break-9"/>
       <w:r>
         <w:t xml:space="preserve">PAGE BREAK</w:t>
       </w:r>
-      <w:bookmarkEnd w:id="64"/>
+      <w:bookmarkEnd w:id="72"/>
     </w:p>
     <w:p>
       <w:pPr>
@@ -3127,11 +3235,11 @@
       <w:pPr>
         <w:pStyle w:val="Heading5"/>
       </w:pPr>
-      <w:bookmarkStart w:id="65" w:name="page-break-10"/>
+      <w:bookmarkStart w:id="73" w:name="page-break-10"/>
       <w:r>
         <w:t xml:space="preserve">PAGE BREAK</w:t>
       </w:r>
-      <w:bookmarkEnd w:id="65"/>
+      <w:bookmarkEnd w:id="73"/>
     </w:p>
     <w:p>
       <w:pPr>
@@ -5057,11 +5165,11 @@
       <w:pPr>
         <w:pStyle w:val="Heading5"/>
       </w:pPr>
-      <w:bookmarkStart w:id="66" w:name="page-break-11"/>
+      <w:bookmarkStart w:id="74" w:name="page-break-11"/>
       <w:r>
         <w:t xml:space="preserve">PAGE BREAK</w:t>
       </w:r>
-      <w:bookmarkEnd w:id="66"/>
+      <w:bookmarkEnd w:id="74"/>
     </w:p>
     <w:p>
       <w:pPr>
@@ -5366,7 +5474,7 @@
               <w:jc w:val="left"/>
             </w:pPr>
             <w:r>
-              <w:t xml:space="preserve">Heart infarct</w:t>
+              <w:t xml:space="preserve">Myocardial infarction</w:t>
             </w:r>
           </w:p>
         </w:tc>
@@ -5387,11 +5495,11 @@
       <w:pPr>
         <w:pStyle w:val="Heading5"/>
       </w:pPr>
-      <w:bookmarkStart w:id="67" w:name="page-break-12"/>
+      <w:bookmarkStart w:id="75" w:name="page-break-12"/>
       <w:r>
         <w:t xml:space="preserve">PAGE BREAK</w:t>
       </w:r>
-      <w:bookmarkEnd w:id="67"/>
+      <w:bookmarkEnd w:id="75"/>
     </w:p>
     <w:p>
       <w:pPr>
@@ -5885,24 +5993,24 @@
       <w:pPr>
         <w:pStyle w:val="Heading5"/>
       </w:pPr>
-      <w:bookmarkStart w:id="68" w:name="page-break-13"/>
+      <w:bookmarkStart w:id="76" w:name="page-break-13"/>
       <w:r>
         <w:t xml:space="preserve">PAGE BREAK</w:t>
       </w:r>
-      <w:bookmarkEnd w:id="68"/>
+      <w:bookmarkEnd w:id="76"/>
     </w:p>
     <w:p>
       <w:pPr>
         <w:pStyle w:val="Heading1"/>
       </w:pPr>
-      <w:bookmarkStart w:id="69" w:name="bibliography"/>
+      <w:bookmarkStart w:id="77" w:name="bibliography"/>
       <w:r>
         <w:t xml:space="preserve">Bibliography</w:t>
       </w:r>
-      <w:bookmarkEnd w:id="69"/>
-    </w:p>
-    <w:bookmarkStart w:id="102" w:name="refs"/>
-    <w:bookmarkStart w:id="70" w:name="ref-Garland2017"/>
+      <w:bookmarkEnd w:id="77"/>
+    </w:p>
+    <w:bookmarkStart w:id="110" w:name="refs"/>
+    <w:bookmarkStart w:id="78" w:name="ref-Garland2017"/>
     <w:p>
       <w:pPr>
         <w:pStyle w:val="Bibliography"/>
@@ -5938,8 +6046,8 @@
         <w:t xml:space="preserve">: 37–43.</w:t>
       </w:r>
     </w:p>
-    <w:bookmarkEnd w:id="70"/>
-    <w:bookmarkStart w:id="71" w:name="ref-Inacio2015"/>
+    <w:bookmarkEnd w:id="78"/>
+    <w:bookmarkStart w:id="79" w:name="ref-Inacio2015"/>
     <w:p>
       <w:pPr>
         <w:pStyle w:val="Bibliography"/>
@@ -5975,8 +6083,8 @@
         <w:t xml:space="preserve">: 2061–70.</w:t>
       </w:r>
     </w:p>
-    <w:bookmarkEnd w:id="71"/>
-    <w:bookmarkStart w:id="72" w:name="ref-Gordon2013"/>
+    <w:bookmarkEnd w:id="79"/>
+    <w:bookmarkStart w:id="80" w:name="ref-Gordon2013"/>
     <w:p>
       <w:pPr>
         <w:pStyle w:val="Bibliography"/>
@@ -6012,8 +6120,8 @@
         <w:t xml:space="preserve">: 1184–91.</w:t>
       </w:r>
     </w:p>
-    <w:bookmarkEnd w:id="72"/>
-    <w:bookmarkStart w:id="73" w:name="ref-Hofstede2016"/>
+    <w:bookmarkEnd w:id="80"/>
+    <w:bookmarkStart w:id="81" w:name="ref-Hofstede2016"/>
     <w:p>
       <w:pPr>
         <w:pStyle w:val="Bibliography"/>
@@ -6049,8 +6157,8 @@
         <w:t xml:space="preserve">: 212.</w:t>
       </w:r>
     </w:p>
-    <w:bookmarkEnd w:id="73"/>
-    <w:bookmarkStart w:id="74" w:name="ref-Bulow2017"/>
+    <w:bookmarkEnd w:id="81"/>
+    <w:bookmarkStart w:id="82" w:name="ref-Bulow2017"/>
     <w:p>
       <w:pPr>
         <w:pStyle w:val="Bibliography"/>
@@ -6086,8 +6194,8 @@
         <w:t xml:space="preserve">: 1–6.</w:t>
       </w:r>
     </w:p>
-    <w:bookmarkEnd w:id="74"/>
-    <w:bookmarkStart w:id="75" w:name="ref-Brusselaers2017"/>
+    <w:bookmarkEnd w:id="82"/>
+    <w:bookmarkStart w:id="83" w:name="ref-Brusselaers2017"/>
     <w:p>
       <w:pPr>
         <w:pStyle w:val="Bibliography"/>
@@ -6123,8 +6231,8 @@
         <w:t xml:space="preserve">: 401–6.</w:t>
       </w:r>
     </w:p>
-    <w:bookmarkEnd w:id="75"/>
-    <w:bookmarkStart w:id="76" w:name="ref-Bozic2013a"/>
+    <w:bookmarkEnd w:id="83"/>
+    <w:bookmarkStart w:id="84" w:name="ref-Bozic2013a"/>
     <w:p>
       <w:pPr>
         <w:pStyle w:val="Bibliography"/>
@@ -6175,8 +6283,8 @@
         <w:t xml:space="preserve">: 574–83.</w:t>
       </w:r>
     </w:p>
-    <w:bookmarkEnd w:id="76"/>
-    <w:bookmarkStart w:id="77" w:name="ref-Bozic2013b"/>
+    <w:bookmarkEnd w:id="84"/>
+    <w:bookmarkStart w:id="85" w:name="ref-Bozic2013b"/>
     <w:p>
       <w:pPr>
         <w:pStyle w:val="Bibliography"/>
@@ -6212,8 +6320,8 @@
         <w:t xml:space="preserve">: 1412–4.</w:t>
       </w:r>
     </w:p>
-    <w:bookmarkEnd w:id="77"/>
-    <w:bookmarkStart w:id="78" w:name="ref-Harris2018"/>
+    <w:bookmarkEnd w:id="85"/>
+    <w:bookmarkStart w:id="86" w:name="ref-Harris2018"/>
     <w:p>
       <w:pPr>
         <w:pStyle w:val="Bibliography"/>
@@ -6264,8 +6372,8 @@
         <w:t xml:space="preserve">: 1869–75.</w:t>
       </w:r>
     </w:p>
-    <w:bookmarkEnd w:id="78"/>
-    <w:bookmarkStart w:id="79" w:name="ref-Harris2018a"/>
+    <w:bookmarkEnd w:id="86"/>
+    <w:bookmarkStart w:id="87" w:name="ref-Harris2018a"/>
     <w:p>
       <w:pPr>
         <w:pStyle w:val="Bibliography"/>
@@ -6301,8 +6409,8 @@
         <w:t xml:space="preserve">: 1539–45.</w:t>
       </w:r>
     </w:p>
-    <w:bookmarkEnd w:id="79"/>
-    <w:bookmarkStart w:id="80" w:name="ref-Inacio2016"/>
+    <w:bookmarkEnd w:id="87"/>
+    <w:bookmarkStart w:id="88" w:name="ref-Inacio2016"/>
     <w:p>
       <w:pPr>
         <w:pStyle w:val="Bibliography"/>
@@ -6338,8 +6446,8 @@
         <w:t xml:space="preserve">: 1718–26.</w:t>
       </w:r>
     </w:p>
-    <w:bookmarkEnd w:id="80"/>
-    <w:bookmarkStart w:id="81" w:name="ref-Price2019"/>
+    <w:bookmarkEnd w:id="88"/>
+    <w:bookmarkStart w:id="89" w:name="ref-Price2019"/>
     <w:p>
       <w:pPr>
         <w:pStyle w:val="Bibliography"/>
@@ -6390,8 +6498,8 @@
         <w:t xml:space="preserve">: 1–216.</w:t>
       </w:r>
     </w:p>
-    <w:bookmarkEnd w:id="81"/>
-    <w:bookmarkStart w:id="82" w:name="ref-Harris2019"/>
+    <w:bookmarkEnd w:id="89"/>
+    <w:bookmarkStart w:id="90" w:name="ref-Harris2019"/>
     <w:p>
       <w:pPr>
         <w:pStyle w:val="Bibliography"/>
@@ -6427,8 +6535,8 @@
         <w:t xml:space="preserve">: 452–60.</w:t>
       </w:r>
     </w:p>
-    <w:bookmarkEnd w:id="82"/>
-    <w:bookmarkStart w:id="83" w:name="ref-Manning2016"/>
+    <w:bookmarkEnd w:id="90"/>
+    <w:bookmarkStart w:id="91" w:name="ref-Manning2016"/>
     <w:p>
       <w:pPr>
         <w:pStyle w:val="Bibliography"/>
@@ -6464,8 +6572,8 @@
         <w:t xml:space="preserve">: 19–27.</w:t>
       </w:r>
     </w:p>
-    <w:bookmarkEnd w:id="83"/>
-    <w:bookmarkStart w:id="84" w:name="ref-Bulow2020"/>
+    <w:bookmarkEnd w:id="91"/>
+    <w:bookmarkStart w:id="92" w:name="ref-Bulow2020"/>
     <w:p>
       <w:pPr>
         <w:pStyle w:val="Bibliography"/>
@@ -6489,8 +6597,8 @@
         <w:t xml:space="preserve">2020;: 1.</w:t>
       </w:r>
     </w:p>
-    <w:bookmarkEnd w:id="84"/>
-    <w:bookmarkStart w:id="85" w:name="ref-Cnudde2016"/>
+    <w:bookmarkEnd w:id="92"/>
+    <w:bookmarkStart w:id="93" w:name="ref-Cnudde2016"/>
     <w:p>
       <w:pPr>
         <w:pStyle w:val="Bibliography"/>
@@ -6541,8 +6649,8 @@
         <w:t xml:space="preserve">: 414.</w:t>
       </w:r>
     </w:p>
-    <w:bookmarkEnd w:id="85"/>
-    <w:bookmarkStart w:id="87" w:name="ref-Karrholm2018"/>
+    <w:bookmarkEnd w:id="93"/>
+    <w:bookmarkStart w:id="95" w:name="ref-Karrholm2018"/>
     <w:p>
       <w:pPr>
         <w:pStyle w:val="Bibliography"/>
@@ -6553,7 +6661,7 @@
       <w:r>
         <w:t xml:space="preserve"> </w:t>
       </w:r>
-      <w:hyperlink r:id="rId86">
+      <w:hyperlink r:id="rId94">
         <w:r>
           <w:rPr>
             <w:rStyle w:val="Hyperlink"/>
@@ -6565,8 +6673,8 @@
         <w:t xml:space="preserve">.</w:t>
       </w:r>
     </w:p>
-    <w:bookmarkEnd w:id="87"/>
-    <w:bookmarkStart w:id="88" w:name="ref-Ludvigsson2019"/>
+    <w:bookmarkEnd w:id="95"/>
+    <w:bookmarkStart w:id="96" w:name="ref-Ludvigsson2019"/>
     <w:p>
       <w:pPr>
         <w:pStyle w:val="Bibliography"/>
@@ -6602,8 +6710,8 @@
         <w:t xml:space="preserve">: 423–37.</w:t>
       </w:r>
     </w:p>
-    <w:bookmarkEnd w:id="88"/>
-    <w:bookmarkStart w:id="89" w:name="ref-Ludvigsson2011"/>
+    <w:bookmarkEnd w:id="96"/>
+    <w:bookmarkStart w:id="97" w:name="ref-Ludvigsson2011"/>
     <w:p>
       <w:pPr>
         <w:pStyle w:val="Bibliography"/>
@@ -6654,8 +6762,8 @@
         <w:t xml:space="preserve">: 450.</w:t>
       </w:r>
     </w:p>
-    <w:bookmarkEnd w:id="89"/>
-    <w:bookmarkStart w:id="90" w:name="ref-Thorn2016"/>
+    <w:bookmarkEnd w:id="97"/>
+    <w:bookmarkStart w:id="98" w:name="ref-Thorn2016"/>
     <w:p>
       <w:pPr>
         <w:pStyle w:val="Bibliography"/>
@@ -6706,8 +6814,8 @@
         <w:t xml:space="preserve">: 161–8.</w:t>
       </w:r>
     </w:p>
-    <w:bookmarkEnd w:id="90"/>
-    <w:bookmarkStart w:id="91" w:name="ref-Sayers2016"/>
+    <w:bookmarkEnd w:id="98"/>
+    <w:bookmarkStart w:id="99" w:name="ref-Sayers2016"/>
     <w:p>
       <w:pPr>
         <w:pStyle w:val="Bibliography"/>
@@ -6743,8 +6851,8 @@
         <w:t xml:space="preserve">: 954–64.</w:t>
       </w:r>
     </w:p>
-    <w:bookmarkEnd w:id="91"/>
-    <w:bookmarkStart w:id="92" w:name="ref-Quan2005"/>
+    <w:bookmarkEnd w:id="99"/>
+    <w:bookmarkStart w:id="100" w:name="ref-Quan2005"/>
     <w:p>
       <w:pPr>
         <w:pStyle w:val="Bibliography"/>
@@ -6795,8 +6903,8 @@
         <w:t xml:space="preserve">: 1130–9.</w:t>
       </w:r>
     </w:p>
-    <w:bookmarkEnd w:id="92"/>
-    <w:bookmarkStart w:id="93" w:name="ref-Guo2015"/>
+    <w:bookmarkEnd w:id="100"/>
+    <w:bookmarkStart w:id="101" w:name="ref-Guo2015"/>
     <w:p>
       <w:pPr>
         <w:pStyle w:val="Bibliography"/>
@@ -6847,8 +6955,8 @@
         <w:t xml:space="preserve">: e0134151.</w:t>
       </w:r>
     </w:p>
-    <w:bookmarkEnd w:id="93"/>
-    <w:bookmarkStart w:id="94" w:name="ref-Miller1991"/>
+    <w:bookmarkEnd w:id="101"/>
+    <w:bookmarkStart w:id="102" w:name="ref-Miller1991"/>
     <w:p>
       <w:pPr>
         <w:pStyle w:val="Bibliography"/>
@@ -6884,8 +6992,8 @@
         <w:t xml:space="preserve">: 1213–26.</w:t>
       </w:r>
     </w:p>
-    <w:bookmarkEnd w:id="94"/>
-    <w:bookmarkStart w:id="95" w:name="ref-Nattino2016"/>
+    <w:bookmarkEnd w:id="102"/>
+    <w:bookmarkStart w:id="103" w:name="ref-Nattino2016"/>
     <w:p>
       <w:pPr>
         <w:pStyle w:val="Bibliography"/>
@@ -6921,8 +7029,8 @@
         <w:t xml:space="preserve">: 709–20.</w:t>
       </w:r>
     </w:p>
-    <w:bookmarkEnd w:id="95"/>
-    <w:bookmarkStart w:id="96" w:name="ref-Steyerberg2004"/>
+    <w:bookmarkEnd w:id="103"/>
+    <w:bookmarkStart w:id="104" w:name="ref-Steyerberg2004"/>
     <w:p>
       <w:pPr>
         <w:pStyle w:val="Bibliography"/>
@@ -6958,8 +7066,8 @@
         <w:t xml:space="preserve">: 2567–86.</w:t>
       </w:r>
     </w:p>
-    <w:bookmarkEnd w:id="96"/>
-    <w:bookmarkStart w:id="97" w:name="ref-Haynes1995"/>
+    <w:bookmarkEnd w:id="104"/>
+    <w:bookmarkStart w:id="105" w:name="ref-Haynes1995"/>
     <w:p>
       <w:pPr>
         <w:pStyle w:val="Bibliography"/>
@@ -6995,8 +7103,8 @@
         <w:t xml:space="preserve">: 195–9.</w:t>
       </w:r>
     </w:p>
-    <w:bookmarkEnd w:id="97"/>
-    <w:bookmarkStart w:id="98" w:name="ref-Burns2012"/>
+    <w:bookmarkEnd w:id="105"/>
+    <w:bookmarkStart w:id="106" w:name="ref-Burns2012"/>
     <w:p>
       <w:pPr>
         <w:pStyle w:val="Bibliography"/>
@@ -7047,8 +7155,8 @@
         <w:t xml:space="preserve">: 138–48.</w:t>
       </w:r>
     </w:p>
-    <w:bookmarkEnd w:id="98"/>
-    <w:bookmarkStart w:id="100" w:name="ref-Smith2012"/>
+    <w:bookmarkEnd w:id="106"/>
+    <w:bookmarkStart w:id="108" w:name="ref-Smith2012"/>
     <w:p>
       <w:pPr>
         <w:pStyle w:val="Bibliography"/>
@@ -7083,7 +7191,7 @@
       <w:r>
         <w:t xml:space="preserve">. DOI:</w:t>
       </w:r>
-      <w:hyperlink r:id="rId99">
+      <w:hyperlink r:id="rId107">
         <w:r>
           <w:rPr>
             <w:rStyle w:val="Hyperlink"/>
@@ -7095,8 +7203,8 @@
         <w:t xml:space="preserve">.</w:t>
       </w:r>
     </w:p>
-    <w:bookmarkEnd w:id="100"/>
-    <w:bookmarkStart w:id="101" w:name="ref-Mouchti2018"/>
+    <w:bookmarkEnd w:id="108"/>
+    <w:bookmarkStart w:id="109" w:name="ref-Mouchti2018"/>
     <w:p>
       <w:pPr>
         <w:pStyle w:val="Bibliography"/>
@@ -7132,8 +7240,8 @@
         <w:t xml:space="preserve">: 2140–52.</w:t>
       </w:r>
     </w:p>
-    <w:bookmarkEnd w:id="101"/>
-    <w:bookmarkEnd w:id="102"/>
+    <w:bookmarkEnd w:id="109"/>
+    <w:bookmarkEnd w:id="110"/>
     <w:sectPr>
       <w:headerReference w:type="default" r:id="rId9"/>
       <w:pgSz w:w="12240" w:h="15840"/>
@@ -8024,9 +8132,6 @@
     </w:lvlOverride>
   </w:num>
   <w:num w:numId="1002">
-    <w:abstractNumId w:val="991"/>
-  </w:num>
-  <w:num w:numId="1003">
     <w:abstractNumId w:val="991"/>
   </w:num>
 </w:numbering>

</xml_diff>

<commit_message>
Change ref style. Fix #26.
</commit_message>
<xml_diff>
--- a/reports/article.docx
+++ b/reports/article.docx
@@ -646,19 +646,16 @@
         <w:pStyle w:val="FirstParagraph"/>
       </w:pPr>
       <w:r>
-        <w:t xml:space="preserve">Shared decision making has evolved into an integral part of patient-physician interactions prior to surgical interventions, and the weighing of risks against benefits is central to this process. In terms of gained quality of life and cost-utility, total hip arthroplasty (THA) is an enormously successful procedure. 90-day mortality after THA performed due to osteoarthritis is low, ranging from 0.2 % to 0.6 % in large joint registry studies.</w:t>
-      </w:r>
-      <w:r>
-        <w:rPr>
-          <w:vertAlign w:val="superscript"/>
-        </w:rPr>
-        <w:t xml:space="preserve">1,2</w:t>
-      </w:r>
-      <w:r>
-        <w:t xml:space="preserve"> </w:t>
-      </w:r>
-      <w:r>
-        <w:t xml:space="preserve">The risk of short-term mortality is nevertheless an essential part of preoperative discussions between patients and surgeons.</w:t>
+        <w:t xml:space="preserve">Shared decision making has evolved into an integral part of patient-physician interactions prior to surgical interventions, and the weighing of risks against benefits is central to this process. In terms of gained quality of life and cost-utility, total hip arthroplasty (THA) is an enormously successful procedure. 90-day mortality after THA performed due to osteoarthritis is low, ranging from 0.2 % to 0.6 % in large joint registry studies</w:t>
+      </w:r>
+      <w:r>
+        <w:t xml:space="preserve"> </w:t>
+      </w:r>
+      <w:r>
+        <w:t xml:space="preserve">[1, 2]</w:t>
+      </w:r>
+      <w:r>
+        <w:t xml:space="preserve">. The risk of short-term mortality is nevertheless an essential part of preoperative discussions between patients and surgeons.</w:t>
       </w:r>
     </w:p>
     <w:p>
@@ -666,31 +663,25 @@
         <w:pStyle w:val="BodyText"/>
       </w:pPr>
       <w:r>
-        <w:t xml:space="preserve">Co-morbidity is associated with a shorter remaining life span, but the Charlson and Elixhauser co-morbidity indices poorly predict mortality after THA.</w:t>
-      </w:r>
-      <w:r>
-        <w:rPr>
-          <w:vertAlign w:val="superscript"/>
-        </w:rPr>
-        <w:t xml:space="preserve">2,3,3–6</w:t>
-      </w:r>
-      <w:r>
-        <w:t xml:space="preserve"> </w:t>
-      </w:r>
-      <w:r>
-        <w:t xml:space="preserve">Additionally, these complex co-morbidity instruments are based on information from extensive in- or out-patient databases, each measure being defined by 1,178 and 1,516 individual International Classification of Diseases (ICD)-10 codes, respectively. Each co-morbidity index also exists in numerous versions, making interpretation and comparisons difficult.</w:t>
-      </w:r>
-      <w:r>
-        <w:rPr>
-          <w:vertAlign w:val="superscript"/>
-        </w:rPr>
-        <w:t xml:space="preserve">7,8</w:t>
-      </w:r>
-      <w:r>
-        <w:t xml:space="preserve"> </w:t>
-      </w:r>
-      <w:r>
-        <w:t xml:space="preserve">The use of these indices is therefore limited to research settings but they are impossible to use under clinical circumstances.</w:t>
+        <w:t xml:space="preserve">Co-morbidity is associated with a shorter remaining life span, but the Charlson and Elixhauser co-morbidity indices poorly predict mortality after THA</w:t>
+      </w:r>
+      <w:r>
+        <w:t xml:space="preserve"> </w:t>
+      </w:r>
+      <w:r>
+        <w:t xml:space="preserve">[2, 3, 3–6]</w:t>
+      </w:r>
+      <w:r>
+        <w:t xml:space="preserve">. Additionally, these complex co-morbidity instruments are based on information from extensive in- or out-patient databases, each measure being defined by 1,178 and 1,516 individual International Classification of Diseases (ICD)-10 codes, respectively. Each co-morbidity index also exists in numerous versions, making interpretation and comparisons difficult</w:t>
+      </w:r>
+      <w:r>
+        <w:t xml:space="preserve"> </w:t>
+      </w:r>
+      <w:r>
+        <w:t xml:space="preserve">[7, 8]</w:t>
+      </w:r>
+      <w:r>
+        <w:t xml:space="preserve">. The use of these indices is therefore limited to research settings but they are impossible to use under clinical circumstances.</w:t>
       </w:r>
     </w:p>
     <w:p>
@@ -698,19 +689,16 @@
         <w:pStyle w:val="BodyText"/>
       </w:pPr>
       <w:r>
-        <w:t xml:space="preserve">Pre-operative co-morbidity data have been used to develop clinically applicable prediction models for early mortality and adverse events such as surgical site infection in the context of THA surgery.</w:t>
-      </w:r>
-      <w:r>
-        <w:rPr>
-          <w:vertAlign w:val="superscript"/>
-        </w:rPr>
-        <w:t xml:space="preserve">9–15</w:t>
-      </w:r>
-      <w:r>
-        <w:t xml:space="preserve"> </w:t>
-      </w:r>
-      <w:r>
-        <w:t xml:space="preserve">The first prediction model based on a European cohort was the patient decision support tool for joint remplacement in the UK (</w:t>
+        <w:t xml:space="preserve">Pre-operative co-morbidity data have been used to develop clinically applicable prediction models for early mortality and adverse events such as surgical site infection in the context of THA surgery</w:t>
+      </w:r>
+      <w:r>
+        <w:t xml:space="preserve"> </w:t>
+      </w:r>
+      <w:r>
+        <w:t xml:space="preserve">[9–15]</w:t>
+      </w:r>
+      <w:r>
+        <w:t xml:space="preserve">. The first prediction model based on a European cohort was the patient decision support tool for joint remplacement in the UK (</w:t>
       </w:r>
       <w:hyperlink r:id="rId25">
         <w:r>
@@ -729,13 +717,16 @@
         <w:pStyle w:val="BodyText"/>
       </w:pPr>
       <w:r>
-        <w:t xml:space="preserve">Here we aimed to develop a parsimonious prediction model of 90-day postoperative mortality after THA with internal and external validation of discrimination and calibration, and to compare this to the accuracy of prediction models based on existing co-morbidity measures.</w:t>
-      </w:r>
-      <w:r>
-        <w:rPr>
-          <w:vertAlign w:val="superscript"/>
-        </w:rPr>
-        <w:t xml:space="preserve">16</w:t>
+        <w:t xml:space="preserve">Here we aimed to develop a parsimonious prediction model of 90-day postoperative mortality after THA with internal and external validation of discrimination and calibration, and to compare this to the accuracy of prediction models based on existing co-morbidity measures</w:t>
+      </w:r>
+      <w:r>
+        <w:t xml:space="preserve"> </w:t>
+      </w:r>
+      <w:r>
+        <w:t xml:space="preserve">[16]</w:t>
+      </w:r>
+      <w:r>
+        <w:t xml:space="preserve">.</w:t>
       </w:r>
     </w:p>
     <w:p>
@@ -762,13 +753,16 @@
         <w:t xml:space="preserve">1</w:t>
       </w:r>
       <w:r>
-        <w:t xml:space="preserve">).</w:t>
-      </w:r>
-      <w:r>
-        <w:rPr>
-          <w:vertAlign w:val="superscript"/>
-        </w:rPr>
-        <w:t xml:space="preserve">17</w:t>
+        <w:t xml:space="preserve">)</w:t>
+      </w:r>
+      <w:r>
+        <w:t xml:space="preserve"> </w:t>
+      </w:r>
+      <w:r>
+        <w:t xml:space="preserve">[17]</w:t>
+      </w:r>
+      <w:r>
+        <w:t xml:space="preserve">.</w:t>
       </w:r>
     </w:p>
     <w:p>
@@ -786,67 +780,52 @@
         <w:pStyle w:val="FirstParagraph"/>
       </w:pPr>
       <w:r>
-        <w:t xml:space="preserve">The patient cohort was identified from the SHAR. The inclusion period started 2008 since the American Society for Anesthesiologists (ASA) class and Body Mass Index (BMI) were systematically recorded from then on. The observation period ended 2015, since we had access to co-morbidity from the national patient register up to this point. Deterministic data linkage was performed by 10-digit identity numbers, assigned to all Swedish residents at birth or immigration.</w:t>
-      </w:r>
-      <w:r>
-        <w:rPr>
-          <w:vertAlign w:val="superscript"/>
-        </w:rPr>
-        <w:t xml:space="preserve">18</w:t>
-      </w:r>
-      <w:r>
-        <w:t xml:space="preserve"> </w:t>
-      </w:r>
-      <w:r>
-        <w:t xml:space="preserve">We used data from a variety of sources, as previously described.</w:t>
-      </w:r>
-      <w:r>
-        <w:rPr>
-          <w:vertAlign w:val="superscript"/>
-        </w:rPr>
-        <w:t xml:space="preserve">19</w:t>
-      </w:r>
-      <w:r>
-        <w:t xml:space="preserve"> </w:t>
-      </w:r>
-      <w:r>
-        <w:t xml:space="preserve">Age, sex, BMI, ASA class, type of hospital (university/county/rural/private) and year of surgery were collected from the SHAR, with a completeness of 96-98 %.</w:t>
-      </w:r>
-      <w:r>
-        <w:rPr>
-          <w:vertAlign w:val="superscript"/>
-        </w:rPr>
-        <w:t xml:space="preserve">20</w:t>
-      </w:r>
-      <w:r>
-        <w:t xml:space="preserve"> </w:t>
-      </w:r>
-      <w:r>
-        <w:t xml:space="preserve">Data on educational level (low = up to 9 years/middle = 10-12 years/high = at least 12 years) was recorded for more than 98 % of the population with 85 % accuracy in the longitudinal integration database for health insurance and labor market studies (LISA) from Statistics Sweden.</w:t>
-      </w:r>
-      <w:r>
-        <w:rPr>
-          <w:vertAlign w:val="superscript"/>
-        </w:rPr>
-        <w:t xml:space="preserve">21</w:t>
-      </w:r>
-      <w:r>
-        <w:t xml:space="preserve"> </w:t>
-      </w:r>
-      <w:r>
-        <w:t xml:space="preserve">Civil status (married/un-married/divorced/widow[er]), were also collected from LISA. The Swedish national patient register (NPR) was used to assess co-morbidity during the year preceding index surgery. This register contains all relevant diagnoses coded by ICD-10, as well as dates of admission and discharge for in- and outpatient episodes in all private and public hospitals. Completeness for NPR is above 99 % and 85-95 % of all diagnostic codes are valid.</w:t>
-      </w:r>
-      <w:r>
-        <w:rPr>
-          <w:vertAlign w:val="superscript"/>
-        </w:rPr>
-        <w:t xml:space="preserve">22</w:t>
-      </w:r>
-      <w:r>
-        <w:t xml:space="preserve"> </w:t>
-      </w:r>
-      <w:r>
-        <w:t xml:space="preserve">Death dates were linked from the national population register.</w:t>
+        <w:t xml:space="preserve">The patient cohort was identified from the SHAR. The inclusion period started 2008 since the American Society for Anesthesiologists (ASA) class and Body Mass Index (BMI) were systematically recorded from then on. The observation period ended 2015, since we had access to co-morbidity from the national patient register up to this point. Deterministic data linkage was performed by 10-digit identity numbers, assigned to all Swedish residents at birth or immigration</w:t>
+      </w:r>
+      <w:r>
+        <w:t xml:space="preserve"> </w:t>
+      </w:r>
+      <w:r>
+        <w:t xml:space="preserve">[18]</w:t>
+      </w:r>
+      <w:r>
+        <w:t xml:space="preserve">. We used data from a variety of sources, as previously described</w:t>
+      </w:r>
+      <w:r>
+        <w:t xml:space="preserve"> </w:t>
+      </w:r>
+      <w:r>
+        <w:t xml:space="preserve">[19]</w:t>
+      </w:r>
+      <w:r>
+        <w:t xml:space="preserve">. Age, sex, BMI, ASA class, type of hospital (university/county/rural/private) and year of surgery were collected from the SHAR, with a completeness of 96-98 %</w:t>
+      </w:r>
+      <w:r>
+        <w:t xml:space="preserve"> </w:t>
+      </w:r>
+      <w:r>
+        <w:t xml:space="preserve">[20]</w:t>
+      </w:r>
+      <w:r>
+        <w:t xml:space="preserve">. Data on educational level (low = up to 9 years/middle = 10-12 years/high = at least 12 years) was recorded for more than 98 % of the population with 85 % accuracy in the longitudinal integration database for health insurance and labor market studies (LISA) from Statistics Sweden</w:t>
+      </w:r>
+      <w:r>
+        <w:t xml:space="preserve"> </w:t>
+      </w:r>
+      <w:r>
+        <w:t xml:space="preserve">[21]</w:t>
+      </w:r>
+      <w:r>
+        <w:t xml:space="preserve">. Civil status (married/un-married/divorced/widow[er]), were also collected from LISA. The Swedish national patient register (NPR) was used to assess co-morbidity during the year preceding index surgery. This register contains all relevant diagnoses coded by ICD-10, as well as dates of admission and discharge for in- and outpatient episodes in all private and public hospitals. Completeness for NPR is above 99 % and 85-95 % of all diagnostic codes are valid</w:t>
+      </w:r>
+      <w:r>
+        <w:t xml:space="preserve"> </w:t>
+      </w:r>
+      <w:r>
+        <w:t xml:space="preserve">[22]</w:t>
+      </w:r>
+      <w:r>
+        <w:t xml:space="preserve">. Death dates were linked from the national population register.</w:t>
       </w:r>
     </w:p>
     <w:p>
@@ -872,25 +851,25 @@
         <w:pStyle w:val="FirstParagraph"/>
       </w:pPr>
       <w:r>
-        <w:t xml:space="preserve">Similar inclusion criteria were applied to the validation cohort from England and Wales. We excluded no patients based on missing information on BMI, educational level, or civil status however, since those variables were not used in the final model. The validation cohort was created by linking NJR data to the secondary uses service database from the National Health Service (NHS). This database includes co-morbidity recorded in the admitted patient care module of the hospital episode statistics (HES) database in England, and the patient episode database for Wales.</w:t>
-      </w:r>
-      <w:r>
-        <w:rPr>
-          <w:vertAlign w:val="superscript"/>
-        </w:rPr>
-        <w:t xml:space="preserve">23–27</w:t>
-      </w:r>
-      <w:r>
-        <w:t xml:space="preserve"> </w:t>
-      </w:r>
-      <w:r>
-        <w:t xml:space="preserve">Out-patient deaths were linked from the office of national statistics. Data linkage used NHS-numbers, as well as patient name, age, sex and address.</w:t>
-      </w:r>
-      <w:r>
-        <w:rPr>
-          <w:vertAlign w:val="superscript"/>
-        </w:rPr>
-        <w:t xml:space="preserve">28</w:t>
+        <w:t xml:space="preserve">Similar inclusion criteria were applied to the validation cohort from England and Wales. We excluded no patients based on missing information on BMI, educational level, or civil status however, since those variables were not used in the final model. The validation cohort was created by linking NJR data to the secondary uses service database from the National Health Service (NHS). This database includes co-morbidity recorded in the admitted patient care module of the hospital episode statistics (HES) database in England, and the patient episode database for Wales</w:t>
+      </w:r>
+      <w:r>
+        <w:t xml:space="preserve"> </w:t>
+      </w:r>
+      <w:r>
+        <w:t xml:space="preserve">[23–27]</w:t>
+      </w:r>
+      <w:r>
+        <w:t xml:space="preserve">. Out-patient deaths were linked from the office of national statistics. Data linkage used NHS-numbers, as well as patient name, age, sex and address</w:t>
+      </w:r>
+      <w:r>
+        <w:t xml:space="preserve"> </w:t>
+      </w:r>
+      <w:r>
+        <w:t xml:space="preserve">[28]</w:t>
+      </w:r>
+      <w:r>
+        <w:t xml:space="preserve">.</w:t>
       </w:r>
     </w:p>
     <w:p>
@@ -911,28 +890,25 @@
         <w:t xml:space="preserve">Co-morbidity was defined by individual ICD-10 codes grouped into 17 categories according to Charlson</w:t>
       </w:r>
       <w:r>
-        <w:rPr>
-          <w:vertAlign w:val="superscript"/>
-        </w:rPr>
-        <w:t xml:space="preserve">29–31</w:t>
-      </w:r>
-      <w:r>
-        <w:t xml:space="preserve"> </w:t>
-      </w:r>
-      <w:r>
-        <w:t xml:space="preserve">and 31 categories according to Elixhauser.</w:t>
-      </w:r>
-      <w:r>
-        <w:rPr>
-          <w:vertAlign w:val="superscript"/>
-        </w:rPr>
-        <w:t xml:space="preserve">31,32</w:t>
-      </w:r>
-      <w:r>
-        <w:t xml:space="preserve"> </w:t>
-      </w:r>
-      <w:r>
-        <w:t xml:space="preserve">Some co-morbidities were identified in both indices, and some distinct co-morbidities were closely related (such as hypertension with and without complications, or abuse of either drugs or alcohol). We combined individual diagnostic groups to establish 21 broader categories of co-morbidity (Table</w:t>
+        <w:t xml:space="preserve"> </w:t>
+      </w:r>
+      <w:r>
+        <w:t xml:space="preserve">[29–31]</w:t>
+      </w:r>
+      <w:r>
+        <w:t xml:space="preserve"> </w:t>
+      </w:r>
+      <w:r>
+        <w:t xml:space="preserve">and 31 categories according to Elixhauser</w:t>
+      </w:r>
+      <w:r>
+        <w:t xml:space="preserve"> </w:t>
+      </w:r>
+      <w:r>
+        <w:t xml:space="preserve">[31, 32]</w:t>
+      </w:r>
+      <w:r>
+        <w:t xml:space="preserve">. Some co-morbidities were identified in both indices, and some distinct co-morbidities were closely related (such as hypertension with and without complications, or abuse of either drugs or alcohol). We combined individual diagnostic groups to establish 21 broader categories of co-morbidity (Table</w:t>
       </w:r>
       <w:r>
         <w:t xml:space="preserve"> </w:t>
@@ -959,31 +935,25 @@
         <w:pStyle w:val="FirstParagraph"/>
       </w:pPr>
       <w:r>
-        <w:t xml:space="preserve">We used the Kaplan-Meier estimator to assess unadjusted mortality after cemented THA. Further analysis was based on logistic regression, since no loss to follow up occurred in the Swedish cohort within the first 90 days, and we assumed the same was true for patients from England and Wales. We used a modelling procedure with bootstrap ranking and a logistic least absolute shrinkage and selection operator (LASSO).</w:t>
-      </w:r>
-      <w:r>
-        <w:rPr>
-          <w:vertAlign w:val="superscript"/>
-        </w:rPr>
-        <w:t xml:space="preserve">33,34</w:t>
-      </w:r>
-      <w:r>
-        <w:t xml:space="preserve"> </w:t>
-      </w:r>
-      <w:r>
-        <w:t xml:space="preserve">Numeric variables (age and BMI) were normalized before modelling to have mean = 0 and standard deviation = 1. Thus, the magnitude (absolute values) of their estimated coefficients would indicate variable importance on the same scale as the categorical variables. Co-morbidities recorded for at least one patient who died within 90 days, and one who did not, were included in the modelling process. 1,000 bootstrap samples were drawn from the observed data set.</w:t>
-      </w:r>
-      <w:r>
-        <w:rPr>
-          <w:vertAlign w:val="superscript"/>
-        </w:rPr>
-        <w:t xml:space="preserve">35</w:t>
-      </w:r>
-      <w:r>
-        <w:t xml:space="preserve"> </w:t>
-      </w:r>
-      <w:r>
-        <w:t xml:space="preserve">We used 10-fold cross validation for every bootstrap sample with a broad range of potential penalty values (</w:t>
+        <w:t xml:space="preserve">We used the Kaplan-Meier estimator to assess unadjusted mortality after cemented THA. Further analysis was based on logistic regression, since no loss to follow up occurred in the Swedish cohort within the first 90 days, and we assumed the same was true for patients from England and Wales. We used a modelling procedure with bootstrap ranking and a logistic least absolute shrinkage and selection operator (LASSO)</w:t>
+      </w:r>
+      <w:r>
+        <w:t xml:space="preserve"> </w:t>
+      </w:r>
+      <w:r>
+        <w:t xml:space="preserve">[33, 34]</w:t>
+      </w:r>
+      <w:r>
+        <w:t xml:space="preserve">. Numeric variables (age and BMI) were normalized before modelling to have mean = 0 and standard deviation = 1. Thus, the magnitude (absolute values) of their estimated coefficients would indicate variable importance on the same scale as the categorical variables. Co-morbidities recorded for at least one patient who died within 90 days, and one who did not, were included in the modelling process. 1,000 bootstrap samples were drawn from the observed data set</w:t>
+      </w:r>
+      <w:r>
+        <w:t xml:space="preserve"> </w:t>
+      </w:r>
+      <w:r>
+        <w:t xml:space="preserve">[35]</w:t>
+      </w:r>
+      <w:r>
+        <w:t xml:space="preserve">. We used 10-fold cross validation for every bootstrap sample with a broad range of potential penalty values (</w:t>
       </w:r>
       <m:oMath>
         <m:r>
@@ -1013,13 +983,16 @@
         </m:r>
       </m:oMath>
       <w:r>
-        <w:t xml:space="preserve">:s were used to estimate model coefficients for each potential predictor. The magnitude (absolute values) of those estimates were used as a measure of variable importance. Piece-wise linear regression was used to detect a breaking point where a significant drop in variable importance was observed. Potential predictors with variable importance above this breaking point were considered important and kept as model candidates. The whole process was repeated 100 times. Covariates that were selected at least once out of the 100 times were used in a main effects model of multivariable logistic regression without penalty, and without pre-normalization of numeric variables (main model). A reduced model with variables chosen at least 33 out of the 100 times was used as a simpler alternative for comparison. This model, without cancer as a predictor, was also evaluated separately, considering that medical indications for THA surgery may be different for patients with cancer compared to patients without malignancies. Univariable models with the ASA class, Charlson or Elixhauser co-morbidity indices were used for benchmarking, as well as a multivariable model including only age and sex. Each model including age was fitted three times, once with age as a main effect and twice with restricted cubic splines, either by two or three knots. Odds ratios for the final model were estimated with 95 % confidence intervals.</w:t>
-      </w:r>
-      <w:r>
-        <w:rPr>
-          <w:vertAlign w:val="superscript"/>
-        </w:rPr>
-        <w:t xml:space="preserve">36</w:t>
+        <w:t xml:space="preserve">:s were used to estimate model coefficients for each potential predictor. The magnitude (absolute values) of those estimates were used as a measure of variable importance. Piece-wise linear regression was used to detect a breaking point where a significant drop in variable importance was observed. Potential predictors with variable importance above this breaking point were considered important and kept as model candidates. The whole process was repeated 100 times. Covariates that were selected at least once out of the 100 times were used in a main effects model of multivariable logistic regression without penalty, and without pre-normalization of numeric variables (main model). A reduced model with variables chosen at least 33 out of the 100 times was used as a simpler alternative for comparison. This model, without cancer as a predictor, was also evaluated separately, considering that medical indications for THA surgery may be different for patients with cancer compared to patients without malignancies. Univariable models with the ASA class, Charlson or Elixhauser co-morbidity indices were used for benchmarking, as well as a multivariable model including only age and sex. Each model including age was fitted three times, once with age as a main effect and twice with restricted cubic splines, either by two or three knots. Odds ratios for the final model were estimated with 95 % confidence intervals</w:t>
+      </w:r>
+      <w:r>
+        <w:t xml:space="preserve"> </w:t>
+      </w:r>
+      <w:r>
+        <w:t xml:space="preserve">[36]</w:t>
+      </w:r>
+      <w:r>
+        <w:t xml:space="preserve">.</w:t>
       </w:r>
     </w:p>
     <w:p>
@@ -1037,19 +1010,16 @@
         <w:pStyle w:val="FirstParagraph"/>
       </w:pPr>
       <w:r>
-        <w:t xml:space="preserve">Each model was used to predict the probability of death within 90 days for patients from the SHAR (internal validation). Sensitivity and specificity were estimated to form receiver operating characteristic (ROC) curves and the area under those curves (AUC) were used as a measure of discriminative ability.</w:t>
-      </w:r>
-      <w:r>
-        <w:rPr>
-          <w:vertAlign w:val="superscript"/>
-        </w:rPr>
-        <w:t xml:space="preserve">37</w:t>
-      </w:r>
-      <w:r>
-        <w:t xml:space="preserve"> </w:t>
-      </w:r>
-      <w:r>
-        <w:t xml:space="preserve">Models with a lower 95 % confidence limit above 0.7, were considered good. Those intervals were based on percentiles from 2,000 non-parametric bootstrap samples. We used the bias-corrected Somers’</w:t>
+        <w:t xml:space="preserve">Each model was used to predict the probability of death within 90 days for patients from the SHAR (internal validation). Sensitivity and specificity were estimated to form receiver operating characteristic (ROC) curves and the area under those curves (AUC) were used as a measure of discriminative ability</w:t>
+      </w:r>
+      <w:r>
+        <w:t xml:space="preserve"> </w:t>
+      </w:r>
+      <w:r>
+        <w:t xml:space="preserve">[37]</w:t>
+      </w:r>
+      <w:r>
+        <w:t xml:space="preserve">. Models with a lower 95 % confidence limit above 0.7, were considered good. Those intervals were based on percentiles from 2,000 non-parametric bootstrap samples. We used the bias-corrected Somers’</w:t>
       </w:r>
       <w:r>
         <w:t xml:space="preserve"> </w:t>
@@ -1075,43 +1045,34 @@
         <w:t xml:space="preserve"> </w:t>
       </w:r>
       <w:r>
-        <w:t xml:space="preserve">rank correlation based on 100 resamples to adjust for optimism.</w:t>
-      </w:r>
-      <w:r>
-        <w:rPr>
-          <w:vertAlign w:val="superscript"/>
-        </w:rPr>
-        <w:t xml:space="preserve">38</w:t>
-      </w:r>
-      <w:r>
-        <w:t xml:space="preserve"> </w:t>
-      </w:r>
-      <w:r>
-        <w:t xml:space="preserve">Calibration bands were made to graphically assess model calibration, comparing predicted probabilities and observed proportions.</w:t>
-      </w:r>
-      <w:r>
-        <w:rPr>
-          <w:vertAlign w:val="superscript"/>
-        </w:rPr>
-        <w:t xml:space="preserve">39</w:t>
-      </w:r>
-      <w:r>
-        <w:t xml:space="preserve"> </w:t>
-      </w:r>
-      <w:r>
-        <w:t xml:space="preserve">The reduced model was then evaluated externally. An AUC with 95 % confidence interval was calculated for the model as-is. Re-calibration of the model intercept was then performed to account for different mortality rates in Sweden compared to England and Wales. An updated over-all slope was also calculated to account for country-specific treatment differences.</w:t>
-      </w:r>
-      <w:r>
-        <w:rPr>
-          <w:vertAlign w:val="superscript"/>
-        </w:rPr>
-        <w:t xml:space="preserve">40</w:t>
-      </w:r>
-      <w:r>
-        <w:t xml:space="preserve"> </w:t>
-      </w:r>
-      <w:r>
-        <w:t xml:space="preserve">Calibration for this re-calibrated model was illustrated in the same calibration belt plot as for the internal calibration.</w:t>
+        <w:t xml:space="preserve">rank correlation based on 100 resamples to adjust for optimism</w:t>
+      </w:r>
+      <w:r>
+        <w:t xml:space="preserve"> </w:t>
+      </w:r>
+      <w:r>
+        <w:t xml:space="preserve">[38]</w:t>
+      </w:r>
+      <w:r>
+        <w:t xml:space="preserve">. Calibration bands were made to graphically assess model calibration, comparing predicted probabilities and observed proportions</w:t>
+      </w:r>
+      <w:r>
+        <w:t xml:space="preserve"> </w:t>
+      </w:r>
+      <w:r>
+        <w:t xml:space="preserve">[39]</w:t>
+      </w:r>
+      <w:r>
+        <w:t xml:space="preserve">. The reduced model was then evaluated externally. An AUC with 95 % confidence interval was calculated for the model as-is. Re-calibration of the model intercept was then performed to account for different mortality rates in Sweden compared to England and Wales. An updated over-all slope was also calculated to account for country-specific treatment differences</w:t>
+      </w:r>
+      <w:r>
+        <w:t xml:space="preserve"> </w:t>
+      </w:r>
+      <w:r>
+        <w:t xml:space="preserve">[40]</w:t>
+      </w:r>
+      <w:r>
+        <w:t xml:space="preserve">. Calibration for this re-calibrated model was illustrated in the same calibration belt plot as for the internal calibration.</w:t>
       </w:r>
     </w:p>
     <w:p>
@@ -1617,19 +1578,16 @@
         <w:t xml:space="preserve">5</w:t>
       </w:r>
       <w:r>
-        <w:t xml:space="preserve">). Some risk calculators ignore this problem,</w:t>
-      </w:r>
-      <w:r>
-        <w:rPr>
-          <w:vertAlign w:val="superscript"/>
-        </w:rPr>
-        <w:t xml:space="preserve">9,15</w:t>
-      </w:r>
-      <w:r>
-        <w:t xml:space="preserve"> </w:t>
-      </w:r>
-      <w:r>
-        <w:t xml:space="preserve">but we think this should be acknowledged.</w:t>
+        <w:t xml:space="preserve">). Some risk calculators ignore this problem</w:t>
+      </w:r>
+      <w:r>
+        <w:t xml:space="preserve"> </w:t>
+      </w:r>
+      <w:r>
+        <w:t xml:space="preserve">[9, 15]</w:t>
+      </w:r>
+      <w:r>
+        <w:t xml:space="preserve">, but we think this should be acknowledged.</w:t>
       </w:r>
     </w:p>
     <w:p>
@@ -1637,13 +1595,16 @@
         <w:pStyle w:val="BodyText"/>
       </w:pPr>
       <w:r>
-        <w:t xml:space="preserve">Variables in our model were chosen based on statistical properties and not due to clinical relevance. Variables and estimated coefficients should therefore not be assigned any exact epidemiological and/or causal meaning per se.</w:t>
-      </w:r>
-      <w:r>
-        <w:rPr>
-          <w:vertAlign w:val="superscript"/>
-        </w:rPr>
-        <w:t xml:space="preserve">41</w:t>
+        <w:t xml:space="preserve">Variables in our model were chosen based on statistical properties and not due to clinical relevance. Variables and estimated coefficients should therefore not be assigned any exact epidemiological and/or causal meaning per se</w:t>
+      </w:r>
+      <w:r>
+        <w:t xml:space="preserve"> </w:t>
+      </w:r>
+      <w:r>
+        <w:t xml:space="preserve">[41]</w:t>
+      </w:r>
+      <w:r>
+        <w:t xml:space="preserve">.</w:t>
       </w:r>
     </w:p>
     <w:p>
@@ -1669,31 +1630,25 @@
         <w:t xml:space="preserve"> </w:t>
       </w:r>
       <w:r>
-        <w:t xml:space="preserve">should be based on a relevant patient assessment prior to surgery. ASA class is nevertheless known to have a high degree of internal variability.</w:t>
-      </w:r>
-      <w:r>
-        <w:rPr>
-          <w:vertAlign w:val="superscript"/>
-        </w:rPr>
-        <w:t xml:space="preserve">42</w:t>
-      </w:r>
-      <w:r>
-        <w:t xml:space="preserve"> </w:t>
-      </w:r>
-      <w:r>
-        <w:t xml:space="preserve">It has previously been compared to the Charlson co-morbidity index, but not with respect to mortality after THA.</w:t>
-      </w:r>
-      <w:r>
-        <w:rPr>
-          <w:vertAlign w:val="superscript"/>
-        </w:rPr>
-        <w:t xml:space="preserve">43,44</w:t>
-      </w:r>
-      <w:r>
-        <w:t xml:space="preserve"> </w:t>
-      </w:r>
-      <w:r>
-        <w:t xml:space="preserve">Patients with ASA class IV-VI were excluded since those categories describe severe disease, moribund and brain-dead individuals. We suspect that patients with such conditions might have been misclassified.</w:t>
+        <w:t xml:space="preserve">should be based on a relevant patient assessment prior to surgery. ASA class is nevertheless known to have a high degree of internal variability</w:t>
+      </w:r>
+      <w:r>
+        <w:t xml:space="preserve"> </w:t>
+      </w:r>
+      <w:r>
+        <w:t xml:space="preserve">[42]</w:t>
+      </w:r>
+      <w:r>
+        <w:t xml:space="preserve">. It has previously been compared to the Charlson co-morbidity index, but not with respect to mortality after THA</w:t>
+      </w:r>
+      <w:r>
+        <w:t xml:space="preserve"> </w:t>
+      </w:r>
+      <w:r>
+        <w:t xml:space="preserve">[43, 44]</w:t>
+      </w:r>
+      <w:r>
+        <w:t xml:space="preserve">. Patients with ASA class IV-VI were excluded since those categories describe severe disease, moribund and brain-dead individuals. We suspect that patients with such conditions might have been misclassified.</w:t>
       </w:r>
     </w:p>
     <w:p>
@@ -1715,19 +1670,16 @@
         <w:t xml:space="preserve"> </w:t>
       </w:r>
       <w:r>
-        <w:t xml:space="preserve">0.05) but was still relevant as a predictor due to unobserved heterogeneity.</w:t>
-      </w:r>
-      <w:r>
-        <w:rPr>
-          <w:vertAlign w:val="superscript"/>
-        </w:rPr>
-        <w:t xml:space="preserve">45</w:t>
-      </w:r>
-      <w:r>
-        <w:t xml:space="preserve"> </w:t>
-      </w:r>
-      <w:r>
-        <w:t xml:space="preserve">We noted that the proportion of patients with BMI above 30, the WHO definition of obesity was much higher (23 %) in the Swedish cohort than the proportion of patients with a diagnosis code for obesity (ICD-10 = E66) recorded in the national patient register (1.9 %). We believe this might be due to the fact that BMI is systematically recorded in the SHAR, but the diagnosis of obesity might not have been made during previous contacts with the healthcare system.</w:t>
+        <w:t xml:space="preserve">0.05) but was still relevant as a predictor due to unobserved heterogeneity</w:t>
+      </w:r>
+      <w:r>
+        <w:t xml:space="preserve"> </w:t>
+      </w:r>
+      <w:r>
+        <w:t xml:space="preserve">[45]</w:t>
+      </w:r>
+      <w:r>
+        <w:t xml:space="preserve">. We noted that the proportion of patients with BMI above 30, the WHO definition of obesity was much higher (23 %) in the Swedish cohort than the proportion of patients with a diagnosis code for obesity (ICD-10 = E66) recorded in the national patient register (1.9 %). We believe this might be due to the fact that BMI is systematically recorded in the SHAR, but the diagnosis of obesity might not have been made during previous contacts with the healthcare system.</w:t>
       </w:r>
     </w:p>
     <w:p>
@@ -1745,43 +1697,34 @@
         <w:pStyle w:val="FirstParagraph"/>
       </w:pPr>
       <w:r>
-        <w:t xml:space="preserve">A strength of this study is its nationwide design with data from both Sweden, England and Wales. The Swedish registers are valid with low proportions of missing data.</w:t>
-      </w:r>
-      <w:r>
-        <w:rPr>
-          <w:vertAlign w:val="superscript"/>
-        </w:rPr>
-        <w:t xml:space="preserve">20,22,46,47</w:t>
-      </w:r>
-      <w:r>
-        <w:t xml:space="preserve"> </w:t>
-      </w:r>
-      <w:r>
-        <w:t xml:space="preserve">Some concerns have been raised regarding validity of the hospital episodes statistics (HES) database from England and Wales however.</w:t>
-      </w:r>
-      <w:r>
-        <w:rPr>
-          <w:vertAlign w:val="superscript"/>
-        </w:rPr>
-        <w:t xml:space="preserve">48–50</w:t>
-      </w:r>
-      <w:r>
-        <w:t xml:space="preserve"> </w:t>
-      </w:r>
-      <w:r>
-        <w:t xml:space="preserve">A systematic review found that the overall median diagnostic accuracy (comparing ICD-codes from HES to individual case notes) was 80 %.</w:t>
-      </w:r>
-      <w:r>
-        <w:rPr>
-          <w:vertAlign w:val="superscript"/>
-        </w:rPr>
-        <w:t xml:space="preserve">24</w:t>
-      </w:r>
-      <w:r>
-        <w:t xml:space="preserve"> </w:t>
-      </w:r>
-      <w:r>
-        <w:t xml:space="preserve">Both in- and outpatient co-morbidity data were available for Sweden, but only in-patient data for England and Wales. We did not have access to any data from primary care or nursing homes in any of the counties.</w:t>
+        <w:t xml:space="preserve">A strength of this study is its nationwide design with data from both Sweden, England and Wales. The Swedish registers are valid with low proportions of missing data</w:t>
+      </w:r>
+      <w:r>
+        <w:t xml:space="preserve"> </w:t>
+      </w:r>
+      <w:r>
+        <w:t xml:space="preserve">[20, 22, 46, 47]</w:t>
+      </w:r>
+      <w:r>
+        <w:t xml:space="preserve">. Some concerns have been raised regarding validity of the hospital episodes statistics (HES) database from England and Wales however</w:t>
+      </w:r>
+      <w:r>
+        <w:t xml:space="preserve"> </w:t>
+      </w:r>
+      <w:r>
+        <w:t xml:space="preserve">[48–50]</w:t>
+      </w:r>
+      <w:r>
+        <w:t xml:space="preserve">. A systematic review found that the overall median diagnostic accuracy (comparing ICD-codes from HES to individual case notes) was 80 %</w:t>
+      </w:r>
+      <w:r>
+        <w:t xml:space="preserve"> </w:t>
+      </w:r>
+      <w:r>
+        <w:t xml:space="preserve">[24]</w:t>
+      </w:r>
+      <w:r>
+        <w:t xml:space="preserve">. Both in- and outpatient co-morbidity data were available for Sweden, but only in-patient data for England and Wales. We did not have access to any data from primary care or nursing homes in any of the counties.</w:t>
       </w:r>
     </w:p>
     <w:p>
@@ -1789,19 +1732,16 @@
         <w:pStyle w:val="BodyText"/>
       </w:pPr>
       <w:r>
-        <w:t xml:space="preserve">The linkage procedure between NJR and HES has been previously described,</w:t>
-      </w:r>
-      <w:r>
-        <w:rPr>
-          <w:vertAlign w:val="superscript"/>
-        </w:rPr>
-        <w:t xml:space="preserve">51</w:t>
-      </w:r>
-      <w:r>
-        <w:t xml:space="preserve"> </w:t>
-      </w:r>
-      <w:r>
-        <w:t xml:space="preserve">where it was noted that privately funded patients were not included in HES. 17 % of the patients had missing personal data or did not allow linkage, and 6 % were not found in HES although their data were available from the NJR.</w:t>
+        <w:t xml:space="preserve">The linkage procedure between NJR and HES has been previously described</w:t>
+      </w:r>
+      <w:r>
+        <w:t xml:space="preserve"> </w:t>
+      </w:r>
+      <w:r>
+        <w:t xml:space="preserve">[51]</w:t>
+      </w:r>
+      <w:r>
+        <w:t xml:space="preserve">, where it was noted that privately funded patients were not included in HES. 17 % of the patients had missing personal data or did not allow linkage, and 6 % were not found in HES although their data were available from the NJR.</w:t>
       </w:r>
     </w:p>
     <w:p>
@@ -1844,31 +1784,25 @@
         <w:t xml:space="preserve">2</w:t>
       </w:r>
       <w:r>
-        <w:t xml:space="preserve">) has been found for example in England and Wales.</w:t>
-      </w:r>
-      <w:r>
-        <w:rPr>
-          <w:vertAlign w:val="superscript"/>
-        </w:rPr>
-        <w:t xml:space="preserve">52</w:t>
-      </w:r>
-      <w:r>
-        <w:t xml:space="preserve"> </w:t>
-      </w:r>
-      <w:r>
-        <w:t xml:space="preserve">Our recordings of BMI might be imprecise however.</w:t>
-      </w:r>
-      <w:r>
-        <w:rPr>
-          <w:vertAlign w:val="superscript"/>
-        </w:rPr>
-        <w:t xml:space="preserve">53</w:t>
-      </w:r>
-      <w:r>
-        <w:t xml:space="preserve"> </w:t>
-      </w:r>
-      <w:r>
-        <w:t xml:space="preserve">Some hospitals might report actual measurements but it is unknown to what extent those data are self-estimated by the patients or estimated by health care personnel. Therefore, we aimed to avoid overfitting BMI based on too elaborate transformations.</w:t>
+        <w:t xml:space="preserve">) has been found for example in England and Wales</w:t>
+      </w:r>
+      <w:r>
+        <w:t xml:space="preserve"> </w:t>
+      </w:r>
+      <w:r>
+        <w:t xml:space="preserve">[52]</w:t>
+      </w:r>
+      <w:r>
+        <w:t xml:space="preserve">. Our recordings of BMI might be imprecise however</w:t>
+      </w:r>
+      <w:r>
+        <w:t xml:space="preserve"> </w:t>
+      </w:r>
+      <w:r>
+        <w:t xml:space="preserve">[53]</w:t>
+      </w:r>
+      <w:r>
+        <w:t xml:space="preserve">. Some hospitals might report actual measurements but it is unknown to what extent those data are self-estimated by the patients or estimated by health care personnel. Therefore, we aimed to avoid overfitting BMI based on too elaborate transformations.</w:t>
       </w:r>
     </w:p>
     <w:p>
@@ -5832,800 +5766,363 @@
       </w:r>
       <w:bookmarkEnd w:id="64"/>
     </w:p>
-    <w:bookmarkStart w:id="123" w:name="refs"/>
-    <w:bookmarkStart w:id="65" w:name="ref-Hunt2013"/>
+    <w:bookmarkStart w:id="150" w:name="refs"/>
+    <w:bookmarkStart w:id="66" w:name="ref-Hunt2013"/>
     <w:p>
       <w:pPr>
         <w:pStyle w:val="Bibliography"/>
       </w:pPr>
       <w:r>
-        <w:t xml:space="preserve">1 Hunt LP, Ben-Shlomo Y, Clark EM</w:t>
-      </w:r>
-      <w:r>
-        <w:t xml:space="preserve"> </w:t>
-      </w:r>
-      <w:r>
-        <w:rPr>
-          <w:i/>
-        </w:rPr>
-        <w:t xml:space="preserve">et al.</w:t>
-      </w:r>
-      <w:r>
-        <w:t xml:space="preserve"> </w:t>
-      </w:r>
-      <w:r>
-        <w:t xml:space="preserve">90-day mortality after 409 096 total hip replacements for osteoarthritis, from the National Joint Registry for England and Wales: A retrospective analysis.</w:t>
-      </w:r>
-      <w:r>
-        <w:t xml:space="preserve"> </w:t>
-      </w:r>
-      <w:r>
-        <w:rPr>
-          <w:i/>
-        </w:rPr>
-        <w:t xml:space="preserve">The Lancet</w:t>
-      </w:r>
-      <w:r>
-        <w:t xml:space="preserve"> </w:t>
-      </w:r>
-      <w:r>
-        <w:t xml:space="preserve">2013;</w:t>
-      </w:r>
-      <w:r>
-        <w:t xml:space="preserve"> </w:t>
-      </w:r>
-      <w:r>
-        <w:rPr>
-          <w:b/>
-        </w:rPr>
-        <w:t xml:space="preserve">382</w:t>
-      </w:r>
-      <w:r>
-        <w:t xml:space="preserve">: 1097–104.</w:t>
-      </w:r>
-    </w:p>
-    <w:bookmarkEnd w:id="65"/>
-    <w:bookmarkStart w:id="66" w:name="ref-Garland2017"/>
+        <w:t xml:space="preserve">1. Hunt LP, Ben-Shlomo Y, Clark EM, Dieppe P, Judge A, MacGregor AJ, et al. 90-day mortality after 409 096 total hip replacements for osteoarthritis, from the National Joint Registry for England and Wales: A retrospective analysis. The Lancet. 2013;382:1097–104. doi:</w:t>
+      </w:r>
+      <w:hyperlink r:id="rId65">
+        <w:r>
+          <w:rPr>
+            <w:rStyle w:val="Hyperlink"/>
+          </w:rPr>
+          <w:t xml:space="preserve">10.1016/S0140-6736(13)61749-3</w:t>
+        </w:r>
+      </w:hyperlink>
+      <w:r>
+        <w:t xml:space="preserve">.</w:t>
+      </w:r>
+    </w:p>
+    <w:bookmarkEnd w:id="66"/>
+    <w:bookmarkStart w:id="68" w:name="ref-Garland2017"/>
     <w:p>
       <w:pPr>
         <w:pStyle w:val="Bibliography"/>
       </w:pPr>
       <w:r>
-        <w:t xml:space="preserve">2 Garland A, Gordon M, Garellick G, Kärrholm J, Sköldenberg O, Hailer NP. Risk of early mortality after cemented compared with cementless total hip arthroplasty.</w:t>
-      </w:r>
-      <w:r>
-        <w:t xml:space="preserve"> </w:t>
-      </w:r>
-      <w:r>
-        <w:rPr>
-          <w:i/>
-        </w:rPr>
-        <w:t xml:space="preserve">The Bone &amp; Joint Journal</w:t>
-      </w:r>
-      <w:r>
-        <w:t xml:space="preserve"> </w:t>
-      </w:r>
-      <w:r>
-        <w:t xml:space="preserve">2017;</w:t>
-      </w:r>
-      <w:r>
-        <w:t xml:space="preserve"> </w:t>
-      </w:r>
-      <w:r>
-        <w:rPr>
-          <w:b/>
-        </w:rPr>
-        <w:t xml:space="preserve">99-B</w:t>
-      </w:r>
-      <w:r>
-        <w:t xml:space="preserve">: 37–43.</w:t>
-      </w:r>
-    </w:p>
-    <w:bookmarkEnd w:id="66"/>
-    <w:bookmarkStart w:id="67" w:name="ref-Inacio2015"/>
+        <w:t xml:space="preserve">2. Garland A, Gordon M, Garellick G, Kärrholm J, Sköldenberg O, Hailer NP. Risk of early mortality after cemented compared with cementless total hip arthroplasty. The Bone &amp; Joint Journal. 2017;99-B:37–43. doi:</w:t>
+      </w:r>
+      <w:hyperlink r:id="rId67">
+        <w:r>
+          <w:rPr>
+            <w:rStyle w:val="Hyperlink"/>
+          </w:rPr>
+          <w:t xml:space="preserve">10.1302/0301-620X.99B1.BJJ-2016-0304.R1</w:t>
+        </w:r>
+      </w:hyperlink>
+      <w:r>
+        <w:t xml:space="preserve">.</w:t>
+      </w:r>
+    </w:p>
+    <w:bookmarkEnd w:id="68"/>
+    <w:bookmarkStart w:id="69" w:name="ref-Inacio2015"/>
     <w:p>
       <w:pPr>
         <w:pStyle w:val="Bibliography"/>
       </w:pPr>
       <w:r>
-        <w:t xml:space="preserve">3 Inacio MCS, Pratt NL, Roughead EE, Graves SE. Using medications for prediction of revision after total joint arthroplasty.</w:t>
-      </w:r>
-      <w:r>
-        <w:t xml:space="preserve"> </w:t>
-      </w:r>
-      <w:r>
-        <w:rPr>
-          <w:i/>
-        </w:rPr>
-        <w:t xml:space="preserve">The Journal of arthroplasty</w:t>
-      </w:r>
-      <w:r>
-        <w:t xml:space="preserve"> </w:t>
-      </w:r>
-      <w:r>
-        <w:t xml:space="preserve">2015;</w:t>
-      </w:r>
-      <w:r>
-        <w:t xml:space="preserve"> </w:t>
-      </w:r>
-      <w:r>
-        <w:rPr>
-          <w:b/>
-        </w:rPr>
-        <w:t xml:space="preserve">30</w:t>
-      </w:r>
-      <w:r>
-        <w:t xml:space="preserve">: 2061–70.</w:t>
-      </w:r>
-    </w:p>
-    <w:bookmarkEnd w:id="67"/>
-    <w:bookmarkStart w:id="68" w:name="ref-Gordon2013"/>
+        <w:t xml:space="preserve">3. Inacio MCS, Pratt NL, Roughead EE, Graves SE. Using medications for prediction of revision after total joint arthroplasty. The Journal of arthroplasty. 2015;30:2061–70.</w:t>
+      </w:r>
+    </w:p>
+    <w:bookmarkEnd w:id="69"/>
+    <w:bookmarkStart w:id="70" w:name="ref-Gordon2013"/>
     <w:p>
       <w:pPr>
         <w:pStyle w:val="Bibliography"/>
       </w:pPr>
       <w:r>
-        <w:t xml:space="preserve">4 Gordon M, Stark A, Sköldenberg OG, Kärrholm J, Garellick G. The influence of comorbidity scores on re-operations following primary total hip replacement: Comparison and validation of three comorbidity measures.</w:t>
-      </w:r>
-      <w:r>
-        <w:t xml:space="preserve"> </w:t>
-      </w:r>
-      <w:r>
-        <w:rPr>
-          <w:i/>
-        </w:rPr>
-        <w:t xml:space="preserve">The bone &amp; joint journal</w:t>
-      </w:r>
-      <w:r>
-        <w:t xml:space="preserve"> </w:t>
-      </w:r>
-      <w:r>
-        <w:t xml:space="preserve">2013;</w:t>
-      </w:r>
-      <w:r>
-        <w:t xml:space="preserve"> </w:t>
-      </w:r>
-      <w:r>
-        <w:rPr>
-          <w:b/>
-        </w:rPr>
-        <w:t xml:space="preserve">95-B</w:t>
-      </w:r>
-      <w:r>
-        <w:t xml:space="preserve">: 1184–91.</w:t>
-      </w:r>
-    </w:p>
-    <w:bookmarkEnd w:id="68"/>
-    <w:bookmarkStart w:id="69" w:name="ref-Hofstede2016"/>
+        <w:t xml:space="preserve">4. Gordon M, Stark A, Sköldenberg OG, Kärrholm J, Garellick G. The influence of comorbidity scores on re-operations following primary total hip replacement: Comparison and validation of three comorbidity measures. The bone &amp; joint journal. 2013;95-B:1184–91.</w:t>
+      </w:r>
+    </w:p>
+    <w:bookmarkEnd w:id="70"/>
+    <w:bookmarkStart w:id="72" w:name="ref-Hofstede2016"/>
     <w:p>
       <w:pPr>
         <w:pStyle w:val="Bibliography"/>
       </w:pPr>
       <w:r>
-        <w:t xml:space="preserve">5 Hofstede SN, Gademan MGJ, Vlieland TPMV, Nelissen RGHH, de Mheen PJM-v. Preoperative predictors for outcomes after total hip replacement in patients with osteoarthritis: A systematic review.</w:t>
-      </w:r>
-      <w:r>
-        <w:t xml:space="preserve"> </w:t>
-      </w:r>
-      <w:r>
-        <w:rPr>
-          <w:i/>
-        </w:rPr>
-        <w:t xml:space="preserve">BMC musculoskeletal disorders</w:t>
-      </w:r>
-      <w:r>
-        <w:t xml:space="preserve"> </w:t>
-      </w:r>
-      <w:r>
-        <w:t xml:space="preserve">2016;</w:t>
-      </w:r>
-      <w:r>
-        <w:t xml:space="preserve"> </w:t>
-      </w:r>
-      <w:r>
-        <w:rPr>
-          <w:b/>
-        </w:rPr>
-        <w:t xml:space="preserve">17</w:t>
-      </w:r>
-      <w:r>
-        <w:t xml:space="preserve">: 212.</w:t>
-      </w:r>
-    </w:p>
-    <w:bookmarkEnd w:id="69"/>
-    <w:bookmarkStart w:id="70" w:name="ref-Bulow2017"/>
+        <w:t xml:space="preserve">5. Hofstede SN, Gademan MGJ, Vlieland TPMV, Nelissen RGHH, de Mheen PJM-v. Preoperative predictors for outcomes after total hip replacement in patients with osteoarthritis: A systematic review. BMC musculoskeletal disorders. 2016;17:212. doi:</w:t>
+      </w:r>
+      <w:hyperlink r:id="rId71">
+        <w:r>
+          <w:rPr>
+            <w:rStyle w:val="Hyperlink"/>
+          </w:rPr>
+          <w:t xml:space="preserve">10.1186/s12891-016-1070-3</w:t>
+        </w:r>
+      </w:hyperlink>
+      <w:r>
+        <w:t xml:space="preserve">.</w:t>
+      </w:r>
+    </w:p>
+    <w:bookmarkEnd w:id="72"/>
+    <w:bookmarkStart w:id="74" w:name="ref-Bulow2017"/>
     <w:p>
       <w:pPr>
         <w:pStyle w:val="Bibliography"/>
       </w:pPr>
       <w:r>
-        <w:t xml:space="preserve">6 Bülow E, Rolfson O, Cnudde P, Rogmark C, Garellick G, Nemes S. Comorbidity does not predict long-term mortality after total hip arthroplasty.</w:t>
-      </w:r>
-      <w:r>
-        <w:t xml:space="preserve"> </w:t>
-      </w:r>
-      <w:r>
-        <w:rPr>
-          <w:i/>
-        </w:rPr>
-        <w:t xml:space="preserve">Acta Orthopaedica</w:t>
-      </w:r>
-      <w:r>
-        <w:t xml:space="preserve"> </w:t>
-      </w:r>
-      <w:r>
-        <w:t xml:space="preserve">2017;</w:t>
-      </w:r>
-      <w:r>
-        <w:t xml:space="preserve"> </w:t>
-      </w:r>
-      <w:r>
-        <w:rPr>
-          <w:b/>
-        </w:rPr>
-        <w:t xml:space="preserve">88</w:t>
-      </w:r>
-      <w:r>
-        <w:t xml:space="preserve">: 1–6.</w:t>
-      </w:r>
-    </w:p>
-    <w:bookmarkEnd w:id="70"/>
-    <w:bookmarkStart w:id="71" w:name="ref-Brusselaers2017"/>
+        <w:t xml:space="preserve">6. Bülow E, Rolfson O, Cnudde P, Rogmark C, Garellick G, Nemes S. Comorbidity does not predict long-term mortality after total hip arthroplasty. Acta Orthopaedica. 2017;88 July:1–6. doi:</w:t>
+      </w:r>
+      <w:hyperlink r:id="rId73">
+        <w:r>
+          <w:rPr>
+            <w:rStyle w:val="Hyperlink"/>
+          </w:rPr>
+          <w:t xml:space="preserve">10.1080/17453674.2017.1341243</w:t>
+        </w:r>
+      </w:hyperlink>
+      <w:r>
+        <w:t xml:space="preserve">.</w:t>
+      </w:r>
+    </w:p>
+    <w:bookmarkEnd w:id="74"/>
+    <w:bookmarkStart w:id="76" w:name="ref-Brusselaers2017"/>
     <w:p>
       <w:pPr>
         <w:pStyle w:val="Bibliography"/>
       </w:pPr>
       <w:r>
-        <w:t xml:space="preserve">7 Brusselaers N, Lagergren J. The charlson comorbidity index in registry-based research.</w:t>
-      </w:r>
-      <w:r>
-        <w:t xml:space="preserve"> </w:t>
-      </w:r>
-      <w:r>
-        <w:rPr>
-          <w:i/>
-        </w:rPr>
-        <w:t xml:space="preserve">Methods of Information in Medicine</w:t>
-      </w:r>
-      <w:r>
-        <w:t xml:space="preserve"> </w:t>
-      </w:r>
-      <w:r>
-        <w:t xml:space="preserve">2017;</w:t>
-      </w:r>
-      <w:r>
-        <w:t xml:space="preserve"> </w:t>
-      </w:r>
-      <w:r>
-        <w:rPr>
-          <w:b/>
-        </w:rPr>
-        <w:t xml:space="preserve">56</w:t>
-      </w:r>
-      <w:r>
-        <w:t xml:space="preserve">: 401–6.</w:t>
-      </w:r>
-    </w:p>
-    <w:bookmarkEnd w:id="71"/>
-    <w:bookmarkStart w:id="72" w:name="ref-Walraven2009"/>
+        <w:t xml:space="preserve">7. Brusselaers N, Lagergren J. The charlson comorbidity index in registry-based research. Methods of Information in Medicine. 2017;56:401–6. doi:</w:t>
+      </w:r>
+      <w:hyperlink r:id="rId75">
+        <w:r>
+          <w:rPr>
+            <w:rStyle w:val="Hyperlink"/>
+          </w:rPr>
+          <w:t xml:space="preserve">10.3414/ME17-01-0051</w:t>
+        </w:r>
+      </w:hyperlink>
+      <w:r>
+        <w:t xml:space="preserve">.</w:t>
+      </w:r>
+    </w:p>
+    <w:bookmarkEnd w:id="76"/>
+    <w:bookmarkStart w:id="77" w:name="ref-Walraven2009"/>
     <w:p>
       <w:pPr>
         <w:pStyle w:val="Bibliography"/>
       </w:pPr>
       <w:r>
-        <w:t xml:space="preserve">8 Walraven CV, Austin PC, Jennings A</w:t>
-      </w:r>
-      <w:r>
-        <w:t xml:space="preserve"> </w:t>
-      </w:r>
-      <w:r>
-        <w:rPr>
-          <w:i/>
-        </w:rPr>
-        <w:t xml:space="preserve">et al.</w:t>
-      </w:r>
-      <w:r>
-        <w:t xml:space="preserve"> </w:t>
-      </w:r>
-      <w:r>
-        <w:t xml:space="preserve">A modification of the elixhauser comorbidity measures into a point system for hospital death using administrative data.</w:t>
-      </w:r>
-      <w:r>
-        <w:t xml:space="preserve"> </w:t>
-      </w:r>
-      <w:r>
-        <w:rPr>
-          <w:i/>
-        </w:rPr>
-        <w:t xml:space="preserve">Med</w:t>
-      </w:r>
-      <w:r>
-        <w:t xml:space="preserve"> </w:t>
-      </w:r>
-      <w:r>
-        <w:t xml:space="preserve">2009;</w:t>
-      </w:r>
-      <w:r>
-        <w:t xml:space="preserve"> </w:t>
-      </w:r>
-      <w:r>
-        <w:rPr>
-          <w:b/>
-        </w:rPr>
-        <w:t xml:space="preserve">47</w:t>
-      </w:r>
-      <w:r>
-        <w:t xml:space="preserve">: 626–33.</w:t>
-      </w:r>
-    </w:p>
-    <w:bookmarkEnd w:id="72"/>
-    <w:bookmarkStart w:id="73" w:name="ref-Bozic2013a"/>
+        <w:t xml:space="preserve">8. Walraven CV, Austin PC, Jennings A, Quan H, Alan JF, Walraven CV, et al. A modification of the elixhauser comorbidity measures into a point system for hospital death using administrative data. Med. 2009;47:626–33.</w:t>
+      </w:r>
+    </w:p>
+    <w:bookmarkEnd w:id="77"/>
+    <w:bookmarkStart w:id="79" w:name="ref-Bozic2013a"/>
     <w:p>
       <w:pPr>
         <w:pStyle w:val="Bibliography"/>
       </w:pPr>
       <w:r>
-        <w:t xml:space="preserve">9 Bozic KJ, Ong K, Lau E</w:t>
-      </w:r>
-      <w:r>
-        <w:t xml:space="preserve"> </w:t>
-      </w:r>
-      <w:r>
-        <w:rPr>
-          <w:i/>
-        </w:rPr>
-        <w:t xml:space="preserve">et al.</w:t>
-      </w:r>
-      <w:r>
-        <w:t xml:space="preserve"> </w:t>
-      </w:r>
-      <w:r>
-        <w:t xml:space="preserve">Estimating risk in medicare patients with THA: An electronic risk calculator for periprosthetic joint infection and mortality.</w:t>
-      </w:r>
-      <w:r>
-        <w:t xml:space="preserve"> </w:t>
-      </w:r>
-      <w:r>
-        <w:rPr>
-          <w:i/>
-        </w:rPr>
-        <w:t xml:space="preserve">Clinical Orthopaedics and Related Research®</w:t>
-      </w:r>
-      <w:r>
-        <w:t xml:space="preserve"> </w:t>
-      </w:r>
-      <w:r>
-        <w:t xml:space="preserve">2013;</w:t>
-      </w:r>
-      <w:r>
-        <w:t xml:space="preserve"> </w:t>
-      </w:r>
-      <w:r>
-        <w:rPr>
-          <w:b/>
-        </w:rPr>
-        <w:t xml:space="preserve">471</w:t>
-      </w:r>
-      <w:r>
-        <w:t xml:space="preserve">: 574–83.</w:t>
-      </w:r>
-    </w:p>
-    <w:bookmarkEnd w:id="73"/>
-    <w:bookmarkStart w:id="74" w:name="ref-Bozic2013b"/>
+        <w:t xml:space="preserve">9. Bozic KJ, Ong K, Lau E, Berry DJ, Vail TP, Kurtz SM, et al. Estimating risk in medicare patients with THA: An electronic risk calculator for periprosthetic joint infection and mortality. Clinical Orthopaedics and Related Research®. 2013;471:574–83. doi:</w:t>
+      </w:r>
+      <w:hyperlink r:id="rId78">
+        <w:r>
+          <w:rPr>
+            <w:rStyle w:val="Hyperlink"/>
+          </w:rPr>
+          <w:t xml:space="preserve">10.1007/s11999-012-2605-z</w:t>
+        </w:r>
+      </w:hyperlink>
+      <w:r>
+        <w:t xml:space="preserve">.</w:t>
+      </w:r>
+    </w:p>
+    <w:bookmarkEnd w:id="79"/>
+    <w:bookmarkStart w:id="81" w:name="ref-Bozic2013b"/>
     <w:p>
       <w:pPr>
         <w:pStyle w:val="Bibliography"/>
       </w:pPr>
       <w:r>
-        <w:t xml:space="preserve">10 Bozic KJ. Orthopaedic healthcare worldwide: Shared medical decision making in orthopaedics.</w:t>
-      </w:r>
-      <w:r>
-        <w:t xml:space="preserve"> </w:t>
-      </w:r>
-      <w:r>
-        <w:rPr>
-          <w:i/>
-        </w:rPr>
-        <w:t xml:space="preserve">Clinical Orthopaedics and Related Research</w:t>
-      </w:r>
-      <w:r>
-        <w:t xml:space="preserve"> </w:t>
-      </w:r>
-      <w:r>
-        <w:t xml:space="preserve">2013;</w:t>
-      </w:r>
-      <w:r>
-        <w:t xml:space="preserve"> </w:t>
-      </w:r>
-      <w:r>
-        <w:rPr>
-          <w:b/>
-        </w:rPr>
-        <w:t xml:space="preserve">471</w:t>
-      </w:r>
-      <w:r>
-        <w:t xml:space="preserve">: 1412–4.</w:t>
-      </w:r>
-    </w:p>
-    <w:bookmarkEnd w:id="74"/>
-    <w:bookmarkStart w:id="75" w:name="ref-Harris2018"/>
+        <w:t xml:space="preserve">10. Bozic KJ. Orthopaedic healthcare worldwide: Shared medical decision making in orthopaedics. Clinical Orthopaedics and Related Research. 2013;471:1412–4. doi:</w:t>
+      </w:r>
+      <w:hyperlink r:id="rId80">
+        <w:r>
+          <w:rPr>
+            <w:rStyle w:val="Hyperlink"/>
+          </w:rPr>
+          <w:t xml:space="preserve">10.1007/s11999-013-2838-5</w:t>
+        </w:r>
+      </w:hyperlink>
+      <w:r>
+        <w:t xml:space="preserve">.</w:t>
+      </w:r>
+    </w:p>
+    <w:bookmarkEnd w:id="81"/>
+    <w:bookmarkStart w:id="83" w:name="ref-Harris2018"/>
     <w:p>
       <w:pPr>
         <w:pStyle w:val="Bibliography"/>
       </w:pPr>
       <w:r>
-        <w:t xml:space="preserve">11 Harris AHS, Kuo AC, Bozic KJ</w:t>
-      </w:r>
-      <w:r>
-        <w:t xml:space="preserve"> </w:t>
-      </w:r>
-      <w:r>
-        <w:rPr>
-          <w:i/>
-        </w:rPr>
-        <w:t xml:space="preserve">et al.</w:t>
-      </w:r>
-      <w:r>
-        <w:t xml:space="preserve"> </w:t>
-      </w:r>
-      <w:r>
-        <w:t xml:space="preserve">American joint replacement registry risk calculator does not predict 90-day mortality in veterans undergoing total joint replacement.</w:t>
-      </w:r>
-      <w:r>
-        <w:t xml:space="preserve"> </w:t>
-      </w:r>
-      <w:r>
-        <w:rPr>
-          <w:i/>
-        </w:rPr>
-        <w:t xml:space="preserve">Clinical Orthopaedics and Related Research</w:t>
-      </w:r>
-      <w:r>
-        <w:t xml:space="preserve"> </w:t>
-      </w:r>
-      <w:r>
-        <w:t xml:space="preserve">2018;</w:t>
-      </w:r>
-      <w:r>
-        <w:t xml:space="preserve"> </w:t>
-      </w:r>
-      <w:r>
-        <w:rPr>
-          <w:b/>
-        </w:rPr>
-        <w:t xml:space="preserve">476</w:t>
-      </w:r>
-      <w:r>
-        <w:t xml:space="preserve">: 1869–75.</w:t>
-      </w:r>
-    </w:p>
-    <w:bookmarkEnd w:id="75"/>
-    <w:bookmarkStart w:id="76" w:name="ref-Harris2018a"/>
+        <w:t xml:space="preserve">11. Harris AHS, Kuo AC, Bozic KJ, Lau E, Bowe T, Gupta S, et al. American joint replacement registry risk calculator does not predict 90-day mortality in veterans undergoing total joint replacement. Clinical Orthopaedics and Related Research. 2018;476:1869–75. doi:</w:t>
+      </w:r>
+      <w:hyperlink r:id="rId82">
+        <w:r>
+          <w:rPr>
+            <w:rStyle w:val="Hyperlink"/>
+          </w:rPr>
+          <w:t xml:space="preserve">10.1097/CORR.0000000000000377</w:t>
+        </w:r>
+      </w:hyperlink>
+      <w:r>
+        <w:t xml:space="preserve">.</w:t>
+      </w:r>
+    </w:p>
+    <w:bookmarkEnd w:id="83"/>
+    <w:bookmarkStart w:id="85" w:name="ref-Harris2018a"/>
     <w:p>
       <w:pPr>
         <w:pStyle w:val="Bibliography"/>
       </w:pPr>
       <w:r>
-        <w:t xml:space="preserve">12 Harris AH, Kuo AC, Bowe T, Gupta S, Nordin D, Giori NJ. Prediction models for 30-Day mortality and complications after total knee and hip arthroplasties for veteran health administration patients with osteoarthritis.</w:t>
-      </w:r>
-      <w:r>
-        <w:t xml:space="preserve"> </w:t>
-      </w:r>
-      <w:r>
-        <w:rPr>
-          <w:i/>
-        </w:rPr>
-        <w:t xml:space="preserve">The Journal of Arthroplasty</w:t>
-      </w:r>
-      <w:r>
-        <w:t xml:space="preserve"> </w:t>
-      </w:r>
-      <w:r>
-        <w:t xml:space="preserve">2018;</w:t>
-      </w:r>
-      <w:r>
-        <w:t xml:space="preserve"> </w:t>
-      </w:r>
-      <w:r>
-        <w:rPr>
-          <w:b/>
-        </w:rPr>
-        <w:t xml:space="preserve">33</w:t>
-      </w:r>
-      <w:r>
-        <w:t xml:space="preserve">: 1539–45.</w:t>
-      </w:r>
-    </w:p>
-    <w:bookmarkEnd w:id="76"/>
-    <w:bookmarkStart w:id="77" w:name="ref-Inacio2016"/>
+        <w:t xml:space="preserve">12. Harris AH, Kuo AC, Bowe T, Gupta S, Nordin D, Giori NJ. Prediction models for 30-Day mortality and complications after total knee and hip arthroplasties for veteran health administration patients with osteoarthritis. The Journal of Arthroplasty. 2018;33:1539–45. doi:</w:t>
+      </w:r>
+      <w:hyperlink r:id="rId84">
+        <w:r>
+          <w:rPr>
+            <w:rStyle w:val="Hyperlink"/>
+          </w:rPr>
+          <w:t xml:space="preserve">10.1016/J.ARTH.2017.12.003</w:t>
+        </w:r>
+      </w:hyperlink>
+      <w:r>
+        <w:t xml:space="preserve">.</w:t>
+      </w:r>
+    </w:p>
+    <w:bookmarkEnd w:id="85"/>
+    <w:bookmarkStart w:id="87" w:name="ref-Inacio2016"/>
     <w:p>
       <w:pPr>
         <w:pStyle w:val="Bibliography"/>
       </w:pPr>
       <w:r>
-        <w:t xml:space="preserve">13 Inacio MCCS, Pratt NLL, Roughead EEE, Graves SEE. Evaluation of three co-morbidity measures to predict mortality in patients undergoing total joint arthroplasty.</w:t>
-      </w:r>
-      <w:r>
-        <w:t xml:space="preserve"> </w:t>
-      </w:r>
-      <w:r>
-        <w:rPr>
-          <w:i/>
-        </w:rPr>
-        <w:t xml:space="preserve">Osteoarthritis and cartilage</w:t>
-      </w:r>
-      <w:r>
-        <w:t xml:space="preserve"> </w:t>
-      </w:r>
-      <w:r>
-        <w:t xml:space="preserve">2016;</w:t>
-      </w:r>
-      <w:r>
-        <w:t xml:space="preserve"> </w:t>
-      </w:r>
-      <w:r>
-        <w:rPr>
-          <w:b/>
-        </w:rPr>
-        <w:t xml:space="preserve">24</w:t>
-      </w:r>
-      <w:r>
-        <w:t xml:space="preserve">: 1718–26.</w:t>
-      </w:r>
-    </w:p>
-    <w:bookmarkEnd w:id="77"/>
-    <w:bookmarkStart w:id="78" w:name="ref-Price2019"/>
+        <w:t xml:space="preserve">13. Inacio MCCS, Pratt NLL, Roughead EEE, Graves SEE. Evaluation of three co-morbidity measures to predict mortality in patients undergoing total joint arthroplasty. Osteoarthritis and cartilage. 2016;24:1718–26. doi:</w:t>
+      </w:r>
+      <w:hyperlink r:id="rId86">
+        <w:r>
+          <w:rPr>
+            <w:rStyle w:val="Hyperlink"/>
+          </w:rPr>
+          <w:t xml:space="preserve">10.1016/j.joca.2016.05.006</w:t>
+        </w:r>
+      </w:hyperlink>
+      <w:r>
+        <w:t xml:space="preserve">.</w:t>
+      </w:r>
+    </w:p>
+    <w:bookmarkEnd w:id="87"/>
+    <w:bookmarkStart w:id="89" w:name="ref-Price2019"/>
     <w:p>
       <w:pPr>
         <w:pStyle w:val="Bibliography"/>
       </w:pPr>
       <w:r>
-        <w:t xml:space="preserve">14 Price A, Smith J, Dakin H</w:t>
-      </w:r>
-      <w:r>
-        <w:t xml:space="preserve"> </w:t>
-      </w:r>
-      <w:r>
-        <w:rPr>
-          <w:i/>
-        </w:rPr>
-        <w:t xml:space="preserve">et al.</w:t>
-      </w:r>
-      <w:r>
-        <w:t xml:space="preserve"> </w:t>
-      </w:r>
-      <w:r>
-        <w:t xml:space="preserve">The Arthroplasty Candidacy Help Engine tool to select candidates for hip and knee replacement surgery: Development and economic modelling.</w:t>
-      </w:r>
-      <w:r>
-        <w:t xml:space="preserve"> </w:t>
-      </w:r>
-      <w:r>
-        <w:rPr>
-          <w:i/>
-        </w:rPr>
-        <w:t xml:space="preserve">Health Technology Assessment</w:t>
-      </w:r>
-      <w:r>
-        <w:t xml:space="preserve"> </w:t>
-      </w:r>
-      <w:r>
-        <w:t xml:space="preserve">2019;</w:t>
-      </w:r>
-      <w:r>
-        <w:t xml:space="preserve"> </w:t>
-      </w:r>
-      <w:r>
-        <w:rPr>
-          <w:b/>
-        </w:rPr>
-        <w:t xml:space="preserve">23</w:t>
-      </w:r>
-      <w:r>
-        <w:t xml:space="preserve">: 1–216.</w:t>
-      </w:r>
-    </w:p>
-    <w:bookmarkEnd w:id="78"/>
-    <w:bookmarkStart w:id="79" w:name="ref-Harris2019"/>
+        <w:t xml:space="preserve">14. Price A, Smith J, Dakin H, Kang S, Eibich P, Cook J, et al. The Arthroplasty Candidacy Help Engine tool to select candidates for hip and knee replacement surgery: Development and economic modelling. Health Technology Assessment. 2019;23:1–216. doi:</w:t>
+      </w:r>
+      <w:hyperlink r:id="rId88">
+        <w:r>
+          <w:rPr>
+            <w:rStyle w:val="Hyperlink"/>
+          </w:rPr>
+          <w:t xml:space="preserve">10.3310/hta23320</w:t>
+        </w:r>
+      </w:hyperlink>
+      <w:r>
+        <w:t xml:space="preserve">.</w:t>
+      </w:r>
+    </w:p>
+    <w:bookmarkEnd w:id="89"/>
+    <w:bookmarkStart w:id="91" w:name="ref-Harris2019"/>
     <w:p>
       <w:pPr>
         <w:pStyle w:val="Bibliography"/>
       </w:pPr>
       <w:r>
-        <w:t xml:space="preserve">15 Harris AHS, Kuo AC, Weng Y, Trickey AW, Bowe T, Giori NJ. Can machine learning methods produce accurate and easy-to-use prediction models of 30-day complications and mortality after knee or hip arthroplasty?</w:t>
-      </w:r>
-      <w:r>
-        <w:t xml:space="preserve"> </w:t>
-      </w:r>
-      <w:r>
-        <w:rPr>
-          <w:i/>
-        </w:rPr>
-        <w:t xml:space="preserve">Clinical Orthopaedics and Related Research</w:t>
-      </w:r>
-      <w:r>
-        <w:t xml:space="preserve"> </w:t>
-      </w:r>
-      <w:r>
-        <w:t xml:space="preserve">2019;</w:t>
-      </w:r>
-      <w:r>
-        <w:t xml:space="preserve"> </w:t>
-      </w:r>
-      <w:r>
-        <w:rPr>
-          <w:b/>
-        </w:rPr>
-        <w:t xml:space="preserve">477</w:t>
-      </w:r>
-      <w:r>
-        <w:t xml:space="preserve">: 452–60.</w:t>
-      </w:r>
-    </w:p>
-    <w:bookmarkEnd w:id="79"/>
-    <w:bookmarkStart w:id="80" w:name="ref-Manning2016"/>
+        <w:t xml:space="preserve">15. Harris AHS, Kuo AC, Weng Y, Trickey AW, Bowe T, Giori NJ. Can machine learning methods produce accurate and easy-to-use prediction models of 30-day complications and mortality after knee or hip arthroplasty? Clinical Orthopaedics and Related Research. 2019;477:452–60. doi:</w:t>
+      </w:r>
+      <w:hyperlink r:id="rId90">
+        <w:r>
+          <w:rPr>
+            <w:rStyle w:val="Hyperlink"/>
+          </w:rPr>
+          <w:t xml:space="preserve">10.1097/CORR.0000000000000601</w:t>
+        </w:r>
+      </w:hyperlink>
+      <w:r>
+        <w:t xml:space="preserve">.</w:t>
+      </w:r>
+    </w:p>
+    <w:bookmarkEnd w:id="91"/>
+    <w:bookmarkStart w:id="92" w:name="ref-Manning2016"/>
     <w:p>
       <w:pPr>
         <w:pStyle w:val="Bibliography"/>
       </w:pPr>
       <w:r>
-        <w:t xml:space="preserve">16 Manning DW, Edelstein AI, Alvi HM. Risk prediction tools for hip and knee arthroplasty.</w:t>
-      </w:r>
-      <w:r>
-        <w:t xml:space="preserve"> </w:t>
-      </w:r>
-      <w:r>
-        <w:rPr>
-          <w:i/>
-        </w:rPr>
-        <w:t xml:space="preserve">The Journal of the American Academy of Orthopaedic Surgeons</w:t>
-      </w:r>
-      <w:r>
-        <w:t xml:space="preserve"> </w:t>
-      </w:r>
-      <w:r>
-        <w:t xml:space="preserve">2016;</w:t>
-      </w:r>
-      <w:r>
-        <w:t xml:space="preserve"> </w:t>
-      </w:r>
-      <w:r>
-        <w:rPr>
-          <w:b/>
-        </w:rPr>
-        <w:t xml:space="preserve">24</w:t>
-      </w:r>
-      <w:r>
-        <w:t xml:space="preserve">: 19–27.</w:t>
-      </w:r>
-    </w:p>
-    <w:bookmarkEnd w:id="80"/>
-    <w:bookmarkStart w:id="81" w:name="ref-Bulow2020"/>
+        <w:t xml:space="preserve">16. Manning DW, Edelstein AI, Alvi HM. Risk prediction tools for hip and knee arthroplasty. The Journal of the American Academy of Orthopaedic Surgeons. 2016;24:19–27.</w:t>
+      </w:r>
+    </w:p>
+    <w:bookmarkEnd w:id="92"/>
+    <w:bookmarkStart w:id="94" w:name="ref-Bulow2020"/>
     <w:p>
       <w:pPr>
         <w:pStyle w:val="Bibliography"/>
       </w:pPr>
       <w:r>
-        <w:t xml:space="preserve">17 Bülow E, Nemes S, Rolfson O. Are the first or the second hips of staged bilateral THAs more similar to unilateral procedures? A study from the swedish hip arthroplasty register.</w:t>
-      </w:r>
-      <w:r>
-        <w:t xml:space="preserve"> </w:t>
-      </w:r>
-      <w:r>
-        <w:rPr>
-          <w:i/>
-        </w:rPr>
-        <w:t xml:space="preserve">Clinical Orthopaedics and Related Research</w:t>
-      </w:r>
-      <w:r>
-        <w:t xml:space="preserve"> </w:t>
-      </w:r>
-      <w:r>
-        <w:t xml:space="preserve">2020;: 1.</w:t>
-      </w:r>
-    </w:p>
-    <w:bookmarkEnd w:id="81"/>
-    <w:bookmarkStart w:id="82" w:name="ref-Ludvigsson2009"/>
+        <w:t xml:space="preserve">17. Bülow E, Nemes S, Rolfson O. Are the first or the second hips of staged bilateral THAs more similar to unilateral procedures? A study from the swedish hip arthroplasty register. Clinical Orthopaedics and Related Research. 2020;1. doi:</w:t>
+      </w:r>
+      <w:hyperlink r:id="rId93">
+        <w:r>
+          <w:rPr>
+            <w:rStyle w:val="Hyperlink"/>
+          </w:rPr>
+          <w:t xml:space="preserve">10.1097/CORR.0000000000001210</w:t>
+        </w:r>
+      </w:hyperlink>
+      <w:r>
+        <w:t xml:space="preserve">.</w:t>
+      </w:r>
+    </w:p>
+    <w:bookmarkEnd w:id="94"/>
+    <w:bookmarkStart w:id="95" w:name="ref-Ludvigsson2009"/>
     <w:p>
       <w:pPr>
         <w:pStyle w:val="Bibliography"/>
       </w:pPr>
       <w:r>
-        <w:t xml:space="preserve">18 Ludvigsson JF, Otterblad-Olausson P, Pettersson BU, Ekbom A. The Swedish personal identity number: Possibilities and pitfalls in healthcare and medical research.</w:t>
-      </w:r>
-      <w:r>
-        <w:t xml:space="preserve"> </w:t>
-      </w:r>
-      <w:r>
-        <w:rPr>
-          <w:i/>
-        </w:rPr>
-        <w:t xml:space="preserve">European Journal of Epidemiology</w:t>
-      </w:r>
-      <w:r>
-        <w:t xml:space="preserve"> </w:t>
-      </w:r>
-      <w:r>
-        <w:t xml:space="preserve">2009;</w:t>
-      </w:r>
-      <w:r>
-        <w:t xml:space="preserve"> </w:t>
-      </w:r>
-      <w:r>
-        <w:rPr>
-          <w:b/>
-        </w:rPr>
-        <w:t xml:space="preserve">24</w:t>
-      </w:r>
-      <w:r>
-        <w:t xml:space="preserve">: 659–67.</w:t>
-      </w:r>
-    </w:p>
-    <w:bookmarkEnd w:id="82"/>
-    <w:bookmarkStart w:id="83" w:name="ref-Cnudde2016"/>
+        <w:t xml:space="preserve">18. Ludvigsson JF, Otterblad-Olausson P, Pettersson BU, Ekbom A. The Swedish personal identity number: Possibilities and pitfalls in healthcare and medical research. European Journal of Epidemiology. 2009;24:659–67.</w:t>
+      </w:r>
+    </w:p>
+    <w:bookmarkEnd w:id="95"/>
+    <w:bookmarkStart w:id="97" w:name="ref-Cnudde2016"/>
     <w:p>
       <w:pPr>
         <w:pStyle w:val="Bibliography"/>
       </w:pPr>
       <w:r>
-        <w:t xml:space="preserve">19 Cnudde P, Rolfson O, Nemes S</w:t>
-      </w:r>
-      <w:r>
-        <w:t xml:space="preserve"> </w:t>
-      </w:r>
-      <w:r>
-        <w:rPr>
-          <w:i/>
-        </w:rPr>
-        <w:t xml:space="preserve">et al.</w:t>
-      </w:r>
-      <w:r>
-        <w:t xml:space="preserve"> </w:t>
-      </w:r>
-      <w:r>
-        <w:t xml:space="preserve">Linking Swedish health data registers to establish a research database and a shared decision-making tool in hip replacement.</w:t>
-      </w:r>
-      <w:r>
-        <w:t xml:space="preserve"> </w:t>
-      </w:r>
-      <w:r>
-        <w:rPr>
-          <w:i/>
-        </w:rPr>
-        <w:t xml:space="preserve">BMC Musculoskeletal Disorders</w:t>
-      </w:r>
-      <w:r>
-        <w:t xml:space="preserve"> </w:t>
-      </w:r>
-      <w:r>
-        <w:t xml:space="preserve">2016;</w:t>
-      </w:r>
-      <w:r>
-        <w:t xml:space="preserve"> </w:t>
-      </w:r>
-      <w:r>
-        <w:rPr>
-          <w:b/>
-        </w:rPr>
-        <w:t xml:space="preserve">17</w:t>
-      </w:r>
-      <w:r>
-        <w:t xml:space="preserve">: 414.</w:t>
-      </w:r>
-    </w:p>
-    <w:bookmarkEnd w:id="83"/>
-    <w:bookmarkStart w:id="85" w:name="ref-Karrholm2018"/>
+        <w:t xml:space="preserve">19. Cnudde P, Rolfson O, Nemes S, Kärrholm J, Rehnberg C, Rogmark C, et al. Linking Swedish health data registers to establish a research database and a shared decision-making tool in hip replacement. BMC Musculoskeletal Disorders. 2016;17:414. doi:</w:t>
+      </w:r>
+      <w:hyperlink r:id="rId96">
+        <w:r>
+          <w:rPr>
+            <w:rStyle w:val="Hyperlink"/>
+          </w:rPr>
+          <w:t xml:space="preserve">10.1186/s12891-016-1262-x</w:t>
+        </w:r>
+      </w:hyperlink>
+      <w:r>
+        <w:t xml:space="preserve">.</w:t>
+      </w:r>
+    </w:p>
+    <w:bookmarkEnd w:id="97"/>
+    <w:bookmarkStart w:id="99" w:name="ref-Karrholm2018"/>
     <w:p>
       <w:pPr>
         <w:pStyle w:val="Bibliography"/>
       </w:pPr>
       <w:r>
-        <w:t xml:space="preserve">20 Kärrholm J, Mohaddes M, Odin D, Vinblad J, Rogmark C, Rolfson O. Svenska höftprotesregistret årsrapport 2017. 2018</w:t>
-      </w:r>
-      <w:r>
-        <w:t xml:space="preserve"> </w:t>
-      </w:r>
-      <w:hyperlink r:id="rId84">
+        <w:t xml:space="preserve">20. Kärrholm J, Mohaddes M, Odin D, Vinblad J, Rogmark C, Rolfson O. Svenska höftprotesregistret årsrapport 2017. 2018.</w:t>
+      </w:r>
+      <w:r>
+        <w:t xml:space="preserve"> </w:t>
+      </w:r>
+      <w:hyperlink r:id="rId98">
         <w:r>
           <w:rPr>
             <w:rStyle w:val="Hyperlink"/>
@@ -6637,602 +6134,234 @@
         <w:t xml:space="preserve">.</w:t>
       </w:r>
     </w:p>
-    <w:bookmarkEnd w:id="85"/>
-    <w:bookmarkStart w:id="86" w:name="ref-Ludvigsson2019"/>
+    <w:bookmarkEnd w:id="99"/>
+    <w:bookmarkStart w:id="101" w:name="ref-Ludvigsson2019"/>
     <w:p>
       <w:pPr>
         <w:pStyle w:val="Bibliography"/>
       </w:pPr>
       <w:r>
-        <w:t xml:space="preserve">21 Ludvigsson JF, Svedberg P, Olén O, Bruze G, Neovius M. The longitudinal integrated database for health insurance and labour market studies (LISA) and its use in medical research.</w:t>
-      </w:r>
-      <w:r>
-        <w:t xml:space="preserve"> </w:t>
-      </w:r>
-      <w:r>
-        <w:rPr>
-          <w:i/>
-        </w:rPr>
-        <w:t xml:space="preserve">European Journal of Epidemiology</w:t>
-      </w:r>
-      <w:r>
-        <w:t xml:space="preserve"> </w:t>
-      </w:r>
-      <w:r>
-        <w:t xml:space="preserve">2019;</w:t>
-      </w:r>
-      <w:r>
-        <w:t xml:space="preserve"> </w:t>
-      </w:r>
-      <w:r>
-        <w:rPr>
-          <w:b/>
-        </w:rPr>
-        <w:t xml:space="preserve">34</w:t>
-      </w:r>
-      <w:r>
-        <w:t xml:space="preserve">: 423–37.</w:t>
-      </w:r>
-    </w:p>
-    <w:bookmarkEnd w:id="86"/>
-    <w:bookmarkStart w:id="87" w:name="ref-Ludvigsson2011"/>
+        <w:t xml:space="preserve">21. Ludvigsson JF, Svedberg P, Olén O, Bruze G, Neovius M. The longitudinal integrated database for health insurance and labour market studies (LISA) and its use in medical research. European Journal of Epidemiology. 2019;34:423–37. doi:</w:t>
+      </w:r>
+      <w:hyperlink r:id="rId100">
+        <w:r>
+          <w:rPr>
+            <w:rStyle w:val="Hyperlink"/>
+          </w:rPr>
+          <w:t xml:space="preserve">10.1007/s10654-019-00511-8</w:t>
+        </w:r>
+      </w:hyperlink>
+      <w:r>
+        <w:t xml:space="preserve">.</w:t>
+      </w:r>
+    </w:p>
+    <w:bookmarkEnd w:id="101"/>
+    <w:bookmarkStart w:id="103" w:name="ref-Ludvigsson2011"/>
     <w:p>
       <w:pPr>
         <w:pStyle w:val="Bibliography"/>
       </w:pPr>
       <w:r>
-        <w:t xml:space="preserve">22 Ludvigsson JF, Andersson E, Ekbom A</w:t>
-      </w:r>
-      <w:r>
-        <w:t xml:space="preserve"> </w:t>
-      </w:r>
-      <w:r>
-        <w:rPr>
-          <w:i/>
-        </w:rPr>
-        <w:t xml:space="preserve">et al.</w:t>
-      </w:r>
-      <w:r>
-        <w:t xml:space="preserve"> </w:t>
-      </w:r>
-      <w:r>
-        <w:t xml:space="preserve">External review and validation of the Swedish national inpatient register.</w:t>
-      </w:r>
-      <w:r>
-        <w:t xml:space="preserve"> </w:t>
-      </w:r>
-      <w:r>
-        <w:rPr>
-          <w:i/>
-        </w:rPr>
-        <w:t xml:space="preserve">BMC Public Health</w:t>
-      </w:r>
-      <w:r>
-        <w:t xml:space="preserve"> </w:t>
-      </w:r>
-      <w:r>
-        <w:t xml:space="preserve">2011;</w:t>
-      </w:r>
-      <w:r>
-        <w:t xml:space="preserve"> </w:t>
-      </w:r>
-      <w:r>
-        <w:rPr>
-          <w:b/>
-        </w:rPr>
-        <w:t xml:space="preserve">11</w:t>
-      </w:r>
-      <w:r>
-        <w:t xml:space="preserve">: 450.</w:t>
-      </w:r>
-    </w:p>
-    <w:bookmarkEnd w:id="87"/>
-    <w:bookmarkStart w:id="88" w:name="ref-Brophy2006"/>
+        <w:t xml:space="preserve">22. Ludvigsson JF, Andersson E, Ekbom A, Feychting M, Kim J-L, Reuterwall C, et al. External review and validation of the Swedish national inpatient register. BMC Public Health. 2011;11:450. doi:</w:t>
+      </w:r>
+      <w:hyperlink r:id="rId102">
+        <w:r>
+          <w:rPr>
+            <w:rStyle w:val="Hyperlink"/>
+          </w:rPr>
+          <w:t xml:space="preserve">10.1186/1471-2458-11-450</w:t>
+        </w:r>
+      </w:hyperlink>
+      <w:r>
+        <w:t xml:space="preserve">.</w:t>
+      </w:r>
+    </w:p>
+    <w:bookmarkEnd w:id="103"/>
+    <w:bookmarkStart w:id="104" w:name="ref-Brophy2006"/>
     <w:p>
       <w:pPr>
         <w:pStyle w:val="Bibliography"/>
       </w:pPr>
       <w:r>
-        <w:t xml:space="preserve">23 Brophy S, John G, Evans E, Lyons RA. Methodological issues in the identification of hip fractures using routine hospital data: A database study.</w:t>
-      </w:r>
-      <w:r>
-        <w:t xml:space="preserve"> </w:t>
-      </w:r>
-      <w:r>
-        <w:rPr>
-          <w:i/>
-        </w:rPr>
-        <w:t xml:space="preserve">Osteoporosis International</w:t>
-      </w:r>
-      <w:r>
-        <w:t xml:space="preserve"> </w:t>
-      </w:r>
-      <w:r>
-        <w:t xml:space="preserve">2006;</w:t>
-      </w:r>
-      <w:r>
-        <w:t xml:space="preserve"> </w:t>
-      </w:r>
-      <w:r>
-        <w:rPr>
-          <w:b/>
-        </w:rPr>
-        <w:t xml:space="preserve">17</w:t>
-      </w:r>
-      <w:r>
-        <w:t xml:space="preserve">: 405–9.</w:t>
-      </w:r>
-    </w:p>
-    <w:bookmarkEnd w:id="88"/>
-    <w:bookmarkStart w:id="89" w:name="ref-Burns2012"/>
+        <w:t xml:space="preserve">23. Brophy S, John G, Evans E, Lyons RA. Methodological issues in the identification of hip fractures using routine hospital data: A database study. Osteoporosis International. 2006;17:405–9.</w:t>
+      </w:r>
+    </w:p>
+    <w:bookmarkEnd w:id="104"/>
+    <w:bookmarkStart w:id="106" w:name="ref-Burns2012"/>
     <w:p>
       <w:pPr>
         <w:pStyle w:val="Bibliography"/>
       </w:pPr>
       <w:r>
-        <w:t xml:space="preserve">24 Burns EM, Rigby E, Mamidanna R</w:t>
-      </w:r>
-      <w:r>
-        <w:t xml:space="preserve"> </w:t>
-      </w:r>
-      <w:r>
-        <w:rPr>
-          <w:i/>
-        </w:rPr>
-        <w:t xml:space="preserve">et al.</w:t>
-      </w:r>
-      <w:r>
-        <w:t xml:space="preserve"> </w:t>
-      </w:r>
-      <w:r>
-        <w:t xml:space="preserve">Systematic review of discharge coding accuracy.</w:t>
-      </w:r>
-      <w:r>
-        <w:t xml:space="preserve"> </w:t>
-      </w:r>
-      <w:r>
-        <w:rPr>
-          <w:i/>
-        </w:rPr>
-        <w:t xml:space="preserve">Journal of Public Health</w:t>
-      </w:r>
-      <w:r>
-        <w:t xml:space="preserve"> </w:t>
-      </w:r>
-      <w:r>
-        <w:t xml:space="preserve">2012;</w:t>
-      </w:r>
-      <w:r>
-        <w:t xml:space="preserve"> </w:t>
-      </w:r>
-      <w:r>
-        <w:rPr>
-          <w:b/>
-        </w:rPr>
-        <w:t xml:space="preserve">34</w:t>
-      </w:r>
-      <w:r>
-        <w:t xml:space="preserve">: 138–48.</w:t>
-      </w:r>
-    </w:p>
-    <w:bookmarkEnd w:id="89"/>
-    <w:bookmarkStart w:id="90" w:name="ref-Sinha2013"/>
+        <w:t xml:space="preserve">24. Burns EM, Rigby E, Mamidanna R, Bottle A, Aylin P, Ziprin P, et al. Systematic review of discharge coding accuracy. Journal of Public Health. 2012;34:138–48. doi:</w:t>
+      </w:r>
+      <w:hyperlink r:id="rId105">
+        <w:r>
+          <w:rPr>
+            <w:rStyle w:val="Hyperlink"/>
+          </w:rPr>
+          <w:t xml:space="preserve">10.1093/pubmed/fdr054</w:t>
+        </w:r>
+      </w:hyperlink>
+      <w:r>
+        <w:t xml:space="preserve">.</w:t>
+      </w:r>
+    </w:p>
+    <w:bookmarkEnd w:id="106"/>
+    <w:bookmarkStart w:id="108" w:name="ref-Sinha2013"/>
     <w:p>
       <w:pPr>
         <w:pStyle w:val="Bibliography"/>
       </w:pPr>
       <w:r>
-        <w:t xml:space="preserve">25 Sinha S, Peach G, Poloniecki JD, Thompson MM, Holt PJ. Studies using English administrative data (Hospital Episode Statistics) to assess health-care outcomes—systematic review and recommendations for reporting.</w:t>
-      </w:r>
-      <w:r>
-        <w:t xml:space="preserve"> </w:t>
-      </w:r>
-      <w:r>
-        <w:rPr>
-          <w:i/>
-        </w:rPr>
-        <w:t xml:space="preserve">European Journal of Public Health</w:t>
-      </w:r>
-      <w:r>
-        <w:t xml:space="preserve"> </w:t>
-      </w:r>
-      <w:r>
-        <w:t xml:space="preserve">2013;</w:t>
-      </w:r>
-      <w:r>
-        <w:t xml:space="preserve"> </w:t>
-      </w:r>
-      <w:r>
-        <w:rPr>
-          <w:b/>
-        </w:rPr>
-        <w:t xml:space="preserve">23</w:t>
-      </w:r>
-      <w:r>
-        <w:t xml:space="preserve">: 86–92.</w:t>
-      </w:r>
-    </w:p>
-    <w:bookmarkEnd w:id="90"/>
-    <w:bookmarkStart w:id="91" w:name="ref-Simmonds2014"/>
+        <w:t xml:space="preserve">25. Sinha S, Peach G, Poloniecki JD, Thompson MM, Holt PJ. Studies using English administrative data (Hospital Episode Statistics) to assess health-care outcomes—systematic review and recommendations for reporting. European Journal of Public Health. 2013;23:86–92. doi:</w:t>
+      </w:r>
+      <w:hyperlink r:id="rId107">
+        <w:r>
+          <w:rPr>
+            <w:rStyle w:val="Hyperlink"/>
+          </w:rPr>
+          <w:t xml:space="preserve">10.1093/eurpub/cks046</w:t>
+        </w:r>
+      </w:hyperlink>
+      <w:r>
+        <w:t xml:space="preserve">.</w:t>
+      </w:r>
+    </w:p>
+    <w:bookmarkEnd w:id="108"/>
+    <w:bookmarkStart w:id="110" w:name="ref-Simmonds2014"/>
     <w:p>
       <w:pPr>
         <w:pStyle w:val="Bibliography"/>
       </w:pPr>
       <w:r>
-        <w:t xml:space="preserve">26 Simmonds SJ, Syddall HE, Walsh B</w:t>
-      </w:r>
-      <w:r>
-        <w:t xml:space="preserve"> </w:t>
-      </w:r>
-      <w:r>
-        <w:rPr>
-          <w:i/>
-        </w:rPr>
-        <w:t xml:space="preserve">et al.</w:t>
-      </w:r>
-      <w:r>
-        <w:t xml:space="preserve"> </w:t>
-      </w:r>
-      <w:r>
-        <w:t xml:space="preserve">Understanding NHS hospital admissions in england: Linkage of hospital episode statistics to the hertfordshire cohort study.</w:t>
-      </w:r>
-      <w:r>
-        <w:t xml:space="preserve"> </w:t>
-      </w:r>
-      <w:r>
-        <w:rPr>
-          <w:i/>
-        </w:rPr>
-        <w:t xml:space="preserve">Age and Ageing</w:t>
-      </w:r>
-      <w:r>
-        <w:t xml:space="preserve"> </w:t>
-      </w:r>
-      <w:r>
-        <w:t xml:space="preserve">2014;</w:t>
-      </w:r>
-      <w:r>
-        <w:t xml:space="preserve"> </w:t>
-      </w:r>
-      <w:r>
-        <w:rPr>
-          <w:b/>
-        </w:rPr>
-        <w:t xml:space="preserve">43</w:t>
-      </w:r>
-      <w:r>
-        <w:t xml:space="preserve">: 653–60.</w:t>
-      </w:r>
-    </w:p>
-    <w:bookmarkEnd w:id="91"/>
-    <w:bookmarkStart w:id="92" w:name="ref-Thorn2016"/>
+        <w:t xml:space="preserve">26. Simmonds SJ, Syddall HE, Walsh B, Evandrou M, Dennison EM, Cooper C, et al. Understanding NHS hospital admissions in england: Linkage of hospital episode statistics to the hertfordshire cohort study. Age and Ageing. 2014;43:653–60. doi:</w:t>
+      </w:r>
+      <w:hyperlink r:id="rId109">
+        <w:r>
+          <w:rPr>
+            <w:rStyle w:val="Hyperlink"/>
+          </w:rPr>
+          <w:t xml:space="preserve">10.1093/ageing/afu020</w:t>
+        </w:r>
+      </w:hyperlink>
+      <w:r>
+        <w:t xml:space="preserve">.</w:t>
+      </w:r>
+    </w:p>
+    <w:bookmarkEnd w:id="110"/>
+    <w:bookmarkStart w:id="111" w:name="ref-Thorn2016"/>
     <w:p>
       <w:pPr>
         <w:pStyle w:val="Bibliography"/>
       </w:pPr>
       <w:r>
-        <w:t xml:space="preserve">27 Thorn JC, Turner E, Hounsome L</w:t>
-      </w:r>
-      <w:r>
-        <w:t xml:space="preserve"> </w:t>
-      </w:r>
-      <w:r>
-        <w:rPr>
-          <w:i/>
-        </w:rPr>
-        <w:t xml:space="preserve">et al.</w:t>
-      </w:r>
-      <w:r>
-        <w:t xml:space="preserve"> </w:t>
-      </w:r>
-      <w:r>
-        <w:t xml:space="preserve">Validation of the hospital episode statistics outpatient dataset in england.</w:t>
-      </w:r>
-      <w:r>
-        <w:t xml:space="preserve"> </w:t>
-      </w:r>
-      <w:r>
-        <w:rPr>
-          <w:i/>
-        </w:rPr>
-        <w:t xml:space="preserve">PharmacoEconomics</w:t>
-      </w:r>
-      <w:r>
-        <w:t xml:space="preserve"> </w:t>
-      </w:r>
-      <w:r>
-        <w:t xml:space="preserve">2016;</w:t>
-      </w:r>
-      <w:r>
-        <w:t xml:space="preserve"> </w:t>
-      </w:r>
-      <w:r>
-        <w:rPr>
-          <w:b/>
-        </w:rPr>
-        <w:t xml:space="preserve">34</w:t>
-      </w:r>
-      <w:r>
-        <w:t xml:space="preserve">: 161–8.</w:t>
-      </w:r>
-    </w:p>
-    <w:bookmarkEnd w:id="92"/>
-    <w:bookmarkStart w:id="93" w:name="ref-Sayers2016"/>
+        <w:t xml:space="preserve">27. Thorn JC, Turner E, Hounsome L, Walsh E, Donovan JL, Verne J, et al. Validation of the hospital episode statistics outpatient dataset in england. PharmacoEconomics. 2016;34:161–8.</w:t>
+      </w:r>
+    </w:p>
+    <w:bookmarkEnd w:id="111"/>
+    <w:bookmarkStart w:id="113" w:name="ref-Sayers2016"/>
     <w:p>
       <w:pPr>
         <w:pStyle w:val="Bibliography"/>
       </w:pPr>
       <w:r>
-        <w:t xml:space="preserve">28 Sayers A, Ben-Shlomo Y, Blom AW, Steele F. Probabilistic record linkage.</w:t>
-      </w:r>
-      <w:r>
-        <w:t xml:space="preserve"> </w:t>
-      </w:r>
-      <w:r>
-        <w:rPr>
-          <w:i/>
-        </w:rPr>
-        <w:t xml:space="preserve">International Journal of Epidemiology</w:t>
-      </w:r>
-      <w:r>
-        <w:t xml:space="preserve"> </w:t>
-      </w:r>
-      <w:r>
-        <w:t xml:space="preserve">2016;</w:t>
-      </w:r>
-      <w:r>
-        <w:t xml:space="preserve"> </w:t>
-      </w:r>
-      <w:r>
-        <w:rPr>
-          <w:b/>
-        </w:rPr>
-        <w:t xml:space="preserve">45</w:t>
-      </w:r>
-      <w:r>
-        <w:t xml:space="preserve">: 954–64.</w:t>
-      </w:r>
-    </w:p>
-    <w:bookmarkEnd w:id="93"/>
-    <w:bookmarkStart w:id="94" w:name="ref-Charlson1987"/>
+        <w:t xml:space="preserve">28. Sayers A, Ben-Shlomo Y, Blom AW, Steele F. Probabilistic record linkage. International Journal of Epidemiology. 2016;45:954–64. doi:</w:t>
+      </w:r>
+      <w:hyperlink r:id="rId112">
+        <w:r>
+          <w:rPr>
+            <w:rStyle w:val="Hyperlink"/>
+          </w:rPr>
+          <w:t xml:space="preserve">10.1093/ije/dyv322</w:t>
+        </w:r>
+      </w:hyperlink>
+      <w:r>
+        <w:t xml:space="preserve">.</w:t>
+      </w:r>
+    </w:p>
+    <w:bookmarkEnd w:id="113"/>
+    <w:bookmarkStart w:id="114" w:name="ref-Charlson1987"/>
     <w:p>
       <w:pPr>
         <w:pStyle w:val="Bibliography"/>
       </w:pPr>
       <w:r>
-        <w:t xml:space="preserve">29 Charlson ME, Pompei P, Ales KL, MacKenzie CR. A new method of classifying prognostic comorbidity in longitudinal studies: Development and validation.</w:t>
-      </w:r>
-      <w:r>
-        <w:t xml:space="preserve"> </w:t>
-      </w:r>
-      <w:r>
-        <w:rPr>
-          <w:i/>
-        </w:rPr>
-        <w:t xml:space="preserve">Journal of Chronic Diseases</w:t>
-      </w:r>
-      <w:r>
-        <w:t xml:space="preserve"> </w:t>
-      </w:r>
-      <w:r>
-        <w:t xml:space="preserve">1987;</w:t>
-      </w:r>
-      <w:r>
-        <w:t xml:space="preserve"> </w:t>
-      </w:r>
-      <w:r>
-        <w:rPr>
-          <w:b/>
-        </w:rPr>
-        <w:t xml:space="preserve">40</w:t>
-      </w:r>
-      <w:r>
-        <w:t xml:space="preserve">: 373–83.</w:t>
-      </w:r>
-    </w:p>
-    <w:bookmarkEnd w:id="94"/>
-    <w:bookmarkStart w:id="95" w:name="ref-Deyo1992"/>
+        <w:t xml:space="preserve">29. Charlson ME, Pompei P, Ales KL, MacKenzie CR. A new method of classifying prognostic comorbidity in longitudinal studies: Development and validation. Journal of Chronic Diseases. 1987;40:373–83.</w:t>
+      </w:r>
+    </w:p>
+    <w:bookmarkEnd w:id="114"/>
+    <w:bookmarkStart w:id="116" w:name="ref-Deyo1992"/>
     <w:p>
       <w:pPr>
         <w:pStyle w:val="Bibliography"/>
       </w:pPr>
       <w:r>
-        <w:t xml:space="preserve">30 Deyo RA, Cherkin DC, Ciol MA. Adapting a clinical comorbidity index for use with ICD-9-CM administrative databases.</w:t>
-      </w:r>
-      <w:r>
-        <w:t xml:space="preserve"> </w:t>
-      </w:r>
-      <w:r>
-        <w:rPr>
-          <w:i/>
-        </w:rPr>
-        <w:t xml:space="preserve">Journal of Clinical Epidemiology</w:t>
-      </w:r>
-      <w:r>
-        <w:t xml:space="preserve"> </w:t>
-      </w:r>
-      <w:r>
-        <w:t xml:space="preserve">1992;</w:t>
-      </w:r>
-      <w:r>
-        <w:t xml:space="preserve"> </w:t>
-      </w:r>
-      <w:r>
-        <w:rPr>
-          <w:b/>
-        </w:rPr>
-        <w:t xml:space="preserve">45</w:t>
-      </w:r>
-      <w:r>
-        <w:t xml:space="preserve">: 613–9.</w:t>
-      </w:r>
-    </w:p>
-    <w:bookmarkEnd w:id="95"/>
-    <w:bookmarkStart w:id="96" w:name="ref-Quan2005"/>
+        <w:t xml:space="preserve">30. Deyo RA, Cherkin DC, Ciol MA. Adapting a clinical comorbidity index for use with ICD-9-CM administrative databases. Journal of Clinical Epidemiology. 1992;45:613–9. doi:</w:t>
+      </w:r>
+      <w:hyperlink r:id="rId115">
+        <w:r>
+          <w:rPr>
+            <w:rStyle w:val="Hyperlink"/>
+          </w:rPr>
+          <w:t xml:space="preserve">10.1016/0895-4356(92)90133-8</w:t>
+        </w:r>
+      </w:hyperlink>
+      <w:r>
+        <w:t xml:space="preserve">.</w:t>
+      </w:r>
+    </w:p>
+    <w:bookmarkEnd w:id="116"/>
+    <w:bookmarkStart w:id="117" w:name="ref-Quan2005"/>
     <w:p>
       <w:pPr>
         <w:pStyle w:val="Bibliography"/>
       </w:pPr>
       <w:r>
-        <w:t xml:space="preserve">31 Quan H, Sundararajan V, Halfon P</w:t>
-      </w:r>
-      <w:r>
-        <w:t xml:space="preserve"> </w:t>
-      </w:r>
-      <w:r>
-        <w:rPr>
-          <w:i/>
-        </w:rPr>
-        <w:t xml:space="preserve">et al.</w:t>
-      </w:r>
-      <w:r>
-        <w:t xml:space="preserve"> </w:t>
-      </w:r>
-      <w:r>
-        <w:t xml:space="preserve">Coding algorithms for defining comorbidities in ICD-9-CM and ICD-10 administrative data.</w:t>
-      </w:r>
-      <w:r>
-        <w:t xml:space="preserve"> </w:t>
-      </w:r>
-      <w:r>
-        <w:rPr>
-          <w:i/>
-        </w:rPr>
-        <w:t xml:space="preserve">Medical care</w:t>
-      </w:r>
-      <w:r>
-        <w:t xml:space="preserve"> </w:t>
-      </w:r>
-      <w:r>
-        <w:t xml:space="preserve">2005;</w:t>
-      </w:r>
-      <w:r>
-        <w:t xml:space="preserve"> </w:t>
-      </w:r>
-      <w:r>
-        <w:rPr>
-          <w:b/>
-        </w:rPr>
-        <w:t xml:space="preserve">43</w:t>
-      </w:r>
-      <w:r>
-        <w:t xml:space="preserve">: 1130–9.</w:t>
-      </w:r>
-    </w:p>
-    <w:bookmarkEnd w:id="96"/>
-    <w:bookmarkStart w:id="97" w:name="ref-Elixhauser1998"/>
+        <w:t xml:space="preserve">31. Quan H, Sundararajan V, Halfon P, Fong A, Burnand B, Luthi J-C, et al. Coding algorithms for defining comorbidities in ICD-9-CM and ICD-10 administrative data. Medical care. 2005;43:1130–9.</w:t>
+      </w:r>
+    </w:p>
+    <w:bookmarkEnd w:id="117"/>
+    <w:bookmarkStart w:id="118" w:name="ref-Elixhauser1998"/>
     <w:p>
       <w:pPr>
         <w:pStyle w:val="Bibliography"/>
       </w:pPr>
       <w:r>
-        <w:t xml:space="preserve">32 Elixhauser A, Steiner C, Harris DR, Coffey RM. Comorbidity measures for use with administrative data.</w:t>
-      </w:r>
-      <w:r>
-        <w:t xml:space="preserve"> </w:t>
-      </w:r>
-      <w:r>
-        <w:rPr>
-          <w:i/>
-        </w:rPr>
-        <w:t xml:space="preserve">Medical care</w:t>
-      </w:r>
-      <w:r>
-        <w:t xml:space="preserve"> </w:t>
-      </w:r>
-      <w:r>
-        <w:t xml:space="preserve">1998;</w:t>
-      </w:r>
-      <w:r>
-        <w:t xml:space="preserve"> </w:t>
-      </w:r>
-      <w:r>
-        <w:rPr>
-          <w:b/>
-        </w:rPr>
-        <w:t xml:space="preserve">36</w:t>
-      </w:r>
-      <w:r>
-        <w:t xml:space="preserve">: 8–27.</w:t>
-      </w:r>
-    </w:p>
-    <w:bookmarkEnd w:id="97"/>
-    <w:bookmarkStart w:id="98" w:name="ref-Guo2015"/>
+        <w:t xml:space="preserve">32. Elixhauser A, Steiner C, Harris DR, Coffey RM. Comorbidity measures for use with administrative data. Medical care. 1998;36:8–27.</w:t>
+      </w:r>
+    </w:p>
+    <w:bookmarkEnd w:id="118"/>
+    <w:bookmarkStart w:id="120" w:name="ref-Guo2015"/>
     <w:p>
       <w:pPr>
         <w:pStyle w:val="Bibliography"/>
       </w:pPr>
       <w:r>
-        <w:t xml:space="preserve">33 Guo P, Zeng F, Hu X</w:t>
-      </w:r>
-      <w:r>
-        <w:t xml:space="preserve"> </w:t>
-      </w:r>
-      <w:r>
-        <w:rPr>
-          <w:i/>
-        </w:rPr>
-        <w:t xml:space="preserve">et al.</w:t>
-      </w:r>
-      <w:r>
-        <w:t xml:space="preserve"> </w:t>
-      </w:r>
-      <w:r>
-        <w:t xml:space="preserve">Improved variable selection algorithm using a LASSO-Type penalty, with an application to assessing hepatitis b infection relevant factors in community residents.</w:t>
-      </w:r>
-      <w:r>
-        <w:t xml:space="preserve"> </w:t>
-      </w:r>
-      <w:r>
-        <w:rPr>
-          <w:i/>
-        </w:rPr>
-        <w:t xml:space="preserve">PLOS ONE</w:t>
-      </w:r>
-      <w:r>
-        <w:t xml:space="preserve"> </w:t>
-      </w:r>
-      <w:r>
-        <w:t xml:space="preserve">2015;</w:t>
-      </w:r>
-      <w:r>
-        <w:t xml:space="preserve"> </w:t>
-      </w:r>
-      <w:r>
-        <w:rPr>
-          <w:b/>
-        </w:rPr>
-        <w:t xml:space="preserve">10</w:t>
-      </w:r>
-      <w:r>
-        <w:t xml:space="preserve">: e0134151.</w:t>
-      </w:r>
-    </w:p>
-    <w:bookmarkEnd w:id="98"/>
-    <w:bookmarkStart w:id="100" w:name="ref-Baranowski2020"/>
+        <w:t xml:space="preserve">33. Guo P, Zeng F, Hu X, Zhang D, Zhu S, Deng Y, et al. Improved variable selection algorithm using a LASSO-Type penalty, with an application to assessing hepatitis b infection relevant factors in community residents. PLOS ONE. 2015;10:e0134151. doi:</w:t>
+      </w:r>
+      <w:hyperlink r:id="rId119">
+        <w:r>
+          <w:rPr>
+            <w:rStyle w:val="Hyperlink"/>
+          </w:rPr>
+          <w:t xml:space="preserve">10.1371/journal.pone.0134151</w:t>
+        </w:r>
+      </w:hyperlink>
+      <w:r>
+        <w:t xml:space="preserve">.</w:t>
+      </w:r>
+    </w:p>
+    <w:bookmarkEnd w:id="120"/>
+    <w:bookmarkStart w:id="122" w:name="ref-Baranowski2020"/>
     <w:p>
       <w:pPr>
         <w:pStyle w:val="Bibliography"/>
       </w:pPr>
       <w:r>
-        <w:t xml:space="preserve">34 Baranowski R, Chen Y, Fryzlewicz P. Ranking-based variable selection for high-dimensional data.</w:t>
-      </w:r>
-      <w:r>
-        <w:t xml:space="preserve"> </w:t>
-      </w:r>
-      <w:r>
-        <w:rPr>
-          <w:i/>
-        </w:rPr>
-        <w:t xml:space="preserve">Statistica Sinica</w:t>
-      </w:r>
-      <w:r>
-        <w:t xml:space="preserve"> </w:t>
-      </w:r>
-      <w:r>
-        <w:t xml:space="preserve">2020. DOI:</w:t>
-      </w:r>
-      <w:hyperlink r:id="rId99">
+        <w:t xml:space="preserve">34. Baranowski R, Chen Y, Fryzlewicz P. Ranking-based variable selection for high-dimensional data. Statistica Sinica. 2020. doi:</w:t>
+      </w:r>
+      <w:hyperlink r:id="rId121">
         <w:r>
           <w:rPr>
             <w:rStyle w:val="Hyperlink"/>
@@ -7244,732 +6373,286 @@
         <w:t xml:space="preserve">.</w:t>
       </w:r>
     </w:p>
-    <w:bookmarkEnd w:id="100"/>
-    <w:bookmarkStart w:id="101" w:name="ref-Austin2004"/>
+    <w:bookmarkEnd w:id="122"/>
+    <w:bookmarkStart w:id="124" w:name="ref-Austin2004"/>
     <w:p>
       <w:pPr>
         <w:pStyle w:val="Bibliography"/>
       </w:pPr>
       <w:r>
-        <w:t xml:space="preserve">35 Austin PC, Tu JV. Bootstrap methods for developing predictive models.</w:t>
-      </w:r>
-      <w:r>
-        <w:t xml:space="preserve"> </w:t>
-      </w:r>
-      <w:r>
-        <w:rPr>
-          <w:i/>
-        </w:rPr>
-        <w:t xml:space="preserve">The American Statistician</w:t>
-      </w:r>
-      <w:r>
-        <w:t xml:space="preserve"> </w:t>
-      </w:r>
-      <w:r>
-        <w:t xml:space="preserve">2004;</w:t>
-      </w:r>
-      <w:r>
-        <w:t xml:space="preserve"> </w:t>
-      </w:r>
-      <w:r>
-        <w:rPr>
-          <w:b/>
-        </w:rPr>
-        <w:t xml:space="preserve">58</w:t>
-      </w:r>
-      <w:r>
-        <w:t xml:space="preserve">: 131–7.</w:t>
-      </w:r>
-    </w:p>
-    <w:bookmarkEnd w:id="101"/>
-    <w:bookmarkStart w:id="102" w:name="ref-Ripley2002"/>
-    <w:p>
-      <w:pPr>
-        <w:pStyle w:val="Bibliography"/>
-      </w:pPr>
-      <w:r>
-        <w:t xml:space="preserve">36 Ripley B, Venables WN. Modern applied statistics with S. Springer, New York, 2002.</w:t>
-      </w:r>
-    </w:p>
-    <w:bookmarkEnd w:id="102"/>
-    <w:bookmarkStart w:id="103" w:name="ref-Fawcett2006"/>
-    <w:p>
-      <w:pPr>
-        <w:pStyle w:val="Bibliography"/>
-      </w:pPr>
-      <w:r>
-        <w:t xml:space="preserve">37 Fawcett T. An introduction to ROC analysis.</w:t>
-      </w:r>
-      <w:r>
-        <w:t xml:space="preserve"> </w:t>
-      </w:r>
-      <w:r>
-        <w:rPr>
-          <w:i/>
-        </w:rPr>
-        <w:t xml:space="preserve">Pattern Recognition Letters</w:t>
-      </w:r>
-      <w:r>
-        <w:t xml:space="preserve"> </w:t>
-      </w:r>
-      <w:r>
-        <w:t xml:space="preserve">2006;</w:t>
-      </w:r>
-      <w:r>
-        <w:t xml:space="preserve"> </w:t>
-      </w:r>
-      <w:r>
-        <w:rPr>
-          <w:b/>
-        </w:rPr>
-        <w:t xml:space="preserve">27</w:t>
-      </w:r>
-      <w:r>
-        <w:t xml:space="preserve">: 861–74.</w:t>
-      </w:r>
-    </w:p>
-    <w:bookmarkEnd w:id="103"/>
-    <w:bookmarkStart w:id="104" w:name="ref-Miller1991"/>
-    <w:p>
-      <w:pPr>
-        <w:pStyle w:val="Bibliography"/>
-      </w:pPr>
-      <w:r>
-        <w:t xml:space="preserve">38 Miller ME, Hui SL, Tierney WM. Validation techniques for logistic regression models.</w:t>
-      </w:r>
-      <w:r>
-        <w:t xml:space="preserve"> </w:t>
-      </w:r>
-      <w:r>
-        <w:rPr>
-          <w:i/>
-        </w:rPr>
-        <w:t xml:space="preserve">Statistics in Medicine</w:t>
-      </w:r>
-      <w:r>
-        <w:t xml:space="preserve"> </w:t>
-      </w:r>
-      <w:r>
-        <w:t xml:space="preserve">1991;</w:t>
-      </w:r>
-      <w:r>
-        <w:t xml:space="preserve"> </w:t>
-      </w:r>
-      <w:r>
-        <w:rPr>
-          <w:b/>
-        </w:rPr>
-        <w:t xml:space="preserve">10</w:t>
-      </w:r>
-      <w:r>
-        <w:t xml:space="preserve">: 1213–26.</w:t>
-      </w:r>
-    </w:p>
-    <w:bookmarkEnd w:id="104"/>
-    <w:bookmarkStart w:id="105" w:name="ref-Nattino2016"/>
-    <w:p>
-      <w:pPr>
-        <w:pStyle w:val="Bibliography"/>
-      </w:pPr>
-      <w:r>
-        <w:t xml:space="preserve">39 Nattino G, Finazzi S, Bertolini G. A new test and graphical tool to assess the goodness of fit of logistic regression models.</w:t>
-      </w:r>
-      <w:r>
-        <w:t xml:space="preserve"> </w:t>
-      </w:r>
-      <w:r>
-        <w:rPr>
-          <w:i/>
-        </w:rPr>
-        <w:t xml:space="preserve">Statistics in Medicine</w:t>
-      </w:r>
-      <w:r>
-        <w:t xml:space="preserve"> </w:t>
-      </w:r>
-      <w:r>
-        <w:t xml:space="preserve">2016;</w:t>
-      </w:r>
-      <w:r>
-        <w:t xml:space="preserve"> </w:t>
-      </w:r>
-      <w:r>
-        <w:rPr>
-          <w:b/>
-        </w:rPr>
-        <w:t xml:space="preserve">35</w:t>
-      </w:r>
-      <w:r>
-        <w:t xml:space="preserve">: 709–20.</w:t>
-      </w:r>
-    </w:p>
-    <w:bookmarkEnd w:id="105"/>
-    <w:bookmarkStart w:id="106" w:name="ref-Steyerberg2004"/>
-    <w:p>
-      <w:pPr>
-        <w:pStyle w:val="Bibliography"/>
-      </w:pPr>
-      <w:r>
-        <w:t xml:space="preserve">40 Steyerberg EW, Borsboom GJJM, van Houwelingen HC, Eijkemans MJC, Habbema JDF. Validation and updating of predictive logistic regression models: A study on sample size and shrinkage.</w:t>
-      </w:r>
-      <w:r>
-        <w:t xml:space="preserve"> </w:t>
-      </w:r>
-      <w:r>
-        <w:rPr>
-          <w:i/>
-        </w:rPr>
-        <w:t xml:space="preserve">Statistics in Medicine</w:t>
-      </w:r>
-      <w:r>
-        <w:t xml:space="preserve"> </w:t>
-      </w:r>
-      <w:r>
-        <w:t xml:space="preserve">2004;</w:t>
-      </w:r>
-      <w:r>
-        <w:t xml:space="preserve"> </w:t>
-      </w:r>
-      <w:r>
-        <w:rPr>
-          <w:b/>
-        </w:rPr>
-        <w:t xml:space="preserve">23</w:t>
-      </w:r>
-      <w:r>
-        <w:t xml:space="preserve">: 2567–86.</w:t>
-      </w:r>
-    </w:p>
-    <w:bookmarkEnd w:id="106"/>
-    <w:bookmarkStart w:id="107" w:name="ref-Breiman2001"/>
-    <w:p>
-      <w:pPr>
-        <w:pStyle w:val="Bibliography"/>
-      </w:pPr>
-      <w:r>
-        <w:t xml:space="preserve">41 Breiman L. Statistical modeling: The two cultures.</w:t>
-      </w:r>
-      <w:r>
-        <w:t xml:space="preserve"> </w:t>
-      </w:r>
-      <w:r>
-        <w:rPr>
-          <w:i/>
-        </w:rPr>
-        <w:t xml:space="preserve">Statistical Science</w:t>
-      </w:r>
-      <w:r>
-        <w:t xml:space="preserve"> </w:t>
-      </w:r>
-      <w:r>
-        <w:t xml:space="preserve">2001;</w:t>
-      </w:r>
-      <w:r>
-        <w:t xml:space="preserve"> </w:t>
-      </w:r>
-      <w:r>
-        <w:rPr>
-          <w:b/>
-        </w:rPr>
-        <w:t xml:space="preserve">16</w:t>
-      </w:r>
-      <w:r>
-        <w:t xml:space="preserve">: 199–215.</w:t>
-      </w:r>
-    </w:p>
-    <w:bookmarkEnd w:id="107"/>
-    <w:bookmarkStart w:id="108" w:name="ref-Haynes1995"/>
-    <w:p>
-      <w:pPr>
-        <w:pStyle w:val="Bibliography"/>
-      </w:pPr>
-      <w:r>
-        <w:t xml:space="preserve">42 Haynes SR, Lawler PG. An assessment of the consistency of ASA physical status classification allocation.</w:t>
-      </w:r>
-      <w:r>
-        <w:t xml:space="preserve"> </w:t>
-      </w:r>
-      <w:r>
-        <w:rPr>
-          <w:i/>
-        </w:rPr>
-        <w:t xml:space="preserve">Anaesthesia</w:t>
-      </w:r>
-      <w:r>
-        <w:t xml:space="preserve"> </w:t>
-      </w:r>
-      <w:r>
-        <w:t xml:space="preserve">1995;</w:t>
-      </w:r>
-      <w:r>
-        <w:t xml:space="preserve"> </w:t>
-      </w:r>
-      <w:r>
-        <w:rPr>
-          <w:b/>
-        </w:rPr>
-        <w:t xml:space="preserve">50</w:t>
-      </w:r>
-      <w:r>
-        <w:t xml:space="preserve">: 195–9.</w:t>
-      </w:r>
-    </w:p>
-    <w:bookmarkEnd w:id="108"/>
-    <w:bookmarkStart w:id="109" w:name="ref-Whitmore2014"/>
-    <w:p>
-      <w:pPr>
-        <w:pStyle w:val="Bibliography"/>
-      </w:pPr>
-      <w:r>
-        <w:t xml:space="preserve">43 Whitmore RG, Stephen JH, Vernick C</w:t>
-      </w:r>
-      <w:r>
-        <w:t xml:space="preserve"> </w:t>
-      </w:r>
-      <w:r>
-        <w:rPr>
-          <w:i/>
-        </w:rPr>
-        <w:t xml:space="preserve">et al.</w:t>
-      </w:r>
-      <w:r>
-        <w:t xml:space="preserve"> </w:t>
-      </w:r>
-      <w:r>
-        <w:t xml:space="preserve">ASA grade and Charlson Comorbidity Index of spinal surgery patients: Correlation with complications and societal costs.</w:t>
-      </w:r>
-      <w:r>
-        <w:t xml:space="preserve"> </w:t>
-      </w:r>
-      <w:r>
-        <w:rPr>
-          <w:i/>
-        </w:rPr>
-        <w:t xml:space="preserve">The spine journal : official journal of the North American Spine Society</w:t>
-      </w:r>
-      <w:r>
-        <w:t xml:space="preserve"> </w:t>
-      </w:r>
-      <w:r>
-        <w:t xml:space="preserve">2014;</w:t>
-      </w:r>
-      <w:r>
-        <w:t xml:space="preserve"> </w:t>
-      </w:r>
-      <w:r>
-        <w:rPr>
-          <w:b/>
-        </w:rPr>
-        <w:t xml:space="preserve">14</w:t>
-      </w:r>
-      <w:r>
-        <w:t xml:space="preserve">: 31–8.</w:t>
-      </w:r>
-    </w:p>
-    <w:bookmarkEnd w:id="109"/>
-    <w:bookmarkStart w:id="110" w:name="ref-Kork2015"/>
-    <w:p>
-      <w:pPr>
-        <w:pStyle w:val="Bibliography"/>
-      </w:pPr>
-      <w:r>
-        <w:t xml:space="preserve">44 Kork F, Balzer F, Krannich A, Weiss B, Wernecke K-D, Spies C. Association of comorbidities with postoperative in-hospital mortality: A retrospective cohort study.</w:t>
-      </w:r>
-      <w:r>
-        <w:t xml:space="preserve"> </w:t>
-      </w:r>
-      <w:r>
-        <w:rPr>
-          <w:i/>
-        </w:rPr>
-        <w:t xml:space="preserve">Medicine</w:t>
-      </w:r>
-      <w:r>
-        <w:t xml:space="preserve"> </w:t>
-      </w:r>
-      <w:r>
-        <w:t xml:space="preserve">2015;</w:t>
-      </w:r>
-      <w:r>
-        <w:t xml:space="preserve"> </w:t>
-      </w:r>
-      <w:r>
-        <w:rPr>
-          <w:b/>
-        </w:rPr>
-        <w:t xml:space="preserve">94</w:t>
-      </w:r>
-      <w:r>
-        <w:t xml:space="preserve">: e576.</w:t>
-      </w:r>
-    </w:p>
-    <w:bookmarkEnd w:id="110"/>
-    <w:bookmarkStart w:id="111" w:name="ref-Mood2010"/>
-    <w:p>
-      <w:pPr>
-        <w:pStyle w:val="Bibliography"/>
-      </w:pPr>
-      <w:r>
-        <w:t xml:space="preserve">45 Mood C. Logistic regression: Why we cannot do what we think we can do, and what we can do about it.</w:t>
-      </w:r>
-      <w:r>
-        <w:t xml:space="preserve"> </w:t>
-      </w:r>
-      <w:r>
-        <w:rPr>
-          <w:i/>
-        </w:rPr>
-        <w:t xml:space="preserve">European Sociological Review</w:t>
-      </w:r>
-      <w:r>
-        <w:t xml:space="preserve"> </w:t>
-      </w:r>
-      <w:r>
-        <w:t xml:space="preserve">2010;</w:t>
-      </w:r>
-      <w:r>
-        <w:t xml:space="preserve"> </w:t>
-      </w:r>
-      <w:r>
-        <w:rPr>
-          <w:b/>
-        </w:rPr>
-        <w:t xml:space="preserve">26</w:t>
-      </w:r>
-      <w:r>
-        <w:t xml:space="preserve">: 67–82.</w:t>
-      </w:r>
-    </w:p>
-    <w:bookmarkEnd w:id="111"/>
-    <w:bookmarkStart w:id="112" w:name="ref-Soderman2000"/>
-    <w:p>
-      <w:pPr>
-        <w:pStyle w:val="Bibliography"/>
-      </w:pPr>
-      <w:r>
-        <w:t xml:space="preserve">46 Söderman P, Malchau H, Herberts P, Johnell O. Are the findings in the swedish national total hip arthroplasty register valid? A comparison between the swedish national total hip arthroplasty register, the national discharge register, and the national death register.</w:t>
-      </w:r>
-      <w:r>
-        <w:t xml:space="preserve"> </w:t>
-      </w:r>
-      <w:r>
-        <w:rPr>
-          <w:i/>
-        </w:rPr>
-        <w:t xml:space="preserve">The Journal of arthroplasty</w:t>
-      </w:r>
-      <w:r>
-        <w:t xml:space="preserve"> </w:t>
-      </w:r>
-      <w:r>
-        <w:t xml:space="preserve">2000;</w:t>
-      </w:r>
-      <w:r>
-        <w:t xml:space="preserve"> </w:t>
-      </w:r>
-      <w:r>
-        <w:rPr>
-          <w:b/>
-        </w:rPr>
-        <w:t xml:space="preserve">15</w:t>
-      </w:r>
-      <w:r>
-        <w:t xml:space="preserve">: 884–9.</w:t>
-      </w:r>
-    </w:p>
-    <w:bookmarkEnd w:id="112"/>
-    <w:bookmarkStart w:id="113" w:name="ref-Soderman2001"/>
-    <w:p>
-      <w:pPr>
-        <w:pStyle w:val="Bibliography"/>
-      </w:pPr>
-      <w:r>
-        <w:t xml:space="preserve">47 Söderman P, Malchau H, Herberts P, Zügner R, Regnér H, Garellick G. Outcome after total hip arthroplasty: Part II. Disease-specific follow-up and the swedish national total hip arthroplasty register.</w:t>
-      </w:r>
-      <w:r>
-        <w:t xml:space="preserve"> </w:t>
-      </w:r>
-      <w:r>
-        <w:rPr>
-          <w:i/>
-        </w:rPr>
-        <w:t xml:space="preserve">Acta orthopaedica Scandinavica</w:t>
-      </w:r>
-      <w:r>
-        <w:t xml:space="preserve"> </w:t>
-      </w:r>
-      <w:r>
-        <w:t xml:space="preserve">2001;</w:t>
-      </w:r>
-      <w:r>
-        <w:t xml:space="preserve"> </w:t>
-      </w:r>
-      <w:r>
-        <w:rPr>
-          <w:b/>
-        </w:rPr>
-        <w:t xml:space="preserve">72</w:t>
-      </w:r>
-      <w:r>
-        <w:t xml:space="preserve">: 113–9.</w:t>
-      </w:r>
-    </w:p>
-    <w:bookmarkEnd w:id="113"/>
-    <w:bookmarkStart w:id="115" w:name="ref-Spencer2012"/>
-    <w:p>
-      <w:pPr>
-        <w:pStyle w:val="Bibliography"/>
-      </w:pPr>
-      <w:r>
-        <w:t xml:space="preserve">48 Spencer SA, Davies MP. Hospital episode statistics: Improving the quality and value of hospital data: A national internet e-survey of hospital consultants.</w:t>
-      </w:r>
-      <w:r>
-        <w:t xml:space="preserve"> </w:t>
-      </w:r>
-      <w:r>
-        <w:rPr>
-          <w:i/>
-        </w:rPr>
-        <w:t xml:space="preserve">BMJ Open</w:t>
-      </w:r>
-      <w:r>
-        <w:t xml:space="preserve"> </w:t>
-      </w:r>
-      <w:r>
-        <w:t xml:space="preserve">2012;</w:t>
-      </w:r>
-      <w:r>
-        <w:t xml:space="preserve"> </w:t>
-      </w:r>
-      <w:r>
-        <w:rPr>
-          <w:b/>
-        </w:rPr>
-        <w:t xml:space="preserve">2</w:t>
-      </w:r>
-      <w:r>
-        <w:t xml:space="preserve">. DOI:</w:t>
-      </w:r>
-      <w:hyperlink r:id="rId114">
+        <w:t xml:space="preserve">35. Austin PC, Tu JV. Bootstrap methods for developing predictive models. The American Statistician. 2004;58:131–7. doi:</w:t>
+      </w:r>
+      <w:hyperlink r:id="rId123">
         <w:r>
           <w:rPr>
             <w:rStyle w:val="Hyperlink"/>
           </w:rPr>
-          <w:t xml:space="preserve">10.1136/bmjopen-2012-001651</w:t>
+          <w:t xml:space="preserve">10.1198/0003130043277</w:t>
         </w:r>
       </w:hyperlink>
       <w:r>
         <w:t xml:space="preserve">.</w:t>
       </w:r>
     </w:p>
-    <w:bookmarkEnd w:id="115"/>
-    <w:bookmarkStart w:id="116" w:name="ref-Williams2002"/>
+    <w:bookmarkEnd w:id="124"/>
+    <w:bookmarkStart w:id="125" w:name="ref-Ripley2002"/>
     <w:p>
       <w:pPr>
         <w:pStyle w:val="Bibliography"/>
       </w:pPr>
       <w:r>
-        <w:t xml:space="preserve">49 Williams JG, Mann RY. Hospital episode statistics: Time for clinicians to get involved?</w:t>
-      </w:r>
-      <w:r>
-        <w:t xml:space="preserve"> </w:t>
-      </w:r>
-      <w:r>
-        <w:rPr>
-          <w:i/>
-        </w:rPr>
-        <w:t xml:space="preserve">Clinical medicine (London, England)</w:t>
-      </w:r>
-      <w:r>
-        <w:t xml:space="preserve"> </w:t>
-      </w:r>
-      <w:r>
-        <w:t xml:space="preserve">2002;</w:t>
-      </w:r>
-      <w:r>
-        <w:t xml:space="preserve"> </w:t>
-      </w:r>
-      <w:r>
-        <w:rPr>
-          <w:b/>
-        </w:rPr>
-        <w:t xml:space="preserve">2</w:t>
-      </w:r>
-      <w:r>
-        <w:t xml:space="preserve">: 34–7.</w:t>
-      </w:r>
-    </w:p>
-    <w:bookmarkEnd w:id="116"/>
-    <w:bookmarkStart w:id="118" w:name="ref-Brennan2012"/>
+        <w:t xml:space="preserve">36. Ripley B, Venables WN. Modern applied statistics with S. Springer, New York; 2002.</w:t>
+      </w:r>
+    </w:p>
+    <w:bookmarkEnd w:id="125"/>
+    <w:bookmarkStart w:id="127" w:name="ref-Fawcett2006"/>
     <w:p>
       <w:pPr>
         <w:pStyle w:val="Bibliography"/>
       </w:pPr>
       <w:r>
-        <w:t xml:space="preserve">50 Brennan L, Watson M, Klaber R, Charles T. The importance of knowing context of hospital episode statistics when reconfiguring the NHS.</w:t>
-      </w:r>
-      <w:r>
-        <w:t xml:space="preserve"> </w:t>
-      </w:r>
-      <w:r>
-        <w:rPr>
-          <w:i/>
-        </w:rPr>
-        <w:t xml:space="preserve">BMJ (Online)</w:t>
-      </w:r>
-      <w:r>
-        <w:t xml:space="preserve"> </w:t>
-      </w:r>
-      <w:r>
-        <w:t xml:space="preserve">2012;</w:t>
-      </w:r>
-      <w:r>
-        <w:t xml:space="preserve"> </w:t>
-      </w:r>
-      <w:r>
-        <w:rPr>
-          <w:b/>
-        </w:rPr>
-        <w:t xml:space="preserve">344</w:t>
-      </w:r>
-      <w:r>
-        <w:t xml:space="preserve">. DOI:</w:t>
-      </w:r>
-      <w:hyperlink r:id="rId117">
+        <w:t xml:space="preserve">37. Fawcett T. An introduction to ROC analysis. Pattern Recognition Letters. 2006;27:861–74. doi:</w:t>
+      </w:r>
+      <w:hyperlink r:id="rId126">
         <w:r>
           <w:rPr>
             <w:rStyle w:val="Hyperlink"/>
           </w:rPr>
-          <w:t xml:space="preserve">10.1136/bmj.e2432</w:t>
+          <w:t xml:space="preserve">10.1016/J.PATREC.2005.10.010</w:t>
         </w:r>
       </w:hyperlink>
       <w:r>
         <w:t xml:space="preserve">.</w:t>
       </w:r>
     </w:p>
-    <w:bookmarkEnd w:id="118"/>
-    <w:bookmarkStart w:id="120" w:name="ref-Smith2012"/>
+    <w:bookmarkEnd w:id="127"/>
+    <w:bookmarkStart w:id="129" w:name="ref-Miller1991"/>
     <w:p>
       <w:pPr>
         <w:pStyle w:val="Bibliography"/>
       </w:pPr>
       <w:r>
-        <w:t xml:space="preserve">51 Smith AJ, Dieppe P, Porter M, Blom AW. Risk of cancer in first seven years after metal-on-metal hip replacement compared with other bearings and general population: Linkage study between the National Joint Registry of England and Wales and hospital episode statistics.</w:t>
-      </w:r>
-      <w:r>
-        <w:t xml:space="preserve"> </w:t>
-      </w:r>
-      <w:r>
-        <w:rPr>
-          <w:i/>
-        </w:rPr>
-        <w:t xml:space="preserve">BMJ (Online)</w:t>
-      </w:r>
-      <w:r>
-        <w:t xml:space="preserve"> </w:t>
-      </w:r>
-      <w:r>
-        <w:t xml:space="preserve">2012;</w:t>
-      </w:r>
-      <w:r>
-        <w:t xml:space="preserve"> </w:t>
-      </w:r>
-      <w:r>
-        <w:rPr>
-          <w:b/>
-        </w:rPr>
-        <w:t xml:space="preserve">344</w:t>
-      </w:r>
-      <w:r>
-        <w:t xml:space="preserve">. DOI:</w:t>
-      </w:r>
-      <w:hyperlink r:id="rId119">
+        <w:t xml:space="preserve">38. Miller ME, Hui SL, Tierney WM. Validation techniques for logistic regression models. Statistics in Medicine. 1991;10:1213–26. doi:</w:t>
+      </w:r>
+      <w:hyperlink r:id="rId128">
         <w:r>
           <w:rPr>
             <w:rStyle w:val="Hyperlink"/>
           </w:rPr>
-          <w:t xml:space="preserve">10.1136/bmj.e2383</w:t>
+          <w:t xml:space="preserve">10.1002/sim.4780100805</w:t>
         </w:r>
       </w:hyperlink>
       <w:r>
         <w:t xml:space="preserve">.</w:t>
       </w:r>
     </w:p>
-    <w:bookmarkEnd w:id="120"/>
-    <w:bookmarkStart w:id="121" w:name="ref-Mouchti2018"/>
+    <w:bookmarkEnd w:id="129"/>
+    <w:bookmarkStart w:id="131" w:name="ref-Nattino2016"/>
     <w:p>
       <w:pPr>
         <w:pStyle w:val="Bibliography"/>
       </w:pPr>
       <w:r>
-        <w:t xml:space="preserve">52 Mouchti S, Whitehouse MR, Sayers A, Hunt LP, MacGregor A, Blom AW. The association of body mass index with risk of long-term revision and 90-Day mortality following primary total hip replacement.</w:t>
-      </w:r>
-      <w:r>
-        <w:t xml:space="preserve"> </w:t>
-      </w:r>
-      <w:r>
-        <w:rPr>
-          <w:i/>
-        </w:rPr>
-        <w:t xml:space="preserve">The Journal of Bone and Joint Surgery</w:t>
-      </w:r>
-      <w:r>
-        <w:t xml:space="preserve"> </w:t>
-      </w:r>
-      <w:r>
-        <w:t xml:space="preserve">2018;</w:t>
-      </w:r>
-      <w:r>
-        <w:t xml:space="preserve"> </w:t>
-      </w:r>
-      <w:r>
-        <w:rPr>
-          <w:b/>
-        </w:rPr>
-        <w:t xml:space="preserve">100</w:t>
-      </w:r>
-      <w:r>
-        <w:t xml:space="preserve">: 2140–52.</w:t>
-      </w:r>
-    </w:p>
-    <w:bookmarkEnd w:id="121"/>
-    <w:bookmarkStart w:id="122" w:name="ref-Stommel2009"/>
+        <w:t xml:space="preserve">39. Nattino G, Finazzi S, Bertolini G. A new test and graphical tool to assess the goodness of fit of logistic regression models. Statistics in Medicine. 2016;35:709–20. doi:</w:t>
+      </w:r>
+      <w:hyperlink r:id="rId130">
+        <w:r>
+          <w:rPr>
+            <w:rStyle w:val="Hyperlink"/>
+          </w:rPr>
+          <w:t xml:space="preserve">10.1002/sim.6744</w:t>
+        </w:r>
+      </w:hyperlink>
+      <w:r>
+        <w:t xml:space="preserve">.</w:t>
+      </w:r>
+    </w:p>
+    <w:bookmarkEnd w:id="131"/>
+    <w:bookmarkStart w:id="133" w:name="ref-Steyerberg2004"/>
     <w:p>
       <w:pPr>
         <w:pStyle w:val="Bibliography"/>
       </w:pPr>
       <w:r>
-        <w:t xml:space="preserve">53 Stommel M, Schoenborn CA. Accuracy and usefulness of BMI measures based on self-reported weight and height: Findings from the NHANES &amp; NHIS 2001-2006.</w:t>
-      </w:r>
-      <w:r>
-        <w:t xml:space="preserve"> </w:t>
-      </w:r>
-      <w:r>
-        <w:rPr>
-          <w:i/>
-        </w:rPr>
-        <w:t xml:space="preserve">BMC Public Health</w:t>
-      </w:r>
-      <w:r>
-        <w:t xml:space="preserve"> </w:t>
-      </w:r>
-      <w:r>
-        <w:t xml:space="preserve">2009;</w:t>
-      </w:r>
-      <w:r>
-        <w:t xml:space="preserve"> </w:t>
-      </w:r>
-      <w:r>
-        <w:rPr>
-          <w:b/>
-        </w:rPr>
-        <w:t xml:space="preserve">9</w:t>
-      </w:r>
-      <w:r>
-        <w:t xml:space="preserve">: 1–10.</w:t>
-      </w:r>
-    </w:p>
-    <w:bookmarkEnd w:id="122"/>
-    <w:bookmarkEnd w:id="123"/>
+        <w:t xml:space="preserve">40. Steyerberg EW, Borsboom GJJM, van Houwelingen HC, Eijkemans MJC, Habbema JDF. Validation and updating of predictive logistic regression models: A study on sample size and shrinkage. Statistics in Medicine. 2004;23:2567–86. doi:</w:t>
+      </w:r>
+      <w:hyperlink r:id="rId132">
+        <w:r>
+          <w:rPr>
+            <w:rStyle w:val="Hyperlink"/>
+          </w:rPr>
+          <w:t xml:space="preserve">10.1002/sim.1844</w:t>
+        </w:r>
+      </w:hyperlink>
+      <w:r>
+        <w:t xml:space="preserve">.</w:t>
+      </w:r>
+    </w:p>
+    <w:bookmarkEnd w:id="133"/>
+    <w:bookmarkStart w:id="134" w:name="ref-Breiman2001"/>
+    <w:p>
+      <w:pPr>
+        <w:pStyle w:val="Bibliography"/>
+      </w:pPr>
+      <w:r>
+        <w:t xml:space="preserve">41. Breiman L. Statistical modeling: The two cultures. Statistical Science. 2001;16:199–215.</w:t>
+      </w:r>
+    </w:p>
+    <w:bookmarkEnd w:id="134"/>
+    <w:bookmarkStart w:id="135" w:name="ref-Haynes1995"/>
+    <w:p>
+      <w:pPr>
+        <w:pStyle w:val="Bibliography"/>
+      </w:pPr>
+      <w:r>
+        <w:t xml:space="preserve">42. Haynes SR, Lawler PG. An assessment of the consistency of ASA physical status classification allocation. Anaesthesia. 1995;50:195–9.</w:t>
+      </w:r>
+    </w:p>
+    <w:bookmarkEnd w:id="135"/>
+    <w:bookmarkStart w:id="136" w:name="ref-Whitmore2014"/>
+    <w:p>
+      <w:pPr>
+        <w:pStyle w:val="Bibliography"/>
+      </w:pPr>
+      <w:r>
+        <w:t xml:space="preserve">43. Whitmore RG, Stephen JH, Vernick C, Campbell PG, Yadla S, Ghobrial GM, et al. ASA grade and Charlson Comorbidity Index of spinal surgery patients: Correlation with complications and societal costs. The spine journal : official journal of the North American Spine Society. 2014;14:31–8.</w:t>
+      </w:r>
+    </w:p>
+    <w:bookmarkEnd w:id="136"/>
+    <w:bookmarkStart w:id="138" w:name="ref-Kork2015"/>
+    <w:p>
+      <w:pPr>
+        <w:pStyle w:val="Bibliography"/>
+      </w:pPr>
+      <w:r>
+        <w:t xml:space="preserve">44. Kork F, Balzer F, Krannich A, Weiss B, Wernecke K-D, Spies C. Association of comorbidities with postoperative in-hospital mortality: A retrospective cohort study. Medicine. 2015;94:e576. doi:</w:t>
+      </w:r>
+      <w:hyperlink r:id="rId137">
+        <w:r>
+          <w:rPr>
+            <w:rStyle w:val="Hyperlink"/>
+          </w:rPr>
+          <w:t xml:space="preserve">10.1097/MD.0000000000000576</w:t>
+        </w:r>
+      </w:hyperlink>
+      <w:r>
+        <w:t xml:space="preserve">.</w:t>
+      </w:r>
+    </w:p>
+    <w:bookmarkEnd w:id="138"/>
+    <w:bookmarkStart w:id="140" w:name="ref-Mood2010"/>
+    <w:p>
+      <w:pPr>
+        <w:pStyle w:val="Bibliography"/>
+      </w:pPr>
+      <w:r>
+        <w:t xml:space="preserve">45. Mood C. Logistic regression: Why we cannot do what we think we can do, and what we can do about it. European Sociological Review. 2010;26:67–82. doi:</w:t>
+      </w:r>
+      <w:hyperlink r:id="rId139">
+        <w:r>
+          <w:rPr>
+            <w:rStyle w:val="Hyperlink"/>
+          </w:rPr>
+          <w:t xml:space="preserve">10.1093/esr/jcp006</w:t>
+        </w:r>
+      </w:hyperlink>
+      <w:r>
+        <w:t xml:space="preserve">.</w:t>
+      </w:r>
+    </w:p>
+    <w:bookmarkEnd w:id="140"/>
+    <w:bookmarkStart w:id="141" w:name="ref-Soderman2000"/>
+    <w:p>
+      <w:pPr>
+        <w:pStyle w:val="Bibliography"/>
+      </w:pPr>
+      <w:r>
+        <w:t xml:space="preserve">46. Söderman P, Malchau H, Herberts P, Johnell O. Are the findings in the swedish national total hip arthroplasty register valid? A comparison between the swedish national total hip arthroplasty register, the national discharge register, and the national death register. The Journal of arthroplasty. 2000;15:884–9.</w:t>
+      </w:r>
+    </w:p>
+    <w:bookmarkEnd w:id="141"/>
+    <w:bookmarkStart w:id="142" w:name="ref-Soderman2001"/>
+    <w:p>
+      <w:pPr>
+        <w:pStyle w:val="Bibliography"/>
+      </w:pPr>
+      <w:r>
+        <w:t xml:space="preserve">47. Söderman P, Malchau H, Herberts P, Zügner R, Regnér H, Garellick G. Outcome after total hip arthroplasty: Part II. Disease-specific follow-up and the swedish national total hip arthroplasty register. Acta orthopaedica Scandinavica. 2001;72:113–9.</w:t>
+      </w:r>
+    </w:p>
+    <w:bookmarkEnd w:id="142"/>
+    <w:bookmarkStart w:id="143" w:name="ref-Spencer2012"/>
+    <w:p>
+      <w:pPr>
+        <w:pStyle w:val="Bibliography"/>
+      </w:pPr>
+      <w:r>
+        <w:t xml:space="preserve">48. Spencer SA, Davies MP. Hospital episode statistics: Improving the quality and value of hospital data: A national internet e-survey of hospital consultants. BMJ Open. 2012;2.</w:t>
+      </w:r>
+    </w:p>
+    <w:bookmarkEnd w:id="143"/>
+    <w:bookmarkStart w:id="144" w:name="ref-Williams2002"/>
+    <w:p>
+      <w:pPr>
+        <w:pStyle w:val="Bibliography"/>
+      </w:pPr>
+      <w:r>
+        <w:t xml:space="preserve">49. Williams JG, Mann RY. Hospital episode statistics: Time for clinicians to get involved? Clinical medicine (London, England). 2002;2:34–7.</w:t>
+      </w:r>
+    </w:p>
+    <w:bookmarkEnd w:id="144"/>
+    <w:bookmarkStart w:id="145" w:name="ref-Brennan2012"/>
+    <w:p>
+      <w:pPr>
+        <w:pStyle w:val="Bibliography"/>
+      </w:pPr>
+      <w:r>
+        <w:t xml:space="preserve">50. Brennan L, Watson M, Klaber R, Charles T. The importance of knowing context of hospital episode statistics when reconfiguring the NHS. BMJ (Online). 2012;344.</w:t>
+      </w:r>
+    </w:p>
+    <w:bookmarkEnd w:id="145"/>
+    <w:bookmarkStart w:id="146" w:name="ref-Smith2012"/>
+    <w:p>
+      <w:pPr>
+        <w:pStyle w:val="Bibliography"/>
+      </w:pPr>
+      <w:r>
+        <w:t xml:space="preserve">51. Smith AJ, Dieppe P, Porter M, Blom AW. Risk of cancer in first seven years after metal-on-metal hip replacement compared with other bearings and general population: Linkage study between the National Joint Registry of England and Wales and hospital episode statistics. BMJ (Online). 2012;344.</w:t>
+      </w:r>
+    </w:p>
+    <w:bookmarkEnd w:id="146"/>
+    <w:bookmarkStart w:id="148" w:name="ref-Mouchti2018"/>
+    <w:p>
+      <w:pPr>
+        <w:pStyle w:val="Bibliography"/>
+      </w:pPr>
+      <w:r>
+        <w:t xml:space="preserve">52. Mouchti S, Whitehouse MR, Sayers A, Hunt LP, MacGregor A, Blom AW. The association of body mass index with risk of long-term revision and 90-Day mortality following primary total hip replacement. The Journal of Bone and Joint Surgery. 2018;100:2140–52. doi:</w:t>
+      </w:r>
+      <w:hyperlink r:id="rId147">
+        <w:r>
+          <w:rPr>
+            <w:rStyle w:val="Hyperlink"/>
+          </w:rPr>
+          <w:t xml:space="preserve">10.2106/JBJS.18.00120</w:t>
+        </w:r>
+      </w:hyperlink>
+      <w:r>
+        <w:t xml:space="preserve">.</w:t>
+      </w:r>
+    </w:p>
+    <w:bookmarkEnd w:id="148"/>
+    <w:bookmarkStart w:id="149" w:name="ref-Stommel2009"/>
+    <w:p>
+      <w:pPr>
+        <w:pStyle w:val="Bibliography"/>
+      </w:pPr>
+      <w:r>
+        <w:t xml:space="preserve">53. Stommel M, Schoenborn CA. Accuracy and usefulness of BMI measures based on self-reported weight and height: Findings from the NHANES &amp; NHIS 2001-2006. BMC Public Health. 2009;9:1–10.</w:t>
+      </w:r>
+    </w:p>
+    <w:bookmarkEnd w:id="149"/>
+    <w:bookmarkEnd w:id="150"/>
     <w:sectPr>
       <w:headerReference w:type="even" r:id="rId11"/>
       <w:headerReference w:type="default" r:id="rId9"/>

</xml_diff>

<commit_message>
Formal declarations. Fix #25.
</commit_message>
<xml_diff>
--- a/reports/article.docx
+++ b/reports/article.docx
@@ -669,7 +669,7 @@
         <w:t xml:space="preserve"> </w:t>
       </w:r>
       <w:r>
-        <w:t xml:space="preserve">[2, 3, 3–6]</w:t>
+        <w:t xml:space="preserve">[2–6]</w:t>
       </w:r>
       <w:r>
         <w:t xml:space="preserve">. Additionally, these complex co-morbidity instruments are based on information from extensive in- or out-patient databases, each measure being defined by 1,178 and 1,516 individual International Classification of Diseases (ICD)-10 codes, respectively. Each co-morbidity index also exists in numerous versions, making interpretation and comparisons difficult</w:t>
@@ -1131,294 +1131,282 @@
       <w:r>
         <w:t xml:space="preserve">. A linked Binder environment is also available for interactive usage.</w:t>
       </w:r>
+      <w:r>
+        <w:t xml:space="preserve"> </w:t>
+      </w:r>
+      <w:r>
+        <w:t xml:space="preserve">ta law from 2009, and the UK law for pseudonymised data.</w:t>
+      </w:r>
+    </w:p>
+    <w:p>
+      <w:pPr>
+        <w:pStyle w:val="Heading1"/>
+      </w:pPr>
+      <w:bookmarkStart w:id="34" w:name="indirect-patient-and-public-involvement"/>
+      <w:r>
+        <w:t xml:space="preserve">Indirect Patient and Public Involvement</w:t>
+      </w:r>
+      <w:bookmarkEnd w:id="34"/>
+    </w:p>
+    <w:p>
+      <w:pPr>
+        <w:pStyle w:val="FirstParagraph"/>
+      </w:pPr>
+      <w:r>
+        <w:t xml:space="preserve">There is a patient representative at SHAR to ensure that the patients’ interests are respected in planned research.</w:t>
+      </w:r>
+    </w:p>
+    <w:p>
+      <w:pPr>
+        <w:pStyle w:val="Heading1"/>
+      </w:pPr>
+      <w:bookmarkStart w:id="35" w:name="results"/>
+      <w:r>
+        <w:t xml:space="preserve">Results</w:t>
+      </w:r>
+      <w:bookmarkEnd w:id="35"/>
     </w:p>
     <w:p>
       <w:pPr>
         <w:pStyle w:val="Heading2"/>
       </w:pPr>
-      <w:bookmarkStart w:id="34" w:name="ethical-approval"/>
-      <w:r>
-        <w:t xml:space="preserve">Ethical approval</w:t>
-      </w:r>
-      <w:bookmarkEnd w:id="34"/>
+      <w:bookmarkStart w:id="36" w:name="study-participants"/>
+      <w:r>
+        <w:t xml:space="preserve">Study participants</w:t>
+      </w:r>
+      <w:bookmarkEnd w:id="36"/>
     </w:p>
     <w:p>
       <w:pPr>
         <w:pStyle w:val="FirstParagraph"/>
       </w:pPr>
       <w:r>
-        <w:t xml:space="preserve">Ethical approval for this study was obtained from the Regional Ethical Review Board in Gothenburg (360-13) and by the NJR in the UK (RSC2017/21). Informed consent was not mandatory according to the Swedish patient data law from 2009, and the UK law for pseudonymised data.</w:t>
+        <w:t xml:space="preserve">53,099 patients (age 35 - 99, 61 % females) were included in the derivation cohort from SHAR (Figure</w:t>
+      </w:r>
+      <w:r>
+        <w:t xml:space="preserve"> </w:t>
+      </w:r>
+      <w:r>
+        <w:t xml:space="preserve">1</w:t>
+      </w:r>
+      <w:r>
+        <w:t xml:space="preserve"> </w:t>
+      </w:r>
+      <w:r>
+        <w:t xml:space="preserve">left panel). 175 (0.33 %) of those patients died within 90 days and no one was censored before that. The unadjusted risk of 90-day mortality was therefore 0.33 % (95 % CI 0.28 - 0.38). Further characteristics of the study population are presented in Table</w:t>
+      </w:r>
+      <w:r>
+        <w:t xml:space="preserve"> </w:t>
+      </w:r>
+      <w:r>
+        <w:t xml:space="preserve">2</w:t>
+      </w:r>
+      <w:r>
+        <w:t xml:space="preserve">. 26 % and 48 % of the Swedish patients had at least one pre-surgery co-morbidity according to Charlson and Elixhauser. The proportion of patients with ASA class III was 18 %.</w:t>
+      </w:r>
+    </w:p>
+    <w:p>
+      <w:pPr>
+        <w:pStyle w:val="BodyText"/>
+      </w:pPr>
+      <w:r>
+        <w:t xml:space="preserve">In addition, 125,428 patients were included for the external validation cohort from England and Wales (Figure</w:t>
+      </w:r>
+      <w:r>
+        <w:t xml:space="preserve"> </w:t>
+      </w:r>
+      <w:r>
+        <w:t xml:space="preserve">1</w:t>
+      </w:r>
+      <w:r>
+        <w:t xml:space="preserve"> </w:t>
+      </w:r>
+      <w:r>
+        <w:t xml:space="preserve">right panel). Their unadjusted risk of 90 day mortality was 0.52 % (95 % CI 0.49 - 0.56), which was higher compared to the derivation cohort from Sweden.</w:t>
+      </w:r>
+    </w:p>
+    <w:p>
+      <w:pPr>
+        <w:pStyle w:val="Heading2"/>
+      </w:pPr>
+      <w:bookmarkStart w:id="37" w:name="X97f55da61655794c4500bb5dee5b0e7e0a00da4"/>
+      <w:r>
+        <w:t xml:space="preserve">Model development and internal validation</w:t>
+      </w:r>
+      <w:bookmarkEnd w:id="37"/>
+    </w:p>
+    <w:p>
+      <w:pPr>
+        <w:pStyle w:val="FirstParagraph"/>
+      </w:pPr>
+      <w:r>
+        <w:t xml:space="preserve">There were five co-morbidities that were not recorded for any patient who died in the Swedish derivation cohort: acquired immunodeficiency syndrome by the human immunodeficiency virus (AIDS/HIV), coagulopathy, fluid electrolyte disorders, liver disease, and weight loss. Those variables were therefore excluded as potential predictors prior to any statistical model derivation. The derived main model included age, sex, ASA class, the presence of cancer, diseases of the central nervous system, kidney disease, diagnosed obesity, heart condition, anemia, and myocardial infarction. The reduced model, with covariates included at least 33 out of 100 times, was restricted to age, sex, ASA class, the presence of cancer, diseases of the central nervous system, kidney disease, and diagnosed obesity (Table</w:t>
+      </w:r>
+      <w:r>
+        <w:t xml:space="preserve"> </w:t>
+      </w:r>
+      <w:r>
+        <w:t xml:space="preserve">3</w:t>
+      </w:r>
+      <w:r>
+        <w:t xml:space="preserve">).</w:t>
+      </w:r>
+    </w:p>
+    <w:p>
+      <w:pPr>
+        <w:pStyle w:val="BodyText"/>
+      </w:pPr>
+      <w:r>
+        <w:t xml:space="preserve">There were no differences between models including age as a main effect, compared to those were age was modeled by restricted cubic splines with either two or three knots. We therefore focused on the more parsimonious models with age as a main effect. Similarly, the correction for optimism only affected the third decimals of the AUC confidence intervals and was therefore omitted.</w:t>
+      </w:r>
+    </w:p>
+    <w:p>
+      <w:pPr>
+        <w:pStyle w:val="BodyText"/>
+      </w:pPr>
+      <w:r>
+        <w:t xml:space="preserve">The main and reduced models were no different regarding discriminative power (AUC = 0.79, 95 % CI: 0.75 - 0.82 versus AUC = 0.78, 95 % CI: 0.75 - 0.81). We therefore considered the reduced model as superior due to its simplicity. Traditional models performed poorly with 95 % confidence intervals not above 0.7: The Charlson co-morbitiy index had an AUC of (AUC = 0.66, 95 % CI: 0.62 - 0.70) and the Elixhauser co-morbidity an AUC of (AUC = 0.64, 95 % CI: 0.59 - 0.68; Figure</w:t>
+      </w:r>
+      <w:r>
+        <w:t xml:space="preserve"> </w:t>
+      </w:r>
+      <w:r>
+        <w:t xml:space="preserve">2</w:t>
+      </w:r>
+      <w:r>
+        <w:t xml:space="preserve"> </w:t>
+      </w:r>
+      <w:r>
+        <w:t xml:space="preserve">left panel and Figure</w:t>
+      </w:r>
+      <w:r>
+        <w:t xml:space="preserve"> </w:t>
+      </w:r>
+      <w:r>
+        <w:t xml:space="preserve">3</w:t>
+      </w:r>
+      <w:r>
+        <w:t xml:space="preserve">).</w:t>
+      </w:r>
+    </w:p>
+    <w:p>
+      <w:pPr>
+        <w:pStyle w:val="BodyText"/>
+      </w:pPr>
+      <w:r>
+        <w:t xml:space="preserve">The ability of the reduced model to estimate probabilities of death within 90 days is further illustrated in Figure</w:t>
+      </w:r>
+      <w:r>
+        <w:t xml:space="preserve"> </w:t>
+      </w:r>
+      <w:r>
+        <w:t xml:space="preserve">4</w:t>
+      </w:r>
+      <w:r>
+        <w:t xml:space="preserve">. Model calibration was good for estimated probabilities up to 3 % and acceptable up to 5 %, although with predicted probabilities usually higher than observed proportions (Figure</w:t>
+      </w:r>
+      <w:r>
+        <w:t xml:space="preserve"> </w:t>
+      </w:r>
+      <w:r>
+        <w:t xml:space="preserve">5</w:t>
+      </w:r>
+      <w:r>
+        <w:t xml:space="preserve">).</w:t>
+      </w:r>
+    </w:p>
+    <w:p>
+      <w:pPr>
+        <w:pStyle w:val="BodyText"/>
+      </w:pPr>
+      <w:r>
+        <w:t xml:space="preserve">Estimated model coefficients and corresponding odds ratios for the reduced model are presented in Table</w:t>
+      </w:r>
+      <w:r>
+        <w:t xml:space="preserve"> </w:t>
+      </w:r>
+      <w:r>
+        <w:t xml:space="preserve">4</w:t>
+      </w:r>
+      <w:r>
+        <w:t xml:space="preserve">.</w:t>
+      </w:r>
+    </w:p>
+    <w:p>
+      <w:pPr>
+        <w:pStyle w:val="BodyText"/>
+      </w:pPr>
+      <w:r>
+        <w:t xml:space="preserve">Omitting cancer from the reduced model did not affect the AUC or calibration for estimated probabilities below 3 %, but calibration outside this range deteriorated, and we thus retained cancer as an important predictor.</w:t>
+      </w:r>
+    </w:p>
+    <w:p>
+      <w:pPr>
+        <w:pStyle w:val="Heading2"/>
+      </w:pPr>
+      <w:bookmarkStart w:id="38" w:name="external-validation"/>
+      <w:r>
+        <w:t xml:space="preserve">External validation</w:t>
+      </w:r>
+      <w:bookmarkEnd w:id="38"/>
+    </w:p>
+    <w:p>
+      <w:pPr>
+        <w:pStyle w:val="FirstParagraph"/>
+      </w:pPr>
+      <w:r>
+        <w:t xml:space="preserve">The discriminative ability for the reduced model was not statistically significantly different when applied to the external validation cohort (AUC = 0.75, 95 % CI: 0.73 - 0.76) compared to the internal validation (AUC = 0.78, 95 % CI: 0.75 - 0.81) (Figure</w:t>
+      </w:r>
+      <w:r>
+        <w:t xml:space="preserve"> </w:t>
+      </w:r>
+      <w:r>
+        <w:t xml:space="preserve">2</w:t>
+      </w:r>
+      <w:r>
+        <w:t xml:space="preserve"> </w:t>
+      </w:r>
+      <w:r>
+        <w:t xml:space="preserve">right panel and Figure</w:t>
+      </w:r>
+      <w:r>
+        <w:t xml:space="preserve"> </w:t>
+      </w:r>
+      <w:r>
+        <w:t xml:space="preserve">3</w:t>
+      </w:r>
+      <w:r>
+        <w:t xml:space="preserve">). Calibration of the re-calibrated model was slightly inferior compared to the internal calibration. Predicted probabilities between 0.5 % and 1.5 % were lower than observed proportions and the estimated 95 % confidence bands were wider. Over-all, calibration was still good however for predicted probabilities below 3 % and acceptable below 5 % (Figure</w:t>
+      </w:r>
+      <w:r>
+        <w:t xml:space="preserve"> </w:t>
+      </w:r>
+      <w:r>
+        <w:t xml:space="preserve">5</w:t>
+      </w:r>
+      <w:r>
+        <w:t xml:space="preserve">).</w:t>
       </w:r>
     </w:p>
     <w:p>
       <w:pPr>
         <w:pStyle w:val="Heading1"/>
       </w:pPr>
-      <w:bookmarkStart w:id="35" w:name="indirect-patient-and-public-involvement"/>
-      <w:r>
-        <w:t xml:space="preserve">Indirect Patient and Public Involvement</w:t>
-      </w:r>
-      <w:bookmarkEnd w:id="35"/>
-    </w:p>
-    <w:p>
-      <w:pPr>
-        <w:pStyle w:val="FirstParagraph"/>
-      </w:pPr>
-      <w:r>
-        <w:t xml:space="preserve">There is a patient representative at SHAR to ensure that the patients’ interests are respected in planned research.</w:t>
-      </w:r>
-    </w:p>
-    <w:p>
-      <w:pPr>
-        <w:pStyle w:val="Heading1"/>
-      </w:pPr>
-      <w:bookmarkStart w:id="36" w:name="results"/>
-      <w:r>
-        <w:t xml:space="preserve">Results</w:t>
-      </w:r>
-      <w:bookmarkEnd w:id="36"/>
+      <w:bookmarkStart w:id="39" w:name="discussion"/>
+      <w:r>
+        <w:t xml:space="preserve">Discussion</w:t>
+      </w:r>
+      <w:bookmarkEnd w:id="39"/>
     </w:p>
     <w:p>
       <w:pPr>
         <w:pStyle w:val="Heading2"/>
       </w:pPr>
-      <w:bookmarkStart w:id="37" w:name="study-participants"/>
-      <w:r>
-        <w:t xml:space="preserve">Study participants</w:t>
-      </w:r>
-      <w:bookmarkEnd w:id="37"/>
-    </w:p>
-    <w:p>
-      <w:pPr>
-        <w:pStyle w:val="FirstParagraph"/>
-      </w:pPr>
-      <w:r>
-        <w:t xml:space="preserve">53,099 patients (age 35 - 99, 61 % females) were included in the derivation cohort from SHAR (Figure</w:t>
-      </w:r>
-      <w:r>
-        <w:t xml:space="preserve"> </w:t>
-      </w:r>
-      <w:r>
-        <w:t xml:space="preserve">1</w:t>
-      </w:r>
-      <w:r>
-        <w:t xml:space="preserve"> </w:t>
-      </w:r>
-      <w:r>
-        <w:t xml:space="preserve">left panel). 175 (0.33 %) of those patients died within 90 days and no one was censored before that. The unadjusted risk of 90-day mortality was therefore 0.33 % (95 % CI 0.28 - 0.38). Further characteristics of the study population are presented in Table</w:t>
-      </w:r>
-      <w:r>
-        <w:t xml:space="preserve"> </w:t>
-      </w:r>
-      <w:r>
-        <w:t xml:space="preserve">2</w:t>
-      </w:r>
-      <w:r>
-        <w:t xml:space="preserve">. 26 % and 48 % of the Swedish patients had at least one pre-surgery co-morbidity according to Charlson and Elixhauser. The proportion of patients with ASA class III was 18 %.</w:t>
-      </w:r>
-    </w:p>
-    <w:p>
-      <w:pPr>
-        <w:pStyle w:val="BodyText"/>
-      </w:pPr>
-      <w:r>
-        <w:t xml:space="preserve">In addition, 125,428 patients were included for the external validation cohort from England and Wales (Figure</w:t>
-      </w:r>
-      <w:r>
-        <w:t xml:space="preserve"> </w:t>
-      </w:r>
-      <w:r>
-        <w:t xml:space="preserve">1</w:t>
-      </w:r>
-      <w:r>
-        <w:t xml:space="preserve"> </w:t>
-      </w:r>
-      <w:r>
-        <w:t xml:space="preserve">right panel). Their unadjusted risk of 90 day mortality was 0.52 % (95 % CI 0.49 - 0.56), which was higher compared to the derivation cohort from Sweden.</w:t>
-      </w:r>
-    </w:p>
-    <w:p>
-      <w:pPr>
-        <w:pStyle w:val="Heading2"/>
-      </w:pPr>
-      <w:bookmarkStart w:id="38" w:name="X97f55da61655794c4500bb5dee5b0e7e0a00da4"/>
-      <w:r>
-        <w:t xml:space="preserve">Model development and internal validation</w:t>
-      </w:r>
-      <w:bookmarkEnd w:id="38"/>
-    </w:p>
-    <w:p>
-      <w:pPr>
-        <w:pStyle w:val="FirstParagraph"/>
-      </w:pPr>
-      <w:r>
-        <w:t xml:space="preserve">There were five co-morbidities that were not recorded for any patient who died in the Swedish derivation cohort: acquired immunodeficiency syndrome by the human immunodeficiency virus (AIDS/HIV), coagulopathy, fluid electrolyte disorders, liver disease, and weight loss. Those variables were therefore excluded as potential predictors prior to any statistical model derivation. The derived main model included age, sex, ASA class, the presence of cancer, diseases of the central nervous system, kidney disease, diagnosed obesity, heart condition, anemia, and myocardial infarction. The reduced model, with covariates included at least 33 out of 100 times, was restricted to age, sex, ASA class, the presence of cancer, diseases of the central nervous system, kidney disease, and diagnosed obesity (Table</w:t>
-      </w:r>
-      <w:r>
-        <w:t xml:space="preserve"> </w:t>
-      </w:r>
-      <w:r>
-        <w:t xml:space="preserve">3</w:t>
-      </w:r>
-      <w:r>
-        <w:t xml:space="preserve">).</w:t>
-      </w:r>
-    </w:p>
-    <w:p>
-      <w:pPr>
-        <w:pStyle w:val="BodyText"/>
-      </w:pPr>
-      <w:r>
-        <w:t xml:space="preserve">There were no differences between models including age as a main effect, compared to those were age was modeled by restricted cubic splines with either two or three knots. We therefore focused on the more parsimonious models with age as a main effect. Similarly, the correction for optimism only affected the third decimals of the AUC confidence intervals and was therefore omitted.</w:t>
-      </w:r>
-    </w:p>
-    <w:p>
-      <w:pPr>
-        <w:pStyle w:val="BodyText"/>
-      </w:pPr>
-      <w:r>
-        <w:t xml:space="preserve">The main and reduced models were no different regarding discriminative power (AUC = 0.79, 95 % CI: 0.75 - 0.82 versus AUC = 0.78, 95 % CI: 0.75 - 0.81). We therefore considered the reduced model as superior due to its simplicity. Traditional models performed poorly with 95 % confidence intervals not above 0.7: The Charlson co-morbitiy index had an AUC of (AUC = 0.66, 95 % CI: 0.62 - 0.70) and the Elixhauser co-morbidity an AUC of (AUC = 0.64, 95 % CI: 0.59 - 0.68; Figure</w:t>
-      </w:r>
-      <w:r>
-        <w:t xml:space="preserve"> </w:t>
-      </w:r>
-      <w:r>
-        <w:t xml:space="preserve">2</w:t>
-      </w:r>
-      <w:r>
-        <w:t xml:space="preserve"> </w:t>
-      </w:r>
-      <w:r>
-        <w:t xml:space="preserve">left panel and Figure</w:t>
-      </w:r>
-      <w:r>
-        <w:t xml:space="preserve"> </w:t>
-      </w:r>
-      <w:r>
-        <w:t xml:space="preserve">3</w:t>
-      </w:r>
-      <w:r>
-        <w:t xml:space="preserve">).</w:t>
-      </w:r>
-    </w:p>
-    <w:p>
-      <w:pPr>
-        <w:pStyle w:val="BodyText"/>
-      </w:pPr>
-      <w:r>
-        <w:t xml:space="preserve">The ability of the reduced model to estimate probabilities of death within 90 days is further illustrated in Figure</w:t>
-      </w:r>
-      <w:r>
-        <w:t xml:space="preserve"> </w:t>
-      </w:r>
-      <w:r>
-        <w:t xml:space="preserve">4</w:t>
-      </w:r>
-      <w:r>
-        <w:t xml:space="preserve">. Model calibration was good for estimated probabilities up to 3 % and acceptable up to 5 %, although with predicted probabilities usually higher than observed proportions (Figure</w:t>
-      </w:r>
-      <w:r>
-        <w:t xml:space="preserve"> </w:t>
-      </w:r>
-      <w:r>
-        <w:t xml:space="preserve">5</w:t>
-      </w:r>
-      <w:r>
-        <w:t xml:space="preserve">).</w:t>
-      </w:r>
-    </w:p>
-    <w:p>
-      <w:pPr>
-        <w:pStyle w:val="BodyText"/>
-      </w:pPr>
-      <w:r>
-        <w:t xml:space="preserve">Estimated model coefficients and corresponding odds ratios for the reduced model are presented in Table</w:t>
-      </w:r>
-      <w:r>
-        <w:t xml:space="preserve"> </w:t>
-      </w:r>
-      <w:r>
-        <w:t xml:space="preserve">4</w:t>
-      </w:r>
-      <w:r>
-        <w:t xml:space="preserve">.</w:t>
-      </w:r>
-    </w:p>
-    <w:p>
-      <w:pPr>
-        <w:pStyle w:val="BodyText"/>
-      </w:pPr>
-      <w:r>
-        <w:t xml:space="preserve">Omitting cancer from the reduced model did not affect the AUC or calibration for estimated probabilities below 3 %, but calibration outside this range deteriorated, and we thus retained cancer as an important predictor.</w:t>
-      </w:r>
-    </w:p>
-    <w:p>
-      <w:pPr>
-        <w:pStyle w:val="Heading2"/>
-      </w:pPr>
-      <w:bookmarkStart w:id="39" w:name="external-validation"/>
-      <w:r>
-        <w:t xml:space="preserve">External validation</w:t>
-      </w:r>
-      <w:bookmarkEnd w:id="39"/>
-    </w:p>
-    <w:p>
-      <w:pPr>
-        <w:pStyle w:val="FirstParagraph"/>
-      </w:pPr>
-      <w:r>
-        <w:t xml:space="preserve">The discriminative ability for the reduced model was not statistically significantly different when applied to the external validation cohort (AUC = 0.75, 95 % CI: 0.73 - 0.76) compared to the internal validation (AUC = 0.78, 95 % CI: 0.75 - 0.81) (Figure</w:t>
-      </w:r>
-      <w:r>
-        <w:t xml:space="preserve"> </w:t>
-      </w:r>
-      <w:r>
-        <w:t xml:space="preserve">2</w:t>
-      </w:r>
-      <w:r>
-        <w:t xml:space="preserve"> </w:t>
-      </w:r>
-      <w:r>
-        <w:t xml:space="preserve">right panel and Figure</w:t>
-      </w:r>
-      <w:r>
-        <w:t xml:space="preserve"> </w:t>
-      </w:r>
-      <w:r>
-        <w:t xml:space="preserve">3</w:t>
-      </w:r>
-      <w:r>
-        <w:t xml:space="preserve">). Calibration of the re-calibrated model was slightly inferior compared to the internal calibration. Predicted probabilities between 0.5 % and 1.5 % were lower than observed proportions and the estimated 95 % confidence bands were wider. Over-all, calibration was still good however for predicted probabilities below 3 % and acceptable below 5 % (Figure</w:t>
-      </w:r>
-      <w:r>
-        <w:t xml:space="preserve"> </w:t>
-      </w:r>
-      <w:r>
-        <w:t xml:space="preserve">5</w:t>
-      </w:r>
-      <w:r>
-        <w:t xml:space="preserve">).</w:t>
-      </w:r>
-    </w:p>
-    <w:p>
-      <w:pPr>
-        <w:pStyle w:val="Heading1"/>
-      </w:pPr>
-      <w:bookmarkStart w:id="40" w:name="discussion"/>
-      <w:r>
-        <w:t xml:space="preserve">Discussion</w:t>
+      <w:bookmarkStart w:id="40" w:name="principal-findings"/>
+      <w:r>
+        <w:t xml:space="preserve">Principal findings</w:t>
       </w:r>
       <w:bookmarkEnd w:id="40"/>
-    </w:p>
-    <w:p>
-      <w:pPr>
-        <w:pStyle w:val="Heading2"/>
-      </w:pPr>
-      <w:bookmarkStart w:id="41" w:name="principal-findings"/>
-      <w:r>
-        <w:t xml:space="preserve">Principal findings</w:t>
-      </w:r>
-      <w:bookmarkEnd w:id="41"/>
     </w:p>
     <w:p>
       <w:pPr>
@@ -1547,11 +1535,11 @@
       <w:pPr>
         <w:pStyle w:val="Heading2"/>
       </w:pPr>
-      <w:bookmarkStart w:id="42" w:name="clinical-usage"/>
+      <w:bookmarkStart w:id="41" w:name="clinical-usage"/>
       <w:r>
         <w:t xml:space="preserve">Clinical usage</w:t>
       </w:r>
-      <w:bookmarkEnd w:id="42"/>
+      <w:bookmarkEnd w:id="41"/>
     </w:p>
     <w:p>
       <w:pPr>
@@ -1569,7 +1557,7 @@
         </w:r>
       </w:hyperlink>
       <w:r>
-        <w:t xml:space="preserve">). For example, a 35 year old woman with ASA class I and none of the important co-morbidities would have a 0·028 ‰ risk to die within 90 days of surgery. A woman, 67 years old, i.e. the first age quantile, would have an elevated risk of 0·37 ‰. A 99 year old man, i.e. the maximum observed age, with ASA class III and cancer, would have a risk of 8·8 %. Note, however, that covariate patters with observed probabilities above 5 % were rare (0.13 %, n = 70), and estimated mortality risks above 5 % are therefore subject to extrapolation. The observed proportions of deaths for patients with similar characteristics is likely lower (as indicated by Figure</w:t>
+        <w:t xml:space="preserve">). For example, a 35 year old woman with ASA class I and none of the important co-morbidities would have a 0.028 ‰ risk to die within 90 days of surgery. A woman, 67 years old, i.e. the first age quantile, would have an elevated risk of 0.37 ‰. A 99 year old man, i.e. the maximum observed age, with ASA class III and cancer, would have a risk of 8.8 %. Note, however, that covariate patters with observed probabilities above 5 % were rare (0.13 %, n = 70), and estimated mortality risks above 5 % are therefore subject to extrapolation. The observed proportions of deaths for patients with similar characteristics is likely lower (as indicated by Figure</w:t>
       </w:r>
       <w:r>
         <w:t xml:space="preserve"> </w:t>
@@ -1686,11 +1674,11 @@
       <w:pPr>
         <w:pStyle w:val="Heading2"/>
       </w:pPr>
-      <w:bookmarkStart w:id="43" w:name="strengths-and-limitations"/>
+      <w:bookmarkStart w:id="42" w:name="strengths-and-limitations"/>
       <w:r>
         <w:t xml:space="preserve">Strengths and limitations</w:t>
       </w:r>
-      <w:bookmarkEnd w:id="43"/>
+      <w:bookmarkEnd w:id="42"/>
     </w:p>
     <w:p>
       <w:pPr>
@@ -1817,29 +1805,129 @@
       <w:pPr>
         <w:pStyle w:val="Heading2"/>
       </w:pPr>
-      <w:bookmarkStart w:id="44" w:name="conclusion"/>
+      <w:bookmarkStart w:id="43" w:name="conclusion"/>
       <w:r>
         <w:t xml:space="preserve">Conclusion</w:t>
       </w:r>
+      <w:bookmarkEnd w:id="43"/>
+    </w:p>
+    <w:p>
+      <w:pPr>
+        <w:pStyle w:val="FirstParagraph"/>
+      </w:pPr>
+      <w:r>
+        <w:t xml:space="preserve">Our results indicate that the risk of early postoperative mortality after cemented THA can be pre-operatively assessed by a parsimonious prediction model. We hope that this model, with its accompanying web calculator, will facilitate shared decision-making between physicians and their patients in need of THA.</w:t>
+      </w:r>
+    </w:p>
+    <w:p>
+      <w:pPr>
+        <w:pStyle w:val="Heading1"/>
+      </w:pPr>
+      <w:bookmarkStart w:id="44" w:name="declarations"/>
+      <w:r>
+        <w:t xml:space="preserve">Declarations</w:t>
+      </w:r>
       <w:bookmarkEnd w:id="44"/>
     </w:p>
     <w:p>
       <w:pPr>
+        <w:pStyle w:val="Heading2"/>
+      </w:pPr>
+      <w:bookmarkStart w:id="45" w:name="Xd182db0490b2de20bd2b4e4cc8698599182035f"/>
+      <w:r>
+        <w:t xml:space="preserve">Ethics approval and consent to participate</w:t>
+      </w:r>
+      <w:bookmarkEnd w:id="45"/>
+    </w:p>
+    <w:p>
+      <w:pPr>
         <w:pStyle w:val="FirstParagraph"/>
       </w:pPr>
       <w:r>
-        <w:t xml:space="preserve">Our results indicate that the risk of early postoperative mortality after cemented THA can be pre-operatively assessed by a parsimonious prediction model. We hope that this model, with its accompanying web calculator, will facilitate shared decision-making between physicians and their patients in need of THA.</w:t>
+        <w:t xml:space="preserve">Ethical approval for this study was obtained from the Regional Ethical Review Board in Gothenburg (360-13) and by the NJR in the UK (RSC2017/21). Informed consent was not mandatory according to the Swedish patient da</w:t>
+      </w:r>
+    </w:p>
+    <w:p>
+      <w:pPr>
+        <w:pStyle w:val="Heading2"/>
+      </w:pPr>
+      <w:bookmarkStart w:id="46" w:name="consent-for-publication"/>
+      <w:r>
+        <w:t xml:space="preserve">Consent for publication</w:t>
+      </w:r>
+      <w:bookmarkEnd w:id="46"/>
+    </w:p>
+    <w:p>
+      <w:pPr>
+        <w:pStyle w:val="FirstParagraph"/>
+      </w:pPr>
+      <w:r>
+        <w:t xml:space="preserve">All athours give consent to publish the article.</w:t>
+      </w:r>
+    </w:p>
+    <w:p>
+      <w:pPr>
+        <w:pStyle w:val="Heading2"/>
+      </w:pPr>
+      <w:bookmarkStart w:id="47" w:name="availability-of-data-and-materials"/>
+      <w:r>
+        <w:t xml:space="preserve">Availability of data and materials</w:t>
+      </w:r>
+      <w:bookmarkEnd w:id="47"/>
+    </w:p>
+    <w:p>
+      <w:pPr>
+        <w:pStyle w:val="FirstParagraph"/>
+      </w:pPr>
+      <w:r>
+        <w:t xml:space="preserve">The datasets generated and/or analysed during the current study are not publicly available due to the European general data protection regulation (GDPR) but are available from the corresponding author on reasonable request.</w:t>
+      </w:r>
+    </w:p>
+    <w:p>
+      <w:pPr>
+        <w:pStyle w:val="Heading2"/>
+      </w:pPr>
+      <w:bookmarkStart w:id="48" w:name="competing-interests"/>
+      <w:r>
+        <w:t xml:space="preserve">Competing interests</w:t>
+      </w:r>
+      <w:bookmarkEnd w:id="48"/>
+    </w:p>
+    <w:p>
+      <w:pPr>
+        <w:pStyle w:val="FirstParagraph"/>
+      </w:pPr>
+      <w:r>
+        <w:t xml:space="preserve">The authors declare that they have no competing interests.</w:t>
+      </w:r>
+    </w:p>
+    <w:p>
+      <w:pPr>
+        <w:pStyle w:val="Heading2"/>
+      </w:pPr>
+      <w:bookmarkStart w:id="49" w:name="funding"/>
+      <w:r>
+        <w:t xml:space="preserve">Funding</w:t>
+      </w:r>
+      <w:bookmarkEnd w:id="49"/>
+    </w:p>
+    <w:p>
+      <w:pPr>
+        <w:pStyle w:val="FirstParagraph"/>
+      </w:pPr>
+      <w:r>
+        <w:t xml:space="preserve">Not applicable.</w:t>
       </w:r>
     </w:p>
     <w:p>
       <w:pPr>
         <w:pStyle w:val="Heading1"/>
       </w:pPr>
-      <w:bookmarkStart w:id="45" w:name="contribution-of-authors"/>
-      <w:r>
-        <w:t xml:space="preserve">Contribution of authors</w:t>
-      </w:r>
-      <w:bookmarkEnd w:id="45"/>
+      <w:bookmarkStart w:id="50" w:name="authors-contributions"/>
+      <w:r>
+        <w:t xml:space="preserve">Authors’ contributions</w:t>
+      </w:r>
+      <w:bookmarkEnd w:id="50"/>
     </w:p>
     <w:p>
       <w:pPr>
@@ -1859,83 +1947,11 @@
       <w:pPr>
         <w:pStyle w:val="Heading1"/>
       </w:pPr>
-      <w:bookmarkStart w:id="46" w:name="exclusive-licence"/>
-      <w:r>
-        <w:t xml:space="preserve">Exclusive licence</w:t>
-      </w:r>
-      <w:bookmarkEnd w:id="46"/>
-    </w:p>
-    <w:p>
-      <w:pPr>
-        <w:pStyle w:val="FirstParagraph"/>
-      </w:pPr>
-      <w:r>
-        <w:t xml:space="preserve">We grant a worldwide licence to the publishers and its licensees in perpetuity, in all forms, formats and media (whether known now or created in the future), to i) publish, reproduce, distribute, display and store the Contribution, ii) translate the Contribution into other languages, create adaptations, reprints, include within collections and create summaries, extracts and/or, abstracts of the Contribution and convert or allow conversion into any format including without limitation audio, iii) create any other derivative work(s) based in whole or part on the on the Contribution, iv) to exploit all subsidiary rights to exploit all subsidiary rights that currently exist or as may exist in the future in the Contribution, v) the inclusion of electronic links from the Contribution to third party material where-ever it may be located; and, vi) licence any third party to do any or all of the above.</w:t>
-      </w:r>
-    </w:p>
-    <w:p>
-      <w:pPr>
-        <w:pStyle w:val="Heading1"/>
-      </w:pPr>
-      <w:bookmarkStart w:id="47" w:name="competing-interests-statement"/>
-      <w:r>
-        <w:t xml:space="preserve">Competing interests statement</w:t>
-      </w:r>
-      <w:bookmarkEnd w:id="47"/>
-    </w:p>
-    <w:p>
-      <w:pPr>
-        <w:pStyle w:val="FirstParagraph"/>
-      </w:pPr>
-      <w:r>
-        <w:t xml:space="preserve">All authors have completed the ICMJE uniform disclosure form at www.icmje.org/coi_disclosure.pdf and declare no financial relationships with any organisations that might have an interest in the submitted work in the previous three years, and no other relationships or activities that could appear to have influenced the submitted work.</w:t>
-      </w:r>
-    </w:p>
-    <w:p>
-      <w:pPr>
-        <w:pStyle w:val="Heading1"/>
-      </w:pPr>
-      <w:bookmarkStart w:id="48" w:name="transparency-statement"/>
-      <w:r>
-        <w:t xml:space="preserve">Transparency Statement</w:t>
-      </w:r>
-      <w:bookmarkEnd w:id="48"/>
-    </w:p>
-    <w:p>
-      <w:pPr>
-        <w:pStyle w:val="FirstParagraph"/>
-      </w:pPr>
-      <w:r>
-        <w:t xml:space="preserve">NH, the principal investigator of this study, affirms that this is an accurate report with no relevant data or aspects omitted.</w:t>
-      </w:r>
-    </w:p>
-    <w:p>
-      <w:pPr>
-        <w:pStyle w:val="Heading1"/>
-      </w:pPr>
-      <w:bookmarkStart w:id="49" w:name="data-sharing-statement"/>
-      <w:r>
-        <w:t xml:space="preserve">Data sharing statement</w:t>
-      </w:r>
-      <w:bookmarkEnd w:id="49"/>
-    </w:p>
-    <w:p>
-      <w:pPr>
-        <w:pStyle w:val="FirstParagraph"/>
-      </w:pPr>
-      <w:r>
-        <w:t xml:space="preserve">Data is available upon request to the principal investigator.</w:t>
-      </w:r>
-    </w:p>
-    <w:p>
-      <w:pPr>
-        <w:pStyle w:val="Heading1"/>
-      </w:pPr>
-      <w:bookmarkStart w:id="50" w:name="acknowledgement"/>
-      <w:r>
-        <w:t xml:space="preserve">Acknowledgement</w:t>
-      </w:r>
-      <w:bookmarkEnd w:id="50"/>
+      <w:bookmarkStart w:id="51" w:name="acknowledgements"/>
+      <w:r>
+        <w:t xml:space="preserve">Acknowledgements</w:t>
+      </w:r>
+      <w:bookmarkEnd w:id="51"/>
     </w:p>
     <w:p>
       <w:pPr>
@@ -1965,7 +1981,7 @@
                     </pic:cNvPicPr>
                   </pic:nvPicPr>
                   <pic:blipFill>
-                    <a:blip r:embed="rId51"/>
+                    <a:blip r:embed="rId52"/>
                     <a:stretch>
                       <a:fillRect/>
                     </a:stretch>
@@ -2004,11 +2020,11 @@
       <w:pPr>
         <w:pStyle w:val="Heading5"/>
       </w:pPr>
-      <w:bookmarkStart w:id="52" w:name="page-break"/>
+      <w:bookmarkStart w:id="53" w:name="page-break"/>
       <w:r>
         <w:t xml:space="preserve">PAGE BREAK</w:t>
       </w:r>
-      <w:bookmarkEnd w:id="52"/>
+      <w:bookmarkEnd w:id="53"/>
     </w:p>
     <w:p>
       <w:pPr>
@@ -2030,7 +2046,7 @@
                     </pic:cNvPicPr>
                   </pic:nvPicPr>
                   <pic:blipFill>
-                    <a:blip r:embed="rId53"/>
+                    <a:blip r:embed="rId54"/>
                     <a:stretch>
                       <a:fillRect/>
                     </a:stretch>
@@ -2069,11 +2085,11 @@
       <w:pPr>
         <w:pStyle w:val="Heading5"/>
       </w:pPr>
-      <w:bookmarkStart w:id="54" w:name="page-break-1"/>
+      <w:bookmarkStart w:id="55" w:name="page-break-1"/>
       <w:r>
         <w:t xml:space="preserve">PAGE BREAK</w:t>
       </w:r>
-      <w:bookmarkEnd w:id="54"/>
+      <w:bookmarkEnd w:id="55"/>
     </w:p>
     <w:p>
       <w:pPr>
@@ -2095,7 +2111,7 @@
                     </pic:cNvPicPr>
                   </pic:nvPicPr>
                   <pic:blipFill>
-                    <a:blip r:embed="rId55"/>
+                    <a:blip r:embed="rId56"/>
                     <a:stretch>
                       <a:fillRect/>
                     </a:stretch>
@@ -2134,11 +2150,11 @@
       <w:pPr>
         <w:pStyle w:val="Heading5"/>
       </w:pPr>
-      <w:bookmarkStart w:id="56" w:name="page-break-2"/>
+      <w:bookmarkStart w:id="57" w:name="page-break-2"/>
       <w:r>
         <w:t xml:space="preserve">PAGE BREAK</w:t>
       </w:r>
-      <w:bookmarkEnd w:id="56"/>
+      <w:bookmarkEnd w:id="57"/>
     </w:p>
     <w:p>
       <w:pPr>
@@ -2160,7 +2176,7 @@
                     </pic:cNvPicPr>
                   </pic:nvPicPr>
                   <pic:blipFill>
-                    <a:blip r:embed="rId57"/>
+                    <a:blip r:embed="rId58"/>
                     <a:stretch>
                       <a:fillRect/>
                     </a:stretch>
@@ -2199,11 +2215,11 @@
       <w:pPr>
         <w:pStyle w:val="Heading5"/>
       </w:pPr>
-      <w:bookmarkStart w:id="58" w:name="page-break-3"/>
+      <w:bookmarkStart w:id="59" w:name="page-break-3"/>
       <w:r>
         <w:t xml:space="preserve">PAGE BREAK</w:t>
       </w:r>
-      <w:bookmarkEnd w:id="58"/>
+      <w:bookmarkEnd w:id="59"/>
     </w:p>
     <w:p>
       <w:pPr>
@@ -2225,7 +2241,7 @@
                     </pic:cNvPicPr>
                   </pic:nvPicPr>
                   <pic:blipFill>
-                    <a:blip r:embed="rId59"/>
+                    <a:blip r:embed="rId60"/>
                     <a:stretch>
                       <a:fillRect/>
                     </a:stretch>
@@ -2264,11 +2280,11 @@
       <w:pPr>
         <w:pStyle w:val="Heading5"/>
       </w:pPr>
-      <w:bookmarkStart w:id="60" w:name="page-break-4"/>
+      <w:bookmarkStart w:id="61" w:name="page-break-4"/>
       <w:r>
         <w:t xml:space="preserve">PAGE BREAK</w:t>
       </w:r>
-      <w:bookmarkEnd w:id="60"/>
+      <w:bookmarkEnd w:id="61"/>
     </w:p>
     <w:p>
       <w:pPr>
@@ -3002,11 +3018,11 @@
       <w:pPr>
         <w:pStyle w:val="Heading5"/>
       </w:pPr>
-      <w:bookmarkStart w:id="61" w:name="page-break-5"/>
+      <w:bookmarkStart w:id="62" w:name="page-break-5"/>
       <w:r>
         <w:t xml:space="preserve">PAGE BREAK</w:t>
       </w:r>
-      <w:bookmarkEnd w:id="61"/>
+      <w:bookmarkEnd w:id="62"/>
     </w:p>
     <w:p>
       <w:pPr>
@@ -4932,11 +4948,11 @@
       <w:pPr>
         <w:pStyle w:val="Heading5"/>
       </w:pPr>
-      <w:bookmarkStart w:id="62" w:name="page-break-6"/>
+      <w:bookmarkStart w:id="63" w:name="page-break-6"/>
       <w:r>
         <w:t xml:space="preserve">PAGE BREAK</w:t>
       </w:r>
-      <w:bookmarkEnd w:id="62"/>
+      <w:bookmarkEnd w:id="63"/>
     </w:p>
     <w:p>
       <w:pPr>
@@ -5262,11 +5278,11 @@
       <w:pPr>
         <w:pStyle w:val="Heading5"/>
       </w:pPr>
-      <w:bookmarkStart w:id="63" w:name="page-break-7"/>
+      <w:bookmarkStart w:id="64" w:name="page-break-7"/>
       <w:r>
         <w:t xml:space="preserve">PAGE BREAK</w:t>
       </w:r>
-      <w:bookmarkEnd w:id="63"/>
+      <w:bookmarkEnd w:id="64"/>
     </w:p>
     <w:p>
       <w:pPr>
@@ -5760,14 +5776,14 @@
       <w:pPr>
         <w:pStyle w:val="Heading1"/>
       </w:pPr>
-      <w:bookmarkStart w:id="64" w:name="bibliography"/>
+      <w:bookmarkStart w:id="65" w:name="bibliography"/>
       <w:r>
         <w:t xml:space="preserve">Bibliography</w:t>
       </w:r>
-      <w:bookmarkEnd w:id="64"/>
-    </w:p>
-    <w:bookmarkStart w:id="150" w:name="refs"/>
-    <w:bookmarkStart w:id="66" w:name="ref-Hunt2013"/>
+      <w:bookmarkEnd w:id="65"/>
+    </w:p>
+    <w:bookmarkStart w:id="151" w:name="refs"/>
+    <w:bookmarkStart w:id="67" w:name="ref-Hunt2013"/>
     <w:p>
       <w:pPr>
         <w:pStyle w:val="Bibliography"/>
@@ -5775,7 +5791,7 @@
       <w:r>
         <w:t xml:space="preserve">1. Hunt LP, Ben-Shlomo Y, Clark EM, Dieppe P, Judge A, MacGregor AJ, et al. 90-day mortality after 409 096 total hip replacements for osteoarthritis, from the National Joint Registry for England and Wales: A retrospective analysis. The Lancet. 2013;382:1097–104. doi:</w:t>
       </w:r>
-      <w:hyperlink r:id="rId65">
+      <w:hyperlink r:id="rId66">
         <w:r>
           <w:rPr>
             <w:rStyle w:val="Hyperlink"/>
@@ -5787,8 +5803,8 @@
         <w:t xml:space="preserve">.</w:t>
       </w:r>
     </w:p>
-    <w:bookmarkEnd w:id="66"/>
-    <w:bookmarkStart w:id="68" w:name="ref-Garland2017"/>
+    <w:bookmarkEnd w:id="67"/>
+    <w:bookmarkStart w:id="69" w:name="ref-Garland2017"/>
     <w:p>
       <w:pPr>
         <w:pStyle w:val="Bibliography"/>
@@ -5796,7 +5812,7 @@
       <w:r>
         <w:t xml:space="preserve">2. Garland A, Gordon M, Garellick G, Kärrholm J, Sköldenberg O, Hailer NP. Risk of early mortality after cemented compared with cementless total hip arthroplasty. The Bone &amp; Joint Journal. 2017;99-B:37–43. doi:</w:t>
       </w:r>
-      <w:hyperlink r:id="rId67">
+      <w:hyperlink r:id="rId68">
         <w:r>
           <w:rPr>
             <w:rStyle w:val="Hyperlink"/>
@@ -5808,8 +5824,8 @@
         <w:t xml:space="preserve">.</w:t>
       </w:r>
     </w:p>
-    <w:bookmarkEnd w:id="68"/>
-    <w:bookmarkStart w:id="69" w:name="ref-Inacio2015"/>
+    <w:bookmarkEnd w:id="69"/>
+    <w:bookmarkStart w:id="70" w:name="ref-Inacio2015"/>
     <w:p>
       <w:pPr>
         <w:pStyle w:val="Bibliography"/>
@@ -5818,8 +5834,8 @@
         <w:t xml:space="preserve">3. Inacio MCS, Pratt NL, Roughead EE, Graves SE. Using medications for prediction of revision after total joint arthroplasty. The Journal of arthroplasty. 2015;30:2061–70.</w:t>
       </w:r>
     </w:p>
-    <w:bookmarkEnd w:id="69"/>
-    <w:bookmarkStart w:id="70" w:name="ref-Gordon2013"/>
+    <w:bookmarkEnd w:id="70"/>
+    <w:bookmarkStart w:id="71" w:name="ref-Gordon2013"/>
     <w:p>
       <w:pPr>
         <w:pStyle w:val="Bibliography"/>
@@ -5828,8 +5844,8 @@
         <w:t xml:space="preserve">4. Gordon M, Stark A, Sköldenberg OG, Kärrholm J, Garellick G. The influence of comorbidity scores on re-operations following primary total hip replacement: Comparison and validation of three comorbidity measures. The bone &amp; joint journal. 2013;95-B:1184–91.</w:t>
       </w:r>
     </w:p>
-    <w:bookmarkEnd w:id="70"/>
-    <w:bookmarkStart w:id="72" w:name="ref-Hofstede2016"/>
+    <w:bookmarkEnd w:id="71"/>
+    <w:bookmarkStart w:id="73" w:name="ref-Hofstede2016"/>
     <w:p>
       <w:pPr>
         <w:pStyle w:val="Bibliography"/>
@@ -5837,7 +5853,7 @@
       <w:r>
         <w:t xml:space="preserve">5. Hofstede SN, Gademan MGJ, Vlieland TPMV, Nelissen RGHH, de Mheen PJM-v. Preoperative predictors for outcomes after total hip replacement in patients with osteoarthritis: A systematic review. BMC musculoskeletal disorders. 2016;17:212. doi:</w:t>
       </w:r>
-      <w:hyperlink r:id="rId71">
+      <w:hyperlink r:id="rId72">
         <w:r>
           <w:rPr>
             <w:rStyle w:val="Hyperlink"/>
@@ -5849,8 +5865,8 @@
         <w:t xml:space="preserve">.</w:t>
       </w:r>
     </w:p>
-    <w:bookmarkEnd w:id="72"/>
-    <w:bookmarkStart w:id="74" w:name="ref-Bulow2017"/>
+    <w:bookmarkEnd w:id="73"/>
+    <w:bookmarkStart w:id="75" w:name="ref-Bulow2017"/>
     <w:p>
       <w:pPr>
         <w:pStyle w:val="Bibliography"/>
@@ -5858,7 +5874,7 @@
       <w:r>
         <w:t xml:space="preserve">6. Bülow E, Rolfson O, Cnudde P, Rogmark C, Garellick G, Nemes S. Comorbidity does not predict long-term mortality after total hip arthroplasty. Acta Orthopaedica. 2017;88 July:1–6. doi:</w:t>
       </w:r>
-      <w:hyperlink r:id="rId73">
+      <w:hyperlink r:id="rId74">
         <w:r>
           <w:rPr>
             <w:rStyle w:val="Hyperlink"/>
@@ -5870,8 +5886,8 @@
         <w:t xml:space="preserve">.</w:t>
       </w:r>
     </w:p>
-    <w:bookmarkEnd w:id="74"/>
-    <w:bookmarkStart w:id="76" w:name="ref-Brusselaers2017"/>
+    <w:bookmarkEnd w:id="75"/>
+    <w:bookmarkStart w:id="77" w:name="ref-Brusselaers2017"/>
     <w:p>
       <w:pPr>
         <w:pStyle w:val="Bibliography"/>
@@ -5879,7 +5895,7 @@
       <w:r>
         <w:t xml:space="preserve">7. Brusselaers N, Lagergren J. The charlson comorbidity index in registry-based research. Methods of Information in Medicine. 2017;56:401–6. doi:</w:t>
       </w:r>
-      <w:hyperlink r:id="rId75">
+      <w:hyperlink r:id="rId76">
         <w:r>
           <w:rPr>
             <w:rStyle w:val="Hyperlink"/>
@@ -5891,8 +5907,8 @@
         <w:t xml:space="preserve">.</w:t>
       </w:r>
     </w:p>
-    <w:bookmarkEnd w:id="76"/>
-    <w:bookmarkStart w:id="77" w:name="ref-Walraven2009"/>
+    <w:bookmarkEnd w:id="77"/>
+    <w:bookmarkStart w:id="78" w:name="ref-Walraven2009"/>
     <w:p>
       <w:pPr>
         <w:pStyle w:val="Bibliography"/>
@@ -5901,8 +5917,8 @@
         <w:t xml:space="preserve">8. Walraven CV, Austin PC, Jennings A, Quan H, Alan JF, Walraven CV, et al. A modification of the elixhauser comorbidity measures into a point system for hospital death using administrative data. Med. 2009;47:626–33.</w:t>
       </w:r>
     </w:p>
-    <w:bookmarkEnd w:id="77"/>
-    <w:bookmarkStart w:id="79" w:name="ref-Bozic2013a"/>
+    <w:bookmarkEnd w:id="78"/>
+    <w:bookmarkStart w:id="80" w:name="ref-Bozic2013a"/>
     <w:p>
       <w:pPr>
         <w:pStyle w:val="Bibliography"/>
@@ -5910,7 +5926,7 @@
       <w:r>
         <w:t xml:space="preserve">9. Bozic KJ, Ong K, Lau E, Berry DJ, Vail TP, Kurtz SM, et al. Estimating risk in medicare patients with THA: An electronic risk calculator for periprosthetic joint infection and mortality. Clinical Orthopaedics and Related Research®. 2013;471:574–83. doi:</w:t>
       </w:r>
-      <w:hyperlink r:id="rId78">
+      <w:hyperlink r:id="rId79">
         <w:r>
           <w:rPr>
             <w:rStyle w:val="Hyperlink"/>
@@ -5922,8 +5938,8 @@
         <w:t xml:space="preserve">.</w:t>
       </w:r>
     </w:p>
-    <w:bookmarkEnd w:id="79"/>
-    <w:bookmarkStart w:id="81" w:name="ref-Bozic2013b"/>
+    <w:bookmarkEnd w:id="80"/>
+    <w:bookmarkStart w:id="82" w:name="ref-Bozic2013b"/>
     <w:p>
       <w:pPr>
         <w:pStyle w:val="Bibliography"/>
@@ -5931,7 +5947,7 @@
       <w:r>
         <w:t xml:space="preserve">10. Bozic KJ. Orthopaedic healthcare worldwide: Shared medical decision making in orthopaedics. Clinical Orthopaedics and Related Research. 2013;471:1412–4. doi:</w:t>
       </w:r>
-      <w:hyperlink r:id="rId80">
+      <w:hyperlink r:id="rId81">
         <w:r>
           <w:rPr>
             <w:rStyle w:val="Hyperlink"/>
@@ -5943,8 +5959,8 @@
         <w:t xml:space="preserve">.</w:t>
       </w:r>
     </w:p>
-    <w:bookmarkEnd w:id="81"/>
-    <w:bookmarkStart w:id="83" w:name="ref-Harris2018"/>
+    <w:bookmarkEnd w:id="82"/>
+    <w:bookmarkStart w:id="84" w:name="ref-Harris2018"/>
     <w:p>
       <w:pPr>
         <w:pStyle w:val="Bibliography"/>
@@ -5952,7 +5968,7 @@
       <w:r>
         <w:t xml:space="preserve">11. Harris AHS, Kuo AC, Bozic KJ, Lau E, Bowe T, Gupta S, et al. American joint replacement registry risk calculator does not predict 90-day mortality in veterans undergoing total joint replacement. Clinical Orthopaedics and Related Research. 2018;476:1869–75. doi:</w:t>
       </w:r>
-      <w:hyperlink r:id="rId82">
+      <w:hyperlink r:id="rId83">
         <w:r>
           <w:rPr>
             <w:rStyle w:val="Hyperlink"/>
@@ -5964,8 +5980,8 @@
         <w:t xml:space="preserve">.</w:t>
       </w:r>
     </w:p>
-    <w:bookmarkEnd w:id="83"/>
-    <w:bookmarkStart w:id="85" w:name="ref-Harris2018a"/>
+    <w:bookmarkEnd w:id="84"/>
+    <w:bookmarkStart w:id="86" w:name="ref-Harris2018a"/>
     <w:p>
       <w:pPr>
         <w:pStyle w:val="Bibliography"/>
@@ -5973,7 +5989,7 @@
       <w:r>
         <w:t xml:space="preserve">12. Harris AH, Kuo AC, Bowe T, Gupta S, Nordin D, Giori NJ. Prediction models for 30-Day mortality and complications after total knee and hip arthroplasties for veteran health administration patients with osteoarthritis. The Journal of Arthroplasty. 2018;33:1539–45. doi:</w:t>
       </w:r>
-      <w:hyperlink r:id="rId84">
+      <w:hyperlink r:id="rId85">
         <w:r>
           <w:rPr>
             <w:rStyle w:val="Hyperlink"/>
@@ -5985,8 +6001,8 @@
         <w:t xml:space="preserve">.</w:t>
       </w:r>
     </w:p>
-    <w:bookmarkEnd w:id="85"/>
-    <w:bookmarkStart w:id="87" w:name="ref-Inacio2016"/>
+    <w:bookmarkEnd w:id="86"/>
+    <w:bookmarkStart w:id="88" w:name="ref-Inacio2016"/>
     <w:p>
       <w:pPr>
         <w:pStyle w:val="Bibliography"/>
@@ -5994,7 +6010,7 @@
       <w:r>
         <w:t xml:space="preserve">13. Inacio MCCS, Pratt NLL, Roughead EEE, Graves SEE. Evaluation of three co-morbidity measures to predict mortality in patients undergoing total joint arthroplasty. Osteoarthritis and cartilage. 2016;24:1718–26. doi:</w:t>
       </w:r>
-      <w:hyperlink r:id="rId86">
+      <w:hyperlink r:id="rId87">
         <w:r>
           <w:rPr>
             <w:rStyle w:val="Hyperlink"/>
@@ -6006,8 +6022,8 @@
         <w:t xml:space="preserve">.</w:t>
       </w:r>
     </w:p>
-    <w:bookmarkEnd w:id="87"/>
-    <w:bookmarkStart w:id="89" w:name="ref-Price2019"/>
+    <w:bookmarkEnd w:id="88"/>
+    <w:bookmarkStart w:id="90" w:name="ref-Price2019"/>
     <w:p>
       <w:pPr>
         <w:pStyle w:val="Bibliography"/>
@@ -6015,7 +6031,7 @@
       <w:r>
         <w:t xml:space="preserve">14. Price A, Smith J, Dakin H, Kang S, Eibich P, Cook J, et al. The Arthroplasty Candidacy Help Engine tool to select candidates for hip and knee replacement surgery: Development and economic modelling. Health Technology Assessment. 2019;23:1–216. doi:</w:t>
       </w:r>
-      <w:hyperlink r:id="rId88">
+      <w:hyperlink r:id="rId89">
         <w:r>
           <w:rPr>
             <w:rStyle w:val="Hyperlink"/>
@@ -6027,8 +6043,8 @@
         <w:t xml:space="preserve">.</w:t>
       </w:r>
     </w:p>
-    <w:bookmarkEnd w:id="89"/>
-    <w:bookmarkStart w:id="91" w:name="ref-Harris2019"/>
+    <w:bookmarkEnd w:id="90"/>
+    <w:bookmarkStart w:id="92" w:name="ref-Harris2019"/>
     <w:p>
       <w:pPr>
         <w:pStyle w:val="Bibliography"/>
@@ -6036,7 +6052,7 @@
       <w:r>
         <w:t xml:space="preserve">15. Harris AHS, Kuo AC, Weng Y, Trickey AW, Bowe T, Giori NJ. Can machine learning methods produce accurate and easy-to-use prediction models of 30-day complications and mortality after knee or hip arthroplasty? Clinical Orthopaedics and Related Research. 2019;477:452–60. doi:</w:t>
       </w:r>
-      <w:hyperlink r:id="rId90">
+      <w:hyperlink r:id="rId91">
         <w:r>
           <w:rPr>
             <w:rStyle w:val="Hyperlink"/>
@@ -6048,8 +6064,8 @@
         <w:t xml:space="preserve">.</w:t>
       </w:r>
     </w:p>
-    <w:bookmarkEnd w:id="91"/>
-    <w:bookmarkStart w:id="92" w:name="ref-Manning2016"/>
+    <w:bookmarkEnd w:id="92"/>
+    <w:bookmarkStart w:id="93" w:name="ref-Manning2016"/>
     <w:p>
       <w:pPr>
         <w:pStyle w:val="Bibliography"/>
@@ -6058,8 +6074,8 @@
         <w:t xml:space="preserve">16. Manning DW, Edelstein AI, Alvi HM. Risk prediction tools for hip and knee arthroplasty. The Journal of the American Academy of Orthopaedic Surgeons. 2016;24:19–27.</w:t>
       </w:r>
     </w:p>
-    <w:bookmarkEnd w:id="92"/>
-    <w:bookmarkStart w:id="94" w:name="ref-Bulow2020"/>
+    <w:bookmarkEnd w:id="93"/>
+    <w:bookmarkStart w:id="95" w:name="ref-Bulow2020"/>
     <w:p>
       <w:pPr>
         <w:pStyle w:val="Bibliography"/>
@@ -6067,7 +6083,7 @@
       <w:r>
         <w:t xml:space="preserve">17. Bülow E, Nemes S, Rolfson O. Are the first or the second hips of staged bilateral THAs more similar to unilateral procedures? A study from the swedish hip arthroplasty register. Clinical Orthopaedics and Related Research. 2020;1. doi:</w:t>
       </w:r>
-      <w:hyperlink r:id="rId93">
+      <w:hyperlink r:id="rId94">
         <w:r>
           <w:rPr>
             <w:rStyle w:val="Hyperlink"/>
@@ -6079,8 +6095,8 @@
         <w:t xml:space="preserve">.</w:t>
       </w:r>
     </w:p>
-    <w:bookmarkEnd w:id="94"/>
-    <w:bookmarkStart w:id="95" w:name="ref-Ludvigsson2009"/>
+    <w:bookmarkEnd w:id="95"/>
+    <w:bookmarkStart w:id="96" w:name="ref-Ludvigsson2009"/>
     <w:p>
       <w:pPr>
         <w:pStyle w:val="Bibliography"/>
@@ -6089,8 +6105,8 @@
         <w:t xml:space="preserve">18. Ludvigsson JF, Otterblad-Olausson P, Pettersson BU, Ekbom A. The Swedish personal identity number: Possibilities and pitfalls in healthcare and medical research. European Journal of Epidemiology. 2009;24:659–67.</w:t>
       </w:r>
     </w:p>
-    <w:bookmarkEnd w:id="95"/>
-    <w:bookmarkStart w:id="97" w:name="ref-Cnudde2016"/>
+    <w:bookmarkEnd w:id="96"/>
+    <w:bookmarkStart w:id="98" w:name="ref-Cnudde2016"/>
     <w:p>
       <w:pPr>
         <w:pStyle w:val="Bibliography"/>
@@ -6098,7 +6114,7 @@
       <w:r>
         <w:t xml:space="preserve">19. Cnudde P, Rolfson O, Nemes S, Kärrholm J, Rehnberg C, Rogmark C, et al. Linking Swedish health data registers to establish a research database and a shared decision-making tool in hip replacement. BMC Musculoskeletal Disorders. 2016;17:414. doi:</w:t>
       </w:r>
-      <w:hyperlink r:id="rId96">
+      <w:hyperlink r:id="rId97">
         <w:r>
           <w:rPr>
             <w:rStyle w:val="Hyperlink"/>
@@ -6110,8 +6126,8 @@
         <w:t xml:space="preserve">.</w:t>
       </w:r>
     </w:p>
-    <w:bookmarkEnd w:id="97"/>
-    <w:bookmarkStart w:id="99" w:name="ref-Karrholm2018"/>
+    <w:bookmarkEnd w:id="98"/>
+    <w:bookmarkStart w:id="100" w:name="ref-Karrholm2018"/>
     <w:p>
       <w:pPr>
         <w:pStyle w:val="Bibliography"/>
@@ -6122,7 +6138,7 @@
       <w:r>
         <w:t xml:space="preserve"> </w:t>
       </w:r>
-      <w:hyperlink r:id="rId98">
+      <w:hyperlink r:id="rId99">
         <w:r>
           <w:rPr>
             <w:rStyle w:val="Hyperlink"/>
@@ -6134,8 +6150,8 @@
         <w:t xml:space="preserve">.</w:t>
       </w:r>
     </w:p>
-    <w:bookmarkEnd w:id="99"/>
-    <w:bookmarkStart w:id="101" w:name="ref-Ludvigsson2019"/>
+    <w:bookmarkEnd w:id="100"/>
+    <w:bookmarkStart w:id="102" w:name="ref-Ludvigsson2019"/>
     <w:p>
       <w:pPr>
         <w:pStyle w:val="Bibliography"/>
@@ -6143,7 +6159,7 @@
       <w:r>
         <w:t xml:space="preserve">21. Ludvigsson JF, Svedberg P, Olén O, Bruze G, Neovius M. The longitudinal integrated database for health insurance and labour market studies (LISA) and its use in medical research. European Journal of Epidemiology. 2019;34:423–37. doi:</w:t>
       </w:r>
-      <w:hyperlink r:id="rId100">
+      <w:hyperlink r:id="rId101">
         <w:r>
           <w:rPr>
             <w:rStyle w:val="Hyperlink"/>
@@ -6155,8 +6171,8 @@
         <w:t xml:space="preserve">.</w:t>
       </w:r>
     </w:p>
-    <w:bookmarkEnd w:id="101"/>
-    <w:bookmarkStart w:id="103" w:name="ref-Ludvigsson2011"/>
+    <w:bookmarkEnd w:id="102"/>
+    <w:bookmarkStart w:id="104" w:name="ref-Ludvigsson2011"/>
     <w:p>
       <w:pPr>
         <w:pStyle w:val="Bibliography"/>
@@ -6164,7 +6180,7 @@
       <w:r>
         <w:t xml:space="preserve">22. Ludvigsson JF, Andersson E, Ekbom A, Feychting M, Kim J-L, Reuterwall C, et al. External review and validation of the Swedish national inpatient register. BMC Public Health. 2011;11:450. doi:</w:t>
       </w:r>
-      <w:hyperlink r:id="rId102">
+      <w:hyperlink r:id="rId103">
         <w:r>
           <w:rPr>
             <w:rStyle w:val="Hyperlink"/>
@@ -6176,8 +6192,8 @@
         <w:t xml:space="preserve">.</w:t>
       </w:r>
     </w:p>
-    <w:bookmarkEnd w:id="103"/>
-    <w:bookmarkStart w:id="104" w:name="ref-Brophy2006"/>
+    <w:bookmarkEnd w:id="104"/>
+    <w:bookmarkStart w:id="105" w:name="ref-Brophy2006"/>
     <w:p>
       <w:pPr>
         <w:pStyle w:val="Bibliography"/>
@@ -6186,8 +6202,8 @@
         <w:t xml:space="preserve">23. Brophy S, John G, Evans E, Lyons RA. Methodological issues in the identification of hip fractures using routine hospital data: A database study. Osteoporosis International. 2006;17:405–9.</w:t>
       </w:r>
     </w:p>
-    <w:bookmarkEnd w:id="104"/>
-    <w:bookmarkStart w:id="106" w:name="ref-Burns2012"/>
+    <w:bookmarkEnd w:id="105"/>
+    <w:bookmarkStart w:id="107" w:name="ref-Burns2012"/>
     <w:p>
       <w:pPr>
         <w:pStyle w:val="Bibliography"/>
@@ -6195,7 +6211,7 @@
       <w:r>
         <w:t xml:space="preserve">24. Burns EM, Rigby E, Mamidanna R, Bottle A, Aylin P, Ziprin P, et al. Systematic review of discharge coding accuracy. Journal of Public Health. 2012;34:138–48. doi:</w:t>
       </w:r>
-      <w:hyperlink r:id="rId105">
+      <w:hyperlink r:id="rId106">
         <w:r>
           <w:rPr>
             <w:rStyle w:val="Hyperlink"/>
@@ -6207,8 +6223,8 @@
         <w:t xml:space="preserve">.</w:t>
       </w:r>
     </w:p>
-    <w:bookmarkEnd w:id="106"/>
-    <w:bookmarkStart w:id="108" w:name="ref-Sinha2013"/>
+    <w:bookmarkEnd w:id="107"/>
+    <w:bookmarkStart w:id="109" w:name="ref-Sinha2013"/>
     <w:p>
       <w:pPr>
         <w:pStyle w:val="Bibliography"/>
@@ -6216,7 +6232,7 @@
       <w:r>
         <w:t xml:space="preserve">25. Sinha S, Peach G, Poloniecki JD, Thompson MM, Holt PJ. Studies using English administrative data (Hospital Episode Statistics) to assess health-care outcomes—systematic review and recommendations for reporting. European Journal of Public Health. 2013;23:86–92. doi:</w:t>
       </w:r>
-      <w:hyperlink r:id="rId107">
+      <w:hyperlink r:id="rId108">
         <w:r>
           <w:rPr>
             <w:rStyle w:val="Hyperlink"/>
@@ -6228,8 +6244,8 @@
         <w:t xml:space="preserve">.</w:t>
       </w:r>
     </w:p>
-    <w:bookmarkEnd w:id="108"/>
-    <w:bookmarkStart w:id="110" w:name="ref-Simmonds2014"/>
+    <w:bookmarkEnd w:id="109"/>
+    <w:bookmarkStart w:id="111" w:name="ref-Simmonds2014"/>
     <w:p>
       <w:pPr>
         <w:pStyle w:val="Bibliography"/>
@@ -6237,7 +6253,7 @@
       <w:r>
         <w:t xml:space="preserve">26. Simmonds SJ, Syddall HE, Walsh B, Evandrou M, Dennison EM, Cooper C, et al. Understanding NHS hospital admissions in england: Linkage of hospital episode statistics to the hertfordshire cohort study. Age and Ageing. 2014;43:653–60. doi:</w:t>
       </w:r>
-      <w:hyperlink r:id="rId109">
+      <w:hyperlink r:id="rId110">
         <w:r>
           <w:rPr>
             <w:rStyle w:val="Hyperlink"/>
@@ -6249,8 +6265,8 @@
         <w:t xml:space="preserve">.</w:t>
       </w:r>
     </w:p>
-    <w:bookmarkEnd w:id="110"/>
-    <w:bookmarkStart w:id="111" w:name="ref-Thorn2016"/>
+    <w:bookmarkEnd w:id="111"/>
+    <w:bookmarkStart w:id="112" w:name="ref-Thorn2016"/>
     <w:p>
       <w:pPr>
         <w:pStyle w:val="Bibliography"/>
@@ -6259,8 +6275,8 @@
         <w:t xml:space="preserve">27. Thorn JC, Turner E, Hounsome L, Walsh E, Donovan JL, Verne J, et al. Validation of the hospital episode statistics outpatient dataset in england. PharmacoEconomics. 2016;34:161–8.</w:t>
       </w:r>
     </w:p>
-    <w:bookmarkEnd w:id="111"/>
-    <w:bookmarkStart w:id="113" w:name="ref-Sayers2016"/>
+    <w:bookmarkEnd w:id="112"/>
+    <w:bookmarkStart w:id="114" w:name="ref-Sayers2016"/>
     <w:p>
       <w:pPr>
         <w:pStyle w:val="Bibliography"/>
@@ -6268,7 +6284,7 @@
       <w:r>
         <w:t xml:space="preserve">28. Sayers A, Ben-Shlomo Y, Blom AW, Steele F. Probabilistic record linkage. International Journal of Epidemiology. 2016;45:954–64. doi:</w:t>
       </w:r>
-      <w:hyperlink r:id="rId112">
+      <w:hyperlink r:id="rId113">
         <w:r>
           <w:rPr>
             <w:rStyle w:val="Hyperlink"/>
@@ -6280,8 +6296,8 @@
         <w:t xml:space="preserve">.</w:t>
       </w:r>
     </w:p>
-    <w:bookmarkEnd w:id="113"/>
-    <w:bookmarkStart w:id="114" w:name="ref-Charlson1987"/>
+    <w:bookmarkEnd w:id="114"/>
+    <w:bookmarkStart w:id="115" w:name="ref-Charlson1987"/>
     <w:p>
       <w:pPr>
         <w:pStyle w:val="Bibliography"/>
@@ -6290,8 +6306,8 @@
         <w:t xml:space="preserve">29. Charlson ME, Pompei P, Ales KL, MacKenzie CR. A new method of classifying prognostic comorbidity in longitudinal studies: Development and validation. Journal of Chronic Diseases. 1987;40:373–83.</w:t>
       </w:r>
     </w:p>
-    <w:bookmarkEnd w:id="114"/>
-    <w:bookmarkStart w:id="116" w:name="ref-Deyo1992"/>
+    <w:bookmarkEnd w:id="115"/>
+    <w:bookmarkStart w:id="117" w:name="ref-Deyo1992"/>
     <w:p>
       <w:pPr>
         <w:pStyle w:val="Bibliography"/>
@@ -6299,7 +6315,7 @@
       <w:r>
         <w:t xml:space="preserve">30. Deyo RA, Cherkin DC, Ciol MA. Adapting a clinical comorbidity index for use with ICD-9-CM administrative databases. Journal of Clinical Epidemiology. 1992;45:613–9. doi:</w:t>
       </w:r>
-      <w:hyperlink r:id="rId115">
+      <w:hyperlink r:id="rId116">
         <w:r>
           <w:rPr>
             <w:rStyle w:val="Hyperlink"/>
@@ -6311,8 +6327,8 @@
         <w:t xml:space="preserve">.</w:t>
       </w:r>
     </w:p>
-    <w:bookmarkEnd w:id="116"/>
-    <w:bookmarkStart w:id="117" w:name="ref-Quan2005"/>
+    <w:bookmarkEnd w:id="117"/>
+    <w:bookmarkStart w:id="118" w:name="ref-Quan2005"/>
     <w:p>
       <w:pPr>
         <w:pStyle w:val="Bibliography"/>
@@ -6321,8 +6337,8 @@
         <w:t xml:space="preserve">31. Quan H, Sundararajan V, Halfon P, Fong A, Burnand B, Luthi J-C, et al. Coding algorithms for defining comorbidities in ICD-9-CM and ICD-10 administrative data. Medical care. 2005;43:1130–9.</w:t>
       </w:r>
     </w:p>
-    <w:bookmarkEnd w:id="117"/>
-    <w:bookmarkStart w:id="118" w:name="ref-Elixhauser1998"/>
+    <w:bookmarkEnd w:id="118"/>
+    <w:bookmarkStart w:id="119" w:name="ref-Elixhauser1998"/>
     <w:p>
       <w:pPr>
         <w:pStyle w:val="Bibliography"/>
@@ -6331,8 +6347,8 @@
         <w:t xml:space="preserve">32. Elixhauser A, Steiner C, Harris DR, Coffey RM. Comorbidity measures for use with administrative data. Medical care. 1998;36:8–27.</w:t>
       </w:r>
     </w:p>
-    <w:bookmarkEnd w:id="118"/>
-    <w:bookmarkStart w:id="120" w:name="ref-Guo2015"/>
+    <w:bookmarkEnd w:id="119"/>
+    <w:bookmarkStart w:id="121" w:name="ref-Guo2015"/>
     <w:p>
       <w:pPr>
         <w:pStyle w:val="Bibliography"/>
@@ -6340,7 +6356,7 @@
       <w:r>
         <w:t xml:space="preserve">33. Guo P, Zeng F, Hu X, Zhang D, Zhu S, Deng Y, et al. Improved variable selection algorithm using a LASSO-Type penalty, with an application to assessing hepatitis b infection relevant factors in community residents. PLOS ONE. 2015;10:e0134151. doi:</w:t>
       </w:r>
-      <w:hyperlink r:id="rId119">
+      <w:hyperlink r:id="rId120">
         <w:r>
           <w:rPr>
             <w:rStyle w:val="Hyperlink"/>
@@ -6352,8 +6368,8 @@
         <w:t xml:space="preserve">.</w:t>
       </w:r>
     </w:p>
-    <w:bookmarkEnd w:id="120"/>
-    <w:bookmarkStart w:id="122" w:name="ref-Baranowski2020"/>
+    <w:bookmarkEnd w:id="121"/>
+    <w:bookmarkStart w:id="123" w:name="ref-Baranowski2020"/>
     <w:p>
       <w:pPr>
         <w:pStyle w:val="Bibliography"/>
@@ -6361,7 +6377,7 @@
       <w:r>
         <w:t xml:space="preserve">34. Baranowski R, Chen Y, Fryzlewicz P. Ranking-based variable selection for high-dimensional data. Statistica Sinica. 2020. doi:</w:t>
       </w:r>
-      <w:hyperlink r:id="rId121">
+      <w:hyperlink r:id="rId122">
         <w:r>
           <w:rPr>
             <w:rStyle w:val="Hyperlink"/>
@@ -6373,8 +6389,8 @@
         <w:t xml:space="preserve">.</w:t>
       </w:r>
     </w:p>
-    <w:bookmarkEnd w:id="122"/>
-    <w:bookmarkStart w:id="124" w:name="ref-Austin2004"/>
+    <w:bookmarkEnd w:id="123"/>
+    <w:bookmarkStart w:id="125" w:name="ref-Austin2004"/>
     <w:p>
       <w:pPr>
         <w:pStyle w:val="Bibliography"/>
@@ -6382,7 +6398,7 @@
       <w:r>
         <w:t xml:space="preserve">35. Austin PC, Tu JV. Bootstrap methods for developing predictive models. The American Statistician. 2004;58:131–7. doi:</w:t>
       </w:r>
-      <w:hyperlink r:id="rId123">
+      <w:hyperlink r:id="rId124">
         <w:r>
           <w:rPr>
             <w:rStyle w:val="Hyperlink"/>
@@ -6394,8 +6410,8 @@
         <w:t xml:space="preserve">.</w:t>
       </w:r>
     </w:p>
-    <w:bookmarkEnd w:id="124"/>
-    <w:bookmarkStart w:id="125" w:name="ref-Ripley2002"/>
+    <w:bookmarkEnd w:id="125"/>
+    <w:bookmarkStart w:id="126" w:name="ref-Ripley2002"/>
     <w:p>
       <w:pPr>
         <w:pStyle w:val="Bibliography"/>
@@ -6404,8 +6420,8 @@
         <w:t xml:space="preserve">36. Ripley B, Venables WN. Modern applied statistics with S. Springer, New York; 2002.</w:t>
       </w:r>
     </w:p>
-    <w:bookmarkEnd w:id="125"/>
-    <w:bookmarkStart w:id="127" w:name="ref-Fawcett2006"/>
+    <w:bookmarkEnd w:id="126"/>
+    <w:bookmarkStart w:id="128" w:name="ref-Fawcett2006"/>
     <w:p>
       <w:pPr>
         <w:pStyle w:val="Bibliography"/>
@@ -6413,7 +6429,7 @@
       <w:r>
         <w:t xml:space="preserve">37. Fawcett T. An introduction to ROC analysis. Pattern Recognition Letters. 2006;27:861–74. doi:</w:t>
       </w:r>
-      <w:hyperlink r:id="rId126">
+      <w:hyperlink r:id="rId127">
         <w:r>
           <w:rPr>
             <w:rStyle w:val="Hyperlink"/>
@@ -6425,8 +6441,8 @@
         <w:t xml:space="preserve">.</w:t>
       </w:r>
     </w:p>
-    <w:bookmarkEnd w:id="127"/>
-    <w:bookmarkStart w:id="129" w:name="ref-Miller1991"/>
+    <w:bookmarkEnd w:id="128"/>
+    <w:bookmarkStart w:id="130" w:name="ref-Miller1991"/>
     <w:p>
       <w:pPr>
         <w:pStyle w:val="Bibliography"/>
@@ -6434,7 +6450,7 @@
       <w:r>
         <w:t xml:space="preserve">38. Miller ME, Hui SL, Tierney WM. Validation techniques for logistic regression models. Statistics in Medicine. 1991;10:1213–26. doi:</w:t>
       </w:r>
-      <w:hyperlink r:id="rId128">
+      <w:hyperlink r:id="rId129">
         <w:r>
           <w:rPr>
             <w:rStyle w:val="Hyperlink"/>
@@ -6446,8 +6462,8 @@
         <w:t xml:space="preserve">.</w:t>
       </w:r>
     </w:p>
-    <w:bookmarkEnd w:id="129"/>
-    <w:bookmarkStart w:id="131" w:name="ref-Nattino2016"/>
+    <w:bookmarkEnd w:id="130"/>
+    <w:bookmarkStart w:id="132" w:name="ref-Nattino2016"/>
     <w:p>
       <w:pPr>
         <w:pStyle w:val="Bibliography"/>
@@ -6455,7 +6471,7 @@
       <w:r>
         <w:t xml:space="preserve">39. Nattino G, Finazzi S, Bertolini G. A new test and graphical tool to assess the goodness of fit of logistic regression models. Statistics in Medicine. 2016;35:709–20. doi:</w:t>
       </w:r>
-      <w:hyperlink r:id="rId130">
+      <w:hyperlink r:id="rId131">
         <w:r>
           <w:rPr>
             <w:rStyle w:val="Hyperlink"/>
@@ -6467,8 +6483,8 @@
         <w:t xml:space="preserve">.</w:t>
       </w:r>
     </w:p>
-    <w:bookmarkEnd w:id="131"/>
-    <w:bookmarkStart w:id="133" w:name="ref-Steyerberg2004"/>
+    <w:bookmarkEnd w:id="132"/>
+    <w:bookmarkStart w:id="134" w:name="ref-Steyerberg2004"/>
     <w:p>
       <w:pPr>
         <w:pStyle w:val="Bibliography"/>
@@ -6476,7 +6492,7 @@
       <w:r>
         <w:t xml:space="preserve">40. Steyerberg EW, Borsboom GJJM, van Houwelingen HC, Eijkemans MJC, Habbema JDF. Validation and updating of predictive logistic regression models: A study on sample size and shrinkage. Statistics in Medicine. 2004;23:2567–86. doi:</w:t>
       </w:r>
-      <w:hyperlink r:id="rId132">
+      <w:hyperlink r:id="rId133">
         <w:r>
           <w:rPr>
             <w:rStyle w:val="Hyperlink"/>
@@ -6488,8 +6504,8 @@
         <w:t xml:space="preserve">.</w:t>
       </w:r>
     </w:p>
-    <w:bookmarkEnd w:id="133"/>
-    <w:bookmarkStart w:id="134" w:name="ref-Breiman2001"/>
+    <w:bookmarkEnd w:id="134"/>
+    <w:bookmarkStart w:id="135" w:name="ref-Breiman2001"/>
     <w:p>
       <w:pPr>
         <w:pStyle w:val="Bibliography"/>
@@ -6498,8 +6514,8 @@
         <w:t xml:space="preserve">41. Breiman L. Statistical modeling: The two cultures. Statistical Science. 2001;16:199–215.</w:t>
       </w:r>
     </w:p>
-    <w:bookmarkEnd w:id="134"/>
-    <w:bookmarkStart w:id="135" w:name="ref-Haynes1995"/>
+    <w:bookmarkEnd w:id="135"/>
+    <w:bookmarkStart w:id="136" w:name="ref-Haynes1995"/>
     <w:p>
       <w:pPr>
         <w:pStyle w:val="Bibliography"/>
@@ -6508,8 +6524,8 @@
         <w:t xml:space="preserve">42. Haynes SR, Lawler PG. An assessment of the consistency of ASA physical status classification allocation. Anaesthesia. 1995;50:195–9.</w:t>
       </w:r>
     </w:p>
-    <w:bookmarkEnd w:id="135"/>
-    <w:bookmarkStart w:id="136" w:name="ref-Whitmore2014"/>
+    <w:bookmarkEnd w:id="136"/>
+    <w:bookmarkStart w:id="137" w:name="ref-Whitmore2014"/>
     <w:p>
       <w:pPr>
         <w:pStyle w:val="Bibliography"/>
@@ -6518,8 +6534,8 @@
         <w:t xml:space="preserve">43. Whitmore RG, Stephen JH, Vernick C, Campbell PG, Yadla S, Ghobrial GM, et al. ASA grade and Charlson Comorbidity Index of spinal surgery patients: Correlation with complications and societal costs. The spine journal : official journal of the North American Spine Society. 2014;14:31–8.</w:t>
       </w:r>
     </w:p>
-    <w:bookmarkEnd w:id="136"/>
-    <w:bookmarkStart w:id="138" w:name="ref-Kork2015"/>
+    <w:bookmarkEnd w:id="137"/>
+    <w:bookmarkStart w:id="139" w:name="ref-Kork2015"/>
     <w:p>
       <w:pPr>
         <w:pStyle w:val="Bibliography"/>
@@ -6527,7 +6543,7 @@
       <w:r>
         <w:t xml:space="preserve">44. Kork F, Balzer F, Krannich A, Weiss B, Wernecke K-D, Spies C. Association of comorbidities with postoperative in-hospital mortality: A retrospective cohort study. Medicine. 2015;94:e576. doi:</w:t>
       </w:r>
-      <w:hyperlink r:id="rId137">
+      <w:hyperlink r:id="rId138">
         <w:r>
           <w:rPr>
             <w:rStyle w:val="Hyperlink"/>
@@ -6539,8 +6555,8 @@
         <w:t xml:space="preserve">.</w:t>
       </w:r>
     </w:p>
-    <w:bookmarkEnd w:id="138"/>
-    <w:bookmarkStart w:id="140" w:name="ref-Mood2010"/>
+    <w:bookmarkEnd w:id="139"/>
+    <w:bookmarkStart w:id="141" w:name="ref-Mood2010"/>
     <w:p>
       <w:pPr>
         <w:pStyle w:val="Bibliography"/>
@@ -6548,7 +6564,7 @@
       <w:r>
         <w:t xml:space="preserve">45. Mood C. Logistic regression: Why we cannot do what we think we can do, and what we can do about it. European Sociological Review. 2010;26:67–82. doi:</w:t>
       </w:r>
-      <w:hyperlink r:id="rId139">
+      <w:hyperlink r:id="rId140">
         <w:r>
           <w:rPr>
             <w:rStyle w:val="Hyperlink"/>
@@ -6560,8 +6576,8 @@
         <w:t xml:space="preserve">.</w:t>
       </w:r>
     </w:p>
-    <w:bookmarkEnd w:id="140"/>
-    <w:bookmarkStart w:id="141" w:name="ref-Soderman2000"/>
+    <w:bookmarkEnd w:id="141"/>
+    <w:bookmarkStart w:id="142" w:name="ref-Soderman2000"/>
     <w:p>
       <w:pPr>
         <w:pStyle w:val="Bibliography"/>
@@ -6570,8 +6586,8 @@
         <w:t xml:space="preserve">46. Söderman P, Malchau H, Herberts P, Johnell O. Are the findings in the swedish national total hip arthroplasty register valid? A comparison between the swedish national total hip arthroplasty register, the national discharge register, and the national death register. The Journal of arthroplasty. 2000;15:884–9.</w:t>
       </w:r>
     </w:p>
-    <w:bookmarkEnd w:id="141"/>
-    <w:bookmarkStart w:id="142" w:name="ref-Soderman2001"/>
+    <w:bookmarkEnd w:id="142"/>
+    <w:bookmarkStart w:id="143" w:name="ref-Soderman2001"/>
     <w:p>
       <w:pPr>
         <w:pStyle w:val="Bibliography"/>
@@ -6580,8 +6596,8 @@
         <w:t xml:space="preserve">47. Söderman P, Malchau H, Herberts P, Zügner R, Regnér H, Garellick G. Outcome after total hip arthroplasty: Part II. Disease-specific follow-up and the swedish national total hip arthroplasty register. Acta orthopaedica Scandinavica. 2001;72:113–9.</w:t>
       </w:r>
     </w:p>
-    <w:bookmarkEnd w:id="142"/>
-    <w:bookmarkStart w:id="143" w:name="ref-Spencer2012"/>
+    <w:bookmarkEnd w:id="143"/>
+    <w:bookmarkStart w:id="144" w:name="ref-Spencer2012"/>
     <w:p>
       <w:pPr>
         <w:pStyle w:val="Bibliography"/>
@@ -6590,8 +6606,8 @@
         <w:t xml:space="preserve">48. Spencer SA, Davies MP. Hospital episode statistics: Improving the quality and value of hospital data: A national internet e-survey of hospital consultants. BMJ Open. 2012;2.</w:t>
       </w:r>
     </w:p>
-    <w:bookmarkEnd w:id="143"/>
-    <w:bookmarkStart w:id="144" w:name="ref-Williams2002"/>
+    <w:bookmarkEnd w:id="144"/>
+    <w:bookmarkStart w:id="145" w:name="ref-Williams2002"/>
     <w:p>
       <w:pPr>
         <w:pStyle w:val="Bibliography"/>
@@ -6600,8 +6616,8 @@
         <w:t xml:space="preserve">49. Williams JG, Mann RY. Hospital episode statistics: Time for clinicians to get involved? Clinical medicine (London, England). 2002;2:34–7.</w:t>
       </w:r>
     </w:p>
-    <w:bookmarkEnd w:id="144"/>
-    <w:bookmarkStart w:id="145" w:name="ref-Brennan2012"/>
+    <w:bookmarkEnd w:id="145"/>
+    <w:bookmarkStart w:id="146" w:name="ref-Brennan2012"/>
     <w:p>
       <w:pPr>
         <w:pStyle w:val="Bibliography"/>
@@ -6610,8 +6626,8 @@
         <w:t xml:space="preserve">50. Brennan L, Watson M, Klaber R, Charles T. The importance of knowing context of hospital episode statistics when reconfiguring the NHS. BMJ (Online). 2012;344.</w:t>
       </w:r>
     </w:p>
-    <w:bookmarkEnd w:id="145"/>
-    <w:bookmarkStart w:id="146" w:name="ref-Smith2012"/>
+    <w:bookmarkEnd w:id="146"/>
+    <w:bookmarkStart w:id="147" w:name="ref-Smith2012"/>
     <w:p>
       <w:pPr>
         <w:pStyle w:val="Bibliography"/>
@@ -6620,8 +6636,8 @@
         <w:t xml:space="preserve">51. Smith AJ, Dieppe P, Porter M, Blom AW. Risk of cancer in first seven years after metal-on-metal hip replacement compared with other bearings and general population: Linkage study between the National Joint Registry of England and Wales and hospital episode statistics. BMJ (Online). 2012;344.</w:t>
       </w:r>
     </w:p>
-    <w:bookmarkEnd w:id="146"/>
-    <w:bookmarkStart w:id="148" w:name="ref-Mouchti2018"/>
+    <w:bookmarkEnd w:id="147"/>
+    <w:bookmarkStart w:id="149" w:name="ref-Mouchti2018"/>
     <w:p>
       <w:pPr>
         <w:pStyle w:val="Bibliography"/>
@@ -6629,7 +6645,7 @@
       <w:r>
         <w:t xml:space="preserve">52. Mouchti S, Whitehouse MR, Sayers A, Hunt LP, MacGregor A, Blom AW. The association of body mass index with risk of long-term revision and 90-Day mortality following primary total hip replacement. The Journal of Bone and Joint Surgery. 2018;100:2140–52. doi:</w:t>
       </w:r>
-      <w:hyperlink r:id="rId147">
+      <w:hyperlink r:id="rId148">
         <w:r>
           <w:rPr>
             <w:rStyle w:val="Hyperlink"/>
@@ -6641,8 +6657,8 @@
         <w:t xml:space="preserve">.</w:t>
       </w:r>
     </w:p>
-    <w:bookmarkEnd w:id="148"/>
-    <w:bookmarkStart w:id="149" w:name="ref-Stommel2009"/>
+    <w:bookmarkEnd w:id="149"/>
+    <w:bookmarkStart w:id="150" w:name="ref-Stommel2009"/>
     <w:p>
       <w:pPr>
         <w:pStyle w:val="Bibliography"/>
@@ -6651,8 +6667,8 @@
         <w:t xml:space="preserve">53. Stommel M, Schoenborn CA. Accuracy and usefulness of BMI measures based on self-reported weight and height: Findings from the NHANES &amp; NHIS 2001-2006. BMC Public Health. 2009;9:1–10.</w:t>
       </w:r>
     </w:p>
-    <w:bookmarkEnd w:id="149"/>
     <w:bookmarkEnd w:id="150"/>
+    <w:bookmarkEnd w:id="151"/>
     <w:sectPr>
       <w:headerReference w:type="even" r:id="rId11"/>
       <w:headerReference w:type="default" r:id="rId9"/>

</xml_diff>

<commit_message>
updated abstract. Fix #24.
</commit_message>
<xml_diff>
--- a/reports/article.docx
+++ b/reports/article.docx
@@ -476,7 +476,7 @@
           <w:rPr>
             <w:rStyle w:val="Hyperlink"/>
           </w:rPr>
-          <w:t xml:space="preserve">erik.bulow@vgregion.se</w:t>
+          <w:t xml:space="preserve">erik.bulow@gu.se</w:t>
         </w:r>
       </w:hyperlink>
       <w:r>
@@ -498,6 +498,16 @@
         <w:t xml:space="preserve">Abstract</w:t>
       </w:r>
       <w:bookmarkEnd w:id="22"/>
+    </w:p>
+    <w:p>
+      <w:pPr>
+        <w:pStyle w:val="Heading1"/>
+      </w:pPr>
+      <w:bookmarkStart w:id="23" w:name="abstract-1"/>
+      <w:r>
+        <w:t xml:space="preserve">Abstract</w:t>
+      </w:r>
+      <w:bookmarkEnd w:id="23"/>
     </w:p>
     <w:p>
       <w:pPr>
@@ -507,13 +517,13 @@
         <w:rPr>
           <w:b/>
         </w:rPr>
-        <w:t xml:space="preserve">OBJECTIVES</w:t>
-      </w:r>
-      <w:r>
-        <w:t xml:space="preserve"> </w:t>
-      </w:r>
-      <w:r>
-        <w:t xml:space="preserve">To develop and validate a personalized model to predict 90-day mortality after total hip arthroplasty (THA).</w:t>
+        <w:t xml:space="preserve">Background:</w:t>
+      </w:r>
+      <w:r>
+        <w:t xml:space="preserve"> </w:t>
+      </w:r>
+      <w:r>
+        <w:t xml:space="preserve">Shared individualized decision making prior to total hip arthroplasty (THA) includes discussions of the risk of mortality. However, diagnosis code-based instruments such as the Charlson co-morbidity index are impossible to use in clinical practice, and the American Society for Anesthesiologists (ASA) class is imprecise. We thus developed a simple model to predict 90-day mortality after elective THA.</w:t>
       </w:r>
     </w:p>
     <w:p>
@@ -524,13 +534,13 @@
         <w:rPr>
           <w:b/>
         </w:rPr>
-        <w:t xml:space="preserve">DESIGN</w:t>
-      </w:r>
-      <w:r>
-        <w:t xml:space="preserve"> </w:t>
-      </w:r>
-      <w:r>
-        <w:t xml:space="preserve">Prospective multi-national population-based study.</w:t>
+        <w:t xml:space="preserve">Methods:</w:t>
+      </w:r>
+      <w:r>
+        <w:t xml:space="preserve"> </w:t>
+      </w:r>
+      <w:r>
+        <w:t xml:space="preserve">We performed a prospective multi-national population-based registry study. We included 53,099 patients with cemented THA due to osteoarthritis from the Swedish Hip Arthroplasty Register for model derivation and internal validation, as well as 125,428 patients from the National Joint Register from England and Wales for external model validation. A model was developed using a bootstrap ranking procedure with a least absolute shrinkage and selection operator (LASSO) logistic regression model combined with piecewise linear regression. Discriminative ability was evaluated by the area under the receiver operating characteristics curve (AUC). Calibration belt plots were used for model calibration.</w:t>
       </w:r>
     </w:p>
     <w:p>
@@ -541,13 +551,13 @@
         <w:rPr>
           <w:b/>
         </w:rPr>
-        <w:t xml:space="preserve">SETTING</w:t>
-      </w:r>
-      <w:r>
-        <w:t xml:space="preserve"> </w:t>
-      </w:r>
-      <w:r>
-        <w:t xml:space="preserve">Swedish Hip Arthroplasty Registry (SHAR) data for model derivation and internal validation, and data from the National Joint Registry (NJR) for England and Wales for external validation.</w:t>
+        <w:t xml:space="preserve">Results:</w:t>
+      </w:r>
+      <w:r>
+        <w:t xml:space="preserve"> </w:t>
+      </w:r>
+      <w:r>
+        <w:t xml:space="preserve">We propose a parsimonious main effects model combining age, sex, American Society for Anesthesiologists (ASA) class, the presence of cancer, diseases of the central nervous system, kidney disease, and obesity. The model had good discrimination, both internally (AUC = 0.78, 95 % CI 0.75 - 0.81) and externally (AUC = 0.75, 95 % CI 0.73 - 0.76). This model was superior to traditional models based on the Charlson (AUC = 0.66, 95 % CI 0.62 - 0.70) and Elixhauser (AUC = 0.64, 95 % CI 0.59 - 0.68) co-morbidity indices. The model was well calibrated for predicted probabilities up to 5%.</w:t>
       </w:r>
     </w:p>
     <w:p>
@@ -558,68 +568,15 @@
         <w:rPr>
           <w:b/>
         </w:rPr>
-        <w:t xml:space="preserve">PARTICIPANTS</w:t>
-      </w:r>
-      <w:r>
-        <w:t xml:space="preserve"> </w:t>
-      </w:r>
-      <w:r>
-        <w:t xml:space="preserve">53,099 patients with cemented total hip arthroplasty (THA) due to osteoarthritis recorded in the SHAR, and 125,428 similarly selected patients recorded in the NJR.</w:t>
-      </w:r>
-    </w:p>
-    <w:p>
-      <w:pPr>
-        <w:pStyle w:val="BodyText"/>
-      </w:pPr>
-      <w:r>
-        <w:rPr>
-          <w:b/>
-        </w:rPr>
-        <w:t xml:space="preserve">MAIN OUTCOME MEASURES</w:t>
-      </w:r>
-      <w:r>
-        <w:t xml:space="preserve"> </w:t>
-      </w:r>
-      <w:r>
-        <w:t xml:space="preserve">Predicted probability of death for any reason within 90 days after primary THA, estimated using a bootstrap ranking procedure together with a least absolute shrinkage and selection operator (LASSO) logistic regression model and evaluated by areas under the curve (AUC).</w:t>
-      </w:r>
-    </w:p>
-    <w:p>
-      <w:pPr>
-        <w:pStyle w:val="BodyText"/>
-      </w:pPr>
-      <w:r>
-        <w:rPr>
-          <w:b/>
-        </w:rPr>
-        <w:t xml:space="preserve">RESULTS</w:t>
-      </w:r>
-    </w:p>
-    <w:p>
-      <w:pPr>
-        <w:pStyle w:val="BodyText"/>
-      </w:pPr>
-      <w:r>
-        <w:t xml:space="preserve">We found a parsimonious main effects model combining age, sex, American Society for Anesthesiologists (ASA) class, the presence of cancer, diseases of the central nervous system, kidney disease, and obesity. The model had good discrimination, both internally (AUC = 0.78, 95 % CI: 0.75 - 0.81) and externally (AUC = 0.75, 95 % CI: 0.73 - 0.76). This model was superior to traditional models based on the Charlson (AUC = 0.66, 95 % CI: 0.62 - 0.70) and Elixhauser (AUC = 0.64, 95 % CI: 0.59 - 0.68) co-morbidity indices. The model was well calibrated for predicted probabilities up to 5%.</w:t>
-      </w:r>
-    </w:p>
-    <w:p>
-      <w:pPr>
-        <w:pStyle w:val="BodyText"/>
-      </w:pPr>
-      <w:r>
-        <w:rPr>
-          <w:b/>
-        </w:rPr>
-        <w:t xml:space="preserve">CONCLUSION:</w:t>
-      </w:r>
-      <w:r>
-        <w:t xml:space="preserve"> </w:t>
-      </w:r>
-      <w:r>
-        <w:t xml:space="preserve">We developed a personalized model to predict 90-day mortality after elective cemented THA based on easily available demographic data and the presence of four defined co-morbidities. This may facilitate individualized risk assessment prior to one of the most common surgical interventions, and a web-based calculator to aid clinical decision-making was published (</w:t>
-      </w:r>
-      <w:hyperlink r:id="rId23">
+        <w:t xml:space="preserve">Conclusions:</w:t>
+      </w:r>
+      <w:r>
+        <w:t xml:space="preserve"> </w:t>
+      </w:r>
+      <w:r>
+        <w:t xml:space="preserve">We developed a parsimonious model to predict 90-day mortality after elective cemented THA based on easily available demographic data and the presence of four defined co-morbidities. This may facilitate individualized risk assessment prior to one of the most common surgical interventions. We published a web-calculator to aid clinical decision-making (</w:t>
+      </w:r>
+      <w:hyperlink r:id="rId24">
         <w:r>
           <w:rPr>
             <w:rStyle w:val="Hyperlink"/>
@@ -633,13 +590,30 @@
     </w:p>
     <w:p>
       <w:pPr>
+        <w:pStyle w:val="BodyText"/>
+      </w:pPr>
+      <w:r>
+        <w:rPr>
+          <w:b/>
+        </w:rPr>
+        <w:t xml:space="preserve">Keywords:</w:t>
+      </w:r>
+      <w:r>
+        <w:t xml:space="preserve"> </w:t>
+      </w:r>
+      <w:r>
+        <w:t xml:space="preserve">total hip arthroplasty, prediction model, orthopaedics, epidemiology, web calculator, validation.</w:t>
+      </w:r>
+    </w:p>
+    <w:p>
+      <w:pPr>
         <w:pStyle w:val="Heading1"/>
       </w:pPr>
-      <w:bookmarkStart w:id="24" w:name="introduction"/>
+      <w:bookmarkStart w:id="25" w:name="introduction"/>
       <w:r>
         <w:t xml:space="preserve">Introduction</w:t>
       </w:r>
-      <w:bookmarkEnd w:id="24"/>
+      <w:bookmarkEnd w:id="25"/>
     </w:p>
     <w:p>
       <w:pPr>
@@ -700,7 +674,7 @@
       <w:r>
         <w:t xml:space="preserve">. The first prediction model based on a European cohort was the patient decision support tool for joint remplacement in the UK (</w:t>
       </w:r>
-      <w:hyperlink r:id="rId25">
+      <w:hyperlink r:id="rId26">
         <w:r>
           <w:rPr>
             <w:rStyle w:val="Hyperlink"/>
@@ -733,11 +707,11 @@
       <w:pPr>
         <w:pStyle w:val="Heading1"/>
       </w:pPr>
-      <w:bookmarkStart w:id="26" w:name="participants-and-methods"/>
+      <w:bookmarkStart w:id="27" w:name="participants-and-methods"/>
       <w:r>
         <w:t xml:space="preserve">Participants and Methods</w:t>
       </w:r>
-      <w:bookmarkEnd w:id="26"/>
+      <w:bookmarkEnd w:id="27"/>
     </w:p>
     <w:p>
       <w:pPr>
@@ -769,11 +743,11 @@
       <w:pPr>
         <w:pStyle w:val="Heading2"/>
       </w:pPr>
-      <w:bookmarkStart w:id="27" w:name="derivation-cohort-sweden"/>
+      <w:bookmarkStart w:id="28" w:name="derivation-cohort-sweden"/>
       <w:r>
         <w:t xml:space="preserve">Derivation cohort (Sweden)</w:t>
       </w:r>
-      <w:bookmarkEnd w:id="27"/>
+      <w:bookmarkEnd w:id="28"/>
     </w:p>
     <w:p>
       <w:pPr>
@@ -840,11 +814,11 @@
       <w:pPr>
         <w:pStyle w:val="Heading2"/>
       </w:pPr>
-      <w:bookmarkStart w:id="28" w:name="X607666395c53d4d7bffb9fa48f5a07f249542af"/>
+      <w:bookmarkStart w:id="29" w:name="X607666395c53d4d7bffb9fa48f5a07f249542af"/>
       <w:r>
         <w:t xml:space="preserve">External validation cohort (England and Wales)</w:t>
       </w:r>
-      <w:bookmarkEnd w:id="28"/>
+      <w:bookmarkEnd w:id="29"/>
     </w:p>
     <w:p>
       <w:pPr>
@@ -876,11 +850,11 @@
       <w:pPr>
         <w:pStyle w:val="Heading2"/>
       </w:pPr>
-      <w:bookmarkStart w:id="29" w:name="defining-co-morbidity"/>
+      <w:bookmarkStart w:id="30" w:name="defining-co-morbidity"/>
       <w:r>
         <w:t xml:space="preserve">Defining co-morbidity</w:t>
       </w:r>
-      <w:bookmarkEnd w:id="29"/>
+      <w:bookmarkEnd w:id="30"/>
     </w:p>
     <w:p>
       <w:pPr>
@@ -924,11 +898,11 @@
       <w:pPr>
         <w:pStyle w:val="Heading2"/>
       </w:pPr>
-      <w:bookmarkStart w:id="30" w:name="X3dfb8ce663a1fc2d82d471b5d62397660058101"/>
+      <w:bookmarkStart w:id="31" w:name="X3dfb8ce663a1fc2d82d471b5d62397660058101"/>
       <w:r>
         <w:t xml:space="preserve">Statistical analysis for model development</w:t>
       </w:r>
-      <w:bookmarkEnd w:id="30"/>
+      <w:bookmarkEnd w:id="31"/>
     </w:p>
     <w:p>
       <w:pPr>
@@ -999,11 +973,11 @@
       <w:pPr>
         <w:pStyle w:val="Heading2"/>
       </w:pPr>
-      <w:bookmarkStart w:id="31" w:name="Xff1047e633f212e7c4888ec1ef4e1c3504bdbf7"/>
+      <w:bookmarkStart w:id="32" w:name="Xff1047e633f212e7c4888ec1ef4e1c3504bdbf7"/>
       <w:r>
         <w:t xml:space="preserve">Statistical analysis for model validation</w:t>
       </w:r>
-      <w:bookmarkEnd w:id="31"/>
+      <w:bookmarkEnd w:id="32"/>
     </w:p>
     <w:p>
       <w:pPr>
@@ -1079,11 +1053,11 @@
       <w:pPr>
         <w:pStyle w:val="Heading2"/>
       </w:pPr>
-      <w:bookmarkStart w:id="32" w:name="statistical-tools"/>
+      <w:bookmarkStart w:id="33" w:name="statistical-tools"/>
       <w:r>
         <w:t xml:space="preserve">Statistical tools</w:t>
       </w:r>
-      <w:bookmarkEnd w:id="32"/>
+      <w:bookmarkEnd w:id="33"/>
     </w:p>
     <w:p>
       <w:pPr>
@@ -1095,7 +1069,7 @@
       <w:r>
         <w:t xml:space="preserve"> </w:t>
       </w:r>
-      <w:hyperlink r:id="rId23">
+      <w:hyperlink r:id="rId24">
         <w:r>
           <w:rPr>
             <w:rStyle w:val="Hyperlink"/>
@@ -1120,7 +1094,7 @@
       <w:r>
         <w:t xml:space="preserve"> </w:t>
       </w:r>
-      <w:hyperlink r:id="rId33">
+      <w:hyperlink r:id="rId34">
         <w:r>
           <w:rPr>
             <w:rStyle w:val="Hyperlink"/>
@@ -1142,11 +1116,11 @@
       <w:pPr>
         <w:pStyle w:val="Heading1"/>
       </w:pPr>
-      <w:bookmarkStart w:id="34" w:name="indirect-patient-and-public-involvement"/>
+      <w:bookmarkStart w:id="35" w:name="indirect-patient-and-public-involvement"/>
       <w:r>
         <w:t xml:space="preserve">Indirect Patient and Public Involvement</w:t>
       </w:r>
-      <w:bookmarkEnd w:id="34"/>
+      <w:bookmarkEnd w:id="35"/>
     </w:p>
     <w:p>
       <w:pPr>
@@ -1160,21 +1134,21 @@
       <w:pPr>
         <w:pStyle w:val="Heading1"/>
       </w:pPr>
-      <w:bookmarkStart w:id="35" w:name="results"/>
+      <w:bookmarkStart w:id="36" w:name="results"/>
       <w:r>
         <w:t xml:space="preserve">Results</w:t>
       </w:r>
-      <w:bookmarkEnd w:id="35"/>
+      <w:bookmarkEnd w:id="36"/>
     </w:p>
     <w:p>
       <w:pPr>
         <w:pStyle w:val="Heading2"/>
       </w:pPr>
-      <w:bookmarkStart w:id="36" w:name="study-participants"/>
+      <w:bookmarkStart w:id="37" w:name="study-participants"/>
       <w:r>
         <w:t xml:space="preserve">Study participants</w:t>
       </w:r>
-      <w:bookmarkEnd w:id="36"/>
+      <w:bookmarkEnd w:id="37"/>
     </w:p>
     <w:p>
       <w:pPr>
@@ -1229,11 +1203,11 @@
       <w:pPr>
         <w:pStyle w:val="Heading2"/>
       </w:pPr>
-      <w:bookmarkStart w:id="37" w:name="X97f55da61655794c4500bb5dee5b0e7e0a00da4"/>
+      <w:bookmarkStart w:id="38" w:name="X97f55da61655794c4500bb5dee5b0e7e0a00da4"/>
       <w:r>
         <w:t xml:space="preserve">Model development and internal validation</w:t>
       </w:r>
-      <w:bookmarkEnd w:id="37"/>
+      <w:bookmarkEnd w:id="38"/>
     </w:p>
     <w:p>
       <w:pPr>
@@ -1265,7 +1239,7 @@
         <w:pStyle w:val="BodyText"/>
       </w:pPr>
       <w:r>
-        <w:t xml:space="preserve">The main and reduced models were no different regarding discriminative power (AUC = 0.79, 95 % CI: 0.75 - 0.82 versus AUC = 0.78, 95 % CI: 0.75 - 0.81). We therefore considered the reduced model as superior due to its simplicity. Traditional models performed poorly with 95 % confidence intervals not above 0.7: The Charlson co-morbitiy index had an AUC of (AUC = 0.66, 95 % CI: 0.62 - 0.70) and the Elixhauser co-morbidity an AUC of (AUC = 0.64, 95 % CI: 0.59 - 0.68; Figure</w:t>
+        <w:t xml:space="preserve">The main and reduced models were no different regarding discriminative power (AUC = 0.79, 95 % CI 0.75 - 0.82 versus AUC = 0.78, 95 % CI 0.75 - 0.81). We therefore considered the reduced model as superior due to its simplicity. Traditional models performed poorly with 95 % confidence intervals not above 0.7: The Charlson co-morbitiy index had an AUC of (AUC = 0.66, 95 % CI 0.62 - 0.70) and the Elixhauser co-morbidity an AUC of (AUC = 0.64, 95 % CI 0.59 - 0.68; Figure</w:t>
       </w:r>
       <w:r>
         <w:t xml:space="preserve"> </w:t>
@@ -1344,18 +1318,18 @@
       <w:pPr>
         <w:pStyle w:val="Heading2"/>
       </w:pPr>
-      <w:bookmarkStart w:id="38" w:name="external-validation"/>
+      <w:bookmarkStart w:id="39" w:name="external-validation"/>
       <w:r>
         <w:t xml:space="preserve">External validation</w:t>
       </w:r>
-      <w:bookmarkEnd w:id="38"/>
+      <w:bookmarkEnd w:id="39"/>
     </w:p>
     <w:p>
       <w:pPr>
         <w:pStyle w:val="FirstParagraph"/>
       </w:pPr>
       <w:r>
-        <w:t xml:space="preserve">The discriminative ability for the reduced model was not statistically significantly different when applied to the external validation cohort (AUC = 0.75, 95 % CI: 0.73 - 0.76) compared to the internal validation (AUC = 0.78, 95 % CI: 0.75 - 0.81) (Figure</w:t>
+        <w:t xml:space="preserve">The discriminative ability for the reduced model was not statistically significantly different when applied to the external validation cohort (AUC = 0.75, 95 % CI 0.73 - 0.76) compared to the internal validation (AUC = 0.78, 95 % CI 0.75 - 0.81) (Figure</w:t>
       </w:r>
       <w:r>
         <w:t xml:space="preserve"> </w:t>
@@ -1392,21 +1366,21 @@
       <w:pPr>
         <w:pStyle w:val="Heading1"/>
       </w:pPr>
-      <w:bookmarkStart w:id="39" w:name="discussion"/>
+      <w:bookmarkStart w:id="40" w:name="discussion"/>
       <w:r>
         <w:t xml:space="preserve">Discussion</w:t>
       </w:r>
-      <w:bookmarkEnd w:id="39"/>
+      <w:bookmarkEnd w:id="40"/>
     </w:p>
     <w:p>
       <w:pPr>
         <w:pStyle w:val="Heading2"/>
       </w:pPr>
-      <w:bookmarkStart w:id="40" w:name="principal-findings"/>
+      <w:bookmarkStart w:id="41" w:name="principal-findings"/>
       <w:r>
         <w:t xml:space="preserve">Principal findings</w:t>
       </w:r>
-      <w:bookmarkEnd w:id="40"/>
+      <w:bookmarkEnd w:id="41"/>
     </w:p>
     <w:p>
       <w:pPr>
@@ -1535,11 +1509,11 @@
       <w:pPr>
         <w:pStyle w:val="Heading2"/>
       </w:pPr>
-      <w:bookmarkStart w:id="41" w:name="clinical-usage"/>
+      <w:bookmarkStart w:id="42" w:name="clinical-usage"/>
       <w:r>
         <w:t xml:space="preserve">Clinical usage</w:t>
       </w:r>
-      <w:bookmarkEnd w:id="41"/>
+      <w:bookmarkEnd w:id="42"/>
     </w:p>
     <w:p>
       <w:pPr>
@@ -1548,7 +1522,7 @@
       <w:r>
         <w:t xml:space="preserve">Our model could be used in clinical practice, either by the formula above, or by accessing a simple web calculator online (</w:t>
       </w:r>
-      <w:hyperlink r:id="rId23">
+      <w:hyperlink r:id="rId24">
         <w:r>
           <w:rPr>
             <w:rStyle w:val="Hyperlink"/>
@@ -1674,11 +1648,11 @@
       <w:pPr>
         <w:pStyle w:val="Heading2"/>
       </w:pPr>
-      <w:bookmarkStart w:id="42" w:name="strengths-and-limitations"/>
+      <w:bookmarkStart w:id="43" w:name="strengths-and-limitations"/>
       <w:r>
         <w:t xml:space="preserve">Strengths and limitations</w:t>
       </w:r>
-      <w:bookmarkEnd w:id="42"/>
+      <w:bookmarkEnd w:id="43"/>
     </w:p>
     <w:p>
       <w:pPr>
@@ -1805,11 +1779,11 @@
       <w:pPr>
         <w:pStyle w:val="Heading2"/>
       </w:pPr>
-      <w:bookmarkStart w:id="43" w:name="conclusion"/>
+      <w:bookmarkStart w:id="44" w:name="conclusion"/>
       <w:r>
         <w:t xml:space="preserve">Conclusion</w:t>
       </w:r>
-      <w:bookmarkEnd w:id="43"/>
+      <w:bookmarkEnd w:id="44"/>
     </w:p>
     <w:p>
       <w:pPr>
@@ -1823,21 +1797,21 @@
       <w:pPr>
         <w:pStyle w:val="Heading1"/>
       </w:pPr>
-      <w:bookmarkStart w:id="44" w:name="declarations"/>
+      <w:bookmarkStart w:id="45" w:name="declarations"/>
       <w:r>
         <w:t xml:space="preserve">Declarations</w:t>
       </w:r>
-      <w:bookmarkEnd w:id="44"/>
+      <w:bookmarkEnd w:id="45"/>
     </w:p>
     <w:p>
       <w:pPr>
         <w:pStyle w:val="Heading2"/>
       </w:pPr>
-      <w:bookmarkStart w:id="45" w:name="Xd182db0490b2de20bd2b4e4cc8698599182035f"/>
+      <w:bookmarkStart w:id="46" w:name="Xd182db0490b2de20bd2b4e4cc8698599182035f"/>
       <w:r>
         <w:t xml:space="preserve">Ethics approval and consent to participate</w:t>
       </w:r>
-      <w:bookmarkEnd w:id="45"/>
+      <w:bookmarkEnd w:id="46"/>
     </w:p>
     <w:p>
       <w:pPr>
@@ -1851,11 +1825,11 @@
       <w:pPr>
         <w:pStyle w:val="Heading2"/>
       </w:pPr>
-      <w:bookmarkStart w:id="46" w:name="consent-for-publication"/>
+      <w:bookmarkStart w:id="47" w:name="consent-for-publication"/>
       <w:r>
         <w:t xml:space="preserve">Consent for publication</w:t>
       </w:r>
-      <w:bookmarkEnd w:id="46"/>
+      <w:bookmarkEnd w:id="47"/>
     </w:p>
     <w:p>
       <w:pPr>
@@ -1869,11 +1843,11 @@
       <w:pPr>
         <w:pStyle w:val="Heading2"/>
       </w:pPr>
-      <w:bookmarkStart w:id="47" w:name="availability-of-data-and-materials"/>
+      <w:bookmarkStart w:id="48" w:name="availability-of-data-and-materials"/>
       <w:r>
         <w:t xml:space="preserve">Availability of data and materials</w:t>
       </w:r>
-      <w:bookmarkEnd w:id="47"/>
+      <w:bookmarkEnd w:id="48"/>
     </w:p>
     <w:p>
       <w:pPr>
@@ -1887,11 +1861,11 @@
       <w:pPr>
         <w:pStyle w:val="Heading2"/>
       </w:pPr>
-      <w:bookmarkStart w:id="48" w:name="competing-interests"/>
+      <w:bookmarkStart w:id="49" w:name="competing-interests"/>
       <w:r>
         <w:t xml:space="preserve">Competing interests</w:t>
       </w:r>
-      <w:bookmarkEnd w:id="48"/>
+      <w:bookmarkEnd w:id="49"/>
     </w:p>
     <w:p>
       <w:pPr>
@@ -1905,11 +1879,11 @@
       <w:pPr>
         <w:pStyle w:val="Heading2"/>
       </w:pPr>
-      <w:bookmarkStart w:id="49" w:name="funding"/>
+      <w:bookmarkStart w:id="50" w:name="funding"/>
       <w:r>
         <w:t xml:space="preserve">Funding</w:t>
       </w:r>
-      <w:bookmarkEnd w:id="49"/>
+      <w:bookmarkEnd w:id="50"/>
     </w:p>
     <w:p>
       <w:pPr>
@@ -1923,11 +1897,11 @@
       <w:pPr>
         <w:pStyle w:val="Heading1"/>
       </w:pPr>
-      <w:bookmarkStart w:id="50" w:name="authors-contributions"/>
+      <w:bookmarkStart w:id="51" w:name="authors-contributions"/>
       <w:r>
         <w:t xml:space="preserve">Authors’ contributions</w:t>
       </w:r>
-      <w:bookmarkEnd w:id="50"/>
+      <w:bookmarkEnd w:id="51"/>
     </w:p>
     <w:p>
       <w:pPr>
@@ -1947,11 +1921,11 @@
       <w:pPr>
         <w:pStyle w:val="Heading1"/>
       </w:pPr>
-      <w:bookmarkStart w:id="51" w:name="acknowledgements"/>
+      <w:bookmarkStart w:id="52" w:name="acknowledgements"/>
       <w:r>
         <w:t xml:space="preserve">Acknowledgements</w:t>
       </w:r>
-      <w:bookmarkEnd w:id="51"/>
+      <w:bookmarkEnd w:id="52"/>
     </w:p>
     <w:p>
       <w:pPr>
@@ -1981,7 +1955,7 @@
                     </pic:cNvPicPr>
                   </pic:nvPicPr>
                   <pic:blipFill>
-                    <a:blip r:embed="rId52"/>
+                    <a:blip r:embed="rId53"/>
                     <a:stretch>
                       <a:fillRect/>
                     </a:stretch>
@@ -2020,11 +1994,11 @@
       <w:pPr>
         <w:pStyle w:val="Heading5"/>
       </w:pPr>
-      <w:bookmarkStart w:id="53" w:name="page-break"/>
+      <w:bookmarkStart w:id="54" w:name="page-break"/>
       <w:r>
         <w:t xml:space="preserve">PAGE BREAK</w:t>
       </w:r>
-      <w:bookmarkEnd w:id="53"/>
+      <w:bookmarkEnd w:id="54"/>
     </w:p>
     <w:p>
       <w:pPr>
@@ -2046,7 +2020,7 @@
                     </pic:cNvPicPr>
                   </pic:nvPicPr>
                   <pic:blipFill>
-                    <a:blip r:embed="rId54"/>
+                    <a:blip r:embed="rId55"/>
                     <a:stretch>
                       <a:fillRect/>
                     </a:stretch>
@@ -2085,11 +2059,11 @@
       <w:pPr>
         <w:pStyle w:val="Heading5"/>
       </w:pPr>
-      <w:bookmarkStart w:id="55" w:name="page-break-1"/>
+      <w:bookmarkStart w:id="56" w:name="page-break-1"/>
       <w:r>
         <w:t xml:space="preserve">PAGE BREAK</w:t>
       </w:r>
-      <w:bookmarkEnd w:id="55"/>
+      <w:bookmarkEnd w:id="56"/>
     </w:p>
     <w:p>
       <w:pPr>
@@ -2111,7 +2085,7 @@
                     </pic:cNvPicPr>
                   </pic:nvPicPr>
                   <pic:blipFill>
-                    <a:blip r:embed="rId56"/>
+                    <a:blip r:embed="rId57"/>
                     <a:stretch>
                       <a:fillRect/>
                     </a:stretch>
@@ -2150,11 +2124,11 @@
       <w:pPr>
         <w:pStyle w:val="Heading5"/>
       </w:pPr>
-      <w:bookmarkStart w:id="57" w:name="page-break-2"/>
+      <w:bookmarkStart w:id="58" w:name="page-break-2"/>
       <w:r>
         <w:t xml:space="preserve">PAGE BREAK</w:t>
       </w:r>
-      <w:bookmarkEnd w:id="57"/>
+      <w:bookmarkEnd w:id="58"/>
     </w:p>
     <w:p>
       <w:pPr>
@@ -2176,7 +2150,7 @@
                     </pic:cNvPicPr>
                   </pic:nvPicPr>
                   <pic:blipFill>
-                    <a:blip r:embed="rId58"/>
+                    <a:blip r:embed="rId59"/>
                     <a:stretch>
                       <a:fillRect/>
                     </a:stretch>
@@ -2215,11 +2189,11 @@
       <w:pPr>
         <w:pStyle w:val="Heading5"/>
       </w:pPr>
-      <w:bookmarkStart w:id="59" w:name="page-break-3"/>
+      <w:bookmarkStart w:id="60" w:name="page-break-3"/>
       <w:r>
         <w:t xml:space="preserve">PAGE BREAK</w:t>
       </w:r>
-      <w:bookmarkEnd w:id="59"/>
+      <w:bookmarkEnd w:id="60"/>
     </w:p>
     <w:p>
       <w:pPr>
@@ -2241,7 +2215,7 @@
                     </pic:cNvPicPr>
                   </pic:nvPicPr>
                   <pic:blipFill>
-                    <a:blip r:embed="rId60"/>
+                    <a:blip r:embed="rId61"/>
                     <a:stretch>
                       <a:fillRect/>
                     </a:stretch>
@@ -2280,11 +2254,11 @@
       <w:pPr>
         <w:pStyle w:val="Heading5"/>
       </w:pPr>
-      <w:bookmarkStart w:id="61" w:name="page-break-4"/>
+      <w:bookmarkStart w:id="62" w:name="page-break-4"/>
       <w:r>
         <w:t xml:space="preserve">PAGE BREAK</w:t>
       </w:r>
-      <w:bookmarkEnd w:id="61"/>
+      <w:bookmarkEnd w:id="62"/>
     </w:p>
     <w:p>
       <w:pPr>
@@ -3018,11 +2992,11 @@
       <w:pPr>
         <w:pStyle w:val="Heading5"/>
       </w:pPr>
-      <w:bookmarkStart w:id="62" w:name="page-break-5"/>
+      <w:bookmarkStart w:id="63" w:name="page-break-5"/>
       <w:r>
         <w:t xml:space="preserve">PAGE BREAK</w:t>
       </w:r>
-      <w:bookmarkEnd w:id="62"/>
+      <w:bookmarkEnd w:id="63"/>
     </w:p>
     <w:p>
       <w:pPr>
@@ -4948,11 +4922,11 @@
       <w:pPr>
         <w:pStyle w:val="Heading5"/>
       </w:pPr>
-      <w:bookmarkStart w:id="63" w:name="page-break-6"/>
+      <w:bookmarkStart w:id="64" w:name="page-break-6"/>
       <w:r>
         <w:t xml:space="preserve">PAGE BREAK</w:t>
       </w:r>
-      <w:bookmarkEnd w:id="63"/>
+      <w:bookmarkEnd w:id="64"/>
     </w:p>
     <w:p>
       <w:pPr>
@@ -5278,11 +5252,11 @@
       <w:pPr>
         <w:pStyle w:val="Heading5"/>
       </w:pPr>
-      <w:bookmarkStart w:id="64" w:name="page-break-7"/>
+      <w:bookmarkStart w:id="65" w:name="page-break-7"/>
       <w:r>
         <w:t xml:space="preserve">PAGE BREAK</w:t>
       </w:r>
-      <w:bookmarkEnd w:id="64"/>
+      <w:bookmarkEnd w:id="65"/>
     </w:p>
     <w:p>
       <w:pPr>
@@ -5776,14 +5750,14 @@
       <w:pPr>
         <w:pStyle w:val="Heading1"/>
       </w:pPr>
-      <w:bookmarkStart w:id="65" w:name="bibliography"/>
+      <w:bookmarkStart w:id="66" w:name="bibliography"/>
       <w:r>
         <w:t xml:space="preserve">Bibliography</w:t>
       </w:r>
-      <w:bookmarkEnd w:id="65"/>
-    </w:p>
-    <w:bookmarkStart w:id="151" w:name="refs"/>
-    <w:bookmarkStart w:id="67" w:name="ref-Hunt2013"/>
+      <w:bookmarkEnd w:id="66"/>
+    </w:p>
+    <w:bookmarkStart w:id="152" w:name="refs"/>
+    <w:bookmarkStart w:id="68" w:name="ref-Hunt2013"/>
     <w:p>
       <w:pPr>
         <w:pStyle w:val="Bibliography"/>
@@ -5791,7 +5765,7 @@
       <w:r>
         <w:t xml:space="preserve">1. Hunt LP, Ben-Shlomo Y, Clark EM, Dieppe P, Judge A, MacGregor AJ, et al. 90-day mortality after 409 096 total hip replacements for osteoarthritis, from the National Joint Registry for England and Wales: A retrospective analysis. The Lancet. 2013;382:1097–104. doi:</w:t>
       </w:r>
-      <w:hyperlink r:id="rId66">
+      <w:hyperlink r:id="rId67">
         <w:r>
           <w:rPr>
             <w:rStyle w:val="Hyperlink"/>
@@ -5803,8 +5777,8 @@
         <w:t xml:space="preserve">.</w:t>
       </w:r>
     </w:p>
-    <w:bookmarkEnd w:id="67"/>
-    <w:bookmarkStart w:id="69" w:name="ref-Garland2017"/>
+    <w:bookmarkEnd w:id="68"/>
+    <w:bookmarkStart w:id="70" w:name="ref-Garland2017"/>
     <w:p>
       <w:pPr>
         <w:pStyle w:val="Bibliography"/>
@@ -5812,7 +5786,7 @@
       <w:r>
         <w:t xml:space="preserve">2. Garland A, Gordon M, Garellick G, Kärrholm J, Sköldenberg O, Hailer NP. Risk of early mortality after cemented compared with cementless total hip arthroplasty. The Bone &amp; Joint Journal. 2017;99-B:37–43. doi:</w:t>
       </w:r>
-      <w:hyperlink r:id="rId68">
+      <w:hyperlink r:id="rId69">
         <w:r>
           <w:rPr>
             <w:rStyle w:val="Hyperlink"/>
@@ -5824,8 +5798,8 @@
         <w:t xml:space="preserve">.</w:t>
       </w:r>
     </w:p>
-    <w:bookmarkEnd w:id="69"/>
-    <w:bookmarkStart w:id="70" w:name="ref-Inacio2015"/>
+    <w:bookmarkEnd w:id="70"/>
+    <w:bookmarkStart w:id="71" w:name="ref-Inacio2015"/>
     <w:p>
       <w:pPr>
         <w:pStyle w:val="Bibliography"/>
@@ -5834,8 +5808,8 @@
         <w:t xml:space="preserve">3. Inacio MCS, Pratt NL, Roughead EE, Graves SE. Using medications for prediction of revision after total joint arthroplasty. The Journal of arthroplasty. 2015;30:2061–70.</w:t>
       </w:r>
     </w:p>
-    <w:bookmarkEnd w:id="70"/>
-    <w:bookmarkStart w:id="71" w:name="ref-Gordon2013"/>
+    <w:bookmarkEnd w:id="71"/>
+    <w:bookmarkStart w:id="72" w:name="ref-Gordon2013"/>
     <w:p>
       <w:pPr>
         <w:pStyle w:val="Bibliography"/>
@@ -5844,8 +5818,8 @@
         <w:t xml:space="preserve">4. Gordon M, Stark A, Sköldenberg OG, Kärrholm J, Garellick G. The influence of comorbidity scores on re-operations following primary total hip replacement: Comparison and validation of three comorbidity measures. The bone &amp; joint journal. 2013;95-B:1184–91.</w:t>
       </w:r>
     </w:p>
-    <w:bookmarkEnd w:id="71"/>
-    <w:bookmarkStart w:id="73" w:name="ref-Hofstede2016"/>
+    <w:bookmarkEnd w:id="72"/>
+    <w:bookmarkStart w:id="74" w:name="ref-Hofstede2016"/>
     <w:p>
       <w:pPr>
         <w:pStyle w:val="Bibliography"/>
@@ -5853,7 +5827,7 @@
       <w:r>
         <w:t xml:space="preserve">5. Hofstede SN, Gademan MGJ, Vlieland TPMV, Nelissen RGHH, de Mheen PJM-v. Preoperative predictors for outcomes after total hip replacement in patients with osteoarthritis: A systematic review. BMC musculoskeletal disorders. 2016;17:212. doi:</w:t>
       </w:r>
-      <w:hyperlink r:id="rId72">
+      <w:hyperlink r:id="rId73">
         <w:r>
           <w:rPr>
             <w:rStyle w:val="Hyperlink"/>
@@ -5865,8 +5839,8 @@
         <w:t xml:space="preserve">.</w:t>
       </w:r>
     </w:p>
-    <w:bookmarkEnd w:id="73"/>
-    <w:bookmarkStart w:id="75" w:name="ref-Bulow2017"/>
+    <w:bookmarkEnd w:id="74"/>
+    <w:bookmarkStart w:id="76" w:name="ref-Bulow2017"/>
     <w:p>
       <w:pPr>
         <w:pStyle w:val="Bibliography"/>
@@ -5874,7 +5848,7 @@
       <w:r>
         <w:t xml:space="preserve">6. Bülow E, Rolfson O, Cnudde P, Rogmark C, Garellick G, Nemes S. Comorbidity does not predict long-term mortality after total hip arthroplasty. Acta Orthopaedica. 2017;88 July:1–6. doi:</w:t>
       </w:r>
-      <w:hyperlink r:id="rId74">
+      <w:hyperlink r:id="rId75">
         <w:r>
           <w:rPr>
             <w:rStyle w:val="Hyperlink"/>
@@ -5886,8 +5860,8 @@
         <w:t xml:space="preserve">.</w:t>
       </w:r>
     </w:p>
-    <w:bookmarkEnd w:id="75"/>
-    <w:bookmarkStart w:id="77" w:name="ref-Brusselaers2017"/>
+    <w:bookmarkEnd w:id="76"/>
+    <w:bookmarkStart w:id="78" w:name="ref-Brusselaers2017"/>
     <w:p>
       <w:pPr>
         <w:pStyle w:val="Bibliography"/>
@@ -5895,7 +5869,7 @@
       <w:r>
         <w:t xml:space="preserve">7. Brusselaers N, Lagergren J. The charlson comorbidity index in registry-based research. Methods of Information in Medicine. 2017;56:401–6. doi:</w:t>
       </w:r>
-      <w:hyperlink r:id="rId76">
+      <w:hyperlink r:id="rId77">
         <w:r>
           <w:rPr>
             <w:rStyle w:val="Hyperlink"/>
@@ -5907,8 +5881,8 @@
         <w:t xml:space="preserve">.</w:t>
       </w:r>
     </w:p>
-    <w:bookmarkEnd w:id="77"/>
-    <w:bookmarkStart w:id="78" w:name="ref-Walraven2009"/>
+    <w:bookmarkEnd w:id="78"/>
+    <w:bookmarkStart w:id="79" w:name="ref-Walraven2009"/>
     <w:p>
       <w:pPr>
         <w:pStyle w:val="Bibliography"/>
@@ -5917,8 +5891,8 @@
         <w:t xml:space="preserve">8. Walraven CV, Austin PC, Jennings A, Quan H, Alan JF, Walraven CV, et al. A modification of the elixhauser comorbidity measures into a point system for hospital death using administrative data. Med. 2009;47:626–33.</w:t>
       </w:r>
     </w:p>
-    <w:bookmarkEnd w:id="78"/>
-    <w:bookmarkStart w:id="80" w:name="ref-Bozic2013a"/>
+    <w:bookmarkEnd w:id="79"/>
+    <w:bookmarkStart w:id="81" w:name="ref-Bozic2013a"/>
     <w:p>
       <w:pPr>
         <w:pStyle w:val="Bibliography"/>
@@ -5926,7 +5900,7 @@
       <w:r>
         <w:t xml:space="preserve">9. Bozic KJ, Ong K, Lau E, Berry DJ, Vail TP, Kurtz SM, et al. Estimating risk in medicare patients with THA: An electronic risk calculator for periprosthetic joint infection and mortality. Clinical Orthopaedics and Related Research®. 2013;471:574–83. doi:</w:t>
       </w:r>
-      <w:hyperlink r:id="rId79">
+      <w:hyperlink r:id="rId80">
         <w:r>
           <w:rPr>
             <w:rStyle w:val="Hyperlink"/>
@@ -5938,8 +5912,8 @@
         <w:t xml:space="preserve">.</w:t>
       </w:r>
     </w:p>
-    <w:bookmarkEnd w:id="80"/>
-    <w:bookmarkStart w:id="82" w:name="ref-Bozic2013b"/>
+    <w:bookmarkEnd w:id="81"/>
+    <w:bookmarkStart w:id="83" w:name="ref-Bozic2013b"/>
     <w:p>
       <w:pPr>
         <w:pStyle w:val="Bibliography"/>
@@ -5947,7 +5921,7 @@
       <w:r>
         <w:t xml:space="preserve">10. Bozic KJ. Orthopaedic healthcare worldwide: Shared medical decision making in orthopaedics. Clinical Orthopaedics and Related Research. 2013;471:1412–4. doi:</w:t>
       </w:r>
-      <w:hyperlink r:id="rId81">
+      <w:hyperlink r:id="rId82">
         <w:r>
           <w:rPr>
             <w:rStyle w:val="Hyperlink"/>
@@ -5959,8 +5933,8 @@
         <w:t xml:space="preserve">.</w:t>
       </w:r>
     </w:p>
-    <w:bookmarkEnd w:id="82"/>
-    <w:bookmarkStart w:id="84" w:name="ref-Harris2018"/>
+    <w:bookmarkEnd w:id="83"/>
+    <w:bookmarkStart w:id="85" w:name="ref-Harris2018"/>
     <w:p>
       <w:pPr>
         <w:pStyle w:val="Bibliography"/>
@@ -5968,7 +5942,7 @@
       <w:r>
         <w:t xml:space="preserve">11. Harris AHS, Kuo AC, Bozic KJ, Lau E, Bowe T, Gupta S, et al. American joint replacement registry risk calculator does not predict 90-day mortality in veterans undergoing total joint replacement. Clinical Orthopaedics and Related Research. 2018;476:1869–75. doi:</w:t>
       </w:r>
-      <w:hyperlink r:id="rId83">
+      <w:hyperlink r:id="rId84">
         <w:r>
           <w:rPr>
             <w:rStyle w:val="Hyperlink"/>
@@ -5980,8 +5954,8 @@
         <w:t xml:space="preserve">.</w:t>
       </w:r>
     </w:p>
-    <w:bookmarkEnd w:id="84"/>
-    <w:bookmarkStart w:id="86" w:name="ref-Harris2018a"/>
+    <w:bookmarkEnd w:id="85"/>
+    <w:bookmarkStart w:id="87" w:name="ref-Harris2018a"/>
     <w:p>
       <w:pPr>
         <w:pStyle w:val="Bibliography"/>
@@ -5989,7 +5963,7 @@
       <w:r>
         <w:t xml:space="preserve">12. Harris AH, Kuo AC, Bowe T, Gupta S, Nordin D, Giori NJ. Prediction models for 30-Day mortality and complications after total knee and hip arthroplasties for veteran health administration patients with osteoarthritis. The Journal of Arthroplasty. 2018;33:1539–45. doi:</w:t>
       </w:r>
-      <w:hyperlink r:id="rId85">
+      <w:hyperlink r:id="rId86">
         <w:r>
           <w:rPr>
             <w:rStyle w:val="Hyperlink"/>
@@ -6001,8 +5975,8 @@
         <w:t xml:space="preserve">.</w:t>
       </w:r>
     </w:p>
-    <w:bookmarkEnd w:id="86"/>
-    <w:bookmarkStart w:id="88" w:name="ref-Inacio2016"/>
+    <w:bookmarkEnd w:id="87"/>
+    <w:bookmarkStart w:id="89" w:name="ref-Inacio2016"/>
     <w:p>
       <w:pPr>
         <w:pStyle w:val="Bibliography"/>
@@ -6010,7 +5984,7 @@
       <w:r>
         <w:t xml:space="preserve">13. Inacio MCCS, Pratt NLL, Roughead EEE, Graves SEE. Evaluation of three co-morbidity measures to predict mortality in patients undergoing total joint arthroplasty. Osteoarthritis and cartilage. 2016;24:1718–26. doi:</w:t>
       </w:r>
-      <w:hyperlink r:id="rId87">
+      <w:hyperlink r:id="rId88">
         <w:r>
           <w:rPr>
             <w:rStyle w:val="Hyperlink"/>
@@ -6022,8 +5996,8 @@
         <w:t xml:space="preserve">.</w:t>
       </w:r>
     </w:p>
-    <w:bookmarkEnd w:id="88"/>
-    <w:bookmarkStart w:id="90" w:name="ref-Price2019"/>
+    <w:bookmarkEnd w:id="89"/>
+    <w:bookmarkStart w:id="91" w:name="ref-Price2019"/>
     <w:p>
       <w:pPr>
         <w:pStyle w:val="Bibliography"/>
@@ -6031,7 +6005,7 @@
       <w:r>
         <w:t xml:space="preserve">14. Price A, Smith J, Dakin H, Kang S, Eibich P, Cook J, et al. The Arthroplasty Candidacy Help Engine tool to select candidates for hip and knee replacement surgery: Development and economic modelling. Health Technology Assessment. 2019;23:1–216. doi:</w:t>
       </w:r>
-      <w:hyperlink r:id="rId89">
+      <w:hyperlink r:id="rId90">
         <w:r>
           <w:rPr>
             <w:rStyle w:val="Hyperlink"/>
@@ -6043,8 +6017,8 @@
         <w:t xml:space="preserve">.</w:t>
       </w:r>
     </w:p>
-    <w:bookmarkEnd w:id="90"/>
-    <w:bookmarkStart w:id="92" w:name="ref-Harris2019"/>
+    <w:bookmarkEnd w:id="91"/>
+    <w:bookmarkStart w:id="93" w:name="ref-Harris2019"/>
     <w:p>
       <w:pPr>
         <w:pStyle w:val="Bibliography"/>
@@ -6052,7 +6026,7 @@
       <w:r>
         <w:t xml:space="preserve">15. Harris AHS, Kuo AC, Weng Y, Trickey AW, Bowe T, Giori NJ. Can machine learning methods produce accurate and easy-to-use prediction models of 30-day complications and mortality after knee or hip arthroplasty? Clinical Orthopaedics and Related Research. 2019;477:452–60. doi:</w:t>
       </w:r>
-      <w:hyperlink r:id="rId91">
+      <w:hyperlink r:id="rId92">
         <w:r>
           <w:rPr>
             <w:rStyle w:val="Hyperlink"/>
@@ -6064,8 +6038,8 @@
         <w:t xml:space="preserve">.</w:t>
       </w:r>
     </w:p>
-    <w:bookmarkEnd w:id="92"/>
-    <w:bookmarkStart w:id="93" w:name="ref-Manning2016"/>
+    <w:bookmarkEnd w:id="93"/>
+    <w:bookmarkStart w:id="94" w:name="ref-Manning2016"/>
     <w:p>
       <w:pPr>
         <w:pStyle w:val="Bibliography"/>
@@ -6074,8 +6048,8 @@
         <w:t xml:space="preserve">16. Manning DW, Edelstein AI, Alvi HM. Risk prediction tools for hip and knee arthroplasty. The Journal of the American Academy of Orthopaedic Surgeons. 2016;24:19–27.</w:t>
       </w:r>
     </w:p>
-    <w:bookmarkEnd w:id="93"/>
-    <w:bookmarkStart w:id="95" w:name="ref-Bulow2020"/>
+    <w:bookmarkEnd w:id="94"/>
+    <w:bookmarkStart w:id="96" w:name="ref-Bulow2020"/>
     <w:p>
       <w:pPr>
         <w:pStyle w:val="Bibliography"/>
@@ -6083,7 +6057,7 @@
       <w:r>
         <w:t xml:space="preserve">17. Bülow E, Nemes S, Rolfson O. Are the first or the second hips of staged bilateral THAs more similar to unilateral procedures? A study from the swedish hip arthroplasty register. Clinical Orthopaedics and Related Research. 2020;1. doi:</w:t>
       </w:r>
-      <w:hyperlink r:id="rId94">
+      <w:hyperlink r:id="rId95">
         <w:r>
           <w:rPr>
             <w:rStyle w:val="Hyperlink"/>
@@ -6095,8 +6069,8 @@
         <w:t xml:space="preserve">.</w:t>
       </w:r>
     </w:p>
-    <w:bookmarkEnd w:id="95"/>
-    <w:bookmarkStart w:id="96" w:name="ref-Ludvigsson2009"/>
+    <w:bookmarkEnd w:id="96"/>
+    <w:bookmarkStart w:id="97" w:name="ref-Ludvigsson2009"/>
     <w:p>
       <w:pPr>
         <w:pStyle w:val="Bibliography"/>
@@ -6105,8 +6079,8 @@
         <w:t xml:space="preserve">18. Ludvigsson JF, Otterblad-Olausson P, Pettersson BU, Ekbom A. The Swedish personal identity number: Possibilities and pitfalls in healthcare and medical research. European Journal of Epidemiology. 2009;24:659–67.</w:t>
       </w:r>
     </w:p>
-    <w:bookmarkEnd w:id="96"/>
-    <w:bookmarkStart w:id="98" w:name="ref-Cnudde2016"/>
+    <w:bookmarkEnd w:id="97"/>
+    <w:bookmarkStart w:id="99" w:name="ref-Cnudde2016"/>
     <w:p>
       <w:pPr>
         <w:pStyle w:val="Bibliography"/>
@@ -6114,7 +6088,7 @@
       <w:r>
         <w:t xml:space="preserve">19. Cnudde P, Rolfson O, Nemes S, Kärrholm J, Rehnberg C, Rogmark C, et al. Linking Swedish health data registers to establish a research database and a shared decision-making tool in hip replacement. BMC Musculoskeletal Disorders. 2016;17:414. doi:</w:t>
       </w:r>
-      <w:hyperlink r:id="rId97">
+      <w:hyperlink r:id="rId98">
         <w:r>
           <w:rPr>
             <w:rStyle w:val="Hyperlink"/>
@@ -6126,8 +6100,8 @@
         <w:t xml:space="preserve">.</w:t>
       </w:r>
     </w:p>
-    <w:bookmarkEnd w:id="98"/>
-    <w:bookmarkStart w:id="100" w:name="ref-Karrholm2018"/>
+    <w:bookmarkEnd w:id="99"/>
+    <w:bookmarkStart w:id="101" w:name="ref-Karrholm2018"/>
     <w:p>
       <w:pPr>
         <w:pStyle w:val="Bibliography"/>
@@ -6138,7 +6112,7 @@
       <w:r>
         <w:t xml:space="preserve"> </w:t>
       </w:r>
-      <w:hyperlink r:id="rId99">
+      <w:hyperlink r:id="rId100">
         <w:r>
           <w:rPr>
             <w:rStyle w:val="Hyperlink"/>
@@ -6150,8 +6124,8 @@
         <w:t xml:space="preserve">.</w:t>
       </w:r>
     </w:p>
-    <w:bookmarkEnd w:id="100"/>
-    <w:bookmarkStart w:id="102" w:name="ref-Ludvigsson2019"/>
+    <w:bookmarkEnd w:id="101"/>
+    <w:bookmarkStart w:id="103" w:name="ref-Ludvigsson2019"/>
     <w:p>
       <w:pPr>
         <w:pStyle w:val="Bibliography"/>
@@ -6159,7 +6133,7 @@
       <w:r>
         <w:t xml:space="preserve">21. Ludvigsson JF, Svedberg P, Olén O, Bruze G, Neovius M. The longitudinal integrated database for health insurance and labour market studies (LISA) and its use in medical research. European Journal of Epidemiology. 2019;34:423–37. doi:</w:t>
       </w:r>
-      <w:hyperlink r:id="rId101">
+      <w:hyperlink r:id="rId102">
         <w:r>
           <w:rPr>
             <w:rStyle w:val="Hyperlink"/>
@@ -6171,8 +6145,8 @@
         <w:t xml:space="preserve">.</w:t>
       </w:r>
     </w:p>
-    <w:bookmarkEnd w:id="102"/>
-    <w:bookmarkStart w:id="104" w:name="ref-Ludvigsson2011"/>
+    <w:bookmarkEnd w:id="103"/>
+    <w:bookmarkStart w:id="105" w:name="ref-Ludvigsson2011"/>
     <w:p>
       <w:pPr>
         <w:pStyle w:val="Bibliography"/>
@@ -6180,7 +6154,7 @@
       <w:r>
         <w:t xml:space="preserve">22. Ludvigsson JF, Andersson E, Ekbom A, Feychting M, Kim J-L, Reuterwall C, et al. External review and validation of the Swedish national inpatient register. BMC Public Health. 2011;11:450. doi:</w:t>
       </w:r>
-      <w:hyperlink r:id="rId103">
+      <w:hyperlink r:id="rId104">
         <w:r>
           <w:rPr>
             <w:rStyle w:val="Hyperlink"/>
@@ -6192,8 +6166,8 @@
         <w:t xml:space="preserve">.</w:t>
       </w:r>
     </w:p>
-    <w:bookmarkEnd w:id="104"/>
-    <w:bookmarkStart w:id="105" w:name="ref-Brophy2006"/>
+    <w:bookmarkEnd w:id="105"/>
+    <w:bookmarkStart w:id="106" w:name="ref-Brophy2006"/>
     <w:p>
       <w:pPr>
         <w:pStyle w:val="Bibliography"/>
@@ -6202,8 +6176,8 @@
         <w:t xml:space="preserve">23. Brophy S, John G, Evans E, Lyons RA. Methodological issues in the identification of hip fractures using routine hospital data: A database study. Osteoporosis International. 2006;17:405–9.</w:t>
       </w:r>
     </w:p>
-    <w:bookmarkEnd w:id="105"/>
-    <w:bookmarkStart w:id="107" w:name="ref-Burns2012"/>
+    <w:bookmarkEnd w:id="106"/>
+    <w:bookmarkStart w:id="108" w:name="ref-Burns2012"/>
     <w:p>
       <w:pPr>
         <w:pStyle w:val="Bibliography"/>
@@ -6211,7 +6185,7 @@
       <w:r>
         <w:t xml:space="preserve">24. Burns EM, Rigby E, Mamidanna R, Bottle A, Aylin P, Ziprin P, et al. Systematic review of discharge coding accuracy. Journal of Public Health. 2012;34:138–48. doi:</w:t>
       </w:r>
-      <w:hyperlink r:id="rId106">
+      <w:hyperlink r:id="rId107">
         <w:r>
           <w:rPr>
             <w:rStyle w:val="Hyperlink"/>
@@ -6223,8 +6197,8 @@
         <w:t xml:space="preserve">.</w:t>
       </w:r>
     </w:p>
-    <w:bookmarkEnd w:id="107"/>
-    <w:bookmarkStart w:id="109" w:name="ref-Sinha2013"/>
+    <w:bookmarkEnd w:id="108"/>
+    <w:bookmarkStart w:id="110" w:name="ref-Sinha2013"/>
     <w:p>
       <w:pPr>
         <w:pStyle w:val="Bibliography"/>
@@ -6232,7 +6206,7 @@
       <w:r>
         <w:t xml:space="preserve">25. Sinha S, Peach G, Poloniecki JD, Thompson MM, Holt PJ. Studies using English administrative data (Hospital Episode Statistics) to assess health-care outcomes—systematic review and recommendations for reporting. European Journal of Public Health. 2013;23:86–92. doi:</w:t>
       </w:r>
-      <w:hyperlink r:id="rId108">
+      <w:hyperlink r:id="rId109">
         <w:r>
           <w:rPr>
             <w:rStyle w:val="Hyperlink"/>
@@ -6244,8 +6218,8 @@
         <w:t xml:space="preserve">.</w:t>
       </w:r>
     </w:p>
-    <w:bookmarkEnd w:id="109"/>
-    <w:bookmarkStart w:id="111" w:name="ref-Simmonds2014"/>
+    <w:bookmarkEnd w:id="110"/>
+    <w:bookmarkStart w:id="112" w:name="ref-Simmonds2014"/>
     <w:p>
       <w:pPr>
         <w:pStyle w:val="Bibliography"/>
@@ -6253,7 +6227,7 @@
       <w:r>
         <w:t xml:space="preserve">26. Simmonds SJ, Syddall HE, Walsh B, Evandrou M, Dennison EM, Cooper C, et al. Understanding NHS hospital admissions in england: Linkage of hospital episode statistics to the hertfordshire cohort study. Age and Ageing. 2014;43:653–60. doi:</w:t>
       </w:r>
-      <w:hyperlink r:id="rId110">
+      <w:hyperlink r:id="rId111">
         <w:r>
           <w:rPr>
             <w:rStyle w:val="Hyperlink"/>
@@ -6265,8 +6239,8 @@
         <w:t xml:space="preserve">.</w:t>
       </w:r>
     </w:p>
-    <w:bookmarkEnd w:id="111"/>
-    <w:bookmarkStart w:id="112" w:name="ref-Thorn2016"/>
+    <w:bookmarkEnd w:id="112"/>
+    <w:bookmarkStart w:id="113" w:name="ref-Thorn2016"/>
     <w:p>
       <w:pPr>
         <w:pStyle w:val="Bibliography"/>
@@ -6275,8 +6249,8 @@
         <w:t xml:space="preserve">27. Thorn JC, Turner E, Hounsome L, Walsh E, Donovan JL, Verne J, et al. Validation of the hospital episode statistics outpatient dataset in england. PharmacoEconomics. 2016;34:161–8.</w:t>
       </w:r>
     </w:p>
-    <w:bookmarkEnd w:id="112"/>
-    <w:bookmarkStart w:id="114" w:name="ref-Sayers2016"/>
+    <w:bookmarkEnd w:id="113"/>
+    <w:bookmarkStart w:id="115" w:name="ref-Sayers2016"/>
     <w:p>
       <w:pPr>
         <w:pStyle w:val="Bibliography"/>
@@ -6284,7 +6258,7 @@
       <w:r>
         <w:t xml:space="preserve">28. Sayers A, Ben-Shlomo Y, Blom AW, Steele F. Probabilistic record linkage. International Journal of Epidemiology. 2016;45:954–64. doi:</w:t>
       </w:r>
-      <w:hyperlink r:id="rId113">
+      <w:hyperlink r:id="rId114">
         <w:r>
           <w:rPr>
             <w:rStyle w:val="Hyperlink"/>
@@ -6296,8 +6270,8 @@
         <w:t xml:space="preserve">.</w:t>
       </w:r>
     </w:p>
-    <w:bookmarkEnd w:id="114"/>
-    <w:bookmarkStart w:id="115" w:name="ref-Charlson1987"/>
+    <w:bookmarkEnd w:id="115"/>
+    <w:bookmarkStart w:id="116" w:name="ref-Charlson1987"/>
     <w:p>
       <w:pPr>
         <w:pStyle w:val="Bibliography"/>
@@ -6306,8 +6280,8 @@
         <w:t xml:space="preserve">29. Charlson ME, Pompei P, Ales KL, MacKenzie CR. A new method of classifying prognostic comorbidity in longitudinal studies: Development and validation. Journal of Chronic Diseases. 1987;40:373–83.</w:t>
       </w:r>
     </w:p>
-    <w:bookmarkEnd w:id="115"/>
-    <w:bookmarkStart w:id="117" w:name="ref-Deyo1992"/>
+    <w:bookmarkEnd w:id="116"/>
+    <w:bookmarkStart w:id="118" w:name="ref-Deyo1992"/>
     <w:p>
       <w:pPr>
         <w:pStyle w:val="Bibliography"/>
@@ -6315,7 +6289,7 @@
       <w:r>
         <w:t xml:space="preserve">30. Deyo RA, Cherkin DC, Ciol MA. Adapting a clinical comorbidity index for use with ICD-9-CM administrative databases. Journal of Clinical Epidemiology. 1992;45:613–9. doi:</w:t>
       </w:r>
-      <w:hyperlink r:id="rId116">
+      <w:hyperlink r:id="rId117">
         <w:r>
           <w:rPr>
             <w:rStyle w:val="Hyperlink"/>
@@ -6327,8 +6301,8 @@
         <w:t xml:space="preserve">.</w:t>
       </w:r>
     </w:p>
-    <w:bookmarkEnd w:id="117"/>
-    <w:bookmarkStart w:id="118" w:name="ref-Quan2005"/>
+    <w:bookmarkEnd w:id="118"/>
+    <w:bookmarkStart w:id="119" w:name="ref-Quan2005"/>
     <w:p>
       <w:pPr>
         <w:pStyle w:val="Bibliography"/>
@@ -6337,8 +6311,8 @@
         <w:t xml:space="preserve">31. Quan H, Sundararajan V, Halfon P, Fong A, Burnand B, Luthi J-C, et al. Coding algorithms for defining comorbidities in ICD-9-CM and ICD-10 administrative data. Medical care. 2005;43:1130–9.</w:t>
       </w:r>
     </w:p>
-    <w:bookmarkEnd w:id="118"/>
-    <w:bookmarkStart w:id="119" w:name="ref-Elixhauser1998"/>
+    <w:bookmarkEnd w:id="119"/>
+    <w:bookmarkStart w:id="120" w:name="ref-Elixhauser1998"/>
     <w:p>
       <w:pPr>
         <w:pStyle w:val="Bibliography"/>
@@ -6347,8 +6321,8 @@
         <w:t xml:space="preserve">32. Elixhauser A, Steiner C, Harris DR, Coffey RM. Comorbidity measures for use with administrative data. Medical care. 1998;36:8–27.</w:t>
       </w:r>
     </w:p>
-    <w:bookmarkEnd w:id="119"/>
-    <w:bookmarkStart w:id="121" w:name="ref-Guo2015"/>
+    <w:bookmarkEnd w:id="120"/>
+    <w:bookmarkStart w:id="122" w:name="ref-Guo2015"/>
     <w:p>
       <w:pPr>
         <w:pStyle w:val="Bibliography"/>
@@ -6356,7 +6330,7 @@
       <w:r>
         <w:t xml:space="preserve">33. Guo P, Zeng F, Hu X, Zhang D, Zhu S, Deng Y, et al. Improved variable selection algorithm using a LASSO-Type penalty, with an application to assessing hepatitis b infection relevant factors in community residents. PLOS ONE. 2015;10:e0134151. doi:</w:t>
       </w:r>
-      <w:hyperlink r:id="rId120">
+      <w:hyperlink r:id="rId121">
         <w:r>
           <w:rPr>
             <w:rStyle w:val="Hyperlink"/>
@@ -6368,8 +6342,8 @@
         <w:t xml:space="preserve">.</w:t>
       </w:r>
     </w:p>
-    <w:bookmarkEnd w:id="121"/>
-    <w:bookmarkStart w:id="123" w:name="ref-Baranowski2020"/>
+    <w:bookmarkEnd w:id="122"/>
+    <w:bookmarkStart w:id="124" w:name="ref-Baranowski2020"/>
     <w:p>
       <w:pPr>
         <w:pStyle w:val="Bibliography"/>
@@ -6377,7 +6351,7 @@
       <w:r>
         <w:t xml:space="preserve">34. Baranowski R, Chen Y, Fryzlewicz P. Ranking-based variable selection for high-dimensional data. Statistica Sinica. 2020. doi:</w:t>
       </w:r>
-      <w:hyperlink r:id="rId122">
+      <w:hyperlink r:id="rId123">
         <w:r>
           <w:rPr>
             <w:rStyle w:val="Hyperlink"/>
@@ -6389,8 +6363,8 @@
         <w:t xml:space="preserve">.</w:t>
       </w:r>
     </w:p>
-    <w:bookmarkEnd w:id="123"/>
-    <w:bookmarkStart w:id="125" w:name="ref-Austin2004"/>
+    <w:bookmarkEnd w:id="124"/>
+    <w:bookmarkStart w:id="126" w:name="ref-Austin2004"/>
     <w:p>
       <w:pPr>
         <w:pStyle w:val="Bibliography"/>
@@ -6398,7 +6372,7 @@
       <w:r>
         <w:t xml:space="preserve">35. Austin PC, Tu JV. Bootstrap methods for developing predictive models. The American Statistician. 2004;58:131–7. doi:</w:t>
       </w:r>
-      <w:hyperlink r:id="rId124">
+      <w:hyperlink r:id="rId125">
         <w:r>
           <w:rPr>
             <w:rStyle w:val="Hyperlink"/>
@@ -6410,8 +6384,8 @@
         <w:t xml:space="preserve">.</w:t>
       </w:r>
     </w:p>
-    <w:bookmarkEnd w:id="125"/>
-    <w:bookmarkStart w:id="126" w:name="ref-Ripley2002"/>
+    <w:bookmarkEnd w:id="126"/>
+    <w:bookmarkStart w:id="127" w:name="ref-Ripley2002"/>
     <w:p>
       <w:pPr>
         <w:pStyle w:val="Bibliography"/>
@@ -6420,8 +6394,8 @@
         <w:t xml:space="preserve">36. Ripley B, Venables WN. Modern applied statistics with S. Springer, New York; 2002.</w:t>
       </w:r>
     </w:p>
-    <w:bookmarkEnd w:id="126"/>
-    <w:bookmarkStart w:id="128" w:name="ref-Fawcett2006"/>
+    <w:bookmarkEnd w:id="127"/>
+    <w:bookmarkStart w:id="129" w:name="ref-Fawcett2006"/>
     <w:p>
       <w:pPr>
         <w:pStyle w:val="Bibliography"/>
@@ -6429,7 +6403,7 @@
       <w:r>
         <w:t xml:space="preserve">37. Fawcett T. An introduction to ROC analysis. Pattern Recognition Letters. 2006;27:861–74. doi:</w:t>
       </w:r>
-      <w:hyperlink r:id="rId127">
+      <w:hyperlink r:id="rId128">
         <w:r>
           <w:rPr>
             <w:rStyle w:val="Hyperlink"/>
@@ -6441,8 +6415,8 @@
         <w:t xml:space="preserve">.</w:t>
       </w:r>
     </w:p>
-    <w:bookmarkEnd w:id="128"/>
-    <w:bookmarkStart w:id="130" w:name="ref-Miller1991"/>
+    <w:bookmarkEnd w:id="129"/>
+    <w:bookmarkStart w:id="131" w:name="ref-Miller1991"/>
     <w:p>
       <w:pPr>
         <w:pStyle w:val="Bibliography"/>
@@ -6450,7 +6424,7 @@
       <w:r>
         <w:t xml:space="preserve">38. Miller ME, Hui SL, Tierney WM. Validation techniques for logistic regression models. Statistics in Medicine. 1991;10:1213–26. doi:</w:t>
       </w:r>
-      <w:hyperlink r:id="rId129">
+      <w:hyperlink r:id="rId130">
         <w:r>
           <w:rPr>
             <w:rStyle w:val="Hyperlink"/>
@@ -6462,8 +6436,8 @@
         <w:t xml:space="preserve">.</w:t>
       </w:r>
     </w:p>
-    <w:bookmarkEnd w:id="130"/>
-    <w:bookmarkStart w:id="132" w:name="ref-Nattino2016"/>
+    <w:bookmarkEnd w:id="131"/>
+    <w:bookmarkStart w:id="133" w:name="ref-Nattino2016"/>
     <w:p>
       <w:pPr>
         <w:pStyle w:val="Bibliography"/>
@@ -6471,7 +6445,7 @@
       <w:r>
         <w:t xml:space="preserve">39. Nattino G, Finazzi S, Bertolini G. A new test and graphical tool to assess the goodness of fit of logistic regression models. Statistics in Medicine. 2016;35:709–20. doi:</w:t>
       </w:r>
-      <w:hyperlink r:id="rId131">
+      <w:hyperlink r:id="rId132">
         <w:r>
           <w:rPr>
             <w:rStyle w:val="Hyperlink"/>
@@ -6483,8 +6457,8 @@
         <w:t xml:space="preserve">.</w:t>
       </w:r>
     </w:p>
-    <w:bookmarkEnd w:id="132"/>
-    <w:bookmarkStart w:id="134" w:name="ref-Steyerberg2004"/>
+    <w:bookmarkEnd w:id="133"/>
+    <w:bookmarkStart w:id="135" w:name="ref-Steyerberg2004"/>
     <w:p>
       <w:pPr>
         <w:pStyle w:val="Bibliography"/>
@@ -6492,7 +6466,7 @@
       <w:r>
         <w:t xml:space="preserve">40. Steyerberg EW, Borsboom GJJM, van Houwelingen HC, Eijkemans MJC, Habbema JDF. Validation and updating of predictive logistic regression models: A study on sample size and shrinkage. Statistics in Medicine. 2004;23:2567–86. doi:</w:t>
       </w:r>
-      <w:hyperlink r:id="rId133">
+      <w:hyperlink r:id="rId134">
         <w:r>
           <w:rPr>
             <w:rStyle w:val="Hyperlink"/>
@@ -6504,8 +6478,8 @@
         <w:t xml:space="preserve">.</w:t>
       </w:r>
     </w:p>
-    <w:bookmarkEnd w:id="134"/>
-    <w:bookmarkStart w:id="135" w:name="ref-Breiman2001"/>
+    <w:bookmarkEnd w:id="135"/>
+    <w:bookmarkStart w:id="136" w:name="ref-Breiman2001"/>
     <w:p>
       <w:pPr>
         <w:pStyle w:val="Bibliography"/>
@@ -6514,8 +6488,8 @@
         <w:t xml:space="preserve">41. Breiman L. Statistical modeling: The two cultures. Statistical Science. 2001;16:199–215.</w:t>
       </w:r>
     </w:p>
-    <w:bookmarkEnd w:id="135"/>
-    <w:bookmarkStart w:id="136" w:name="ref-Haynes1995"/>
+    <w:bookmarkEnd w:id="136"/>
+    <w:bookmarkStart w:id="137" w:name="ref-Haynes1995"/>
     <w:p>
       <w:pPr>
         <w:pStyle w:val="Bibliography"/>
@@ -6524,8 +6498,8 @@
         <w:t xml:space="preserve">42. Haynes SR, Lawler PG. An assessment of the consistency of ASA physical status classification allocation. Anaesthesia. 1995;50:195–9.</w:t>
       </w:r>
     </w:p>
-    <w:bookmarkEnd w:id="136"/>
-    <w:bookmarkStart w:id="137" w:name="ref-Whitmore2014"/>
+    <w:bookmarkEnd w:id="137"/>
+    <w:bookmarkStart w:id="138" w:name="ref-Whitmore2014"/>
     <w:p>
       <w:pPr>
         <w:pStyle w:val="Bibliography"/>
@@ -6534,8 +6508,8 @@
         <w:t xml:space="preserve">43. Whitmore RG, Stephen JH, Vernick C, Campbell PG, Yadla S, Ghobrial GM, et al. ASA grade and Charlson Comorbidity Index of spinal surgery patients: Correlation with complications and societal costs. The spine journal : official journal of the North American Spine Society. 2014;14:31–8.</w:t>
       </w:r>
     </w:p>
-    <w:bookmarkEnd w:id="137"/>
-    <w:bookmarkStart w:id="139" w:name="ref-Kork2015"/>
+    <w:bookmarkEnd w:id="138"/>
+    <w:bookmarkStart w:id="140" w:name="ref-Kork2015"/>
     <w:p>
       <w:pPr>
         <w:pStyle w:val="Bibliography"/>
@@ -6543,7 +6517,7 @@
       <w:r>
         <w:t xml:space="preserve">44. Kork F, Balzer F, Krannich A, Weiss B, Wernecke K-D, Spies C. Association of comorbidities with postoperative in-hospital mortality: A retrospective cohort study. Medicine. 2015;94:e576. doi:</w:t>
       </w:r>
-      <w:hyperlink r:id="rId138">
+      <w:hyperlink r:id="rId139">
         <w:r>
           <w:rPr>
             <w:rStyle w:val="Hyperlink"/>
@@ -6555,8 +6529,8 @@
         <w:t xml:space="preserve">.</w:t>
       </w:r>
     </w:p>
-    <w:bookmarkEnd w:id="139"/>
-    <w:bookmarkStart w:id="141" w:name="ref-Mood2010"/>
+    <w:bookmarkEnd w:id="140"/>
+    <w:bookmarkStart w:id="142" w:name="ref-Mood2010"/>
     <w:p>
       <w:pPr>
         <w:pStyle w:val="Bibliography"/>
@@ -6564,7 +6538,7 @@
       <w:r>
         <w:t xml:space="preserve">45. Mood C. Logistic regression: Why we cannot do what we think we can do, and what we can do about it. European Sociological Review. 2010;26:67–82. doi:</w:t>
       </w:r>
-      <w:hyperlink r:id="rId140">
+      <w:hyperlink r:id="rId141">
         <w:r>
           <w:rPr>
             <w:rStyle w:val="Hyperlink"/>
@@ -6576,8 +6550,8 @@
         <w:t xml:space="preserve">.</w:t>
       </w:r>
     </w:p>
-    <w:bookmarkEnd w:id="141"/>
-    <w:bookmarkStart w:id="142" w:name="ref-Soderman2000"/>
+    <w:bookmarkEnd w:id="142"/>
+    <w:bookmarkStart w:id="143" w:name="ref-Soderman2000"/>
     <w:p>
       <w:pPr>
         <w:pStyle w:val="Bibliography"/>
@@ -6586,8 +6560,8 @@
         <w:t xml:space="preserve">46. Söderman P, Malchau H, Herberts P, Johnell O. Are the findings in the swedish national total hip arthroplasty register valid? A comparison between the swedish national total hip arthroplasty register, the national discharge register, and the national death register. The Journal of arthroplasty. 2000;15:884–9.</w:t>
       </w:r>
     </w:p>
-    <w:bookmarkEnd w:id="142"/>
-    <w:bookmarkStart w:id="143" w:name="ref-Soderman2001"/>
+    <w:bookmarkEnd w:id="143"/>
+    <w:bookmarkStart w:id="144" w:name="ref-Soderman2001"/>
     <w:p>
       <w:pPr>
         <w:pStyle w:val="Bibliography"/>
@@ -6596,8 +6570,8 @@
         <w:t xml:space="preserve">47. Söderman P, Malchau H, Herberts P, Zügner R, Regnér H, Garellick G. Outcome after total hip arthroplasty: Part II. Disease-specific follow-up and the swedish national total hip arthroplasty register. Acta orthopaedica Scandinavica. 2001;72:113–9.</w:t>
       </w:r>
     </w:p>
-    <w:bookmarkEnd w:id="143"/>
-    <w:bookmarkStart w:id="144" w:name="ref-Spencer2012"/>
+    <w:bookmarkEnd w:id="144"/>
+    <w:bookmarkStart w:id="145" w:name="ref-Spencer2012"/>
     <w:p>
       <w:pPr>
         <w:pStyle w:val="Bibliography"/>
@@ -6606,8 +6580,8 @@
         <w:t xml:space="preserve">48. Spencer SA, Davies MP. Hospital episode statistics: Improving the quality and value of hospital data: A national internet e-survey of hospital consultants. BMJ Open. 2012;2.</w:t>
       </w:r>
     </w:p>
-    <w:bookmarkEnd w:id="144"/>
-    <w:bookmarkStart w:id="145" w:name="ref-Williams2002"/>
+    <w:bookmarkEnd w:id="145"/>
+    <w:bookmarkStart w:id="146" w:name="ref-Williams2002"/>
     <w:p>
       <w:pPr>
         <w:pStyle w:val="Bibliography"/>
@@ -6616,8 +6590,8 @@
         <w:t xml:space="preserve">49. Williams JG, Mann RY. Hospital episode statistics: Time for clinicians to get involved? Clinical medicine (London, England). 2002;2:34–7.</w:t>
       </w:r>
     </w:p>
-    <w:bookmarkEnd w:id="145"/>
-    <w:bookmarkStart w:id="146" w:name="ref-Brennan2012"/>
+    <w:bookmarkEnd w:id="146"/>
+    <w:bookmarkStart w:id="147" w:name="ref-Brennan2012"/>
     <w:p>
       <w:pPr>
         <w:pStyle w:val="Bibliography"/>
@@ -6626,8 +6600,8 @@
         <w:t xml:space="preserve">50. Brennan L, Watson M, Klaber R, Charles T. The importance of knowing context of hospital episode statistics when reconfiguring the NHS. BMJ (Online). 2012;344.</w:t>
       </w:r>
     </w:p>
-    <w:bookmarkEnd w:id="146"/>
-    <w:bookmarkStart w:id="147" w:name="ref-Smith2012"/>
+    <w:bookmarkEnd w:id="147"/>
+    <w:bookmarkStart w:id="148" w:name="ref-Smith2012"/>
     <w:p>
       <w:pPr>
         <w:pStyle w:val="Bibliography"/>
@@ -6636,8 +6610,8 @@
         <w:t xml:space="preserve">51. Smith AJ, Dieppe P, Porter M, Blom AW. Risk of cancer in first seven years after metal-on-metal hip replacement compared with other bearings and general population: Linkage study between the National Joint Registry of England and Wales and hospital episode statistics. BMJ (Online). 2012;344.</w:t>
       </w:r>
     </w:p>
-    <w:bookmarkEnd w:id="147"/>
-    <w:bookmarkStart w:id="149" w:name="ref-Mouchti2018"/>
+    <w:bookmarkEnd w:id="148"/>
+    <w:bookmarkStart w:id="150" w:name="ref-Mouchti2018"/>
     <w:p>
       <w:pPr>
         <w:pStyle w:val="Bibliography"/>
@@ -6645,7 +6619,7 @@
       <w:r>
         <w:t xml:space="preserve">52. Mouchti S, Whitehouse MR, Sayers A, Hunt LP, MacGregor A, Blom AW. The association of body mass index with risk of long-term revision and 90-Day mortality following primary total hip replacement. The Journal of Bone and Joint Surgery. 2018;100:2140–52. doi:</w:t>
       </w:r>
-      <w:hyperlink r:id="rId148">
+      <w:hyperlink r:id="rId149">
         <w:r>
           <w:rPr>
             <w:rStyle w:val="Hyperlink"/>
@@ -6657,8 +6631,8 @@
         <w:t xml:space="preserve">.</w:t>
       </w:r>
     </w:p>
-    <w:bookmarkEnd w:id="149"/>
-    <w:bookmarkStart w:id="150" w:name="ref-Stommel2009"/>
+    <w:bookmarkEnd w:id="150"/>
+    <w:bookmarkStart w:id="151" w:name="ref-Stommel2009"/>
     <w:p>
       <w:pPr>
         <w:pStyle w:val="Bibliography"/>
@@ -6667,8 +6641,8 @@
         <w:t xml:space="preserve">53. Stommel M, Schoenborn CA. Accuracy and usefulness of BMI measures based on self-reported weight and height: Findings from the NHANES &amp; NHIS 2001-2006. BMC Public Health. 2009;9:1–10.</w:t>
       </w:r>
     </w:p>
-    <w:bookmarkEnd w:id="150"/>
     <w:bookmarkEnd w:id="151"/>
+    <w:bookmarkEnd w:id="152"/>
     <w:sectPr>
       <w:headerReference w:type="even" r:id="rId11"/>
       <w:headerReference w:type="default" r:id="rId9"/>

</xml_diff>

<commit_message>
adjust refs to BJJ. Fix #41.
</commit_message>
<xml_diff>
--- a/reports/article.docx
+++ b/reports/article.docx
@@ -416,7 +416,7 @@
         <w:pStyle w:val="Date"/>
       </w:pPr>
       <w:r>
-        <w:t xml:space="preserve">2020-05-13</w:t>
+        <w:t xml:space="preserve">2020-06-11</w:t>
       </w:r>
     </w:p>
     <w:p>
@@ -1881,7 +1881,7 @@
         </w:r>
       </w:hyperlink>
       <w:r>
-        <w:t xml:space="preserve">). For example, a 35-year-old woman with ASA class I and none of the important co-morbidities would have a 0·028 ‰ risk to die within 90 days of surgery. A woman, 67 years old, i.e. the first age quantile, would have an elevated risk of 0·37 ‰. A 99-year-old man, i.e. the maximum observed age, with ASA class III and cancer, would have a risk of 8·8 %. Note, however, that covariate patters with observed probabilities above 5 % were rare (0·13 %, n = 70), and estimated mortality risks above 5 % are therefore subject to extrapolation. The observed proportions of deaths for patients with similar characteristics is likely lower (as indicated by Figure</w:t>
+        <w:t xml:space="preserve">). For example, a 35-year-old woman with ASA class I and none of the important co-morbidities would have a 0.028 ‰ risk to die within 90 days of surgery. A woman, 67 years old, i.e. the first age quantile, would have an elevated risk of 0.37 ‰. A 99-year-old man, i.e. the maximum observed age, with ASA class III and cancer, would have a risk of 8.8 %. Note, however, that covariate patters with observed probabilities above 5 % were rare (0·13 %, n = 70), and estimated mortality risks above 5 % are therefore subject to extrapolation. The observed proportions of deaths for patients with similar characteristics is likely lower (as indicated by Figure</w:t>
       </w:r>
       <w:r>
         <w:t xml:space="preserve"> </w:t>
@@ -6009,14 +6009,26 @@
       </w:r>
       <w:bookmarkEnd w:id="77"/>
     </w:p>
-    <w:bookmarkStart w:id="110" w:name="refs"/>
+    <w:bookmarkStart w:id="108" w:name="refs"/>
     <w:bookmarkStart w:id="78" w:name="ref-Garland2017"/>
     <w:p>
       <w:pPr>
         <w:pStyle w:val="Bibliography"/>
       </w:pPr>
       <w:r>
-        <w:t xml:space="preserve">1 Garland A, Gordon M, Garellick G, Kärrholm J, Sköldenberg O, Hailer NP. Risk of early mortality after cemented compared with cementless total hip arthroplasty.</w:t>
+        <w:t xml:space="preserve">1.</w:t>
+      </w:r>
+      <w:r>
+        <w:t xml:space="preserve"> </w:t>
+      </w:r>
+      <w:r>
+        <w:rPr>
+          <w:b/>
+        </w:rPr>
+        <w:t xml:space="preserve">Garland A, Gordon M, Garellick G, Kärrholm J, Sköldenberg O, Hailer NP</w:t>
+      </w:r>
+      <w:r>
+        <w:t xml:space="preserve">. Risk of early mortality after cemented compared with cementless total hip arthroplasty.</w:t>
       </w:r>
       <w:r>
         <w:t xml:space="preserve"> </w:t>
@@ -6031,19 +6043,10 @@
         <w:t xml:space="preserve"> </w:t>
       </w:r>
       <w:r>
-        <w:t xml:space="preserve">2017;</w:t>
-      </w:r>
-      <w:r>
-        <w:t xml:space="preserve"> </w:t>
-      </w:r>
-      <w:r>
-        <w:rPr>
-          <w:b/>
-        </w:rPr>
-        <w:t xml:space="preserve">99-B</w:t>
-      </w:r>
-      <w:r>
-        <w:t xml:space="preserve">: 37–43.</w:t>
+        <w:t xml:space="preserve">[Internet] 2017;99-B(1):37–43.</w:t>
+      </w:r>
+      <w:r>
+        <w:t xml:space="preserve"> </w:t>
       </w:r>
     </w:p>
     <w:bookmarkEnd w:id="78"/>
@@ -6053,7 +6056,19 @@
         <w:pStyle w:val="Bibliography"/>
       </w:pPr>
       <w:r>
-        <w:t xml:space="preserve">2 Inacio MCS, Pratt NL, Roughead EE, Graves SE. Using medications for prediction of revision after total joint arthroplasty.</w:t>
+        <w:t xml:space="preserve">2.</w:t>
+      </w:r>
+      <w:r>
+        <w:t xml:space="preserve"> </w:t>
+      </w:r>
+      <w:r>
+        <w:rPr>
+          <w:b/>
+        </w:rPr>
+        <w:t xml:space="preserve">Inacio MCS, Pratt NL, Roughead EE, Graves SE</w:t>
+      </w:r>
+      <w:r>
+        <w:t xml:space="preserve">. Using medications for prediction of revision after total joint arthroplasty.</w:t>
       </w:r>
       <w:r>
         <w:t xml:space="preserve"> </w:t>
@@ -6068,19 +6083,10 @@
         <w:t xml:space="preserve"> </w:t>
       </w:r>
       <w:r>
-        <w:t xml:space="preserve">2015;</w:t>
-      </w:r>
-      <w:r>
-        <w:t xml:space="preserve"> </w:t>
-      </w:r>
-      <w:r>
-        <w:rPr>
-          <w:b/>
-        </w:rPr>
-        <w:t xml:space="preserve">30</w:t>
-      </w:r>
-      <w:r>
-        <w:t xml:space="preserve">: 2061–70.</w:t>
+        <w:t xml:space="preserve">2015;30(12):2061–70.</w:t>
+      </w:r>
+      <w:r>
+        <w:t xml:space="preserve"> </w:t>
       </w:r>
     </w:p>
     <w:bookmarkEnd w:id="79"/>
@@ -6090,7 +6096,19 @@
         <w:pStyle w:val="Bibliography"/>
       </w:pPr>
       <w:r>
-        <w:t xml:space="preserve">3 Gordon M, Stark A, Sköldenberg OG, Kärrholm J, Garellick G. The influence of comorbidity scores on re-operations following primary total hip replacement: Comparison and validation of three comorbidity measures.</w:t>
+        <w:t xml:space="preserve">3.</w:t>
+      </w:r>
+      <w:r>
+        <w:t xml:space="preserve"> </w:t>
+      </w:r>
+      <w:r>
+        <w:rPr>
+          <w:b/>
+        </w:rPr>
+        <w:t xml:space="preserve">Gordon M, Stark A, Sköldenberg OG, Kärrholm J, Garellick G</w:t>
+      </w:r>
+      <w:r>
+        <w:t xml:space="preserve">. The influence of comorbidity scores on re-operations following primary total hip replacement: Comparison and validation of three comorbidity measures.</w:t>
       </w:r>
       <w:r>
         <w:t xml:space="preserve"> </w:t>
@@ -6105,19 +6123,10 @@
         <w:t xml:space="preserve"> </w:t>
       </w:r>
       <w:r>
-        <w:t xml:space="preserve">2013;</w:t>
-      </w:r>
-      <w:r>
-        <w:t xml:space="preserve"> </w:t>
-      </w:r>
-      <w:r>
-        <w:rPr>
-          <w:b/>
-        </w:rPr>
-        <w:t xml:space="preserve">95-B</w:t>
-      </w:r>
-      <w:r>
-        <w:t xml:space="preserve">: 1184–91.</w:t>
+        <w:t xml:space="preserve">British Editorial Society of Bone and Joint Surgery, 2013;95-B(9):1184–91.</w:t>
+      </w:r>
+      <w:r>
+        <w:t xml:space="preserve"> </w:t>
       </w:r>
     </w:p>
     <w:bookmarkEnd w:id="80"/>
@@ -6127,7 +6136,19 @@
         <w:pStyle w:val="Bibliography"/>
       </w:pPr>
       <w:r>
-        <w:t xml:space="preserve">4 Hofstede SN, Gademan MGJ, Vlieland TPMV, Nelissen RGHH, de Mheen PJM-v. Preoperative predictors for outcomes after total hip replacement in patients with osteoarthritis: A systematic review.</w:t>
+        <w:t xml:space="preserve">4.</w:t>
+      </w:r>
+      <w:r>
+        <w:t xml:space="preserve"> </w:t>
+      </w:r>
+      <w:r>
+        <w:rPr>
+          <w:b/>
+        </w:rPr>
+        <w:t xml:space="preserve">Hofstede SN, Gademan MGJ, Vlieland TPMV, Nelissen RGHH, Mheen PJM-v de</w:t>
+      </w:r>
+      <w:r>
+        <w:t xml:space="preserve">. Preoperative predictors for outcomes after total hip replacement in patients with osteoarthritis: A systematic review.</w:t>
       </w:r>
       <w:r>
         <w:t xml:space="preserve"> </w:t>
@@ -6142,19 +6163,10 @@
         <w:t xml:space="preserve"> </w:t>
       </w:r>
       <w:r>
-        <w:t xml:space="preserve">2016;</w:t>
-      </w:r>
-      <w:r>
-        <w:t xml:space="preserve"> </w:t>
-      </w:r>
-      <w:r>
-        <w:rPr>
-          <w:b/>
-        </w:rPr>
-        <w:t xml:space="preserve">17</w:t>
-      </w:r>
-      <w:r>
-        <w:t xml:space="preserve">: 212.</w:t>
+        <w:t xml:space="preserve">[Internet] 2016;17:212.</w:t>
+      </w:r>
+      <w:r>
+        <w:t xml:space="preserve"> </w:t>
       </w:r>
     </w:p>
     <w:bookmarkEnd w:id="81"/>
@@ -6164,7 +6176,19 @@
         <w:pStyle w:val="Bibliography"/>
       </w:pPr>
       <w:r>
-        <w:t xml:space="preserve">5 Bülow E, Rolfson O, Cnudde P, Rogmark C, Garellick G, Nemes S. Comorbidity does not predict long-term mortality after total hip arthroplasty.</w:t>
+        <w:t xml:space="preserve">5.</w:t>
+      </w:r>
+      <w:r>
+        <w:t xml:space="preserve"> </w:t>
+      </w:r>
+      <w:r>
+        <w:rPr>
+          <w:b/>
+        </w:rPr>
+        <w:t xml:space="preserve">Bülow E, Rolfson O, Cnudde P, Rogmark C, Garellick G, Nemes S</w:t>
+      </w:r>
+      <w:r>
+        <w:t xml:space="preserve">. Comorbidity does not predict long-term mortality after total hip arthroplasty.</w:t>
       </w:r>
       <w:r>
         <w:t xml:space="preserve"> </w:t>
@@ -6179,19 +6203,10 @@
         <w:t xml:space="preserve"> </w:t>
       </w:r>
       <w:r>
-        <w:t xml:space="preserve">2017;</w:t>
-      </w:r>
-      <w:r>
-        <w:t xml:space="preserve"> </w:t>
-      </w:r>
-      <w:r>
-        <w:rPr>
-          <w:b/>
-        </w:rPr>
-        <w:t xml:space="preserve">88</w:t>
-      </w:r>
-      <w:r>
-        <w:t xml:space="preserve">: 1–6.</w:t>
+        <w:t xml:space="preserve">[Internet] 2017;88(July):1–6.</w:t>
+      </w:r>
+      <w:r>
+        <w:t xml:space="preserve"> </w:t>
       </w:r>
     </w:p>
     <w:bookmarkEnd w:id="82"/>
@@ -6201,7 +6216,19 @@
         <w:pStyle w:val="Bibliography"/>
       </w:pPr>
       <w:r>
-        <w:t xml:space="preserve">6 Brusselaers N, Lagergren J. The charlson comorbidity index in registry-based research.</w:t>
+        <w:t xml:space="preserve">6.</w:t>
+      </w:r>
+      <w:r>
+        <w:t xml:space="preserve"> </w:t>
+      </w:r>
+      <w:r>
+        <w:rPr>
+          <w:b/>
+        </w:rPr>
+        <w:t xml:space="preserve">Brusselaers N, Lagergren J</w:t>
+      </w:r>
+      <w:r>
+        <w:t xml:space="preserve">. The charlson comorbidity index in registry-based research.</w:t>
       </w:r>
       <w:r>
         <w:t xml:space="preserve"> </w:t>
@@ -6216,19 +6243,10 @@
         <w:t xml:space="preserve"> </w:t>
       </w:r>
       <w:r>
-        <w:t xml:space="preserve">2017;</w:t>
-      </w:r>
-      <w:r>
-        <w:t xml:space="preserve"> </w:t>
-      </w:r>
-      <w:r>
-        <w:rPr>
-          <w:b/>
-        </w:rPr>
-        <w:t xml:space="preserve">56</w:t>
-      </w:r>
-      <w:r>
-        <w:t xml:space="preserve">: 401–6.</w:t>
+        <w:t xml:space="preserve">[Internet] 2017;56(05):401–406.</w:t>
+      </w:r>
+      <w:r>
+        <w:t xml:space="preserve"> </w:t>
       </w:r>
     </w:p>
     <w:bookmarkEnd w:id="83"/>
@@ -6238,7 +6256,22 @@
         <w:pStyle w:val="Bibliography"/>
       </w:pPr>
       <w:r>
-        <w:t xml:space="preserve">7 Bozic KJ, Ong K, Lau E</w:t>
+        <w:t xml:space="preserve">7.</w:t>
+      </w:r>
+      <w:r>
+        <w:t xml:space="preserve"> </w:t>
+      </w:r>
+      <w:r>
+        <w:rPr>
+          <w:b/>
+        </w:rPr>
+        <w:t xml:space="preserve">Bozic KJ, Ong K, Lau E, Berry DJ, Vail TP, Kurtz SM, et al.</w:t>
+      </w:r>
+      <w:r>
+        <w:t xml:space="preserve"> </w:t>
+      </w:r>
+      <w:r>
+        <w:t xml:space="preserve">Estimating risk in medicare patients with THA: An electronic risk calculator for periprosthetic joint infection and mortality.</w:t>
       </w:r>
       <w:r>
         <w:t xml:space="preserve"> </w:t>
@@ -6247,40 +6280,16 @@
         <w:rPr>
           <w:i/>
         </w:rPr>
-        <w:t xml:space="preserve">et al.</w:t>
-      </w:r>
-      <w:r>
-        <w:t xml:space="preserve"> </w:t>
-      </w:r>
-      <w:r>
-        <w:t xml:space="preserve">Estimating risk in medicare patients with THA: An electronic risk calculator for periprosthetic joint infection and mortality.</w:t>
-      </w:r>
-      <w:r>
-        <w:t xml:space="preserve"> </w:t>
-      </w:r>
-      <w:r>
-        <w:rPr>
-          <w:i/>
-        </w:rPr>
         <w:t xml:space="preserve">Clinical Orthopaedics and Related Research®</w:t>
       </w:r>
       <w:r>
         <w:t xml:space="preserve"> </w:t>
       </w:r>
       <w:r>
-        <w:t xml:space="preserve">2013;</w:t>
-      </w:r>
-      <w:r>
-        <w:t xml:space="preserve"> </w:t>
-      </w:r>
-      <w:r>
-        <w:rPr>
-          <w:b/>
-        </w:rPr>
-        <w:t xml:space="preserve">471</w:t>
-      </w:r>
-      <w:r>
-        <w:t xml:space="preserve">: 574–83.</w:t>
+        <w:t xml:space="preserve">[Internet] Springer-Verlag, 2013;471(2):574–583.</w:t>
+      </w:r>
+      <w:r>
+        <w:t xml:space="preserve"> </w:t>
       </w:r>
     </w:p>
     <w:bookmarkEnd w:id="84"/>
@@ -6290,7 +6299,19 @@
         <w:pStyle w:val="Bibliography"/>
       </w:pPr>
       <w:r>
-        <w:t xml:space="preserve">8 Bozic KJ. Orthopaedic healthcare worldwide: Shared medical decision making in orthopaedics.</w:t>
+        <w:t xml:space="preserve">8.</w:t>
+      </w:r>
+      <w:r>
+        <w:t xml:space="preserve"> </w:t>
+      </w:r>
+      <w:r>
+        <w:rPr>
+          <w:b/>
+        </w:rPr>
+        <w:t xml:space="preserve">Bozic KJ</w:t>
+      </w:r>
+      <w:r>
+        <w:t xml:space="preserve">. Orthopaedic healthcare worldwide: Shared medical decision making in orthopaedics.</w:t>
       </w:r>
       <w:r>
         <w:t xml:space="preserve"> </w:t>
@@ -6305,19 +6326,10 @@
         <w:t xml:space="preserve"> </w:t>
       </w:r>
       <w:r>
-        <w:t xml:space="preserve">2013;</w:t>
-      </w:r>
-      <w:r>
-        <w:t xml:space="preserve"> </w:t>
-      </w:r>
-      <w:r>
-        <w:rPr>
-          <w:b/>
-        </w:rPr>
-        <w:t xml:space="preserve">471</w:t>
-      </w:r>
-      <w:r>
-        <w:t xml:space="preserve">: 1412–4.</w:t>
+        <w:t xml:space="preserve">[Internet] Springer-Verlag, 2013;471(5):1412–1414.</w:t>
+      </w:r>
+      <w:r>
+        <w:t xml:space="preserve"> </w:t>
       </w:r>
     </w:p>
     <w:bookmarkEnd w:id="85"/>
@@ -6327,7 +6339,22 @@
         <w:pStyle w:val="Bibliography"/>
       </w:pPr>
       <w:r>
-        <w:t xml:space="preserve">9 Harris AHS, Kuo AC, Bozic KJ</w:t>
+        <w:t xml:space="preserve">9.</w:t>
+      </w:r>
+      <w:r>
+        <w:t xml:space="preserve"> </w:t>
+      </w:r>
+      <w:r>
+        <w:rPr>
+          <w:b/>
+        </w:rPr>
+        <w:t xml:space="preserve">Harris AHS, Kuo AC, Bozic KJ, Lau E, Bowe T, Gupta S, et al.</w:t>
+      </w:r>
+      <w:r>
+        <w:t xml:space="preserve"> </w:t>
+      </w:r>
+      <w:r>
+        <w:t xml:space="preserve">American joint replacement registry risk calculator does not predict 90-day mortality in veterans undergoing total joint replacement.</w:t>
       </w:r>
       <w:r>
         <w:t xml:space="preserve"> </w:t>
@@ -6336,40 +6363,16 @@
         <w:rPr>
           <w:i/>
         </w:rPr>
-        <w:t xml:space="preserve">et al.</w:t>
-      </w:r>
-      <w:r>
-        <w:t xml:space="preserve"> </w:t>
-      </w:r>
-      <w:r>
-        <w:t xml:space="preserve">American joint replacement registry risk calculator does not predict 90-day mortality in veterans undergoing total joint replacement.</w:t>
-      </w:r>
-      <w:r>
-        <w:t xml:space="preserve"> </w:t>
-      </w:r>
-      <w:r>
-        <w:rPr>
-          <w:i/>
-        </w:rPr>
         <w:t xml:space="preserve">Clinical Orthopaedics and Related Research</w:t>
       </w:r>
       <w:r>
         <w:t xml:space="preserve"> </w:t>
       </w:r>
       <w:r>
-        <w:t xml:space="preserve">2018;</w:t>
-      </w:r>
-      <w:r>
-        <w:t xml:space="preserve"> </w:t>
-      </w:r>
-      <w:r>
-        <w:rPr>
-          <w:b/>
-        </w:rPr>
-        <w:t xml:space="preserve">476</w:t>
-      </w:r>
-      <w:r>
-        <w:t xml:space="preserve">: 1869–75.</w:t>
+        <w:t xml:space="preserve">[Internet] 2018;476(9):1869–1875.</w:t>
+      </w:r>
+      <w:r>
+        <w:t xml:space="preserve"> </w:t>
       </w:r>
     </w:p>
     <w:bookmarkEnd w:id="86"/>
@@ -6379,7 +6382,19 @@
         <w:pStyle w:val="Bibliography"/>
       </w:pPr>
       <w:r>
-        <w:t xml:space="preserve">10 Harris AH, Kuo AC, Bowe T, Gupta S, Nordin D, Giori NJ. Prediction models for 30-Day mortality and complications after total knee and hip arthroplasties for veteran health administration patients with osteoarthritis.</w:t>
+        <w:t xml:space="preserve">10.</w:t>
+      </w:r>
+      <w:r>
+        <w:t xml:space="preserve"> </w:t>
+      </w:r>
+      <w:r>
+        <w:rPr>
+          <w:b/>
+        </w:rPr>
+        <w:t xml:space="preserve">Harris AH, Kuo AC, Bowe T, Gupta S, Nordin D, Giori NJ</w:t>
+      </w:r>
+      <w:r>
+        <w:t xml:space="preserve">. Prediction models for 30-Day mortality and complications after total knee and hip arthroplasties for veteran health administration patients with osteoarthritis.</w:t>
       </w:r>
       <w:r>
         <w:t xml:space="preserve"> </w:t>
@@ -6394,19 +6409,10 @@
         <w:t xml:space="preserve"> </w:t>
       </w:r>
       <w:r>
-        <w:t xml:space="preserve">2018;</w:t>
-      </w:r>
-      <w:r>
-        <w:t xml:space="preserve"> </w:t>
-      </w:r>
-      <w:r>
-        <w:rPr>
-          <w:b/>
-        </w:rPr>
-        <w:t xml:space="preserve">33</w:t>
-      </w:r>
-      <w:r>
-        <w:t xml:space="preserve">: 1539–45.</w:t>
+        <w:t xml:space="preserve">[Internet] Churchill Livingstone, 2018;33(5):1539–1545.</w:t>
+      </w:r>
+      <w:r>
+        <w:t xml:space="preserve"> </w:t>
       </w:r>
     </w:p>
     <w:bookmarkEnd w:id="87"/>
@@ -6416,7 +6422,19 @@
         <w:pStyle w:val="Bibliography"/>
       </w:pPr>
       <w:r>
-        <w:t xml:space="preserve">11 Inacio MCCS, Pratt NLL, Roughead EEE, Graves SEE. Evaluation of three co-morbidity measures to predict mortality in patients undergoing total joint arthroplasty.</w:t>
+        <w:t xml:space="preserve">11.</w:t>
+      </w:r>
+      <w:r>
+        <w:t xml:space="preserve"> </w:t>
+      </w:r>
+      <w:r>
+        <w:rPr>
+          <w:b/>
+        </w:rPr>
+        <w:t xml:space="preserve">Inacio MCCS, Pratt NLL, Roughead EEE, Graves SEE</w:t>
+      </w:r>
+      <w:r>
+        <w:t xml:space="preserve">. Evaluation of three co-morbidity measures to predict mortality in patients undergoing total joint arthroplasty.</w:t>
       </w:r>
       <w:r>
         <w:t xml:space="preserve"> </w:t>
@@ -6431,19 +6449,10 @@
         <w:t xml:space="preserve"> </w:t>
       </w:r>
       <w:r>
-        <w:t xml:space="preserve">2016;</w:t>
-      </w:r>
-      <w:r>
-        <w:t xml:space="preserve"> </w:t>
-      </w:r>
-      <w:r>
-        <w:rPr>
-          <w:b/>
-        </w:rPr>
-        <w:t xml:space="preserve">24</w:t>
-      </w:r>
-      <w:r>
-        <w:t xml:space="preserve">: 1718–26.</w:t>
+        <w:t xml:space="preserve">[Internet] W.B. Saunders, 2016;24(10):1718–1726.</w:t>
+      </w:r>
+      <w:r>
+        <w:t xml:space="preserve"> </w:t>
       </w:r>
     </w:p>
     <w:bookmarkEnd w:id="88"/>
@@ -6453,7 +6462,22 @@
         <w:pStyle w:val="Bibliography"/>
       </w:pPr>
       <w:r>
-        <w:t xml:space="preserve">12 Price A, Smith J, Dakin H</w:t>
+        <w:t xml:space="preserve">12.</w:t>
+      </w:r>
+      <w:r>
+        <w:t xml:space="preserve"> </w:t>
+      </w:r>
+      <w:r>
+        <w:rPr>
+          <w:b/>
+        </w:rPr>
+        <w:t xml:space="preserve">Price A, Smith J, Dakin H, Kang S, Eibich P, Cook J, et al.</w:t>
+      </w:r>
+      <w:r>
+        <w:t xml:space="preserve"> </w:t>
+      </w:r>
+      <w:r>
+        <w:t xml:space="preserve">The Arthroplasty Candidacy Help Engine tool to select candidates for hip and knee replacement surgery: Development and economic modelling.</w:t>
       </w:r>
       <w:r>
         <w:t xml:space="preserve"> </w:t>
@@ -6462,40 +6486,16 @@
         <w:rPr>
           <w:i/>
         </w:rPr>
-        <w:t xml:space="preserve">et al.</w:t>
-      </w:r>
-      <w:r>
-        <w:t xml:space="preserve"> </w:t>
-      </w:r>
-      <w:r>
-        <w:t xml:space="preserve">The Arthroplasty Candidacy Help Engine tool to select candidates for hip and knee replacement surgery: Development and economic modelling.</w:t>
-      </w:r>
-      <w:r>
-        <w:t xml:space="preserve"> </w:t>
-      </w:r>
-      <w:r>
-        <w:rPr>
-          <w:i/>
-        </w:rPr>
         <w:t xml:space="preserve">Health Technology Assessment</w:t>
       </w:r>
       <w:r>
         <w:t xml:space="preserve"> </w:t>
       </w:r>
       <w:r>
-        <w:t xml:space="preserve">2019;</w:t>
-      </w:r>
-      <w:r>
-        <w:t xml:space="preserve"> </w:t>
-      </w:r>
-      <w:r>
-        <w:rPr>
-          <w:b/>
-        </w:rPr>
-        <w:t xml:space="preserve">23</w:t>
-      </w:r>
-      <w:r>
-        <w:t xml:space="preserve">: 1–216.</w:t>
+        <w:t xml:space="preserve">[Internet] 2019;23(32):1–216.</w:t>
+      </w:r>
+      <w:r>
+        <w:t xml:space="preserve"> </w:t>
       </w:r>
     </w:p>
     <w:bookmarkEnd w:id="89"/>
@@ -6505,7 +6505,19 @@
         <w:pStyle w:val="Bibliography"/>
       </w:pPr>
       <w:r>
-        <w:t xml:space="preserve">13 Harris AHS, Kuo AC, Weng Y, Trickey AW, Bowe T, Giori NJ. Can machine learning methods produce accurate and easy-to-use prediction models of 30-day complications and mortality after knee or hip arthroplasty?</w:t>
+        <w:t xml:space="preserve">13.</w:t>
+      </w:r>
+      <w:r>
+        <w:t xml:space="preserve"> </w:t>
+      </w:r>
+      <w:r>
+        <w:rPr>
+          <w:b/>
+        </w:rPr>
+        <w:t xml:space="preserve">Harris AHS, Kuo AC, Weng Y, Trickey AW, Bowe T, Giori NJ</w:t>
+      </w:r>
+      <w:r>
+        <w:t xml:space="preserve">. Can machine learning methods produce accurate and easy-to-use prediction models of 30-day complications and mortality after knee or hip arthroplasty?</w:t>
       </w:r>
       <w:r>
         <w:t xml:space="preserve"> </w:t>
@@ -6520,19 +6532,10 @@
         <w:t xml:space="preserve"> </w:t>
       </w:r>
       <w:r>
-        <w:t xml:space="preserve">2019;</w:t>
-      </w:r>
-      <w:r>
-        <w:t xml:space="preserve"> </w:t>
-      </w:r>
-      <w:r>
-        <w:rPr>
-          <w:b/>
-        </w:rPr>
-        <w:t xml:space="preserve">477</w:t>
-      </w:r>
-      <w:r>
-        <w:t xml:space="preserve">: 452–60.</w:t>
+        <w:t xml:space="preserve">[Internet] 2019;477(2):452–460.</w:t>
+      </w:r>
+      <w:r>
+        <w:t xml:space="preserve"> </w:t>
       </w:r>
     </w:p>
     <w:bookmarkEnd w:id="90"/>
@@ -6542,7 +6545,19 @@
         <w:pStyle w:val="Bibliography"/>
       </w:pPr>
       <w:r>
-        <w:t xml:space="preserve">14 Manning DW, Edelstein AI, Alvi HM. Risk prediction tools for hip and knee arthroplasty.</w:t>
+        <w:t xml:space="preserve">14.</w:t>
+      </w:r>
+      <w:r>
+        <w:t xml:space="preserve"> </w:t>
+      </w:r>
+      <w:r>
+        <w:rPr>
+          <w:b/>
+        </w:rPr>
+        <w:t xml:space="preserve">Manning DW, Edelstein AI, Alvi HM</w:t>
+      </w:r>
+      <w:r>
+        <w:t xml:space="preserve">. Risk prediction tools for hip and knee arthroplasty.</w:t>
       </w:r>
       <w:r>
         <w:t xml:space="preserve"> </w:t>
@@ -6557,19 +6572,10 @@
         <w:t xml:space="preserve"> </w:t>
       </w:r>
       <w:r>
-        <w:t xml:space="preserve">2016;</w:t>
-      </w:r>
-      <w:r>
-        <w:t xml:space="preserve"> </w:t>
-      </w:r>
-      <w:r>
-        <w:rPr>
-          <w:b/>
-        </w:rPr>
-        <w:t xml:space="preserve">24</w:t>
-      </w:r>
-      <w:r>
-        <w:t xml:space="preserve">: 19–27.</w:t>
+        <w:t xml:space="preserve">2016;24(1):19–27.</w:t>
+      </w:r>
+      <w:r>
+        <w:t xml:space="preserve"> </w:t>
       </w:r>
     </w:p>
     <w:bookmarkEnd w:id="91"/>
@@ -6579,7 +6585,19 @@
         <w:pStyle w:val="Bibliography"/>
       </w:pPr>
       <w:r>
-        <w:t xml:space="preserve">15 Bülow E, Nemes S, Rolfson O. Are the first or the second hips of staged bilateral THAs more similar to unilateral procedures? A study from the swedish hip arthroplasty register.</w:t>
+        <w:t xml:space="preserve">15.</w:t>
+      </w:r>
+      <w:r>
+        <w:t xml:space="preserve"> </w:t>
+      </w:r>
+      <w:r>
+        <w:rPr>
+          <w:b/>
+        </w:rPr>
+        <w:t xml:space="preserve">Bülow E, Nemes S, Rolfson O</w:t>
+      </w:r>
+      <w:r>
+        <w:t xml:space="preserve">. Are the first or the second hips of staged bilateral THAs more similar to unilateral procedures? A study from the swedish hip arthroplasty register.</w:t>
       </w:r>
       <w:r>
         <w:t xml:space="preserve"> </w:t>
@@ -6594,7 +6612,10 @@
         <w:t xml:space="preserve"> </w:t>
       </w:r>
       <w:r>
-        <w:t xml:space="preserve">2020;: 1.</w:t>
+        <w:t xml:space="preserve">[Internet] 2020;1.</w:t>
+      </w:r>
+      <w:r>
+        <w:t xml:space="preserve"> </w:t>
       </w:r>
     </w:p>
     <w:bookmarkEnd w:id="92"/>
@@ -6604,7 +6625,22 @@
         <w:pStyle w:val="Bibliography"/>
       </w:pPr>
       <w:r>
-        <w:t xml:space="preserve">16 Cnudde P, Rolfson O, Nemes S</w:t>
+        <w:t xml:space="preserve">16.</w:t>
+      </w:r>
+      <w:r>
+        <w:t xml:space="preserve"> </w:t>
+      </w:r>
+      <w:r>
+        <w:rPr>
+          <w:b/>
+        </w:rPr>
+        <w:t xml:space="preserve">Cnudde P, Rolfson O, Nemes S, Kärrholm J, Rehnberg C, Rogmark C, et al.</w:t>
+      </w:r>
+      <w:r>
+        <w:t xml:space="preserve"> </w:t>
+      </w:r>
+      <w:r>
+        <w:t xml:space="preserve">Linking Swedish health data registers to establish a research database and a shared decision-making tool in hip replacement.</w:t>
       </w:r>
       <w:r>
         <w:t xml:space="preserve"> </w:t>
@@ -6613,13 +6649,63 @@
         <w:rPr>
           <w:i/>
         </w:rPr>
-        <w:t xml:space="preserve">et al.</w:t>
-      </w:r>
-      <w:r>
-        <w:t xml:space="preserve"> </w:t>
-      </w:r>
-      <w:r>
-        <w:t xml:space="preserve">Linking Swedish health data registers to establish a research database and a shared decision-making tool in hip replacement.</w:t>
+        <w:t xml:space="preserve">BMC Musculoskeletal Disorders</w:t>
+      </w:r>
+      <w:r>
+        <w:t xml:space="preserve"> </w:t>
+      </w:r>
+      <w:r>
+        <w:t xml:space="preserve">[Internet] BMC Musculoskeletal Disorders, 2016;17(1):414.</w:t>
+      </w:r>
+      <w:r>
+        <w:t xml:space="preserve"> </w:t>
+      </w:r>
+    </w:p>
+    <w:bookmarkEnd w:id="93"/>
+    <w:bookmarkStart w:id="94" w:name="ref-Karrholm2018"/>
+    <w:p>
+      <w:pPr>
+        <w:pStyle w:val="Bibliography"/>
+      </w:pPr>
+      <w:r>
+        <w:t xml:space="preserve">17.</w:t>
+      </w:r>
+      <w:r>
+        <w:t xml:space="preserve"> </w:t>
+      </w:r>
+      <w:r>
+        <w:rPr>
+          <w:b/>
+        </w:rPr>
+        <w:t xml:space="preserve">Kärrholm J, Mohaddes M, Odin D, Vinblad J, Rogmark C, Rolfson O</w:t>
+      </w:r>
+      <w:r>
+        <w:t xml:space="preserve">. Svenska höftprotesregistret årsrapport 2017. 2018.</w:t>
+      </w:r>
+      <w:r>
+        <w:t xml:space="preserve"> </w:t>
+      </w:r>
+    </w:p>
+    <w:bookmarkEnd w:id="94"/>
+    <w:bookmarkStart w:id="95" w:name="ref-Ludvigsson2019"/>
+    <w:p>
+      <w:pPr>
+        <w:pStyle w:val="Bibliography"/>
+      </w:pPr>
+      <w:r>
+        <w:t xml:space="preserve">18.</w:t>
+      </w:r>
+      <w:r>
+        <w:t xml:space="preserve"> </w:t>
+      </w:r>
+      <w:r>
+        <w:rPr>
+          <w:b/>
+        </w:rPr>
+        <w:t xml:space="preserve">Ludvigsson JF, Svedberg P, Olén O, Bruze G, Neovius M</w:t>
+      </w:r>
+      <w:r>
+        <w:t xml:space="preserve">. The longitudinal integrated database for health insurance and labour market studies (LISA) and its use in medical research.</w:t>
       </w:r>
       <w:r>
         <w:t xml:space="preserve"> </w:t>
@@ -6628,13 +6714,26 @@
         <w:rPr>
           <w:i/>
         </w:rPr>
-        <w:t xml:space="preserve">BMC Musculoskeletal Disorders</w:t>
-      </w:r>
-      <w:r>
-        <w:t xml:space="preserve"> </w:t>
-      </w:r>
-      <w:r>
-        <w:t xml:space="preserve">2016;</w:t>
+        <w:t xml:space="preserve">European Journal of Epidemiology</w:t>
+      </w:r>
+      <w:r>
+        <w:t xml:space="preserve"> </w:t>
+      </w:r>
+      <w:r>
+        <w:t xml:space="preserve">[Internet] Springer Netherlands, 2019;34(4):423–437.</w:t>
+      </w:r>
+      <w:r>
+        <w:t xml:space="preserve"> </w:t>
+      </w:r>
+    </w:p>
+    <w:bookmarkEnd w:id="95"/>
+    <w:bookmarkStart w:id="96" w:name="ref-Ludvigsson2011"/>
+    <w:p>
+      <w:pPr>
+        <w:pStyle w:val="Bibliography"/>
+      </w:pPr>
+      <w:r>
+        <w:t xml:space="preserve">19.</w:t>
       </w:r>
       <w:r>
         <w:t xml:space="preserve"> </w:t>
@@ -6643,44 +6742,96 @@
         <w:rPr>
           <w:b/>
         </w:rPr>
-        <w:t xml:space="preserve">17</w:t>
-      </w:r>
-      <w:r>
-        <w:t xml:space="preserve">: 414.</w:t>
-      </w:r>
-    </w:p>
-    <w:bookmarkEnd w:id="93"/>
-    <w:bookmarkStart w:id="95" w:name="ref-Karrholm2018"/>
+        <w:t xml:space="preserve">Ludvigsson JF, Andersson E, Ekbom A, Feychting M, Kim J-L, Reuterwall C, et al.</w:t>
+      </w:r>
+      <w:r>
+        <w:t xml:space="preserve"> </w:t>
+      </w:r>
+      <w:r>
+        <w:t xml:space="preserve">External review and validation of the Swedish national inpatient register.</w:t>
+      </w:r>
+      <w:r>
+        <w:t xml:space="preserve"> </w:t>
+      </w:r>
+      <w:r>
+        <w:rPr>
+          <w:i/>
+        </w:rPr>
+        <w:t xml:space="preserve">BMC Public Health</w:t>
+      </w:r>
+      <w:r>
+        <w:t xml:space="preserve"> </w:t>
+      </w:r>
+      <w:r>
+        <w:t xml:space="preserve">[Internet] 2011;11(1):450.</w:t>
+      </w:r>
+      <w:r>
+        <w:t xml:space="preserve"> </w:t>
+      </w:r>
+    </w:p>
+    <w:bookmarkEnd w:id="96"/>
+    <w:bookmarkStart w:id="97" w:name="ref-Thorn2016"/>
     <w:p>
       <w:pPr>
         <w:pStyle w:val="Bibliography"/>
       </w:pPr>
       <w:r>
-        <w:t xml:space="preserve">17 Kärrholm J, Mohaddes M, Odin D, Vinblad J, Rogmark C, Rolfson O. Svenska höftprotesregistret årsrapport 2017. 2018</w:t>
-      </w:r>
-      <w:r>
-        <w:t xml:space="preserve"> </w:t>
-      </w:r>
-      <w:hyperlink r:id="rId94">
-        <w:r>
-          <w:rPr>
-            <w:rStyle w:val="Hyperlink"/>
-          </w:rPr>
-          <w:t xml:space="preserve">https://registercentrum.blob.core.windows.net/shpr/r/-rsrapport-2016-SJirXXUsb.pdf</w:t>
-        </w:r>
-      </w:hyperlink>
-      <w:r>
-        <w:t xml:space="preserve">.</w:t>
-      </w:r>
-    </w:p>
-    <w:bookmarkEnd w:id="95"/>
-    <w:bookmarkStart w:id="96" w:name="ref-Ludvigsson2019"/>
+        <w:t xml:space="preserve">20.</w:t>
+      </w:r>
+      <w:r>
+        <w:t xml:space="preserve"> </w:t>
+      </w:r>
+      <w:r>
+        <w:rPr>
+          <w:b/>
+        </w:rPr>
+        <w:t xml:space="preserve">Thorn JC, Turner E, Hounsome L, Walsh E, Donovan JL, Verne J, et al.</w:t>
+      </w:r>
+      <w:r>
+        <w:t xml:space="preserve"> </w:t>
+      </w:r>
+      <w:r>
+        <w:t xml:space="preserve">Validation of the hospital episode statistics outpatient dataset in england.</w:t>
+      </w:r>
+      <w:r>
+        <w:t xml:space="preserve"> </w:t>
+      </w:r>
+      <w:r>
+        <w:rPr>
+          <w:i/>
+        </w:rPr>
+        <w:t xml:space="preserve">PharmacoEconomics</w:t>
+      </w:r>
+      <w:r>
+        <w:t xml:space="preserve"> </w:t>
+      </w:r>
+      <w:r>
+        <w:t xml:space="preserve">Springer International Publishing, 2016;34(2):161–168.</w:t>
+      </w:r>
+      <w:r>
+        <w:t xml:space="preserve"> </w:t>
+      </w:r>
+    </w:p>
+    <w:bookmarkEnd w:id="97"/>
+    <w:bookmarkStart w:id="98" w:name="ref-Sayers2016"/>
     <w:p>
       <w:pPr>
         <w:pStyle w:val="Bibliography"/>
       </w:pPr>
       <w:r>
-        <w:t xml:space="preserve">18 Ludvigsson JF, Svedberg P, Olén O, Bruze G, Neovius M. The longitudinal integrated database for health insurance and labour market studies (LISA) and its use in medical research.</w:t>
+        <w:t xml:space="preserve">21.</w:t>
+      </w:r>
+      <w:r>
+        <w:t xml:space="preserve"> </w:t>
+      </w:r>
+      <w:r>
+        <w:rPr>
+          <w:b/>
+        </w:rPr>
+        <w:t xml:space="preserve">Sayers A, Ben-Shlomo Y, Blom AW, Steele F</w:t>
+      </w:r>
+      <w:r>
+        <w:t xml:space="preserve">. Probabilistic record linkage.</w:t>
       </w:r>
       <w:r>
         <w:t xml:space="preserve"> </w:t>
@@ -6689,13 +6840,26 @@
         <w:rPr>
           <w:i/>
         </w:rPr>
-        <w:t xml:space="preserve">European Journal of Epidemiology</w:t>
-      </w:r>
-      <w:r>
-        <w:t xml:space="preserve"> </w:t>
-      </w:r>
-      <w:r>
-        <w:t xml:space="preserve">2019;</w:t>
+        <w:t xml:space="preserve">International Journal of Epidemiology</w:t>
+      </w:r>
+      <w:r>
+        <w:t xml:space="preserve"> </w:t>
+      </w:r>
+      <w:r>
+        <w:t xml:space="preserve">[Internet] Oxford University Press, 2016;45(3):954–964.</w:t>
+      </w:r>
+      <w:r>
+        <w:t xml:space="preserve"> </w:t>
+      </w:r>
+    </w:p>
+    <w:bookmarkEnd w:id="98"/>
+    <w:bookmarkStart w:id="99" w:name="ref-Quan2005"/>
+    <w:p>
+      <w:pPr>
+        <w:pStyle w:val="Bibliography"/>
+      </w:pPr>
+      <w:r>
+        <w:t xml:space="preserve">22.</w:t>
       </w:r>
       <w:r>
         <w:t xml:space="preserve"> </w:t>
@@ -6704,20 +6868,56 @@
         <w:rPr>
           <w:b/>
         </w:rPr>
-        <w:t xml:space="preserve">34</w:t>
-      </w:r>
-      <w:r>
-        <w:t xml:space="preserve">: 423–37.</w:t>
-      </w:r>
-    </w:p>
-    <w:bookmarkEnd w:id="96"/>
-    <w:bookmarkStart w:id="97" w:name="ref-Ludvigsson2011"/>
+        <w:t xml:space="preserve">Quan H, Sundararajan V, Halfon P, Fong A, Burnand B, Luthi J-C, et al.</w:t>
+      </w:r>
+      <w:r>
+        <w:t xml:space="preserve"> </w:t>
+      </w:r>
+      <w:r>
+        <w:t xml:space="preserve">Coding algorithms for defining comorbidities in ICD-9-CM and ICD-10 administrative data.</w:t>
+      </w:r>
+      <w:r>
+        <w:t xml:space="preserve"> </w:t>
+      </w:r>
+      <w:r>
+        <w:rPr>
+          <w:i/>
+        </w:rPr>
+        <w:t xml:space="preserve">Medical care</w:t>
+      </w:r>
+      <w:r>
+        <w:t xml:space="preserve"> </w:t>
+      </w:r>
+      <w:r>
+        <w:t xml:space="preserve">2005;43(11):1130–1139.</w:t>
+      </w:r>
+      <w:r>
+        <w:t xml:space="preserve"> </w:t>
+      </w:r>
+    </w:p>
+    <w:bookmarkEnd w:id="99"/>
+    <w:bookmarkStart w:id="100" w:name="ref-Guo2015"/>
     <w:p>
       <w:pPr>
         <w:pStyle w:val="Bibliography"/>
       </w:pPr>
       <w:r>
-        <w:t xml:space="preserve">19 Ludvigsson JF, Andersson E, Ekbom A</w:t>
+        <w:t xml:space="preserve">23.</w:t>
+      </w:r>
+      <w:r>
+        <w:t xml:space="preserve"> </w:t>
+      </w:r>
+      <w:r>
+        <w:rPr>
+          <w:b/>
+        </w:rPr>
+        <w:t xml:space="preserve">Guo P, Zeng F, Hu X, Zhang D, Zhu S, Deng Y, et al.</w:t>
+      </w:r>
+      <w:r>
+        <w:t xml:space="preserve"> </w:t>
+      </w:r>
+      <w:r>
+        <w:t xml:space="preserve">Improved variable selection algorithm using a LASSO-Type penalty, with an application to assessing hepatitis b infection relevant factors in community residents. Emmert-Streib F, ed.</w:t>
       </w:r>
       <w:r>
         <w:t xml:space="preserve"> </w:t>
@@ -6726,13 +6926,38 @@
         <w:rPr>
           <w:i/>
         </w:rPr>
-        <w:t xml:space="preserve">et al.</w:t>
-      </w:r>
-      <w:r>
-        <w:t xml:space="preserve"> </w:t>
-      </w:r>
-      <w:r>
-        <w:t xml:space="preserve">External review and validation of the Swedish national inpatient register.</w:t>
+        <w:t xml:space="preserve">PLOS ONE</w:t>
+      </w:r>
+      <w:r>
+        <w:t xml:space="preserve"> </w:t>
+      </w:r>
+      <w:r>
+        <w:t xml:space="preserve">[Internet] Public Library of Science, 2015;10(7):e0134151.</w:t>
+      </w:r>
+      <w:r>
+        <w:t xml:space="preserve"> </w:t>
+      </w:r>
+    </w:p>
+    <w:bookmarkEnd w:id="100"/>
+    <w:bookmarkStart w:id="101" w:name="ref-Miller1991"/>
+    <w:p>
+      <w:pPr>
+        <w:pStyle w:val="Bibliography"/>
+      </w:pPr>
+      <w:r>
+        <w:t xml:space="preserve">24.</w:t>
+      </w:r>
+      <w:r>
+        <w:t xml:space="preserve"> </w:t>
+      </w:r>
+      <w:r>
+        <w:rPr>
+          <w:b/>
+        </w:rPr>
+        <w:t xml:space="preserve">Miller ME, Hui SL, Tierney WM</w:t>
+      </w:r>
+      <w:r>
+        <w:t xml:space="preserve">. Validation techniques for logistic regression models.</w:t>
       </w:r>
       <w:r>
         <w:t xml:space="preserve"> </w:t>
@@ -6741,13 +6966,26 @@
         <w:rPr>
           <w:i/>
         </w:rPr>
-        <w:t xml:space="preserve">BMC Public Health</w:t>
-      </w:r>
-      <w:r>
-        <w:t xml:space="preserve"> </w:t>
-      </w:r>
-      <w:r>
-        <w:t xml:space="preserve">2011;</w:t>
+        <w:t xml:space="preserve">Statistics in Medicine</w:t>
+      </w:r>
+      <w:r>
+        <w:t xml:space="preserve"> </w:t>
+      </w:r>
+      <w:r>
+        <w:t xml:space="preserve">[Internet] John Wiley &amp; Sons, Ltd, 1991;10(8):1213–1226.</w:t>
+      </w:r>
+      <w:r>
+        <w:t xml:space="preserve"> </w:t>
+      </w:r>
+    </w:p>
+    <w:bookmarkEnd w:id="101"/>
+    <w:bookmarkStart w:id="102" w:name="ref-Nattino2016"/>
+    <w:p>
+      <w:pPr>
+        <w:pStyle w:val="Bibliography"/>
+      </w:pPr>
+      <w:r>
+        <w:t xml:space="preserve">25.</w:t>
       </w:r>
       <w:r>
         <w:t xml:space="preserve"> </w:t>
@@ -6756,20 +6994,50 @@
         <w:rPr>
           <w:b/>
         </w:rPr>
-        <w:t xml:space="preserve">11</w:t>
-      </w:r>
-      <w:r>
-        <w:t xml:space="preserve">: 450.</w:t>
-      </w:r>
-    </w:p>
-    <w:bookmarkEnd w:id="97"/>
-    <w:bookmarkStart w:id="98" w:name="ref-Thorn2016"/>
+        <w:t xml:space="preserve">Nattino G, Finazzi S, Bertolini G</w:t>
+      </w:r>
+      <w:r>
+        <w:t xml:space="preserve">. A new test and graphical tool to assess the goodness of fit of logistic regression models.</w:t>
+      </w:r>
+      <w:r>
+        <w:t xml:space="preserve"> </w:t>
+      </w:r>
+      <w:r>
+        <w:rPr>
+          <w:i/>
+        </w:rPr>
+        <w:t xml:space="preserve">Statistics in Medicine</w:t>
+      </w:r>
+      <w:r>
+        <w:t xml:space="preserve"> </w:t>
+      </w:r>
+      <w:r>
+        <w:t xml:space="preserve">[Internet] John Wiley &amp; Sons, Ltd, 2016;35(5):709–720.</w:t>
+      </w:r>
+      <w:r>
+        <w:t xml:space="preserve"> </w:t>
+      </w:r>
+    </w:p>
+    <w:bookmarkEnd w:id="102"/>
+    <w:bookmarkStart w:id="103" w:name="ref-Steyerberg2004"/>
     <w:p>
       <w:pPr>
         <w:pStyle w:val="Bibliography"/>
       </w:pPr>
       <w:r>
-        <w:t xml:space="preserve">20 Thorn JC, Turner E, Hounsome L</w:t>
+        <w:t xml:space="preserve">26.</w:t>
+      </w:r>
+      <w:r>
+        <w:t xml:space="preserve"> </w:t>
+      </w:r>
+      <w:r>
+        <w:rPr>
+          <w:b/>
+        </w:rPr>
+        <w:t xml:space="preserve">Steyerberg EW, Borsboom GJJM, Houwelingen HC van, Eijkemans MJC, Habbema JDF</w:t>
+      </w:r>
+      <w:r>
+        <w:t xml:space="preserve">. Validation and updating of predictive logistic regression models: A study on sample size and shrinkage.</w:t>
       </w:r>
       <w:r>
         <w:t xml:space="preserve"> </w:t>
@@ -6778,13 +7046,38 @@
         <w:rPr>
           <w:i/>
         </w:rPr>
-        <w:t xml:space="preserve">et al.</w:t>
-      </w:r>
-      <w:r>
-        <w:t xml:space="preserve"> </w:t>
-      </w:r>
-      <w:r>
-        <w:t xml:space="preserve">Validation of the hospital episode statistics outpatient dataset in england.</w:t>
+        <w:t xml:space="preserve">Statistics in Medicine</w:t>
+      </w:r>
+      <w:r>
+        <w:t xml:space="preserve"> </w:t>
+      </w:r>
+      <w:r>
+        <w:t xml:space="preserve">[Internet] John Wiley &amp; Sons, Ltd, 2004;23(16):2567–2586.</w:t>
+      </w:r>
+      <w:r>
+        <w:t xml:space="preserve"> </w:t>
+      </w:r>
+    </w:p>
+    <w:bookmarkEnd w:id="103"/>
+    <w:bookmarkStart w:id="104" w:name="ref-Haynes1995"/>
+    <w:p>
+      <w:pPr>
+        <w:pStyle w:val="Bibliography"/>
+      </w:pPr>
+      <w:r>
+        <w:t xml:space="preserve">27.</w:t>
+      </w:r>
+      <w:r>
+        <w:t xml:space="preserve"> </w:t>
+      </w:r>
+      <w:r>
+        <w:rPr>
+          <w:b/>
+        </w:rPr>
+        <w:t xml:space="preserve">Haynes SR, Lawler PG</w:t>
+      </w:r>
+      <w:r>
+        <w:t xml:space="preserve">. An assessment of the consistency of ASA physical status classification allocation.</w:t>
       </w:r>
       <w:r>
         <w:t xml:space="preserve"> </w:t>
@@ -6793,13 +7086,26 @@
         <w:rPr>
           <w:i/>
         </w:rPr>
-        <w:t xml:space="preserve">PharmacoEconomics</w:t>
-      </w:r>
-      <w:r>
-        <w:t xml:space="preserve"> </w:t>
-      </w:r>
-      <w:r>
-        <w:t xml:space="preserve">2016;</w:t>
+        <w:t xml:space="preserve">Anaesthesia</w:t>
+      </w:r>
+      <w:r>
+        <w:t xml:space="preserve"> </w:t>
+      </w:r>
+      <w:r>
+        <w:t xml:space="preserve">1995;50(3):195–9.</w:t>
+      </w:r>
+      <w:r>
+        <w:t xml:space="preserve"> </w:t>
+      </w:r>
+    </w:p>
+    <w:bookmarkEnd w:id="104"/>
+    <w:bookmarkStart w:id="105" w:name="ref-Burns2012"/>
+    <w:p>
+      <w:pPr>
+        <w:pStyle w:val="Bibliography"/>
+      </w:pPr>
+      <w:r>
+        <w:t xml:space="preserve">28.</w:t>
       </w:r>
       <w:r>
         <w:t xml:space="preserve"> </w:t>
@@ -6808,20 +7114,53 @@
         <w:rPr>
           <w:b/>
         </w:rPr>
-        <w:t xml:space="preserve">34</w:t>
-      </w:r>
-      <w:r>
-        <w:t xml:space="preserve">: 161–8.</w:t>
-      </w:r>
-    </w:p>
-    <w:bookmarkEnd w:id="98"/>
-    <w:bookmarkStart w:id="99" w:name="ref-Sayers2016"/>
+        <w:t xml:space="preserve">Burns EM, Rigby E, Mamidanna R, Bottle A, Aylin P, Ziprin P, et al.</w:t>
+      </w:r>
+      <w:r>
+        <w:t xml:space="preserve"> </w:t>
+      </w:r>
+      <w:r>
+        <w:t xml:space="preserve">Systematic review of discharge coding accuracy.</w:t>
+      </w:r>
+      <w:r>
+        <w:t xml:space="preserve"> </w:t>
+      </w:r>
+      <w:r>
+        <w:rPr>
+          <w:i/>
+        </w:rPr>
+        <w:t xml:space="preserve">Journal of Public Health</w:t>
+      </w:r>
+      <w:r>
+        <w:t xml:space="preserve"> </w:t>
+      </w:r>
+      <w:r>
+        <w:t xml:space="preserve">[Internet] 2012;34(1):138–148.</w:t>
+      </w:r>
+      <w:r>
+        <w:t xml:space="preserve"> </w:t>
+      </w:r>
+    </w:p>
+    <w:bookmarkEnd w:id="105"/>
+    <w:bookmarkStart w:id="106" w:name="ref-Smith2012"/>
     <w:p>
       <w:pPr>
         <w:pStyle w:val="Bibliography"/>
       </w:pPr>
       <w:r>
-        <w:t xml:space="preserve">21 Sayers A, Ben-Shlomo Y, Blom AW, Steele F. Probabilistic record linkage.</w:t>
+        <w:t xml:space="preserve">29.</w:t>
+      </w:r>
+      <w:r>
+        <w:t xml:space="preserve"> </w:t>
+      </w:r>
+      <w:r>
+        <w:rPr>
+          <w:b/>
+        </w:rPr>
+        <w:t xml:space="preserve">Smith AJ, Dieppe P, Porter M, Blom AW</w:t>
+      </w:r>
+      <w:r>
+        <w:t xml:space="preserve">. Risk of cancer in first seven years after metal-on-metal hip replacement compared with other bearings and general population: Linkage study between the National Joint Registry of England and Wales and hospital episode statistics.</w:t>
       </w:r>
       <w:r>
         <w:t xml:space="preserve"> </w:t>
@@ -6830,13 +7169,26 @@
         <w:rPr>
           <w:i/>
         </w:rPr>
-        <w:t xml:space="preserve">International Journal of Epidemiology</w:t>
-      </w:r>
-      <w:r>
-        <w:t xml:space="preserve"> </w:t>
-      </w:r>
-      <w:r>
-        <w:t xml:space="preserve">2016;</w:t>
+        <w:t xml:space="preserve">BMJ (Online)</w:t>
+      </w:r>
+      <w:r>
+        <w:t xml:space="preserve"> </w:t>
+      </w:r>
+      <w:r>
+        <w:t xml:space="preserve">2012;344.</w:t>
+      </w:r>
+      <w:r>
+        <w:t xml:space="preserve"> </w:t>
+      </w:r>
+    </w:p>
+    <w:bookmarkEnd w:id="106"/>
+    <w:bookmarkStart w:id="107" w:name="ref-Mouchti2018"/>
+    <w:p>
+      <w:pPr>
+        <w:pStyle w:val="Bibliography"/>
+      </w:pPr>
+      <w:r>
+        <w:t xml:space="preserve">30.</w:t>
       </w:r>
       <w:r>
         <w:t xml:space="preserve"> </w:t>
@@ -6845,20 +7197,10 @@
         <w:rPr>
           <w:b/>
         </w:rPr>
-        <w:t xml:space="preserve">45</w:t>
-      </w:r>
-      <w:r>
-        <w:t xml:space="preserve">: 954–64.</w:t>
-      </w:r>
-    </w:p>
-    <w:bookmarkEnd w:id="99"/>
-    <w:bookmarkStart w:id="100" w:name="ref-Quan2005"/>
-    <w:p>
-      <w:pPr>
-        <w:pStyle w:val="Bibliography"/>
-      </w:pPr>
-      <w:r>
-        <w:t xml:space="preserve">22 Quan H, Sundararajan V, Halfon P</w:t>
+        <w:t xml:space="preserve">Mouchti S, Whitehouse MR, Sayers A, Hunt LP, MacGregor A, Blom AW</w:t>
+      </w:r>
+      <w:r>
+        <w:t xml:space="preserve">. The association of body mass index with risk of long-term revision and 90-Day mortality following primary total hip replacement.</w:t>
       </w:r>
       <w:r>
         <w:t xml:space="preserve"> </w:t>
@@ -6867,381 +7209,20 @@
         <w:rPr>
           <w:i/>
         </w:rPr>
-        <w:t xml:space="preserve">et al.</w:t>
-      </w:r>
-      <w:r>
-        <w:t xml:space="preserve"> </w:t>
-      </w:r>
-      <w:r>
-        <w:t xml:space="preserve">Coding algorithms for defining comorbidities in ICD-9-CM and ICD-10 administrative data.</w:t>
-      </w:r>
-      <w:r>
-        <w:t xml:space="preserve"> </w:t>
-      </w:r>
-      <w:r>
-        <w:rPr>
-          <w:i/>
-        </w:rPr>
-        <w:t xml:space="preserve">Medical care</w:t>
-      </w:r>
-      <w:r>
-        <w:t xml:space="preserve"> </w:t>
-      </w:r>
-      <w:r>
-        <w:t xml:space="preserve">2005;</w:t>
-      </w:r>
-      <w:r>
-        <w:t xml:space="preserve"> </w:t>
-      </w:r>
-      <w:r>
-        <w:rPr>
-          <w:b/>
-        </w:rPr>
-        <w:t xml:space="preserve">43</w:t>
-      </w:r>
-      <w:r>
-        <w:t xml:space="preserve">: 1130–9.</w:t>
-      </w:r>
-    </w:p>
-    <w:bookmarkEnd w:id="100"/>
-    <w:bookmarkStart w:id="101" w:name="ref-Guo2015"/>
-    <w:p>
-      <w:pPr>
-        <w:pStyle w:val="Bibliography"/>
-      </w:pPr>
-      <w:r>
-        <w:t xml:space="preserve">23 Guo P, Zeng F, Hu X</w:t>
-      </w:r>
-      <w:r>
-        <w:t xml:space="preserve"> </w:t>
-      </w:r>
-      <w:r>
-        <w:rPr>
-          <w:i/>
-        </w:rPr>
-        <w:t xml:space="preserve">et al.</w:t>
-      </w:r>
-      <w:r>
-        <w:t xml:space="preserve"> </w:t>
-      </w:r>
-      <w:r>
-        <w:t xml:space="preserve">Improved variable selection algorithm using a LASSO-Type penalty, with an application to assessing hepatitis b infection relevant factors in community residents.</w:t>
-      </w:r>
-      <w:r>
-        <w:t xml:space="preserve"> </w:t>
-      </w:r>
-      <w:r>
-        <w:rPr>
-          <w:i/>
-        </w:rPr>
-        <w:t xml:space="preserve">PLOS ONE</w:t>
-      </w:r>
-      <w:r>
-        <w:t xml:space="preserve"> </w:t>
-      </w:r>
-      <w:r>
-        <w:t xml:space="preserve">2015;</w:t>
-      </w:r>
-      <w:r>
-        <w:t xml:space="preserve"> </w:t>
-      </w:r>
-      <w:r>
-        <w:rPr>
-          <w:b/>
-        </w:rPr>
-        <w:t xml:space="preserve">10</w:t>
-      </w:r>
-      <w:r>
-        <w:t xml:space="preserve">: e0134151.</w:t>
-      </w:r>
-    </w:p>
-    <w:bookmarkEnd w:id="101"/>
-    <w:bookmarkStart w:id="102" w:name="ref-Miller1991"/>
-    <w:p>
-      <w:pPr>
-        <w:pStyle w:val="Bibliography"/>
-      </w:pPr>
-      <w:r>
-        <w:t xml:space="preserve">24 Miller ME, Hui SL, Tierney WM. Validation techniques for logistic regression models.</w:t>
-      </w:r>
-      <w:r>
-        <w:t xml:space="preserve"> </w:t>
-      </w:r>
-      <w:r>
-        <w:rPr>
-          <w:i/>
-        </w:rPr>
-        <w:t xml:space="preserve">Statistics in Medicine</w:t>
-      </w:r>
-      <w:r>
-        <w:t xml:space="preserve"> </w:t>
-      </w:r>
-      <w:r>
-        <w:t xml:space="preserve">1991;</w:t>
-      </w:r>
-      <w:r>
-        <w:t xml:space="preserve"> </w:t>
-      </w:r>
-      <w:r>
-        <w:rPr>
-          <w:b/>
-        </w:rPr>
-        <w:t xml:space="preserve">10</w:t>
-      </w:r>
-      <w:r>
-        <w:t xml:space="preserve">: 1213–26.</w:t>
-      </w:r>
-    </w:p>
-    <w:bookmarkEnd w:id="102"/>
-    <w:bookmarkStart w:id="103" w:name="ref-Nattino2016"/>
-    <w:p>
-      <w:pPr>
-        <w:pStyle w:val="Bibliography"/>
-      </w:pPr>
-      <w:r>
-        <w:t xml:space="preserve">25 Nattino G, Finazzi S, Bertolini G. A new test and graphical tool to assess the goodness of fit of logistic regression models.</w:t>
-      </w:r>
-      <w:r>
-        <w:t xml:space="preserve"> </w:t>
-      </w:r>
-      <w:r>
-        <w:rPr>
-          <w:i/>
-        </w:rPr>
-        <w:t xml:space="preserve">Statistics in Medicine</w:t>
-      </w:r>
-      <w:r>
-        <w:t xml:space="preserve"> </w:t>
-      </w:r>
-      <w:r>
-        <w:t xml:space="preserve">2016;</w:t>
-      </w:r>
-      <w:r>
-        <w:t xml:space="preserve"> </w:t>
-      </w:r>
-      <w:r>
-        <w:rPr>
-          <w:b/>
-        </w:rPr>
-        <w:t xml:space="preserve">35</w:t>
-      </w:r>
-      <w:r>
-        <w:t xml:space="preserve">: 709–20.</w:t>
-      </w:r>
-    </w:p>
-    <w:bookmarkEnd w:id="103"/>
-    <w:bookmarkStart w:id="104" w:name="ref-Steyerberg2004"/>
-    <w:p>
-      <w:pPr>
-        <w:pStyle w:val="Bibliography"/>
-      </w:pPr>
-      <w:r>
-        <w:t xml:space="preserve">26 Steyerberg EW, Borsboom GJJM, van Houwelingen HC, Eijkemans MJC, Habbema JDF. Validation and updating of predictive logistic regression models: A study on sample size and shrinkage.</w:t>
-      </w:r>
-      <w:r>
-        <w:t xml:space="preserve"> </w:t>
-      </w:r>
-      <w:r>
-        <w:rPr>
-          <w:i/>
-        </w:rPr>
-        <w:t xml:space="preserve">Statistics in Medicine</w:t>
-      </w:r>
-      <w:r>
-        <w:t xml:space="preserve"> </w:t>
-      </w:r>
-      <w:r>
-        <w:t xml:space="preserve">2004;</w:t>
-      </w:r>
-      <w:r>
-        <w:t xml:space="preserve"> </w:t>
-      </w:r>
-      <w:r>
-        <w:rPr>
-          <w:b/>
-        </w:rPr>
-        <w:t xml:space="preserve">23</w:t>
-      </w:r>
-      <w:r>
-        <w:t xml:space="preserve">: 2567–86.</w:t>
-      </w:r>
-    </w:p>
-    <w:bookmarkEnd w:id="104"/>
-    <w:bookmarkStart w:id="105" w:name="ref-Haynes1995"/>
-    <w:p>
-      <w:pPr>
-        <w:pStyle w:val="Bibliography"/>
-      </w:pPr>
-      <w:r>
-        <w:t xml:space="preserve">27 Haynes SR, Lawler PG. An assessment of the consistency of ASA physical status classification allocation.</w:t>
-      </w:r>
-      <w:r>
-        <w:t xml:space="preserve"> </w:t>
-      </w:r>
-      <w:r>
-        <w:rPr>
-          <w:i/>
-        </w:rPr>
-        <w:t xml:space="preserve">Anaesthesia</w:t>
-      </w:r>
-      <w:r>
-        <w:t xml:space="preserve"> </w:t>
-      </w:r>
-      <w:r>
-        <w:t xml:space="preserve">1995;</w:t>
-      </w:r>
-      <w:r>
-        <w:t xml:space="preserve"> </w:t>
-      </w:r>
-      <w:r>
-        <w:rPr>
-          <w:b/>
-        </w:rPr>
-        <w:t xml:space="preserve">50</w:t>
-      </w:r>
-      <w:r>
-        <w:t xml:space="preserve">: 195–9.</w:t>
-      </w:r>
-    </w:p>
-    <w:bookmarkEnd w:id="105"/>
-    <w:bookmarkStart w:id="106" w:name="ref-Burns2012"/>
-    <w:p>
-      <w:pPr>
-        <w:pStyle w:val="Bibliography"/>
-      </w:pPr>
-      <w:r>
-        <w:t xml:space="preserve">28 Burns EM, Rigby E, Mamidanna R</w:t>
-      </w:r>
-      <w:r>
-        <w:t xml:space="preserve"> </w:t>
-      </w:r>
-      <w:r>
-        <w:rPr>
-          <w:i/>
-        </w:rPr>
-        <w:t xml:space="preserve">et al.</w:t>
-      </w:r>
-      <w:r>
-        <w:t xml:space="preserve"> </w:t>
-      </w:r>
-      <w:r>
-        <w:t xml:space="preserve">Systematic review of discharge coding accuracy.</w:t>
-      </w:r>
-      <w:r>
-        <w:t xml:space="preserve"> </w:t>
-      </w:r>
-      <w:r>
-        <w:rPr>
-          <w:i/>
-        </w:rPr>
-        <w:t xml:space="preserve">Journal of Public Health</w:t>
-      </w:r>
-      <w:r>
-        <w:t xml:space="preserve"> </w:t>
-      </w:r>
-      <w:r>
-        <w:t xml:space="preserve">2012;</w:t>
-      </w:r>
-      <w:r>
-        <w:t xml:space="preserve"> </w:t>
-      </w:r>
-      <w:r>
-        <w:rPr>
-          <w:b/>
-        </w:rPr>
-        <w:t xml:space="preserve">34</w:t>
-      </w:r>
-      <w:r>
-        <w:t xml:space="preserve">: 138–48.</w:t>
-      </w:r>
-    </w:p>
-    <w:bookmarkEnd w:id="106"/>
-    <w:bookmarkStart w:id="108" w:name="ref-Smith2012"/>
-    <w:p>
-      <w:pPr>
-        <w:pStyle w:val="Bibliography"/>
-      </w:pPr>
-      <w:r>
-        <w:t xml:space="preserve">29 Smith AJ, Dieppe P, Porter M, Blom AW. Risk of cancer in first seven years after metal-on-metal hip replacement compared with other bearings and general population: Linkage study between the National Joint Registry of England and Wales and hospital episode statistics.</w:t>
-      </w:r>
-      <w:r>
-        <w:t xml:space="preserve"> </w:t>
-      </w:r>
-      <w:r>
-        <w:rPr>
-          <w:i/>
-        </w:rPr>
-        <w:t xml:space="preserve">BMJ (Online)</w:t>
-      </w:r>
-      <w:r>
-        <w:t xml:space="preserve"> </w:t>
-      </w:r>
-      <w:r>
-        <w:t xml:space="preserve">2012;</w:t>
-      </w:r>
-      <w:r>
-        <w:t xml:space="preserve"> </w:t>
-      </w:r>
-      <w:r>
-        <w:rPr>
-          <w:b/>
-        </w:rPr>
-        <w:t xml:space="preserve">344</w:t>
-      </w:r>
-      <w:r>
-        <w:t xml:space="preserve">. DOI:</w:t>
-      </w:r>
-      <w:hyperlink r:id="rId107">
-        <w:r>
-          <w:rPr>
-            <w:rStyle w:val="Hyperlink"/>
-          </w:rPr>
-          <w:t xml:space="preserve">10.1136/bmj.e2383</w:t>
-        </w:r>
-      </w:hyperlink>
-      <w:r>
-        <w:t xml:space="preserve">.</w:t>
-      </w:r>
-    </w:p>
+        <w:t xml:space="preserve">The Journal of Bone and Joint Surgery</w:t>
+      </w:r>
+      <w:r>
+        <w:t xml:space="preserve"> </w:t>
+      </w:r>
+      <w:r>
+        <w:t xml:space="preserve">[Internet] Lippincott Williams and Wilkins, 2018;100(24):2140–2152.</w:t>
+      </w:r>
+      <w:r>
+        <w:t xml:space="preserve"> </w:t>
+      </w:r>
+    </w:p>
+    <w:bookmarkEnd w:id="107"/>
     <w:bookmarkEnd w:id="108"/>
-    <w:bookmarkStart w:id="109" w:name="ref-Mouchti2018"/>
-    <w:p>
-      <w:pPr>
-        <w:pStyle w:val="Bibliography"/>
-      </w:pPr>
-      <w:r>
-        <w:t xml:space="preserve">30 Mouchti S, Whitehouse MR, Sayers A, Hunt LP, MacGregor A, Blom AW. The association of body mass index with risk of long-term revision and 90-Day mortality following primary total hip replacement.</w:t>
-      </w:r>
-      <w:r>
-        <w:t xml:space="preserve"> </w:t>
-      </w:r>
-      <w:r>
-        <w:rPr>
-          <w:i/>
-        </w:rPr>
-        <w:t xml:space="preserve">The Journal of Bone and Joint Surgery</w:t>
-      </w:r>
-      <w:r>
-        <w:t xml:space="preserve"> </w:t>
-      </w:r>
-      <w:r>
-        <w:t xml:space="preserve">2018;</w:t>
-      </w:r>
-      <w:r>
-        <w:t xml:space="preserve"> </w:t>
-      </w:r>
-      <w:r>
-        <w:rPr>
-          <w:b/>
-        </w:rPr>
-        <w:t xml:space="preserve">100</w:t>
-      </w:r>
-      <w:r>
-        <w:t xml:space="preserve">: 2140–52.</w:t>
-      </w:r>
-    </w:p>
-    <w:bookmarkEnd w:id="109"/>
-    <w:bookmarkEnd w:id="110"/>
     <w:sectPr>
       <w:headerReference w:type="default" r:id="rId9"/>
       <w:pgSz w:w="12240" w:h="15840"/>

</xml_diff>

<commit_message>
Abstract for BJJ. Fix #36.
</commit_message>
<xml_diff>
--- a/reports/article.docx
+++ b/reports/article.docx
@@ -660,7 +660,7 @@
         <w:rPr>
           <w:b/>
         </w:rPr>
-        <w:t xml:space="preserve">Background:</w:t>
+        <w:t xml:space="preserve">Aims:</w:t>
       </w:r>
       <w:r>
         <w:rPr>
@@ -672,7 +672,7 @@
         <w:t xml:space="preserve"> </w:t>
       </w:r>
       <w:r>
-        <w:t xml:space="preserve">Shared individualized decision making prior to total hip arthroplasty (THA) includes discussions of the risk of mortality. However, diagnosis code-based instruments such as the Charlson co-morbidity index are impossible to use in clinical practice, and the American Society for Anesthesiologists (ASA) class is imprecise. We thus developed a simple model to predict 90-day mortality after elective THA.</w:t>
+        <w:t xml:space="preserve">To develop and externally validate a parsimonious statistical prediction model of 90-day mortality after elective Total Hip Arthroplasty (THA), and to provide a web-calculator for clinical usage.</w:t>
       </w:r>
     </w:p>
     <w:p>
@@ -683,7 +683,7 @@
         <w:rPr>
           <w:b/>
         </w:rPr>
-        <w:t xml:space="preserve">Methods:</w:t>
+        <w:t xml:space="preserve">Patients and methods:</w:t>
       </w:r>
       <w:r>
         <w:rPr>
@@ -692,7 +692,10 @@
         <w:t xml:space="preserve"> </w:t>
       </w:r>
       <w:r>
-        <w:t xml:space="preserve">We performed a prospective multi-national population-based registry study. We included 53,099 patients with cemented THA due to osteoarthritis from the Swedish Hip Arthroplasty Register for model derivation and internal validation, as well as 125,428 patients from the National Joint Register from England and Wales for external model validation. A model was developed using a bootstrap ranking procedure with a least absolute shrinkage and selection operator (LASSO) logistic regression model combined with piecewise linear regression. Discriminative ability was evaluated by the area under the receiver operating characteristics curve (AUC). Calibration belt plots were used for model calibration.</w:t>
+        <w:t xml:space="preserve"> </w:t>
+      </w:r>
+      <w:r>
+        <w:t xml:space="preserve">We included 53,099 patients with cemented THA due to osteoarthritis from the Swedish Hip Arthroplasty Register for model derivation and internal validation, as well as 125,428 patients from the National Joint Register from England and Wales for external model validation. A model was developed using a bootstrap ranking procedure with a least absolute shrinkage and selection operator (LASSO) logistic regression model combined with piecewise linear regression. Discriminative ability was evaluated by the area under the receiver operating characteristics curve (AUC). Calibration belt plots were used for model calibration.</w:t>
       </w:r>
     </w:p>
     <w:p>
@@ -703,7 +706,7 @@
         <w:rPr>
           <w:b/>
         </w:rPr>
-        <w:t xml:space="preserve">Findings:</w:t>
+        <w:t xml:space="preserve">Results:</w:t>
       </w:r>
       <w:r>
         <w:rPr>
@@ -726,7 +729,7 @@
         <w:rPr>
           <w:b/>
         </w:rPr>
-        <w:t xml:space="preserve">Interpretation:</w:t>
+        <w:t xml:space="preserve">Concusion:</w:t>
       </w:r>
       <w:r>
         <w:rPr>
@@ -738,7 +741,7 @@
         <w:t xml:space="preserve"> </w:t>
       </w:r>
       <w:r>
-        <w:t xml:space="preserve">We developed a parsimonious model to predict 90-day mortality after elective cemented THA based on easily available demographic data and the presence of four defined co-morbidities. This may facilitate individualized risk assessment prior to one of the most common surgical interventions. We published a web-calculator to aid clinical decision-making (</w:t>
+        <w:t xml:space="preserve">We developed a parsimonious model which may facilitate individualized risk assessment prior to one of the most common surgical interventions. We published a web-calculator to aid clinical decision-making (</w:t>
       </w:r>
       <w:hyperlink r:id="rId26">
         <w:r>
@@ -760,148 +763,94 @@
         <w:rPr>
           <w:b/>
         </w:rPr>
-        <w:t xml:space="preserve">Funding:</w:t>
-      </w:r>
-      <w:r>
-        <w:rPr>
-          <w:b/>
-        </w:rPr>
-        <w:t xml:space="preserve"> </w:t>
-      </w:r>
-      <w:r>
-        <w:t xml:space="preserve"> </w:t>
-      </w:r>
-      <w:r>
-        <w:t xml:space="preserve">We had no external funding.</w:t>
-      </w:r>
-    </w:p>
-    <w:p>
-      <w:pPr>
-        <w:pStyle w:val="Heading5"/>
-      </w:pPr>
-      <w:bookmarkStart w:id="27" w:name="page-break-1"/>
-      <w:r>
-        <w:t xml:space="preserve">PAGE BREAK</w:t>
-      </w:r>
-      <w:bookmarkEnd w:id="27"/>
-    </w:p>
-    <w:p>
-      <w:pPr>
-        <w:pStyle w:val="Heading1"/>
-      </w:pPr>
-      <w:bookmarkStart w:id="28" w:name="research-in-context"/>
-      <w:r>
-        <w:t xml:space="preserve">Research in context</w:t>
-      </w:r>
-      <w:bookmarkEnd w:id="28"/>
-    </w:p>
-    <w:p>
-      <w:pPr>
-        <w:pStyle w:val="Heading2"/>
-      </w:pPr>
-      <w:bookmarkStart w:id="29" w:name="evidence-before-this-study"/>
-      <w:r>
-        <w:t xml:space="preserve">Evidence before this study</w:t>
-      </w:r>
-      <w:bookmarkEnd w:id="29"/>
-    </w:p>
-    <w:p>
-      <w:pPr>
-        <w:pStyle w:val="FirstParagraph"/>
-      </w:pPr>
-      <w:r>
-        <w:t xml:space="preserve">We performed an initial ad hoc literature review based on Google Scholar, personal recommendations and relevant references. We then used 2Dsearch (</w:t>
-      </w:r>
-      <w:hyperlink r:id="rId30">
+        <w:t xml:space="preserve">Clinical relevance:</w:t>
+      </w:r>
+    </w:p>
+    <w:p>
+      <w:pPr>
+        <w:pStyle w:val="Compact"/>
+        <w:numPr>
+          <w:numId w:val="1003"/>
+          <w:ilvl w:val="0"/>
+        </w:numPr>
+      </w:pPr>
+      <w:r>
+        <w:t xml:space="preserve">We developed a parsimonious model for risk assessment of 90-day mortality after elective THA.</w:t>
+      </w:r>
+    </w:p>
+    <w:p>
+      <w:pPr>
+        <w:pStyle w:val="Compact"/>
+        <w:numPr>
+          <w:numId w:val="1003"/>
+          <w:ilvl w:val="0"/>
+        </w:numPr>
+      </w:pPr>
+      <w:r>
+        <w:t xml:space="preserve">The model considers age, sex, ASA class, the presence of cancer, diseases of the central nervous system, kidney disease, and obesity.</w:t>
+      </w:r>
+    </w:p>
+    <w:p>
+      <w:pPr>
+        <w:pStyle w:val="Compact"/>
+        <w:numPr>
+          <w:numId w:val="1003"/>
+          <w:ilvl w:val="0"/>
+        </w:numPr>
+      </w:pPr>
+      <w:r>
+        <w:t xml:space="preserve">We published an on-line web-calculator (</w:t>
+      </w:r>
+      <w:hyperlink r:id="rId26">
         <w:r>
           <w:rPr>
             <w:rStyle w:val="Hyperlink"/>
           </w:rPr>
-          <w:t xml:space="preserve">https://2dsearch.com</w:t>
+          <w:t xml:space="preserve">https://shpr.registercentrum.se/om-registret-1/forskning/prediktion-av-90-dagarsmortalitet/p/SkyeTsTFB</w:t>
         </w:r>
       </w:hyperlink>
       <w:r>
-        <w:t xml:space="preserve"> </w:t>
-      </w:r>
-      <w:r>
-        <w:t xml:space="preserve">accessed 2020-05-11) to build a search query for a more systematic review:</w:t>
-      </w:r>
-      <w:r>
-        <w:t xml:space="preserve"> </w:t>
-      </w:r>
-      <w:r>
-        <w:rPr>
-          <w:rStyle w:val="VerbatimChar"/>
-        </w:rPr>
-        <w:t xml:space="preserve">(femur OR hip OR bone OR bones OR osteoarthritis OR rheumatoid OR rheumatism) AND (prognostic OR prediction OR forecast OR forecasting OR forecasts OR predict OR predicted OR predicting OR predictions OR predicts OR projections) AND (death OR mortality OR deaths OR survival OR survive) AND (replacement OR replaced OR replacements OR arthroplasty OR "Arthroplasty, Replacement" OR prosthesis OR implant OR prostheses OR prosthetic OR prosthetics) AND (calibration OR calibrate OR calibrated OR validation OR validate OR validated OR validating OR validity OR precision OR accuracy OR accurate OR precise OR "external validation" OR evaluation OR verification OR internal) AND (build OR building OR construct OR create OR develop OR establish OR train OR derive OR derivation) AND (models OR modelling OR "statistical model" OR modeling) AND (comorbidity OR comorbid OR co-morbid OR co-occurring OR diagnoses OR co-morbidity OR Elixhauser OR Charlson OR "comorbidity index" OR "comorbidity score" OR "Rx Risk V" OR ASA)</w:t>
-      </w:r>
-      <w:r>
-        <w:t xml:space="preserve">. We used no time or language constraints and used this query in PubMed (</w:t>
-      </w:r>
-      <w:hyperlink r:id="rId31">
-        <w:r>
-          <w:rPr>
-            <w:rStyle w:val="Hyperlink"/>
-          </w:rPr>
-          <w:t xml:space="preserve">https://pubmed.gov</w:t>
-        </w:r>
-      </w:hyperlink>
-      <w:r>
-        <w:t xml:space="preserve"> </w:t>
-      </w:r>
-      <w:r>
-        <w:t xml:space="preserve">accessed 2020-05-11), and identified 143 articles, whereof one was a duplicate. We performed an article screening with Rayyan (</w:t>
-      </w:r>
-      <w:hyperlink r:id="rId32">
-        <w:r>
-          <w:rPr>
-            <w:rStyle w:val="Hyperlink"/>
-          </w:rPr>
-          <w:t xml:space="preserve">https://rayyan.qcri.org/</w:t>
-        </w:r>
-      </w:hyperlink>
-      <w:r>
-        <w:t xml:space="preserve"> </w:t>
-      </w:r>
-      <w:r>
-        <w:t xml:space="preserve">accessed 2020-05-12). 131 articles were excluded based on titles, and an additional 6 after reading the abstracts. 5 articles remained, whereof 3 were already considered during the ad hoc review process. Research on cadavers, canines, and patients with diagnoses other than elective hip disorders (including hip fractures) were excluded during the screening process, as were prediction models with outcomes other than mortality. In addition, we used Open Grey (</w:t>
-      </w:r>
-      <w:hyperlink r:id="rId33">
-        <w:r>
-          <w:rPr>
-            <w:rStyle w:val="Hyperlink"/>
-          </w:rPr>
-          <w:t xml:space="preserve">https://opengrey.eu</w:t>
-        </w:r>
-      </w:hyperlink>
-      <w:r>
-        <w:t xml:space="preserve"> </w:t>
-      </w:r>
-      <w:r>
-        <w:t xml:space="preserve">accessed 2020-05-12) with the query above, as well as a simpler query (</w:t>
-      </w:r>
-      <w:r>
-        <w:rPr>
-          <w:rStyle w:val="VerbatimChar"/>
-        </w:rPr>
-        <w:t xml:space="preserve">hip AND prediction</w:t>
-      </w:r>
-      <w:r>
-        <w:t xml:space="preserve">). We found 9 items, whereof none was considered relevant. The same queries were used with Epistemonikos (</w:t>
-      </w:r>
-      <w:hyperlink r:id="rId34">
-        <w:r>
-          <w:rPr>
-            <w:rStyle w:val="Hyperlink"/>
-          </w:rPr>
-          <w:t xml:space="preserve">https://epistemonikos.org</w:t>
-        </w:r>
-      </w:hyperlink>
-      <w:r>
-        <w:t xml:space="preserve"> </w:t>
-      </w:r>
-      <w:r>
-        <w:t xml:space="preserve">accessed 2020-05-12). No items were found using the longer query, but 33 systematic reviews based on the shorter. 30 where excluded after title screening, and the remaining 3 after screening of abstracts.</w:t>
+        <w:t xml:space="preserve">).</w:t>
+      </w:r>
+    </w:p>
+    <w:p>
+      <w:pPr>
+        <w:pStyle w:val="Heading5"/>
+      </w:pPr>
+      <w:bookmarkStart w:id="27" w:name="page-break-1"/>
+      <w:r>
+        <w:t xml:space="preserve">PAGE BREAK</w:t>
+      </w:r>
+      <w:bookmarkEnd w:id="27"/>
+    </w:p>
+    <w:p>
+      <w:pPr>
+        <w:pStyle w:val="Heading1"/>
+      </w:pPr>
+      <w:bookmarkStart w:id="28" w:name="introduction"/>
+      <w:r>
+        <w:t xml:space="preserve">Introduction</w:t>
+      </w:r>
+      <w:bookmarkEnd w:id="28"/>
+    </w:p>
+    <w:p>
+      <w:pPr>
+        <w:pStyle w:val="FirstParagraph"/>
+      </w:pPr>
+      <w:r>
+        <w:t xml:space="preserve">Shared decision making has evolved into an integral part of patient-physician interactions prior to surgical interventions, and the weighing of risks against benefits is central to this process. In terms of gained quality of life and cost-utility, total hip arthroplasty (THA) is an enormously successful procedure. 90-day mortality after THA performed due to osteoarthritis is low, ranging from 0·2 % to 0·6 % in large joint registry studies.</w:t>
+      </w:r>
+      <w:r>
+        <w:rPr>
+          <w:vertAlign w:val="superscript"/>
+        </w:rPr>
+        <w:t xml:space="preserve">1</w:t>
+      </w:r>
+      <w:r>
+        <w:t xml:space="preserve"> </w:t>
+      </w:r>
+      <w:r>
+        <w:t xml:space="preserve">The risk of short-term mortality is nevertheless an essential part of preoperative discussions between patients and surgeons.</w:t>
       </w:r>
     </w:p>
     <w:p>
@@ -909,83 +858,31 @@
         <w:pStyle w:val="BodyText"/>
       </w:pPr>
       <w:r>
-        <w:t xml:space="preserve">In summary, several prediction models have been developed for short-term mortality in patients operated with total hip arthroplasty (THA). Most of them are based on small sample sizes, make use of too elaborate predictors based on data that are unavailable in a clinical setting, only consider in-hospital deaths, are inadequately internally or externally validated or not validated at all, or have no national population coverage. Only few model descriptions are accompanied by a practical tool for use in clinical practice (often only nomograms or a mathematical formula are supplied). Some relevant models are further described in the main text. Meta-analysis is most relevant for pooling individual effect estimates or measures of predictive power for a model validated on different cohorts. Hence, no relevant meta-analysis was applicable to our study.</w:t>
-      </w:r>
-    </w:p>
-    <w:p>
-      <w:pPr>
-        <w:pStyle w:val="Heading2"/>
-      </w:pPr>
-      <w:bookmarkStart w:id="35" w:name="added-value-of-this-study"/>
-      <w:r>
-        <w:t xml:space="preserve">Added value of this study</w:t>
-      </w:r>
-      <w:bookmarkEnd w:id="35"/>
-    </w:p>
-    <w:p>
-      <w:pPr>
-        <w:pStyle w:val="FirstParagraph"/>
-      </w:pPr>
-      <w:r>
-        <w:t xml:space="preserve">Our study is the first to develop and externally validate a parsimonious prediction model for early mortality after THA based on two European cohorts, and to simultaneously provide a simple web-calculator for use in clinical practice.</w:t>
-      </w:r>
-    </w:p>
-    <w:p>
-      <w:pPr>
-        <w:pStyle w:val="Heading2"/>
-      </w:pPr>
-      <w:bookmarkStart w:id="36" w:name="X063c91067dfd6e13a339814ca2b7c9463a0788b"/>
-      <w:r>
-        <w:t xml:space="preserve">Implications of all the available evidence</w:t>
-      </w:r>
-      <w:bookmarkEnd w:id="36"/>
-    </w:p>
-    <w:p>
-      <w:pPr>
-        <w:pStyle w:val="FirstParagraph"/>
-      </w:pPr>
-      <w:r>
-        <w:t xml:space="preserve">Prediction models must consider all aspects of the relevant cohorts, including different health care systems, population demographics, and treatment traditions. Our tool was derived on a Swedish cohort and then validated on a similar cohort from England and Wales. We believe that the model might have broader clinical relevance and is suitable for clinical usage.</w:t>
-      </w:r>
-    </w:p>
-    <w:p>
-      <w:pPr>
-        <w:pStyle w:val="Heading5"/>
-      </w:pPr>
-      <w:bookmarkStart w:id="37" w:name="page-break-2"/>
-      <w:r>
-        <w:t xml:space="preserve">PAGE BREAK</w:t>
-      </w:r>
-      <w:bookmarkEnd w:id="37"/>
-    </w:p>
-    <w:p>
-      <w:pPr>
-        <w:pStyle w:val="Heading1"/>
-      </w:pPr>
-      <w:bookmarkStart w:id="38" w:name="introduction"/>
-      <w:r>
-        <w:t xml:space="preserve">Introduction</w:t>
-      </w:r>
-      <w:bookmarkEnd w:id="38"/>
-    </w:p>
-    <w:p>
-      <w:pPr>
-        <w:pStyle w:val="FirstParagraph"/>
-      </w:pPr>
-      <w:r>
-        <w:t xml:space="preserve">Shared decision making has evolved into an integral part of patient-physician interactions prior to surgical interventions, and the weighing of risks against benefits is central to this process. In terms of gained quality of life and cost-utility, total hip arthroplasty (THA) is an enormously successful procedure. 90-day mortality after THA performed due to osteoarthritis is low, ranging from 0·2 % to 0·6 % in large joint registry studies.</w:t>
+        <w:t xml:space="preserve">Co-morbidity is associated with a shorter remaining life span, but the Charlson and Elixhauser co-morbidity indices poorly predict mortality after THA.</w:t>
       </w:r>
       <w:r>
         <w:rPr>
           <w:vertAlign w:val="superscript"/>
         </w:rPr>
-        <w:t xml:space="preserve">1</w:t>
-      </w:r>
-      <w:r>
-        <w:t xml:space="preserve"> </w:t>
-      </w:r>
-      <w:r>
-        <w:t xml:space="preserve">The risk of short-term mortality is nevertheless an essential part of preoperative discussions between patients and surgeons.</w:t>
+        <w:t xml:space="preserve">1,2,2–5</w:t>
+      </w:r>
+      <w:r>
+        <w:t xml:space="preserve"> </w:t>
+      </w:r>
+      <w:r>
+        <w:t xml:space="preserve">Additionally, these complex co-morbidity instruments are based on information from extensive in- or out-patient databases, each measure being defined by 1,178 and 1,516 individual International Classification of Diseases (ICD)-10 codes, respectively. Each co-morbidity index also exists in numerous versions, making interpretation and comparisons difficult.</w:t>
+      </w:r>
+      <w:r>
+        <w:rPr>
+          <w:vertAlign w:val="superscript"/>
+        </w:rPr>
+        <w:t xml:space="preserve">6</w:t>
+      </w:r>
+      <w:r>
+        <w:t xml:space="preserve"> </w:t>
+      </w:r>
+      <w:r>
+        <w:t xml:space="preserve">The use of these indices is therefore limited to research settings but they are impossible to use under clinical circumstances.</w:t>
       </w:r>
     </w:p>
     <w:p>
@@ -993,44 +890,12 @@
         <w:pStyle w:val="BodyText"/>
       </w:pPr>
       <w:r>
-        <w:t xml:space="preserve">Co-morbidity is associated with a shorter remaining life span, but the Charlson and Elixhauser co-morbidity indices poorly predict mortality after THA.</w:t>
+        <w:t xml:space="preserve">Pre-operative co-morbidity data have been used to develop clinically applicable prediction models for early mortality and adverse events such as surgical site infection in the context of THA surgery.</w:t>
       </w:r>
       <w:r>
         <w:rPr>
           <w:vertAlign w:val="superscript"/>
         </w:rPr>
-        <w:t xml:space="preserve">1,2,2–5</w:t>
-      </w:r>
-      <w:r>
-        <w:t xml:space="preserve"> </w:t>
-      </w:r>
-      <w:r>
-        <w:t xml:space="preserve">Additionally, these complex co-morbidity instruments are based on information from extensive in- or out-patient databases, each measure being defined by 1,178 and 1,516 individual International Classification of Diseases (ICD)-10 codes, respectively. Each co-morbidity index also exists in numerous versions, making interpretation and comparisons difficult.</w:t>
-      </w:r>
-      <w:r>
-        <w:rPr>
-          <w:vertAlign w:val="superscript"/>
-        </w:rPr>
-        <w:t xml:space="preserve">6</w:t>
-      </w:r>
-      <w:r>
-        <w:t xml:space="preserve"> </w:t>
-      </w:r>
-      <w:r>
-        <w:t xml:space="preserve">The use of these indices is therefore limited to research settings but they are impossible to use under clinical circumstances.</w:t>
-      </w:r>
-    </w:p>
-    <w:p>
-      <w:pPr>
-        <w:pStyle w:val="BodyText"/>
-      </w:pPr>
-      <w:r>
-        <w:t xml:space="preserve">Pre-operative co-morbidity data have been used to develop clinically applicable prediction models for early mortality and adverse events such as surgical site infection in the context of THA surgery.</w:t>
-      </w:r>
-      <w:r>
-        <w:rPr>
-          <w:vertAlign w:val="superscript"/>
-        </w:rPr>
         <w:t xml:space="preserve">7–13</w:t>
       </w:r>
       <w:r>
@@ -1039,7 +904,7 @@
       <w:r>
         <w:t xml:space="preserve">The first prediction model based on a European cohort was the patient decision support tool for joint replacement in the UK (</w:t>
       </w:r>
-      <w:hyperlink r:id="rId39">
+      <w:hyperlink r:id="rId29">
         <w:r>
           <w:rPr>
             <w:rStyle w:val="Hyperlink"/>
@@ -1069,11 +934,11 @@
       <w:pPr>
         <w:pStyle w:val="Heading1"/>
       </w:pPr>
-      <w:bookmarkStart w:id="40" w:name="participants-and-methods"/>
+      <w:bookmarkStart w:id="30" w:name="participants-and-methods"/>
       <w:r>
         <w:t xml:space="preserve">Participants and Methods</w:t>
       </w:r>
-      <w:bookmarkEnd w:id="40"/>
+      <w:bookmarkEnd w:id="30"/>
     </w:p>
     <w:p>
       <w:pPr>
@@ -1102,11 +967,11 @@
       <w:pPr>
         <w:pStyle w:val="Heading2"/>
       </w:pPr>
-      <w:bookmarkStart w:id="41" w:name="derivation-cohort-sweden"/>
+      <w:bookmarkStart w:id="31" w:name="derivation-cohort-sweden"/>
       <w:r>
         <w:t xml:space="preserve">Derivation cohort (Sweden)</w:t>
       </w:r>
-      <w:bookmarkEnd w:id="41"/>
+      <w:bookmarkEnd w:id="31"/>
     </w:p>
     <w:p>
       <w:pPr>
@@ -1176,11 +1041,11 @@
       <w:pPr>
         <w:pStyle w:val="Heading2"/>
       </w:pPr>
-      <w:bookmarkStart w:id="42" w:name="X607666395c53d4d7bffb9fa48f5a07f249542af"/>
+      <w:bookmarkStart w:id="32" w:name="X607666395c53d4d7bffb9fa48f5a07f249542af"/>
       <w:r>
         <w:t xml:space="preserve">External validation cohort (England and Wales)</w:t>
       </w:r>
-      <w:bookmarkEnd w:id="42"/>
+      <w:bookmarkEnd w:id="32"/>
     </w:p>
     <w:p>
       <w:pPr>
@@ -1212,11 +1077,11 @@
       <w:pPr>
         <w:pStyle w:val="Heading2"/>
       </w:pPr>
-      <w:bookmarkStart w:id="43" w:name="defining-co-morbidity"/>
+      <w:bookmarkStart w:id="33" w:name="defining-co-morbidity"/>
       <w:r>
         <w:t xml:space="preserve">Defining co-morbidity</w:t>
       </w:r>
-      <w:bookmarkEnd w:id="43"/>
+      <w:bookmarkEnd w:id="33"/>
     </w:p>
     <w:p>
       <w:pPr>
@@ -1251,11 +1116,11 @@
       <w:pPr>
         <w:pStyle w:val="Heading2"/>
       </w:pPr>
-      <w:bookmarkStart w:id="44" w:name="X3dfb8ce663a1fc2d82d471b5d62397660058101"/>
+      <w:bookmarkStart w:id="34" w:name="X3dfb8ce663a1fc2d82d471b5d62397660058101"/>
       <w:r>
         <w:t xml:space="preserve">Statistical analysis for model development</w:t>
       </w:r>
-      <w:bookmarkEnd w:id="44"/>
+      <w:bookmarkEnd w:id="34"/>
     </w:p>
     <w:p>
       <w:pPr>
@@ -1311,11 +1176,11 @@
       <w:pPr>
         <w:pStyle w:val="Heading2"/>
       </w:pPr>
-      <w:bookmarkStart w:id="45" w:name="Xff1047e633f212e7c4888ec1ef4e1c3504bdbf7"/>
+      <w:bookmarkStart w:id="35" w:name="Xff1047e633f212e7c4888ec1ef4e1c3504bdbf7"/>
       <w:r>
         <w:t xml:space="preserve">Statistical analysis for model validation</w:t>
       </w:r>
-      <w:bookmarkEnd w:id="45"/>
+      <w:bookmarkEnd w:id="35"/>
     </w:p>
     <w:p>
       <w:pPr>
@@ -1391,11 +1256,11 @@
       <w:pPr>
         <w:pStyle w:val="Heading2"/>
       </w:pPr>
-      <w:bookmarkStart w:id="46" w:name="statistical-tools"/>
+      <w:bookmarkStart w:id="36" w:name="statistical-tools"/>
       <w:r>
         <w:t xml:space="preserve">Statistical tools</w:t>
       </w:r>
-      <w:bookmarkEnd w:id="46"/>
+      <w:bookmarkEnd w:id="36"/>
     </w:p>
     <w:p>
       <w:pPr>
@@ -1432,7 +1297,7 @@
       <w:r>
         <w:t xml:space="preserve"> </w:t>
       </w:r>
-      <w:hyperlink r:id="rId47">
+      <w:hyperlink r:id="rId37">
         <w:r>
           <w:rPr>
             <w:rStyle w:val="Hyperlink"/>
@@ -1448,11 +1313,11 @@
       <w:pPr>
         <w:pStyle w:val="Heading2"/>
       </w:pPr>
-      <w:bookmarkStart w:id="48" w:name="ethical-approval"/>
+      <w:bookmarkStart w:id="38" w:name="ethical-approval"/>
       <w:r>
         <w:t xml:space="preserve">Ethical approval</w:t>
       </w:r>
-      <w:bookmarkEnd w:id="48"/>
+      <w:bookmarkEnd w:id="38"/>
     </w:p>
     <w:p>
       <w:pPr>
@@ -1466,11 +1331,11 @@
       <w:pPr>
         <w:pStyle w:val="Heading1"/>
       </w:pPr>
-      <w:bookmarkStart w:id="49" w:name="indirect-patient-and-public-involvement"/>
+      <w:bookmarkStart w:id="39" w:name="indirect-patient-and-public-involvement"/>
       <w:r>
         <w:t xml:space="preserve">Indirect Patient and Public Involvement</w:t>
       </w:r>
-      <w:bookmarkEnd w:id="49"/>
+      <w:bookmarkEnd w:id="39"/>
     </w:p>
     <w:p>
       <w:pPr>
@@ -1484,21 +1349,21 @@
       <w:pPr>
         <w:pStyle w:val="Heading1"/>
       </w:pPr>
-      <w:bookmarkStart w:id="50" w:name="results"/>
+      <w:bookmarkStart w:id="40" w:name="results"/>
       <w:r>
         <w:t xml:space="preserve">Results</w:t>
       </w:r>
-      <w:bookmarkEnd w:id="50"/>
+      <w:bookmarkEnd w:id="40"/>
     </w:p>
     <w:p>
       <w:pPr>
         <w:pStyle w:val="Heading2"/>
       </w:pPr>
-      <w:bookmarkStart w:id="51" w:name="study-participants"/>
+      <w:bookmarkStart w:id="41" w:name="study-participants"/>
       <w:r>
         <w:t xml:space="preserve">Study participants</w:t>
       </w:r>
-      <w:bookmarkEnd w:id="51"/>
+      <w:bookmarkEnd w:id="41"/>
     </w:p>
     <w:p>
       <w:pPr>
@@ -1553,11 +1418,11 @@
       <w:pPr>
         <w:pStyle w:val="Heading2"/>
       </w:pPr>
-      <w:bookmarkStart w:id="52" w:name="X97f55da61655794c4500bb5dee5b0e7e0a00da4"/>
+      <w:bookmarkStart w:id="42" w:name="X97f55da61655794c4500bb5dee5b0e7e0a00da4"/>
       <w:r>
         <w:t xml:space="preserve">Model development and internal validation</w:t>
       </w:r>
-      <w:bookmarkEnd w:id="52"/>
+      <w:bookmarkEnd w:id="42"/>
     </w:p>
     <w:p>
       <w:pPr>
@@ -1668,11 +1533,11 @@
       <w:pPr>
         <w:pStyle w:val="Heading2"/>
       </w:pPr>
-      <w:bookmarkStart w:id="53" w:name="external-validation"/>
+      <w:bookmarkStart w:id="43" w:name="external-validation"/>
       <w:r>
         <w:t xml:space="preserve">External validation</w:t>
       </w:r>
-      <w:bookmarkEnd w:id="53"/>
+      <w:bookmarkEnd w:id="43"/>
     </w:p>
     <w:p>
       <w:pPr>
@@ -1716,21 +1581,21 @@
       <w:pPr>
         <w:pStyle w:val="Heading1"/>
       </w:pPr>
-      <w:bookmarkStart w:id="54" w:name="discussion"/>
+      <w:bookmarkStart w:id="44" w:name="discussion"/>
       <w:r>
         <w:t xml:space="preserve">Discussion</w:t>
       </w:r>
-      <w:bookmarkEnd w:id="54"/>
+      <w:bookmarkEnd w:id="44"/>
     </w:p>
     <w:p>
       <w:pPr>
         <w:pStyle w:val="Heading2"/>
       </w:pPr>
-      <w:bookmarkStart w:id="55" w:name="principal-findings"/>
+      <w:bookmarkStart w:id="45" w:name="principal-findings"/>
       <w:r>
         <w:t xml:space="preserve">Principal findings</w:t>
       </w:r>
-      <w:bookmarkEnd w:id="55"/>
+      <w:bookmarkEnd w:id="45"/>
     </w:p>
     <w:p>
       <w:pPr>
@@ -1859,11 +1724,11 @@
       <w:pPr>
         <w:pStyle w:val="Heading2"/>
       </w:pPr>
-      <w:bookmarkStart w:id="56" w:name="clinical-usage"/>
+      <w:bookmarkStart w:id="46" w:name="clinical-usage"/>
       <w:r>
         <w:t xml:space="preserve">Clinical usage</w:t>
       </w:r>
-      <w:bookmarkEnd w:id="56"/>
+      <w:bookmarkEnd w:id="46"/>
     </w:p>
     <w:p>
       <w:pPr>
@@ -1936,13 +1801,14 @@
         <w:t xml:space="preserve"> </w:t>
       </w:r>
       <w:r>
-        <w:t xml:space="preserve">should be based on a relevant patient assessment prior to surgery. ASA class is nevertheless known to have a high degree of internal variability.</w:t>
-      </w:r>
-      <w:r>
-        <w:rPr>
+        <w:t xml:space="preserve">should be based on a relevant patient assessment prior to surgery. ASA class is nevertheless known to have a moderate or high degree of internal variability.</w:t>
+      </w:r>
+      <w:r>
+        <w:rPr>
+          <w:b/>
           <w:vertAlign w:val="superscript"/>
         </w:rPr>
-        <w:t xml:space="preserve">27</w:t>
+        <w:t xml:space="preserve">???</w:t>
       </w:r>
       <w:r>
         <w:t xml:space="preserve"> </w:t>
@@ -1977,11 +1843,11 @@
       <w:pPr>
         <w:pStyle w:val="Heading2"/>
       </w:pPr>
-      <w:bookmarkStart w:id="57" w:name="strengths-and-limitations"/>
+      <w:bookmarkStart w:id="47" w:name="strengths-and-limitations"/>
       <w:r>
         <w:t xml:space="preserve">Strengths and limitations</w:t>
       </w:r>
-      <w:bookmarkEnd w:id="57"/>
+      <w:bookmarkEnd w:id="47"/>
     </w:p>
     <w:p>
       <w:pPr>
@@ -2006,13 +1872,33 @@
         <w:rPr>
           <w:vertAlign w:val="superscript"/>
         </w:rPr>
+        <w:t xml:space="preserve">27</w:t>
+      </w:r>
+      <w:r>
+        <w:t xml:space="preserve"> </w:t>
+      </w:r>
+      <w:r>
+        <w:t xml:space="preserve">Both in- and outpatient co-morbidity data were available for Sweden, but only in-patient data for England and Wales. We did not have access to any data from primary care or nursing homes in any of the counties.</w:t>
+      </w:r>
+    </w:p>
+    <w:p>
+      <w:pPr>
+        <w:pStyle w:val="BodyText"/>
+      </w:pPr>
+      <w:r>
+        <w:t xml:space="preserve">The linkage procedure between NJR and HES has been previously described,</w:t>
+      </w:r>
+      <w:r>
+        <w:rPr>
+          <w:vertAlign w:val="superscript"/>
+        </w:rPr>
         <w:t xml:space="preserve">28</w:t>
       </w:r>
       <w:r>
         <w:t xml:space="preserve"> </w:t>
       </w:r>
       <w:r>
-        <w:t xml:space="preserve">Both in- and outpatient co-morbidity data were available for Sweden, but only in-patient data for England and Wales. We did not have access to any data from primary care or nursing homes in any of the counties.</w:t>
+        <w:t xml:space="preserve">where it was noted that privately funded patients were not included in HES. 17 % of the patients had missing personal data or did not allow linkage, and 6 % were not found in HES although their data were available from the NJR.</w:t>
       </w:r>
     </w:p>
     <w:p>
@@ -2020,19 +1906,54 @@
         <w:pStyle w:val="BodyText"/>
       </w:pPr>
       <w:r>
-        <w:t xml:space="preserve">The linkage procedure between NJR and HES has been previously described,</w:t>
+        <w:t xml:space="preserve">In addition to data validity, the indications for choosing between different fixation techniques differ in Sweden compared to England and Wales. Cementation is the most commonly used fixation principle in Sweden but not so in England and Wales, where younger patients are more likely to be operated with cementless implants. To only include cemented THA therefore implies an over-representation of older and frailer patients from England and Wales compared to Sweden. Those patients might be more likely to die within 90 days, and this assumption would be in agreement with the calibration plot where estimated probabilities below 1·5 % underestimated the observed proportion of deaths in the external validation cohort from the NJR.</w:t>
+      </w:r>
+    </w:p>
+    <w:p>
+      <w:pPr>
+        <w:pStyle w:val="BodyText"/>
+      </w:pPr>
+      <w:r>
+        <w:t xml:space="preserve">We investigated whether the effect of age on mortality was non-linear using restricted cubic splines. A similar approach might be relevant for BMI, which we only modelled as a linear main effect. A U-shaped association between mortality and BMI categorized as underweight (below 18·5 kg/m</w:t>
       </w:r>
       <w:r>
         <w:rPr>
           <w:vertAlign w:val="superscript"/>
         </w:rPr>
+        <w:t xml:space="preserve">2</w:t>
+      </w:r>
+      <w:r>
+        <w:t xml:space="preserve">), normal (8·5 to 25 kg/m</w:t>
+      </w:r>
+      <w:r>
+        <w:rPr>
+          <w:vertAlign w:val="superscript"/>
+        </w:rPr>
+        <w:t xml:space="preserve">2</w:t>
+      </w:r>
+      <w:r>
+        <w:t xml:space="preserve">), or obese (above 25 kg/m</w:t>
+      </w:r>
+      <w:r>
+        <w:rPr>
+          <w:vertAlign w:val="superscript"/>
+        </w:rPr>
+        <w:t xml:space="preserve">2</w:t>
+      </w:r>
+      <w:r>
+        <w:t xml:space="preserve">) has been found for example in England and Wales.</w:t>
+      </w:r>
+      <w:r>
+        <w:rPr>
+          <w:vertAlign w:val="superscript"/>
+        </w:rPr>
         <w:t xml:space="preserve">29</w:t>
       </w:r>
       <w:r>
         <w:t xml:space="preserve"> </w:t>
       </w:r>
       <w:r>
-        <w:t xml:space="preserve">where it was noted that privately funded patients were not included in HES. 17 % of the patients had missing personal data or did not allow linkage, and 6 % were not found in HES although their data were available from the NJR.</w:t>
+        <w:t xml:space="preserve">Our recordings of BMI might be imprecise however. Some hospitals report actual measurements but it is unknown to what extent those data are self-estimated by the patients or by health care personnel. Therefore, we aimed to avoid overfitting BMI based on too elaborate transformations.</w:t>
       </w:r>
     </w:p>
     <w:p>
@@ -2040,61 +1961,6 @@
         <w:pStyle w:val="BodyText"/>
       </w:pPr>
       <w:r>
-        <w:t xml:space="preserve">In addition to data validity, the indications for choosing between different fixation techniques differ in Sweden compared to England and Wales. Cementation is the most commonly used fixation principle in Sweden but not so in England and Wales, where younger patients are more likely to be operated with cementless implants. To only include cemented THA therefore implies an over-representation of older and frailer patients from England and Wales compared to Sweden. Those patients might be more likely to die within 90 days, and this assumption would be in agreement with the calibration plot where estimated probabilities below 1·5 % underestimated the observed proportion of deaths in the external validation cohort from the NJR.</w:t>
-      </w:r>
-    </w:p>
-    <w:p>
-      <w:pPr>
-        <w:pStyle w:val="BodyText"/>
-      </w:pPr>
-      <w:r>
-        <w:t xml:space="preserve">We investigated whether the effect of age on mortality was non-linear using restricted cubic splines. A similar approach might be relevant for BMI, which we only modelled as a linear main effect. A U-shaped association between mortality and BMI categorized as underweight (below 18·5 kg/m</w:t>
-      </w:r>
-      <w:r>
-        <w:rPr>
-          <w:vertAlign w:val="superscript"/>
-        </w:rPr>
-        <w:t xml:space="preserve">2</w:t>
-      </w:r>
-      <w:r>
-        <w:t xml:space="preserve">), normal (8·5 to 25 kg/m</w:t>
-      </w:r>
-      <w:r>
-        <w:rPr>
-          <w:vertAlign w:val="superscript"/>
-        </w:rPr>
-        <w:t xml:space="preserve">2</w:t>
-      </w:r>
-      <w:r>
-        <w:t xml:space="preserve">), or obese (above 25 kg/m</w:t>
-      </w:r>
-      <w:r>
-        <w:rPr>
-          <w:vertAlign w:val="superscript"/>
-        </w:rPr>
-        <w:t xml:space="preserve">2</w:t>
-      </w:r>
-      <w:r>
-        <w:t xml:space="preserve">) has been found for example in England and Wales.</w:t>
-      </w:r>
-      <w:r>
-        <w:rPr>
-          <w:vertAlign w:val="superscript"/>
-        </w:rPr>
-        <w:t xml:space="preserve">30</w:t>
-      </w:r>
-      <w:r>
-        <w:t xml:space="preserve"> </w:t>
-      </w:r>
-      <w:r>
-        <w:t xml:space="preserve">Our recordings of BMI might be imprecise however. Some hospitals report actual measurements but it is unknown to what extent those data are self-estimated by the patients or by health care personnel. Therefore, we aimed to avoid overfitting BMI based on too elaborate transformations.</w:t>
-      </w:r>
-    </w:p>
-    <w:p>
-      <w:pPr>
-        <w:pStyle w:val="BodyText"/>
-      </w:pPr>
-      <w:r>
         <w:t xml:space="preserve">It should be noted that the risk model does not study THA as an observed intervention. We merely followed the cohort who already had THA. Hence, deaths within 90 days might occur for those patients regardless if THA is inserted or not. The proximity in time however, the maximum of 90 days from THA to death, is an indication that the operation might be the main cause of death for the majority of deceased patients.</w:t>
       </w:r>
     </w:p>
@@ -2102,11 +1968,11 @@
       <w:pPr>
         <w:pStyle w:val="Heading2"/>
       </w:pPr>
-      <w:bookmarkStart w:id="58" w:name="conclusion"/>
+      <w:bookmarkStart w:id="48" w:name="conclusion"/>
       <w:r>
         <w:t xml:space="preserve">Conclusion</w:t>
       </w:r>
-      <w:bookmarkEnd w:id="58"/>
+      <w:bookmarkEnd w:id="48"/>
     </w:p>
     <w:p>
       <w:pPr>
@@ -2120,21 +1986,21 @@
       <w:pPr>
         <w:pStyle w:val="Heading5"/>
       </w:pPr>
-      <w:bookmarkStart w:id="59" w:name="page-break-3"/>
+      <w:bookmarkStart w:id="49" w:name="page-break-2"/>
       <w:r>
         <w:t xml:space="preserve">PAGE BREAK</w:t>
       </w:r>
-      <w:bookmarkEnd w:id="59"/>
+      <w:bookmarkEnd w:id="49"/>
     </w:p>
     <w:p>
       <w:pPr>
         <w:pStyle w:val="Heading1"/>
       </w:pPr>
-      <w:bookmarkStart w:id="60" w:name="contribution-of-authors"/>
+      <w:bookmarkStart w:id="50" w:name="contribution-of-authors"/>
       <w:r>
         <w:t xml:space="preserve">Contribution of authors</w:t>
       </w:r>
-      <w:bookmarkEnd w:id="60"/>
+      <w:bookmarkEnd w:id="50"/>
     </w:p>
     <w:p>
       <w:pPr>
@@ -2154,11 +2020,11 @@
       <w:pPr>
         <w:pStyle w:val="Heading1"/>
       </w:pPr>
-      <w:bookmarkStart w:id="61" w:name="acknowledgement"/>
+      <w:bookmarkStart w:id="51" w:name="acknowledgement"/>
       <w:r>
         <w:t xml:space="preserve">Acknowledgement</w:t>
       </w:r>
-      <w:bookmarkEnd w:id="61"/>
+      <w:bookmarkEnd w:id="51"/>
     </w:p>
     <w:p>
       <w:pPr>
@@ -2172,11 +2038,11 @@
       <w:pPr>
         <w:pStyle w:val="Heading5"/>
       </w:pPr>
-      <w:bookmarkStart w:id="62" w:name="page-break-4"/>
+      <w:bookmarkStart w:id="52" w:name="page-break-3"/>
       <w:r>
         <w:t xml:space="preserve">PAGE BREAK</w:t>
       </w:r>
-      <w:bookmarkEnd w:id="62"/>
+      <w:bookmarkEnd w:id="52"/>
     </w:p>
     <w:p>
       <w:pPr>
@@ -2198,7 +2064,7 @@
                     </pic:cNvPicPr>
                   </pic:nvPicPr>
                   <pic:blipFill>
-                    <a:blip r:embed="rId63"/>
+                    <a:blip r:embed="rId53"/>
                     <a:stretch>
                       <a:fillRect/>
                     </a:stretch>
@@ -2237,11 +2103,11 @@
       <w:pPr>
         <w:pStyle w:val="Heading5"/>
       </w:pPr>
-      <w:bookmarkStart w:id="64" w:name="page-break-5"/>
+      <w:bookmarkStart w:id="54" w:name="page-break-4"/>
       <w:r>
         <w:t xml:space="preserve">PAGE BREAK</w:t>
       </w:r>
-      <w:bookmarkEnd w:id="64"/>
+      <w:bookmarkEnd w:id="54"/>
     </w:p>
     <w:p>
       <w:pPr>
@@ -2263,7 +2129,7 @@
                     </pic:cNvPicPr>
                   </pic:nvPicPr>
                   <pic:blipFill>
-                    <a:blip r:embed="rId65"/>
+                    <a:blip r:embed="rId55"/>
                     <a:stretch>
                       <a:fillRect/>
                     </a:stretch>
@@ -2302,11 +2168,11 @@
       <w:pPr>
         <w:pStyle w:val="Heading5"/>
       </w:pPr>
-      <w:bookmarkStart w:id="66" w:name="page-break-6"/>
+      <w:bookmarkStart w:id="56" w:name="page-break-5"/>
       <w:r>
         <w:t xml:space="preserve">PAGE BREAK</w:t>
       </w:r>
-      <w:bookmarkEnd w:id="66"/>
+      <w:bookmarkEnd w:id="56"/>
     </w:p>
     <w:p>
       <w:pPr>
@@ -2328,7 +2194,7 @@
                     </pic:cNvPicPr>
                   </pic:nvPicPr>
                   <pic:blipFill>
-                    <a:blip r:embed="rId67"/>
+                    <a:blip r:embed="rId57"/>
                     <a:stretch>
                       <a:fillRect/>
                     </a:stretch>
@@ -2367,11 +2233,11 @@
       <w:pPr>
         <w:pStyle w:val="Heading5"/>
       </w:pPr>
-      <w:bookmarkStart w:id="68" w:name="page-break-7"/>
+      <w:bookmarkStart w:id="58" w:name="page-break-6"/>
       <w:r>
         <w:t xml:space="preserve">PAGE BREAK</w:t>
       </w:r>
-      <w:bookmarkEnd w:id="68"/>
+      <w:bookmarkEnd w:id="58"/>
     </w:p>
     <w:p>
       <w:pPr>
@@ -2393,7 +2259,7 @@
                     </pic:cNvPicPr>
                   </pic:nvPicPr>
                   <pic:blipFill>
-                    <a:blip r:embed="rId69"/>
+                    <a:blip r:embed="rId59"/>
                     <a:stretch>
                       <a:fillRect/>
                     </a:stretch>
@@ -2432,11 +2298,11 @@
       <w:pPr>
         <w:pStyle w:val="Heading5"/>
       </w:pPr>
-      <w:bookmarkStart w:id="70" w:name="page-break-8"/>
+      <w:bookmarkStart w:id="60" w:name="page-break-7"/>
       <w:r>
         <w:t xml:space="preserve">PAGE BREAK</w:t>
       </w:r>
-      <w:bookmarkEnd w:id="70"/>
+      <w:bookmarkEnd w:id="60"/>
     </w:p>
     <w:p>
       <w:pPr>
@@ -2458,7 +2324,7 @@
                     </pic:cNvPicPr>
                   </pic:nvPicPr>
                   <pic:blipFill>
-                    <a:blip r:embed="rId71"/>
+                    <a:blip r:embed="rId61"/>
                     <a:stretch>
                       <a:fillRect/>
                     </a:stretch>
@@ -2497,11 +2363,11 @@
       <w:pPr>
         <w:pStyle w:val="Heading5"/>
       </w:pPr>
-      <w:bookmarkStart w:id="72" w:name="page-break-9"/>
+      <w:bookmarkStart w:id="62" w:name="page-break-8"/>
       <w:r>
         <w:t xml:space="preserve">PAGE BREAK</w:t>
       </w:r>
-      <w:bookmarkEnd w:id="72"/>
+      <w:bookmarkEnd w:id="62"/>
     </w:p>
     <w:p>
       <w:pPr>
@@ -3235,11 +3101,11 @@
       <w:pPr>
         <w:pStyle w:val="Heading5"/>
       </w:pPr>
-      <w:bookmarkStart w:id="73" w:name="page-break-10"/>
+      <w:bookmarkStart w:id="63" w:name="page-break-9"/>
       <w:r>
         <w:t xml:space="preserve">PAGE BREAK</w:t>
       </w:r>
-      <w:bookmarkEnd w:id="73"/>
+      <w:bookmarkEnd w:id="63"/>
     </w:p>
     <w:p>
       <w:pPr>
@@ -5165,11 +5031,11 @@
       <w:pPr>
         <w:pStyle w:val="Heading5"/>
       </w:pPr>
-      <w:bookmarkStart w:id="74" w:name="page-break-11"/>
+      <w:bookmarkStart w:id="64" w:name="page-break-10"/>
       <w:r>
         <w:t xml:space="preserve">PAGE BREAK</w:t>
       </w:r>
-      <w:bookmarkEnd w:id="74"/>
+      <w:bookmarkEnd w:id="64"/>
     </w:p>
     <w:p>
       <w:pPr>
@@ -5495,11 +5361,11 @@
       <w:pPr>
         <w:pStyle w:val="Heading5"/>
       </w:pPr>
-      <w:bookmarkStart w:id="75" w:name="page-break-12"/>
+      <w:bookmarkStart w:id="65" w:name="page-break-11"/>
       <w:r>
         <w:t xml:space="preserve">PAGE BREAK</w:t>
       </w:r>
-      <w:bookmarkEnd w:id="75"/>
+      <w:bookmarkEnd w:id="65"/>
     </w:p>
     <w:p>
       <w:pPr>
@@ -5993,24 +5859,24 @@
       <w:pPr>
         <w:pStyle w:val="Heading5"/>
       </w:pPr>
-      <w:bookmarkStart w:id="76" w:name="page-break-13"/>
+      <w:bookmarkStart w:id="66" w:name="page-break-12"/>
       <w:r>
         <w:t xml:space="preserve">PAGE BREAK</w:t>
       </w:r>
-      <w:bookmarkEnd w:id="76"/>
+      <w:bookmarkEnd w:id="66"/>
     </w:p>
     <w:p>
       <w:pPr>
         <w:pStyle w:val="Heading1"/>
       </w:pPr>
-      <w:bookmarkStart w:id="77" w:name="bibliography"/>
+      <w:bookmarkStart w:id="67" w:name="bibliography"/>
       <w:r>
         <w:t xml:space="preserve">Bibliography</w:t>
       </w:r>
-      <w:bookmarkEnd w:id="77"/>
-    </w:p>
-    <w:bookmarkStart w:id="108" w:name="refs"/>
-    <w:bookmarkStart w:id="78" w:name="ref-Garland2017"/>
+      <w:bookmarkEnd w:id="67"/>
+    </w:p>
+    <w:bookmarkStart w:id="97" w:name="refs"/>
+    <w:bookmarkStart w:id="68" w:name="ref-Garland2017"/>
     <w:p>
       <w:pPr>
         <w:pStyle w:val="Bibliography"/>
@@ -6049,14 +5915,420 @@
         <w:t xml:space="preserve"> </w:t>
       </w:r>
     </w:p>
+    <w:bookmarkEnd w:id="68"/>
+    <w:bookmarkStart w:id="69" w:name="ref-Inacio2015"/>
+    <w:p>
+      <w:pPr>
+        <w:pStyle w:val="Bibliography"/>
+      </w:pPr>
+      <w:r>
+        <w:t xml:space="preserve">2.</w:t>
+      </w:r>
+      <w:r>
+        <w:t xml:space="preserve"> </w:t>
+      </w:r>
+      <w:r>
+        <w:rPr>
+          <w:b/>
+        </w:rPr>
+        <w:t xml:space="preserve">Inacio MCS, Pratt NL, Roughead EE, Graves SE</w:t>
+      </w:r>
+      <w:r>
+        <w:t xml:space="preserve">. Using medications for prediction of revision after total joint arthroplasty.</w:t>
+      </w:r>
+      <w:r>
+        <w:t xml:space="preserve"> </w:t>
+      </w:r>
+      <w:r>
+        <w:rPr>
+          <w:i/>
+        </w:rPr>
+        <w:t xml:space="preserve">The Journal of arthroplasty</w:t>
+      </w:r>
+      <w:r>
+        <w:t xml:space="preserve"> </w:t>
+      </w:r>
+      <w:r>
+        <w:t xml:space="preserve">2015;30(12):2061–70.</w:t>
+      </w:r>
+      <w:r>
+        <w:t xml:space="preserve"> </w:t>
+      </w:r>
+    </w:p>
+    <w:bookmarkEnd w:id="69"/>
+    <w:bookmarkStart w:id="70" w:name="ref-Gordon2013"/>
+    <w:p>
+      <w:pPr>
+        <w:pStyle w:val="Bibliography"/>
+      </w:pPr>
+      <w:r>
+        <w:t xml:space="preserve">3.</w:t>
+      </w:r>
+      <w:r>
+        <w:t xml:space="preserve"> </w:t>
+      </w:r>
+      <w:r>
+        <w:rPr>
+          <w:b/>
+        </w:rPr>
+        <w:t xml:space="preserve">Gordon M, Stark A, Sköldenberg OG, Kärrholm J, Garellick G</w:t>
+      </w:r>
+      <w:r>
+        <w:t xml:space="preserve">. The influence of comorbidity scores on re-operations following primary total hip replacement: Comparison and validation of three comorbidity measures.</w:t>
+      </w:r>
+      <w:r>
+        <w:t xml:space="preserve"> </w:t>
+      </w:r>
+      <w:r>
+        <w:rPr>
+          <w:i/>
+        </w:rPr>
+        <w:t xml:space="preserve">The bone &amp; joint journal</w:t>
+      </w:r>
+      <w:r>
+        <w:t xml:space="preserve"> </w:t>
+      </w:r>
+      <w:r>
+        <w:t xml:space="preserve">British Editorial Society of Bone and Joint Surgery, 2013;95-B(9):1184–91.</w:t>
+      </w:r>
+      <w:r>
+        <w:t xml:space="preserve"> </w:t>
+      </w:r>
+    </w:p>
+    <w:bookmarkEnd w:id="70"/>
+    <w:bookmarkStart w:id="71" w:name="ref-Hofstede2016"/>
+    <w:p>
+      <w:pPr>
+        <w:pStyle w:val="Bibliography"/>
+      </w:pPr>
+      <w:r>
+        <w:t xml:space="preserve">4.</w:t>
+      </w:r>
+      <w:r>
+        <w:t xml:space="preserve"> </w:t>
+      </w:r>
+      <w:r>
+        <w:rPr>
+          <w:b/>
+        </w:rPr>
+        <w:t xml:space="preserve">Hofstede SN, Gademan MGJ, Vlieland TPMV, Nelissen RGHH, Mheen PJM-v de</w:t>
+      </w:r>
+      <w:r>
+        <w:t xml:space="preserve">. Preoperative predictors for outcomes after total hip replacement in patients with osteoarthritis: A systematic review.</w:t>
+      </w:r>
+      <w:r>
+        <w:t xml:space="preserve"> </w:t>
+      </w:r>
+      <w:r>
+        <w:rPr>
+          <w:i/>
+        </w:rPr>
+        <w:t xml:space="preserve">BMC musculoskeletal disorders</w:t>
+      </w:r>
+      <w:r>
+        <w:t xml:space="preserve"> </w:t>
+      </w:r>
+      <w:r>
+        <w:t xml:space="preserve">[Internet] 2016;17:212.</w:t>
+      </w:r>
+      <w:r>
+        <w:t xml:space="preserve"> </w:t>
+      </w:r>
+    </w:p>
+    <w:bookmarkEnd w:id="71"/>
+    <w:bookmarkStart w:id="72" w:name="ref-Bulow2017"/>
+    <w:p>
+      <w:pPr>
+        <w:pStyle w:val="Bibliography"/>
+      </w:pPr>
+      <w:r>
+        <w:t xml:space="preserve">5.</w:t>
+      </w:r>
+      <w:r>
+        <w:t xml:space="preserve"> </w:t>
+      </w:r>
+      <w:r>
+        <w:rPr>
+          <w:b/>
+        </w:rPr>
+        <w:t xml:space="preserve">Bülow E, Rolfson O, Cnudde P, Rogmark C, Garellick G, Nemes S</w:t>
+      </w:r>
+      <w:r>
+        <w:t xml:space="preserve">. Comorbidity does not predict long-term mortality after total hip arthroplasty.</w:t>
+      </w:r>
+      <w:r>
+        <w:t xml:space="preserve"> </w:t>
+      </w:r>
+      <w:r>
+        <w:rPr>
+          <w:i/>
+        </w:rPr>
+        <w:t xml:space="preserve">Acta Orthopaedica</w:t>
+      </w:r>
+      <w:r>
+        <w:t xml:space="preserve"> </w:t>
+      </w:r>
+      <w:r>
+        <w:t xml:space="preserve">[Internet] 2017;88(July):1–6.</w:t>
+      </w:r>
+      <w:r>
+        <w:t xml:space="preserve"> </w:t>
+      </w:r>
+    </w:p>
+    <w:bookmarkEnd w:id="72"/>
+    <w:bookmarkStart w:id="73" w:name="ref-Brusselaers2017"/>
+    <w:p>
+      <w:pPr>
+        <w:pStyle w:val="Bibliography"/>
+      </w:pPr>
+      <w:r>
+        <w:t xml:space="preserve">6.</w:t>
+      </w:r>
+      <w:r>
+        <w:t xml:space="preserve"> </w:t>
+      </w:r>
+      <w:r>
+        <w:rPr>
+          <w:b/>
+        </w:rPr>
+        <w:t xml:space="preserve">Brusselaers N, Lagergren J</w:t>
+      </w:r>
+      <w:r>
+        <w:t xml:space="preserve">. The charlson comorbidity index in registry-based research.</w:t>
+      </w:r>
+      <w:r>
+        <w:t xml:space="preserve"> </w:t>
+      </w:r>
+      <w:r>
+        <w:rPr>
+          <w:i/>
+        </w:rPr>
+        <w:t xml:space="preserve">Methods of Information in Medicine</w:t>
+      </w:r>
+      <w:r>
+        <w:t xml:space="preserve"> </w:t>
+      </w:r>
+      <w:r>
+        <w:t xml:space="preserve">[Internet] 2017;56(05):401–406.</w:t>
+      </w:r>
+      <w:r>
+        <w:t xml:space="preserve"> </w:t>
+      </w:r>
+    </w:p>
+    <w:bookmarkEnd w:id="73"/>
+    <w:bookmarkStart w:id="74" w:name="ref-Bozic2013a"/>
+    <w:p>
+      <w:pPr>
+        <w:pStyle w:val="Bibliography"/>
+      </w:pPr>
+      <w:r>
+        <w:t xml:space="preserve">7.</w:t>
+      </w:r>
+      <w:r>
+        <w:t xml:space="preserve"> </w:t>
+      </w:r>
+      <w:r>
+        <w:rPr>
+          <w:b/>
+        </w:rPr>
+        <w:t xml:space="preserve">Bozic KJ, Ong K, Lau E, Berry DJ, Vail TP, Kurtz SM, et al.</w:t>
+      </w:r>
+      <w:r>
+        <w:t xml:space="preserve"> </w:t>
+      </w:r>
+      <w:r>
+        <w:t xml:space="preserve">Estimating risk in medicare patients with THA: An electronic risk calculator for periprosthetic joint infection and mortality.</w:t>
+      </w:r>
+      <w:r>
+        <w:t xml:space="preserve"> </w:t>
+      </w:r>
+      <w:r>
+        <w:rPr>
+          <w:i/>
+        </w:rPr>
+        <w:t xml:space="preserve">Clinical Orthopaedics and Related Research®</w:t>
+      </w:r>
+      <w:r>
+        <w:t xml:space="preserve"> </w:t>
+      </w:r>
+      <w:r>
+        <w:t xml:space="preserve">[Internet] Springer-Verlag, 2013;471(2):574–583.</w:t>
+      </w:r>
+      <w:r>
+        <w:t xml:space="preserve"> </w:t>
+      </w:r>
+    </w:p>
+    <w:bookmarkEnd w:id="74"/>
+    <w:bookmarkStart w:id="75" w:name="ref-Bozic2013b"/>
+    <w:p>
+      <w:pPr>
+        <w:pStyle w:val="Bibliography"/>
+      </w:pPr>
+      <w:r>
+        <w:t xml:space="preserve">8.</w:t>
+      </w:r>
+      <w:r>
+        <w:t xml:space="preserve"> </w:t>
+      </w:r>
+      <w:r>
+        <w:rPr>
+          <w:b/>
+        </w:rPr>
+        <w:t xml:space="preserve">Bozic KJ</w:t>
+      </w:r>
+      <w:r>
+        <w:t xml:space="preserve">. Orthopaedic healthcare worldwide: Shared medical decision making in orthopaedics.</w:t>
+      </w:r>
+      <w:r>
+        <w:t xml:space="preserve"> </w:t>
+      </w:r>
+      <w:r>
+        <w:rPr>
+          <w:i/>
+        </w:rPr>
+        <w:t xml:space="preserve">Clinical Orthopaedics and Related Research</w:t>
+      </w:r>
+      <w:r>
+        <w:t xml:space="preserve"> </w:t>
+      </w:r>
+      <w:r>
+        <w:t xml:space="preserve">[Internet] Springer-Verlag, 2013;471(5):1412–1414.</w:t>
+      </w:r>
+      <w:r>
+        <w:t xml:space="preserve"> </w:t>
+      </w:r>
+    </w:p>
+    <w:bookmarkEnd w:id="75"/>
+    <w:bookmarkStart w:id="76" w:name="ref-Harris2018"/>
+    <w:p>
+      <w:pPr>
+        <w:pStyle w:val="Bibliography"/>
+      </w:pPr>
+      <w:r>
+        <w:t xml:space="preserve">9.</w:t>
+      </w:r>
+      <w:r>
+        <w:t xml:space="preserve"> </w:t>
+      </w:r>
+      <w:r>
+        <w:rPr>
+          <w:b/>
+        </w:rPr>
+        <w:t xml:space="preserve">Harris AHS, Kuo AC, Bozic KJ, Lau E, Bowe T, Gupta S, et al.</w:t>
+      </w:r>
+      <w:r>
+        <w:t xml:space="preserve"> </w:t>
+      </w:r>
+      <w:r>
+        <w:t xml:space="preserve">American joint replacement registry risk calculator does not predict 90-day mortality in veterans undergoing total joint replacement.</w:t>
+      </w:r>
+      <w:r>
+        <w:t xml:space="preserve"> </w:t>
+      </w:r>
+      <w:r>
+        <w:rPr>
+          <w:i/>
+        </w:rPr>
+        <w:t xml:space="preserve">Clinical Orthopaedics and Related Research</w:t>
+      </w:r>
+      <w:r>
+        <w:t xml:space="preserve"> </w:t>
+      </w:r>
+      <w:r>
+        <w:t xml:space="preserve">[Internet] 2018;476(9):1869–1875.</w:t>
+      </w:r>
+      <w:r>
+        <w:t xml:space="preserve"> </w:t>
+      </w:r>
+    </w:p>
+    <w:bookmarkEnd w:id="76"/>
+    <w:bookmarkStart w:id="77" w:name="ref-Harris2018a"/>
+    <w:p>
+      <w:pPr>
+        <w:pStyle w:val="Bibliography"/>
+      </w:pPr>
+      <w:r>
+        <w:t xml:space="preserve">10.</w:t>
+      </w:r>
+      <w:r>
+        <w:t xml:space="preserve"> </w:t>
+      </w:r>
+      <w:r>
+        <w:rPr>
+          <w:b/>
+        </w:rPr>
+        <w:t xml:space="preserve">Harris AH, Kuo AC, Bowe T, Gupta S, Nordin D, Giori NJ</w:t>
+      </w:r>
+      <w:r>
+        <w:t xml:space="preserve">. Prediction models for 30-Day mortality and complications after total knee and hip arthroplasties for veteran health administration patients with osteoarthritis.</w:t>
+      </w:r>
+      <w:r>
+        <w:t xml:space="preserve"> </w:t>
+      </w:r>
+      <w:r>
+        <w:rPr>
+          <w:i/>
+        </w:rPr>
+        <w:t xml:space="preserve">The Journal of Arthroplasty</w:t>
+      </w:r>
+      <w:r>
+        <w:t xml:space="preserve"> </w:t>
+      </w:r>
+      <w:r>
+        <w:t xml:space="preserve">[Internet] Churchill Livingstone, 2018;33(5):1539–1545.</w:t>
+      </w:r>
+      <w:r>
+        <w:t xml:space="preserve"> </w:t>
+      </w:r>
+    </w:p>
+    <w:bookmarkEnd w:id="77"/>
+    <w:bookmarkStart w:id="78" w:name="ref-Inacio2016"/>
+    <w:p>
+      <w:pPr>
+        <w:pStyle w:val="Bibliography"/>
+      </w:pPr>
+      <w:r>
+        <w:t xml:space="preserve">11.</w:t>
+      </w:r>
+      <w:r>
+        <w:t xml:space="preserve"> </w:t>
+      </w:r>
+      <w:r>
+        <w:rPr>
+          <w:b/>
+        </w:rPr>
+        <w:t xml:space="preserve">Inacio MCCS, Pratt NLL, Roughead EEE, Graves SEE</w:t>
+      </w:r>
+      <w:r>
+        <w:t xml:space="preserve">. Evaluation of three co-morbidity measures to predict mortality in patients undergoing total joint arthroplasty.</w:t>
+      </w:r>
+      <w:r>
+        <w:t xml:space="preserve"> </w:t>
+      </w:r>
+      <w:r>
+        <w:rPr>
+          <w:i/>
+        </w:rPr>
+        <w:t xml:space="preserve">Osteoarthritis and cartilage</w:t>
+      </w:r>
+      <w:r>
+        <w:t xml:space="preserve"> </w:t>
+      </w:r>
+      <w:r>
+        <w:t xml:space="preserve">[Internet] W.B. Saunders, 2016;24(10):1718–1726.</w:t>
+      </w:r>
+      <w:r>
+        <w:t xml:space="preserve"> </w:t>
+      </w:r>
+    </w:p>
     <w:bookmarkEnd w:id="78"/>
-    <w:bookmarkStart w:id="79" w:name="ref-Inacio2015"/>
+    <w:bookmarkStart w:id="79" w:name="ref-Price2019"/>
     <w:p>
       <w:pPr>
         <w:pStyle w:val="Bibliography"/>
       </w:pPr>
       <w:r>
-        <w:t xml:space="preserve">2.</w:t>
+        <w:t xml:space="preserve">12.</w:t>
       </w:r>
       <w:r>
         <w:t xml:space="preserve"> </w:t>
@@ -6065,10 +6337,13 @@
         <w:rPr>
           <w:b/>
         </w:rPr>
-        <w:t xml:space="preserve">Inacio MCS, Pratt NL, Roughead EE, Graves SE</w:t>
-      </w:r>
-      <w:r>
-        <w:t xml:space="preserve">. Using medications for prediction of revision after total joint arthroplasty.</w:t>
+        <w:t xml:space="preserve">Price A, Smith J, Dakin H, Kang S, Eibich P, Cook J, et al.</w:t>
+      </w:r>
+      <w:r>
+        <w:t xml:space="preserve"> </w:t>
+      </w:r>
+      <w:r>
+        <w:t xml:space="preserve">The Arthroplasty Candidacy Help Engine tool to select candidates for hip and knee replacement surgery: Development and economic modelling.</w:t>
       </w:r>
       <w:r>
         <w:t xml:space="preserve"> </w:t>
@@ -6077,26 +6352,26 @@
         <w:rPr>
           <w:i/>
         </w:rPr>
-        <w:t xml:space="preserve">The Journal of arthroplasty</w:t>
-      </w:r>
-      <w:r>
-        <w:t xml:space="preserve"> </w:t>
-      </w:r>
-      <w:r>
-        <w:t xml:space="preserve">2015;30(12):2061–70.</w:t>
+        <w:t xml:space="preserve">Health Technology Assessment</w:t>
+      </w:r>
+      <w:r>
+        <w:t xml:space="preserve"> </w:t>
+      </w:r>
+      <w:r>
+        <w:t xml:space="preserve">[Internet] 2019;23(32):1–216.</w:t>
       </w:r>
       <w:r>
         <w:t xml:space="preserve"> </w:t>
       </w:r>
     </w:p>
     <w:bookmarkEnd w:id="79"/>
-    <w:bookmarkStart w:id="80" w:name="ref-Gordon2013"/>
+    <w:bookmarkStart w:id="80" w:name="ref-Harris2019"/>
     <w:p>
       <w:pPr>
         <w:pStyle w:val="Bibliography"/>
       </w:pPr>
       <w:r>
-        <w:t xml:space="preserve">3.</w:t>
+        <w:t xml:space="preserve">13.</w:t>
       </w:r>
       <w:r>
         <w:t xml:space="preserve"> </w:t>
@@ -6105,10 +6380,10 @@
         <w:rPr>
           <w:b/>
         </w:rPr>
-        <w:t xml:space="preserve">Gordon M, Stark A, Sköldenberg OG, Kärrholm J, Garellick G</w:t>
-      </w:r>
-      <w:r>
-        <w:t xml:space="preserve">. The influence of comorbidity scores on re-operations following primary total hip replacement: Comparison and validation of three comorbidity measures.</w:t>
+        <w:t xml:space="preserve">Harris AHS, Kuo AC, Weng Y, Trickey AW, Bowe T, Giori NJ</w:t>
+      </w:r>
+      <w:r>
+        <w:t xml:space="preserve">. Can machine learning methods produce accurate and easy-to-use prediction models of 30-day complications and mortality after knee or hip arthroplasty?</w:t>
       </w:r>
       <w:r>
         <w:t xml:space="preserve"> </w:t>
@@ -6117,26 +6392,26 @@
         <w:rPr>
           <w:i/>
         </w:rPr>
-        <w:t xml:space="preserve">The bone &amp; joint journal</w:t>
-      </w:r>
-      <w:r>
-        <w:t xml:space="preserve"> </w:t>
-      </w:r>
-      <w:r>
-        <w:t xml:space="preserve">British Editorial Society of Bone and Joint Surgery, 2013;95-B(9):1184–91.</w:t>
+        <w:t xml:space="preserve">Clinical Orthopaedics and Related Research</w:t>
+      </w:r>
+      <w:r>
+        <w:t xml:space="preserve"> </w:t>
+      </w:r>
+      <w:r>
+        <w:t xml:space="preserve">[Internet] 2019;477(2):452–460.</w:t>
       </w:r>
       <w:r>
         <w:t xml:space="preserve"> </w:t>
       </w:r>
     </w:p>
     <w:bookmarkEnd w:id="80"/>
-    <w:bookmarkStart w:id="81" w:name="ref-Hofstede2016"/>
+    <w:bookmarkStart w:id="81" w:name="ref-Manning2016"/>
     <w:p>
       <w:pPr>
         <w:pStyle w:val="Bibliography"/>
       </w:pPr>
       <w:r>
-        <w:t xml:space="preserve">4.</w:t>
+        <w:t xml:space="preserve">14.</w:t>
       </w:r>
       <w:r>
         <w:t xml:space="preserve"> </w:t>
@@ -6145,10 +6420,10 @@
         <w:rPr>
           <w:b/>
         </w:rPr>
-        <w:t xml:space="preserve">Hofstede SN, Gademan MGJ, Vlieland TPMV, Nelissen RGHH, Mheen PJM-v de</w:t>
-      </w:r>
-      <w:r>
-        <w:t xml:space="preserve">. Preoperative predictors for outcomes after total hip replacement in patients with osteoarthritis: A systematic review.</w:t>
+        <w:t xml:space="preserve">Manning DW, Edelstein AI, Alvi HM</w:t>
+      </w:r>
+      <w:r>
+        <w:t xml:space="preserve">. Risk prediction tools for hip and knee arthroplasty.</w:t>
       </w:r>
       <w:r>
         <w:t xml:space="preserve"> </w:t>
@@ -6157,26 +6432,26 @@
         <w:rPr>
           <w:i/>
         </w:rPr>
-        <w:t xml:space="preserve">BMC musculoskeletal disorders</w:t>
-      </w:r>
-      <w:r>
-        <w:t xml:space="preserve"> </w:t>
-      </w:r>
-      <w:r>
-        <w:t xml:space="preserve">[Internet] 2016;17:212.</w:t>
+        <w:t xml:space="preserve">The Journal of the American Academy of Orthopaedic Surgeons</w:t>
+      </w:r>
+      <w:r>
+        <w:t xml:space="preserve"> </w:t>
+      </w:r>
+      <w:r>
+        <w:t xml:space="preserve">2016;24(1):19–27.</w:t>
       </w:r>
       <w:r>
         <w:t xml:space="preserve"> </w:t>
       </w:r>
     </w:p>
     <w:bookmarkEnd w:id="81"/>
-    <w:bookmarkStart w:id="82" w:name="ref-Bulow2017"/>
+    <w:bookmarkStart w:id="82" w:name="ref-Bulow2020"/>
     <w:p>
       <w:pPr>
         <w:pStyle w:val="Bibliography"/>
       </w:pPr>
       <w:r>
-        <w:t xml:space="preserve">5.</w:t>
+        <w:t xml:space="preserve">15.</w:t>
       </w:r>
       <w:r>
         <w:t xml:space="preserve"> </w:t>
@@ -6185,10 +6460,10 @@
         <w:rPr>
           <w:b/>
         </w:rPr>
-        <w:t xml:space="preserve">Bülow E, Rolfson O, Cnudde P, Rogmark C, Garellick G, Nemes S</w:t>
-      </w:r>
-      <w:r>
-        <w:t xml:space="preserve">. Comorbidity does not predict long-term mortality after total hip arthroplasty.</w:t>
+        <w:t xml:space="preserve">Bülow E, Nemes S, Rolfson O</w:t>
+      </w:r>
+      <w:r>
+        <w:t xml:space="preserve">. Are the first or the second hips of staged bilateral THAs more similar to unilateral procedures? A study from the swedish hip arthroplasty register.</w:t>
       </w:r>
       <w:r>
         <w:t xml:space="preserve"> </w:t>
@@ -6197,26 +6472,26 @@
         <w:rPr>
           <w:i/>
         </w:rPr>
-        <w:t xml:space="preserve">Acta Orthopaedica</w:t>
-      </w:r>
-      <w:r>
-        <w:t xml:space="preserve"> </w:t>
-      </w:r>
-      <w:r>
-        <w:t xml:space="preserve">[Internet] 2017;88(July):1–6.</w:t>
+        <w:t xml:space="preserve">Clinical Orthopaedics and Related Research</w:t>
+      </w:r>
+      <w:r>
+        <w:t xml:space="preserve"> </w:t>
+      </w:r>
+      <w:r>
+        <w:t xml:space="preserve">[Internet] 2020;1.</w:t>
       </w:r>
       <w:r>
         <w:t xml:space="preserve"> </w:t>
       </w:r>
     </w:p>
     <w:bookmarkEnd w:id="82"/>
-    <w:bookmarkStart w:id="83" w:name="ref-Brusselaers2017"/>
+    <w:bookmarkStart w:id="83" w:name="ref-Cnudde2016"/>
     <w:p>
       <w:pPr>
         <w:pStyle w:val="Bibliography"/>
       </w:pPr>
       <w:r>
-        <w:t xml:space="preserve">6.</w:t>
+        <w:t xml:space="preserve">16.</w:t>
       </w:r>
       <w:r>
         <w:t xml:space="preserve"> </w:t>
@@ -6225,10 +6500,13 @@
         <w:rPr>
           <w:b/>
         </w:rPr>
-        <w:t xml:space="preserve">Brusselaers N, Lagergren J</w:t>
-      </w:r>
-      <w:r>
-        <w:t xml:space="preserve">. The charlson comorbidity index in registry-based research.</w:t>
+        <w:t xml:space="preserve">Cnudde P, Rolfson O, Nemes S, Kärrholm J, Rehnberg C, Rogmark C, et al.</w:t>
+      </w:r>
+      <w:r>
+        <w:t xml:space="preserve"> </w:t>
+      </w:r>
+      <w:r>
+        <w:t xml:space="preserve">Linking Swedish health data registers to establish a research database and a shared decision-making tool in hip replacement.</w:t>
       </w:r>
       <w:r>
         <w:t xml:space="preserve"> </w:t>
@@ -6237,26 +6515,26 @@
         <w:rPr>
           <w:i/>
         </w:rPr>
-        <w:t xml:space="preserve">Methods of Information in Medicine</w:t>
-      </w:r>
-      <w:r>
-        <w:t xml:space="preserve"> </w:t>
-      </w:r>
-      <w:r>
-        <w:t xml:space="preserve">[Internet] 2017;56(05):401–406.</w:t>
+        <w:t xml:space="preserve">BMC Musculoskeletal Disorders</w:t>
+      </w:r>
+      <w:r>
+        <w:t xml:space="preserve"> </w:t>
+      </w:r>
+      <w:r>
+        <w:t xml:space="preserve">[Internet] BMC Musculoskeletal Disorders, 2016;17(1):414.</w:t>
       </w:r>
       <w:r>
         <w:t xml:space="preserve"> </w:t>
       </w:r>
     </w:p>
     <w:bookmarkEnd w:id="83"/>
-    <w:bookmarkStart w:id="84" w:name="ref-Bozic2013a"/>
+    <w:bookmarkStart w:id="84" w:name="ref-Karrholm2018"/>
     <w:p>
       <w:pPr>
         <w:pStyle w:val="Bibliography"/>
       </w:pPr>
       <w:r>
-        <w:t xml:space="preserve">7.</w:t>
+        <w:t xml:space="preserve">17.</w:t>
       </w:r>
       <w:r>
         <w:t xml:space="preserve"> </w:t>
@@ -6265,13 +6543,35 @@
         <w:rPr>
           <w:b/>
         </w:rPr>
-        <w:t xml:space="preserve">Bozic KJ, Ong K, Lau E, Berry DJ, Vail TP, Kurtz SM, et al.</w:t>
-      </w:r>
-      <w:r>
-        <w:t xml:space="preserve"> </w:t>
-      </w:r>
-      <w:r>
-        <w:t xml:space="preserve">Estimating risk in medicare patients with THA: An electronic risk calculator for periprosthetic joint infection and mortality.</w:t>
+        <w:t xml:space="preserve">Kärrholm J, Mohaddes M, Odin D, Vinblad J, Rogmark C, Rolfson O</w:t>
+      </w:r>
+      <w:r>
+        <w:t xml:space="preserve">. Svenska höftprotesregistret årsrapport 2017. 2018.</w:t>
+      </w:r>
+      <w:r>
+        <w:t xml:space="preserve"> </w:t>
+      </w:r>
+    </w:p>
+    <w:bookmarkEnd w:id="84"/>
+    <w:bookmarkStart w:id="85" w:name="ref-Ludvigsson2019"/>
+    <w:p>
+      <w:pPr>
+        <w:pStyle w:val="Bibliography"/>
+      </w:pPr>
+      <w:r>
+        <w:t xml:space="preserve">18.</w:t>
+      </w:r>
+      <w:r>
+        <w:t xml:space="preserve"> </w:t>
+      </w:r>
+      <w:r>
+        <w:rPr>
+          <w:b/>
+        </w:rPr>
+        <w:t xml:space="preserve">Ludvigsson JF, Svedberg P, Olén O, Bruze G, Neovius M</w:t>
+      </w:r>
+      <w:r>
+        <w:t xml:space="preserve">. The longitudinal integrated database for health insurance and labour market studies (LISA) and its use in medical research.</w:t>
       </w:r>
       <w:r>
         <w:t xml:space="preserve"> </w:t>
@@ -6280,26 +6580,26 @@
         <w:rPr>
           <w:i/>
         </w:rPr>
-        <w:t xml:space="preserve">Clinical Orthopaedics and Related Research®</w:t>
-      </w:r>
-      <w:r>
-        <w:t xml:space="preserve"> </w:t>
-      </w:r>
-      <w:r>
-        <w:t xml:space="preserve">[Internet] Springer-Verlag, 2013;471(2):574–583.</w:t>
-      </w:r>
-      <w:r>
-        <w:t xml:space="preserve"> </w:t>
-      </w:r>
-    </w:p>
-    <w:bookmarkEnd w:id="84"/>
-    <w:bookmarkStart w:id="85" w:name="ref-Bozic2013b"/>
+        <w:t xml:space="preserve">European Journal of Epidemiology</w:t>
+      </w:r>
+      <w:r>
+        <w:t xml:space="preserve"> </w:t>
+      </w:r>
+      <w:r>
+        <w:t xml:space="preserve">[Internet] Springer Netherlands, 2019;34(4):423–437.</w:t>
+      </w:r>
+      <w:r>
+        <w:t xml:space="preserve"> </w:t>
+      </w:r>
+    </w:p>
+    <w:bookmarkEnd w:id="85"/>
+    <w:bookmarkStart w:id="86" w:name="ref-Ludvigsson2011"/>
     <w:p>
       <w:pPr>
         <w:pStyle w:val="Bibliography"/>
       </w:pPr>
       <w:r>
-        <w:t xml:space="preserve">8.</w:t>
+        <w:t xml:space="preserve">19.</w:t>
       </w:r>
       <w:r>
         <w:t xml:space="preserve"> </w:t>
@@ -6308,10 +6608,13 @@
         <w:rPr>
           <w:b/>
         </w:rPr>
-        <w:t xml:space="preserve">Bozic KJ</w:t>
-      </w:r>
-      <w:r>
-        <w:t xml:space="preserve">. Orthopaedic healthcare worldwide: Shared medical decision making in orthopaedics.</w:t>
+        <w:t xml:space="preserve">Ludvigsson JF, Andersson E, Ekbom A, Feychting M, Kim J-L, Reuterwall C, et al.</w:t>
+      </w:r>
+      <w:r>
+        <w:t xml:space="preserve"> </w:t>
+      </w:r>
+      <w:r>
+        <w:t xml:space="preserve">External review and validation of the Swedish national inpatient register.</w:t>
       </w:r>
       <w:r>
         <w:t xml:space="preserve"> </w:t>
@@ -6320,26 +6623,26 @@
         <w:rPr>
           <w:i/>
         </w:rPr>
-        <w:t xml:space="preserve">Clinical Orthopaedics and Related Research</w:t>
-      </w:r>
-      <w:r>
-        <w:t xml:space="preserve"> </w:t>
-      </w:r>
-      <w:r>
-        <w:t xml:space="preserve">[Internet] Springer-Verlag, 2013;471(5):1412–1414.</w:t>
-      </w:r>
-      <w:r>
-        <w:t xml:space="preserve"> </w:t>
-      </w:r>
-    </w:p>
-    <w:bookmarkEnd w:id="85"/>
-    <w:bookmarkStart w:id="86" w:name="ref-Harris2018"/>
+        <w:t xml:space="preserve">BMC Public Health</w:t>
+      </w:r>
+      <w:r>
+        <w:t xml:space="preserve"> </w:t>
+      </w:r>
+      <w:r>
+        <w:t xml:space="preserve">[Internet] 2011;11(1):450.</w:t>
+      </w:r>
+      <w:r>
+        <w:t xml:space="preserve"> </w:t>
+      </w:r>
+    </w:p>
+    <w:bookmarkEnd w:id="86"/>
+    <w:bookmarkStart w:id="87" w:name="ref-Thorn2016"/>
     <w:p>
       <w:pPr>
         <w:pStyle w:val="Bibliography"/>
       </w:pPr>
       <w:r>
-        <w:t xml:space="preserve">9.</w:t>
+        <w:t xml:space="preserve">20.</w:t>
       </w:r>
       <w:r>
         <w:t xml:space="preserve"> </w:t>
@@ -6348,13 +6651,13 @@
         <w:rPr>
           <w:b/>
         </w:rPr>
-        <w:t xml:space="preserve">Harris AHS, Kuo AC, Bozic KJ, Lau E, Bowe T, Gupta S, et al.</w:t>
-      </w:r>
-      <w:r>
-        <w:t xml:space="preserve"> </w:t>
-      </w:r>
-      <w:r>
-        <w:t xml:space="preserve">American joint replacement registry risk calculator does not predict 90-day mortality in veterans undergoing total joint replacement.</w:t>
+        <w:t xml:space="preserve">Thorn JC, Turner E, Hounsome L, Walsh E, Donovan JL, Verne J, et al.</w:t>
+      </w:r>
+      <w:r>
+        <w:t xml:space="preserve"> </w:t>
+      </w:r>
+      <w:r>
+        <w:t xml:space="preserve">Validation of the hospital episode statistics outpatient dataset in england.</w:t>
       </w:r>
       <w:r>
         <w:t xml:space="preserve"> </w:t>
@@ -6363,26 +6666,26 @@
         <w:rPr>
           <w:i/>
         </w:rPr>
-        <w:t xml:space="preserve">Clinical Orthopaedics and Related Research</w:t>
-      </w:r>
-      <w:r>
-        <w:t xml:space="preserve"> </w:t>
-      </w:r>
-      <w:r>
-        <w:t xml:space="preserve">[Internet] 2018;476(9):1869–1875.</w:t>
-      </w:r>
-      <w:r>
-        <w:t xml:space="preserve"> </w:t>
-      </w:r>
-    </w:p>
-    <w:bookmarkEnd w:id="86"/>
-    <w:bookmarkStart w:id="87" w:name="ref-Harris2018a"/>
+        <w:t xml:space="preserve">PharmacoEconomics</w:t>
+      </w:r>
+      <w:r>
+        <w:t xml:space="preserve"> </w:t>
+      </w:r>
+      <w:r>
+        <w:t xml:space="preserve">Springer International Publishing, 2016;34(2):161–168.</w:t>
+      </w:r>
+      <w:r>
+        <w:t xml:space="preserve"> </w:t>
+      </w:r>
+    </w:p>
+    <w:bookmarkEnd w:id="87"/>
+    <w:bookmarkStart w:id="88" w:name="ref-Sayers2016"/>
     <w:p>
       <w:pPr>
         <w:pStyle w:val="Bibliography"/>
       </w:pPr>
       <w:r>
-        <w:t xml:space="preserve">10.</w:t>
+        <w:t xml:space="preserve">21.</w:t>
       </w:r>
       <w:r>
         <w:t xml:space="preserve"> </w:t>
@@ -6391,10 +6694,10 @@
         <w:rPr>
           <w:b/>
         </w:rPr>
-        <w:t xml:space="preserve">Harris AH, Kuo AC, Bowe T, Gupta S, Nordin D, Giori NJ</w:t>
-      </w:r>
-      <w:r>
-        <w:t xml:space="preserve">. Prediction models for 30-Day mortality and complications after total knee and hip arthroplasties for veteran health administration patients with osteoarthritis.</w:t>
+        <w:t xml:space="preserve">Sayers A, Ben-Shlomo Y, Blom AW, Steele F</w:t>
+      </w:r>
+      <w:r>
+        <w:t xml:space="preserve">. Probabilistic record linkage.</w:t>
       </w:r>
       <w:r>
         <w:t xml:space="preserve"> </w:t>
@@ -6403,26 +6706,26 @@
         <w:rPr>
           <w:i/>
         </w:rPr>
-        <w:t xml:space="preserve">The Journal of Arthroplasty</w:t>
-      </w:r>
-      <w:r>
-        <w:t xml:space="preserve"> </w:t>
-      </w:r>
-      <w:r>
-        <w:t xml:space="preserve">[Internet] Churchill Livingstone, 2018;33(5):1539–1545.</w:t>
-      </w:r>
-      <w:r>
-        <w:t xml:space="preserve"> </w:t>
-      </w:r>
-    </w:p>
-    <w:bookmarkEnd w:id="87"/>
-    <w:bookmarkStart w:id="88" w:name="ref-Inacio2016"/>
+        <w:t xml:space="preserve">International Journal of Epidemiology</w:t>
+      </w:r>
+      <w:r>
+        <w:t xml:space="preserve"> </w:t>
+      </w:r>
+      <w:r>
+        <w:t xml:space="preserve">[Internet] Oxford University Press, 2016;45(3):954–964.</w:t>
+      </w:r>
+      <w:r>
+        <w:t xml:space="preserve"> </w:t>
+      </w:r>
+    </w:p>
+    <w:bookmarkEnd w:id="88"/>
+    <w:bookmarkStart w:id="89" w:name="ref-Quan2005"/>
     <w:p>
       <w:pPr>
         <w:pStyle w:val="Bibliography"/>
       </w:pPr>
       <w:r>
-        <w:t xml:space="preserve">11.</w:t>
+        <w:t xml:space="preserve">22.</w:t>
       </w:r>
       <w:r>
         <w:t xml:space="preserve"> </w:t>
@@ -6431,10 +6734,13 @@
         <w:rPr>
           <w:b/>
         </w:rPr>
-        <w:t xml:space="preserve">Inacio MCCS, Pratt NLL, Roughead EEE, Graves SEE</w:t>
-      </w:r>
-      <w:r>
-        <w:t xml:space="preserve">. Evaluation of three co-morbidity measures to predict mortality in patients undergoing total joint arthroplasty.</w:t>
+        <w:t xml:space="preserve">Quan H, Sundararajan V, Halfon P, Fong A, Burnand B, Luthi J-C, et al.</w:t>
+      </w:r>
+      <w:r>
+        <w:t xml:space="preserve"> </w:t>
+      </w:r>
+      <w:r>
+        <w:t xml:space="preserve">Coding algorithms for defining comorbidities in ICD-9-CM and ICD-10 administrative data.</w:t>
       </w:r>
       <w:r>
         <w:t xml:space="preserve"> </w:t>
@@ -6443,26 +6749,26 @@
         <w:rPr>
           <w:i/>
         </w:rPr>
-        <w:t xml:space="preserve">Osteoarthritis and cartilage</w:t>
-      </w:r>
-      <w:r>
-        <w:t xml:space="preserve"> </w:t>
-      </w:r>
-      <w:r>
-        <w:t xml:space="preserve">[Internet] W.B. Saunders, 2016;24(10):1718–1726.</w:t>
-      </w:r>
-      <w:r>
-        <w:t xml:space="preserve"> </w:t>
-      </w:r>
-    </w:p>
-    <w:bookmarkEnd w:id="88"/>
-    <w:bookmarkStart w:id="89" w:name="ref-Price2019"/>
+        <w:t xml:space="preserve">Medical care</w:t>
+      </w:r>
+      <w:r>
+        <w:t xml:space="preserve"> </w:t>
+      </w:r>
+      <w:r>
+        <w:t xml:space="preserve">2005;43(11):1130–1139.</w:t>
+      </w:r>
+      <w:r>
+        <w:t xml:space="preserve"> </w:t>
+      </w:r>
+    </w:p>
+    <w:bookmarkEnd w:id="89"/>
+    <w:bookmarkStart w:id="90" w:name="ref-Guo2015"/>
     <w:p>
       <w:pPr>
         <w:pStyle w:val="Bibliography"/>
       </w:pPr>
       <w:r>
-        <w:t xml:space="preserve">12.</w:t>
+        <w:t xml:space="preserve">23.</w:t>
       </w:r>
       <w:r>
         <w:t xml:space="preserve"> </w:t>
@@ -6471,13 +6777,13 @@
         <w:rPr>
           <w:b/>
         </w:rPr>
-        <w:t xml:space="preserve">Price A, Smith J, Dakin H, Kang S, Eibich P, Cook J, et al.</w:t>
-      </w:r>
-      <w:r>
-        <w:t xml:space="preserve"> </w:t>
-      </w:r>
-      <w:r>
-        <w:t xml:space="preserve">The Arthroplasty Candidacy Help Engine tool to select candidates for hip and knee replacement surgery: Development and economic modelling.</w:t>
+        <w:t xml:space="preserve">Guo P, Zeng F, Hu X, Zhang D, Zhu S, Deng Y, et al.</w:t>
+      </w:r>
+      <w:r>
+        <w:t xml:space="preserve"> </w:t>
+      </w:r>
+      <w:r>
+        <w:t xml:space="preserve">Improved variable selection algorithm using a LASSO-Type penalty, with an application to assessing hepatitis b infection relevant factors in community residents. Emmert-Streib F, ed.</w:t>
       </w:r>
       <w:r>
         <w:t xml:space="preserve"> </w:t>
@@ -6486,26 +6792,26 @@
         <w:rPr>
           <w:i/>
         </w:rPr>
-        <w:t xml:space="preserve">Health Technology Assessment</w:t>
-      </w:r>
-      <w:r>
-        <w:t xml:space="preserve"> </w:t>
-      </w:r>
-      <w:r>
-        <w:t xml:space="preserve">[Internet] 2019;23(32):1–216.</w:t>
-      </w:r>
-      <w:r>
-        <w:t xml:space="preserve"> </w:t>
-      </w:r>
-    </w:p>
-    <w:bookmarkEnd w:id="89"/>
-    <w:bookmarkStart w:id="90" w:name="ref-Harris2019"/>
+        <w:t xml:space="preserve">PLOS ONE</w:t>
+      </w:r>
+      <w:r>
+        <w:t xml:space="preserve"> </w:t>
+      </w:r>
+      <w:r>
+        <w:t xml:space="preserve">[Internet] Public Library of Science, 2015;10(7):e0134151.</w:t>
+      </w:r>
+      <w:r>
+        <w:t xml:space="preserve"> </w:t>
+      </w:r>
+    </w:p>
+    <w:bookmarkEnd w:id="90"/>
+    <w:bookmarkStart w:id="91" w:name="ref-Miller1991"/>
     <w:p>
       <w:pPr>
         <w:pStyle w:val="Bibliography"/>
       </w:pPr>
       <w:r>
-        <w:t xml:space="preserve">13.</w:t>
+        <w:t xml:space="preserve">24.</w:t>
       </w:r>
       <w:r>
         <w:t xml:space="preserve"> </w:t>
@@ -6514,10 +6820,10 @@
         <w:rPr>
           <w:b/>
         </w:rPr>
-        <w:t xml:space="preserve">Harris AHS, Kuo AC, Weng Y, Trickey AW, Bowe T, Giori NJ</w:t>
-      </w:r>
-      <w:r>
-        <w:t xml:space="preserve">. Can machine learning methods produce accurate and easy-to-use prediction models of 30-day complications and mortality after knee or hip arthroplasty?</w:t>
+        <w:t xml:space="preserve">Miller ME, Hui SL, Tierney WM</w:t>
+      </w:r>
+      <w:r>
+        <w:t xml:space="preserve">. Validation techniques for logistic regression models.</w:t>
       </w:r>
       <w:r>
         <w:t xml:space="preserve"> </w:t>
@@ -6526,26 +6832,26 @@
         <w:rPr>
           <w:i/>
         </w:rPr>
-        <w:t xml:space="preserve">Clinical Orthopaedics and Related Research</w:t>
-      </w:r>
-      <w:r>
-        <w:t xml:space="preserve"> </w:t>
-      </w:r>
-      <w:r>
-        <w:t xml:space="preserve">[Internet] 2019;477(2):452–460.</w:t>
-      </w:r>
-      <w:r>
-        <w:t xml:space="preserve"> </w:t>
-      </w:r>
-    </w:p>
-    <w:bookmarkEnd w:id="90"/>
-    <w:bookmarkStart w:id="91" w:name="ref-Manning2016"/>
+        <w:t xml:space="preserve">Statistics in Medicine</w:t>
+      </w:r>
+      <w:r>
+        <w:t xml:space="preserve"> </w:t>
+      </w:r>
+      <w:r>
+        <w:t xml:space="preserve">[Internet] John Wiley &amp; Sons, Ltd, 1991;10(8):1213–1226.</w:t>
+      </w:r>
+      <w:r>
+        <w:t xml:space="preserve"> </w:t>
+      </w:r>
+    </w:p>
+    <w:bookmarkEnd w:id="91"/>
+    <w:bookmarkStart w:id="92" w:name="ref-Nattino2016"/>
     <w:p>
       <w:pPr>
         <w:pStyle w:val="Bibliography"/>
       </w:pPr>
       <w:r>
-        <w:t xml:space="preserve">14.</w:t>
+        <w:t xml:space="preserve">25.</w:t>
       </w:r>
       <w:r>
         <w:t xml:space="preserve"> </w:t>
@@ -6554,10 +6860,10 @@
         <w:rPr>
           <w:b/>
         </w:rPr>
-        <w:t xml:space="preserve">Manning DW, Edelstein AI, Alvi HM</w:t>
-      </w:r>
-      <w:r>
-        <w:t xml:space="preserve">. Risk prediction tools for hip and knee arthroplasty.</w:t>
+        <w:t xml:space="preserve">Nattino G, Finazzi S, Bertolini G</w:t>
+      </w:r>
+      <w:r>
+        <w:t xml:space="preserve">. A new test and graphical tool to assess the goodness of fit of logistic regression models.</w:t>
       </w:r>
       <w:r>
         <w:t xml:space="preserve"> </w:t>
@@ -6566,26 +6872,26 @@
         <w:rPr>
           <w:i/>
         </w:rPr>
-        <w:t xml:space="preserve">The Journal of the American Academy of Orthopaedic Surgeons</w:t>
-      </w:r>
-      <w:r>
-        <w:t xml:space="preserve"> </w:t>
-      </w:r>
-      <w:r>
-        <w:t xml:space="preserve">2016;24(1):19–27.</w:t>
-      </w:r>
-      <w:r>
-        <w:t xml:space="preserve"> </w:t>
-      </w:r>
-    </w:p>
-    <w:bookmarkEnd w:id="91"/>
-    <w:bookmarkStart w:id="92" w:name="ref-Bulow2020"/>
+        <w:t xml:space="preserve">Statistics in Medicine</w:t>
+      </w:r>
+      <w:r>
+        <w:t xml:space="preserve"> </w:t>
+      </w:r>
+      <w:r>
+        <w:t xml:space="preserve">[Internet] John Wiley &amp; Sons, Ltd, 2016;35(5):709–720.</w:t>
+      </w:r>
+      <w:r>
+        <w:t xml:space="preserve"> </w:t>
+      </w:r>
+    </w:p>
+    <w:bookmarkEnd w:id="92"/>
+    <w:bookmarkStart w:id="93" w:name="ref-Steyerberg2004"/>
     <w:p>
       <w:pPr>
         <w:pStyle w:val="Bibliography"/>
       </w:pPr>
       <w:r>
-        <w:t xml:space="preserve">15.</w:t>
+        <w:t xml:space="preserve">26.</w:t>
       </w:r>
       <w:r>
         <w:t xml:space="preserve"> </w:t>
@@ -6594,10 +6900,10 @@
         <w:rPr>
           <w:b/>
         </w:rPr>
-        <w:t xml:space="preserve">Bülow E, Nemes S, Rolfson O</w:t>
-      </w:r>
-      <w:r>
-        <w:t xml:space="preserve">. Are the first or the second hips of staged bilateral THAs more similar to unilateral procedures? A study from the swedish hip arthroplasty register.</w:t>
+        <w:t xml:space="preserve">Steyerberg EW, Borsboom GJJM, Houwelingen HC van, Eijkemans MJC, Habbema JDF</w:t>
+      </w:r>
+      <w:r>
+        <w:t xml:space="preserve">. Validation and updating of predictive logistic regression models: A study on sample size and shrinkage.</w:t>
       </w:r>
       <w:r>
         <w:t xml:space="preserve"> </w:t>
@@ -6606,26 +6912,26 @@
         <w:rPr>
           <w:i/>
         </w:rPr>
-        <w:t xml:space="preserve">Clinical Orthopaedics and Related Research</w:t>
-      </w:r>
-      <w:r>
-        <w:t xml:space="preserve"> </w:t>
-      </w:r>
-      <w:r>
-        <w:t xml:space="preserve">[Internet] 2020;1.</w:t>
-      </w:r>
-      <w:r>
-        <w:t xml:space="preserve"> </w:t>
-      </w:r>
-    </w:p>
-    <w:bookmarkEnd w:id="92"/>
-    <w:bookmarkStart w:id="93" w:name="ref-Cnudde2016"/>
+        <w:t xml:space="preserve">Statistics in Medicine</w:t>
+      </w:r>
+      <w:r>
+        <w:t xml:space="preserve"> </w:t>
+      </w:r>
+      <w:r>
+        <w:t xml:space="preserve">[Internet] John Wiley &amp; Sons, Ltd, 2004;23(16):2567–2586.</w:t>
+      </w:r>
+      <w:r>
+        <w:t xml:space="preserve"> </w:t>
+      </w:r>
+    </w:p>
+    <w:bookmarkEnd w:id="93"/>
+    <w:bookmarkStart w:id="94" w:name="ref-Burns2012"/>
     <w:p>
       <w:pPr>
         <w:pStyle w:val="Bibliography"/>
       </w:pPr>
       <w:r>
-        <w:t xml:space="preserve">16.</w:t>
+        <w:t xml:space="preserve">27.</w:t>
       </w:r>
       <w:r>
         <w:t xml:space="preserve"> </w:t>
@@ -6634,13 +6940,13 @@
         <w:rPr>
           <w:b/>
         </w:rPr>
-        <w:t xml:space="preserve">Cnudde P, Rolfson O, Nemes S, Kärrholm J, Rehnberg C, Rogmark C, et al.</w:t>
-      </w:r>
-      <w:r>
-        <w:t xml:space="preserve"> </w:t>
-      </w:r>
-      <w:r>
-        <w:t xml:space="preserve">Linking Swedish health data registers to establish a research database and a shared decision-making tool in hip replacement.</w:t>
+        <w:t xml:space="preserve">Burns EM, Rigby E, Mamidanna R, Bottle A, Aylin P, Ziprin P, et al.</w:t>
+      </w:r>
+      <w:r>
+        <w:t xml:space="preserve"> </w:t>
+      </w:r>
+      <w:r>
+        <w:t xml:space="preserve">Systematic review of discharge coding accuracy.</w:t>
       </w:r>
       <w:r>
         <w:t xml:space="preserve"> </w:t>
@@ -6649,26 +6955,26 @@
         <w:rPr>
           <w:i/>
         </w:rPr>
-        <w:t xml:space="preserve">BMC Musculoskeletal Disorders</w:t>
-      </w:r>
-      <w:r>
-        <w:t xml:space="preserve"> </w:t>
-      </w:r>
-      <w:r>
-        <w:t xml:space="preserve">[Internet] BMC Musculoskeletal Disorders, 2016;17(1):414.</w:t>
-      </w:r>
-      <w:r>
-        <w:t xml:space="preserve"> </w:t>
-      </w:r>
-    </w:p>
-    <w:bookmarkEnd w:id="93"/>
-    <w:bookmarkStart w:id="94" w:name="ref-Karrholm2018"/>
+        <w:t xml:space="preserve">Journal of Public Health</w:t>
+      </w:r>
+      <w:r>
+        <w:t xml:space="preserve"> </w:t>
+      </w:r>
+      <w:r>
+        <w:t xml:space="preserve">[Internet] 2012;34(1):138–148.</w:t>
+      </w:r>
+      <w:r>
+        <w:t xml:space="preserve"> </w:t>
+      </w:r>
+    </w:p>
+    <w:bookmarkEnd w:id="94"/>
+    <w:bookmarkStart w:id="95" w:name="ref-Smith2012"/>
     <w:p>
       <w:pPr>
         <w:pStyle w:val="Bibliography"/>
       </w:pPr>
       <w:r>
-        <w:t xml:space="preserve">17.</w:t>
+        <w:t xml:space="preserve">28.</w:t>
       </w:r>
       <w:r>
         <w:t xml:space="preserve"> </w:t>
@@ -6677,23 +6983,38 @@
         <w:rPr>
           <w:b/>
         </w:rPr>
-        <w:t xml:space="preserve">Kärrholm J, Mohaddes M, Odin D, Vinblad J, Rogmark C, Rolfson O</w:t>
-      </w:r>
-      <w:r>
-        <w:t xml:space="preserve">. Svenska höftprotesregistret årsrapport 2017. 2018.</w:t>
-      </w:r>
-      <w:r>
-        <w:t xml:space="preserve"> </w:t>
-      </w:r>
-    </w:p>
-    <w:bookmarkEnd w:id="94"/>
-    <w:bookmarkStart w:id="95" w:name="ref-Ludvigsson2019"/>
+        <w:t xml:space="preserve">Smith AJ, Dieppe P, Porter M, Blom AW</w:t>
+      </w:r>
+      <w:r>
+        <w:t xml:space="preserve">. Risk of cancer in first seven years after metal-on-metal hip replacement compared with other bearings and general population: Linkage study between the National Joint Registry of England and Wales and hospital episode statistics.</w:t>
+      </w:r>
+      <w:r>
+        <w:t xml:space="preserve"> </w:t>
+      </w:r>
+      <w:r>
+        <w:rPr>
+          <w:i/>
+        </w:rPr>
+        <w:t xml:space="preserve">BMJ (Online)</w:t>
+      </w:r>
+      <w:r>
+        <w:t xml:space="preserve"> </w:t>
+      </w:r>
+      <w:r>
+        <w:t xml:space="preserve">2012;344.</w:t>
+      </w:r>
+      <w:r>
+        <w:t xml:space="preserve"> </w:t>
+      </w:r>
+    </w:p>
+    <w:bookmarkEnd w:id="95"/>
+    <w:bookmarkStart w:id="96" w:name="ref-Mouchti2018"/>
     <w:p>
       <w:pPr>
         <w:pStyle w:val="Bibliography"/>
       </w:pPr>
       <w:r>
-        <w:t xml:space="preserve">18.</w:t>
+        <w:t xml:space="preserve">29.</w:t>
       </w:r>
       <w:r>
         <w:t xml:space="preserve"> </w:t>
@@ -6702,10 +7023,10 @@
         <w:rPr>
           <w:b/>
         </w:rPr>
-        <w:t xml:space="preserve">Ludvigsson JF, Svedberg P, Olén O, Bruze G, Neovius M</w:t>
-      </w:r>
-      <w:r>
-        <w:t xml:space="preserve">. The longitudinal integrated database for health insurance and labour market studies (LISA) and its use in medical research.</w:t>
+        <w:t xml:space="preserve">Mouchti S, Whitehouse MR, Sayers A, Hunt LP, MacGregor A, Blom AW</w:t>
+      </w:r>
+      <w:r>
+        <w:t xml:space="preserve">. The association of body mass index with risk of long-term revision and 90-Day mortality following primary total hip replacement.</w:t>
       </w:r>
       <w:r>
         <w:t xml:space="preserve"> </w:t>
@@ -6714,515 +7035,20 @@
         <w:rPr>
           <w:i/>
         </w:rPr>
-        <w:t xml:space="preserve">European Journal of Epidemiology</w:t>
-      </w:r>
-      <w:r>
-        <w:t xml:space="preserve"> </w:t>
-      </w:r>
-      <w:r>
-        <w:t xml:space="preserve">[Internet] Springer Netherlands, 2019;34(4):423–437.</w:t>
-      </w:r>
-      <w:r>
-        <w:t xml:space="preserve"> </w:t>
-      </w:r>
-    </w:p>
-    <w:bookmarkEnd w:id="95"/>
-    <w:bookmarkStart w:id="96" w:name="ref-Ludvigsson2011"/>
-    <w:p>
-      <w:pPr>
-        <w:pStyle w:val="Bibliography"/>
-      </w:pPr>
-      <w:r>
-        <w:t xml:space="preserve">19.</w:t>
-      </w:r>
-      <w:r>
-        <w:t xml:space="preserve"> </w:t>
-      </w:r>
-      <w:r>
-        <w:rPr>
-          <w:b/>
-        </w:rPr>
-        <w:t xml:space="preserve">Ludvigsson JF, Andersson E, Ekbom A, Feychting M, Kim J-L, Reuterwall C, et al.</w:t>
-      </w:r>
-      <w:r>
-        <w:t xml:space="preserve"> </w:t>
-      </w:r>
-      <w:r>
-        <w:t xml:space="preserve">External review and validation of the Swedish national inpatient register.</w:t>
-      </w:r>
-      <w:r>
-        <w:t xml:space="preserve"> </w:t>
-      </w:r>
-      <w:r>
-        <w:rPr>
-          <w:i/>
-        </w:rPr>
-        <w:t xml:space="preserve">BMC Public Health</w:t>
-      </w:r>
-      <w:r>
-        <w:t xml:space="preserve"> </w:t>
-      </w:r>
-      <w:r>
-        <w:t xml:space="preserve">[Internet] 2011;11(1):450.</w:t>
+        <w:t xml:space="preserve">The Journal of Bone and Joint Surgery</w:t>
+      </w:r>
+      <w:r>
+        <w:t xml:space="preserve"> </w:t>
+      </w:r>
+      <w:r>
+        <w:t xml:space="preserve">[Internet] Lippincott Williams and Wilkins, 2018;100(24):2140–2152.</w:t>
       </w:r>
       <w:r>
         <w:t xml:space="preserve"> </w:t>
       </w:r>
     </w:p>
     <w:bookmarkEnd w:id="96"/>
-    <w:bookmarkStart w:id="97" w:name="ref-Thorn2016"/>
-    <w:p>
-      <w:pPr>
-        <w:pStyle w:val="Bibliography"/>
-      </w:pPr>
-      <w:r>
-        <w:t xml:space="preserve">20.</w:t>
-      </w:r>
-      <w:r>
-        <w:t xml:space="preserve"> </w:t>
-      </w:r>
-      <w:r>
-        <w:rPr>
-          <w:b/>
-        </w:rPr>
-        <w:t xml:space="preserve">Thorn JC, Turner E, Hounsome L, Walsh E, Donovan JL, Verne J, et al.</w:t>
-      </w:r>
-      <w:r>
-        <w:t xml:space="preserve"> </w:t>
-      </w:r>
-      <w:r>
-        <w:t xml:space="preserve">Validation of the hospital episode statistics outpatient dataset in england.</w:t>
-      </w:r>
-      <w:r>
-        <w:t xml:space="preserve"> </w:t>
-      </w:r>
-      <w:r>
-        <w:rPr>
-          <w:i/>
-        </w:rPr>
-        <w:t xml:space="preserve">PharmacoEconomics</w:t>
-      </w:r>
-      <w:r>
-        <w:t xml:space="preserve"> </w:t>
-      </w:r>
-      <w:r>
-        <w:t xml:space="preserve">Springer International Publishing, 2016;34(2):161–168.</w:t>
-      </w:r>
-      <w:r>
-        <w:t xml:space="preserve"> </w:t>
-      </w:r>
-    </w:p>
     <w:bookmarkEnd w:id="97"/>
-    <w:bookmarkStart w:id="98" w:name="ref-Sayers2016"/>
-    <w:p>
-      <w:pPr>
-        <w:pStyle w:val="Bibliography"/>
-      </w:pPr>
-      <w:r>
-        <w:t xml:space="preserve">21.</w:t>
-      </w:r>
-      <w:r>
-        <w:t xml:space="preserve"> </w:t>
-      </w:r>
-      <w:r>
-        <w:rPr>
-          <w:b/>
-        </w:rPr>
-        <w:t xml:space="preserve">Sayers A, Ben-Shlomo Y, Blom AW, Steele F</w:t>
-      </w:r>
-      <w:r>
-        <w:t xml:space="preserve">. Probabilistic record linkage.</w:t>
-      </w:r>
-      <w:r>
-        <w:t xml:space="preserve"> </w:t>
-      </w:r>
-      <w:r>
-        <w:rPr>
-          <w:i/>
-        </w:rPr>
-        <w:t xml:space="preserve">International Journal of Epidemiology</w:t>
-      </w:r>
-      <w:r>
-        <w:t xml:space="preserve"> </w:t>
-      </w:r>
-      <w:r>
-        <w:t xml:space="preserve">[Internet] Oxford University Press, 2016;45(3):954–964.</w:t>
-      </w:r>
-      <w:r>
-        <w:t xml:space="preserve"> </w:t>
-      </w:r>
-    </w:p>
-    <w:bookmarkEnd w:id="98"/>
-    <w:bookmarkStart w:id="99" w:name="ref-Quan2005"/>
-    <w:p>
-      <w:pPr>
-        <w:pStyle w:val="Bibliography"/>
-      </w:pPr>
-      <w:r>
-        <w:t xml:space="preserve">22.</w:t>
-      </w:r>
-      <w:r>
-        <w:t xml:space="preserve"> </w:t>
-      </w:r>
-      <w:r>
-        <w:rPr>
-          <w:b/>
-        </w:rPr>
-        <w:t xml:space="preserve">Quan H, Sundararajan V, Halfon P, Fong A, Burnand B, Luthi J-C, et al.</w:t>
-      </w:r>
-      <w:r>
-        <w:t xml:space="preserve"> </w:t>
-      </w:r>
-      <w:r>
-        <w:t xml:space="preserve">Coding algorithms for defining comorbidities in ICD-9-CM and ICD-10 administrative data.</w:t>
-      </w:r>
-      <w:r>
-        <w:t xml:space="preserve"> </w:t>
-      </w:r>
-      <w:r>
-        <w:rPr>
-          <w:i/>
-        </w:rPr>
-        <w:t xml:space="preserve">Medical care</w:t>
-      </w:r>
-      <w:r>
-        <w:t xml:space="preserve"> </w:t>
-      </w:r>
-      <w:r>
-        <w:t xml:space="preserve">2005;43(11):1130–1139.</w:t>
-      </w:r>
-      <w:r>
-        <w:t xml:space="preserve"> </w:t>
-      </w:r>
-    </w:p>
-    <w:bookmarkEnd w:id="99"/>
-    <w:bookmarkStart w:id="100" w:name="ref-Guo2015"/>
-    <w:p>
-      <w:pPr>
-        <w:pStyle w:val="Bibliography"/>
-      </w:pPr>
-      <w:r>
-        <w:t xml:space="preserve">23.</w:t>
-      </w:r>
-      <w:r>
-        <w:t xml:space="preserve"> </w:t>
-      </w:r>
-      <w:r>
-        <w:rPr>
-          <w:b/>
-        </w:rPr>
-        <w:t xml:space="preserve">Guo P, Zeng F, Hu X, Zhang D, Zhu S, Deng Y, et al.</w:t>
-      </w:r>
-      <w:r>
-        <w:t xml:space="preserve"> </w:t>
-      </w:r>
-      <w:r>
-        <w:t xml:space="preserve">Improved variable selection algorithm using a LASSO-Type penalty, with an application to assessing hepatitis b infection relevant factors in community residents. Emmert-Streib F, ed.</w:t>
-      </w:r>
-      <w:r>
-        <w:t xml:space="preserve"> </w:t>
-      </w:r>
-      <w:r>
-        <w:rPr>
-          <w:i/>
-        </w:rPr>
-        <w:t xml:space="preserve">PLOS ONE</w:t>
-      </w:r>
-      <w:r>
-        <w:t xml:space="preserve"> </w:t>
-      </w:r>
-      <w:r>
-        <w:t xml:space="preserve">[Internet] Public Library of Science, 2015;10(7):e0134151.</w:t>
-      </w:r>
-      <w:r>
-        <w:t xml:space="preserve"> </w:t>
-      </w:r>
-    </w:p>
-    <w:bookmarkEnd w:id="100"/>
-    <w:bookmarkStart w:id="101" w:name="ref-Miller1991"/>
-    <w:p>
-      <w:pPr>
-        <w:pStyle w:val="Bibliography"/>
-      </w:pPr>
-      <w:r>
-        <w:t xml:space="preserve">24.</w:t>
-      </w:r>
-      <w:r>
-        <w:t xml:space="preserve"> </w:t>
-      </w:r>
-      <w:r>
-        <w:rPr>
-          <w:b/>
-        </w:rPr>
-        <w:t xml:space="preserve">Miller ME, Hui SL, Tierney WM</w:t>
-      </w:r>
-      <w:r>
-        <w:t xml:space="preserve">. Validation techniques for logistic regression models.</w:t>
-      </w:r>
-      <w:r>
-        <w:t xml:space="preserve"> </w:t>
-      </w:r>
-      <w:r>
-        <w:rPr>
-          <w:i/>
-        </w:rPr>
-        <w:t xml:space="preserve">Statistics in Medicine</w:t>
-      </w:r>
-      <w:r>
-        <w:t xml:space="preserve"> </w:t>
-      </w:r>
-      <w:r>
-        <w:t xml:space="preserve">[Internet] John Wiley &amp; Sons, Ltd, 1991;10(8):1213–1226.</w:t>
-      </w:r>
-      <w:r>
-        <w:t xml:space="preserve"> </w:t>
-      </w:r>
-    </w:p>
-    <w:bookmarkEnd w:id="101"/>
-    <w:bookmarkStart w:id="102" w:name="ref-Nattino2016"/>
-    <w:p>
-      <w:pPr>
-        <w:pStyle w:val="Bibliography"/>
-      </w:pPr>
-      <w:r>
-        <w:t xml:space="preserve">25.</w:t>
-      </w:r>
-      <w:r>
-        <w:t xml:space="preserve"> </w:t>
-      </w:r>
-      <w:r>
-        <w:rPr>
-          <w:b/>
-        </w:rPr>
-        <w:t xml:space="preserve">Nattino G, Finazzi S, Bertolini G</w:t>
-      </w:r>
-      <w:r>
-        <w:t xml:space="preserve">. A new test and graphical tool to assess the goodness of fit of logistic regression models.</w:t>
-      </w:r>
-      <w:r>
-        <w:t xml:space="preserve"> </w:t>
-      </w:r>
-      <w:r>
-        <w:rPr>
-          <w:i/>
-        </w:rPr>
-        <w:t xml:space="preserve">Statistics in Medicine</w:t>
-      </w:r>
-      <w:r>
-        <w:t xml:space="preserve"> </w:t>
-      </w:r>
-      <w:r>
-        <w:t xml:space="preserve">[Internet] John Wiley &amp; Sons, Ltd, 2016;35(5):709–720.</w:t>
-      </w:r>
-      <w:r>
-        <w:t xml:space="preserve"> </w:t>
-      </w:r>
-    </w:p>
-    <w:bookmarkEnd w:id="102"/>
-    <w:bookmarkStart w:id="103" w:name="ref-Steyerberg2004"/>
-    <w:p>
-      <w:pPr>
-        <w:pStyle w:val="Bibliography"/>
-      </w:pPr>
-      <w:r>
-        <w:t xml:space="preserve">26.</w:t>
-      </w:r>
-      <w:r>
-        <w:t xml:space="preserve"> </w:t>
-      </w:r>
-      <w:r>
-        <w:rPr>
-          <w:b/>
-        </w:rPr>
-        <w:t xml:space="preserve">Steyerberg EW, Borsboom GJJM, Houwelingen HC van, Eijkemans MJC, Habbema JDF</w:t>
-      </w:r>
-      <w:r>
-        <w:t xml:space="preserve">. Validation and updating of predictive logistic regression models: A study on sample size and shrinkage.</w:t>
-      </w:r>
-      <w:r>
-        <w:t xml:space="preserve"> </w:t>
-      </w:r>
-      <w:r>
-        <w:rPr>
-          <w:i/>
-        </w:rPr>
-        <w:t xml:space="preserve">Statistics in Medicine</w:t>
-      </w:r>
-      <w:r>
-        <w:t xml:space="preserve"> </w:t>
-      </w:r>
-      <w:r>
-        <w:t xml:space="preserve">[Internet] John Wiley &amp; Sons, Ltd, 2004;23(16):2567–2586.</w:t>
-      </w:r>
-      <w:r>
-        <w:t xml:space="preserve"> </w:t>
-      </w:r>
-    </w:p>
-    <w:bookmarkEnd w:id="103"/>
-    <w:bookmarkStart w:id="104" w:name="ref-Haynes1995"/>
-    <w:p>
-      <w:pPr>
-        <w:pStyle w:val="Bibliography"/>
-      </w:pPr>
-      <w:r>
-        <w:t xml:space="preserve">27.</w:t>
-      </w:r>
-      <w:r>
-        <w:t xml:space="preserve"> </w:t>
-      </w:r>
-      <w:r>
-        <w:rPr>
-          <w:b/>
-        </w:rPr>
-        <w:t xml:space="preserve">Haynes SR, Lawler PG</w:t>
-      </w:r>
-      <w:r>
-        <w:t xml:space="preserve">. An assessment of the consistency of ASA physical status classification allocation.</w:t>
-      </w:r>
-      <w:r>
-        <w:t xml:space="preserve"> </w:t>
-      </w:r>
-      <w:r>
-        <w:rPr>
-          <w:i/>
-        </w:rPr>
-        <w:t xml:space="preserve">Anaesthesia</w:t>
-      </w:r>
-      <w:r>
-        <w:t xml:space="preserve"> </w:t>
-      </w:r>
-      <w:r>
-        <w:t xml:space="preserve">1995;50(3):195–9.</w:t>
-      </w:r>
-      <w:r>
-        <w:t xml:space="preserve"> </w:t>
-      </w:r>
-    </w:p>
-    <w:bookmarkEnd w:id="104"/>
-    <w:bookmarkStart w:id="105" w:name="ref-Burns2012"/>
-    <w:p>
-      <w:pPr>
-        <w:pStyle w:val="Bibliography"/>
-      </w:pPr>
-      <w:r>
-        <w:t xml:space="preserve">28.</w:t>
-      </w:r>
-      <w:r>
-        <w:t xml:space="preserve"> </w:t>
-      </w:r>
-      <w:r>
-        <w:rPr>
-          <w:b/>
-        </w:rPr>
-        <w:t xml:space="preserve">Burns EM, Rigby E, Mamidanna R, Bottle A, Aylin P, Ziprin P, et al.</w:t>
-      </w:r>
-      <w:r>
-        <w:t xml:space="preserve"> </w:t>
-      </w:r>
-      <w:r>
-        <w:t xml:space="preserve">Systematic review of discharge coding accuracy.</w:t>
-      </w:r>
-      <w:r>
-        <w:t xml:space="preserve"> </w:t>
-      </w:r>
-      <w:r>
-        <w:rPr>
-          <w:i/>
-        </w:rPr>
-        <w:t xml:space="preserve">Journal of Public Health</w:t>
-      </w:r>
-      <w:r>
-        <w:t xml:space="preserve"> </w:t>
-      </w:r>
-      <w:r>
-        <w:t xml:space="preserve">[Internet] 2012;34(1):138–148.</w:t>
-      </w:r>
-      <w:r>
-        <w:t xml:space="preserve"> </w:t>
-      </w:r>
-    </w:p>
-    <w:bookmarkEnd w:id="105"/>
-    <w:bookmarkStart w:id="106" w:name="ref-Smith2012"/>
-    <w:p>
-      <w:pPr>
-        <w:pStyle w:val="Bibliography"/>
-      </w:pPr>
-      <w:r>
-        <w:t xml:space="preserve">29.</w:t>
-      </w:r>
-      <w:r>
-        <w:t xml:space="preserve"> </w:t>
-      </w:r>
-      <w:r>
-        <w:rPr>
-          <w:b/>
-        </w:rPr>
-        <w:t xml:space="preserve">Smith AJ, Dieppe P, Porter M, Blom AW</w:t>
-      </w:r>
-      <w:r>
-        <w:t xml:space="preserve">. Risk of cancer in first seven years after metal-on-metal hip replacement compared with other bearings and general population: Linkage study between the National Joint Registry of England and Wales and hospital episode statistics.</w:t>
-      </w:r>
-      <w:r>
-        <w:t xml:space="preserve"> </w:t>
-      </w:r>
-      <w:r>
-        <w:rPr>
-          <w:i/>
-        </w:rPr>
-        <w:t xml:space="preserve">BMJ (Online)</w:t>
-      </w:r>
-      <w:r>
-        <w:t xml:space="preserve"> </w:t>
-      </w:r>
-      <w:r>
-        <w:t xml:space="preserve">2012;344.</w:t>
-      </w:r>
-      <w:r>
-        <w:t xml:space="preserve"> </w:t>
-      </w:r>
-    </w:p>
-    <w:bookmarkEnd w:id="106"/>
-    <w:bookmarkStart w:id="107" w:name="ref-Mouchti2018"/>
-    <w:p>
-      <w:pPr>
-        <w:pStyle w:val="Bibliography"/>
-      </w:pPr>
-      <w:r>
-        <w:t xml:space="preserve">30.</w:t>
-      </w:r>
-      <w:r>
-        <w:t xml:space="preserve"> </w:t>
-      </w:r>
-      <w:r>
-        <w:rPr>
-          <w:b/>
-        </w:rPr>
-        <w:t xml:space="preserve">Mouchti S, Whitehouse MR, Sayers A, Hunt LP, MacGregor A, Blom AW</w:t>
-      </w:r>
-      <w:r>
-        <w:t xml:space="preserve">. The association of body mass index with risk of long-term revision and 90-Day mortality following primary total hip replacement.</w:t>
-      </w:r>
-      <w:r>
-        <w:t xml:space="preserve"> </w:t>
-      </w:r>
-      <w:r>
-        <w:rPr>
-          <w:i/>
-        </w:rPr>
-        <w:t xml:space="preserve">The Journal of Bone and Joint Surgery</w:t>
-      </w:r>
-      <w:r>
-        <w:t xml:space="preserve"> </w:t>
-      </w:r>
-      <w:r>
-        <w:t xml:space="preserve">[Internet] Lippincott Williams and Wilkins, 2018;100(24):2140–2152.</w:t>
-      </w:r>
-      <w:r>
-        <w:t xml:space="preserve"> </w:t>
-      </w:r>
-    </w:p>
-    <w:bookmarkEnd w:id="107"/>
-    <w:bookmarkEnd w:id="108"/>
     <w:sectPr>
       <w:headerReference w:type="default" r:id="rId9"/>
       <w:pgSz w:w="12240" w:h="15840"/>
@@ -8113,6 +7939,9 @@
     </w:lvlOverride>
   </w:num>
   <w:num w:numId="1002">
+    <w:abstractNumId w:val="991"/>
+  </w:num>
+  <w:num w:numId="1003">
     <w:abstractNumId w:val="991"/>
   </w:num>
 </w:numbering>

</xml_diff>

<commit_message>
Ändrat presentation av numeriska värden. Fix #35.
</commit_message>
<xml_diff>
--- a/reports/article.docx
+++ b/reports/article.docx
@@ -1370,7 +1370,7 @@
         <w:pStyle w:val="FirstParagraph"/>
       </w:pPr>
       <w:r>
-        <w:t xml:space="preserve">53,099 patients (age 35 - 99, 61 % females) were included in the derivation cohort from SHAR (Figure</w:t>
+        <w:t xml:space="preserve">53,099 patients (mean age 72·68 years, 35 - 99 and 61 % females) were included in the derivation cohort from SHAR (Figure</w:t>
       </w:r>
       <w:r>
         <w:t xml:space="preserve"> </w:t>
@@ -1805,10 +1805,9 @@
       </w:r>
       <w:r>
         <w:rPr>
-          <w:b/>
           <w:vertAlign w:val="superscript"/>
         </w:rPr>
-        <w:t xml:space="preserve">???</w:t>
+        <w:t xml:space="preserve">27</w:t>
       </w:r>
       <w:r>
         <w:t xml:space="preserve"> </w:t>
@@ -1836,7 +1835,7 @@
         <w:t xml:space="preserve"> </w:t>
       </w:r>
       <w:r>
-        <w:t xml:space="preserve">0·05) but was still relevant as a predictor due to unobserved heterogeneity. We noted that the proportion of patients registered in the SHAR with BMI above 30, the WHO definition of obesity, was much higher (23 %) than the proportion of patients with a diagnosis code for obesity (ICD-10 = E66) recorded in the Swedish national patient register (1·9 %). We believe this might be due to the fact that BMI is systematically recorded in the SHAR, but the diagnosis of obesity might not have been made during previous contacts with the healthcare system.</w:t>
+        <w:t xml:space="preserve">0·05) but was still relevant as a predictor due to unobserved heterogeneity. We noted that the proportion of patients registered in the SHAR with BMI above 30, the WHO definition of obesity, was much higher (23 %, n = 12,336) than the proportion of patients with a diagnosis code for obesity (ICD-10 = E66) recorded in the Swedish national patient register (1·9 %, , n = 1,000). We believe this might be due to the fact that BMI is systematically recorded in the SHAR, but the diagnosis of obesity might not have been made during previous contacts with the healthcare system.</w:t>
       </w:r>
     </w:p>
     <w:p>
@@ -1872,7 +1871,7 @@
         <w:rPr>
           <w:vertAlign w:val="superscript"/>
         </w:rPr>
-        <w:t xml:space="preserve">27</w:t>
+        <w:t xml:space="preserve">28</w:t>
       </w:r>
       <w:r>
         <w:t xml:space="preserve"> </w:t>
@@ -1892,7 +1891,7 @@
         <w:rPr>
           <w:vertAlign w:val="superscript"/>
         </w:rPr>
-        <w:t xml:space="preserve">28</w:t>
+        <w:t xml:space="preserve">29</w:t>
       </w:r>
       <w:r>
         <w:t xml:space="preserve"> </w:t>
@@ -1947,7 +1946,7 @@
         <w:rPr>
           <w:vertAlign w:val="superscript"/>
         </w:rPr>
-        <w:t xml:space="preserve">29</w:t>
+        <w:t xml:space="preserve">30</w:t>
       </w:r>
       <w:r>
         <w:t xml:space="preserve"> </w:t>
@@ -5875,7 +5874,7 @@
       </w:r>
       <w:bookmarkEnd w:id="67"/>
     </w:p>
-    <w:bookmarkStart w:id="97" w:name="refs"/>
+    <w:bookmarkStart w:id="98" w:name="refs"/>
     <w:bookmarkStart w:id="68" w:name="ref-Garland2017"/>
     <w:p>
       <w:pPr>
@@ -6925,7 +6924,7 @@
       </w:r>
     </w:p>
     <w:bookmarkEnd w:id="93"/>
-    <w:bookmarkStart w:id="94" w:name="ref-Burns2012"/>
+    <w:bookmarkStart w:id="94" w:name="ref-Sankar2014"/>
     <w:p>
       <w:pPr>
         <w:pStyle w:val="Bibliography"/>
@@ -6940,6 +6939,46 @@
         <w:rPr>
           <w:b/>
         </w:rPr>
+        <w:t xml:space="preserve">Sankar A, Johnson SR, Beattie WS, Tait G, Wijeysundera DN</w:t>
+      </w:r>
+      <w:r>
+        <w:t xml:space="preserve">. Reliability of the American Society of Anesthesiologists physical status scale in clinical practice.</w:t>
+      </w:r>
+      <w:r>
+        <w:t xml:space="preserve"> </w:t>
+      </w:r>
+      <w:r>
+        <w:rPr>
+          <w:i/>
+        </w:rPr>
+        <w:t xml:space="preserve">British Journal of Anaesthesia</w:t>
+      </w:r>
+      <w:r>
+        <w:t xml:space="preserve"> </w:t>
+      </w:r>
+      <w:r>
+        <w:t xml:space="preserve">[Internet] 2014 [cited 11 Jun 2020];113(3):424–432.</w:t>
+      </w:r>
+      <w:r>
+        <w:t xml:space="preserve"> </w:t>
+      </w:r>
+    </w:p>
+    <w:bookmarkEnd w:id="94"/>
+    <w:bookmarkStart w:id="95" w:name="ref-Burns2012"/>
+    <w:p>
+      <w:pPr>
+        <w:pStyle w:val="Bibliography"/>
+      </w:pPr>
+      <w:r>
+        <w:t xml:space="preserve">28.</w:t>
+      </w:r>
+      <w:r>
+        <w:t xml:space="preserve"> </w:t>
+      </w:r>
+      <w:r>
+        <w:rPr>
+          <w:b/>
+        </w:rPr>
         <w:t xml:space="preserve">Burns EM, Rigby E, Mamidanna R, Bottle A, Aylin P, Ziprin P, et al.</w:t>
       </w:r>
       <w:r>
@@ -6967,14 +7006,14 @@
         <w:t xml:space="preserve"> </w:t>
       </w:r>
     </w:p>
-    <w:bookmarkEnd w:id="94"/>
-    <w:bookmarkStart w:id="95" w:name="ref-Smith2012"/>
+    <w:bookmarkEnd w:id="95"/>
+    <w:bookmarkStart w:id="96" w:name="ref-Smith2012"/>
     <w:p>
       <w:pPr>
         <w:pStyle w:val="Bibliography"/>
       </w:pPr>
       <w:r>
-        <w:t xml:space="preserve">28.</w:t>
+        <w:t xml:space="preserve">29.</w:t>
       </w:r>
       <w:r>
         <w:t xml:space="preserve"> </w:t>
@@ -7007,14 +7046,14 @@
         <w:t xml:space="preserve"> </w:t>
       </w:r>
     </w:p>
-    <w:bookmarkEnd w:id="95"/>
-    <w:bookmarkStart w:id="96" w:name="ref-Mouchti2018"/>
+    <w:bookmarkEnd w:id="96"/>
+    <w:bookmarkStart w:id="97" w:name="ref-Mouchti2018"/>
     <w:p>
       <w:pPr>
         <w:pStyle w:val="Bibliography"/>
       </w:pPr>
       <w:r>
-        <w:t xml:space="preserve">29.</w:t>
+        <w:t xml:space="preserve">30.</w:t>
       </w:r>
       <w:r>
         <w:t xml:space="preserve"> </w:t>
@@ -7047,8 +7086,8 @@
         <w:t xml:space="preserve"> </w:t>
       </w:r>
     </w:p>
-    <w:bookmarkEnd w:id="96"/>
     <w:bookmarkEnd w:id="97"/>
+    <w:bookmarkEnd w:id="98"/>
     <w:sectPr>
       <w:headerReference w:type="default" r:id="rId9"/>
       <w:pgSz w:w="12240" w:h="15840"/>

</xml_diff>

<commit_message>
revert to normal decimal points. Fix #.
</commit_message>
<xml_diff>
--- a/reports/article.docx
+++ b/reports/article.docx
@@ -718,7 +718,7 @@
         <w:t xml:space="preserve"> </w:t>
       </w:r>
       <w:r>
-        <w:t xml:space="preserve">We propose a parsimonious main effects model combining age, sex, American Society for Anesthesiologists (ASA) class, the presence of cancer, diseases of the central nervous system, kidney disease, and obesity. The model had good discrimination, both internally (AUC = 0·78, 95 % CI 0·75 - 0·81) and externally (AUC = 0·75, 95 % CI 0·73 - 0·76). This model was superior to traditional models based on the Charlson (AUC = 0·66, 95 % CI 0·62 - 0·70) and Elixhauser (AUC = 0·64, 95 % CI 0·59 - 0·68) co-morbidity indices. The model was well calibrated for predicted probabilities up to 5%.</w:t>
+        <w:t xml:space="preserve">We propose a parsimonious main effects model combining age, sex, American Society for Anesthesiologists (ASA) class, the presence of cancer, diseases of the central nervous system, kidney disease, and obesity. The model had good discrimination, both internally (AUC = 0.78, 95 % CI 0.75 - 0.81) and externally (AUC = 0.75, 95 % CI 0.73 - 0.76). This model was superior to traditional models based on the Charlson (AUC = 0.66, 95 % CI 0.62 - 0.70) and Elixhauser (AUC = 0.64, 95 % CI 0.59 - 0.68) co-morbidity indices. The model was well calibrated for predicted probabilities up to 5%.</w:t>
       </w:r>
     </w:p>
     <w:p>
@@ -838,7 +838,7 @@
         <w:pStyle w:val="FirstParagraph"/>
       </w:pPr>
       <w:r>
-        <w:t xml:space="preserve">Shared decision making has evolved into an integral part of patient-physician interactions prior to surgical interventions, and the weighing of risks against benefits is central to this process. In terms of gained quality of life and cost-utility, total hip arthroplasty (THA) is an enormously successful procedure. 90-day mortality after THA performed due to osteoarthritis is low, ranging from 0·2 % to 0·6 % in large joint registry studies.</w:t>
+        <w:t xml:space="preserve">Shared decision making has evolved into an integral part of patient-physician interactions prior to surgical interventions, and the weighing of risks against benefits is central to this process. In terms of gained quality of life and cost-utility, total hip arthroplasty (THA) is an enormously successful procedure. 90-day mortality after THA performed due to osteoarthritis is low, ranging from 0.2 % to 0.6 % in large joint registry studies.</w:t>
       </w:r>
       <w:r>
         <w:rPr>
@@ -1187,7 +1187,7 @@
         <w:pStyle w:val="FirstParagraph"/>
       </w:pPr>
       <w:r>
-        <w:t xml:space="preserve">Each model was used to predict the probability of death within 90 days for patients from the SHAR (internal validation). Sensitivity and specificity were estimated to form receiver operating characteristic (ROC) curves and the area under those curves (AUC) were used as a measure of discriminative ability. Models with a lower 95 % confidence limit above 0·7, were considered good. Those intervals were based on percentiles from 2,000 non-parametric bootstrap samples. We used the bias-corrected Somers’</w:t>
+        <w:t xml:space="preserve">Each model was used to predict the probability of death within 90 days for patients from the SHAR (internal validation). Sensitivity and specificity were estimated to form receiver operating characteristic (ROC) curves and the area under those curves (AUC) were used as a measure of discriminative ability. Models with a lower 95 % confidence limit above 0.7, were considered good. Those intervals were based on percentiles from 2,000 non-parametric bootstrap samples. We used the bias-corrected Somers’</w:t>
       </w:r>
       <w:r>
         <w:t xml:space="preserve"> </w:t>
@@ -1370,7 +1370,7 @@
         <w:pStyle w:val="FirstParagraph"/>
       </w:pPr>
       <w:r>
-        <w:t xml:space="preserve">53,099 patients (mean age 72·68 years, 35 - 99 and 61 % females) were included in the derivation cohort from SHAR (Figure</w:t>
+        <w:t xml:space="preserve">53,099 patients (mean age 72.68 years, range 35 - 99 and 61 % females) were included in the derivation cohort from SHAR (Figure</w:t>
       </w:r>
       <w:r>
         <w:t xml:space="preserve"> </w:t>
@@ -1382,7 +1382,7 @@
         <w:t xml:space="preserve"> </w:t>
       </w:r>
       <w:r>
-        <w:t xml:space="preserve">left panel). 175 (0·33 %) of those patients died within 90 days and no one was censored before that. The unadjusted risk of 90-day mortality was therefore 0·33 % (95 % CI 0·28 - 0·38). Further characteristics of the study population are presented in Table</w:t>
+        <w:t xml:space="preserve">left panel). 175 (0.33 %) of those patients died within 90 days and no one was censored before that. The unadjusted risk of 90-day mortality was therefore 0.33 % (95 % CI 0.28 - 0.38). Further characteristics of the study population are presented in Table</w:t>
       </w:r>
       <w:r>
         <w:t xml:space="preserve"> </w:t>
@@ -1411,7 +1411,7 @@
         <w:t xml:space="preserve"> </w:t>
       </w:r>
       <w:r>
-        <w:t xml:space="preserve">right panel). Their unadjusted risk of 90 day mortality was 0·52 % (95 % CI 0·49 - 0·56), which was higher compared to the derivation cohort from Sweden.</w:t>
+        <w:t xml:space="preserve">right panel). Their unadjusted risk of 90 day mortality was 0.52 % (95 % CI 0.49 - 0.56), which was higher compared to the derivation cohort from Sweden.</w:t>
       </w:r>
     </w:p>
     <w:p>
@@ -1454,7 +1454,7 @@
         <w:pStyle w:val="BodyText"/>
       </w:pPr>
       <w:r>
-        <w:t xml:space="preserve">The main and reduced models were no different regarding discriminative power (AUC = 0·79, 95 % CI 0·75 - 0·82 versus AUC = 0·78, 95 % CI 0·75 - 0·81). We therefore considered the reduced model as superior due to its simplicity. Traditional models performed poorly with 95 % confidence intervals not above 0.7: The Charlson co-morbitiy index had an AUC of (AUC = 0·66, 95 % CI 0·62 - 0·70) and the Elixhauser co-morbidity an AUC of (AUC = 0·64, 95 % CI 0·59 - 0·68; Figure</w:t>
+        <w:t xml:space="preserve">The main and reduced models were no different regarding discriminative power (AUC = 0.79, 95 % CI 0.75 - 0.82 versus AUC = 0.78, 95 % CI 0.75 - 0.81). We therefore considered the reduced model as superior due to its simplicity. Traditional models performed poorly with 95 % confidence intervals not above 0.7: The Charlson co-morbitiy index had an AUC of (AUC = 0.66, 95 % CI 0.62 - 0.70) and the Elixhauser co-morbidity an AUC of (AUC = 0.64, 95 % CI 0.59 - 0.68; Figure</w:t>
       </w:r>
       <w:r>
         <w:t xml:space="preserve"> </w:t>
@@ -1544,7 +1544,7 @@
         <w:pStyle w:val="FirstParagraph"/>
       </w:pPr>
       <w:r>
-        <w:t xml:space="preserve">The discriminative ability for the reduced model was not statistically significantly different when applied to the external validation cohort (AUC = 0·75, 95 % CI 0·73 - 0·76) compared to the internal validation (AUC = 0·78, 95 % CI 0·75 - 0·81) (Figure</w:t>
+        <w:t xml:space="preserve">The discriminative ability for the reduced model was not statistically significantly different when applied to the external validation cohort (AUC = 0.75, 95 % CI 0.73 - 0.76) compared to the internal validation (AUC = 0.78, 95 % CI 0.75 - 0.81) (Figure</w:t>
       </w:r>
       <w:r>
         <w:t xml:space="preserve"> </w:t>
@@ -1565,7 +1565,7 @@
         <w:t xml:space="preserve">3</w:t>
       </w:r>
       <w:r>
-        <w:t xml:space="preserve">). Calibration of the re-calibrated model was slightly inferior compared to the internal calibration. Predicted probabilities between 0·5 % and 1·5 % were lower than observed proportions and the estimated 95 % confidence bands were wider. Over-all, calibration was good for predicted probabilities below 3 % and acceptable below 5 % (Figure</w:t>
+        <w:t xml:space="preserve">). Calibration of the re-calibrated model was slightly inferior compared to the internal calibration. Predicted probabilities between 0.5 % and 1.5 % were lower than observed proportions and the estimated 95 % confidence bands were wider. Over-all, calibration was good for predicted probabilities below 3 % and acceptable below 5 % (Figure</w:t>
       </w:r>
       <w:r>
         <w:t xml:space="preserve"> </w:t>
@@ -1746,7 +1746,7 @@
         </w:r>
       </w:hyperlink>
       <w:r>
-        <w:t xml:space="preserve">). For example, a 35-year-old woman with ASA class I and none of the important co-morbidities would have a 0.028 ‰ risk to die within 90 days of surgery. A woman, 67 years old, i.e. the first age quantile, would have an elevated risk of 0.37 ‰. A 99-year-old man, i.e. the maximum observed age, with ASA class III and cancer, would have a risk of 8.8 %. Note, however, that covariate patters with observed probabilities above 5 % were rare (0·13 %, n = 70), and estimated mortality risks above 5 % are therefore subject to extrapolation. The observed proportions of deaths for patients with similar characteristics is likely lower (as indicated by Figure</w:t>
+        <w:t xml:space="preserve">). For example, a 35-year-old woman with ASA class I and none of the important co-morbidities would have a 0.028 ‰ risk to die within 90 days of surgery. A woman, 67 years old, i.e. the first age quantile, would have an elevated risk of 0.37 ‰. A 99-year-old man, i.e. the maximum observed age, with ASA class III and cancer, would have a risk of 8.8 %. Note, however, that covariate patters with observed probabilities above 5 % were rare (0.13 %, n = 70), and estimated mortality risks above 5 % are therefore subject to extrapolation. The observed proportions of deaths for patients with similar characteristics is likely lower (as indicated by Figure</w:t>
       </w:r>
       <w:r>
         <w:t xml:space="preserve"> </w:t>
@@ -1835,7 +1835,7 @@
         <w:t xml:space="preserve"> </w:t>
       </w:r>
       <w:r>
-        <w:t xml:space="preserve">0·05) but was still relevant as a predictor due to unobserved heterogeneity. We noted that the proportion of patients registered in the SHAR with BMI above 30, the WHO definition of obesity, was much higher (23 %, n = 12,336) than the proportion of patients with a diagnosis code for obesity (ICD-10 = E66) recorded in the Swedish national patient register (1·9 %, , n = 1,000). We believe this might be due to the fact that BMI is systematically recorded in the SHAR, but the diagnosis of obesity might not have been made during previous contacts with the healthcare system.</w:t>
+        <w:t xml:space="preserve">0.05) but was still relevant as a predictor due to unobserved heterogeneity. We noted that the proportion of patients registered in the SHAR with BMI above 30, the WHO definition of obesity, was much higher (23 %, n = 12,336) than the proportion of patients with a diagnosis code for obesity (ICD-10 = E66) recorded in the Swedish national patient register (1.9 %, , n = 1,000). We believe this might be due to the fact that BMI is systematically recorded in the SHAR, but the diagnosis of obesity might not have been made during previous contacts with the healthcare system.</w:t>
       </w:r>
     </w:p>
     <w:p>
@@ -1905,7 +1905,7 @@
         <w:pStyle w:val="BodyText"/>
       </w:pPr>
       <w:r>
-        <w:t xml:space="preserve">In addition to data validity, the indications for choosing between different fixation techniques differ in Sweden compared to England and Wales. Cementation is the most commonly used fixation principle in Sweden but not so in England and Wales, where younger patients are more likely to be operated with cementless implants. To only include cemented THA therefore implies an over-representation of older and frailer patients from England and Wales compared to Sweden. Those patients might be more likely to die within 90 days, and this assumption would be in agreement with the calibration plot where estimated probabilities below 1·5 % underestimated the observed proportion of deaths in the external validation cohort from the NJR.</w:t>
+        <w:t xml:space="preserve">In addition to data validity, the indications for choosing between different fixation techniques differ in Sweden compared to England and Wales. Cementation is the most commonly used fixation principle in Sweden but not so in England and Wales, where younger patients are more likely to be operated with cementless implants. To only include cemented THA therefore implies an over-representation of older and frailer patients from England and Wales compared to Sweden. Those patients might be more likely to die within 90 days, and this assumption would be in agreement with the calibration plot where estimated probabilities below 1.5 % underestimated the observed proportion of deaths in the external validation cohort from the NJR.</w:t>
       </w:r>
     </w:p>
     <w:p>
@@ -1913,7 +1913,7 @@
         <w:pStyle w:val="BodyText"/>
       </w:pPr>
       <w:r>
-        <w:t xml:space="preserve">We investigated whether the effect of age on mortality was non-linear using restricted cubic splines. A similar approach might be relevant for BMI, which we only modelled as a linear main effect. A U-shaped association between mortality and BMI categorized as underweight (below 18·5 kg/m</w:t>
+        <w:t xml:space="preserve">We investigated whether the effect of age on mortality was non-linear using restricted cubic splines. A similar approach might be relevant for BMI, which we only modelled as a linear main effect. A U-shaped association between mortality and BMI categorized as underweight (below 18.5 kg/m</w:t>
       </w:r>
       <w:r>
         <w:rPr>
@@ -1922,7 +1922,7 @@
         <w:t xml:space="preserve">2</w:t>
       </w:r>
       <w:r>
-        <w:t xml:space="preserve">), normal (8·5 to 25 kg/m</w:t>
+        <w:t xml:space="preserve">), normal (8.5 to 25 kg/m</w:t>
       </w:r>
       <w:r>
         <w:rPr>
@@ -2182,7 +2182,7 @@
           <wp:inline>
             <wp:extent cx="3611727" cy="2886935"/>
             <wp:effectExtent b="0" l="0" r="0" t="0"/>
-            <wp:docPr descr="Figure 3: Area Under the Receiver Operation Characteristics Curve (AUC) as a measure of predictive discriminative ability with 95 % bootstrap confidence intervals. AUC above 0·7 were considered good. The reduced model was similar to the main model, and not statistically significantly inferior when used with external data from the NJR." title="" id="1" name="Picture"/>
+            <wp:docPr descr="Figure 3: Area Under the Receiver Operation Characteristics Curve (AUC) as a measure of predictive discriminative ability with 95 % bootstrap confidence intervals. AUC above 0.7 were considered good. The reduced model was similar to the main model, and not statistically significantly inferior when used with external data from the NJR." title="" id="1" name="Picture"/>
             <a:graphic>
               <a:graphicData uri="http://schemas.openxmlformats.org/drawingml/2006/picture">
                 <pic:pic>
@@ -2225,7 +2225,7 @@
         <w:pStyle w:val="ImageCaption"/>
       </w:pPr>
       <w:r>
-        <w:t xml:space="preserve">Figure 3: Area Under the Receiver Operation Characteristics Curve (AUC) as a measure of predictive discriminative ability with 95 % bootstrap confidence intervals. AUC above 0·7 were considered good. The reduced model was similar to the main model, and not statistically significantly inferior when used with external data from the NJR.</w:t>
+        <w:t xml:space="preserve">Figure 3: Area Under the Receiver Operation Characteristics Curve (AUC) as a measure of predictive discriminative ability with 95 % bootstrap confidence intervals. AUC above 0.7 were considered good. The reduced model was similar to the main model, and not statistically significantly inferior when used with external data from the NJR.</w:t>
       </w:r>
     </w:p>
     <w:p>
@@ -2312,7 +2312,7 @@
           <wp:inline>
             <wp:extent cx="3611727" cy="3611727"/>
             <wp:effectExtent b="0" l="0" r="0" t="0"/>
-            <wp:docPr descr="Figure 5: This figure illustrates calibration between observed proportions and predicted probabilities with 95 % confidence intervals. Deviations above the diagonal line indicated that the model under-estimated the probability of death within 90 days. Such deviation was statistically significant for the external validation for predictions below 1·5 %. In contrast, with higher predicted probabilities, the model over-estimated the observed proportions of deaths." title="" id="1" name="Picture"/>
+            <wp:docPr descr="Figure 5: This figure illustrates calibration between observed proportions and predicted probabilities with 95 % confidence intervals. Deviations above the diagonal line indicated that the model under-estimated the probability of death within 90 days. Such deviation was statistically significant for the external validation for predictions below 1.5 %. In contrast, with higher predicted probabilities, the model over-estimated the observed proportions of deaths." title="" id="1" name="Picture"/>
             <a:graphic>
               <a:graphicData uri="http://schemas.openxmlformats.org/drawingml/2006/picture">
                 <pic:pic>
@@ -2355,7 +2355,7 @@
         <w:pStyle w:val="ImageCaption"/>
       </w:pPr>
       <w:r>
-        <w:t xml:space="preserve">Figure 5: This figure illustrates calibration between observed proportions and predicted probabilities with 95 % confidence intervals. Deviations above the diagonal line indicated that the model under-estimated the probability of death within 90 days. Such deviation was statistically significant for the external validation for predictions below 1·5 %. In contrast, with higher predicted probabilities, the model over-estimated the observed proportions of deaths.</w:t>
+        <w:t xml:space="preserve">Figure 5: This figure illustrates calibration between observed proportions and predicted probabilities with 95 % confidence intervals. Deviations above the diagonal line indicated that the model under-estimated the probability of death within 90 days. Such deviation was statistically significant for the external validation for predictions below 1.5 %. In contrast, with higher predicted probabilities, the model over-estimated the observed proportions of deaths.</w:t>
       </w:r>
     </w:p>
     <w:p>
@@ -3255,18 +3255,18 @@
               <w:jc w:val="left"/>
             </w:pPr>
             <w:r>
-              <w:t xml:space="preserve">72·68 (7·76)</w:t>
-            </w:r>
-          </w:p>
-        </w:tc>
-        <w:tc>
-          <w:p>
-            <w:pPr>
-              <w:pStyle w:val="Compact"/>
-              <w:jc w:val="left"/>
-            </w:pPr>
-            <w:r>
-              <w:t xml:space="preserve">73·51 (8·67)</w:t>
+              <w:t xml:space="preserve">72.68 (7.76)</w:t>
+            </w:r>
+          </w:p>
+        </w:tc>
+        <w:tc>
+          <w:p>
+            <w:pPr>
+              <w:pStyle w:val="Compact"/>
+              <w:jc w:val="left"/>
+            </w:pPr>
+            <w:r>
+              <w:t xml:space="preserve">73.51 (8.67)</w:t>
             </w:r>
           </w:p>
         </w:tc>
@@ -3293,18 +3293,18 @@
               <w:jc w:val="left"/>
             </w:pPr>
             <w:r>
-              <w:t xml:space="preserve">32,440 (61·1)</w:t>
-            </w:r>
-          </w:p>
-        </w:tc>
-        <w:tc>
-          <w:p>
-            <w:pPr>
-              <w:pStyle w:val="Compact"/>
-              <w:jc w:val="left"/>
-            </w:pPr>
-            <w:r>
-              <w:t xml:space="preserve">82,247 (65·6)</w:t>
+              <w:t xml:space="preserve">32,440 (61.1)</w:t>
+            </w:r>
+          </w:p>
+        </w:tc>
+        <w:tc>
+          <w:p>
+            <w:pPr>
+              <w:pStyle w:val="Compact"/>
+              <w:jc w:val="left"/>
+            </w:pPr>
+            <w:r>
+              <w:t xml:space="preserve">82,247 (65.6)</w:t>
             </w:r>
           </w:p>
         </w:tc>
@@ -3331,7 +3331,7 @@
               <w:jc w:val="left"/>
             </w:pPr>
             <w:r>
-              <w:t xml:space="preserve">27·19 (4·39)</w:t>
+              <w:t xml:space="preserve">27.19 (4.39)</w:t>
             </w:r>
           </w:p>
         </w:tc>
@@ -3383,18 +3383,18 @@
               <w:jc w:val="left"/>
             </w:pPr>
             <w:r>
-              <w:t xml:space="preserve">9,589 (18·1)</w:t>
-            </w:r>
-          </w:p>
-        </w:tc>
-        <w:tc>
-          <w:p>
-            <w:pPr>
-              <w:pStyle w:val="Compact"/>
-              <w:jc w:val="left"/>
-            </w:pPr>
-            <w:r>
-              <w:t xml:space="preserve">10,890 (8·7)</w:t>
+              <w:t xml:space="preserve">9,589 (18.1)</w:t>
+            </w:r>
+          </w:p>
+        </w:tc>
+        <w:tc>
+          <w:p>
+            <w:pPr>
+              <w:pStyle w:val="Compact"/>
+              <w:jc w:val="left"/>
+            </w:pPr>
+            <w:r>
+              <w:t xml:space="preserve">10,890 (8.7)</w:t>
             </w:r>
           </w:p>
         </w:tc>
@@ -3421,18 +3421,18 @@
               <w:jc w:val="left"/>
             </w:pPr>
             <w:r>
-              <w:t xml:space="preserve">33,881 (63·8)</w:t>
-            </w:r>
-          </w:p>
-        </w:tc>
-        <w:tc>
-          <w:p>
-            <w:pPr>
-              <w:pStyle w:val="Compact"/>
-              <w:jc w:val="left"/>
-            </w:pPr>
-            <w:r>
-              <w:t xml:space="preserve">89,388 (71·3)</w:t>
+              <w:t xml:space="preserve">33,881 (63.8)</w:t>
+            </w:r>
+          </w:p>
+        </w:tc>
+        <w:tc>
+          <w:p>
+            <w:pPr>
+              <w:pStyle w:val="Compact"/>
+              <w:jc w:val="left"/>
+            </w:pPr>
+            <w:r>
+              <w:t xml:space="preserve">89,388 (71.3)</w:t>
             </w:r>
           </w:p>
         </w:tc>
@@ -3459,18 +3459,18 @@
               <w:jc w:val="left"/>
             </w:pPr>
             <w:r>
-              <w:t xml:space="preserve">9,629 (18·1)</w:t>
-            </w:r>
-          </w:p>
-        </w:tc>
-        <w:tc>
-          <w:p>
-            <w:pPr>
-              <w:pStyle w:val="Compact"/>
-              <w:jc w:val="left"/>
-            </w:pPr>
-            <w:r>
-              <w:t xml:space="preserve">25,150 (20·05)</w:t>
+              <w:t xml:space="preserve">9,629 (18.1)</w:t>
+            </w:r>
+          </w:p>
+        </w:tc>
+        <w:tc>
+          <w:p>
+            <w:pPr>
+              <w:pStyle w:val="Compact"/>
+              <w:jc w:val="left"/>
+            </w:pPr>
+            <w:r>
+              <w:t xml:space="preserve">25,150 (20.05)</w:t>
             </w:r>
           </w:p>
         </w:tc>
@@ -3519,7 +3519,7 @@
               <w:jc w:val="left"/>
             </w:pPr>
             <w:r>
-              <w:t xml:space="preserve">24,460 (46·1)</w:t>
+              <w:t xml:space="preserve">24,460 (46.1)</w:t>
             </w:r>
           </w:p>
         </w:tc>
@@ -3549,7 +3549,7 @@
               <w:jc w:val="left"/>
             </w:pPr>
             <w:r>
-              <w:t xml:space="preserve">16,507 (31·1)</w:t>
+              <w:t xml:space="preserve">16,507 (31.1)</w:t>
             </w:r>
           </w:p>
         </w:tc>
@@ -3579,7 +3579,7 @@
               <w:jc w:val="left"/>
             </w:pPr>
             <w:r>
-              <w:t xml:space="preserve">9,940 (18·7)</w:t>
+              <w:t xml:space="preserve">9,940 (18.7)</w:t>
             </w:r>
           </w:p>
         </w:tc>
@@ -3609,7 +3609,7 @@
               <w:jc w:val="left"/>
             </w:pPr>
             <w:r>
-              <w:t xml:space="preserve">2,192 ( 4·1)</w:t>
+              <w:t xml:space="preserve">2,192 ( 4.1)</w:t>
             </w:r>
           </w:p>
         </w:tc>
@@ -3661,7 +3661,7 @@
               <w:jc w:val="left"/>
             </w:pPr>
             <w:r>
-              <w:t xml:space="preserve">11,645 (21·9)</w:t>
+              <w:t xml:space="preserve">11,645 (21.9)</w:t>
             </w:r>
           </w:p>
         </w:tc>
@@ -3691,7 +3691,7 @@
               <w:jc w:val="left"/>
             </w:pPr>
             <w:r>
-              <w:t xml:space="preserve">20,604 (38·8)</w:t>
+              <w:t xml:space="preserve">20,604 (38.8)</w:t>
             </w:r>
           </w:p>
         </w:tc>
@@ -3721,7 +3721,7 @@
               <w:jc w:val="left"/>
             </w:pPr>
             <w:r>
-              <w:t xml:space="preserve">20,850 (39·3)</w:t>
+              <w:t xml:space="preserve">20,850 (39.3)</w:t>
             </w:r>
           </w:p>
         </w:tc>
@@ -3773,7 +3773,7 @@
               <w:jc w:val="left"/>
             </w:pPr>
             <w:r>
-              <w:t xml:space="preserve">29,436 (55·4)</w:t>
+              <w:t xml:space="preserve">29,436 (55.4)</w:t>
             </w:r>
           </w:p>
         </w:tc>
@@ -3803,7 +3803,7 @@
               <w:jc w:val="left"/>
             </w:pPr>
             <w:r>
-              <w:t xml:space="preserve">12,888 (24·3)</w:t>
+              <w:t xml:space="preserve">12,888 (24.3)</w:t>
             </w:r>
           </w:p>
         </w:tc>
@@ -3833,7 +3833,7 @@
               <w:jc w:val="left"/>
             </w:pPr>
             <w:r>
-              <w:t xml:space="preserve">10,775 (20·3)</w:t>
+              <w:t xml:space="preserve">10,775 (20.3)</w:t>
             </w:r>
           </w:p>
         </w:tc>
@@ -3885,18 +3885,18 @@
               <w:jc w:val="left"/>
             </w:pPr>
             <w:r>
-              <w:t xml:space="preserve">39,256 (73·9)</w:t>
-            </w:r>
-          </w:p>
-        </w:tc>
-        <w:tc>
-          <w:p>
-            <w:pPr>
-              <w:pStyle w:val="Compact"/>
-              <w:jc w:val="left"/>
-            </w:pPr>
-            <w:r>
-              <w:t xml:space="preserve">80,236 (64·0)</w:t>
+              <w:t xml:space="preserve">39,256 (73.9)</w:t>
+            </w:r>
+          </w:p>
+        </w:tc>
+        <w:tc>
+          <w:p>
+            <w:pPr>
+              <w:pStyle w:val="Compact"/>
+              <w:jc w:val="left"/>
+            </w:pPr>
+            <w:r>
+              <w:t xml:space="preserve">80,236 (64.0)</w:t>
             </w:r>
           </w:p>
         </w:tc>
@@ -3923,18 +3923,18 @@
               <w:jc w:val="left"/>
             </w:pPr>
             <w:r>
-              <w:t xml:space="preserve">8,117 (15·3)</w:t>
-            </w:r>
-          </w:p>
-        </w:tc>
-        <w:tc>
-          <w:p>
-            <w:pPr>
-              <w:pStyle w:val="Compact"/>
-              <w:jc w:val="left"/>
-            </w:pPr>
-            <w:r>
-              <w:t xml:space="preserve">33,447 (26·7)</w:t>
+              <w:t xml:space="preserve">8,117 (15.3)</w:t>
+            </w:r>
+          </w:p>
+        </w:tc>
+        <w:tc>
+          <w:p>
+            <w:pPr>
+              <w:pStyle w:val="Compact"/>
+              <w:jc w:val="left"/>
+            </w:pPr>
+            <w:r>
+              <w:t xml:space="preserve">33,447 (26.7)</w:t>
             </w:r>
           </w:p>
         </w:tc>
@@ -3961,18 +3961,18 @@
               <w:jc w:val="left"/>
             </w:pPr>
             <w:r>
-              <w:t xml:space="preserve">3,762 ( 7·1)</w:t>
-            </w:r>
-          </w:p>
-        </w:tc>
-        <w:tc>
-          <w:p>
-            <w:pPr>
-              <w:pStyle w:val="Compact"/>
-              <w:jc w:val="left"/>
-            </w:pPr>
-            <w:r>
-              <w:t xml:space="preserve">9,049 (7·2)</w:t>
+              <w:t xml:space="preserve">3,762 ( 7.1)</w:t>
+            </w:r>
+          </w:p>
+        </w:tc>
+        <w:tc>
+          <w:p>
+            <w:pPr>
+              <w:pStyle w:val="Compact"/>
+              <w:jc w:val="left"/>
+            </w:pPr>
+            <w:r>
+              <w:t xml:space="preserve">9,049 (7.2)</w:t>
             </w:r>
           </w:p>
         </w:tc>
@@ -3999,18 +3999,18 @@
               <w:jc w:val="left"/>
             </w:pPr>
             <w:r>
-              <w:t xml:space="preserve">1,176 ( 2·2)</w:t>
-            </w:r>
-          </w:p>
-        </w:tc>
-        <w:tc>
-          <w:p>
-            <w:pPr>
-              <w:pStyle w:val="Compact"/>
-              <w:jc w:val="left"/>
-            </w:pPr>
-            <w:r>
-              <w:t xml:space="preserve">2,116 (1·7)</w:t>
+              <w:t xml:space="preserve">1,176 ( 2.2)</w:t>
+            </w:r>
+          </w:p>
+        </w:tc>
+        <w:tc>
+          <w:p>
+            <w:pPr>
+              <w:pStyle w:val="Compact"/>
+              <w:jc w:val="left"/>
+            </w:pPr>
+            <w:r>
+              <w:t xml:space="preserve">2,116 (1.7)</w:t>
             </w:r>
           </w:p>
         </w:tc>
@@ -4037,18 +4037,18 @@
               <w:jc w:val="left"/>
             </w:pPr>
             <w:r>
-              <w:t xml:space="preserve">788 ( 1·5)</w:t>
-            </w:r>
-          </w:p>
-        </w:tc>
-        <w:tc>
-          <w:p>
-            <w:pPr>
-              <w:pStyle w:val="Compact"/>
-              <w:jc w:val="left"/>
-            </w:pPr>
-            <w:r>
-              <w:t xml:space="preserve">580 (0·5)</w:t>
+              <w:t xml:space="preserve">788 ( 1.5)</w:t>
+            </w:r>
+          </w:p>
+        </w:tc>
+        <w:tc>
+          <w:p>
+            <w:pPr>
+              <w:pStyle w:val="Compact"/>
+              <w:jc w:val="left"/>
+            </w:pPr>
+            <w:r>
+              <w:t xml:space="preserve">580 (0.5)</w:t>
             </w:r>
           </w:p>
         </w:tc>
@@ -4097,18 +4097,18 @@
               <w:jc w:val="left"/>
             </w:pPr>
             <w:r>
-              <w:t xml:space="preserve">27,773 (52·3)</w:t>
-            </w:r>
-          </w:p>
-        </w:tc>
-        <w:tc>
-          <w:p>
-            <w:pPr>
-              <w:pStyle w:val="Compact"/>
-              <w:jc w:val="left"/>
-            </w:pPr>
-            <w:r>
-              <w:t xml:space="preserve">33,546 (26·8)</w:t>
+              <w:t xml:space="preserve">27,773 (52.3)</w:t>
+            </w:r>
+          </w:p>
+        </w:tc>
+        <w:tc>
+          <w:p>
+            <w:pPr>
+              <w:pStyle w:val="Compact"/>
+              <w:jc w:val="left"/>
+            </w:pPr>
+            <w:r>
+              <w:t xml:space="preserve">33,546 (26.8)</w:t>
             </w:r>
           </w:p>
         </w:tc>
@@ -4135,18 +4135,18 @@
               <w:jc w:val="left"/>
             </w:pPr>
             <w:r>
-              <w:t xml:space="preserve">13,766 (25·9)</w:t>
-            </w:r>
-          </w:p>
-        </w:tc>
-        <w:tc>
-          <w:p>
-            <w:pPr>
-              <w:pStyle w:val="Compact"/>
-              <w:jc w:val="left"/>
-            </w:pPr>
-            <w:r>
-              <w:t xml:space="preserve">42,467 (33·9)</w:t>
+              <w:t xml:space="preserve">13,766 (25.9)</w:t>
+            </w:r>
+          </w:p>
+        </w:tc>
+        <w:tc>
+          <w:p>
+            <w:pPr>
+              <w:pStyle w:val="Compact"/>
+              <w:jc w:val="left"/>
+            </w:pPr>
+            <w:r>
+              <w:t xml:space="preserve">42,467 (33.9)</w:t>
             </w:r>
           </w:p>
         </w:tc>
@@ -4173,18 +4173,18 @@
               <w:jc w:val="left"/>
             </w:pPr>
             <w:r>
-              <w:t xml:space="preserve">7,239 (13·6)</w:t>
-            </w:r>
-          </w:p>
-        </w:tc>
-        <w:tc>
-          <w:p>
-            <w:pPr>
-              <w:pStyle w:val="Compact"/>
-              <w:jc w:val="left"/>
-            </w:pPr>
-            <w:r>
-              <w:t xml:space="preserve">28,188 (22·5)</w:t>
+              <w:t xml:space="preserve">7,239 (13.6)</w:t>
+            </w:r>
+          </w:p>
+        </w:tc>
+        <w:tc>
+          <w:p>
+            <w:pPr>
+              <w:pStyle w:val="Compact"/>
+              <w:jc w:val="left"/>
+            </w:pPr>
+            <w:r>
+              <w:t xml:space="preserve">28,188 (22.5)</w:t>
             </w:r>
           </w:p>
         </w:tc>
@@ -4211,18 +4211,18 @@
               <w:jc w:val="left"/>
             </w:pPr>
             <w:r>
-              <w:t xml:space="preserve">4,321 ( 8·1)</w:t>
-            </w:r>
-          </w:p>
-        </w:tc>
-        <w:tc>
-          <w:p>
-            <w:pPr>
-              <w:pStyle w:val="Compact"/>
-              <w:jc w:val="left"/>
-            </w:pPr>
-            <w:r>
-              <w:t xml:space="preserve">21,227 (16·9)</w:t>
+              <w:t xml:space="preserve">4,321 ( 8.1)</w:t>
+            </w:r>
+          </w:p>
+        </w:tc>
+        <w:tc>
+          <w:p>
+            <w:pPr>
+              <w:pStyle w:val="Compact"/>
+              <w:jc w:val="left"/>
+            </w:pPr>
+            <w:r>
+              <w:t xml:space="preserve">21,227 (16.9)</w:t>
             </w:r>
           </w:p>
         </w:tc>
@@ -4249,7 +4249,7 @@
               <w:jc w:val="left"/>
             </w:pPr>
             <w:r>
-              <w:t xml:space="preserve">5 ( 0·0)</w:t>
+              <w:t xml:space="preserve">5 ( 0.0)</w:t>
             </w:r>
           </w:p>
         </w:tc>
@@ -4287,18 +4287,18 @@
               <w:jc w:val="left"/>
             </w:pPr>
             <w:r>
-              <w:t xml:space="preserve">416 ( 0·8)</w:t>
-            </w:r>
-          </w:p>
-        </w:tc>
-        <w:tc>
-          <w:p>
-            <w:pPr>
-              <w:pStyle w:val="Compact"/>
-              <w:jc w:val="left"/>
-            </w:pPr>
-            <w:r>
-              <w:t xml:space="preserve">2,306 (1·8)</w:t>
+              <w:t xml:space="preserve">416 ( 0.8)</w:t>
+            </w:r>
+          </w:p>
+        </w:tc>
+        <w:tc>
+          <w:p>
+            <w:pPr>
+              <w:pStyle w:val="Compact"/>
+              <w:jc w:val="left"/>
+            </w:pPr>
+            <w:r>
+              <w:t xml:space="preserve">2,306 (1.8)</w:t>
             </w:r>
           </w:p>
         </w:tc>
@@ -4325,18 +4325,18 @@
               <w:jc w:val="left"/>
             </w:pPr>
             <w:r>
-              <w:t xml:space="preserve">4,505 ( 8·5)</w:t>
-            </w:r>
-          </w:p>
-        </w:tc>
-        <w:tc>
-          <w:p>
-            <w:pPr>
-              <w:pStyle w:val="Compact"/>
-              <w:jc w:val="left"/>
-            </w:pPr>
-            <w:r>
-              <w:t xml:space="preserve">13,040 (10·4)</w:t>
+              <w:t xml:space="preserve">4,505 ( 8.5)</w:t>
+            </w:r>
+          </w:p>
+        </w:tc>
+        <w:tc>
+          <w:p>
+            <w:pPr>
+              <w:pStyle w:val="Compact"/>
+              <w:jc w:val="left"/>
+            </w:pPr>
+            <w:r>
+              <w:t xml:space="preserve">13,040 (10.4)</w:t>
             </w:r>
           </w:p>
         </w:tc>
@@ -4363,18 +4363,18 @@
               <w:jc w:val="left"/>
             </w:pPr>
             <w:r>
-              <w:t xml:space="preserve">16,677 (31·4)</w:t>
-            </w:r>
-          </w:p>
-        </w:tc>
-        <w:tc>
-          <w:p>
-            <w:pPr>
-              <w:pStyle w:val="Compact"/>
-              <w:jc w:val="left"/>
-            </w:pPr>
-            <w:r>
-              <w:t xml:space="preserve">66,837 (53·3)</w:t>
+              <w:t xml:space="preserve">16,677 (31.4)</w:t>
+            </w:r>
+          </w:p>
+        </w:tc>
+        <w:tc>
+          <w:p>
+            <w:pPr>
+              <w:pStyle w:val="Compact"/>
+              <w:jc w:val="left"/>
+            </w:pPr>
+            <w:r>
+              <w:t xml:space="preserve">66,837 (53.3)</w:t>
             </w:r>
           </w:p>
         </w:tc>
@@ -4401,18 +4401,18 @@
               <w:jc w:val="left"/>
             </w:pPr>
             <w:r>
-              <w:t xml:space="preserve">2,715 ( 5·1)</w:t>
-            </w:r>
-          </w:p>
-        </w:tc>
-        <w:tc>
-          <w:p>
-            <w:pPr>
-              <w:pStyle w:val="Compact"/>
-              <w:jc w:val="left"/>
-            </w:pPr>
-            <w:r>
-              <w:t xml:space="preserve">3,055 (2·4)</w:t>
+              <w:t xml:space="preserve">2,715 ( 5.1)</w:t>
+            </w:r>
+          </w:p>
+        </w:tc>
+        <w:tc>
+          <w:p>
+            <w:pPr>
+              <w:pStyle w:val="Compact"/>
+              <w:jc w:val="left"/>
+            </w:pPr>
+            <w:r>
+              <w:t xml:space="preserve">3,055 (2.4)</w:t>
             </w:r>
           </w:p>
         </w:tc>
@@ -4439,18 +4439,18 @@
               <w:jc w:val="left"/>
             </w:pPr>
             <w:r>
-              <w:t xml:space="preserve">1,682 ( 3·2)</w:t>
-            </w:r>
-          </w:p>
-        </w:tc>
-        <w:tc>
-          <w:p>
-            <w:pPr>
-              <w:pStyle w:val="Compact"/>
-              <w:jc w:val="left"/>
-            </w:pPr>
-            <w:r>
-              <w:t xml:space="preserve">7,075 (5·6)</w:t>
+              <w:t xml:space="preserve">1,682 ( 3.2)</w:t>
+            </w:r>
+          </w:p>
+        </w:tc>
+        <w:tc>
+          <w:p>
+            <w:pPr>
+              <w:pStyle w:val="Compact"/>
+              <w:jc w:val="left"/>
+            </w:pPr>
+            <w:r>
+              <w:t xml:space="preserve">7,075 (5.6)</w:t>
             </w:r>
           </w:p>
         </w:tc>
@@ -4477,18 +4477,18 @@
               <w:jc w:val="left"/>
             </w:pPr>
             <w:r>
-              <w:t xml:space="preserve">192 ( 0·4)</w:t>
-            </w:r>
-          </w:p>
-        </w:tc>
-        <w:tc>
-          <w:p>
-            <w:pPr>
-              <w:pStyle w:val="Compact"/>
-              <w:jc w:val="left"/>
-            </w:pPr>
-            <w:r>
-              <w:t xml:space="preserve">583 (0·5)</w:t>
+              <w:t xml:space="preserve">192 ( 0.4)</w:t>
+            </w:r>
+          </w:p>
+        </w:tc>
+        <w:tc>
+          <w:p>
+            <w:pPr>
+              <w:pStyle w:val="Compact"/>
+              <w:jc w:val="left"/>
+            </w:pPr>
+            <w:r>
+              <w:t xml:space="preserve">583 (0.5)</w:t>
             </w:r>
           </w:p>
         </w:tc>
@@ -4515,18 +4515,18 @@
               <w:jc w:val="left"/>
             </w:pPr>
             <w:r>
-              <w:t xml:space="preserve">4,077 ( 7·7)</w:t>
-            </w:r>
-          </w:p>
-        </w:tc>
-        <w:tc>
-          <w:p>
-            <w:pPr>
-              <w:pStyle w:val="Compact"/>
-              <w:jc w:val="left"/>
-            </w:pPr>
-            <w:r>
-              <w:t xml:space="preserve">13,874 (11·1)</w:t>
+              <w:t xml:space="preserve">4,077 ( 7.7)</w:t>
+            </w:r>
+          </w:p>
+        </w:tc>
+        <w:tc>
+          <w:p>
+            <w:pPr>
+              <w:pStyle w:val="Compact"/>
+              <w:jc w:val="left"/>
+            </w:pPr>
+            <w:r>
+              <w:t xml:space="preserve">13,874 (11.1)</w:t>
             </w:r>
           </w:p>
         </w:tc>
@@ -4553,18 +4553,18 @@
               <w:jc w:val="left"/>
             </w:pPr>
             <w:r>
-              <w:t xml:space="preserve">223 ( 0·4)</w:t>
-            </w:r>
-          </w:p>
-        </w:tc>
-        <w:tc>
-          <w:p>
-            <w:pPr>
-              <w:pStyle w:val="Compact"/>
-              <w:jc w:val="left"/>
-            </w:pPr>
-            <w:r>
-              <w:t xml:space="preserve">2,057 (1·6)</w:t>
+              <w:t xml:space="preserve">223 ( 0.4)</w:t>
+            </w:r>
+          </w:p>
+        </w:tc>
+        <w:tc>
+          <w:p>
+            <w:pPr>
+              <w:pStyle w:val="Compact"/>
+              <w:jc w:val="left"/>
+            </w:pPr>
+            <w:r>
+              <w:t xml:space="preserve">2,057 (1.6)</w:t>
             </w:r>
           </w:p>
         </w:tc>
@@ -4591,18 +4591,18 @@
               <w:jc w:val="left"/>
             </w:pPr>
             <w:r>
-              <w:t xml:space="preserve">304 ( 0·6)</w:t>
-            </w:r>
-          </w:p>
-        </w:tc>
-        <w:tc>
-          <w:p>
-            <w:pPr>
-              <w:pStyle w:val="Compact"/>
-              <w:jc w:val="left"/>
-            </w:pPr>
-            <w:r>
-              <w:t xml:space="preserve">2,774 (2·2)</w:t>
+              <w:t xml:space="preserve">304 ( 0.6)</w:t>
+            </w:r>
+          </w:p>
+        </w:tc>
+        <w:tc>
+          <w:p>
+            <w:pPr>
+              <w:pStyle w:val="Compact"/>
+              <w:jc w:val="left"/>
+            </w:pPr>
+            <w:r>
+              <w:t xml:space="preserve">2,774 (2.2)</w:t>
             </w:r>
           </w:p>
         </w:tc>
@@ -4629,18 +4629,18 @@
               <w:jc w:val="left"/>
             </w:pPr>
             <w:r>
-              <w:t xml:space="preserve">2,639 ( 5·0)</w:t>
-            </w:r>
-          </w:p>
-        </w:tc>
-        <w:tc>
-          <w:p>
-            <w:pPr>
-              <w:pStyle w:val="Compact"/>
-              <w:jc w:val="left"/>
-            </w:pPr>
-            <w:r>
-              <w:t xml:space="preserve">5,746 (4·6)</w:t>
+              <w:t xml:space="preserve">2,639 ( 5.0)</w:t>
+            </w:r>
+          </w:p>
+        </w:tc>
+        <w:tc>
+          <w:p>
+            <w:pPr>
+              <w:pStyle w:val="Compact"/>
+              <w:jc w:val="left"/>
+            </w:pPr>
+            <w:r>
+              <w:t xml:space="preserve">5,746 (4.6)</w:t>
             </w:r>
           </w:p>
         </w:tc>
@@ -4667,18 +4667,18 @@
               <w:jc w:val="left"/>
             </w:pPr>
             <w:r>
-              <w:t xml:space="preserve">2,186 ( 4·1)</w:t>
-            </w:r>
-          </w:p>
-        </w:tc>
-        <w:tc>
-          <w:p>
-            <w:pPr>
-              <w:pStyle w:val="Compact"/>
-              <w:jc w:val="left"/>
-            </w:pPr>
-            <w:r>
-              <w:t xml:space="preserve">3,774 (3·0)</w:t>
+              <w:t xml:space="preserve">2,186 ( 4.1)</w:t>
+            </w:r>
+          </w:p>
+        </w:tc>
+        <w:tc>
+          <w:p>
+            <w:pPr>
+              <w:pStyle w:val="Compact"/>
+              <w:jc w:val="left"/>
+            </w:pPr>
+            <w:r>
+              <w:t xml:space="preserve">3,774 (3.0)</w:t>
             </w:r>
           </w:p>
         </w:tc>
@@ -4705,18 +4705,18 @@
               <w:jc w:val="left"/>
             </w:pPr>
             <w:r>
-              <w:t xml:space="preserve">1,791 ( 3·4)</w:t>
-            </w:r>
-          </w:p>
-        </w:tc>
-        <w:tc>
-          <w:p>
-            <w:pPr>
-              <w:pStyle w:val="Compact"/>
-              <w:jc w:val="left"/>
-            </w:pPr>
-            <w:r>
-              <w:t xml:space="preserve">10,453 (8·3)</w:t>
+              <w:t xml:space="preserve">1,791 ( 3.4)</w:t>
+            </w:r>
+          </w:p>
+        </w:tc>
+        <w:tc>
+          <w:p>
+            <w:pPr>
+              <w:pStyle w:val="Compact"/>
+              <w:jc w:val="left"/>
+            </w:pPr>
+            <w:r>
+              <w:t xml:space="preserve">10,453 (8.3)</w:t>
             </w:r>
           </w:p>
         </w:tc>
@@ -4743,18 +4743,18 @@
               <w:jc w:val="left"/>
             </w:pPr>
             <w:r>
-              <w:t xml:space="preserve">551 ( 1·0)</w:t>
-            </w:r>
-          </w:p>
-        </w:tc>
-        <w:tc>
-          <w:p>
-            <w:pPr>
-              <w:pStyle w:val="Compact"/>
-              <w:jc w:val="left"/>
-            </w:pPr>
-            <w:r>
-              <w:t xml:space="preserve">7,370 (5·9)</w:t>
+              <w:t xml:space="preserve">551 ( 1.0)</w:t>
+            </w:r>
+          </w:p>
+        </w:tc>
+        <w:tc>
+          <w:p>
+            <w:pPr>
+              <w:pStyle w:val="Compact"/>
+              <w:jc w:val="left"/>
+            </w:pPr>
+            <w:r>
+              <w:t xml:space="preserve">7,370 (5.9)</w:t>
             </w:r>
           </w:p>
         </w:tc>
@@ -4781,18 +4781,18 @@
               <w:jc w:val="left"/>
             </w:pPr>
             <w:r>
-              <w:t xml:space="preserve">207 ( 0·4)</w:t>
-            </w:r>
-          </w:p>
-        </w:tc>
-        <w:tc>
-          <w:p>
-            <w:pPr>
-              <w:pStyle w:val="Compact"/>
-              <w:jc w:val="left"/>
-            </w:pPr>
-            <w:r>
-              <w:t xml:space="preserve">630 (0·5)</w:t>
+              <w:t xml:space="preserve">207 ( 0.4)</w:t>
+            </w:r>
+          </w:p>
+        </w:tc>
+        <w:tc>
+          <w:p>
+            <w:pPr>
+              <w:pStyle w:val="Compact"/>
+              <w:jc w:val="left"/>
+            </w:pPr>
+            <w:r>
+              <w:t xml:space="preserve">630 (0.5)</w:t>
             </w:r>
           </w:p>
         </w:tc>
@@ -4819,18 +4819,18 @@
               <w:jc w:val="left"/>
             </w:pPr>
             <w:r>
-              <w:t xml:space="preserve">2,878 ( 5·4)</w:t>
-            </w:r>
-          </w:p>
-        </w:tc>
-        <w:tc>
-          <w:p>
-            <w:pPr>
-              <w:pStyle w:val="Compact"/>
-              <w:jc w:val="left"/>
-            </w:pPr>
-            <w:r>
-              <w:t xml:space="preserve">18,337 (14·6)</w:t>
+              <w:t xml:space="preserve">2,878 ( 5.4)</w:t>
+            </w:r>
+          </w:p>
+        </w:tc>
+        <w:tc>
+          <w:p>
+            <w:pPr>
+              <w:pStyle w:val="Compact"/>
+              <w:jc w:val="left"/>
+            </w:pPr>
+            <w:r>
+              <w:t xml:space="preserve">18,337 (14.6)</w:t>
             </w:r>
           </w:p>
         </w:tc>
@@ -4857,18 +4857,18 @@
               <w:jc w:val="left"/>
             </w:pPr>
             <w:r>
-              <w:t xml:space="preserve">1,000 ( 1·9)</w:t>
-            </w:r>
-          </w:p>
-        </w:tc>
-        <w:tc>
-          <w:p>
-            <w:pPr>
-              <w:pStyle w:val="Compact"/>
-              <w:jc w:val="left"/>
-            </w:pPr>
-            <w:r>
-              <w:t xml:space="preserve">10,380 (8·3)</w:t>
+              <w:t xml:space="preserve">1,000 ( 1.9)</w:t>
+            </w:r>
+          </w:p>
+        </w:tc>
+        <w:tc>
+          <w:p>
+            <w:pPr>
+              <w:pStyle w:val="Compact"/>
+              <w:jc w:val="left"/>
+            </w:pPr>
+            <w:r>
+              <w:t xml:space="preserve">10,380 (8.3)</w:t>
             </w:r>
           </w:p>
         </w:tc>
@@ -4895,18 +4895,18 @@
               <w:jc w:val="left"/>
             </w:pPr>
             <w:r>
-              <w:t xml:space="preserve">341 ( 0·6)</w:t>
-            </w:r>
-          </w:p>
-        </w:tc>
-        <w:tc>
-          <w:p>
-            <w:pPr>
-              <w:pStyle w:val="Compact"/>
-              <w:jc w:val="left"/>
-            </w:pPr>
-            <w:r>
-              <w:t xml:space="preserve">685 (0·6)</w:t>
+              <w:t xml:space="preserve">341 ( 0.6)</w:t>
+            </w:r>
+          </w:p>
+        </w:tc>
+        <w:tc>
+          <w:p>
+            <w:pPr>
+              <w:pStyle w:val="Compact"/>
+              <w:jc w:val="left"/>
+            </w:pPr>
+            <w:r>
+              <w:t xml:space="preserve">685 (0.6)</w:t>
             </w:r>
           </w:p>
         </w:tc>
@@ -4933,18 +4933,18 @@
               <w:jc w:val="left"/>
             </w:pPr>
             <w:r>
-              <w:t xml:space="preserve">1,922 ( 3·6)</w:t>
-            </w:r>
-          </w:p>
-        </w:tc>
-        <w:tc>
-          <w:p>
-            <w:pPr>
-              <w:pStyle w:val="Compact"/>
-              <w:jc w:val="left"/>
-            </w:pPr>
-            <w:r>
-              <w:t xml:space="preserve">5,956 (4·8)</w:t>
+              <w:t xml:space="preserve">1,922 ( 3.6)</w:t>
+            </w:r>
+          </w:p>
+        </w:tc>
+        <w:tc>
+          <w:p>
+            <w:pPr>
+              <w:pStyle w:val="Compact"/>
+              <w:jc w:val="left"/>
+            </w:pPr>
+            <w:r>
+              <w:t xml:space="preserve">5,956 (4.8)</w:t>
             </w:r>
           </w:p>
         </w:tc>
@@ -4971,18 +4971,18 @@
               <w:jc w:val="left"/>
             </w:pPr>
             <w:r>
-              <w:t xml:space="preserve">1,686 ( 3·2)</w:t>
-            </w:r>
-          </w:p>
-        </w:tc>
-        <w:tc>
-          <w:p>
-            <w:pPr>
-              <w:pStyle w:val="Compact"/>
-              <w:jc w:val="left"/>
-            </w:pPr>
-            <w:r>
-              <w:t xml:space="preserve">3,656 (2·9)</w:t>
+              <w:t xml:space="preserve">1,686 ( 3.2)</w:t>
+            </w:r>
+          </w:p>
+        </w:tc>
+        <w:tc>
+          <w:p>
+            <w:pPr>
+              <w:pStyle w:val="Compact"/>
+              <w:jc w:val="left"/>
+            </w:pPr>
+            <w:r>
+              <w:t xml:space="preserve">3,656 (2.9)</w:t>
             </w:r>
           </w:p>
         </w:tc>
@@ -5009,18 +5009,18 @@
               <w:jc w:val="left"/>
             </w:pPr>
             <w:r>
-              <w:t xml:space="preserve">35 ( 0·1)</w:t>
-            </w:r>
-          </w:p>
-        </w:tc>
-        <w:tc>
-          <w:p>
-            <w:pPr>
-              <w:pStyle w:val="Compact"/>
-              <w:jc w:val="left"/>
-            </w:pPr>
-            <w:r>
-              <w:t xml:space="preserve">509 (0·4)</w:t>
+              <w:t xml:space="preserve">35 ( 0.1)</w:t>
+            </w:r>
+          </w:p>
+        </w:tc>
+        <w:tc>
+          <w:p>
+            <w:pPr>
+              <w:pStyle w:val="Compact"/>
+              <w:jc w:val="left"/>
+            </w:pPr>
+            <w:r>
+              <w:t xml:space="preserve">509 (0.4)</w:t>
             </w:r>
           </w:p>
         </w:tc>
@@ -5413,7 +5413,7 @@
           <w:p>
             <w:pPr>
               <w:pStyle w:val="Compact"/>
-              <w:jc w:val="left"/>
+              <w:jc w:val="right"/>
             </w:pPr>
             <w:r>
               <w:t xml:space="preserve">beta</w:t>
@@ -5471,10 +5471,10 @@
           <w:p>
             <w:pPr>
               <w:pStyle w:val="Compact"/>
-              <w:jc w:val="left"/>
-            </w:pPr>
-            <w:r>
-              <w:t xml:space="preserve">-13·28</w:t>
+              <w:jc w:val="right"/>
+            </w:pPr>
+            <w:r>
+              <w:t xml:space="preserve">-13.28</w:t>
             </w:r>
           </w:p>
         </w:tc>
@@ -5501,32 +5501,32 @@
           <w:p>
             <w:pPr>
               <w:pStyle w:val="Compact"/>
-              <w:jc w:val="left"/>
-            </w:pPr>
-            <w:r>
-              <w:t xml:space="preserve">0·71</w:t>
-            </w:r>
-          </w:p>
-        </w:tc>
-        <w:tc>
-          <w:p>
-            <w:pPr>
-              <w:pStyle w:val="Compact"/>
-              <w:jc w:val="left"/>
-            </w:pPr>
-            <w:r>
-              <w:t xml:space="preserve">2·04 (1·30-3·08)</w:t>
-            </w:r>
-          </w:p>
-        </w:tc>
-        <w:tc>
-          <w:p>
-            <w:pPr>
-              <w:pStyle w:val="Compact"/>
-              <w:jc w:val="left"/>
-            </w:pPr>
-            <w:r>
-              <w:t xml:space="preserve">&lt;0·01</w:t>
+              <w:jc w:val="right"/>
+            </w:pPr>
+            <w:r>
+              <w:t xml:space="preserve">0.71</w:t>
+            </w:r>
+          </w:p>
+        </w:tc>
+        <w:tc>
+          <w:p>
+            <w:pPr>
+              <w:pStyle w:val="Compact"/>
+              <w:jc w:val="left"/>
+            </w:pPr>
+            <w:r>
+              <w:t xml:space="preserve">2.04 (1.30-3.08)</w:t>
+            </w:r>
+          </w:p>
+        </w:tc>
+        <w:tc>
+          <w:p>
+            <w:pPr>
+              <w:pStyle w:val="Compact"/>
+              <w:jc w:val="left"/>
+            </w:pPr>
+            <w:r>
+              <w:t xml:space="preserve">&lt;0.01</w:t>
             </w:r>
           </w:p>
         </w:tc>
@@ -5547,32 +5547,32 @@
           <w:p>
             <w:pPr>
               <w:pStyle w:val="Compact"/>
-              <w:jc w:val="left"/>
-            </w:pPr>
-            <w:r>
-              <w:t xml:space="preserve">0·9</w:t>
-            </w:r>
-          </w:p>
-        </w:tc>
-        <w:tc>
-          <w:p>
-            <w:pPr>
-              <w:pStyle w:val="Compact"/>
-              <w:jc w:val="left"/>
-            </w:pPr>
-            <w:r>
-              <w:t xml:space="preserve">2·45 (1·35-4·11)</w:t>
-            </w:r>
-          </w:p>
-        </w:tc>
-        <w:tc>
-          <w:p>
-            <w:pPr>
-              <w:pStyle w:val="Compact"/>
-              <w:jc w:val="left"/>
-            </w:pPr>
-            <w:r>
-              <w:t xml:space="preserve">&lt;0·01</w:t>
+              <w:jc w:val="right"/>
+            </w:pPr>
+            <w:r>
+              <w:t xml:space="preserve">0.90</w:t>
+            </w:r>
+          </w:p>
+        </w:tc>
+        <w:tc>
+          <w:p>
+            <w:pPr>
+              <w:pStyle w:val="Compact"/>
+              <w:jc w:val="left"/>
+            </w:pPr>
+            <w:r>
+              <w:t xml:space="preserve">2.45 (1.35-4.11)</w:t>
+            </w:r>
+          </w:p>
+        </w:tc>
+        <w:tc>
+          <w:p>
+            <w:pPr>
+              <w:pStyle w:val="Compact"/>
+              <w:jc w:val="left"/>
+            </w:pPr>
+            <w:r>
+              <w:t xml:space="preserve">&lt;0.01</w:t>
             </w:r>
           </w:p>
         </w:tc>
@@ -5593,32 +5593,32 @@
           <w:p>
             <w:pPr>
               <w:pStyle w:val="Compact"/>
-              <w:jc w:val="left"/>
-            </w:pPr>
-            <w:r>
-              <w:t xml:space="preserve">1·33</w:t>
-            </w:r>
-          </w:p>
-        </w:tc>
-        <w:tc>
-          <w:p>
-            <w:pPr>
-              <w:pStyle w:val="Compact"/>
-              <w:jc w:val="left"/>
-            </w:pPr>
-            <w:r>
-              <w:t xml:space="preserve">3·79 (2·04-6·52)</w:t>
-            </w:r>
-          </w:p>
-        </w:tc>
-        <w:tc>
-          <w:p>
-            <w:pPr>
-              <w:pStyle w:val="Compact"/>
-              <w:jc w:val="left"/>
-            </w:pPr>
-            <w:r>
-              <w:t xml:space="preserve">&lt;0·01</w:t>
+              <w:jc w:val="right"/>
+            </w:pPr>
+            <w:r>
+              <w:t xml:space="preserve">1.33</w:t>
+            </w:r>
+          </w:p>
+        </w:tc>
+        <w:tc>
+          <w:p>
+            <w:pPr>
+              <w:pStyle w:val="Compact"/>
+              <w:jc w:val="left"/>
+            </w:pPr>
+            <w:r>
+              <w:t xml:space="preserve">3.79 (2.04-6.52)</w:t>
+            </w:r>
+          </w:p>
+        </w:tc>
+        <w:tc>
+          <w:p>
+            <w:pPr>
+              <w:pStyle w:val="Compact"/>
+              <w:jc w:val="left"/>
+            </w:pPr>
+            <w:r>
+              <w:t xml:space="preserve">&lt;0.01</w:t>
             </w:r>
           </w:p>
         </w:tc>
@@ -5639,32 +5639,32 @@
           <w:p>
             <w:pPr>
               <w:pStyle w:val="Compact"/>
-              <w:jc w:val="left"/>
-            </w:pPr>
-            <w:r>
-              <w:t xml:space="preserve">0·88</w:t>
-            </w:r>
-          </w:p>
-        </w:tc>
-        <w:tc>
-          <w:p>
-            <w:pPr>
-              <w:pStyle w:val="Compact"/>
-              <w:jc w:val="left"/>
-            </w:pPr>
-            <w:r>
-              <w:t xml:space="preserve">2·42 (1·20-5·78)</w:t>
-            </w:r>
-          </w:p>
-        </w:tc>
-        <w:tc>
-          <w:p>
-            <w:pPr>
-              <w:pStyle w:val="Compact"/>
-              <w:jc w:val="left"/>
-            </w:pPr>
-            <w:r>
-              <w:t xml:space="preserve">0·03</w:t>
+              <w:jc w:val="right"/>
+            </w:pPr>
+            <w:r>
+              <w:t xml:space="preserve">0.88</w:t>
+            </w:r>
+          </w:p>
+        </w:tc>
+        <w:tc>
+          <w:p>
+            <w:pPr>
+              <w:pStyle w:val="Compact"/>
+              <w:jc w:val="left"/>
+            </w:pPr>
+            <w:r>
+              <w:t xml:space="preserve">2.42 (1.20-5.78)</w:t>
+            </w:r>
+          </w:p>
+        </w:tc>
+        <w:tc>
+          <w:p>
+            <w:pPr>
+              <w:pStyle w:val="Compact"/>
+              <w:jc w:val="left"/>
+            </w:pPr>
+            <w:r>
+              <w:t xml:space="preserve">0.03</w:t>
             </w:r>
           </w:p>
         </w:tc>
@@ -5685,32 +5685,32 @@
           <w:p>
             <w:pPr>
               <w:pStyle w:val="Compact"/>
-              <w:jc w:val="left"/>
-            </w:pPr>
-            <w:r>
-              <w:t xml:space="preserve">1·66</w:t>
-            </w:r>
-          </w:p>
-        </w:tc>
-        <w:tc>
-          <w:p>
-            <w:pPr>
-              <w:pStyle w:val="Compact"/>
-              <w:jc w:val="left"/>
-            </w:pPr>
-            <w:r>
-              <w:t xml:space="preserve">5·27 (2·56-12·77)</w:t>
-            </w:r>
-          </w:p>
-        </w:tc>
-        <w:tc>
-          <w:p>
-            <w:pPr>
-              <w:pStyle w:val="Compact"/>
-              <w:jc w:val="left"/>
-            </w:pPr>
-            <w:r>
-              <w:t xml:space="preserve">&lt;0·01</w:t>
+              <w:jc w:val="right"/>
+            </w:pPr>
+            <w:r>
+              <w:t xml:space="preserve">1.66</w:t>
+            </w:r>
+          </w:p>
+        </w:tc>
+        <w:tc>
+          <w:p>
+            <w:pPr>
+              <w:pStyle w:val="Compact"/>
+              <w:jc w:val="left"/>
+            </w:pPr>
+            <w:r>
+              <w:t xml:space="preserve">5.27 (2.56-12.77)</w:t>
+            </w:r>
+          </w:p>
+        </w:tc>
+        <w:tc>
+          <w:p>
+            <w:pPr>
+              <w:pStyle w:val="Compact"/>
+              <w:jc w:val="left"/>
+            </w:pPr>
+            <w:r>
+              <w:t xml:space="preserve">&lt;0.01</w:t>
             </w:r>
           </w:p>
         </w:tc>
@@ -5731,32 +5731,32 @@
           <w:p>
             <w:pPr>
               <w:pStyle w:val="Compact"/>
-              <w:jc w:val="left"/>
-            </w:pPr>
-            <w:r>
-              <w:t xml:space="preserve">0·08</w:t>
-            </w:r>
-          </w:p>
-        </w:tc>
-        <w:tc>
-          <w:p>
-            <w:pPr>
-              <w:pStyle w:val="Compact"/>
-              <w:jc w:val="left"/>
-            </w:pPr>
-            <w:r>
-              <w:t xml:space="preserve">1·08 (1·06-1·11)</w:t>
-            </w:r>
-          </w:p>
-        </w:tc>
-        <w:tc>
-          <w:p>
-            <w:pPr>
-              <w:pStyle w:val="Compact"/>
-              <w:jc w:val="left"/>
-            </w:pPr>
-            <w:r>
-              <w:t xml:space="preserve">&lt;0·01</w:t>
+              <w:jc w:val="right"/>
+            </w:pPr>
+            <w:r>
+              <w:t xml:space="preserve">0.08</w:t>
+            </w:r>
+          </w:p>
+        </w:tc>
+        <w:tc>
+          <w:p>
+            <w:pPr>
+              <w:pStyle w:val="Compact"/>
+              <w:jc w:val="left"/>
+            </w:pPr>
+            <w:r>
+              <w:t xml:space="preserve">1.08 (1.06-1.11)</w:t>
+            </w:r>
+          </w:p>
+        </w:tc>
+        <w:tc>
+          <w:p>
+            <w:pPr>
+              <w:pStyle w:val="Compact"/>
+              <w:jc w:val="left"/>
+            </w:pPr>
+            <w:r>
+              <w:t xml:space="preserve">&lt;0.01</w:t>
             </w:r>
           </w:p>
         </w:tc>
@@ -5777,32 +5777,32 @@
           <w:p>
             <w:pPr>
               <w:pStyle w:val="Compact"/>
-              <w:jc w:val="left"/>
-            </w:pPr>
-            <w:r>
-              <w:t xml:space="preserve">0·77</w:t>
-            </w:r>
-          </w:p>
-        </w:tc>
-        <w:tc>
-          <w:p>
-            <w:pPr>
-              <w:pStyle w:val="Compact"/>
-              <w:jc w:val="left"/>
-            </w:pPr>
-            <w:r>
-              <w:t xml:space="preserve">2·17 (0·91-4·36)</w:t>
-            </w:r>
-          </w:p>
-        </w:tc>
-        <w:tc>
-          <w:p>
-            <w:pPr>
-              <w:pStyle w:val="Compact"/>
-              <w:jc w:val="left"/>
-            </w:pPr>
-            <w:r>
-              <w:t xml:space="preserve">0·05</w:t>
+              <w:jc w:val="right"/>
+            </w:pPr>
+            <w:r>
+              <w:t xml:space="preserve">0.77</w:t>
+            </w:r>
+          </w:p>
+        </w:tc>
+        <w:tc>
+          <w:p>
+            <w:pPr>
+              <w:pStyle w:val="Compact"/>
+              <w:jc w:val="left"/>
+            </w:pPr>
+            <w:r>
+              <w:t xml:space="preserve">2.17 (0.91-4.36)</w:t>
+            </w:r>
+          </w:p>
+        </w:tc>
+        <w:tc>
+          <w:p>
+            <w:pPr>
+              <w:pStyle w:val="Compact"/>
+              <w:jc w:val="left"/>
+            </w:pPr>
+            <w:r>
+              <w:t xml:space="preserve">0.05</w:t>
             </w:r>
           </w:p>
         </w:tc>
@@ -5823,32 +5823,32 @@
           <w:p>
             <w:pPr>
               <w:pStyle w:val="Compact"/>
-              <w:jc w:val="left"/>
-            </w:pPr>
-            <w:r>
-              <w:t xml:space="preserve">0·61</w:t>
-            </w:r>
-          </w:p>
-        </w:tc>
-        <w:tc>
-          <w:p>
-            <w:pPr>
-              <w:pStyle w:val="Compact"/>
-              <w:jc w:val="left"/>
-            </w:pPr>
-            <w:r>
-              <w:t xml:space="preserve">1·85 (1·36-2·52)</w:t>
-            </w:r>
-          </w:p>
-        </w:tc>
-        <w:tc>
-          <w:p>
-            <w:pPr>
-              <w:pStyle w:val="Compact"/>
-              <w:jc w:val="left"/>
-            </w:pPr>
-            <w:r>
-              <w:t xml:space="preserve">&lt;0·01</w:t>
+              <w:jc w:val="right"/>
+            </w:pPr>
+            <w:r>
+              <w:t xml:space="preserve">0.61</w:t>
+            </w:r>
+          </w:p>
+        </w:tc>
+        <w:tc>
+          <w:p>
+            <w:pPr>
+              <w:pStyle w:val="Compact"/>
+              <w:jc w:val="left"/>
+            </w:pPr>
+            <w:r>
+              <w:t xml:space="preserve">1.85 (1.36-2.52)</w:t>
+            </w:r>
+          </w:p>
+        </w:tc>
+        <w:tc>
+          <w:p>
+            <w:pPr>
+              <w:pStyle w:val="Compact"/>
+              <w:jc w:val="left"/>
+            </w:pPr>
+            <w:r>
+              <w:t xml:space="preserve">&lt;0.01</w:t>
             </w:r>
           </w:p>
         </w:tc>

</xml_diff>

<commit_message>
removed some redundant tble data from te text. Fix #43.
</commit_message>
<xml_diff>
--- a/reports/article.docx
+++ b/reports/article.docx
@@ -159,13 +159,7 @@
         <w:t xml:space="preserve"> </w:t>
       </w:r>
       <w:r>
-        <w:t xml:space="preserve">Garland,</w:t>
-      </w:r>
-      <w:r>
-        <w:t xml:space="preserve"> </w:t>
-      </w:r>
-      <w:r>
-        <w:t xml:space="preserve">PhD</w:t>
+        <w:t xml:space="preserve">Garland</w:t>
       </w:r>
       <w:r>
         <w:rPr>
@@ -192,13 +186,7 @@
         <w:t xml:space="preserve"> </w:t>
       </w:r>
       <w:r>
-        <w:t xml:space="preserve">Bulow,</w:t>
-      </w:r>
-      <w:r>
-        <w:t xml:space="preserve"> </w:t>
-      </w:r>
-      <w:r>
-        <w:t xml:space="preserve">MSc</w:t>
+        <w:t xml:space="preserve">Bulow</w:t>
       </w:r>
       <w:r>
         <w:rPr>
@@ -225,13 +213,7 @@
         <w:t xml:space="preserve"> </w:t>
       </w:r>
       <w:r>
-        <w:t xml:space="preserve">Lenguerrand,</w:t>
-      </w:r>
-      <w:r>
-        <w:t xml:space="preserve"> </w:t>
-      </w:r>
-      <w:r>
-        <w:t xml:space="preserve">MSc</w:t>
+        <w:t xml:space="preserve">Lenguerrand</w:t>
       </w:r>
       <w:r>
         <w:rPr>
@@ -246,25 +228,13 @@
         <w:t xml:space="preserve"> </w:t>
       </w:r>
       <w:r>
-        <w:t xml:space="preserve">Prof</w:t>
-      </w:r>
-      <w:r>
-        <w:t xml:space="preserve"> </w:t>
-      </w:r>
-      <w:r>
         <w:t xml:space="preserve">Ashley</w:t>
       </w:r>
       <w:r>
         <w:t xml:space="preserve"> </w:t>
       </w:r>
       <w:r>
-        <w:t xml:space="preserve">Blom,</w:t>
-      </w:r>
-      <w:r>
-        <w:t xml:space="preserve"> </w:t>
-      </w:r>
-      <w:r>
-        <w:t xml:space="preserve">PhD</w:t>
+        <w:t xml:space="preserve">Blom</w:t>
       </w:r>
       <w:r>
         <w:rPr>
@@ -279,12 +249,6 @@
         <w:t xml:space="preserve"> </w:t>
       </w:r>
       <w:r>
-        <w:t xml:space="preserve">Prof</w:t>
-      </w:r>
-      <w:r>
-        <w:t xml:space="preserve"> </w:t>
-      </w:r>
-      <w:r>
         <w:t xml:space="preserve">J.</w:t>
       </w:r>
       <w:r>
@@ -297,13 +261,7 @@
         <w:t xml:space="preserve"> </w:t>
       </w:r>
       <w:r>
-        <w:t xml:space="preserve">Wilkinson,</w:t>
-      </w:r>
-      <w:r>
-        <w:t xml:space="preserve"> </w:t>
-      </w:r>
-      <w:r>
-        <w:t xml:space="preserve">PhD</w:t>
+        <w:t xml:space="preserve">Wilkinson</w:t>
       </w:r>
       <w:r>
         <w:rPr>
@@ -324,13 +282,7 @@
         <w:t xml:space="preserve"> </w:t>
       </w:r>
       <w:r>
-        <w:t xml:space="preserve">Sayers,</w:t>
-      </w:r>
-      <w:r>
-        <w:t xml:space="preserve"> </w:t>
-      </w:r>
-      <w:r>
-        <w:t xml:space="preserve">MSc</w:t>
+        <w:t xml:space="preserve">Sayers</w:t>
       </w:r>
       <w:r>
         <w:rPr>
@@ -345,40 +297,13 @@
         <w:t xml:space="preserve"> </w:t>
       </w:r>
       <w:r>
-        <w:t xml:space="preserve">Prof</w:t>
-      </w:r>
-      <w:r>
-        <w:t xml:space="preserve"> </w:t>
-      </w:r>
-      <w:r>
         <w:t xml:space="preserve">Ola</w:t>
       </w:r>
       <w:r>
         <w:t xml:space="preserve"> </w:t>
       </w:r>
       <w:r>
-        <w:t xml:space="preserve">Rolfson,</w:t>
-      </w:r>
-      <w:r>
-        <w:t xml:space="preserve"> </w:t>
-      </w:r>
-      <w:r>
-        <w:t xml:space="preserve">PhD</w:t>
-      </w:r>
-      <w:r>
-        <w:rPr>
-          <w:vertAlign w:val="superscript"/>
-        </w:rPr>
-        <w:t xml:space="preserve">2,4</w:t>
-      </w:r>
-      <w:r>
-        <w:t xml:space="preserve">,</w:t>
-      </w:r>
-      <w:r>
-        <w:t xml:space="preserve"> </w:t>
-      </w:r>
-      <w:r>
-        <w:t xml:space="preserve">Prof</w:t>
+        <w:t xml:space="preserve">Rolfson2,4^,</w:t>
       </w:r>
       <w:r>
         <w:t xml:space="preserve"> </w:t>
@@ -396,13 +321,7 @@
         <w:t xml:space="preserve"> </w:t>
       </w:r>
       <w:r>
-        <w:t xml:space="preserve">Hailer,</w:t>
-      </w:r>
-      <w:r>
-        <w:t xml:space="preserve"> </w:t>
-      </w:r>
-      <w:r>
-        <w:t xml:space="preserve">MD</w:t>
+        <w:t xml:space="preserve">Hailer</w:t>
       </w:r>
       <w:r>
         <w:rPr>
@@ -534,84 +453,14 @@
       <w:pPr>
         <w:pStyle w:val="Heading2"/>
       </w:pPr>
-      <w:bookmarkStart w:id="21" w:name="addresses"/>
-      <w:r>
-        <w:t xml:space="preserve">Addresses</w:t>
+      <w:bookmarkStart w:id="21" w:name="correspondence"/>
+      <w:r>
+        <w:t xml:space="preserve">Correspondence</w:t>
       </w:r>
       <w:bookmarkEnd w:id="21"/>
     </w:p>
     <w:p>
       <w:pPr>
-        <w:pStyle w:val="Compact"/>
-        <w:numPr>
-          <w:numId w:val="1002"/>
-          <w:ilvl w:val="0"/>
-        </w:numPr>
-      </w:pPr>
-      <w:r>
-        <w:t xml:space="preserve">AG: Andersrogatan 5, SE-621 45 Visby, SWEDEN</w:t>
-      </w:r>
-    </w:p>
-    <w:p>
-      <w:pPr>
-        <w:pStyle w:val="Compact"/>
-        <w:numPr>
-          <w:numId w:val="1002"/>
-          <w:ilvl w:val="0"/>
-        </w:numPr>
-      </w:pPr>
-      <w:r>
-        <w:t xml:space="preserve">EB/OR: Svenska Hoftprotesregistret, Registercentrum Vastra Gotaland, SE-413 45 Gothenbutg, SWEDEN</w:t>
-      </w:r>
-    </w:p>
-    <w:p>
-      <w:pPr>
-        <w:pStyle w:val="Compact"/>
-        <w:numPr>
-          <w:numId w:val="1002"/>
-          <w:ilvl w:val="0"/>
-        </w:numPr>
-      </w:pPr>
-      <w:r>
-        <w:t xml:space="preserve">EL/AB/AS: Musculoskeletal Research Unit, University of Bristol, Beacon House, Queens Road, Bristol, BS8 1QU, UK</w:t>
-      </w:r>
-    </w:p>
-    <w:p>
-      <w:pPr>
-        <w:pStyle w:val="Compact"/>
-        <w:numPr>
-          <w:numId w:val="1002"/>
-          <w:ilvl w:val="0"/>
-        </w:numPr>
-      </w:pPr>
-      <w:r>
-        <w:t xml:space="preserve">JMW: Department of Oncology and Metabolism, The Medical School, Beech Hill Road, Sheffield, S10 2RX, UK</w:t>
-      </w:r>
-    </w:p>
-    <w:p>
-      <w:pPr>
-        <w:pStyle w:val="Compact"/>
-        <w:numPr>
-          <w:numId w:val="1002"/>
-          <w:ilvl w:val="0"/>
-        </w:numPr>
-      </w:pPr>
-      <w:r>
-        <w:t xml:space="preserve">NPH: Akademiska sjukhuset, 751 85 Uppsala, SWEDEN</w:t>
-      </w:r>
-    </w:p>
-    <w:p>
-      <w:pPr>
-        <w:pStyle w:val="Heading2"/>
-      </w:pPr>
-      <w:bookmarkStart w:id="22" w:name="correspondence"/>
-      <w:r>
-        <w:t xml:space="preserve">Correspondence</w:t>
-      </w:r>
-      <w:bookmarkEnd w:id="22"/>
-    </w:p>
-    <w:p>
-      <w:pPr>
         <w:pStyle w:val="FirstParagraph"/>
       </w:pPr>
       <w:r>
@@ -620,7 +469,7 @@
       <w:r>
         <w:t xml:space="preserve"> </w:t>
       </w:r>
-      <w:hyperlink r:id="rId23">
+      <w:hyperlink r:id="rId22">
         <w:r>
           <w:rPr>
             <w:rStyle w:val="Hyperlink"/>
@@ -636,24 +485,24 @@
       <w:pPr>
         <w:pStyle w:val="Heading5"/>
       </w:pPr>
-      <w:bookmarkStart w:id="24" w:name="page-break"/>
+      <w:bookmarkStart w:id="23" w:name="page-break"/>
       <w:r>
         <w:t xml:space="preserve">PAGE BREAK</w:t>
       </w:r>
+      <w:bookmarkEnd w:id="23"/>
+    </w:p>
+    <w:p>
+      <w:pPr>
+        <w:pStyle w:val="Heading1"/>
+      </w:pPr>
+      <w:bookmarkStart w:id="24" w:name="abstract"/>
+      <w:r>
+        <w:t xml:space="preserve">Abstract</w:t>
+      </w:r>
       <w:bookmarkEnd w:id="24"/>
     </w:p>
     <w:p>
       <w:pPr>
-        <w:pStyle w:val="Heading1"/>
-      </w:pPr>
-      <w:bookmarkStart w:id="25" w:name="abstract"/>
-      <w:r>
-        <w:t xml:space="preserve">Abstract</w:t>
-      </w:r>
-      <w:bookmarkEnd w:id="25"/>
-    </w:p>
-    <w:p>
-      <w:pPr>
         <w:pStyle w:val="FirstParagraph"/>
       </w:pPr>
       <w:r>
@@ -743,7 +592,7 @@
       <w:r>
         <w:t xml:space="preserve">We developed a parsimonious model which may facilitate individualized risk assessment prior to one of the most common surgical interventions. We published a web-calculator to aid clinical decision-making (</w:t>
       </w:r>
-      <w:hyperlink r:id="rId26">
+      <w:hyperlink r:id="rId25">
         <w:r>
           <w:rPr>
             <w:rStyle w:val="Hyperlink"/>
@@ -770,7 +619,7 @@
       <w:pPr>
         <w:pStyle w:val="Compact"/>
         <w:numPr>
-          <w:numId w:val="1003"/>
+          <w:numId w:val="1002"/>
           <w:ilvl w:val="0"/>
         </w:numPr>
       </w:pPr>
@@ -782,7 +631,7 @@
       <w:pPr>
         <w:pStyle w:val="Compact"/>
         <w:numPr>
-          <w:numId w:val="1003"/>
+          <w:numId w:val="1002"/>
           <w:ilvl w:val="0"/>
         </w:numPr>
       </w:pPr>
@@ -794,14 +643,14 @@
       <w:pPr>
         <w:pStyle w:val="Compact"/>
         <w:numPr>
-          <w:numId w:val="1003"/>
+          <w:numId w:val="1002"/>
           <w:ilvl w:val="0"/>
         </w:numPr>
       </w:pPr>
       <w:r>
         <w:t xml:space="preserve">We published an on-line web-calculator (</w:t>
       </w:r>
-      <w:hyperlink r:id="rId26">
+      <w:hyperlink r:id="rId25">
         <w:r>
           <w:rPr>
             <w:rStyle w:val="Hyperlink"/>
@@ -817,24 +666,24 @@
       <w:pPr>
         <w:pStyle w:val="Heading5"/>
       </w:pPr>
-      <w:bookmarkStart w:id="27" w:name="page-break-1"/>
+      <w:bookmarkStart w:id="26" w:name="page-break-1"/>
       <w:r>
         <w:t xml:space="preserve">PAGE BREAK</w:t>
       </w:r>
+      <w:bookmarkEnd w:id="26"/>
+    </w:p>
+    <w:p>
+      <w:pPr>
+        <w:pStyle w:val="Heading1"/>
+      </w:pPr>
+      <w:bookmarkStart w:id="27" w:name="introduction"/>
+      <w:r>
+        <w:t xml:space="preserve">Introduction</w:t>
+      </w:r>
       <w:bookmarkEnd w:id="27"/>
     </w:p>
     <w:p>
       <w:pPr>
-        <w:pStyle w:val="Heading1"/>
-      </w:pPr>
-      <w:bookmarkStart w:id="28" w:name="introduction"/>
-      <w:r>
-        <w:t xml:space="preserve">Introduction</w:t>
-      </w:r>
-      <w:bookmarkEnd w:id="28"/>
-    </w:p>
-    <w:p>
-      <w:pPr>
         <w:pStyle w:val="FirstParagraph"/>
       </w:pPr>
       <w:r>
@@ -904,7 +753,7 @@
       <w:r>
         <w:t xml:space="preserve">The first prediction model based on a European cohort was the patient decision support tool for joint replacement in the UK (</w:t>
       </w:r>
-      <w:hyperlink r:id="rId29">
+      <w:hyperlink r:id="rId28">
         <w:r>
           <w:rPr>
             <w:rStyle w:val="Hyperlink"/>
@@ -921,7 +770,7 @@
         <w:pStyle w:val="BodyText"/>
       </w:pPr>
       <w:r>
-        <w:t xml:space="preserve">Here we aimed to develop a parsimonious prediction model of 90-day postoperative mortality after THA with internal and external validation of discrimination and calibration, and to compare this to the accuracy of prediction models based on existing co-morbidity measures.</w:t>
+        <w:t xml:space="preserve">We aimed to develop a parsimonious prediction model of 90-day postoperative mortality after THA with internal and external validation of discrimination and calibration, and to compare this to the accuracy of prediction models based on existing co-morbidity measures.</w:t>
       </w:r>
       <w:r>
         <w:rPr>
@@ -934,10 +783,43 @@
       <w:pPr>
         <w:pStyle w:val="Heading1"/>
       </w:pPr>
-      <w:bookmarkStart w:id="30" w:name="participants-and-methods"/>
+      <w:bookmarkStart w:id="29" w:name="participants-and-methods"/>
       <w:r>
         <w:t xml:space="preserve">Participants and Methods</w:t>
       </w:r>
+      <w:bookmarkEnd w:id="29"/>
+    </w:p>
+    <w:p>
+      <w:pPr>
+        <w:pStyle w:val="FirstParagraph"/>
+      </w:pPr>
+      <w:r>
+        <w:t xml:space="preserve">We used data from the Swedish Hip Arthroplasty Register (SHAR) for model derivation and internal validation of discrimination and calibration. The best model was then validated externally on patients from England and Wales recorded in the National Joint Registry for England, Wales, Northern Ireland, the Isle of Man and the States of Guernsey (NJR). We focused on patients with cemented THA due to osteoarthritis. Cementation is the most common fixation technique used in Sweden, thus used as inclusion criteria to decrease heterogeneity. Only the last operated hip was accounted for in patients with bilateral THA, since those are more likely to resemble patients with unilateral THA (Figure</w:t>
+      </w:r>
+      <w:r>
+        <w:t xml:space="preserve"> </w:t>
+      </w:r>
+      <w:r>
+        <w:t xml:space="preserve">1</w:t>
+      </w:r>
+      <w:r>
+        <w:t xml:space="preserve">).</w:t>
+      </w:r>
+      <w:r>
+        <w:rPr>
+          <w:vertAlign w:val="superscript"/>
+        </w:rPr>
+        <w:t xml:space="preserve">15</w:t>
+      </w:r>
+    </w:p>
+    <w:p>
+      <w:pPr>
+        <w:pStyle w:val="Heading2"/>
+      </w:pPr>
+      <w:bookmarkStart w:id="30" w:name="derivation-cohort-sweden"/>
+      <w:r>
+        <w:t xml:space="preserve">Derivation cohort (Sweden)</w:t>
+      </w:r>
       <w:bookmarkEnd w:id="30"/>
     </w:p>
     <w:p>
@@ -945,7 +827,63 @@
         <w:pStyle w:val="FirstParagraph"/>
       </w:pPr>
       <w:r>
-        <w:t xml:space="preserve">We used data from the Swedish Hip Arthroplasty Register (SHAR) for model derivation and internal validation of discrimination and calibration. The best model was then validated externally on patients from England and Wales recorded in the National Joint Registry for England, Wales, Northern Ireland, the Isle of Man and the States of Guernsey (NJR). We focused on patients with cemented THA due to osteoarthritis. Cementation is the most common fixation technique used in Sweden, thus used as inclusion criteria to decrease heterogeneity. Only the last operated hip was accounted for in patients with bilateral THA, since those are more likely to resemble patients with unilateral THA (Figure</w:t>
+        <w:t xml:space="preserve">The patient cohort was identified from the SHAR. The inclusion period started 2008 since the American Society for Anesthesiologists (ASA) class and Body Mass Index (BMI) were systematically recorded from then on. The observation period ended 2015, since we had access to co-morbidity from the national patient register up to this point. Deterministic data linkage was performed by 10-digit identity numbers, assigned to all Swedish residents at birth or immigration. We used data from a variety of sources, as previously described.</w:t>
+      </w:r>
+      <w:r>
+        <w:rPr>
+          <w:vertAlign w:val="superscript"/>
+        </w:rPr>
+        <w:t xml:space="preserve">16</w:t>
+      </w:r>
+      <w:r>
+        <w:t xml:space="preserve"> </w:t>
+      </w:r>
+      <w:r>
+        <w:t xml:space="preserve">Age, sex, BMI, ASA class, type of hospital (university/county/rural/private) and year of surgery were collected from the SHAR, with a completeness of 96-98 %.</w:t>
+      </w:r>
+      <w:r>
+        <w:rPr>
+          <w:vertAlign w:val="superscript"/>
+        </w:rPr>
+        <w:t xml:space="preserve">17</w:t>
+      </w:r>
+      <w:r>
+        <w:t xml:space="preserve"> </w:t>
+      </w:r>
+      <w:r>
+        <w:t xml:space="preserve">Data on educational level (low = up to 9 years/middle = 10-12 years/high = at least 12 years) was recorded for more than 98 % of the population with 85 % accuracy in the longitudinal integration database for health insurance and labor market studies (LISA) from Statistics Sweden.</w:t>
+      </w:r>
+      <w:r>
+        <w:rPr>
+          <w:vertAlign w:val="superscript"/>
+        </w:rPr>
+        <w:t xml:space="preserve">18</w:t>
+      </w:r>
+      <w:r>
+        <w:t xml:space="preserve"> </w:t>
+      </w:r>
+      <w:r>
+        <w:t xml:space="preserve">Civil status (married/un-married/divorced/widow[er]), were also collected from LISA. The Swedish national patient register (NPR) was used to assess co-morbidity during the year preceding index surgery. This register contains all relevant diagnoses coded by ICD-10, as well as dates of admission and discharge for in- and outpatient episodes in all private and public hospitals. Completeness for NPR is above 99 % and 85-95 % of all diagnostic codes are valid.</w:t>
+      </w:r>
+      <w:r>
+        <w:rPr>
+          <w:vertAlign w:val="superscript"/>
+        </w:rPr>
+        <w:t xml:space="preserve">19</w:t>
+      </w:r>
+      <w:r>
+        <w:t xml:space="preserve"> </w:t>
+      </w:r>
+      <w:r>
+        <w:t xml:space="preserve">Death dates were linked from the national population register.</w:t>
+      </w:r>
+    </w:p>
+    <w:p>
+      <w:pPr>
+        <w:pStyle w:val="BodyText"/>
+      </w:pPr>
+      <w:r>
+        <w:t xml:space="preserve">Patients with missing information on BMI or a measurement above 50 were excluded, as were patients with missing information on ASA class or class IV and above, as well as patients with unknown educational level or type of hospital. 53,099 patients (mean age 72.68 years, range 35 - 99 and 61 % females) were included (Figure</w:t>
       </w:r>
       <w:r>
         <w:t xml:space="preserve"> </w:t>
@@ -954,173 +892,120 @@
         <w:t xml:space="preserve">1</w:t>
       </w:r>
       <w:r>
-        <w:t xml:space="preserve">).</w:t>
+        <w:t xml:space="preserve"> </w:t>
+      </w:r>
+      <w:r>
+        <w:t xml:space="preserve">left panel).</w:t>
+      </w:r>
+    </w:p>
+    <w:p>
+      <w:pPr>
+        <w:pStyle w:val="Heading2"/>
+      </w:pPr>
+      <w:bookmarkStart w:id="31" w:name="X607666395c53d4d7bffb9fa48f5a07f249542af"/>
+      <w:r>
+        <w:t xml:space="preserve">External validation cohort (England and Wales)</w:t>
+      </w:r>
+      <w:bookmarkEnd w:id="31"/>
+    </w:p>
+    <w:p>
+      <w:pPr>
+        <w:pStyle w:val="FirstParagraph"/>
+      </w:pPr>
+      <w:r>
+        <w:t xml:space="preserve">Similar inclusion criteria were applied to the validation cohort from England and Wales. We excluded no patients based on missing information on BMI, educational level, or civil status however, since those variables were not used in the final model.</w:t>
+      </w:r>
+      <w:r>
+        <w:t xml:space="preserve"> </w:t>
+      </w:r>
+      <w:r>
+        <w:t xml:space="preserve">125,428 patients were included (Figure</w:t>
+      </w:r>
+      <w:r>
+        <w:t xml:space="preserve"> </w:t>
+      </w:r>
+      <w:r>
+        <w:t xml:space="preserve">1</w:t>
+      </w:r>
+      <w:r>
+        <w:t xml:space="preserve"> </w:t>
+      </w:r>
+      <w:r>
+        <w:t xml:space="preserve">right panel).</w:t>
+      </w:r>
+      <w:r>
+        <w:t xml:space="preserve"> </w:t>
+      </w:r>
+      <w:r>
+        <w:t xml:space="preserve">The validation cohort was created by linking NJR data to the secondary uses service database from the National Health Service (NHS). This database includes co-morbidity recorded in the admitted patient care module of the hospital episode statistics (HES) database in England, and the patient episode database for Wales.</w:t>
       </w:r>
       <w:r>
         <w:rPr>
           <w:vertAlign w:val="superscript"/>
         </w:rPr>
-        <w:t xml:space="preserve">15</w:t>
+        <w:t xml:space="preserve">20</w:t>
+      </w:r>
+      <w:r>
+        <w:t xml:space="preserve"> </w:t>
+      </w:r>
+      <w:r>
+        <w:t xml:space="preserve">Out-patient deaths were linked from the office of national statistics. Data linkage used NHS-numbers, as well as patient name, age, sex and address.</w:t>
+      </w:r>
+      <w:r>
+        <w:rPr>
+          <w:vertAlign w:val="superscript"/>
+        </w:rPr>
+        <w:t xml:space="preserve">21</w:t>
       </w:r>
     </w:p>
     <w:p>
       <w:pPr>
         <w:pStyle w:val="Heading2"/>
       </w:pPr>
-      <w:bookmarkStart w:id="31" w:name="derivation-cohort-sweden"/>
-      <w:r>
-        <w:t xml:space="preserve">Derivation cohort (Sweden)</w:t>
-      </w:r>
-      <w:bookmarkEnd w:id="31"/>
+      <w:bookmarkStart w:id="32" w:name="defining-co-morbidity"/>
+      <w:r>
+        <w:t xml:space="preserve">Defining co-morbidity</w:t>
+      </w:r>
+      <w:bookmarkEnd w:id="32"/>
     </w:p>
     <w:p>
       <w:pPr>
         <w:pStyle w:val="FirstParagraph"/>
       </w:pPr>
       <w:r>
-        <w:t xml:space="preserve">The patient cohort was identified from the SHAR. The inclusion period started 2008 since the American Society for Anesthesiologists (ASA) class and Body Mass Index (BMI) were systematically recorded from then on. The observation period ended 2015, since we had access to co-morbidity from the national patient register up to this point. Deterministic data linkage was performed by 10-digit identity numbers, assigned to all Swedish residents at birth or immigration. We used data from a variety of sources, as previously described.</w:t>
+        <w:t xml:space="preserve">Co-morbidity was defined by individual ICD-10 codes grouped into 17 categories according to Charlson and 31 categories according to Elixhauser.</w:t>
       </w:r>
       <w:r>
         <w:rPr>
           <w:vertAlign w:val="superscript"/>
         </w:rPr>
-        <w:t xml:space="preserve">16</w:t>
-      </w:r>
-      <w:r>
-        <w:t xml:space="preserve"> </w:t>
-      </w:r>
-      <w:r>
-        <w:t xml:space="preserve">Age, sex, BMI, ASA class, type of hospital (university/county/rural/private) and year of surgery were collected from the SHAR, with a completeness of 96-98 %.</w:t>
-      </w:r>
-      <w:r>
-        <w:rPr>
-          <w:vertAlign w:val="superscript"/>
-        </w:rPr>
-        <w:t xml:space="preserve">17</w:t>
-      </w:r>
-      <w:r>
-        <w:t xml:space="preserve"> </w:t>
-      </w:r>
-      <w:r>
-        <w:t xml:space="preserve">Data on educational level (low = up to 9 years/middle = 10-12 years/high = at least 12 years) was recorded for more than 98 % of the population with 85 % accuracy in the longitudinal integration database for health insurance and labor market studies (LISA) from Statistics Sweden.</w:t>
-      </w:r>
-      <w:r>
-        <w:rPr>
-          <w:vertAlign w:val="superscript"/>
-        </w:rPr>
-        <w:t xml:space="preserve">18</w:t>
-      </w:r>
-      <w:r>
-        <w:t xml:space="preserve"> </w:t>
-      </w:r>
-      <w:r>
-        <w:t xml:space="preserve">Civil status (married/un-married/divorced/widow[er]), were also collected from LISA. The Swedish national patient register (NPR) was used to assess co-morbidity during the year preceding index surgery. This register contains all relevant diagnoses coded by ICD-10, as well as dates of admission and discharge for in- and outpatient episodes in all private and public hospitals. Completeness for NPR is above 99 % and 85-95 % of all diagnostic codes are valid.</w:t>
-      </w:r>
-      <w:r>
-        <w:rPr>
-          <w:vertAlign w:val="superscript"/>
-        </w:rPr>
-        <w:t xml:space="preserve">19</w:t>
-      </w:r>
-      <w:r>
-        <w:t xml:space="preserve"> </w:t>
-      </w:r>
-      <w:r>
-        <w:t xml:space="preserve">Death dates were linked from the national population register.</w:t>
-      </w:r>
-    </w:p>
-    <w:p>
-      <w:pPr>
-        <w:pStyle w:val="BodyText"/>
-      </w:pPr>
-      <w:r>
-        <w:t xml:space="preserve">Patients with missing information on BMI or a measurement above 50 were excluded, as were patients with missing information on ASA class or class IV and above, as well as patients with unknown educational level or type of hospital.</w:t>
+        <w:t xml:space="preserve">22</w:t>
+      </w:r>
+      <w:r>
+        <w:t xml:space="preserve"> </w:t>
+      </w:r>
+      <w:r>
+        <w:t xml:space="preserve">Some co-morbidities were identified in both indices, and some distinct co-morbidities were closely related (such as hypertension with and without complications, or abuse of either drugs or alcohol). We combined individual diagnostic groups to establish 21 broader categories of co-morbidity (Table</w:t>
+      </w:r>
+      <w:r>
+        <w:t xml:space="preserve"> </w:t>
+      </w:r>
+      <w:r>
+        <w:t xml:space="preserve">1</w:t>
+      </w:r>
+      <w:r>
+        <w:t xml:space="preserve">). Conditions were merged according to clinical relevance as to be recognized in a patient-physician meeting without access to external register data.</w:t>
       </w:r>
     </w:p>
     <w:p>
       <w:pPr>
         <w:pStyle w:val="Heading2"/>
       </w:pPr>
-      <w:bookmarkStart w:id="32" w:name="X607666395c53d4d7bffb9fa48f5a07f249542af"/>
-      <w:r>
-        <w:t xml:space="preserve">External validation cohort (England and Wales)</w:t>
-      </w:r>
-      <w:bookmarkEnd w:id="32"/>
-    </w:p>
-    <w:p>
-      <w:pPr>
-        <w:pStyle w:val="FirstParagraph"/>
-      </w:pPr>
-      <w:r>
-        <w:t xml:space="preserve">Similar inclusion criteria were applied to the validation cohort from England and Wales. We excluded no patients based on missing information on BMI, educational level, or civil status however, since those variables were not used in the final model. The validation cohort was created by linking NJR data to the secondary uses service database from the National Health Service (NHS). This database includes co-morbidity recorded in the admitted patient care module of the hospital episode statistics (HES) database in England, and the patient episode database for Wales.</w:t>
-      </w:r>
-      <w:r>
-        <w:rPr>
-          <w:vertAlign w:val="superscript"/>
-        </w:rPr>
-        <w:t xml:space="preserve">20</w:t>
-      </w:r>
-      <w:r>
-        <w:t xml:space="preserve"> </w:t>
-      </w:r>
-      <w:r>
-        <w:t xml:space="preserve">Out-patient deaths were linked from the office of national statistics. Data linkage used NHS-numbers, as well as patient name, age, sex and address.</w:t>
-      </w:r>
-      <w:r>
-        <w:rPr>
-          <w:vertAlign w:val="superscript"/>
-        </w:rPr>
-        <w:t xml:space="preserve">21</w:t>
-      </w:r>
-    </w:p>
-    <w:p>
-      <w:pPr>
-        <w:pStyle w:val="Heading2"/>
-      </w:pPr>
-      <w:bookmarkStart w:id="33" w:name="defining-co-morbidity"/>
-      <w:r>
-        <w:t xml:space="preserve">Defining co-morbidity</w:t>
+      <w:bookmarkStart w:id="33" w:name="X3dfb8ce663a1fc2d82d471b5d62397660058101"/>
+      <w:r>
+        <w:t xml:space="preserve">Statistical analysis for model development</w:t>
       </w:r>
       <w:bookmarkEnd w:id="33"/>
-    </w:p>
-    <w:p>
-      <w:pPr>
-        <w:pStyle w:val="FirstParagraph"/>
-      </w:pPr>
-      <w:r>
-        <w:t xml:space="preserve">Co-morbidity was defined by individual ICD-10 codes grouped into 17 categories according to Charlson and 31 categories according to Elixhauser.</w:t>
-      </w:r>
-      <w:r>
-        <w:rPr>
-          <w:vertAlign w:val="superscript"/>
-        </w:rPr>
-        <w:t xml:space="preserve">22</w:t>
-      </w:r>
-      <w:r>
-        <w:t xml:space="preserve"> </w:t>
-      </w:r>
-      <w:r>
-        <w:t xml:space="preserve">Some co-morbidities were identified in both indices, and some distinct co-morbidities were closely related (such as hypertension with and without complications, or abuse of either drugs or alcohol). We combined individual diagnostic groups to establish 21 broader categories of co-morbidity (Table</w:t>
-      </w:r>
-      <w:r>
-        <w:t xml:space="preserve"> </w:t>
-      </w:r>
-      <w:r>
-        <w:t xml:space="preserve">1</w:t>
-      </w:r>
-      <w:r>
-        <w:t xml:space="preserve">). Conditions were merged according to clinical relevance as to be recognized in a patient-physician meeting without access to external register data.</w:t>
-      </w:r>
-    </w:p>
-    <w:p>
-      <w:pPr>
-        <w:pStyle w:val="Heading2"/>
-      </w:pPr>
-      <w:bookmarkStart w:id="34" w:name="X3dfb8ce663a1fc2d82d471b5d62397660058101"/>
-      <w:r>
-        <w:t xml:space="preserve">Statistical analysis for model development</w:t>
-      </w:r>
-      <w:bookmarkEnd w:id="34"/>
     </w:p>
     <w:p>
       <w:pPr>
@@ -1171,16 +1056,27 @@
       <w:r>
         <w:t xml:space="preserve">:s were used to estimate model coefficients for each potential predictor. The magnitude (absolute values) of those estimates were used as a measure of variable importance. Piece-wise linear regression was used to detect a breaking point where a significant drop in variable importance was observed. Potential predictors with variable importance above this breaking point were considered important and kept as model candidates. The whole process was repeated 100 times. Covariates that were selected at least once out of the 100 times were used in a main effects model of multivariable logistic regression without penalty, and without pre-normalization of numeric variables (main model). A reduced model with variables chosen at least 33 out of the 100 times was used as a simpler alternative for comparison. This model, without cancer as a predictor, was also evaluated separately, considering that medical indications for THA surgery may be different for patients with cancer compared to patients without malignancies. Univariable models with the ASA class, Charlson or Elixhauser co-morbidity indices were used for benchmarking, as well as a multivariable model including only age and sex. Each model including age was fitted three times, once with age as a main effect and twice with restricted cubic splines, either by two or three knots. Odds ratios for the final model were estimated with 95 % confidence intervals.</w:t>
       </w:r>
+      <w:r>
+        <w:t xml:space="preserve"> </w:t>
+      </w:r>
+      <m:oMath>
+        <m:r>
+          <m:t>p</m:t>
+        </m:r>
+      </m:oMath>
+      <w:r>
+        <w:t xml:space="preserve">-values below 0.05 were considered statistically significant.</w:t>
+      </w:r>
     </w:p>
     <w:p>
       <w:pPr>
         <w:pStyle w:val="Heading2"/>
       </w:pPr>
-      <w:bookmarkStart w:id="35" w:name="Xff1047e633f212e7c4888ec1ef4e1c3504bdbf7"/>
+      <w:bookmarkStart w:id="34" w:name="Xff1047e633f212e7c4888ec1ef4e1c3504bdbf7"/>
       <w:r>
         <w:t xml:space="preserve">Statistical analysis for model validation</w:t>
       </w:r>
-      <w:bookmarkEnd w:id="35"/>
+      <w:bookmarkEnd w:id="34"/>
     </w:p>
     <w:p>
       <w:pPr>
@@ -1256,11 +1152,11 @@
       <w:pPr>
         <w:pStyle w:val="Heading2"/>
       </w:pPr>
-      <w:bookmarkStart w:id="36" w:name="statistical-tools"/>
+      <w:bookmarkStart w:id="35" w:name="statistical-tools"/>
       <w:r>
         <w:t xml:space="preserve">Statistical tools</w:t>
       </w:r>
-      <w:bookmarkEnd w:id="36"/>
+      <w:bookmarkEnd w:id="35"/>
     </w:p>
     <w:p>
       <w:pPr>
@@ -1272,7 +1168,7 @@
       <w:r>
         <w:t xml:space="preserve"> </w:t>
       </w:r>
-      <w:hyperlink r:id="rId26">
+      <w:hyperlink r:id="rId25">
         <w:r>
           <w:rPr>
             <w:rStyle w:val="Hyperlink"/>
@@ -1297,7 +1193,7 @@
       <w:r>
         <w:t xml:space="preserve"> </w:t>
       </w:r>
-      <w:hyperlink r:id="rId37">
+      <w:hyperlink r:id="rId36">
         <w:r>
           <w:rPr>
             <w:rStyle w:val="Hyperlink"/>
@@ -1313,10 +1209,28 @@
       <w:pPr>
         <w:pStyle w:val="Heading2"/>
       </w:pPr>
-      <w:bookmarkStart w:id="38" w:name="ethical-approval"/>
+      <w:bookmarkStart w:id="37" w:name="ethical-approval"/>
       <w:r>
         <w:t xml:space="preserve">Ethical approval</w:t>
       </w:r>
+      <w:bookmarkEnd w:id="37"/>
+    </w:p>
+    <w:p>
+      <w:pPr>
+        <w:pStyle w:val="FirstParagraph"/>
+      </w:pPr>
+      <w:r>
+        <w:t xml:space="preserve">Ethical approval for this study was obtained from the Regional Ethical Review Board in Gothenburg (360-13) and by the NJR in the UK (RSC2017/21). Informed consent was not mandatory according to the Swedish patient data law from 2009, and the UK law for pseudonymised data.</w:t>
+      </w:r>
+    </w:p>
+    <w:p>
+      <w:pPr>
+        <w:pStyle w:val="Heading1"/>
+      </w:pPr>
+      <w:bookmarkStart w:id="38" w:name="indirect-patient-and-public-involvement"/>
+      <w:r>
+        <w:t xml:space="preserve">Indirect Patient and Public Involvement</w:t>
+      </w:r>
       <w:bookmarkEnd w:id="38"/>
     </w:p>
     <w:p>
@@ -1324,278 +1238,236 @@
         <w:pStyle w:val="FirstParagraph"/>
       </w:pPr>
       <w:r>
-        <w:t xml:space="preserve">Ethical approval for this study was obtained from the Regional Ethical Review Board in Gothenburg (360-13) and by the NJR in the UK (RSC2017/21). Informed consent was not mandatory according to the Swedish patient data law from 2009, and the UK law for pseudonymised data.</w:t>
+        <w:t xml:space="preserve">There is a patient representative at SHAR to ensure that the patients’ interests are respected in planned research.</w:t>
       </w:r>
     </w:p>
     <w:p>
       <w:pPr>
         <w:pStyle w:val="Heading1"/>
       </w:pPr>
-      <w:bookmarkStart w:id="39" w:name="indirect-patient-and-public-involvement"/>
-      <w:r>
-        <w:t xml:space="preserve">Indirect Patient and Public Involvement</w:t>
+      <w:bookmarkStart w:id="39" w:name="results"/>
+      <w:r>
+        <w:t xml:space="preserve">Results</w:t>
       </w:r>
       <w:bookmarkEnd w:id="39"/>
     </w:p>
     <w:p>
       <w:pPr>
+        <w:pStyle w:val="Heading2"/>
+      </w:pPr>
+      <w:bookmarkStart w:id="40" w:name="study-participants"/>
+      <w:r>
+        <w:t xml:space="preserve">Study participants</w:t>
+      </w:r>
+      <w:bookmarkEnd w:id="40"/>
+    </w:p>
+    <w:p>
+      <w:pPr>
         <w:pStyle w:val="FirstParagraph"/>
       </w:pPr>
       <w:r>
-        <w:t xml:space="preserve">There is a patient representative at SHAR to ensure that the patients’ interests are respected in planned research.</w:t>
+        <w:t xml:space="preserve">175 (0.33 %) of the patients from SHAR died within 90 days and no one was censored before that. The unadjusted risk of 90-day mortality was therefore 0.33 % (95 % CI 0.28 - 0.38). Further characteristics of the study population are presented in Table</w:t>
+      </w:r>
+      <w:r>
+        <w:t xml:space="preserve"> </w:t>
+      </w:r>
+      <w:r>
+        <w:t xml:space="preserve">2</w:t>
+      </w:r>
+      <w:r>
+        <w:t xml:space="preserve">. 26 % and 48 % of the Swedish patients had at least one pre-surgery co-morbidity according to Charlson and Elixhauser. The proportion of patients with ASA class III was 18 %.</w:t>
+      </w:r>
+    </w:p>
+    <w:p>
+      <w:pPr>
+        <w:pStyle w:val="BodyText"/>
+      </w:pPr>
+      <w:r>
+        <w:t xml:space="preserve">Patients from NJR had an unadjusted risk of 90 day mortality of 0.52 % (95 % CI 0.49 - 0.56), which was higher compared to the derivation cohort from Sweden.</w:t>
+      </w:r>
+    </w:p>
+    <w:p>
+      <w:pPr>
+        <w:pStyle w:val="Heading2"/>
+      </w:pPr>
+      <w:bookmarkStart w:id="41" w:name="X97f55da61655794c4500bb5dee5b0e7e0a00da4"/>
+      <w:r>
+        <w:t xml:space="preserve">Model development and internal validation</w:t>
+      </w:r>
+      <w:bookmarkEnd w:id="41"/>
+    </w:p>
+    <w:p>
+      <w:pPr>
+        <w:pStyle w:val="FirstParagraph"/>
+      </w:pPr>
+      <w:r>
+        <w:t xml:space="preserve">There were five co-morbidities that were not recorded for any patient who died in the Swedish derivation cohort: acquired immunodeficiency syndrome by the human immunodeficiency virus (AIDS/HIV), coagulopathy, fluid electrolyte disorders, liver disease, and weight loss. Those variables were therefore excluded as potential predictors prior to any statistical model derivation. The derived main model included age, sex, ASA class, the presence of cancer, diseases of the central nervous system, kidney disease, diagnosed obesity, heart condition, anemia, and myocardial infarction. The reduced model, with covariates included at least 33 out of 100 times, was restricted to age, sex, ASA class, the presence of cancer, diseases of the central nervous system, kidney disease, and diagnosed obesity (Table</w:t>
+      </w:r>
+      <w:r>
+        <w:t xml:space="preserve"> </w:t>
+      </w:r>
+      <w:r>
+        <w:t xml:space="preserve">3</w:t>
+      </w:r>
+      <w:r>
+        <w:t xml:space="preserve">).</w:t>
+      </w:r>
+    </w:p>
+    <w:p>
+      <w:pPr>
+        <w:pStyle w:val="BodyText"/>
+      </w:pPr>
+      <w:r>
+        <w:t xml:space="preserve">There were no differences between models including age as a main effect, compared to those were age was modeled by restricted cubic splines with either two or three knots. We therefore focused on the more parsimonious models with age as a main effect. Similarly, the correction for optimism only affected the third decimals of the AUC confidence intervals and was therefore omitted.</w:t>
+      </w:r>
+    </w:p>
+    <w:p>
+      <w:pPr>
+        <w:pStyle w:val="BodyText"/>
+      </w:pPr>
+      <w:r>
+        <w:t xml:space="preserve">The main and reduced models were no different regarding discriminative power (AUC = 0.79, 95 % CI 0.75 - 0.82 versus AUC = 0.78, 95 % CI 0.75 - 0.81). We therefore considered the reduced model as superior due to its simplicity. Traditional models performed poorly with 95 % confidence intervals not above 0.7: The Charlson co-morbitiy index had an AUC of (AUC = 0.66, 95 % CI 0.62 - 0.70) and the Elixhauser co-morbidity an AUC of (AUC = 0.64, 95 % CI 0.59 - 0.68; Figure</w:t>
+      </w:r>
+      <w:r>
+        <w:t xml:space="preserve"> </w:t>
+      </w:r>
+      <w:r>
+        <w:t xml:space="preserve">2</w:t>
+      </w:r>
+      <w:r>
+        <w:t xml:space="preserve"> </w:t>
+      </w:r>
+      <w:r>
+        <w:t xml:space="preserve">left panel and Figure</w:t>
+      </w:r>
+      <w:r>
+        <w:t xml:space="preserve"> </w:t>
+      </w:r>
+      <w:r>
+        <w:t xml:space="preserve">3</w:t>
+      </w:r>
+      <w:r>
+        <w:t xml:space="preserve">).</w:t>
+      </w:r>
+    </w:p>
+    <w:p>
+      <w:pPr>
+        <w:pStyle w:val="BodyText"/>
+      </w:pPr>
+      <w:r>
+        <w:t xml:space="preserve">The ability of the reduced model to estimate probabilities of death within 90 days is further illustrated in Figure</w:t>
+      </w:r>
+      <w:r>
+        <w:t xml:space="preserve"> </w:t>
+      </w:r>
+      <w:r>
+        <w:t xml:space="preserve">4</w:t>
+      </w:r>
+      <w:r>
+        <w:t xml:space="preserve">. Model calibration was good for estimated probabilities up to 3 % and acceptable up to 5 %, although with predicted probabilities usually higher than observed proportions (Figure</w:t>
+      </w:r>
+      <w:r>
+        <w:t xml:space="preserve"> </w:t>
+      </w:r>
+      <w:r>
+        <w:t xml:space="preserve">5</w:t>
+      </w:r>
+      <w:r>
+        <w:t xml:space="preserve">).</w:t>
+      </w:r>
+    </w:p>
+    <w:p>
+      <w:pPr>
+        <w:pStyle w:val="BodyText"/>
+      </w:pPr>
+      <w:r>
+        <w:t xml:space="preserve">Estimated model coefficients and corresponding odds ratios for the reduced model are presented in Table</w:t>
+      </w:r>
+      <w:r>
+        <w:t xml:space="preserve"> </w:t>
+      </w:r>
+      <w:r>
+        <w:t xml:space="preserve">4</w:t>
+      </w:r>
+      <w:r>
+        <w:t xml:space="preserve">.</w:t>
+      </w:r>
+    </w:p>
+    <w:p>
+      <w:pPr>
+        <w:pStyle w:val="BodyText"/>
+      </w:pPr>
+      <w:r>
+        <w:t xml:space="preserve">Omitting cancer from the reduced model did not affect the AUC or calibration for estimated probabilities below 3 %, but calibration outside this range deteriorated, and we thus retained cancer as an important predictor.</w:t>
+      </w:r>
+    </w:p>
+    <w:p>
+      <w:pPr>
+        <w:pStyle w:val="Heading2"/>
+      </w:pPr>
+      <w:bookmarkStart w:id="42" w:name="external-validation"/>
+      <w:r>
+        <w:t xml:space="preserve">External validation</w:t>
+      </w:r>
+      <w:bookmarkEnd w:id="42"/>
+    </w:p>
+    <w:p>
+      <w:pPr>
+        <w:pStyle w:val="FirstParagraph"/>
+      </w:pPr>
+      <w:r>
+        <w:t xml:space="preserve">The discriminative ability for the reduced model was not statistically significantly different when applied to the external validation cohort (AUC = 0.75, 95 % CI 0.73 - 0.76) compared to the internal validation (AUC = 0.78, 95 % CI 0.75 - 0.81) (Figure</w:t>
+      </w:r>
+      <w:r>
+        <w:t xml:space="preserve"> </w:t>
+      </w:r>
+      <w:r>
+        <w:t xml:space="preserve">2</w:t>
+      </w:r>
+      <w:r>
+        <w:t xml:space="preserve"> </w:t>
+      </w:r>
+      <w:r>
+        <w:t xml:space="preserve">right panel and Figure</w:t>
+      </w:r>
+      <w:r>
+        <w:t xml:space="preserve"> </w:t>
+      </w:r>
+      <w:r>
+        <w:t xml:space="preserve">3</w:t>
+      </w:r>
+      <w:r>
+        <w:t xml:space="preserve">). Calibration of the re-calibrated model was slightly inferior compared to the internal calibration. Predicted probabilities between 0.5 % and 1.5 % were lower than observed proportions and the estimated 95 % confidence bands were wider. Over-all, calibration was good for predicted probabilities below 3 % and acceptable below 5 % (Figure</w:t>
+      </w:r>
+      <w:r>
+        <w:t xml:space="preserve"> </w:t>
+      </w:r>
+      <w:r>
+        <w:t xml:space="preserve">5</w:t>
+      </w:r>
+      <w:r>
+        <w:t xml:space="preserve">).</w:t>
       </w:r>
     </w:p>
     <w:p>
       <w:pPr>
         <w:pStyle w:val="Heading1"/>
       </w:pPr>
-      <w:bookmarkStart w:id="40" w:name="results"/>
-      <w:r>
-        <w:t xml:space="preserve">Results</w:t>
-      </w:r>
-      <w:bookmarkEnd w:id="40"/>
+      <w:bookmarkStart w:id="43" w:name="discussion"/>
+      <w:r>
+        <w:t xml:space="preserve">Discussion</w:t>
+      </w:r>
+      <w:bookmarkEnd w:id="43"/>
     </w:p>
     <w:p>
       <w:pPr>
         <w:pStyle w:val="Heading2"/>
       </w:pPr>
-      <w:bookmarkStart w:id="41" w:name="study-participants"/>
-      <w:r>
-        <w:t xml:space="preserve">Study participants</w:t>
-      </w:r>
-      <w:bookmarkEnd w:id="41"/>
-    </w:p>
-    <w:p>
-      <w:pPr>
-        <w:pStyle w:val="FirstParagraph"/>
-      </w:pPr>
-      <w:r>
-        <w:t xml:space="preserve">53,099 patients (mean age 72.68 years, range 35 - 99 and 61 % females) were included in the derivation cohort from SHAR (Figure</w:t>
-      </w:r>
-      <w:r>
-        <w:t xml:space="preserve"> </w:t>
-      </w:r>
-      <w:r>
-        <w:t xml:space="preserve">1</w:t>
-      </w:r>
-      <w:r>
-        <w:t xml:space="preserve"> </w:t>
-      </w:r>
-      <w:r>
-        <w:t xml:space="preserve">left panel). 175 (0.33 %) of those patients died within 90 days and no one was censored before that. The unadjusted risk of 90-day mortality was therefore 0.33 % (95 % CI 0.28 - 0.38). Further characteristics of the study population are presented in Table</w:t>
-      </w:r>
-      <w:r>
-        <w:t xml:space="preserve"> </w:t>
-      </w:r>
-      <w:r>
-        <w:t xml:space="preserve">2</w:t>
-      </w:r>
-      <w:r>
-        <w:t xml:space="preserve">. 26 % and 48 % of the Swedish patients had at least one pre-surgery co-morbidity according to Charlson and Elixhauser. The proportion of patients with ASA class III was 18 %.</w:t>
-      </w:r>
-    </w:p>
-    <w:p>
-      <w:pPr>
-        <w:pStyle w:val="BodyText"/>
-      </w:pPr>
-      <w:r>
-        <w:t xml:space="preserve">In addition, 125,428 patients were included for the external validation cohort from England and Wales (Figure</w:t>
-      </w:r>
-      <w:r>
-        <w:t xml:space="preserve"> </w:t>
-      </w:r>
-      <w:r>
-        <w:t xml:space="preserve">1</w:t>
-      </w:r>
-      <w:r>
-        <w:t xml:space="preserve"> </w:t>
-      </w:r>
-      <w:r>
-        <w:t xml:space="preserve">right panel). Their unadjusted risk of 90 day mortality was 0.52 % (95 % CI 0.49 - 0.56), which was higher compared to the derivation cohort from Sweden.</w:t>
-      </w:r>
-    </w:p>
-    <w:p>
-      <w:pPr>
-        <w:pStyle w:val="Heading2"/>
-      </w:pPr>
-      <w:bookmarkStart w:id="42" w:name="X97f55da61655794c4500bb5dee5b0e7e0a00da4"/>
-      <w:r>
-        <w:t xml:space="preserve">Model development and internal validation</w:t>
-      </w:r>
-      <w:bookmarkEnd w:id="42"/>
-    </w:p>
-    <w:p>
-      <w:pPr>
-        <w:pStyle w:val="FirstParagraph"/>
-      </w:pPr>
-      <w:r>
-        <w:t xml:space="preserve">There were five co-morbidities that were not recorded for any patient who died in the Swedish derivation cohort: acquired immunodeficiency syndrome by the human immunodeficiency virus (AIDS/HIV), coagulopathy, fluid electrolyte disorders, liver disease, and weight loss. Those variables were therefore excluded as potential predictors prior to any statistical model derivation. The derived main model included age, sex, ASA class, the presence of cancer, diseases of the central nervous system, kidney disease, diagnosed obesity, heart condition, anemia, and myocardial infarction. The reduced model, with covariates included at least 33 out of 100 times, was restricted to age, sex, ASA class, the presence of cancer, diseases of the central nervous system, kidney disease, and diagnosed obesity (Table</w:t>
-      </w:r>
-      <w:r>
-        <w:t xml:space="preserve"> </w:t>
-      </w:r>
-      <w:r>
-        <w:t xml:space="preserve">3</w:t>
-      </w:r>
-      <w:r>
-        <w:t xml:space="preserve">).</w:t>
-      </w:r>
-    </w:p>
-    <w:p>
-      <w:pPr>
-        <w:pStyle w:val="BodyText"/>
-      </w:pPr>
-      <w:r>
-        <w:t xml:space="preserve">There were no differences between models including age as a main effect, compared to those were age was modeled by restricted cubic splines with either two or three knots. We therefore focused on the more parsimonious models with age as a main effect. Similarly, the correction for optimism only affected the third decimals of the AUC confidence intervals and was therefore omitted.</w:t>
-      </w:r>
-    </w:p>
-    <w:p>
-      <w:pPr>
-        <w:pStyle w:val="BodyText"/>
-      </w:pPr>
-      <w:r>
-        <w:t xml:space="preserve">The main and reduced models were no different regarding discriminative power (AUC = 0.79, 95 % CI 0.75 - 0.82 versus AUC = 0.78, 95 % CI 0.75 - 0.81). We therefore considered the reduced model as superior due to its simplicity. Traditional models performed poorly with 95 % confidence intervals not above 0.7: The Charlson co-morbitiy index had an AUC of (AUC = 0.66, 95 % CI 0.62 - 0.70) and the Elixhauser co-morbidity an AUC of (AUC = 0.64, 95 % CI 0.59 - 0.68; Figure</w:t>
-      </w:r>
-      <w:r>
-        <w:t xml:space="preserve"> </w:t>
-      </w:r>
-      <w:r>
-        <w:t xml:space="preserve">2</w:t>
-      </w:r>
-      <w:r>
-        <w:t xml:space="preserve"> </w:t>
-      </w:r>
-      <w:r>
-        <w:t xml:space="preserve">left panel and Figure</w:t>
-      </w:r>
-      <w:r>
-        <w:t xml:space="preserve"> </w:t>
-      </w:r>
-      <w:r>
-        <w:t xml:space="preserve">3</w:t>
-      </w:r>
-      <w:r>
-        <w:t xml:space="preserve">).</w:t>
-      </w:r>
-    </w:p>
-    <w:p>
-      <w:pPr>
-        <w:pStyle w:val="BodyText"/>
-      </w:pPr>
-      <w:r>
-        <w:t xml:space="preserve">The ability of the reduced model to estimate probabilities of death within 90 days is further illustrated in Figure</w:t>
-      </w:r>
-      <w:r>
-        <w:t xml:space="preserve"> </w:t>
-      </w:r>
-      <w:r>
-        <w:t xml:space="preserve">4</w:t>
-      </w:r>
-      <w:r>
-        <w:t xml:space="preserve">. Model calibration was good for estimated probabilities up to 3 % and acceptable up to 5 %, although with predicted probabilities usually higher than observed proportions (Figure</w:t>
-      </w:r>
-      <w:r>
-        <w:t xml:space="preserve"> </w:t>
-      </w:r>
-      <w:r>
-        <w:t xml:space="preserve">5</w:t>
-      </w:r>
-      <w:r>
-        <w:t xml:space="preserve">).</w:t>
-      </w:r>
-    </w:p>
-    <w:p>
-      <w:pPr>
-        <w:pStyle w:val="BodyText"/>
-      </w:pPr>
-      <w:r>
-        <w:t xml:space="preserve">Estimated model coefficients and corresponding odds ratios for the reduced model are presented in Table</w:t>
-      </w:r>
-      <w:r>
-        <w:t xml:space="preserve"> </w:t>
-      </w:r>
-      <w:r>
-        <w:t xml:space="preserve">4</w:t>
-      </w:r>
-      <w:r>
-        <w:t xml:space="preserve">.</w:t>
-      </w:r>
-    </w:p>
-    <w:p>
-      <w:pPr>
-        <w:pStyle w:val="BodyText"/>
-      </w:pPr>
-      <w:r>
-        <w:t xml:space="preserve">Omitting cancer from the reduced model did not affect the AUC or calibration for estimated probabilities below 3 %, but calibration outside this range deteriorated, and we thus retained cancer as an important predictor.</w:t>
-      </w:r>
-    </w:p>
-    <w:p>
-      <w:pPr>
-        <w:pStyle w:val="Heading2"/>
-      </w:pPr>
-      <w:bookmarkStart w:id="43" w:name="external-validation"/>
-      <w:r>
-        <w:t xml:space="preserve">External validation</w:t>
-      </w:r>
-      <w:bookmarkEnd w:id="43"/>
-    </w:p>
-    <w:p>
-      <w:pPr>
-        <w:pStyle w:val="FirstParagraph"/>
-      </w:pPr>
-      <w:r>
-        <w:t xml:space="preserve">The discriminative ability for the reduced model was not statistically significantly different when applied to the external validation cohort (AUC = 0.75, 95 % CI 0.73 - 0.76) compared to the internal validation (AUC = 0.78, 95 % CI 0.75 - 0.81) (Figure</w:t>
-      </w:r>
-      <w:r>
-        <w:t xml:space="preserve"> </w:t>
-      </w:r>
-      <w:r>
-        <w:t xml:space="preserve">2</w:t>
-      </w:r>
-      <w:r>
-        <w:t xml:space="preserve"> </w:t>
-      </w:r>
-      <w:r>
-        <w:t xml:space="preserve">right panel and Figure</w:t>
-      </w:r>
-      <w:r>
-        <w:t xml:space="preserve"> </w:t>
-      </w:r>
-      <w:r>
-        <w:t xml:space="preserve">3</w:t>
-      </w:r>
-      <w:r>
-        <w:t xml:space="preserve">). Calibration of the re-calibrated model was slightly inferior compared to the internal calibration. Predicted probabilities between 0.5 % and 1.5 % were lower than observed proportions and the estimated 95 % confidence bands were wider. Over-all, calibration was good for predicted probabilities below 3 % and acceptable below 5 % (Figure</w:t>
-      </w:r>
-      <w:r>
-        <w:t xml:space="preserve"> </w:t>
-      </w:r>
-      <w:r>
-        <w:t xml:space="preserve">5</w:t>
-      </w:r>
-      <w:r>
-        <w:t xml:space="preserve">).</w:t>
-      </w:r>
-    </w:p>
-    <w:p>
-      <w:pPr>
-        <w:pStyle w:val="Heading1"/>
-      </w:pPr>
-      <w:bookmarkStart w:id="44" w:name="discussion"/>
-      <w:r>
-        <w:t xml:space="preserve">Discussion</w:t>
+      <w:bookmarkStart w:id="44" w:name="principal-findings"/>
+      <w:r>
+        <w:t xml:space="preserve">Principal findings</w:t>
       </w:r>
       <w:bookmarkEnd w:id="44"/>
-    </w:p>
-    <w:p>
-      <w:pPr>
-        <w:pStyle w:val="Heading2"/>
-      </w:pPr>
-      <w:bookmarkStart w:id="45" w:name="principal-findings"/>
-      <w:r>
-        <w:t xml:space="preserve">Principal findings</w:t>
-      </w:r>
-      <w:bookmarkEnd w:id="45"/>
     </w:p>
     <w:p>
       <w:pPr>
@@ -1724,11 +1596,11 @@
       <w:pPr>
         <w:pStyle w:val="Heading2"/>
       </w:pPr>
-      <w:bookmarkStart w:id="46" w:name="clinical-usage"/>
+      <w:bookmarkStart w:id="45" w:name="clinical-usage"/>
       <w:r>
         <w:t xml:space="preserve">Clinical usage</w:t>
       </w:r>
-      <w:bookmarkEnd w:id="46"/>
+      <w:bookmarkEnd w:id="45"/>
     </w:p>
     <w:p>
       <w:pPr>
@@ -1737,7 +1609,7 @@
       <w:r>
         <w:t xml:space="preserve">Our model could be used in clinical practice, either by the formula above, or by accessing a simple web calculator online (</w:t>
       </w:r>
-      <w:hyperlink r:id="rId26">
+      <w:hyperlink r:id="rId25">
         <w:r>
           <w:rPr>
             <w:rStyle w:val="Hyperlink"/>
@@ -1842,10 +1714,135 @@
       <w:pPr>
         <w:pStyle w:val="Heading2"/>
       </w:pPr>
-      <w:bookmarkStart w:id="47" w:name="strengths-and-limitations"/>
+      <w:bookmarkStart w:id="46" w:name="strengths-and-limitations"/>
       <w:r>
         <w:t xml:space="preserve">Strengths and limitations</w:t>
       </w:r>
+      <w:bookmarkEnd w:id="46"/>
+    </w:p>
+    <w:p>
+      <w:pPr>
+        <w:pStyle w:val="FirstParagraph"/>
+      </w:pPr>
+      <w:r>
+        <w:t xml:space="preserve">A strength of this study is its nationwide design with data from both Sweden, England and Wales. The Swedish registers are valid with low proportions of missing data.</w:t>
+      </w:r>
+      <w:r>
+        <w:rPr>
+          <w:vertAlign w:val="superscript"/>
+        </w:rPr>
+        <w:t xml:space="preserve">17,19</w:t>
+      </w:r>
+      <w:r>
+        <w:t xml:space="preserve"> </w:t>
+      </w:r>
+      <w:r>
+        <w:t xml:space="preserve">Some concerns have been raised regarding validity of the hospital episodes statistics (HES) database from England and Wales however. A systematic review found that the overall median diagnostic accuracy (comparing ICD-codes from HES to individual case notes) was 80 %.</w:t>
+      </w:r>
+      <w:r>
+        <w:rPr>
+          <w:vertAlign w:val="superscript"/>
+        </w:rPr>
+        <w:t xml:space="preserve">28</w:t>
+      </w:r>
+      <w:r>
+        <w:t xml:space="preserve"> </w:t>
+      </w:r>
+      <w:r>
+        <w:t xml:space="preserve">Both in- and outpatient co-morbidity data were available for Sweden, but only in-patient data for England and Wales. We did not have access to any data from primary care or nursing homes in any of the counties.</w:t>
+      </w:r>
+    </w:p>
+    <w:p>
+      <w:pPr>
+        <w:pStyle w:val="BodyText"/>
+      </w:pPr>
+      <w:r>
+        <w:t xml:space="preserve">The linkage procedure between NJR and HES has been previously described,</w:t>
+      </w:r>
+      <w:r>
+        <w:rPr>
+          <w:vertAlign w:val="superscript"/>
+        </w:rPr>
+        <w:t xml:space="preserve">29</w:t>
+      </w:r>
+      <w:r>
+        <w:t xml:space="preserve"> </w:t>
+      </w:r>
+      <w:r>
+        <w:t xml:space="preserve">where it was noted that privately funded patients were not included in HES. 17 % of the patients had missing personal data or did not allow linkage, and 6 % were not found in HES although their data were available from the NJR.</w:t>
+      </w:r>
+    </w:p>
+    <w:p>
+      <w:pPr>
+        <w:pStyle w:val="BodyText"/>
+      </w:pPr>
+      <w:r>
+        <w:t xml:space="preserve">In addition to data validity, the indications for choosing between different fixation techniques differ in Sweden compared to England and Wales. Cementation is the most commonly used fixation principle in Sweden but not so in England and Wales, where younger patients are more likely to be operated with cementless implants. To only include cemented THA therefore implies an over-representation of older and frailer patients from England and Wales compared to Sweden. Those patients might be more likely to die within 90 days, and this assumption would be in agreement with the calibration plot where estimated probabilities below 1.5 % underestimated the observed proportion of deaths in the external validation cohort from the NJR.</w:t>
+      </w:r>
+    </w:p>
+    <w:p>
+      <w:pPr>
+        <w:pStyle w:val="BodyText"/>
+      </w:pPr>
+      <w:r>
+        <w:t xml:space="preserve">We investigated whether the effect of age on mortality was non-linear using restricted cubic splines. A similar approach might be relevant for BMI, which we only modelled as a linear main effect. A U-shaped association between mortality and BMI categorized as underweight (below 18.5 kg/m</w:t>
+      </w:r>
+      <w:r>
+        <w:rPr>
+          <w:vertAlign w:val="superscript"/>
+        </w:rPr>
+        <w:t xml:space="preserve">2</w:t>
+      </w:r>
+      <w:r>
+        <w:t xml:space="preserve">), normal (8.5 to 25 kg/m</w:t>
+      </w:r>
+      <w:r>
+        <w:rPr>
+          <w:vertAlign w:val="superscript"/>
+        </w:rPr>
+        <w:t xml:space="preserve">2</w:t>
+      </w:r>
+      <w:r>
+        <w:t xml:space="preserve">), or obese (above 25 kg/m</w:t>
+      </w:r>
+      <w:r>
+        <w:rPr>
+          <w:vertAlign w:val="superscript"/>
+        </w:rPr>
+        <w:t xml:space="preserve">2</w:t>
+      </w:r>
+      <w:r>
+        <w:t xml:space="preserve">) has been found for example in England and Wales.</w:t>
+      </w:r>
+      <w:r>
+        <w:rPr>
+          <w:vertAlign w:val="superscript"/>
+        </w:rPr>
+        <w:t xml:space="preserve">30</w:t>
+      </w:r>
+      <w:r>
+        <w:t xml:space="preserve"> </w:t>
+      </w:r>
+      <w:r>
+        <w:t xml:space="preserve">Our recordings of BMI might be imprecise however. Some hospitals report actual measurements but it is unknown to what extent those data are self-estimated by the patients or by health care personnel. Therefore, we aimed to avoid overfitting BMI based on too elaborate transformations.</w:t>
+      </w:r>
+    </w:p>
+    <w:p>
+      <w:pPr>
+        <w:pStyle w:val="BodyText"/>
+      </w:pPr>
+      <w:r>
+        <w:t xml:space="preserve">It should be noted that the risk model does not study THA as an observed intervention. We merely followed the cohort who already had THA. Hence, deaths within 90 days might occur for those patients regardless if THA is inserted or not. The proximity in time however, the maximum of 90 days from THA to death, is an indication that the operation might be the main cause of death for the majority of deceased patients.</w:t>
+      </w:r>
+    </w:p>
+    <w:p>
+      <w:pPr>
+        <w:pStyle w:val="Heading2"/>
+      </w:pPr>
+      <w:bookmarkStart w:id="47" w:name="conclusion"/>
+      <w:r>
+        <w:t xml:space="preserve">Conclusion</w:t>
+      </w:r>
       <w:bookmarkEnd w:id="47"/>
     </w:p>
     <w:p>
@@ -1853,195 +1850,70 @@
         <w:pStyle w:val="FirstParagraph"/>
       </w:pPr>
       <w:r>
-        <w:t xml:space="preserve">A strength of this study is its nationwide design with data from both Sweden, England and Wales. The Swedish registers are valid with low proportions of missing data.</w:t>
-      </w:r>
-      <w:r>
-        <w:rPr>
-          <w:vertAlign w:val="superscript"/>
-        </w:rPr>
-        <w:t xml:space="preserve">17,19</w:t>
-      </w:r>
-      <w:r>
-        <w:t xml:space="preserve"> </w:t>
-      </w:r>
-      <w:r>
-        <w:t xml:space="preserve">Some concerns have been raised regarding validity of the hospital episodes statistics (HES) database from England and Wales however. A systematic review found that the overall median diagnostic accuracy (comparing ICD-codes from HES to individual case notes) was 80 %.</w:t>
-      </w:r>
-      <w:r>
-        <w:rPr>
-          <w:vertAlign w:val="superscript"/>
-        </w:rPr>
-        <w:t xml:space="preserve">28</w:t>
-      </w:r>
-      <w:r>
-        <w:t xml:space="preserve"> </w:t>
-      </w:r>
-      <w:r>
-        <w:t xml:space="preserve">Both in- and outpatient co-morbidity data were available for Sweden, but only in-patient data for England and Wales. We did not have access to any data from primary care or nursing homes in any of the counties.</w:t>
-      </w:r>
-    </w:p>
-    <w:p>
-      <w:pPr>
-        <w:pStyle w:val="BodyText"/>
-      </w:pPr>
-      <w:r>
-        <w:t xml:space="preserve">The linkage procedure between NJR and HES has been previously described,</w:t>
-      </w:r>
-      <w:r>
-        <w:rPr>
-          <w:vertAlign w:val="superscript"/>
-        </w:rPr>
-        <w:t xml:space="preserve">29</w:t>
-      </w:r>
-      <w:r>
-        <w:t xml:space="preserve"> </w:t>
-      </w:r>
-      <w:r>
-        <w:t xml:space="preserve">where it was noted that privately funded patients were not included in HES. 17 % of the patients had missing personal data or did not allow linkage, and 6 % were not found in HES although their data were available from the NJR.</w:t>
-      </w:r>
-    </w:p>
-    <w:p>
-      <w:pPr>
-        <w:pStyle w:val="BodyText"/>
-      </w:pPr>
-      <w:r>
-        <w:t xml:space="preserve">In addition to data validity, the indications for choosing between different fixation techniques differ in Sweden compared to England and Wales. Cementation is the most commonly used fixation principle in Sweden but not so in England and Wales, where younger patients are more likely to be operated with cementless implants. To only include cemented THA therefore implies an over-representation of older and frailer patients from England and Wales compared to Sweden. Those patients might be more likely to die within 90 days, and this assumption would be in agreement with the calibration plot where estimated probabilities below 1.5 % underestimated the observed proportion of deaths in the external validation cohort from the NJR.</w:t>
-      </w:r>
-    </w:p>
-    <w:p>
-      <w:pPr>
-        <w:pStyle w:val="BodyText"/>
-      </w:pPr>
-      <w:r>
-        <w:t xml:space="preserve">We investigated whether the effect of age on mortality was non-linear using restricted cubic splines. A similar approach might be relevant for BMI, which we only modelled as a linear main effect. A U-shaped association between mortality and BMI categorized as underweight (below 18.5 kg/m</w:t>
-      </w:r>
-      <w:r>
-        <w:rPr>
-          <w:vertAlign w:val="superscript"/>
-        </w:rPr>
-        <w:t xml:space="preserve">2</w:t>
-      </w:r>
-      <w:r>
-        <w:t xml:space="preserve">), normal (8.5 to 25 kg/m</w:t>
-      </w:r>
-      <w:r>
-        <w:rPr>
-          <w:vertAlign w:val="superscript"/>
-        </w:rPr>
-        <w:t xml:space="preserve">2</w:t>
-      </w:r>
-      <w:r>
-        <w:t xml:space="preserve">), or obese (above 25 kg/m</w:t>
-      </w:r>
-      <w:r>
-        <w:rPr>
-          <w:vertAlign w:val="superscript"/>
-        </w:rPr>
-        <w:t xml:space="preserve">2</w:t>
-      </w:r>
-      <w:r>
-        <w:t xml:space="preserve">) has been found for example in England and Wales.</w:t>
-      </w:r>
-      <w:r>
-        <w:rPr>
-          <w:vertAlign w:val="superscript"/>
-        </w:rPr>
-        <w:t xml:space="preserve">30</w:t>
-      </w:r>
-      <w:r>
-        <w:t xml:space="preserve"> </w:t>
-      </w:r>
-      <w:r>
-        <w:t xml:space="preserve">Our recordings of BMI might be imprecise however. Some hospitals report actual measurements but it is unknown to what extent those data are self-estimated by the patients or by health care personnel. Therefore, we aimed to avoid overfitting BMI based on too elaborate transformations.</w:t>
-      </w:r>
-    </w:p>
-    <w:p>
-      <w:pPr>
-        <w:pStyle w:val="BodyText"/>
-      </w:pPr>
-      <w:r>
-        <w:t xml:space="preserve">It should be noted that the risk model does not study THA as an observed intervention. We merely followed the cohort who already had THA. Hence, deaths within 90 days might occur for those patients regardless if THA is inserted or not. The proximity in time however, the maximum of 90 days from THA to death, is an indication that the operation might be the main cause of death for the majority of deceased patients.</w:t>
-      </w:r>
-    </w:p>
-    <w:p>
-      <w:pPr>
-        <w:pStyle w:val="Heading2"/>
-      </w:pPr>
-      <w:bookmarkStart w:id="48" w:name="conclusion"/>
-      <w:r>
-        <w:t xml:space="preserve">Conclusion</w:t>
+        <w:t xml:space="preserve">Our results indicate that the risk of early postoperative mortality after cemented THA can be pre-operatively assessed by a parsimonious prediction model. We hope that this model, with its accompanying web calculator, will facilitate shared decision-making between physicians and their patients in need of THA.</w:t>
+      </w:r>
+    </w:p>
+    <w:p>
+      <w:pPr>
+        <w:pStyle w:val="Heading5"/>
+      </w:pPr>
+      <w:bookmarkStart w:id="48" w:name="page-break-2"/>
+      <w:r>
+        <w:t xml:space="preserve">PAGE BREAK</w:t>
       </w:r>
       <w:bookmarkEnd w:id="48"/>
     </w:p>
     <w:p>
       <w:pPr>
+        <w:pStyle w:val="Heading1"/>
+      </w:pPr>
+      <w:bookmarkStart w:id="49" w:name="contribution-of-authors"/>
+      <w:r>
+        <w:t xml:space="preserve">Contribution of authors</w:t>
+      </w:r>
+      <w:bookmarkEnd w:id="49"/>
+    </w:p>
+    <w:p>
+      <w:pPr>
         <w:pStyle w:val="FirstParagraph"/>
       </w:pPr>
       <w:r>
-        <w:t xml:space="preserve">Our results indicate that the risk of early postoperative mortality after cemented THA can be pre-operatively assessed by a parsimonious prediction model. We hope that this model, with its accompanying web calculator, will facilitate shared decision-making between physicians and their patients in need of THA.</w:t>
+        <w:t xml:space="preserve">AG and NPH initiated the study and managed the ethical review board application in Sweden. AB and JMW conceptualized the external validation and managed the ethical review board application in the UK.</w:t>
+      </w:r>
+      <w:r>
+        <w:t xml:space="preserve"> </w:t>
+      </w:r>
+      <w:r>
+        <w:t xml:space="preserve">EB developed the statistical model. EL and AS performed external validation with data from NJR. AG and EB drafted, and all authors edited and finalized the manuscript.</w:t>
+      </w:r>
+    </w:p>
+    <w:p>
+      <w:pPr>
+        <w:pStyle w:val="Heading1"/>
+      </w:pPr>
+      <w:bookmarkStart w:id="50" w:name="acknowledgement"/>
+      <w:r>
+        <w:t xml:space="preserve">Acknowledgement</w:t>
+      </w:r>
+      <w:bookmarkEnd w:id="50"/>
+    </w:p>
+    <w:p>
+      <w:pPr>
+        <w:pStyle w:val="FirstParagraph"/>
+      </w:pPr>
+      <w:r>
+        <w:t xml:space="preserve">We thank the patients and staff of all the hospitals in England, Wales and Northern Ireland who have contributed data to the National Joint Registry. We are grateful to the Healthcare Quality Improvement Partnership (HQIP), the NJR Research Committee and staff at the NJR Centre for facilitating this work. We also thank all contributors to the Swedish Hip Arthroplasty Register (SHAR), especially Szilard Nemes, previous senior statistician, for his involvement in the study. The authors have conformed to the NJR’s standard protocol for data access and publication. The views expressed represent those of the authors and do not necessarily reflect those of the National Joint Registry Steering Committee or the Healthcare Quality Improvement Partnership (HQIP) who do not vouch for how the information is presented.</w:t>
       </w:r>
     </w:p>
     <w:p>
       <w:pPr>
         <w:pStyle w:val="Heading5"/>
       </w:pPr>
-      <w:bookmarkStart w:id="49" w:name="page-break-2"/>
+      <w:bookmarkStart w:id="51" w:name="page-break-3"/>
       <w:r>
         <w:t xml:space="preserve">PAGE BREAK</w:t>
       </w:r>
-      <w:bookmarkEnd w:id="49"/>
-    </w:p>
-    <w:p>
-      <w:pPr>
-        <w:pStyle w:val="Heading1"/>
-      </w:pPr>
-      <w:bookmarkStart w:id="50" w:name="contribution-of-authors"/>
-      <w:r>
-        <w:t xml:space="preserve">Contribution of authors</w:t>
-      </w:r>
-      <w:bookmarkEnd w:id="50"/>
-    </w:p>
-    <w:p>
-      <w:pPr>
-        <w:pStyle w:val="FirstParagraph"/>
-      </w:pPr>
-      <w:r>
-        <w:t xml:space="preserve">AG and NPH initiated the study and managed the ethical review board application in Sweden. AB and JMW conceptualized the external validation and managed the ethical review board application in the UK.</w:t>
-      </w:r>
-      <w:r>
-        <w:t xml:space="preserve"> </w:t>
-      </w:r>
-      <w:r>
-        <w:t xml:space="preserve">EB developed the statistical model. EL and AS performed external validation with data from NJR. AG and EB drafted, and all authors edited and finalized the manuscript.</w:t>
-      </w:r>
-    </w:p>
-    <w:p>
-      <w:pPr>
-        <w:pStyle w:val="Heading1"/>
-      </w:pPr>
-      <w:bookmarkStart w:id="51" w:name="acknowledgement"/>
-      <w:r>
-        <w:t xml:space="preserve">Acknowledgement</w:t>
-      </w:r>
       <w:bookmarkEnd w:id="51"/>
-    </w:p>
-    <w:p>
-      <w:pPr>
-        <w:pStyle w:val="FirstParagraph"/>
-      </w:pPr>
-      <w:r>
-        <w:t xml:space="preserve">We thank the patients and staff of all the hospitals in England, Wales and Northern Ireland who have contributed data to the National Joint Registry. We are grateful to the Healthcare Quality Improvement Partnership (HQIP), the NJR Research Committee and staff at the NJR Centre for facilitating this work. We also thank all contributors to the Swedish Hip Arthroplasty Register (SHAR), especially Szilard Nemes, previous senior statistician, for his involvement in the study. The authors have conformed to the NJR’s standard protocol for data access and publication. The views expressed represent those of the authors and do not necessarily reflect those of the National Joint Registry Steering Committee or the Healthcare Quality Improvement Partnership (HQIP) who do not vouch for how the information is presented.</w:t>
-      </w:r>
-    </w:p>
-    <w:p>
-      <w:pPr>
-        <w:pStyle w:val="Heading5"/>
-      </w:pPr>
-      <w:bookmarkStart w:id="52" w:name="page-break-3"/>
-      <w:r>
-        <w:t xml:space="preserve">PAGE BREAK</w:t>
-      </w:r>
-      <w:bookmarkEnd w:id="52"/>
     </w:p>
     <w:p>
       <w:pPr>
@@ -2063,7 +1935,7 @@
                     </pic:cNvPicPr>
                   </pic:nvPicPr>
                   <pic:blipFill>
-                    <a:blip r:embed="rId53"/>
+                    <a:blip r:embed="rId52"/>
                     <a:stretch>
                       <a:fillRect/>
                     </a:stretch>
@@ -2102,11 +1974,11 @@
       <w:pPr>
         <w:pStyle w:val="Heading5"/>
       </w:pPr>
-      <w:bookmarkStart w:id="54" w:name="page-break-4"/>
+      <w:bookmarkStart w:id="53" w:name="page-break-4"/>
       <w:r>
         <w:t xml:space="preserve">PAGE BREAK</w:t>
       </w:r>
-      <w:bookmarkEnd w:id="54"/>
+      <w:bookmarkEnd w:id="53"/>
     </w:p>
     <w:p>
       <w:pPr>
@@ -2128,7 +2000,7 @@
                     </pic:cNvPicPr>
                   </pic:nvPicPr>
                   <pic:blipFill>
-                    <a:blip r:embed="rId55"/>
+                    <a:blip r:embed="rId54"/>
                     <a:stretch>
                       <a:fillRect/>
                     </a:stretch>
@@ -2167,11 +2039,11 @@
       <w:pPr>
         <w:pStyle w:val="Heading5"/>
       </w:pPr>
-      <w:bookmarkStart w:id="56" w:name="page-break-5"/>
+      <w:bookmarkStart w:id="55" w:name="page-break-5"/>
       <w:r>
         <w:t xml:space="preserve">PAGE BREAK</w:t>
       </w:r>
-      <w:bookmarkEnd w:id="56"/>
+      <w:bookmarkEnd w:id="55"/>
     </w:p>
     <w:p>
       <w:pPr>
@@ -2193,7 +2065,7 @@
                     </pic:cNvPicPr>
                   </pic:nvPicPr>
                   <pic:blipFill>
-                    <a:blip r:embed="rId57"/>
+                    <a:blip r:embed="rId56"/>
                     <a:stretch>
                       <a:fillRect/>
                     </a:stretch>
@@ -2232,11 +2104,11 @@
       <w:pPr>
         <w:pStyle w:val="Heading5"/>
       </w:pPr>
-      <w:bookmarkStart w:id="58" w:name="page-break-6"/>
+      <w:bookmarkStart w:id="57" w:name="page-break-6"/>
       <w:r>
         <w:t xml:space="preserve">PAGE BREAK</w:t>
       </w:r>
-      <w:bookmarkEnd w:id="58"/>
+      <w:bookmarkEnd w:id="57"/>
     </w:p>
     <w:p>
       <w:pPr>
@@ -2258,7 +2130,7 @@
                     </pic:cNvPicPr>
                   </pic:nvPicPr>
                   <pic:blipFill>
-                    <a:blip r:embed="rId59"/>
+                    <a:blip r:embed="rId58"/>
                     <a:stretch>
                       <a:fillRect/>
                     </a:stretch>
@@ -2297,11 +2169,11 @@
       <w:pPr>
         <w:pStyle w:val="Heading5"/>
       </w:pPr>
-      <w:bookmarkStart w:id="60" w:name="page-break-7"/>
+      <w:bookmarkStart w:id="59" w:name="page-break-7"/>
       <w:r>
         <w:t xml:space="preserve">PAGE BREAK</w:t>
       </w:r>
-      <w:bookmarkEnd w:id="60"/>
+      <w:bookmarkEnd w:id="59"/>
     </w:p>
     <w:p>
       <w:pPr>
@@ -2323,7 +2195,7 @@
                     </pic:cNvPicPr>
                   </pic:nvPicPr>
                   <pic:blipFill>
-                    <a:blip r:embed="rId61"/>
+                    <a:blip r:embed="rId60"/>
                     <a:stretch>
                       <a:fillRect/>
                     </a:stretch>
@@ -2362,11 +2234,11 @@
       <w:pPr>
         <w:pStyle w:val="Heading5"/>
       </w:pPr>
-      <w:bookmarkStart w:id="62" w:name="page-break-8"/>
+      <w:bookmarkStart w:id="61" w:name="page-break-8"/>
       <w:r>
         <w:t xml:space="preserve">PAGE BREAK</w:t>
       </w:r>
-      <w:bookmarkEnd w:id="62"/>
+      <w:bookmarkEnd w:id="61"/>
     </w:p>
     <w:p>
       <w:pPr>
@@ -3100,11 +2972,11 @@
       <w:pPr>
         <w:pStyle w:val="Heading5"/>
       </w:pPr>
-      <w:bookmarkStart w:id="63" w:name="page-break-9"/>
+      <w:bookmarkStart w:id="62" w:name="page-break-9"/>
       <w:r>
         <w:t xml:space="preserve">PAGE BREAK</w:t>
       </w:r>
-      <w:bookmarkEnd w:id="63"/>
+      <w:bookmarkEnd w:id="62"/>
     </w:p>
     <w:p>
       <w:pPr>
@@ -5030,11 +4902,11 @@
       <w:pPr>
         <w:pStyle w:val="Heading5"/>
       </w:pPr>
-      <w:bookmarkStart w:id="64" w:name="page-break-10"/>
+      <w:bookmarkStart w:id="63" w:name="page-break-10"/>
       <w:r>
         <w:t xml:space="preserve">PAGE BREAK</w:t>
       </w:r>
-      <w:bookmarkEnd w:id="64"/>
+      <w:bookmarkEnd w:id="63"/>
     </w:p>
     <w:p>
       <w:pPr>
@@ -5360,11 +5232,11 @@
       <w:pPr>
         <w:pStyle w:val="Heading5"/>
       </w:pPr>
-      <w:bookmarkStart w:id="65" w:name="page-break-11"/>
+      <w:bookmarkStart w:id="64" w:name="page-break-11"/>
       <w:r>
         <w:t xml:space="preserve">PAGE BREAK</w:t>
       </w:r>
-      <w:bookmarkEnd w:id="65"/>
+      <w:bookmarkEnd w:id="64"/>
     </w:p>
     <w:p>
       <w:pPr>
@@ -5858,24 +5730,24 @@
       <w:pPr>
         <w:pStyle w:val="Heading5"/>
       </w:pPr>
-      <w:bookmarkStart w:id="66" w:name="page-break-12"/>
+      <w:bookmarkStart w:id="65" w:name="page-break-12"/>
       <w:r>
         <w:t xml:space="preserve">PAGE BREAK</w:t>
       </w:r>
+      <w:bookmarkEnd w:id="65"/>
+    </w:p>
+    <w:p>
+      <w:pPr>
+        <w:pStyle w:val="Heading1"/>
+      </w:pPr>
+      <w:bookmarkStart w:id="66" w:name="bibliography"/>
+      <w:r>
+        <w:t xml:space="preserve">Bibliography</w:t>
+      </w:r>
       <w:bookmarkEnd w:id="66"/>
     </w:p>
-    <w:p>
-      <w:pPr>
-        <w:pStyle w:val="Heading1"/>
-      </w:pPr>
-      <w:bookmarkStart w:id="67" w:name="bibliography"/>
-      <w:r>
-        <w:t xml:space="preserve">Bibliography</w:t>
-      </w:r>
-      <w:bookmarkEnd w:id="67"/>
-    </w:p>
-    <w:bookmarkStart w:id="98" w:name="refs"/>
-    <w:bookmarkStart w:id="68" w:name="ref-Garland2017"/>
+    <w:bookmarkStart w:id="97" w:name="refs"/>
+    <w:bookmarkStart w:id="67" w:name="ref-Garland2017"/>
     <w:p>
       <w:pPr>
         <w:pStyle w:val="Bibliography"/>
@@ -5914,14 +5786,54 @@
         <w:t xml:space="preserve"> </w:t>
       </w:r>
     </w:p>
+    <w:bookmarkEnd w:id="67"/>
+    <w:bookmarkStart w:id="68" w:name="ref-Inacio2015"/>
+    <w:p>
+      <w:pPr>
+        <w:pStyle w:val="Bibliography"/>
+      </w:pPr>
+      <w:r>
+        <w:t xml:space="preserve">2.</w:t>
+      </w:r>
+      <w:r>
+        <w:t xml:space="preserve"> </w:t>
+      </w:r>
+      <w:r>
+        <w:rPr>
+          <w:b/>
+        </w:rPr>
+        <w:t xml:space="preserve">Inacio MCS, Pratt NL, Roughead EE, Graves SE</w:t>
+      </w:r>
+      <w:r>
+        <w:t xml:space="preserve">. Using medications for prediction of revision after total joint arthroplasty.</w:t>
+      </w:r>
+      <w:r>
+        <w:t xml:space="preserve"> </w:t>
+      </w:r>
+      <w:r>
+        <w:rPr>
+          <w:i/>
+        </w:rPr>
+        <w:t xml:space="preserve">The Journal of arthroplasty</w:t>
+      </w:r>
+      <w:r>
+        <w:t xml:space="preserve"> </w:t>
+      </w:r>
+      <w:r>
+        <w:t xml:space="preserve">2015;30(12):2061–70.</w:t>
+      </w:r>
+      <w:r>
+        <w:t xml:space="preserve"> </w:t>
+      </w:r>
+    </w:p>
     <w:bookmarkEnd w:id="68"/>
-    <w:bookmarkStart w:id="69" w:name="ref-Inacio2015"/>
+    <w:bookmarkStart w:id="69" w:name="ref-Gordon2013"/>
     <w:p>
       <w:pPr>
         <w:pStyle w:val="Bibliography"/>
       </w:pPr>
       <w:r>
-        <w:t xml:space="preserve">2.</w:t>
+        <w:t xml:space="preserve">3.</w:t>
       </w:r>
       <w:r>
         <w:t xml:space="preserve"> </w:t>
@@ -5930,10 +5842,10 @@
         <w:rPr>
           <w:b/>
         </w:rPr>
-        <w:t xml:space="preserve">Inacio MCS, Pratt NL, Roughead EE, Graves SE</w:t>
-      </w:r>
-      <w:r>
-        <w:t xml:space="preserve">. Using medications for prediction of revision after total joint arthroplasty.</w:t>
+        <w:t xml:space="preserve">Gordon M, Stark A, Sköldenberg OG, Kärrholm J, Garellick G</w:t>
+      </w:r>
+      <w:r>
+        <w:t xml:space="preserve">. The influence of comorbidity scores on re-operations following primary total hip replacement: Comparison and validation of three comorbidity measures.</w:t>
       </w:r>
       <w:r>
         <w:t xml:space="preserve"> </w:t>
@@ -5942,26 +5854,26 @@
         <w:rPr>
           <w:i/>
         </w:rPr>
-        <w:t xml:space="preserve">The Journal of arthroplasty</w:t>
-      </w:r>
-      <w:r>
-        <w:t xml:space="preserve"> </w:t>
-      </w:r>
-      <w:r>
-        <w:t xml:space="preserve">2015;30(12):2061–70.</w:t>
+        <w:t xml:space="preserve">The bone &amp; joint journal</w:t>
+      </w:r>
+      <w:r>
+        <w:t xml:space="preserve"> </w:t>
+      </w:r>
+      <w:r>
+        <w:t xml:space="preserve">British Editorial Society of Bone and Joint Surgery, 2013;95-B(9):1184–91.</w:t>
       </w:r>
       <w:r>
         <w:t xml:space="preserve"> </w:t>
       </w:r>
     </w:p>
     <w:bookmarkEnd w:id="69"/>
-    <w:bookmarkStart w:id="70" w:name="ref-Gordon2013"/>
+    <w:bookmarkStart w:id="70" w:name="ref-Hofstede2016"/>
     <w:p>
       <w:pPr>
         <w:pStyle w:val="Bibliography"/>
       </w:pPr>
       <w:r>
-        <w:t xml:space="preserve">3.</w:t>
+        <w:t xml:space="preserve">4.</w:t>
       </w:r>
       <w:r>
         <w:t xml:space="preserve"> </w:t>
@@ -5970,10 +5882,10 @@
         <w:rPr>
           <w:b/>
         </w:rPr>
-        <w:t xml:space="preserve">Gordon M, Stark A, Sköldenberg OG, Kärrholm J, Garellick G</w:t>
-      </w:r>
-      <w:r>
-        <w:t xml:space="preserve">. The influence of comorbidity scores on re-operations following primary total hip replacement: Comparison and validation of three comorbidity measures.</w:t>
+        <w:t xml:space="preserve">Hofstede SN, Gademan MGJ, Vlieland TPMV, Nelissen RGHH, Mheen PJM-v de</w:t>
+      </w:r>
+      <w:r>
+        <w:t xml:space="preserve">. Preoperative predictors for outcomes after total hip replacement in patients with osteoarthritis: A systematic review.</w:t>
       </w:r>
       <w:r>
         <w:t xml:space="preserve"> </w:t>
@@ -5982,26 +5894,26 @@
         <w:rPr>
           <w:i/>
         </w:rPr>
-        <w:t xml:space="preserve">The bone &amp; joint journal</w:t>
-      </w:r>
-      <w:r>
-        <w:t xml:space="preserve"> </w:t>
-      </w:r>
-      <w:r>
-        <w:t xml:space="preserve">British Editorial Society of Bone and Joint Surgery, 2013;95-B(9):1184–91.</w:t>
+        <w:t xml:space="preserve">BMC musculoskeletal disorders</w:t>
+      </w:r>
+      <w:r>
+        <w:t xml:space="preserve"> </w:t>
+      </w:r>
+      <w:r>
+        <w:t xml:space="preserve">[Internet] 2016;17:212.</w:t>
       </w:r>
       <w:r>
         <w:t xml:space="preserve"> </w:t>
       </w:r>
     </w:p>
     <w:bookmarkEnd w:id="70"/>
-    <w:bookmarkStart w:id="71" w:name="ref-Hofstede2016"/>
+    <w:bookmarkStart w:id="71" w:name="ref-Bulow2017"/>
     <w:p>
       <w:pPr>
         <w:pStyle w:val="Bibliography"/>
       </w:pPr>
       <w:r>
-        <w:t xml:space="preserve">4.</w:t>
+        <w:t xml:space="preserve">5.</w:t>
       </w:r>
       <w:r>
         <w:t xml:space="preserve"> </w:t>
@@ -6010,10 +5922,10 @@
         <w:rPr>
           <w:b/>
         </w:rPr>
-        <w:t xml:space="preserve">Hofstede SN, Gademan MGJ, Vlieland TPMV, Nelissen RGHH, Mheen PJM-v de</w:t>
-      </w:r>
-      <w:r>
-        <w:t xml:space="preserve">. Preoperative predictors for outcomes after total hip replacement in patients with osteoarthritis: A systematic review.</w:t>
+        <w:t xml:space="preserve">Bülow E, Rolfson O, Cnudde P, Rogmark C, Garellick G, Nemes S</w:t>
+      </w:r>
+      <w:r>
+        <w:t xml:space="preserve">. Comorbidity does not predict long-term mortality after total hip arthroplasty.</w:t>
       </w:r>
       <w:r>
         <w:t xml:space="preserve"> </w:t>
@@ -6022,26 +5934,26 @@
         <w:rPr>
           <w:i/>
         </w:rPr>
-        <w:t xml:space="preserve">BMC musculoskeletal disorders</w:t>
-      </w:r>
-      <w:r>
-        <w:t xml:space="preserve"> </w:t>
-      </w:r>
-      <w:r>
-        <w:t xml:space="preserve">[Internet] 2016;17:212.</w:t>
+        <w:t xml:space="preserve">Acta Orthopaedica</w:t>
+      </w:r>
+      <w:r>
+        <w:t xml:space="preserve"> </w:t>
+      </w:r>
+      <w:r>
+        <w:t xml:space="preserve">[Internet] 2017;88(July):1–6.</w:t>
       </w:r>
       <w:r>
         <w:t xml:space="preserve"> </w:t>
       </w:r>
     </w:p>
     <w:bookmarkEnd w:id="71"/>
-    <w:bookmarkStart w:id="72" w:name="ref-Bulow2017"/>
+    <w:bookmarkStart w:id="72" w:name="ref-Brusselaers2017"/>
     <w:p>
       <w:pPr>
         <w:pStyle w:val="Bibliography"/>
       </w:pPr>
       <w:r>
-        <w:t xml:space="preserve">5.</w:t>
+        <w:t xml:space="preserve">6.</w:t>
       </w:r>
       <w:r>
         <w:t xml:space="preserve"> </w:t>
@@ -6050,10 +5962,10 @@
         <w:rPr>
           <w:b/>
         </w:rPr>
-        <w:t xml:space="preserve">Bülow E, Rolfson O, Cnudde P, Rogmark C, Garellick G, Nemes S</w:t>
-      </w:r>
-      <w:r>
-        <w:t xml:space="preserve">. Comorbidity does not predict long-term mortality after total hip arthroplasty.</w:t>
+        <w:t xml:space="preserve">Brusselaers N, Lagergren J</w:t>
+      </w:r>
+      <w:r>
+        <w:t xml:space="preserve">. The charlson comorbidity index in registry-based research.</w:t>
       </w:r>
       <w:r>
         <w:t xml:space="preserve"> </w:t>
@@ -6062,26 +5974,26 @@
         <w:rPr>
           <w:i/>
         </w:rPr>
-        <w:t xml:space="preserve">Acta Orthopaedica</w:t>
-      </w:r>
-      <w:r>
-        <w:t xml:space="preserve"> </w:t>
-      </w:r>
-      <w:r>
-        <w:t xml:space="preserve">[Internet] 2017;88(July):1–6.</w:t>
+        <w:t xml:space="preserve">Methods of Information in Medicine</w:t>
+      </w:r>
+      <w:r>
+        <w:t xml:space="preserve"> </w:t>
+      </w:r>
+      <w:r>
+        <w:t xml:space="preserve">[Internet] 2017;56(05):401–406.</w:t>
       </w:r>
       <w:r>
         <w:t xml:space="preserve"> </w:t>
       </w:r>
     </w:p>
     <w:bookmarkEnd w:id="72"/>
-    <w:bookmarkStart w:id="73" w:name="ref-Brusselaers2017"/>
+    <w:bookmarkStart w:id="73" w:name="ref-Bozic2013a"/>
     <w:p>
       <w:pPr>
         <w:pStyle w:val="Bibliography"/>
       </w:pPr>
       <w:r>
-        <w:t xml:space="preserve">6.</w:t>
+        <w:t xml:space="preserve">7.</w:t>
       </w:r>
       <w:r>
         <w:t xml:space="preserve"> </w:t>
@@ -6090,10 +6002,13 @@
         <w:rPr>
           <w:b/>
         </w:rPr>
-        <w:t xml:space="preserve">Brusselaers N, Lagergren J</w:t>
-      </w:r>
-      <w:r>
-        <w:t xml:space="preserve">. The charlson comorbidity index in registry-based research.</w:t>
+        <w:t xml:space="preserve">Bozic KJ, Ong K, Lau E, Berry DJ, Vail TP, Kurtz SM, et al.</w:t>
+      </w:r>
+      <w:r>
+        <w:t xml:space="preserve"> </w:t>
+      </w:r>
+      <w:r>
+        <w:t xml:space="preserve">Estimating risk in medicare patients with THA: An electronic risk calculator for periprosthetic joint infection and mortality.</w:t>
       </w:r>
       <w:r>
         <w:t xml:space="preserve"> </w:t>
@@ -6102,26 +6017,26 @@
         <w:rPr>
           <w:i/>
         </w:rPr>
-        <w:t xml:space="preserve">Methods of Information in Medicine</w:t>
-      </w:r>
-      <w:r>
-        <w:t xml:space="preserve"> </w:t>
-      </w:r>
-      <w:r>
-        <w:t xml:space="preserve">[Internet] 2017;56(05):401–406.</w:t>
+        <w:t xml:space="preserve">Clinical Orthopaedics and Related Research®</w:t>
+      </w:r>
+      <w:r>
+        <w:t xml:space="preserve"> </w:t>
+      </w:r>
+      <w:r>
+        <w:t xml:space="preserve">[Internet] Springer-Verlag, 2013;471(2):574–583.</w:t>
       </w:r>
       <w:r>
         <w:t xml:space="preserve"> </w:t>
       </w:r>
     </w:p>
     <w:bookmarkEnd w:id="73"/>
-    <w:bookmarkStart w:id="74" w:name="ref-Bozic2013a"/>
+    <w:bookmarkStart w:id="74" w:name="ref-Bozic2013b"/>
     <w:p>
       <w:pPr>
         <w:pStyle w:val="Bibliography"/>
       </w:pPr>
       <w:r>
-        <w:t xml:space="preserve">7.</w:t>
+        <w:t xml:space="preserve">8.</w:t>
       </w:r>
       <w:r>
         <w:t xml:space="preserve"> </w:t>
@@ -6130,13 +6045,10 @@
         <w:rPr>
           <w:b/>
         </w:rPr>
-        <w:t xml:space="preserve">Bozic KJ, Ong K, Lau E, Berry DJ, Vail TP, Kurtz SM, et al.</w:t>
-      </w:r>
-      <w:r>
-        <w:t xml:space="preserve"> </w:t>
-      </w:r>
-      <w:r>
-        <w:t xml:space="preserve">Estimating risk in medicare patients with THA: An electronic risk calculator for periprosthetic joint infection and mortality.</w:t>
+        <w:t xml:space="preserve">Bozic KJ</w:t>
+      </w:r>
+      <w:r>
+        <w:t xml:space="preserve">. Orthopaedic healthcare worldwide: Shared medical decision making in orthopaedics.</w:t>
       </w:r>
       <w:r>
         <w:t xml:space="preserve"> </w:t>
@@ -6145,26 +6057,26 @@
         <w:rPr>
           <w:i/>
         </w:rPr>
-        <w:t xml:space="preserve">Clinical Orthopaedics and Related Research®</w:t>
-      </w:r>
-      <w:r>
-        <w:t xml:space="preserve"> </w:t>
-      </w:r>
-      <w:r>
-        <w:t xml:space="preserve">[Internet] Springer-Verlag, 2013;471(2):574–583.</w:t>
+        <w:t xml:space="preserve">Clinical Orthopaedics and Related Research</w:t>
+      </w:r>
+      <w:r>
+        <w:t xml:space="preserve"> </w:t>
+      </w:r>
+      <w:r>
+        <w:t xml:space="preserve">[Internet] Springer-Verlag, 2013;471(5):1412–1414.</w:t>
       </w:r>
       <w:r>
         <w:t xml:space="preserve"> </w:t>
       </w:r>
     </w:p>
     <w:bookmarkEnd w:id="74"/>
-    <w:bookmarkStart w:id="75" w:name="ref-Bozic2013b"/>
+    <w:bookmarkStart w:id="75" w:name="ref-Harris2018"/>
     <w:p>
       <w:pPr>
         <w:pStyle w:val="Bibliography"/>
       </w:pPr>
       <w:r>
-        <w:t xml:space="preserve">8.</w:t>
+        <w:t xml:space="preserve">9.</w:t>
       </w:r>
       <w:r>
         <w:t xml:space="preserve"> </w:t>
@@ -6173,10 +6085,13 @@
         <w:rPr>
           <w:b/>
         </w:rPr>
-        <w:t xml:space="preserve">Bozic KJ</w:t>
-      </w:r>
-      <w:r>
-        <w:t xml:space="preserve">. Orthopaedic healthcare worldwide: Shared medical decision making in orthopaedics.</w:t>
+        <w:t xml:space="preserve">Harris AHS, Kuo AC, Bozic KJ, Lau E, Bowe T, Gupta S, et al.</w:t>
+      </w:r>
+      <w:r>
+        <w:t xml:space="preserve"> </w:t>
+      </w:r>
+      <w:r>
+        <w:t xml:space="preserve">American joint replacement registry risk calculator does not predict 90-day mortality in veterans undergoing total joint replacement.</w:t>
       </w:r>
       <w:r>
         <w:t xml:space="preserve"> </w:t>
@@ -6191,20 +6106,20 @@
         <w:t xml:space="preserve"> </w:t>
       </w:r>
       <w:r>
-        <w:t xml:space="preserve">[Internet] Springer-Verlag, 2013;471(5):1412–1414.</w:t>
+        <w:t xml:space="preserve">[Internet] 2018;476(9):1869–1875.</w:t>
       </w:r>
       <w:r>
         <w:t xml:space="preserve"> </w:t>
       </w:r>
     </w:p>
     <w:bookmarkEnd w:id="75"/>
-    <w:bookmarkStart w:id="76" w:name="ref-Harris2018"/>
+    <w:bookmarkStart w:id="76" w:name="ref-Harris2018a"/>
     <w:p>
       <w:pPr>
         <w:pStyle w:val="Bibliography"/>
       </w:pPr>
       <w:r>
-        <w:t xml:space="preserve">9.</w:t>
+        <w:t xml:space="preserve">10.</w:t>
       </w:r>
       <w:r>
         <w:t xml:space="preserve"> </w:t>
@@ -6213,13 +6128,10 @@
         <w:rPr>
           <w:b/>
         </w:rPr>
-        <w:t xml:space="preserve">Harris AHS, Kuo AC, Bozic KJ, Lau E, Bowe T, Gupta S, et al.</w:t>
-      </w:r>
-      <w:r>
-        <w:t xml:space="preserve"> </w:t>
-      </w:r>
-      <w:r>
-        <w:t xml:space="preserve">American joint replacement registry risk calculator does not predict 90-day mortality in veterans undergoing total joint replacement.</w:t>
+        <w:t xml:space="preserve">Harris AH, Kuo AC, Bowe T, Gupta S, Nordin D, Giori NJ</w:t>
+      </w:r>
+      <w:r>
+        <w:t xml:space="preserve">. Prediction models for 30-Day mortality and complications after total knee and hip arthroplasties for veteran health administration patients with osteoarthritis.</w:t>
       </w:r>
       <w:r>
         <w:t xml:space="preserve"> </w:t>
@@ -6228,26 +6140,149 @@
         <w:rPr>
           <w:i/>
         </w:rPr>
+        <w:t xml:space="preserve">The Journal of Arthroplasty</w:t>
+      </w:r>
+      <w:r>
+        <w:t xml:space="preserve"> </w:t>
+      </w:r>
+      <w:r>
+        <w:t xml:space="preserve">[Internet] Churchill Livingstone, 2018;33(5):1539–1545.</w:t>
+      </w:r>
+      <w:r>
+        <w:t xml:space="preserve"> </w:t>
+      </w:r>
+    </w:p>
+    <w:bookmarkEnd w:id="76"/>
+    <w:bookmarkStart w:id="77" w:name="ref-Inacio2016"/>
+    <w:p>
+      <w:pPr>
+        <w:pStyle w:val="Bibliography"/>
+      </w:pPr>
+      <w:r>
+        <w:t xml:space="preserve">11.</w:t>
+      </w:r>
+      <w:r>
+        <w:t xml:space="preserve"> </w:t>
+      </w:r>
+      <w:r>
+        <w:rPr>
+          <w:b/>
+        </w:rPr>
+        <w:t xml:space="preserve">Inacio MCCS, Pratt NLL, Roughead EEE, Graves SEE</w:t>
+      </w:r>
+      <w:r>
+        <w:t xml:space="preserve">. Evaluation of three co-morbidity measures to predict mortality in patients undergoing total joint arthroplasty.</w:t>
+      </w:r>
+      <w:r>
+        <w:t xml:space="preserve"> </w:t>
+      </w:r>
+      <w:r>
+        <w:rPr>
+          <w:i/>
+        </w:rPr>
+        <w:t xml:space="preserve">Osteoarthritis and cartilage</w:t>
+      </w:r>
+      <w:r>
+        <w:t xml:space="preserve"> </w:t>
+      </w:r>
+      <w:r>
+        <w:t xml:space="preserve">[Internet] W.B. Saunders, 2016;24(10):1718–1726.</w:t>
+      </w:r>
+      <w:r>
+        <w:t xml:space="preserve"> </w:t>
+      </w:r>
+    </w:p>
+    <w:bookmarkEnd w:id="77"/>
+    <w:bookmarkStart w:id="78" w:name="ref-Price2019"/>
+    <w:p>
+      <w:pPr>
+        <w:pStyle w:val="Bibliography"/>
+      </w:pPr>
+      <w:r>
+        <w:t xml:space="preserve">12.</w:t>
+      </w:r>
+      <w:r>
+        <w:t xml:space="preserve"> </w:t>
+      </w:r>
+      <w:r>
+        <w:rPr>
+          <w:b/>
+        </w:rPr>
+        <w:t xml:space="preserve">Price A, Smith J, Dakin H, Kang S, Eibich P, Cook J, et al.</w:t>
+      </w:r>
+      <w:r>
+        <w:t xml:space="preserve"> </w:t>
+      </w:r>
+      <w:r>
+        <w:t xml:space="preserve">The Arthroplasty Candidacy Help Engine tool to select candidates for hip and knee replacement surgery: Development and economic modelling.</w:t>
+      </w:r>
+      <w:r>
+        <w:t xml:space="preserve"> </w:t>
+      </w:r>
+      <w:r>
+        <w:rPr>
+          <w:i/>
+        </w:rPr>
+        <w:t xml:space="preserve">Health Technology Assessment</w:t>
+      </w:r>
+      <w:r>
+        <w:t xml:space="preserve"> </w:t>
+      </w:r>
+      <w:r>
+        <w:t xml:space="preserve">[Internet] 2019;23(32):1–216.</w:t>
+      </w:r>
+      <w:r>
+        <w:t xml:space="preserve"> </w:t>
+      </w:r>
+    </w:p>
+    <w:bookmarkEnd w:id="78"/>
+    <w:bookmarkStart w:id="79" w:name="ref-Harris2019"/>
+    <w:p>
+      <w:pPr>
+        <w:pStyle w:val="Bibliography"/>
+      </w:pPr>
+      <w:r>
+        <w:t xml:space="preserve">13.</w:t>
+      </w:r>
+      <w:r>
+        <w:t xml:space="preserve"> </w:t>
+      </w:r>
+      <w:r>
+        <w:rPr>
+          <w:b/>
+        </w:rPr>
+        <w:t xml:space="preserve">Harris AHS, Kuo AC, Weng Y, Trickey AW, Bowe T, Giori NJ</w:t>
+      </w:r>
+      <w:r>
+        <w:t xml:space="preserve">. Can machine learning methods produce accurate and easy-to-use prediction models of 30-day complications and mortality after knee or hip arthroplasty?</w:t>
+      </w:r>
+      <w:r>
+        <w:t xml:space="preserve"> </w:t>
+      </w:r>
+      <w:r>
+        <w:rPr>
+          <w:i/>
+        </w:rPr>
         <w:t xml:space="preserve">Clinical Orthopaedics and Related Research</w:t>
       </w:r>
       <w:r>
         <w:t xml:space="preserve"> </w:t>
       </w:r>
       <w:r>
-        <w:t xml:space="preserve">[Internet] 2018;476(9):1869–1875.</w:t>
-      </w:r>
-      <w:r>
-        <w:t xml:space="preserve"> </w:t>
-      </w:r>
-    </w:p>
-    <w:bookmarkEnd w:id="76"/>
-    <w:bookmarkStart w:id="77" w:name="ref-Harris2018a"/>
+        <w:t xml:space="preserve">[Internet] 2019;477(2):452–460.</w:t>
+      </w:r>
+      <w:r>
+        <w:t xml:space="preserve"> </w:t>
+      </w:r>
+    </w:p>
+    <w:bookmarkEnd w:id="79"/>
+    <w:bookmarkStart w:id="80" w:name="ref-Manning2016"/>
     <w:p>
       <w:pPr>
         <w:pStyle w:val="Bibliography"/>
       </w:pPr>
       <w:r>
-        <w:t xml:space="preserve">10.</w:t>
+        <w:t xml:space="preserve">14.</w:t>
       </w:r>
       <w:r>
         <w:t xml:space="preserve"> </w:t>
@@ -6256,10 +6291,10 @@
         <w:rPr>
           <w:b/>
         </w:rPr>
-        <w:t xml:space="preserve">Harris AH, Kuo AC, Bowe T, Gupta S, Nordin D, Giori NJ</w:t>
-      </w:r>
-      <w:r>
-        <w:t xml:space="preserve">. Prediction models for 30-Day mortality and complications after total knee and hip arthroplasties for veteran health administration patients with osteoarthritis.</w:t>
+        <w:t xml:space="preserve">Manning DW, Edelstein AI, Alvi HM</w:t>
+      </w:r>
+      <w:r>
+        <w:t xml:space="preserve">. Risk prediction tools for hip and knee arthroplasty.</w:t>
       </w:r>
       <w:r>
         <w:t xml:space="preserve"> </w:t>
@@ -6268,26 +6303,26 @@
         <w:rPr>
           <w:i/>
         </w:rPr>
-        <w:t xml:space="preserve">The Journal of Arthroplasty</w:t>
-      </w:r>
-      <w:r>
-        <w:t xml:space="preserve"> </w:t>
-      </w:r>
-      <w:r>
-        <w:t xml:space="preserve">[Internet] Churchill Livingstone, 2018;33(5):1539–1545.</w:t>
-      </w:r>
-      <w:r>
-        <w:t xml:space="preserve"> </w:t>
-      </w:r>
-    </w:p>
-    <w:bookmarkEnd w:id="77"/>
-    <w:bookmarkStart w:id="78" w:name="ref-Inacio2016"/>
+        <w:t xml:space="preserve">The Journal of the American Academy of Orthopaedic Surgeons</w:t>
+      </w:r>
+      <w:r>
+        <w:t xml:space="preserve"> </w:t>
+      </w:r>
+      <w:r>
+        <w:t xml:space="preserve">2016;24(1):19–27.</w:t>
+      </w:r>
+      <w:r>
+        <w:t xml:space="preserve"> </w:t>
+      </w:r>
+    </w:p>
+    <w:bookmarkEnd w:id="80"/>
+    <w:bookmarkStart w:id="81" w:name="ref-Bulow2020"/>
     <w:p>
       <w:pPr>
         <w:pStyle w:val="Bibliography"/>
       </w:pPr>
       <w:r>
-        <w:t xml:space="preserve">11.</w:t>
+        <w:t xml:space="preserve">15.</w:t>
       </w:r>
       <w:r>
         <w:t xml:space="preserve"> </w:t>
@@ -6296,10 +6331,10 @@
         <w:rPr>
           <w:b/>
         </w:rPr>
-        <w:t xml:space="preserve">Inacio MCCS, Pratt NLL, Roughead EEE, Graves SEE</w:t>
-      </w:r>
-      <w:r>
-        <w:t xml:space="preserve">. Evaluation of three co-morbidity measures to predict mortality in patients undergoing total joint arthroplasty.</w:t>
+        <w:t xml:space="preserve">Bülow E, Nemes S, Rolfson O</w:t>
+      </w:r>
+      <w:r>
+        <w:t xml:space="preserve">. Are the first or the second hips of staged bilateral THAs more similar to unilateral procedures? A study from the swedish hip arthroplasty register.</w:t>
       </w:r>
       <w:r>
         <w:t xml:space="preserve"> </w:t>
@@ -6308,26 +6343,26 @@
         <w:rPr>
           <w:i/>
         </w:rPr>
-        <w:t xml:space="preserve">Osteoarthritis and cartilage</w:t>
-      </w:r>
-      <w:r>
-        <w:t xml:space="preserve"> </w:t>
-      </w:r>
-      <w:r>
-        <w:t xml:space="preserve">[Internet] W.B. Saunders, 2016;24(10):1718–1726.</w:t>
-      </w:r>
-      <w:r>
-        <w:t xml:space="preserve"> </w:t>
-      </w:r>
-    </w:p>
-    <w:bookmarkEnd w:id="78"/>
-    <w:bookmarkStart w:id="79" w:name="ref-Price2019"/>
+        <w:t xml:space="preserve">Clinical Orthopaedics and Related Research</w:t>
+      </w:r>
+      <w:r>
+        <w:t xml:space="preserve"> </w:t>
+      </w:r>
+      <w:r>
+        <w:t xml:space="preserve">[Internet] 2020;1.</w:t>
+      </w:r>
+      <w:r>
+        <w:t xml:space="preserve"> </w:t>
+      </w:r>
+    </w:p>
+    <w:bookmarkEnd w:id="81"/>
+    <w:bookmarkStart w:id="82" w:name="ref-Cnudde2016"/>
     <w:p>
       <w:pPr>
         <w:pStyle w:val="Bibliography"/>
       </w:pPr>
       <w:r>
-        <w:t xml:space="preserve">12.</w:t>
+        <w:t xml:space="preserve">16.</w:t>
       </w:r>
       <w:r>
         <w:t xml:space="preserve"> </w:t>
@@ -6336,13 +6371,13 @@
         <w:rPr>
           <w:b/>
         </w:rPr>
-        <w:t xml:space="preserve">Price A, Smith J, Dakin H, Kang S, Eibich P, Cook J, et al.</w:t>
-      </w:r>
-      <w:r>
-        <w:t xml:space="preserve"> </w:t>
-      </w:r>
-      <w:r>
-        <w:t xml:space="preserve">The Arthroplasty Candidacy Help Engine tool to select candidates for hip and knee replacement surgery: Development and economic modelling.</w:t>
+        <w:t xml:space="preserve">Cnudde P, Rolfson O, Nemes S, Kärrholm J, Rehnberg C, Rogmark C, et al.</w:t>
+      </w:r>
+      <w:r>
+        <w:t xml:space="preserve"> </w:t>
+      </w:r>
+      <w:r>
+        <w:t xml:space="preserve">Linking Swedish health data registers to establish a research database and a shared decision-making tool in hip replacement.</w:t>
       </w:r>
       <w:r>
         <w:t xml:space="preserve"> </w:t>
@@ -6351,26 +6386,26 @@
         <w:rPr>
           <w:i/>
         </w:rPr>
-        <w:t xml:space="preserve">Health Technology Assessment</w:t>
-      </w:r>
-      <w:r>
-        <w:t xml:space="preserve"> </w:t>
-      </w:r>
-      <w:r>
-        <w:t xml:space="preserve">[Internet] 2019;23(32):1–216.</w:t>
-      </w:r>
-      <w:r>
-        <w:t xml:space="preserve"> </w:t>
-      </w:r>
-    </w:p>
-    <w:bookmarkEnd w:id="79"/>
-    <w:bookmarkStart w:id="80" w:name="ref-Harris2019"/>
+        <w:t xml:space="preserve">BMC Musculoskeletal Disorders</w:t>
+      </w:r>
+      <w:r>
+        <w:t xml:space="preserve"> </w:t>
+      </w:r>
+      <w:r>
+        <w:t xml:space="preserve">[Internet] BMC Musculoskeletal Disorders, 2016;17(1):414.</w:t>
+      </w:r>
+      <w:r>
+        <w:t xml:space="preserve"> </w:t>
+      </w:r>
+    </w:p>
+    <w:bookmarkEnd w:id="82"/>
+    <w:bookmarkStart w:id="83" w:name="ref-Karrholm2018"/>
     <w:p>
       <w:pPr>
         <w:pStyle w:val="Bibliography"/>
       </w:pPr>
       <w:r>
-        <w:t xml:space="preserve">13.</w:t>
+        <w:t xml:space="preserve">17.</w:t>
       </w:r>
       <w:r>
         <w:t xml:space="preserve"> </w:t>
@@ -6379,10 +6414,35 @@
         <w:rPr>
           <w:b/>
         </w:rPr>
-        <w:t xml:space="preserve">Harris AHS, Kuo AC, Weng Y, Trickey AW, Bowe T, Giori NJ</w:t>
-      </w:r>
-      <w:r>
-        <w:t xml:space="preserve">. Can machine learning methods produce accurate and easy-to-use prediction models of 30-day complications and mortality after knee or hip arthroplasty?</w:t>
+        <w:t xml:space="preserve">Kärrholm J, Mohaddes M, Odin D, Vinblad J, Rogmark C, Rolfson O</w:t>
+      </w:r>
+      <w:r>
+        <w:t xml:space="preserve">. Svenska höftprotesregistret årsrapport 2017. 2018.</w:t>
+      </w:r>
+      <w:r>
+        <w:t xml:space="preserve"> </w:t>
+      </w:r>
+    </w:p>
+    <w:bookmarkEnd w:id="83"/>
+    <w:bookmarkStart w:id="84" w:name="ref-Ludvigsson2019"/>
+    <w:p>
+      <w:pPr>
+        <w:pStyle w:val="Bibliography"/>
+      </w:pPr>
+      <w:r>
+        <w:t xml:space="preserve">18.</w:t>
+      </w:r>
+      <w:r>
+        <w:t xml:space="preserve"> </w:t>
+      </w:r>
+      <w:r>
+        <w:rPr>
+          <w:b/>
+        </w:rPr>
+        <w:t xml:space="preserve">Ludvigsson JF, Svedberg P, Olén O, Bruze G, Neovius M</w:t>
+      </w:r>
+      <w:r>
+        <w:t xml:space="preserve">. The longitudinal integrated database for health insurance and labour market studies (LISA) and its use in medical research.</w:t>
       </w:r>
       <w:r>
         <w:t xml:space="preserve"> </w:t>
@@ -6391,26 +6451,26 @@
         <w:rPr>
           <w:i/>
         </w:rPr>
-        <w:t xml:space="preserve">Clinical Orthopaedics and Related Research</w:t>
-      </w:r>
-      <w:r>
-        <w:t xml:space="preserve"> </w:t>
-      </w:r>
-      <w:r>
-        <w:t xml:space="preserve">[Internet] 2019;477(2):452–460.</w:t>
-      </w:r>
-      <w:r>
-        <w:t xml:space="preserve"> </w:t>
-      </w:r>
-    </w:p>
-    <w:bookmarkEnd w:id="80"/>
-    <w:bookmarkStart w:id="81" w:name="ref-Manning2016"/>
+        <w:t xml:space="preserve">European Journal of Epidemiology</w:t>
+      </w:r>
+      <w:r>
+        <w:t xml:space="preserve"> </w:t>
+      </w:r>
+      <w:r>
+        <w:t xml:space="preserve">[Internet] Springer Netherlands, 2019;34(4):423–437.</w:t>
+      </w:r>
+      <w:r>
+        <w:t xml:space="preserve"> </w:t>
+      </w:r>
+    </w:p>
+    <w:bookmarkEnd w:id="84"/>
+    <w:bookmarkStart w:id="85" w:name="ref-Ludvigsson2011"/>
     <w:p>
       <w:pPr>
         <w:pStyle w:val="Bibliography"/>
       </w:pPr>
       <w:r>
-        <w:t xml:space="preserve">14.</w:t>
+        <w:t xml:space="preserve">19.</w:t>
       </w:r>
       <w:r>
         <w:t xml:space="preserve"> </w:t>
@@ -6419,10 +6479,13 @@
         <w:rPr>
           <w:b/>
         </w:rPr>
-        <w:t xml:space="preserve">Manning DW, Edelstein AI, Alvi HM</w:t>
-      </w:r>
-      <w:r>
-        <w:t xml:space="preserve">. Risk prediction tools for hip and knee arthroplasty.</w:t>
+        <w:t xml:space="preserve">Ludvigsson JF, Andersson E, Ekbom A, Feychting M, Kim J-L, Reuterwall C, et al.</w:t>
+      </w:r>
+      <w:r>
+        <w:t xml:space="preserve"> </w:t>
+      </w:r>
+      <w:r>
+        <w:t xml:space="preserve">External review and validation of the Swedish national inpatient register.</w:t>
       </w:r>
       <w:r>
         <w:t xml:space="preserve"> </w:t>
@@ -6431,26 +6494,26 @@
         <w:rPr>
           <w:i/>
         </w:rPr>
-        <w:t xml:space="preserve">The Journal of the American Academy of Orthopaedic Surgeons</w:t>
-      </w:r>
-      <w:r>
-        <w:t xml:space="preserve"> </w:t>
-      </w:r>
-      <w:r>
-        <w:t xml:space="preserve">2016;24(1):19–27.</w:t>
-      </w:r>
-      <w:r>
-        <w:t xml:space="preserve"> </w:t>
-      </w:r>
-    </w:p>
-    <w:bookmarkEnd w:id="81"/>
-    <w:bookmarkStart w:id="82" w:name="ref-Bulow2020"/>
+        <w:t xml:space="preserve">BMC Public Health</w:t>
+      </w:r>
+      <w:r>
+        <w:t xml:space="preserve"> </w:t>
+      </w:r>
+      <w:r>
+        <w:t xml:space="preserve">[Internet] 2011;11(1):450.</w:t>
+      </w:r>
+      <w:r>
+        <w:t xml:space="preserve"> </w:t>
+      </w:r>
+    </w:p>
+    <w:bookmarkEnd w:id="85"/>
+    <w:bookmarkStart w:id="86" w:name="ref-Thorn2016"/>
     <w:p>
       <w:pPr>
         <w:pStyle w:val="Bibliography"/>
       </w:pPr>
       <w:r>
-        <w:t xml:space="preserve">15.</w:t>
+        <w:t xml:space="preserve">20.</w:t>
       </w:r>
       <w:r>
         <w:t xml:space="preserve"> </w:t>
@@ -6459,10 +6522,13 @@
         <w:rPr>
           <w:b/>
         </w:rPr>
-        <w:t xml:space="preserve">Bülow E, Nemes S, Rolfson O</w:t>
-      </w:r>
-      <w:r>
-        <w:t xml:space="preserve">. Are the first or the second hips of staged bilateral THAs more similar to unilateral procedures? A study from the swedish hip arthroplasty register.</w:t>
+        <w:t xml:space="preserve">Thorn JC, Turner E, Hounsome L, Walsh E, Donovan JL, Verne J, et al.</w:t>
+      </w:r>
+      <w:r>
+        <w:t xml:space="preserve"> </w:t>
+      </w:r>
+      <w:r>
+        <w:t xml:space="preserve">Validation of the hospital episode statistics outpatient dataset in england.</w:t>
       </w:r>
       <w:r>
         <w:t xml:space="preserve"> </w:t>
@@ -6471,26 +6537,26 @@
         <w:rPr>
           <w:i/>
         </w:rPr>
-        <w:t xml:space="preserve">Clinical Orthopaedics and Related Research</w:t>
-      </w:r>
-      <w:r>
-        <w:t xml:space="preserve"> </w:t>
-      </w:r>
-      <w:r>
-        <w:t xml:space="preserve">[Internet] 2020;1.</w:t>
-      </w:r>
-      <w:r>
-        <w:t xml:space="preserve"> </w:t>
-      </w:r>
-    </w:p>
-    <w:bookmarkEnd w:id="82"/>
-    <w:bookmarkStart w:id="83" w:name="ref-Cnudde2016"/>
+        <w:t xml:space="preserve">PharmacoEconomics</w:t>
+      </w:r>
+      <w:r>
+        <w:t xml:space="preserve"> </w:t>
+      </w:r>
+      <w:r>
+        <w:t xml:space="preserve">Springer International Publishing, 2016;34(2):161–168.</w:t>
+      </w:r>
+      <w:r>
+        <w:t xml:space="preserve"> </w:t>
+      </w:r>
+    </w:p>
+    <w:bookmarkEnd w:id="86"/>
+    <w:bookmarkStart w:id="87" w:name="ref-Sayers2016"/>
     <w:p>
       <w:pPr>
         <w:pStyle w:val="Bibliography"/>
       </w:pPr>
       <w:r>
-        <w:t xml:space="preserve">16.</w:t>
+        <w:t xml:space="preserve">21.</w:t>
       </w:r>
       <w:r>
         <w:t xml:space="preserve"> </w:t>
@@ -6499,13 +6565,10 @@
         <w:rPr>
           <w:b/>
         </w:rPr>
-        <w:t xml:space="preserve">Cnudde P, Rolfson O, Nemes S, Kärrholm J, Rehnberg C, Rogmark C, et al.</w:t>
-      </w:r>
-      <w:r>
-        <w:t xml:space="preserve"> </w:t>
-      </w:r>
-      <w:r>
-        <w:t xml:space="preserve">Linking Swedish health data registers to establish a research database and a shared decision-making tool in hip replacement.</w:t>
+        <w:t xml:space="preserve">Sayers A, Ben-Shlomo Y, Blom AW, Steele F</w:t>
+      </w:r>
+      <w:r>
+        <w:t xml:space="preserve">. Probabilistic record linkage.</w:t>
       </w:r>
       <w:r>
         <w:t xml:space="preserve"> </w:t>
@@ -6514,26 +6577,26 @@
         <w:rPr>
           <w:i/>
         </w:rPr>
-        <w:t xml:space="preserve">BMC Musculoskeletal Disorders</w:t>
-      </w:r>
-      <w:r>
-        <w:t xml:space="preserve"> </w:t>
-      </w:r>
-      <w:r>
-        <w:t xml:space="preserve">[Internet] BMC Musculoskeletal Disorders, 2016;17(1):414.</w:t>
-      </w:r>
-      <w:r>
-        <w:t xml:space="preserve"> </w:t>
-      </w:r>
-    </w:p>
-    <w:bookmarkEnd w:id="83"/>
-    <w:bookmarkStart w:id="84" w:name="ref-Karrholm2018"/>
+        <w:t xml:space="preserve">International Journal of Epidemiology</w:t>
+      </w:r>
+      <w:r>
+        <w:t xml:space="preserve"> </w:t>
+      </w:r>
+      <w:r>
+        <w:t xml:space="preserve">[Internet] Oxford University Press, 2016;45(3):954–964.</w:t>
+      </w:r>
+      <w:r>
+        <w:t xml:space="preserve"> </w:t>
+      </w:r>
+    </w:p>
+    <w:bookmarkEnd w:id="87"/>
+    <w:bookmarkStart w:id="88" w:name="ref-Quan2005"/>
     <w:p>
       <w:pPr>
         <w:pStyle w:val="Bibliography"/>
       </w:pPr>
       <w:r>
-        <w:t xml:space="preserve">17.</w:t>
+        <w:t xml:space="preserve">22.</w:t>
       </w:r>
       <w:r>
         <w:t xml:space="preserve"> </w:t>
@@ -6542,23 +6605,41 @@
         <w:rPr>
           <w:b/>
         </w:rPr>
-        <w:t xml:space="preserve">Kärrholm J, Mohaddes M, Odin D, Vinblad J, Rogmark C, Rolfson O</w:t>
-      </w:r>
-      <w:r>
-        <w:t xml:space="preserve">. Svenska höftprotesregistret årsrapport 2017. 2018.</w:t>
-      </w:r>
-      <w:r>
-        <w:t xml:space="preserve"> </w:t>
-      </w:r>
-    </w:p>
-    <w:bookmarkEnd w:id="84"/>
-    <w:bookmarkStart w:id="85" w:name="ref-Ludvigsson2019"/>
+        <w:t xml:space="preserve">Quan H, Sundararajan V, Halfon P, Fong A, Burnand B, Luthi J-C, et al.</w:t>
+      </w:r>
+      <w:r>
+        <w:t xml:space="preserve"> </w:t>
+      </w:r>
+      <w:r>
+        <w:t xml:space="preserve">Coding algorithms for defining comorbidities in ICD-9-CM and ICD-10 administrative data.</w:t>
+      </w:r>
+      <w:r>
+        <w:t xml:space="preserve"> </w:t>
+      </w:r>
+      <w:r>
+        <w:rPr>
+          <w:i/>
+        </w:rPr>
+        <w:t xml:space="preserve">Medical care</w:t>
+      </w:r>
+      <w:r>
+        <w:t xml:space="preserve"> </w:t>
+      </w:r>
+      <w:r>
+        <w:t xml:space="preserve">2005;43(11):1130–1139.</w:t>
+      </w:r>
+      <w:r>
+        <w:t xml:space="preserve"> </w:t>
+      </w:r>
+    </w:p>
+    <w:bookmarkEnd w:id="88"/>
+    <w:bookmarkStart w:id="89" w:name="ref-Guo2015"/>
     <w:p>
       <w:pPr>
         <w:pStyle w:val="Bibliography"/>
       </w:pPr>
       <w:r>
-        <w:t xml:space="preserve">18.</w:t>
+        <w:t xml:space="preserve">23.</w:t>
       </w:r>
       <w:r>
         <w:t xml:space="preserve"> </w:t>
@@ -6567,10 +6648,13 @@
         <w:rPr>
           <w:b/>
         </w:rPr>
-        <w:t xml:space="preserve">Ludvigsson JF, Svedberg P, Olén O, Bruze G, Neovius M</w:t>
-      </w:r>
-      <w:r>
-        <w:t xml:space="preserve">. The longitudinal integrated database for health insurance and labour market studies (LISA) and its use in medical research.</w:t>
+        <w:t xml:space="preserve">Guo P, Zeng F, Hu X, Zhang D, Zhu S, Deng Y, et al.</w:t>
+      </w:r>
+      <w:r>
+        <w:t xml:space="preserve"> </w:t>
+      </w:r>
+      <w:r>
+        <w:t xml:space="preserve">Improved variable selection algorithm using a LASSO-Type penalty, with an application to assessing hepatitis b infection relevant factors in community residents. Emmert-Streib F, ed.</w:t>
       </w:r>
       <w:r>
         <w:t xml:space="preserve"> </w:t>
@@ -6579,26 +6663,26 @@
         <w:rPr>
           <w:i/>
         </w:rPr>
-        <w:t xml:space="preserve">European Journal of Epidemiology</w:t>
-      </w:r>
-      <w:r>
-        <w:t xml:space="preserve"> </w:t>
-      </w:r>
-      <w:r>
-        <w:t xml:space="preserve">[Internet] Springer Netherlands, 2019;34(4):423–437.</w:t>
-      </w:r>
-      <w:r>
-        <w:t xml:space="preserve"> </w:t>
-      </w:r>
-    </w:p>
-    <w:bookmarkEnd w:id="85"/>
-    <w:bookmarkStart w:id="86" w:name="ref-Ludvigsson2011"/>
+        <w:t xml:space="preserve">PLOS ONE</w:t>
+      </w:r>
+      <w:r>
+        <w:t xml:space="preserve"> </w:t>
+      </w:r>
+      <w:r>
+        <w:t xml:space="preserve">[Internet] Public Library of Science, 2015;10(7):e0134151.</w:t>
+      </w:r>
+      <w:r>
+        <w:t xml:space="preserve"> </w:t>
+      </w:r>
+    </w:p>
+    <w:bookmarkEnd w:id="89"/>
+    <w:bookmarkStart w:id="90" w:name="ref-Miller1991"/>
     <w:p>
       <w:pPr>
         <w:pStyle w:val="Bibliography"/>
       </w:pPr>
       <w:r>
-        <w:t xml:space="preserve">19.</w:t>
+        <w:t xml:space="preserve">24.</w:t>
       </w:r>
       <w:r>
         <w:t xml:space="preserve"> </w:t>
@@ -6607,13 +6691,10 @@
         <w:rPr>
           <w:b/>
         </w:rPr>
-        <w:t xml:space="preserve">Ludvigsson JF, Andersson E, Ekbom A, Feychting M, Kim J-L, Reuterwall C, et al.</w:t>
-      </w:r>
-      <w:r>
-        <w:t xml:space="preserve"> </w:t>
-      </w:r>
-      <w:r>
-        <w:t xml:space="preserve">External review and validation of the Swedish national inpatient register.</w:t>
+        <w:t xml:space="preserve">Miller ME, Hui SL, Tierney WM</w:t>
+      </w:r>
+      <w:r>
+        <w:t xml:space="preserve">. Validation techniques for logistic regression models.</w:t>
       </w:r>
       <w:r>
         <w:t xml:space="preserve"> </w:t>
@@ -6622,26 +6703,26 @@
         <w:rPr>
           <w:i/>
         </w:rPr>
-        <w:t xml:space="preserve">BMC Public Health</w:t>
-      </w:r>
-      <w:r>
-        <w:t xml:space="preserve"> </w:t>
-      </w:r>
-      <w:r>
-        <w:t xml:space="preserve">[Internet] 2011;11(1):450.</w:t>
-      </w:r>
-      <w:r>
-        <w:t xml:space="preserve"> </w:t>
-      </w:r>
-    </w:p>
-    <w:bookmarkEnd w:id="86"/>
-    <w:bookmarkStart w:id="87" w:name="ref-Thorn2016"/>
+        <w:t xml:space="preserve">Statistics in Medicine</w:t>
+      </w:r>
+      <w:r>
+        <w:t xml:space="preserve"> </w:t>
+      </w:r>
+      <w:r>
+        <w:t xml:space="preserve">[Internet] John Wiley &amp; Sons, Ltd, 1991;10(8):1213–1226.</w:t>
+      </w:r>
+      <w:r>
+        <w:t xml:space="preserve"> </w:t>
+      </w:r>
+    </w:p>
+    <w:bookmarkEnd w:id="90"/>
+    <w:bookmarkStart w:id="91" w:name="ref-Nattino2016"/>
     <w:p>
       <w:pPr>
         <w:pStyle w:val="Bibliography"/>
       </w:pPr>
       <w:r>
-        <w:t xml:space="preserve">20.</w:t>
+        <w:t xml:space="preserve">25.</w:t>
       </w:r>
       <w:r>
         <w:t xml:space="preserve"> </w:t>
@@ -6650,13 +6731,10 @@
         <w:rPr>
           <w:b/>
         </w:rPr>
-        <w:t xml:space="preserve">Thorn JC, Turner E, Hounsome L, Walsh E, Donovan JL, Verne J, et al.</w:t>
-      </w:r>
-      <w:r>
-        <w:t xml:space="preserve"> </w:t>
-      </w:r>
-      <w:r>
-        <w:t xml:space="preserve">Validation of the hospital episode statistics outpatient dataset in england.</w:t>
+        <w:t xml:space="preserve">Nattino G, Finazzi S, Bertolini G</w:t>
+      </w:r>
+      <w:r>
+        <w:t xml:space="preserve">. A new test and graphical tool to assess the goodness of fit of logistic regression models.</w:t>
       </w:r>
       <w:r>
         <w:t xml:space="preserve"> </w:t>
@@ -6665,26 +6743,26 @@
         <w:rPr>
           <w:i/>
         </w:rPr>
-        <w:t xml:space="preserve">PharmacoEconomics</w:t>
-      </w:r>
-      <w:r>
-        <w:t xml:space="preserve"> </w:t>
-      </w:r>
-      <w:r>
-        <w:t xml:space="preserve">Springer International Publishing, 2016;34(2):161–168.</w:t>
-      </w:r>
-      <w:r>
-        <w:t xml:space="preserve"> </w:t>
-      </w:r>
-    </w:p>
-    <w:bookmarkEnd w:id="87"/>
-    <w:bookmarkStart w:id="88" w:name="ref-Sayers2016"/>
+        <w:t xml:space="preserve">Statistics in Medicine</w:t>
+      </w:r>
+      <w:r>
+        <w:t xml:space="preserve"> </w:t>
+      </w:r>
+      <w:r>
+        <w:t xml:space="preserve">[Internet] John Wiley &amp; Sons, Ltd, 2016;35(5):709–720.</w:t>
+      </w:r>
+      <w:r>
+        <w:t xml:space="preserve"> </w:t>
+      </w:r>
+    </w:p>
+    <w:bookmarkEnd w:id="91"/>
+    <w:bookmarkStart w:id="92" w:name="ref-Steyerberg2004"/>
     <w:p>
       <w:pPr>
         <w:pStyle w:val="Bibliography"/>
       </w:pPr>
       <w:r>
-        <w:t xml:space="preserve">21.</w:t>
+        <w:t xml:space="preserve">26.</w:t>
       </w:r>
       <w:r>
         <w:t xml:space="preserve"> </w:t>
@@ -6693,10 +6771,10 @@
         <w:rPr>
           <w:b/>
         </w:rPr>
-        <w:t xml:space="preserve">Sayers A, Ben-Shlomo Y, Blom AW, Steele F</w:t>
-      </w:r>
-      <w:r>
-        <w:t xml:space="preserve">. Probabilistic record linkage.</w:t>
+        <w:t xml:space="preserve">Steyerberg EW, Borsboom GJJM, Houwelingen HC van, Eijkemans MJC, Habbema JDF</w:t>
+      </w:r>
+      <w:r>
+        <w:t xml:space="preserve">. Validation and updating of predictive logistic regression models: A study on sample size and shrinkage.</w:t>
       </w:r>
       <w:r>
         <w:t xml:space="preserve"> </w:t>
@@ -6705,26 +6783,26 @@
         <w:rPr>
           <w:i/>
         </w:rPr>
-        <w:t xml:space="preserve">International Journal of Epidemiology</w:t>
-      </w:r>
-      <w:r>
-        <w:t xml:space="preserve"> </w:t>
-      </w:r>
-      <w:r>
-        <w:t xml:space="preserve">[Internet] Oxford University Press, 2016;45(3):954–964.</w:t>
-      </w:r>
-      <w:r>
-        <w:t xml:space="preserve"> </w:t>
-      </w:r>
-    </w:p>
-    <w:bookmarkEnd w:id="88"/>
-    <w:bookmarkStart w:id="89" w:name="ref-Quan2005"/>
+        <w:t xml:space="preserve">Statistics in Medicine</w:t>
+      </w:r>
+      <w:r>
+        <w:t xml:space="preserve"> </w:t>
+      </w:r>
+      <w:r>
+        <w:t xml:space="preserve">[Internet] John Wiley &amp; Sons, Ltd, 2004;23(16):2567–2586.</w:t>
+      </w:r>
+      <w:r>
+        <w:t xml:space="preserve"> </w:t>
+      </w:r>
+    </w:p>
+    <w:bookmarkEnd w:id="92"/>
+    <w:bookmarkStart w:id="93" w:name="ref-Sankar2014"/>
     <w:p>
       <w:pPr>
         <w:pStyle w:val="Bibliography"/>
       </w:pPr>
       <w:r>
-        <w:t xml:space="preserve">22.</w:t>
+        <w:t xml:space="preserve">27.</w:t>
       </w:r>
       <w:r>
         <w:t xml:space="preserve"> </w:t>
@@ -6733,13 +6811,10 @@
         <w:rPr>
           <w:b/>
         </w:rPr>
-        <w:t xml:space="preserve">Quan H, Sundararajan V, Halfon P, Fong A, Burnand B, Luthi J-C, et al.</w:t>
-      </w:r>
-      <w:r>
-        <w:t xml:space="preserve"> </w:t>
-      </w:r>
-      <w:r>
-        <w:t xml:space="preserve">Coding algorithms for defining comorbidities in ICD-9-CM and ICD-10 administrative data.</w:t>
+        <w:t xml:space="preserve">Sankar A, Johnson SR, Beattie WS, Tait G, Wijeysundera DN</w:t>
+      </w:r>
+      <w:r>
+        <w:t xml:space="preserve">. Reliability of the American Society of Anesthesiologists physical status scale in clinical practice.</w:t>
       </w:r>
       <w:r>
         <w:t xml:space="preserve"> </w:t>
@@ -6748,26 +6823,26 @@
         <w:rPr>
           <w:i/>
         </w:rPr>
-        <w:t xml:space="preserve">Medical care</w:t>
-      </w:r>
-      <w:r>
-        <w:t xml:space="preserve"> </w:t>
-      </w:r>
-      <w:r>
-        <w:t xml:space="preserve">2005;43(11):1130–1139.</w:t>
-      </w:r>
-      <w:r>
-        <w:t xml:space="preserve"> </w:t>
-      </w:r>
-    </w:p>
-    <w:bookmarkEnd w:id="89"/>
-    <w:bookmarkStart w:id="90" w:name="ref-Guo2015"/>
+        <w:t xml:space="preserve">British Journal of Anaesthesia</w:t>
+      </w:r>
+      <w:r>
+        <w:t xml:space="preserve"> </w:t>
+      </w:r>
+      <w:r>
+        <w:t xml:space="preserve">[Internet] 2014 [cited 11 Jun 2020];113(3):424–432.</w:t>
+      </w:r>
+      <w:r>
+        <w:t xml:space="preserve"> </w:t>
+      </w:r>
+    </w:p>
+    <w:bookmarkEnd w:id="93"/>
+    <w:bookmarkStart w:id="94" w:name="ref-Burns2012"/>
     <w:p>
       <w:pPr>
         <w:pStyle w:val="Bibliography"/>
       </w:pPr>
       <w:r>
-        <w:t xml:space="preserve">23.</w:t>
+        <w:t xml:space="preserve">28.</w:t>
       </w:r>
       <w:r>
         <w:t xml:space="preserve"> </w:t>
@@ -6776,13 +6851,13 @@
         <w:rPr>
           <w:b/>
         </w:rPr>
-        <w:t xml:space="preserve">Guo P, Zeng F, Hu X, Zhang D, Zhu S, Deng Y, et al.</w:t>
-      </w:r>
-      <w:r>
-        <w:t xml:space="preserve"> </w:t>
-      </w:r>
-      <w:r>
-        <w:t xml:space="preserve">Improved variable selection algorithm using a LASSO-Type penalty, with an application to assessing hepatitis b infection relevant factors in community residents. Emmert-Streib F, ed.</w:t>
+        <w:t xml:space="preserve">Burns EM, Rigby E, Mamidanna R, Bottle A, Aylin P, Ziprin P, et al.</w:t>
+      </w:r>
+      <w:r>
+        <w:t xml:space="preserve"> </w:t>
+      </w:r>
+      <w:r>
+        <w:t xml:space="preserve">Systematic review of discharge coding accuracy.</w:t>
       </w:r>
       <w:r>
         <w:t xml:space="preserve"> </w:t>
@@ -6791,26 +6866,26 @@
         <w:rPr>
           <w:i/>
         </w:rPr>
-        <w:t xml:space="preserve">PLOS ONE</w:t>
-      </w:r>
-      <w:r>
-        <w:t xml:space="preserve"> </w:t>
-      </w:r>
-      <w:r>
-        <w:t xml:space="preserve">[Internet] Public Library of Science, 2015;10(7):e0134151.</w:t>
-      </w:r>
-      <w:r>
-        <w:t xml:space="preserve"> </w:t>
-      </w:r>
-    </w:p>
-    <w:bookmarkEnd w:id="90"/>
-    <w:bookmarkStart w:id="91" w:name="ref-Miller1991"/>
+        <w:t xml:space="preserve">Journal of Public Health</w:t>
+      </w:r>
+      <w:r>
+        <w:t xml:space="preserve"> </w:t>
+      </w:r>
+      <w:r>
+        <w:t xml:space="preserve">[Internet] 2012;34(1):138–148.</w:t>
+      </w:r>
+      <w:r>
+        <w:t xml:space="preserve"> </w:t>
+      </w:r>
+    </w:p>
+    <w:bookmarkEnd w:id="94"/>
+    <w:bookmarkStart w:id="95" w:name="ref-Smith2012"/>
     <w:p>
       <w:pPr>
         <w:pStyle w:val="Bibliography"/>
       </w:pPr>
       <w:r>
-        <w:t xml:space="preserve">24.</w:t>
+        <w:t xml:space="preserve">29.</w:t>
       </w:r>
       <w:r>
         <w:t xml:space="preserve"> </w:t>
@@ -6819,10 +6894,10 @@
         <w:rPr>
           <w:b/>
         </w:rPr>
-        <w:t xml:space="preserve">Miller ME, Hui SL, Tierney WM</w:t>
-      </w:r>
-      <w:r>
-        <w:t xml:space="preserve">. Validation techniques for logistic regression models.</w:t>
+        <w:t xml:space="preserve">Smith AJ, Dieppe P, Porter M, Blom AW</w:t>
+      </w:r>
+      <w:r>
+        <w:t xml:space="preserve">. Risk of cancer in first seven years after metal-on-metal hip replacement compared with other bearings and general population: Linkage study between the National Joint Registry of England and Wales and hospital episode statistics.</w:t>
       </w:r>
       <w:r>
         <w:t xml:space="preserve"> </w:t>
@@ -6831,26 +6906,26 @@
         <w:rPr>
           <w:i/>
         </w:rPr>
-        <w:t xml:space="preserve">Statistics in Medicine</w:t>
-      </w:r>
-      <w:r>
-        <w:t xml:space="preserve"> </w:t>
-      </w:r>
-      <w:r>
-        <w:t xml:space="preserve">[Internet] John Wiley &amp; Sons, Ltd, 1991;10(8):1213–1226.</w:t>
-      </w:r>
-      <w:r>
-        <w:t xml:space="preserve"> </w:t>
-      </w:r>
-    </w:p>
-    <w:bookmarkEnd w:id="91"/>
-    <w:bookmarkStart w:id="92" w:name="ref-Nattino2016"/>
+        <w:t xml:space="preserve">BMJ (Online)</w:t>
+      </w:r>
+      <w:r>
+        <w:t xml:space="preserve"> </w:t>
+      </w:r>
+      <w:r>
+        <w:t xml:space="preserve">2012;344.</w:t>
+      </w:r>
+      <w:r>
+        <w:t xml:space="preserve"> </w:t>
+      </w:r>
+    </w:p>
+    <w:bookmarkEnd w:id="95"/>
+    <w:bookmarkStart w:id="96" w:name="ref-Mouchti2018"/>
     <w:p>
       <w:pPr>
         <w:pStyle w:val="Bibliography"/>
       </w:pPr>
       <w:r>
-        <w:t xml:space="preserve">25.</w:t>
+        <w:t xml:space="preserve">30.</w:t>
       </w:r>
       <w:r>
         <w:t xml:space="preserve"> </w:t>
@@ -6859,10 +6934,10 @@
         <w:rPr>
           <w:b/>
         </w:rPr>
-        <w:t xml:space="preserve">Nattino G, Finazzi S, Bertolini G</w:t>
-      </w:r>
-      <w:r>
-        <w:t xml:space="preserve">. A new test and graphical tool to assess the goodness of fit of logistic regression models.</w:t>
+        <w:t xml:space="preserve">Mouchti S, Whitehouse MR, Sayers A, Hunt LP, MacGregor A, Blom AW</w:t>
+      </w:r>
+      <w:r>
+        <w:t xml:space="preserve">. The association of body mass index with risk of long-term revision and 90-Day mortality following primary total hip replacement.</w:t>
       </w:r>
       <w:r>
         <w:t xml:space="preserve"> </w:t>
@@ -6871,223 +6946,20 @@
         <w:rPr>
           <w:i/>
         </w:rPr>
-        <w:t xml:space="preserve">Statistics in Medicine</w:t>
-      </w:r>
-      <w:r>
-        <w:t xml:space="preserve"> </w:t>
-      </w:r>
-      <w:r>
-        <w:t xml:space="preserve">[Internet] John Wiley &amp; Sons, Ltd, 2016;35(5):709–720.</w:t>
-      </w:r>
-      <w:r>
-        <w:t xml:space="preserve"> </w:t>
-      </w:r>
-    </w:p>
-    <w:bookmarkEnd w:id="92"/>
-    <w:bookmarkStart w:id="93" w:name="ref-Steyerberg2004"/>
-    <w:p>
-      <w:pPr>
-        <w:pStyle w:val="Bibliography"/>
-      </w:pPr>
-      <w:r>
-        <w:t xml:space="preserve">26.</w:t>
-      </w:r>
-      <w:r>
-        <w:t xml:space="preserve"> </w:t>
-      </w:r>
-      <w:r>
-        <w:rPr>
-          <w:b/>
-        </w:rPr>
-        <w:t xml:space="preserve">Steyerberg EW, Borsboom GJJM, Houwelingen HC van, Eijkemans MJC, Habbema JDF</w:t>
-      </w:r>
-      <w:r>
-        <w:t xml:space="preserve">. Validation and updating of predictive logistic regression models: A study on sample size and shrinkage.</w:t>
-      </w:r>
-      <w:r>
-        <w:t xml:space="preserve"> </w:t>
-      </w:r>
-      <w:r>
-        <w:rPr>
-          <w:i/>
-        </w:rPr>
-        <w:t xml:space="preserve">Statistics in Medicine</w:t>
-      </w:r>
-      <w:r>
-        <w:t xml:space="preserve"> </w:t>
-      </w:r>
-      <w:r>
-        <w:t xml:space="preserve">[Internet] John Wiley &amp; Sons, Ltd, 2004;23(16):2567–2586.</w:t>
-      </w:r>
-      <w:r>
-        <w:t xml:space="preserve"> </w:t>
-      </w:r>
-    </w:p>
-    <w:bookmarkEnd w:id="93"/>
-    <w:bookmarkStart w:id="94" w:name="ref-Sankar2014"/>
-    <w:p>
-      <w:pPr>
-        <w:pStyle w:val="Bibliography"/>
-      </w:pPr>
-      <w:r>
-        <w:t xml:space="preserve">27.</w:t>
-      </w:r>
-      <w:r>
-        <w:t xml:space="preserve"> </w:t>
-      </w:r>
-      <w:r>
-        <w:rPr>
-          <w:b/>
-        </w:rPr>
-        <w:t xml:space="preserve">Sankar A, Johnson SR, Beattie WS, Tait G, Wijeysundera DN</w:t>
-      </w:r>
-      <w:r>
-        <w:t xml:space="preserve">. Reliability of the American Society of Anesthesiologists physical status scale in clinical practice.</w:t>
-      </w:r>
-      <w:r>
-        <w:t xml:space="preserve"> </w:t>
-      </w:r>
-      <w:r>
-        <w:rPr>
-          <w:i/>
-        </w:rPr>
-        <w:t xml:space="preserve">British Journal of Anaesthesia</w:t>
-      </w:r>
-      <w:r>
-        <w:t xml:space="preserve"> </w:t>
-      </w:r>
-      <w:r>
-        <w:t xml:space="preserve">[Internet] 2014 [cited 11 Jun 2020];113(3):424–432.</w:t>
-      </w:r>
-      <w:r>
-        <w:t xml:space="preserve"> </w:t>
-      </w:r>
-    </w:p>
-    <w:bookmarkEnd w:id="94"/>
-    <w:bookmarkStart w:id="95" w:name="ref-Burns2012"/>
-    <w:p>
-      <w:pPr>
-        <w:pStyle w:val="Bibliography"/>
-      </w:pPr>
-      <w:r>
-        <w:t xml:space="preserve">28.</w:t>
-      </w:r>
-      <w:r>
-        <w:t xml:space="preserve"> </w:t>
-      </w:r>
-      <w:r>
-        <w:rPr>
-          <w:b/>
-        </w:rPr>
-        <w:t xml:space="preserve">Burns EM, Rigby E, Mamidanna R, Bottle A, Aylin P, Ziprin P, et al.</w:t>
-      </w:r>
-      <w:r>
-        <w:t xml:space="preserve"> </w:t>
-      </w:r>
-      <w:r>
-        <w:t xml:space="preserve">Systematic review of discharge coding accuracy.</w:t>
-      </w:r>
-      <w:r>
-        <w:t xml:space="preserve"> </w:t>
-      </w:r>
-      <w:r>
-        <w:rPr>
-          <w:i/>
-        </w:rPr>
-        <w:t xml:space="preserve">Journal of Public Health</w:t>
-      </w:r>
-      <w:r>
-        <w:t xml:space="preserve"> </w:t>
-      </w:r>
-      <w:r>
-        <w:t xml:space="preserve">[Internet] 2012;34(1):138–148.</w:t>
-      </w:r>
-      <w:r>
-        <w:t xml:space="preserve"> </w:t>
-      </w:r>
-    </w:p>
-    <w:bookmarkEnd w:id="95"/>
-    <w:bookmarkStart w:id="96" w:name="ref-Smith2012"/>
-    <w:p>
-      <w:pPr>
-        <w:pStyle w:val="Bibliography"/>
-      </w:pPr>
-      <w:r>
-        <w:t xml:space="preserve">29.</w:t>
-      </w:r>
-      <w:r>
-        <w:t xml:space="preserve"> </w:t>
-      </w:r>
-      <w:r>
-        <w:rPr>
-          <w:b/>
-        </w:rPr>
-        <w:t xml:space="preserve">Smith AJ, Dieppe P, Porter M, Blom AW</w:t>
-      </w:r>
-      <w:r>
-        <w:t xml:space="preserve">. Risk of cancer in first seven years after metal-on-metal hip replacement compared with other bearings and general population: Linkage study between the National Joint Registry of England and Wales and hospital episode statistics.</w:t>
-      </w:r>
-      <w:r>
-        <w:t xml:space="preserve"> </w:t>
-      </w:r>
-      <w:r>
-        <w:rPr>
-          <w:i/>
-        </w:rPr>
-        <w:t xml:space="preserve">BMJ (Online)</w:t>
-      </w:r>
-      <w:r>
-        <w:t xml:space="preserve"> </w:t>
-      </w:r>
-      <w:r>
-        <w:t xml:space="preserve">2012;344.</w:t>
+        <w:t xml:space="preserve">The Journal of Bone and Joint Surgery</w:t>
+      </w:r>
+      <w:r>
+        <w:t xml:space="preserve"> </w:t>
+      </w:r>
+      <w:r>
+        <w:t xml:space="preserve">[Internet] Lippincott Williams and Wilkins, 2018;100(24):2140–2152.</w:t>
       </w:r>
       <w:r>
         <w:t xml:space="preserve"> </w:t>
       </w:r>
     </w:p>
     <w:bookmarkEnd w:id="96"/>
-    <w:bookmarkStart w:id="97" w:name="ref-Mouchti2018"/>
-    <w:p>
-      <w:pPr>
-        <w:pStyle w:val="Bibliography"/>
-      </w:pPr>
-      <w:r>
-        <w:t xml:space="preserve">30.</w:t>
-      </w:r>
-      <w:r>
-        <w:t xml:space="preserve"> </w:t>
-      </w:r>
-      <w:r>
-        <w:rPr>
-          <w:b/>
-        </w:rPr>
-        <w:t xml:space="preserve">Mouchti S, Whitehouse MR, Sayers A, Hunt LP, MacGregor A, Blom AW</w:t>
-      </w:r>
-      <w:r>
-        <w:t xml:space="preserve">. The association of body mass index with risk of long-term revision and 90-Day mortality following primary total hip replacement.</w:t>
-      </w:r>
-      <w:r>
-        <w:t xml:space="preserve"> </w:t>
-      </w:r>
-      <w:r>
-        <w:rPr>
-          <w:i/>
-        </w:rPr>
-        <w:t xml:space="preserve">The Journal of Bone and Joint Surgery</w:t>
-      </w:r>
-      <w:r>
-        <w:t xml:space="preserve"> </w:t>
-      </w:r>
-      <w:r>
-        <w:t xml:space="preserve">[Internet] Lippincott Williams and Wilkins, 2018;100(24):2140–2152.</w:t>
-      </w:r>
-      <w:r>
-        <w:t xml:space="preserve"> </w:t>
-      </w:r>
-    </w:p>
     <w:bookmarkEnd w:id="97"/>
-    <w:bookmarkEnd w:id="98"/>
     <w:sectPr>
       <w:headerReference w:type="default" r:id="rId9"/>
       <w:pgSz w:w="12240" w:h="15840"/>
@@ -7978,9 +7850,6 @@
     </w:lvlOverride>
   </w:num>
   <w:num w:numId="1002">
-    <w:abstractNumId w:val="991"/>
-  </w:num>
-  <w:num w:numId="1003">
     <w:abstractNumId w:val="991"/>
   </w:num>
 </w:numbering>

</xml_diff>

<commit_message>
prepared figure formats. Fix #32. Fix #42.
</commit_message>
<xml_diff>
--- a/reports/article.docx
+++ b/reports/article.docx
@@ -303,7 +303,16 @@
         <w:t xml:space="preserve"> </w:t>
       </w:r>
       <w:r>
-        <w:t xml:space="preserve">Rolfson2,4^,</w:t>
+        <w:t xml:space="preserve">Rolfson</w:t>
+      </w:r>
+      <w:r>
+        <w:rPr>
+          <w:vertAlign w:val="superscript"/>
+        </w:rPr>
+        <w:t xml:space="preserve">2,4</w:t>
+      </w:r>
+      <w:r>
+        <w:t xml:space="preserve">,</w:t>
       </w:r>
       <w:r>
         <w:t xml:space="preserve"> </w:t>
@@ -892,10 +901,7 @@
         <w:t xml:space="preserve">1</w:t>
       </w:r>
       <w:r>
-        <w:t xml:space="preserve"> </w:t>
-      </w:r>
-      <w:r>
-        <w:t xml:space="preserve">left panel).</w:t>
+        <w:t xml:space="preserve">).</w:t>
       </w:r>
     </w:p>
     <w:p>
@@ -925,13 +931,10 @@
         <w:t xml:space="preserve"> </w:t>
       </w:r>
       <w:r>
-        <w:t xml:space="preserve">1</w:t>
-      </w:r>
-      <w:r>
-        <w:t xml:space="preserve"> </w:t>
-      </w:r>
-      <w:r>
-        <w:t xml:space="preserve">right panel).</w:t>
+        <w:t xml:space="preserve">2</w:t>
+      </w:r>
+      <w:r>
+        <w:t xml:space="preserve">).</w:t>
       </w:r>
       <w:r>
         <w:t xml:space="preserve"> </w:t>
@@ -1275,7 +1278,34 @@
         <w:t xml:space="preserve">2</w:t>
       </w:r>
       <w:r>
-        <w:t xml:space="preserve">. 26 % and 48 % of the Swedish patients had at least one pre-surgery co-morbidity according to Charlson and Elixhauser. The proportion of patients with ASA class III was 18 %.</w:t>
+        <w:t xml:space="preserve">. Patients from NJR had an unadjusted risk of 90 day mortality of 0.52 % (95 % CI 0.49 - 0.56), which was higher compared to the derivation cohort from Sweden.</w:t>
+      </w:r>
+    </w:p>
+    <w:p>
+      <w:pPr>
+        <w:pStyle w:val="Heading2"/>
+      </w:pPr>
+      <w:bookmarkStart w:id="41" w:name="X97f55da61655794c4500bb5dee5b0e7e0a00da4"/>
+      <w:r>
+        <w:t xml:space="preserve">Model development and internal validation</w:t>
+      </w:r>
+      <w:bookmarkEnd w:id="41"/>
+    </w:p>
+    <w:p>
+      <w:pPr>
+        <w:pStyle w:val="FirstParagraph"/>
+      </w:pPr>
+      <w:r>
+        <w:t xml:space="preserve">There were five co-morbidities that were not recorded for any patient who died in the Swedish derivation cohort: acquired immunodeficiency syndrome by the human immunodeficiency virus (AIDS/HIV), coagulopathy, fluid electrolyte disorders, liver disease, and weight loss. Those variables were therefore excluded as potential predictors prior to any statistical model derivation. The derived main model included age, sex, ASA class, the presence of cancer, diseases of the central nervous system, kidney disease, diagnosed obesity, heart condition, anemia, and myocardial infarction. The reduced model, with covariates included at least 33 out of 100 times, was restricted to age, sex, ASA class, the presence of cancer, diseases of the central nervous system, kidney disease, and diagnosed obesity (Table</w:t>
+      </w:r>
+      <w:r>
+        <w:t xml:space="preserve"> </w:t>
+      </w:r>
+      <w:r>
+        <w:t xml:space="preserve">3</w:t>
+      </w:r>
+      <w:r>
+        <w:t xml:space="preserve">).</w:t>
       </w:r>
     </w:p>
     <w:p>
@@ -1283,79 +1313,117 @@
         <w:pStyle w:val="BodyText"/>
       </w:pPr>
       <w:r>
-        <w:t xml:space="preserve">Patients from NJR had an unadjusted risk of 90 day mortality of 0.52 % (95 % CI 0.49 - 0.56), which was higher compared to the derivation cohort from Sweden.</w:t>
+        <w:t xml:space="preserve">There were no differences between models including age as a main effect, compared to those were age was modeled by restricted cubic splines with either two or three knots. We therefore focused on the more parsimonious models with age as a main effect. Similarly, the correction for optimism only affected the third decimals of the AUC confidence intervals and was therefore omitted.</w:t>
+      </w:r>
+    </w:p>
+    <w:p>
+      <w:pPr>
+        <w:pStyle w:val="BodyText"/>
+      </w:pPr>
+      <w:r>
+        <w:t xml:space="preserve">The main and reduced models were no different regarding discriminative power (AUC = 0.79, 95 % CI 0.75 - 0.82 versus AUC = 0.78, 95 % CI 0.75 - 0.81). We therefore considered the reduced model as superior due to its simplicity. Traditional models performed poorly with 95 % confidence intervals not above 0.7: The Charlson co-morbitiy index had an AUC of (AUC = 0.66, 95 % CI 0.62 - 0.70) and the Elixhauser co-morbidity an AUC of (AUC = 0.64, 95 % CI 0.59 - 0.68; Figure</w:t>
+      </w:r>
+      <w:r>
+        <w:t xml:space="preserve"> </w:t>
+      </w:r>
+      <w:r>
+        <w:t xml:space="preserve">4</w:t>
+      </w:r>
+      <w:r>
+        <w:t xml:space="preserve"> </w:t>
+      </w:r>
+      <w:r>
+        <w:t xml:space="preserve">and Figure</w:t>
+      </w:r>
+      <w:r>
+        <w:t xml:space="preserve"> </w:t>
+      </w:r>
+      <w:r>
+        <w:t xml:space="preserve">5</w:t>
+      </w:r>
+      <w:r>
+        <w:t xml:space="preserve">).</w:t>
+      </w:r>
+    </w:p>
+    <w:p>
+      <w:pPr>
+        <w:pStyle w:val="BodyText"/>
+      </w:pPr>
+      <w:r>
+        <w:t xml:space="preserve">The ability of the reduced model to estimate probabilities of death within 90 days is further illustrated in Figure</w:t>
+      </w:r>
+      <w:r>
+        <w:t xml:space="preserve"> </w:t>
+      </w:r>
+      <w:r>
+        <w:t xml:space="preserve">6</w:t>
+      </w:r>
+      <w:r>
+        <w:t xml:space="preserve"> </w:t>
+      </w:r>
+      <w:r>
+        <w:t xml:space="preserve">and</w:t>
+      </w:r>
+      <w:r>
+        <w:t xml:space="preserve"> </w:t>
+      </w:r>
+      <w:r>
+        <w:t xml:space="preserve">??</w:t>
+      </w:r>
+      <w:r>
+        <w:t xml:space="preserve">. Model calibration was good for estimated probabilities up to 3 % and acceptable up to 5 %, although with predicted probabilities usually higher than observed proportions (Figure</w:t>
+      </w:r>
+      <w:r>
+        <w:t xml:space="preserve"> </w:t>
+      </w:r>
+      <w:r>
+        <w:t xml:space="preserve">8</w:t>
+      </w:r>
+      <w:r>
+        <w:t xml:space="preserve">).</w:t>
+      </w:r>
+    </w:p>
+    <w:p>
+      <w:pPr>
+        <w:pStyle w:val="BodyText"/>
+      </w:pPr>
+      <w:r>
+        <w:t xml:space="preserve">Estimated model coefficients and corresponding odds ratios for the reduced model are presented in Table</w:t>
+      </w:r>
+      <w:r>
+        <w:t xml:space="preserve"> </w:t>
+      </w:r>
+      <w:r>
+        <w:t xml:space="preserve">4</w:t>
+      </w:r>
+      <w:r>
+        <w:t xml:space="preserve">.</w:t>
+      </w:r>
+    </w:p>
+    <w:p>
+      <w:pPr>
+        <w:pStyle w:val="BodyText"/>
+      </w:pPr>
+      <w:r>
+        <w:t xml:space="preserve">Omitting cancer from the reduced model did not affect the AUC or calibration for estimated probabilities below 3 %, but calibration outside this range deteriorated, and we thus retained cancer as an important predictor.</w:t>
       </w:r>
     </w:p>
     <w:p>
       <w:pPr>
         <w:pStyle w:val="Heading2"/>
       </w:pPr>
-      <w:bookmarkStart w:id="41" w:name="X97f55da61655794c4500bb5dee5b0e7e0a00da4"/>
-      <w:r>
-        <w:t xml:space="preserve">Model development and internal validation</w:t>
-      </w:r>
-      <w:bookmarkEnd w:id="41"/>
+      <w:bookmarkStart w:id="42" w:name="external-validation"/>
+      <w:r>
+        <w:t xml:space="preserve">External validation</w:t>
+      </w:r>
+      <w:bookmarkEnd w:id="42"/>
     </w:p>
     <w:p>
       <w:pPr>
         <w:pStyle w:val="FirstParagraph"/>
       </w:pPr>
       <w:r>
-        <w:t xml:space="preserve">There were five co-morbidities that were not recorded for any patient who died in the Swedish derivation cohort: acquired immunodeficiency syndrome by the human immunodeficiency virus (AIDS/HIV), coagulopathy, fluid electrolyte disorders, liver disease, and weight loss. Those variables were therefore excluded as potential predictors prior to any statistical model derivation. The derived main model included age, sex, ASA class, the presence of cancer, diseases of the central nervous system, kidney disease, diagnosed obesity, heart condition, anemia, and myocardial infarction. The reduced model, with covariates included at least 33 out of 100 times, was restricted to age, sex, ASA class, the presence of cancer, diseases of the central nervous system, kidney disease, and diagnosed obesity (Table</w:t>
-      </w:r>
-      <w:r>
-        <w:t xml:space="preserve"> </w:t>
-      </w:r>
-      <w:r>
-        <w:t xml:space="preserve">3</w:t>
-      </w:r>
-      <w:r>
-        <w:t xml:space="preserve">).</w:t>
-      </w:r>
-    </w:p>
-    <w:p>
-      <w:pPr>
-        <w:pStyle w:val="BodyText"/>
-      </w:pPr>
-      <w:r>
-        <w:t xml:space="preserve">There were no differences between models including age as a main effect, compared to those were age was modeled by restricted cubic splines with either two or three knots. We therefore focused on the more parsimonious models with age as a main effect. Similarly, the correction for optimism only affected the third decimals of the AUC confidence intervals and was therefore omitted.</w:t>
-      </w:r>
-    </w:p>
-    <w:p>
-      <w:pPr>
-        <w:pStyle w:val="BodyText"/>
-      </w:pPr>
-      <w:r>
-        <w:t xml:space="preserve">The main and reduced models were no different regarding discriminative power (AUC = 0.79, 95 % CI 0.75 - 0.82 versus AUC = 0.78, 95 % CI 0.75 - 0.81). We therefore considered the reduced model as superior due to its simplicity. Traditional models performed poorly with 95 % confidence intervals not above 0.7: The Charlson co-morbitiy index had an AUC of (AUC = 0.66, 95 % CI 0.62 - 0.70) and the Elixhauser co-morbidity an AUC of (AUC = 0.64, 95 % CI 0.59 - 0.68; Figure</w:t>
-      </w:r>
-      <w:r>
-        <w:t xml:space="preserve"> </w:t>
-      </w:r>
-      <w:r>
-        <w:t xml:space="preserve">2</w:t>
-      </w:r>
-      <w:r>
-        <w:t xml:space="preserve"> </w:t>
-      </w:r>
-      <w:r>
-        <w:t xml:space="preserve">left panel and Figure</w:t>
-      </w:r>
-      <w:r>
-        <w:t xml:space="preserve"> </w:t>
-      </w:r>
-      <w:r>
-        <w:t xml:space="preserve">3</w:t>
-      </w:r>
-      <w:r>
-        <w:t xml:space="preserve">).</w:t>
-      </w:r>
-    </w:p>
-    <w:p>
-      <w:pPr>
-        <w:pStyle w:val="BodyText"/>
-      </w:pPr>
-      <w:r>
-        <w:t xml:space="preserve">The ability of the reduced model to estimate probabilities of death within 90 days is further illustrated in Figure</w:t>
+        <w:t xml:space="preserve">The discriminative ability for the reduced model was not statistically significantly different when applied to the external validation cohort (AUC = 0.75, 95 % CI 0.73 - 0.76) compared to the internal validation (AUC = 0.78, 95 % CI 0.75 - 0.81) (Figure</w:t>
       </w:r>
       <w:r>
         <w:t xml:space="preserve"> </w:t>
@@ -1364,7 +1432,10 @@
         <w:t xml:space="preserve">4</w:t>
       </w:r>
       <w:r>
-        <w:t xml:space="preserve">. Model calibration was good for estimated probabilities up to 3 % and acceptable up to 5 %, although with predicted probabilities usually higher than observed proportions (Figure</w:t>
+        <w:t xml:space="preserve"> </w:t>
+      </w:r>
+      <w:r>
+        <w:t xml:space="preserve">and Figure</w:t>
       </w:r>
       <w:r>
         <w:t xml:space="preserve"> </w:t>
@@ -1373,77 +1444,13 @@
         <w:t xml:space="preserve">5</w:t>
       </w:r>
       <w:r>
-        <w:t xml:space="preserve">).</w:t>
-      </w:r>
-    </w:p>
-    <w:p>
-      <w:pPr>
-        <w:pStyle w:val="BodyText"/>
-      </w:pPr>
-      <w:r>
-        <w:t xml:space="preserve">Estimated model coefficients and corresponding odds ratios for the reduced model are presented in Table</w:t>
-      </w:r>
-      <w:r>
-        <w:t xml:space="preserve"> </w:t>
-      </w:r>
-      <w:r>
-        <w:t xml:space="preserve">4</w:t>
-      </w:r>
-      <w:r>
-        <w:t xml:space="preserve">.</w:t>
-      </w:r>
-    </w:p>
-    <w:p>
-      <w:pPr>
-        <w:pStyle w:val="BodyText"/>
-      </w:pPr>
-      <w:r>
-        <w:t xml:space="preserve">Omitting cancer from the reduced model did not affect the AUC or calibration for estimated probabilities below 3 %, but calibration outside this range deteriorated, and we thus retained cancer as an important predictor.</w:t>
-      </w:r>
-    </w:p>
-    <w:p>
-      <w:pPr>
-        <w:pStyle w:val="Heading2"/>
-      </w:pPr>
-      <w:bookmarkStart w:id="42" w:name="external-validation"/>
-      <w:r>
-        <w:t xml:space="preserve">External validation</w:t>
-      </w:r>
-      <w:bookmarkEnd w:id="42"/>
-    </w:p>
-    <w:p>
-      <w:pPr>
-        <w:pStyle w:val="FirstParagraph"/>
-      </w:pPr>
-      <w:r>
-        <w:t xml:space="preserve">The discriminative ability for the reduced model was not statistically significantly different when applied to the external validation cohort (AUC = 0.75, 95 % CI 0.73 - 0.76) compared to the internal validation (AUC = 0.78, 95 % CI 0.75 - 0.81) (Figure</w:t>
-      </w:r>
-      <w:r>
-        <w:t xml:space="preserve"> </w:t>
-      </w:r>
-      <w:r>
-        <w:t xml:space="preserve">2</w:t>
-      </w:r>
-      <w:r>
-        <w:t xml:space="preserve"> </w:t>
-      </w:r>
-      <w:r>
-        <w:t xml:space="preserve">right panel and Figure</w:t>
-      </w:r>
-      <w:r>
-        <w:t xml:space="preserve"> </w:t>
-      </w:r>
-      <w:r>
-        <w:t xml:space="preserve">3</w:t>
-      </w:r>
-      <w:r>
         <w:t xml:space="preserve">). Calibration of the re-calibrated model was slightly inferior compared to the internal calibration. Predicted probabilities between 0.5 % and 1.5 % were lower than observed proportions and the estimated 95 % confidence bands were wider. Over-all, calibration was good for predicted probabilities below 3 % and acceptable below 5 % (Figure</w:t>
       </w:r>
       <w:r>
         <w:t xml:space="preserve"> </w:t>
       </w:r>
       <w:r>
-        <w:t xml:space="preserve">5</w:t>
+        <w:t xml:space="preserve">8</w:t>
       </w:r>
       <w:r>
         <w:t xml:space="preserve">).</w:t>
@@ -1624,7 +1631,7 @@
         <w:t xml:space="preserve"> </w:t>
       </w:r>
       <w:r>
-        <w:t xml:space="preserve">5</w:t>
+        <w:t xml:space="preserve">8</w:t>
       </w:r>
       <w:r>
         <w:t xml:space="preserve">). Some risk calculators ignore this problem,</w:t>
@@ -1922,14 +1929,14 @@
       <w:r>
         <w:drawing>
           <wp:inline>
-            <wp:extent cx="5969000" cy="4127003"/>
+            <wp:extent cx="2552700" cy="3187700"/>
             <wp:effectExtent b="0" l="0" r="0" t="0"/>
-            <wp:docPr descr="Figure 1: Flowchart depicting inclusion criteria and number of patients. Data from the Swedish Hip Arthroplasty Register were used for model derivation and internal validation (left). Data from the National Joint Registry in England and Wales were used for external validation (right)." title="" id="1" name="Picture"/>
+            <wp:docPr descr="Figure 1: Flowchart depicting inclusion criteria and number of patients from the Swedish derivation cohort." title="" id="1" name="Picture"/>
             <a:graphic>
               <a:graphicData uri="http://schemas.openxmlformats.org/drawingml/2006/picture">
                 <pic:pic>
                   <pic:nvPicPr>
-                    <pic:cNvPr descr="../graphs/flowchart.png" id="0" name="Picture"/>
+                    <pic:cNvPr descr="../graphs/images.png" id="0" name="Picture"/>
                     <pic:cNvPicPr>
                       <a:picLocks noChangeArrowheads="1" noChangeAspect="1"/>
                     </pic:cNvPicPr>
@@ -1943,7 +1950,7 @@
                   <pic:spPr bwMode="auto">
                     <a:xfrm>
                       <a:off x="0" y="0"/>
-                      <a:ext cx="5969000" cy="4127003"/>
+                      <a:ext cx="2552700" cy="3187700"/>
                     </a:xfrm>
                     <a:prstGeom prst="rect">
                       <a:avLst/>
@@ -1967,18 +1974,8 @@
         <w:pStyle w:val="ImageCaption"/>
       </w:pPr>
       <w:r>
-        <w:t xml:space="preserve">Figure 1: Flowchart depicting inclusion criteria and number of patients. Data from the Swedish Hip Arthroplasty Register were used for model derivation and internal validation (left). Data from the National Joint Registry in England and Wales were used for external validation (right).</w:t>
-      </w:r>
-    </w:p>
-    <w:p>
-      <w:pPr>
-        <w:pStyle w:val="Heading5"/>
-      </w:pPr>
-      <w:bookmarkStart w:id="53" w:name="page-break-4"/>
-      <w:r>
-        <w:t xml:space="preserve">PAGE BREAK</w:t>
-      </w:r>
-      <w:bookmarkEnd w:id="53"/>
+        <w:t xml:space="preserve">Figure 1: Flowchart depicting inclusion criteria and number of patients from the Swedish derivation cohort.</w:t>
+      </w:r>
     </w:p>
     <w:p>
       <w:pPr>
@@ -1987,20 +1984,20 @@
       <w:r>
         <w:drawing>
           <wp:inline>
-            <wp:extent cx="5416061" cy="3611727"/>
+            <wp:extent cx="2552700" cy="3187700"/>
             <wp:effectExtent b="0" l="0" r="0" t="0"/>
-            <wp:docPr descr="Figure 2: Receiver Operation Characteristics (ROC) curves. The area under the ROC curve (AUC) for the reduced model derived on data from the SHAR was very similar to the main model (left panel). External validation of this model, on data from the National Joint Registry for England and Wales, produced a similar curve as well (right panel)." title="" id="1" name="Picture"/>
+            <wp:docPr descr="Figure 2: Flowchart depicting inclusion criteria and number of patients for the external validation cohort from England and Wales." title="" id="1" name="Picture"/>
             <a:graphic>
               <a:graphicData uri="http://schemas.openxmlformats.org/drawingml/2006/picture">
                 <pic:pic>
                   <pic:nvPicPr>
-                    <pic:cNvPr descr="../graphs/roc.png" id="0" name="Picture"/>
+                    <pic:cNvPr descr="../graphs/images.png" id="0" name="Picture"/>
                     <pic:cNvPicPr>
                       <a:picLocks noChangeArrowheads="1" noChangeAspect="1"/>
                     </pic:cNvPicPr>
                   </pic:nvPicPr>
                   <pic:blipFill>
-                    <a:blip r:embed="rId54"/>
+                    <a:blip r:embed="rId52"/>
                     <a:stretch>
                       <a:fillRect/>
                     </a:stretch>
@@ -2008,7 +2005,7 @@
                   <pic:spPr bwMode="auto">
                     <a:xfrm>
                       <a:off x="0" y="0"/>
-                      <a:ext cx="5416061" cy="3611727"/>
+                      <a:ext cx="2552700" cy="3187700"/>
                     </a:xfrm>
                     <a:prstGeom prst="rect">
                       <a:avLst/>
@@ -2032,18 +2029,8 @@
         <w:pStyle w:val="ImageCaption"/>
       </w:pPr>
       <w:r>
-        <w:t xml:space="preserve">Figure 2: Receiver Operation Characteristics (ROC) curves. The area under the ROC curve (AUC) for the reduced model derived on data from the SHAR was very similar to the main model (left panel). External validation of this model, on data from the National Joint Registry for England and Wales, produced a similar curve as well (right panel).</w:t>
-      </w:r>
-    </w:p>
-    <w:p>
-      <w:pPr>
-        <w:pStyle w:val="Heading5"/>
-      </w:pPr>
-      <w:bookmarkStart w:id="55" w:name="page-break-5"/>
-      <w:r>
-        <w:t xml:space="preserve">PAGE BREAK</w:t>
-      </w:r>
-      <w:bookmarkEnd w:id="55"/>
+        <w:t xml:space="preserve">Figure 2: Flowchart depicting inclusion criteria and number of patients for the external validation cohort from England and Wales.</w:t>
+      </w:r>
     </w:p>
     <w:p>
       <w:pPr>
@@ -2052,20 +2039,20 @@
       <w:r>
         <w:drawing>
           <wp:inline>
-            <wp:extent cx="3611727" cy="2886935"/>
+            <wp:extent cx="2552700" cy="3187700"/>
             <wp:effectExtent b="0" l="0" r="0" t="0"/>
-            <wp:docPr descr="Figure 3: Area Under the Receiver Operation Characteristics Curve (AUC) as a measure of predictive discriminative ability with 95 % bootstrap confidence intervals. AUC above 0.7 were considered good. The reduced model was similar to the main model, and not statistically significantly inferior when used with external data from the NJR." title="" id="1" name="Picture"/>
+            <wp:docPr descr="Figure 3: Receiver Operation Characteristics (ROC) curves. The area under the ROC curve (AUC) for the reduced model derived on data from the SHAR was very similar to the main model" title="" id="1" name="Picture"/>
             <a:graphic>
               <a:graphicData uri="http://schemas.openxmlformats.org/drawingml/2006/picture">
                 <pic:pic>
                   <pic:nvPicPr>
-                    <pic:cNvPr descr="../graphs/auc_ci.png" id="0" name="Picture"/>
+                    <pic:cNvPr descr="../graphs/images.png" id="0" name="Picture"/>
                     <pic:cNvPicPr>
                       <a:picLocks noChangeArrowheads="1" noChangeAspect="1"/>
                     </pic:cNvPicPr>
                   </pic:nvPicPr>
                   <pic:blipFill>
-                    <a:blip r:embed="rId56"/>
+                    <a:blip r:embed="rId52"/>
                     <a:stretch>
                       <a:fillRect/>
                     </a:stretch>
@@ -2073,7 +2060,7 @@
                   <pic:spPr bwMode="auto">
                     <a:xfrm>
                       <a:off x="0" y="0"/>
-                      <a:ext cx="3611727" cy="2886935"/>
+                      <a:ext cx="2552700" cy="3187700"/>
                     </a:xfrm>
                     <a:prstGeom prst="rect">
                       <a:avLst/>
@@ -2097,18 +2084,8 @@
         <w:pStyle w:val="ImageCaption"/>
       </w:pPr>
       <w:r>
-        <w:t xml:space="preserve">Figure 3: Area Under the Receiver Operation Characteristics Curve (AUC) as a measure of predictive discriminative ability with 95 % bootstrap confidence intervals. AUC above 0.7 were considered good. The reduced model was similar to the main model, and not statistically significantly inferior when used with external data from the NJR.</w:t>
-      </w:r>
-    </w:p>
-    <w:p>
-      <w:pPr>
-        <w:pStyle w:val="Heading5"/>
-      </w:pPr>
-      <w:bookmarkStart w:id="57" w:name="page-break-6"/>
-      <w:r>
-        <w:t xml:space="preserve">PAGE BREAK</w:t>
-      </w:r>
-      <w:bookmarkEnd w:id="57"/>
+        <w:t xml:space="preserve">Figure 3: Receiver Operation Characteristics (ROC) curves. The area under the ROC curve (AUC) for the reduced model derived on data from the SHAR was very similar to the main model</w:t>
+      </w:r>
     </w:p>
     <w:p>
       <w:pPr>
@@ -2117,20 +2094,20 @@
       <w:r>
         <w:drawing>
           <wp:inline>
-            <wp:extent cx="4333460" cy="5416061"/>
+            <wp:extent cx="2552700" cy="3187700"/>
             <wp:effectExtent b="0" l="0" r="0" t="0"/>
-            <wp:docPr descr="Figure 4: The vast majority of patients survived more than 90 days after THA, and therefore the blue bars dominate the histogram (upper panel; note the scales). A normalized density plot however reveals that patients who died within 90 days were, on average, estimated to have a higher probability to do so (lower panel). There were very few observations with covariate patterns resulting in death probabilities higher than 5 % (green line). Estimated probabilities above this limit are therefore subject to extrapolation." title="" id="1" name="Picture"/>
+            <wp:docPr descr="Figure 4: Receiver Operation Characteristics (ROC) curves. There was no difference when applying the reduced model to the external validation cohort from England and Wales ,compared to the Swedish derivation cohort." title="" id="1" name="Picture"/>
             <a:graphic>
               <a:graphicData uri="http://schemas.openxmlformats.org/drawingml/2006/picture">
                 <pic:pic>
                   <pic:nvPicPr>
-                    <pic:cNvPr descr="../graphs/separation.png" id="0" name="Picture"/>
+                    <pic:cNvPr descr="../graphs/images.png" id="0" name="Picture"/>
                     <pic:cNvPicPr>
                       <a:picLocks noChangeArrowheads="1" noChangeAspect="1"/>
                     </pic:cNvPicPr>
                   </pic:nvPicPr>
                   <pic:blipFill>
-                    <a:blip r:embed="rId58"/>
+                    <a:blip r:embed="rId52"/>
                     <a:stretch>
                       <a:fillRect/>
                     </a:stretch>
@@ -2138,7 +2115,7 @@
                   <pic:spPr bwMode="auto">
                     <a:xfrm>
                       <a:off x="0" y="0"/>
-                      <a:ext cx="4333460" cy="5416061"/>
+                      <a:ext cx="2552700" cy="3187700"/>
                     </a:xfrm>
                     <a:prstGeom prst="rect">
                       <a:avLst/>
@@ -2162,18 +2139,8 @@
         <w:pStyle w:val="ImageCaption"/>
       </w:pPr>
       <w:r>
-        <w:t xml:space="preserve">Figure 4: The vast majority of patients survived more than 90 days after THA, and therefore the blue bars dominate the histogram (upper panel; note the scales). A normalized density plot however reveals that patients who died within 90 days were, on average, estimated to have a higher probability to do so (lower panel). There were very few observations with covariate patterns resulting in death probabilities higher than 5 % (green line). Estimated probabilities above this limit are therefore subject to extrapolation.</w:t>
-      </w:r>
-    </w:p>
-    <w:p>
-      <w:pPr>
-        <w:pStyle w:val="Heading5"/>
-      </w:pPr>
-      <w:bookmarkStart w:id="59" w:name="page-break-7"/>
-      <w:r>
-        <w:t xml:space="preserve">PAGE BREAK</w:t>
-      </w:r>
-      <w:bookmarkEnd w:id="59"/>
+        <w:t xml:space="preserve">Figure 4: Receiver Operation Characteristics (ROC) curves. There was no difference when applying the reduced model to the external validation cohort from England and Wales ,compared to the Swedish derivation cohort.</w:t>
+      </w:r>
     </w:p>
     <w:p>
       <w:pPr>
@@ -2182,20 +2149,20 @@
       <w:r>
         <w:drawing>
           <wp:inline>
-            <wp:extent cx="3611727" cy="3611727"/>
+            <wp:extent cx="2552700" cy="3187700"/>
             <wp:effectExtent b="0" l="0" r="0" t="0"/>
-            <wp:docPr descr="Figure 5: This figure illustrates calibration between observed proportions and predicted probabilities with 95 % confidence intervals. Deviations above the diagonal line indicated that the model under-estimated the probability of death within 90 days. Such deviation was statistically significant for the external validation for predictions below 1.5 %. In contrast, with higher predicted probabilities, the model over-estimated the observed proportions of deaths." title="" id="1" name="Picture"/>
+            <wp:docPr descr="Figure 5: Area Under the Receiver Operation Characteristics Curve (AUC) as a measure of predictive discriminative ability with 95 % bootstrap confidence intervals. AUC above 0.7 were considered good. The reduced model was similar to the main model, and not statistically significantly inferior when used with external data from the NJR." title="" id="1" name="Picture"/>
             <a:graphic>
               <a:graphicData uri="http://schemas.openxmlformats.org/drawingml/2006/picture">
                 <pic:pic>
                   <pic:nvPicPr>
-                    <pic:cNvPr descr="../graphs/calibration.png" id="0" name="Picture"/>
+                    <pic:cNvPr descr="../graphs/images.png" id="0" name="Picture"/>
                     <pic:cNvPicPr>
                       <a:picLocks noChangeArrowheads="1" noChangeAspect="1"/>
                     </pic:cNvPicPr>
                   </pic:nvPicPr>
                   <pic:blipFill>
-                    <a:blip r:embed="rId60"/>
+                    <a:blip r:embed="rId52"/>
                     <a:stretch>
                       <a:fillRect/>
                     </a:stretch>
@@ -2203,7 +2170,7 @@
                   <pic:spPr bwMode="auto">
                     <a:xfrm>
                       <a:off x="0" y="0"/>
-                      <a:ext cx="3611727" cy="3611727"/>
+                      <a:ext cx="2552700" cy="3187700"/>
                     </a:xfrm>
                     <a:prstGeom prst="rect">
                       <a:avLst/>
@@ -2227,18 +2194,183 @@
         <w:pStyle w:val="ImageCaption"/>
       </w:pPr>
       <w:r>
-        <w:t xml:space="preserve">Figure 5: This figure illustrates calibration between observed proportions and predicted probabilities with 95 % confidence intervals. Deviations above the diagonal line indicated that the model under-estimated the probability of death within 90 days. Such deviation was statistically significant for the external validation for predictions below 1.5 %. In contrast, with higher predicted probabilities, the model over-estimated the observed proportions of deaths.</w:t>
+        <w:t xml:space="preserve">Figure 5: Area Under the Receiver Operation Characteristics Curve (AUC) as a measure of predictive discriminative ability with 95 % bootstrap confidence intervals. AUC above 0.7 were considered good. The reduced model was similar to the main model, and not statistically significantly inferior when used with external data from the NJR.</w:t>
+      </w:r>
+    </w:p>
+    <w:p>
+      <w:pPr>
+        <w:pStyle w:val="CaptionedFigure"/>
+      </w:pPr>
+      <w:r>
+        <w:drawing>
+          <wp:inline>
+            <wp:extent cx="2552700" cy="3187700"/>
+            <wp:effectExtent b="0" l="0" r="0" t="0"/>
+            <wp:docPr descr="Figure 6: The vast majority of patients survived more than 90 days after THA, and therefore the blue bars dominate the histogram (note the scales). There were very few observations with covariate patterns resulting in death probabilities higher than 5 % (green line). Estimated probabilities above this limit are therefore subject to extrapolation." title="" id="1" name="Picture"/>
+            <a:graphic>
+              <a:graphicData uri="http://schemas.openxmlformats.org/drawingml/2006/picture">
+                <pic:pic>
+                  <pic:nvPicPr>
+                    <pic:cNvPr descr="../graphs/images.png" id="0" name="Picture"/>
+                    <pic:cNvPicPr>
+                      <a:picLocks noChangeArrowheads="1" noChangeAspect="1"/>
+                    </pic:cNvPicPr>
+                  </pic:nvPicPr>
+                  <pic:blipFill>
+                    <a:blip r:embed="rId52"/>
+                    <a:stretch>
+                      <a:fillRect/>
+                    </a:stretch>
+                  </pic:blipFill>
+                  <pic:spPr bwMode="auto">
+                    <a:xfrm>
+                      <a:off x="0" y="0"/>
+                      <a:ext cx="2552700" cy="3187700"/>
+                    </a:xfrm>
+                    <a:prstGeom prst="rect">
+                      <a:avLst/>
+                    </a:prstGeom>
+                    <a:noFill/>
+                    <a:ln w="9525">
+                      <a:noFill/>
+                      <a:headEnd/>
+                      <a:tailEnd/>
+                    </a:ln>
+                  </pic:spPr>
+                </pic:pic>
+              </a:graphicData>
+            </a:graphic>
+          </wp:inline>
+        </w:drawing>
+      </w:r>
+    </w:p>
+    <w:p>
+      <w:pPr>
+        <w:pStyle w:val="ImageCaption"/>
+      </w:pPr>
+      <w:r>
+        <w:t xml:space="preserve">Figure 6: The vast majority of patients survived more than 90 days after THA, and therefore the blue bars dominate the histogram (note the scales). There were very few observations with covariate patterns resulting in death probabilities higher than 5 % (green line). Estimated probabilities above this limit are therefore subject to extrapolation.</w:t>
+      </w:r>
+    </w:p>
+    <w:p>
+      <w:pPr>
+        <w:pStyle w:val="CaptionedFigure"/>
+      </w:pPr>
+      <w:r>
+        <w:drawing>
+          <wp:inline>
+            <wp:extent cx="2552700" cy="3187700"/>
+            <wp:effectExtent b="0" l="0" r="0" t="0"/>
+            <wp:docPr descr="Figure 7: A normalized density plot reveals that patients who died within 90 days were, on average, estimated to have a higher probability to do so. There were very few observations with covariate patterns resulting in death probabilities higher than 5 % (green line). Estimated probabilities above this limit are therefore subject to extrapolation." title="" id="1" name="Picture"/>
+            <a:graphic>
+              <a:graphicData uri="http://schemas.openxmlformats.org/drawingml/2006/picture">
+                <pic:pic>
+                  <pic:nvPicPr>
+                    <pic:cNvPr descr="../graphs/images.png" id="0" name="Picture"/>
+                    <pic:cNvPicPr>
+                      <a:picLocks noChangeArrowheads="1" noChangeAspect="1"/>
+                    </pic:cNvPicPr>
+                  </pic:nvPicPr>
+                  <pic:blipFill>
+                    <a:blip r:embed="rId52"/>
+                    <a:stretch>
+                      <a:fillRect/>
+                    </a:stretch>
+                  </pic:blipFill>
+                  <pic:spPr bwMode="auto">
+                    <a:xfrm>
+                      <a:off x="0" y="0"/>
+                      <a:ext cx="2552700" cy="3187700"/>
+                    </a:xfrm>
+                    <a:prstGeom prst="rect">
+                      <a:avLst/>
+                    </a:prstGeom>
+                    <a:noFill/>
+                    <a:ln w="9525">
+                      <a:noFill/>
+                      <a:headEnd/>
+                      <a:tailEnd/>
+                    </a:ln>
+                  </pic:spPr>
+                </pic:pic>
+              </a:graphicData>
+            </a:graphic>
+          </wp:inline>
+        </w:drawing>
+      </w:r>
+    </w:p>
+    <w:p>
+      <w:pPr>
+        <w:pStyle w:val="ImageCaption"/>
+      </w:pPr>
+      <w:r>
+        <w:t xml:space="preserve">Figure 7: A normalized density plot reveals that patients who died within 90 days were, on average, estimated to have a higher probability to do so. There were very few observations with covariate patterns resulting in death probabilities higher than 5 % (green line). Estimated probabilities above this limit are therefore subject to extrapolation.</w:t>
+      </w:r>
+    </w:p>
+    <w:p>
+      <w:pPr>
+        <w:pStyle w:val="CaptionedFigure"/>
+      </w:pPr>
+      <w:r>
+        <w:drawing>
+          <wp:inline>
+            <wp:extent cx="2552700" cy="3187700"/>
+            <wp:effectExtent b="0" l="0" r="0" t="0"/>
+            <wp:docPr descr="Figure 8: This figure illustrates calibration between observed proportions and predicted probabilities with 95 % confidence intervals. Deviations above the diagonal line indicated that the model under-estimated the probability of death within 90 days. Such deviation was statistically significant for the external validation for predictions below 1.5 %. In contrast, with higher predicted probabilities, the model over-estimated the observed proportions of deaths." title="" id="1" name="Picture"/>
+            <a:graphic>
+              <a:graphicData uri="http://schemas.openxmlformats.org/drawingml/2006/picture">
+                <pic:pic>
+                  <pic:nvPicPr>
+                    <pic:cNvPr descr="../graphs/images.png" id="0" name="Picture"/>
+                    <pic:cNvPicPr>
+                      <a:picLocks noChangeArrowheads="1" noChangeAspect="1"/>
+                    </pic:cNvPicPr>
+                  </pic:nvPicPr>
+                  <pic:blipFill>
+                    <a:blip r:embed="rId52"/>
+                    <a:stretch>
+                      <a:fillRect/>
+                    </a:stretch>
+                  </pic:blipFill>
+                  <pic:spPr bwMode="auto">
+                    <a:xfrm>
+                      <a:off x="0" y="0"/>
+                      <a:ext cx="2552700" cy="3187700"/>
+                    </a:xfrm>
+                    <a:prstGeom prst="rect">
+                      <a:avLst/>
+                    </a:prstGeom>
+                    <a:noFill/>
+                    <a:ln w="9525">
+                      <a:noFill/>
+                      <a:headEnd/>
+                      <a:tailEnd/>
+                    </a:ln>
+                  </pic:spPr>
+                </pic:pic>
+              </a:graphicData>
+            </a:graphic>
+          </wp:inline>
+        </w:drawing>
+      </w:r>
+    </w:p>
+    <w:p>
+      <w:pPr>
+        <w:pStyle w:val="ImageCaption"/>
+      </w:pPr>
+      <w:r>
+        <w:t xml:space="preserve">Figure 8: This figure illustrates calibration between observed proportions and predicted probabilities with 95 % confidence intervals. Deviations above the diagonal line indicated that the model under-estimated the probability of death within 90 days. Such deviation was statistically significant for the external validation for predictions below 1.5 %. In contrast, with higher predicted probabilities, the model over-estimated the observed proportions of deaths.</w:t>
       </w:r>
     </w:p>
     <w:p>
       <w:pPr>
         <w:pStyle w:val="Heading5"/>
       </w:pPr>
-      <w:bookmarkStart w:id="61" w:name="page-break-8"/>
+      <w:bookmarkStart w:id="53" w:name="page-break-4"/>
       <w:r>
         <w:t xml:space="preserve">PAGE BREAK</w:t>
       </w:r>
-      <w:bookmarkEnd w:id="61"/>
+      <w:bookmarkEnd w:id="53"/>
     </w:p>
     <w:p>
       <w:pPr>
@@ -2972,11 +3104,11 @@
       <w:pPr>
         <w:pStyle w:val="Heading5"/>
       </w:pPr>
-      <w:bookmarkStart w:id="62" w:name="page-break-9"/>
+      <w:bookmarkStart w:id="54" w:name="page-break-5"/>
       <w:r>
         <w:t xml:space="preserve">PAGE BREAK</w:t>
       </w:r>
-      <w:bookmarkEnd w:id="62"/>
+      <w:bookmarkEnd w:id="54"/>
     </w:p>
     <w:p>
       <w:pPr>
@@ -4902,11 +5034,11 @@
       <w:pPr>
         <w:pStyle w:val="Heading5"/>
       </w:pPr>
-      <w:bookmarkStart w:id="63" w:name="page-break-10"/>
+      <w:bookmarkStart w:id="55" w:name="page-break-6"/>
       <w:r>
         <w:t xml:space="preserve">PAGE BREAK</w:t>
       </w:r>
-      <w:bookmarkEnd w:id="63"/>
+      <w:bookmarkEnd w:id="55"/>
     </w:p>
     <w:p>
       <w:pPr>
@@ -5232,11 +5364,11 @@
       <w:pPr>
         <w:pStyle w:val="Heading5"/>
       </w:pPr>
-      <w:bookmarkStart w:id="64" w:name="page-break-11"/>
+      <w:bookmarkStart w:id="56" w:name="page-break-7"/>
       <w:r>
         <w:t xml:space="preserve">PAGE BREAK</w:t>
       </w:r>
-      <w:bookmarkEnd w:id="64"/>
+      <w:bookmarkEnd w:id="56"/>
     </w:p>
     <w:p>
       <w:pPr>
@@ -5730,24 +5862,24 @@
       <w:pPr>
         <w:pStyle w:val="Heading5"/>
       </w:pPr>
-      <w:bookmarkStart w:id="65" w:name="page-break-12"/>
+      <w:bookmarkStart w:id="57" w:name="page-break-8"/>
       <w:r>
         <w:t xml:space="preserve">PAGE BREAK</w:t>
       </w:r>
-      <w:bookmarkEnd w:id="65"/>
+      <w:bookmarkEnd w:id="57"/>
     </w:p>
     <w:p>
       <w:pPr>
         <w:pStyle w:val="Heading1"/>
       </w:pPr>
-      <w:bookmarkStart w:id="66" w:name="bibliography"/>
+      <w:bookmarkStart w:id="58" w:name="bibliography"/>
       <w:r>
         <w:t xml:space="preserve">Bibliography</w:t>
       </w:r>
-      <w:bookmarkEnd w:id="66"/>
-    </w:p>
-    <w:bookmarkStart w:id="97" w:name="refs"/>
-    <w:bookmarkStart w:id="67" w:name="ref-Garland2017"/>
+      <w:bookmarkEnd w:id="58"/>
+    </w:p>
+    <w:bookmarkStart w:id="89" w:name="refs"/>
+    <w:bookmarkStart w:id="59" w:name="ref-Garland2017"/>
     <w:p>
       <w:pPr>
         <w:pStyle w:val="Bibliography"/>
@@ -5786,14 +5918,340 @@
         <w:t xml:space="preserve"> </w:t>
       </w:r>
     </w:p>
+    <w:bookmarkEnd w:id="59"/>
+    <w:bookmarkStart w:id="60" w:name="ref-Inacio2015"/>
+    <w:p>
+      <w:pPr>
+        <w:pStyle w:val="Bibliography"/>
+      </w:pPr>
+      <w:r>
+        <w:t xml:space="preserve">2.</w:t>
+      </w:r>
+      <w:r>
+        <w:t xml:space="preserve"> </w:t>
+      </w:r>
+      <w:r>
+        <w:rPr>
+          <w:b/>
+        </w:rPr>
+        <w:t xml:space="preserve">Inacio MCS, Pratt NL, Roughead EE, Graves SE</w:t>
+      </w:r>
+      <w:r>
+        <w:t xml:space="preserve">. Using medications for prediction of revision after total joint arthroplasty.</w:t>
+      </w:r>
+      <w:r>
+        <w:t xml:space="preserve"> </w:t>
+      </w:r>
+      <w:r>
+        <w:rPr>
+          <w:i/>
+        </w:rPr>
+        <w:t xml:space="preserve">The Journal of arthroplasty</w:t>
+      </w:r>
+      <w:r>
+        <w:t xml:space="preserve"> </w:t>
+      </w:r>
+      <w:r>
+        <w:t xml:space="preserve">2015;30(12):2061–70.</w:t>
+      </w:r>
+      <w:r>
+        <w:t xml:space="preserve"> </w:t>
+      </w:r>
+    </w:p>
+    <w:bookmarkEnd w:id="60"/>
+    <w:bookmarkStart w:id="61" w:name="ref-Gordon2013"/>
+    <w:p>
+      <w:pPr>
+        <w:pStyle w:val="Bibliography"/>
+      </w:pPr>
+      <w:r>
+        <w:t xml:space="preserve">3.</w:t>
+      </w:r>
+      <w:r>
+        <w:t xml:space="preserve"> </w:t>
+      </w:r>
+      <w:r>
+        <w:rPr>
+          <w:b/>
+        </w:rPr>
+        <w:t xml:space="preserve">Gordon M, Stark A, Sköldenberg OG, Kärrholm J, Garellick G</w:t>
+      </w:r>
+      <w:r>
+        <w:t xml:space="preserve">. The influence of comorbidity scores on re-operations following primary total hip replacement: Comparison and validation of three comorbidity measures.</w:t>
+      </w:r>
+      <w:r>
+        <w:t xml:space="preserve"> </w:t>
+      </w:r>
+      <w:r>
+        <w:rPr>
+          <w:i/>
+        </w:rPr>
+        <w:t xml:space="preserve">The bone &amp; joint journal</w:t>
+      </w:r>
+      <w:r>
+        <w:t xml:space="preserve"> </w:t>
+      </w:r>
+      <w:r>
+        <w:t xml:space="preserve">British Editorial Society of Bone and Joint Surgery, 2013;95-B(9):1184–91.</w:t>
+      </w:r>
+      <w:r>
+        <w:t xml:space="preserve"> </w:t>
+      </w:r>
+    </w:p>
+    <w:bookmarkEnd w:id="61"/>
+    <w:bookmarkStart w:id="62" w:name="ref-Hofstede2016"/>
+    <w:p>
+      <w:pPr>
+        <w:pStyle w:val="Bibliography"/>
+      </w:pPr>
+      <w:r>
+        <w:t xml:space="preserve">4.</w:t>
+      </w:r>
+      <w:r>
+        <w:t xml:space="preserve"> </w:t>
+      </w:r>
+      <w:r>
+        <w:rPr>
+          <w:b/>
+        </w:rPr>
+        <w:t xml:space="preserve">Hofstede SN, Gademan MGJ, Vlieland TPMV, Nelissen RGHH, Mheen PJM-v de</w:t>
+      </w:r>
+      <w:r>
+        <w:t xml:space="preserve">. Preoperative predictors for outcomes after total hip replacement in patients with osteoarthritis: A systematic review.</w:t>
+      </w:r>
+      <w:r>
+        <w:t xml:space="preserve"> </w:t>
+      </w:r>
+      <w:r>
+        <w:rPr>
+          <w:i/>
+        </w:rPr>
+        <w:t xml:space="preserve">BMC musculoskeletal disorders</w:t>
+      </w:r>
+      <w:r>
+        <w:t xml:space="preserve"> </w:t>
+      </w:r>
+      <w:r>
+        <w:t xml:space="preserve">[Internet] 2016;17:212.</w:t>
+      </w:r>
+      <w:r>
+        <w:t xml:space="preserve"> </w:t>
+      </w:r>
+    </w:p>
+    <w:bookmarkEnd w:id="62"/>
+    <w:bookmarkStart w:id="63" w:name="ref-Bulow2017"/>
+    <w:p>
+      <w:pPr>
+        <w:pStyle w:val="Bibliography"/>
+      </w:pPr>
+      <w:r>
+        <w:t xml:space="preserve">5.</w:t>
+      </w:r>
+      <w:r>
+        <w:t xml:space="preserve"> </w:t>
+      </w:r>
+      <w:r>
+        <w:rPr>
+          <w:b/>
+        </w:rPr>
+        <w:t xml:space="preserve">Bülow E, Rolfson O, Cnudde P, Rogmark C, Garellick G, Nemes S</w:t>
+      </w:r>
+      <w:r>
+        <w:t xml:space="preserve">. Comorbidity does not predict long-term mortality after total hip arthroplasty.</w:t>
+      </w:r>
+      <w:r>
+        <w:t xml:space="preserve"> </w:t>
+      </w:r>
+      <w:r>
+        <w:rPr>
+          <w:i/>
+        </w:rPr>
+        <w:t xml:space="preserve">Acta Orthopaedica</w:t>
+      </w:r>
+      <w:r>
+        <w:t xml:space="preserve"> </w:t>
+      </w:r>
+      <w:r>
+        <w:t xml:space="preserve">[Internet] 2017;88(July):1–6.</w:t>
+      </w:r>
+      <w:r>
+        <w:t xml:space="preserve"> </w:t>
+      </w:r>
+    </w:p>
+    <w:bookmarkEnd w:id="63"/>
+    <w:bookmarkStart w:id="64" w:name="ref-Brusselaers2017"/>
+    <w:p>
+      <w:pPr>
+        <w:pStyle w:val="Bibliography"/>
+      </w:pPr>
+      <w:r>
+        <w:t xml:space="preserve">6.</w:t>
+      </w:r>
+      <w:r>
+        <w:t xml:space="preserve"> </w:t>
+      </w:r>
+      <w:r>
+        <w:rPr>
+          <w:b/>
+        </w:rPr>
+        <w:t xml:space="preserve">Brusselaers N, Lagergren J</w:t>
+      </w:r>
+      <w:r>
+        <w:t xml:space="preserve">. The charlson comorbidity index in registry-based research.</w:t>
+      </w:r>
+      <w:r>
+        <w:t xml:space="preserve"> </w:t>
+      </w:r>
+      <w:r>
+        <w:rPr>
+          <w:i/>
+        </w:rPr>
+        <w:t xml:space="preserve">Methods of Information in Medicine</w:t>
+      </w:r>
+      <w:r>
+        <w:t xml:space="preserve"> </w:t>
+      </w:r>
+      <w:r>
+        <w:t xml:space="preserve">[Internet] 2017;56(05):401–406.</w:t>
+      </w:r>
+      <w:r>
+        <w:t xml:space="preserve"> </w:t>
+      </w:r>
+    </w:p>
+    <w:bookmarkEnd w:id="64"/>
+    <w:bookmarkStart w:id="65" w:name="ref-Bozic2013a"/>
+    <w:p>
+      <w:pPr>
+        <w:pStyle w:val="Bibliography"/>
+      </w:pPr>
+      <w:r>
+        <w:t xml:space="preserve">7.</w:t>
+      </w:r>
+      <w:r>
+        <w:t xml:space="preserve"> </w:t>
+      </w:r>
+      <w:r>
+        <w:rPr>
+          <w:b/>
+        </w:rPr>
+        <w:t xml:space="preserve">Bozic KJ, Ong K, Lau E, Berry DJ, Vail TP, Kurtz SM, et al.</w:t>
+      </w:r>
+      <w:r>
+        <w:t xml:space="preserve"> </w:t>
+      </w:r>
+      <w:r>
+        <w:t xml:space="preserve">Estimating risk in medicare patients with THA: An electronic risk calculator for periprosthetic joint infection and mortality.</w:t>
+      </w:r>
+      <w:r>
+        <w:t xml:space="preserve"> </w:t>
+      </w:r>
+      <w:r>
+        <w:rPr>
+          <w:i/>
+        </w:rPr>
+        <w:t xml:space="preserve">Clinical Orthopaedics and Related Research®</w:t>
+      </w:r>
+      <w:r>
+        <w:t xml:space="preserve"> </w:t>
+      </w:r>
+      <w:r>
+        <w:t xml:space="preserve">[Internet] Springer-Verlag, 2013;471(2):574–583.</w:t>
+      </w:r>
+      <w:r>
+        <w:t xml:space="preserve"> </w:t>
+      </w:r>
+    </w:p>
+    <w:bookmarkEnd w:id="65"/>
+    <w:bookmarkStart w:id="66" w:name="ref-Bozic2013b"/>
+    <w:p>
+      <w:pPr>
+        <w:pStyle w:val="Bibliography"/>
+      </w:pPr>
+      <w:r>
+        <w:t xml:space="preserve">8.</w:t>
+      </w:r>
+      <w:r>
+        <w:t xml:space="preserve"> </w:t>
+      </w:r>
+      <w:r>
+        <w:rPr>
+          <w:b/>
+        </w:rPr>
+        <w:t xml:space="preserve">Bozic KJ</w:t>
+      </w:r>
+      <w:r>
+        <w:t xml:space="preserve">. Orthopaedic healthcare worldwide: Shared medical decision making in orthopaedics.</w:t>
+      </w:r>
+      <w:r>
+        <w:t xml:space="preserve"> </w:t>
+      </w:r>
+      <w:r>
+        <w:rPr>
+          <w:i/>
+        </w:rPr>
+        <w:t xml:space="preserve">Clinical Orthopaedics and Related Research</w:t>
+      </w:r>
+      <w:r>
+        <w:t xml:space="preserve"> </w:t>
+      </w:r>
+      <w:r>
+        <w:t xml:space="preserve">[Internet] Springer-Verlag, 2013;471(5):1412–1414.</w:t>
+      </w:r>
+      <w:r>
+        <w:t xml:space="preserve"> </w:t>
+      </w:r>
+    </w:p>
+    <w:bookmarkEnd w:id="66"/>
+    <w:bookmarkStart w:id="67" w:name="ref-Harris2018"/>
+    <w:p>
+      <w:pPr>
+        <w:pStyle w:val="Bibliography"/>
+      </w:pPr>
+      <w:r>
+        <w:t xml:space="preserve">9.</w:t>
+      </w:r>
+      <w:r>
+        <w:t xml:space="preserve"> </w:t>
+      </w:r>
+      <w:r>
+        <w:rPr>
+          <w:b/>
+        </w:rPr>
+        <w:t xml:space="preserve">Harris AHS, Kuo AC, Bozic KJ, Lau E, Bowe T, Gupta S, et al.</w:t>
+      </w:r>
+      <w:r>
+        <w:t xml:space="preserve"> </w:t>
+      </w:r>
+      <w:r>
+        <w:t xml:space="preserve">American joint replacement registry risk calculator does not predict 90-day mortality in veterans undergoing total joint replacement.</w:t>
+      </w:r>
+      <w:r>
+        <w:t xml:space="preserve"> </w:t>
+      </w:r>
+      <w:r>
+        <w:rPr>
+          <w:i/>
+        </w:rPr>
+        <w:t xml:space="preserve">Clinical Orthopaedics and Related Research</w:t>
+      </w:r>
+      <w:r>
+        <w:t xml:space="preserve"> </w:t>
+      </w:r>
+      <w:r>
+        <w:t xml:space="preserve">[Internet] 2018;476(9):1869–1875.</w:t>
+      </w:r>
+      <w:r>
+        <w:t xml:space="preserve"> </w:t>
+      </w:r>
+    </w:p>
     <w:bookmarkEnd w:id="67"/>
-    <w:bookmarkStart w:id="68" w:name="ref-Inacio2015"/>
+    <w:bookmarkStart w:id="68" w:name="ref-Harris2018a"/>
     <w:p>
       <w:pPr>
         <w:pStyle w:val="Bibliography"/>
       </w:pPr>
       <w:r>
-        <w:t xml:space="preserve">2.</w:t>
+        <w:t xml:space="preserve">10.</w:t>
       </w:r>
       <w:r>
         <w:t xml:space="preserve"> </w:t>
@@ -5802,10 +6260,10 @@
         <w:rPr>
           <w:b/>
         </w:rPr>
-        <w:t xml:space="preserve">Inacio MCS, Pratt NL, Roughead EE, Graves SE</w:t>
-      </w:r>
-      <w:r>
-        <w:t xml:space="preserve">. Using medications for prediction of revision after total joint arthroplasty.</w:t>
+        <w:t xml:space="preserve">Harris AH, Kuo AC, Bowe T, Gupta S, Nordin D, Giori NJ</w:t>
+      </w:r>
+      <w:r>
+        <w:t xml:space="preserve">. Prediction models for 30-Day mortality and complications after total knee and hip arthroplasties for veteran health administration patients with osteoarthritis.</w:t>
       </w:r>
       <w:r>
         <w:t xml:space="preserve"> </w:t>
@@ -5814,26 +6272,26 @@
         <w:rPr>
           <w:i/>
         </w:rPr>
-        <w:t xml:space="preserve">The Journal of arthroplasty</w:t>
-      </w:r>
-      <w:r>
-        <w:t xml:space="preserve"> </w:t>
-      </w:r>
-      <w:r>
-        <w:t xml:space="preserve">2015;30(12):2061–70.</w:t>
+        <w:t xml:space="preserve">The Journal of Arthroplasty</w:t>
+      </w:r>
+      <w:r>
+        <w:t xml:space="preserve"> </w:t>
+      </w:r>
+      <w:r>
+        <w:t xml:space="preserve">[Internet] Churchill Livingstone, 2018;33(5):1539–1545.</w:t>
       </w:r>
       <w:r>
         <w:t xml:space="preserve"> </w:t>
       </w:r>
     </w:p>
     <w:bookmarkEnd w:id="68"/>
-    <w:bookmarkStart w:id="69" w:name="ref-Gordon2013"/>
+    <w:bookmarkStart w:id="69" w:name="ref-Inacio2016"/>
     <w:p>
       <w:pPr>
         <w:pStyle w:val="Bibliography"/>
       </w:pPr>
       <w:r>
-        <w:t xml:space="preserve">3.</w:t>
+        <w:t xml:space="preserve">11.</w:t>
       </w:r>
       <w:r>
         <w:t xml:space="preserve"> </w:t>
@@ -5842,10 +6300,10 @@
         <w:rPr>
           <w:b/>
         </w:rPr>
-        <w:t xml:space="preserve">Gordon M, Stark A, Sköldenberg OG, Kärrholm J, Garellick G</w:t>
-      </w:r>
-      <w:r>
-        <w:t xml:space="preserve">. The influence of comorbidity scores on re-operations following primary total hip replacement: Comparison and validation of three comorbidity measures.</w:t>
+        <w:t xml:space="preserve">Inacio MCCS, Pratt NLL, Roughead EEE, Graves SEE</w:t>
+      </w:r>
+      <w:r>
+        <w:t xml:space="preserve">. Evaluation of three co-morbidity measures to predict mortality in patients undergoing total joint arthroplasty.</w:t>
       </w:r>
       <w:r>
         <w:t xml:space="preserve"> </w:t>
@@ -5854,26 +6312,26 @@
         <w:rPr>
           <w:i/>
         </w:rPr>
-        <w:t xml:space="preserve">The bone &amp; joint journal</w:t>
-      </w:r>
-      <w:r>
-        <w:t xml:space="preserve"> </w:t>
-      </w:r>
-      <w:r>
-        <w:t xml:space="preserve">British Editorial Society of Bone and Joint Surgery, 2013;95-B(9):1184–91.</w:t>
+        <w:t xml:space="preserve">Osteoarthritis and cartilage</w:t>
+      </w:r>
+      <w:r>
+        <w:t xml:space="preserve"> </w:t>
+      </w:r>
+      <w:r>
+        <w:t xml:space="preserve">[Internet] W.B. Saunders, 2016;24(10):1718–1726.</w:t>
       </w:r>
       <w:r>
         <w:t xml:space="preserve"> </w:t>
       </w:r>
     </w:p>
     <w:bookmarkEnd w:id="69"/>
-    <w:bookmarkStart w:id="70" w:name="ref-Hofstede2016"/>
+    <w:bookmarkStart w:id="70" w:name="ref-Price2019"/>
     <w:p>
       <w:pPr>
         <w:pStyle w:val="Bibliography"/>
       </w:pPr>
       <w:r>
-        <w:t xml:space="preserve">4.</w:t>
+        <w:t xml:space="preserve">12.</w:t>
       </w:r>
       <w:r>
         <w:t xml:space="preserve"> </w:t>
@@ -5882,10 +6340,13 @@
         <w:rPr>
           <w:b/>
         </w:rPr>
-        <w:t xml:space="preserve">Hofstede SN, Gademan MGJ, Vlieland TPMV, Nelissen RGHH, Mheen PJM-v de</w:t>
-      </w:r>
-      <w:r>
-        <w:t xml:space="preserve">. Preoperative predictors for outcomes after total hip replacement in patients with osteoarthritis: A systematic review.</w:t>
+        <w:t xml:space="preserve">Price A, Smith J, Dakin H, Kang S, Eibich P, Cook J, et al.</w:t>
+      </w:r>
+      <w:r>
+        <w:t xml:space="preserve"> </w:t>
+      </w:r>
+      <w:r>
+        <w:t xml:space="preserve">The Arthroplasty Candidacy Help Engine tool to select candidates for hip and knee replacement surgery: Development and economic modelling.</w:t>
       </w:r>
       <w:r>
         <w:t xml:space="preserve"> </w:t>
@@ -5894,26 +6355,26 @@
         <w:rPr>
           <w:i/>
         </w:rPr>
-        <w:t xml:space="preserve">BMC musculoskeletal disorders</w:t>
-      </w:r>
-      <w:r>
-        <w:t xml:space="preserve"> </w:t>
-      </w:r>
-      <w:r>
-        <w:t xml:space="preserve">[Internet] 2016;17:212.</w:t>
+        <w:t xml:space="preserve">Health Technology Assessment</w:t>
+      </w:r>
+      <w:r>
+        <w:t xml:space="preserve"> </w:t>
+      </w:r>
+      <w:r>
+        <w:t xml:space="preserve">[Internet] 2019;23(32):1–216.</w:t>
       </w:r>
       <w:r>
         <w:t xml:space="preserve"> </w:t>
       </w:r>
     </w:p>
     <w:bookmarkEnd w:id="70"/>
-    <w:bookmarkStart w:id="71" w:name="ref-Bulow2017"/>
+    <w:bookmarkStart w:id="71" w:name="ref-Harris2019"/>
     <w:p>
       <w:pPr>
         <w:pStyle w:val="Bibliography"/>
       </w:pPr>
       <w:r>
-        <w:t xml:space="preserve">5.</w:t>
+        <w:t xml:space="preserve">13.</w:t>
       </w:r>
       <w:r>
         <w:t xml:space="preserve"> </w:t>
@@ -5922,10 +6383,10 @@
         <w:rPr>
           <w:b/>
         </w:rPr>
-        <w:t xml:space="preserve">Bülow E, Rolfson O, Cnudde P, Rogmark C, Garellick G, Nemes S</w:t>
-      </w:r>
-      <w:r>
-        <w:t xml:space="preserve">. Comorbidity does not predict long-term mortality after total hip arthroplasty.</w:t>
+        <w:t xml:space="preserve">Harris AHS, Kuo AC, Weng Y, Trickey AW, Bowe T, Giori NJ</w:t>
+      </w:r>
+      <w:r>
+        <w:t xml:space="preserve">. Can machine learning methods produce accurate and easy-to-use prediction models of 30-day complications and mortality after knee or hip arthroplasty?</w:t>
       </w:r>
       <w:r>
         <w:t xml:space="preserve"> </w:t>
@@ -5934,26 +6395,26 @@
         <w:rPr>
           <w:i/>
         </w:rPr>
-        <w:t xml:space="preserve">Acta Orthopaedica</w:t>
-      </w:r>
-      <w:r>
-        <w:t xml:space="preserve"> </w:t>
-      </w:r>
-      <w:r>
-        <w:t xml:space="preserve">[Internet] 2017;88(July):1–6.</w:t>
+        <w:t xml:space="preserve">Clinical Orthopaedics and Related Research</w:t>
+      </w:r>
+      <w:r>
+        <w:t xml:space="preserve"> </w:t>
+      </w:r>
+      <w:r>
+        <w:t xml:space="preserve">[Internet] 2019;477(2):452–460.</w:t>
       </w:r>
       <w:r>
         <w:t xml:space="preserve"> </w:t>
       </w:r>
     </w:p>
     <w:bookmarkEnd w:id="71"/>
-    <w:bookmarkStart w:id="72" w:name="ref-Brusselaers2017"/>
+    <w:bookmarkStart w:id="72" w:name="ref-Manning2016"/>
     <w:p>
       <w:pPr>
         <w:pStyle w:val="Bibliography"/>
       </w:pPr>
       <w:r>
-        <w:t xml:space="preserve">6.</w:t>
+        <w:t xml:space="preserve">14.</w:t>
       </w:r>
       <w:r>
         <w:t xml:space="preserve"> </w:t>
@@ -5962,10 +6423,10 @@
         <w:rPr>
           <w:b/>
         </w:rPr>
-        <w:t xml:space="preserve">Brusselaers N, Lagergren J</w:t>
-      </w:r>
-      <w:r>
-        <w:t xml:space="preserve">. The charlson comorbidity index in registry-based research.</w:t>
+        <w:t xml:space="preserve">Manning DW, Edelstein AI, Alvi HM</w:t>
+      </w:r>
+      <w:r>
+        <w:t xml:space="preserve">. Risk prediction tools for hip and knee arthroplasty.</w:t>
       </w:r>
       <w:r>
         <w:t xml:space="preserve"> </w:t>
@@ -5974,26 +6435,26 @@
         <w:rPr>
           <w:i/>
         </w:rPr>
-        <w:t xml:space="preserve">Methods of Information in Medicine</w:t>
-      </w:r>
-      <w:r>
-        <w:t xml:space="preserve"> </w:t>
-      </w:r>
-      <w:r>
-        <w:t xml:space="preserve">[Internet] 2017;56(05):401–406.</w:t>
+        <w:t xml:space="preserve">The Journal of the American Academy of Orthopaedic Surgeons</w:t>
+      </w:r>
+      <w:r>
+        <w:t xml:space="preserve"> </w:t>
+      </w:r>
+      <w:r>
+        <w:t xml:space="preserve">2016;24(1):19–27.</w:t>
       </w:r>
       <w:r>
         <w:t xml:space="preserve"> </w:t>
       </w:r>
     </w:p>
     <w:bookmarkEnd w:id="72"/>
-    <w:bookmarkStart w:id="73" w:name="ref-Bozic2013a"/>
+    <w:bookmarkStart w:id="73" w:name="ref-Bulow2020"/>
     <w:p>
       <w:pPr>
         <w:pStyle w:val="Bibliography"/>
       </w:pPr>
       <w:r>
-        <w:t xml:space="preserve">7.</w:t>
+        <w:t xml:space="preserve">15.</w:t>
       </w:r>
       <w:r>
         <w:t xml:space="preserve"> </w:t>
@@ -6002,13 +6463,10 @@
         <w:rPr>
           <w:b/>
         </w:rPr>
-        <w:t xml:space="preserve">Bozic KJ, Ong K, Lau E, Berry DJ, Vail TP, Kurtz SM, et al.</w:t>
-      </w:r>
-      <w:r>
-        <w:t xml:space="preserve"> </w:t>
-      </w:r>
-      <w:r>
-        <w:t xml:space="preserve">Estimating risk in medicare patients with THA: An electronic risk calculator for periprosthetic joint infection and mortality.</w:t>
+        <w:t xml:space="preserve">Bülow E, Nemes S, Rolfson O</w:t>
+      </w:r>
+      <w:r>
+        <w:t xml:space="preserve">. Are the first or the second hips of staged bilateral THAs more similar to unilateral procedures? A study from the swedish hip arthroplasty register.</w:t>
       </w:r>
       <w:r>
         <w:t xml:space="preserve"> </w:t>
@@ -6017,26 +6475,26 @@
         <w:rPr>
           <w:i/>
         </w:rPr>
-        <w:t xml:space="preserve">Clinical Orthopaedics and Related Research®</w:t>
-      </w:r>
-      <w:r>
-        <w:t xml:space="preserve"> </w:t>
-      </w:r>
-      <w:r>
-        <w:t xml:space="preserve">[Internet] Springer-Verlag, 2013;471(2):574–583.</w:t>
+        <w:t xml:space="preserve">Clinical Orthopaedics and Related Research</w:t>
+      </w:r>
+      <w:r>
+        <w:t xml:space="preserve"> </w:t>
+      </w:r>
+      <w:r>
+        <w:t xml:space="preserve">[Internet] 2020;1.</w:t>
       </w:r>
       <w:r>
         <w:t xml:space="preserve"> </w:t>
       </w:r>
     </w:p>
     <w:bookmarkEnd w:id="73"/>
-    <w:bookmarkStart w:id="74" w:name="ref-Bozic2013b"/>
+    <w:bookmarkStart w:id="74" w:name="ref-Cnudde2016"/>
     <w:p>
       <w:pPr>
         <w:pStyle w:val="Bibliography"/>
       </w:pPr>
       <w:r>
-        <w:t xml:space="preserve">8.</w:t>
+        <w:t xml:space="preserve">16.</w:t>
       </w:r>
       <w:r>
         <w:t xml:space="preserve"> </w:t>
@@ -6045,10 +6503,13 @@
         <w:rPr>
           <w:b/>
         </w:rPr>
-        <w:t xml:space="preserve">Bozic KJ</w:t>
-      </w:r>
-      <w:r>
-        <w:t xml:space="preserve">. Orthopaedic healthcare worldwide: Shared medical decision making in orthopaedics.</w:t>
+        <w:t xml:space="preserve">Cnudde P, Rolfson O, Nemes S, Kärrholm J, Rehnberg C, Rogmark C, et al.</w:t>
+      </w:r>
+      <w:r>
+        <w:t xml:space="preserve"> </w:t>
+      </w:r>
+      <w:r>
+        <w:t xml:space="preserve">Linking Swedish health data registers to establish a research database and a shared decision-making tool in hip replacement.</w:t>
       </w:r>
       <w:r>
         <w:t xml:space="preserve"> </w:t>
@@ -6057,26 +6518,26 @@
         <w:rPr>
           <w:i/>
         </w:rPr>
-        <w:t xml:space="preserve">Clinical Orthopaedics and Related Research</w:t>
-      </w:r>
-      <w:r>
-        <w:t xml:space="preserve"> </w:t>
-      </w:r>
-      <w:r>
-        <w:t xml:space="preserve">[Internet] Springer-Verlag, 2013;471(5):1412–1414.</w:t>
+        <w:t xml:space="preserve">BMC Musculoskeletal Disorders</w:t>
+      </w:r>
+      <w:r>
+        <w:t xml:space="preserve"> </w:t>
+      </w:r>
+      <w:r>
+        <w:t xml:space="preserve">[Internet] BMC Musculoskeletal Disorders, 2016;17(1):414.</w:t>
       </w:r>
       <w:r>
         <w:t xml:space="preserve"> </w:t>
       </w:r>
     </w:p>
     <w:bookmarkEnd w:id="74"/>
-    <w:bookmarkStart w:id="75" w:name="ref-Harris2018"/>
+    <w:bookmarkStart w:id="75" w:name="ref-Karrholm2018"/>
     <w:p>
       <w:pPr>
         <w:pStyle w:val="Bibliography"/>
       </w:pPr>
       <w:r>
-        <w:t xml:space="preserve">9.</w:t>
+        <w:t xml:space="preserve">17.</w:t>
       </w:r>
       <w:r>
         <w:t xml:space="preserve"> </w:t>
@@ -6085,13 +6546,35 @@
         <w:rPr>
           <w:b/>
         </w:rPr>
-        <w:t xml:space="preserve">Harris AHS, Kuo AC, Bozic KJ, Lau E, Bowe T, Gupta S, et al.</w:t>
-      </w:r>
-      <w:r>
-        <w:t xml:space="preserve"> </w:t>
-      </w:r>
-      <w:r>
-        <w:t xml:space="preserve">American joint replacement registry risk calculator does not predict 90-day mortality in veterans undergoing total joint replacement.</w:t>
+        <w:t xml:space="preserve">Kärrholm J, Mohaddes M, Odin D, Vinblad J, Rogmark C, Rolfson O</w:t>
+      </w:r>
+      <w:r>
+        <w:t xml:space="preserve">. Svenska höftprotesregistret årsrapport 2017. 2018.</w:t>
+      </w:r>
+      <w:r>
+        <w:t xml:space="preserve"> </w:t>
+      </w:r>
+    </w:p>
+    <w:bookmarkEnd w:id="75"/>
+    <w:bookmarkStart w:id="76" w:name="ref-Ludvigsson2019"/>
+    <w:p>
+      <w:pPr>
+        <w:pStyle w:val="Bibliography"/>
+      </w:pPr>
+      <w:r>
+        <w:t xml:space="preserve">18.</w:t>
+      </w:r>
+      <w:r>
+        <w:t xml:space="preserve"> </w:t>
+      </w:r>
+      <w:r>
+        <w:rPr>
+          <w:b/>
+        </w:rPr>
+        <w:t xml:space="preserve">Ludvigsson JF, Svedberg P, Olén O, Bruze G, Neovius M</w:t>
+      </w:r>
+      <w:r>
+        <w:t xml:space="preserve">. The longitudinal integrated database for health insurance and labour market studies (LISA) and its use in medical research.</w:t>
       </w:r>
       <w:r>
         <w:t xml:space="preserve"> </w:t>
@@ -6100,26 +6583,26 @@
         <w:rPr>
           <w:i/>
         </w:rPr>
-        <w:t xml:space="preserve">Clinical Orthopaedics and Related Research</w:t>
-      </w:r>
-      <w:r>
-        <w:t xml:space="preserve"> </w:t>
-      </w:r>
-      <w:r>
-        <w:t xml:space="preserve">[Internet] 2018;476(9):1869–1875.</w:t>
-      </w:r>
-      <w:r>
-        <w:t xml:space="preserve"> </w:t>
-      </w:r>
-    </w:p>
-    <w:bookmarkEnd w:id="75"/>
-    <w:bookmarkStart w:id="76" w:name="ref-Harris2018a"/>
+        <w:t xml:space="preserve">European Journal of Epidemiology</w:t>
+      </w:r>
+      <w:r>
+        <w:t xml:space="preserve"> </w:t>
+      </w:r>
+      <w:r>
+        <w:t xml:space="preserve">[Internet] Springer Netherlands, 2019;34(4):423–437.</w:t>
+      </w:r>
+      <w:r>
+        <w:t xml:space="preserve"> </w:t>
+      </w:r>
+    </w:p>
+    <w:bookmarkEnd w:id="76"/>
+    <w:bookmarkStart w:id="77" w:name="ref-Ludvigsson2011"/>
     <w:p>
       <w:pPr>
         <w:pStyle w:val="Bibliography"/>
       </w:pPr>
       <w:r>
-        <w:t xml:space="preserve">10.</w:t>
+        <w:t xml:space="preserve">19.</w:t>
       </w:r>
       <w:r>
         <w:t xml:space="preserve"> </w:t>
@@ -6128,10 +6611,13 @@
         <w:rPr>
           <w:b/>
         </w:rPr>
-        <w:t xml:space="preserve">Harris AH, Kuo AC, Bowe T, Gupta S, Nordin D, Giori NJ</w:t>
-      </w:r>
-      <w:r>
-        <w:t xml:space="preserve">. Prediction models for 30-Day mortality and complications after total knee and hip arthroplasties for veteran health administration patients with osteoarthritis.</w:t>
+        <w:t xml:space="preserve">Ludvigsson JF, Andersson E, Ekbom A, Feychting M, Kim J-L, Reuterwall C, et al.</w:t>
+      </w:r>
+      <w:r>
+        <w:t xml:space="preserve"> </w:t>
+      </w:r>
+      <w:r>
+        <w:t xml:space="preserve">External review and validation of the Swedish national inpatient register.</w:t>
       </w:r>
       <w:r>
         <w:t xml:space="preserve"> </w:t>
@@ -6140,26 +6626,26 @@
         <w:rPr>
           <w:i/>
         </w:rPr>
-        <w:t xml:space="preserve">The Journal of Arthroplasty</w:t>
-      </w:r>
-      <w:r>
-        <w:t xml:space="preserve"> </w:t>
-      </w:r>
-      <w:r>
-        <w:t xml:space="preserve">[Internet] Churchill Livingstone, 2018;33(5):1539–1545.</w:t>
-      </w:r>
-      <w:r>
-        <w:t xml:space="preserve"> </w:t>
-      </w:r>
-    </w:p>
-    <w:bookmarkEnd w:id="76"/>
-    <w:bookmarkStart w:id="77" w:name="ref-Inacio2016"/>
+        <w:t xml:space="preserve">BMC Public Health</w:t>
+      </w:r>
+      <w:r>
+        <w:t xml:space="preserve"> </w:t>
+      </w:r>
+      <w:r>
+        <w:t xml:space="preserve">[Internet] 2011;11(1):450.</w:t>
+      </w:r>
+      <w:r>
+        <w:t xml:space="preserve"> </w:t>
+      </w:r>
+    </w:p>
+    <w:bookmarkEnd w:id="77"/>
+    <w:bookmarkStart w:id="78" w:name="ref-Thorn2016"/>
     <w:p>
       <w:pPr>
         <w:pStyle w:val="Bibliography"/>
       </w:pPr>
       <w:r>
-        <w:t xml:space="preserve">11.</w:t>
+        <w:t xml:space="preserve">20.</w:t>
       </w:r>
       <w:r>
         <w:t xml:space="preserve"> </w:t>
@@ -6168,10 +6654,13 @@
         <w:rPr>
           <w:b/>
         </w:rPr>
-        <w:t xml:space="preserve">Inacio MCCS, Pratt NLL, Roughead EEE, Graves SEE</w:t>
-      </w:r>
-      <w:r>
-        <w:t xml:space="preserve">. Evaluation of three co-morbidity measures to predict mortality in patients undergoing total joint arthroplasty.</w:t>
+        <w:t xml:space="preserve">Thorn JC, Turner E, Hounsome L, Walsh E, Donovan JL, Verne J, et al.</w:t>
+      </w:r>
+      <w:r>
+        <w:t xml:space="preserve"> </w:t>
+      </w:r>
+      <w:r>
+        <w:t xml:space="preserve">Validation of the hospital episode statistics outpatient dataset in england.</w:t>
       </w:r>
       <w:r>
         <w:t xml:space="preserve"> </w:t>
@@ -6180,26 +6669,26 @@
         <w:rPr>
           <w:i/>
         </w:rPr>
-        <w:t xml:space="preserve">Osteoarthritis and cartilage</w:t>
-      </w:r>
-      <w:r>
-        <w:t xml:space="preserve"> </w:t>
-      </w:r>
-      <w:r>
-        <w:t xml:space="preserve">[Internet] W.B. Saunders, 2016;24(10):1718–1726.</w:t>
-      </w:r>
-      <w:r>
-        <w:t xml:space="preserve"> </w:t>
-      </w:r>
-    </w:p>
-    <w:bookmarkEnd w:id="77"/>
-    <w:bookmarkStart w:id="78" w:name="ref-Price2019"/>
+        <w:t xml:space="preserve">PharmacoEconomics</w:t>
+      </w:r>
+      <w:r>
+        <w:t xml:space="preserve"> </w:t>
+      </w:r>
+      <w:r>
+        <w:t xml:space="preserve">Springer International Publishing, 2016;34(2):161–168.</w:t>
+      </w:r>
+      <w:r>
+        <w:t xml:space="preserve"> </w:t>
+      </w:r>
+    </w:p>
+    <w:bookmarkEnd w:id="78"/>
+    <w:bookmarkStart w:id="79" w:name="ref-Sayers2016"/>
     <w:p>
       <w:pPr>
         <w:pStyle w:val="Bibliography"/>
       </w:pPr>
       <w:r>
-        <w:t xml:space="preserve">12.</w:t>
+        <w:t xml:space="preserve">21.</w:t>
       </w:r>
       <w:r>
         <w:t xml:space="preserve"> </w:t>
@@ -6208,13 +6697,10 @@
         <w:rPr>
           <w:b/>
         </w:rPr>
-        <w:t xml:space="preserve">Price A, Smith J, Dakin H, Kang S, Eibich P, Cook J, et al.</w:t>
-      </w:r>
-      <w:r>
-        <w:t xml:space="preserve"> </w:t>
-      </w:r>
-      <w:r>
-        <w:t xml:space="preserve">The Arthroplasty Candidacy Help Engine tool to select candidates for hip and knee replacement surgery: Development and economic modelling.</w:t>
+        <w:t xml:space="preserve">Sayers A, Ben-Shlomo Y, Blom AW, Steele F</w:t>
+      </w:r>
+      <w:r>
+        <w:t xml:space="preserve">. Probabilistic record linkage.</w:t>
       </w:r>
       <w:r>
         <w:t xml:space="preserve"> </w:t>
@@ -6223,26 +6709,26 @@
         <w:rPr>
           <w:i/>
         </w:rPr>
-        <w:t xml:space="preserve">Health Technology Assessment</w:t>
-      </w:r>
-      <w:r>
-        <w:t xml:space="preserve"> </w:t>
-      </w:r>
-      <w:r>
-        <w:t xml:space="preserve">[Internet] 2019;23(32):1–216.</w:t>
-      </w:r>
-      <w:r>
-        <w:t xml:space="preserve"> </w:t>
-      </w:r>
-    </w:p>
-    <w:bookmarkEnd w:id="78"/>
-    <w:bookmarkStart w:id="79" w:name="ref-Harris2019"/>
+        <w:t xml:space="preserve">International Journal of Epidemiology</w:t>
+      </w:r>
+      <w:r>
+        <w:t xml:space="preserve"> </w:t>
+      </w:r>
+      <w:r>
+        <w:t xml:space="preserve">[Internet] Oxford University Press, 2016;45(3):954–964.</w:t>
+      </w:r>
+      <w:r>
+        <w:t xml:space="preserve"> </w:t>
+      </w:r>
+    </w:p>
+    <w:bookmarkEnd w:id="79"/>
+    <w:bookmarkStart w:id="80" w:name="ref-Quan2005"/>
     <w:p>
       <w:pPr>
         <w:pStyle w:val="Bibliography"/>
       </w:pPr>
       <w:r>
-        <w:t xml:space="preserve">13.</w:t>
+        <w:t xml:space="preserve">22.</w:t>
       </w:r>
       <w:r>
         <w:t xml:space="preserve"> </w:t>
@@ -6251,10 +6737,13 @@
         <w:rPr>
           <w:b/>
         </w:rPr>
-        <w:t xml:space="preserve">Harris AHS, Kuo AC, Weng Y, Trickey AW, Bowe T, Giori NJ</w:t>
-      </w:r>
-      <w:r>
-        <w:t xml:space="preserve">. Can machine learning methods produce accurate and easy-to-use prediction models of 30-day complications and mortality after knee or hip arthroplasty?</w:t>
+        <w:t xml:space="preserve">Quan H, Sundararajan V, Halfon P, Fong A, Burnand B, Luthi J-C, et al.</w:t>
+      </w:r>
+      <w:r>
+        <w:t xml:space="preserve"> </w:t>
+      </w:r>
+      <w:r>
+        <w:t xml:space="preserve">Coding algorithms for defining comorbidities in ICD-9-CM and ICD-10 administrative data.</w:t>
       </w:r>
       <w:r>
         <w:t xml:space="preserve"> </w:t>
@@ -6263,26 +6752,26 @@
         <w:rPr>
           <w:i/>
         </w:rPr>
-        <w:t xml:space="preserve">Clinical Orthopaedics and Related Research</w:t>
-      </w:r>
-      <w:r>
-        <w:t xml:space="preserve"> </w:t>
-      </w:r>
-      <w:r>
-        <w:t xml:space="preserve">[Internet] 2019;477(2):452–460.</w:t>
-      </w:r>
-      <w:r>
-        <w:t xml:space="preserve"> </w:t>
-      </w:r>
-    </w:p>
-    <w:bookmarkEnd w:id="79"/>
-    <w:bookmarkStart w:id="80" w:name="ref-Manning2016"/>
+        <w:t xml:space="preserve">Medical care</w:t>
+      </w:r>
+      <w:r>
+        <w:t xml:space="preserve"> </w:t>
+      </w:r>
+      <w:r>
+        <w:t xml:space="preserve">2005;43(11):1130–1139.</w:t>
+      </w:r>
+      <w:r>
+        <w:t xml:space="preserve"> </w:t>
+      </w:r>
+    </w:p>
+    <w:bookmarkEnd w:id="80"/>
+    <w:bookmarkStart w:id="81" w:name="ref-Guo2015"/>
     <w:p>
       <w:pPr>
         <w:pStyle w:val="Bibliography"/>
       </w:pPr>
       <w:r>
-        <w:t xml:space="preserve">14.</w:t>
+        <w:t xml:space="preserve">23.</w:t>
       </w:r>
       <w:r>
         <w:t xml:space="preserve"> </w:t>
@@ -6291,10 +6780,13 @@
         <w:rPr>
           <w:b/>
         </w:rPr>
-        <w:t xml:space="preserve">Manning DW, Edelstein AI, Alvi HM</w:t>
-      </w:r>
-      <w:r>
-        <w:t xml:space="preserve">. Risk prediction tools for hip and knee arthroplasty.</w:t>
+        <w:t xml:space="preserve">Guo P, Zeng F, Hu X, Zhang D, Zhu S, Deng Y, et al.</w:t>
+      </w:r>
+      <w:r>
+        <w:t xml:space="preserve"> </w:t>
+      </w:r>
+      <w:r>
+        <w:t xml:space="preserve">Improved variable selection algorithm using a LASSO-Type penalty, with an application to assessing hepatitis b infection relevant factors in community residents. Emmert-Streib F, ed.</w:t>
       </w:r>
       <w:r>
         <w:t xml:space="preserve"> </w:t>
@@ -6303,26 +6795,26 @@
         <w:rPr>
           <w:i/>
         </w:rPr>
-        <w:t xml:space="preserve">The Journal of the American Academy of Orthopaedic Surgeons</w:t>
-      </w:r>
-      <w:r>
-        <w:t xml:space="preserve"> </w:t>
-      </w:r>
-      <w:r>
-        <w:t xml:space="preserve">2016;24(1):19–27.</w:t>
-      </w:r>
-      <w:r>
-        <w:t xml:space="preserve"> </w:t>
-      </w:r>
-    </w:p>
-    <w:bookmarkEnd w:id="80"/>
-    <w:bookmarkStart w:id="81" w:name="ref-Bulow2020"/>
+        <w:t xml:space="preserve">PLOS ONE</w:t>
+      </w:r>
+      <w:r>
+        <w:t xml:space="preserve"> </w:t>
+      </w:r>
+      <w:r>
+        <w:t xml:space="preserve">[Internet] Public Library of Science, 2015;10(7):e0134151.</w:t>
+      </w:r>
+      <w:r>
+        <w:t xml:space="preserve"> </w:t>
+      </w:r>
+    </w:p>
+    <w:bookmarkEnd w:id="81"/>
+    <w:bookmarkStart w:id="82" w:name="ref-Miller1991"/>
     <w:p>
       <w:pPr>
         <w:pStyle w:val="Bibliography"/>
       </w:pPr>
       <w:r>
-        <w:t xml:space="preserve">15.</w:t>
+        <w:t xml:space="preserve">24.</w:t>
       </w:r>
       <w:r>
         <w:t xml:space="preserve"> </w:t>
@@ -6331,10 +6823,10 @@
         <w:rPr>
           <w:b/>
         </w:rPr>
-        <w:t xml:space="preserve">Bülow E, Nemes S, Rolfson O</w:t>
-      </w:r>
-      <w:r>
-        <w:t xml:space="preserve">. Are the first or the second hips of staged bilateral THAs more similar to unilateral procedures? A study from the swedish hip arthroplasty register.</w:t>
+        <w:t xml:space="preserve">Miller ME, Hui SL, Tierney WM</w:t>
+      </w:r>
+      <w:r>
+        <w:t xml:space="preserve">. Validation techniques for logistic regression models.</w:t>
       </w:r>
       <w:r>
         <w:t xml:space="preserve"> </w:t>
@@ -6343,26 +6835,26 @@
         <w:rPr>
           <w:i/>
         </w:rPr>
-        <w:t xml:space="preserve">Clinical Orthopaedics and Related Research</w:t>
-      </w:r>
-      <w:r>
-        <w:t xml:space="preserve"> </w:t>
-      </w:r>
-      <w:r>
-        <w:t xml:space="preserve">[Internet] 2020;1.</w:t>
-      </w:r>
-      <w:r>
-        <w:t xml:space="preserve"> </w:t>
-      </w:r>
-    </w:p>
-    <w:bookmarkEnd w:id="81"/>
-    <w:bookmarkStart w:id="82" w:name="ref-Cnudde2016"/>
+        <w:t xml:space="preserve">Statistics in Medicine</w:t>
+      </w:r>
+      <w:r>
+        <w:t xml:space="preserve"> </w:t>
+      </w:r>
+      <w:r>
+        <w:t xml:space="preserve">[Internet] John Wiley &amp; Sons, Ltd, 1991;10(8):1213–1226.</w:t>
+      </w:r>
+      <w:r>
+        <w:t xml:space="preserve"> </w:t>
+      </w:r>
+    </w:p>
+    <w:bookmarkEnd w:id="82"/>
+    <w:bookmarkStart w:id="83" w:name="ref-Nattino2016"/>
     <w:p>
       <w:pPr>
         <w:pStyle w:val="Bibliography"/>
       </w:pPr>
       <w:r>
-        <w:t xml:space="preserve">16.</w:t>
+        <w:t xml:space="preserve">25.</w:t>
       </w:r>
       <w:r>
         <w:t xml:space="preserve"> </w:t>
@@ -6371,13 +6863,10 @@
         <w:rPr>
           <w:b/>
         </w:rPr>
-        <w:t xml:space="preserve">Cnudde P, Rolfson O, Nemes S, Kärrholm J, Rehnberg C, Rogmark C, et al.</w:t>
-      </w:r>
-      <w:r>
-        <w:t xml:space="preserve"> </w:t>
-      </w:r>
-      <w:r>
-        <w:t xml:space="preserve">Linking Swedish health data registers to establish a research database and a shared decision-making tool in hip replacement.</w:t>
+        <w:t xml:space="preserve">Nattino G, Finazzi S, Bertolini G</w:t>
+      </w:r>
+      <w:r>
+        <w:t xml:space="preserve">. A new test and graphical tool to assess the goodness of fit of logistic regression models.</w:t>
       </w:r>
       <w:r>
         <w:t xml:space="preserve"> </w:t>
@@ -6386,26 +6875,26 @@
         <w:rPr>
           <w:i/>
         </w:rPr>
-        <w:t xml:space="preserve">BMC Musculoskeletal Disorders</w:t>
-      </w:r>
-      <w:r>
-        <w:t xml:space="preserve"> </w:t>
-      </w:r>
-      <w:r>
-        <w:t xml:space="preserve">[Internet] BMC Musculoskeletal Disorders, 2016;17(1):414.</w:t>
-      </w:r>
-      <w:r>
-        <w:t xml:space="preserve"> </w:t>
-      </w:r>
-    </w:p>
-    <w:bookmarkEnd w:id="82"/>
-    <w:bookmarkStart w:id="83" w:name="ref-Karrholm2018"/>
+        <w:t xml:space="preserve">Statistics in Medicine</w:t>
+      </w:r>
+      <w:r>
+        <w:t xml:space="preserve"> </w:t>
+      </w:r>
+      <w:r>
+        <w:t xml:space="preserve">[Internet] John Wiley &amp; Sons, Ltd, 2016;35(5):709–720.</w:t>
+      </w:r>
+      <w:r>
+        <w:t xml:space="preserve"> </w:t>
+      </w:r>
+    </w:p>
+    <w:bookmarkEnd w:id="83"/>
+    <w:bookmarkStart w:id="84" w:name="ref-Steyerberg2004"/>
     <w:p>
       <w:pPr>
         <w:pStyle w:val="Bibliography"/>
       </w:pPr>
       <w:r>
-        <w:t xml:space="preserve">17.</w:t>
+        <w:t xml:space="preserve">26.</w:t>
       </w:r>
       <w:r>
         <w:t xml:space="preserve"> </w:t>
@@ -6414,23 +6903,38 @@
         <w:rPr>
           <w:b/>
         </w:rPr>
-        <w:t xml:space="preserve">Kärrholm J, Mohaddes M, Odin D, Vinblad J, Rogmark C, Rolfson O</w:t>
-      </w:r>
-      <w:r>
-        <w:t xml:space="preserve">. Svenska höftprotesregistret årsrapport 2017. 2018.</w:t>
-      </w:r>
-      <w:r>
-        <w:t xml:space="preserve"> </w:t>
-      </w:r>
-    </w:p>
-    <w:bookmarkEnd w:id="83"/>
-    <w:bookmarkStart w:id="84" w:name="ref-Ludvigsson2019"/>
+        <w:t xml:space="preserve">Steyerberg EW, Borsboom GJJM, Houwelingen HC van, Eijkemans MJC, Habbema JDF</w:t>
+      </w:r>
+      <w:r>
+        <w:t xml:space="preserve">. Validation and updating of predictive logistic regression models: A study on sample size and shrinkage.</w:t>
+      </w:r>
+      <w:r>
+        <w:t xml:space="preserve"> </w:t>
+      </w:r>
+      <w:r>
+        <w:rPr>
+          <w:i/>
+        </w:rPr>
+        <w:t xml:space="preserve">Statistics in Medicine</w:t>
+      </w:r>
+      <w:r>
+        <w:t xml:space="preserve"> </w:t>
+      </w:r>
+      <w:r>
+        <w:t xml:space="preserve">[Internet] John Wiley &amp; Sons, Ltd, 2004;23(16):2567–2586.</w:t>
+      </w:r>
+      <w:r>
+        <w:t xml:space="preserve"> </w:t>
+      </w:r>
+    </w:p>
+    <w:bookmarkEnd w:id="84"/>
+    <w:bookmarkStart w:id="85" w:name="ref-Sankar2014"/>
     <w:p>
       <w:pPr>
         <w:pStyle w:val="Bibliography"/>
       </w:pPr>
       <w:r>
-        <w:t xml:space="preserve">18.</w:t>
+        <w:t xml:space="preserve">27.</w:t>
       </w:r>
       <w:r>
         <w:t xml:space="preserve"> </w:t>
@@ -6439,10 +6943,10 @@
         <w:rPr>
           <w:b/>
         </w:rPr>
-        <w:t xml:space="preserve">Ludvigsson JF, Svedberg P, Olén O, Bruze G, Neovius M</w:t>
-      </w:r>
-      <w:r>
-        <w:t xml:space="preserve">. The longitudinal integrated database for health insurance and labour market studies (LISA) and its use in medical research.</w:t>
+        <w:t xml:space="preserve">Sankar A, Johnson SR, Beattie WS, Tait G, Wijeysundera DN</w:t>
+      </w:r>
+      <w:r>
+        <w:t xml:space="preserve">. Reliability of the American Society of Anesthesiologists physical status scale in clinical practice.</w:t>
       </w:r>
       <w:r>
         <w:t xml:space="preserve"> </w:t>
@@ -6451,26 +6955,26 @@
         <w:rPr>
           <w:i/>
         </w:rPr>
-        <w:t xml:space="preserve">European Journal of Epidemiology</w:t>
-      </w:r>
-      <w:r>
-        <w:t xml:space="preserve"> </w:t>
-      </w:r>
-      <w:r>
-        <w:t xml:space="preserve">[Internet] Springer Netherlands, 2019;34(4):423–437.</w:t>
-      </w:r>
-      <w:r>
-        <w:t xml:space="preserve"> </w:t>
-      </w:r>
-    </w:p>
-    <w:bookmarkEnd w:id="84"/>
-    <w:bookmarkStart w:id="85" w:name="ref-Ludvigsson2011"/>
+        <w:t xml:space="preserve">British Journal of Anaesthesia</w:t>
+      </w:r>
+      <w:r>
+        <w:t xml:space="preserve"> </w:t>
+      </w:r>
+      <w:r>
+        <w:t xml:space="preserve">[Internet] 2014 [cited 11 Jun 2020];113(3):424–432.</w:t>
+      </w:r>
+      <w:r>
+        <w:t xml:space="preserve"> </w:t>
+      </w:r>
+    </w:p>
+    <w:bookmarkEnd w:id="85"/>
+    <w:bookmarkStart w:id="86" w:name="ref-Burns2012"/>
     <w:p>
       <w:pPr>
         <w:pStyle w:val="Bibliography"/>
       </w:pPr>
       <w:r>
-        <w:t xml:space="preserve">19.</w:t>
+        <w:t xml:space="preserve">28.</w:t>
       </w:r>
       <w:r>
         <w:t xml:space="preserve"> </w:t>
@@ -6479,13 +6983,13 @@
         <w:rPr>
           <w:b/>
         </w:rPr>
-        <w:t xml:space="preserve">Ludvigsson JF, Andersson E, Ekbom A, Feychting M, Kim J-L, Reuterwall C, et al.</w:t>
-      </w:r>
-      <w:r>
-        <w:t xml:space="preserve"> </w:t>
-      </w:r>
-      <w:r>
-        <w:t xml:space="preserve">External review and validation of the Swedish national inpatient register.</w:t>
+        <w:t xml:space="preserve">Burns EM, Rigby E, Mamidanna R, Bottle A, Aylin P, Ziprin P, et al.</w:t>
+      </w:r>
+      <w:r>
+        <w:t xml:space="preserve"> </w:t>
+      </w:r>
+      <w:r>
+        <w:t xml:space="preserve">Systematic review of discharge coding accuracy.</w:t>
       </w:r>
       <w:r>
         <w:t xml:space="preserve"> </w:t>
@@ -6494,26 +6998,26 @@
         <w:rPr>
           <w:i/>
         </w:rPr>
-        <w:t xml:space="preserve">BMC Public Health</w:t>
-      </w:r>
-      <w:r>
-        <w:t xml:space="preserve"> </w:t>
-      </w:r>
-      <w:r>
-        <w:t xml:space="preserve">[Internet] 2011;11(1):450.</w:t>
-      </w:r>
-      <w:r>
-        <w:t xml:space="preserve"> </w:t>
-      </w:r>
-    </w:p>
-    <w:bookmarkEnd w:id="85"/>
-    <w:bookmarkStart w:id="86" w:name="ref-Thorn2016"/>
+        <w:t xml:space="preserve">Journal of Public Health</w:t>
+      </w:r>
+      <w:r>
+        <w:t xml:space="preserve"> </w:t>
+      </w:r>
+      <w:r>
+        <w:t xml:space="preserve">[Internet] 2012;34(1):138–148.</w:t>
+      </w:r>
+      <w:r>
+        <w:t xml:space="preserve"> </w:t>
+      </w:r>
+    </w:p>
+    <w:bookmarkEnd w:id="86"/>
+    <w:bookmarkStart w:id="87" w:name="ref-Smith2012"/>
     <w:p>
       <w:pPr>
         <w:pStyle w:val="Bibliography"/>
       </w:pPr>
       <w:r>
-        <w:t xml:space="preserve">20.</w:t>
+        <w:t xml:space="preserve">29.</w:t>
       </w:r>
       <w:r>
         <w:t xml:space="preserve"> </w:t>
@@ -6522,13 +7026,10 @@
         <w:rPr>
           <w:b/>
         </w:rPr>
-        <w:t xml:space="preserve">Thorn JC, Turner E, Hounsome L, Walsh E, Donovan JL, Verne J, et al.</w:t>
-      </w:r>
-      <w:r>
-        <w:t xml:space="preserve"> </w:t>
-      </w:r>
-      <w:r>
-        <w:t xml:space="preserve">Validation of the hospital episode statistics outpatient dataset in england.</w:t>
+        <w:t xml:space="preserve">Smith AJ, Dieppe P, Porter M, Blom AW</w:t>
+      </w:r>
+      <w:r>
+        <w:t xml:space="preserve">. Risk of cancer in first seven years after metal-on-metal hip replacement compared with other bearings and general population: Linkage study between the National Joint Registry of England and Wales and hospital episode statistics.</w:t>
       </w:r>
       <w:r>
         <w:t xml:space="preserve"> </w:t>
@@ -6537,26 +7038,26 @@
         <w:rPr>
           <w:i/>
         </w:rPr>
-        <w:t xml:space="preserve">PharmacoEconomics</w:t>
-      </w:r>
-      <w:r>
-        <w:t xml:space="preserve"> </w:t>
-      </w:r>
-      <w:r>
-        <w:t xml:space="preserve">Springer International Publishing, 2016;34(2):161–168.</w:t>
-      </w:r>
-      <w:r>
-        <w:t xml:space="preserve"> </w:t>
-      </w:r>
-    </w:p>
-    <w:bookmarkEnd w:id="86"/>
-    <w:bookmarkStart w:id="87" w:name="ref-Sayers2016"/>
+        <w:t xml:space="preserve">BMJ (Online)</w:t>
+      </w:r>
+      <w:r>
+        <w:t xml:space="preserve"> </w:t>
+      </w:r>
+      <w:r>
+        <w:t xml:space="preserve">2012;344.</w:t>
+      </w:r>
+      <w:r>
+        <w:t xml:space="preserve"> </w:t>
+      </w:r>
+    </w:p>
+    <w:bookmarkEnd w:id="87"/>
+    <w:bookmarkStart w:id="88" w:name="ref-Mouchti2018"/>
     <w:p>
       <w:pPr>
         <w:pStyle w:val="Bibliography"/>
       </w:pPr>
       <w:r>
-        <w:t xml:space="preserve">21.</w:t>
+        <w:t xml:space="preserve">30.</w:t>
       </w:r>
       <w:r>
         <w:t xml:space="preserve"> </w:t>
@@ -6565,10 +7066,10 @@
         <w:rPr>
           <w:b/>
         </w:rPr>
-        <w:t xml:space="preserve">Sayers A, Ben-Shlomo Y, Blom AW, Steele F</w:t>
-      </w:r>
-      <w:r>
-        <w:t xml:space="preserve">. Probabilistic record linkage.</w:t>
+        <w:t xml:space="preserve">Mouchti S, Whitehouse MR, Sayers A, Hunt LP, MacGregor A, Blom AW</w:t>
+      </w:r>
+      <w:r>
+        <w:t xml:space="preserve">. The association of body mass index with risk of long-term revision and 90-Day mortality following primary total hip replacement.</w:t>
       </w:r>
       <w:r>
         <w:t xml:space="preserve"> </w:t>
@@ -6577,393 +7078,25 @@
         <w:rPr>
           <w:i/>
         </w:rPr>
-        <w:t xml:space="preserve">International Journal of Epidemiology</w:t>
-      </w:r>
-      <w:r>
-        <w:t xml:space="preserve"> </w:t>
-      </w:r>
-      <w:r>
-        <w:t xml:space="preserve">[Internet] Oxford University Press, 2016;45(3):954–964.</w:t>
-      </w:r>
-      <w:r>
-        <w:t xml:space="preserve"> </w:t>
-      </w:r>
-    </w:p>
-    <w:bookmarkEnd w:id="87"/>
-    <w:bookmarkStart w:id="88" w:name="ref-Quan2005"/>
-    <w:p>
-      <w:pPr>
-        <w:pStyle w:val="Bibliography"/>
-      </w:pPr>
-      <w:r>
-        <w:t xml:space="preserve">22.</w:t>
-      </w:r>
-      <w:r>
-        <w:t xml:space="preserve"> </w:t>
-      </w:r>
-      <w:r>
-        <w:rPr>
-          <w:b/>
-        </w:rPr>
-        <w:t xml:space="preserve">Quan H, Sundararajan V, Halfon P, Fong A, Burnand B, Luthi J-C, et al.</w:t>
-      </w:r>
-      <w:r>
-        <w:t xml:space="preserve"> </w:t>
-      </w:r>
-      <w:r>
-        <w:t xml:space="preserve">Coding algorithms for defining comorbidities in ICD-9-CM and ICD-10 administrative data.</w:t>
-      </w:r>
-      <w:r>
-        <w:t xml:space="preserve"> </w:t>
-      </w:r>
-      <w:r>
-        <w:rPr>
-          <w:i/>
-        </w:rPr>
-        <w:t xml:space="preserve">Medical care</w:t>
-      </w:r>
-      <w:r>
-        <w:t xml:space="preserve"> </w:t>
-      </w:r>
-      <w:r>
-        <w:t xml:space="preserve">2005;43(11):1130–1139.</w:t>
+        <w:t xml:space="preserve">The Journal of Bone and Joint Surgery</w:t>
+      </w:r>
+      <w:r>
+        <w:t xml:space="preserve"> </w:t>
+      </w:r>
+      <w:r>
+        <w:t xml:space="preserve">[Internet] Lippincott Williams and Wilkins, 2018;100(24):2140–2152.</w:t>
       </w:r>
       <w:r>
         <w:t xml:space="preserve"> </w:t>
       </w:r>
     </w:p>
     <w:bookmarkEnd w:id="88"/>
-    <w:bookmarkStart w:id="89" w:name="ref-Guo2015"/>
-    <w:p>
-      <w:pPr>
-        <w:pStyle w:val="Bibliography"/>
-      </w:pPr>
-      <w:r>
-        <w:t xml:space="preserve">23.</w:t>
-      </w:r>
-      <w:r>
-        <w:t xml:space="preserve"> </w:t>
-      </w:r>
-      <w:r>
-        <w:rPr>
-          <w:b/>
-        </w:rPr>
-        <w:t xml:space="preserve">Guo P, Zeng F, Hu X, Zhang D, Zhu S, Deng Y, et al.</w:t>
-      </w:r>
-      <w:r>
-        <w:t xml:space="preserve"> </w:t>
-      </w:r>
-      <w:r>
-        <w:t xml:space="preserve">Improved variable selection algorithm using a LASSO-Type penalty, with an application to assessing hepatitis b infection relevant factors in community residents. Emmert-Streib F, ed.</w:t>
-      </w:r>
-      <w:r>
-        <w:t xml:space="preserve"> </w:t>
-      </w:r>
-      <w:r>
-        <w:rPr>
-          <w:i/>
-        </w:rPr>
-        <w:t xml:space="preserve">PLOS ONE</w:t>
-      </w:r>
-      <w:r>
-        <w:t xml:space="preserve"> </w:t>
-      </w:r>
-      <w:r>
-        <w:t xml:space="preserve">[Internet] Public Library of Science, 2015;10(7):e0134151.</w:t>
-      </w:r>
-      <w:r>
-        <w:t xml:space="preserve"> </w:t>
-      </w:r>
-    </w:p>
     <w:bookmarkEnd w:id="89"/>
-    <w:bookmarkStart w:id="90" w:name="ref-Miller1991"/>
-    <w:p>
-      <w:pPr>
-        <w:pStyle w:val="Bibliography"/>
-      </w:pPr>
-      <w:r>
-        <w:t xml:space="preserve">24.</w:t>
-      </w:r>
-      <w:r>
-        <w:t xml:space="preserve"> </w:t>
-      </w:r>
-      <w:r>
-        <w:rPr>
-          <w:b/>
-        </w:rPr>
-        <w:t xml:space="preserve">Miller ME, Hui SL, Tierney WM</w:t>
-      </w:r>
-      <w:r>
-        <w:t xml:space="preserve">. Validation techniques for logistic regression models.</w:t>
-      </w:r>
-      <w:r>
-        <w:t xml:space="preserve"> </w:t>
-      </w:r>
-      <w:r>
-        <w:rPr>
-          <w:i/>
-        </w:rPr>
-        <w:t xml:space="preserve">Statistics in Medicine</w:t>
-      </w:r>
-      <w:r>
-        <w:t xml:space="preserve"> </w:t>
-      </w:r>
-      <w:r>
-        <w:t xml:space="preserve">[Internet] John Wiley &amp; Sons, Ltd, 1991;10(8):1213–1226.</w:t>
-      </w:r>
-      <w:r>
-        <w:t xml:space="preserve"> </w:t>
-      </w:r>
-    </w:p>
-    <w:bookmarkEnd w:id="90"/>
-    <w:bookmarkStart w:id="91" w:name="ref-Nattino2016"/>
-    <w:p>
-      <w:pPr>
-        <w:pStyle w:val="Bibliography"/>
-      </w:pPr>
-      <w:r>
-        <w:t xml:space="preserve">25.</w:t>
-      </w:r>
-      <w:r>
-        <w:t xml:space="preserve"> </w:t>
-      </w:r>
-      <w:r>
-        <w:rPr>
-          <w:b/>
-        </w:rPr>
-        <w:t xml:space="preserve">Nattino G, Finazzi S, Bertolini G</w:t>
-      </w:r>
-      <w:r>
-        <w:t xml:space="preserve">. A new test and graphical tool to assess the goodness of fit of logistic regression models.</w:t>
-      </w:r>
-      <w:r>
-        <w:t xml:space="preserve"> </w:t>
-      </w:r>
-      <w:r>
-        <w:rPr>
-          <w:i/>
-        </w:rPr>
-        <w:t xml:space="preserve">Statistics in Medicine</w:t>
-      </w:r>
-      <w:r>
-        <w:t xml:space="preserve"> </w:t>
-      </w:r>
-      <w:r>
-        <w:t xml:space="preserve">[Internet] John Wiley &amp; Sons, Ltd, 2016;35(5):709–720.</w:t>
-      </w:r>
-      <w:r>
-        <w:t xml:space="preserve"> </w:t>
-      </w:r>
-    </w:p>
-    <w:bookmarkEnd w:id="91"/>
-    <w:bookmarkStart w:id="92" w:name="ref-Steyerberg2004"/>
-    <w:p>
-      <w:pPr>
-        <w:pStyle w:val="Bibliography"/>
-      </w:pPr>
-      <w:r>
-        <w:t xml:space="preserve">26.</w:t>
-      </w:r>
-      <w:r>
-        <w:t xml:space="preserve"> </w:t>
-      </w:r>
-      <w:r>
-        <w:rPr>
-          <w:b/>
-        </w:rPr>
-        <w:t xml:space="preserve">Steyerberg EW, Borsboom GJJM, Houwelingen HC van, Eijkemans MJC, Habbema JDF</w:t>
-      </w:r>
-      <w:r>
-        <w:t xml:space="preserve">. Validation and updating of predictive logistic regression models: A study on sample size and shrinkage.</w:t>
-      </w:r>
-      <w:r>
-        <w:t xml:space="preserve"> </w:t>
-      </w:r>
-      <w:r>
-        <w:rPr>
-          <w:i/>
-        </w:rPr>
-        <w:t xml:space="preserve">Statistics in Medicine</w:t>
-      </w:r>
-      <w:r>
-        <w:t xml:space="preserve"> </w:t>
-      </w:r>
-      <w:r>
-        <w:t xml:space="preserve">[Internet] John Wiley &amp; Sons, Ltd, 2004;23(16):2567–2586.</w:t>
-      </w:r>
-      <w:r>
-        <w:t xml:space="preserve"> </w:t>
-      </w:r>
-    </w:p>
-    <w:bookmarkEnd w:id="92"/>
-    <w:bookmarkStart w:id="93" w:name="ref-Sankar2014"/>
-    <w:p>
-      <w:pPr>
-        <w:pStyle w:val="Bibliography"/>
-      </w:pPr>
-      <w:r>
-        <w:t xml:space="preserve">27.</w:t>
-      </w:r>
-      <w:r>
-        <w:t xml:space="preserve"> </w:t>
-      </w:r>
-      <w:r>
-        <w:rPr>
-          <w:b/>
-        </w:rPr>
-        <w:t xml:space="preserve">Sankar A, Johnson SR, Beattie WS, Tait G, Wijeysundera DN</w:t>
-      </w:r>
-      <w:r>
-        <w:t xml:space="preserve">. Reliability of the American Society of Anesthesiologists physical status scale in clinical practice.</w:t>
-      </w:r>
-      <w:r>
-        <w:t xml:space="preserve"> </w:t>
-      </w:r>
-      <w:r>
-        <w:rPr>
-          <w:i/>
-        </w:rPr>
-        <w:t xml:space="preserve">British Journal of Anaesthesia</w:t>
-      </w:r>
-      <w:r>
-        <w:t xml:space="preserve"> </w:t>
-      </w:r>
-      <w:r>
-        <w:t xml:space="preserve">[Internet] 2014 [cited 11 Jun 2020];113(3):424–432.</w:t>
-      </w:r>
-      <w:r>
-        <w:t xml:space="preserve"> </w:t>
-      </w:r>
-    </w:p>
-    <w:bookmarkEnd w:id="93"/>
-    <w:bookmarkStart w:id="94" w:name="ref-Burns2012"/>
-    <w:p>
-      <w:pPr>
-        <w:pStyle w:val="Bibliography"/>
-      </w:pPr>
-      <w:r>
-        <w:t xml:space="preserve">28.</w:t>
-      </w:r>
-      <w:r>
-        <w:t xml:space="preserve"> </w:t>
-      </w:r>
-      <w:r>
-        <w:rPr>
-          <w:b/>
-        </w:rPr>
-        <w:t xml:space="preserve">Burns EM, Rigby E, Mamidanna R, Bottle A, Aylin P, Ziprin P, et al.</w:t>
-      </w:r>
-      <w:r>
-        <w:t xml:space="preserve"> </w:t>
-      </w:r>
-      <w:r>
-        <w:t xml:space="preserve">Systematic review of discharge coding accuracy.</w:t>
-      </w:r>
-      <w:r>
-        <w:t xml:space="preserve"> </w:t>
-      </w:r>
-      <w:r>
-        <w:rPr>
-          <w:i/>
-        </w:rPr>
-        <w:t xml:space="preserve">Journal of Public Health</w:t>
-      </w:r>
-      <w:r>
-        <w:t xml:space="preserve"> </w:t>
-      </w:r>
-      <w:r>
-        <w:t xml:space="preserve">[Internet] 2012;34(1):138–148.</w:t>
-      </w:r>
-      <w:r>
-        <w:t xml:space="preserve"> </w:t>
-      </w:r>
-    </w:p>
-    <w:bookmarkEnd w:id="94"/>
-    <w:bookmarkStart w:id="95" w:name="ref-Smith2012"/>
-    <w:p>
-      <w:pPr>
-        <w:pStyle w:val="Bibliography"/>
-      </w:pPr>
-      <w:r>
-        <w:t xml:space="preserve">29.</w:t>
-      </w:r>
-      <w:r>
-        <w:t xml:space="preserve"> </w:t>
-      </w:r>
-      <w:r>
-        <w:rPr>
-          <w:b/>
-        </w:rPr>
-        <w:t xml:space="preserve">Smith AJ, Dieppe P, Porter M, Blom AW</w:t>
-      </w:r>
-      <w:r>
-        <w:t xml:space="preserve">. Risk of cancer in first seven years after metal-on-metal hip replacement compared with other bearings and general population: Linkage study between the National Joint Registry of England and Wales and hospital episode statistics.</w:t>
-      </w:r>
-      <w:r>
-        <w:t xml:space="preserve"> </w:t>
-      </w:r>
-      <w:r>
-        <w:rPr>
-          <w:i/>
-        </w:rPr>
-        <w:t xml:space="preserve">BMJ (Online)</w:t>
-      </w:r>
-      <w:r>
-        <w:t xml:space="preserve"> </w:t>
-      </w:r>
-      <w:r>
-        <w:t xml:space="preserve">2012;344.</w:t>
-      </w:r>
-      <w:r>
-        <w:t xml:space="preserve"> </w:t>
-      </w:r>
-    </w:p>
-    <w:bookmarkEnd w:id="95"/>
-    <w:bookmarkStart w:id="96" w:name="ref-Mouchti2018"/>
-    <w:p>
-      <w:pPr>
-        <w:pStyle w:val="Bibliography"/>
-      </w:pPr>
-      <w:r>
-        <w:t xml:space="preserve">30.</w:t>
-      </w:r>
-      <w:r>
-        <w:t xml:space="preserve"> </w:t>
-      </w:r>
-      <w:r>
-        <w:rPr>
-          <w:b/>
-        </w:rPr>
-        <w:t xml:space="preserve">Mouchti S, Whitehouse MR, Sayers A, Hunt LP, MacGregor A, Blom AW</w:t>
-      </w:r>
-      <w:r>
-        <w:t xml:space="preserve">. The association of body mass index with risk of long-term revision and 90-Day mortality following primary total hip replacement.</w:t>
-      </w:r>
-      <w:r>
-        <w:t xml:space="preserve"> </w:t>
-      </w:r>
-      <w:r>
-        <w:rPr>
-          <w:i/>
-        </w:rPr>
-        <w:t xml:space="preserve">The Journal of Bone and Joint Surgery</w:t>
-      </w:r>
-      <w:r>
-        <w:t xml:space="preserve"> </w:t>
-      </w:r>
-      <w:r>
-        <w:t xml:space="preserve">[Internet] Lippincott Williams and Wilkins, 2018;100(24):2140–2152.</w:t>
-      </w:r>
-      <w:r>
-        <w:t xml:space="preserve"> </w:t>
-      </w:r>
-    </w:p>
-    <w:bookmarkEnd w:id="96"/>
-    <w:bookmarkEnd w:id="97"/>
     <w:sectPr>
       <w:headerReference w:type="default" r:id="rId9"/>
       <w:pgSz w:w="12240" w:h="15840"/>
       <w:pgMar w:top="1417" w:right="1417" w:bottom="1417" w:left="1417" w:header="720" w:footer="720" w:gutter="0"/>
+      <w:lnNumType w:countBy="1" w:restart="continuous"/>
       <w:cols w:space="720"/>
       <w:docGrid w:linePitch="326"/>
     </w:sectPr>
@@ -7015,7 +7148,13 @@
           <w:rPr>
             <w:lang w:val="sv-SE"/>
           </w:rPr>
-          <w:t xml:space="preserve">Sida </w:t>
+          <w:t>Page</w:t>
+        </w:r>
+        <w:r>
+          <w:rPr>
+            <w:lang w:val="sv-SE"/>
+          </w:rPr>
+          <w:t xml:space="preserve"> </w:t>
         </w:r>
         <w:r>
           <w:rPr>
@@ -7057,7 +7196,13 @@
           <w:rPr>
             <w:lang w:val="sv-SE"/>
           </w:rPr>
-          <w:t xml:space="preserve"> av </w:t>
+          <w:t xml:space="preserve"> of</w:t>
+        </w:r>
+        <w:r>
+          <w:rPr>
+            <w:lang w:val="sv-SE"/>
+          </w:rPr>
+          <w:t xml:space="preserve"> </w:t>
         </w:r>
         <w:r>
           <w:rPr>

</xml_diff>

<commit_message>
Adopted to word limit. Fix #31.
</commit_message>
<xml_diff>
--- a/reports/article.docx
+++ b/reports/article.docx
@@ -576,7 +576,7 @@
         <w:t xml:space="preserve"> </w:t>
       </w:r>
       <w:r>
-        <w:t xml:space="preserve">We propose a parsimonious main effects model combining age, sex, American Society for Anesthesiologists (ASA) class, the presence of cancer, diseases of the central nervous system, kidney disease, and obesity. The model had good discrimination, both internally (AUC = 0.78, 95 % CI 0.75 - 0.81) and externally (AUC = 0.75, 95 % CI 0.73 - 0.76). This model was superior to traditional models based on the Charlson (AUC = 0.66, 95 % CI 0.62 - 0.70) and Elixhauser (AUC = 0.64, 95 % CI 0.59 - 0.68) co-morbidity indices. The model was well calibrated for predicted probabilities up to 5%.</w:t>
+        <w:t xml:space="preserve">A main effects model combining age, sex, American Society for Anesthesiologists (ASA) class, the presence of cancer, diseases of the central nervous system, kidney disease, and obesity had good discrimination, both internally (AUC = 0.78, 95 % CI 0.75 - 0.81) and externally (AUC = 0.75, 95 % CI 0.73 - 0.76). This model was superior to traditional models based on the Charlson (AUC = 0.66, 95 % CI 0.62 - 0.70) and Elixhauser (AUC = 0.64, 95 % CI 0.59 - 0.68) co-morbidity indices. The model was well calibrated for predicted probabilities up to 5%.</w:t>
       </w:r>
     </w:p>
     <w:p>
@@ -696,7 +696,7 @@
         <w:pStyle w:val="FirstParagraph"/>
       </w:pPr>
       <w:r>
-        <w:t xml:space="preserve">Shared decision making has evolved into an integral part of patient-physician interactions prior to surgical interventions, and the weighing of risks against benefits is central to this process. In terms of gained quality of life and cost-utility, total hip arthroplasty (THA) is an enormously successful procedure. 90-day mortality after THA performed due to osteoarthritis is low, ranging from 0.2 % to 0.6 % in large joint registry studies.</w:t>
+        <w:t xml:space="preserve">Shared decision making has evolved into an integral part of patient-physician interactions prior to surgical interventions, and the weighing of risks against benefits is central to this process. 90-day mortality after THA performed due to osteoarthritis is low, ranging from 0.2 % to 0.6 %.</w:t>
       </w:r>
       <w:r>
         <w:rPr>
@@ -728,39 +728,27 @@
         <w:t xml:space="preserve"> </w:t>
       </w:r>
       <w:r>
-        <w:t xml:space="preserve">Additionally, these complex co-morbidity instruments are based on information from extensive in- or out-patient databases, each measure being defined by 1,178 and 1,516 individual International Classification of Diseases (ICD)-10 codes, respectively. Each co-morbidity index also exists in numerous versions, making interpretation and comparisons difficult.</w:t>
+        <w:t xml:space="preserve">Additionally, these complex co-morbidity instruments are based on information from extensive in- or out-patient databases, each measure being defined by 1,178 and 1,516 individual International Classification of Diseases (ICD)-10 codes, respectively. The use of these indices is therefore limited to research settings.</w:t>
+      </w:r>
+    </w:p>
+    <w:p>
+      <w:pPr>
+        <w:pStyle w:val="BodyText"/>
+      </w:pPr>
+      <w:r>
+        <w:t xml:space="preserve">Pre-operative co-morbidity data have been used for prediction models of early mortality and adverse events such as surgical site infection, in the context of THA surgery.</w:t>
       </w:r>
       <w:r>
         <w:rPr>
           <w:vertAlign w:val="superscript"/>
         </w:rPr>
-        <w:t xml:space="preserve">6</w:t>
-      </w:r>
-      <w:r>
-        <w:t xml:space="preserve"> </w:t>
-      </w:r>
-      <w:r>
-        <w:t xml:space="preserve">The use of these indices is therefore limited to research settings but they are impossible to use under clinical circumstances.</w:t>
-      </w:r>
-    </w:p>
-    <w:p>
-      <w:pPr>
-        <w:pStyle w:val="BodyText"/>
-      </w:pPr>
-      <w:r>
-        <w:t xml:space="preserve">Pre-operative co-morbidity data have been used to develop clinically applicable prediction models for early mortality and adverse events such as surgical site infection in the context of THA surgery.</w:t>
-      </w:r>
-      <w:r>
-        <w:rPr>
-          <w:vertAlign w:val="superscript"/>
-        </w:rPr>
-        <w:t xml:space="preserve">7–13</w:t>
-      </w:r>
-      <w:r>
-        <w:t xml:space="preserve"> </w:t>
-      </w:r>
-      <w:r>
-        <w:t xml:space="preserve">The first prediction model based on a European cohort was the patient decision support tool for joint replacement in the UK (</w:t>
+        <w:t xml:space="preserve">6–12</w:t>
+      </w:r>
+      <w:r>
+        <w:t xml:space="preserve"> </w:t>
+      </w:r>
+      <w:r>
+        <w:t xml:space="preserve">The first prediction model based on a European cohort was developed in the UK (</w:t>
       </w:r>
       <w:hyperlink r:id="rId28">
         <w:r>
@@ -779,31 +767,120 @@
         <w:pStyle w:val="BodyText"/>
       </w:pPr>
       <w:r>
-        <w:t xml:space="preserve">We aimed to develop a parsimonious prediction model of 90-day postoperative mortality after THA with internal and external validation of discrimination and calibration, and to compare this to the accuracy of prediction models based on existing co-morbidity measures.</w:t>
+        <w:t xml:space="preserve">We aimed to develop a parsimonious prediction model of 90-day mortality after THA with internal and external validation of discrimination and calibration, and to compare this to the accuracy of prediction models based on existing co-morbidity measures.</w:t>
       </w:r>
       <w:r>
         <w:rPr>
           <w:vertAlign w:val="superscript"/>
         </w:rPr>
+        <w:t xml:space="preserve">13</w:t>
+      </w:r>
+    </w:p>
+    <w:p>
+      <w:pPr>
+        <w:pStyle w:val="Heading1"/>
+      </w:pPr>
+      <w:bookmarkStart w:id="29" w:name="participants-and-methods"/>
+      <w:r>
+        <w:t xml:space="preserve">Participants and Methods</w:t>
+      </w:r>
+      <w:bookmarkEnd w:id="29"/>
+    </w:p>
+    <w:p>
+      <w:pPr>
+        <w:pStyle w:val="FirstParagraph"/>
+      </w:pPr>
+      <w:r>
+        <w:t xml:space="preserve">We used data from the Swedish Hip Arthroplasty Register (SHAR) for model derivation and internal validation. The model was then validated externally on patients from England and Wales recorded in the National Joint Registry for England, Wales, Northern Ireland, the Isle of Man and the States of Guernsey (NJR). We focused on patients with cemented THA due to osteoarthritis. Cementation is the most common fixation technique used in Sweden, thus used as inclusion criteria to decrease heterogeneity. Only the last operated hip was accounted for in patients with bilateral THA (Figure</w:t>
+      </w:r>
+      <w:r>
+        <w:t xml:space="preserve"> </w:t>
+      </w:r>
+      <w:r>
+        <w:t xml:space="preserve">1</w:t>
+      </w:r>
+      <w:r>
+        <w:t xml:space="preserve">).</w:t>
+      </w:r>
+      <w:r>
+        <w:rPr>
+          <w:vertAlign w:val="superscript"/>
+        </w:rPr>
         <w:t xml:space="preserve">14</w:t>
       </w:r>
     </w:p>
     <w:p>
       <w:pPr>
-        <w:pStyle w:val="Heading1"/>
-      </w:pPr>
-      <w:bookmarkStart w:id="29" w:name="participants-and-methods"/>
-      <w:r>
-        <w:t xml:space="preserve">Participants and Methods</w:t>
-      </w:r>
-      <w:bookmarkEnd w:id="29"/>
+        <w:pStyle w:val="Heading2"/>
+      </w:pPr>
+      <w:bookmarkStart w:id="30" w:name="derivation-cohort-sweden"/>
+      <w:r>
+        <w:t xml:space="preserve">Derivation cohort (Sweden)</w:t>
+      </w:r>
+      <w:bookmarkEnd w:id="30"/>
     </w:p>
     <w:p>
       <w:pPr>
         <w:pStyle w:val="FirstParagraph"/>
       </w:pPr>
       <w:r>
-        <w:t xml:space="preserve">We used data from the Swedish Hip Arthroplasty Register (SHAR) for model derivation and internal validation of discrimination and calibration. The best model was then validated externally on patients from England and Wales recorded in the National Joint Registry for England, Wales, Northern Ireland, the Isle of Man and the States of Guernsey (NJR). We focused on patients with cemented THA due to osteoarthritis. Cementation is the most common fixation technique used in Sweden, thus used as inclusion criteria to decrease heterogeneity. Only the last operated hip was accounted for in patients with bilateral THA, since those are more likely to resemble patients with unilateral THA (Figure</w:t>
+        <w:t xml:space="preserve">The inclusion period started 2008 since the American Society for Anesthesiologists (ASA) class and Body Mass Index (BMI) were systematically recorded in SHAR from then on. The observation period ended 2015, since we had access to co-morbidity from the national patient register up to this point. Deterministic data linkage was performed by 10-digit identity numbers, assigned to all Swedish residents at birth or immigration. The data linkage has been described previously.</w:t>
+      </w:r>
+      <w:r>
+        <w:rPr>
+          <w:vertAlign w:val="superscript"/>
+        </w:rPr>
+        <w:t xml:space="preserve">15</w:t>
+      </w:r>
+      <w:r>
+        <w:t xml:space="preserve"> </w:t>
+      </w:r>
+      <w:r>
+        <w:t xml:space="preserve">Age, sex, BMI, ASA class, type of hospital and year of surgery were collected from the SHAR, with a completeness of 96-98 %.</w:t>
+      </w:r>
+      <w:r>
+        <w:rPr>
+          <w:vertAlign w:val="superscript"/>
+        </w:rPr>
+        <w:t xml:space="preserve">16</w:t>
+      </w:r>
+      <w:r>
+        <w:t xml:space="preserve"> </w:t>
+      </w:r>
+      <w:r>
+        <w:t xml:space="preserve">Data on educational level were recorded for more than 98 % of the population with 85 % accuracy in the longitudinal integration database for health insurance and labor market studies (LISA) from Statistics Sweden.</w:t>
+      </w:r>
+      <w:r>
+        <w:rPr>
+          <w:vertAlign w:val="superscript"/>
+        </w:rPr>
+        <w:t xml:space="preserve">17</w:t>
+      </w:r>
+      <w:r>
+        <w:t xml:space="preserve"> </w:t>
+      </w:r>
+      <w:r>
+        <w:t xml:space="preserve">Civil status, were also collected from LISA and co-morbidity during the year preceding index surgery from the National Patient Register (NPR). NPR contains diagnoses coded by ICD-10 from in- and outpatient episodes in all private and public hospitals. Completeness for NPR is above 99 % and 85-95 % of all diagnostic codes are valid.</w:t>
+      </w:r>
+      <w:r>
+        <w:rPr>
+          <w:vertAlign w:val="superscript"/>
+        </w:rPr>
+        <w:t xml:space="preserve">18</w:t>
+      </w:r>
+      <w:r>
+        <w:t xml:space="preserve"> </w:t>
+      </w:r>
+      <w:r>
+        <w:t xml:space="preserve">Death dates were linked from the national population register.</w:t>
+      </w:r>
+    </w:p>
+    <w:p>
+      <w:pPr>
+        <w:pStyle w:val="BodyText"/>
+      </w:pPr>
+      <w:r>
+        <w:t xml:space="preserve">Patients with missing information on BMI or a measurement above 50 were excluded, as were patients with missing information on ASA class or class IV and above, as well as patients with unknown educational level or type of hospital. 53,099 patients (mean age 72.68 years, range 35 - 99 and 61 % females) were included (Figure</w:t>
       </w:r>
       <w:r>
         <w:t xml:space="preserve"> </w:t>
@@ -814,220 +891,125 @@
       <w:r>
         <w:t xml:space="preserve">).</w:t>
       </w:r>
+    </w:p>
+    <w:p>
+      <w:pPr>
+        <w:pStyle w:val="Heading2"/>
+      </w:pPr>
+      <w:bookmarkStart w:id="31" w:name="X607666395c53d4d7bffb9fa48f5a07f249542af"/>
+      <w:r>
+        <w:t xml:space="preserve">External validation cohort (England and Wales)</w:t>
+      </w:r>
+      <w:bookmarkEnd w:id="31"/>
+    </w:p>
+    <w:p>
+      <w:pPr>
+        <w:pStyle w:val="FirstParagraph"/>
+      </w:pPr>
+      <w:r>
+        <w:t xml:space="preserve">Similar inclusion criteria were applied to the validation cohort. We excluded no patients based on missing information on BMI, educational level, or civil status however, since those variables were not used in the final model. 125,428 patients were included (Figure</w:t>
+      </w:r>
+      <w:r>
+        <w:t xml:space="preserve"> </w:t>
+      </w:r>
+      <w:r>
+        <w:t xml:space="preserve">2</w:t>
+      </w:r>
+      <w:r>
+        <w:t xml:space="preserve">).</w:t>
+      </w:r>
+      <w:r>
+        <w:t xml:space="preserve"> </w:t>
+      </w:r>
+      <w:r>
+        <w:t xml:space="preserve">NJR data was linked to the secondary uses service database from the National Health Service (NHS) with co-morbidity from the hospital episode statistics (HES) database in England, and the patient episode database for Wales.</w:t>
+      </w:r>
       <w:r>
         <w:rPr>
           <w:vertAlign w:val="superscript"/>
         </w:rPr>
-        <w:t xml:space="preserve">15</w:t>
+        <w:t xml:space="preserve">19</w:t>
+      </w:r>
+      <w:r>
+        <w:t xml:space="preserve"> </w:t>
+      </w:r>
+      <w:r>
+        <w:t xml:space="preserve">Out-patient deaths were linked from the office of national statistics based on NHS-numbers, as well as patient name, age, sex and address.</w:t>
+      </w:r>
+      <w:r>
+        <w:rPr>
+          <w:vertAlign w:val="superscript"/>
+        </w:rPr>
+        <w:t xml:space="preserve">20</w:t>
       </w:r>
     </w:p>
     <w:p>
       <w:pPr>
         <w:pStyle w:val="Heading2"/>
       </w:pPr>
-      <w:bookmarkStart w:id="30" w:name="derivation-cohort-sweden"/>
-      <w:r>
-        <w:t xml:space="preserve">Derivation cohort (Sweden)</w:t>
-      </w:r>
-      <w:bookmarkEnd w:id="30"/>
+      <w:bookmarkStart w:id="32" w:name="defining-co-morbidity"/>
+      <w:r>
+        <w:t xml:space="preserve">Defining co-morbidity</w:t>
+      </w:r>
+      <w:bookmarkEnd w:id="32"/>
     </w:p>
     <w:p>
       <w:pPr>
         <w:pStyle w:val="FirstParagraph"/>
       </w:pPr>
       <w:r>
-        <w:t xml:space="preserve">The patient cohort was identified from the SHAR. The inclusion period started 2008 since the American Society for Anesthesiologists (ASA) class and Body Mass Index (BMI) were systematically recorded from then on. The observation period ended 2015, since we had access to co-morbidity from the national patient register up to this point. Deterministic data linkage was performed by 10-digit identity numbers, assigned to all Swedish residents at birth or immigration. We used data from a variety of sources, as previously described.</w:t>
+        <w:t xml:space="preserve">Co-morbidity was defined by individual ICD-10 codes grouped into 17 categories by Charlson and 31 by Elixhauser.</w:t>
       </w:r>
       <w:r>
         <w:rPr>
           <w:vertAlign w:val="superscript"/>
         </w:rPr>
-        <w:t xml:space="preserve">16</w:t>
-      </w:r>
-      <w:r>
-        <w:t xml:space="preserve"> </w:t>
-      </w:r>
-      <w:r>
-        <w:t xml:space="preserve">Age, sex, BMI, ASA class, type of hospital (university/county/rural/private) and year of surgery were collected from the SHAR, with a completeness of 96-98 %.</w:t>
+        <w:t xml:space="preserve">21</w:t>
+      </w:r>
+      <w:r>
+        <w:t xml:space="preserve"> </w:t>
+      </w:r>
+      <w:r>
+        <w:t xml:space="preserve">Some conditions were identified by both indices, and some were closely related and therefore merged (such as hypertension with and without complications, or abuse of either drugs or alcohol). We combined individual diagnostic groups to establish 21 broader categories of co-morbidity (Table</w:t>
+      </w:r>
+      <w:r>
+        <w:t xml:space="preserve"> </w:t>
+      </w:r>
+      <w:r>
+        <w:t xml:space="preserve">1</w:t>
+      </w:r>
+      <w:r>
+        <w:t xml:space="preserve">).</w:t>
+      </w:r>
+    </w:p>
+    <w:p>
+      <w:pPr>
+        <w:pStyle w:val="Heading2"/>
+      </w:pPr>
+      <w:bookmarkStart w:id="33" w:name="X3dfb8ce663a1fc2d82d471b5d62397660058101"/>
+      <w:r>
+        <w:t xml:space="preserve">Statistical analysis for model development</w:t>
+      </w:r>
+      <w:bookmarkEnd w:id="33"/>
+    </w:p>
+    <w:p>
+      <w:pPr>
+        <w:pStyle w:val="FirstParagraph"/>
+      </w:pPr>
+      <w:r>
+        <w:t xml:space="preserve">We used Kaplan–Meier and a procedure with bootstrap ranking and a logistic least absolute shrinkage and selection operator (LASSO).</w:t>
       </w:r>
       <w:r>
         <w:rPr>
           <w:vertAlign w:val="superscript"/>
         </w:rPr>
-        <w:t xml:space="preserve">17</w:t>
-      </w:r>
-      <w:r>
-        <w:t xml:space="preserve"> </w:t>
-      </w:r>
-      <w:r>
-        <w:t xml:space="preserve">Data on educational level (low = up to 9 years/middle = 10-12 years/high = at least 12 years) was recorded for more than 98 % of the population with 85 % accuracy in the longitudinal integration database for health insurance and labor market studies (LISA) from Statistics Sweden.</w:t>
-      </w:r>
-      <w:r>
-        <w:rPr>
-          <w:vertAlign w:val="superscript"/>
-        </w:rPr>
-        <w:t xml:space="preserve">18</w:t>
-      </w:r>
-      <w:r>
-        <w:t xml:space="preserve"> </w:t>
-      </w:r>
-      <w:r>
-        <w:t xml:space="preserve">Civil status (married/un-married/divorced/widow[er]), were also collected from LISA. The Swedish national patient register (NPR) was used to assess co-morbidity during the year preceding index surgery. This register contains all relevant diagnoses coded by ICD-10, as well as dates of admission and discharge for in- and outpatient episodes in all private and public hospitals. Completeness for NPR is above 99 % and 85-95 % of all diagnostic codes are valid.</w:t>
-      </w:r>
-      <w:r>
-        <w:rPr>
-          <w:vertAlign w:val="superscript"/>
-        </w:rPr>
-        <w:t xml:space="preserve">19</w:t>
-      </w:r>
-      <w:r>
-        <w:t xml:space="preserve"> </w:t>
-      </w:r>
-      <w:r>
-        <w:t xml:space="preserve">Death dates were linked from the national population register.</w:t>
-      </w:r>
-    </w:p>
-    <w:p>
-      <w:pPr>
-        <w:pStyle w:val="BodyText"/>
-      </w:pPr>
-      <w:r>
-        <w:t xml:space="preserve">Patients with missing information on BMI or a measurement above 50 were excluded, as were patients with missing information on ASA class or class IV and above, as well as patients with unknown educational level or type of hospital. 53,099 patients (mean age 72.68 years, range 35 - 99 and 61 % females) were included (Figure</w:t>
-      </w:r>
-      <w:r>
-        <w:t xml:space="preserve"> </w:t>
-      </w:r>
-      <w:r>
-        <w:t xml:space="preserve">1</w:t>
-      </w:r>
-      <w:r>
-        <w:t xml:space="preserve">).</w:t>
-      </w:r>
-    </w:p>
-    <w:p>
-      <w:pPr>
-        <w:pStyle w:val="Heading2"/>
-      </w:pPr>
-      <w:bookmarkStart w:id="31" w:name="X607666395c53d4d7bffb9fa48f5a07f249542af"/>
-      <w:r>
-        <w:t xml:space="preserve">External validation cohort (England and Wales)</w:t>
-      </w:r>
-      <w:bookmarkEnd w:id="31"/>
-    </w:p>
-    <w:p>
-      <w:pPr>
-        <w:pStyle w:val="FirstParagraph"/>
-      </w:pPr>
-      <w:r>
-        <w:t xml:space="preserve">Similar inclusion criteria were applied to the validation cohort from England and Wales. We excluded no patients based on missing information on BMI, educational level, or civil status however, since those variables were not used in the final model.</w:t>
-      </w:r>
-      <w:r>
-        <w:t xml:space="preserve"> </w:t>
-      </w:r>
-      <w:r>
-        <w:t xml:space="preserve">125,428 patients were included (Figure</w:t>
-      </w:r>
-      <w:r>
-        <w:t xml:space="preserve"> </w:t>
-      </w:r>
-      <w:r>
-        <w:t xml:space="preserve">2</w:t>
-      </w:r>
-      <w:r>
-        <w:t xml:space="preserve">).</w:t>
-      </w:r>
-      <w:r>
-        <w:t xml:space="preserve"> </w:t>
-      </w:r>
-      <w:r>
-        <w:t xml:space="preserve">The validation cohort was created by linking NJR data to the secondary uses service database from the National Health Service (NHS). This database includes co-morbidity recorded in the admitted patient care module of the hospital episode statistics (HES) database in England, and the patient episode database for Wales.</w:t>
-      </w:r>
-      <w:r>
-        <w:rPr>
-          <w:vertAlign w:val="superscript"/>
-        </w:rPr>
-        <w:t xml:space="preserve">20</w:t>
-      </w:r>
-      <w:r>
-        <w:t xml:space="preserve"> </w:t>
-      </w:r>
-      <w:r>
-        <w:t xml:space="preserve">Out-patient deaths were linked from the office of national statistics. Data linkage used NHS-numbers, as well as patient name, age, sex and address.</w:t>
-      </w:r>
-      <w:r>
-        <w:rPr>
-          <w:vertAlign w:val="superscript"/>
-        </w:rPr>
-        <w:t xml:space="preserve">21</w:t>
-      </w:r>
-    </w:p>
-    <w:p>
-      <w:pPr>
-        <w:pStyle w:val="Heading2"/>
-      </w:pPr>
-      <w:bookmarkStart w:id="32" w:name="defining-co-morbidity"/>
-      <w:r>
-        <w:t xml:space="preserve">Defining co-morbidity</w:t>
-      </w:r>
-      <w:bookmarkEnd w:id="32"/>
-    </w:p>
-    <w:p>
-      <w:pPr>
-        <w:pStyle w:val="FirstParagraph"/>
-      </w:pPr>
-      <w:r>
-        <w:t xml:space="preserve">Co-morbidity was defined by individual ICD-10 codes grouped into 17 categories according to Charlson and 31 categories according to Elixhauser.</w:t>
-      </w:r>
-      <w:r>
-        <w:rPr>
-          <w:vertAlign w:val="superscript"/>
-        </w:rPr>
         <w:t xml:space="preserve">22</w:t>
       </w:r>
       <w:r>
         <w:t xml:space="preserve"> </w:t>
       </w:r>
       <w:r>
-        <w:t xml:space="preserve">Some co-morbidities were identified in both indices, and some distinct co-morbidities were closely related (such as hypertension with and without complications, or abuse of either drugs or alcohol). We combined individual diagnostic groups to establish 21 broader categories of co-morbidity (Table</w:t>
-      </w:r>
-      <w:r>
-        <w:t xml:space="preserve"> </w:t>
-      </w:r>
-      <w:r>
-        <w:t xml:space="preserve">1</w:t>
-      </w:r>
-      <w:r>
-        <w:t xml:space="preserve">). Conditions were merged according to clinical relevance as to be recognized in a patient-physician meeting without access to external register data.</w:t>
-      </w:r>
-    </w:p>
-    <w:p>
-      <w:pPr>
-        <w:pStyle w:val="Heading2"/>
-      </w:pPr>
-      <w:bookmarkStart w:id="33" w:name="X3dfb8ce663a1fc2d82d471b5d62397660058101"/>
-      <w:r>
-        <w:t xml:space="preserve">Statistical analysis for model development</w:t>
-      </w:r>
-      <w:bookmarkEnd w:id="33"/>
-    </w:p>
-    <w:p>
-      <w:pPr>
-        <w:pStyle w:val="FirstParagraph"/>
-      </w:pPr>
-      <w:r>
-        <w:t xml:space="preserve">We used the Kaplan-Meier estimator to assess unadjusted mortality after cemented THA. Further analysis was based on logistic regression, since no loss to follow up occurred in the Swedish cohort within the first 90 days, and we assumed the same was true for patients from England and Wales. We used a modelling procedure with bootstrap ranking and a logistic least absolute shrinkage and selection operator (LASSO).</w:t>
-      </w:r>
-      <w:r>
-        <w:rPr>
-          <w:vertAlign w:val="superscript"/>
-        </w:rPr>
-        <w:t xml:space="preserve">23</w:t>
-      </w:r>
-      <w:r>
-        <w:t xml:space="preserve"> </w:t>
-      </w:r>
-      <w:r>
-        <w:t xml:space="preserve">Numeric variables (age and BMI) were normalized before modelling to have mean = 0 and standard deviation = 1. Thus, the magnitude (absolute values) of their estimated coefficients would indicate variable importance on the same scale as the categorical variables. Co-morbidities recorded for at least one patient who died within 90 days, and one who did not, were included in the modelling process. 1,000 bootstrap samples were drawn from the observed data set. We used 10-fold cross validation for every bootstrap sample with a broad range of potential penalty values (</w:t>
+        <w:t xml:space="preserve">Age and BMI were normalized to have mean = 0 and standard deviation = 1. Co-morbidities recorded for at least one patient who died within 90 days, and one who did not, were included in the modelling process. 1,000 bootstrap samples were drawn from the observed data set. We used 10-fold cross validation for every bootstrap sample with a range of potential penalty values (</w:t>
       </w:r>
       <m:oMath>
         <m:r>
@@ -1035,7 +1017,7 @@
         </m:r>
       </m:oMath>
       <w:r>
-        <w:t xml:space="preserve">:s) in a logistic LASSO model. We then only kept</w:t>
+        <w:t xml:space="preserve">:s) in a logistic LASSO model. We kept</w:t>
       </w:r>
       <w:r>
         <w:t xml:space="preserve"> </w:t>
@@ -1046,18 +1028,7 @@
         </m:r>
       </m:oMath>
       <w:r>
-        <w:t xml:space="preserve">:s minimizing the mean cross-validated deviances in each sample. Those</w:t>
-      </w:r>
-      <w:r>
-        <w:t xml:space="preserve"> </w:t>
-      </w:r>
-      <m:oMath>
-        <m:r>
-          <m:t>λ</m:t>
-        </m:r>
-      </m:oMath>
-      <w:r>
-        <w:t xml:space="preserve">:s were used to estimate model coefficients for each potential predictor. The magnitude (absolute values) of those estimates were used as a measure of variable importance. Piece-wise linear regression was used to detect a breaking point where a significant drop in variable importance was observed. Potential predictors with variable importance above this breaking point were considered important and kept as model candidates. The whole process was repeated 100 times. Covariates that were selected at least once out of the 100 times were used in a main effects model of multivariable logistic regression without penalty, and without pre-normalization of numeric variables (main model). A reduced model with variables chosen at least 33 out of the 100 times was used as a simpler alternative for comparison. This model, without cancer as a predictor, was also evaluated separately, considering that medical indications for THA surgery may be different for patients with cancer compared to patients without malignancies. Univariable models with the ASA class, Charlson or Elixhauser co-morbidity indices were used for benchmarking, as well as a multivariable model including only age and sex. Each model including age was fitted three times, once with age as a main effect and twice with restricted cubic splines, either by two or three knots. Odds ratios for the final model were estimated with 95 % confidence intervals.</w:t>
+        <w:t xml:space="preserve">:s minimizing the mean cross-validated deviances and those were used to estimate model coefficients for each potential predictor. The magnitude (absolute values) of those estimates were used as a measure of variable importance. Piece-wise linear regression was used to detect a breaking point where a significant drop in variable importance was observed. Potential predictors with variable importance above this breaking point were kept as model candidates. The whole process was repeated 100 times. Covariates that were selected at least once were used in a main effects model of multivariable logistic regression without penalty, and without pre-normalization of numeric variables (main model). A reduced model with variables chosen at least 33 out of the 100 times were used as a simpler alternative. This model was also evaluated without cancer as a predictor, considering that medical indications for THA surgery may be different for patients with cancer or without cancer. Univariable models with the ASA class, Charlson or Elixhauser co-morbidity indices were used for benchmarking, as well as a model including only age and sex. Each model including age was fitted three times, once with age as a main effect and twice with restricted cubic splines, either by two or three knots. Odds ratios for the final model were estimated with 95 % confidence intervals and</w:t>
       </w:r>
       <w:r>
         <w:t xml:space="preserve"> </w:t>
@@ -1086,7 +1057,7 @@
         <w:pStyle w:val="FirstParagraph"/>
       </w:pPr>
       <w:r>
-        <w:t xml:space="preserve">Each model was used to predict the probability of death within 90 days for patients from the SHAR (internal validation). Sensitivity and specificity were estimated to form receiver operating characteristic (ROC) curves and the area under those curves (AUC) were used as a measure of discriminative ability. Models with a lower 95 % confidence limit above 0.7, were considered good. Those intervals were based on percentiles from 2,000 non-parametric bootstrap samples. We used the bias-corrected Somers’</w:t>
+        <w:t xml:space="preserve">Each model was used to predict the probability of death within 90 days for patients from the SHAR (internal validation). Receiver operating characteristic (ROC) curves were drawn and the area under those curves (AUC) were used as a measure of discriminative ability. Models with a lower bootstrap-based 95 % confidence limit above 0.7, were considered good. We used the bias-corrected Somers’</w:t>
       </w:r>
       <w:r>
         <w:t xml:space="preserve"> </w:t>
@@ -1118,13 +1089,25 @@
         <w:rPr>
           <w:vertAlign w:val="superscript"/>
         </w:rPr>
+        <w:t xml:space="preserve">23</w:t>
+      </w:r>
+      <w:r>
+        <w:t xml:space="preserve"> </w:t>
+      </w:r>
+      <w:r>
+        <w:t xml:space="preserve">Calibration bands were made to graphically assess model calibration, comparing predicted probabilities and observed proportions.</w:t>
+      </w:r>
+      <w:r>
+        <w:rPr>
+          <w:vertAlign w:val="superscript"/>
+        </w:rPr>
         <w:t xml:space="preserve">24</w:t>
       </w:r>
       <w:r>
         <w:t xml:space="preserve"> </w:t>
       </w:r>
       <w:r>
-        <w:t xml:space="preserve">Calibration bands were made to graphically assess model calibration, comparing predicted probabilities and observed proportions.</w:t>
+        <w:t xml:space="preserve">The reduced model was then evaluated externally. An AUC with 95 % CI was calculated for the model as-is. Re-calibration of the model intercept was then performed to account for different mortality rates in Sweden compared to England and Wales. An updated over-all slope was also calculated to account for country-specific treatment differences.</w:t>
       </w:r>
       <w:r>
         <w:rPr>
@@ -1132,24 +1115,6 @@
         </w:rPr>
         <w:t xml:space="preserve">25</w:t>
       </w:r>
-      <w:r>
-        <w:t xml:space="preserve"> </w:t>
-      </w:r>
-      <w:r>
-        <w:t xml:space="preserve">The reduced model was then evaluated externally. An AUC with 95 % confidence interval was calculated for the model as-is. Re-calibration of the model intercept was then performed to account for different mortality rates in Sweden compared to England and Wales. An updated over-all slope was also calculated to account for country-specific treatment differences.</w:t>
-      </w:r>
-      <w:r>
-        <w:rPr>
-          <w:vertAlign w:val="superscript"/>
-        </w:rPr>
-        <w:t xml:space="preserve">26</w:t>
-      </w:r>
-      <w:r>
-        <w:t xml:space="preserve"> </w:t>
-      </w:r>
-      <w:r>
-        <w:t xml:space="preserve">Calibration for this re-calibrated model was illustrated in the same calibration belt plot as for the internal calibration.</w:t>
-      </w:r>
     </w:p>
     <w:p>
       <w:pPr>
@@ -1166,10 +1131,7 @@
         <w:pStyle w:val="FirstParagraph"/>
       </w:pPr>
       <w:r>
-        <w:t xml:space="preserve">We built an online web calculator available at</w:t>
-      </w:r>
-      <w:r>
-        <w:t xml:space="preserve"> </w:t>
+        <w:t xml:space="preserve">We built an online web calculator (</w:t>
       </w:r>
       <w:hyperlink r:id="rId25">
         <w:r>
@@ -1180,10 +1142,7 @@
         </w:r>
       </w:hyperlink>
       <w:r>
-        <w:t xml:space="preserve"> </w:t>
-      </w:r>
-      <w:r>
-        <w:t xml:space="preserve">to be used in clinical practice.</w:t>
+        <w:t xml:space="preserve">) to be used in clinical practice.</w:t>
       </w:r>
     </w:p>
     <w:p>
@@ -1230,266 +1189,214 @@
       <w:pPr>
         <w:pStyle w:val="Heading1"/>
       </w:pPr>
-      <w:bookmarkStart w:id="38" w:name="indirect-patient-and-public-involvement"/>
-      <w:r>
-        <w:t xml:space="preserve">Indirect Patient and Public Involvement</w:t>
+      <w:bookmarkStart w:id="38" w:name="results"/>
+      <w:r>
+        <w:t xml:space="preserve">Results</w:t>
       </w:r>
       <w:bookmarkEnd w:id="38"/>
     </w:p>
     <w:p>
       <w:pPr>
+        <w:pStyle w:val="Heading2"/>
+      </w:pPr>
+      <w:bookmarkStart w:id="39" w:name="study-participants"/>
+      <w:r>
+        <w:t xml:space="preserve">Study participants</w:t>
+      </w:r>
+      <w:bookmarkEnd w:id="39"/>
+    </w:p>
+    <w:p>
+      <w:pPr>
         <w:pStyle w:val="FirstParagraph"/>
       </w:pPr>
       <w:r>
-        <w:t xml:space="preserve">There is a patient representative at SHAR to ensure that the patients’ interests are respected in planned research.</w:t>
+        <w:t xml:space="preserve">175 (0.33 %) of the patients from SHAR died within 90 days (0.33 % (95 % CI 0.28 - 0.38) according to Kaplan–Meier) and no one was censored before that. Patients from NJR had an unadjusted risk of 90 day mortality of 0.52 % (95 % CI 0.49 - 0.56). Further cohort characteristics are presented in Table</w:t>
+      </w:r>
+      <w:r>
+        <w:t xml:space="preserve"> </w:t>
+      </w:r>
+      <w:r>
+        <w:t xml:space="preserve">2</w:t>
+      </w:r>
+      <w:r>
+        <w:t xml:space="preserve">.</w:t>
+      </w:r>
+    </w:p>
+    <w:p>
+      <w:pPr>
+        <w:pStyle w:val="Heading2"/>
+      </w:pPr>
+      <w:bookmarkStart w:id="40" w:name="X97f55da61655794c4500bb5dee5b0e7e0a00da4"/>
+      <w:r>
+        <w:t xml:space="preserve">Model development and internal validation</w:t>
+      </w:r>
+      <w:bookmarkEnd w:id="40"/>
+    </w:p>
+    <w:p>
+      <w:pPr>
+        <w:pStyle w:val="FirstParagraph"/>
+      </w:pPr>
+      <w:r>
+        <w:t xml:space="preserve">There were five co-morbidities not recorded for any patient who died in the Swedish derivation cohort and therefore not considered as potential predictors: acquired immunodeficiency syndrome by the human immunodeficiency virus (AIDS/HIV), coagulopathy, fluid electrolyte disorders, liver disease, and weight loss. The derived main model included age, sex, ASA class, the presence of cancer, diseases of the central nervous system, kidney disease, diagnosed obesity, heart condition, anemia, and myocardial infarction. The reduced model was restricted to age, sex, ASA class, the presence of cancer, diseases of the central nervous system, kidney disease, and diagnosed obesity (Table</w:t>
+      </w:r>
+      <w:r>
+        <w:t xml:space="preserve"> </w:t>
+      </w:r>
+      <w:r>
+        <w:t xml:space="preserve">3</w:t>
+      </w:r>
+      <w:r>
+        <w:t xml:space="preserve">).</w:t>
+      </w:r>
+    </w:p>
+    <w:p>
+      <w:pPr>
+        <w:pStyle w:val="BodyText"/>
+      </w:pPr>
+      <w:r>
+        <w:t xml:space="preserve">There were no differences between models including age as a main effect or as restricted cubic splines. We therefore focused on the more parsimonious models with age as a main effect. Similarly, the correction for optimism only affected the third decimals of the AUC confidence intervals and was therefore omitted.</w:t>
+      </w:r>
+    </w:p>
+    <w:p>
+      <w:pPr>
+        <w:pStyle w:val="BodyText"/>
+      </w:pPr>
+      <w:r>
+        <w:t xml:space="preserve">The main and reduced models were no different regarding discriminative ability (AUC = 0.79, 95 % CI 0.75 - 0.82 versus AUC = 0.78, 95 % CI 0.75 - 0.81). We therefore considered the reduced model as superior due to its simplicity. Traditional models performed poorly with 95 % confidence intervals not above 0.7: The Charlson co-morbitiy index had an AUC of (AUC = 0.66, 95 % CI 0.62 - 0.70) and the Elixhauser co-morbidity an AUC of (AUC = 0.64, 95 % CI 0.59 - 0.68; Figure</w:t>
+      </w:r>
+      <w:r>
+        <w:t xml:space="preserve"> </w:t>
+      </w:r>
+      <w:r>
+        <w:t xml:space="preserve">4</w:t>
+      </w:r>
+      <w:r>
+        <w:t xml:space="preserve"> </w:t>
+      </w:r>
+      <w:r>
+        <w:t xml:space="preserve">and Figure</w:t>
+      </w:r>
+      <w:r>
+        <w:t xml:space="preserve"> </w:t>
+      </w:r>
+      <w:r>
+        <w:t xml:space="preserve">5</w:t>
+      </w:r>
+      <w:r>
+        <w:t xml:space="preserve">).</w:t>
+      </w:r>
+    </w:p>
+    <w:p>
+      <w:pPr>
+        <w:pStyle w:val="BodyText"/>
+      </w:pPr>
+      <w:r>
+        <w:t xml:space="preserve">The ability of the reduced model to estimate probabilities of death within 90 days is further illustrated in Figure</w:t>
+      </w:r>
+      <w:r>
+        <w:t xml:space="preserve"> </w:t>
+      </w:r>
+      <w:r>
+        <w:t xml:space="preserve">6</w:t>
+      </w:r>
+      <w:r>
+        <w:t xml:space="preserve"> </w:t>
+      </w:r>
+      <w:r>
+        <w:t xml:space="preserve">and</w:t>
+      </w:r>
+      <w:r>
+        <w:t xml:space="preserve"> </w:t>
+      </w:r>
+      <w:r>
+        <w:t xml:space="preserve">??</w:t>
+      </w:r>
+      <w:r>
+        <w:t xml:space="preserve">. Model calibration was good for estimated probabilities up to 3 % and acceptable up to 5 % (Figure</w:t>
+      </w:r>
+      <w:r>
+        <w:t xml:space="preserve"> </w:t>
+      </w:r>
+      <w:r>
+        <w:t xml:space="preserve">8</w:t>
+      </w:r>
+      <w:r>
+        <w:t xml:space="preserve">). Estimated model coefficients and corresponding odds ratios for the reduced model are presented in Table</w:t>
+      </w:r>
+      <w:r>
+        <w:t xml:space="preserve"> </w:t>
+      </w:r>
+      <w:r>
+        <w:t xml:space="preserve">4</w:t>
+      </w:r>
+      <w:r>
+        <w:t xml:space="preserve">. Omitting cancer from the reduced model did not affect the AUC or calibration for estimated probabilities below 3 %, but calibration outside this range deteriorated, and we thus retained cancer as an important predictor.</w:t>
+      </w:r>
+    </w:p>
+    <w:p>
+      <w:pPr>
+        <w:pStyle w:val="Heading2"/>
+      </w:pPr>
+      <w:bookmarkStart w:id="41" w:name="external-validation"/>
+      <w:r>
+        <w:t xml:space="preserve">External validation</w:t>
+      </w:r>
+      <w:bookmarkEnd w:id="41"/>
+    </w:p>
+    <w:p>
+      <w:pPr>
+        <w:pStyle w:val="FirstParagraph"/>
+      </w:pPr>
+      <w:r>
+        <w:t xml:space="preserve">The discriminative ability for the reduced model was not statistically significantly different when applied to the external validation cohort (AUC = 0.75, 95 % CI 0.73 - 0.76) compared to the internal validation (AUC = 0.78, 95 % CI 0.75 - 0.81) (Figure</w:t>
+      </w:r>
+      <w:r>
+        <w:t xml:space="preserve"> </w:t>
+      </w:r>
+      <w:r>
+        <w:t xml:space="preserve">4</w:t>
+      </w:r>
+      <w:r>
+        <w:t xml:space="preserve"> </w:t>
+      </w:r>
+      <w:r>
+        <w:t xml:space="preserve">and Figure</w:t>
+      </w:r>
+      <w:r>
+        <w:t xml:space="preserve"> </w:t>
+      </w:r>
+      <w:r>
+        <w:t xml:space="preserve">5</w:t>
+      </w:r>
+      <w:r>
+        <w:t xml:space="preserve">). Calibration of the re-calibrated model was slightly inferior compared to the internal calibration. Predicted probabilities between 0.5 % and 1.5 % were lower than observed proportions and the estimated 95 % confidence bands were wider. Over-all, calibration was good for predicted probabilities below 3 % and acceptable below 5 % (Figure</w:t>
+      </w:r>
+      <w:r>
+        <w:t xml:space="preserve"> </w:t>
+      </w:r>
+      <w:r>
+        <w:t xml:space="preserve">8</w:t>
+      </w:r>
+      <w:r>
+        <w:t xml:space="preserve">).</w:t>
       </w:r>
     </w:p>
     <w:p>
       <w:pPr>
         <w:pStyle w:val="Heading1"/>
       </w:pPr>
-      <w:bookmarkStart w:id="39" w:name="results"/>
-      <w:r>
-        <w:t xml:space="preserve">Results</w:t>
-      </w:r>
-      <w:bookmarkEnd w:id="39"/>
-    </w:p>
-    <w:p>
-      <w:pPr>
-        <w:pStyle w:val="Heading2"/>
-      </w:pPr>
-      <w:bookmarkStart w:id="40" w:name="study-participants"/>
-      <w:r>
-        <w:t xml:space="preserve">Study participants</w:t>
-      </w:r>
-      <w:bookmarkEnd w:id="40"/>
+      <w:bookmarkStart w:id="42" w:name="discussion"/>
+      <w:r>
+        <w:t xml:space="preserve">Discussion</w:t>
+      </w:r>
+      <w:bookmarkEnd w:id="42"/>
     </w:p>
     <w:p>
       <w:pPr>
         <w:pStyle w:val="FirstParagraph"/>
       </w:pPr>
       <w:r>
-        <w:t xml:space="preserve">175 (0.33 %) of the patients from SHAR died within 90 days and no one was censored before that. The unadjusted risk of 90-day mortality was therefore 0.33 % (95 % CI 0.28 - 0.38). Further characteristics of the study population are presented in Table</w:t>
-      </w:r>
-      <w:r>
-        <w:t xml:space="preserve"> </w:t>
-      </w:r>
-      <w:r>
-        <w:t xml:space="preserve">2</w:t>
-      </w:r>
-      <w:r>
-        <w:t xml:space="preserve">. Patients from NJR had an unadjusted risk of 90 day mortality of 0.52 % (95 % CI 0.49 - 0.56), which was higher compared to the derivation cohort from Sweden.</w:t>
-      </w:r>
-    </w:p>
-    <w:p>
-      <w:pPr>
-        <w:pStyle w:val="Heading2"/>
-      </w:pPr>
-      <w:bookmarkStart w:id="41" w:name="X97f55da61655794c4500bb5dee5b0e7e0a00da4"/>
-      <w:r>
-        <w:t xml:space="preserve">Model development and internal validation</w:t>
-      </w:r>
-      <w:bookmarkEnd w:id="41"/>
-    </w:p>
-    <w:p>
-      <w:pPr>
-        <w:pStyle w:val="FirstParagraph"/>
-      </w:pPr>
-      <w:r>
-        <w:t xml:space="preserve">There were five co-morbidities that were not recorded for any patient who died in the Swedish derivation cohort: acquired immunodeficiency syndrome by the human immunodeficiency virus (AIDS/HIV), coagulopathy, fluid electrolyte disorders, liver disease, and weight loss. Those variables were therefore excluded as potential predictors prior to any statistical model derivation. The derived main model included age, sex, ASA class, the presence of cancer, diseases of the central nervous system, kidney disease, diagnosed obesity, heart condition, anemia, and myocardial infarction. The reduced model, with covariates included at least 33 out of 100 times, was restricted to age, sex, ASA class, the presence of cancer, diseases of the central nervous system, kidney disease, and diagnosed obesity (Table</w:t>
-      </w:r>
-      <w:r>
-        <w:t xml:space="preserve"> </w:t>
-      </w:r>
-      <w:r>
-        <w:t xml:space="preserve">3</w:t>
-      </w:r>
-      <w:r>
-        <w:t xml:space="preserve">).</w:t>
-      </w:r>
-    </w:p>
-    <w:p>
-      <w:pPr>
-        <w:pStyle w:val="BodyText"/>
-      </w:pPr>
-      <w:r>
-        <w:t xml:space="preserve">There were no differences between models including age as a main effect, compared to those were age was modeled by restricted cubic splines with either two or three knots. We therefore focused on the more parsimonious models with age as a main effect. Similarly, the correction for optimism only affected the third decimals of the AUC confidence intervals and was therefore omitted.</w:t>
-      </w:r>
-    </w:p>
-    <w:p>
-      <w:pPr>
-        <w:pStyle w:val="BodyText"/>
-      </w:pPr>
-      <w:r>
-        <w:t xml:space="preserve">The main and reduced models were no different regarding discriminative power (AUC = 0.79, 95 % CI 0.75 - 0.82 versus AUC = 0.78, 95 % CI 0.75 - 0.81). We therefore considered the reduced model as superior due to its simplicity. Traditional models performed poorly with 95 % confidence intervals not above 0.7: The Charlson co-morbitiy index had an AUC of (AUC = 0.66, 95 % CI 0.62 - 0.70) and the Elixhauser co-morbidity an AUC of (AUC = 0.64, 95 % CI 0.59 - 0.68; Figure</w:t>
-      </w:r>
-      <w:r>
-        <w:t xml:space="preserve"> </w:t>
-      </w:r>
-      <w:r>
-        <w:t xml:space="preserve">4</w:t>
-      </w:r>
-      <w:r>
-        <w:t xml:space="preserve"> </w:t>
-      </w:r>
-      <w:r>
-        <w:t xml:space="preserve">and Figure</w:t>
-      </w:r>
-      <w:r>
-        <w:t xml:space="preserve"> </w:t>
-      </w:r>
-      <w:r>
-        <w:t xml:space="preserve">5</w:t>
-      </w:r>
-      <w:r>
-        <w:t xml:space="preserve">).</w:t>
-      </w:r>
-    </w:p>
-    <w:p>
-      <w:pPr>
-        <w:pStyle w:val="BodyText"/>
-      </w:pPr>
-      <w:r>
-        <w:t xml:space="preserve">The ability of the reduced model to estimate probabilities of death within 90 days is further illustrated in Figure</w:t>
-      </w:r>
-      <w:r>
-        <w:t xml:space="preserve"> </w:t>
-      </w:r>
-      <w:r>
-        <w:t xml:space="preserve">6</w:t>
-      </w:r>
-      <w:r>
-        <w:t xml:space="preserve"> </w:t>
-      </w:r>
-      <w:r>
-        <w:t xml:space="preserve">and</w:t>
-      </w:r>
-      <w:r>
-        <w:t xml:space="preserve"> </w:t>
-      </w:r>
-      <w:r>
-        <w:t xml:space="preserve">??</w:t>
-      </w:r>
-      <w:r>
-        <w:t xml:space="preserve">. Model calibration was good for estimated probabilities up to 3 % and acceptable up to 5 %, although with predicted probabilities usually higher than observed proportions (Figure</w:t>
-      </w:r>
-      <w:r>
-        <w:t xml:space="preserve"> </w:t>
-      </w:r>
-      <w:r>
-        <w:t xml:space="preserve">8</w:t>
-      </w:r>
-      <w:r>
-        <w:t xml:space="preserve">).</w:t>
-      </w:r>
-    </w:p>
-    <w:p>
-      <w:pPr>
-        <w:pStyle w:val="BodyText"/>
-      </w:pPr>
-      <w:r>
-        <w:t xml:space="preserve">Estimated model coefficients and corresponding odds ratios for the reduced model are presented in Table</w:t>
-      </w:r>
-      <w:r>
-        <w:t xml:space="preserve"> </w:t>
-      </w:r>
-      <w:r>
-        <w:t xml:space="preserve">4</w:t>
-      </w:r>
-      <w:r>
-        <w:t xml:space="preserve">.</w:t>
-      </w:r>
-    </w:p>
-    <w:p>
-      <w:pPr>
-        <w:pStyle w:val="BodyText"/>
-      </w:pPr>
-      <w:r>
-        <w:t xml:space="preserve">Omitting cancer from the reduced model did not affect the AUC or calibration for estimated probabilities below 3 %, but calibration outside this range deteriorated, and we thus retained cancer as an important predictor.</w:t>
-      </w:r>
-    </w:p>
-    <w:p>
-      <w:pPr>
-        <w:pStyle w:val="Heading2"/>
-      </w:pPr>
-      <w:bookmarkStart w:id="42" w:name="external-validation"/>
-      <w:r>
-        <w:t xml:space="preserve">External validation</w:t>
-      </w:r>
-      <w:bookmarkEnd w:id="42"/>
-    </w:p>
-    <w:p>
-      <w:pPr>
-        <w:pStyle w:val="FirstParagraph"/>
-      </w:pPr>
-      <w:r>
-        <w:t xml:space="preserve">The discriminative ability for the reduced model was not statistically significantly different when applied to the external validation cohort (AUC = 0.75, 95 % CI 0.73 - 0.76) compared to the internal validation (AUC = 0.78, 95 % CI 0.75 - 0.81) (Figure</w:t>
-      </w:r>
-      <w:r>
-        <w:t xml:space="preserve"> </w:t>
-      </w:r>
-      <w:r>
-        <w:t xml:space="preserve">4</w:t>
-      </w:r>
-      <w:r>
-        <w:t xml:space="preserve"> </w:t>
-      </w:r>
-      <w:r>
-        <w:t xml:space="preserve">and Figure</w:t>
-      </w:r>
-      <w:r>
-        <w:t xml:space="preserve"> </w:t>
-      </w:r>
-      <w:r>
-        <w:t xml:space="preserve">5</w:t>
-      </w:r>
-      <w:r>
-        <w:t xml:space="preserve">). Calibration of the re-calibrated model was slightly inferior compared to the internal calibration. Predicted probabilities between 0.5 % and 1.5 % were lower than observed proportions and the estimated 95 % confidence bands were wider. Over-all, calibration was good for predicted probabilities below 3 % and acceptable below 5 % (Figure</w:t>
-      </w:r>
-      <w:r>
-        <w:t xml:space="preserve"> </w:t>
-      </w:r>
-      <w:r>
-        <w:t xml:space="preserve">8</w:t>
-      </w:r>
-      <w:r>
-        <w:t xml:space="preserve">).</w:t>
-      </w:r>
-    </w:p>
-    <w:p>
-      <w:pPr>
-        <w:pStyle w:val="Heading1"/>
-      </w:pPr>
-      <w:bookmarkStart w:id="43" w:name="discussion"/>
-      <w:r>
-        <w:t xml:space="preserve">Discussion</w:t>
-      </w:r>
-      <w:bookmarkEnd w:id="43"/>
-    </w:p>
-    <w:p>
-      <w:pPr>
-        <w:pStyle w:val="Heading2"/>
-      </w:pPr>
-      <w:bookmarkStart w:id="44" w:name="principal-findings"/>
-      <w:r>
-        <w:t xml:space="preserve">Principal findings</w:t>
-      </w:r>
-      <w:bookmarkEnd w:id="44"/>
-    </w:p>
-    <w:p>
-      <w:pPr>
-        <w:pStyle w:val="FirstParagraph"/>
-      </w:pPr>
-      <w:r>
-        <w:t xml:space="preserve">We found that a multivariable main effects logistic regression model with age, sex, ASA class, the presence of cancer, diseases of the central nervous system, kidney disease, and diagnosed obesity was considerably better at predicting death within 90 days after THA than traditional models based on the Charlson or Elixhauser co-morbidity indices.</w:t>
-      </w:r>
-    </w:p>
-    <w:p>
-      <w:pPr>
-        <w:pStyle w:val="BodyText"/>
-      </w:pPr>
-      <w:r>
-        <w:t xml:space="preserve">The resulting model predicted the probability of death within 90 days as:</w:t>
+        <w:t xml:space="preserve">We found that a multivariable main effects logistic regression model with age, sex, ASA class, the presence of cancer, diseases of the central nervous system, kidney disease, and diagnosed obesity was better at predicting death within 90 days after THA than traditional models based on the Charlson or Elixhauser co-morbidity indices. The resulting model predicted the probability of death within 90 days as:</w:t>
       </w:r>
       <w:r>
         <w:t xml:space="preserve"> </w:t>
@@ -1596,25 +1503,25 @@
         <w:t xml:space="preserve"> </w:t>
       </w:r>
       <w:r>
-        <w:t xml:space="preserve">This formula is considered valid for patients aged 35 - 99 years and for predicted probabilities up to 5 %.</w:t>
+        <w:t xml:space="preserve">This formula is considered valid for patients aged 35–99 years and for predicted probabilities up to 5 %.</w:t>
       </w:r>
     </w:p>
     <w:p>
       <w:pPr>
         <w:pStyle w:val="Heading2"/>
       </w:pPr>
-      <w:bookmarkStart w:id="45" w:name="clinical-usage"/>
+      <w:bookmarkStart w:id="43" w:name="clinical-usage"/>
       <w:r>
         <w:t xml:space="preserve">Clinical usage</w:t>
       </w:r>
-      <w:bookmarkEnd w:id="45"/>
+      <w:bookmarkEnd w:id="43"/>
     </w:p>
     <w:p>
       <w:pPr>
         <w:pStyle w:val="FirstParagraph"/>
       </w:pPr>
       <w:r>
-        <w:t xml:space="preserve">Our model could be used in clinical practice, either by the formula above, or by accessing a simple web calculator online (</w:t>
+        <w:t xml:space="preserve">Our model could be used in clinical practice, either by the formula, or by the web calculator (</w:t>
       </w:r>
       <w:hyperlink r:id="rId25">
         <w:r>
@@ -1625,7 +1532,7 @@
         </w:r>
       </w:hyperlink>
       <w:r>
-        <w:t xml:space="preserve">). For example, a 35-year-old woman with ASA class I and none of the important co-morbidities would have a 0.028 ‰ risk to die within 90 days of surgery. A woman, 67 years old, i.e. the first age quantile, would have an elevated risk of 0.37 ‰. A 99-year-old man, i.e. the maximum observed age, with ASA class III and cancer, would have a risk of 8.8 %. Note, however, that covariate patters with observed probabilities above 5 % were rare (0.13 %, n = 70), and estimated mortality risks above 5 % are therefore subject to extrapolation. The observed proportions of deaths for patients with similar characteristics is likely lower (as indicated by Figure</w:t>
+        <w:t xml:space="preserve">). A 35-year-old woman with ASA class I and none of the important co-morbidities would have a 0.028 ‰ risk to die within 90 days of surgery. A woman, 67 years old, would have an elevated risk of 0.37 ‰. A 99-year-old man with ASA class III and cancer, would have a risk of 8.8 %. Note, however, that covariate patters with observed probabilities above 5 % were rare (0.13 %, n = 70). Risks above 5 % are therefore subject to extrapolation. The true proportions are likely lower (as indicated by Figure</w:t>
       </w:r>
       <w:r>
         <w:t xml:space="preserve"> </w:t>
@@ -1640,7 +1547,7 @@
         <w:rPr>
           <w:vertAlign w:val="superscript"/>
         </w:rPr>
-        <w:t xml:space="preserve">7,13</w:t>
+        <w:t xml:space="preserve">6,12</w:t>
       </w:r>
       <w:r>
         <w:t xml:space="preserve"> </w:t>
@@ -1654,7 +1561,25 @@
         <w:pStyle w:val="BodyText"/>
       </w:pPr>
       <w:r>
-        <w:t xml:space="preserve">Variables in our model were chosen based on statistical properties and not due to clinical relevance. Variables and estimated coefficients should therefore not be assigned any exact epidemiological and/or causal meaning per se.</w:t>
+        <w:t xml:space="preserve">Variables in our model were chosen based on statistical properties and should therefore not be assigned any exact epidemiological and/or causal meaning per se. Nevertheless, age and sex are well-known predictors of remaining life span. ASA class III has the largest estimated coefficient among all predictors, indicating large relative importance. This is clinically reasonable since a label of</w:t>
+      </w:r>
+      <w:r>
+        <w:t xml:space="preserve"> </w:t>
+      </w:r>
+      <w:r>
+        <w:t xml:space="preserve">“</w:t>
+      </w:r>
+      <w:r>
+        <w:t xml:space="preserve">severe systemic disease</w:t>
+      </w:r>
+      <w:r>
+        <w:t xml:space="preserve">”</w:t>
+      </w:r>
+      <w:r>
+        <w:t xml:space="preserve"> </w:t>
+      </w:r>
+      <w:r>
+        <w:t xml:space="preserve">should be based on a relevant patient assessment prior to surgery.</w:t>
       </w:r>
     </w:p>
     <w:p>
@@ -1662,45 +1587,7 @@
         <w:pStyle w:val="BodyText"/>
       </w:pPr>
       <w:r>
-        <w:t xml:space="preserve">Age and sex are well-known predictors of remaining life span, but it is less obvious that this relation must be linear. We used restricted cubic splines to allow a more flexible relation, but found no difference in AUC compared to simpler main effect models. ASA class III has the largest estimated coefficient among all predictors, indicating large relative importance. This is clinically reasonable since a label of</w:t>
-      </w:r>
-      <w:r>
-        <w:t xml:space="preserve"> </w:t>
-      </w:r>
-      <w:r>
-        <w:t xml:space="preserve">“</w:t>
-      </w:r>
-      <w:r>
-        <w:t xml:space="preserve">severe systemic disease</w:t>
-      </w:r>
-      <w:r>
-        <w:t xml:space="preserve">”</w:t>
-      </w:r>
-      <w:r>
-        <w:t xml:space="preserve"> </w:t>
-      </w:r>
-      <w:r>
-        <w:t xml:space="preserve">should be based on a relevant patient assessment prior to surgery. ASA class is nevertheless known to have a moderate or high degree of internal variability.</w:t>
-      </w:r>
-      <w:r>
-        <w:rPr>
-          <w:vertAlign w:val="superscript"/>
-        </w:rPr>
-        <w:t xml:space="preserve">27</w:t>
-      </w:r>
-      <w:r>
-        <w:t xml:space="preserve"> </w:t>
-      </w:r>
-      <w:r>
-        <w:t xml:space="preserve">It has been compared to the Charlson co-morbidity index, but not with respect to mortality after THA. Patients with ASA class IV-VI were excluded since those categories describe severe disease, moribund and brain-dead individuals. We suspect that patients with such conditions might have been misclassified.</w:t>
-      </w:r>
-    </w:p>
-    <w:p>
-      <w:pPr>
-        <w:pStyle w:val="BodyText"/>
-      </w:pPr>
-      <w:r>
-        <w:t xml:space="preserve">Obesity was not statistically significant by itself (</w:t>
+        <w:t xml:space="preserve">Obesity was not statistically significant (</w:t>
       </w:r>
       <m:oMath>
         <m:r>
@@ -1714,17 +1601,152 @@
         <w:t xml:space="preserve"> </w:t>
       </w:r>
       <w:r>
-        <w:t xml:space="preserve">0.05) but was still relevant as a predictor due to unobserved heterogeneity. We noted that the proportion of patients registered in the SHAR with BMI above 30, the WHO definition of obesity, was much higher (23 %, n = 12,336) than the proportion of patients with a diagnosis code for obesity (ICD-10 = E66) recorded in the Swedish national patient register (1.9 %, , n = 1,000). We believe this might be due to the fact that BMI is systematically recorded in the SHAR, but the diagnosis of obesity might not have been made during previous contacts with the healthcare system.</w:t>
+        <w:t xml:space="preserve">0.05) but was still relevant as a predictor due to unobserved heterogeneity. We noted that the proportion of patients in the SHAR with BMI above 30, the WHO definition of obesity, was much higher (23 %, n = 12,336) than the proportion of patients with a diagnosis code for obesity (ICD-10 = E66) recorded in the NPR (1.9 %, n = 1,000). BMI is systematically recorded in the SHAR, but the diagnosis of obesity might not have been made during previous contacts with the healthcare system.</w:t>
       </w:r>
     </w:p>
     <w:p>
       <w:pPr>
         <w:pStyle w:val="Heading2"/>
       </w:pPr>
-      <w:bookmarkStart w:id="46" w:name="strengths-and-limitations"/>
+      <w:bookmarkStart w:id="44" w:name="strengths-and-limitations"/>
       <w:r>
         <w:t xml:space="preserve">Strengths and limitations</w:t>
       </w:r>
+      <w:bookmarkEnd w:id="44"/>
+    </w:p>
+    <w:p>
+      <w:pPr>
+        <w:pStyle w:val="FirstParagraph"/>
+      </w:pPr>
+      <w:r>
+        <w:t xml:space="preserve">The nationwide design with data from both Sweden, England and Wales is a strength. The Swedish registers are valid with low proportions of missing data.</w:t>
+      </w:r>
+      <w:r>
+        <w:rPr>
+          <w:vertAlign w:val="superscript"/>
+        </w:rPr>
+        <w:t xml:space="preserve">16,18</w:t>
+      </w:r>
+      <w:r>
+        <w:t xml:space="preserve"> </w:t>
+      </w:r>
+      <w:r>
+        <w:t xml:space="preserve">Some concerns have been raised regarding the HES database from UK, but a systematic review found that the overall median diagnostic accuracy (comparing ICD-codes to individual case notes) was 80 %.</w:t>
+      </w:r>
+      <w:r>
+        <w:rPr>
+          <w:vertAlign w:val="superscript"/>
+        </w:rPr>
+        <w:t xml:space="preserve">26</w:t>
+      </w:r>
+      <w:r>
+        <w:t xml:space="preserve"> </w:t>
+      </w:r>
+      <w:r>
+        <w:t xml:space="preserve">Both in- and outpatient co-morbidity data were available for Sweden, but only in-patient data for England and Wales. The linkage between NJR and HES has been previously described,</w:t>
+      </w:r>
+      <w:r>
+        <w:rPr>
+          <w:vertAlign w:val="superscript"/>
+        </w:rPr>
+        <w:t xml:space="preserve">27</w:t>
+      </w:r>
+      <w:r>
+        <w:t xml:space="preserve"> </w:t>
+      </w:r>
+      <w:r>
+        <w:t xml:space="preserve">where it was noted that privately funded patients were not included in HES. 17 % of the patients had missing personal data or did not allow linkage, and 6 % were not found in HES although their data were available from the NJR.</w:t>
+      </w:r>
+    </w:p>
+    <w:p>
+      <w:pPr>
+        <w:pStyle w:val="BodyText"/>
+      </w:pPr>
+      <w:r>
+        <w:t xml:space="preserve">The indications for different fixation techniques differ between the cphorts. Cementation is commonly used in Sweden but not so in England and Wales, where younger patients are more likely to be operated with cementless implants. To only include cemented THA therefore implies an over-representation of older and frailer patients from England and Wales. Those patients might be more likely to die within 90 days, and this assumption would be in agreement with the calibration plot where estimated probabilities below 1.5 % underestimated the observed proportion of deaths in the external validation cohort.</w:t>
+      </w:r>
+    </w:p>
+    <w:p>
+      <w:pPr>
+        <w:pStyle w:val="BodyText"/>
+      </w:pPr>
+      <w:r>
+        <w:t xml:space="preserve">We investigated whether the effect of age on mortality was non-linear using restricted cubic splines. A similar approach might be relevant for BMIt. A U-shaped association between mortality and BMI categorized as underweight (below 18.5 kg/m</w:t>
+      </w:r>
+      <w:r>
+        <w:rPr>
+          <w:vertAlign w:val="superscript"/>
+        </w:rPr>
+        <w:t xml:space="preserve">2</w:t>
+      </w:r>
+      <w:r>
+        <w:t xml:space="preserve">), normal (18.5 to 25 kg/m</w:t>
+      </w:r>
+      <w:r>
+        <w:rPr>
+          <w:vertAlign w:val="superscript"/>
+        </w:rPr>
+        <w:t xml:space="preserve">2</w:t>
+      </w:r>
+      <w:r>
+        <w:t xml:space="preserve">), or obese (above 25 kg/m</w:t>
+      </w:r>
+      <w:r>
+        <w:rPr>
+          <w:vertAlign w:val="superscript"/>
+        </w:rPr>
+        <w:t xml:space="preserve">2</w:t>
+      </w:r>
+      <w:r>
+        <w:t xml:space="preserve">) has been reported.</w:t>
+      </w:r>
+      <w:r>
+        <w:rPr>
+          <w:vertAlign w:val="superscript"/>
+        </w:rPr>
+        <w:t xml:space="preserve">28</w:t>
+      </w:r>
+      <w:r>
+        <w:t xml:space="preserve"> </w:t>
+      </w:r>
+      <w:r>
+        <w:t xml:space="preserve">Our recordings of BMI might be imprecise however. Some hospitals report actual measurements but it is unknown to what extent those data are self-estimated by the patients or by health care personnel. Therefore, we aimed to avoid overfitting BMI based on too elaborate transformations.</w:t>
+      </w:r>
+    </w:p>
+    <w:p>
+      <w:pPr>
+        <w:pStyle w:val="BodyText"/>
+      </w:pPr>
+      <w:r>
+        <w:t xml:space="preserve">It should be noted that the risk model does not study THA as an observed intervention. We merely followed the cohort who already had THA. Deaths within 90 days might occur for those patients regardless if THA is inserted or not. The proximity in time however, the maximum of 90 days from THA to death, is an indication that the operation might be the main cause of death for the majority of deceased patients.</w:t>
+      </w:r>
+    </w:p>
+    <w:p>
+      <w:pPr>
+        <w:pStyle w:val="Heading2"/>
+      </w:pPr>
+      <w:bookmarkStart w:id="45" w:name="conclusion"/>
+      <w:r>
+        <w:t xml:space="preserve">Conclusion</w:t>
+      </w:r>
+      <w:bookmarkEnd w:id="45"/>
+    </w:p>
+    <w:p>
+      <w:pPr>
+        <w:pStyle w:val="FirstParagraph"/>
+      </w:pPr>
+      <w:r>
+        <w:t xml:space="preserve">Our results indicate that the risk of early postoperative mortality after cemented THA can be pre-operatively assessed by a parsimonious prediction model. We hope that this model, with its accompanying web calculator, will facilitate shared decision-making.</w:t>
+      </w:r>
+    </w:p>
+    <w:p>
+      <w:pPr>
+        <w:pStyle w:val="Heading1"/>
+      </w:pPr>
+      <w:bookmarkStart w:id="46" w:name="contribution-of-authors"/>
+      <w:r>
+        <w:t xml:space="preserve">Contribution of authors</w:t>
+      </w:r>
       <w:bookmarkEnd w:id="46"/>
     </w:p>
     <w:p>
@@ -1732,123 +1754,22 @@
         <w:pStyle w:val="FirstParagraph"/>
       </w:pPr>
       <w:r>
-        <w:t xml:space="preserve">A strength of this study is its nationwide design with data from both Sweden, England and Wales. The Swedish registers are valid with low proportions of missing data.</w:t>
-      </w:r>
-      <w:r>
-        <w:rPr>
-          <w:vertAlign w:val="superscript"/>
-        </w:rPr>
-        <w:t xml:space="preserve">17,19</w:t>
-      </w:r>
-      <w:r>
-        <w:t xml:space="preserve"> </w:t>
-      </w:r>
-      <w:r>
-        <w:t xml:space="preserve">Some concerns have been raised regarding validity of the hospital episodes statistics (HES) database from England and Wales however. A systematic review found that the overall median diagnostic accuracy (comparing ICD-codes from HES to individual case notes) was 80 %.</w:t>
-      </w:r>
-      <w:r>
-        <w:rPr>
-          <w:vertAlign w:val="superscript"/>
-        </w:rPr>
-        <w:t xml:space="preserve">28</w:t>
-      </w:r>
-      <w:r>
-        <w:t xml:space="preserve"> </w:t>
-      </w:r>
-      <w:r>
-        <w:t xml:space="preserve">Both in- and outpatient co-morbidity data were available for Sweden, but only in-patient data for England and Wales. We did not have access to any data from primary care or nursing homes in any of the counties.</w:t>
-      </w:r>
-    </w:p>
-    <w:p>
-      <w:pPr>
-        <w:pStyle w:val="BodyText"/>
-      </w:pPr>
-      <w:r>
-        <w:t xml:space="preserve">The linkage procedure between NJR and HES has been previously described,</w:t>
-      </w:r>
-      <w:r>
-        <w:rPr>
-          <w:vertAlign w:val="superscript"/>
-        </w:rPr>
-        <w:t xml:space="preserve">29</w:t>
-      </w:r>
-      <w:r>
-        <w:t xml:space="preserve"> </w:t>
-      </w:r>
-      <w:r>
-        <w:t xml:space="preserve">where it was noted that privately funded patients were not included in HES. 17 % of the patients had missing personal data or did not allow linkage, and 6 % were not found in HES although their data were available from the NJR.</w:t>
-      </w:r>
-    </w:p>
-    <w:p>
-      <w:pPr>
-        <w:pStyle w:val="BodyText"/>
-      </w:pPr>
-      <w:r>
-        <w:t xml:space="preserve">In addition to data validity, the indications for choosing between different fixation techniques differ in Sweden compared to England and Wales. Cementation is the most commonly used fixation principle in Sweden but not so in England and Wales, where younger patients are more likely to be operated with cementless implants. To only include cemented THA therefore implies an over-representation of older and frailer patients from England and Wales compared to Sweden. Those patients might be more likely to die within 90 days, and this assumption would be in agreement with the calibration plot where estimated probabilities below 1.5 % underestimated the observed proportion of deaths in the external validation cohort from the NJR.</w:t>
-      </w:r>
-    </w:p>
-    <w:p>
-      <w:pPr>
-        <w:pStyle w:val="BodyText"/>
-      </w:pPr>
-      <w:r>
-        <w:t xml:space="preserve">We investigated whether the effect of age on mortality was non-linear using restricted cubic splines. A similar approach might be relevant for BMI, which we only modelled as a linear main effect. A U-shaped association between mortality and BMI categorized as underweight (below 18.5 kg/m</w:t>
-      </w:r>
-      <w:r>
-        <w:rPr>
-          <w:vertAlign w:val="superscript"/>
-        </w:rPr>
-        <w:t xml:space="preserve">2</w:t>
-      </w:r>
-      <w:r>
-        <w:t xml:space="preserve">), normal (8.5 to 25 kg/m</w:t>
-      </w:r>
-      <w:r>
-        <w:rPr>
-          <w:vertAlign w:val="superscript"/>
-        </w:rPr>
-        <w:t xml:space="preserve">2</w:t>
-      </w:r>
-      <w:r>
-        <w:t xml:space="preserve">), or obese (above 25 kg/m</w:t>
-      </w:r>
-      <w:r>
-        <w:rPr>
-          <w:vertAlign w:val="superscript"/>
-        </w:rPr>
-        <w:t xml:space="preserve">2</w:t>
-      </w:r>
-      <w:r>
-        <w:t xml:space="preserve">) has been found for example in England and Wales.</w:t>
-      </w:r>
-      <w:r>
-        <w:rPr>
-          <w:vertAlign w:val="superscript"/>
-        </w:rPr>
-        <w:t xml:space="preserve">30</w:t>
-      </w:r>
-      <w:r>
-        <w:t xml:space="preserve"> </w:t>
-      </w:r>
-      <w:r>
-        <w:t xml:space="preserve">Our recordings of BMI might be imprecise however. Some hospitals report actual measurements but it is unknown to what extent those data are self-estimated by the patients or by health care personnel. Therefore, we aimed to avoid overfitting BMI based on too elaborate transformations.</w:t>
-      </w:r>
-    </w:p>
-    <w:p>
-      <w:pPr>
-        <w:pStyle w:val="BodyText"/>
-      </w:pPr>
-      <w:r>
-        <w:t xml:space="preserve">It should be noted that the risk model does not study THA as an observed intervention. We merely followed the cohort who already had THA. Hence, deaths within 90 days might occur for those patients regardless if THA is inserted or not. The proximity in time however, the maximum of 90 days from THA to death, is an indication that the operation might be the main cause of death for the majority of deceased patients.</w:t>
-      </w:r>
-    </w:p>
-    <w:p>
-      <w:pPr>
-        <w:pStyle w:val="Heading2"/>
-      </w:pPr>
-      <w:bookmarkStart w:id="47" w:name="conclusion"/>
-      <w:r>
-        <w:t xml:space="preserve">Conclusion</w:t>
+        <w:t xml:space="preserve">AG and NPH initiated the study and managed the ethical review board application in Sweden. AB and JMW conceptualized the external validation and managed the ethical review board application in the UK.</w:t>
+      </w:r>
+      <w:r>
+        <w:t xml:space="preserve"> </w:t>
+      </w:r>
+      <w:r>
+        <w:t xml:space="preserve">EB developed the statistical model. EL and AS performed external validation with data from NJR. AG and EB drafted, and all authors edited and finalized the manuscript.</w:t>
+      </w:r>
+    </w:p>
+    <w:p>
+      <w:pPr>
+        <w:pStyle w:val="Heading1"/>
+      </w:pPr>
+      <w:bookmarkStart w:id="47" w:name="acknowledgement"/>
+      <w:r>
+        <w:t xml:space="preserve">Acknowledgement</w:t>
       </w:r>
       <w:bookmarkEnd w:id="47"/>
     </w:p>
@@ -1857,70 +1778,8 @@
         <w:pStyle w:val="FirstParagraph"/>
       </w:pPr>
       <w:r>
-        <w:t xml:space="preserve">Our results indicate that the risk of early postoperative mortality after cemented THA can be pre-operatively assessed by a parsimonious prediction model. We hope that this model, with its accompanying web calculator, will facilitate shared decision-making between physicians and their patients in need of THA.</w:t>
-      </w:r>
-    </w:p>
-    <w:p>
-      <w:pPr>
-        <w:pStyle w:val="Heading5"/>
-      </w:pPr>
-      <w:bookmarkStart w:id="48" w:name="page-break-2"/>
-      <w:r>
-        <w:t xml:space="preserve">PAGE BREAK</w:t>
-      </w:r>
-      <w:bookmarkEnd w:id="48"/>
-    </w:p>
-    <w:p>
-      <w:pPr>
-        <w:pStyle w:val="Heading1"/>
-      </w:pPr>
-      <w:bookmarkStart w:id="49" w:name="contribution-of-authors"/>
-      <w:r>
-        <w:t xml:space="preserve">Contribution of authors</w:t>
-      </w:r>
-      <w:bookmarkEnd w:id="49"/>
-    </w:p>
-    <w:p>
-      <w:pPr>
-        <w:pStyle w:val="FirstParagraph"/>
-      </w:pPr>
-      <w:r>
-        <w:t xml:space="preserve">AG and NPH initiated the study and managed the ethical review board application in Sweden. AB and JMW conceptualized the external validation and managed the ethical review board application in the UK.</w:t>
-      </w:r>
-      <w:r>
-        <w:t xml:space="preserve"> </w:t>
-      </w:r>
-      <w:r>
-        <w:t xml:space="preserve">EB developed the statistical model. EL and AS performed external validation with data from NJR. AG and EB drafted, and all authors edited and finalized the manuscript.</w:t>
-      </w:r>
-    </w:p>
-    <w:p>
-      <w:pPr>
-        <w:pStyle w:val="Heading1"/>
-      </w:pPr>
-      <w:bookmarkStart w:id="50" w:name="acknowledgement"/>
-      <w:r>
-        <w:t xml:space="preserve">Acknowledgement</w:t>
-      </w:r>
-      <w:bookmarkEnd w:id="50"/>
-    </w:p>
-    <w:p>
-      <w:pPr>
-        <w:pStyle w:val="FirstParagraph"/>
-      </w:pPr>
-      <w:r>
         <w:t xml:space="preserve">We thank the patients and staff of all the hospitals in England, Wales and Northern Ireland who have contributed data to the National Joint Registry. We are grateful to the Healthcare Quality Improvement Partnership (HQIP), the NJR Research Committee and staff at the NJR Centre for facilitating this work. We also thank all contributors to the Swedish Hip Arthroplasty Register (SHAR), especially Szilard Nemes, previous senior statistician, for his involvement in the study. The authors have conformed to the NJR’s standard protocol for data access and publication. The views expressed represent those of the authors and do not necessarily reflect those of the National Joint Registry Steering Committee or the Healthcare Quality Improvement Partnership (HQIP) who do not vouch for how the information is presented.</w:t>
       </w:r>
-    </w:p>
-    <w:p>
-      <w:pPr>
-        <w:pStyle w:val="Heading5"/>
-      </w:pPr>
-      <w:bookmarkStart w:id="51" w:name="page-break-3"/>
-      <w:r>
-        <w:t xml:space="preserve">PAGE BREAK</w:t>
-      </w:r>
-      <w:bookmarkEnd w:id="51"/>
     </w:p>
     <w:p>
       <w:pPr>
@@ -1942,7 +1801,7 @@
                     </pic:cNvPicPr>
                   </pic:nvPicPr>
                   <pic:blipFill>
-                    <a:blip r:embed="rId52"/>
+                    <a:blip r:embed="rId48"/>
                     <a:stretch>
                       <a:fillRect/>
                     </a:stretch>
@@ -1997,7 +1856,7 @@
                     </pic:cNvPicPr>
                   </pic:nvPicPr>
                   <pic:blipFill>
-                    <a:blip r:embed="rId52"/>
+                    <a:blip r:embed="rId48"/>
                     <a:stretch>
                       <a:fillRect/>
                     </a:stretch>
@@ -2052,7 +1911,7 @@
                     </pic:cNvPicPr>
                   </pic:nvPicPr>
                   <pic:blipFill>
-                    <a:blip r:embed="rId52"/>
+                    <a:blip r:embed="rId48"/>
                     <a:stretch>
                       <a:fillRect/>
                     </a:stretch>
@@ -2107,7 +1966,7 @@
                     </pic:cNvPicPr>
                   </pic:nvPicPr>
                   <pic:blipFill>
-                    <a:blip r:embed="rId52"/>
+                    <a:blip r:embed="rId48"/>
                     <a:stretch>
                       <a:fillRect/>
                     </a:stretch>
@@ -2162,7 +2021,7 @@
                     </pic:cNvPicPr>
                   </pic:nvPicPr>
                   <pic:blipFill>
-                    <a:blip r:embed="rId52"/>
+                    <a:blip r:embed="rId48"/>
                     <a:stretch>
                       <a:fillRect/>
                     </a:stretch>
@@ -2217,7 +2076,7 @@
                     </pic:cNvPicPr>
                   </pic:nvPicPr>
                   <pic:blipFill>
-                    <a:blip r:embed="rId52"/>
+                    <a:blip r:embed="rId48"/>
                     <a:stretch>
                       <a:fillRect/>
                     </a:stretch>
@@ -2272,7 +2131,7 @@
                     </pic:cNvPicPr>
                   </pic:nvPicPr>
                   <pic:blipFill>
-                    <a:blip r:embed="rId52"/>
+                    <a:blip r:embed="rId48"/>
                     <a:stretch>
                       <a:fillRect/>
                     </a:stretch>
@@ -2327,7 +2186,7 @@
                     </pic:cNvPicPr>
                   </pic:nvPicPr>
                   <pic:blipFill>
-                    <a:blip r:embed="rId52"/>
+                    <a:blip r:embed="rId48"/>
                     <a:stretch>
                       <a:fillRect/>
                     </a:stretch>
@@ -2366,11 +2225,11 @@
       <w:pPr>
         <w:pStyle w:val="Heading5"/>
       </w:pPr>
-      <w:bookmarkStart w:id="53" w:name="page-break-4"/>
+      <w:bookmarkStart w:id="49" w:name="page-break-2"/>
       <w:r>
         <w:t xml:space="preserve">PAGE BREAK</w:t>
       </w:r>
-      <w:bookmarkEnd w:id="53"/>
+      <w:bookmarkEnd w:id="49"/>
     </w:p>
     <w:p>
       <w:pPr>
@@ -3104,11 +2963,11 @@
       <w:pPr>
         <w:pStyle w:val="Heading5"/>
       </w:pPr>
-      <w:bookmarkStart w:id="54" w:name="page-break-5"/>
+      <w:bookmarkStart w:id="50" w:name="page-break-3"/>
       <w:r>
         <w:t xml:space="preserve">PAGE BREAK</w:t>
       </w:r>
-      <w:bookmarkEnd w:id="54"/>
+      <w:bookmarkEnd w:id="50"/>
     </w:p>
     <w:p>
       <w:pPr>
@@ -5034,11 +4893,11 @@
       <w:pPr>
         <w:pStyle w:val="Heading5"/>
       </w:pPr>
-      <w:bookmarkStart w:id="55" w:name="page-break-6"/>
+      <w:bookmarkStart w:id="51" w:name="page-break-4"/>
       <w:r>
         <w:t xml:space="preserve">PAGE BREAK</w:t>
       </w:r>
-      <w:bookmarkEnd w:id="55"/>
+      <w:bookmarkEnd w:id="51"/>
     </w:p>
     <w:p>
       <w:pPr>
@@ -5364,11 +5223,11 @@
       <w:pPr>
         <w:pStyle w:val="Heading5"/>
       </w:pPr>
-      <w:bookmarkStart w:id="56" w:name="page-break-7"/>
+      <w:bookmarkStart w:id="52" w:name="page-break-5"/>
       <w:r>
         <w:t xml:space="preserve">PAGE BREAK</w:t>
       </w:r>
-      <w:bookmarkEnd w:id="56"/>
+      <w:bookmarkEnd w:id="52"/>
     </w:p>
     <w:p>
       <w:pPr>
@@ -5862,24 +5721,24 @@
       <w:pPr>
         <w:pStyle w:val="Heading5"/>
       </w:pPr>
-      <w:bookmarkStart w:id="57" w:name="page-break-8"/>
+      <w:bookmarkStart w:id="53" w:name="page-break-6"/>
       <w:r>
         <w:t xml:space="preserve">PAGE BREAK</w:t>
       </w:r>
-      <w:bookmarkEnd w:id="57"/>
+      <w:bookmarkEnd w:id="53"/>
     </w:p>
     <w:p>
       <w:pPr>
         <w:pStyle w:val="Heading1"/>
       </w:pPr>
-      <w:bookmarkStart w:id="58" w:name="bibliography"/>
+      <w:bookmarkStart w:id="54" w:name="bibliography"/>
       <w:r>
         <w:t xml:space="preserve">Bibliography</w:t>
       </w:r>
-      <w:bookmarkEnd w:id="58"/>
-    </w:p>
-    <w:bookmarkStart w:id="89" w:name="refs"/>
-    <w:bookmarkStart w:id="59" w:name="ref-Garland2017"/>
+      <w:bookmarkEnd w:id="54"/>
+    </w:p>
+    <w:bookmarkStart w:id="83" w:name="refs"/>
+    <w:bookmarkStart w:id="55" w:name="ref-Garland2017"/>
     <w:p>
       <w:pPr>
         <w:pStyle w:val="Bibliography"/>
@@ -5918,14 +5777,174 @@
         <w:t xml:space="preserve"> </w:t>
       </w:r>
     </w:p>
+    <w:bookmarkEnd w:id="55"/>
+    <w:bookmarkStart w:id="56" w:name="ref-Inacio2015"/>
+    <w:p>
+      <w:pPr>
+        <w:pStyle w:val="Bibliography"/>
+      </w:pPr>
+      <w:r>
+        <w:t xml:space="preserve">2.</w:t>
+      </w:r>
+      <w:r>
+        <w:t xml:space="preserve"> </w:t>
+      </w:r>
+      <w:r>
+        <w:rPr>
+          <w:b/>
+        </w:rPr>
+        <w:t xml:space="preserve">Inacio MCS, Pratt NL, Roughead EE, Graves SE</w:t>
+      </w:r>
+      <w:r>
+        <w:t xml:space="preserve">. Using medications for prediction of revision after total joint arthroplasty.</w:t>
+      </w:r>
+      <w:r>
+        <w:t xml:space="preserve"> </w:t>
+      </w:r>
+      <w:r>
+        <w:rPr>
+          <w:i/>
+        </w:rPr>
+        <w:t xml:space="preserve">The Journal of arthroplasty</w:t>
+      </w:r>
+      <w:r>
+        <w:t xml:space="preserve"> </w:t>
+      </w:r>
+      <w:r>
+        <w:t xml:space="preserve">2015;30(12):2061–70.</w:t>
+      </w:r>
+      <w:r>
+        <w:t xml:space="preserve"> </w:t>
+      </w:r>
+    </w:p>
+    <w:bookmarkEnd w:id="56"/>
+    <w:bookmarkStart w:id="57" w:name="ref-Gordon2013"/>
+    <w:p>
+      <w:pPr>
+        <w:pStyle w:val="Bibliography"/>
+      </w:pPr>
+      <w:r>
+        <w:t xml:space="preserve">3.</w:t>
+      </w:r>
+      <w:r>
+        <w:t xml:space="preserve"> </w:t>
+      </w:r>
+      <w:r>
+        <w:rPr>
+          <w:b/>
+        </w:rPr>
+        <w:t xml:space="preserve">Gordon M, Stark A, Sköldenberg OG, Kärrholm J, Garellick G</w:t>
+      </w:r>
+      <w:r>
+        <w:t xml:space="preserve">. The influence of comorbidity scores on re-operations following primary total hip replacement: Comparison and validation of three comorbidity measures.</w:t>
+      </w:r>
+      <w:r>
+        <w:t xml:space="preserve"> </w:t>
+      </w:r>
+      <w:r>
+        <w:rPr>
+          <w:i/>
+        </w:rPr>
+        <w:t xml:space="preserve">The bone &amp; joint journal</w:t>
+      </w:r>
+      <w:r>
+        <w:t xml:space="preserve"> </w:t>
+      </w:r>
+      <w:r>
+        <w:t xml:space="preserve">British Editorial Society of Bone and Joint Surgery, 2013;95-B(9):1184–91.</w:t>
+      </w:r>
+      <w:r>
+        <w:t xml:space="preserve"> </w:t>
+      </w:r>
+    </w:p>
+    <w:bookmarkEnd w:id="57"/>
+    <w:bookmarkStart w:id="58" w:name="ref-Hofstede2016"/>
+    <w:p>
+      <w:pPr>
+        <w:pStyle w:val="Bibliography"/>
+      </w:pPr>
+      <w:r>
+        <w:t xml:space="preserve">4.</w:t>
+      </w:r>
+      <w:r>
+        <w:t xml:space="preserve"> </w:t>
+      </w:r>
+      <w:r>
+        <w:rPr>
+          <w:b/>
+        </w:rPr>
+        <w:t xml:space="preserve">Hofstede SN, Gademan MGJ, Vlieland TPMV, Nelissen RGHH, Mheen PJM-v de</w:t>
+      </w:r>
+      <w:r>
+        <w:t xml:space="preserve">. Preoperative predictors for outcomes after total hip replacement in patients with osteoarthritis: A systematic review.</w:t>
+      </w:r>
+      <w:r>
+        <w:t xml:space="preserve"> </w:t>
+      </w:r>
+      <w:r>
+        <w:rPr>
+          <w:i/>
+        </w:rPr>
+        <w:t xml:space="preserve">BMC musculoskeletal disorders</w:t>
+      </w:r>
+      <w:r>
+        <w:t xml:space="preserve"> </w:t>
+      </w:r>
+      <w:r>
+        <w:t xml:space="preserve">[Internet] 2016;17:212.</w:t>
+      </w:r>
+      <w:r>
+        <w:t xml:space="preserve"> </w:t>
+      </w:r>
+    </w:p>
+    <w:bookmarkEnd w:id="58"/>
+    <w:bookmarkStart w:id="59" w:name="ref-Bulow2017"/>
+    <w:p>
+      <w:pPr>
+        <w:pStyle w:val="Bibliography"/>
+      </w:pPr>
+      <w:r>
+        <w:t xml:space="preserve">5.</w:t>
+      </w:r>
+      <w:r>
+        <w:t xml:space="preserve"> </w:t>
+      </w:r>
+      <w:r>
+        <w:rPr>
+          <w:b/>
+        </w:rPr>
+        <w:t xml:space="preserve">Bülow E, Rolfson O, Cnudde P, Rogmark C, Garellick G, Nemes S</w:t>
+      </w:r>
+      <w:r>
+        <w:t xml:space="preserve">. Comorbidity does not predict long-term mortality after total hip arthroplasty.</w:t>
+      </w:r>
+      <w:r>
+        <w:t xml:space="preserve"> </w:t>
+      </w:r>
+      <w:r>
+        <w:rPr>
+          <w:i/>
+        </w:rPr>
+        <w:t xml:space="preserve">Acta Orthopaedica</w:t>
+      </w:r>
+      <w:r>
+        <w:t xml:space="preserve"> </w:t>
+      </w:r>
+      <w:r>
+        <w:t xml:space="preserve">[Internet] 2017;88(July):1–6.</w:t>
+      </w:r>
+      <w:r>
+        <w:t xml:space="preserve"> </w:t>
+      </w:r>
+    </w:p>
     <w:bookmarkEnd w:id="59"/>
-    <w:bookmarkStart w:id="60" w:name="ref-Inacio2015"/>
+    <w:bookmarkStart w:id="60" w:name="ref-Bozic2013a"/>
     <w:p>
       <w:pPr>
         <w:pStyle w:val="Bibliography"/>
       </w:pPr>
       <w:r>
-        <w:t xml:space="preserve">2.</w:t>
+        <w:t xml:space="preserve">6.</w:t>
       </w:r>
       <w:r>
         <w:t xml:space="preserve"> </w:t>
@@ -5934,10 +5953,13 @@
         <w:rPr>
           <w:b/>
         </w:rPr>
-        <w:t xml:space="preserve">Inacio MCS, Pratt NL, Roughead EE, Graves SE</w:t>
-      </w:r>
-      <w:r>
-        <w:t xml:space="preserve">. Using medications for prediction of revision after total joint arthroplasty.</w:t>
+        <w:t xml:space="preserve">Bozic KJ, Ong K, Lau E, Berry DJ, Vail TP, Kurtz SM, et al.</w:t>
+      </w:r>
+      <w:r>
+        <w:t xml:space="preserve"> </w:t>
+      </w:r>
+      <w:r>
+        <w:t xml:space="preserve">Estimating risk in medicare patients with THA: An electronic risk calculator for periprosthetic joint infection and mortality.</w:t>
       </w:r>
       <w:r>
         <w:t xml:space="preserve"> </w:t>
@@ -5946,26 +5968,26 @@
         <w:rPr>
           <w:i/>
         </w:rPr>
-        <w:t xml:space="preserve">The Journal of arthroplasty</w:t>
-      </w:r>
-      <w:r>
-        <w:t xml:space="preserve"> </w:t>
-      </w:r>
-      <w:r>
-        <w:t xml:space="preserve">2015;30(12):2061–70.</w:t>
+        <w:t xml:space="preserve">Clinical Orthopaedics and Related Research®</w:t>
+      </w:r>
+      <w:r>
+        <w:t xml:space="preserve"> </w:t>
+      </w:r>
+      <w:r>
+        <w:t xml:space="preserve">[Internet] Springer-Verlag, 2013;471(2):574–583.</w:t>
       </w:r>
       <w:r>
         <w:t xml:space="preserve"> </w:t>
       </w:r>
     </w:p>
     <w:bookmarkEnd w:id="60"/>
-    <w:bookmarkStart w:id="61" w:name="ref-Gordon2013"/>
+    <w:bookmarkStart w:id="61" w:name="ref-Bozic2013b"/>
     <w:p>
       <w:pPr>
         <w:pStyle w:val="Bibliography"/>
       </w:pPr>
       <w:r>
-        <w:t xml:space="preserve">3.</w:t>
+        <w:t xml:space="preserve">7.</w:t>
       </w:r>
       <w:r>
         <w:t xml:space="preserve"> </w:t>
@@ -5974,10 +5996,10 @@
         <w:rPr>
           <w:b/>
         </w:rPr>
-        <w:t xml:space="preserve">Gordon M, Stark A, Sköldenberg OG, Kärrholm J, Garellick G</w:t>
-      </w:r>
-      <w:r>
-        <w:t xml:space="preserve">. The influence of comorbidity scores on re-operations following primary total hip replacement: Comparison and validation of three comorbidity measures.</w:t>
+        <w:t xml:space="preserve">Bozic KJ</w:t>
+      </w:r>
+      <w:r>
+        <w:t xml:space="preserve">. Orthopaedic healthcare worldwide: Shared medical decision making in orthopaedics.</w:t>
       </w:r>
       <w:r>
         <w:t xml:space="preserve"> </w:t>
@@ -5986,26 +6008,26 @@
         <w:rPr>
           <w:i/>
         </w:rPr>
-        <w:t xml:space="preserve">The bone &amp; joint journal</w:t>
-      </w:r>
-      <w:r>
-        <w:t xml:space="preserve"> </w:t>
-      </w:r>
-      <w:r>
-        <w:t xml:space="preserve">British Editorial Society of Bone and Joint Surgery, 2013;95-B(9):1184–91.</w:t>
+        <w:t xml:space="preserve">Clinical Orthopaedics and Related Research</w:t>
+      </w:r>
+      <w:r>
+        <w:t xml:space="preserve"> </w:t>
+      </w:r>
+      <w:r>
+        <w:t xml:space="preserve">[Internet] Springer-Verlag, 2013;471(5):1412–1414.</w:t>
       </w:r>
       <w:r>
         <w:t xml:space="preserve"> </w:t>
       </w:r>
     </w:p>
     <w:bookmarkEnd w:id="61"/>
-    <w:bookmarkStart w:id="62" w:name="ref-Hofstede2016"/>
+    <w:bookmarkStart w:id="62" w:name="ref-Harris2018"/>
     <w:p>
       <w:pPr>
         <w:pStyle w:val="Bibliography"/>
       </w:pPr>
       <w:r>
-        <w:t xml:space="preserve">4.</w:t>
+        <w:t xml:space="preserve">8.</w:t>
       </w:r>
       <w:r>
         <w:t xml:space="preserve"> </w:t>
@@ -6014,10 +6036,13 @@
         <w:rPr>
           <w:b/>
         </w:rPr>
-        <w:t xml:space="preserve">Hofstede SN, Gademan MGJ, Vlieland TPMV, Nelissen RGHH, Mheen PJM-v de</w:t>
-      </w:r>
-      <w:r>
-        <w:t xml:space="preserve">. Preoperative predictors for outcomes after total hip replacement in patients with osteoarthritis: A systematic review.</w:t>
+        <w:t xml:space="preserve">Harris AHS, Kuo AC, Bozic KJ, Lau E, Bowe T, Gupta S, et al.</w:t>
+      </w:r>
+      <w:r>
+        <w:t xml:space="preserve"> </w:t>
+      </w:r>
+      <w:r>
+        <w:t xml:space="preserve">American joint replacement registry risk calculator does not predict 90-day mortality in veterans undergoing total joint replacement.</w:t>
       </w:r>
       <w:r>
         <w:t xml:space="preserve"> </w:t>
@@ -6026,26 +6051,26 @@
         <w:rPr>
           <w:i/>
         </w:rPr>
-        <w:t xml:space="preserve">BMC musculoskeletal disorders</w:t>
-      </w:r>
-      <w:r>
-        <w:t xml:space="preserve"> </w:t>
-      </w:r>
-      <w:r>
-        <w:t xml:space="preserve">[Internet] 2016;17:212.</w:t>
+        <w:t xml:space="preserve">Clinical Orthopaedics and Related Research</w:t>
+      </w:r>
+      <w:r>
+        <w:t xml:space="preserve"> </w:t>
+      </w:r>
+      <w:r>
+        <w:t xml:space="preserve">[Internet] 2018;476(9):1869–1875.</w:t>
       </w:r>
       <w:r>
         <w:t xml:space="preserve"> </w:t>
       </w:r>
     </w:p>
     <w:bookmarkEnd w:id="62"/>
-    <w:bookmarkStart w:id="63" w:name="ref-Bulow2017"/>
+    <w:bookmarkStart w:id="63" w:name="ref-Harris2018a"/>
     <w:p>
       <w:pPr>
         <w:pStyle w:val="Bibliography"/>
       </w:pPr>
       <w:r>
-        <w:t xml:space="preserve">5.</w:t>
+        <w:t xml:space="preserve">9.</w:t>
       </w:r>
       <w:r>
         <w:t xml:space="preserve"> </w:t>
@@ -6054,10 +6079,10 @@
         <w:rPr>
           <w:b/>
         </w:rPr>
-        <w:t xml:space="preserve">Bülow E, Rolfson O, Cnudde P, Rogmark C, Garellick G, Nemes S</w:t>
-      </w:r>
-      <w:r>
-        <w:t xml:space="preserve">. Comorbidity does not predict long-term mortality after total hip arthroplasty.</w:t>
+        <w:t xml:space="preserve">Harris AH, Kuo AC, Bowe T, Gupta S, Nordin D, Giori NJ</w:t>
+      </w:r>
+      <w:r>
+        <w:t xml:space="preserve">. Prediction models for 30-Day mortality and complications after total knee and hip arthroplasties for veteran health administration patients with osteoarthritis.</w:t>
       </w:r>
       <w:r>
         <w:t xml:space="preserve"> </w:t>
@@ -6066,26 +6091,26 @@
         <w:rPr>
           <w:i/>
         </w:rPr>
-        <w:t xml:space="preserve">Acta Orthopaedica</w:t>
-      </w:r>
-      <w:r>
-        <w:t xml:space="preserve"> </w:t>
-      </w:r>
-      <w:r>
-        <w:t xml:space="preserve">[Internet] 2017;88(July):1–6.</w:t>
+        <w:t xml:space="preserve">The Journal of Arthroplasty</w:t>
+      </w:r>
+      <w:r>
+        <w:t xml:space="preserve"> </w:t>
+      </w:r>
+      <w:r>
+        <w:t xml:space="preserve">[Internet] Churchill Livingstone, 2018;33(5):1539–1545.</w:t>
       </w:r>
       <w:r>
         <w:t xml:space="preserve"> </w:t>
       </w:r>
     </w:p>
     <w:bookmarkEnd w:id="63"/>
-    <w:bookmarkStart w:id="64" w:name="ref-Brusselaers2017"/>
+    <w:bookmarkStart w:id="64" w:name="ref-Inacio2016"/>
     <w:p>
       <w:pPr>
         <w:pStyle w:val="Bibliography"/>
       </w:pPr>
       <w:r>
-        <w:t xml:space="preserve">6.</w:t>
+        <w:t xml:space="preserve">10.</w:t>
       </w:r>
       <w:r>
         <w:t xml:space="preserve"> </w:t>
@@ -6094,10 +6119,10 @@
         <w:rPr>
           <w:b/>
         </w:rPr>
-        <w:t xml:space="preserve">Brusselaers N, Lagergren J</w:t>
-      </w:r>
-      <w:r>
-        <w:t xml:space="preserve">. The charlson comorbidity index in registry-based research.</w:t>
+        <w:t xml:space="preserve">Inacio MCCS, Pratt NLL, Roughead EEE, Graves SEE</w:t>
+      </w:r>
+      <w:r>
+        <w:t xml:space="preserve">. Evaluation of three co-morbidity measures to predict mortality in patients undergoing total joint arthroplasty.</w:t>
       </w:r>
       <w:r>
         <w:t xml:space="preserve"> </w:t>
@@ -6106,26 +6131,26 @@
         <w:rPr>
           <w:i/>
         </w:rPr>
-        <w:t xml:space="preserve">Methods of Information in Medicine</w:t>
-      </w:r>
-      <w:r>
-        <w:t xml:space="preserve"> </w:t>
-      </w:r>
-      <w:r>
-        <w:t xml:space="preserve">[Internet] 2017;56(05):401–406.</w:t>
+        <w:t xml:space="preserve">Osteoarthritis and cartilage</w:t>
+      </w:r>
+      <w:r>
+        <w:t xml:space="preserve"> </w:t>
+      </w:r>
+      <w:r>
+        <w:t xml:space="preserve">[Internet] W.B. Saunders, 2016;24(10):1718–1726.</w:t>
       </w:r>
       <w:r>
         <w:t xml:space="preserve"> </w:t>
       </w:r>
     </w:p>
     <w:bookmarkEnd w:id="64"/>
-    <w:bookmarkStart w:id="65" w:name="ref-Bozic2013a"/>
+    <w:bookmarkStart w:id="65" w:name="ref-Price2019"/>
     <w:p>
       <w:pPr>
         <w:pStyle w:val="Bibliography"/>
       </w:pPr>
       <w:r>
-        <w:t xml:space="preserve">7.</w:t>
+        <w:t xml:space="preserve">11.</w:t>
       </w:r>
       <w:r>
         <w:t xml:space="preserve"> </w:t>
@@ -6134,13 +6159,13 @@
         <w:rPr>
           <w:b/>
         </w:rPr>
-        <w:t xml:space="preserve">Bozic KJ, Ong K, Lau E, Berry DJ, Vail TP, Kurtz SM, et al.</w:t>
-      </w:r>
-      <w:r>
-        <w:t xml:space="preserve"> </w:t>
-      </w:r>
-      <w:r>
-        <w:t xml:space="preserve">Estimating risk in medicare patients with THA: An electronic risk calculator for periprosthetic joint infection and mortality.</w:t>
+        <w:t xml:space="preserve">Price A, Smith J, Dakin H, Kang S, Eibich P, Cook J, et al.</w:t>
+      </w:r>
+      <w:r>
+        <w:t xml:space="preserve"> </w:t>
+      </w:r>
+      <w:r>
+        <w:t xml:space="preserve">The Arthroplasty Candidacy Help Engine tool to select candidates for hip and knee replacement surgery: Development and economic modelling.</w:t>
       </w:r>
       <w:r>
         <w:t xml:space="preserve"> </w:t>
@@ -6149,26 +6174,26 @@
         <w:rPr>
           <w:i/>
         </w:rPr>
-        <w:t xml:space="preserve">Clinical Orthopaedics and Related Research®</w:t>
-      </w:r>
-      <w:r>
-        <w:t xml:space="preserve"> </w:t>
-      </w:r>
-      <w:r>
-        <w:t xml:space="preserve">[Internet] Springer-Verlag, 2013;471(2):574–583.</w:t>
+        <w:t xml:space="preserve">Health Technology Assessment</w:t>
+      </w:r>
+      <w:r>
+        <w:t xml:space="preserve"> </w:t>
+      </w:r>
+      <w:r>
+        <w:t xml:space="preserve">[Internet] 2019;23(32):1–216.</w:t>
       </w:r>
       <w:r>
         <w:t xml:space="preserve"> </w:t>
       </w:r>
     </w:p>
     <w:bookmarkEnd w:id="65"/>
-    <w:bookmarkStart w:id="66" w:name="ref-Bozic2013b"/>
+    <w:bookmarkStart w:id="66" w:name="ref-Harris2019"/>
     <w:p>
       <w:pPr>
         <w:pStyle w:val="Bibliography"/>
       </w:pPr>
       <w:r>
-        <w:t xml:space="preserve">8.</w:t>
+        <w:t xml:space="preserve">12.</w:t>
       </w:r>
       <w:r>
         <w:t xml:space="preserve"> </w:t>
@@ -6177,10 +6202,10 @@
         <w:rPr>
           <w:b/>
         </w:rPr>
-        <w:t xml:space="preserve">Bozic KJ</w:t>
-      </w:r>
-      <w:r>
-        <w:t xml:space="preserve">. Orthopaedic healthcare worldwide: Shared medical decision making in orthopaedics.</w:t>
+        <w:t xml:space="preserve">Harris AHS, Kuo AC, Weng Y, Trickey AW, Bowe T, Giori NJ</w:t>
+      </w:r>
+      <w:r>
+        <w:t xml:space="preserve">. Can machine learning methods produce accurate and easy-to-use prediction models of 30-day complications and mortality after knee or hip arthroplasty?</w:t>
       </w:r>
       <w:r>
         <w:t xml:space="preserve"> </w:t>
@@ -6195,20 +6220,20 @@
         <w:t xml:space="preserve"> </w:t>
       </w:r>
       <w:r>
-        <w:t xml:space="preserve">[Internet] Springer-Verlag, 2013;471(5):1412–1414.</w:t>
+        <w:t xml:space="preserve">[Internet] 2019;477(2):452–460.</w:t>
       </w:r>
       <w:r>
         <w:t xml:space="preserve"> </w:t>
       </w:r>
     </w:p>
     <w:bookmarkEnd w:id="66"/>
-    <w:bookmarkStart w:id="67" w:name="ref-Harris2018"/>
+    <w:bookmarkStart w:id="67" w:name="ref-Manning2016"/>
     <w:p>
       <w:pPr>
         <w:pStyle w:val="Bibliography"/>
       </w:pPr>
       <w:r>
-        <w:t xml:space="preserve">9.</w:t>
+        <w:t xml:space="preserve">13.</w:t>
       </w:r>
       <w:r>
         <w:t xml:space="preserve"> </w:t>
@@ -6217,13 +6242,10 @@
         <w:rPr>
           <w:b/>
         </w:rPr>
-        <w:t xml:space="preserve">Harris AHS, Kuo AC, Bozic KJ, Lau E, Bowe T, Gupta S, et al.</w:t>
-      </w:r>
-      <w:r>
-        <w:t xml:space="preserve"> </w:t>
-      </w:r>
-      <w:r>
-        <w:t xml:space="preserve">American joint replacement registry risk calculator does not predict 90-day mortality in veterans undergoing total joint replacement.</w:t>
+        <w:t xml:space="preserve">Manning DW, Edelstein AI, Alvi HM</w:t>
+      </w:r>
+      <w:r>
+        <w:t xml:space="preserve">. Risk prediction tools for hip and knee arthroplasty.</w:t>
       </w:r>
       <w:r>
         <w:t xml:space="preserve"> </w:t>
@@ -6232,26 +6254,66 @@
         <w:rPr>
           <w:i/>
         </w:rPr>
+        <w:t xml:space="preserve">The Journal of the American Academy of Orthopaedic Surgeons</w:t>
+      </w:r>
+      <w:r>
+        <w:t xml:space="preserve"> </w:t>
+      </w:r>
+      <w:r>
+        <w:t xml:space="preserve">2016;24(1):19–27.</w:t>
+      </w:r>
+      <w:r>
+        <w:t xml:space="preserve"> </w:t>
+      </w:r>
+    </w:p>
+    <w:bookmarkEnd w:id="67"/>
+    <w:bookmarkStart w:id="68" w:name="ref-Bulow2020"/>
+    <w:p>
+      <w:pPr>
+        <w:pStyle w:val="Bibliography"/>
+      </w:pPr>
+      <w:r>
+        <w:t xml:space="preserve">14.</w:t>
+      </w:r>
+      <w:r>
+        <w:t xml:space="preserve"> </w:t>
+      </w:r>
+      <w:r>
+        <w:rPr>
+          <w:b/>
+        </w:rPr>
+        <w:t xml:space="preserve">Bülow E, Nemes S, Rolfson O</w:t>
+      </w:r>
+      <w:r>
+        <w:t xml:space="preserve">. Are the first or the second hips of staged bilateral THAs more similar to unilateral procedures? A study from the swedish hip arthroplasty register.</w:t>
+      </w:r>
+      <w:r>
+        <w:t xml:space="preserve"> </w:t>
+      </w:r>
+      <w:r>
+        <w:rPr>
+          <w:i/>
+        </w:rPr>
         <w:t xml:space="preserve">Clinical Orthopaedics and Related Research</w:t>
       </w:r>
       <w:r>
         <w:t xml:space="preserve"> </w:t>
       </w:r>
       <w:r>
-        <w:t xml:space="preserve">[Internet] 2018;476(9):1869–1875.</w:t>
-      </w:r>
-      <w:r>
-        <w:t xml:space="preserve"> </w:t>
-      </w:r>
-    </w:p>
-    <w:bookmarkEnd w:id="67"/>
-    <w:bookmarkStart w:id="68" w:name="ref-Harris2018a"/>
+        <w:t xml:space="preserve">[Internet] 2020;1.</w:t>
+      </w:r>
+      <w:r>
+        <w:t xml:space="preserve"> </w:t>
+      </w:r>
+    </w:p>
+    <w:bookmarkEnd w:id="68"/>
+    <w:bookmarkStart w:id="69" w:name="ref-Cnudde2016"/>
     <w:p>
       <w:pPr>
         <w:pStyle w:val="Bibliography"/>
       </w:pPr>
       <w:r>
-        <w:t xml:space="preserve">10.</w:t>
+        <w:t xml:space="preserve">15.</w:t>
       </w:r>
       <w:r>
         <w:t xml:space="preserve"> </w:t>
@@ -6260,10 +6322,13 @@
         <w:rPr>
           <w:b/>
         </w:rPr>
-        <w:t xml:space="preserve">Harris AH, Kuo AC, Bowe T, Gupta S, Nordin D, Giori NJ</w:t>
-      </w:r>
-      <w:r>
-        <w:t xml:space="preserve">. Prediction models for 30-Day mortality and complications after total knee and hip arthroplasties for veteran health administration patients with osteoarthritis.</w:t>
+        <w:t xml:space="preserve">Cnudde P, Rolfson O, Nemes S, Kärrholm J, Rehnberg C, Rogmark C, et al.</w:t>
+      </w:r>
+      <w:r>
+        <w:t xml:space="preserve"> </w:t>
+      </w:r>
+      <w:r>
+        <w:t xml:space="preserve">Linking Swedish health data registers to establish a research database and a shared decision-making tool in hip replacement.</w:t>
       </w:r>
       <w:r>
         <w:t xml:space="preserve"> </w:t>
@@ -6272,26 +6337,26 @@
         <w:rPr>
           <w:i/>
         </w:rPr>
-        <w:t xml:space="preserve">The Journal of Arthroplasty</w:t>
-      </w:r>
-      <w:r>
-        <w:t xml:space="preserve"> </w:t>
-      </w:r>
-      <w:r>
-        <w:t xml:space="preserve">[Internet] Churchill Livingstone, 2018;33(5):1539–1545.</w:t>
-      </w:r>
-      <w:r>
-        <w:t xml:space="preserve"> </w:t>
-      </w:r>
-    </w:p>
-    <w:bookmarkEnd w:id="68"/>
-    <w:bookmarkStart w:id="69" w:name="ref-Inacio2016"/>
+        <w:t xml:space="preserve">BMC Musculoskeletal Disorders</w:t>
+      </w:r>
+      <w:r>
+        <w:t xml:space="preserve"> </w:t>
+      </w:r>
+      <w:r>
+        <w:t xml:space="preserve">[Internet] BMC Musculoskeletal Disorders, 2016;17(1):414.</w:t>
+      </w:r>
+      <w:r>
+        <w:t xml:space="preserve"> </w:t>
+      </w:r>
+    </w:p>
+    <w:bookmarkEnd w:id="69"/>
+    <w:bookmarkStart w:id="70" w:name="ref-Karrholm2018"/>
     <w:p>
       <w:pPr>
         <w:pStyle w:val="Bibliography"/>
       </w:pPr>
       <w:r>
-        <w:t xml:space="preserve">11.</w:t>
+        <w:t xml:space="preserve">16.</w:t>
       </w:r>
       <w:r>
         <w:t xml:space="preserve"> </w:t>
@@ -6300,10 +6365,35 @@
         <w:rPr>
           <w:b/>
         </w:rPr>
-        <w:t xml:space="preserve">Inacio MCCS, Pratt NLL, Roughead EEE, Graves SEE</w:t>
-      </w:r>
-      <w:r>
-        <w:t xml:space="preserve">. Evaluation of three co-morbidity measures to predict mortality in patients undergoing total joint arthroplasty.</w:t>
+        <w:t xml:space="preserve">Kärrholm J, Mohaddes M, Odin D, Vinblad J, Rogmark C, Rolfson O</w:t>
+      </w:r>
+      <w:r>
+        <w:t xml:space="preserve">. Svenska höftprotesregistret årsrapport 2017. 2018.</w:t>
+      </w:r>
+      <w:r>
+        <w:t xml:space="preserve"> </w:t>
+      </w:r>
+    </w:p>
+    <w:bookmarkEnd w:id="70"/>
+    <w:bookmarkStart w:id="71" w:name="ref-Ludvigsson2019"/>
+    <w:p>
+      <w:pPr>
+        <w:pStyle w:val="Bibliography"/>
+      </w:pPr>
+      <w:r>
+        <w:t xml:space="preserve">17.</w:t>
+      </w:r>
+      <w:r>
+        <w:t xml:space="preserve"> </w:t>
+      </w:r>
+      <w:r>
+        <w:rPr>
+          <w:b/>
+        </w:rPr>
+        <w:t xml:space="preserve">Ludvigsson JF, Svedberg P, Olén O, Bruze G, Neovius M</w:t>
+      </w:r>
+      <w:r>
+        <w:t xml:space="preserve">. The longitudinal integrated database for health insurance and labour market studies (LISA) and its use in medical research.</w:t>
       </w:r>
       <w:r>
         <w:t xml:space="preserve"> </w:t>
@@ -6312,26 +6402,26 @@
         <w:rPr>
           <w:i/>
         </w:rPr>
-        <w:t xml:space="preserve">Osteoarthritis and cartilage</w:t>
-      </w:r>
-      <w:r>
-        <w:t xml:space="preserve"> </w:t>
-      </w:r>
-      <w:r>
-        <w:t xml:space="preserve">[Internet] W.B. Saunders, 2016;24(10):1718–1726.</w:t>
-      </w:r>
-      <w:r>
-        <w:t xml:space="preserve"> </w:t>
-      </w:r>
-    </w:p>
-    <w:bookmarkEnd w:id="69"/>
-    <w:bookmarkStart w:id="70" w:name="ref-Price2019"/>
+        <w:t xml:space="preserve">European Journal of Epidemiology</w:t>
+      </w:r>
+      <w:r>
+        <w:t xml:space="preserve"> </w:t>
+      </w:r>
+      <w:r>
+        <w:t xml:space="preserve">[Internet] Springer Netherlands, 2019;34(4):423–437.</w:t>
+      </w:r>
+      <w:r>
+        <w:t xml:space="preserve"> </w:t>
+      </w:r>
+    </w:p>
+    <w:bookmarkEnd w:id="71"/>
+    <w:bookmarkStart w:id="72" w:name="ref-Ludvigsson2011"/>
     <w:p>
       <w:pPr>
         <w:pStyle w:val="Bibliography"/>
       </w:pPr>
       <w:r>
-        <w:t xml:space="preserve">12.</w:t>
+        <w:t xml:space="preserve">18.</w:t>
       </w:r>
       <w:r>
         <w:t xml:space="preserve"> </w:t>
@@ -6340,13 +6430,13 @@
         <w:rPr>
           <w:b/>
         </w:rPr>
-        <w:t xml:space="preserve">Price A, Smith J, Dakin H, Kang S, Eibich P, Cook J, et al.</w:t>
-      </w:r>
-      <w:r>
-        <w:t xml:space="preserve"> </w:t>
-      </w:r>
-      <w:r>
-        <w:t xml:space="preserve">The Arthroplasty Candidacy Help Engine tool to select candidates for hip and knee replacement surgery: Development and economic modelling.</w:t>
+        <w:t xml:space="preserve">Ludvigsson JF, Andersson E, Ekbom A, Feychting M, Kim J-L, Reuterwall C, et al.</w:t>
+      </w:r>
+      <w:r>
+        <w:t xml:space="preserve"> </w:t>
+      </w:r>
+      <w:r>
+        <w:t xml:space="preserve">External review and validation of the Swedish national inpatient register.</w:t>
       </w:r>
       <w:r>
         <w:t xml:space="preserve"> </w:t>
@@ -6355,26 +6445,26 @@
         <w:rPr>
           <w:i/>
         </w:rPr>
-        <w:t xml:space="preserve">Health Technology Assessment</w:t>
-      </w:r>
-      <w:r>
-        <w:t xml:space="preserve"> </w:t>
-      </w:r>
-      <w:r>
-        <w:t xml:space="preserve">[Internet] 2019;23(32):1–216.</w:t>
-      </w:r>
-      <w:r>
-        <w:t xml:space="preserve"> </w:t>
-      </w:r>
-    </w:p>
-    <w:bookmarkEnd w:id="70"/>
-    <w:bookmarkStart w:id="71" w:name="ref-Harris2019"/>
+        <w:t xml:space="preserve">BMC Public Health</w:t>
+      </w:r>
+      <w:r>
+        <w:t xml:space="preserve"> </w:t>
+      </w:r>
+      <w:r>
+        <w:t xml:space="preserve">[Internet] 2011;11(1):450.</w:t>
+      </w:r>
+      <w:r>
+        <w:t xml:space="preserve"> </w:t>
+      </w:r>
+    </w:p>
+    <w:bookmarkEnd w:id="72"/>
+    <w:bookmarkStart w:id="73" w:name="ref-Thorn2016"/>
     <w:p>
       <w:pPr>
         <w:pStyle w:val="Bibliography"/>
       </w:pPr>
       <w:r>
-        <w:t xml:space="preserve">13.</w:t>
+        <w:t xml:space="preserve">19.</w:t>
       </w:r>
       <w:r>
         <w:t xml:space="preserve"> </w:t>
@@ -6383,10 +6473,13 @@
         <w:rPr>
           <w:b/>
         </w:rPr>
-        <w:t xml:space="preserve">Harris AHS, Kuo AC, Weng Y, Trickey AW, Bowe T, Giori NJ</w:t>
-      </w:r>
-      <w:r>
-        <w:t xml:space="preserve">. Can machine learning methods produce accurate and easy-to-use prediction models of 30-day complications and mortality after knee or hip arthroplasty?</w:t>
+        <w:t xml:space="preserve">Thorn JC, Turner E, Hounsome L, Walsh E, Donovan JL, Verne J, et al.</w:t>
+      </w:r>
+      <w:r>
+        <w:t xml:space="preserve"> </w:t>
+      </w:r>
+      <w:r>
+        <w:t xml:space="preserve">Validation of the hospital episode statistics outpatient dataset in england.</w:t>
       </w:r>
       <w:r>
         <w:t xml:space="preserve"> </w:t>
@@ -6395,26 +6488,26 @@
         <w:rPr>
           <w:i/>
         </w:rPr>
-        <w:t xml:space="preserve">Clinical Orthopaedics and Related Research</w:t>
-      </w:r>
-      <w:r>
-        <w:t xml:space="preserve"> </w:t>
-      </w:r>
-      <w:r>
-        <w:t xml:space="preserve">[Internet] 2019;477(2):452–460.</w:t>
-      </w:r>
-      <w:r>
-        <w:t xml:space="preserve"> </w:t>
-      </w:r>
-    </w:p>
-    <w:bookmarkEnd w:id="71"/>
-    <w:bookmarkStart w:id="72" w:name="ref-Manning2016"/>
+        <w:t xml:space="preserve">PharmacoEconomics</w:t>
+      </w:r>
+      <w:r>
+        <w:t xml:space="preserve"> </w:t>
+      </w:r>
+      <w:r>
+        <w:t xml:space="preserve">Springer International Publishing, 2016;34(2):161–168.</w:t>
+      </w:r>
+      <w:r>
+        <w:t xml:space="preserve"> </w:t>
+      </w:r>
+    </w:p>
+    <w:bookmarkEnd w:id="73"/>
+    <w:bookmarkStart w:id="74" w:name="ref-Sayers2016"/>
     <w:p>
       <w:pPr>
         <w:pStyle w:val="Bibliography"/>
       </w:pPr>
       <w:r>
-        <w:t xml:space="preserve">14.</w:t>
+        <w:t xml:space="preserve">20.</w:t>
       </w:r>
       <w:r>
         <w:t xml:space="preserve"> </w:t>
@@ -6423,10 +6516,10 @@
         <w:rPr>
           <w:b/>
         </w:rPr>
-        <w:t xml:space="preserve">Manning DW, Edelstein AI, Alvi HM</w:t>
-      </w:r>
-      <w:r>
-        <w:t xml:space="preserve">. Risk prediction tools for hip and knee arthroplasty.</w:t>
+        <w:t xml:space="preserve">Sayers A, Ben-Shlomo Y, Blom AW, Steele F</w:t>
+      </w:r>
+      <w:r>
+        <w:t xml:space="preserve">. Probabilistic record linkage.</w:t>
       </w:r>
       <w:r>
         <w:t xml:space="preserve"> </w:t>
@@ -6435,26 +6528,26 @@
         <w:rPr>
           <w:i/>
         </w:rPr>
-        <w:t xml:space="preserve">The Journal of the American Academy of Orthopaedic Surgeons</w:t>
-      </w:r>
-      <w:r>
-        <w:t xml:space="preserve"> </w:t>
-      </w:r>
-      <w:r>
-        <w:t xml:space="preserve">2016;24(1):19–27.</w:t>
-      </w:r>
-      <w:r>
-        <w:t xml:space="preserve"> </w:t>
-      </w:r>
-    </w:p>
-    <w:bookmarkEnd w:id="72"/>
-    <w:bookmarkStart w:id="73" w:name="ref-Bulow2020"/>
+        <w:t xml:space="preserve">International Journal of Epidemiology</w:t>
+      </w:r>
+      <w:r>
+        <w:t xml:space="preserve"> </w:t>
+      </w:r>
+      <w:r>
+        <w:t xml:space="preserve">[Internet] Oxford University Press, 2016;45(3):954–964.</w:t>
+      </w:r>
+      <w:r>
+        <w:t xml:space="preserve"> </w:t>
+      </w:r>
+    </w:p>
+    <w:bookmarkEnd w:id="74"/>
+    <w:bookmarkStart w:id="75" w:name="ref-Quan2005"/>
     <w:p>
       <w:pPr>
         <w:pStyle w:val="Bibliography"/>
       </w:pPr>
       <w:r>
-        <w:t xml:space="preserve">15.</w:t>
+        <w:t xml:space="preserve">21.</w:t>
       </w:r>
       <w:r>
         <w:t xml:space="preserve"> </w:t>
@@ -6463,10 +6556,13 @@
         <w:rPr>
           <w:b/>
         </w:rPr>
-        <w:t xml:space="preserve">Bülow E, Nemes S, Rolfson O</w:t>
-      </w:r>
-      <w:r>
-        <w:t xml:space="preserve">. Are the first or the second hips of staged bilateral THAs more similar to unilateral procedures? A study from the swedish hip arthroplasty register.</w:t>
+        <w:t xml:space="preserve">Quan H, Sundararajan V, Halfon P, Fong A, Burnand B, Luthi J-C, et al.</w:t>
+      </w:r>
+      <w:r>
+        <w:t xml:space="preserve"> </w:t>
+      </w:r>
+      <w:r>
+        <w:t xml:space="preserve">Coding algorithms for defining comorbidities in ICD-9-CM and ICD-10 administrative data.</w:t>
       </w:r>
       <w:r>
         <w:t xml:space="preserve"> </w:t>
@@ -6475,26 +6571,26 @@
         <w:rPr>
           <w:i/>
         </w:rPr>
-        <w:t xml:space="preserve">Clinical Orthopaedics and Related Research</w:t>
-      </w:r>
-      <w:r>
-        <w:t xml:space="preserve"> </w:t>
-      </w:r>
-      <w:r>
-        <w:t xml:space="preserve">[Internet] 2020;1.</w:t>
-      </w:r>
-      <w:r>
-        <w:t xml:space="preserve"> </w:t>
-      </w:r>
-    </w:p>
-    <w:bookmarkEnd w:id="73"/>
-    <w:bookmarkStart w:id="74" w:name="ref-Cnudde2016"/>
+        <w:t xml:space="preserve">Medical care</w:t>
+      </w:r>
+      <w:r>
+        <w:t xml:space="preserve"> </w:t>
+      </w:r>
+      <w:r>
+        <w:t xml:space="preserve">2005;43(11):1130–1139.</w:t>
+      </w:r>
+      <w:r>
+        <w:t xml:space="preserve"> </w:t>
+      </w:r>
+    </w:p>
+    <w:bookmarkEnd w:id="75"/>
+    <w:bookmarkStart w:id="76" w:name="ref-Guo2015"/>
     <w:p>
       <w:pPr>
         <w:pStyle w:val="Bibliography"/>
       </w:pPr>
       <w:r>
-        <w:t xml:space="preserve">16.</w:t>
+        <w:t xml:space="preserve">22.</w:t>
       </w:r>
       <w:r>
         <w:t xml:space="preserve"> </w:t>
@@ -6503,13 +6599,13 @@
         <w:rPr>
           <w:b/>
         </w:rPr>
-        <w:t xml:space="preserve">Cnudde P, Rolfson O, Nemes S, Kärrholm J, Rehnberg C, Rogmark C, et al.</w:t>
-      </w:r>
-      <w:r>
-        <w:t xml:space="preserve"> </w:t>
-      </w:r>
-      <w:r>
-        <w:t xml:space="preserve">Linking Swedish health data registers to establish a research database and a shared decision-making tool in hip replacement.</w:t>
+        <w:t xml:space="preserve">Guo P, Zeng F, Hu X, Zhang D, Zhu S, Deng Y, et al.</w:t>
+      </w:r>
+      <w:r>
+        <w:t xml:space="preserve"> </w:t>
+      </w:r>
+      <w:r>
+        <w:t xml:space="preserve">Improved variable selection algorithm using a LASSO-Type penalty, with an application to assessing hepatitis b infection relevant factors in community residents. Emmert-Streib F, ed.</w:t>
       </w:r>
       <w:r>
         <w:t xml:space="preserve"> </w:t>
@@ -6518,26 +6614,26 @@
         <w:rPr>
           <w:i/>
         </w:rPr>
-        <w:t xml:space="preserve">BMC Musculoskeletal Disorders</w:t>
-      </w:r>
-      <w:r>
-        <w:t xml:space="preserve"> </w:t>
-      </w:r>
-      <w:r>
-        <w:t xml:space="preserve">[Internet] BMC Musculoskeletal Disorders, 2016;17(1):414.</w:t>
-      </w:r>
-      <w:r>
-        <w:t xml:space="preserve"> </w:t>
-      </w:r>
-    </w:p>
-    <w:bookmarkEnd w:id="74"/>
-    <w:bookmarkStart w:id="75" w:name="ref-Karrholm2018"/>
+        <w:t xml:space="preserve">PLOS ONE</w:t>
+      </w:r>
+      <w:r>
+        <w:t xml:space="preserve"> </w:t>
+      </w:r>
+      <w:r>
+        <w:t xml:space="preserve">[Internet] Public Library of Science, 2015;10(7):e0134151.</w:t>
+      </w:r>
+      <w:r>
+        <w:t xml:space="preserve"> </w:t>
+      </w:r>
+    </w:p>
+    <w:bookmarkEnd w:id="76"/>
+    <w:bookmarkStart w:id="77" w:name="ref-Miller1991"/>
     <w:p>
       <w:pPr>
         <w:pStyle w:val="Bibliography"/>
       </w:pPr>
       <w:r>
-        <w:t xml:space="preserve">17.</w:t>
+        <w:t xml:space="preserve">23.</w:t>
       </w:r>
       <w:r>
         <w:t xml:space="preserve"> </w:t>
@@ -6546,23 +6642,38 @@
         <w:rPr>
           <w:b/>
         </w:rPr>
-        <w:t xml:space="preserve">Kärrholm J, Mohaddes M, Odin D, Vinblad J, Rogmark C, Rolfson O</w:t>
-      </w:r>
-      <w:r>
-        <w:t xml:space="preserve">. Svenska höftprotesregistret årsrapport 2017. 2018.</w:t>
-      </w:r>
-      <w:r>
-        <w:t xml:space="preserve"> </w:t>
-      </w:r>
-    </w:p>
-    <w:bookmarkEnd w:id="75"/>
-    <w:bookmarkStart w:id="76" w:name="ref-Ludvigsson2019"/>
+        <w:t xml:space="preserve">Miller ME, Hui SL, Tierney WM</w:t>
+      </w:r>
+      <w:r>
+        <w:t xml:space="preserve">. Validation techniques for logistic regression models.</w:t>
+      </w:r>
+      <w:r>
+        <w:t xml:space="preserve"> </w:t>
+      </w:r>
+      <w:r>
+        <w:rPr>
+          <w:i/>
+        </w:rPr>
+        <w:t xml:space="preserve">Statistics in Medicine</w:t>
+      </w:r>
+      <w:r>
+        <w:t xml:space="preserve"> </w:t>
+      </w:r>
+      <w:r>
+        <w:t xml:space="preserve">[Internet] John Wiley &amp; Sons, Ltd, 1991;10(8):1213–1226.</w:t>
+      </w:r>
+      <w:r>
+        <w:t xml:space="preserve"> </w:t>
+      </w:r>
+    </w:p>
+    <w:bookmarkEnd w:id="77"/>
+    <w:bookmarkStart w:id="78" w:name="ref-Nattino2016"/>
     <w:p>
       <w:pPr>
         <w:pStyle w:val="Bibliography"/>
       </w:pPr>
       <w:r>
-        <w:t xml:space="preserve">18.</w:t>
+        <w:t xml:space="preserve">24.</w:t>
       </w:r>
       <w:r>
         <w:t xml:space="preserve"> </w:t>
@@ -6571,10 +6682,10 @@
         <w:rPr>
           <w:b/>
         </w:rPr>
-        <w:t xml:space="preserve">Ludvigsson JF, Svedberg P, Olén O, Bruze G, Neovius M</w:t>
-      </w:r>
-      <w:r>
-        <w:t xml:space="preserve">. The longitudinal integrated database for health insurance and labour market studies (LISA) and its use in medical research.</w:t>
+        <w:t xml:space="preserve">Nattino G, Finazzi S, Bertolini G</w:t>
+      </w:r>
+      <w:r>
+        <w:t xml:space="preserve">. A new test and graphical tool to assess the goodness of fit of logistic regression models.</w:t>
       </w:r>
       <w:r>
         <w:t xml:space="preserve"> </w:t>
@@ -6583,26 +6694,26 @@
         <w:rPr>
           <w:i/>
         </w:rPr>
-        <w:t xml:space="preserve">European Journal of Epidemiology</w:t>
-      </w:r>
-      <w:r>
-        <w:t xml:space="preserve"> </w:t>
-      </w:r>
-      <w:r>
-        <w:t xml:space="preserve">[Internet] Springer Netherlands, 2019;34(4):423–437.</w:t>
-      </w:r>
-      <w:r>
-        <w:t xml:space="preserve"> </w:t>
-      </w:r>
-    </w:p>
-    <w:bookmarkEnd w:id="76"/>
-    <w:bookmarkStart w:id="77" w:name="ref-Ludvigsson2011"/>
+        <w:t xml:space="preserve">Statistics in Medicine</w:t>
+      </w:r>
+      <w:r>
+        <w:t xml:space="preserve"> </w:t>
+      </w:r>
+      <w:r>
+        <w:t xml:space="preserve">[Internet] John Wiley &amp; Sons, Ltd, 2016;35(5):709–720.</w:t>
+      </w:r>
+      <w:r>
+        <w:t xml:space="preserve"> </w:t>
+      </w:r>
+    </w:p>
+    <w:bookmarkEnd w:id="78"/>
+    <w:bookmarkStart w:id="79" w:name="ref-Steyerberg2004"/>
     <w:p>
       <w:pPr>
         <w:pStyle w:val="Bibliography"/>
       </w:pPr>
       <w:r>
-        <w:t xml:space="preserve">19.</w:t>
+        <w:t xml:space="preserve">25.</w:t>
       </w:r>
       <w:r>
         <w:t xml:space="preserve"> </w:t>
@@ -6611,13 +6722,10 @@
         <w:rPr>
           <w:b/>
         </w:rPr>
-        <w:t xml:space="preserve">Ludvigsson JF, Andersson E, Ekbom A, Feychting M, Kim J-L, Reuterwall C, et al.</w:t>
-      </w:r>
-      <w:r>
-        <w:t xml:space="preserve"> </w:t>
-      </w:r>
-      <w:r>
-        <w:t xml:space="preserve">External review and validation of the Swedish national inpatient register.</w:t>
+        <w:t xml:space="preserve">Steyerberg EW, Borsboom GJJM, Houwelingen HC van, Eijkemans MJC, Habbema JDF</w:t>
+      </w:r>
+      <w:r>
+        <w:t xml:space="preserve">. Validation and updating of predictive logistic regression models: A study on sample size and shrinkage.</w:t>
       </w:r>
       <w:r>
         <w:t xml:space="preserve"> </w:t>
@@ -6626,26 +6734,26 @@
         <w:rPr>
           <w:i/>
         </w:rPr>
-        <w:t xml:space="preserve">BMC Public Health</w:t>
-      </w:r>
-      <w:r>
-        <w:t xml:space="preserve"> </w:t>
-      </w:r>
-      <w:r>
-        <w:t xml:space="preserve">[Internet] 2011;11(1):450.</w:t>
-      </w:r>
-      <w:r>
-        <w:t xml:space="preserve"> </w:t>
-      </w:r>
-    </w:p>
-    <w:bookmarkEnd w:id="77"/>
-    <w:bookmarkStart w:id="78" w:name="ref-Thorn2016"/>
+        <w:t xml:space="preserve">Statistics in Medicine</w:t>
+      </w:r>
+      <w:r>
+        <w:t xml:space="preserve"> </w:t>
+      </w:r>
+      <w:r>
+        <w:t xml:space="preserve">[Internet] John Wiley &amp; Sons, Ltd, 2004;23(16):2567–2586.</w:t>
+      </w:r>
+      <w:r>
+        <w:t xml:space="preserve"> </w:t>
+      </w:r>
+    </w:p>
+    <w:bookmarkEnd w:id="79"/>
+    <w:bookmarkStart w:id="80" w:name="ref-Burns2012"/>
     <w:p>
       <w:pPr>
         <w:pStyle w:val="Bibliography"/>
       </w:pPr>
       <w:r>
-        <w:t xml:space="preserve">20.</w:t>
+        <w:t xml:space="preserve">26.</w:t>
       </w:r>
       <w:r>
         <w:t xml:space="preserve"> </w:t>
@@ -6654,13 +6762,13 @@
         <w:rPr>
           <w:b/>
         </w:rPr>
-        <w:t xml:space="preserve">Thorn JC, Turner E, Hounsome L, Walsh E, Donovan JL, Verne J, et al.</w:t>
-      </w:r>
-      <w:r>
-        <w:t xml:space="preserve"> </w:t>
-      </w:r>
-      <w:r>
-        <w:t xml:space="preserve">Validation of the hospital episode statistics outpatient dataset in england.</w:t>
+        <w:t xml:space="preserve">Burns EM, Rigby E, Mamidanna R, Bottle A, Aylin P, Ziprin P, et al.</w:t>
+      </w:r>
+      <w:r>
+        <w:t xml:space="preserve"> </w:t>
+      </w:r>
+      <w:r>
+        <w:t xml:space="preserve">Systematic review of discharge coding accuracy.</w:t>
       </w:r>
       <w:r>
         <w:t xml:space="preserve"> </w:t>
@@ -6669,26 +6777,26 @@
         <w:rPr>
           <w:i/>
         </w:rPr>
-        <w:t xml:space="preserve">PharmacoEconomics</w:t>
-      </w:r>
-      <w:r>
-        <w:t xml:space="preserve"> </w:t>
-      </w:r>
-      <w:r>
-        <w:t xml:space="preserve">Springer International Publishing, 2016;34(2):161–168.</w:t>
-      </w:r>
-      <w:r>
-        <w:t xml:space="preserve"> </w:t>
-      </w:r>
-    </w:p>
-    <w:bookmarkEnd w:id="78"/>
-    <w:bookmarkStart w:id="79" w:name="ref-Sayers2016"/>
+        <w:t xml:space="preserve">Journal of Public Health</w:t>
+      </w:r>
+      <w:r>
+        <w:t xml:space="preserve"> </w:t>
+      </w:r>
+      <w:r>
+        <w:t xml:space="preserve">[Internet] 2012;34(1):138–148.</w:t>
+      </w:r>
+      <w:r>
+        <w:t xml:space="preserve"> </w:t>
+      </w:r>
+    </w:p>
+    <w:bookmarkEnd w:id="80"/>
+    <w:bookmarkStart w:id="81" w:name="ref-Smith2012"/>
     <w:p>
       <w:pPr>
         <w:pStyle w:val="Bibliography"/>
       </w:pPr>
       <w:r>
-        <w:t xml:space="preserve">21.</w:t>
+        <w:t xml:space="preserve">27.</w:t>
       </w:r>
       <w:r>
         <w:t xml:space="preserve"> </w:t>
@@ -6697,10 +6805,10 @@
         <w:rPr>
           <w:b/>
         </w:rPr>
-        <w:t xml:space="preserve">Sayers A, Ben-Shlomo Y, Blom AW, Steele F</w:t>
-      </w:r>
-      <w:r>
-        <w:t xml:space="preserve">. Probabilistic record linkage.</w:t>
+        <w:t xml:space="preserve">Smith AJ, Dieppe P, Porter M, Blom AW</w:t>
+      </w:r>
+      <w:r>
+        <w:t xml:space="preserve">. Risk of cancer in first seven years after metal-on-metal hip replacement compared with other bearings and general population: Linkage study between the National Joint Registry of England and Wales and hospital episode statistics.</w:t>
       </w:r>
       <w:r>
         <w:t xml:space="preserve"> </w:t>
@@ -6709,26 +6817,26 @@
         <w:rPr>
           <w:i/>
         </w:rPr>
-        <w:t xml:space="preserve">International Journal of Epidemiology</w:t>
-      </w:r>
-      <w:r>
-        <w:t xml:space="preserve"> </w:t>
-      </w:r>
-      <w:r>
-        <w:t xml:space="preserve">[Internet] Oxford University Press, 2016;45(3):954–964.</w:t>
-      </w:r>
-      <w:r>
-        <w:t xml:space="preserve"> </w:t>
-      </w:r>
-    </w:p>
-    <w:bookmarkEnd w:id="79"/>
-    <w:bookmarkStart w:id="80" w:name="ref-Quan2005"/>
+        <w:t xml:space="preserve">BMJ (Online)</w:t>
+      </w:r>
+      <w:r>
+        <w:t xml:space="preserve"> </w:t>
+      </w:r>
+      <w:r>
+        <w:t xml:space="preserve">2012;344.</w:t>
+      </w:r>
+      <w:r>
+        <w:t xml:space="preserve"> </w:t>
+      </w:r>
+    </w:p>
+    <w:bookmarkEnd w:id="81"/>
+    <w:bookmarkStart w:id="82" w:name="ref-Mouchti2018"/>
     <w:p>
       <w:pPr>
         <w:pStyle w:val="Bibliography"/>
       </w:pPr>
       <w:r>
-        <w:t xml:space="preserve">22.</w:t>
+        <w:t xml:space="preserve">28.</w:t>
       </w:r>
       <w:r>
         <w:t xml:space="preserve"> </w:t>
@@ -6737,13 +6845,10 @@
         <w:rPr>
           <w:b/>
         </w:rPr>
-        <w:t xml:space="preserve">Quan H, Sundararajan V, Halfon P, Fong A, Burnand B, Luthi J-C, et al.</w:t>
-      </w:r>
-      <w:r>
-        <w:t xml:space="preserve"> </w:t>
-      </w:r>
-      <w:r>
-        <w:t xml:space="preserve">Coding algorithms for defining comorbidities in ICD-9-CM and ICD-10 administrative data.</w:t>
+        <w:t xml:space="preserve">Mouchti S, Whitehouse MR, Sayers A, Hunt LP, MacGregor A, Blom AW</w:t>
+      </w:r>
+      <w:r>
+        <w:t xml:space="preserve">. The association of body mass index with risk of long-term revision and 90-Day mortality following primary total hip replacement.</w:t>
       </w:r>
       <w:r>
         <w:t xml:space="preserve"> </w:t>
@@ -6752,346 +6857,20 @@
         <w:rPr>
           <w:i/>
         </w:rPr>
-        <w:t xml:space="preserve">Medical care</w:t>
-      </w:r>
-      <w:r>
-        <w:t xml:space="preserve"> </w:t>
-      </w:r>
-      <w:r>
-        <w:t xml:space="preserve">2005;43(11):1130–1139.</w:t>
-      </w:r>
-      <w:r>
-        <w:t xml:space="preserve"> </w:t>
-      </w:r>
-    </w:p>
-    <w:bookmarkEnd w:id="80"/>
-    <w:bookmarkStart w:id="81" w:name="ref-Guo2015"/>
-    <w:p>
-      <w:pPr>
-        <w:pStyle w:val="Bibliography"/>
-      </w:pPr>
-      <w:r>
-        <w:t xml:space="preserve">23.</w:t>
-      </w:r>
-      <w:r>
-        <w:t xml:space="preserve"> </w:t>
-      </w:r>
-      <w:r>
-        <w:rPr>
-          <w:b/>
-        </w:rPr>
-        <w:t xml:space="preserve">Guo P, Zeng F, Hu X, Zhang D, Zhu S, Deng Y, et al.</w:t>
-      </w:r>
-      <w:r>
-        <w:t xml:space="preserve"> </w:t>
-      </w:r>
-      <w:r>
-        <w:t xml:space="preserve">Improved variable selection algorithm using a LASSO-Type penalty, with an application to assessing hepatitis b infection relevant factors in community residents. Emmert-Streib F, ed.</w:t>
-      </w:r>
-      <w:r>
-        <w:t xml:space="preserve"> </w:t>
-      </w:r>
-      <w:r>
-        <w:rPr>
-          <w:i/>
-        </w:rPr>
-        <w:t xml:space="preserve">PLOS ONE</w:t>
-      </w:r>
-      <w:r>
-        <w:t xml:space="preserve"> </w:t>
-      </w:r>
-      <w:r>
-        <w:t xml:space="preserve">[Internet] Public Library of Science, 2015;10(7):e0134151.</w:t>
-      </w:r>
-      <w:r>
-        <w:t xml:space="preserve"> </w:t>
-      </w:r>
-    </w:p>
-    <w:bookmarkEnd w:id="81"/>
-    <w:bookmarkStart w:id="82" w:name="ref-Miller1991"/>
-    <w:p>
-      <w:pPr>
-        <w:pStyle w:val="Bibliography"/>
-      </w:pPr>
-      <w:r>
-        <w:t xml:space="preserve">24.</w:t>
-      </w:r>
-      <w:r>
-        <w:t xml:space="preserve"> </w:t>
-      </w:r>
-      <w:r>
-        <w:rPr>
-          <w:b/>
-        </w:rPr>
-        <w:t xml:space="preserve">Miller ME, Hui SL, Tierney WM</w:t>
-      </w:r>
-      <w:r>
-        <w:t xml:space="preserve">. Validation techniques for logistic regression models.</w:t>
-      </w:r>
-      <w:r>
-        <w:t xml:space="preserve"> </w:t>
-      </w:r>
-      <w:r>
-        <w:rPr>
-          <w:i/>
-        </w:rPr>
-        <w:t xml:space="preserve">Statistics in Medicine</w:t>
-      </w:r>
-      <w:r>
-        <w:t xml:space="preserve"> </w:t>
-      </w:r>
-      <w:r>
-        <w:t xml:space="preserve">[Internet] John Wiley &amp; Sons, Ltd, 1991;10(8):1213–1226.</w:t>
+        <w:t xml:space="preserve">The Journal of Bone and Joint Surgery</w:t>
+      </w:r>
+      <w:r>
+        <w:t xml:space="preserve"> </w:t>
+      </w:r>
+      <w:r>
+        <w:t xml:space="preserve">[Internet] Lippincott Williams and Wilkins, 2018;100(24):2140–2152.</w:t>
       </w:r>
       <w:r>
         <w:t xml:space="preserve"> </w:t>
       </w:r>
     </w:p>
     <w:bookmarkEnd w:id="82"/>
-    <w:bookmarkStart w:id="83" w:name="ref-Nattino2016"/>
-    <w:p>
-      <w:pPr>
-        <w:pStyle w:val="Bibliography"/>
-      </w:pPr>
-      <w:r>
-        <w:t xml:space="preserve">25.</w:t>
-      </w:r>
-      <w:r>
-        <w:t xml:space="preserve"> </w:t>
-      </w:r>
-      <w:r>
-        <w:rPr>
-          <w:b/>
-        </w:rPr>
-        <w:t xml:space="preserve">Nattino G, Finazzi S, Bertolini G</w:t>
-      </w:r>
-      <w:r>
-        <w:t xml:space="preserve">. A new test and graphical tool to assess the goodness of fit of logistic regression models.</w:t>
-      </w:r>
-      <w:r>
-        <w:t xml:space="preserve"> </w:t>
-      </w:r>
-      <w:r>
-        <w:rPr>
-          <w:i/>
-        </w:rPr>
-        <w:t xml:space="preserve">Statistics in Medicine</w:t>
-      </w:r>
-      <w:r>
-        <w:t xml:space="preserve"> </w:t>
-      </w:r>
-      <w:r>
-        <w:t xml:space="preserve">[Internet] John Wiley &amp; Sons, Ltd, 2016;35(5):709–720.</w:t>
-      </w:r>
-      <w:r>
-        <w:t xml:space="preserve"> </w:t>
-      </w:r>
-    </w:p>
     <w:bookmarkEnd w:id="83"/>
-    <w:bookmarkStart w:id="84" w:name="ref-Steyerberg2004"/>
-    <w:p>
-      <w:pPr>
-        <w:pStyle w:val="Bibliography"/>
-      </w:pPr>
-      <w:r>
-        <w:t xml:space="preserve">26.</w:t>
-      </w:r>
-      <w:r>
-        <w:t xml:space="preserve"> </w:t>
-      </w:r>
-      <w:r>
-        <w:rPr>
-          <w:b/>
-        </w:rPr>
-        <w:t xml:space="preserve">Steyerberg EW, Borsboom GJJM, Houwelingen HC van, Eijkemans MJC, Habbema JDF</w:t>
-      </w:r>
-      <w:r>
-        <w:t xml:space="preserve">. Validation and updating of predictive logistic regression models: A study on sample size and shrinkage.</w:t>
-      </w:r>
-      <w:r>
-        <w:t xml:space="preserve"> </w:t>
-      </w:r>
-      <w:r>
-        <w:rPr>
-          <w:i/>
-        </w:rPr>
-        <w:t xml:space="preserve">Statistics in Medicine</w:t>
-      </w:r>
-      <w:r>
-        <w:t xml:space="preserve"> </w:t>
-      </w:r>
-      <w:r>
-        <w:t xml:space="preserve">[Internet] John Wiley &amp; Sons, Ltd, 2004;23(16):2567–2586.</w:t>
-      </w:r>
-      <w:r>
-        <w:t xml:space="preserve"> </w:t>
-      </w:r>
-    </w:p>
-    <w:bookmarkEnd w:id="84"/>
-    <w:bookmarkStart w:id="85" w:name="ref-Sankar2014"/>
-    <w:p>
-      <w:pPr>
-        <w:pStyle w:val="Bibliography"/>
-      </w:pPr>
-      <w:r>
-        <w:t xml:space="preserve">27.</w:t>
-      </w:r>
-      <w:r>
-        <w:t xml:space="preserve"> </w:t>
-      </w:r>
-      <w:r>
-        <w:rPr>
-          <w:b/>
-        </w:rPr>
-        <w:t xml:space="preserve">Sankar A, Johnson SR, Beattie WS, Tait G, Wijeysundera DN</w:t>
-      </w:r>
-      <w:r>
-        <w:t xml:space="preserve">. Reliability of the American Society of Anesthesiologists physical status scale in clinical practice.</w:t>
-      </w:r>
-      <w:r>
-        <w:t xml:space="preserve"> </w:t>
-      </w:r>
-      <w:r>
-        <w:rPr>
-          <w:i/>
-        </w:rPr>
-        <w:t xml:space="preserve">British Journal of Anaesthesia</w:t>
-      </w:r>
-      <w:r>
-        <w:t xml:space="preserve"> </w:t>
-      </w:r>
-      <w:r>
-        <w:t xml:space="preserve">[Internet] 2014 [cited 11 Jun 2020];113(3):424–432.</w:t>
-      </w:r>
-      <w:r>
-        <w:t xml:space="preserve"> </w:t>
-      </w:r>
-    </w:p>
-    <w:bookmarkEnd w:id="85"/>
-    <w:bookmarkStart w:id="86" w:name="ref-Burns2012"/>
-    <w:p>
-      <w:pPr>
-        <w:pStyle w:val="Bibliography"/>
-      </w:pPr>
-      <w:r>
-        <w:t xml:space="preserve">28.</w:t>
-      </w:r>
-      <w:r>
-        <w:t xml:space="preserve"> </w:t>
-      </w:r>
-      <w:r>
-        <w:rPr>
-          <w:b/>
-        </w:rPr>
-        <w:t xml:space="preserve">Burns EM, Rigby E, Mamidanna R, Bottle A, Aylin P, Ziprin P, et al.</w:t>
-      </w:r>
-      <w:r>
-        <w:t xml:space="preserve"> </w:t>
-      </w:r>
-      <w:r>
-        <w:t xml:space="preserve">Systematic review of discharge coding accuracy.</w:t>
-      </w:r>
-      <w:r>
-        <w:t xml:space="preserve"> </w:t>
-      </w:r>
-      <w:r>
-        <w:rPr>
-          <w:i/>
-        </w:rPr>
-        <w:t xml:space="preserve">Journal of Public Health</w:t>
-      </w:r>
-      <w:r>
-        <w:t xml:space="preserve"> </w:t>
-      </w:r>
-      <w:r>
-        <w:t xml:space="preserve">[Internet] 2012;34(1):138–148.</w:t>
-      </w:r>
-      <w:r>
-        <w:t xml:space="preserve"> </w:t>
-      </w:r>
-    </w:p>
-    <w:bookmarkEnd w:id="86"/>
-    <w:bookmarkStart w:id="87" w:name="ref-Smith2012"/>
-    <w:p>
-      <w:pPr>
-        <w:pStyle w:val="Bibliography"/>
-      </w:pPr>
-      <w:r>
-        <w:t xml:space="preserve">29.</w:t>
-      </w:r>
-      <w:r>
-        <w:t xml:space="preserve"> </w:t>
-      </w:r>
-      <w:r>
-        <w:rPr>
-          <w:b/>
-        </w:rPr>
-        <w:t xml:space="preserve">Smith AJ, Dieppe P, Porter M, Blom AW</w:t>
-      </w:r>
-      <w:r>
-        <w:t xml:space="preserve">. Risk of cancer in first seven years after metal-on-metal hip replacement compared with other bearings and general population: Linkage study between the National Joint Registry of England and Wales and hospital episode statistics.</w:t>
-      </w:r>
-      <w:r>
-        <w:t xml:space="preserve"> </w:t>
-      </w:r>
-      <w:r>
-        <w:rPr>
-          <w:i/>
-        </w:rPr>
-        <w:t xml:space="preserve">BMJ (Online)</w:t>
-      </w:r>
-      <w:r>
-        <w:t xml:space="preserve"> </w:t>
-      </w:r>
-      <w:r>
-        <w:t xml:space="preserve">2012;344.</w:t>
-      </w:r>
-      <w:r>
-        <w:t xml:space="preserve"> </w:t>
-      </w:r>
-    </w:p>
-    <w:bookmarkEnd w:id="87"/>
-    <w:bookmarkStart w:id="88" w:name="ref-Mouchti2018"/>
-    <w:p>
-      <w:pPr>
-        <w:pStyle w:val="Bibliography"/>
-      </w:pPr>
-      <w:r>
-        <w:t xml:space="preserve">30.</w:t>
-      </w:r>
-      <w:r>
-        <w:t xml:space="preserve"> </w:t>
-      </w:r>
-      <w:r>
-        <w:rPr>
-          <w:b/>
-        </w:rPr>
-        <w:t xml:space="preserve">Mouchti S, Whitehouse MR, Sayers A, Hunt LP, MacGregor A, Blom AW</w:t>
-      </w:r>
-      <w:r>
-        <w:t xml:space="preserve">. The association of body mass index with risk of long-term revision and 90-Day mortality following primary total hip replacement.</w:t>
-      </w:r>
-      <w:r>
-        <w:t xml:space="preserve"> </w:t>
-      </w:r>
-      <w:r>
-        <w:rPr>
-          <w:i/>
-        </w:rPr>
-        <w:t xml:space="preserve">The Journal of Bone and Joint Surgery</w:t>
-      </w:r>
-      <w:r>
-        <w:t xml:space="preserve"> </w:t>
-      </w:r>
-      <w:r>
-        <w:t xml:space="preserve">[Internet] Lippincott Williams and Wilkins, 2018;100(24):2140–2152.</w:t>
-      </w:r>
-      <w:r>
-        <w:t xml:space="preserve"> </w:t>
-      </w:r>
-    </w:p>
-    <w:bookmarkEnd w:id="88"/>
-    <w:bookmarkEnd w:id="89"/>
     <w:sectPr>
       <w:headerReference w:type="default" r:id="rId9"/>
       <w:pgSz w:w="12240" w:h="15840"/>

</xml_diff>

<commit_message>
Stat figs. Fix #52.
</commit_message>
<xml_diff>
--- a/reports/article.docx
+++ b/reports/article.docx
@@ -344,7 +344,7 @@
         <w:pStyle w:val="Date"/>
       </w:pPr>
       <w:r>
-        <w:t xml:space="preserve">2020-08-24</w:t>
+        <w:t xml:space="preserve">2020-08-25</w:t>
       </w:r>
     </w:p>
     <w:p>
@@ -1159,7 +1159,55 @@
         <w:pStyle w:val="FirstParagraph"/>
       </w:pPr>
       <w:r>
-        <w:t xml:space="preserve">We used Kaplan–Meier and a procedure with bootstrap ranking and a logistic least absolute shrinkage and selection operator (LASSO).</w:t>
+        <w:t xml:space="preserve">We used a statistical procedure with bootstrap ranking and a logistic least absolute shrinkage and selection operator (LASSO;</w:t>
+      </w:r>
+      <w:r>
+        <w:t xml:space="preserve"> </w:t>
+      </w:r>
+      <w:r>
+        <w:rPr>
+          <w:strike/>
+        </w:rPr>
+        <w:t xml:space="preserve">figure</w:t>
+      </w:r>
+      <w:r>
+        <w:rPr>
+          <w:strike/>
+        </w:rPr>
+        <w:t xml:space="preserve"> </w:t>
+      </w:r>
+      <w:r>
+        <w:rPr>
+          <w:strike/>
+        </w:rPr>
+        <w:t xml:space="preserve">3</w:t>
+      </w:r>
+      <w:r>
+        <w:rPr>
+          <w:strike/>
+        </w:rPr>
+        <w:t xml:space="preserve"> </w:t>
+      </w:r>
+      <w:r>
+        <w:rPr>
+          <w:strike/>
+        </w:rPr>
+        <w:t xml:space="preserve">and</w:t>
+      </w:r>
+      <w:r>
+        <w:rPr>
+          <w:strike/>
+        </w:rPr>
+        <w:t xml:space="preserve"> </w:t>
+      </w:r>
+      <w:r>
+        <w:rPr>
+          <w:strike/>
+        </w:rPr>
+        <w:t xml:space="preserve">4</w:t>
+      </w:r>
+      <w:r>
+        <w:t xml:space="preserve">).</w:t>
       </w:r>
       <w:r>
         <w:rPr>
@@ -1430,9 +1478,95 @@
         <w:t xml:space="preserve"> </w:t>
       </w:r>
       <w:r>
+        <w:t xml:space="preserve">6</w:t>
+      </w:r>
+      <w:r>
+        <w:t xml:space="preserve"> </w:t>
+      </w:r>
+      <w:r>
+        <w:t xml:space="preserve">and Figure</w:t>
+      </w:r>
+      <w:r>
+        <w:t xml:space="preserve"> </w:t>
+      </w:r>
+      <w:r>
+        <w:t xml:space="preserve">7</w:t>
+      </w:r>
+      <w:r>
+        <w:t xml:space="preserve">).</w:t>
+      </w:r>
+    </w:p>
+    <w:p>
+      <w:pPr>
+        <w:pStyle w:val="BodyText"/>
+      </w:pPr>
+      <w:r>
+        <w:t xml:space="preserve">The ability of the reduced model to estimate probabilities of death within 90 days is further illustrated in Figure</w:t>
+      </w:r>
+      <w:r>
+        <w:t xml:space="preserve"> </w:t>
+      </w:r>
+      <w:r>
+        <w:t xml:space="preserve">8</w:t>
+      </w:r>
+      <w:r>
+        <w:t xml:space="preserve"> </w:t>
+      </w:r>
+      <w:r>
+        <w:t xml:space="preserve">and</w:t>
+      </w:r>
+      <w:r>
+        <w:t xml:space="preserve"> </w:t>
+      </w:r>
+      <w:r>
+        <w:t xml:space="preserve">9</w:t>
+      </w:r>
+      <w:r>
+        <w:t xml:space="preserve">. Model calibration was good for estimated probabilities up to 3 % and acceptable up to 5 % (Figure</w:t>
+      </w:r>
+      <w:r>
+        <w:t xml:space="preserve"> </w:t>
+      </w:r>
+      <w:r>
+        <w:t xml:space="preserve">10</w:t>
+      </w:r>
+      <w:r>
+        <w:t xml:space="preserve">). Estimated model coefficients and corresponding odds ratios for the reduced model are presented in Table</w:t>
+      </w:r>
+      <w:r>
+        <w:t xml:space="preserve"> </w:t>
+      </w:r>
+      <w:r>
         <w:t xml:space="preserve">4</w:t>
       </w:r>
       <w:r>
+        <w:t xml:space="preserve">. Omitting cancer from the reduced model did not affect the AUC or calibration for estimated probabilities below 3 %, but calibration outside this range deteriorated, and we thus retained cancer as an important predictor.</w:t>
+      </w:r>
+    </w:p>
+    <w:p>
+      <w:pPr>
+        <w:pStyle w:val="Heading2"/>
+      </w:pPr>
+      <w:bookmarkStart w:id="43" w:name="external-validation"/>
+      <w:r>
+        <w:t xml:space="preserve">External validation</w:t>
+      </w:r>
+      <w:bookmarkEnd w:id="43"/>
+    </w:p>
+    <w:p>
+      <w:pPr>
+        <w:pStyle w:val="FirstParagraph"/>
+      </w:pPr>
+      <w:r>
+        <w:t xml:space="preserve">The discriminative ability for the reduced model was not statistically significantly different when applied to the external validation cohort (AUC = 0.75, 95 % CI 0.73 - 0.76) compared to the internal validation (AUC = 0.78, 95 % CI 0.75 - 0.81) (Figure</w:t>
+      </w:r>
+      <w:r>
+        <w:t xml:space="preserve"> </w:t>
+      </w:r>
+      <w:r>
+        <w:t xml:space="preserve">6</w:t>
+      </w:r>
+      <w:r>
         <w:t xml:space="preserve"> </w:t>
       </w:r>
       <w:r>
@@ -1442,102 +1576,16 @@
         <w:t xml:space="preserve"> </w:t>
       </w:r>
       <w:r>
-        <w:t xml:space="preserve">5</w:t>
-      </w:r>
-      <w:r>
-        <w:t xml:space="preserve">).</w:t>
-      </w:r>
-    </w:p>
-    <w:p>
-      <w:pPr>
-        <w:pStyle w:val="BodyText"/>
-      </w:pPr>
-      <w:r>
-        <w:t xml:space="preserve">The ability of the reduced model to estimate probabilities of death within 90 days is further illustrated in Figure</w:t>
-      </w:r>
-      <w:r>
-        <w:t xml:space="preserve"> </w:t>
-      </w:r>
-      <w:r>
-        <w:t xml:space="preserve">6</w:t>
-      </w:r>
-      <w:r>
-        <w:t xml:space="preserve"> </w:t>
-      </w:r>
-      <w:r>
-        <w:t xml:space="preserve">and</w:t>
-      </w:r>
-      <w:r>
-        <w:t xml:space="preserve"> </w:t>
-      </w:r>
-      <w:r>
         <w:t xml:space="preserve">7</w:t>
       </w:r>
       <w:r>
-        <w:t xml:space="preserve">. Model calibration was good for estimated probabilities up to 3 % and acceptable up to 5 % (Figure</w:t>
-      </w:r>
-      <w:r>
-        <w:t xml:space="preserve"> </w:t>
-      </w:r>
-      <w:r>
-        <w:t xml:space="preserve">8</w:t>
-      </w:r>
-      <w:r>
-        <w:t xml:space="preserve">). Estimated model coefficients and corresponding odds ratios for the reduced model are presented in Table</w:t>
-      </w:r>
-      <w:r>
-        <w:t xml:space="preserve"> </w:t>
-      </w:r>
-      <w:r>
-        <w:t xml:space="preserve">4</w:t>
-      </w:r>
-      <w:r>
-        <w:t xml:space="preserve">. Omitting cancer from the reduced model did not affect the AUC or calibration for estimated probabilities below 3 %, but calibration outside this range deteriorated, and we thus retained cancer as an important predictor.</w:t>
-      </w:r>
-    </w:p>
-    <w:p>
-      <w:pPr>
-        <w:pStyle w:val="Heading2"/>
-      </w:pPr>
-      <w:bookmarkStart w:id="43" w:name="external-validation"/>
-      <w:r>
-        <w:t xml:space="preserve">External validation</w:t>
-      </w:r>
-      <w:bookmarkEnd w:id="43"/>
-    </w:p>
-    <w:p>
-      <w:pPr>
-        <w:pStyle w:val="FirstParagraph"/>
-      </w:pPr>
-      <w:r>
-        <w:t xml:space="preserve">The discriminative ability for the reduced model was not statistically significantly different when applied to the external validation cohort (AUC = 0.75, 95 % CI 0.73 - 0.76) compared to the internal validation (AUC = 0.78, 95 % CI 0.75 - 0.81) (Figure</w:t>
-      </w:r>
-      <w:r>
-        <w:t xml:space="preserve"> </w:t>
-      </w:r>
-      <w:r>
-        <w:t xml:space="preserve">4</w:t>
-      </w:r>
-      <w:r>
-        <w:t xml:space="preserve"> </w:t>
-      </w:r>
-      <w:r>
-        <w:t xml:space="preserve">and Figure</w:t>
-      </w:r>
-      <w:r>
-        <w:t xml:space="preserve"> </w:t>
-      </w:r>
-      <w:r>
-        <w:t xml:space="preserve">5</w:t>
-      </w:r>
-      <w:r>
         <w:t xml:space="preserve">). Calibration of the re-calibrated model was slightly inferior compared to the internal calibration. Predicted probabilities between 0.5 % and 1.5 % were lower than observed proportions and the estimated 95 % confidence bands were wider. Over-all, calibration was good for predicted probabilities below 3 % and acceptable below 5 % (Figure</w:t>
       </w:r>
       <w:r>
         <w:t xml:space="preserve"> </w:t>
       </w:r>
       <w:r>
-        <w:t xml:space="preserve">8</w:t>
+        <w:t xml:space="preserve">10</w:t>
       </w:r>
       <w:r>
         <w:t xml:space="preserve">).</w:t>
@@ -1700,7 +1748,7 @@
         <w:t xml:space="preserve"> </w:t>
       </w:r>
       <w:r>
-        <w:t xml:space="preserve">8</w:t>
+        <w:t xml:space="preserve">10</w:t>
       </w:r>
       <w:r>
         <w:t xml:space="preserve">). Some risk calculators ignore this problem,</w:t>
@@ -1777,6 +1825,17 @@
       </w:r>
       <w:r>
         <w:t xml:space="preserve">0.05) but was still relevant as a predictor due to unobserved heterogeneity. We noted that the proportion of patients in the SHAR with BMI above 30, the WHO definition of obesity, was much higher (23 %, n = 12,336) than the proportion of patients with a diagnosis code for obesity (ICD-10 = E66) recorded in the NPR (1.9 %, n = 1,000). BMI is systematically recorded in the SHAR, but the diagnosis of obesity might not have been made during previous contacts with the healthcare system.</w:t>
+      </w:r>
+    </w:p>
+    <w:p>
+      <w:pPr>
+        <w:pStyle w:val="BodyText"/>
+      </w:pPr>
+      <w:r>
+        <w:rPr>
+          <w:strike/>
+        </w:rPr>
+        <w:t xml:space="preserve">It should be noted that short-term mortality after elective THA is rare. As such, it might not be the most immediate issue for patients making an informed decision on whether to operate or not. Other pertinent outcomes includes adverse events after surgery such as prosthetic joint infections or dislocation. Our next step is therefore to extend the web calculator to such events as well.</w:t>
       </w:r>
     </w:p>
     <w:p>
@@ -2051,7 +2110,7 @@
           <wp:inline>
             <wp:extent cx="2552700" cy="3187700"/>
             <wp:effectExtent b="0" l="0" r="0" t="0"/>
-            <wp:docPr descr="Figure 3: Receiver Operation Characteristics (ROC) curves. The area under the ROC curve (AUC) for the reduced model derived on data from the SHAR was very similar to the main model" title="" id="1" name="Picture"/>
+            <wp:docPr descr="Figure 3: Outer steps of the bootstrap ranking procedure. All included patients (A) were re-sampled with replacements 100 times (B). For each bootstrap sample, the inner process (C; as depicted in figure 4) was applied. The final output was a table with all potential predictors ranked by the number of times they got selected (D). Potential predictors selected at least once were included in the main model, and each predictor selected at least 33 out of the 100 times, were included in a reduced model as well." title="" id="1" name="Picture"/>
             <a:graphic>
               <a:graphicData uri="http://schemas.openxmlformats.org/drawingml/2006/picture">
                 <pic:pic>
@@ -2094,7 +2153,34 @@
         <w:pStyle w:val="ImageCaption"/>
       </w:pPr>
       <w:r>
-        <w:t xml:space="preserve">Figure 3: Receiver Operation Characteristics (ROC) curves. The area under the ROC curve (AUC) for the reduced model derived on data from the SHAR was very similar to the main model</w:t>
+        <w:t xml:space="preserve">Figure 3:</w:t>
+      </w:r>
+      <w:r>
+        <w:t xml:space="preserve"> </w:t>
+      </w:r>
+      <w:r>
+        <w:rPr>
+          <w:strike/>
+        </w:rPr>
+        <w:t xml:space="preserve">Outer steps of the bootstrap ranking procedure. All included patients (A) were re-sampled with replacements 100 times (B). For each bootstrap sample, the inner process (C; as depicted in figure</w:t>
+      </w:r>
+      <w:r>
+        <w:rPr>
+          <w:strike/>
+        </w:rPr>
+        <w:t xml:space="preserve"> </w:t>
+      </w:r>
+      <w:r>
+        <w:rPr>
+          <w:strike/>
+        </w:rPr>
+        <w:t xml:space="preserve">4</w:t>
+      </w:r>
+      <w:r>
+        <w:rPr>
+          <w:strike/>
+        </w:rPr>
+        <w:t xml:space="preserve">) was applied. The final output was a table with all potential predictors ranked by the number of times they got selected (D). Potential predictors selected at least once were included in the main model, and each predictor selected at least 33 out of the 100 times, were included in a reduced model as well.</w:t>
       </w:r>
     </w:p>
     <w:p>
@@ -2106,7 +2192,7 @@
           <wp:inline>
             <wp:extent cx="2552700" cy="3187700"/>
             <wp:effectExtent b="0" l="0" r="0" t="0"/>
-            <wp:docPr descr="Figure 4: Receiver Operation Characteristics (ROC) curves. There was no difference when applying the reduced model to the external validation cohort from England and Wales ,compared to the Swedish derivation cohort." title="" id="1" name="Picture"/>
+            <wp:docPr descr="Figure 4: Inner steps of the bootstrap ranking procedure. For each bootstrap sample (1), 100 new bootstrap samples were created (2). Logistic LASSO-regression was applied within each sample (3). Absolute values of the estimated coefficient values (whereof some shrunk to 0 by the LASSO), were averaged as a measure of variable importance (4). Variables with their estimated variable importance above an estimated break-point from linear piece-wise regression (5) were kept as potential predictors (6)." title="" id="1" name="Picture"/>
             <a:graphic>
               <a:graphicData uri="http://schemas.openxmlformats.org/drawingml/2006/picture">
                 <pic:pic>
@@ -2149,7 +2235,16 @@
         <w:pStyle w:val="ImageCaption"/>
       </w:pPr>
       <w:r>
-        <w:t xml:space="preserve">Figure 4: Receiver Operation Characteristics (ROC) curves. There was no difference when applying the reduced model to the external validation cohort from England and Wales ,compared to the Swedish derivation cohort.</w:t>
+        <w:t xml:space="preserve">Figure 4:</w:t>
+      </w:r>
+      <w:r>
+        <w:t xml:space="preserve"> </w:t>
+      </w:r>
+      <w:r>
+        <w:rPr>
+          <w:strike/>
+        </w:rPr>
+        <w:t xml:space="preserve">Inner steps of the bootstrap ranking procedure. For each bootstrap sample (1), 100 new bootstrap samples were created (2). Logistic LASSO-regression was applied within each sample (3). Absolute values of the estimated coefficient values (whereof some shrunk to 0 by the LASSO), were averaged as a measure of variable importance (4). Variables with their estimated variable importance above an estimated break-point from linear piece-wise regression (5) were kept as potential predictors (6).</w:t>
       </w:r>
     </w:p>
     <w:p>
@@ -2161,7 +2256,7 @@
           <wp:inline>
             <wp:extent cx="2552700" cy="3187700"/>
             <wp:effectExtent b="0" l="0" r="0" t="0"/>
-            <wp:docPr descr="Figure 5: Area Under the Receiver Operation Characteristics Curve (AUC) as a measure of predictive discriminative ability with 95 % bootstrap confidence intervals. AUC above 0.7 were considered good. The reduced model was similar to the main model, and not statistically significantly inferior when used with external data from the NJR." title="" id="1" name="Picture"/>
+            <wp:docPr descr="Figure 5: Receiver Operation Characteristics (ROC) curves. The area under the ROC curve (AUC) for the reduced model derived on data from the SHAR was very similar to the main model" title="" id="1" name="Picture"/>
             <a:graphic>
               <a:graphicData uri="http://schemas.openxmlformats.org/drawingml/2006/picture">
                 <pic:pic>
@@ -2204,7 +2299,7 @@
         <w:pStyle w:val="ImageCaption"/>
       </w:pPr>
       <w:r>
-        <w:t xml:space="preserve">Figure 5: Area Under the Receiver Operation Characteristics Curve (AUC) as a measure of predictive discriminative ability with 95 % bootstrap confidence intervals. AUC above 0.7 were considered good. The reduced model was similar to the main model, and not statistically significantly inferior when used with external data from the NJR.</w:t>
+        <w:t xml:space="preserve">Figure 5: Receiver Operation Characteristics (ROC) curves. The area under the ROC curve (AUC) for the reduced model derived on data from the SHAR was very similar to the main model</w:t>
       </w:r>
     </w:p>
     <w:p>
@@ -2216,7 +2311,7 @@
           <wp:inline>
             <wp:extent cx="2552700" cy="3187700"/>
             <wp:effectExtent b="0" l="0" r="0" t="0"/>
-            <wp:docPr descr="Figure 6: The vast majority of patients survived more than 90 days after THA, and therefore the blue bars dominate the histogram (note the scales). There were very few observations with covariate patterns resulting in death probabilities higher than 5 % (green line). Estimated probabilities above this limit are therefore subject to extrapolation." title="" id="1" name="Picture"/>
+            <wp:docPr descr="Figure 6: Receiver Operation Characteristics (ROC) curves. There was no difference when applying the reduced model to the external validation cohort from England and Wales ,compared to the Swedish derivation cohort." title="" id="1" name="Picture"/>
             <a:graphic>
               <a:graphicData uri="http://schemas.openxmlformats.org/drawingml/2006/picture">
                 <pic:pic>
@@ -2259,7 +2354,7 @@
         <w:pStyle w:val="ImageCaption"/>
       </w:pPr>
       <w:r>
-        <w:t xml:space="preserve">Figure 6: The vast majority of patients survived more than 90 days after THA, and therefore the blue bars dominate the histogram (note the scales). There were very few observations with covariate patterns resulting in death probabilities higher than 5 % (green line). Estimated probabilities above this limit are therefore subject to extrapolation.</w:t>
+        <w:t xml:space="preserve">Figure 6: Receiver Operation Characteristics (ROC) curves. There was no difference when applying the reduced model to the external validation cohort from England and Wales ,compared to the Swedish derivation cohort.</w:t>
       </w:r>
     </w:p>
     <w:p>
@@ -2271,7 +2366,7 @@
           <wp:inline>
             <wp:extent cx="2552700" cy="3187700"/>
             <wp:effectExtent b="0" l="0" r="0" t="0"/>
-            <wp:docPr descr="Figure 7: A normalized density plot reveals that patients who died within 90 days were, on average, estimated to have a higher probability to do so. There were very few observations with covariate patterns resulting in death probabilities higher than 5 % (green line). Estimated probabilities above this limit are therefore subject to extrapolation." title="" id="1" name="Picture"/>
+            <wp:docPr descr="Figure 7: Area Under the Receiver Operation Characteristics Curve (AUC) as a measure of predictive discriminative ability with 95 % bootstrap confidence intervals. AUC above 0.7 were considered good. The reduced model was similar to the main model, and not statistically significantly inferior when used with external data from the NJR." title="" id="1" name="Picture"/>
             <a:graphic>
               <a:graphicData uri="http://schemas.openxmlformats.org/drawingml/2006/picture">
                 <pic:pic>
@@ -2314,7 +2409,7 @@
         <w:pStyle w:val="ImageCaption"/>
       </w:pPr>
       <w:r>
-        <w:t xml:space="preserve">Figure 7: A normalized density plot reveals that patients who died within 90 days were, on average, estimated to have a higher probability to do so. There were very few observations with covariate patterns resulting in death probabilities higher than 5 % (green line). Estimated probabilities above this limit are therefore subject to extrapolation.</w:t>
+        <w:t xml:space="preserve">Figure 7: Area Under the Receiver Operation Characteristics Curve (AUC) as a measure of predictive discriminative ability with 95 % bootstrap confidence intervals. AUC above 0.7 were considered good. The reduced model was similar to the main model, and not statistically significantly inferior when used with external data from the NJR.</w:t>
       </w:r>
     </w:p>
     <w:p>
@@ -2326,7 +2421,7 @@
           <wp:inline>
             <wp:extent cx="2552700" cy="3187700"/>
             <wp:effectExtent b="0" l="0" r="0" t="0"/>
-            <wp:docPr descr="Figure 8: This figure illustrates calibration between observed proportions and predicted probabilities with 95 % confidence intervals. Deviations above the diagonal line indicated that the model under-estimated the probability of death within 90 days. Such deviation was statistically significant for the external validation for predictions below 1.5 %. In contrast, with higher predicted probabilities, the model over-estimated the observed proportions of deaths." title="" id="1" name="Picture"/>
+            <wp:docPr descr="Figure 8: The vast majority of patients survived more than 90 days after THA, and therefore the blue bars dominate the histogram (note the scales). There were very few observations with covariate patterns resulting in death probabilities higher than 5 % (green line). Estimated probabilities above this limit are therefore subject to extrapolation." title="" id="1" name="Picture"/>
             <a:graphic>
               <a:graphicData uri="http://schemas.openxmlformats.org/drawingml/2006/picture">
                 <pic:pic>
@@ -2369,7 +2464,117 @@
         <w:pStyle w:val="ImageCaption"/>
       </w:pPr>
       <w:r>
-        <w:t xml:space="preserve">Figure 8: This figure illustrates calibration between observed proportions and predicted probabilities with 95 % confidence intervals. Deviations above the diagonal line indicated that the model under-estimated the probability of death within 90 days. Such deviation was statistically significant for the external validation for predictions below 1.5 %. In contrast, with higher predicted probabilities, the model over-estimated the observed proportions of deaths.</w:t>
+        <w:t xml:space="preserve">Figure 8: The vast majority of patients survived more than 90 days after THA, and therefore the blue bars dominate the histogram (note the scales). There were very few observations with covariate patterns resulting in death probabilities higher than 5 % (green line). Estimated probabilities above this limit are therefore subject to extrapolation.</w:t>
+      </w:r>
+    </w:p>
+    <w:p>
+      <w:pPr>
+        <w:pStyle w:val="CaptionedFigure"/>
+      </w:pPr>
+      <w:r>
+        <w:drawing>
+          <wp:inline>
+            <wp:extent cx="2552700" cy="3187700"/>
+            <wp:effectExtent b="0" l="0" r="0" t="0"/>
+            <wp:docPr descr="Figure 9: A normalized density plot reveals that patients who died within 90 days were, on average, estimated to have a higher probability to do so. There were very few observations with covariate patterns resulting in death probabilities higher than 5 % (green line). Estimated probabilities above this limit are therefore subject to extrapolation." title="" id="1" name="Picture"/>
+            <a:graphic>
+              <a:graphicData uri="http://schemas.openxmlformats.org/drawingml/2006/picture">
+                <pic:pic>
+                  <pic:nvPicPr>
+                    <pic:cNvPr descr="../graphs/images.png" id="0" name="Picture"/>
+                    <pic:cNvPicPr>
+                      <a:picLocks noChangeArrowheads="1" noChangeAspect="1"/>
+                    </pic:cNvPicPr>
+                  </pic:nvPicPr>
+                  <pic:blipFill>
+                    <a:blip r:embed="rId49"/>
+                    <a:stretch>
+                      <a:fillRect/>
+                    </a:stretch>
+                  </pic:blipFill>
+                  <pic:spPr bwMode="auto">
+                    <a:xfrm>
+                      <a:off x="0" y="0"/>
+                      <a:ext cx="2552700" cy="3187700"/>
+                    </a:xfrm>
+                    <a:prstGeom prst="rect">
+                      <a:avLst/>
+                    </a:prstGeom>
+                    <a:noFill/>
+                    <a:ln w="9525">
+                      <a:noFill/>
+                      <a:headEnd/>
+                      <a:tailEnd/>
+                    </a:ln>
+                  </pic:spPr>
+                </pic:pic>
+              </a:graphicData>
+            </a:graphic>
+          </wp:inline>
+        </w:drawing>
+      </w:r>
+    </w:p>
+    <w:p>
+      <w:pPr>
+        <w:pStyle w:val="ImageCaption"/>
+      </w:pPr>
+      <w:r>
+        <w:t xml:space="preserve">Figure 9: A normalized density plot reveals that patients who died within 90 days were, on average, estimated to have a higher probability to do so. There were very few observations with covariate patterns resulting in death probabilities higher than 5 % (green line). Estimated probabilities above this limit are therefore subject to extrapolation.</w:t>
+      </w:r>
+    </w:p>
+    <w:p>
+      <w:pPr>
+        <w:pStyle w:val="CaptionedFigure"/>
+      </w:pPr>
+      <w:r>
+        <w:drawing>
+          <wp:inline>
+            <wp:extent cx="2552700" cy="3187700"/>
+            <wp:effectExtent b="0" l="0" r="0" t="0"/>
+            <wp:docPr descr="Figure 10: This figure illustrates calibration between observed proportions and predicted probabilities with 95 % confidence intervals. Deviations above the diagonal line indicated that the model under-estimated the probability of death within 90 days. Such deviation was statistically significant for the external validation for predictions below 1.5 %. In contrast, with higher predicted probabilities, the model over-estimated the observed proportions of deaths." title="" id="1" name="Picture"/>
+            <a:graphic>
+              <a:graphicData uri="http://schemas.openxmlformats.org/drawingml/2006/picture">
+                <pic:pic>
+                  <pic:nvPicPr>
+                    <pic:cNvPr descr="../graphs/images.png" id="0" name="Picture"/>
+                    <pic:cNvPicPr>
+                      <a:picLocks noChangeArrowheads="1" noChangeAspect="1"/>
+                    </pic:cNvPicPr>
+                  </pic:nvPicPr>
+                  <pic:blipFill>
+                    <a:blip r:embed="rId49"/>
+                    <a:stretch>
+                      <a:fillRect/>
+                    </a:stretch>
+                  </pic:blipFill>
+                  <pic:spPr bwMode="auto">
+                    <a:xfrm>
+                      <a:off x="0" y="0"/>
+                      <a:ext cx="2552700" cy="3187700"/>
+                    </a:xfrm>
+                    <a:prstGeom prst="rect">
+                      <a:avLst/>
+                    </a:prstGeom>
+                    <a:noFill/>
+                    <a:ln w="9525">
+                      <a:noFill/>
+                      <a:headEnd/>
+                      <a:tailEnd/>
+                    </a:ln>
+                  </pic:spPr>
+                </pic:pic>
+              </a:graphicData>
+            </a:graphic>
+          </wp:inline>
+        </w:drawing>
+      </w:r>
+    </w:p>
+    <w:p>
+      <w:pPr>
+        <w:pStyle w:val="ImageCaption"/>
+      </w:pPr>
+      <w:r>
+        <w:t xml:space="preserve">Figure 10: This figure illustrates calibration between observed proportions and predicted probabilities with 95 % confidence intervals. Deviations above the diagonal line indicated that the model under-estimated the probability of death within 90 days. Such deviation was statistically significant for the external validation for predictions below 1.5 %. In contrast, with higher predicted probabilities, the model over-estimated the observed proportions of deaths.</w:t>
       </w:r>
     </w:p>
     <w:p>

</xml_diff>

<commit_message>
Age distributuion. Fix #51.
</commit_message>
<xml_diff>
--- a/reports/article.docx
+++ b/reports/article.docx
@@ -1420,7 +1420,40 @@
         <w:pStyle w:val="FirstParagraph"/>
       </w:pPr>
       <w:r>
-        <w:t xml:space="preserve">175 (0.33 %) of the patients from SHAR died within 90 days (0.33 % (95 % CI 0.28 - 0.38) according to Kaplan–Meier) and no one was censored before that. Patients from NJR had an unadjusted risk of 90 day mortality of 0.52 % (95 % CI 0.49 - 0.56). Further cohort characteristics are presented in Table</w:t>
+        <w:t xml:space="preserve">175 (0.33 %) of the patients from SHAR died within 90 days (0.33 % (95 % CI 0.28 - 0.38) according to Kaplan–Meier) and no one was censored before that. Patients from NJR had an unadjusted risk of 90 day mortality of 0.52 % (95 % CI 0.49 - 0.56).</w:t>
+      </w:r>
+      <w:r>
+        <w:t xml:space="preserve"> </w:t>
+      </w:r>
+      <w:r>
+        <w:rPr>
+          <w:strike/>
+        </w:rPr>
+        <w:t xml:space="preserve">The median age of patients who died within 90 days were 79 years (range 57-95) with distribution in Table</w:t>
+      </w:r>
+      <w:r>
+        <w:rPr>
+          <w:strike/>
+        </w:rPr>
+        <w:t xml:space="preserve"> </w:t>
+      </w:r>
+      <w:r>
+        <w:rPr>
+          <w:strike/>
+        </w:rPr>
+        <w:t xml:space="preserve">3</w:t>
+      </w:r>
+      <w:r>
+        <w:rPr>
+          <w:strike/>
+        </w:rPr>
+        <w:t xml:space="preserve">.</w:t>
+      </w:r>
+      <w:r>
+        <w:t xml:space="preserve"> </w:t>
+      </w:r>
+      <w:r>
+        <w:t xml:space="preserve">Further cohort characteristics are presented in Table</w:t>
       </w:r>
       <w:r>
         <w:t xml:space="preserve"> </w:t>
@@ -1453,7 +1486,7 @@
         <w:t xml:space="preserve"> </w:t>
       </w:r>
       <w:r>
-        <w:t xml:space="preserve">3</w:t>
+        <w:t xml:space="preserve">4</w:t>
       </w:r>
       <w:r>
         <w:t xml:space="preserve">).</w:t>
@@ -1537,7 +1570,7 @@
         <w:t xml:space="preserve"> </w:t>
       </w:r>
       <w:r>
-        <w:t xml:space="preserve">4</w:t>
+        <w:t xml:space="preserve">5</w:t>
       </w:r>
       <w:r>
         <w:t xml:space="preserve">. Omitting cancer from the reduced model did not affect the AUC or calibration for estimated probabilities below 3 %, but calibration outside this range deteriorated, and we thus retained cancer as an important predictor.</w:t>
@@ -1704,7 +1737,7 @@
         <w:t xml:space="preserve"> </w:t>
       </w:r>
       <w:r>
-        <w:t xml:space="preserve">4</w:t>
+        <w:t xml:space="preserve">5</w:t>
       </w:r>
       <w:r>
         <w:t xml:space="preserve">.</w:t>
@@ -1713,7 +1746,22 @@
         <w:t xml:space="preserve"> </w:t>
       </w:r>
       <w:r>
-        <w:t xml:space="preserve">This formula is considered valid for patients aged 35–99 years and for predicted probabilities up to 5 %.</w:t>
+        <w:t xml:space="preserve">This formula is considered valid for patients aged</w:t>
+      </w:r>
+      <w:r>
+        <w:t xml:space="preserve"> </w:t>
+      </w:r>
+      <w:r>
+        <w:rPr>
+          <w:strike/>
+        </w:rPr>
+        <w:t xml:space="preserve">57-95</w:t>
+      </w:r>
+      <w:r>
+        <w:t xml:space="preserve"> </w:t>
+      </w:r>
+      <w:r>
+        <w:t xml:space="preserve">years and for predicted probabilities up to 5 %.</w:t>
       </w:r>
     </w:p>
     <w:p>
@@ -1742,7 +1790,58 @@
         </w:r>
       </w:hyperlink>
       <w:r>
-        <w:t xml:space="preserve">). A 35-year-old woman with ASA class I and none of the important co-morbidities would have a 0.028 ‰ risk to die within 90 days of surgery. A woman, 67 years old, would have an elevated risk of 0.37 ‰. A 99-year-old man with ASA class III and cancer, would have a risk of 8.8 %. Note, however, that covariate patterns with observed probabilities above 5 % were rare (0.13 %, n = 70). Risks above 5 % are therefore subject to extrapolation. The true proportions are likely lower (as indicated by Figure</w:t>
+        <w:t xml:space="preserve">). A</w:t>
+      </w:r>
+      <w:r>
+        <w:t xml:space="preserve"> </w:t>
+      </w:r>
+      <w:r>
+        <w:rPr>
+          <w:strike/>
+        </w:rPr>
+        <w:t xml:space="preserve">57</w:t>
+      </w:r>
+      <w:r>
+        <w:t xml:space="preserve">-year-old woman with ASA class I and none of the important co-morbidities would have a</w:t>
+      </w:r>
+      <w:r>
+        <w:t xml:space="preserve"> </w:t>
+      </w:r>
+      <w:r>
+        <w:rPr>
+          <w:strike/>
+        </w:rPr>
+        <w:t xml:space="preserve">0.17 ‰</w:t>
+      </w:r>
+      <w:r>
+        <w:t xml:space="preserve"> </w:t>
+      </w:r>
+      <w:r>
+        <w:t xml:space="preserve">risk to die within 90 days of surgery. A woman, 67 years old, would have an elevated risk of 0.37 ‰. A</w:t>
+      </w:r>
+      <w:r>
+        <w:t xml:space="preserve"> </w:t>
+      </w:r>
+      <w:r>
+        <w:rPr>
+          <w:strike/>
+        </w:rPr>
+        <w:t xml:space="preserve">95</w:t>
+      </w:r>
+      <w:r>
+        <w:t xml:space="preserve">-year-old man with ASA class III and cancer, would have a risk of</w:t>
+      </w:r>
+      <w:r>
+        <w:t xml:space="preserve"> </w:t>
+      </w:r>
+      <w:r>
+        <w:rPr>
+          <w:strike/>
+        </w:rPr>
+        <w:t xml:space="preserve">6.5 %</w:t>
+      </w:r>
+      <w:r>
+        <w:t xml:space="preserve">. Note, however, that covariate patterns with observed probabilities above 5 % were rare (0.13 %, n = 70). Risks above 5 % are therefore subject to extrapolation. The true proportions are likely lower (as indicated by Figure</w:t>
       </w:r>
       <w:r>
         <w:t xml:space="preserve"> </w:t>
@@ -5264,7 +5363,16 @@
         <w:pStyle w:val="TableCaption"/>
       </w:pPr>
       <w:r>
-        <w:t xml:space="preserve">Table 3: Variables selected by the bootstrap ranking procedure, and therefore kept in the main model. Variables chosen at least 33 times out of 100 were kept in the reduced model as well. ASA class II and III were kept in both models, since those are usually distinguished anyway. To simplify the models further would be possible by lumping class I and II together. Variables chosen more frequently are likely more important predictors. This is not necessarily true however since one of several strongly correlated variables might be chosen spuriously. (CNS = central nervous system.)</w:t>
+        <w:t xml:space="preserve">Table 3:</w:t>
+      </w:r>
+      <w:r>
+        <w:t xml:space="preserve"> </w:t>
+      </w:r>
+      <w:r>
+        <w:rPr>
+          <w:strike/>
+        </w:rPr>
+        <w:t xml:space="preserve">Age distribution among patients who died (range 57-95years).</w:t>
       </w:r>
     </w:p>
     <w:tbl>
@@ -5272,7 +5380,7 @@
         <w:tblStyle w:val="Table"/>
         <w:tblW w:type="pct" w:w="0.0"/>
         <w:tblLook w:firstRow="1"/>
-        <w:tblCaption w:val="Table 3: Variables selected by the bootstrap ranking procedure, and therefore kept in the main model. Variables chosen at least 33 times out of 100 were kept in the reduced model as well. ASA class II and III were kept in both models, since those are usually distinguished anyway. To simplify the models further would be possible by lumping class I and II together. Variables chosen more frequently are likely more important predictors. This is not necessarily true however since one of several strongly correlated variables might be chosen spuriously. (CNS = central nervous system.)"/>
+        <w:tblCaption w:val="Table 3: Age distribution among patients who died (range 57-95years)."/>
       </w:tblPr>
       <w:tblGrid/>
       <w:tr>
@@ -5292,7 +5400,7 @@
               <w:jc w:val="left"/>
             </w:pPr>
             <w:r>
-              <w:t xml:space="preserve">variable</w:t>
+              <w:t xml:space="preserve">Age</w:t>
             </w:r>
           </w:p>
         </w:tc>
@@ -5306,274 +5414,178 @@
           <w:p>
             <w:pPr>
               <w:pStyle w:val="Compact"/>
-              <w:jc w:val="right"/>
-            </w:pPr>
-            <w:r>
-              <w:t xml:space="preserve">n</w:t>
-            </w:r>
-          </w:p>
-        </w:tc>
-      </w:tr>
-      <w:tr>
-        <w:tc>
-          <w:p>
-            <w:pPr>
-              <w:pStyle w:val="Compact"/>
-              <w:jc w:val="left"/>
-            </w:pPr>
-            <w:r>
-              <w:t xml:space="preserve">Cancer</w:t>
-            </w:r>
-          </w:p>
-        </w:tc>
-        <w:tc>
-          <w:p>
-            <w:pPr>
-              <w:pStyle w:val="Compact"/>
-              <w:jc w:val="right"/>
-            </w:pPr>
-            <w:r>
-              <w:t xml:space="preserve">100</w:t>
-            </w:r>
-          </w:p>
-        </w:tc>
-      </w:tr>
-      <w:tr>
-        <w:tc>
-          <w:p>
-            <w:pPr>
-              <w:pStyle w:val="Compact"/>
-              <w:jc w:val="left"/>
-            </w:pPr>
-            <w:r>
-              <w:t xml:space="preserve">CNS disease</w:t>
-            </w:r>
-          </w:p>
-        </w:tc>
-        <w:tc>
-          <w:p>
-            <w:pPr>
-              <w:pStyle w:val="Compact"/>
-              <w:jc w:val="right"/>
-            </w:pPr>
-            <w:r>
-              <w:t xml:space="preserve">100</w:t>
-            </w:r>
-          </w:p>
-        </w:tc>
-      </w:tr>
-      <w:tr>
-        <w:tc>
-          <w:p>
-            <w:pPr>
-              <w:pStyle w:val="Compact"/>
-              <w:jc w:val="left"/>
-            </w:pPr>
-            <w:r>
-              <w:t xml:space="preserve">Kidney disease</w:t>
-            </w:r>
-          </w:p>
-        </w:tc>
-        <w:tc>
-          <w:p>
-            <w:pPr>
-              <w:pStyle w:val="Compact"/>
-              <w:jc w:val="right"/>
-            </w:pPr>
-            <w:r>
-              <w:t xml:space="preserve">100</w:t>
-            </w:r>
-          </w:p>
-        </w:tc>
-      </w:tr>
-      <w:tr>
-        <w:tc>
-          <w:p>
-            <w:pPr>
-              <w:pStyle w:val="Compact"/>
-              <w:jc w:val="left"/>
-            </w:pPr>
-            <w:r>
-              <w:t xml:space="preserve">ASA class III</w:t>
-            </w:r>
-          </w:p>
-        </w:tc>
-        <w:tc>
-          <w:p>
-            <w:pPr>
-              <w:pStyle w:val="Compact"/>
-              <w:jc w:val="right"/>
-            </w:pPr>
-            <w:r>
-              <w:t xml:space="preserve">100</w:t>
-            </w:r>
-          </w:p>
-        </w:tc>
-      </w:tr>
-      <w:tr>
-        <w:tc>
-          <w:p>
-            <w:pPr>
-              <w:pStyle w:val="Compact"/>
-              <w:jc w:val="left"/>
-            </w:pPr>
-            <w:r>
-              <w:t xml:space="preserve">Age</w:t>
-            </w:r>
-          </w:p>
-        </w:tc>
-        <w:tc>
-          <w:p>
-            <w:pPr>
-              <w:pStyle w:val="Compact"/>
-              <w:jc w:val="right"/>
-            </w:pPr>
-            <w:r>
-              <w:t xml:space="preserve">50</w:t>
-            </w:r>
-          </w:p>
-        </w:tc>
-      </w:tr>
-      <w:tr>
-        <w:tc>
-          <w:p>
-            <w:pPr>
-              <w:pStyle w:val="Compact"/>
-              <w:jc w:val="left"/>
-            </w:pPr>
-            <w:r>
-              <w:t xml:space="preserve">Obesity</w:t>
-            </w:r>
-          </w:p>
-        </w:tc>
-        <w:tc>
-          <w:p>
-            <w:pPr>
-              <w:pStyle w:val="Compact"/>
-              <w:jc w:val="right"/>
-            </w:pPr>
-            <w:r>
-              <w:t xml:space="preserve">49</w:t>
-            </w:r>
-          </w:p>
-        </w:tc>
-      </w:tr>
-      <w:tr>
-        <w:tc>
-          <w:p>
-            <w:pPr>
-              <w:pStyle w:val="Compact"/>
-              <w:jc w:val="left"/>
-            </w:pPr>
-            <w:r>
-              <w:t xml:space="preserve">Male sex</w:t>
-            </w:r>
-          </w:p>
-        </w:tc>
-        <w:tc>
-          <w:p>
-            <w:pPr>
-              <w:pStyle w:val="Compact"/>
-              <w:jc w:val="right"/>
-            </w:pPr>
-            <w:r>
-              <w:t xml:space="preserve">38</w:t>
-            </w:r>
-          </w:p>
-        </w:tc>
-      </w:tr>
-      <w:tr>
-        <w:tc>
-          <w:p>
-            <w:pPr>
-              <w:pStyle w:val="Compact"/>
-              <w:jc w:val="left"/>
-            </w:pPr>
-            <w:r>
-              <w:t xml:space="preserve">Heart condition</w:t>
-            </w:r>
-          </w:p>
-        </w:tc>
-        <w:tc>
-          <w:p>
-            <w:pPr>
-              <w:pStyle w:val="Compact"/>
-              <w:jc w:val="right"/>
-            </w:pPr>
-            <w:r>
-              <w:t xml:space="preserve">20</w:t>
-            </w:r>
-          </w:p>
-        </w:tc>
-      </w:tr>
-      <w:tr>
-        <w:tc>
-          <w:p>
-            <w:pPr>
-              <w:pStyle w:val="Compact"/>
-              <w:jc w:val="left"/>
-            </w:pPr>
-            <w:r>
-              <w:t xml:space="preserve">Anemia</w:t>
-            </w:r>
-          </w:p>
-        </w:tc>
-        <w:tc>
-          <w:p>
-            <w:pPr>
-              <w:pStyle w:val="Compact"/>
-              <w:jc w:val="right"/>
-            </w:pPr>
-            <w:r>
-              <w:t xml:space="preserve">9</w:t>
-            </w:r>
-          </w:p>
-        </w:tc>
-      </w:tr>
-      <w:tr>
-        <w:tc>
-          <w:p>
-            <w:pPr>
-              <w:pStyle w:val="Compact"/>
-              <w:jc w:val="left"/>
-            </w:pPr>
-            <w:r>
-              <w:t xml:space="preserve">ASA class II</w:t>
-            </w:r>
-          </w:p>
-        </w:tc>
-        <w:tc>
-          <w:p>
-            <w:pPr>
-              <w:pStyle w:val="Compact"/>
-              <w:jc w:val="right"/>
-            </w:pPr>
-            <w:r>
-              <w:t xml:space="preserve">8</w:t>
-            </w:r>
-          </w:p>
-        </w:tc>
-      </w:tr>
-      <w:tr>
-        <w:tc>
-          <w:p>
-            <w:pPr>
-              <w:pStyle w:val="Compact"/>
-              <w:jc w:val="left"/>
-            </w:pPr>
-            <w:r>
-              <w:t xml:space="preserve">Myocardial infarction</w:t>
-            </w:r>
-          </w:p>
-        </w:tc>
-        <w:tc>
-          <w:p>
-            <w:pPr>
-              <w:pStyle w:val="Compact"/>
-              <w:jc w:val="right"/>
-            </w:pPr>
-            <w:r>
-              <w:t xml:space="preserve">6</w:t>
+              <w:jc w:val="left"/>
+            </w:pPr>
+            <w:r>
+              <w:t xml:space="preserve">prop</w:t>
+            </w:r>
+          </w:p>
+        </w:tc>
+      </w:tr>
+      <w:tr>
+        <w:tc>
+          <w:p>
+            <w:pPr>
+              <w:pStyle w:val="Compact"/>
+              <w:jc w:val="left"/>
+            </w:pPr>
+            <w:r>
+              <w:t xml:space="preserve">35 - 65</w:t>
+            </w:r>
+          </w:p>
+        </w:tc>
+        <w:tc>
+          <w:p>
+            <w:pPr>
+              <w:pStyle w:val="Compact"/>
+              <w:jc w:val="left"/>
+            </w:pPr>
+            <w:r>
+              <w:t xml:space="preserve">0.10 % (10 of 9,633)</w:t>
+            </w:r>
+          </w:p>
+        </w:tc>
+      </w:tr>
+      <w:tr>
+        <w:tc>
+          <w:p>
+            <w:pPr>
+              <w:pStyle w:val="Compact"/>
+              <w:jc w:val="left"/>
+            </w:pPr>
+            <w:r>
+              <w:t xml:space="preserve">66 - 70</w:t>
+            </w:r>
+          </w:p>
+        </w:tc>
+        <w:tc>
+          <w:p>
+            <w:pPr>
+              <w:pStyle w:val="Compact"/>
+              <w:jc w:val="left"/>
+            </w:pPr>
+            <w:r>
+              <w:t xml:space="preserve">0.22 % (25 of 11,271)</w:t>
+            </w:r>
+          </w:p>
+        </w:tc>
+      </w:tr>
+      <w:tr>
+        <w:tc>
+          <w:p>
+            <w:pPr>
+              <w:pStyle w:val="Compact"/>
+              <w:jc w:val="left"/>
+            </w:pPr>
+            <w:r>
+              <w:t xml:space="preserve">71 - 75</w:t>
+            </w:r>
+          </w:p>
+        </w:tc>
+        <w:tc>
+          <w:p>
+            <w:pPr>
+              <w:pStyle w:val="Compact"/>
+              <w:jc w:val="left"/>
+            </w:pPr>
+            <w:r>
+              <w:t xml:space="preserve">0.22 % (28 of 12,530)</w:t>
+            </w:r>
+          </w:p>
+        </w:tc>
+      </w:tr>
+      <w:tr>
+        <w:tc>
+          <w:p>
+            <w:pPr>
+              <w:pStyle w:val="Compact"/>
+              <w:jc w:val="left"/>
+            </w:pPr>
+            <w:r>
+              <w:t xml:space="preserve">76 - 80</w:t>
+            </w:r>
+          </w:p>
+        </w:tc>
+        <w:tc>
+          <w:p>
+            <w:pPr>
+              <w:pStyle w:val="Compact"/>
+              <w:jc w:val="left"/>
+            </w:pPr>
+            <w:r>
+              <w:t xml:space="preserve">0.37 % (40 of 10,788)</w:t>
+            </w:r>
+          </w:p>
+        </w:tc>
+      </w:tr>
+      <w:tr>
+        <w:tc>
+          <w:p>
+            <w:pPr>
+              <w:pStyle w:val="Compact"/>
+              <w:jc w:val="left"/>
+            </w:pPr>
+            <w:r>
+              <w:t xml:space="preserve">81 - 85</w:t>
+            </w:r>
+          </w:p>
+        </w:tc>
+        <w:tc>
+          <w:p>
+            <w:pPr>
+              <w:pStyle w:val="Compact"/>
+              <w:jc w:val="left"/>
+            </w:pPr>
+            <w:r>
+              <w:t xml:space="preserve">0.56 % (36 of 6,486)</w:t>
+            </w:r>
+          </w:p>
+        </w:tc>
+      </w:tr>
+      <w:tr>
+        <w:tc>
+          <w:p>
+            <w:pPr>
+              <w:pStyle w:val="Compact"/>
+              <w:jc w:val="left"/>
+            </w:pPr>
+            <w:r>
+              <w:t xml:space="preserve">86 - 90</w:t>
+            </w:r>
+          </w:p>
+        </w:tc>
+        <w:tc>
+          <w:p>
+            <w:pPr>
+              <w:pStyle w:val="Compact"/>
+              <w:jc w:val="left"/>
+            </w:pPr>
+            <w:r>
+              <w:t xml:space="preserve">1.45 % (31 of 2,139)</w:t>
+            </w:r>
+          </w:p>
+        </w:tc>
+      </w:tr>
+      <w:tr>
+        <w:tc>
+          <w:p>
+            <w:pPr>
+              <w:pStyle w:val="Compact"/>
+              <w:jc w:val="left"/>
+            </w:pPr>
+            <w:r>
+              <w:t xml:space="preserve">91 - 99</w:t>
+            </w:r>
+          </w:p>
+        </w:tc>
+        <w:tc>
+          <w:p>
+            <w:pPr>
+              <w:pStyle w:val="Compact"/>
+              <w:jc w:val="left"/>
+            </w:pPr>
+            <w:r>
+              <w:t xml:space="preserve">1.98 % (5 of 252)</w:t>
             </w:r>
           </w:p>
         </w:tc>
@@ -5594,7 +5606,7 @@
         <w:pStyle w:val="TableCaption"/>
       </w:pPr>
       <w:r>
-        <w:t xml:space="preserve">Table 4: Estimated coefficients (beta) and odds ratios (OR) with 95 % confidence intervals for the reduced model.</w:t>
+        <w:t xml:space="preserve">Table 4: Variables selected by the bootstrap ranking procedure, and therefore kept in the main model. Variables chosen at least 33 times out of 100 were kept in the reduced model as well. ASA class II and III were kept in both models, since those are usually distinguished anyway. To simplify the models further would be possible by lumping class I and II together. Variables chosen more frequently are likely more important predictors. This is not necessarily true however since one of several strongly correlated variables might be chosen spuriously. (CNS = central nervous system.)</w:t>
       </w:r>
     </w:p>
     <w:tbl>
@@ -5602,7 +5614,7 @@
         <w:tblStyle w:val="Table"/>
         <w:tblW w:type="pct" w:w="0.0"/>
         <w:tblLook w:firstRow="1"/>
-        <w:tblCaption w:val="Table 4: Estimated coefficients (beta) and odds ratios (OR) with 95 % confidence intervals for the reduced model."/>
+        <w:tblCaption w:val="Table 4: Variables selected by the bootstrap ranking procedure, and therefore kept in the main model. Variables chosen at least 33 times out of 100 were kept in the reduced model as well. ASA class II and III were kept in both models, since those are usually distinguished anyway. To simplify the models further would be possible by lumping class I and II together. Variables chosen more frequently are likely more important predictors. This is not necessarily true however since one of several strongly correlated variables might be chosen spuriously. (CNS = central nervous system.)"/>
       </w:tblPr>
       <w:tblGrid/>
       <w:tr>
@@ -5622,7 +5634,7 @@
               <w:jc w:val="left"/>
             </w:pPr>
             <w:r>
-              <w:t xml:space="preserve">term</w:t>
+              <w:t xml:space="preserve">variable</w:t>
             </w:r>
           </w:p>
         </w:tc>
@@ -5639,10 +5651,306 @@
               <w:jc w:val="right"/>
             </w:pPr>
             <w:r>
-              <w:t xml:space="preserve">beta</w:t>
-            </w:r>
-          </w:p>
-        </w:tc>
+              <w:t xml:space="preserve">n</w:t>
+            </w:r>
+          </w:p>
+        </w:tc>
+      </w:tr>
+      <w:tr>
+        <w:tc>
+          <w:p>
+            <w:pPr>
+              <w:pStyle w:val="Compact"/>
+              <w:jc w:val="left"/>
+            </w:pPr>
+            <w:r>
+              <w:t xml:space="preserve">Cancer</w:t>
+            </w:r>
+          </w:p>
+        </w:tc>
+        <w:tc>
+          <w:p>
+            <w:pPr>
+              <w:pStyle w:val="Compact"/>
+              <w:jc w:val="right"/>
+            </w:pPr>
+            <w:r>
+              <w:t xml:space="preserve">100</w:t>
+            </w:r>
+          </w:p>
+        </w:tc>
+      </w:tr>
+      <w:tr>
+        <w:tc>
+          <w:p>
+            <w:pPr>
+              <w:pStyle w:val="Compact"/>
+              <w:jc w:val="left"/>
+            </w:pPr>
+            <w:r>
+              <w:t xml:space="preserve">CNS disease</w:t>
+            </w:r>
+          </w:p>
+        </w:tc>
+        <w:tc>
+          <w:p>
+            <w:pPr>
+              <w:pStyle w:val="Compact"/>
+              <w:jc w:val="right"/>
+            </w:pPr>
+            <w:r>
+              <w:t xml:space="preserve">100</w:t>
+            </w:r>
+          </w:p>
+        </w:tc>
+      </w:tr>
+      <w:tr>
+        <w:tc>
+          <w:p>
+            <w:pPr>
+              <w:pStyle w:val="Compact"/>
+              <w:jc w:val="left"/>
+            </w:pPr>
+            <w:r>
+              <w:t xml:space="preserve">Kidney disease</w:t>
+            </w:r>
+          </w:p>
+        </w:tc>
+        <w:tc>
+          <w:p>
+            <w:pPr>
+              <w:pStyle w:val="Compact"/>
+              <w:jc w:val="right"/>
+            </w:pPr>
+            <w:r>
+              <w:t xml:space="preserve">100</w:t>
+            </w:r>
+          </w:p>
+        </w:tc>
+      </w:tr>
+      <w:tr>
+        <w:tc>
+          <w:p>
+            <w:pPr>
+              <w:pStyle w:val="Compact"/>
+              <w:jc w:val="left"/>
+            </w:pPr>
+            <w:r>
+              <w:t xml:space="preserve">ASA class III</w:t>
+            </w:r>
+          </w:p>
+        </w:tc>
+        <w:tc>
+          <w:p>
+            <w:pPr>
+              <w:pStyle w:val="Compact"/>
+              <w:jc w:val="right"/>
+            </w:pPr>
+            <w:r>
+              <w:t xml:space="preserve">100</w:t>
+            </w:r>
+          </w:p>
+        </w:tc>
+      </w:tr>
+      <w:tr>
+        <w:tc>
+          <w:p>
+            <w:pPr>
+              <w:pStyle w:val="Compact"/>
+              <w:jc w:val="left"/>
+            </w:pPr>
+            <w:r>
+              <w:t xml:space="preserve">Age</w:t>
+            </w:r>
+          </w:p>
+        </w:tc>
+        <w:tc>
+          <w:p>
+            <w:pPr>
+              <w:pStyle w:val="Compact"/>
+              <w:jc w:val="right"/>
+            </w:pPr>
+            <w:r>
+              <w:t xml:space="preserve">50</w:t>
+            </w:r>
+          </w:p>
+        </w:tc>
+      </w:tr>
+      <w:tr>
+        <w:tc>
+          <w:p>
+            <w:pPr>
+              <w:pStyle w:val="Compact"/>
+              <w:jc w:val="left"/>
+            </w:pPr>
+            <w:r>
+              <w:t xml:space="preserve">Obesity</w:t>
+            </w:r>
+          </w:p>
+        </w:tc>
+        <w:tc>
+          <w:p>
+            <w:pPr>
+              <w:pStyle w:val="Compact"/>
+              <w:jc w:val="right"/>
+            </w:pPr>
+            <w:r>
+              <w:t xml:space="preserve">49</w:t>
+            </w:r>
+          </w:p>
+        </w:tc>
+      </w:tr>
+      <w:tr>
+        <w:tc>
+          <w:p>
+            <w:pPr>
+              <w:pStyle w:val="Compact"/>
+              <w:jc w:val="left"/>
+            </w:pPr>
+            <w:r>
+              <w:t xml:space="preserve">Male sex</w:t>
+            </w:r>
+          </w:p>
+        </w:tc>
+        <w:tc>
+          <w:p>
+            <w:pPr>
+              <w:pStyle w:val="Compact"/>
+              <w:jc w:val="right"/>
+            </w:pPr>
+            <w:r>
+              <w:t xml:space="preserve">38</w:t>
+            </w:r>
+          </w:p>
+        </w:tc>
+      </w:tr>
+      <w:tr>
+        <w:tc>
+          <w:p>
+            <w:pPr>
+              <w:pStyle w:val="Compact"/>
+              <w:jc w:val="left"/>
+            </w:pPr>
+            <w:r>
+              <w:t xml:space="preserve">Heart condition</w:t>
+            </w:r>
+          </w:p>
+        </w:tc>
+        <w:tc>
+          <w:p>
+            <w:pPr>
+              <w:pStyle w:val="Compact"/>
+              <w:jc w:val="right"/>
+            </w:pPr>
+            <w:r>
+              <w:t xml:space="preserve">20</w:t>
+            </w:r>
+          </w:p>
+        </w:tc>
+      </w:tr>
+      <w:tr>
+        <w:tc>
+          <w:p>
+            <w:pPr>
+              <w:pStyle w:val="Compact"/>
+              <w:jc w:val="left"/>
+            </w:pPr>
+            <w:r>
+              <w:t xml:space="preserve">Anemia</w:t>
+            </w:r>
+          </w:p>
+        </w:tc>
+        <w:tc>
+          <w:p>
+            <w:pPr>
+              <w:pStyle w:val="Compact"/>
+              <w:jc w:val="right"/>
+            </w:pPr>
+            <w:r>
+              <w:t xml:space="preserve">9</w:t>
+            </w:r>
+          </w:p>
+        </w:tc>
+      </w:tr>
+      <w:tr>
+        <w:tc>
+          <w:p>
+            <w:pPr>
+              <w:pStyle w:val="Compact"/>
+              <w:jc w:val="left"/>
+            </w:pPr>
+            <w:r>
+              <w:t xml:space="preserve">ASA class II</w:t>
+            </w:r>
+          </w:p>
+        </w:tc>
+        <w:tc>
+          <w:p>
+            <w:pPr>
+              <w:pStyle w:val="Compact"/>
+              <w:jc w:val="right"/>
+            </w:pPr>
+            <w:r>
+              <w:t xml:space="preserve">8</w:t>
+            </w:r>
+          </w:p>
+        </w:tc>
+      </w:tr>
+      <w:tr>
+        <w:tc>
+          <w:p>
+            <w:pPr>
+              <w:pStyle w:val="Compact"/>
+              <w:jc w:val="left"/>
+            </w:pPr>
+            <w:r>
+              <w:t xml:space="preserve">Myocardial infarction</w:t>
+            </w:r>
+          </w:p>
+        </w:tc>
+        <w:tc>
+          <w:p>
+            <w:pPr>
+              <w:pStyle w:val="Compact"/>
+              <w:jc w:val="right"/>
+            </w:pPr>
+            <w:r>
+              <w:t xml:space="preserve">6</w:t>
+            </w:r>
+          </w:p>
+        </w:tc>
+      </w:tr>
+    </w:tbl>
+    <w:p>
+      <w:pPr>
+        <w:pStyle w:val="Heading5"/>
+      </w:pPr>
+      <w:bookmarkStart w:id="54" w:name="page-break-6"/>
+      <w:r>
+        <w:t xml:space="preserve">PAGE BREAK</w:t>
+      </w:r>
+      <w:bookmarkEnd w:id="54"/>
+    </w:p>
+    <w:p>
+      <w:pPr>
+        <w:pStyle w:val="TableCaption"/>
+      </w:pPr>
+      <w:r>
+        <w:t xml:space="preserve">Table 5: Estimated coefficients (beta) and odds ratios (OR) with 95 % confidence intervals for the reduced model.</w:t>
+      </w:r>
+    </w:p>
+    <w:tbl>
+      <w:tblPr>
+        <w:tblStyle w:val="Table"/>
+        <w:tblW w:type="pct" w:w="0.0"/>
+        <w:tblLook w:firstRow="1"/>
+        <w:tblCaption w:val="Table 5: Estimated coefficients (beta) and odds ratios (OR) with 95 % confidence intervals for the reduced model."/>
+      </w:tblPr>
+      <w:tblGrid/>
+      <w:tr>
+        <w:trPr>
+          <w:cnfStyle w:firstRow="1"/>
+        </w:trPr>
         <w:tc>
           <w:tcPr>
             <w:tcBorders>
@@ -5656,7 +5964,7 @@
               <w:jc w:val="left"/>
             </w:pPr>
             <w:r>
-              <w:t xml:space="preserve">OR 95 % CI</w:t>
+              <w:t xml:space="preserve">term</w:t>
             </w:r>
           </w:p>
         </w:tc>
@@ -5670,6 +5978,40 @@
           <w:p>
             <w:pPr>
               <w:pStyle w:val="Compact"/>
+              <w:jc w:val="right"/>
+            </w:pPr>
+            <w:r>
+              <w:t xml:space="preserve">beta</w:t>
+            </w:r>
+          </w:p>
+        </w:tc>
+        <w:tc>
+          <w:tcPr>
+            <w:tcBorders>
+              <w:bottom w:val="single"/>
+            </w:tcBorders>
+            <w:vAlign w:val="bottom"/>
+          </w:tcPr>
+          <w:p>
+            <w:pPr>
+              <w:pStyle w:val="Compact"/>
+              <w:jc w:val="left"/>
+            </w:pPr>
+            <w:r>
+              <w:t xml:space="preserve">OR 95 % CI</w:t>
+            </w:r>
+          </w:p>
+        </w:tc>
+        <w:tc>
+          <w:tcPr>
+            <w:tcBorders>
+              <w:bottom w:val="single"/>
+            </w:tcBorders>
+            <w:vAlign w:val="bottom"/>
+          </w:tcPr>
+          <w:p>
+            <w:pPr>
+              <w:pStyle w:val="Compact"/>
               <w:jc w:val="left"/>
             </w:pPr>
             <w:r>
@@ -6081,24 +6423,24 @@
       <w:pPr>
         <w:pStyle w:val="Heading5"/>
       </w:pPr>
-      <w:bookmarkStart w:id="54" w:name="page-break-6"/>
+      <w:bookmarkStart w:id="55" w:name="page-break-7"/>
       <w:r>
         <w:t xml:space="preserve">PAGE BREAK</w:t>
       </w:r>
-      <w:bookmarkEnd w:id="54"/>
+      <w:bookmarkEnd w:id="55"/>
     </w:p>
     <w:p>
       <w:pPr>
         <w:pStyle w:val="Heading1"/>
       </w:pPr>
-      <w:bookmarkStart w:id="55" w:name="bibliography"/>
+      <w:bookmarkStart w:id="56" w:name="bibliography"/>
       <w:r>
         <w:t xml:space="preserve">Bibliography</w:t>
       </w:r>
-      <w:bookmarkEnd w:id="55"/>
-    </w:p>
-    <w:bookmarkStart w:id="86" w:name="refs"/>
-    <w:bookmarkStart w:id="56" w:name="ref-Garland2017"/>
+      <w:bookmarkEnd w:id="56"/>
+    </w:p>
+    <w:bookmarkStart w:id="87" w:name="refs"/>
+    <w:bookmarkStart w:id="57" w:name="ref-Garland2017"/>
     <w:p>
       <w:pPr>
         <w:pStyle w:val="Bibliography"/>
@@ -6137,8 +6479,8 @@
         <w:t xml:space="preserve"> </w:t>
       </w:r>
     </w:p>
-    <w:bookmarkEnd w:id="56"/>
-    <w:bookmarkStart w:id="57" w:name="ref-Inacio2015"/>
+    <w:bookmarkEnd w:id="57"/>
+    <w:bookmarkStart w:id="58" w:name="ref-Inacio2015"/>
     <w:p>
       <w:pPr>
         <w:pStyle w:val="Bibliography"/>
@@ -6177,8 +6519,8 @@
         <w:t xml:space="preserve"> </w:t>
       </w:r>
     </w:p>
-    <w:bookmarkEnd w:id="57"/>
-    <w:bookmarkStart w:id="58" w:name="ref-Gordon2013"/>
+    <w:bookmarkEnd w:id="58"/>
+    <w:bookmarkStart w:id="59" w:name="ref-Gordon2013"/>
     <w:p>
       <w:pPr>
         <w:pStyle w:val="Bibliography"/>
@@ -6217,8 +6559,8 @@
         <w:t xml:space="preserve"> </w:t>
       </w:r>
     </w:p>
-    <w:bookmarkEnd w:id="58"/>
-    <w:bookmarkStart w:id="59" w:name="ref-Hofstede2016"/>
+    <w:bookmarkEnd w:id="59"/>
+    <w:bookmarkStart w:id="60" w:name="ref-Hofstede2016"/>
     <w:p>
       <w:pPr>
         <w:pStyle w:val="Bibliography"/>
@@ -6257,8 +6599,8 @@
         <w:t xml:space="preserve"> </w:t>
       </w:r>
     </w:p>
-    <w:bookmarkEnd w:id="59"/>
-    <w:bookmarkStart w:id="60" w:name="ref-Bulow2017"/>
+    <w:bookmarkEnd w:id="60"/>
+    <w:bookmarkStart w:id="61" w:name="ref-Bulow2017"/>
     <w:p>
       <w:pPr>
         <w:pStyle w:val="Bibliography"/>
@@ -6297,8 +6639,8 @@
         <w:t xml:space="preserve"> </w:t>
       </w:r>
     </w:p>
-    <w:bookmarkEnd w:id="60"/>
-    <w:bookmarkStart w:id="61" w:name="ref-Bozic2013a"/>
+    <w:bookmarkEnd w:id="61"/>
+    <w:bookmarkStart w:id="62" w:name="ref-Bozic2013a"/>
     <w:p>
       <w:pPr>
         <w:pStyle w:val="Bibliography"/>
@@ -6340,8 +6682,8 @@
         <w:t xml:space="preserve"> </w:t>
       </w:r>
     </w:p>
-    <w:bookmarkEnd w:id="61"/>
-    <w:bookmarkStart w:id="62" w:name="ref-Bozic2013b"/>
+    <w:bookmarkEnd w:id="62"/>
+    <w:bookmarkStart w:id="63" w:name="ref-Bozic2013b"/>
     <w:p>
       <w:pPr>
         <w:pStyle w:val="Bibliography"/>
@@ -6380,8 +6722,8 @@
         <w:t xml:space="preserve"> </w:t>
       </w:r>
     </w:p>
-    <w:bookmarkEnd w:id="62"/>
-    <w:bookmarkStart w:id="63" w:name="ref-Harris2018"/>
+    <w:bookmarkEnd w:id="63"/>
+    <w:bookmarkStart w:id="64" w:name="ref-Harris2018"/>
     <w:p>
       <w:pPr>
         <w:pStyle w:val="Bibliography"/>
@@ -6423,8 +6765,8 @@
         <w:t xml:space="preserve"> </w:t>
       </w:r>
     </w:p>
-    <w:bookmarkEnd w:id="63"/>
-    <w:bookmarkStart w:id="64" w:name="ref-Harris2018a"/>
+    <w:bookmarkEnd w:id="64"/>
+    <w:bookmarkStart w:id="65" w:name="ref-Harris2018a"/>
     <w:p>
       <w:pPr>
         <w:pStyle w:val="Bibliography"/>
@@ -6463,8 +6805,8 @@
         <w:t xml:space="preserve"> </w:t>
       </w:r>
     </w:p>
-    <w:bookmarkEnd w:id="64"/>
-    <w:bookmarkStart w:id="65" w:name="ref-Inacio2016"/>
+    <w:bookmarkEnd w:id="65"/>
+    <w:bookmarkStart w:id="66" w:name="ref-Inacio2016"/>
     <w:p>
       <w:pPr>
         <w:pStyle w:val="Bibliography"/>
@@ -6503,8 +6845,8 @@
         <w:t xml:space="preserve"> </w:t>
       </w:r>
     </w:p>
-    <w:bookmarkEnd w:id="65"/>
-    <w:bookmarkStart w:id="66" w:name="ref-Price2019"/>
+    <w:bookmarkEnd w:id="66"/>
+    <w:bookmarkStart w:id="67" w:name="ref-Price2019"/>
     <w:p>
       <w:pPr>
         <w:pStyle w:val="Bibliography"/>
@@ -6546,8 +6888,8 @@
         <w:t xml:space="preserve"> </w:t>
       </w:r>
     </w:p>
-    <w:bookmarkEnd w:id="66"/>
-    <w:bookmarkStart w:id="67" w:name="ref-Harris2019"/>
+    <w:bookmarkEnd w:id="67"/>
+    <w:bookmarkStart w:id="68" w:name="ref-Harris2019"/>
     <w:p>
       <w:pPr>
         <w:pStyle w:val="Bibliography"/>
@@ -6586,8 +6928,8 @@
         <w:t xml:space="preserve"> </w:t>
       </w:r>
     </w:p>
-    <w:bookmarkEnd w:id="67"/>
-    <w:bookmarkStart w:id="68" w:name="ref-Manning2016"/>
+    <w:bookmarkEnd w:id="68"/>
+    <w:bookmarkStart w:id="69" w:name="ref-Manning2016"/>
     <w:p>
       <w:pPr>
         <w:pStyle w:val="Bibliography"/>
@@ -6626,8 +6968,8 @@
         <w:t xml:space="preserve"> </w:t>
       </w:r>
     </w:p>
-    <w:bookmarkEnd w:id="68"/>
-    <w:bookmarkStart w:id="69" w:name="ref-Bulow2020"/>
+    <w:bookmarkEnd w:id="69"/>
+    <w:bookmarkStart w:id="70" w:name="ref-Bulow2020"/>
     <w:p>
       <w:pPr>
         <w:pStyle w:val="Bibliography"/>
@@ -6666,8 +7008,8 @@
         <w:t xml:space="preserve"> </w:t>
       </w:r>
     </w:p>
-    <w:bookmarkEnd w:id="69"/>
-    <w:bookmarkStart w:id="70" w:name="ref-Cnudde2016"/>
+    <w:bookmarkEnd w:id="70"/>
+    <w:bookmarkStart w:id="71" w:name="ref-Cnudde2016"/>
     <w:p>
       <w:pPr>
         <w:pStyle w:val="Bibliography"/>
@@ -6709,8 +7051,8 @@
         <w:t xml:space="preserve"> </w:t>
       </w:r>
     </w:p>
-    <w:bookmarkEnd w:id="70"/>
-    <w:bookmarkStart w:id="71" w:name="ref-Karrholm2018"/>
+    <w:bookmarkEnd w:id="71"/>
+    <w:bookmarkStart w:id="72" w:name="ref-Karrholm2018"/>
     <w:p>
       <w:pPr>
         <w:pStyle w:val="Bibliography"/>
@@ -6734,8 +7076,8 @@
         <w:t xml:space="preserve"> </w:t>
       </w:r>
     </w:p>
-    <w:bookmarkEnd w:id="71"/>
-    <w:bookmarkStart w:id="72" w:name="ref-Ludvigsson2019"/>
+    <w:bookmarkEnd w:id="72"/>
+    <w:bookmarkStart w:id="73" w:name="ref-Ludvigsson2019"/>
     <w:p>
       <w:pPr>
         <w:pStyle w:val="Bibliography"/>
@@ -6774,8 +7116,8 @@
         <w:t xml:space="preserve"> </w:t>
       </w:r>
     </w:p>
-    <w:bookmarkEnd w:id="72"/>
-    <w:bookmarkStart w:id="73" w:name="ref-Ludvigsson2011"/>
+    <w:bookmarkEnd w:id="73"/>
+    <w:bookmarkStart w:id="74" w:name="ref-Ludvigsson2011"/>
     <w:p>
       <w:pPr>
         <w:pStyle w:val="Bibliography"/>
@@ -6817,8 +7159,8 @@
         <w:t xml:space="preserve"> </w:t>
       </w:r>
     </w:p>
-    <w:bookmarkEnd w:id="73"/>
-    <w:bookmarkStart w:id="74" w:name="ref-Thorn2016"/>
+    <w:bookmarkEnd w:id="74"/>
+    <w:bookmarkStart w:id="75" w:name="ref-Thorn2016"/>
     <w:p>
       <w:pPr>
         <w:pStyle w:val="Bibliography"/>
@@ -6860,8 +7202,8 @@
         <w:t xml:space="preserve"> </w:t>
       </w:r>
     </w:p>
-    <w:bookmarkEnd w:id="74"/>
-    <w:bookmarkStart w:id="75" w:name="ref-Sayers2016"/>
+    <w:bookmarkEnd w:id="75"/>
+    <w:bookmarkStart w:id="76" w:name="ref-Sayers2016"/>
     <w:p>
       <w:pPr>
         <w:pStyle w:val="Bibliography"/>
@@ -6900,8 +7242,8 @@
         <w:t xml:space="preserve"> </w:t>
       </w:r>
     </w:p>
-    <w:bookmarkEnd w:id="75"/>
-    <w:bookmarkStart w:id="76" w:name="ref-Quan2005"/>
+    <w:bookmarkEnd w:id="76"/>
+    <w:bookmarkStart w:id="77" w:name="ref-Quan2005"/>
     <w:p>
       <w:pPr>
         <w:pStyle w:val="Bibliography"/>
@@ -6943,8 +7285,8 @@
         <w:t xml:space="preserve"> </w:t>
       </w:r>
     </w:p>
-    <w:bookmarkEnd w:id="76"/>
-    <w:bookmarkStart w:id="77" w:name="ref-Guo2015"/>
+    <w:bookmarkEnd w:id="77"/>
+    <w:bookmarkStart w:id="78" w:name="ref-Guo2015"/>
     <w:p>
       <w:pPr>
         <w:pStyle w:val="Bibliography"/>
@@ -6986,8 +7328,8 @@
         <w:t xml:space="preserve"> </w:t>
       </w:r>
     </w:p>
-    <w:bookmarkEnd w:id="77"/>
-    <w:bookmarkStart w:id="78" w:name="ref-Miller1991"/>
+    <w:bookmarkEnd w:id="78"/>
+    <w:bookmarkStart w:id="79" w:name="ref-Miller1991"/>
     <w:p>
       <w:pPr>
         <w:pStyle w:val="Bibliography"/>
@@ -7026,8 +7368,8 @@
         <w:t xml:space="preserve"> </w:t>
       </w:r>
     </w:p>
-    <w:bookmarkEnd w:id="78"/>
-    <w:bookmarkStart w:id="79" w:name="ref-Nattino2016"/>
+    <w:bookmarkEnd w:id="79"/>
+    <w:bookmarkStart w:id="80" w:name="ref-Nattino2016"/>
     <w:p>
       <w:pPr>
         <w:pStyle w:val="Bibliography"/>
@@ -7066,8 +7408,8 @@
         <w:t xml:space="preserve"> </w:t>
       </w:r>
     </w:p>
-    <w:bookmarkEnd w:id="79"/>
-    <w:bookmarkStart w:id="80" w:name="ref-Steyerberg2004"/>
+    <w:bookmarkEnd w:id="80"/>
+    <w:bookmarkStart w:id="81" w:name="ref-Steyerberg2004"/>
     <w:p>
       <w:pPr>
         <w:pStyle w:val="Bibliography"/>
@@ -7106,8 +7448,8 @@
         <w:t xml:space="preserve"> </w:t>
       </w:r>
     </w:p>
-    <w:bookmarkEnd w:id="80"/>
-    <w:bookmarkStart w:id="81" w:name="ref-Gibbs2020"/>
+    <w:bookmarkEnd w:id="81"/>
+    <w:bookmarkStart w:id="82" w:name="ref-Gibbs2020"/>
     <w:p>
       <w:pPr>
         <w:pStyle w:val="Bibliography"/>
@@ -7149,8 +7491,8 @@
         <w:t xml:space="preserve"> </w:t>
       </w:r>
     </w:p>
-    <w:bookmarkEnd w:id="81"/>
-    <w:bookmarkStart w:id="82" w:name="ref-Shohat2020"/>
+    <w:bookmarkEnd w:id="82"/>
+    <w:bookmarkStart w:id="83" w:name="ref-Shohat2020"/>
     <w:p>
       <w:pPr>
         <w:pStyle w:val="Bibliography"/>
@@ -7192,8 +7534,8 @@
         <w:t xml:space="preserve"> </w:t>
       </w:r>
     </w:p>
-    <w:bookmarkEnd w:id="82"/>
-    <w:bookmarkStart w:id="83" w:name="ref-Burns2012"/>
+    <w:bookmarkEnd w:id="83"/>
+    <w:bookmarkStart w:id="84" w:name="ref-Burns2012"/>
     <w:p>
       <w:pPr>
         <w:pStyle w:val="Bibliography"/>
@@ -7235,8 +7577,8 @@
         <w:t xml:space="preserve"> </w:t>
       </w:r>
     </w:p>
-    <w:bookmarkEnd w:id="83"/>
-    <w:bookmarkStart w:id="84" w:name="ref-Smith2012"/>
+    <w:bookmarkEnd w:id="84"/>
+    <w:bookmarkStart w:id="85" w:name="ref-Smith2012"/>
     <w:p>
       <w:pPr>
         <w:pStyle w:val="Bibliography"/>
@@ -7275,8 +7617,8 @@
         <w:t xml:space="preserve"> </w:t>
       </w:r>
     </w:p>
-    <w:bookmarkEnd w:id="84"/>
-    <w:bookmarkStart w:id="85" w:name="ref-Mouchti2018"/>
+    <w:bookmarkEnd w:id="85"/>
+    <w:bookmarkStart w:id="86" w:name="ref-Mouchti2018"/>
     <w:p>
       <w:pPr>
         <w:pStyle w:val="Bibliography"/>
@@ -7315,8 +7657,8 @@
         <w:t xml:space="preserve"> </w:t>
       </w:r>
     </w:p>
-    <w:bookmarkEnd w:id="85"/>
     <w:bookmarkEnd w:id="86"/>
+    <w:bookmarkEnd w:id="87"/>
     <w:sectPr>
       <w:headerReference w:type="default" r:id="rId9"/>
       <w:pgSz w:w="12240" w:h="15840"/>

</xml_diff>

<commit_message>
limitation of cement. Fix #54.
</commit_message>
<xml_diff>
--- a/reports/article.docx
+++ b/reports/article.docx
@@ -1998,6 +1998,15 @@
       <w:r>
         <w:t xml:space="preserve">The indications for different fixation techniques differ between the cohorts. Cementation is commonly used in Sweden but not so in England and Wales, where younger patients are more likely to be operated with cementless implants. To only include cemented THA therefore implies an over-representation of older and frailer patients from England and Wales. Those patients might be more likely to die within 90 days, and this assumption would be in agreement with the calibration plot where estimated probabilities below 1.5 % underestimated the observed proportion of deaths in the external validation cohort.</w:t>
       </w:r>
+      <w:r>
+        <w:t xml:space="preserve"> </w:t>
+      </w:r>
+      <w:r>
+        <w:rPr>
+          <w:strike/>
+        </w:rPr>
+        <w:t xml:space="preserve">Possible adaptations of the model to other settings or countries should therfore always be preceeded by additional external validation with data from that target population.</w:t>
+      </w:r>
     </w:p>
     <w:p>
       <w:pPr>
@@ -2691,7 +2700,19 @@
         <w:pStyle w:val="TableCaption"/>
       </w:pPr>
       <w:r>
-        <w:t xml:space="preserve">Table 1: Categorization of co-morbidities based on diagnostic groups according to Charlson and Elixhauser. (CNS = central nervous system.)</w:t>
+        <w:t xml:space="preserve">Table 1: Categorization of comorbidities based on diagnostic groups according to the Charlson and Elixhauser comorbidity indices.</w:t>
+      </w:r>
+      <w:r>
+        <w:t xml:space="preserve"> </w:t>
+      </w:r>
+      <w:r>
+        <w:rPr>
+          <w:strike/>
+        </w:rPr>
+        <w:t xml:space="preserve">Each sub-condition was firsdt classified based on data from the Swedish National patient register and from the Hospital Episodes statistics registry in England and Wales, coded by the International classification of diseases veriosn 10 (ICD-10), with categorization defined in table 1 and 2 from Quan et al.[Quan2005]</w:t>
+      </w:r>
+      <w:r>
+        <w:t xml:space="preserve">. (CNS = central nervous system.)</w:t>
       </w:r>
     </w:p>
     <w:tbl>
@@ -2699,7 +2720,7 @@
         <w:tblStyle w:val="Table"/>
         <w:tblW w:type="pct" w:w="5000.0"/>
         <w:tblLook w:firstRow="1"/>
-        <w:tblCaption w:val="Table 1: Categorization of co-morbidities based on diagnostic groups according to Charlson and Elixhauser. (CNS = central nervous system.)"/>
+        <w:tblCaption w:val="Table 1: Categorization of comorbidities based on diagnostic groups according to the Charlson and Elixhauser comorbidity indices. Each sub-condition was firsdt classified based on data from the Swedish National patient register and from the Hospital Episodes statistics registry in England and Wales, coded by the International classification of diseases veriosn 10 (ICD-10), with categorization defined in table 1 and 2 from Quan et al.[Quan2005]. (CNS = central nervous system.)"/>
       </w:tblPr>
       <w:tblGrid>
         <w:gridCol w:w="1540"/>

</xml_diff>

<commit_message>
Fix tables for #55.
</commit_message>
<xml_diff>
--- a/reports/article.docx
+++ b/reports/article.docx
@@ -344,7 +344,7 @@
         <w:pStyle w:val="Date"/>
       </w:pPr>
       <w:r>
-        <w:t xml:space="preserve">2020-08-25</w:t>
+        <w:t xml:space="preserve">2020-08-27</w:t>
       </w:r>
     </w:p>
     <w:p>
@@ -738,7 +738,22 @@
         <w:t xml:space="preserve"> </w:t>
       </w:r>
       <w:r>
-        <w:t xml:space="preserve">A main effects model combining age, sex, American Society for Anesthesiologists (ASA) class, the presence of cancer, diseases of the central nervous system, kidney disease, and obesity had good discrimination, both internally (AUC = 0.78, 95 % CI 0.75 - 0.81) and externally (AUC = 0.75, 95 % CI 0.73 - 0.76). This model was superior to traditional models based on the Charlson (AUC = 0.66, 95 % CI 0.62 - 0.70) and Elixhauser (AUC = 0.64, 95 % CI 0.59 - 0.68) co-morbidity indices. The model was well calibrated for predicted probabilities up to 5%.</w:t>
+        <w:t xml:space="preserve">A main effects model combining age, sex, American Society for Anesthesiologists (ASA) class, the presence of cancer, diseases of the central nervous system, kidney disease, and</w:t>
+      </w:r>
+      <w:r>
+        <w:t xml:space="preserve"> </w:t>
+      </w:r>
+      <w:r>
+        <w:rPr>
+          <w:strike/>
+        </w:rPr>
+        <w:t xml:space="preserve">diagnosed</w:t>
+      </w:r>
+      <w:r>
+        <w:t xml:space="preserve"> </w:t>
+      </w:r>
+      <w:r>
+        <w:t xml:space="preserve">obesity had good discrimination, both internally (AUC = 0.78, 95 % CI 0.75 - 0.81) and externally (AUC = 0.75, 95 % CI 0.73 - 0.76). This model was superior to traditional models based on the Charlson (AUC = 0.66, 95 % CI 0.62 - 0.70) and Elixhauser (AUC = 0.64, 95 % CI 0.59 - 0.68) co-morbidity indices. The model was well calibrated for predicted probabilities up to 5%.</w:t>
       </w:r>
     </w:p>
     <w:p>
@@ -807,7 +822,22 @@
         </w:numPr>
       </w:pPr>
       <w:r>
-        <w:t xml:space="preserve">The model considers age, sex, ASA class, the presence of cancer, diseases of the central nervous system, kidney disease, and obesity.</w:t>
+        <w:t xml:space="preserve">The model considers age, sex, ASA class, the presence of cancer, diseases of the central nervous system, kidney disease, and</w:t>
+      </w:r>
+      <w:r>
+        <w:t xml:space="preserve"> </w:t>
+      </w:r>
+      <w:r>
+        <w:rPr>
+          <w:strike/>
+        </w:rPr>
+        <w:t xml:space="preserve">diagnosed</w:t>
+      </w:r>
+      <w:r>
+        <w:t xml:space="preserve"> </w:t>
+      </w:r>
+      <w:r>
+        <w:t xml:space="preserve">obesity.</w:t>
       </w:r>
     </w:p>
     <w:p>
@@ -1909,7 +1939,16 @@
         <w:pStyle w:val="BodyText"/>
       </w:pPr>
       <w:r>
-        <w:t xml:space="preserve">Obesity was not statistically significant (</w:t>
+        <w:rPr>
+          <w:strike/>
+        </w:rPr>
+        <w:t xml:space="preserve">Diagnosed</w:t>
+      </w:r>
+      <w:r>
+        <w:t xml:space="preserve"> </w:t>
+      </w:r>
+      <w:r>
+        <w:t xml:space="preserve">obesity was not statistically significant (</w:t>
       </w:r>
       <m:oMath>
         <m:r>
@@ -3287,7 +3326,16 @@
               <w:jc w:val="left"/>
             </w:pPr>
             <w:r>
-              <w:t xml:space="preserve">Obesity</w:t>
+              <w:rPr>
+                <w:strike/>
+              </w:rPr>
+              <w:t xml:space="preserve">Diagnosed</w:t>
+            </w:r>
+            <w:r>
+              <w:t xml:space="preserve"> </w:t>
+            </w:r>
+            <w:r>
+              <w:t xml:space="preserve">obesity</w:t>
             </w:r>
           </w:p>
         </w:tc>
@@ -5186,7 +5234,16 @@
               <w:jc w:val="left"/>
             </w:pPr>
             <w:r>
-              <w:t xml:space="preserve">Obesity (%)</w:t>
+              <w:rPr>
+                <w:strike/>
+              </w:rPr>
+              <w:t xml:space="preserve">Diagnosed</w:t>
+            </w:r>
+            <w:r>
+              <w:t xml:space="preserve"> </w:t>
+            </w:r>
+            <w:r>
+              <w:t xml:space="preserve">obesity (%)</w:t>
             </w:r>
           </w:p>
         </w:tc>
@@ -5805,7 +5862,16 @@
               <w:jc w:val="left"/>
             </w:pPr>
             <w:r>
-              <w:t xml:space="preserve">Obesity</w:t>
+              <w:rPr>
+                <w:strike/>
+              </w:rPr>
+              <w:t xml:space="preserve">Diagnosed</w:t>
+            </w:r>
+            <w:r>
+              <w:t xml:space="preserve"> </w:t>
+            </w:r>
+            <w:r>
+              <w:t xml:space="preserve">obesity</w:t>
             </w:r>
           </w:p>
         </w:tc>
@@ -6355,7 +6421,16 @@
               <w:jc w:val="left"/>
             </w:pPr>
             <w:r>
-              <w:t xml:space="preserve">Obesity</w:t>
+              <w:rPr>
+                <w:strike/>
+              </w:rPr>
+              <w:t xml:space="preserve">Diagnosed</w:t>
+            </w:r>
+            <w:r>
+              <w:t xml:space="preserve"> </w:t>
+            </w:r>
+            <w:r>
+              <w:t xml:space="preserve">besity</w:t>
             </w:r>
           </w:p>
         </w:tc>

</xml_diff>

<commit_message>
Relative survival. Fix #57.
</commit_message>
<xml_diff>
--- a/reports/article.docx
+++ b/reports/article.docx
@@ -983,7 +983,22 @@
         <w:pStyle w:val="FirstParagraph"/>
       </w:pPr>
       <w:r>
-        <w:t xml:space="preserve">We used data from the Swedish Hip Arthroplasty Register (SHAR) for model derivation and internal validation. The model was then validated externally on patients from England and Wales recorded in the National Joint Registry for England, Wales, Northern Ireland, the Isle of Man and the States of Guernsey (NJR). We focused on patients with cemented THA due to osteoarthritis. Cementation is the most common fixation technique used in Sweden, thus used as inclusion criteria to decrease heterogeneity. Only the last operated hip was accounted for in patients with bilateral THA (Figure</w:t>
+        <w:t xml:space="preserve">We used data from the Swedish Hip Arthroplasty Register (SHAR) for model derivation and internal validation. The model was then validated externally on patients from England and Wales recorded in the National Joint Registry for England, Wales, Northern Ireland, the Isle of Man and the States of Guernsey (NJR). We focused on patients with cemented THA due to osteoarthritis.</w:t>
+      </w:r>
+      <w:r>
+        <w:t xml:space="preserve"> </w:t>
+      </w:r>
+      <w:r>
+        <w:rPr>
+          <w:strike/>
+        </w:rPr>
+        <w:t xml:space="preserve">We thus excluded patients where either the femoral stem and/or the acetabular cup were uncemented (uncemented, hybrids and reverse hybrids).</w:t>
+      </w:r>
+      <w:r>
+        <w:t xml:space="preserve"> </w:t>
+      </w:r>
+      <w:r>
+        <w:t xml:space="preserve">Cementation is the most common fixation technique used in Sweden, thus used as inclusion criteria to decrease heterogeneity. Only the last operated hip was accounted for in patients with bilateral THA (Figure</w:t>
       </w:r>
       <w:r>
         <w:t xml:space="preserve"> </w:t>
@@ -2101,6 +2116,41 @@
       <w:r>
         <w:t xml:space="preserve">It should be noted that the risk model does not study THA as an observed intervention. We merely followed the cohort who already had THA. Deaths within 90 days might occur for those patients regardless if THA is inserted or not. The proximity in time however, the maximum of 90 days from THA to death, is an indication that the operation might be the main cause of death for the majority of deceased patients.</w:t>
       </w:r>
+      <w:r>
+        <w:t xml:space="preserve"> </w:t>
+      </w:r>
+      <w:r>
+        <w:rPr>
+          <w:strike/>
+        </w:rPr>
+        <w:t xml:space="preserve">This is also indicated by the fact that the relative survival for patients with THA is above 100 % within a year after surgery. Hence, patients with elective THA live longer on average compared to the general population of the same age, sex, and year of birth.</w:t>
+      </w:r>
+      <w:r>
+        <w:rPr>
+          <w:vertAlign w:val="superscript"/>
+          <w:strike/>
+        </w:rPr>
+        <w:t xml:space="preserve">31</w:t>
+      </w:r>
+      <w:r>
+        <w:rPr>
+          <w:strike/>
+        </w:rPr>
+        <w:t xml:space="preserve"> </w:t>
+      </w:r>
+      <w:r>
+        <w:rPr>
+          <w:strike/>
+        </w:rPr>
+        <w:t xml:space="preserve">An elevated risk of death (a relative survival below 100 %) is seen, however, for Swedish patients with cemented THA during the first 90 days after surgery, indicating that this event is in itself associated with those deaths.</w:t>
+      </w:r>
+      <w:r>
+        <w:rPr>
+          <w:vertAlign w:val="superscript"/>
+          <w:strike/>
+        </w:rPr>
+        <w:t xml:space="preserve">32</w:t>
+      </w:r>
     </w:p>
     <w:p>
       <w:pPr>
@@ -6535,7 +6585,7 @@
       </w:r>
       <w:bookmarkEnd w:id="56"/>
     </w:p>
-    <w:bookmarkStart w:id="87" w:name="refs"/>
+    <w:bookmarkStart w:id="89" w:name="refs"/>
     <w:bookmarkStart w:id="57" w:name="ref-Garland2017"/>
     <w:p>
       <w:pPr>
@@ -7754,7 +7804,75 @@
       </w:r>
     </w:p>
     <w:bookmarkEnd w:id="86"/>
+    <w:bookmarkStart w:id="87" w:name="ref-Cnudde2017"/>
+    <w:p>
+      <w:pPr>
+        <w:pStyle w:val="Bibliography"/>
+      </w:pPr>
+      <w:r>
+        <w:t xml:space="preserve">31.</w:t>
+      </w:r>
+      <w:r>
+        <w:t xml:space="preserve"> </w:t>
+      </w:r>
+      <w:r>
+        <w:rPr>
+          <w:b/>
+        </w:rPr>
+        <w:t xml:space="preserve">Cnudde P, Nemes S, Bülow E, Timperley J, Malchau H, Kärrholm J, et al.</w:t>
+      </w:r>
+      <w:r>
+        <w:t xml:space="preserve"> </w:t>
+      </w:r>
+      <w:r>
+        <w:t xml:space="preserve">Trends in hip replacements between 1999 and 2012 in Sweden.</w:t>
+      </w:r>
+      <w:r>
+        <w:t xml:space="preserve"> </w:t>
+      </w:r>
+      <w:r>
+        <w:rPr>
+          <w:i/>
+        </w:rPr>
+        <w:t xml:space="preserve">Journal of Orthopaedic Research</w:t>
+      </w:r>
+      <w:r>
+        <w:t xml:space="preserve"> </w:t>
+      </w:r>
+      <w:r>
+        <w:t xml:space="preserve">[Internet] 2017;36(January):432–442.</w:t>
+      </w:r>
+      <w:r>
+        <w:t xml:space="preserve"> </w:t>
+      </w:r>
+    </w:p>
     <w:bookmarkEnd w:id="87"/>
+    <w:bookmarkStart w:id="88" w:name="ref-Cnudde2018b"/>
+    <w:p>
+      <w:pPr>
+        <w:pStyle w:val="Bibliography"/>
+      </w:pPr>
+      <w:r>
+        <w:t xml:space="preserve">32.</w:t>
+      </w:r>
+      <w:r>
+        <w:t xml:space="preserve"> </w:t>
+      </w:r>
+      <w:r>
+        <w:rPr>
+          <w:b/>
+        </w:rPr>
+        <w:t xml:space="preserve">Cnudde P</w:t>
+      </w:r>
+      <w:r>
+        <w:t xml:space="preserve">. Longitudinal outcomes following total hip replacement: Time trends, sequence of events and study of factors influencing implant survival and mortality [PhD thesis]. [Gothenburg, Sweden]: Univerity of Gothenburg, 2018. [cited 27 Aug 2020].</w:t>
+      </w:r>
+      <w:r>
+        <w:t xml:space="preserve"> </w:t>
+      </w:r>
+    </w:p>
+    <w:bookmarkEnd w:id="88"/>
+    <w:bookmarkEnd w:id="89"/>
     <w:sectPr>
       <w:headerReference w:type="default" r:id="rId9"/>
       <w:pgSz w:w="12240" w:h="15840"/>

</xml_diff>

<commit_message>
Completeness and coverage. Fix #58
</commit_message>
<xml_diff>
--- a/reports/article.docx
+++ b/reports/article.docx
@@ -1031,11 +1031,15 @@
         <w:pStyle w:val="FirstParagraph"/>
       </w:pPr>
       <w:r>
-        <w:t xml:space="preserve">The inclusion period started 2008 since the American Society for Anesthesiologists (ASA) class and Body Mass Index (BMI) were systematically recorded in SHAR from then on. The observation period ended 2015, since we had access to co-morbidity from the national patient register up to this point. Deterministic data linkage was performed by 10-digit identity numbers, assigned to all Swedish residents at birth or immigration. The data linkage has been described previously.</w:t>
+        <w:rPr>
+          <w:strike/>
+        </w:rPr>
+        <w:t xml:space="preserve">All public and private Swedish hospitals report their THAs to SHAR, yielding a coverage of 100 %, with an individual patient completeness of 98 %.</w:t>
       </w:r>
       <w:r>
         <w:rPr>
           <w:vertAlign w:val="superscript"/>
+          <w:strike/>
         </w:rPr>
         <w:t xml:space="preserve">15</w:t>
       </w:r>
@@ -1043,13 +1047,25 @@
         <w:t xml:space="preserve"> </w:t>
       </w:r>
       <w:r>
+        <w:t xml:space="preserve">Our inclusion period started 2008 since the American Society for Anesthesiologists (ASA) class and Body Mass Index (BMI) were systematically recorded in SHAR from then on. The observation period ended 2015, since we had access to co-morbidity from the national patient register up to this point. Deterministic data linkage was performed by 10-digit identity numbers, assigned to all Swedish residents at birth or immigration. The data linkage has been described previously.</w:t>
+      </w:r>
+      <w:r>
+        <w:rPr>
+          <w:vertAlign w:val="superscript"/>
+        </w:rPr>
+        <w:t xml:space="preserve">16</w:t>
+      </w:r>
+      <w:r>
+        <w:t xml:space="preserve"> </w:t>
+      </w:r>
+      <w:r>
         <w:t xml:space="preserve">Age, sex, BMI, ASA class, type of hospital and year of surgery were collected from the SHAR, with a completeness of 96-98 %.</w:t>
       </w:r>
       <w:r>
         <w:rPr>
           <w:vertAlign w:val="superscript"/>
         </w:rPr>
-        <w:t xml:space="preserve">16</w:t>
+        <w:t xml:space="preserve">15</w:t>
       </w:r>
       <w:r>
         <w:t xml:space="preserve"> </w:t>
@@ -1125,6 +1141,43 @@
       <w:r>
         <w:t xml:space="preserve">).</w:t>
       </w:r>
+    </w:p>
+    <w:p>
+      <w:pPr>
+        <w:pStyle w:val="BodyText"/>
+      </w:pPr>
+      <w:r>
+        <w:rPr>
+          <w:strike/>
+        </w:rPr>
+        <w:t xml:space="preserve">Reporting to NJR is mandatory for all hospitals run by the National health service (NHS) in England and Wales.</w:t>
+      </w:r>
+      <w:r>
+        <w:rPr>
+          <w:vertAlign w:val="superscript"/>
+          <w:strike/>
+        </w:rPr>
+        <w:t xml:space="preserve">19</w:t>
+      </w:r>
+      <w:r>
+        <w:rPr>
+          <w:strike/>
+        </w:rPr>
+        <w:t xml:space="preserve"> </w:t>
+      </w:r>
+      <w:r>
+        <w:rPr>
+          <w:strike/>
+        </w:rPr>
+        <w:t xml:space="preserve">The register coverage is thus 100 % for such hospitals, although privately founded THAs are not included. Patient participation is based on informed consent. Consent rates varies slightly between years and regions but were 92.3 % in both England and Wales in 2018.</w:t>
+      </w:r>
+      <w:r>
+        <w:rPr>
+          <w:vertAlign w:val="superscript"/>
+          <w:strike/>
+        </w:rPr>
+        <w:t xml:space="preserve">20</w:t>
+      </w:r>
       <w:r>
         <w:t xml:space="preserve"> </w:t>
       </w:r>
@@ -1135,7 +1188,7 @@
         <w:rPr>
           <w:vertAlign w:val="superscript"/>
         </w:rPr>
-        <w:t xml:space="preserve">19</w:t>
+        <w:t xml:space="preserve">21</w:t>
       </w:r>
       <w:r>
         <w:t xml:space="preserve"> </w:t>
@@ -1147,7 +1200,7 @@
         <w:rPr>
           <w:vertAlign w:val="superscript"/>
         </w:rPr>
-        <w:t xml:space="preserve">20</w:t>
+        <w:t xml:space="preserve">22</w:t>
       </w:r>
     </w:p>
     <w:p>
@@ -1171,7 +1224,7 @@
         <w:rPr>
           <w:vertAlign w:val="superscript"/>
         </w:rPr>
-        <w:t xml:space="preserve">21</w:t>
+        <w:t xml:space="preserve">23</w:t>
       </w:r>
       <w:r>
         <w:t xml:space="preserve"> </w:t>
@@ -1258,7 +1311,7 @@
         <w:rPr>
           <w:vertAlign w:val="superscript"/>
         </w:rPr>
-        <w:t xml:space="preserve">22</w:t>
+        <w:t xml:space="preserve">24</w:t>
       </w:r>
       <w:r>
         <w:t xml:space="preserve"> </w:t>
@@ -1344,7 +1397,7 @@
         <w:rPr>
           <w:vertAlign w:val="superscript"/>
         </w:rPr>
-        <w:t xml:space="preserve">23</w:t>
+        <w:t xml:space="preserve">25</w:t>
       </w:r>
       <w:r>
         <w:t xml:space="preserve"> </w:t>
@@ -1356,7 +1409,7 @@
         <w:rPr>
           <w:vertAlign w:val="superscript"/>
         </w:rPr>
-        <w:t xml:space="preserve">24</w:t>
+        <w:t xml:space="preserve">26</w:t>
       </w:r>
       <w:r>
         <w:t xml:space="preserve"> </w:t>
@@ -1368,7 +1421,7 @@
         <w:rPr>
           <w:vertAlign w:val="superscript"/>
         </w:rPr>
-        <w:t xml:space="preserve">25</w:t>
+        <w:t xml:space="preserve">27</w:t>
       </w:r>
     </w:p>
     <w:p>
@@ -1922,7 +1975,7 @@
           <w:vertAlign w:val="superscript"/>
           <w:strike/>
         </w:rPr>
-        <w:t xml:space="preserve">26,27</w:t>
+        <w:t xml:space="preserve">28,29</w:t>
       </w:r>
       <w:r>
         <w:t xml:space="preserve"> </w:t>
@@ -2012,7 +2065,7 @@
         <w:rPr>
           <w:vertAlign w:val="superscript"/>
         </w:rPr>
-        <w:t xml:space="preserve">16,18</w:t>
+        <w:t xml:space="preserve">15,18</w:t>
       </w:r>
       <w:r>
         <w:t xml:space="preserve"> </w:t>
@@ -2024,7 +2077,7 @@
         <w:rPr>
           <w:vertAlign w:val="superscript"/>
         </w:rPr>
-        <w:t xml:space="preserve">28</w:t>
+        <w:t xml:space="preserve">30</w:t>
       </w:r>
       <w:r>
         <w:t xml:space="preserve"> </w:t>
@@ -2036,7 +2089,7 @@
         <w:rPr>
           <w:vertAlign w:val="superscript"/>
         </w:rPr>
-        <w:t xml:space="preserve">29</w:t>
+        <w:t xml:space="preserve">31</w:t>
       </w:r>
       <w:r>
         <w:t xml:space="preserve"> </w:t>
@@ -2100,7 +2153,7 @@
         <w:rPr>
           <w:vertAlign w:val="superscript"/>
         </w:rPr>
-        <w:t xml:space="preserve">30</w:t>
+        <w:t xml:space="preserve">32</w:t>
       </w:r>
       <w:r>
         <w:t xml:space="preserve"> </w:t>
@@ -2123,33 +2176,14 @@
         <w:rPr>
           <w:strike/>
         </w:rPr>
-        <w:t xml:space="preserve">This is also indicated by the fact that the relative survival for patients with THA is above 100 % within a year after surgery. Hence, patients with elective THA live longer on average compared to the general population of the same age, sex, and year of birth.</w:t>
+        <w:t xml:space="preserve">This was also indicated by a stydy performed by Cnudde et al. who showed that the relative survival for Swedish patients with THA was above 100 % within a year after surgery. Hence, patients with elective THA live longer on average compared to the general population of the same age, sex, and year of birth. An elevated risk of death (a relative survival below 100 %) was seen, however, for Swedish patients with cemented THA during the first 90 days after surgery, indicating that this event is in itself associated with those deaths.</w:t>
       </w:r>
       <w:r>
         <w:rPr>
           <w:vertAlign w:val="superscript"/>
           <w:strike/>
         </w:rPr>
-        <w:t xml:space="preserve">31</w:t>
-      </w:r>
-      <w:r>
-        <w:rPr>
-          <w:strike/>
-        </w:rPr>
-        <w:t xml:space="preserve"> </w:t>
-      </w:r>
-      <w:r>
-        <w:rPr>
-          <w:strike/>
-        </w:rPr>
-        <w:t xml:space="preserve">An elevated risk of death (a relative survival below 100 %) is seen, however, for Swedish patients with cemented THA during the first 90 days after surgery, indicating that this event is in itself associated with those deaths.</w:t>
-      </w:r>
-      <w:r>
-        <w:rPr>
-          <w:vertAlign w:val="superscript"/>
-          <w:strike/>
-        </w:rPr>
-        <w:t xml:space="preserve">32</w:t>
+        <w:t xml:space="preserve">33</w:t>
       </w:r>
     </w:p>
     <w:p>
@@ -6585,7 +6619,7 @@
       </w:r>
       <w:bookmarkEnd w:id="56"/>
     </w:p>
-    <w:bookmarkStart w:id="89" w:name="refs"/>
+    <w:bookmarkStart w:id="91" w:name="refs"/>
     <w:bookmarkStart w:id="57" w:name="ref-Garland2017"/>
     <w:p>
       <w:pPr>
@@ -7155,7 +7189,7 @@
       </w:r>
     </w:p>
     <w:bookmarkEnd w:id="70"/>
-    <w:bookmarkStart w:id="71" w:name="ref-Cnudde2016"/>
+    <w:bookmarkStart w:id="71" w:name="ref-Karrholm2018"/>
     <w:p>
       <w:pPr>
         <w:pStyle w:val="Bibliography"/>
@@ -7170,6 +7204,31 @@
         <w:rPr>
           <w:b/>
         </w:rPr>
+        <w:t xml:space="preserve">Kärrholm J, Mohaddes M, Odin D, Vinblad J, Rogmark C, Rolfson O</w:t>
+      </w:r>
+      <w:r>
+        <w:t xml:space="preserve">. Svenska höftprotesregistret årsrapport 2017. 2018.</w:t>
+      </w:r>
+      <w:r>
+        <w:t xml:space="preserve"> </w:t>
+      </w:r>
+    </w:p>
+    <w:bookmarkEnd w:id="71"/>
+    <w:bookmarkStart w:id="72" w:name="ref-Cnudde2016"/>
+    <w:p>
+      <w:pPr>
+        <w:pStyle w:val="Bibliography"/>
+      </w:pPr>
+      <w:r>
+        <w:t xml:space="preserve">16.</w:t>
+      </w:r>
+      <w:r>
+        <w:t xml:space="preserve"> </w:t>
+      </w:r>
+      <w:r>
+        <w:rPr>
+          <w:b/>
+        </w:rPr>
         <w:t xml:space="preserve">Cnudde P, Rolfson O, Nemes S, Kärrholm J, Rehnberg C, Rogmark C, et al.</w:t>
       </w:r>
       <w:r>
@@ -7192,31 +7251,6 @@
       </w:r>
       <w:r>
         <w:t xml:space="preserve">[Internet] BMC Musculoskeletal Disorders, 2016;17(1):414.</w:t>
-      </w:r>
-      <w:r>
-        <w:t xml:space="preserve"> </w:t>
-      </w:r>
-    </w:p>
-    <w:bookmarkEnd w:id="71"/>
-    <w:bookmarkStart w:id="72" w:name="ref-Karrholm2018"/>
-    <w:p>
-      <w:pPr>
-        <w:pStyle w:val="Bibliography"/>
-      </w:pPr>
-      <w:r>
-        <w:t xml:space="preserve">16.</w:t>
-      </w:r>
-      <w:r>
-        <w:t xml:space="preserve"> </w:t>
-      </w:r>
-      <w:r>
-        <w:rPr>
-          <w:b/>
-        </w:rPr>
-        <w:t xml:space="preserve">Kärrholm J, Mohaddes M, Odin D, Vinblad J, Rogmark C, Rolfson O</w:t>
-      </w:r>
-      <w:r>
-        <w:t xml:space="preserve">. Svenska höftprotesregistret årsrapport 2017. 2018.</w:t>
       </w:r>
       <w:r>
         <w:t xml:space="preserve"> </w:t>
@@ -7306,7 +7340,7 @@
       </w:r>
     </w:p>
     <w:bookmarkEnd w:id="74"/>
-    <w:bookmarkStart w:id="75" w:name="ref-Thorn2016"/>
+    <w:bookmarkStart w:id="76" w:name="ref-NationalJointRegistryNJR"/>
     <w:p>
       <w:pPr>
         <w:pStyle w:val="Bibliography"/>
@@ -7321,6 +7355,70 @@
         <w:rPr>
           <w:b/>
         </w:rPr>
+        <w:t xml:space="preserve">National Joint Registry (NJR)</w:t>
+      </w:r>
+      <w:r>
+        <w:t xml:space="preserve">. Data-Completeness-and-quality.</w:t>
+      </w:r>
+      <w:r>
+        <w:t xml:space="preserve"> </w:t>
+      </w:r>
+      <w:hyperlink r:id="rId75">
+        <w:r>
+          <w:rPr>
+            <w:rStyle w:val="Hyperlink"/>
+          </w:rPr>
+          <w:t xml:space="preserve">https://reports.njrcentre.org.uk/Data-Completeness-and-quality</w:t>
+        </w:r>
+      </w:hyperlink>
+      <w:r>
+        <w:t xml:space="preserve">, (date last accessed 2 August 2020).</w:t>
+      </w:r>
+      <w:r>
+        <w:t xml:space="preserve"> </w:t>
+      </w:r>
+    </w:p>
+    <w:bookmarkEnd w:id="76"/>
+    <w:bookmarkStart w:id="77" w:name="ref-TheNJREditorialBoard"/>
+    <w:p>
+      <w:pPr>
+        <w:pStyle w:val="Bibliography"/>
+      </w:pPr>
+      <w:r>
+        <w:t xml:space="preserve">20.</w:t>
+      </w:r>
+      <w:r>
+        <w:t xml:space="preserve"> </w:t>
+      </w:r>
+      <w:r>
+        <w:rPr>
+          <w:b/>
+        </w:rPr>
+        <w:t xml:space="preserve">The NJR Editorial Board</w:t>
+      </w:r>
+      <w:r>
+        <w:t xml:space="preserve">. NJR 16th Annual Report 2019.Pdf. NJR,</w:t>
+      </w:r>
+      <w:r>
+        <w:t xml:space="preserve"> </w:t>
+      </w:r>
+    </w:p>
+    <w:bookmarkEnd w:id="77"/>
+    <w:bookmarkStart w:id="78" w:name="ref-Thorn2016"/>
+    <w:p>
+      <w:pPr>
+        <w:pStyle w:val="Bibliography"/>
+      </w:pPr>
+      <w:r>
+        <w:t xml:space="preserve">21.</w:t>
+      </w:r>
+      <w:r>
+        <w:t xml:space="preserve"> </w:t>
+      </w:r>
+      <w:r>
+        <w:rPr>
+          <w:b/>
+        </w:rPr>
         <w:t xml:space="preserve">Thorn JC, Turner E, Hounsome L, Walsh E, Donovan JL, Verne J, et al.</w:t>
       </w:r>
       <w:r>
@@ -7348,14 +7446,14 @@
         <w:t xml:space="preserve"> </w:t>
       </w:r>
     </w:p>
-    <w:bookmarkEnd w:id="75"/>
-    <w:bookmarkStart w:id="76" w:name="ref-Sayers2016"/>
+    <w:bookmarkEnd w:id="78"/>
+    <w:bookmarkStart w:id="79" w:name="ref-Sayers2016"/>
     <w:p>
       <w:pPr>
         <w:pStyle w:val="Bibliography"/>
       </w:pPr>
       <w:r>
-        <w:t xml:space="preserve">20.</w:t>
+        <w:t xml:space="preserve">22.</w:t>
       </w:r>
       <w:r>
         <w:t xml:space="preserve"> </w:t>
@@ -7388,14 +7486,14 @@
         <w:t xml:space="preserve"> </w:t>
       </w:r>
     </w:p>
-    <w:bookmarkEnd w:id="76"/>
-    <w:bookmarkStart w:id="77" w:name="ref-Quan2005"/>
+    <w:bookmarkEnd w:id="79"/>
+    <w:bookmarkStart w:id="80" w:name="ref-Quan2005"/>
     <w:p>
       <w:pPr>
         <w:pStyle w:val="Bibliography"/>
       </w:pPr>
       <w:r>
-        <w:t xml:space="preserve">21.</w:t>
+        <w:t xml:space="preserve">23.</w:t>
       </w:r>
       <w:r>
         <w:t xml:space="preserve"> </w:t>
@@ -7431,14 +7529,14 @@
         <w:t xml:space="preserve"> </w:t>
       </w:r>
     </w:p>
-    <w:bookmarkEnd w:id="77"/>
-    <w:bookmarkStart w:id="78" w:name="ref-Guo2015"/>
+    <w:bookmarkEnd w:id="80"/>
+    <w:bookmarkStart w:id="81" w:name="ref-Guo2015"/>
     <w:p>
       <w:pPr>
         <w:pStyle w:val="Bibliography"/>
       </w:pPr>
       <w:r>
-        <w:t xml:space="preserve">22.</w:t>
+        <w:t xml:space="preserve">24.</w:t>
       </w:r>
       <w:r>
         <w:t xml:space="preserve"> </w:t>
@@ -7474,14 +7572,14 @@
         <w:t xml:space="preserve"> </w:t>
       </w:r>
     </w:p>
-    <w:bookmarkEnd w:id="78"/>
-    <w:bookmarkStart w:id="79" w:name="ref-Miller1991"/>
+    <w:bookmarkEnd w:id="81"/>
+    <w:bookmarkStart w:id="82" w:name="ref-Miller1991"/>
     <w:p>
       <w:pPr>
         <w:pStyle w:val="Bibliography"/>
       </w:pPr>
       <w:r>
-        <w:t xml:space="preserve">23.</w:t>
+        <w:t xml:space="preserve">25.</w:t>
       </w:r>
       <w:r>
         <w:t xml:space="preserve"> </w:t>
@@ -7514,14 +7612,14 @@
         <w:t xml:space="preserve"> </w:t>
       </w:r>
     </w:p>
-    <w:bookmarkEnd w:id="79"/>
-    <w:bookmarkStart w:id="80" w:name="ref-Nattino2016"/>
+    <w:bookmarkEnd w:id="82"/>
+    <w:bookmarkStart w:id="83" w:name="ref-Nattino2016"/>
     <w:p>
       <w:pPr>
         <w:pStyle w:val="Bibliography"/>
       </w:pPr>
       <w:r>
-        <w:t xml:space="preserve">24.</w:t>
+        <w:t xml:space="preserve">26.</w:t>
       </w:r>
       <w:r>
         <w:t xml:space="preserve"> </w:t>
@@ -7554,14 +7652,14 @@
         <w:t xml:space="preserve"> </w:t>
       </w:r>
     </w:p>
-    <w:bookmarkEnd w:id="80"/>
-    <w:bookmarkStart w:id="81" w:name="ref-Steyerberg2004"/>
+    <w:bookmarkEnd w:id="83"/>
+    <w:bookmarkStart w:id="84" w:name="ref-Steyerberg2004"/>
     <w:p>
       <w:pPr>
         <w:pStyle w:val="Bibliography"/>
       </w:pPr>
       <w:r>
-        <w:t xml:space="preserve">25.</w:t>
+        <w:t xml:space="preserve">27.</w:t>
       </w:r>
       <w:r>
         <w:t xml:space="preserve"> </w:t>
@@ -7594,14 +7692,14 @@
         <w:t xml:space="preserve"> </w:t>
       </w:r>
     </w:p>
-    <w:bookmarkEnd w:id="81"/>
-    <w:bookmarkStart w:id="82" w:name="ref-Gibbs2020"/>
+    <w:bookmarkEnd w:id="84"/>
+    <w:bookmarkStart w:id="85" w:name="ref-Gibbs2020"/>
     <w:p>
       <w:pPr>
         <w:pStyle w:val="Bibliography"/>
       </w:pPr>
       <w:r>
-        <w:t xml:space="preserve">26.</w:t>
+        <w:t xml:space="preserve">28.</w:t>
       </w:r>
       <w:r>
         <w:t xml:space="preserve"> </w:t>
@@ -7637,14 +7735,14 @@
         <w:t xml:space="preserve"> </w:t>
       </w:r>
     </w:p>
-    <w:bookmarkEnd w:id="82"/>
-    <w:bookmarkStart w:id="83" w:name="ref-Shohat2020"/>
+    <w:bookmarkEnd w:id="85"/>
+    <w:bookmarkStart w:id="86" w:name="ref-Shohat2020"/>
     <w:p>
       <w:pPr>
         <w:pStyle w:val="Bibliography"/>
       </w:pPr>
       <w:r>
-        <w:t xml:space="preserve">27.</w:t>
+        <w:t xml:space="preserve">29.</w:t>
       </w:r>
       <w:r>
         <w:t xml:space="preserve"> </w:t>
@@ -7680,14 +7778,14 @@
         <w:t xml:space="preserve"> </w:t>
       </w:r>
     </w:p>
-    <w:bookmarkEnd w:id="83"/>
-    <w:bookmarkStart w:id="84" w:name="ref-Burns2012"/>
+    <w:bookmarkEnd w:id="86"/>
+    <w:bookmarkStart w:id="87" w:name="ref-Burns2012"/>
     <w:p>
       <w:pPr>
         <w:pStyle w:val="Bibliography"/>
       </w:pPr>
       <w:r>
-        <w:t xml:space="preserve">28.</w:t>
+        <w:t xml:space="preserve">30.</w:t>
       </w:r>
       <w:r>
         <w:t xml:space="preserve"> </w:t>
@@ -7723,14 +7821,14 @@
         <w:t xml:space="preserve"> </w:t>
       </w:r>
     </w:p>
-    <w:bookmarkEnd w:id="84"/>
-    <w:bookmarkStart w:id="85" w:name="ref-Smith2012"/>
+    <w:bookmarkEnd w:id="87"/>
+    <w:bookmarkStart w:id="88" w:name="ref-Smith2012"/>
     <w:p>
       <w:pPr>
         <w:pStyle w:val="Bibliography"/>
       </w:pPr>
       <w:r>
-        <w:t xml:space="preserve">29.</w:t>
+        <w:t xml:space="preserve">31.</w:t>
       </w:r>
       <w:r>
         <w:t xml:space="preserve"> </w:t>
@@ -7763,14 +7861,14 @@
         <w:t xml:space="preserve"> </w:t>
       </w:r>
     </w:p>
-    <w:bookmarkEnd w:id="85"/>
-    <w:bookmarkStart w:id="86" w:name="ref-Mouchti2018"/>
+    <w:bookmarkEnd w:id="88"/>
+    <w:bookmarkStart w:id="89" w:name="ref-Mouchti2018"/>
     <w:p>
       <w:pPr>
         <w:pStyle w:val="Bibliography"/>
       </w:pPr>
       <w:r>
-        <w:t xml:space="preserve">30.</w:t>
+        <w:t xml:space="preserve">32.</w:t>
       </w:r>
       <w:r>
         <w:t xml:space="preserve"> </w:t>
@@ -7803,14 +7901,14 @@
         <w:t xml:space="preserve"> </w:t>
       </w:r>
     </w:p>
-    <w:bookmarkEnd w:id="86"/>
-    <w:bookmarkStart w:id="87" w:name="ref-Cnudde2017"/>
+    <w:bookmarkEnd w:id="89"/>
+    <w:bookmarkStart w:id="90" w:name="ref-Cnudde2018b"/>
     <w:p>
       <w:pPr>
         <w:pStyle w:val="Bibliography"/>
       </w:pPr>
       <w:r>
-        <w:t xml:space="preserve">31.</w:t>
+        <w:t xml:space="preserve">33.</w:t>
       </w:r>
       <w:r>
         <w:t xml:space="preserve"> </w:t>
@@ -7819,49 +7917,6 @@
         <w:rPr>
           <w:b/>
         </w:rPr>
-        <w:t xml:space="preserve">Cnudde P, Nemes S, Bülow E, Timperley J, Malchau H, Kärrholm J, et al.</w:t>
-      </w:r>
-      <w:r>
-        <w:t xml:space="preserve"> </w:t>
-      </w:r>
-      <w:r>
-        <w:t xml:space="preserve">Trends in hip replacements between 1999 and 2012 in Sweden.</w:t>
-      </w:r>
-      <w:r>
-        <w:t xml:space="preserve"> </w:t>
-      </w:r>
-      <w:r>
-        <w:rPr>
-          <w:i/>
-        </w:rPr>
-        <w:t xml:space="preserve">Journal of Orthopaedic Research</w:t>
-      </w:r>
-      <w:r>
-        <w:t xml:space="preserve"> </w:t>
-      </w:r>
-      <w:r>
-        <w:t xml:space="preserve">[Internet] 2017;36(January):432–442.</w:t>
-      </w:r>
-      <w:r>
-        <w:t xml:space="preserve"> </w:t>
-      </w:r>
-    </w:p>
-    <w:bookmarkEnd w:id="87"/>
-    <w:bookmarkStart w:id="88" w:name="ref-Cnudde2018b"/>
-    <w:p>
-      <w:pPr>
-        <w:pStyle w:val="Bibliography"/>
-      </w:pPr>
-      <w:r>
-        <w:t xml:space="preserve">32.</w:t>
-      </w:r>
-      <w:r>
-        <w:t xml:space="preserve"> </w:t>
-      </w:r>
-      <w:r>
-        <w:rPr>
-          <w:b/>
-        </w:rPr>
         <w:t xml:space="preserve">Cnudde P</w:t>
       </w:r>
       <w:r>
@@ -7871,8 +7926,8 @@
         <w:t xml:space="preserve"> </w:t>
       </w:r>
     </w:p>
-    <w:bookmarkEnd w:id="88"/>
-    <w:bookmarkEnd w:id="89"/>
+    <w:bookmarkEnd w:id="90"/>
+    <w:bookmarkEnd w:id="91"/>
     <w:sectPr>
       <w:headerReference w:type="default" r:id="rId9"/>
       <w:pgSz w:w="12240" w:h="15840"/>

</xml_diff>

<commit_message>
Revision submitted. Fix #47.
</commit_message>
<xml_diff>
--- a/reports/article.docx
+++ b/reports/article.docx
@@ -323,7 +323,7 @@
         <w:pStyle w:val="Date"/>
       </w:pPr>
       <w:r>
-        <w:t xml:space="preserve">2020-08-27</w:t>
+        <w:t xml:space="preserve">2020-09-05</w:t>
       </w:r>
     </w:p>
     <w:p>
@@ -362,7 +362,7 @@
         </w:numPr>
       </w:pPr>
       <w:r>
-        <w:t xml:space="preserve">Department of Orthopaedics, Institute of Surgical Sciences, Uppsala University Hospital, Uppsala, Sweden</w:t>
+        <w:t xml:space="preserve">Department of Surgical sciences/Orthopaedics, Institute of Surgical Sciences, Uppsala University Hospital, Uppsala, Sweden</w:t>
       </w:r>
       <w:r>
         <w:t xml:space="preserve"> </w:t>
@@ -604,7 +604,7 @@
         <w:t xml:space="preserve"> </w:t>
       </w:r>
       <w:r>
-        <w:t xml:space="preserve">MB, ChB, FRCS, MD, PhD, Head of Bristol Medical School, Professor of Orthopaedic Surgery, orthopaedic surgeon</w:t>
+        <w:t xml:space="preserve">MB, ChB, FRCS, MD, PhD, Head of Bristol Medical School, professor of orthopaedic surgery, consultant orthopaedic surgeon</w:t>
       </w:r>
       <w:r>
         <w:br/>
@@ -649,7 +649,7 @@
         <w:t xml:space="preserve"> </w:t>
       </w:r>
       <w:r>
-        <w:t xml:space="preserve">MD, PhD, orthopaedic surgeon, professor of orthopaedics, head of department, registry director of the Swedish Hip Arthroplasty Register</w:t>
+        <w:t xml:space="preserve">MD, PhD, consultant orthopaedic surgeon, professor of orthopaedics, head of department, registry director of the Swedish Hip Arthroplasty Register</w:t>
       </w:r>
       <w:r>
         <w:br/>
@@ -664,7 +664,7 @@
         <w:t xml:space="preserve"> </w:t>
       </w:r>
       <w:r>
-        <w:t xml:space="preserve">MD, PhD, orthopaedic surgeon, professor of orthopaedics, research leader</w:t>
+        <w:t xml:space="preserve">MD, PhD, consultant orthopaedic surgeon, professor of orthopaedics, head of department</w:t>
       </w:r>
     </w:p>
     <w:p>
@@ -816,7 +816,7 @@
           <w:rPr>
             <w:rStyle w:val="Hyperlink"/>
           </w:rPr>
-          <w:t xml:space="preserve">https://erikbulow.shinyapps.io/thamortpred/</w:t>
+          <w:t xml:space="preserve">https://shpr.registercentrum.se/om-registret-1/forskning/prediktion-av-90-dagarsmortalitet/p/SkyeTsTFB</w:t>
         </w:r>
       </w:hyperlink>
       <w:r>
@@ -889,7 +889,7 @@
           <w:rPr>
             <w:rStyle w:val="Hyperlink"/>
           </w:rPr>
-          <w:t xml:space="preserve">https://erikbulow.shinyapps.io/thamortpred/</w:t>
+          <w:t xml:space="preserve">https://shpr.registercentrum.se/om-registret-1/forskning/prediktion-av-90-dagarsmortalitet/p/SkyeTsTFB</w:t>
         </w:r>
       </w:hyperlink>
       <w:r>
@@ -921,7 +921,7 @@
         <w:pStyle w:val="FirstParagraph"/>
       </w:pPr>
       <w:r>
-        <w:t xml:space="preserve">Shared decision making has evolved into an integral part of patient-physician interactions prior to surgical interventions, and the weighing of risks against benefits is central to this process. 90-day mortality after THA performed due to osteoarthritis is low, ranging from 0.2 % to 0.6 %.</w:t>
+        <w:t xml:space="preserve">Shared decision making has evolved into an integral part of patient-physician interactions prior to surgical interventions, and the weighing of risks against benefits is central to this process. 90-day mortality after THA performed due to osteoarthritis is low, ranging from 0.2 % to 0.6 %.</w:t>
       </w:r>
       <w:r>
         <w:rPr>
@@ -1016,7 +1016,7 @@
         <w:pStyle w:val="FirstParagraph"/>
       </w:pPr>
       <w:r>
-        <w:t xml:space="preserve">We used data from the Swedish Hip Arthroplasty Register (SHAR) for model derivation and internal validation. The model was then validated externally on patients from England and Wales recorded in the National Joint Registry for England, Wales, Northern Ireland, the Isle of Man and the States of Guernsey (NJR). We focused on patients with cemented THA due to osteoarthritis.</w:t>
+        <w:t xml:space="preserve">We used data from the Swedish Hip Arthroplasty Register (SHAR) for model derivation and internal validation. The model was then validated externally on patients from England and Wales recorded in the National Joint Registry for England, Wales, Northern Ireland, the Isle of Man and the States of Guernsey (NJR). We focused on patients with cemented THA due to osteoarthritis</w:t>
       </w:r>
       <w:r>
         <w:t xml:space="preserve"> </w:t>
@@ -1025,13 +1025,28 @@
         <w:rPr>
           <w:strike/>
         </w:rPr>
-        <w:t xml:space="preserve">We thus excluded patients where either the femoral stem and/or the acetabular cup were uncemented (uncemented, hybrids and reverse hybrids).</w:t>
-      </w:r>
-      <w:r>
-        <w:t xml:space="preserve"> </w:t>
-      </w:r>
-      <w:r>
-        <w:t xml:space="preserve">Cementation is the most common fixation technique used in Sweden, thus used as inclusion criteria to decrease heterogeneity. Only the last operated hip was accounted for in patients with bilateral THA (Figure</w:t>
+        <w:t xml:space="preserve">since</w:t>
+      </w:r>
+      <w:r>
+        <w:t xml:space="preserve"> </w:t>
+      </w:r>
+      <w:r>
+        <w:t xml:space="preserve">cementation is the most common fixation technique used in Sweden,</w:t>
+      </w:r>
+      <w:r>
+        <w:t xml:space="preserve"> </w:t>
+      </w:r>
+      <w:r>
+        <w:rPr>
+          <w:strike/>
+        </w:rPr>
+        <w:t xml:space="preserve">and we thus excluded patients where either the femoral stem and/or the acetabular cup were cementless (cementless, hybrids, and reverse hybrids).</w:t>
+      </w:r>
+      <w:r>
+        <w:t xml:space="preserve"> </w:t>
+      </w:r>
+      <w:r>
+        <w:t xml:space="preserve">Only the last operated hip was accounted for in patients with bilateral THA (Figure</w:t>
       </w:r>
       <w:r>
         <w:t xml:space="preserve"> </w:t>
@@ -1067,7 +1082,7 @@
         <w:rPr>
           <w:strike/>
         </w:rPr>
-        <w:t xml:space="preserve">All public and private Swedish hospitals report their THAs to SHAR, yielding a coverage of 100 %, with an individual patient completeness of 98 %.</w:t>
+        <w:t xml:space="preserve">All public and private Swedish hospitals report their THAs to SHAR, yielding a coverage of 100 %, with an individual patient completeness of 98 %.</w:t>
       </w:r>
       <w:r>
         <w:rPr>
@@ -1080,7 +1095,52 @@
         <w:t xml:space="preserve"> </w:t>
       </w:r>
       <w:r>
-        <w:t xml:space="preserve">Our inclusion period started 2008 since the American Society for Anaesthesiologists (ASA) class and Body Mass Index (BMI) were systematically recorded in SHAR from then on. The observation period ended 2015, since we had access to comorbidity from the national patient register up to this point. Deterministic data linkage was performed by 10-digit identity numbers, assigned to all Swedish residents at birth or immigration. This data linkage has been described previously.</w:t>
+        <w:t xml:space="preserve">Our inclusion period started 2008 since the American Society for Anaesthesiologists (ASA) class and Body Mass Index (BMI) were systematically recorded in SHAR from then on. The observation period ended 2015, since we</w:t>
+      </w:r>
+      <w:r>
+        <w:t xml:space="preserve"> </w:t>
+      </w:r>
+      <w:r>
+        <w:rPr>
+          <w:strike/>
+        </w:rPr>
+        <w:t xml:space="preserve">only</w:t>
+      </w:r>
+      <w:r>
+        <w:t xml:space="preserve"> </w:t>
+      </w:r>
+      <w:r>
+        <w:t xml:space="preserve">had access to</w:t>
+      </w:r>
+      <w:r>
+        <w:t xml:space="preserve"> </w:t>
+      </w:r>
+      <w:r>
+        <w:rPr>
+          <w:strike/>
+        </w:rPr>
+        <w:t xml:space="preserve">information on</w:t>
+      </w:r>
+      <w:r>
+        <w:t xml:space="preserve"> </w:t>
+      </w:r>
+      <w:r>
+        <w:t xml:space="preserve">comorbidity from the national patient register up to this point. Deterministic data linkage was performed by 10-digit identity numbers, assigned to all Swedish residents at birth or immigration,</w:t>
+      </w:r>
+      <w:r>
+        <w:t xml:space="preserve"> </w:t>
+      </w:r>
+      <w:r>
+        <w:rPr>
+          <w:strike/>
+        </w:rPr>
+        <w:t xml:space="preserve">which</w:t>
+      </w:r>
+      <w:r>
+        <w:t xml:space="preserve"> </w:t>
+      </w:r>
+      <w:r>
+        <w:t xml:space="preserve">has been described previously.</w:t>
       </w:r>
       <w:r>
         <w:rPr>
@@ -1092,7 +1152,7 @@
         <w:t xml:space="preserve"> </w:t>
       </w:r>
       <w:r>
-        <w:t xml:space="preserve">Age, sex, BMI, ASA class, type of hospital and year of surgery were collected from the SHAR. Data on educational level were recorded for more than 98 % of the population with 85 % accuracy in the longitudinal integration database for health insurance and labour market studies (LISA) from Statistics Sweden.</w:t>
+        <w:t xml:space="preserve">Age, sex, BMI, ASA class, type of hospital and year of surgery were collected from the SHAR. Data on educational level were recorded for more than 98 % of the population with 85 % accuracy in the longitudinal integration database for health insurance and labour market studies (LISA) from Statistics Sweden.</w:t>
       </w:r>
       <w:r>
         <w:rPr>
@@ -1104,7 +1164,7 @@
         <w:t xml:space="preserve"> </w:t>
       </w:r>
       <w:r>
-        <w:t xml:space="preserve">Civil status, were also collected from LISA and comorbidity during the year preceding index surgery from the National Patient Register (NPR). NPR contains diagnoses coded by ICD-10 from in- and outpatient episodes in all private and public hospitals. Completeness for NPR is above 99 % and 85-95 % of all diagnostic codes are valid.</w:t>
+        <w:t xml:space="preserve">Civil status, were also collected from LISA and comorbidity during the year preceding index surgery from the National Patient Register (NPR). NPR contains diagnoses coded by ICD-10 from in- and outpatient episodes in all private and public hospitals. Completeness for NPR is above 99 % and 85-95 % of all diagnostic codes are valid.</w:t>
       </w:r>
       <w:r>
         <w:rPr>
@@ -1124,7 +1184,7 @@
         <w:pStyle w:val="BodyText"/>
       </w:pPr>
       <w:r>
-        <w:t xml:space="preserve">Patients with missing information on BMI or a measurement above 50 were excluded, as were patients with missing information on ASA class or class IV and above, as well as patients with unknown educational level or type of hospital. 53,099 patients (mean age 73 years, range 35 - 99 and 61 % females) were included (Figure</w:t>
+        <w:t xml:space="preserve">Patients with missing information on BMI or a measurement above 50 were excluded, as were patients with missing information on ASA class or class IV and above, as well as patients with unknown educational level or type of hospital. 53,099 patients (mean age 73 years, range 35 - 99 and 61 % females) were included (Figure</w:t>
       </w:r>
       <w:r>
         <w:t xml:space="preserve"> </w:t>
@@ -1171,114 +1231,170 @@
         <w:rPr>
           <w:strike/>
         </w:rPr>
-        <w:t xml:space="preserve">Reporting to NJR is mandatory for all hospitals run by the National Health Service (NHS) in England and Wales.</w:t>
+        <w:t xml:space="preserve">Reporting to NJR is mandatory for all hospitals whether run by the National Health Service (NHS) or privately in England and Wales. Patient participation is based on informed consent. Consent rates vary slightly between years and regions but it was 92.3 % in both England and Wales in 2018.</w:t>
       </w:r>
       <w:r>
         <w:rPr>
           <w:vertAlign w:val="superscript"/>
           <w:strike/>
         </w:rPr>
-        <w:t xml:space="preserve">19</w:t>
+        <w:t xml:space="preserve">19,20</w:t>
+      </w:r>
+      <w:r>
+        <w:t xml:space="preserve"> </w:t>
+      </w:r>
+      <w:r>
+        <w:t xml:space="preserve">NJR data was linked to the secondary uses service database from the National Health Service (NHS) with comorbidity from the hospital episode statistics (HES) database in England, and the patient episode database for Wales.</w:t>
+      </w:r>
+      <w:r>
+        <w:rPr>
+          <w:vertAlign w:val="superscript"/>
+        </w:rPr>
+        <w:t xml:space="preserve">21</w:t>
+      </w:r>
+      <w:r>
+        <w:t xml:space="preserve"> </w:t>
+      </w:r>
+      <w:r>
+        <w:t xml:space="preserve">Out-patient deaths were linked from the office of national statistics based on NHS-numbers, as well as patient name, age, sex and address.</w:t>
+      </w:r>
+      <w:r>
+        <w:rPr>
+          <w:vertAlign w:val="superscript"/>
+        </w:rPr>
+        <w:t xml:space="preserve">22</w:t>
+      </w:r>
+    </w:p>
+    <w:p>
+      <w:pPr>
+        <w:pStyle w:val="Heading2"/>
+      </w:pPr>
+      <w:bookmarkStart w:id="34" w:name="defining-co-morbidity"/>
+      <w:r>
+        <w:t xml:space="preserve">Defining co-morbidity</w:t>
+      </w:r>
+      <w:bookmarkEnd w:id="34"/>
+    </w:p>
+    <w:p>
+      <w:pPr>
+        <w:pStyle w:val="FirstParagraph"/>
+      </w:pPr>
+      <w:r>
+        <w:t xml:space="preserve">Comorbidity was defined by individual ICD-10 codes grouped into 17 categories by Charlson and 31 by Elixhauser.</w:t>
+      </w:r>
+      <w:r>
+        <w:rPr>
+          <w:vertAlign w:val="superscript"/>
+        </w:rPr>
+        <w:t xml:space="preserve">23</w:t>
+      </w:r>
+      <w:r>
+        <w:t xml:space="preserve"> </w:t>
+      </w:r>
+      <w:r>
+        <w:t xml:space="preserve">Some conditions were identified by both indices, and some were closely related and therefore merged (such as hypertension with and without complications, or abuse of either drugs or alcohol). We combined individual diagnostic groups to establish 21 broader categories of comorbidity (Table</w:t>
+      </w:r>
+      <w:r>
+        <w:t xml:space="preserve"> </w:t>
+      </w:r>
+      <w:r>
+        <w:t xml:space="preserve">1</w:t>
+      </w:r>
+      <w:r>
+        <w:t xml:space="preserve">).</w:t>
+      </w:r>
+    </w:p>
+    <w:p>
+      <w:pPr>
+        <w:pStyle w:val="Heading2"/>
+      </w:pPr>
+      <w:bookmarkStart w:id="35" w:name="X3dfb8ce663a1fc2d82d471b5d62397660058101"/>
+      <w:r>
+        <w:t xml:space="preserve">Statistical analysis for model development</w:t>
+      </w:r>
+      <w:bookmarkEnd w:id="35"/>
+    </w:p>
+    <w:p>
+      <w:pPr>
+        <w:pStyle w:val="FirstParagraph"/>
+      </w:pPr>
+      <w:r>
+        <w:t xml:space="preserve">We used a statistical procedure with bootstrap ranking and a logistic least absolute shrinkage and selection operator (LASSO;</w:t>
+      </w:r>
+      <w:r>
+        <w:t xml:space="preserve"> </w:t>
       </w:r>
       <w:r>
         <w:rPr>
           <w:strike/>
         </w:rPr>
-        <w:t xml:space="preserve"> </w:t>
+        <w:t xml:space="preserve">figure</w:t>
       </w:r>
       <w:r>
         <w:rPr>
           <w:strike/>
         </w:rPr>
-        <w:t xml:space="preserve">The register coverage is thus 100 % for such hospitals, although privately founded THAs are not included. Patient participation is based on informed consent. Consent rates varies slightly between years and regions but were 92.3 % in both England and Wales in 2018.</w:t>
+        <w:t xml:space="preserve"> </w:t>
+      </w:r>
+      <w:r>
+        <w:rPr>
+          <w:strike/>
+        </w:rPr>
+        <w:t xml:space="preserve">3</w:t>
+      </w:r>
+      <w:r>
+        <w:rPr>
+          <w:strike/>
+        </w:rPr>
+        <w:t xml:space="preserve"> </w:t>
+      </w:r>
+      <w:r>
+        <w:rPr>
+          <w:strike/>
+        </w:rPr>
+        <w:t xml:space="preserve">and</w:t>
+      </w:r>
+      <w:r>
+        <w:rPr>
+          <w:strike/>
+        </w:rPr>
+        <w:t xml:space="preserve"> </w:t>
+      </w:r>
+      <w:r>
+        <w:rPr>
+          <w:strike/>
+        </w:rPr>
+        <w:t xml:space="preserve">4</w:t>
+      </w:r>
+      <w:r>
+        <w:t xml:space="preserve">).</w:t>
       </w:r>
       <w:r>
         <w:rPr>
           <w:vertAlign w:val="superscript"/>
+        </w:rPr>
+        <w:t xml:space="preserve">24</w:t>
+      </w:r>
+      <w:r>
+        <w:t xml:space="preserve"> </w:t>
+      </w:r>
+      <w:r>
+        <w:t xml:space="preserve">Age and BMI were normalized to have mean = 0 and standard deviation = 1. Comorbidities recorded for at least one patient who died within 90 days, and one who did not, were included in the modelling process.</w:t>
+      </w:r>
+      <w:r>
+        <w:t xml:space="preserve"> </w:t>
+      </w:r>
+      <w:r>
+        <w:rPr>
           <w:strike/>
         </w:rPr>
-        <w:t xml:space="preserve">20</w:t>
-      </w:r>
-      <w:r>
-        <w:t xml:space="preserve"> </w:t>
-      </w:r>
-      <w:r>
-        <w:t xml:space="preserve">NJR data was linked to the secondary uses service database from the National Health Service (NHS) with comorbidity from the hospital episode statistics (HES) database in England, and the patient episode database for Wales.</w:t>
-      </w:r>
-      <w:r>
-        <w:rPr>
-          <w:vertAlign w:val="superscript"/>
-        </w:rPr>
-        <w:t xml:space="preserve">21</w:t>
-      </w:r>
-      <w:r>
-        <w:t xml:space="preserve"> </w:t>
-      </w:r>
-      <w:r>
-        <w:t xml:space="preserve">Out-patient deaths were linked from the office of national statistics based on NHS-numbers, as well as patient name, age, sex and address.</w:t>
-      </w:r>
-      <w:r>
-        <w:rPr>
-          <w:vertAlign w:val="superscript"/>
-        </w:rPr>
-        <w:t xml:space="preserve">22</w:t>
-      </w:r>
-    </w:p>
-    <w:p>
-      <w:pPr>
-        <w:pStyle w:val="Heading2"/>
-      </w:pPr>
-      <w:bookmarkStart w:id="34" w:name="defining-co-morbidity"/>
-      <w:r>
-        <w:t xml:space="preserve">Defining co-morbidity</w:t>
-      </w:r>
-      <w:bookmarkEnd w:id="34"/>
-    </w:p>
-    <w:p>
-      <w:pPr>
-        <w:pStyle w:val="FirstParagraph"/>
-      </w:pPr>
-      <w:r>
-        <w:t xml:space="preserve">Comorbidity was defined by individual ICD-10 codes grouped into 17 categories by Charlson and 31 by Elixhauser.</w:t>
-      </w:r>
-      <w:r>
-        <w:rPr>
-          <w:vertAlign w:val="superscript"/>
-        </w:rPr>
-        <w:t xml:space="preserve">23</w:t>
-      </w:r>
-      <w:r>
-        <w:t xml:space="preserve"> </w:t>
-      </w:r>
-      <w:r>
-        <w:t xml:space="preserve">Some conditions were identified by both indices, and some were closely related and therefore merged (such as hypertension with and without complications, or abuse of either drugs or alcohol). We combined individual diagnostic groups to establish 21 broader categories of comorbidity (Table</w:t>
-      </w:r>
-      <w:r>
-        <w:t xml:space="preserve"> </w:t>
-      </w:r>
-      <w:r>
-        <w:t xml:space="preserve">1</w:t>
-      </w:r>
-      <w:r>
-        <w:t xml:space="preserve">).</w:t>
-      </w:r>
-    </w:p>
-    <w:p>
-      <w:pPr>
-        <w:pStyle w:val="Heading2"/>
-      </w:pPr>
-      <w:bookmarkStart w:id="35" w:name="X3dfb8ce663a1fc2d82d471b5d62397660058101"/>
-      <w:r>
-        <w:t xml:space="preserve">Statistical analysis for model development</w:t>
-      </w:r>
-      <w:bookmarkEnd w:id="35"/>
-    </w:p>
-    <w:p>
-      <w:pPr>
-        <w:pStyle w:val="FirstParagraph"/>
-      </w:pPr>
-      <w:r>
-        <w:t xml:space="preserve">We used a statistical procedure with bootstrap ranking and a logistic least absolute shrinkage and selection operator (LASSO;</w:t>
+        <w:t xml:space="preserve">One hundred</w:t>
+      </w:r>
+      <w:r>
+        <w:t xml:space="preserve"> </w:t>
+      </w:r>
+      <w:r>
+        <w:t xml:space="preserve">bootstrap samples were drawn from the observed data set. We used</w:t>
       </w:r>
       <w:r>
         <w:t xml:space="preserve"> </w:t>
@@ -1287,58 +1403,10 @@
         <w:rPr>
           <w:strike/>
         </w:rPr>
-        <w:t xml:space="preserve">figure</w:t>
-      </w:r>
-      <w:r>
-        <w:rPr>
-          <w:strike/>
-        </w:rPr>
-        <w:t xml:space="preserve"> </w:t>
-      </w:r>
-      <w:r>
-        <w:rPr>
-          <w:strike/>
-        </w:rPr>
-        <w:t xml:space="preserve">3</w:t>
-      </w:r>
-      <w:r>
-        <w:rPr>
-          <w:strike/>
-        </w:rPr>
-        <w:t xml:space="preserve"> </w:t>
-      </w:r>
-      <w:r>
-        <w:rPr>
-          <w:strike/>
-        </w:rPr>
-        <w:t xml:space="preserve">and</w:t>
-      </w:r>
-      <w:r>
-        <w:rPr>
-          <w:strike/>
-        </w:rPr>
-        <w:t xml:space="preserve"> </w:t>
-      </w:r>
-      <w:r>
-        <w:rPr>
-          <w:strike/>
-        </w:rPr>
-        <w:t xml:space="preserve">4</w:t>
-      </w:r>
-      <w:r>
-        <w:t xml:space="preserve">).</w:t>
-      </w:r>
-      <w:r>
-        <w:rPr>
-          <w:vertAlign w:val="superscript"/>
-        </w:rPr>
-        <w:t xml:space="preserve">24</w:t>
-      </w:r>
-      <w:r>
-        <w:t xml:space="preserve"> </w:t>
-      </w:r>
-      <w:r>
-        <w:t xml:space="preserve">Age and BMI were normalized to have mean = 0 and standard deviation = 1. Comorbidities recorded for at least one patient who died within 90 days, and one who did not, were included in the modelling process. 100 bootstrap samples were drawn from the observed data set. We used 10-fold cross validation for every bootstrap sample with a range of potential penalty values (</w:t>
+        <w:t xml:space="preserve">ten</w:t>
+      </w:r>
+      <w:r>
+        <w:t xml:space="preserve">-fold cross validation for every bootstrap sample with a range of potential penalty values (</w:t>
       </w:r>
       <m:oMath>
         <m:r>
@@ -1357,7 +1425,7 @@
         </m:r>
       </m:oMath>
       <w:r>
-        <w:t xml:space="preserve">:s minimizing the mean cross-validated deviances and those were used to estimate model coefficients for each potential predictor. The means of the magnitude (absolute values) of those estimates were used as measures of variable importance. Piece-wise linear regression was used to detect a breaking point where a significant drop in variable importance was observed. Potential predictors with variable importance above this breaking point were kept as model candidates. The whole process was repeated 100 times. Covariates that were selected at least once were used in a main effects model of multivariable logistic regression without penalty, and without pre-normalization of numeric variables (main model). A reduced model with variables chosen at least 33 out of the 100 times were used as a simpler alternative. This model was also evaluated without cancer as a predictor, considering that medical indications for THA surgery may be different for patients with cancer or without cancer. Univariable models with the ASA class, as well as the Charlson or Elixhauser comorbidity indices were used for benchmarking, as well as a model including only age and sex. Each model including age was fitted three times, once with age as a main effect and twice with restricted cubic splines, either by two or three knots. Odds ratios for the final model were estimated with 95 % confidence intervals and</w:t>
+        <w:t xml:space="preserve">:s minimizing the mean cross-validated deviances and those were used to estimate model coefficients for each potential predictor. The means of the magnitude (absolute values) of those estimates were used as measures of variable importance. Piece-wise linear regression was used to detect a breaking point where a significant drop in variable importance was observed. Potential predictors with variable importance above this breaking point were kept as model candidates. The whole process was repeated 100 times. Covariates that were selected at least once were used in a main effects model of multivariable logistic regression without penalty, and without pre-normalization of numeric variables (main model). A reduced model with variables chosen at least 33 out of the 100 times were used as a simpler alternative. This model was also evaluated without cancer as a predictor, considering that medical indications for THA surgery may be different for patients with cancer or without cancer. Univariable models with the ASA class, as well as the Charlson or Elixhauser comorbidity indices were used for benchmarking, as well as a model including only age and sex. Each model including age was fitted three times, once with age as a main effect and twice with restricted cubic splines, either by two or three knots. Odds ratios for the final model were estimated with 95 % confidence intervals and</w:t>
       </w:r>
       <w:r>
         <w:t xml:space="preserve"> </w:t>
@@ -1386,7 +1454,7 @@
         <w:pStyle w:val="FirstParagraph"/>
       </w:pPr>
       <w:r>
-        <w:t xml:space="preserve">Each model was used to predict the probability of death within 90 days for patients from the SHAR (internal validation). Receiver operating characteristic (ROC) curves were drawn and the area under those curves (AUC) were used as a measure of discriminative ability. Models with a lower bootstrap-based 95 % confidence limit above 0.7, were considered good. We used the bias-corrected Somers’</w:t>
+        <w:t xml:space="preserve">Each model was used to predict the probability of death within 90 days for patients from the SHAR (internal validation). Receiver operating characteristic (ROC) curves were drawn and the area under those curves (AUC) were used as a measure of discriminative ability. Models with a lower bootstrap-based 95 % confidence limit above 0.7, were considered good. We used the bias-corrected Somers’</w:t>
       </w:r>
       <w:r>
         <w:t xml:space="preserve"> </w:t>
@@ -1436,7 +1504,7 @@
         <w:t xml:space="preserve"> </w:t>
       </w:r>
       <w:r>
-        <w:t xml:space="preserve">The reduced model was then evaluated externally. An AUC with 95 % CI was calculated for the model as-is. Re-calibration of the model intercept was then performed to account for different mortality rates in Sweden compared to England and Wales. An updated over-all slope was also calculated to account for country-specific treatment differences.</w:t>
+        <w:t xml:space="preserve">The reduced model was then evaluated externally. An AUC with 95 % CI was calculated for the model as-is. Re-calibration of the model intercept was then performed to account for different mortality rates in Sweden compared to England and Wales. An updated over-all slope was also calculated to account for country-specific treatment differences.</w:t>
       </w:r>
       <w:r>
         <w:rPr>
@@ -1467,7 +1535,7 @@
           <w:rPr>
             <w:rStyle w:val="Hyperlink"/>
           </w:rPr>
-          <w:t xml:space="preserve">https://erikbulow.shinyapps.io/thamortpred/</w:t>
+          <w:t xml:space="preserve">https://shpr.registercentrum.se/om-registret-1/forskning/prediktion-av-90-dagarsmortalitet/p/SkyeTsTFB</w:t>
         </w:r>
       </w:hyperlink>
       <w:r>
@@ -1479,7 +1547,22 @@
         <w:pStyle w:val="BodyText"/>
       </w:pPr>
       <w:r>
-        <w:t xml:space="preserve">We used R version 3.6.1 (R Foundation for Statistical Computing, Vienna, Austria) with significant packages tidyverse, tidymodels, furrr, pROC and shiny. All R-scripts and necessary configurations (but no personal data) is available at</w:t>
+        <w:t xml:space="preserve">We used R version 3.6.1 (R Foundation for Statistical Computing, Vienna, Austria) with significant packages tidyverse, tidymodels, furrr, pROC and shiny. All R-scripts and necessary configurations (but no personal data)</w:t>
+      </w:r>
+      <w:r>
+        <w:t xml:space="preserve"> </w:t>
+      </w:r>
+      <w:r>
+        <w:rPr>
+          <w:strike/>
+        </w:rPr>
+        <w:t xml:space="preserve">are</w:t>
+      </w:r>
+      <w:r>
+        <w:t xml:space="preserve"> </w:t>
+      </w:r>
+      <w:r>
+        <w:t xml:space="preserve">available at</w:t>
       </w:r>
       <w:r>
         <w:t xml:space="preserve"> </w:t>
@@ -1548,7 +1631,7 @@
         <w:rPr>
           <w:strike/>
         </w:rPr>
-        <w:t xml:space="preserve">The median age of patients who died were 79 years (range 57-95) with distribution in Table</w:t>
+        <w:t xml:space="preserve">The median age of patients who died was 79 years (range 57-95; Table</w:t>
       </w:r>
       <w:r>
         <w:rPr>
@@ -1572,7 +1655,22 @@
         <w:t xml:space="preserve"> </w:t>
       </w:r>
       <w:r>
-        <w:t xml:space="preserve">Patients from NJR had an unadjusted risk of 90 day mortality of 0.52 % (95 % CI 0.49 - 0.56). Further cohort characteristics are presented in Table</w:t>
+        <w:t xml:space="preserve">Patients from</w:t>
+      </w:r>
+      <w:r>
+        <w:t xml:space="preserve"> </w:t>
+      </w:r>
+      <w:r>
+        <w:rPr>
+          <w:strike/>
+        </w:rPr>
+        <w:t xml:space="preserve">the</w:t>
+      </w:r>
+      <w:r>
+        <w:t xml:space="preserve"> </w:t>
+      </w:r>
+      <w:r>
+        <w:t xml:space="preserve">NJR had an unadjusted risk of 90-day mortality of 0.52 % (95 % CI 0.49 - 0.56). Further cohort characteristics are presented in Table</w:t>
       </w:r>
       <w:r>
         <w:t xml:space="preserve"> </w:t>
@@ -1624,7 +1722,7 @@
         <w:pStyle w:val="BodyText"/>
       </w:pPr>
       <w:r>
-        <w:t xml:space="preserve">The main and reduced models were no different regarding discriminative ability (AUC = 0.79, 95 % CI 0.75 - 0.82 versus AUC = 0.78, 95 % CI 0.75 - 0.81). We therefore considered the reduced model as superior due to its simplicity. Traditional models performed poorly with 95 % confidence intervals not above 0.7: The Charlson comorbidity index had an AUC of (AUC = 0.66, 95 % CI 0.62 - 0.70) and the Elixhauser comorbidity an AUC of (AUC = 0.64, 95 % CI 0.59 - 0.68; Figure</w:t>
+        <w:t xml:space="preserve">The main and reduced models were no different regarding discriminative ability (AUC = 0.79, 95 % CI 0.75 - 0.82 versus AUC = 0.78, 95 % CI 0.75 - 0.81). We therefore considered the reduced model as superior due to its simplicity. Traditional models performed poorly with 95 % confidence intervals not above 0.7: The Charlson comorbidity index had an AUC of (AUC = 0.66, 95 % CI 0.62 - 0.70) and the Elixhauser comorbidity an AUC of (AUC = 0.64, 95 % CI 0.59 - 0.68; Figure</w:t>
       </w:r>
       <w:r>
         <w:t xml:space="preserve"> </w:t>
@@ -1674,7 +1772,7 @@
         <w:t xml:space="preserve">9</w:t>
       </w:r>
       <w:r>
-        <w:t xml:space="preserve">. Model calibration was good for estimated probabilities up to 3 % and acceptable up to 5 % (Figure</w:t>
+        <w:t xml:space="preserve">. Model calibration was good for estimated probabilities up to 3 % and acceptable up to 5 % (Figure</w:t>
       </w:r>
       <w:r>
         <w:t xml:space="preserve"> </w:t>
@@ -1692,7 +1790,7 @@
         <w:t xml:space="preserve">5</w:t>
       </w:r>
       <w:r>
-        <w:t xml:space="preserve">. Omitting cancer from the reduced model did not affect the AUC or calibration for estimated probabilities below 3 %, but calibration outside this range deteriorated, and we thus retained cancer as an important predictor.</w:t>
+        <w:t xml:space="preserve">. Omitting cancer from the reduced model did not affect the AUC or calibration for estimated probabilities below 3 %, but calibration outside this range deteriorated, and we thus retained cancer as an important predictor.</w:t>
       </w:r>
     </w:p>
     <w:p>
@@ -1731,7 +1829,7 @@
         <w:t xml:space="preserve">7</w:t>
       </w:r>
       <w:r>
-        <w:t xml:space="preserve">). Calibration of the re-calibrated model was slightly inferior compared to the internal calibration. Predicted probabilities between 0.5 % and 1.5 % were lower than observed proportions and the estimated 95 % confidence bands were wider. Over-all, calibration was good for predicted probabilities below 3 % and acceptable below 5 % (Figure</w:t>
+        <w:t xml:space="preserve">). Calibration of the re-calibrated model was slightly inferior compared to the internal calibration. Predicted probabilities between 0.5 % and 1.5 % were lower than observed proportions and the estimated 95 % confidence bands were wider. Over-all, calibration was good for predicted probabilities below 3 % and acceptable below 5 % (Figure</w:t>
       </w:r>
       <w:r>
         <w:t xml:space="preserve"> </w:t>
@@ -1880,7 +1978,7 @@
         <w:t xml:space="preserve"> </w:t>
       </w:r>
       <w:r>
-        <w:t xml:space="preserve">years and for predicted probabilities up to 5 %.</w:t>
+        <w:t xml:space="preserve">years and for predicted probabilities up to 5 %.</w:t>
       </w:r>
     </w:p>
     <w:p>
@@ -1905,7 +2003,7 @@
           <w:rPr>
             <w:rStyle w:val="Hyperlink"/>
           </w:rPr>
-          <w:t xml:space="preserve">https://erikbulow.shinyapps.io/thamortpred/</w:t>
+          <w:t xml:space="preserve">https://shpr.registercentrum.se/om-registret-1/forskning/prediktion-av-90-dagarsmortalitet/p/SkyeTsTFB</w:t>
         </w:r>
       </w:hyperlink>
       <w:r>
@@ -1960,7 +2058,7 @@
         <w:t xml:space="preserve">6.5 %</w:t>
       </w:r>
       <w:r>
-        <w:t xml:space="preserve">. Note, however, that covariate patterns with observed probabilities above 5 % were rare (0.13 %, n = 70). Risks above 5 % are therefore subject to extrapolation. The true proportions are likely lower (as indicated by Figure</w:t>
+        <w:t xml:space="preserve">. Note, however, that covariate patterns with observed probabilities above 5 % were rare (0.13 %, n = 70). Risks above 5 % are therefore subject to extrapolation. The true proportions are likely lower (as indicated by Figure</w:t>
       </w:r>
       <w:r>
         <w:t xml:space="preserve"> </w:t>
@@ -2051,7 +2149,7 @@
         <w:t xml:space="preserve"> </w:t>
       </w:r>
       <w:r>
-        <w:t xml:space="preserve">0.05) but was still relevant as a predictor due to unobserved heterogeneity. We noted that the proportion of patients in the SHAR with BMI above 30, the WHO definition of obesity, was much higher (23 %, n = 12,336) than the proportion of patients with a diagnosis code for obesity (ICD-10 = E66) recorded in the NPR (1.9 %, n = 1,000). BMI is systematically recorded in the SHAR</w:t>
+        <w:t xml:space="preserve">0.05) but was still relevant as a predictor due to unobserved heterogeneity. We noted that the proportion of patients in the SHAR with BMI above 30, the WHO definition of obesity, was much higher (23 %, n = 12,336) than the proportion of patients with a diagnosis code for obesity (ICD-10 = E66) recorded in the NPR (1.9 %, n = 1,000). BMI is systematically recorded in the SHAR</w:t>
       </w:r>
       <w:r>
         <w:t xml:space="preserve"> </w:t>
@@ -2060,13 +2158,28 @@
         <w:rPr>
           <w:strike/>
         </w:rPr>
-        <w:t xml:space="preserve">with only around 5 % missing data,</w:t>
-      </w:r>
-      <w:r>
-        <w:t xml:space="preserve"> </w:t>
-      </w:r>
-      <w:r>
-        <w:t xml:space="preserve">but the diagnosis of obesity might not have been made during previous contacts with the healthcare system.</w:t>
+        <w:t xml:space="preserve">with only around 5 % missing data,</w:t>
+      </w:r>
+      <w:r>
+        <w:t xml:space="preserve"> </w:t>
+      </w:r>
+      <w:r>
+        <w:t xml:space="preserve">but the diagnosis of obesity</w:t>
+      </w:r>
+      <w:r>
+        <w:t xml:space="preserve"> </w:t>
+      </w:r>
+      <w:r>
+        <w:rPr>
+          <w:strike/>
+        </w:rPr>
+        <w:t xml:space="preserve">in patients registered in the NJR</w:t>
+      </w:r>
+      <w:r>
+        <w:t xml:space="preserve"> </w:t>
+      </w:r>
+      <w:r>
+        <w:t xml:space="preserve">might not have been made during previous contacts with the healthcare system.</w:t>
       </w:r>
     </w:p>
     <w:p>
@@ -2077,7 +2190,7 @@
         <w:rPr>
           <w:strike/>
         </w:rPr>
-        <w:t xml:space="preserve">It should be noted that short-term mortality after elective THA is rare. As such, it might not be the most immediate issue for patients making an informed decision on whether to operate or not. Other important outcomes includes adverse events after surgery such as prosthetic joint infections or dislocation. Our next step is therefore to extend the web calculator to such events as well.</w:t>
+        <w:t xml:space="preserve">It should be noted that short-term mortality after elective THA is rare and might therefore not be the most important issue for patients making an informed decision on whether to consent to THA surgery. Other important outcomes such as adverse events after surgery, including prosthetic joint infections (PJI) or dislocation, are much more common and have a considerable impact on quality of life and the necessity of subsequent surgeries. Our next step is therefore to extend the web calculator to adverse events such as PJI and dislocation.</w:t>
       </w:r>
     </w:p>
     <w:p>
@@ -2107,7 +2220,7 @@
         <w:t xml:space="preserve"> </w:t>
       </w:r>
       <w:r>
-        <w:t xml:space="preserve">Some concerns have been raised regarding the HES database from UK, but a systematic review found that the overall median diagnostic accuracy (comparing ICD-codes to individual case notes) was 80 %.</w:t>
+        <w:t xml:space="preserve">Some concerns have been raised regarding the HES database from UK, but a systematic review found that the overall median diagnostic accuracy (comparing ICD-codes to individual case notes) was 80 %.</w:t>
       </w:r>
       <w:r>
         <w:rPr>
@@ -2131,7 +2244,37 @@
         <w:t xml:space="preserve"> </w:t>
       </w:r>
       <w:r>
-        <w:t xml:space="preserve">where it was noted that privately funded patients were not included in HES. 17 % of the patients had missing personal data or did not allow linkage, and 6 % were not found in HES although their data were available from the NJR.</w:t>
+        <w:t xml:space="preserve">where it was noted that</w:t>
+      </w:r>
+      <w:r>
+        <w:t xml:space="preserve"> </w:t>
+      </w:r>
+      <w:r>
+        <w:rPr>
+          <w:strike/>
+        </w:rPr>
+        <w:t xml:space="preserve">patients operated at</w:t>
+      </w:r>
+      <w:r>
+        <w:t xml:space="preserve"> </w:t>
+      </w:r>
+      <w:r>
+        <w:t xml:space="preserve">privately funded</w:t>
+      </w:r>
+      <w:r>
+        <w:t xml:space="preserve"> </w:t>
+      </w:r>
+      <w:r>
+        <w:rPr>
+          <w:strike/>
+        </w:rPr>
+        <w:t xml:space="preserve">units</w:t>
+      </w:r>
+      <w:r>
+        <w:t xml:space="preserve"> </w:t>
+      </w:r>
+      <w:r>
+        <w:t xml:space="preserve">were not included in HES. 17 % of the patients had missing personal data or did not allow linkage, and 6 % were not found in HES although their data were available from the NJR.</w:t>
       </w:r>
     </w:p>
     <w:p>
@@ -2139,16 +2282,106 @@
         <w:pStyle w:val="BodyText"/>
       </w:pPr>
       <w:r>
-        <w:t xml:space="preserve">The indications for different fixation techniques differ between the cohorts. Cementation is commonly used in Sweden but not so in England and Wales, where younger patients are more likely to be operated with cementless implants. To only include cemented THA therefore implies an over-representation of older and frailer patients from England and Wales. Those patients might be more likely to die within 90 days, and this assumption would be in agreement with the calibration plot where estimated probabilities below 1.5 % underestimated the observed proportion of deaths in the external validation cohort.</w:t>
-      </w:r>
-      <w:r>
-        <w:t xml:space="preserve"> </w:t>
-      </w:r>
-      <w:r>
         <w:rPr>
           <w:strike/>
         </w:rPr>
-        <w:t xml:space="preserve">We tried to also validate the derived model on the Swedish cohort of patients with uncemented, hybrid or reverse hybrid THAs. This was not possible for each group separately since we had too few deaths in each cohort. It was numerically possible for all patients combined, however, for which we had 28 deaths in total. The 95 % CI for the AUC was very wide, however (0.54–0.76), and therefore of less relevance. Possible adaptations of the model to other settings or countries should always be preceded by additional external validation with data from that target population.</w:t>
+        <w:t xml:space="preserve">A weakness of our study is that it is restricted to patients operated with cemented THA which impacts generalizability of our findings to countries with a much higher sage of cementless or hybrid techniques.</w:t>
+      </w:r>
+      <w:r>
+        <w:t xml:space="preserve"> </w:t>
+      </w:r>
+      <w:r>
+        <w:t xml:space="preserve">Cementation is</w:t>
+      </w:r>
+      <w:r>
+        <w:t xml:space="preserve"> </w:t>
+      </w:r>
+      <w:r>
+        <w:rPr>
+          <w:strike/>
+        </w:rPr>
+        <w:t xml:space="preserve">the most</w:t>
+      </w:r>
+      <w:r>
+        <w:t xml:space="preserve"> </w:t>
+      </w:r>
+      <w:r>
+        <w:t xml:space="preserve">commonly used</w:t>
+      </w:r>
+      <w:r>
+        <w:t xml:space="preserve"> </w:t>
+      </w:r>
+      <w:r>
+        <w:rPr>
+          <w:strike/>
+        </w:rPr>
+        <w:t xml:space="preserve">mode of THA fixation</w:t>
+      </w:r>
+      <w:r>
+        <w:t xml:space="preserve"> </w:t>
+      </w:r>
+      <w:r>
+        <w:t xml:space="preserve">in Sweden, but not so in England and Wales where</w:t>
+      </w:r>
+      <w:r>
+        <w:t xml:space="preserve"> </w:t>
+      </w:r>
+      <w:r>
+        <w:rPr>
+          <w:strike/>
+        </w:rPr>
+        <w:t xml:space="preserve">especially</w:t>
+      </w:r>
+      <w:r>
+        <w:t xml:space="preserve"> </w:t>
+      </w:r>
+      <w:r>
+        <w:t xml:space="preserve">younger patients are more likely to be operated with cementless implants. To only include cemented THA therefore implies an over-representation of older and frailer patients from England and Wales</w:t>
+      </w:r>
+      <w:r>
+        <w:t xml:space="preserve"> </w:t>
+      </w:r>
+      <w:r>
+        <w:rPr>
+          <w:strike/>
+        </w:rPr>
+        <w:t xml:space="preserve">and such</w:t>
+      </w:r>
+      <w:r>
+        <w:t xml:space="preserve"> </w:t>
+      </w:r>
+      <w:r>
+        <w:t xml:space="preserve">patients</w:t>
+      </w:r>
+      <w:r>
+        <w:t xml:space="preserve"> </w:t>
+      </w:r>
+      <w:r>
+        <w:rPr>
+          <w:strike/>
+        </w:rPr>
+        <w:t xml:space="preserve">are</w:t>
+      </w:r>
+      <w:r>
+        <w:t xml:space="preserve"> </w:t>
+      </w:r>
+      <w:r>
+        <w:t xml:space="preserve">more likely to die within 90 days. This</w:t>
+      </w:r>
+      <w:r>
+        <w:t xml:space="preserve"> </w:t>
+      </w:r>
+      <w:r>
+        <w:rPr>
+          <w:strike/>
+        </w:rPr>
+        <w:t xml:space="preserve">interpretation agrees</w:t>
+      </w:r>
+      <w:r>
+        <w:t xml:space="preserve"> </w:t>
+      </w:r>
+      <w:r>
+        <w:t xml:space="preserve">with the calibration plot where estimated probabilities below 1.5 % underestimated the observed proportion of deaths in the external validation cohort.</w:t>
       </w:r>
     </w:p>
     <w:p>
@@ -2156,7 +2389,33 @@
         <w:pStyle w:val="BodyText"/>
       </w:pPr>
       <w:r>
-        <w:t xml:space="preserve">We investigated whether the effect of age on mortality was non-linear using restricted cubic splines. A similar approach might be relevant for BMI. A U-shaped association between mortality and BMI categorized as underweight (below 18.5 kg/m</w:t>
+        <w:rPr>
+          <w:strike/>
+        </w:rPr>
+        <w:t xml:space="preserve">We attempted at developing a similar model on a Swedish cohort of patients with uncemented, hybrid or reverse hybrid THAs. Unfortunately, it was impossible to analyze each mode of fixation separately since too few deaths occurred in each subgroup. It was possible to develop a model for all combined fixation modes other than totally cemented, but the 95 % CI obtained for the estimated AUC was very wide (0.54–0.76) and therefore of little relevance. Possible adaptations of our model to other settings or countries should therefore always be preceded by additional external validation with data from that target population.</w:t>
+      </w:r>
+    </w:p>
+    <w:p>
+      <w:pPr>
+        <w:pStyle w:val="BodyText"/>
+      </w:pPr>
+      <w:r>
+        <w:t xml:space="preserve">We investigated whether the effect of age on mortality was non-linear using restricted cubic splines</w:t>
+      </w:r>
+      <w:r>
+        <w:t xml:space="preserve"> </w:t>
+      </w:r>
+      <w:r>
+        <w:rPr>
+          <w:strike/>
+        </w:rPr>
+        <w:t xml:space="preserve">and</w:t>
+      </w:r>
+      <w:r>
+        <w:t xml:space="preserve"> </w:t>
+      </w:r>
+      <w:r>
+        <w:t xml:space="preserve">a similar approach might be relevant for BMI. A U-shaped association between mortality and BMI categorized as underweight (below 18.5 kg/m</w:t>
       </w:r>
       <w:r>
         <w:rPr>
@@ -2204,7 +2463,7 @@
         <w:rPr>
           <w:strike/>
         </w:rPr>
-        <w:t xml:space="preserve">To not include BMI in the external validation is, however, beneficial, since the completeness of this variable has traditionaly been low; 60 % in 2010 but since then increasing up to 80 % in 2018. Instead, the related ICD-10 code was used to capture diagnosed obesity from NPR and HES respectivelly,</w:t>
+        <w:t xml:space="preserve">To not include BMI treated as a continuous variable during external validation was, however, beneficial, since the completeness of this variable has traditionally been low in the NJR; 60 % in 2010 but since then increasing up to 80 % in 2018. Instead, the related ICD-10 code was used to capture diagnosed obesity from the Swedish NPR and the UK HES, respectively.</w:t>
       </w:r>
     </w:p>
     <w:p>
@@ -2221,14 +2480,14 @@
         <w:rPr>
           <w:strike/>
         </w:rPr>
-        <w:t xml:space="preserve">This was also indicated by a study performed by Cnudde et al. who showed that the relative survival for Swedish patients with THA was above 100 % within a year after surgery. Hence, patients with elective THA live longer on average compared to the general population of the same age, sex, and year of birth. An elevated risk of death (a relative survival below 100 %) was seen, however, for cemented THA during the first 90 days after surgery, indicating that this event is associated with short-term mortality.</w:t>
+        <w:t xml:space="preserve">This notion is supported by a study performed by Cnudde et al. who showed that patients selected for elective THA have a reduced one-year mortality risk when compared to the general population of the same age, sex, and year of birth. However, within the first 90 days after cemented THA surgery, the risk of death is increased when compared to the reference population, indicating that the surgery itself is associated with increased short-term mortality.</w:t>
       </w:r>
       <w:r>
         <w:rPr>
           <w:vertAlign w:val="superscript"/>
           <w:strike/>
         </w:rPr>
-        <w:t xml:space="preserve">32</w:t>
+        <w:t xml:space="preserve">1,32</w:t>
       </w:r>
     </w:p>
     <w:p>
@@ -2264,8 +2523,57 @@
         <w:pStyle w:val="FirstParagraph"/>
       </w:pPr>
       <w:r>
-        <w:t xml:space="preserve">We thank the patients and staff of all the hospitals in England, Wales and Northern Ireland who have contributed data to the National Joint Registry. We are grateful to the Healthcare Quality Improvement Partnership (HQIP), the NJR Research Committee and staff at the NJR Centre for facilitating this work. We also thank all contributors to the Swedish Hip Arthroplasty Register (SHAR), especially Szilard Nemes, previous senior statistician, for his involvement in the study. The authors have conformed to the NJR’s standard protocol for data access and publication. The views expressed represent those of the authors and do not necessarily reflect those of the National Joint Registry Steering Committee or the Healthcare Quality Improvement Partnership (HQIP) who do not vouch for how the information is presented.</w:t>
-      </w:r>
+        <w:t xml:space="preserve">We thank the patients and staff of all hospitals in Sweden, England, Wales and Northern Ireland who have contributed data to the</w:t>
+      </w:r>
+      <w:r>
+        <w:t xml:space="preserve"> </w:t>
+      </w:r>
+      <w:r>
+        <w:rPr>
+          <w:strike/>
+        </w:rPr>
+        <w:t xml:space="preserve">Swedish Hip Arthroplasty Register (SHAR) and the</w:t>
+      </w:r>
+      <w:r>
+        <w:t xml:space="preserve"> </w:t>
+      </w:r>
+      <w:r>
+        <w:t xml:space="preserve">National Joint Registry</w:t>
+      </w:r>
+      <w:r>
+        <w:t xml:space="preserve"> </w:t>
+      </w:r>
+      <w:r>
+        <w:rPr>
+          <w:strike/>
+        </w:rPr>
+        <w:t xml:space="preserve">for England, Wales, Northern Ireland, the Isle of Man and the States of Guernsey (NJR).</w:t>
+      </w:r>
+      <w:r>
+        <w:t xml:space="preserve"> </w:t>
+      </w:r>
+      <w:r>
+        <w:t xml:space="preserve">We are grateful to the Healthcare Quality Improvement Partnership (HQIP), the NJR Research Committee and staff at the NJR Centre for facilitating this work. We also thank all contributors at SHAR, especially Szilard Nemes, previous senior statistician, for his involvement in the study. The authors have conformed to the NJR’s standard protocol for data access and publication. The views expressed represent those of the authors and do not necessarily reflect those of the National Joint Registry Steering Committee or the Healthcare Quality Improvement Partnership (HQIP) who do not vouch for how the information is presented.</w:t>
+      </w:r>
+      <w:r>
+        <w:t xml:space="preserve"> </w:t>
+      </w:r>
+      <w:r>
+        <w:rPr>
+          <w:strike/>
+        </w:rPr>
+        <w:t xml:space="preserve">This work was supported by a grant of the Swedish Research Council (VR 2018-02612) to NPH.</w:t>
+      </w:r>
+    </w:p>
+    <w:p>
+      <w:pPr>
+        <w:pStyle w:val="Heading1"/>
+      </w:pPr>
+      <w:bookmarkStart w:id="49" w:name="figure-legends"/>
+      <w:r>
+        <w:t xml:space="preserve">Figure legends</w:t>
+      </w:r>
+      <w:bookmarkEnd w:id="49"/>
     </w:p>
     <w:p>
       <w:pPr>
@@ -2287,7 +2595,7 @@
                     </pic:cNvPicPr>
                   </pic:nvPicPr>
                   <pic:blipFill>
-                    <a:blip r:embed="rId49"/>
+                    <a:blip r:embed="rId50"/>
                     <a:stretch>
                       <a:fillRect/>
                     </a:stretch>
@@ -2342,7 +2650,7 @@
                     </pic:cNvPicPr>
                   </pic:nvPicPr>
                   <pic:blipFill>
-                    <a:blip r:embed="rId49"/>
+                    <a:blip r:embed="rId50"/>
                     <a:stretch>
                       <a:fillRect/>
                     </a:stretch>
@@ -2397,7 +2705,7 @@
                     </pic:cNvPicPr>
                   </pic:nvPicPr>
                   <pic:blipFill>
-                    <a:blip r:embed="rId49"/>
+                    <a:blip r:embed="rId50"/>
                     <a:stretch>
                       <a:fillRect/>
                     </a:stretch>
@@ -2486,7 +2794,7 @@
                     </pic:cNvPicPr>
                   </pic:nvPicPr>
                   <pic:blipFill>
-                    <a:blip r:embed="rId49"/>
+                    <a:blip r:embed="rId50"/>
                     <a:stretch>
                       <a:fillRect/>
                     </a:stretch>
@@ -2557,7 +2865,7 @@
                     </pic:cNvPicPr>
                   </pic:nvPicPr>
                   <pic:blipFill>
-                    <a:blip r:embed="rId49"/>
+                    <a:blip r:embed="rId50"/>
                     <a:stretch>
                       <a:fillRect/>
                     </a:stretch>
@@ -2612,7 +2920,7 @@
                     </pic:cNvPicPr>
                   </pic:nvPicPr>
                   <pic:blipFill>
-                    <a:blip r:embed="rId49"/>
+                    <a:blip r:embed="rId50"/>
                     <a:stretch>
                       <a:fillRect/>
                     </a:stretch>
@@ -2667,7 +2975,7 @@
                     </pic:cNvPicPr>
                   </pic:nvPicPr>
                   <pic:blipFill>
-                    <a:blip r:embed="rId49"/>
+                    <a:blip r:embed="rId50"/>
                     <a:stretch>
                       <a:fillRect/>
                     </a:stretch>
@@ -2722,7 +3030,7 @@
                     </pic:cNvPicPr>
                   </pic:nvPicPr>
                   <pic:blipFill>
-                    <a:blip r:embed="rId49"/>
+                    <a:blip r:embed="rId50"/>
                     <a:stretch>
                       <a:fillRect/>
                     </a:stretch>
@@ -2777,7 +3085,7 @@
                     </pic:cNvPicPr>
                   </pic:nvPicPr>
                   <pic:blipFill>
-                    <a:blip r:embed="rId49"/>
+                    <a:blip r:embed="rId50"/>
                     <a:stretch>
                       <a:fillRect/>
                     </a:stretch>
@@ -2832,7 +3140,7 @@
                     </pic:cNvPicPr>
                   </pic:nvPicPr>
                   <pic:blipFill>
-                    <a:blip r:embed="rId49"/>
+                    <a:blip r:embed="rId50"/>
                     <a:stretch>
                       <a:fillRect/>
                     </a:stretch>
@@ -2869,13 +3177,23 @@
     </w:p>
     <w:p>
       <w:pPr>
+        <w:pStyle w:val="Heading1"/>
+      </w:pPr>
+      <w:bookmarkStart w:id="51" w:name="table-headings"/>
+      <w:r>
+        <w:t xml:space="preserve">Table headings</w:t>
+      </w:r>
+      <w:bookmarkEnd w:id="51"/>
+    </w:p>
+    <w:p>
+      <w:pPr>
         <w:pStyle w:val="Heading5"/>
       </w:pPr>
-      <w:bookmarkStart w:id="50" w:name="page-break-2"/>
+      <w:bookmarkStart w:id="52" w:name="page-break-2"/>
       <w:r>
         <w:t xml:space="preserve">PAGE BREAK</w:t>
       </w:r>
-      <w:bookmarkEnd w:id="50"/>
+      <w:bookmarkEnd w:id="52"/>
     </w:p>
     <w:p>
       <w:pPr>
@@ -2891,7 +3209,7 @@
         <w:rPr>
           <w:strike/>
         </w:rPr>
-        <w:t xml:space="preserve">Each sub-condition was first classified based on data from the Swedish National patient register and from the Hospital Episodes statistics registry in England and Wales, coded by the International classification of diseases version 10 (ICD-10), with categorization defined in table 1 and 2 from Quan et al.</w:t>
+        <w:t xml:space="preserve">Each main comorbidity category was first defined based on comorbidity data from the Swedish National patient register and from the Hospital Episodes statistics registry in England and Wales, coded along the International Classification of Diseases version 10 (ICD-10) and categorized according to Quan et al.</w:t>
       </w:r>
       <w:r>
         <w:rPr>
@@ -2901,7 +3219,10 @@
         <w:t xml:space="preserve">23</w:t>
       </w:r>
       <w:r>
-        <w:t xml:space="preserve">. (CNS = central nervous system.)</w:t>
+        <w:t xml:space="preserve"> </w:t>
+      </w:r>
+      <w:r>
+        <w:t xml:space="preserve">(CNS = central nervous system.)</w:t>
       </w:r>
     </w:p>
     <w:tbl>
@@ -2909,7 +3230,7 @@
         <w:tblStyle w:val="Table"/>
         <w:tblW w:type="pct" w:w="5000.0"/>
         <w:tblLook w:firstRow="1"/>
-        <w:tblCaption w:val="Table 1: Categorization of comorbidities based on diagnostic groups according to the Charlson and Elixhauser comorbidity indices. Each sub-condition was first classified based on data from the Swedish National patient register and from the Hospital Episodes statistics registry in England and Wales, coded by the International classification of diseases version 10 (ICD-10), with categorization defined in table 1 and 2 from Quan et al.23. (CNS = central nervous system.)"/>
+        <w:tblCaption w:val="Table 1: Categorization of comorbidities based on diagnostic groups according to the Charlson and Elixhauser comorbidity indices. Each main comorbidity category was first defined based on comorbidity data from the Swedish National patient register and from the Hospital Episodes statistics registry in England and Wales, coded along the International Classification of Diseases version 10 (ICD-10) and categorized according to Quan et al.23 (CNS = central nervous system.)"/>
       </w:tblPr>
       <w:tblGrid>
         <w:gridCol w:w="1540"/>
@@ -3641,11 +3962,11 @@
       <w:pPr>
         <w:pStyle w:val="Heading5"/>
       </w:pPr>
-      <w:bookmarkStart w:id="51" w:name="page-break-3"/>
+      <w:bookmarkStart w:id="53" w:name="page-break-3"/>
       <w:r>
         <w:t xml:space="preserve">PAGE BREAK</w:t>
       </w:r>
-      <w:bookmarkEnd w:id="51"/>
+      <w:bookmarkEnd w:id="53"/>
     </w:p>
     <w:p>
       <w:pPr>
@@ -3661,7 +3982,7 @@
         <w:rPr>
           <w:strike/>
         </w:rPr>
-        <w:t xml:space="preserve">Age distribution among patients who died (range 57-95years).</w:t>
+        <w:t xml:space="preserve">Age distribution among patients who died in the Swedish derivation cohort (range 57-95years).</w:t>
       </w:r>
     </w:p>
     <w:tbl>
@@ -3669,7 +3990,7 @@
         <w:tblStyle w:val="Table"/>
         <w:tblW w:type="pct" w:w="0.0"/>
         <w:tblLook w:firstRow="1"/>
-        <w:tblCaption w:val="Table 2: Age distribution among patients who died (range 57-95years)."/>
+        <w:tblCaption w:val="Table 2: Age distribution among patients who died in the Swedish derivation cohort (range 57-95years)."/>
       </w:tblPr>
       <w:tblGrid/>
       <w:tr>
@@ -3884,11 +4205,11 @@
       <w:pPr>
         <w:pStyle w:val="Heading5"/>
       </w:pPr>
-      <w:bookmarkStart w:id="52" w:name="page-break-4"/>
+      <w:bookmarkStart w:id="54" w:name="page-break-4"/>
       <w:r>
         <w:t xml:space="preserve">PAGE BREAK</w:t>
       </w:r>
-      <w:bookmarkEnd w:id="52"/>
+      <w:bookmarkEnd w:id="54"/>
     </w:p>
     <w:p>
       <w:pPr>
@@ -5823,18 +6144,18 @@
       <w:pPr>
         <w:pStyle w:val="Heading5"/>
       </w:pPr>
-      <w:bookmarkStart w:id="53" w:name="page-break-5"/>
+      <w:bookmarkStart w:id="55" w:name="page-break-5"/>
       <w:r>
         <w:t xml:space="preserve">PAGE BREAK</w:t>
       </w:r>
-      <w:bookmarkEnd w:id="53"/>
+      <w:bookmarkEnd w:id="55"/>
     </w:p>
     <w:p>
       <w:pPr>
         <w:pStyle w:val="TableCaption"/>
       </w:pPr>
       <w:r>
-        <w:t xml:space="preserve">Table 4: Variables selected by the bootstrap ranking procedure, and therefore kept in the main model. Variables chosen at least 33 times out of 100 were kept in the reduced model as well. ASA class II and III were kept in both models, since those are usually distinguished anyway. To simplify the models further would be possible by lumping class I and II together. Variables chosen more frequently are likely more important predictors. This is not necessarily true however since one of several strongly correlated variables might be chosen spuriously. (CNS = central nervous system.)</w:t>
+        <w:t xml:space="preserve">Table 4: Variables selected by the bootstrap ranking procedure, and therefore kept in the main model. Only variables chosen at least 33 times out of 100 were kept in the reduced model. ASA classes II and III were, however, kept in both models. Variables chosen more frequently are likely to be more important predictors. (CNS = central nervous system.)</w:t>
       </w:r>
     </w:p>
     <w:tbl>
@@ -5842,7 +6163,7 @@
         <w:tblStyle w:val="Table"/>
         <w:tblW w:type="pct" w:w="0.0"/>
         <w:tblLook w:firstRow="1"/>
-        <w:tblCaption w:val="Table 4: Variables selected by the bootstrap ranking procedure, and therefore kept in the main model. Variables chosen at least 33 times out of 100 were kept in the reduced model as well. ASA class II and III were kept in both models, since those are usually distinguished anyway. To simplify the models further would be possible by lumping class I and II together. Variables chosen more frequently are likely more important predictors. This is not necessarily true however since one of several strongly correlated variables might be chosen spuriously. (CNS = central nervous system.)"/>
+        <w:tblCaption w:val="Table 4: Variables selected by the bootstrap ranking procedure, and therefore kept in the main model. Only variables chosen at least 33 times out of 100 were kept in the reduced model. ASA classes II and III were, however, kept in both models. Variables chosen more frequently are likely to be more important predictors. (CNS = central nervous system.)"/>
       </w:tblPr>
       <w:tblGrid/>
       <w:tr>
@@ -6162,11 +6483,11 @@
       <w:pPr>
         <w:pStyle w:val="Heading5"/>
       </w:pPr>
-      <w:bookmarkStart w:id="54" w:name="page-break-6"/>
+      <w:bookmarkStart w:id="56" w:name="page-break-6"/>
       <w:r>
         <w:t xml:space="preserve">PAGE BREAK</w:t>
       </w:r>
-      <w:bookmarkEnd w:id="54"/>
+      <w:bookmarkEnd w:id="56"/>
     </w:p>
     <w:p>
       <w:pPr>
@@ -6669,24 +6990,24 @@
       <w:pPr>
         <w:pStyle w:val="Heading5"/>
       </w:pPr>
-      <w:bookmarkStart w:id="55" w:name="page-break-7"/>
+      <w:bookmarkStart w:id="57" w:name="page-break-7"/>
       <w:r>
         <w:t xml:space="preserve">PAGE BREAK</w:t>
       </w:r>
-      <w:bookmarkEnd w:id="55"/>
+      <w:bookmarkEnd w:id="57"/>
     </w:p>
     <w:p>
       <w:pPr>
         <w:pStyle w:val="Heading1"/>
       </w:pPr>
-      <w:bookmarkStart w:id="56" w:name="bibliography"/>
+      <w:bookmarkStart w:id="58" w:name="bibliography"/>
       <w:r>
         <w:t xml:space="preserve">Bibliography</w:t>
       </w:r>
-      <w:bookmarkEnd w:id="56"/>
-    </w:p>
-    <w:bookmarkStart w:id="91" w:name="refs"/>
-    <w:bookmarkStart w:id="57" w:name="ref-Garland2017"/>
+      <w:bookmarkEnd w:id="58"/>
+    </w:p>
+    <w:bookmarkStart w:id="92" w:name="refs"/>
+    <w:bookmarkStart w:id="59" w:name="ref-Garland2017"/>
     <w:p>
       <w:pPr>
         <w:pStyle w:val="Bibliography"/>
@@ -6719,14 +7040,14 @@
         <w:t xml:space="preserve"> </w:t>
       </w:r>
       <w:r>
-        <w:t xml:space="preserve">[Internet] 2017;99-B(1):37–43.</w:t>
-      </w:r>
-      <w:r>
-        <w:t xml:space="preserve"> </w:t>
-      </w:r>
-    </w:p>
-    <w:bookmarkEnd w:id="57"/>
-    <w:bookmarkStart w:id="58" w:name="ref-Inacio2015"/>
+        <w:t xml:space="preserve">2017;99-B(1):37–43.</w:t>
+      </w:r>
+      <w:r>
+        <w:t xml:space="preserve"> </w:t>
+      </w:r>
+    </w:p>
+    <w:bookmarkEnd w:id="59"/>
+    <w:bookmarkStart w:id="60" w:name="ref-Inacio2015"/>
     <w:p>
       <w:pPr>
         <w:pStyle w:val="Bibliography"/>
@@ -6765,8 +7086,8 @@
         <w:t xml:space="preserve"> </w:t>
       </w:r>
     </w:p>
-    <w:bookmarkEnd w:id="58"/>
-    <w:bookmarkStart w:id="59" w:name="ref-Gordon2013"/>
+    <w:bookmarkEnd w:id="60"/>
+    <w:bookmarkStart w:id="61" w:name="ref-Gordon2013"/>
     <w:p>
       <w:pPr>
         <w:pStyle w:val="Bibliography"/>
@@ -6799,14 +7120,14 @@
         <w:t xml:space="preserve"> </w:t>
       </w:r>
       <w:r>
-        <w:t xml:space="preserve">British Editorial Society of Bone and Joint Surgery, 2013;95-B(9):1184–91.</w:t>
-      </w:r>
-      <w:r>
-        <w:t xml:space="preserve"> </w:t>
-      </w:r>
-    </w:p>
-    <w:bookmarkEnd w:id="59"/>
-    <w:bookmarkStart w:id="60" w:name="ref-Hofstede2016"/>
+        <w:t xml:space="preserve">2013;95-B(9):1184–91.</w:t>
+      </w:r>
+      <w:r>
+        <w:t xml:space="preserve"> </w:t>
+      </w:r>
+    </w:p>
+    <w:bookmarkEnd w:id="61"/>
+    <w:bookmarkStart w:id="62" w:name="ref-Hofstede2016"/>
     <w:p>
       <w:pPr>
         <w:pStyle w:val="Bibliography"/>
@@ -6839,14 +7160,14 @@
         <w:t xml:space="preserve"> </w:t>
       </w:r>
       <w:r>
-        <w:t xml:space="preserve">[Internet] 2016;17:212.</w:t>
-      </w:r>
-      <w:r>
-        <w:t xml:space="preserve"> </w:t>
-      </w:r>
-    </w:p>
-    <w:bookmarkEnd w:id="60"/>
-    <w:bookmarkStart w:id="61" w:name="ref-Bulow2017"/>
+        <w:t xml:space="preserve">2016;17:212.</w:t>
+      </w:r>
+      <w:r>
+        <w:t xml:space="preserve"> </w:t>
+      </w:r>
+    </w:p>
+    <w:bookmarkEnd w:id="62"/>
+    <w:bookmarkStart w:id="63" w:name="ref-Bulow2017"/>
     <w:p>
       <w:pPr>
         <w:pStyle w:val="Bibliography"/>
@@ -6879,14 +7200,14 @@
         <w:t xml:space="preserve"> </w:t>
       </w:r>
       <w:r>
-        <w:t xml:space="preserve">[Internet] 2017;88(July):1–6.</w:t>
-      </w:r>
-      <w:r>
-        <w:t xml:space="preserve"> </w:t>
-      </w:r>
-    </w:p>
-    <w:bookmarkEnd w:id="61"/>
-    <w:bookmarkStart w:id="62" w:name="ref-Bozic2013a"/>
+        <w:t xml:space="preserve">2017;88(July):1–6.</w:t>
+      </w:r>
+      <w:r>
+        <w:t xml:space="preserve"> </w:t>
+      </w:r>
+    </w:p>
+    <w:bookmarkEnd w:id="63"/>
+    <w:bookmarkStart w:id="64" w:name="ref-Bozic2013a"/>
     <w:p>
       <w:pPr>
         <w:pStyle w:val="Bibliography"/>
@@ -6922,14 +7243,14 @@
         <w:t xml:space="preserve"> </w:t>
       </w:r>
       <w:r>
-        <w:t xml:space="preserve">[Internet] Springer-Verlag, 2013;471(2):574–583.</w:t>
-      </w:r>
-      <w:r>
-        <w:t xml:space="preserve"> </w:t>
-      </w:r>
-    </w:p>
-    <w:bookmarkEnd w:id="62"/>
-    <w:bookmarkStart w:id="63" w:name="ref-Bozic2013b"/>
+        <w:t xml:space="preserve">2013;471(2):574–583.</w:t>
+      </w:r>
+      <w:r>
+        <w:t xml:space="preserve"> </w:t>
+      </w:r>
+    </w:p>
+    <w:bookmarkEnd w:id="64"/>
+    <w:bookmarkStart w:id="65" w:name="ref-Bozic2013b"/>
     <w:p>
       <w:pPr>
         <w:pStyle w:val="Bibliography"/>
@@ -6962,14 +7283,14 @@
         <w:t xml:space="preserve"> </w:t>
       </w:r>
       <w:r>
-        <w:t xml:space="preserve">[Internet] Springer-Verlag, 2013;471(5):1412–1414.</w:t>
-      </w:r>
-      <w:r>
-        <w:t xml:space="preserve"> </w:t>
-      </w:r>
-    </w:p>
-    <w:bookmarkEnd w:id="63"/>
-    <w:bookmarkStart w:id="64" w:name="ref-Harris2018"/>
+        <w:t xml:space="preserve">2013;471(5):1412–1414.</w:t>
+      </w:r>
+      <w:r>
+        <w:t xml:space="preserve"> </w:t>
+      </w:r>
+    </w:p>
+    <w:bookmarkEnd w:id="65"/>
+    <w:bookmarkStart w:id="66" w:name="ref-Harris2018"/>
     <w:p>
       <w:pPr>
         <w:pStyle w:val="Bibliography"/>
@@ -7005,14 +7326,14 @@
         <w:t xml:space="preserve"> </w:t>
       </w:r>
       <w:r>
-        <w:t xml:space="preserve">[Internet] 2018;476(9):1869–1875.</w:t>
-      </w:r>
-      <w:r>
-        <w:t xml:space="preserve"> </w:t>
-      </w:r>
-    </w:p>
-    <w:bookmarkEnd w:id="64"/>
-    <w:bookmarkStart w:id="65" w:name="ref-Harris2018a"/>
+        <w:t xml:space="preserve">2018;476(9):1869–1875.</w:t>
+      </w:r>
+      <w:r>
+        <w:t xml:space="preserve"> </w:t>
+      </w:r>
+    </w:p>
+    <w:bookmarkEnd w:id="66"/>
+    <w:bookmarkStart w:id="67" w:name="ref-Harris2018a"/>
     <w:p>
       <w:pPr>
         <w:pStyle w:val="Bibliography"/>
@@ -7045,14 +7366,14 @@
         <w:t xml:space="preserve"> </w:t>
       </w:r>
       <w:r>
-        <w:t xml:space="preserve">[Internet] Churchill Livingstone, 2018;33(5):1539–1545.</w:t>
-      </w:r>
-      <w:r>
-        <w:t xml:space="preserve"> </w:t>
-      </w:r>
-    </w:p>
-    <w:bookmarkEnd w:id="65"/>
-    <w:bookmarkStart w:id="66" w:name="ref-Inacio2016"/>
+        <w:t xml:space="preserve">2018;33(5):1539–1545.</w:t>
+      </w:r>
+      <w:r>
+        <w:t xml:space="preserve"> </w:t>
+      </w:r>
+    </w:p>
+    <w:bookmarkEnd w:id="67"/>
+    <w:bookmarkStart w:id="68" w:name="ref-Inacio2016"/>
     <w:p>
       <w:pPr>
         <w:pStyle w:val="Bibliography"/>
@@ -7085,14 +7406,14 @@
         <w:t xml:space="preserve"> </w:t>
       </w:r>
       <w:r>
-        <w:t xml:space="preserve">[Internet] W.B. Saunders, 2016;24(10):1718–1726.</w:t>
-      </w:r>
-      <w:r>
-        <w:t xml:space="preserve"> </w:t>
-      </w:r>
-    </w:p>
-    <w:bookmarkEnd w:id="66"/>
-    <w:bookmarkStart w:id="67" w:name="ref-Price2019"/>
+        <w:t xml:space="preserve">2016;24(10):1718–1726.</w:t>
+      </w:r>
+      <w:r>
+        <w:t xml:space="preserve"> </w:t>
+      </w:r>
+    </w:p>
+    <w:bookmarkEnd w:id="68"/>
+    <w:bookmarkStart w:id="69" w:name="ref-Price2019"/>
     <w:p>
       <w:pPr>
         <w:pStyle w:val="Bibliography"/>
@@ -7128,14 +7449,14 @@
         <w:t xml:space="preserve"> </w:t>
       </w:r>
       <w:r>
-        <w:t xml:space="preserve">[Internet] 2019;23(32):1–216.</w:t>
-      </w:r>
-      <w:r>
-        <w:t xml:space="preserve"> </w:t>
-      </w:r>
-    </w:p>
-    <w:bookmarkEnd w:id="67"/>
-    <w:bookmarkStart w:id="68" w:name="ref-Harris2019"/>
+        <w:t xml:space="preserve">2019;23(32):1–216.</w:t>
+      </w:r>
+      <w:r>
+        <w:t xml:space="preserve"> </w:t>
+      </w:r>
+    </w:p>
+    <w:bookmarkEnd w:id="69"/>
+    <w:bookmarkStart w:id="70" w:name="ref-Harris2019"/>
     <w:p>
       <w:pPr>
         <w:pStyle w:val="Bibliography"/>
@@ -7168,14 +7489,14 @@
         <w:t xml:space="preserve"> </w:t>
       </w:r>
       <w:r>
-        <w:t xml:space="preserve">[Internet] 2019;477(2):452–460.</w:t>
-      </w:r>
-      <w:r>
-        <w:t xml:space="preserve"> </w:t>
-      </w:r>
-    </w:p>
-    <w:bookmarkEnd w:id="68"/>
-    <w:bookmarkStart w:id="69" w:name="ref-Manning2016"/>
+        <w:t xml:space="preserve">2019;477(2):452–460.</w:t>
+      </w:r>
+      <w:r>
+        <w:t xml:space="preserve"> </w:t>
+      </w:r>
+    </w:p>
+    <w:bookmarkEnd w:id="70"/>
+    <w:bookmarkStart w:id="71" w:name="ref-Manning2016"/>
     <w:p>
       <w:pPr>
         <w:pStyle w:val="Bibliography"/>
@@ -7214,8 +7535,8 @@
         <w:t xml:space="preserve"> </w:t>
       </w:r>
     </w:p>
-    <w:bookmarkEnd w:id="69"/>
-    <w:bookmarkStart w:id="70" w:name="ref-Bulow2020"/>
+    <w:bookmarkEnd w:id="71"/>
+    <w:bookmarkStart w:id="72" w:name="ref-Bulow2020"/>
     <w:p>
       <w:pPr>
         <w:pStyle w:val="Bibliography"/>
@@ -7248,14 +7569,14 @@
         <w:t xml:space="preserve"> </w:t>
       </w:r>
       <w:r>
-        <w:t xml:space="preserve">[Internet] 2020;2020(478):11262–1270.</w:t>
-      </w:r>
-      <w:r>
-        <w:t xml:space="preserve"> </w:t>
-      </w:r>
-    </w:p>
-    <w:bookmarkEnd w:id="70"/>
-    <w:bookmarkStart w:id="71" w:name="ref-Karrholm2018"/>
+        <w:t xml:space="preserve">2020;2020(478):11262–1270.</w:t>
+      </w:r>
+      <w:r>
+        <w:t xml:space="preserve"> </w:t>
+      </w:r>
+    </w:p>
+    <w:bookmarkEnd w:id="72"/>
+    <w:bookmarkStart w:id="73" w:name="ref-Karrholm2018"/>
     <w:p>
       <w:pPr>
         <w:pStyle w:val="Bibliography"/>
@@ -7279,8 +7600,8 @@
         <w:t xml:space="preserve"> </w:t>
       </w:r>
     </w:p>
-    <w:bookmarkEnd w:id="71"/>
-    <w:bookmarkStart w:id="72" w:name="ref-Cnudde2016"/>
+    <w:bookmarkEnd w:id="73"/>
+    <w:bookmarkStart w:id="74" w:name="ref-Cnudde2016"/>
     <w:p>
       <w:pPr>
         <w:pStyle w:val="Bibliography"/>
@@ -7316,14 +7637,14 @@
         <w:t xml:space="preserve"> </w:t>
       </w:r>
       <w:r>
-        <w:t xml:space="preserve">[Internet] BMC Musculoskeletal Disorders, 2016;17(1):414.</w:t>
-      </w:r>
-      <w:r>
-        <w:t xml:space="preserve"> </w:t>
-      </w:r>
-    </w:p>
-    <w:bookmarkEnd w:id="72"/>
-    <w:bookmarkStart w:id="73" w:name="ref-Ludvigsson2019"/>
+        <w:t xml:space="preserve">2016;17(1):414.</w:t>
+      </w:r>
+      <w:r>
+        <w:t xml:space="preserve"> </w:t>
+      </w:r>
+    </w:p>
+    <w:bookmarkEnd w:id="74"/>
+    <w:bookmarkStart w:id="75" w:name="ref-Ludvigsson2019"/>
     <w:p>
       <w:pPr>
         <w:pStyle w:val="Bibliography"/>
@@ -7356,14 +7677,14 @@
         <w:t xml:space="preserve"> </w:t>
       </w:r>
       <w:r>
-        <w:t xml:space="preserve">[Internet] Springer Netherlands, 2019;34(4):423–437.</w:t>
-      </w:r>
-      <w:r>
-        <w:t xml:space="preserve"> </w:t>
-      </w:r>
-    </w:p>
-    <w:bookmarkEnd w:id="73"/>
-    <w:bookmarkStart w:id="74" w:name="ref-Ludvigsson2011"/>
+        <w:t xml:space="preserve">2019;34(4):423–437.</w:t>
+      </w:r>
+      <w:r>
+        <w:t xml:space="preserve"> </w:t>
+      </w:r>
+    </w:p>
+    <w:bookmarkEnd w:id="75"/>
+    <w:bookmarkStart w:id="76" w:name="ref-Ludvigsson2011"/>
     <w:p>
       <w:pPr>
         <w:pStyle w:val="Bibliography"/>
@@ -7399,46 +7720,7 @@
         <w:t xml:space="preserve"> </w:t>
       </w:r>
       <w:r>
-        <w:t xml:space="preserve">[Internet] 2011;11(1):450.</w:t>
-      </w:r>
-      <w:r>
-        <w:t xml:space="preserve"> </w:t>
-      </w:r>
-    </w:p>
-    <w:bookmarkEnd w:id="74"/>
-    <w:bookmarkStart w:id="76" w:name="ref-NationalJointRegistryNJR"/>
-    <w:p>
-      <w:pPr>
-        <w:pStyle w:val="Bibliography"/>
-      </w:pPr>
-      <w:r>
-        <w:t xml:space="preserve">19.</w:t>
-      </w:r>
-      <w:r>
-        <w:t xml:space="preserve"> </w:t>
-      </w:r>
-      <w:r>
-        <w:rPr>
-          <w:b/>
-        </w:rPr>
-        <w:t xml:space="preserve">National Joint Registry (NJR)</w:t>
-      </w:r>
-      <w:r>
-        <w:t xml:space="preserve">. Data-Completeness-and-quality.</w:t>
-      </w:r>
-      <w:r>
-        <w:t xml:space="preserve"> </w:t>
-      </w:r>
-      <w:hyperlink r:id="rId75">
-        <w:r>
-          <w:rPr>
-            <w:rStyle w:val="Hyperlink"/>
-          </w:rPr>
-          <w:t xml:space="preserve">https://reports.njrcentre.org.uk/Data-Completeness-and-quality</w:t>
-        </w:r>
-      </w:hyperlink>
-      <w:r>
-        <w:t xml:space="preserve">, (date last accessed 2 August 2020).</w:t>
+        <w:t xml:space="preserve">2011;11(1):450.</w:t>
       </w:r>
       <w:r>
         <w:t xml:space="preserve"> </w:t>
@@ -7451,6 +7733,31 @@
         <w:pStyle w:val="Bibliography"/>
       </w:pPr>
       <w:r>
+        <w:t xml:space="preserve">19.</w:t>
+      </w:r>
+      <w:r>
+        <w:t xml:space="preserve"> </w:t>
+      </w:r>
+      <w:r>
+        <w:rPr>
+          <w:b/>
+        </w:rPr>
+        <w:t xml:space="preserve">The NJR Editorial Board</w:t>
+      </w:r>
+      <w:r>
+        <w:t xml:space="preserve">. NJR 16th Annual Report 2019.Pdf.</w:t>
+      </w:r>
+      <w:r>
+        <w:t xml:space="preserve"> </w:t>
+      </w:r>
+    </w:p>
+    <w:bookmarkEnd w:id="77"/>
+    <w:bookmarkStart w:id="78" w:name="ref-NationalJointRegistryNJR"/>
+    <w:p>
+      <w:pPr>
+        <w:pStyle w:val="Bibliography"/>
+      </w:pPr>
+      <w:r>
         <w:t xml:space="preserve">20.</w:t>
       </w:r>
       <w:r>
@@ -7460,17 +7767,17 @@
         <w:rPr>
           <w:b/>
         </w:rPr>
-        <w:t xml:space="preserve">The NJR Editorial Board</w:t>
-      </w:r>
-      <w:r>
-        <w:t xml:space="preserve">. NJR 16th Annual Report 2019.Pdf. NJR,</w:t>
-      </w:r>
-      <w:r>
-        <w:t xml:space="preserve"> </w:t>
-      </w:r>
-    </w:p>
-    <w:bookmarkEnd w:id="77"/>
-    <w:bookmarkStart w:id="78" w:name="ref-Thorn2016"/>
+        <w:t xml:space="preserve">National Joint Registry (NJR)</w:t>
+      </w:r>
+      <w:r>
+        <w:t xml:space="preserve">. Data-Completeness-and-quality. (date last accessed 2 August 2020).</w:t>
+      </w:r>
+      <w:r>
+        <w:t xml:space="preserve"> </w:t>
+      </w:r>
+    </w:p>
+    <w:bookmarkEnd w:id="78"/>
+    <w:bookmarkStart w:id="79" w:name="ref-Thorn2016"/>
     <w:p>
       <w:pPr>
         <w:pStyle w:val="Bibliography"/>
@@ -7506,14 +7813,14 @@
         <w:t xml:space="preserve"> </w:t>
       </w:r>
       <w:r>
-        <w:t xml:space="preserve">Springer International Publishing, 2016;34(2):161–168.</w:t>
-      </w:r>
-      <w:r>
-        <w:t xml:space="preserve"> </w:t>
-      </w:r>
-    </w:p>
-    <w:bookmarkEnd w:id="78"/>
-    <w:bookmarkStart w:id="79" w:name="ref-Sayers2016"/>
+        <w:t xml:space="preserve">2016;34(2):161–168.</w:t>
+      </w:r>
+      <w:r>
+        <w:t xml:space="preserve"> </w:t>
+      </w:r>
+    </w:p>
+    <w:bookmarkEnd w:id="79"/>
+    <w:bookmarkStart w:id="80" w:name="ref-Sayers2016"/>
     <w:p>
       <w:pPr>
         <w:pStyle w:val="Bibliography"/>
@@ -7546,14 +7853,14 @@
         <w:t xml:space="preserve"> </w:t>
       </w:r>
       <w:r>
-        <w:t xml:space="preserve">[Internet] Oxford University Press, 2016;45(3):954–964.</w:t>
-      </w:r>
-      <w:r>
-        <w:t xml:space="preserve"> </w:t>
-      </w:r>
-    </w:p>
-    <w:bookmarkEnd w:id="79"/>
-    <w:bookmarkStart w:id="80" w:name="ref-Quan2005"/>
+        <w:t xml:space="preserve">2016;45(3):954–964.</w:t>
+      </w:r>
+      <w:r>
+        <w:t xml:space="preserve"> </w:t>
+      </w:r>
+    </w:p>
+    <w:bookmarkEnd w:id="80"/>
+    <w:bookmarkStart w:id="81" w:name="ref-Quan2005"/>
     <w:p>
       <w:pPr>
         <w:pStyle w:val="Bibliography"/>
@@ -7595,8 +7902,8 @@
         <w:t xml:space="preserve"> </w:t>
       </w:r>
     </w:p>
-    <w:bookmarkEnd w:id="80"/>
-    <w:bookmarkStart w:id="81" w:name="ref-Guo2015"/>
+    <w:bookmarkEnd w:id="81"/>
+    <w:bookmarkStart w:id="82" w:name="ref-Guo2015"/>
     <w:p>
       <w:pPr>
         <w:pStyle w:val="Bibliography"/>
@@ -7632,14 +7939,14 @@
         <w:t xml:space="preserve"> </w:t>
       </w:r>
       <w:r>
-        <w:t xml:space="preserve">[Internet] Public Library of Science, 2015;10(7):e0134151.</w:t>
-      </w:r>
-      <w:r>
-        <w:t xml:space="preserve"> </w:t>
-      </w:r>
-    </w:p>
-    <w:bookmarkEnd w:id="81"/>
-    <w:bookmarkStart w:id="82" w:name="ref-Miller1991"/>
+        <w:t xml:space="preserve">2015;10(7):e0134151.</w:t>
+      </w:r>
+      <w:r>
+        <w:t xml:space="preserve"> </w:t>
+      </w:r>
+    </w:p>
+    <w:bookmarkEnd w:id="82"/>
+    <w:bookmarkStart w:id="83" w:name="ref-Miller1991"/>
     <w:p>
       <w:pPr>
         <w:pStyle w:val="Bibliography"/>
@@ -7672,14 +7979,14 @@
         <w:t xml:space="preserve"> </w:t>
       </w:r>
       <w:r>
-        <w:t xml:space="preserve">[Internet] John Wiley &amp; Sons, Ltd, 1991;10(8):1213–1226.</w:t>
-      </w:r>
-      <w:r>
-        <w:t xml:space="preserve"> </w:t>
-      </w:r>
-    </w:p>
-    <w:bookmarkEnd w:id="82"/>
-    <w:bookmarkStart w:id="83" w:name="ref-Nattino2016"/>
+        <w:t xml:space="preserve">1991;10(8):1213–1226.</w:t>
+      </w:r>
+      <w:r>
+        <w:t xml:space="preserve"> </w:t>
+      </w:r>
+    </w:p>
+    <w:bookmarkEnd w:id="83"/>
+    <w:bookmarkStart w:id="84" w:name="ref-Nattino2016"/>
     <w:p>
       <w:pPr>
         <w:pStyle w:val="Bibliography"/>
@@ -7712,14 +8019,14 @@
         <w:t xml:space="preserve"> </w:t>
       </w:r>
       <w:r>
-        <w:t xml:space="preserve">[Internet] John Wiley &amp; Sons, Ltd, 2016;35(5):709–720.</w:t>
-      </w:r>
-      <w:r>
-        <w:t xml:space="preserve"> </w:t>
-      </w:r>
-    </w:p>
-    <w:bookmarkEnd w:id="83"/>
-    <w:bookmarkStart w:id="84" w:name="ref-Steyerberg2004"/>
+        <w:t xml:space="preserve">2016;35(5):709–720.</w:t>
+      </w:r>
+      <w:r>
+        <w:t xml:space="preserve"> </w:t>
+      </w:r>
+    </w:p>
+    <w:bookmarkEnd w:id="84"/>
+    <w:bookmarkStart w:id="85" w:name="ref-Steyerberg2004"/>
     <w:p>
       <w:pPr>
         <w:pStyle w:val="Bibliography"/>
@@ -7752,14 +8059,14 @@
         <w:t xml:space="preserve"> </w:t>
       </w:r>
       <w:r>
-        <w:t xml:space="preserve">[Internet] John Wiley &amp; Sons, Ltd, 2004;23(16):2567–2586.</w:t>
-      </w:r>
-      <w:r>
-        <w:t xml:space="preserve"> </w:t>
-      </w:r>
-    </w:p>
-    <w:bookmarkEnd w:id="84"/>
-    <w:bookmarkStart w:id="85" w:name="ref-Gibbs2020"/>
+        <w:t xml:space="preserve">2004;23(16):2567–2586.</w:t>
+      </w:r>
+      <w:r>
+        <w:t xml:space="preserve"> </w:t>
+      </w:r>
+    </w:p>
+    <w:bookmarkEnd w:id="85"/>
+    <w:bookmarkStart w:id="86" w:name="ref-Gibbs2020"/>
     <w:p>
       <w:pPr>
         <w:pStyle w:val="Bibliography"/>
@@ -7795,14 +8102,14 @@
         <w:t xml:space="preserve"> </w:t>
       </w:r>
       <w:r>
-        <w:t xml:space="preserve">[Internet] 2020 [cited 24 Aug 2020];102-B(5):580–585.</w:t>
-      </w:r>
-      <w:r>
-        <w:t xml:space="preserve"> </w:t>
-      </w:r>
-    </w:p>
-    <w:bookmarkEnd w:id="85"/>
-    <w:bookmarkStart w:id="86" w:name="ref-Burns2012"/>
+        <w:t xml:space="preserve">2020 [cited 24 Aug 2020];102-B(5):580–585.</w:t>
+      </w:r>
+      <w:r>
+        <w:t xml:space="preserve"> </w:t>
+      </w:r>
+    </w:p>
+    <w:bookmarkEnd w:id="86"/>
+    <w:bookmarkStart w:id="87" w:name="ref-Burns2012"/>
     <w:p>
       <w:pPr>
         <w:pStyle w:val="Bibliography"/>
@@ -7838,14 +8145,14 @@
         <w:t xml:space="preserve"> </w:t>
       </w:r>
       <w:r>
-        <w:t xml:space="preserve">[Internet] 2012;34(1):138–148.</w:t>
-      </w:r>
-      <w:r>
-        <w:t xml:space="preserve"> </w:t>
-      </w:r>
-    </w:p>
-    <w:bookmarkEnd w:id="86"/>
-    <w:bookmarkStart w:id="87" w:name="ref-Smith2012"/>
+        <w:t xml:space="preserve">2012;34(1):138–148.</w:t>
+      </w:r>
+      <w:r>
+        <w:t xml:space="preserve"> </w:t>
+      </w:r>
+    </w:p>
+    <w:bookmarkEnd w:id="87"/>
+    <w:bookmarkStart w:id="88" w:name="ref-Smith2012"/>
     <w:p>
       <w:pPr>
         <w:pStyle w:val="Bibliography"/>
@@ -7884,8 +8191,8 @@
         <w:t xml:space="preserve"> </w:t>
       </w:r>
     </w:p>
-    <w:bookmarkEnd w:id="87"/>
-    <w:bookmarkStart w:id="88" w:name="ref-Mouchti2018"/>
+    <w:bookmarkEnd w:id="88"/>
+    <w:bookmarkStart w:id="89" w:name="ref-Mouchti2018"/>
     <w:p>
       <w:pPr>
         <w:pStyle w:val="Bibliography"/>
@@ -7918,14 +8225,14 @@
         <w:t xml:space="preserve"> </w:t>
       </w:r>
       <w:r>
-        <w:t xml:space="preserve">[Internet] Lippincott Williams and Wilkins, 2018;100(24):2140–2152.</w:t>
-      </w:r>
-      <w:r>
-        <w:t xml:space="preserve"> </w:t>
-      </w:r>
-    </w:p>
-    <w:bookmarkEnd w:id="88"/>
-    <w:bookmarkStart w:id="89" w:name="ref-Cnudde2018b"/>
+        <w:t xml:space="preserve">2018;100(24):2140–2152.</w:t>
+      </w:r>
+      <w:r>
+        <w:t xml:space="preserve"> </w:t>
+      </w:r>
+    </w:p>
+    <w:bookmarkEnd w:id="89"/>
+    <w:bookmarkStart w:id="90" w:name="ref-Cnudde2018b"/>
     <w:p>
       <w:pPr>
         <w:pStyle w:val="Bibliography"/>
@@ -7943,14 +8250,14 @@
         <w:t xml:space="preserve">Cnudde P</w:t>
       </w:r>
       <w:r>
-        <w:t xml:space="preserve">. Longitudinal outcomes following total hip replacement: Time trends, sequence of events and study of factors influencing implant survival and mortality [PhD thesis]. [Gothenburg, Sweden]: Univerity of Gothenburg, 2018. [cited 27 Aug 2020].</w:t>
-      </w:r>
-      <w:r>
-        <w:t xml:space="preserve"> </w:t>
-      </w:r>
-    </w:p>
-    <w:bookmarkEnd w:id="89"/>
-    <w:bookmarkStart w:id="90" w:name="ref-Bulow2020a"/>
+        <w:t xml:space="preserve">. Longitudinal outcomes following total hip replacement: Time trends, sequence of events and study of factors influencing implant survival and mortality [PhD thesis]. 2018. [cited 27 Aug 2020].</w:t>
+      </w:r>
+      <w:r>
+        <w:t xml:space="preserve"> </w:t>
+      </w:r>
+    </w:p>
+    <w:bookmarkEnd w:id="90"/>
+    <w:bookmarkStart w:id="91" w:name="ref-Bulow2020a"/>
     <w:p>
       <w:pPr>
         <w:pStyle w:val="Bibliography"/>
@@ -7968,14 +8275,14 @@
         <w:t xml:space="preserve">Bülow E</w:t>
       </w:r>
       <w:r>
-        <w:t xml:space="preserve">. Predicting mortality by comorbidity for patients with hip arthroplasty: Prospective observational register studies of a nationwide Swedish cohort [PhD thesis]. [Gothenburg, Sweden]: University of Gothenburg, 2020. [cited 27 Aug 2020].</w:t>
-      </w:r>
-      <w:r>
-        <w:t xml:space="preserve"> </w:t>
-      </w:r>
-    </w:p>
-    <w:bookmarkEnd w:id="90"/>
+        <w:t xml:space="preserve">. Predicting mortality by comorbidity for patients with hip arthroplasty: Prospective observational register studies of a nationwide Swedish cohort [PhD thesis]. 2020. [cited 27 Aug 2020].</w:t>
+      </w:r>
+      <w:r>
+        <w:t xml:space="preserve"> </w:t>
+      </w:r>
+    </w:p>
     <w:bookmarkEnd w:id="91"/>
+    <w:bookmarkEnd w:id="92"/>
     <w:sectPr>
       <w:headerReference w:type="default" r:id="rId9"/>
       <w:pgSz w:w="12240" w:h="15840"/>

</xml_diff>